<commit_message>
Se agrego la tabla de casos de uso de la funcion Historial de compras
</commit_message>
<xml_diff>
--- a/Casos de Uso/Casos de Uso.docx
+++ b/Casos de Uso/Casos de Uso.docx
@@ -742,6 +742,111 @@
           </w:p>
         </w:tc>
       </w:tr>
+      <w:tr>
+        <w:trPr>
+          <w:trHeight w:val="263"/>
+        </w:trPr>
+        <w:tc>
+          <w:tcPr>
+            <w:tcW w:w="2123" w:type="dxa"/>
+          </w:tcPr>
+          <w:p>
+            <w:pPr>
+              <w:jc w:val="center"/>
+              <w:rPr>
+                <w:rFonts w:ascii="Arial" w:hAnsi="Arial" w:cs="Arial"/>
+                <w:bCs/>
+                <w:sz w:val="20"/>
+                <w:szCs w:val="20"/>
+              </w:rPr>
+            </w:pPr>
+            <w:r>
+              <w:rPr>
+                <w:rFonts w:ascii="Arial" w:hAnsi="Arial" w:cs="Arial"/>
+                <w:bCs/>
+                <w:sz w:val="20"/>
+                <w:szCs w:val="20"/>
+              </w:rPr>
+              <w:t>Axel Guzman</w:t>
+            </w:r>
+          </w:p>
+        </w:tc>
+        <w:tc>
+          <w:tcPr>
+            <w:tcW w:w="2123" w:type="dxa"/>
+          </w:tcPr>
+          <w:p>
+            <w:pPr>
+              <w:jc w:val="center"/>
+              <w:rPr>
+                <w:rFonts w:ascii="Arial" w:hAnsi="Arial" w:cs="Arial"/>
+                <w:bCs/>
+                <w:sz w:val="20"/>
+                <w:szCs w:val="20"/>
+              </w:rPr>
+            </w:pPr>
+            <w:r>
+              <w:rPr>
+                <w:rFonts w:ascii="Arial" w:hAnsi="Arial" w:cs="Arial"/>
+                <w:bCs/>
+                <w:sz w:val="20"/>
+                <w:szCs w:val="20"/>
+              </w:rPr>
+              <w:t>30/11/21</w:t>
+            </w:r>
+          </w:p>
+        </w:tc>
+        <w:tc>
+          <w:tcPr>
+            <w:tcW w:w="3120" w:type="dxa"/>
+          </w:tcPr>
+          <w:p>
+            <w:pPr>
+              <w:jc w:val="center"/>
+              <w:rPr>
+                <w:rFonts w:ascii="Arial" w:hAnsi="Arial" w:cs="Arial"/>
+                <w:bCs/>
+                <w:sz w:val="20"/>
+                <w:szCs w:val="20"/>
+              </w:rPr>
+            </w:pPr>
+            <w:r>
+              <w:rPr>
+                <w:rFonts w:ascii="Arial" w:hAnsi="Arial" w:cs="Arial"/>
+                <w:bCs/>
+                <w:sz w:val="20"/>
+                <w:szCs w:val="20"/>
+              </w:rPr>
+              <w:t>Añadido la tabla de casos de uso de la función “Historial de compras”.</w:t>
+            </w:r>
+          </w:p>
+        </w:tc>
+        <w:tc>
+          <w:tcPr>
+            <w:tcW w:w="1134" w:type="dxa"/>
+          </w:tcPr>
+          <w:p>
+            <w:pPr>
+              <w:jc w:val="center"/>
+              <w:rPr>
+                <w:rFonts w:ascii="Arial" w:hAnsi="Arial" w:cs="Arial"/>
+                <w:bCs/>
+                <w:sz w:val="20"/>
+                <w:szCs w:val="20"/>
+              </w:rPr>
+            </w:pPr>
+            <w:r>
+              <w:rPr>
+                <w:rFonts w:ascii="Arial" w:hAnsi="Arial" w:cs="Arial"/>
+                <w:bCs/>
+                <w:sz w:val="20"/>
+                <w:szCs w:val="20"/>
+              </w:rPr>
+              <w:t>1.3</w:t>
+            </w:r>
+          </w:p>
+        </w:tc>
+      </w:tr>
     </w:tbl>
     <w:p>
       <w:pPr>
@@ -2105,25 +2210,7 @@
         <w:rPr>
           <w:rFonts w:ascii="Arial" w:hAnsi="Arial" w:cs="Arial"/>
         </w:rPr>
-        <w:t xml:space="preserve"> de</w:t>
-      </w:r>
-      <w:r>
-        <w:rPr>
-          <w:rFonts w:ascii="Arial" w:hAnsi="Arial" w:cs="Arial"/>
-        </w:rPr>
-        <w:t xml:space="preserve"> la función</w:t>
-      </w:r>
-      <w:r>
-        <w:rPr>
-          <w:rFonts w:ascii="Arial" w:hAnsi="Arial" w:cs="Arial"/>
-        </w:rPr>
-        <w:t xml:space="preserve"> </w:t>
-      </w:r>
-      <w:r>
-        <w:rPr>
-          <w:rFonts w:ascii="Arial" w:hAnsi="Arial" w:cs="Arial"/>
-        </w:rPr>
-        <w:t>‘búsqueda’</w:t>
+        <w:t xml:space="preserve"> de la función ‘búsqueda’</w:t>
       </w:r>
     </w:p>
     <w:tbl>
@@ -2674,6 +2761,576 @@
         </w:tabs>
       </w:pPr>
     </w:p>
+    <w:p>
+      <w:r>
+        <w:lastRenderedPageBreak/>
+        <w:t>Casos de uso de la función “Historial de compras”.</w:t>
+      </w:r>
+    </w:p>
+    <w:tbl>
+      <w:tblPr>
+        <w:tblStyle w:val="Tablaconcuadrcula4-nfasis5"/>
+        <w:tblW w:w="9493" w:type="dxa"/>
+        <w:tblInd w:w="0" w:type="dxa"/>
+        <w:tblLook w:val="04A0" w:firstRow="1" w:lastRow="0" w:firstColumn="1" w:lastColumn="0" w:noHBand="0" w:noVBand="1"/>
+      </w:tblPr>
+      <w:tblGrid>
+        <w:gridCol w:w="2547"/>
+        <w:gridCol w:w="6946"/>
+      </w:tblGrid>
+      <w:tr>
+        <w:trPr>
+          <w:cnfStyle w:val="100000000000" w:firstRow="1" w:lastRow="0" w:firstColumn="0" w:lastColumn="0" w:oddVBand="0" w:evenVBand="0" w:oddHBand="0" w:evenHBand="0" w:firstRowFirstColumn="0" w:firstRowLastColumn="0" w:lastRowFirstColumn="0" w:lastRowLastColumn="0"/>
+        </w:trPr>
+        <w:tc>
+          <w:tcPr>
+            <w:cnfStyle w:val="001000000000" w:firstRow="0" w:lastRow="0" w:firstColumn="1" w:lastColumn="0" w:oddVBand="0" w:evenVBand="0" w:oddHBand="0" w:evenHBand="0" w:firstRowFirstColumn="0" w:firstRowLastColumn="0" w:lastRowFirstColumn="0" w:lastRowLastColumn="0"/>
+            <w:tcW w:w="2547" w:type="dxa"/>
+          </w:tcPr>
+          <w:p>
+            <w:pPr>
+              <w:jc w:val="center"/>
+            </w:pPr>
+            <w:r>
+              <w:t>ID y nombre</w:t>
+            </w:r>
+          </w:p>
+        </w:tc>
+        <w:tc>
+          <w:tcPr>
+            <w:tcW w:w="6946" w:type="dxa"/>
+          </w:tcPr>
+          <w:p>
+            <w:pPr>
+              <w:jc w:val="center"/>
+              <w:cnfStyle w:val="100000000000" w:firstRow="1" w:lastRow="0" w:firstColumn="0" w:lastColumn="0" w:oddVBand="0" w:evenVBand="0" w:oddHBand="0" w:evenHBand="0" w:firstRowFirstColumn="0" w:firstRowLastColumn="0" w:lastRowFirstColumn="0" w:lastRowLastColumn="0"/>
+            </w:pPr>
+            <w:r>
+              <w:t>F1 – Buscar un producto</w:t>
+            </w:r>
+          </w:p>
+        </w:tc>
+      </w:tr>
+      <w:tr>
+        <w:trPr>
+          <w:cnfStyle w:val="000000100000" w:firstRow="0" w:lastRow="0" w:firstColumn="0" w:lastColumn="0" w:oddVBand="0" w:evenVBand="0" w:oddHBand="1" w:evenHBand="0" w:firstRowFirstColumn="0" w:firstRowLastColumn="0" w:lastRowFirstColumn="0" w:lastRowLastColumn="0"/>
+        </w:trPr>
+        <w:tc>
+          <w:tcPr>
+            <w:cnfStyle w:val="001000000000" w:firstRow="0" w:lastRow="0" w:firstColumn="1" w:lastColumn="0" w:oddVBand="0" w:evenVBand="0" w:oddHBand="0" w:evenHBand="0" w:firstRowFirstColumn="0" w:firstRowLastColumn="0" w:lastRowFirstColumn="0" w:lastRowLastColumn="0"/>
+            <w:tcW w:w="2547" w:type="dxa"/>
+          </w:tcPr>
+          <w:p>
+            <w:r>
+              <w:t>Creado por:</w:t>
+            </w:r>
+          </w:p>
+        </w:tc>
+        <w:tc>
+          <w:tcPr>
+            <w:tcW w:w="6946" w:type="dxa"/>
+          </w:tcPr>
+          <w:p>
+            <w:pPr>
+              <w:cnfStyle w:val="000000100000" w:firstRow="0" w:lastRow="0" w:firstColumn="0" w:lastColumn="0" w:oddVBand="0" w:evenVBand="0" w:oddHBand="1" w:evenHBand="0" w:firstRowFirstColumn="0" w:firstRowLastColumn="0" w:lastRowFirstColumn="0" w:lastRowLastColumn="0"/>
+            </w:pPr>
+            <w:r>
+              <w:t>“Nombre del cliente”</w:t>
+            </w:r>
+          </w:p>
+        </w:tc>
+      </w:tr>
+      <w:tr>
+        <w:tc>
+          <w:tcPr>
+            <w:cnfStyle w:val="001000000000" w:firstRow="0" w:lastRow="0" w:firstColumn="1" w:lastColumn="0" w:oddVBand="0" w:evenVBand="0" w:oddHBand="0" w:evenHBand="0" w:firstRowFirstColumn="0" w:firstRowLastColumn="0" w:lastRowFirstColumn="0" w:lastRowLastColumn="0"/>
+            <w:tcW w:w="2547" w:type="dxa"/>
+          </w:tcPr>
+          <w:p>
+            <w:r>
+              <w:t>Fecha de registro:</w:t>
+            </w:r>
+          </w:p>
+        </w:tc>
+        <w:tc>
+          <w:tcPr>
+            <w:tcW w:w="6946" w:type="dxa"/>
+          </w:tcPr>
+          <w:p>
+            <w:pPr>
+              <w:cnfStyle w:val="000000000000" w:firstRow="0" w:lastRow="0" w:firstColumn="0" w:lastColumn="0" w:oddVBand="0" w:evenVBand="0" w:oddHBand="0" w:evenHBand="0" w:firstRowFirstColumn="0" w:firstRowLastColumn="0" w:lastRowFirstColumn="0" w:lastRowLastColumn="0"/>
+            </w:pPr>
+            <w:r>
+              <w:t>“Fecha de registro”</w:t>
+            </w:r>
+          </w:p>
+        </w:tc>
+      </w:tr>
+      <w:tr>
+        <w:trPr>
+          <w:cnfStyle w:val="000000100000" w:firstRow="0" w:lastRow="0" w:firstColumn="0" w:lastColumn="0" w:oddVBand="0" w:evenVBand="0" w:oddHBand="1" w:evenHBand="0" w:firstRowFirstColumn="0" w:firstRowLastColumn="0" w:lastRowFirstColumn="0" w:lastRowLastColumn="0"/>
+        </w:trPr>
+        <w:tc>
+          <w:tcPr>
+            <w:cnfStyle w:val="001000000000" w:firstRow="0" w:lastRow="0" w:firstColumn="1" w:lastColumn="0" w:oddVBand="0" w:evenVBand="0" w:oddHBand="0" w:evenHBand="0" w:firstRowFirstColumn="0" w:firstRowLastColumn="0" w:lastRowFirstColumn="0" w:lastRowLastColumn="0"/>
+            <w:tcW w:w="2547" w:type="dxa"/>
+          </w:tcPr>
+          <w:p>
+            <w:r>
+              <w:t>Actor primario</w:t>
+            </w:r>
+          </w:p>
+        </w:tc>
+        <w:tc>
+          <w:tcPr>
+            <w:tcW w:w="6946" w:type="dxa"/>
+          </w:tcPr>
+          <w:p>
+            <w:pPr>
+              <w:cnfStyle w:val="000000100000" w:firstRow="0" w:lastRow="0" w:firstColumn="0" w:lastColumn="0" w:oddVBand="0" w:evenVBand="0" w:oddHBand="1" w:evenHBand="0" w:firstRowFirstColumn="0" w:firstRowLastColumn="0" w:lastRowFirstColumn="0" w:lastRowLastColumn="0"/>
+            </w:pPr>
+            <w:r>
+              <w:t>Cliente, Administrador</w:t>
+            </w:r>
+          </w:p>
+        </w:tc>
+      </w:tr>
+      <w:tr>
+        <w:tc>
+          <w:tcPr>
+            <w:cnfStyle w:val="001000000000" w:firstRow="0" w:lastRow="0" w:firstColumn="1" w:lastColumn="0" w:oddVBand="0" w:evenVBand="0" w:oddHBand="0" w:evenHBand="0" w:firstRowFirstColumn="0" w:firstRowLastColumn="0" w:lastRowFirstColumn="0" w:lastRowLastColumn="0"/>
+            <w:tcW w:w="2547" w:type="dxa"/>
+          </w:tcPr>
+          <w:p>
+            <w:r>
+              <w:t>Actores secundarios</w:t>
+            </w:r>
+          </w:p>
+        </w:tc>
+        <w:tc>
+          <w:tcPr>
+            <w:tcW w:w="6946" w:type="dxa"/>
+          </w:tcPr>
+          <w:p>
+            <w:pPr>
+              <w:cnfStyle w:val="000000000000" w:firstRow="0" w:lastRow="0" w:firstColumn="0" w:lastColumn="0" w:oddVBand="0" w:evenVBand="0" w:oddHBand="0" w:evenHBand="0" w:firstRowFirstColumn="0" w:firstRowLastColumn="0" w:lastRowFirstColumn="0" w:lastRowLastColumn="0"/>
+            </w:pPr>
+            <w:r>
+              <w:t>Manejador de base de datos</w:t>
+            </w:r>
+          </w:p>
+        </w:tc>
+      </w:tr>
+      <w:tr>
+        <w:trPr>
+          <w:cnfStyle w:val="000000100000" w:firstRow="0" w:lastRow="0" w:firstColumn="0" w:lastColumn="0" w:oddVBand="0" w:evenVBand="0" w:oddHBand="1" w:evenHBand="0" w:firstRowFirstColumn="0" w:firstRowLastColumn="0" w:lastRowFirstColumn="0" w:lastRowLastColumn="0"/>
+        </w:trPr>
+        <w:tc>
+          <w:tcPr>
+            <w:cnfStyle w:val="001000000000" w:firstRow="0" w:lastRow="0" w:firstColumn="1" w:lastColumn="0" w:oddVBand="0" w:evenVBand="0" w:oddHBand="0" w:evenHBand="0" w:firstRowFirstColumn="0" w:firstRowLastColumn="0" w:lastRowFirstColumn="0" w:lastRowLastColumn="0"/>
+            <w:tcW w:w="2547" w:type="dxa"/>
+          </w:tcPr>
+          <w:p>
+            <w:r>
+              <w:t>Descripción</w:t>
+            </w:r>
+          </w:p>
+        </w:tc>
+        <w:tc>
+          <w:tcPr>
+            <w:tcW w:w="6946" w:type="dxa"/>
+          </w:tcPr>
+          <w:p>
+            <w:pPr>
+              <w:cnfStyle w:val="000000100000" w:firstRow="0" w:lastRow="0" w:firstColumn="0" w:lastColumn="0" w:oddVBand="0" w:evenVBand="0" w:oddHBand="1" w:evenHBand="0" w:firstRowFirstColumn="0" w:firstRowLastColumn="0" w:lastRowFirstColumn="0" w:lastRowLastColumn="0"/>
+            </w:pPr>
+            <w:r>
+              <w:t>Le permite al cliente visualizar de manera ordenada todas sus compras realizadas anteriormente en la página web</w:t>
+            </w:r>
+            <w:r>
+              <w:t>.</w:t>
+            </w:r>
+          </w:p>
+        </w:tc>
+      </w:tr>
+      <w:tr>
+        <w:tc>
+          <w:tcPr>
+            <w:cnfStyle w:val="001000000000" w:firstRow="0" w:lastRow="0" w:firstColumn="1" w:lastColumn="0" w:oddVBand="0" w:evenVBand="0" w:oddHBand="0" w:evenHBand="0" w:firstRowFirstColumn="0" w:firstRowLastColumn="0" w:lastRowFirstColumn="0" w:lastRowLastColumn="0"/>
+            <w:tcW w:w="2547" w:type="dxa"/>
+          </w:tcPr>
+          <w:p>
+            <w:r>
+              <w:t>Disparador (</w:t>
+            </w:r>
+            <w:proofErr w:type="spellStart"/>
+            <w:r>
+              <w:t>trigger</w:t>
+            </w:r>
+            <w:proofErr w:type="spellEnd"/>
+            <w:r>
+              <w:t>):</w:t>
+            </w:r>
+          </w:p>
+        </w:tc>
+        <w:tc>
+          <w:tcPr>
+            <w:tcW w:w="6946" w:type="dxa"/>
+          </w:tcPr>
+          <w:p>
+            <w:pPr>
+              <w:cnfStyle w:val="000000000000" w:firstRow="0" w:lastRow="0" w:firstColumn="0" w:lastColumn="0" w:oddVBand="0" w:evenVBand="0" w:oddHBand="0" w:evenHBand="0" w:firstRowFirstColumn="0" w:firstRowLastColumn="0" w:lastRowFirstColumn="0" w:lastRowLastColumn="0"/>
+            </w:pPr>
+            <w:r>
+              <w:t>El cliente presiona la opción historial compras.</w:t>
+            </w:r>
+          </w:p>
+        </w:tc>
+      </w:tr>
+      <w:tr>
+        <w:trPr>
+          <w:cnfStyle w:val="000000100000" w:firstRow="0" w:lastRow="0" w:firstColumn="0" w:lastColumn="0" w:oddVBand="0" w:evenVBand="0" w:oddHBand="1" w:evenHBand="0" w:firstRowFirstColumn="0" w:firstRowLastColumn="0" w:lastRowFirstColumn="0" w:lastRowLastColumn="0"/>
+        </w:trPr>
+        <w:tc>
+          <w:tcPr>
+            <w:cnfStyle w:val="001000000000" w:firstRow="0" w:lastRow="0" w:firstColumn="1" w:lastColumn="0" w:oddVBand="0" w:evenVBand="0" w:oddHBand="0" w:evenHBand="0" w:firstRowFirstColumn="0" w:firstRowLastColumn="0" w:lastRowFirstColumn="0" w:lastRowLastColumn="0"/>
+            <w:tcW w:w="2547" w:type="dxa"/>
+          </w:tcPr>
+          <w:p>
+            <w:r>
+              <w:t>Precondiciones</w:t>
+            </w:r>
+          </w:p>
+        </w:tc>
+        <w:tc>
+          <w:tcPr>
+            <w:tcW w:w="6946" w:type="dxa"/>
+          </w:tcPr>
+          <w:p>
+            <w:pPr>
+              <w:cnfStyle w:val="000000100000" w:firstRow="0" w:lastRow="0" w:firstColumn="0" w:lastColumn="0" w:oddVBand="0" w:evenVBand="0" w:oddHBand="1" w:evenHBand="0" w:firstRowFirstColumn="0" w:firstRowLastColumn="0" w:lastRowFirstColumn="0" w:lastRowLastColumn="0"/>
+            </w:pPr>
+            <w:r>
+              <w:t>El cliente deberá iniciar sesión de cuenta antes de ver historial de compras.</w:t>
+            </w:r>
+          </w:p>
+        </w:tc>
+      </w:tr>
+      <w:tr>
+        <w:tc>
+          <w:tcPr>
+            <w:cnfStyle w:val="001000000000" w:firstRow="0" w:lastRow="0" w:firstColumn="1" w:lastColumn="0" w:oddVBand="0" w:evenVBand="0" w:oddHBand="0" w:evenHBand="0" w:firstRowFirstColumn="0" w:firstRowLastColumn="0" w:lastRowFirstColumn="0" w:lastRowLastColumn="0"/>
+            <w:tcW w:w="2547" w:type="dxa"/>
+          </w:tcPr>
+          <w:p>
+            <w:r>
+              <w:t>Postcondiciones:</w:t>
+            </w:r>
+          </w:p>
+        </w:tc>
+        <w:tc>
+          <w:tcPr>
+            <w:tcW w:w="6946" w:type="dxa"/>
+          </w:tcPr>
+          <w:p>
+            <w:pPr>
+              <w:cnfStyle w:val="000000000000" w:firstRow="0" w:lastRow="0" w:firstColumn="0" w:lastColumn="0" w:oddVBand="0" w:evenVBand="0" w:oddHBand="0" w:evenHBand="0" w:firstRowFirstColumn="0" w:firstRowLastColumn="0" w:lastRowFirstColumn="0" w:lastRowLastColumn="0"/>
+            </w:pPr>
+            <w:r>
+              <w:t>El sistema muestra el producto o producto(s) comprados anteriormente y en proceso del cliente</w:t>
+            </w:r>
+            <w:r>
+              <w:t>.</w:t>
+            </w:r>
+          </w:p>
+        </w:tc>
+      </w:tr>
+      <w:tr>
+        <w:trPr>
+          <w:cnfStyle w:val="000000100000" w:firstRow="0" w:lastRow="0" w:firstColumn="0" w:lastColumn="0" w:oddVBand="0" w:evenVBand="0" w:oddHBand="1" w:evenHBand="0" w:firstRowFirstColumn="0" w:firstRowLastColumn="0" w:lastRowFirstColumn="0" w:lastRowLastColumn="0"/>
+          <w:trHeight w:val="1891"/>
+        </w:trPr>
+        <w:tc>
+          <w:tcPr>
+            <w:cnfStyle w:val="001000000000" w:firstRow="0" w:lastRow="0" w:firstColumn="1" w:lastColumn="0" w:oddVBand="0" w:evenVBand="0" w:oddHBand="0" w:evenHBand="0" w:firstRowFirstColumn="0" w:firstRowLastColumn="0" w:lastRowFirstColumn="0" w:lastRowLastColumn="0"/>
+            <w:tcW w:w="2547" w:type="dxa"/>
+          </w:tcPr>
+          <w:p>
+            <w:r>
+              <w:t>Flujo principal</w:t>
+            </w:r>
+          </w:p>
+        </w:tc>
+        <w:tc>
+          <w:tcPr>
+            <w:tcW w:w="6946" w:type="dxa"/>
+          </w:tcPr>
+          <w:p>
+            <w:pPr>
+              <w:pStyle w:val="Prrafodelista"/>
+              <w:numPr>
+                <w:ilvl w:val="0"/>
+                <w:numId w:val="40"/>
+              </w:numPr>
+              <w:spacing w:line="240" w:lineRule="auto"/>
+              <w:cnfStyle w:val="000000100000" w:firstRow="0" w:lastRow="0" w:firstColumn="0" w:lastColumn="0" w:oddVBand="0" w:evenVBand="0" w:oddHBand="1" w:evenHBand="0" w:firstRowFirstColumn="0" w:firstRowLastColumn="0" w:lastRowFirstColumn="0" w:lastRowLastColumn="0"/>
+            </w:pPr>
+            <w:r>
+              <w:t>Ingresa a la página principal.</w:t>
+            </w:r>
+          </w:p>
+          <w:p>
+            <w:pPr>
+              <w:pStyle w:val="Prrafodelista"/>
+              <w:numPr>
+                <w:ilvl w:val="0"/>
+                <w:numId w:val="40"/>
+              </w:numPr>
+              <w:spacing w:line="240" w:lineRule="auto"/>
+              <w:cnfStyle w:val="000000100000" w:firstRow="0" w:lastRow="0" w:firstColumn="0" w:lastColumn="0" w:oddVBand="0" w:evenVBand="0" w:oddHBand="1" w:evenHBand="0" w:firstRowFirstColumn="0" w:firstRowLastColumn="0" w:lastRowFirstColumn="0" w:lastRowLastColumn="0"/>
+            </w:pPr>
+            <w:r>
+              <w:t xml:space="preserve">En la parte superior derecha se mostrará el nombre de usuario, al poner el apuntador </w:t>
+            </w:r>
+            <w:r>
+              <w:t>sobre él</w:t>
+            </w:r>
+            <w:r>
+              <w:t>, abrirá una pequeña lista con opciones.</w:t>
+            </w:r>
+          </w:p>
+          <w:p>
+            <w:pPr>
+              <w:pStyle w:val="Prrafodelista"/>
+              <w:numPr>
+                <w:ilvl w:val="0"/>
+                <w:numId w:val="40"/>
+              </w:numPr>
+              <w:spacing w:line="240" w:lineRule="auto"/>
+              <w:cnfStyle w:val="000000100000" w:firstRow="0" w:lastRow="0" w:firstColumn="0" w:lastColumn="0" w:oddVBand="0" w:evenVBand="0" w:oddHBand="1" w:evenHBand="0" w:firstRowFirstColumn="0" w:firstRowLastColumn="0" w:lastRowFirstColumn="0" w:lastRowLastColumn="0"/>
+            </w:pPr>
+            <w:r>
+              <w:t xml:space="preserve">El usuario deberá seleccionar la opción historial de compra </w:t>
+            </w:r>
+          </w:p>
+          <w:p>
+            <w:pPr>
+              <w:pStyle w:val="Prrafodelista"/>
+              <w:numPr>
+                <w:ilvl w:val="0"/>
+                <w:numId w:val="40"/>
+              </w:numPr>
+              <w:spacing w:line="240" w:lineRule="auto"/>
+              <w:cnfStyle w:val="000000100000" w:firstRow="0" w:lastRow="0" w:firstColumn="0" w:lastColumn="0" w:oddVBand="0" w:evenVBand="0" w:oddHBand="1" w:evenHBand="0" w:firstRowFirstColumn="0" w:firstRowLastColumn="0" w:lastRowFirstColumn="0" w:lastRowLastColumn="0"/>
+            </w:pPr>
+            <w:r>
+              <w:t>El sistema le muestra al cliente sus compras realizadas anteriormente y las que están en proceso</w:t>
+            </w:r>
+          </w:p>
+        </w:tc>
+      </w:tr>
+      <w:tr>
+        <w:tc>
+          <w:tcPr>
+            <w:cnfStyle w:val="001000000000" w:firstRow="0" w:lastRow="0" w:firstColumn="1" w:lastColumn="0" w:oddVBand="0" w:evenVBand="0" w:oddHBand="0" w:evenHBand="0" w:firstRowFirstColumn="0" w:firstRowLastColumn="0" w:lastRowFirstColumn="0" w:lastRowLastColumn="0"/>
+            <w:tcW w:w="2547" w:type="dxa"/>
+          </w:tcPr>
+          <w:p>
+            <w:r>
+              <w:t>Flujos alternativos</w:t>
+            </w:r>
+          </w:p>
+        </w:tc>
+        <w:tc>
+          <w:tcPr>
+            <w:tcW w:w="6946" w:type="dxa"/>
+          </w:tcPr>
+          <w:p>
+            <w:pPr>
+              <w:cnfStyle w:val="000000000000" w:firstRow="0" w:lastRow="0" w:firstColumn="0" w:lastColumn="0" w:oddVBand="0" w:evenVBand="0" w:oddHBand="0" w:evenHBand="0" w:firstRowFirstColumn="0" w:firstRowLastColumn="0" w:lastRowFirstColumn="0" w:lastRowLastColumn="0"/>
+            </w:pPr>
+            <w:r>
+              <w:t>En caso de que el cliente este en la página sin iniciar sesión:</w:t>
+            </w:r>
+          </w:p>
+          <w:p>
+            <w:pPr>
+              <w:cnfStyle w:val="000000000000" w:firstRow="0" w:lastRow="0" w:firstColumn="0" w:lastColumn="0" w:oddVBand="0" w:evenVBand="0" w:oddHBand="0" w:evenHBand="0" w:firstRowFirstColumn="0" w:firstRowLastColumn="0" w:lastRowFirstColumn="0" w:lastRowLastColumn="0"/>
+            </w:pPr>
+            <w:r>
+              <w:t xml:space="preserve">       </w:t>
+            </w:r>
+            <w:r>
+              <w:t>1.</w:t>
+            </w:r>
+            <w:r>
+              <w:tab/>
+              <w:t>Ingresa a la página principal.</w:t>
+            </w:r>
+          </w:p>
+          <w:p>
+            <w:pPr>
+              <w:cnfStyle w:val="000000000000" w:firstRow="0" w:lastRow="0" w:firstColumn="0" w:lastColumn="0" w:oddVBand="0" w:evenVBand="0" w:oddHBand="0" w:evenHBand="0" w:firstRowFirstColumn="0" w:firstRowLastColumn="0" w:lastRowFirstColumn="0" w:lastRowLastColumn="0"/>
+            </w:pPr>
+            <w:r>
+              <w:t xml:space="preserve">       </w:t>
+            </w:r>
+            <w:r>
+              <w:t>2.</w:t>
+            </w:r>
+            <w:r>
+              <w:tab/>
+              <w:t>En la parte superior se mostrará un anuncio de iniciar sesión.</w:t>
+            </w:r>
+          </w:p>
+          <w:p>
+            <w:pPr>
+              <w:cnfStyle w:val="000000000000" w:firstRow="0" w:lastRow="0" w:firstColumn="0" w:lastColumn="0" w:oddVBand="0" w:evenVBand="0" w:oddHBand="0" w:evenHBand="0" w:firstRowFirstColumn="0" w:firstRowLastColumn="0" w:lastRowFirstColumn="0" w:lastRowLastColumn="0"/>
+            </w:pPr>
+            <w:r>
+              <w:t xml:space="preserve">       </w:t>
+            </w:r>
+            <w:r>
+              <w:t>3.</w:t>
+            </w:r>
+            <w:r>
+              <w:tab/>
+              <w:t>El usuario deberá iniciar su cuenta en la página web.</w:t>
+            </w:r>
+          </w:p>
+          <w:p>
+            <w:pPr>
+              <w:cnfStyle w:val="000000000000" w:firstRow="0" w:lastRow="0" w:firstColumn="0" w:lastColumn="0" w:oddVBand="0" w:evenVBand="0" w:oddHBand="0" w:evenHBand="0" w:firstRowFirstColumn="0" w:firstRowLastColumn="0" w:lastRowFirstColumn="0" w:lastRowLastColumn="0"/>
+            </w:pPr>
+            <w:r>
+              <w:t xml:space="preserve">       </w:t>
+            </w:r>
+            <w:r>
+              <w:t>4.</w:t>
+            </w:r>
+            <w:r>
+              <w:tab/>
+              <w:t>El usuario volverá a la página principal después de iniciar sesión.</w:t>
+            </w:r>
+          </w:p>
+          <w:p>
+            <w:pPr>
+              <w:cnfStyle w:val="000000000000" w:firstRow="0" w:lastRow="0" w:firstColumn="0" w:lastColumn="0" w:oddVBand="0" w:evenVBand="0" w:oddHBand="0" w:evenHBand="0" w:firstRowFirstColumn="0" w:firstRowLastColumn="0" w:lastRowFirstColumn="0" w:lastRowLastColumn="0"/>
+            </w:pPr>
+            <w:r>
+              <w:t xml:space="preserve">       </w:t>
+            </w:r>
+            <w:r>
+              <w:t>5.</w:t>
+            </w:r>
+            <w:r>
+              <w:tab/>
+              <w:t xml:space="preserve">En la parte superior derecha se mostrará el nombre de usuario, al </w:t>
+            </w:r>
+            <w:r>
+              <w:t xml:space="preserve">          </w:t>
+            </w:r>
+            <w:r>
+              <w:t xml:space="preserve">poner el apuntador en </w:t>
+            </w:r>
+            <w:proofErr w:type="spellStart"/>
+            <w:r>
+              <w:t>el</w:t>
+            </w:r>
+            <w:proofErr w:type="spellEnd"/>
+            <w:r>
+              <w:t>, abrirá una pequeña lista con opciones.</w:t>
+            </w:r>
+          </w:p>
+          <w:p>
+            <w:pPr>
+              <w:cnfStyle w:val="000000000000" w:firstRow="0" w:lastRow="0" w:firstColumn="0" w:lastColumn="0" w:oddVBand="0" w:evenVBand="0" w:oddHBand="0" w:evenHBand="0" w:firstRowFirstColumn="0" w:firstRowLastColumn="0" w:lastRowFirstColumn="0" w:lastRowLastColumn="0"/>
+            </w:pPr>
+            <w:r>
+              <w:t xml:space="preserve">       </w:t>
+            </w:r>
+            <w:r>
+              <w:t>6.</w:t>
+            </w:r>
+            <w:r>
+              <w:tab/>
+              <w:t xml:space="preserve">El usuario deberá seleccionar la opción historial de compra </w:t>
+            </w:r>
+          </w:p>
+          <w:p>
+            <w:pPr>
+              <w:cnfStyle w:val="000000000000" w:firstRow="0" w:lastRow="0" w:firstColumn="0" w:lastColumn="0" w:oddVBand="0" w:evenVBand="0" w:oddHBand="0" w:evenHBand="0" w:firstRowFirstColumn="0" w:firstRowLastColumn="0" w:lastRowFirstColumn="0" w:lastRowLastColumn="0"/>
+            </w:pPr>
+            <w:r>
+              <w:t xml:space="preserve">       </w:t>
+            </w:r>
+            <w:r>
+              <w:t>7.</w:t>
+            </w:r>
+            <w:r>
+              <w:tab/>
+              <w:t>El sistema le muestra al cliente sus compras realizadas anteriormente y las que están en proceso</w:t>
+            </w:r>
+          </w:p>
+        </w:tc>
+      </w:tr>
+      <w:tr>
+        <w:trPr>
+          <w:cnfStyle w:val="000000100000" w:firstRow="0" w:lastRow="0" w:firstColumn="0" w:lastColumn="0" w:oddVBand="0" w:evenVBand="0" w:oddHBand="1" w:evenHBand="0" w:firstRowFirstColumn="0" w:firstRowLastColumn="0" w:lastRowFirstColumn="0" w:lastRowLastColumn="0"/>
+        </w:trPr>
+        <w:tc>
+          <w:tcPr>
+            <w:cnfStyle w:val="001000000000" w:firstRow="0" w:lastRow="0" w:firstColumn="1" w:lastColumn="0" w:oddVBand="0" w:evenVBand="0" w:oddHBand="0" w:evenHBand="0" w:firstRowFirstColumn="0" w:firstRowLastColumn="0" w:lastRowFirstColumn="0" w:lastRowLastColumn="0"/>
+            <w:tcW w:w="2547" w:type="dxa"/>
+          </w:tcPr>
+          <w:p>
+            <w:r>
+              <w:t>Prioridad:</w:t>
+            </w:r>
+          </w:p>
+        </w:tc>
+        <w:tc>
+          <w:tcPr>
+            <w:tcW w:w="6946" w:type="dxa"/>
+          </w:tcPr>
+          <w:p>
+            <w:pPr>
+              <w:cnfStyle w:val="000000100000" w:firstRow="0" w:lastRow="0" w:firstColumn="0" w:lastColumn="0" w:oddVBand="0" w:evenVBand="0" w:oddHBand="1" w:evenHBand="0" w:firstRowFirstColumn="0" w:firstRowLastColumn="0" w:lastRowFirstColumn="0" w:lastRowLastColumn="0"/>
+            </w:pPr>
+            <w:r>
+              <w:t>Media</w:t>
+            </w:r>
+          </w:p>
+        </w:tc>
+      </w:tr>
+      <w:tr>
+        <w:tc>
+          <w:tcPr>
+            <w:cnfStyle w:val="001000000000" w:firstRow="0" w:lastRow="0" w:firstColumn="1" w:lastColumn="0" w:oddVBand="0" w:evenVBand="0" w:oddHBand="0" w:evenHBand="0" w:firstRowFirstColumn="0" w:firstRowLastColumn="0" w:lastRowFirstColumn="0" w:lastRowLastColumn="0"/>
+            <w:tcW w:w="2547" w:type="dxa"/>
+          </w:tcPr>
+          <w:p>
+            <w:r>
+              <w:t>Frecuencia de uso:</w:t>
+            </w:r>
+          </w:p>
+        </w:tc>
+        <w:tc>
+          <w:tcPr>
+            <w:tcW w:w="6946" w:type="dxa"/>
+          </w:tcPr>
+          <w:p>
+            <w:pPr>
+              <w:cnfStyle w:val="000000000000" w:firstRow="0" w:lastRow="0" w:firstColumn="0" w:lastColumn="0" w:oddVBand="0" w:evenVBand="0" w:oddHBand="0" w:evenHBand="0" w:firstRowFirstColumn="0" w:firstRowLastColumn="0" w:lastRowFirstColumn="0" w:lastRowLastColumn="0"/>
+            </w:pPr>
+            <w:r>
+              <w:t>Uso ilimitado durante las 24 horas del día y disponible los 7 días de la semana.</w:t>
+            </w:r>
+          </w:p>
+        </w:tc>
+      </w:tr>
+    </w:tbl>
+    <w:p/>
     <w:sectPr>
       <w:headerReference w:type="default" r:id="rId8"/>
       <w:pgSz w:w="11906" w:h="16838"/>
@@ -3392,6 +4049,95 @@
     </w:lvl>
   </w:abstractNum>
   <w:abstractNum w:abstractNumId="3" w15:restartNumberingAfterBreak="0">
+    <w:nsid w:val="37B135B4"/>
+    <w:multiLevelType w:val="hybridMultilevel"/>
+    <w:tmpl w:val="9D30A114"/>
+    <w:lvl w:ilvl="0" w:tplc="FFFFFFFF">
+      <w:start w:val="1"/>
+      <w:numFmt w:val="decimal"/>
+      <w:lvlText w:val="%1."/>
+      <w:lvlJc w:val="left"/>
+      <w:pPr>
+        <w:ind w:left="720" w:hanging="360"/>
+      </w:pPr>
+      <w:rPr>
+        <w:rFonts w:hint="default"/>
+      </w:rPr>
+    </w:lvl>
+    <w:lvl w:ilvl="1" w:tplc="FFFFFFFF" w:tentative="1">
+      <w:start w:val="1"/>
+      <w:numFmt w:val="lowerLetter"/>
+      <w:lvlText w:val="%2."/>
+      <w:lvlJc w:val="left"/>
+      <w:pPr>
+        <w:ind w:left="1440" w:hanging="360"/>
+      </w:pPr>
+    </w:lvl>
+    <w:lvl w:ilvl="2" w:tplc="FFFFFFFF" w:tentative="1">
+      <w:start w:val="1"/>
+      <w:numFmt w:val="lowerRoman"/>
+      <w:lvlText w:val="%3."/>
+      <w:lvlJc w:val="right"/>
+      <w:pPr>
+        <w:ind w:left="2160" w:hanging="180"/>
+      </w:pPr>
+    </w:lvl>
+    <w:lvl w:ilvl="3" w:tplc="FFFFFFFF" w:tentative="1">
+      <w:start w:val="1"/>
+      <w:numFmt w:val="decimal"/>
+      <w:lvlText w:val="%4."/>
+      <w:lvlJc w:val="left"/>
+      <w:pPr>
+        <w:ind w:left="2880" w:hanging="360"/>
+      </w:pPr>
+    </w:lvl>
+    <w:lvl w:ilvl="4" w:tplc="FFFFFFFF" w:tentative="1">
+      <w:start w:val="1"/>
+      <w:numFmt w:val="lowerLetter"/>
+      <w:lvlText w:val="%5."/>
+      <w:lvlJc w:val="left"/>
+      <w:pPr>
+        <w:ind w:left="3600" w:hanging="360"/>
+      </w:pPr>
+    </w:lvl>
+    <w:lvl w:ilvl="5" w:tplc="FFFFFFFF" w:tentative="1">
+      <w:start w:val="1"/>
+      <w:numFmt w:val="lowerRoman"/>
+      <w:lvlText w:val="%6."/>
+      <w:lvlJc w:val="right"/>
+      <w:pPr>
+        <w:ind w:left="4320" w:hanging="180"/>
+      </w:pPr>
+    </w:lvl>
+    <w:lvl w:ilvl="6" w:tplc="FFFFFFFF" w:tentative="1">
+      <w:start w:val="1"/>
+      <w:numFmt w:val="decimal"/>
+      <w:lvlText w:val="%7."/>
+      <w:lvlJc w:val="left"/>
+      <w:pPr>
+        <w:ind w:left="5040" w:hanging="360"/>
+      </w:pPr>
+    </w:lvl>
+    <w:lvl w:ilvl="7" w:tplc="FFFFFFFF" w:tentative="1">
+      <w:start w:val="1"/>
+      <w:numFmt w:val="lowerLetter"/>
+      <w:lvlText w:val="%8."/>
+      <w:lvlJc w:val="left"/>
+      <w:pPr>
+        <w:ind w:left="5760" w:hanging="360"/>
+      </w:pPr>
+    </w:lvl>
+    <w:lvl w:ilvl="8" w:tplc="FFFFFFFF" w:tentative="1">
+      <w:start w:val="1"/>
+      <w:numFmt w:val="lowerRoman"/>
+      <w:lvlText w:val="%9."/>
+      <w:lvlJc w:val="right"/>
+      <w:pPr>
+        <w:ind w:left="6480" w:hanging="180"/>
+      </w:pPr>
+    </w:lvl>
+  </w:abstractNum>
+  <w:abstractNum w:abstractNumId="4" w15:restartNumberingAfterBreak="0">
     <w:nsid w:val="3D621CAF"/>
     <w:multiLevelType w:val="hybridMultilevel"/>
     <w:tmpl w:val="3E40974E"/>
@@ -3480,7 +4226,7 @@
       </w:pPr>
     </w:lvl>
   </w:abstractNum>
-  <w:abstractNum w:abstractNumId="4" w15:restartNumberingAfterBreak="0">
+  <w:abstractNum w:abstractNumId="5" w15:restartNumberingAfterBreak="0">
     <w:nsid w:val="3E6622A3"/>
     <w:multiLevelType w:val="hybridMultilevel"/>
     <w:tmpl w:val="F9607A1E"/>
@@ -3593,7 +4339,7 @@
       </w:rPr>
     </w:lvl>
   </w:abstractNum>
-  <w:abstractNum w:abstractNumId="5" w15:restartNumberingAfterBreak="0">
+  <w:abstractNum w:abstractNumId="6" w15:restartNumberingAfterBreak="0">
     <w:nsid w:val="3F3C28C0"/>
     <w:multiLevelType w:val="hybridMultilevel"/>
     <w:tmpl w:val="BA56F094"/>
@@ -3682,7 +4428,7 @@
       </w:pPr>
     </w:lvl>
   </w:abstractNum>
-  <w:abstractNum w:abstractNumId="6" w15:restartNumberingAfterBreak="0">
+  <w:abstractNum w:abstractNumId="7" w15:restartNumberingAfterBreak="0">
     <w:nsid w:val="4096698A"/>
     <w:multiLevelType w:val="hybridMultilevel"/>
     <w:tmpl w:val="6B02B750"/>
@@ -3796,7 +4542,7 @@
       </w:rPr>
     </w:lvl>
   </w:abstractNum>
-  <w:abstractNum w:abstractNumId="7" w15:restartNumberingAfterBreak="0">
+  <w:abstractNum w:abstractNumId="8" w15:restartNumberingAfterBreak="0">
     <w:nsid w:val="4C244D9A"/>
     <w:multiLevelType w:val="hybridMultilevel"/>
     <w:tmpl w:val="51E2B39C"/>
@@ -3906,7 +4652,7 @@
       </w:rPr>
     </w:lvl>
   </w:abstractNum>
-  <w:abstractNum w:abstractNumId="8" w15:restartNumberingAfterBreak="0">
+  <w:abstractNum w:abstractNumId="9" w15:restartNumberingAfterBreak="0">
     <w:nsid w:val="54CF4BD8"/>
     <w:multiLevelType w:val="hybridMultilevel"/>
     <w:tmpl w:val="95AEC65A"/>
@@ -4020,7 +4766,7 @@
       </w:rPr>
     </w:lvl>
   </w:abstractNum>
-  <w:abstractNum w:abstractNumId="9" w15:restartNumberingAfterBreak="0">
+  <w:abstractNum w:abstractNumId="10" w15:restartNumberingAfterBreak="0">
     <w:nsid w:val="56E723CE"/>
     <w:multiLevelType w:val="multilevel"/>
     <w:tmpl w:val="957E90C4"/>
@@ -4131,7 +4877,7 @@
       </w:pPr>
     </w:lvl>
   </w:abstractNum>
-  <w:abstractNum w:abstractNumId="10" w15:restartNumberingAfterBreak="0">
+  <w:abstractNum w:abstractNumId="11" w15:restartNumberingAfterBreak="0">
     <w:nsid w:val="5D780480"/>
     <w:multiLevelType w:val="hybridMultilevel"/>
     <w:tmpl w:val="A9EC65AC"/>
@@ -4220,7 +4966,96 @@
       </w:pPr>
     </w:lvl>
   </w:abstractNum>
-  <w:abstractNum w:abstractNumId="11" w15:restartNumberingAfterBreak="0">
+  <w:abstractNum w:abstractNumId="12" w15:restartNumberingAfterBreak="0">
+    <w:nsid w:val="5EA10570"/>
+    <w:multiLevelType w:val="hybridMultilevel"/>
+    <w:tmpl w:val="A9EC65AC"/>
+    <w:lvl w:ilvl="0" w:tplc="FFFFFFFF">
+      <w:start w:val="1"/>
+      <w:numFmt w:val="decimal"/>
+      <w:lvlText w:val="%1."/>
+      <w:lvlJc w:val="left"/>
+      <w:pPr>
+        <w:ind w:left="720" w:hanging="360"/>
+      </w:pPr>
+      <w:rPr>
+        <w:rFonts w:hint="default"/>
+      </w:rPr>
+    </w:lvl>
+    <w:lvl w:ilvl="1" w:tplc="FFFFFFFF" w:tentative="1">
+      <w:start w:val="1"/>
+      <w:numFmt w:val="lowerLetter"/>
+      <w:lvlText w:val="%2."/>
+      <w:lvlJc w:val="left"/>
+      <w:pPr>
+        <w:ind w:left="1440" w:hanging="360"/>
+      </w:pPr>
+    </w:lvl>
+    <w:lvl w:ilvl="2" w:tplc="FFFFFFFF" w:tentative="1">
+      <w:start w:val="1"/>
+      <w:numFmt w:val="lowerRoman"/>
+      <w:lvlText w:val="%3."/>
+      <w:lvlJc w:val="right"/>
+      <w:pPr>
+        <w:ind w:left="2160" w:hanging="180"/>
+      </w:pPr>
+    </w:lvl>
+    <w:lvl w:ilvl="3" w:tplc="FFFFFFFF" w:tentative="1">
+      <w:start w:val="1"/>
+      <w:numFmt w:val="decimal"/>
+      <w:lvlText w:val="%4."/>
+      <w:lvlJc w:val="left"/>
+      <w:pPr>
+        <w:ind w:left="2880" w:hanging="360"/>
+      </w:pPr>
+    </w:lvl>
+    <w:lvl w:ilvl="4" w:tplc="FFFFFFFF" w:tentative="1">
+      <w:start w:val="1"/>
+      <w:numFmt w:val="lowerLetter"/>
+      <w:lvlText w:val="%5."/>
+      <w:lvlJc w:val="left"/>
+      <w:pPr>
+        <w:ind w:left="3600" w:hanging="360"/>
+      </w:pPr>
+    </w:lvl>
+    <w:lvl w:ilvl="5" w:tplc="FFFFFFFF" w:tentative="1">
+      <w:start w:val="1"/>
+      <w:numFmt w:val="lowerRoman"/>
+      <w:lvlText w:val="%6."/>
+      <w:lvlJc w:val="right"/>
+      <w:pPr>
+        <w:ind w:left="4320" w:hanging="180"/>
+      </w:pPr>
+    </w:lvl>
+    <w:lvl w:ilvl="6" w:tplc="FFFFFFFF" w:tentative="1">
+      <w:start w:val="1"/>
+      <w:numFmt w:val="decimal"/>
+      <w:lvlText w:val="%7."/>
+      <w:lvlJc w:val="left"/>
+      <w:pPr>
+        <w:ind w:left="5040" w:hanging="360"/>
+      </w:pPr>
+    </w:lvl>
+    <w:lvl w:ilvl="7" w:tplc="FFFFFFFF" w:tentative="1">
+      <w:start w:val="1"/>
+      <w:numFmt w:val="lowerLetter"/>
+      <w:lvlText w:val="%8."/>
+      <w:lvlJc w:val="left"/>
+      <w:pPr>
+        <w:ind w:left="5760" w:hanging="360"/>
+      </w:pPr>
+    </w:lvl>
+    <w:lvl w:ilvl="8" w:tplc="FFFFFFFF" w:tentative="1">
+      <w:start w:val="1"/>
+      <w:numFmt w:val="lowerRoman"/>
+      <w:lvlText w:val="%9."/>
+      <w:lvlJc w:val="right"/>
+      <w:pPr>
+        <w:ind w:left="6480" w:hanging="180"/>
+      </w:pPr>
+    </w:lvl>
+  </w:abstractNum>
+  <w:abstractNum w:abstractNumId="13" w15:restartNumberingAfterBreak="0">
     <w:nsid w:val="64921114"/>
     <w:multiLevelType w:val="hybridMultilevel"/>
     <w:tmpl w:val="B308DA6E"/>
@@ -4334,10 +5169,99 @@
       </w:rPr>
     </w:lvl>
   </w:abstractNum>
-  <w:abstractNum w:abstractNumId="12" w15:restartNumberingAfterBreak="0">
+  <w:abstractNum w:abstractNumId="14" w15:restartNumberingAfterBreak="0">
     <w:nsid w:val="6EA44828"/>
     <w:multiLevelType w:val="hybridMultilevel"/>
     <w:tmpl w:val="BA56F094"/>
+    <w:lvl w:ilvl="0" w:tplc="080A000F">
+      <w:start w:val="1"/>
+      <w:numFmt w:val="decimal"/>
+      <w:lvlText w:val="%1."/>
+      <w:lvlJc w:val="left"/>
+      <w:pPr>
+        <w:ind w:left="720" w:hanging="360"/>
+      </w:pPr>
+      <w:rPr>
+        <w:rFonts w:hint="default"/>
+      </w:rPr>
+    </w:lvl>
+    <w:lvl w:ilvl="1" w:tplc="080A0019" w:tentative="1">
+      <w:start w:val="1"/>
+      <w:numFmt w:val="lowerLetter"/>
+      <w:lvlText w:val="%2."/>
+      <w:lvlJc w:val="left"/>
+      <w:pPr>
+        <w:ind w:left="1440" w:hanging="360"/>
+      </w:pPr>
+    </w:lvl>
+    <w:lvl w:ilvl="2" w:tplc="080A001B" w:tentative="1">
+      <w:start w:val="1"/>
+      <w:numFmt w:val="lowerRoman"/>
+      <w:lvlText w:val="%3."/>
+      <w:lvlJc w:val="right"/>
+      <w:pPr>
+        <w:ind w:left="2160" w:hanging="180"/>
+      </w:pPr>
+    </w:lvl>
+    <w:lvl w:ilvl="3" w:tplc="080A000F" w:tentative="1">
+      <w:start w:val="1"/>
+      <w:numFmt w:val="decimal"/>
+      <w:lvlText w:val="%4."/>
+      <w:lvlJc w:val="left"/>
+      <w:pPr>
+        <w:ind w:left="2880" w:hanging="360"/>
+      </w:pPr>
+    </w:lvl>
+    <w:lvl w:ilvl="4" w:tplc="080A0019" w:tentative="1">
+      <w:start w:val="1"/>
+      <w:numFmt w:val="lowerLetter"/>
+      <w:lvlText w:val="%5."/>
+      <w:lvlJc w:val="left"/>
+      <w:pPr>
+        <w:ind w:left="3600" w:hanging="360"/>
+      </w:pPr>
+    </w:lvl>
+    <w:lvl w:ilvl="5" w:tplc="080A001B" w:tentative="1">
+      <w:start w:val="1"/>
+      <w:numFmt w:val="lowerRoman"/>
+      <w:lvlText w:val="%6."/>
+      <w:lvlJc w:val="right"/>
+      <w:pPr>
+        <w:ind w:left="4320" w:hanging="180"/>
+      </w:pPr>
+    </w:lvl>
+    <w:lvl w:ilvl="6" w:tplc="080A000F" w:tentative="1">
+      <w:start w:val="1"/>
+      <w:numFmt w:val="decimal"/>
+      <w:lvlText w:val="%7."/>
+      <w:lvlJc w:val="left"/>
+      <w:pPr>
+        <w:ind w:left="5040" w:hanging="360"/>
+      </w:pPr>
+    </w:lvl>
+    <w:lvl w:ilvl="7" w:tplc="080A0019" w:tentative="1">
+      <w:start w:val="1"/>
+      <w:numFmt w:val="lowerLetter"/>
+      <w:lvlText w:val="%8."/>
+      <w:lvlJc w:val="left"/>
+      <w:pPr>
+        <w:ind w:left="5760" w:hanging="360"/>
+      </w:pPr>
+    </w:lvl>
+    <w:lvl w:ilvl="8" w:tplc="080A001B" w:tentative="1">
+      <w:start w:val="1"/>
+      <w:numFmt w:val="lowerRoman"/>
+      <w:lvlText w:val="%9."/>
+      <w:lvlJc w:val="right"/>
+      <w:pPr>
+        <w:ind w:left="6480" w:hanging="180"/>
+      </w:pPr>
+    </w:lvl>
+  </w:abstractNum>
+  <w:abstractNum w:abstractNumId="15" w15:restartNumberingAfterBreak="0">
+    <w:nsid w:val="7CA34D2B"/>
+    <w:multiLevelType w:val="hybridMultilevel"/>
+    <w:tmpl w:val="9D30A114"/>
     <w:lvl w:ilvl="0" w:tplc="080A000F">
       <w:start w:val="1"/>
       <w:numFmt w:val="decimal"/>
@@ -4433,10 +5357,10 @@
     <w:abstractNumId w:val="1"/>
   </w:num>
   <w:num w:numId="4">
-    <w:abstractNumId w:val="4"/>
+    <w:abstractNumId w:val="5"/>
   </w:num>
   <w:num w:numId="5">
-    <w:abstractNumId w:val="4"/>
+    <w:abstractNumId w:val="5"/>
   </w:num>
   <w:num w:numId="6">
     <w:abstractNumId w:val="1"/>
@@ -4448,13 +5372,13 @@
     <w:abstractNumId w:val="2"/>
   </w:num>
   <w:num w:numId="9">
-    <w:abstractNumId w:val="11"/>
+    <w:abstractNumId w:val="13"/>
   </w:num>
   <w:num w:numId="10">
-    <w:abstractNumId w:val="9"/>
+    <w:abstractNumId w:val="10"/>
   </w:num>
   <w:num w:numId="11">
-    <w:abstractNumId w:val="9"/>
+    <w:abstractNumId w:val="10"/>
     <w:lvlOverride w:ilvl="0">
       <w:startOverride w:val="1"/>
     </w:lvlOverride>
@@ -4484,67 +5408,67 @@
     </w:lvlOverride>
   </w:num>
   <w:num w:numId="12">
+    <w:abstractNumId w:val="10"/>
+  </w:num>
+  <w:num w:numId="13">
+    <w:abstractNumId w:val="13"/>
+  </w:num>
+  <w:num w:numId="14">
+    <w:abstractNumId w:val="10"/>
+  </w:num>
+  <w:num w:numId="15">
+    <w:abstractNumId w:val="10"/>
+  </w:num>
+  <w:num w:numId="16">
+    <w:abstractNumId w:val="13"/>
+  </w:num>
+  <w:num w:numId="17">
+    <w:abstractNumId w:val="10"/>
+  </w:num>
+  <w:num w:numId="18">
+    <w:abstractNumId w:val="13"/>
+  </w:num>
+  <w:num w:numId="19">
+    <w:abstractNumId w:val="10"/>
+  </w:num>
+  <w:num w:numId="20">
+    <w:abstractNumId w:val="10"/>
+  </w:num>
+  <w:num w:numId="21">
+    <w:abstractNumId w:val="13"/>
+  </w:num>
+  <w:num w:numId="22">
+    <w:abstractNumId w:val="13"/>
+  </w:num>
+  <w:num w:numId="23">
+    <w:abstractNumId w:val="7"/>
+  </w:num>
+  <w:num w:numId="24">
+    <w:abstractNumId w:val="7"/>
+  </w:num>
+  <w:num w:numId="25">
     <w:abstractNumId w:val="9"/>
   </w:num>
-  <w:num w:numId="13">
-    <w:abstractNumId w:val="11"/>
-  </w:num>
-  <w:num w:numId="14">
+  <w:num w:numId="26">
     <w:abstractNumId w:val="9"/>
   </w:num>
-  <w:num w:numId="15">
+  <w:num w:numId="27">
     <w:abstractNumId w:val="9"/>
   </w:num>
-  <w:num w:numId="16">
-    <w:abstractNumId w:val="11"/>
-  </w:num>
-  <w:num w:numId="17">
-    <w:abstractNumId w:val="9"/>
-  </w:num>
-  <w:num w:numId="18">
-    <w:abstractNumId w:val="11"/>
-  </w:num>
-  <w:num w:numId="19">
-    <w:abstractNumId w:val="9"/>
-  </w:num>
-  <w:num w:numId="20">
-    <w:abstractNumId w:val="9"/>
-  </w:num>
-  <w:num w:numId="21">
-    <w:abstractNumId w:val="11"/>
-  </w:num>
-  <w:num w:numId="22">
-    <w:abstractNumId w:val="11"/>
-  </w:num>
-  <w:num w:numId="23">
-    <w:abstractNumId w:val="6"/>
-  </w:num>
-  <w:num w:numId="24">
-    <w:abstractNumId w:val="6"/>
-  </w:num>
-  <w:num w:numId="25">
-    <w:abstractNumId w:val="8"/>
-  </w:num>
-  <w:num w:numId="26">
-    <w:abstractNumId w:val="8"/>
-  </w:num>
-  <w:num w:numId="27">
-    <w:abstractNumId w:val="8"/>
-  </w:num>
   <w:num w:numId="28">
-    <w:abstractNumId w:val="9"/>
+    <w:abstractNumId w:val="10"/>
   </w:num>
   <w:num w:numId="29">
-    <w:abstractNumId w:val="11"/>
+    <w:abstractNumId w:val="13"/>
   </w:num>
   <w:num w:numId="30">
     <w:abstractNumId w:val="0"/>
   </w:num>
   <w:num w:numId="31">
-    <w:abstractNumId w:val="9"/>
+    <w:abstractNumId w:val="10"/>
   </w:num>
   <w:num w:numId="32">
-    <w:abstractNumId w:val="7"/>
+    <w:abstractNumId w:val="8"/>
     <w:lvlOverride w:ilvl="0">
       <w:startOverride w:val="1"/>
     </w:lvlOverride>
@@ -4558,19 +5482,28 @@
     <w:lvlOverride w:ilvl="8"/>
   </w:num>
   <w:num w:numId="33">
-    <w:abstractNumId w:val="12"/>
+    <w:abstractNumId w:val="14"/>
   </w:num>
   <w:num w:numId="34">
-    <w:abstractNumId w:val="7"/>
+    <w:abstractNumId w:val="8"/>
   </w:num>
   <w:num w:numId="35">
-    <w:abstractNumId w:val="5"/>
+    <w:abstractNumId w:val="6"/>
   </w:num>
   <w:num w:numId="36">
-    <w:abstractNumId w:val="10"/>
+    <w:abstractNumId w:val="11"/>
   </w:num>
   <w:num w:numId="37">
+    <w:abstractNumId w:val="4"/>
+  </w:num>
+  <w:num w:numId="38">
+    <w:abstractNumId w:val="15"/>
+  </w:num>
+  <w:num w:numId="39">
     <w:abstractNumId w:val="3"/>
+  </w:num>
+  <w:num w:numId="40">
+    <w:abstractNumId w:val="12"/>
   </w:num>
 </w:numbering>
 </file>
@@ -5140,6 +6073,7 @@
   <w:style w:type="character" w:default="1" w:styleId="Fuentedeprrafopredeter">
     <w:name w:val="Default Paragraph Font"/>
     <w:uiPriority w:val="1"/>
+    <w:semiHidden/>
     <w:unhideWhenUsed/>
   </w:style>
   <w:style w:type="table" w:default="1" w:styleId="Tablanormal">

</xml_diff>

<commit_message>
Realicé casos de uso de comentarios, al igual agregué cosas que hacian falta en el caso de uso de inicio de sesión.
</commit_message>
<xml_diff>
--- a/Casos de Uso/Casos de Uso.docx
+++ b/Casos de Uso/Casos de Uso.docx
@@ -922,6 +922,9 @@
               <w:cnfStyle w:val="100000000000" w:firstRow="1" w:lastRow="0" w:firstColumn="0" w:lastColumn="0" w:oddVBand="0" w:evenVBand="0" w:oddHBand="0" w:evenHBand="0" w:firstRowFirstColumn="0" w:firstRowLastColumn="0" w:lastRowFirstColumn="0" w:lastRowLastColumn="0"/>
             </w:pPr>
             <w:r>
+              <w:t>F5</w:t>
+            </w:r>
+            <w:r>
               <w:t>. Iniciar sesión</w:t>
             </w:r>
           </w:p>
@@ -1111,15 +1114,7 @@
           </w:tcPr>
           <w:p>
             <w:r>
-              <w:t>Disparador (</w:t>
-            </w:r>
-            <w:proofErr w:type="spellStart"/>
-            <w:r>
-              <w:t>trigger</w:t>
-            </w:r>
-            <w:proofErr w:type="spellEnd"/>
-            <w:r>
-              <w:t>):</w:t>
+              <w:t>Disparador (trigger):</w:t>
             </w:r>
           </w:p>
         </w:tc>
@@ -1607,6 +1602,86 @@
             </w:pPr>
             <w:r>
               <w:t xml:space="preserve">    6.2 Regresa a 3 </w:t>
+            </w:r>
+          </w:p>
+        </w:tc>
+      </w:tr>
+      <w:tr>
+        <w:tc>
+          <w:tcPr>
+            <w:cnfStyle w:val="001000000000" w:firstRow="0" w:lastRow="0" w:firstColumn="1" w:lastColumn="0" w:oddVBand="0" w:evenVBand="0" w:oddHBand="0" w:evenHBand="0" w:firstRowFirstColumn="0" w:firstRowLastColumn="0" w:lastRowFirstColumn="0" w:lastRowLastColumn="0"/>
+            <w:tcW w:w="2547" w:type="dxa"/>
+            <w:tcBorders>
+              <w:top w:val="single" w:sz="4" w:space="0" w:color="9CC2E5" w:themeColor="accent5" w:themeTint="99"/>
+              <w:left w:val="single" w:sz="4" w:space="0" w:color="9CC2E5" w:themeColor="accent5" w:themeTint="99"/>
+              <w:bottom w:val="single" w:sz="4" w:space="0" w:color="9CC2E5" w:themeColor="accent5" w:themeTint="99"/>
+              <w:right w:val="single" w:sz="4" w:space="0" w:color="9CC2E5" w:themeColor="accent5" w:themeTint="99"/>
+            </w:tcBorders>
+          </w:tcPr>
+          <w:p>
+            <w:r>
+              <w:lastRenderedPageBreak/>
+              <w:t xml:space="preserve">Prioridad </w:t>
+            </w:r>
+          </w:p>
+        </w:tc>
+        <w:tc>
+          <w:tcPr>
+            <w:tcW w:w="6946" w:type="dxa"/>
+            <w:tcBorders>
+              <w:top w:val="single" w:sz="4" w:space="0" w:color="9CC2E5" w:themeColor="accent5" w:themeTint="99"/>
+              <w:left w:val="single" w:sz="4" w:space="0" w:color="9CC2E5" w:themeColor="accent5" w:themeTint="99"/>
+              <w:bottom w:val="single" w:sz="4" w:space="0" w:color="9CC2E5" w:themeColor="accent5" w:themeTint="99"/>
+              <w:right w:val="single" w:sz="4" w:space="0" w:color="9CC2E5" w:themeColor="accent5" w:themeTint="99"/>
+            </w:tcBorders>
+          </w:tcPr>
+          <w:p>
+            <w:pPr>
+              <w:cnfStyle w:val="000000000000" w:firstRow="0" w:lastRow="0" w:firstColumn="0" w:lastColumn="0" w:oddVBand="0" w:evenVBand="0" w:oddHBand="0" w:evenHBand="0" w:firstRowFirstColumn="0" w:firstRowLastColumn="0" w:lastRowFirstColumn="0" w:lastRowLastColumn="0"/>
+            </w:pPr>
+            <w:r>
+              <w:t>Media</w:t>
+            </w:r>
+          </w:p>
+        </w:tc>
+      </w:tr>
+      <w:tr>
+        <w:trPr>
+          <w:cnfStyle w:val="000000100000" w:firstRow="0" w:lastRow="0" w:firstColumn="0" w:lastColumn="0" w:oddVBand="0" w:evenVBand="0" w:oddHBand="1" w:evenHBand="0" w:firstRowFirstColumn="0" w:firstRowLastColumn="0" w:lastRowFirstColumn="0" w:lastRowLastColumn="0"/>
+        </w:trPr>
+        <w:tc>
+          <w:tcPr>
+            <w:cnfStyle w:val="001000000000" w:firstRow="0" w:lastRow="0" w:firstColumn="1" w:lastColumn="0" w:oddVBand="0" w:evenVBand="0" w:oddHBand="0" w:evenHBand="0" w:firstRowFirstColumn="0" w:firstRowLastColumn="0" w:lastRowFirstColumn="0" w:lastRowLastColumn="0"/>
+            <w:tcW w:w="2547" w:type="dxa"/>
+            <w:tcBorders>
+              <w:top w:val="single" w:sz="4" w:space="0" w:color="9CC2E5" w:themeColor="accent5" w:themeTint="99"/>
+              <w:left w:val="single" w:sz="4" w:space="0" w:color="9CC2E5" w:themeColor="accent5" w:themeTint="99"/>
+              <w:bottom w:val="single" w:sz="4" w:space="0" w:color="9CC2E5" w:themeColor="accent5" w:themeTint="99"/>
+              <w:right w:val="single" w:sz="4" w:space="0" w:color="9CC2E5" w:themeColor="accent5" w:themeTint="99"/>
+            </w:tcBorders>
+          </w:tcPr>
+          <w:p>
+            <w:r>
+              <w:t xml:space="preserve">Frecuencia de uso </w:t>
+            </w:r>
+          </w:p>
+        </w:tc>
+        <w:tc>
+          <w:tcPr>
+            <w:tcW w:w="6946" w:type="dxa"/>
+            <w:tcBorders>
+              <w:top w:val="single" w:sz="4" w:space="0" w:color="9CC2E5" w:themeColor="accent5" w:themeTint="99"/>
+              <w:left w:val="single" w:sz="4" w:space="0" w:color="9CC2E5" w:themeColor="accent5" w:themeTint="99"/>
+              <w:bottom w:val="single" w:sz="4" w:space="0" w:color="9CC2E5" w:themeColor="accent5" w:themeTint="99"/>
+              <w:right w:val="single" w:sz="4" w:space="0" w:color="9CC2E5" w:themeColor="accent5" w:themeTint="99"/>
+            </w:tcBorders>
+          </w:tcPr>
+          <w:p>
+            <w:pPr>
+              <w:cnfStyle w:val="000000100000" w:firstRow="0" w:lastRow="0" w:firstColumn="0" w:lastColumn="0" w:oddVBand="0" w:evenVBand="0" w:oddHBand="1" w:evenHBand="0" w:firstRowFirstColumn="0" w:firstRowLastColumn="0" w:lastRowFirstColumn="0" w:lastRowLastColumn="0"/>
+            </w:pPr>
+            <w:r>
+              <w:t>Uso ilimitado durante las 24 horas del día y disponible los 7 días de la semana.</w:t>
             </w:r>
           </w:p>
         </w:tc>
@@ -1671,6 +1746,9 @@
               <w:cnfStyle w:val="100000000000" w:firstRow="1" w:lastRow="0" w:firstColumn="0" w:lastColumn="0" w:oddVBand="0" w:evenVBand="0" w:oddHBand="0" w:evenHBand="0" w:firstRowFirstColumn="0" w:firstRowLastColumn="0" w:lastRowFirstColumn="0" w:lastRowLastColumn="0"/>
             </w:pPr>
             <w:r>
+              <w:t>F2</w:t>
+            </w:r>
+            <w:r>
               <w:t xml:space="preserve">. </w:t>
             </w:r>
             <w:r>
@@ -1826,15 +1904,7 @@
           </w:tcPr>
           <w:p>
             <w:r>
-              <w:t>Disparador (</w:t>
-            </w:r>
-            <w:proofErr w:type="spellStart"/>
-            <w:r>
-              <w:t>trigger</w:t>
-            </w:r>
-            <w:proofErr w:type="spellEnd"/>
-            <w:r>
-              <w:t>):</w:t>
+              <w:t>Disparador (trigger):</w:t>
             </w:r>
           </w:p>
         </w:tc>
@@ -2123,6 +2193,7 @@
               <w:cnfStyle w:val="000000000000" w:firstRow="0" w:lastRow="0" w:firstColumn="0" w:lastColumn="0" w:oddVBand="0" w:evenVBand="0" w:oddHBand="0" w:evenHBand="0" w:firstRowFirstColumn="0" w:firstRowLastColumn="0" w:lastRowFirstColumn="0" w:lastRowLastColumn="0"/>
             </w:pPr>
             <w:r>
+              <w:lastRenderedPageBreak/>
               <w:t xml:space="preserve">       3.6 El sistema muestra en pantalla un mensaje para que el actor sepa que se registró exitosamente.</w:t>
             </w:r>
           </w:p>
@@ -2144,7 +2215,6 @@
               <w:cnfStyle w:val="000000000000" w:firstRow="0" w:lastRow="0" w:firstColumn="0" w:lastColumn="0" w:oddVBand="0" w:evenVBand="0" w:oddHBand="0" w:evenHBand="0" w:firstRowFirstColumn="0" w:firstRowLastColumn="0" w:lastRowFirstColumn="0" w:lastRowLastColumn="0"/>
             </w:pPr>
             <w:r>
-              <w:lastRenderedPageBreak/>
               <w:t>En 6 (si el nombre de usuario no está disponible).</w:t>
             </w:r>
           </w:p>
@@ -2404,15 +2474,7 @@
           </w:tcPr>
           <w:p>
             <w:r>
-              <w:t>Disparador (</w:t>
-            </w:r>
-            <w:proofErr w:type="spellStart"/>
-            <w:r>
-              <w:t>trigger</w:t>
-            </w:r>
-            <w:proofErr w:type="spellEnd"/>
-            <w:r>
-              <w:t>):</w:t>
+              <w:t>Disparador (trigger):</w:t>
             </w:r>
           </w:p>
         </w:tc>
@@ -2425,15 +2487,7 @@
               <w:cnfStyle w:val="000000000000" w:firstRow="0" w:lastRow="0" w:firstColumn="0" w:lastColumn="0" w:oddVBand="0" w:evenVBand="0" w:oddHBand="0" w:evenHBand="0" w:firstRowFirstColumn="0" w:firstRowLastColumn="0" w:lastRowFirstColumn="0" w:lastRowLastColumn="0"/>
             </w:pPr>
             <w:r>
-              <w:t xml:space="preserve">El cliente presiona </w:t>
-            </w:r>
-            <w:proofErr w:type="spellStart"/>
-            <w:r>
-              <w:t>enter</w:t>
-            </w:r>
-            <w:proofErr w:type="spellEnd"/>
-            <w:r>
-              <w:t xml:space="preserve"> del teclado del equipo de cómputo o presiona el botón “buscar”.</w:t>
+              <w:t>El cliente presiona enter del teclado del equipo de cómputo o presiona el botón “buscar”.</w:t>
             </w:r>
           </w:p>
         </w:tc>
@@ -2566,15 +2620,7 @@
               <w:cnfStyle w:val="000000100000" w:firstRow="0" w:lastRow="0" w:firstColumn="0" w:lastColumn="0" w:oddVBand="0" w:evenVBand="0" w:oddHBand="1" w:evenHBand="0" w:firstRowFirstColumn="0" w:firstRowLastColumn="0" w:lastRowFirstColumn="0" w:lastRowLastColumn="0"/>
             </w:pPr>
             <w:r>
-              <w:t>El usuario presiona la tecla ‘</w:t>
-            </w:r>
-            <w:proofErr w:type="spellStart"/>
-            <w:r>
-              <w:t>enter</w:t>
-            </w:r>
-            <w:proofErr w:type="spellEnd"/>
-            <w:r>
-              <w:t>’ del teclado o presiona en el botón de buscar.</w:t>
+              <w:t>El usuario presiona la tecla ‘enter’ del teclado o presiona en el botón de buscar.</w:t>
             </w:r>
           </w:p>
           <w:p>
@@ -2698,15 +2744,7 @@
               <w:cnfStyle w:val="000000000000" w:firstRow="0" w:lastRow="0" w:firstColumn="0" w:lastColumn="0" w:oddVBand="0" w:evenVBand="0" w:oddHBand="0" w:evenHBand="0" w:firstRowFirstColumn="0" w:firstRowLastColumn="0" w:lastRowFirstColumn="0" w:lastRowLastColumn="0"/>
             </w:pPr>
             <w:r>
-              <w:t>El usuario presiona la tecla ‘</w:t>
-            </w:r>
-            <w:proofErr w:type="spellStart"/>
-            <w:r>
-              <w:t>enter</w:t>
-            </w:r>
-            <w:proofErr w:type="spellEnd"/>
-            <w:r>
-              <w:t>’ del teclado o presiona en el botón de buscar.</w:t>
+              <w:t>El usuario presiona la tecla ‘enter’ del teclado o presiona en el botón de buscar.</w:t>
             </w:r>
           </w:p>
           <w:p>
@@ -2734,6 +2772,7 @@
               <w:cnfStyle w:val="000000000000" w:firstRow="0" w:lastRow="0" w:firstColumn="0" w:lastColumn="0" w:oddVBand="0" w:evenVBand="0" w:oddHBand="0" w:evenHBand="0" w:firstRowFirstColumn="0" w:firstRowLastColumn="0" w:lastRowFirstColumn="0" w:lastRowLastColumn="0"/>
             </w:pPr>
             <w:r>
+              <w:lastRenderedPageBreak/>
               <w:t>La base de datos buscará todos los productos relacionados con la palabra clave ingresada e indicará que no hay resultados encontrados.</w:t>
             </w:r>
           </w:p>
@@ -2763,7 +2802,6 @@
     </w:p>
     <w:p>
       <w:r>
-        <w:lastRenderedPageBreak/>
         <w:t>Casos de uso de la función “Historial de compras”.</w:t>
       </w:r>
     </w:p>
@@ -2961,15 +2999,7 @@
           </w:tcPr>
           <w:p>
             <w:r>
-              <w:t>Disparador (</w:t>
-            </w:r>
-            <w:proofErr w:type="spellStart"/>
-            <w:r>
-              <w:t>trigger</w:t>
-            </w:r>
-            <w:proofErr w:type="spellEnd"/>
-            <w:r>
-              <w:t>):</w:t>
+              <w:t>Disparador (trigger):</w:t>
             </w:r>
           </w:p>
         </w:tc>
@@ -3233,11 +3263,9 @@
             <w:r>
               <w:t xml:space="preserve">poner el apuntador en </w:t>
             </w:r>
-            <w:proofErr w:type="spellStart"/>
-            <w:r>
-              <w:t>el</w:t>
-            </w:r>
-            <w:proofErr w:type="spellEnd"/>
+            <w:r>
+              <w:t>él</w:t>
+            </w:r>
             <w:r>
               <w:t>, abrirá una pequeña lista con opciones.</w:t>
             </w:r>
@@ -3299,6 +3327,674 @@
             </w:pPr>
             <w:r>
               <w:t>Media</w:t>
+            </w:r>
+          </w:p>
+        </w:tc>
+      </w:tr>
+      <w:tr>
+        <w:tc>
+          <w:tcPr>
+            <w:cnfStyle w:val="001000000000" w:firstRow="0" w:lastRow="0" w:firstColumn="1" w:lastColumn="0" w:oddVBand="0" w:evenVBand="0" w:oddHBand="0" w:evenHBand="0" w:firstRowFirstColumn="0" w:firstRowLastColumn="0" w:lastRowFirstColumn="0" w:lastRowLastColumn="0"/>
+            <w:tcW w:w="2547" w:type="dxa"/>
+          </w:tcPr>
+          <w:p>
+            <w:r>
+              <w:t>Frecuencia de uso:</w:t>
+            </w:r>
+          </w:p>
+        </w:tc>
+        <w:tc>
+          <w:tcPr>
+            <w:tcW w:w="6946" w:type="dxa"/>
+          </w:tcPr>
+          <w:p>
+            <w:pPr>
+              <w:cnfStyle w:val="000000000000" w:firstRow="0" w:lastRow="0" w:firstColumn="0" w:lastColumn="0" w:oddVBand="0" w:evenVBand="0" w:oddHBand="0" w:evenHBand="0" w:firstRowFirstColumn="0" w:firstRowLastColumn="0" w:lastRowFirstColumn="0" w:lastRowLastColumn="0"/>
+            </w:pPr>
+            <w:r>
+              <w:t>Uso ilimitado durante las 24 horas del día y disponible los 7 días de la semana.</w:t>
+            </w:r>
+          </w:p>
+        </w:tc>
+      </w:tr>
+    </w:tbl>
+    <w:p/>
+    <w:p>
+      <w:r>
+        <w:br w:type="page"/>
+      </w:r>
+    </w:p>
+    <w:p>
+      <w:r>
+        <w:lastRenderedPageBreak/>
+        <w:t>Casos de uso de la función comentarios:</w:t>
+      </w:r>
+    </w:p>
+    <w:tbl>
+      <w:tblPr>
+        <w:tblStyle w:val="Tablaconcuadrcula4-nfasis5"/>
+        <w:tblW w:w="9493" w:type="dxa"/>
+        <w:tblInd w:w="0" w:type="dxa"/>
+        <w:tblLook w:val="04A0" w:firstRow="1" w:lastRow="0" w:firstColumn="1" w:lastColumn="0" w:noHBand="0" w:noVBand="1"/>
+      </w:tblPr>
+      <w:tblGrid>
+        <w:gridCol w:w="2547"/>
+        <w:gridCol w:w="6946"/>
+      </w:tblGrid>
+      <w:tr>
+        <w:trPr>
+          <w:cnfStyle w:val="100000000000" w:firstRow="1" w:lastRow="0" w:firstColumn="0" w:lastColumn="0" w:oddVBand="0" w:evenVBand="0" w:oddHBand="0" w:evenHBand="0" w:firstRowFirstColumn="0" w:firstRowLastColumn="0" w:lastRowFirstColumn="0" w:lastRowLastColumn="0"/>
+        </w:trPr>
+        <w:tc>
+          <w:tcPr>
+            <w:cnfStyle w:val="001000000000" w:firstRow="0" w:lastRow="0" w:firstColumn="1" w:lastColumn="0" w:oddVBand="0" w:evenVBand="0" w:oddHBand="0" w:evenHBand="0" w:firstRowFirstColumn="0" w:firstRowLastColumn="0" w:lastRowFirstColumn="0" w:lastRowLastColumn="0"/>
+            <w:tcW w:w="2547" w:type="dxa"/>
+          </w:tcPr>
+          <w:p>
+            <w:pPr>
+              <w:jc w:val="center"/>
+            </w:pPr>
+            <w:r>
+              <w:t>ID y nombre</w:t>
+            </w:r>
+          </w:p>
+        </w:tc>
+        <w:tc>
+          <w:tcPr>
+            <w:tcW w:w="6946" w:type="dxa"/>
+          </w:tcPr>
+          <w:p>
+            <w:pPr>
+              <w:jc w:val="center"/>
+              <w:cnfStyle w:val="100000000000" w:firstRow="1" w:lastRow="0" w:firstColumn="0" w:lastColumn="0" w:oddVBand="0" w:evenVBand="0" w:oddHBand="0" w:evenHBand="0" w:firstRowFirstColumn="0" w:firstRowLastColumn="0" w:lastRowFirstColumn="0" w:lastRowLastColumn="0"/>
+            </w:pPr>
+            <w:r>
+              <w:t>F1</w:t>
+            </w:r>
+            <w:r>
+              <w:t>0</w:t>
+            </w:r>
+            <w:r>
+              <w:t xml:space="preserve"> – </w:t>
+            </w:r>
+            <w:r>
+              <w:t>Comentarios</w:t>
+            </w:r>
+          </w:p>
+        </w:tc>
+      </w:tr>
+      <w:tr>
+        <w:trPr>
+          <w:cnfStyle w:val="000000100000" w:firstRow="0" w:lastRow="0" w:firstColumn="0" w:lastColumn="0" w:oddVBand="0" w:evenVBand="0" w:oddHBand="1" w:evenHBand="0" w:firstRowFirstColumn="0" w:firstRowLastColumn="0" w:lastRowFirstColumn="0" w:lastRowLastColumn="0"/>
+        </w:trPr>
+        <w:tc>
+          <w:tcPr>
+            <w:cnfStyle w:val="001000000000" w:firstRow="0" w:lastRow="0" w:firstColumn="1" w:lastColumn="0" w:oddVBand="0" w:evenVBand="0" w:oddHBand="0" w:evenHBand="0" w:firstRowFirstColumn="0" w:firstRowLastColumn="0" w:lastRowFirstColumn="0" w:lastRowLastColumn="0"/>
+            <w:tcW w:w="2547" w:type="dxa"/>
+          </w:tcPr>
+          <w:p>
+            <w:r>
+              <w:t>Creado por:</w:t>
+            </w:r>
+          </w:p>
+        </w:tc>
+        <w:tc>
+          <w:tcPr>
+            <w:tcW w:w="6946" w:type="dxa"/>
+          </w:tcPr>
+          <w:p>
+            <w:pPr>
+              <w:cnfStyle w:val="000000100000" w:firstRow="0" w:lastRow="0" w:firstColumn="0" w:lastColumn="0" w:oddVBand="0" w:evenVBand="0" w:oddHBand="1" w:evenHBand="0" w:firstRowFirstColumn="0" w:firstRowLastColumn="0" w:lastRowFirstColumn="0" w:lastRowLastColumn="0"/>
+            </w:pPr>
+            <w:r>
+              <w:t>“Nombre del cliente”</w:t>
+            </w:r>
+          </w:p>
+        </w:tc>
+      </w:tr>
+      <w:tr>
+        <w:tc>
+          <w:tcPr>
+            <w:cnfStyle w:val="001000000000" w:firstRow="0" w:lastRow="0" w:firstColumn="1" w:lastColumn="0" w:oddVBand="0" w:evenVBand="0" w:oddHBand="0" w:evenHBand="0" w:firstRowFirstColumn="0" w:firstRowLastColumn="0" w:lastRowFirstColumn="0" w:lastRowLastColumn="0"/>
+            <w:tcW w:w="2547" w:type="dxa"/>
+          </w:tcPr>
+          <w:p>
+            <w:r>
+              <w:t xml:space="preserve">Fecha de </w:t>
+            </w:r>
+            <w:r>
+              <w:t>comentario</w:t>
+            </w:r>
+            <w:r>
+              <w:t>:</w:t>
+            </w:r>
+          </w:p>
+        </w:tc>
+        <w:tc>
+          <w:tcPr>
+            <w:tcW w:w="6946" w:type="dxa"/>
+          </w:tcPr>
+          <w:p>
+            <w:pPr>
+              <w:cnfStyle w:val="000000000000" w:firstRow="0" w:lastRow="0" w:firstColumn="0" w:lastColumn="0" w:oddVBand="0" w:evenVBand="0" w:oddHBand="0" w:evenHBand="0" w:firstRowFirstColumn="0" w:firstRowLastColumn="0" w:lastRowFirstColumn="0" w:lastRowLastColumn="0"/>
+            </w:pPr>
+            <w:r>
+              <w:t>“Fecha de</w:t>
+            </w:r>
+            <w:r>
+              <w:t>l comentario</w:t>
+            </w:r>
+            <w:r>
+              <w:t>”</w:t>
+            </w:r>
+          </w:p>
+        </w:tc>
+      </w:tr>
+      <w:tr>
+        <w:trPr>
+          <w:cnfStyle w:val="000000100000" w:firstRow="0" w:lastRow="0" w:firstColumn="0" w:lastColumn="0" w:oddVBand="0" w:evenVBand="0" w:oddHBand="1" w:evenHBand="0" w:firstRowFirstColumn="0" w:firstRowLastColumn="0" w:lastRowFirstColumn="0" w:lastRowLastColumn="0"/>
+        </w:trPr>
+        <w:tc>
+          <w:tcPr>
+            <w:cnfStyle w:val="001000000000" w:firstRow="0" w:lastRow="0" w:firstColumn="1" w:lastColumn="0" w:oddVBand="0" w:evenVBand="0" w:oddHBand="0" w:evenHBand="0" w:firstRowFirstColumn="0" w:firstRowLastColumn="0" w:lastRowFirstColumn="0" w:lastRowLastColumn="0"/>
+            <w:tcW w:w="2547" w:type="dxa"/>
+          </w:tcPr>
+          <w:p>
+            <w:r>
+              <w:t>Actor primario</w:t>
+            </w:r>
+          </w:p>
+        </w:tc>
+        <w:tc>
+          <w:tcPr>
+            <w:tcW w:w="6946" w:type="dxa"/>
+          </w:tcPr>
+          <w:p>
+            <w:pPr>
+              <w:cnfStyle w:val="000000100000" w:firstRow="0" w:lastRow="0" w:firstColumn="0" w:lastColumn="0" w:oddVBand="0" w:evenVBand="0" w:oddHBand="1" w:evenHBand="0" w:firstRowFirstColumn="0" w:firstRowLastColumn="0" w:lastRowFirstColumn="0" w:lastRowLastColumn="0"/>
+            </w:pPr>
+            <w:r>
+              <w:t>Cliente, Administrador</w:t>
+            </w:r>
+          </w:p>
+        </w:tc>
+      </w:tr>
+      <w:tr>
+        <w:tc>
+          <w:tcPr>
+            <w:cnfStyle w:val="001000000000" w:firstRow="0" w:lastRow="0" w:firstColumn="1" w:lastColumn="0" w:oddVBand="0" w:evenVBand="0" w:oddHBand="0" w:evenHBand="0" w:firstRowFirstColumn="0" w:firstRowLastColumn="0" w:lastRowFirstColumn="0" w:lastRowLastColumn="0"/>
+            <w:tcW w:w="2547" w:type="dxa"/>
+          </w:tcPr>
+          <w:p>
+            <w:r>
+              <w:t>Actores secundarios</w:t>
+            </w:r>
+          </w:p>
+        </w:tc>
+        <w:tc>
+          <w:tcPr>
+            <w:tcW w:w="6946" w:type="dxa"/>
+          </w:tcPr>
+          <w:p>
+            <w:pPr>
+              <w:cnfStyle w:val="000000000000" w:firstRow="0" w:lastRow="0" w:firstColumn="0" w:lastColumn="0" w:oddVBand="0" w:evenVBand="0" w:oddHBand="0" w:evenHBand="0" w:firstRowFirstColumn="0" w:firstRowLastColumn="0" w:lastRowFirstColumn="0" w:lastRowLastColumn="0"/>
+            </w:pPr>
+            <w:r>
+              <w:t>Manejador de base de datos</w:t>
+            </w:r>
+          </w:p>
+        </w:tc>
+      </w:tr>
+      <w:tr>
+        <w:trPr>
+          <w:cnfStyle w:val="000000100000" w:firstRow="0" w:lastRow="0" w:firstColumn="0" w:lastColumn="0" w:oddVBand="0" w:evenVBand="0" w:oddHBand="1" w:evenHBand="0" w:firstRowFirstColumn="0" w:firstRowLastColumn="0" w:lastRowFirstColumn="0" w:lastRowLastColumn="0"/>
+        </w:trPr>
+        <w:tc>
+          <w:tcPr>
+            <w:cnfStyle w:val="001000000000" w:firstRow="0" w:lastRow="0" w:firstColumn="1" w:lastColumn="0" w:oddVBand="0" w:evenVBand="0" w:oddHBand="0" w:evenHBand="0" w:firstRowFirstColumn="0" w:firstRowLastColumn="0" w:lastRowFirstColumn="0" w:lastRowLastColumn="0"/>
+            <w:tcW w:w="2547" w:type="dxa"/>
+          </w:tcPr>
+          <w:p>
+            <w:r>
+              <w:t>Descripción</w:t>
+            </w:r>
+          </w:p>
+        </w:tc>
+        <w:tc>
+          <w:tcPr>
+            <w:tcW w:w="6946" w:type="dxa"/>
+          </w:tcPr>
+          <w:p>
+            <w:pPr>
+              <w:cnfStyle w:val="000000100000" w:firstRow="0" w:lastRow="0" w:firstColumn="0" w:lastColumn="0" w:oddVBand="0" w:evenVBand="0" w:oddHBand="1" w:evenHBand="0" w:firstRowFirstColumn="0" w:firstRowLastColumn="0" w:lastRowFirstColumn="0" w:lastRowLastColumn="0"/>
+            </w:pPr>
+            <w:r>
+              <w:t xml:space="preserve">Le permite al cliente </w:t>
+            </w:r>
+            <w:r>
+              <w:t>realizar comentarios respecto al funcionamiento del sistema, de</w:t>
+            </w:r>
+            <w:r>
+              <w:t>l producto, del precio o bien de lo que quiera.</w:t>
+            </w:r>
+          </w:p>
+        </w:tc>
+      </w:tr>
+      <w:tr>
+        <w:tc>
+          <w:tcPr>
+            <w:cnfStyle w:val="001000000000" w:firstRow="0" w:lastRow="0" w:firstColumn="1" w:lastColumn="0" w:oddVBand="0" w:evenVBand="0" w:oddHBand="0" w:evenHBand="0" w:firstRowFirstColumn="0" w:firstRowLastColumn="0" w:lastRowFirstColumn="0" w:lastRowLastColumn="0"/>
+            <w:tcW w:w="2547" w:type="dxa"/>
+          </w:tcPr>
+          <w:p>
+            <w:r>
+              <w:t>Disparador (trigger):</w:t>
+            </w:r>
+          </w:p>
+        </w:tc>
+        <w:tc>
+          <w:tcPr>
+            <w:tcW w:w="6946" w:type="dxa"/>
+          </w:tcPr>
+          <w:p>
+            <w:pPr>
+              <w:cnfStyle w:val="000000000000" w:firstRow="0" w:lastRow="0" w:firstColumn="0" w:lastColumn="0" w:oddVBand="0" w:evenVBand="0" w:oddHBand="0" w:evenHBand="0" w:firstRowFirstColumn="0" w:firstRowLastColumn="0" w:lastRowFirstColumn="0" w:lastRowLastColumn="0"/>
+            </w:pPr>
+            <w:r>
+              <w:t>E</w:t>
+            </w:r>
+            <w:r>
+              <w:t xml:space="preserve">n cada unos de los productos habrá una sección de comentarios donde el cliente podrá interactuar y opinar sobre el producto seleccionado </w:t>
+            </w:r>
+          </w:p>
+        </w:tc>
+      </w:tr>
+      <w:tr>
+        <w:trPr>
+          <w:cnfStyle w:val="000000100000" w:firstRow="0" w:lastRow="0" w:firstColumn="0" w:lastColumn="0" w:oddVBand="0" w:evenVBand="0" w:oddHBand="1" w:evenHBand="0" w:firstRowFirstColumn="0" w:firstRowLastColumn="0" w:lastRowFirstColumn="0" w:lastRowLastColumn="0"/>
+        </w:trPr>
+        <w:tc>
+          <w:tcPr>
+            <w:cnfStyle w:val="001000000000" w:firstRow="0" w:lastRow="0" w:firstColumn="1" w:lastColumn="0" w:oddVBand="0" w:evenVBand="0" w:oddHBand="0" w:evenHBand="0" w:firstRowFirstColumn="0" w:firstRowLastColumn="0" w:lastRowFirstColumn="0" w:lastRowLastColumn="0"/>
+            <w:tcW w:w="2547" w:type="dxa"/>
+          </w:tcPr>
+          <w:p>
+            <w:r>
+              <w:t>Precondiciones</w:t>
+            </w:r>
+          </w:p>
+        </w:tc>
+        <w:tc>
+          <w:tcPr>
+            <w:tcW w:w="6946" w:type="dxa"/>
+          </w:tcPr>
+          <w:p>
+            <w:pPr>
+              <w:cnfStyle w:val="000000100000" w:firstRow="0" w:lastRow="0" w:firstColumn="0" w:lastColumn="0" w:oddVBand="0" w:evenVBand="0" w:oddHBand="1" w:evenHBand="0" w:firstRowFirstColumn="0" w:firstRowLastColumn="0" w:lastRowFirstColumn="0" w:lastRowLastColumn="0"/>
+            </w:pPr>
+            <w:r>
+              <w:t xml:space="preserve">El cliente deberá iniciar sesión de cuenta antes de </w:t>
+            </w:r>
+            <w:r>
+              <w:t>poder realizar algún comentario</w:t>
+            </w:r>
+            <w:r>
+              <w:t>.</w:t>
+            </w:r>
+          </w:p>
+        </w:tc>
+      </w:tr>
+      <w:tr>
+        <w:tc>
+          <w:tcPr>
+            <w:cnfStyle w:val="001000000000" w:firstRow="0" w:lastRow="0" w:firstColumn="1" w:lastColumn="0" w:oddVBand="0" w:evenVBand="0" w:oddHBand="0" w:evenHBand="0" w:firstRowFirstColumn="0" w:firstRowLastColumn="0" w:lastRowFirstColumn="0" w:lastRowLastColumn="0"/>
+            <w:tcW w:w="2547" w:type="dxa"/>
+          </w:tcPr>
+          <w:p>
+            <w:r>
+              <w:t>Postcondiciones:</w:t>
+            </w:r>
+          </w:p>
+        </w:tc>
+        <w:tc>
+          <w:tcPr>
+            <w:tcW w:w="6946" w:type="dxa"/>
+          </w:tcPr>
+          <w:p>
+            <w:pPr>
+              <w:cnfStyle w:val="000000000000" w:firstRow="0" w:lastRow="0" w:firstColumn="0" w:lastColumn="0" w:oddVBand="0" w:evenVBand="0" w:oddHBand="0" w:evenHBand="0" w:firstRowFirstColumn="0" w:firstRowLastColumn="0" w:lastRowFirstColumn="0" w:lastRowLastColumn="0"/>
+            </w:pPr>
+            <w:r>
+              <w:t>Una vez seleccionado el producto, e</w:t>
+            </w:r>
+            <w:r>
+              <w:t>l sistema</w:t>
+            </w:r>
+            <w:r>
+              <w:t xml:space="preserve"> te permitirá realizar algún comentario. </w:t>
+            </w:r>
+          </w:p>
+        </w:tc>
+      </w:tr>
+      <w:tr>
+        <w:trPr>
+          <w:cnfStyle w:val="000000100000" w:firstRow="0" w:lastRow="0" w:firstColumn="0" w:lastColumn="0" w:oddVBand="0" w:evenVBand="0" w:oddHBand="1" w:evenHBand="0" w:firstRowFirstColumn="0" w:firstRowLastColumn="0" w:lastRowFirstColumn="0" w:lastRowLastColumn="0"/>
+          <w:trHeight w:val="1891"/>
+        </w:trPr>
+        <w:tc>
+          <w:tcPr>
+            <w:cnfStyle w:val="001000000000" w:firstRow="0" w:lastRow="0" w:firstColumn="1" w:lastColumn="0" w:oddVBand="0" w:evenVBand="0" w:oddHBand="0" w:evenHBand="0" w:firstRowFirstColumn="0" w:firstRowLastColumn="0" w:lastRowFirstColumn="0" w:lastRowLastColumn="0"/>
+            <w:tcW w:w="2547" w:type="dxa"/>
+          </w:tcPr>
+          <w:p>
+            <w:r>
+              <w:t>Flujo principal</w:t>
+            </w:r>
+          </w:p>
+        </w:tc>
+        <w:tc>
+          <w:tcPr>
+            <w:tcW w:w="6946" w:type="dxa"/>
+          </w:tcPr>
+          <w:p>
+            <w:pPr>
+              <w:pStyle w:val="Prrafodelista"/>
+              <w:numPr>
+                <w:ilvl w:val="0"/>
+                <w:numId w:val="41"/>
+              </w:numPr>
+              <w:spacing w:line="240" w:lineRule="auto"/>
+              <w:cnfStyle w:val="000000100000" w:firstRow="0" w:lastRow="0" w:firstColumn="0" w:lastColumn="0" w:oddVBand="0" w:evenVBand="0" w:oddHBand="1" w:evenHBand="0" w:firstRowFirstColumn="0" w:firstRowLastColumn="0" w:lastRowFirstColumn="0" w:lastRowLastColumn="0"/>
+            </w:pPr>
+            <w:r>
+              <w:t>Ingresa a la página principal.</w:t>
+            </w:r>
+          </w:p>
+          <w:p>
+            <w:pPr>
+              <w:pStyle w:val="Prrafodelista"/>
+              <w:numPr>
+                <w:ilvl w:val="0"/>
+                <w:numId w:val="41"/>
+              </w:numPr>
+              <w:spacing w:line="240" w:lineRule="auto"/>
+              <w:cnfStyle w:val="000000100000" w:firstRow="0" w:lastRow="0" w:firstColumn="0" w:lastColumn="0" w:oddVBand="0" w:evenVBand="0" w:oddHBand="1" w:evenHBand="0" w:firstRowFirstColumn="0" w:firstRowLastColumn="0" w:lastRowFirstColumn="0" w:lastRowLastColumn="0"/>
+            </w:pPr>
+            <w:r>
+              <w:t xml:space="preserve">En la parte superior derecha se mostrará </w:t>
+            </w:r>
+            <w:r>
+              <w:t>un menú en donde al darle clic a “catalogo</w:t>
+            </w:r>
+            <w:r>
+              <w:t xml:space="preserve">” te </w:t>
+            </w:r>
+            <w:r>
+              <w:t>dirigirá a una página de la ropa disponible.</w:t>
+            </w:r>
+          </w:p>
+          <w:p>
+            <w:pPr>
+              <w:pStyle w:val="Prrafodelista"/>
+              <w:numPr>
+                <w:ilvl w:val="0"/>
+                <w:numId w:val="41"/>
+              </w:numPr>
+              <w:spacing w:line="240" w:lineRule="auto"/>
+              <w:cnfStyle w:val="000000100000" w:firstRow="0" w:lastRow="0" w:firstColumn="0" w:lastColumn="0" w:oddVBand="0" w:evenVBand="0" w:oddHBand="1" w:evenHBand="0" w:firstRowFirstColumn="0" w:firstRowLastColumn="0" w:lastRowFirstColumn="0" w:lastRowLastColumn="0"/>
+            </w:pPr>
+            <w:r>
+              <w:t>Al seleccionar un producto, en la parte de debajo de la página, arrojará una sección de comentarios.</w:t>
+            </w:r>
+          </w:p>
+          <w:p>
+            <w:pPr>
+              <w:pStyle w:val="Prrafodelista"/>
+              <w:numPr>
+                <w:ilvl w:val="0"/>
+                <w:numId w:val="41"/>
+              </w:numPr>
+              <w:spacing w:line="240" w:lineRule="auto"/>
+              <w:cnfStyle w:val="000000100000" w:firstRow="0" w:lastRow="0" w:firstColumn="0" w:lastColumn="0" w:oddVBand="0" w:evenVBand="0" w:oddHBand="1" w:evenHBand="0" w:firstRowFirstColumn="0" w:firstRowLastColumn="0" w:lastRowFirstColumn="0" w:lastRowLastColumn="0"/>
+            </w:pPr>
+            <w:r>
+              <w:t>Al querer realizar algún comentario, el sistema te pedirá iniciar sesión.</w:t>
+            </w:r>
+          </w:p>
+          <w:p>
+            <w:pPr>
+              <w:pStyle w:val="Prrafodelista"/>
+              <w:numPr>
+                <w:ilvl w:val="0"/>
+                <w:numId w:val="41"/>
+              </w:numPr>
+              <w:spacing w:line="240" w:lineRule="auto"/>
+              <w:cnfStyle w:val="000000100000" w:firstRow="0" w:lastRow="0" w:firstColumn="0" w:lastColumn="0" w:oddVBand="0" w:evenVBand="0" w:oddHBand="1" w:evenHBand="0" w:firstRowFirstColumn="0" w:firstRowLastColumn="0" w:lastRowFirstColumn="0" w:lastRowLastColumn="0"/>
+            </w:pPr>
+            <w:r>
+              <w:t>Ya iniciada la sesión</w:t>
+            </w:r>
+            <w:r>
+              <w:t>, podrás realizar algún comentario.</w:t>
+            </w:r>
+          </w:p>
+          <w:p>
+            <w:pPr>
+              <w:pStyle w:val="Prrafodelista"/>
+              <w:numPr>
+                <w:ilvl w:val="0"/>
+                <w:numId w:val="41"/>
+              </w:numPr>
+              <w:spacing w:line="240" w:lineRule="auto"/>
+              <w:cnfStyle w:val="000000100000" w:firstRow="0" w:lastRow="0" w:firstColumn="0" w:lastColumn="0" w:oddVBand="0" w:evenVBand="0" w:oddHBand="1" w:evenHBand="0" w:firstRowFirstColumn="0" w:firstRowLastColumn="0" w:lastRowFirstColumn="0" w:lastRowLastColumn="0"/>
+            </w:pPr>
+            <w:r>
+              <w:t>Una vez comentado el producto, aparecerá el comentario realizado.</w:t>
+            </w:r>
+          </w:p>
+        </w:tc>
+      </w:tr>
+      <w:tr>
+        <w:tc>
+          <w:tcPr>
+            <w:cnfStyle w:val="001000000000" w:firstRow="0" w:lastRow="0" w:firstColumn="1" w:lastColumn="0" w:oddVBand="0" w:evenVBand="0" w:oddHBand="0" w:evenHBand="0" w:firstRowFirstColumn="0" w:firstRowLastColumn="0" w:lastRowFirstColumn="0" w:lastRowLastColumn="0"/>
+            <w:tcW w:w="2547" w:type="dxa"/>
+          </w:tcPr>
+          <w:p>
+            <w:r>
+              <w:t>Flujos alternativos</w:t>
+            </w:r>
+          </w:p>
+        </w:tc>
+        <w:tc>
+          <w:tcPr>
+            <w:tcW w:w="6946" w:type="dxa"/>
+          </w:tcPr>
+          <w:p>
+            <w:pPr>
+              <w:cnfStyle w:val="000000000000" w:firstRow="0" w:lastRow="0" w:firstColumn="0" w:lastColumn="0" w:oddVBand="0" w:evenVBand="0" w:oddHBand="0" w:evenHBand="0" w:firstRowFirstColumn="0" w:firstRowLastColumn="0" w:lastRowFirstColumn="0" w:lastRowLastColumn="0"/>
+            </w:pPr>
+            <w:r>
+              <w:t xml:space="preserve">En 4: </w:t>
+            </w:r>
+            <w:r>
+              <w:t xml:space="preserve">En caso de que el cliente </w:t>
+            </w:r>
+            <w:r>
+              <w:t>quiera comentar algo</w:t>
+            </w:r>
+            <w:r>
+              <w:t xml:space="preserve"> sin iniciar sesión:</w:t>
+            </w:r>
+          </w:p>
+          <w:p>
+            <w:pPr>
+              <w:pStyle w:val="Prrafodelista"/>
+              <w:numPr>
+                <w:ilvl w:val="0"/>
+                <w:numId w:val="45"/>
+              </w:numPr>
+              <w:spacing w:line="240" w:lineRule="auto"/>
+              <w:cnfStyle w:val="000000000000" w:firstRow="0" w:lastRow="0" w:firstColumn="0" w:lastColumn="0" w:oddVBand="0" w:evenVBand="0" w:oddHBand="0" w:evenHBand="0" w:firstRowFirstColumn="0" w:firstRowLastColumn="0" w:lastRowFirstColumn="0" w:lastRowLastColumn="0"/>
+            </w:pPr>
+            <w:r>
+              <w:t>Ingresa a la página principal.</w:t>
+            </w:r>
+          </w:p>
+          <w:p>
+            <w:pPr>
+              <w:pStyle w:val="Prrafodelista"/>
+              <w:numPr>
+                <w:ilvl w:val="0"/>
+                <w:numId w:val="45"/>
+              </w:numPr>
+              <w:spacing w:line="240" w:lineRule="auto"/>
+              <w:cnfStyle w:val="000000000000" w:firstRow="0" w:lastRow="0" w:firstColumn="0" w:lastColumn="0" w:oddVBand="0" w:evenVBand="0" w:oddHBand="0" w:evenHBand="0" w:firstRowFirstColumn="0" w:firstRowLastColumn="0" w:lastRowFirstColumn="0" w:lastRowLastColumn="0"/>
+            </w:pPr>
+            <w:r>
+              <w:tab/>
+            </w:r>
+            <w:r>
+              <w:t>En la parte superior derecha se mostrará un menú en donde al darle clic a “catalogo” te dirigirá a una página de la ropa disponible</w:t>
+            </w:r>
+            <w:r>
+              <w:t xml:space="preserve"> </w:t>
+            </w:r>
+            <w:r>
+              <w:t>o bien buscar el producto en la barra de búsqueda</w:t>
+            </w:r>
+            <w:r>
+              <w:t>.</w:t>
+            </w:r>
+          </w:p>
+          <w:p>
+            <w:pPr>
+              <w:pStyle w:val="Prrafodelista"/>
+              <w:numPr>
+                <w:ilvl w:val="0"/>
+                <w:numId w:val="45"/>
+              </w:numPr>
+              <w:spacing w:line="240" w:lineRule="auto"/>
+              <w:cnfStyle w:val="000000000000" w:firstRow="0" w:lastRow="0" w:firstColumn="0" w:lastColumn="0" w:oddVBand="0" w:evenVBand="0" w:oddHBand="0" w:evenHBand="0" w:firstRowFirstColumn="0" w:firstRowLastColumn="0" w:lastRowFirstColumn="0" w:lastRowLastColumn="0"/>
+            </w:pPr>
+            <w:r>
+              <w:t>Si el</w:t>
+            </w:r>
+            <w:r>
+              <w:t xml:space="preserve"> usuario de</w:t>
+            </w:r>
+            <w:r>
+              <w:t>sea comentar el producto, deberá</w:t>
+            </w:r>
+            <w:r>
+              <w:t xml:space="preserve"> iniciar su cuenta en la página web</w:t>
+            </w:r>
+            <w:r>
+              <w:t>.</w:t>
+            </w:r>
+          </w:p>
+          <w:p>
+            <w:pPr>
+              <w:pStyle w:val="Prrafodelista"/>
+              <w:numPr>
+                <w:ilvl w:val="0"/>
+                <w:numId w:val="45"/>
+              </w:numPr>
+              <w:spacing w:line="240" w:lineRule="auto"/>
+              <w:cnfStyle w:val="000000000000" w:firstRow="0" w:lastRow="0" w:firstColumn="0" w:lastColumn="0" w:oddVBand="0" w:evenVBand="0" w:oddHBand="0" w:evenHBand="0" w:firstRowFirstColumn="0" w:firstRowLastColumn="0" w:lastRowFirstColumn="0" w:lastRowLastColumn="0"/>
+            </w:pPr>
+            <w:r>
+              <w:t>El usuario volverá a la página principal después de iniciar sesión.</w:t>
+            </w:r>
+          </w:p>
+          <w:p>
+            <w:pPr>
+              <w:pStyle w:val="Prrafodelista"/>
+              <w:numPr>
+                <w:ilvl w:val="0"/>
+                <w:numId w:val="45"/>
+              </w:numPr>
+              <w:spacing w:line="240" w:lineRule="auto"/>
+              <w:cnfStyle w:val="000000000000" w:firstRow="0" w:lastRow="0" w:firstColumn="0" w:lastColumn="0" w:oddVBand="0" w:evenVBand="0" w:oddHBand="0" w:evenHBand="0" w:firstRowFirstColumn="0" w:firstRowLastColumn="0" w:lastRowFirstColumn="0" w:lastRowLastColumn="0"/>
+            </w:pPr>
+            <w:r>
+              <w:t xml:space="preserve">En la parte superior derecha se mostrará </w:t>
+            </w:r>
+            <w:r>
+              <w:t>un menú en donde al darle clic a “catalogo” te dirigirá a una pagina de la ropa disponible</w:t>
+            </w:r>
+            <w:r>
+              <w:t xml:space="preserve"> </w:t>
+            </w:r>
+            <w:r>
+              <w:t>o bien buscar el producto en la barra de búsqueda.</w:t>
+            </w:r>
+          </w:p>
+          <w:p>
+            <w:pPr>
+              <w:pStyle w:val="Prrafodelista"/>
+              <w:numPr>
+                <w:ilvl w:val="0"/>
+                <w:numId w:val="45"/>
+              </w:numPr>
+              <w:spacing w:line="240" w:lineRule="auto"/>
+              <w:cnfStyle w:val="000000000000" w:firstRow="0" w:lastRow="0" w:firstColumn="0" w:lastColumn="0" w:oddVBand="0" w:evenVBand="0" w:oddHBand="0" w:evenHBand="0" w:firstRowFirstColumn="0" w:firstRowLastColumn="0" w:lastRowFirstColumn="0" w:lastRowLastColumn="0"/>
+            </w:pPr>
+            <w:r>
+              <w:tab/>
+              <w:t xml:space="preserve">El usuario deberá seleccionar </w:t>
+            </w:r>
+            <w:r>
+              <w:t xml:space="preserve">el producto que desea </w:t>
+            </w:r>
+            <w:r>
+              <w:t>comentar</w:t>
+            </w:r>
+            <w:r>
+              <w:t xml:space="preserve">.  </w:t>
+            </w:r>
+          </w:p>
+          <w:p>
+            <w:pPr>
+              <w:pStyle w:val="Prrafodelista"/>
+              <w:numPr>
+                <w:ilvl w:val="0"/>
+                <w:numId w:val="45"/>
+              </w:numPr>
+              <w:spacing w:line="240" w:lineRule="auto"/>
+              <w:cnfStyle w:val="000000000000" w:firstRow="0" w:lastRow="0" w:firstColumn="0" w:lastColumn="0" w:oddVBand="0" w:evenVBand="0" w:oddHBand="0" w:evenHBand="0" w:firstRowFirstColumn="0" w:firstRowLastColumn="0" w:lastRowFirstColumn="0" w:lastRowLastColumn="0"/>
+            </w:pPr>
+            <w:r>
+              <w:t>Regresa a 4</w:t>
+            </w:r>
+          </w:p>
+        </w:tc>
+      </w:tr>
+      <w:tr>
+        <w:trPr>
+          <w:cnfStyle w:val="000000100000" w:firstRow="0" w:lastRow="0" w:firstColumn="0" w:lastColumn="0" w:oddVBand="0" w:evenVBand="0" w:oddHBand="1" w:evenHBand="0" w:firstRowFirstColumn="0" w:firstRowLastColumn="0" w:lastRowFirstColumn="0" w:lastRowLastColumn="0"/>
+        </w:trPr>
+        <w:tc>
+          <w:tcPr>
+            <w:cnfStyle w:val="001000000000" w:firstRow="0" w:lastRow="0" w:firstColumn="1" w:lastColumn="0" w:oddVBand="0" w:evenVBand="0" w:oddHBand="0" w:evenHBand="0" w:firstRowFirstColumn="0" w:firstRowLastColumn="0" w:lastRowFirstColumn="0" w:lastRowLastColumn="0"/>
+            <w:tcW w:w="2547" w:type="dxa"/>
+          </w:tcPr>
+          <w:p>
+            <w:r>
+              <w:t>Prioridad:</w:t>
+            </w:r>
+          </w:p>
+        </w:tc>
+        <w:tc>
+          <w:tcPr>
+            <w:tcW w:w="6946" w:type="dxa"/>
+          </w:tcPr>
+          <w:p>
+            <w:pPr>
+              <w:cnfStyle w:val="000000100000" w:firstRow="0" w:lastRow="0" w:firstColumn="0" w:lastColumn="0" w:oddVBand="0" w:evenVBand="0" w:oddHBand="1" w:evenHBand="0" w:firstRowFirstColumn="0" w:firstRowLastColumn="0" w:lastRowFirstColumn="0" w:lastRowLastColumn="0"/>
+            </w:pPr>
+            <w:r>
+              <w:t>Alta</w:t>
             </w:r>
           </w:p>
         </w:tc>
@@ -3764,6 +4460,95 @@
 <file path=word/numbering.xml><?xml version="1.0" encoding="utf-8"?>
 <w:numbering xmlns:wpc="http://schemas.microsoft.com/office/word/2010/wordprocessingCanvas" xmlns:cx="http://schemas.microsoft.com/office/drawing/2014/chartex" xmlns:cx1="http://schemas.microsoft.com/office/drawing/2015/9/8/chartex" xmlns:cx2="http://schemas.microsoft.com/office/drawing/2015/10/21/chartex" xmlns:cx3="http://schemas.microsoft.com/office/drawing/2016/5/9/chartex" xmlns:cx4="http://schemas.microsoft.com/office/drawing/2016/5/10/chartex" xmlns:cx5="http://schemas.microsoft.com/office/drawing/2016/5/11/chartex" xmlns:cx6="http://schemas.microsoft.com/office/drawing/2016/5/12/chartex" xmlns:cx7="http://schemas.microsoft.com/office/drawing/2016/5/13/chartex" xmlns:cx8="http://schemas.microsoft.com/office/drawing/2016/5/14/chartex" xmlns:mc="http://schemas.openxmlformats.org/markup-compatibility/2006" xmlns:aink="http://schemas.microsoft.com/office/drawing/2016/ink" xmlns:am3d="http://schemas.microsoft.com/office/drawing/2017/model3d" xmlns:o="urn:schemas-microsoft-com:office:office" xmlns:r="http://schemas.openxmlformats.org/officeDocument/2006/relationships" xmlns:m="http://schemas.openxmlformats.org/officeDocument/2006/math" xmlns:v="urn:schemas-microsoft-com:vml" xmlns:wp14="http://schemas.microsoft.com/office/word/2010/wordprocessingDrawing" xmlns:wp="http://schemas.openxmlformats.org/drawingml/2006/wordprocessingDrawing" xmlns:w10="urn:schemas-microsoft-com:office:word" xmlns:w="http://schemas.openxmlformats.org/wordprocessingml/2006/main" xmlns:w14="http://schemas.microsoft.com/office/word/2010/wordml" xmlns:w15="http://schemas.microsoft.com/office/word/2012/wordml" xmlns:w16cex="http://schemas.microsoft.com/office/word/2018/wordml/cex" xmlns:w16cid="http://schemas.microsoft.com/office/word/2016/wordml/cid" xmlns:w16="http://schemas.microsoft.com/office/word/2018/wordml" xmlns:w16sdtdh="http://schemas.microsoft.com/office/word/2020/wordml/sdtdatahash" xmlns:w16se="http://schemas.microsoft.com/office/word/2015/wordml/symex" xmlns:wpg="http://schemas.microsoft.com/office/word/2010/wordprocessingGroup" xmlns:wpi="http://schemas.microsoft.com/office/word/2010/wordprocessingInk" xmlns:wne="http://schemas.microsoft.com/office/word/2006/wordml" xmlns:wps="http://schemas.microsoft.com/office/word/2010/wordprocessingShape" mc:Ignorable="w14 w15 w16se w16cid w16 w16cex w16sdtdh wp14">
   <w:abstractNum w:abstractNumId="0" w15:restartNumberingAfterBreak="0">
+    <w:nsid w:val="020A7AA9"/>
+    <w:multiLevelType w:val="hybridMultilevel"/>
+    <w:tmpl w:val="D204A298"/>
+    <w:lvl w:ilvl="0" w:tplc="45CAD606">
+      <w:start w:val="1"/>
+      <w:numFmt w:val="decimal"/>
+      <w:lvlText w:val="%1."/>
+      <w:lvlJc w:val="left"/>
+      <w:pPr>
+        <w:ind w:left="705" w:hanging="360"/>
+      </w:pPr>
+      <w:rPr>
+        <w:rFonts w:hint="default"/>
+      </w:rPr>
+    </w:lvl>
+    <w:lvl w:ilvl="1" w:tplc="080A0019" w:tentative="1">
+      <w:start w:val="1"/>
+      <w:numFmt w:val="lowerLetter"/>
+      <w:lvlText w:val="%2."/>
+      <w:lvlJc w:val="left"/>
+      <w:pPr>
+        <w:ind w:left="1440" w:hanging="360"/>
+      </w:pPr>
+    </w:lvl>
+    <w:lvl w:ilvl="2" w:tplc="080A001B" w:tentative="1">
+      <w:start w:val="1"/>
+      <w:numFmt w:val="lowerRoman"/>
+      <w:lvlText w:val="%3."/>
+      <w:lvlJc w:val="right"/>
+      <w:pPr>
+        <w:ind w:left="2160" w:hanging="180"/>
+      </w:pPr>
+    </w:lvl>
+    <w:lvl w:ilvl="3" w:tplc="080A000F" w:tentative="1">
+      <w:start w:val="1"/>
+      <w:numFmt w:val="decimal"/>
+      <w:lvlText w:val="%4."/>
+      <w:lvlJc w:val="left"/>
+      <w:pPr>
+        <w:ind w:left="2880" w:hanging="360"/>
+      </w:pPr>
+    </w:lvl>
+    <w:lvl w:ilvl="4" w:tplc="080A0019" w:tentative="1">
+      <w:start w:val="1"/>
+      <w:numFmt w:val="lowerLetter"/>
+      <w:lvlText w:val="%5."/>
+      <w:lvlJc w:val="left"/>
+      <w:pPr>
+        <w:ind w:left="3600" w:hanging="360"/>
+      </w:pPr>
+    </w:lvl>
+    <w:lvl w:ilvl="5" w:tplc="080A001B" w:tentative="1">
+      <w:start w:val="1"/>
+      <w:numFmt w:val="lowerRoman"/>
+      <w:lvlText w:val="%6."/>
+      <w:lvlJc w:val="right"/>
+      <w:pPr>
+        <w:ind w:left="4320" w:hanging="180"/>
+      </w:pPr>
+    </w:lvl>
+    <w:lvl w:ilvl="6" w:tplc="080A000F" w:tentative="1">
+      <w:start w:val="1"/>
+      <w:numFmt w:val="decimal"/>
+      <w:lvlText w:val="%7."/>
+      <w:lvlJc w:val="left"/>
+      <w:pPr>
+        <w:ind w:left="5040" w:hanging="360"/>
+      </w:pPr>
+    </w:lvl>
+    <w:lvl w:ilvl="7" w:tplc="080A0019" w:tentative="1">
+      <w:start w:val="1"/>
+      <w:numFmt w:val="lowerLetter"/>
+      <w:lvlText w:val="%8."/>
+      <w:lvlJc w:val="left"/>
+      <w:pPr>
+        <w:ind w:left="5760" w:hanging="360"/>
+      </w:pPr>
+    </w:lvl>
+    <w:lvl w:ilvl="8" w:tplc="080A001B" w:tentative="1">
+      <w:start w:val="1"/>
+      <w:numFmt w:val="lowerRoman"/>
+      <w:lvlText w:val="%9."/>
+      <w:lvlJc w:val="right"/>
+      <w:pPr>
+        <w:ind w:left="6480" w:hanging="180"/>
+      </w:pPr>
+    </w:lvl>
+  </w:abstractNum>
+  <w:abstractNum w:abstractNumId="1" w15:restartNumberingAfterBreak="0">
     <w:nsid w:val="025C39BD"/>
     <w:multiLevelType w:val="hybridMultilevel"/>
     <w:tmpl w:val="A55062A6"/>
@@ -3876,7 +4661,185 @@
       </w:rPr>
     </w:lvl>
   </w:abstractNum>
-  <w:abstractNum w:abstractNumId="1" w15:restartNumberingAfterBreak="0">
+  <w:abstractNum w:abstractNumId="2" w15:restartNumberingAfterBreak="0">
+    <w:nsid w:val="054B4CFC"/>
+    <w:multiLevelType w:val="hybridMultilevel"/>
+    <w:tmpl w:val="A9EC65AC"/>
+    <w:lvl w:ilvl="0" w:tplc="FFFFFFFF">
+      <w:start w:val="1"/>
+      <w:numFmt w:val="decimal"/>
+      <w:lvlText w:val="%1."/>
+      <w:lvlJc w:val="left"/>
+      <w:pPr>
+        <w:ind w:left="720" w:hanging="360"/>
+      </w:pPr>
+      <w:rPr>
+        <w:rFonts w:hint="default"/>
+      </w:rPr>
+    </w:lvl>
+    <w:lvl w:ilvl="1" w:tplc="FFFFFFFF" w:tentative="1">
+      <w:start w:val="1"/>
+      <w:numFmt w:val="lowerLetter"/>
+      <w:lvlText w:val="%2."/>
+      <w:lvlJc w:val="left"/>
+      <w:pPr>
+        <w:ind w:left="1440" w:hanging="360"/>
+      </w:pPr>
+    </w:lvl>
+    <w:lvl w:ilvl="2" w:tplc="FFFFFFFF" w:tentative="1">
+      <w:start w:val="1"/>
+      <w:numFmt w:val="lowerRoman"/>
+      <w:lvlText w:val="%3."/>
+      <w:lvlJc w:val="right"/>
+      <w:pPr>
+        <w:ind w:left="2160" w:hanging="180"/>
+      </w:pPr>
+    </w:lvl>
+    <w:lvl w:ilvl="3" w:tplc="FFFFFFFF" w:tentative="1">
+      <w:start w:val="1"/>
+      <w:numFmt w:val="decimal"/>
+      <w:lvlText w:val="%4."/>
+      <w:lvlJc w:val="left"/>
+      <w:pPr>
+        <w:ind w:left="2880" w:hanging="360"/>
+      </w:pPr>
+    </w:lvl>
+    <w:lvl w:ilvl="4" w:tplc="FFFFFFFF" w:tentative="1">
+      <w:start w:val="1"/>
+      <w:numFmt w:val="lowerLetter"/>
+      <w:lvlText w:val="%5."/>
+      <w:lvlJc w:val="left"/>
+      <w:pPr>
+        <w:ind w:left="3600" w:hanging="360"/>
+      </w:pPr>
+    </w:lvl>
+    <w:lvl w:ilvl="5" w:tplc="FFFFFFFF" w:tentative="1">
+      <w:start w:val="1"/>
+      <w:numFmt w:val="lowerRoman"/>
+      <w:lvlText w:val="%6."/>
+      <w:lvlJc w:val="right"/>
+      <w:pPr>
+        <w:ind w:left="4320" w:hanging="180"/>
+      </w:pPr>
+    </w:lvl>
+    <w:lvl w:ilvl="6" w:tplc="FFFFFFFF" w:tentative="1">
+      <w:start w:val="1"/>
+      <w:numFmt w:val="decimal"/>
+      <w:lvlText w:val="%7."/>
+      <w:lvlJc w:val="left"/>
+      <w:pPr>
+        <w:ind w:left="5040" w:hanging="360"/>
+      </w:pPr>
+    </w:lvl>
+    <w:lvl w:ilvl="7" w:tplc="FFFFFFFF" w:tentative="1">
+      <w:start w:val="1"/>
+      <w:numFmt w:val="lowerLetter"/>
+      <w:lvlText w:val="%8."/>
+      <w:lvlJc w:val="left"/>
+      <w:pPr>
+        <w:ind w:left="5760" w:hanging="360"/>
+      </w:pPr>
+    </w:lvl>
+    <w:lvl w:ilvl="8" w:tplc="FFFFFFFF" w:tentative="1">
+      <w:start w:val="1"/>
+      <w:numFmt w:val="lowerRoman"/>
+      <w:lvlText w:val="%9."/>
+      <w:lvlJc w:val="right"/>
+      <w:pPr>
+        <w:ind w:left="6480" w:hanging="180"/>
+      </w:pPr>
+    </w:lvl>
+  </w:abstractNum>
+  <w:abstractNum w:abstractNumId="3" w15:restartNumberingAfterBreak="0">
+    <w:nsid w:val="0FFD1848"/>
+    <w:multiLevelType w:val="hybridMultilevel"/>
+    <w:tmpl w:val="41B40572"/>
+    <w:lvl w:ilvl="0" w:tplc="45CAD606">
+      <w:start w:val="1"/>
+      <w:numFmt w:val="decimal"/>
+      <w:lvlText w:val="%1."/>
+      <w:lvlJc w:val="left"/>
+      <w:pPr>
+        <w:ind w:left="705" w:hanging="360"/>
+      </w:pPr>
+      <w:rPr>
+        <w:rFonts w:hint="default"/>
+      </w:rPr>
+    </w:lvl>
+    <w:lvl w:ilvl="1" w:tplc="080A0019" w:tentative="1">
+      <w:start w:val="1"/>
+      <w:numFmt w:val="lowerLetter"/>
+      <w:lvlText w:val="%2."/>
+      <w:lvlJc w:val="left"/>
+      <w:pPr>
+        <w:ind w:left="1425" w:hanging="360"/>
+      </w:pPr>
+    </w:lvl>
+    <w:lvl w:ilvl="2" w:tplc="080A001B" w:tentative="1">
+      <w:start w:val="1"/>
+      <w:numFmt w:val="lowerRoman"/>
+      <w:lvlText w:val="%3."/>
+      <w:lvlJc w:val="right"/>
+      <w:pPr>
+        <w:ind w:left="2145" w:hanging="180"/>
+      </w:pPr>
+    </w:lvl>
+    <w:lvl w:ilvl="3" w:tplc="080A000F" w:tentative="1">
+      <w:start w:val="1"/>
+      <w:numFmt w:val="decimal"/>
+      <w:lvlText w:val="%4."/>
+      <w:lvlJc w:val="left"/>
+      <w:pPr>
+        <w:ind w:left="2865" w:hanging="360"/>
+      </w:pPr>
+    </w:lvl>
+    <w:lvl w:ilvl="4" w:tplc="080A0019" w:tentative="1">
+      <w:start w:val="1"/>
+      <w:numFmt w:val="lowerLetter"/>
+      <w:lvlText w:val="%5."/>
+      <w:lvlJc w:val="left"/>
+      <w:pPr>
+        <w:ind w:left="3585" w:hanging="360"/>
+      </w:pPr>
+    </w:lvl>
+    <w:lvl w:ilvl="5" w:tplc="080A001B" w:tentative="1">
+      <w:start w:val="1"/>
+      <w:numFmt w:val="lowerRoman"/>
+      <w:lvlText w:val="%6."/>
+      <w:lvlJc w:val="right"/>
+      <w:pPr>
+        <w:ind w:left="4305" w:hanging="180"/>
+      </w:pPr>
+    </w:lvl>
+    <w:lvl w:ilvl="6" w:tplc="080A000F" w:tentative="1">
+      <w:start w:val="1"/>
+      <w:numFmt w:val="decimal"/>
+      <w:lvlText w:val="%7."/>
+      <w:lvlJc w:val="left"/>
+      <w:pPr>
+        <w:ind w:left="5025" w:hanging="360"/>
+      </w:pPr>
+    </w:lvl>
+    <w:lvl w:ilvl="7" w:tplc="080A0019" w:tentative="1">
+      <w:start w:val="1"/>
+      <w:numFmt w:val="lowerLetter"/>
+      <w:lvlText w:val="%8."/>
+      <w:lvlJc w:val="left"/>
+      <w:pPr>
+        <w:ind w:left="5745" w:hanging="360"/>
+      </w:pPr>
+    </w:lvl>
+    <w:lvl w:ilvl="8" w:tplc="080A001B" w:tentative="1">
+      <w:start w:val="1"/>
+      <w:numFmt w:val="lowerRoman"/>
+      <w:lvlText w:val="%9."/>
+      <w:lvlJc w:val="right"/>
+      <w:pPr>
+        <w:ind w:left="6465" w:hanging="180"/>
+      </w:pPr>
+    </w:lvl>
+  </w:abstractNum>
+  <w:abstractNum w:abstractNumId="4" w15:restartNumberingAfterBreak="0">
     <w:nsid w:val="112864A3"/>
     <w:multiLevelType w:val="hybridMultilevel"/>
     <w:tmpl w:val="297CDEAE"/>
@@ -3962,7 +4925,7 @@
       </w:pPr>
     </w:lvl>
   </w:abstractNum>
-  <w:abstractNum w:abstractNumId="2" w15:restartNumberingAfterBreak="0">
+  <w:abstractNum w:abstractNumId="5" w15:restartNumberingAfterBreak="0">
     <w:nsid w:val="372E0CB1"/>
     <w:multiLevelType w:val="hybridMultilevel"/>
     <w:tmpl w:val="38928E06"/>
@@ -4048,7 +5011,96 @@
       </w:pPr>
     </w:lvl>
   </w:abstractNum>
-  <w:abstractNum w:abstractNumId="3" w15:restartNumberingAfterBreak="0">
+  <w:abstractNum w:abstractNumId="6" w15:restartNumberingAfterBreak="0">
+    <w:nsid w:val="378640C2"/>
+    <w:multiLevelType w:val="hybridMultilevel"/>
+    <w:tmpl w:val="40C4F6D6"/>
+    <w:lvl w:ilvl="0" w:tplc="45CAD606">
+      <w:start w:val="1"/>
+      <w:numFmt w:val="decimal"/>
+      <w:lvlText w:val="%1."/>
+      <w:lvlJc w:val="left"/>
+      <w:pPr>
+        <w:ind w:left="705" w:hanging="360"/>
+      </w:pPr>
+      <w:rPr>
+        <w:rFonts w:hint="default"/>
+      </w:rPr>
+    </w:lvl>
+    <w:lvl w:ilvl="1" w:tplc="080A0019" w:tentative="1">
+      <w:start w:val="1"/>
+      <w:numFmt w:val="lowerLetter"/>
+      <w:lvlText w:val="%2."/>
+      <w:lvlJc w:val="left"/>
+      <w:pPr>
+        <w:ind w:left="1440" w:hanging="360"/>
+      </w:pPr>
+    </w:lvl>
+    <w:lvl w:ilvl="2" w:tplc="080A001B" w:tentative="1">
+      <w:start w:val="1"/>
+      <w:numFmt w:val="lowerRoman"/>
+      <w:lvlText w:val="%3."/>
+      <w:lvlJc w:val="right"/>
+      <w:pPr>
+        <w:ind w:left="2160" w:hanging="180"/>
+      </w:pPr>
+    </w:lvl>
+    <w:lvl w:ilvl="3" w:tplc="080A000F" w:tentative="1">
+      <w:start w:val="1"/>
+      <w:numFmt w:val="decimal"/>
+      <w:lvlText w:val="%4."/>
+      <w:lvlJc w:val="left"/>
+      <w:pPr>
+        <w:ind w:left="2880" w:hanging="360"/>
+      </w:pPr>
+    </w:lvl>
+    <w:lvl w:ilvl="4" w:tplc="080A0019" w:tentative="1">
+      <w:start w:val="1"/>
+      <w:numFmt w:val="lowerLetter"/>
+      <w:lvlText w:val="%5."/>
+      <w:lvlJc w:val="left"/>
+      <w:pPr>
+        <w:ind w:left="3600" w:hanging="360"/>
+      </w:pPr>
+    </w:lvl>
+    <w:lvl w:ilvl="5" w:tplc="080A001B" w:tentative="1">
+      <w:start w:val="1"/>
+      <w:numFmt w:val="lowerRoman"/>
+      <w:lvlText w:val="%6."/>
+      <w:lvlJc w:val="right"/>
+      <w:pPr>
+        <w:ind w:left="4320" w:hanging="180"/>
+      </w:pPr>
+    </w:lvl>
+    <w:lvl w:ilvl="6" w:tplc="080A000F" w:tentative="1">
+      <w:start w:val="1"/>
+      <w:numFmt w:val="decimal"/>
+      <w:lvlText w:val="%7."/>
+      <w:lvlJc w:val="left"/>
+      <w:pPr>
+        <w:ind w:left="5040" w:hanging="360"/>
+      </w:pPr>
+    </w:lvl>
+    <w:lvl w:ilvl="7" w:tplc="080A0019" w:tentative="1">
+      <w:start w:val="1"/>
+      <w:numFmt w:val="lowerLetter"/>
+      <w:lvlText w:val="%8."/>
+      <w:lvlJc w:val="left"/>
+      <w:pPr>
+        <w:ind w:left="5760" w:hanging="360"/>
+      </w:pPr>
+    </w:lvl>
+    <w:lvl w:ilvl="8" w:tplc="080A001B" w:tentative="1">
+      <w:start w:val="1"/>
+      <w:numFmt w:val="lowerRoman"/>
+      <w:lvlText w:val="%9."/>
+      <w:lvlJc w:val="right"/>
+      <w:pPr>
+        <w:ind w:left="6480" w:hanging="180"/>
+      </w:pPr>
+    </w:lvl>
+  </w:abstractNum>
+  <w:abstractNum w:abstractNumId="7" w15:restartNumberingAfterBreak="0">
     <w:nsid w:val="37B135B4"/>
     <w:multiLevelType w:val="hybridMultilevel"/>
     <w:tmpl w:val="9D30A114"/>
@@ -4137,7 +5189,7 @@
       </w:pPr>
     </w:lvl>
   </w:abstractNum>
-  <w:abstractNum w:abstractNumId="4" w15:restartNumberingAfterBreak="0">
+  <w:abstractNum w:abstractNumId="8" w15:restartNumberingAfterBreak="0">
     <w:nsid w:val="3D621CAF"/>
     <w:multiLevelType w:val="hybridMultilevel"/>
     <w:tmpl w:val="3E40974E"/>
@@ -4226,7 +5278,7 @@
       </w:pPr>
     </w:lvl>
   </w:abstractNum>
-  <w:abstractNum w:abstractNumId="5" w15:restartNumberingAfterBreak="0">
+  <w:abstractNum w:abstractNumId="9" w15:restartNumberingAfterBreak="0">
     <w:nsid w:val="3E6622A3"/>
     <w:multiLevelType w:val="hybridMultilevel"/>
     <w:tmpl w:val="F9607A1E"/>
@@ -4339,7 +5391,7 @@
       </w:rPr>
     </w:lvl>
   </w:abstractNum>
-  <w:abstractNum w:abstractNumId="6" w15:restartNumberingAfterBreak="0">
+  <w:abstractNum w:abstractNumId="10" w15:restartNumberingAfterBreak="0">
     <w:nsid w:val="3F3C28C0"/>
     <w:multiLevelType w:val="hybridMultilevel"/>
     <w:tmpl w:val="BA56F094"/>
@@ -4428,7 +5480,7 @@
       </w:pPr>
     </w:lvl>
   </w:abstractNum>
-  <w:abstractNum w:abstractNumId="7" w15:restartNumberingAfterBreak="0">
+  <w:abstractNum w:abstractNumId="11" w15:restartNumberingAfterBreak="0">
     <w:nsid w:val="4096698A"/>
     <w:multiLevelType w:val="hybridMultilevel"/>
     <w:tmpl w:val="6B02B750"/>
@@ -4542,7 +5594,7 @@
       </w:rPr>
     </w:lvl>
   </w:abstractNum>
-  <w:abstractNum w:abstractNumId="8" w15:restartNumberingAfterBreak="0">
+  <w:abstractNum w:abstractNumId="12" w15:restartNumberingAfterBreak="0">
     <w:nsid w:val="4C244D9A"/>
     <w:multiLevelType w:val="hybridMultilevel"/>
     <w:tmpl w:val="51E2B39C"/>
@@ -4652,7 +5704,7 @@
       </w:rPr>
     </w:lvl>
   </w:abstractNum>
-  <w:abstractNum w:abstractNumId="9" w15:restartNumberingAfterBreak="0">
+  <w:abstractNum w:abstractNumId="13" w15:restartNumberingAfterBreak="0">
     <w:nsid w:val="54CF4BD8"/>
     <w:multiLevelType w:val="hybridMultilevel"/>
     <w:tmpl w:val="95AEC65A"/>
@@ -4766,7 +5818,7 @@
       </w:rPr>
     </w:lvl>
   </w:abstractNum>
-  <w:abstractNum w:abstractNumId="10" w15:restartNumberingAfterBreak="0">
+  <w:abstractNum w:abstractNumId="14" w15:restartNumberingAfterBreak="0">
     <w:nsid w:val="56E723CE"/>
     <w:multiLevelType w:val="multilevel"/>
     <w:tmpl w:val="957E90C4"/>
@@ -4877,7 +5929,7 @@
       </w:pPr>
     </w:lvl>
   </w:abstractNum>
-  <w:abstractNum w:abstractNumId="11" w15:restartNumberingAfterBreak="0">
+  <w:abstractNum w:abstractNumId="15" w15:restartNumberingAfterBreak="0">
     <w:nsid w:val="5D780480"/>
     <w:multiLevelType w:val="hybridMultilevel"/>
     <w:tmpl w:val="A9EC65AC"/>
@@ -4966,7 +6018,7 @@
       </w:pPr>
     </w:lvl>
   </w:abstractNum>
-  <w:abstractNum w:abstractNumId="12" w15:restartNumberingAfterBreak="0">
+  <w:abstractNum w:abstractNumId="16" w15:restartNumberingAfterBreak="0">
     <w:nsid w:val="5EA10570"/>
     <w:multiLevelType w:val="hybridMultilevel"/>
     <w:tmpl w:val="A9EC65AC"/>
@@ -5055,7 +6107,7 @@
       </w:pPr>
     </w:lvl>
   </w:abstractNum>
-  <w:abstractNum w:abstractNumId="13" w15:restartNumberingAfterBreak="0">
+  <w:abstractNum w:abstractNumId="17" w15:restartNumberingAfterBreak="0">
     <w:nsid w:val="64921114"/>
     <w:multiLevelType w:val="hybridMultilevel"/>
     <w:tmpl w:val="B308DA6E"/>
@@ -5169,7 +6221,7 @@
       </w:rPr>
     </w:lvl>
   </w:abstractNum>
-  <w:abstractNum w:abstractNumId="14" w15:restartNumberingAfterBreak="0">
+  <w:abstractNum w:abstractNumId="18" w15:restartNumberingAfterBreak="0">
     <w:nsid w:val="6EA44828"/>
     <w:multiLevelType w:val="hybridMultilevel"/>
     <w:tmpl w:val="BA56F094"/>
@@ -5258,7 +6310,7 @@
       </w:pPr>
     </w:lvl>
   </w:abstractNum>
-  <w:abstractNum w:abstractNumId="15" w15:restartNumberingAfterBreak="0">
+  <w:abstractNum w:abstractNumId="19" w15:restartNumberingAfterBreak="0">
     <w:nsid w:val="7CA34D2B"/>
     <w:multiLevelType w:val="hybridMultilevel"/>
     <w:tmpl w:val="9D30A114"/>
@@ -5347,38 +6399,127 @@
       </w:pPr>
     </w:lvl>
   </w:abstractNum>
+  <w:abstractNum w:abstractNumId="20" w15:restartNumberingAfterBreak="0">
+    <w:nsid w:val="7D8C4A3C"/>
+    <w:multiLevelType w:val="hybridMultilevel"/>
+    <w:tmpl w:val="A9EC65AC"/>
+    <w:lvl w:ilvl="0" w:tplc="FFFFFFFF">
+      <w:start w:val="1"/>
+      <w:numFmt w:val="decimal"/>
+      <w:lvlText w:val="%1."/>
+      <w:lvlJc w:val="left"/>
+      <w:pPr>
+        <w:ind w:left="720" w:hanging="360"/>
+      </w:pPr>
+      <w:rPr>
+        <w:rFonts w:hint="default"/>
+      </w:rPr>
+    </w:lvl>
+    <w:lvl w:ilvl="1" w:tplc="FFFFFFFF" w:tentative="1">
+      <w:start w:val="1"/>
+      <w:numFmt w:val="lowerLetter"/>
+      <w:lvlText w:val="%2."/>
+      <w:lvlJc w:val="left"/>
+      <w:pPr>
+        <w:ind w:left="1440" w:hanging="360"/>
+      </w:pPr>
+    </w:lvl>
+    <w:lvl w:ilvl="2" w:tplc="FFFFFFFF" w:tentative="1">
+      <w:start w:val="1"/>
+      <w:numFmt w:val="lowerRoman"/>
+      <w:lvlText w:val="%3."/>
+      <w:lvlJc w:val="right"/>
+      <w:pPr>
+        <w:ind w:left="2160" w:hanging="180"/>
+      </w:pPr>
+    </w:lvl>
+    <w:lvl w:ilvl="3" w:tplc="FFFFFFFF" w:tentative="1">
+      <w:start w:val="1"/>
+      <w:numFmt w:val="decimal"/>
+      <w:lvlText w:val="%4."/>
+      <w:lvlJc w:val="left"/>
+      <w:pPr>
+        <w:ind w:left="2880" w:hanging="360"/>
+      </w:pPr>
+    </w:lvl>
+    <w:lvl w:ilvl="4" w:tplc="FFFFFFFF" w:tentative="1">
+      <w:start w:val="1"/>
+      <w:numFmt w:val="lowerLetter"/>
+      <w:lvlText w:val="%5."/>
+      <w:lvlJc w:val="left"/>
+      <w:pPr>
+        <w:ind w:left="3600" w:hanging="360"/>
+      </w:pPr>
+    </w:lvl>
+    <w:lvl w:ilvl="5" w:tplc="FFFFFFFF" w:tentative="1">
+      <w:start w:val="1"/>
+      <w:numFmt w:val="lowerRoman"/>
+      <w:lvlText w:val="%6."/>
+      <w:lvlJc w:val="right"/>
+      <w:pPr>
+        <w:ind w:left="4320" w:hanging="180"/>
+      </w:pPr>
+    </w:lvl>
+    <w:lvl w:ilvl="6" w:tplc="FFFFFFFF" w:tentative="1">
+      <w:start w:val="1"/>
+      <w:numFmt w:val="decimal"/>
+      <w:lvlText w:val="%7."/>
+      <w:lvlJc w:val="left"/>
+      <w:pPr>
+        <w:ind w:left="5040" w:hanging="360"/>
+      </w:pPr>
+    </w:lvl>
+    <w:lvl w:ilvl="7" w:tplc="FFFFFFFF" w:tentative="1">
+      <w:start w:val="1"/>
+      <w:numFmt w:val="lowerLetter"/>
+      <w:lvlText w:val="%8."/>
+      <w:lvlJc w:val="left"/>
+      <w:pPr>
+        <w:ind w:left="5760" w:hanging="360"/>
+      </w:pPr>
+    </w:lvl>
+    <w:lvl w:ilvl="8" w:tplc="FFFFFFFF" w:tentative="1">
+      <w:start w:val="1"/>
+      <w:numFmt w:val="lowerRoman"/>
+      <w:lvlText w:val="%9."/>
+      <w:lvlJc w:val="right"/>
+      <w:pPr>
+        <w:ind w:left="6480" w:hanging="180"/>
+      </w:pPr>
+    </w:lvl>
+  </w:abstractNum>
   <w:num w:numId="1">
-    <w:abstractNumId w:val="1"/>
+    <w:abstractNumId w:val="4"/>
   </w:num>
   <w:num w:numId="2">
-    <w:abstractNumId w:val="1"/>
+    <w:abstractNumId w:val="4"/>
   </w:num>
   <w:num w:numId="3">
-    <w:abstractNumId w:val="1"/>
+    <w:abstractNumId w:val="4"/>
   </w:num>
   <w:num w:numId="4">
+    <w:abstractNumId w:val="9"/>
+  </w:num>
+  <w:num w:numId="5">
+    <w:abstractNumId w:val="9"/>
+  </w:num>
+  <w:num w:numId="6">
+    <w:abstractNumId w:val="4"/>
+  </w:num>
+  <w:num w:numId="7">
     <w:abstractNumId w:val="5"/>
   </w:num>
-  <w:num w:numId="5">
+  <w:num w:numId="8">
     <w:abstractNumId w:val="5"/>
   </w:num>
-  <w:num w:numId="6">
-    <w:abstractNumId w:val="1"/>
-  </w:num>
-  <w:num w:numId="7">
-    <w:abstractNumId w:val="2"/>
-  </w:num>
-  <w:num w:numId="8">
-    <w:abstractNumId w:val="2"/>
-  </w:num>
   <w:num w:numId="9">
-    <w:abstractNumId w:val="13"/>
+    <w:abstractNumId w:val="17"/>
   </w:num>
   <w:num w:numId="10">
-    <w:abstractNumId w:val="10"/>
+    <w:abstractNumId w:val="14"/>
   </w:num>
   <w:num w:numId="11">
-    <w:abstractNumId w:val="10"/>
+    <w:abstractNumId w:val="14"/>
     <w:lvlOverride w:ilvl="0">
       <w:startOverride w:val="1"/>
     </w:lvlOverride>
@@ -5408,67 +6549,67 @@
     </w:lvlOverride>
   </w:num>
   <w:num w:numId="12">
-    <w:abstractNumId w:val="10"/>
+    <w:abstractNumId w:val="14"/>
   </w:num>
   <w:num w:numId="13">
+    <w:abstractNumId w:val="17"/>
+  </w:num>
+  <w:num w:numId="14">
+    <w:abstractNumId w:val="14"/>
+  </w:num>
+  <w:num w:numId="15">
+    <w:abstractNumId w:val="14"/>
+  </w:num>
+  <w:num w:numId="16">
+    <w:abstractNumId w:val="17"/>
+  </w:num>
+  <w:num w:numId="17">
+    <w:abstractNumId w:val="14"/>
+  </w:num>
+  <w:num w:numId="18">
+    <w:abstractNumId w:val="17"/>
+  </w:num>
+  <w:num w:numId="19">
+    <w:abstractNumId w:val="14"/>
+  </w:num>
+  <w:num w:numId="20">
+    <w:abstractNumId w:val="14"/>
+  </w:num>
+  <w:num w:numId="21">
+    <w:abstractNumId w:val="17"/>
+  </w:num>
+  <w:num w:numId="22">
+    <w:abstractNumId w:val="17"/>
+  </w:num>
+  <w:num w:numId="23">
+    <w:abstractNumId w:val="11"/>
+  </w:num>
+  <w:num w:numId="24">
+    <w:abstractNumId w:val="11"/>
+  </w:num>
+  <w:num w:numId="25">
     <w:abstractNumId w:val="13"/>
   </w:num>
-  <w:num w:numId="14">
-    <w:abstractNumId w:val="10"/>
-  </w:num>
-  <w:num w:numId="15">
-    <w:abstractNumId w:val="10"/>
-  </w:num>
-  <w:num w:numId="16">
+  <w:num w:numId="26">
     <w:abstractNumId w:val="13"/>
   </w:num>
-  <w:num w:numId="17">
-    <w:abstractNumId w:val="10"/>
-  </w:num>
-  <w:num w:numId="18">
+  <w:num w:numId="27">
     <w:abstractNumId w:val="13"/>
   </w:num>
-  <w:num w:numId="19">
-    <w:abstractNumId w:val="10"/>
-  </w:num>
-  <w:num w:numId="20">
-    <w:abstractNumId w:val="10"/>
-  </w:num>
-  <w:num w:numId="21">
-    <w:abstractNumId w:val="13"/>
-  </w:num>
-  <w:num w:numId="22">
-    <w:abstractNumId w:val="13"/>
-  </w:num>
-  <w:num w:numId="23">
-    <w:abstractNumId w:val="7"/>
-  </w:num>
-  <w:num w:numId="24">
-    <w:abstractNumId w:val="7"/>
-  </w:num>
-  <w:num w:numId="25">
-    <w:abstractNumId w:val="9"/>
-  </w:num>
-  <w:num w:numId="26">
-    <w:abstractNumId w:val="9"/>
-  </w:num>
-  <w:num w:numId="27">
-    <w:abstractNumId w:val="9"/>
-  </w:num>
   <w:num w:numId="28">
-    <w:abstractNumId w:val="10"/>
+    <w:abstractNumId w:val="14"/>
   </w:num>
   <w:num w:numId="29">
-    <w:abstractNumId w:val="13"/>
+    <w:abstractNumId w:val="17"/>
   </w:num>
   <w:num w:numId="30">
-    <w:abstractNumId w:val="0"/>
+    <w:abstractNumId w:val="1"/>
   </w:num>
   <w:num w:numId="31">
-    <w:abstractNumId w:val="10"/>
+    <w:abstractNumId w:val="14"/>
   </w:num>
   <w:num w:numId="32">
-    <w:abstractNumId w:val="8"/>
+    <w:abstractNumId w:val="12"/>
     <w:lvlOverride w:ilvl="0">
       <w:startOverride w:val="1"/>
     </w:lvlOverride>
@@ -5482,28 +6623,43 @@
     <w:lvlOverride w:ilvl="8"/>
   </w:num>
   <w:num w:numId="33">
-    <w:abstractNumId w:val="14"/>
+    <w:abstractNumId w:val="18"/>
   </w:num>
   <w:num w:numId="34">
+    <w:abstractNumId w:val="12"/>
+  </w:num>
+  <w:num w:numId="35">
+    <w:abstractNumId w:val="10"/>
+  </w:num>
+  <w:num w:numId="36">
+    <w:abstractNumId w:val="15"/>
+  </w:num>
+  <w:num w:numId="37">
     <w:abstractNumId w:val="8"/>
   </w:num>
-  <w:num w:numId="35">
-    <w:abstractNumId w:val="6"/>
-  </w:num>
-  <w:num w:numId="36">
-    <w:abstractNumId w:val="11"/>
-  </w:num>
-  <w:num w:numId="37">
-    <w:abstractNumId w:val="4"/>
-  </w:num>
   <w:num w:numId="38">
-    <w:abstractNumId w:val="15"/>
+    <w:abstractNumId w:val="19"/>
   </w:num>
   <w:num w:numId="39">
+    <w:abstractNumId w:val="7"/>
+  </w:num>
+  <w:num w:numId="40">
+    <w:abstractNumId w:val="16"/>
+  </w:num>
+  <w:num w:numId="41">
+    <w:abstractNumId w:val="2"/>
+  </w:num>
+  <w:num w:numId="42">
+    <w:abstractNumId w:val="20"/>
+  </w:num>
+  <w:num w:numId="43">
     <w:abstractNumId w:val="3"/>
   </w:num>
-  <w:num w:numId="40">
-    <w:abstractNumId w:val="12"/>
+  <w:num w:numId="44">
+    <w:abstractNumId w:val="0"/>
+  </w:num>
+  <w:num w:numId="45">
+    <w:abstractNumId w:val="6"/>
   </w:num>
 </w:numbering>
 </file>
@@ -5906,7 +7062,7 @@
   <w:style w:type="paragraph" w:default="1" w:styleId="Normal">
     <w:name w:val="Normal"/>
     <w:qFormat/>
-    <w:rsid w:val="00276798"/>
+    <w:rsid w:val="000F0A52"/>
   </w:style>
   <w:style w:type="paragraph" w:styleId="Ttulo1">
     <w:name w:val="heading 1"/>

</xml_diff>

<commit_message>
he quitado la imágenes de la portada
</commit_message>
<xml_diff>
--- a/Casos de Uso/Casos de Uso.docx
+++ b/Casos de Uso/Casos de Uso.docx
@@ -55,8 +55,8 @@
       <w:r>
         <w:rPr>
           <w:rFonts w:ascii="Berlin Sans FB" w:hAnsi="Berlin Sans FB" w:cs="Arial"/>
-          <w:sz w:val="30"/>
-          <w:szCs w:val="30"/>
+          <w:sz w:val="44"/>
+          <w:szCs w:val="44"/>
         </w:rPr>
         <w:t>Axis</w:t>
       </w:r>
@@ -70,55 +70,6 @@
           <w:szCs w:val="30"/>
         </w:rPr>
       </w:pPr>
-      <w:r>
-        <w:rPr>
-          <w:rFonts w:ascii="Arial" w:hAnsi="Arial" w:cs="Arial"/>
-          <w:noProof/>
-          <w:sz w:val="30"/>
-          <w:szCs w:val="30"/>
-        </w:rPr>
-        <w:drawing>
-          <wp:inline distT="0" distB="0" distL="0" distR="0" wp14:anchorId="2444D9F7" wp14:editId="7E1B5213">
-            <wp:extent cx="2467059" cy="2406137"/>
-            <wp:effectExtent l="0" t="0" r="0" b="0"/>
-            <wp:docPr id="1" name="Imagen 1"/>
-            <wp:cNvGraphicFramePr>
-              <a:graphicFrameLocks xmlns:a="http://schemas.openxmlformats.org/drawingml/2006/main" noChangeAspect="1"/>
-            </wp:cNvGraphicFramePr>
-            <a:graphic xmlns:a="http://schemas.openxmlformats.org/drawingml/2006/main">
-              <a:graphicData uri="http://schemas.openxmlformats.org/drawingml/2006/picture">
-                <pic:pic xmlns:pic="http://schemas.openxmlformats.org/drawingml/2006/picture">
-                  <pic:nvPicPr>
-                    <pic:cNvPr id="1" name="Imagen 1"/>
-                    <pic:cNvPicPr/>
-                  </pic:nvPicPr>
-                  <pic:blipFill>
-                    <a:blip r:embed="rId7" cstate="print">
-                      <a:extLst>
-                        <a:ext uri="{28A0092B-C50C-407E-A947-70E740481C1C}">
-                          <a14:useLocalDpi xmlns:a14="http://schemas.microsoft.com/office/drawing/2010/main" val="0"/>
-                        </a:ext>
-                      </a:extLst>
-                    </a:blip>
-                    <a:stretch>
-                      <a:fillRect/>
-                    </a:stretch>
-                  </pic:blipFill>
-                  <pic:spPr>
-                    <a:xfrm>
-                      <a:off x="0" y="0"/>
-                      <a:ext cx="2468822" cy="2407856"/>
-                    </a:xfrm>
-                    <a:prstGeom prst="rect">
-                      <a:avLst/>
-                    </a:prstGeom>
-                  </pic:spPr>
-                </pic:pic>
-              </a:graphicData>
-            </a:graphic>
-          </wp:inline>
-        </w:drawing>
-      </w:r>
     </w:p>
     <w:p>
       <w:pPr>
@@ -256,8 +207,20 @@
           <w:szCs w:val="28"/>
           <w:lang w:eastAsia="es-MX"/>
         </w:rPr>
-        <w:t>Guzmán Ortega Axel Yael</w:t>
+        <w:t xml:space="preserve">Guzmán Ortega Axel </w:t>
       </w:r>
+      <w:proofErr w:type="spellStart"/>
+      <w:r>
+        <w:rPr>
+          <w:rFonts w:ascii="Arial" w:eastAsia="Times New Roman" w:hAnsi="Arial" w:cs="Arial"/>
+          <w:color w:val="000000"/>
+          <w:sz w:val="28"/>
+          <w:szCs w:val="28"/>
+          <w:lang w:eastAsia="es-MX"/>
+        </w:rPr>
+        <w:t>Yael</w:t>
+      </w:r>
+      <w:proofErr w:type="spellEnd"/>
     </w:p>
     <w:p>
       <w:pPr>
@@ -644,8 +607,19 @@
                 <w:sz w:val="20"/>
                 <w:szCs w:val="20"/>
               </w:rPr>
-              <w:t>Miguel Guzman</w:t>
-            </w:r>
+              <w:t xml:space="preserve">Miguel </w:t>
+            </w:r>
+            <w:proofErr w:type="spellStart"/>
+            <w:r>
+              <w:rPr>
+                <w:rFonts w:ascii="Arial" w:hAnsi="Arial" w:cs="Arial"/>
+                <w:bCs/>
+                <w:sz w:val="20"/>
+                <w:szCs w:val="20"/>
+              </w:rPr>
+              <w:t>Guzman</w:t>
+            </w:r>
+            <w:proofErr w:type="spellEnd"/>
           </w:p>
         </w:tc>
         <w:tc>
@@ -767,8 +741,19 @@
                 <w:sz w:val="20"/>
                 <w:szCs w:val="20"/>
               </w:rPr>
-              <w:t>Axel Guzman</w:t>
-            </w:r>
+              <w:t xml:space="preserve">Axel </w:t>
+            </w:r>
+            <w:proofErr w:type="spellStart"/>
+            <w:r>
+              <w:rPr>
+                <w:rFonts w:ascii="Arial" w:hAnsi="Arial" w:cs="Arial"/>
+                <w:bCs/>
+                <w:sz w:val="20"/>
+                <w:szCs w:val="20"/>
+              </w:rPr>
+              <w:t>Guzman</w:t>
+            </w:r>
+            <w:proofErr w:type="spellEnd"/>
           </w:p>
         </w:tc>
         <w:tc>
@@ -1114,7 +1099,15 @@
           </w:tcPr>
           <w:p>
             <w:r>
-              <w:t>Disparador (trigger):</w:t>
+              <w:t>Disparador (</w:t>
+            </w:r>
+            <w:proofErr w:type="spellStart"/>
+            <w:r>
+              <w:t>trigger</w:t>
+            </w:r>
+            <w:proofErr w:type="spellEnd"/>
+            <w:r>
+              <w:t>):</w:t>
             </w:r>
           </w:p>
         </w:tc>
@@ -1904,7 +1897,15 @@
           </w:tcPr>
           <w:p>
             <w:r>
-              <w:t>Disparador (trigger):</w:t>
+              <w:t>Disparador (</w:t>
+            </w:r>
+            <w:proofErr w:type="spellStart"/>
+            <w:r>
+              <w:t>trigger</w:t>
+            </w:r>
+            <w:proofErr w:type="spellEnd"/>
+            <w:r>
+              <w:t>):</w:t>
             </w:r>
           </w:p>
         </w:tc>
@@ -2474,7 +2475,15 @@
           </w:tcPr>
           <w:p>
             <w:r>
-              <w:t>Disparador (trigger):</w:t>
+              <w:t>Disparador (</w:t>
+            </w:r>
+            <w:proofErr w:type="spellStart"/>
+            <w:r>
+              <w:t>trigger</w:t>
+            </w:r>
+            <w:proofErr w:type="spellEnd"/>
+            <w:r>
+              <w:t>):</w:t>
             </w:r>
           </w:p>
         </w:tc>
@@ -2487,7 +2496,15 @@
               <w:cnfStyle w:val="000000000000" w:firstRow="0" w:lastRow="0" w:firstColumn="0" w:lastColumn="0" w:oddVBand="0" w:evenVBand="0" w:oddHBand="0" w:evenHBand="0" w:firstRowFirstColumn="0" w:firstRowLastColumn="0" w:lastRowFirstColumn="0" w:lastRowLastColumn="0"/>
             </w:pPr>
             <w:r>
-              <w:t>El cliente presiona enter del teclado del equipo de cómputo o presiona el botón “buscar”.</w:t>
+              <w:t xml:space="preserve">El cliente presiona </w:t>
+            </w:r>
+            <w:proofErr w:type="spellStart"/>
+            <w:r>
+              <w:t>enter</w:t>
+            </w:r>
+            <w:proofErr w:type="spellEnd"/>
+            <w:r>
+              <w:t xml:space="preserve"> del teclado del equipo de cómputo o presiona el botón “buscar”.</w:t>
             </w:r>
           </w:p>
         </w:tc>
@@ -2620,7 +2637,15 @@
               <w:cnfStyle w:val="000000100000" w:firstRow="0" w:lastRow="0" w:firstColumn="0" w:lastColumn="0" w:oddVBand="0" w:evenVBand="0" w:oddHBand="1" w:evenHBand="0" w:firstRowFirstColumn="0" w:firstRowLastColumn="0" w:lastRowFirstColumn="0" w:lastRowLastColumn="0"/>
             </w:pPr>
             <w:r>
-              <w:t>El usuario presiona la tecla ‘enter’ del teclado o presiona en el botón de buscar.</w:t>
+              <w:t>El usuario presiona la tecla ‘</w:t>
+            </w:r>
+            <w:proofErr w:type="spellStart"/>
+            <w:r>
+              <w:t>enter</w:t>
+            </w:r>
+            <w:proofErr w:type="spellEnd"/>
+            <w:r>
+              <w:t>’ del teclado o presiona en el botón de buscar.</w:t>
             </w:r>
           </w:p>
           <w:p>
@@ -2744,7 +2769,15 @@
               <w:cnfStyle w:val="000000000000" w:firstRow="0" w:lastRow="0" w:firstColumn="0" w:lastColumn="0" w:oddVBand="0" w:evenVBand="0" w:oddHBand="0" w:evenHBand="0" w:firstRowFirstColumn="0" w:firstRowLastColumn="0" w:lastRowFirstColumn="0" w:lastRowLastColumn="0"/>
             </w:pPr>
             <w:r>
-              <w:t>El usuario presiona la tecla ‘enter’ del teclado o presiona en el botón de buscar.</w:t>
+              <w:t>El usuario presiona la tecla ‘</w:t>
+            </w:r>
+            <w:proofErr w:type="spellStart"/>
+            <w:r>
+              <w:t>enter</w:t>
+            </w:r>
+            <w:proofErr w:type="spellEnd"/>
+            <w:r>
+              <w:t>’ del teclado o presiona en el botón de buscar.</w:t>
             </w:r>
           </w:p>
           <w:p>
@@ -2999,7 +3032,15 @@
           </w:tcPr>
           <w:p>
             <w:r>
-              <w:t>Disparador (trigger):</w:t>
+              <w:t>Disparador (</w:t>
+            </w:r>
+            <w:proofErr w:type="spellStart"/>
+            <w:r>
+              <w:t>trigger</w:t>
+            </w:r>
+            <w:proofErr w:type="spellEnd"/>
+            <w:r>
+              <w:t>):</w:t>
             </w:r>
           </w:p>
         </w:tc>
@@ -3460,13 +3501,7 @@
           </w:tcPr>
           <w:p>
             <w:r>
-              <w:t xml:space="preserve">Fecha de </w:t>
-            </w:r>
-            <w:r>
-              <w:t>comentario</w:t>
-            </w:r>
-            <w:r>
-              <w:t>:</w:t>
+              <w:t>Fecha de comentario:</w:t>
             </w:r>
           </w:p>
         </w:tc>
@@ -3588,7 +3623,15 @@
           </w:tcPr>
           <w:p>
             <w:r>
-              <w:t>Disparador (trigger):</w:t>
+              <w:t>Disparador (</w:t>
+            </w:r>
+            <w:proofErr w:type="spellStart"/>
+            <w:r>
+              <w:t>trigger</w:t>
+            </w:r>
+            <w:proofErr w:type="spellEnd"/>
+            <w:r>
+              <w:t>):</w:t>
             </w:r>
           </w:p>
         </w:tc>
@@ -3604,7 +3647,15 @@
               <w:t>E</w:t>
             </w:r>
             <w:r>
-              <w:t xml:space="preserve">n cada unos de los productos habrá una sección de comentarios donde el cliente podrá interactuar y opinar sobre el producto seleccionado </w:t>
+              <w:t xml:space="preserve">n cada </w:t>
+            </w:r>
+            <w:proofErr w:type="spellStart"/>
+            <w:r>
+              <w:t>unos</w:t>
+            </w:r>
+            <w:proofErr w:type="spellEnd"/>
+            <w:r>
+              <w:t xml:space="preserve"> de los productos habrá una sección de comentarios donde el cliente podrá interactuar y opinar sobre el producto seleccionado </w:t>
             </w:r>
           </w:p>
         </w:tc>
@@ -3858,10 +3909,7 @@
               <w:t>En la parte superior derecha se mostrará un menú en donde al darle clic a “catalogo” te dirigirá a una página de la ropa disponible</w:t>
             </w:r>
             <w:r>
-              <w:t xml:space="preserve"> </w:t>
-            </w:r>
-            <w:r>
-              <w:t>o bien buscar el producto en la barra de búsqueda</w:t>
+              <w:t xml:space="preserve"> o bien buscar el producto en la barra de búsqueda</w:t>
             </w:r>
             <w:r>
               <w:t>.</w:t>
@@ -3921,13 +3969,18 @@
               <w:t xml:space="preserve">En la parte superior derecha se mostrará </w:t>
             </w:r>
             <w:r>
-              <w:t>un menú en donde al darle clic a “catalogo” te dirigirá a una pagina de la ropa disponible</w:t>
-            </w:r>
-            <w:r>
-              <w:t xml:space="preserve"> </w:t>
-            </w:r>
-            <w:r>
-              <w:t>o bien buscar el producto en la barra de búsqueda.</w:t>
+              <w:t xml:space="preserve">un menú en donde al darle clic a “catalogo” te dirigirá a una </w:t>
+            </w:r>
+            <w:proofErr w:type="spellStart"/>
+            <w:r>
+              <w:t>pagina</w:t>
+            </w:r>
+            <w:proofErr w:type="spellEnd"/>
+            <w:r>
+              <w:t xml:space="preserve"> de la ropa disponible</w:t>
+            </w:r>
+            <w:r>
+              <w:t xml:space="preserve"> o bien buscar el producto en la barra de búsqueda.</w:t>
             </w:r>
           </w:p>
           <w:p>
@@ -4028,10 +4081,11 @@
     </w:tbl>
     <w:p/>
     <w:sectPr>
-      <w:headerReference w:type="default" r:id="rId8"/>
+      <w:headerReference w:type="default" r:id="rId7"/>
       <w:pgSz w:w="11906" w:h="16838"/>
       <w:pgMar w:top="1417" w:right="1701" w:bottom="1417" w:left="1701" w:header="708" w:footer="708" w:gutter="0"/>
       <w:cols w:space="708"/>
+      <w:titlePg/>
       <w:docGrid w:linePitch="360"/>
     </w:sectPr>
   </w:body>

</xml_diff>

<commit_message>
Se agregó función de compra, aún falta agregar información.
</commit_message>
<xml_diff>
--- a/Casos de Uso/Casos de Uso.docx
+++ b/Casos de Uso/Casos de Uso.docx
@@ -207,20 +207,8 @@
           <w:szCs w:val="28"/>
           <w:lang w:eastAsia="es-MX"/>
         </w:rPr>
-        <w:t xml:space="preserve">Guzmán Ortega Axel </w:t>
+        <w:t>Guzmán Ortega Axel Yael</w:t>
       </w:r>
-      <w:proofErr w:type="spellStart"/>
-      <w:r>
-        <w:rPr>
-          <w:rFonts w:ascii="Arial" w:eastAsia="Times New Roman" w:hAnsi="Arial" w:cs="Arial"/>
-          <w:color w:val="000000"/>
-          <w:sz w:val="28"/>
-          <w:szCs w:val="28"/>
-          <w:lang w:eastAsia="es-MX"/>
-        </w:rPr>
-        <w:t>Yael</w:t>
-      </w:r>
-      <w:proofErr w:type="spellEnd"/>
     </w:p>
     <w:p>
       <w:pPr>
@@ -607,19 +595,8 @@
                 <w:sz w:val="20"/>
                 <w:szCs w:val="20"/>
               </w:rPr>
-              <w:t xml:space="preserve">Miguel </w:t>
-            </w:r>
-            <w:proofErr w:type="spellStart"/>
-            <w:r>
-              <w:rPr>
-                <w:rFonts w:ascii="Arial" w:hAnsi="Arial" w:cs="Arial"/>
-                <w:bCs/>
-                <w:sz w:val="20"/>
-                <w:szCs w:val="20"/>
-              </w:rPr>
-              <w:t>Guzman</w:t>
-            </w:r>
-            <w:proofErr w:type="spellEnd"/>
+              <w:t>Miguel Guzman</w:t>
+            </w:r>
           </w:p>
         </w:tc>
         <w:tc>
@@ -741,19 +718,8 @@
                 <w:sz w:val="20"/>
                 <w:szCs w:val="20"/>
               </w:rPr>
-              <w:t xml:space="preserve">Axel </w:t>
-            </w:r>
-            <w:proofErr w:type="spellStart"/>
-            <w:r>
-              <w:rPr>
-                <w:rFonts w:ascii="Arial" w:hAnsi="Arial" w:cs="Arial"/>
-                <w:bCs/>
-                <w:sz w:val="20"/>
-                <w:szCs w:val="20"/>
-              </w:rPr>
-              <w:t>Guzman</w:t>
-            </w:r>
-            <w:proofErr w:type="spellEnd"/>
+              <w:t>Axel Guzman</w:t>
+            </w:r>
           </w:p>
         </w:tc>
         <w:tc>
@@ -828,6 +794,140 @@
                 <w:szCs w:val="20"/>
               </w:rPr>
               <w:t>1.3</w:t>
+            </w:r>
+          </w:p>
+        </w:tc>
+      </w:tr>
+      <w:tr>
+        <w:trPr>
+          <w:trHeight w:val="263"/>
+        </w:trPr>
+        <w:tc>
+          <w:tcPr>
+            <w:tcW w:w="2123" w:type="dxa"/>
+          </w:tcPr>
+          <w:p>
+            <w:pPr>
+              <w:jc w:val="center"/>
+              <w:rPr>
+                <w:rFonts w:ascii="Arial" w:hAnsi="Arial" w:cs="Arial"/>
+                <w:bCs/>
+                <w:sz w:val="20"/>
+                <w:szCs w:val="20"/>
+              </w:rPr>
+            </w:pPr>
+            <w:r>
+              <w:rPr>
+                <w:rFonts w:ascii="Arial" w:hAnsi="Arial" w:cs="Arial"/>
+                <w:bCs/>
+                <w:sz w:val="20"/>
+                <w:szCs w:val="20"/>
+              </w:rPr>
+              <w:t>Miguel Guzman</w:t>
+            </w:r>
+          </w:p>
+        </w:tc>
+        <w:tc>
+          <w:tcPr>
+            <w:tcW w:w="2123" w:type="dxa"/>
+          </w:tcPr>
+          <w:p>
+            <w:pPr>
+              <w:jc w:val="center"/>
+              <w:rPr>
+                <w:rFonts w:ascii="Arial" w:hAnsi="Arial" w:cs="Arial"/>
+                <w:bCs/>
+                <w:sz w:val="20"/>
+                <w:szCs w:val="20"/>
+              </w:rPr>
+            </w:pPr>
+            <w:r>
+              <w:rPr>
+                <w:rFonts w:ascii="Arial" w:hAnsi="Arial" w:cs="Arial"/>
+                <w:bCs/>
+                <w:sz w:val="20"/>
+                <w:szCs w:val="20"/>
+              </w:rPr>
+              <w:t>01/12/21</w:t>
+            </w:r>
+          </w:p>
+        </w:tc>
+        <w:tc>
+          <w:tcPr>
+            <w:tcW w:w="3120" w:type="dxa"/>
+          </w:tcPr>
+          <w:p>
+            <w:pPr>
+              <w:jc w:val="center"/>
+              <w:rPr>
+                <w:rFonts w:ascii="Arial" w:hAnsi="Arial" w:cs="Arial"/>
+                <w:bCs/>
+                <w:sz w:val="20"/>
+                <w:szCs w:val="20"/>
+              </w:rPr>
+            </w:pPr>
+            <w:r>
+              <w:rPr>
+                <w:rFonts w:ascii="Arial" w:hAnsi="Arial" w:cs="Arial"/>
+                <w:bCs/>
+                <w:sz w:val="20"/>
+                <w:szCs w:val="20"/>
+              </w:rPr>
+              <w:t>Agregar puntos faltantes de la función “</w:t>
+            </w:r>
+            <w:r>
+              <w:rPr>
+                <w:rFonts w:ascii="Arial" w:hAnsi="Arial" w:cs="Arial"/>
+                <w:bCs/>
+                <w:sz w:val="20"/>
+                <w:szCs w:val="20"/>
+              </w:rPr>
+              <w:t>búsqueda”.</w:t>
+            </w:r>
+          </w:p>
+          <w:p>
+            <w:pPr>
+              <w:jc w:val="center"/>
+              <w:rPr>
+                <w:rFonts w:ascii="Arial" w:hAnsi="Arial" w:cs="Arial"/>
+                <w:bCs/>
+                <w:sz w:val="20"/>
+                <w:szCs w:val="20"/>
+              </w:rPr>
+            </w:pPr>
+            <w:r>
+              <w:rPr>
+                <w:rFonts w:ascii="Arial" w:hAnsi="Arial" w:cs="Arial"/>
+                <w:bCs/>
+                <w:sz w:val="20"/>
+                <w:szCs w:val="20"/>
+              </w:rPr>
+              <w:t>Agregar caso de uso de “compras”.</w:t>
+            </w:r>
+          </w:p>
+        </w:tc>
+        <w:tc>
+          <w:tcPr>
+            <w:tcW w:w="1134" w:type="dxa"/>
+          </w:tcPr>
+          <w:p>
+            <w:pPr>
+              <w:jc w:val="center"/>
+              <w:rPr>
+                <w:rFonts w:ascii="Arial" w:hAnsi="Arial" w:cs="Arial"/>
+                <w:bCs/>
+                <w:sz w:val="20"/>
+                <w:szCs w:val="20"/>
+              </w:rPr>
+            </w:pPr>
+            <w:r>
+              <w:rPr>
+                <w:rFonts w:ascii="Arial" w:hAnsi="Arial" w:cs="Arial"/>
+                <w:bCs/>
+                <w:sz w:val="20"/>
+                <w:szCs w:val="20"/>
+              </w:rPr>
+              <w:t>1.4</w:t>
             </w:r>
           </w:p>
         </w:tc>
@@ -2275,13 +2375,64 @@
         <w:rPr>
           <w:rFonts w:ascii="Arial" w:hAnsi="Arial" w:cs="Arial"/>
         </w:rPr>
-        <w:t>Casos de uso</w:t>
+        <w:br w:type="page"/>
+      </w:r>
+    </w:p>
+    <w:p>
+      <w:pPr>
+        <w:jc w:val="center"/>
+        <w:rPr>
+          <w:rFonts w:ascii="Arial" w:hAnsi="Arial" w:cs="Arial"/>
+          <w:b/>
+          <w:bCs/>
+        </w:rPr>
+      </w:pPr>
+      <w:r>
+        <w:rPr>
+          <w:rFonts w:ascii="Arial" w:hAnsi="Arial" w:cs="Arial"/>
+          <w:b/>
+          <w:bCs/>
+          <w:sz w:val="24"/>
+          <w:szCs w:val="24"/>
+        </w:rPr>
+        <w:lastRenderedPageBreak/>
+        <w:t>Casos de uso de la función ‘búsqueda</w:t>
       </w:r>
       <w:r>
         <w:rPr>
           <w:rFonts w:ascii="Arial" w:hAnsi="Arial" w:cs="Arial"/>
+          <w:b/>
+          <w:bCs/>
+          <w:sz w:val="24"/>
+          <w:szCs w:val="24"/>
         </w:rPr>
-        <w:t xml:space="preserve"> de la función ‘búsqueda’</w:t>
+        <w:t>’</w:t>
+      </w:r>
+    </w:p>
+    <w:p>
+      <w:pPr>
+        <w:jc w:val="both"/>
+        <w:rPr>
+          <w:rFonts w:ascii="Arial" w:hAnsi="Arial" w:cs="Arial"/>
+          <w:sz w:val="20"/>
+          <w:szCs w:val="20"/>
+        </w:rPr>
+      </w:pPr>
+      <w:r>
+        <w:rPr>
+          <w:rFonts w:ascii="Arial" w:hAnsi="Arial" w:cs="Arial"/>
+          <w:sz w:val="20"/>
+          <w:szCs w:val="20"/>
+        </w:rPr>
+        <w:t>La función de búsqueda será muy factible para el sistema ya que le permitirá al usuario o cliente encontrar un producto o productos que el desee sin ingresar a ninguna categoría, o si él lo prefiere, puede colocar una palabra clave deseada para consultar todos los productos relacionados. La función de búsqueda no tiene un límite de uso, así que puede buscar ilimitadamente los productos que él desee. La función le ayuda al usuario o cliente tener una manera más fácil y efi</w:t>
+      </w:r>
+      <w:r>
+        <w:rPr>
+          <w:rFonts w:ascii="Arial" w:hAnsi="Arial" w:cs="Arial"/>
+          <w:sz w:val="20"/>
+          <w:szCs w:val="20"/>
+        </w:rPr>
+        <w:t>caz en su uso</w:t>
       </w:r>
     </w:p>
     <w:tbl>
@@ -2805,7 +2956,6 @@
               <w:cnfStyle w:val="000000000000" w:firstRow="0" w:lastRow="0" w:firstColumn="0" w:lastColumn="0" w:oddVBand="0" w:evenVBand="0" w:oddHBand="0" w:evenHBand="0" w:firstRowFirstColumn="0" w:firstRowLastColumn="0" w:lastRowFirstColumn="0" w:lastRowLastColumn="0"/>
             </w:pPr>
             <w:r>
-              <w:lastRenderedPageBreak/>
               <w:t>La base de datos buscará todos los productos relacionados con la palabra clave ingresada e indicará que no hay resultados encontrados.</w:t>
             </w:r>
           </w:p>
@@ -2821,6 +2971,61 @@
             </w:pPr>
             <w:r>
               <w:t>El sistema indicará “No hay productos relacionados” y aparecerá una sección con productos recomendados.</w:t>
+            </w:r>
+          </w:p>
+        </w:tc>
+      </w:tr>
+      <w:tr>
+        <w:trPr>
+          <w:cnfStyle w:val="000000100000" w:firstRow="0" w:lastRow="0" w:firstColumn="0" w:lastColumn="0" w:oddVBand="0" w:evenVBand="0" w:oddHBand="1" w:evenHBand="0" w:firstRowFirstColumn="0" w:firstRowLastColumn="0" w:lastRowFirstColumn="0" w:lastRowLastColumn="0"/>
+        </w:trPr>
+        <w:tc>
+          <w:tcPr>
+            <w:cnfStyle w:val="001000000000" w:firstRow="0" w:lastRow="0" w:firstColumn="1" w:lastColumn="0" w:oddVBand="0" w:evenVBand="0" w:oddHBand="0" w:evenHBand="0" w:firstRowFirstColumn="0" w:firstRowLastColumn="0" w:lastRowFirstColumn="0" w:lastRowLastColumn="0"/>
+            <w:tcW w:w="2547" w:type="dxa"/>
+          </w:tcPr>
+          <w:p>
+            <w:r>
+              <w:t>Prioridad:</w:t>
+            </w:r>
+          </w:p>
+        </w:tc>
+        <w:tc>
+          <w:tcPr>
+            <w:tcW w:w="6946" w:type="dxa"/>
+          </w:tcPr>
+          <w:p>
+            <w:pPr>
+              <w:cnfStyle w:val="000000100000" w:firstRow="0" w:lastRow="0" w:firstColumn="0" w:lastColumn="0" w:oddVBand="0" w:evenVBand="0" w:oddHBand="1" w:evenHBand="0" w:firstRowFirstColumn="0" w:firstRowLastColumn="0" w:lastRowFirstColumn="0" w:lastRowLastColumn="0"/>
+            </w:pPr>
+            <w:r>
+              <w:t>Media</w:t>
+            </w:r>
+          </w:p>
+        </w:tc>
+      </w:tr>
+      <w:tr>
+        <w:tc>
+          <w:tcPr>
+            <w:cnfStyle w:val="001000000000" w:firstRow="0" w:lastRow="0" w:firstColumn="1" w:lastColumn="0" w:oddVBand="0" w:evenVBand="0" w:oddHBand="0" w:evenHBand="0" w:firstRowFirstColumn="0" w:firstRowLastColumn="0" w:lastRowFirstColumn="0" w:lastRowLastColumn="0"/>
+            <w:tcW w:w="2547" w:type="dxa"/>
+          </w:tcPr>
+          <w:p>
+            <w:r>
+              <w:t>Frecuencia de uso:</w:t>
+            </w:r>
+          </w:p>
+        </w:tc>
+        <w:tc>
+          <w:tcPr>
+            <w:tcW w:w="6946" w:type="dxa"/>
+          </w:tcPr>
+          <w:p>
+            <w:pPr>
+              <w:cnfStyle w:val="000000000000" w:firstRow="0" w:lastRow="0" w:firstColumn="0" w:lastColumn="0" w:oddVBand="0" w:evenVBand="0" w:oddHBand="0" w:evenHBand="0" w:firstRowFirstColumn="0" w:firstRowLastColumn="0" w:lastRowFirstColumn="0" w:lastRowLastColumn="0"/>
+            </w:pPr>
+            <w:r>
+              <w:t>Uso ilimitado durante las 24 horas del día y disponible los 7 días de la semana.</w:t>
             </w:r>
           </w:p>
         </w:tc>
@@ -4034,6 +4239,1343 @@
           </w:tcPr>
           <w:p>
             <w:r>
+              <w:t>Prioridad:</w:t>
+            </w:r>
+          </w:p>
+        </w:tc>
+        <w:tc>
+          <w:tcPr>
+            <w:tcW w:w="6946" w:type="dxa"/>
+          </w:tcPr>
+          <w:p>
+            <w:pPr>
+              <w:cnfStyle w:val="000000100000" w:firstRow="0" w:lastRow="0" w:firstColumn="0" w:lastColumn="0" w:oddVBand="0" w:evenVBand="0" w:oddHBand="1" w:evenHBand="0" w:firstRowFirstColumn="0" w:firstRowLastColumn="0" w:lastRowFirstColumn="0" w:lastRowLastColumn="0"/>
+            </w:pPr>
+            <w:r>
+              <w:t>Alta</w:t>
+            </w:r>
+          </w:p>
+        </w:tc>
+      </w:tr>
+      <w:tr>
+        <w:tc>
+          <w:tcPr>
+            <w:cnfStyle w:val="001000000000" w:firstRow="0" w:lastRow="0" w:firstColumn="1" w:lastColumn="0" w:oddVBand="0" w:evenVBand="0" w:oddHBand="0" w:evenHBand="0" w:firstRowFirstColumn="0" w:firstRowLastColumn="0" w:lastRowFirstColumn="0" w:lastRowLastColumn="0"/>
+            <w:tcW w:w="2547" w:type="dxa"/>
+          </w:tcPr>
+          <w:p>
+            <w:r>
+              <w:t>Frecuencia de uso:</w:t>
+            </w:r>
+          </w:p>
+        </w:tc>
+        <w:tc>
+          <w:tcPr>
+            <w:tcW w:w="6946" w:type="dxa"/>
+          </w:tcPr>
+          <w:p>
+            <w:pPr>
+              <w:cnfStyle w:val="000000000000" w:firstRow="0" w:lastRow="0" w:firstColumn="0" w:lastColumn="0" w:oddVBand="0" w:evenVBand="0" w:oddHBand="0" w:evenHBand="0" w:firstRowFirstColumn="0" w:firstRowLastColumn="0" w:lastRowFirstColumn="0" w:lastRowLastColumn="0"/>
+            </w:pPr>
+            <w:r>
+              <w:t>Uso ilimitado durante las 24 horas del día y disponible los 7 días de la semana.</w:t>
+            </w:r>
+          </w:p>
+        </w:tc>
+      </w:tr>
+    </w:tbl>
+    <w:p/>
+    <w:p>
+      <w:r>
+        <w:br w:type="page"/>
+      </w:r>
+    </w:p>
+    <w:p>
+      <w:pPr>
+        <w:jc w:val="center"/>
+        <w:rPr>
+          <w:rFonts w:ascii="Arial" w:hAnsi="Arial" w:cs="Arial"/>
+          <w:b/>
+          <w:bCs/>
+          <w:sz w:val="24"/>
+          <w:szCs w:val="24"/>
+        </w:rPr>
+      </w:pPr>
+      <w:r>
+        <w:rPr>
+          <w:rFonts w:ascii="Arial" w:hAnsi="Arial" w:cs="Arial"/>
+          <w:b/>
+          <w:bCs/>
+          <w:sz w:val="24"/>
+          <w:szCs w:val="24"/>
+        </w:rPr>
+        <w:lastRenderedPageBreak/>
+        <w:t xml:space="preserve">Casos de uso de la función </w:t>
+      </w:r>
+      <w:r>
+        <w:rPr>
+          <w:rFonts w:ascii="Arial" w:hAnsi="Arial" w:cs="Arial"/>
+          <w:b/>
+          <w:bCs/>
+          <w:sz w:val="24"/>
+          <w:szCs w:val="24"/>
+        </w:rPr>
+        <w:t>‘</w:t>
+      </w:r>
+      <w:r>
+        <w:rPr>
+          <w:rFonts w:ascii="Arial" w:hAnsi="Arial" w:cs="Arial"/>
+          <w:b/>
+          <w:bCs/>
+          <w:sz w:val="24"/>
+          <w:szCs w:val="24"/>
+        </w:rPr>
+        <w:t>C</w:t>
+      </w:r>
+      <w:r>
+        <w:rPr>
+          <w:rFonts w:ascii="Arial" w:hAnsi="Arial" w:cs="Arial"/>
+          <w:b/>
+          <w:bCs/>
+          <w:sz w:val="24"/>
+          <w:szCs w:val="24"/>
+        </w:rPr>
+        <w:t>ompra</w:t>
+      </w:r>
+      <w:r>
+        <w:rPr>
+          <w:rFonts w:ascii="Arial" w:hAnsi="Arial" w:cs="Arial"/>
+          <w:b/>
+          <w:bCs/>
+          <w:sz w:val="24"/>
+          <w:szCs w:val="24"/>
+        </w:rPr>
+        <w:t xml:space="preserve">r </w:t>
+      </w:r>
+      <w:r>
+        <w:rPr>
+          <w:rFonts w:ascii="Arial" w:hAnsi="Arial" w:cs="Arial"/>
+          <w:b/>
+          <w:bCs/>
+          <w:sz w:val="24"/>
+          <w:szCs w:val="24"/>
+        </w:rPr>
+        <w:t>p</w:t>
+      </w:r>
+      <w:r>
+        <w:rPr>
+          <w:rFonts w:ascii="Arial" w:hAnsi="Arial" w:cs="Arial"/>
+          <w:b/>
+          <w:bCs/>
+          <w:sz w:val="24"/>
+          <w:szCs w:val="24"/>
+        </w:rPr>
+        <w:t>roducto’</w:t>
+      </w:r>
+      <w:r>
+        <w:rPr>
+          <w:rFonts w:ascii="Arial" w:hAnsi="Arial" w:cs="Arial"/>
+          <w:b/>
+          <w:bCs/>
+          <w:sz w:val="24"/>
+          <w:szCs w:val="24"/>
+        </w:rPr>
+        <w:t>:</w:t>
+      </w:r>
+    </w:p>
+    <w:p>
+      <w:pPr>
+        <w:jc w:val="both"/>
+        <w:rPr>
+          <w:rFonts w:ascii="Arial" w:hAnsi="Arial" w:cs="Arial"/>
+        </w:rPr>
+      </w:pPr>
+      <w:r>
+        <w:rPr>
+          <w:rFonts w:ascii="Arial" w:hAnsi="Arial" w:cs="Arial"/>
+        </w:rPr>
+        <w:t xml:space="preserve">Una de las funciones más importantes de todo el sistema, ya que es la función principal ya que el usuario o cliente que haya iniciado sesión en el </w:t>
+      </w:r>
+      <w:r>
+        <w:rPr>
+          <w:rFonts w:ascii="Arial" w:hAnsi="Arial" w:cs="Arial"/>
+        </w:rPr>
+        <w:t>sistema</w:t>
+      </w:r>
+      <w:r>
+        <w:rPr>
+          <w:rFonts w:ascii="Arial" w:hAnsi="Arial" w:cs="Arial"/>
+        </w:rPr>
+        <w:t xml:space="preserve"> podrá hacer la compra de los productos que él desee, contando con una plataforma de pago externo de alto prestigio para guardar la seguridad de la información bancaria del cliente. Este proceso se lleva a cabo agregando productos al carrito de compras, </w:t>
+      </w:r>
+      <w:r>
+        <w:rPr>
+          <w:rFonts w:ascii="Arial" w:hAnsi="Arial" w:cs="Arial"/>
+        </w:rPr>
+        <w:t xml:space="preserve">presionando en el botón de comprar y le muestre una página indicando los datos necesarios para la entrega del producto, y después solicitar el método de pago, ya sea por deposito, transferencia o pago en línea utilizando “PayPal”. </w:t>
+      </w:r>
+    </w:p>
+    <w:p>
+      <w:pPr>
+        <w:jc w:val="both"/>
+        <w:rPr>
+          <w:rFonts w:ascii="Arial" w:hAnsi="Arial" w:cs="Arial"/>
+        </w:rPr>
+      </w:pPr>
+      <w:r>
+        <w:rPr>
+          <w:rFonts w:ascii="Arial" w:hAnsi="Arial" w:cs="Arial"/>
+        </w:rPr>
+        <w:t>Una vez realizado los procesos anteriores, los productos serán enviados y entregados a la dirección que el usuario haya ingresado.</w:t>
+      </w:r>
+    </w:p>
+    <w:tbl>
+      <w:tblPr>
+        <w:tblStyle w:val="Tablaconcuadrcula4-nfasis5"/>
+        <w:tblW w:w="9493" w:type="dxa"/>
+        <w:tblInd w:w="0" w:type="dxa"/>
+        <w:tblLook w:val="04A0" w:firstRow="1" w:lastRow="0" w:firstColumn="1" w:lastColumn="0" w:noHBand="0" w:noVBand="1"/>
+      </w:tblPr>
+      <w:tblGrid>
+        <w:gridCol w:w="2547"/>
+        <w:gridCol w:w="6946"/>
+      </w:tblGrid>
+      <w:tr>
+        <w:trPr>
+          <w:cnfStyle w:val="100000000000" w:firstRow="1" w:lastRow="0" w:firstColumn="0" w:lastColumn="0" w:oddVBand="0" w:evenVBand="0" w:oddHBand="0" w:evenHBand="0" w:firstRowFirstColumn="0" w:firstRowLastColumn="0" w:lastRowFirstColumn="0" w:lastRowLastColumn="0"/>
+        </w:trPr>
+        <w:tc>
+          <w:tcPr>
+            <w:cnfStyle w:val="001000000000" w:firstRow="0" w:lastRow="0" w:firstColumn="1" w:lastColumn="0" w:oddVBand="0" w:evenVBand="0" w:oddHBand="0" w:evenHBand="0" w:firstRowFirstColumn="0" w:firstRowLastColumn="0" w:lastRowFirstColumn="0" w:lastRowLastColumn="0"/>
+            <w:tcW w:w="2547" w:type="dxa"/>
+          </w:tcPr>
+          <w:p>
+            <w:pPr>
+              <w:jc w:val="center"/>
+            </w:pPr>
+            <w:r>
+              <w:t>ID y nombre</w:t>
+            </w:r>
+          </w:p>
+        </w:tc>
+        <w:tc>
+          <w:tcPr>
+            <w:tcW w:w="6946" w:type="dxa"/>
+          </w:tcPr>
+          <w:p>
+            <w:pPr>
+              <w:jc w:val="center"/>
+              <w:cnfStyle w:val="100000000000" w:firstRow="1" w:lastRow="0" w:firstColumn="0" w:lastColumn="0" w:oddVBand="0" w:evenVBand="0" w:oddHBand="0" w:evenHBand="0" w:firstRowFirstColumn="0" w:firstRowLastColumn="0" w:lastRowFirstColumn="0" w:lastRowLastColumn="0"/>
+            </w:pPr>
+            <w:r>
+              <w:t>F</w:t>
+            </w:r>
+            <w:r>
+              <w:t>7</w:t>
+            </w:r>
+            <w:r>
+              <w:t xml:space="preserve"> – </w:t>
+            </w:r>
+            <w:r>
+              <w:t>Comprar producto</w:t>
+            </w:r>
+          </w:p>
+        </w:tc>
+      </w:tr>
+      <w:tr>
+        <w:trPr>
+          <w:cnfStyle w:val="000000100000" w:firstRow="0" w:lastRow="0" w:firstColumn="0" w:lastColumn="0" w:oddVBand="0" w:evenVBand="0" w:oddHBand="1" w:evenHBand="0" w:firstRowFirstColumn="0" w:firstRowLastColumn="0" w:lastRowFirstColumn="0" w:lastRowLastColumn="0"/>
+        </w:trPr>
+        <w:tc>
+          <w:tcPr>
+            <w:cnfStyle w:val="001000000000" w:firstRow="0" w:lastRow="0" w:firstColumn="1" w:lastColumn="0" w:oddVBand="0" w:evenVBand="0" w:oddHBand="0" w:evenHBand="0" w:firstRowFirstColumn="0" w:firstRowLastColumn="0" w:lastRowFirstColumn="0" w:lastRowLastColumn="0"/>
+            <w:tcW w:w="2547" w:type="dxa"/>
+          </w:tcPr>
+          <w:p>
+            <w:r>
+              <w:t>Creado por:</w:t>
+            </w:r>
+          </w:p>
+        </w:tc>
+        <w:tc>
+          <w:tcPr>
+            <w:tcW w:w="6946" w:type="dxa"/>
+          </w:tcPr>
+          <w:p>
+            <w:pPr>
+              <w:cnfStyle w:val="000000100000" w:firstRow="0" w:lastRow="0" w:firstColumn="0" w:lastColumn="0" w:oddVBand="0" w:evenVBand="0" w:oddHBand="1" w:evenHBand="0" w:firstRowFirstColumn="0" w:firstRowLastColumn="0" w:lastRowFirstColumn="0" w:lastRowLastColumn="0"/>
+            </w:pPr>
+            <w:r>
+              <w:t>“Nombre del cliente”</w:t>
+            </w:r>
+          </w:p>
+        </w:tc>
+      </w:tr>
+      <w:tr>
+        <w:tc>
+          <w:tcPr>
+            <w:cnfStyle w:val="001000000000" w:firstRow="0" w:lastRow="0" w:firstColumn="1" w:lastColumn="0" w:oddVBand="0" w:evenVBand="0" w:oddHBand="0" w:evenHBand="0" w:firstRowFirstColumn="0" w:firstRowLastColumn="0" w:lastRowFirstColumn="0" w:lastRowLastColumn="0"/>
+            <w:tcW w:w="2547" w:type="dxa"/>
+          </w:tcPr>
+          <w:p>
+            <w:r>
+              <w:t>Fecha de comentario:</w:t>
+            </w:r>
+          </w:p>
+        </w:tc>
+        <w:tc>
+          <w:tcPr>
+            <w:tcW w:w="6946" w:type="dxa"/>
+          </w:tcPr>
+          <w:p>
+            <w:pPr>
+              <w:cnfStyle w:val="000000000000" w:firstRow="0" w:lastRow="0" w:firstColumn="0" w:lastColumn="0" w:oddVBand="0" w:evenVBand="0" w:oddHBand="0" w:evenHBand="0" w:firstRowFirstColumn="0" w:firstRowLastColumn="0" w:lastRowFirstColumn="0" w:lastRowLastColumn="0"/>
+            </w:pPr>
+            <w:r>
+              <w:t>“Fecha de</w:t>
+            </w:r>
+            <w:r>
+              <w:t>l comentario</w:t>
+            </w:r>
+            <w:r>
+              <w:t>”</w:t>
+            </w:r>
+          </w:p>
+        </w:tc>
+      </w:tr>
+      <w:tr>
+        <w:trPr>
+          <w:cnfStyle w:val="000000100000" w:firstRow="0" w:lastRow="0" w:firstColumn="0" w:lastColumn="0" w:oddVBand="0" w:evenVBand="0" w:oddHBand="1" w:evenHBand="0" w:firstRowFirstColumn="0" w:firstRowLastColumn="0" w:lastRowFirstColumn="0" w:lastRowLastColumn="0"/>
+        </w:trPr>
+        <w:tc>
+          <w:tcPr>
+            <w:cnfStyle w:val="001000000000" w:firstRow="0" w:lastRow="0" w:firstColumn="1" w:lastColumn="0" w:oddVBand="0" w:evenVBand="0" w:oddHBand="0" w:evenHBand="0" w:firstRowFirstColumn="0" w:firstRowLastColumn="0" w:lastRowFirstColumn="0" w:lastRowLastColumn="0"/>
+            <w:tcW w:w="2547" w:type="dxa"/>
+          </w:tcPr>
+          <w:p>
+            <w:r>
+              <w:t>Actor primario</w:t>
+            </w:r>
+          </w:p>
+        </w:tc>
+        <w:tc>
+          <w:tcPr>
+            <w:tcW w:w="6946" w:type="dxa"/>
+          </w:tcPr>
+          <w:p>
+            <w:pPr>
+              <w:cnfStyle w:val="000000100000" w:firstRow="0" w:lastRow="0" w:firstColumn="0" w:lastColumn="0" w:oddVBand="0" w:evenVBand="0" w:oddHBand="1" w:evenHBand="0" w:firstRowFirstColumn="0" w:firstRowLastColumn="0" w:lastRowFirstColumn="0" w:lastRowLastColumn="0"/>
+            </w:pPr>
+            <w:r>
+              <w:t>Cliente, Administrador</w:t>
+            </w:r>
+          </w:p>
+        </w:tc>
+      </w:tr>
+      <w:tr>
+        <w:tc>
+          <w:tcPr>
+            <w:cnfStyle w:val="001000000000" w:firstRow="0" w:lastRow="0" w:firstColumn="1" w:lastColumn="0" w:oddVBand="0" w:evenVBand="0" w:oddHBand="0" w:evenHBand="0" w:firstRowFirstColumn="0" w:firstRowLastColumn="0" w:lastRowFirstColumn="0" w:lastRowLastColumn="0"/>
+            <w:tcW w:w="2547" w:type="dxa"/>
+          </w:tcPr>
+          <w:p>
+            <w:r>
+              <w:t>Actores secundarios</w:t>
+            </w:r>
+          </w:p>
+        </w:tc>
+        <w:tc>
+          <w:tcPr>
+            <w:tcW w:w="6946" w:type="dxa"/>
+          </w:tcPr>
+          <w:p>
+            <w:pPr>
+              <w:cnfStyle w:val="000000000000" w:firstRow="0" w:lastRow="0" w:firstColumn="0" w:lastColumn="0" w:oddVBand="0" w:evenVBand="0" w:oddHBand="0" w:evenHBand="0" w:firstRowFirstColumn="0" w:firstRowLastColumn="0" w:lastRowFirstColumn="0" w:lastRowLastColumn="0"/>
+            </w:pPr>
+            <w:r>
+              <w:t>Manejador de base de datos</w:t>
+            </w:r>
+          </w:p>
+        </w:tc>
+      </w:tr>
+      <w:tr>
+        <w:trPr>
+          <w:cnfStyle w:val="000000100000" w:firstRow="0" w:lastRow="0" w:firstColumn="0" w:lastColumn="0" w:oddVBand="0" w:evenVBand="0" w:oddHBand="1" w:evenHBand="0" w:firstRowFirstColumn="0" w:firstRowLastColumn="0" w:lastRowFirstColumn="0" w:lastRowLastColumn="0"/>
+        </w:trPr>
+        <w:tc>
+          <w:tcPr>
+            <w:cnfStyle w:val="001000000000" w:firstRow="0" w:lastRow="0" w:firstColumn="1" w:lastColumn="0" w:oddVBand="0" w:evenVBand="0" w:oddHBand="0" w:evenHBand="0" w:firstRowFirstColumn="0" w:firstRowLastColumn="0" w:lastRowFirstColumn="0" w:lastRowLastColumn="0"/>
+            <w:tcW w:w="2547" w:type="dxa"/>
+          </w:tcPr>
+          <w:p>
+            <w:r>
+              <w:t>Descripción</w:t>
+            </w:r>
+          </w:p>
+        </w:tc>
+        <w:tc>
+          <w:tcPr>
+            <w:tcW w:w="6946" w:type="dxa"/>
+          </w:tcPr>
+          <w:p>
+            <w:pPr>
+              <w:cnfStyle w:val="000000100000" w:firstRow="0" w:lastRow="0" w:firstColumn="0" w:lastColumn="0" w:oddVBand="0" w:evenVBand="0" w:oddHBand="1" w:evenHBand="0" w:firstRowFirstColumn="0" w:firstRowLastColumn="0" w:lastRowFirstColumn="0" w:lastRowLastColumn="0"/>
+            </w:pPr>
+            <w:r>
+              <w:t>Le permite al cliente agregar productos a su carrito y hacer la compra correspondiente de dichos productos para ser enviados y entregados a la dirección indicada por el cliente.</w:t>
+            </w:r>
+          </w:p>
+        </w:tc>
+      </w:tr>
+      <w:tr>
+        <w:tc>
+          <w:tcPr>
+            <w:cnfStyle w:val="001000000000" w:firstRow="0" w:lastRow="0" w:firstColumn="1" w:lastColumn="0" w:oddVBand="0" w:evenVBand="0" w:oddHBand="0" w:evenHBand="0" w:firstRowFirstColumn="0" w:firstRowLastColumn="0" w:lastRowFirstColumn="0" w:lastRowLastColumn="0"/>
+            <w:tcW w:w="2547" w:type="dxa"/>
+          </w:tcPr>
+          <w:p>
+            <w:r>
+              <w:t>Disparador (</w:t>
+            </w:r>
+            <w:proofErr w:type="spellStart"/>
+            <w:r>
+              <w:t>trigger</w:t>
+            </w:r>
+            <w:proofErr w:type="spellEnd"/>
+            <w:r>
+              <w:t>):</w:t>
+            </w:r>
+          </w:p>
+        </w:tc>
+        <w:tc>
+          <w:tcPr>
+            <w:tcW w:w="6946" w:type="dxa"/>
+          </w:tcPr>
+          <w:p>
+            <w:pPr>
+              <w:cnfStyle w:val="000000000000" w:firstRow="0" w:lastRow="0" w:firstColumn="0" w:lastColumn="0" w:oddVBand="0" w:evenVBand="0" w:oddHBand="0" w:evenHBand="0" w:firstRowFirstColumn="0" w:firstRowLastColumn="0" w:lastRowFirstColumn="0" w:lastRowLastColumn="0"/>
+            </w:pPr>
+            <w:r>
+              <w:t>Será el botón “Agregar a carrito” para agregar productos a su carrito de compras.</w:t>
+            </w:r>
+            <w:r>
+              <w:t xml:space="preserve"> </w:t>
+            </w:r>
+          </w:p>
+          <w:p>
+            <w:pPr>
+              <w:cnfStyle w:val="000000000000" w:firstRow="0" w:lastRow="0" w:firstColumn="0" w:lastColumn="0" w:oddVBand="0" w:evenVBand="0" w:oddHBand="0" w:evenHBand="0" w:firstRowFirstColumn="0" w:firstRowLastColumn="0" w:lastRowFirstColumn="0" w:lastRowLastColumn="0"/>
+            </w:pPr>
+            <w:r>
+              <w:t xml:space="preserve">Será el botón </w:t>
+            </w:r>
+            <w:r>
+              <w:t>“</w:t>
+            </w:r>
+            <w:r>
+              <w:t>comprar</w:t>
+            </w:r>
+            <w:r>
+              <w:t>”</w:t>
+            </w:r>
+            <w:r>
+              <w:t xml:space="preserve"> para solicitar la información de entrega.</w:t>
+            </w:r>
+          </w:p>
+          <w:p>
+            <w:pPr>
+              <w:cnfStyle w:val="000000000000" w:firstRow="0" w:lastRow="0" w:firstColumn="0" w:lastColumn="0" w:oddVBand="0" w:evenVBand="0" w:oddHBand="0" w:evenHBand="0" w:firstRowFirstColumn="0" w:firstRowLastColumn="0" w:lastRowFirstColumn="0" w:lastRowLastColumn="0"/>
+            </w:pPr>
+            <w:r>
+              <w:t xml:space="preserve">Además, después se le solicitará </w:t>
+            </w:r>
+            <w:r>
+              <w:t xml:space="preserve">la información de entrega y </w:t>
+            </w:r>
+            <w:r>
+              <w:t>el método de pago</w:t>
+            </w:r>
+            <w:r>
+              <w:t>,</w:t>
+            </w:r>
+            <w:r>
+              <w:t xml:space="preserve"> el cliente deberá seleccionarlo con un método de </w:t>
+            </w:r>
+            <w:proofErr w:type="spellStart"/>
+            <w:r>
+              <w:t>RadioBox</w:t>
+            </w:r>
+            <w:proofErr w:type="spellEnd"/>
+            <w:r>
+              <w:t xml:space="preserve"> y presionar en </w:t>
+            </w:r>
+            <w:r>
+              <w:t>“</w:t>
+            </w:r>
+            <w:r>
+              <w:t>siguiente</w:t>
+            </w:r>
+            <w:r>
+              <w:t>”</w:t>
+            </w:r>
+            <w:r>
+              <w:t>.</w:t>
+            </w:r>
+          </w:p>
+          <w:p>
+            <w:pPr>
+              <w:cnfStyle w:val="000000000000" w:firstRow="0" w:lastRow="0" w:firstColumn="0" w:lastColumn="0" w:oddVBand="0" w:evenVBand="0" w:oddHBand="0" w:evenHBand="0" w:firstRowFirstColumn="0" w:firstRowLastColumn="0" w:lastRowFirstColumn="0" w:lastRowLastColumn="0"/>
+            </w:pPr>
+            <w:r>
+              <w:t>Depende del método de pago, si es pago en línea, deberá ingresar los datos de la tarjeta y presionar el botón “pedir ahora”.</w:t>
+            </w:r>
+          </w:p>
+          <w:p>
+            <w:pPr>
+              <w:cnfStyle w:val="000000000000" w:firstRow="0" w:lastRow="0" w:firstColumn="0" w:lastColumn="0" w:oddVBand="0" w:evenVBand="0" w:oddHBand="0" w:evenHBand="0" w:firstRowFirstColumn="0" w:firstRowLastColumn="0" w:lastRowFirstColumn="0" w:lastRowLastColumn="0"/>
+            </w:pPr>
+            <w:r>
+              <w:t>En caso de que</w:t>
+            </w:r>
+            <w:r>
+              <w:t xml:space="preserve"> el método de pago sea por transferencia o depósito, tendrá que esperar un lapso de 3 días para enviar el producto.</w:t>
+            </w:r>
+          </w:p>
+        </w:tc>
+      </w:tr>
+      <w:tr>
+        <w:trPr>
+          <w:cnfStyle w:val="000000100000" w:firstRow="0" w:lastRow="0" w:firstColumn="0" w:lastColumn="0" w:oddVBand="0" w:evenVBand="0" w:oddHBand="1" w:evenHBand="0" w:firstRowFirstColumn="0" w:firstRowLastColumn="0" w:lastRowFirstColumn="0" w:lastRowLastColumn="0"/>
+        </w:trPr>
+        <w:tc>
+          <w:tcPr>
+            <w:cnfStyle w:val="001000000000" w:firstRow="0" w:lastRow="0" w:firstColumn="1" w:lastColumn="0" w:oddVBand="0" w:evenVBand="0" w:oddHBand="0" w:evenHBand="0" w:firstRowFirstColumn="0" w:firstRowLastColumn="0" w:lastRowFirstColumn="0" w:lastRowLastColumn="0"/>
+            <w:tcW w:w="2547" w:type="dxa"/>
+          </w:tcPr>
+          <w:p>
+            <w:r>
+              <w:t>Precondiciones</w:t>
+            </w:r>
+          </w:p>
+        </w:tc>
+        <w:tc>
+          <w:tcPr>
+            <w:tcW w:w="6946" w:type="dxa"/>
+          </w:tcPr>
+          <w:p>
+            <w:pPr>
+              <w:cnfStyle w:val="000000100000" w:firstRow="0" w:lastRow="0" w:firstColumn="0" w:lastColumn="0" w:oddVBand="0" w:evenVBand="0" w:oddHBand="1" w:evenHBand="0" w:firstRowFirstColumn="0" w:firstRowLastColumn="0" w:lastRowFirstColumn="0" w:lastRowLastColumn="0"/>
+            </w:pPr>
+            <w:r>
+              <w:t>Debe tener iniciada su sesión de usuario.</w:t>
+            </w:r>
+          </w:p>
+        </w:tc>
+      </w:tr>
+      <w:tr>
+        <w:tc>
+          <w:tcPr>
+            <w:cnfStyle w:val="001000000000" w:firstRow="0" w:lastRow="0" w:firstColumn="1" w:lastColumn="0" w:oddVBand="0" w:evenVBand="0" w:oddHBand="0" w:evenHBand="0" w:firstRowFirstColumn="0" w:firstRowLastColumn="0" w:lastRowFirstColumn="0" w:lastRowLastColumn="0"/>
+            <w:tcW w:w="2547" w:type="dxa"/>
+          </w:tcPr>
+          <w:p>
+            <w:r>
+              <w:t>Postcondiciones:</w:t>
+            </w:r>
+          </w:p>
+        </w:tc>
+        <w:tc>
+          <w:tcPr>
+            <w:tcW w:w="6946" w:type="dxa"/>
+          </w:tcPr>
+          <w:p>
+            <w:pPr>
+              <w:cnfStyle w:val="000000000000" w:firstRow="0" w:lastRow="0" w:firstColumn="0" w:lastColumn="0" w:oddVBand="0" w:evenVBand="0" w:oddHBand="0" w:evenHBand="0" w:firstRowFirstColumn="0" w:firstRowLastColumn="0" w:lastRowFirstColumn="0" w:lastRowLastColumn="0"/>
+            </w:pPr>
+            <w:r>
+              <w:t>El sistema le enviará un correo con notificando que el producto a sido entregado. Y si el cliente lo desea, podrá agregar un comentario al producto que recibió.</w:t>
+            </w:r>
+          </w:p>
+        </w:tc>
+      </w:tr>
+      <w:tr>
+        <w:trPr>
+          <w:cnfStyle w:val="000000100000" w:firstRow="0" w:lastRow="0" w:firstColumn="0" w:lastColumn="0" w:oddVBand="0" w:evenVBand="0" w:oddHBand="1" w:evenHBand="0" w:firstRowFirstColumn="0" w:firstRowLastColumn="0" w:lastRowFirstColumn="0" w:lastRowLastColumn="0"/>
+          <w:trHeight w:val="1891"/>
+        </w:trPr>
+        <w:tc>
+          <w:tcPr>
+            <w:cnfStyle w:val="001000000000" w:firstRow="0" w:lastRow="0" w:firstColumn="1" w:lastColumn="0" w:oddVBand="0" w:evenVBand="0" w:oddHBand="0" w:evenHBand="0" w:firstRowFirstColumn="0" w:firstRowLastColumn="0" w:lastRowFirstColumn="0" w:lastRowLastColumn="0"/>
+            <w:tcW w:w="2547" w:type="dxa"/>
+          </w:tcPr>
+          <w:p>
+            <w:r>
+              <w:t>Flujo principal</w:t>
+            </w:r>
+          </w:p>
+        </w:tc>
+        <w:tc>
+          <w:tcPr>
+            <w:tcW w:w="6946" w:type="dxa"/>
+          </w:tcPr>
+          <w:p>
+            <w:pPr>
+              <w:pStyle w:val="Prrafodelista"/>
+              <w:numPr>
+                <w:ilvl w:val="0"/>
+                <w:numId w:val="46"/>
+              </w:numPr>
+              <w:spacing w:line="240" w:lineRule="auto"/>
+              <w:cnfStyle w:val="000000100000" w:firstRow="0" w:lastRow="0" w:firstColumn="0" w:lastColumn="0" w:oddVBand="0" w:evenVBand="0" w:oddHBand="1" w:evenHBand="0" w:firstRowFirstColumn="0" w:firstRowLastColumn="0" w:lastRowFirstColumn="0" w:lastRowLastColumn="0"/>
+            </w:pPr>
+            <w:r>
+              <w:t>El usuario ingresa a la página principal.</w:t>
+            </w:r>
+          </w:p>
+          <w:p>
+            <w:pPr>
+              <w:pStyle w:val="Prrafodelista"/>
+              <w:numPr>
+                <w:ilvl w:val="0"/>
+                <w:numId w:val="46"/>
+              </w:numPr>
+              <w:spacing w:line="240" w:lineRule="auto"/>
+              <w:cnfStyle w:val="000000100000" w:firstRow="0" w:lastRow="0" w:firstColumn="0" w:lastColumn="0" w:oddVBand="0" w:evenVBand="0" w:oddHBand="1" w:evenHBand="0" w:firstRowFirstColumn="0" w:firstRowLastColumn="0" w:lastRowFirstColumn="0" w:lastRowLastColumn="0"/>
+            </w:pPr>
+            <w:r>
+              <w:t>El usuario debe iniciar sesión</w:t>
+            </w:r>
+            <w:r>
+              <w:t xml:space="preserve"> en la parte superior derecha o en caso de no tener una cuenta, deberá crear una</w:t>
+            </w:r>
+            <w:r>
+              <w:t>, seguir el caso de uso de “iniciar sesión” o “registro”.</w:t>
+            </w:r>
+          </w:p>
+          <w:p>
+            <w:pPr>
+              <w:pStyle w:val="Prrafodelista"/>
+              <w:numPr>
+                <w:ilvl w:val="0"/>
+                <w:numId w:val="46"/>
+              </w:numPr>
+              <w:spacing w:line="240" w:lineRule="auto"/>
+              <w:cnfStyle w:val="000000100000" w:firstRow="0" w:lastRow="0" w:firstColumn="0" w:lastColumn="0" w:oddVBand="0" w:evenVBand="0" w:oddHBand="1" w:evenHBand="0" w:firstRowFirstColumn="0" w:firstRowLastColumn="0" w:lastRowFirstColumn="0" w:lastRowLastColumn="0"/>
+            </w:pPr>
+            <w:r>
+              <w:t>El usuario debe buscar el</w:t>
+            </w:r>
+            <w:r>
+              <w:t xml:space="preserve"> producto </w:t>
+            </w:r>
+            <w:r>
+              <w:t>que el desea comprar</w:t>
+            </w:r>
+            <w:r>
+              <w:t xml:space="preserve"> con ayuda del buscador o de manera manual.</w:t>
+            </w:r>
+          </w:p>
+          <w:p>
+            <w:pPr>
+              <w:pStyle w:val="Prrafodelista"/>
+              <w:numPr>
+                <w:ilvl w:val="0"/>
+                <w:numId w:val="46"/>
+              </w:numPr>
+              <w:spacing w:line="240" w:lineRule="auto"/>
+              <w:cnfStyle w:val="000000100000" w:firstRow="0" w:lastRow="0" w:firstColumn="0" w:lastColumn="0" w:oddVBand="0" w:evenVBand="0" w:oddHBand="1" w:evenHBand="0" w:firstRowFirstColumn="0" w:firstRowLastColumn="0" w:lastRowFirstColumn="0" w:lastRowLastColumn="0"/>
+            </w:pPr>
+            <w:r>
+              <w:t xml:space="preserve">Una vez encontrado el producto, deberá presionar el botón de agregar </w:t>
+            </w:r>
+            <w:r>
+              <w:t>a</w:t>
+            </w:r>
+            <w:r>
+              <w:t>l carrito.</w:t>
+            </w:r>
+            <w:r>
+              <w:t xml:space="preserve"> </w:t>
+            </w:r>
+          </w:p>
+          <w:p>
+            <w:pPr>
+              <w:pStyle w:val="Prrafodelista"/>
+              <w:numPr>
+                <w:ilvl w:val="0"/>
+                <w:numId w:val="46"/>
+              </w:numPr>
+              <w:spacing w:line="240" w:lineRule="auto"/>
+              <w:cnfStyle w:val="000000100000" w:firstRow="0" w:lastRow="0" w:firstColumn="0" w:lastColumn="0" w:oddVBand="0" w:evenVBand="0" w:oddHBand="1" w:evenHBand="0" w:firstRowFirstColumn="0" w:firstRowLastColumn="0" w:lastRowFirstColumn="0" w:lastRowLastColumn="0"/>
+            </w:pPr>
+            <w:r>
+              <w:t>Debe repetir los pasos 3 y 4 de acuerdo con la cantidad de productos que desea llevar.</w:t>
+            </w:r>
+          </w:p>
+          <w:p>
+            <w:pPr>
+              <w:pStyle w:val="Prrafodelista"/>
+              <w:numPr>
+                <w:ilvl w:val="0"/>
+                <w:numId w:val="46"/>
+              </w:numPr>
+              <w:spacing w:line="240" w:lineRule="auto"/>
+              <w:cnfStyle w:val="000000100000" w:firstRow="0" w:lastRow="0" w:firstColumn="0" w:lastColumn="0" w:oddVBand="0" w:evenVBand="0" w:oddHBand="1" w:evenHBand="0" w:firstRowFirstColumn="0" w:firstRowLastColumn="0" w:lastRowFirstColumn="0" w:lastRowLastColumn="0"/>
+            </w:pPr>
+            <w:r>
+              <w:t>Deberá acceder en la parte superior derecha, en el botón de “Ver carrito” y presionarlo.</w:t>
+            </w:r>
+          </w:p>
+          <w:p>
+            <w:pPr>
+              <w:pStyle w:val="Prrafodelista"/>
+              <w:numPr>
+                <w:ilvl w:val="0"/>
+                <w:numId w:val="46"/>
+              </w:numPr>
+              <w:spacing w:line="240" w:lineRule="auto"/>
+              <w:cnfStyle w:val="000000100000" w:firstRow="0" w:lastRow="0" w:firstColumn="0" w:lastColumn="0" w:oddVBand="0" w:evenVBand="0" w:oddHBand="1" w:evenHBand="0" w:firstRowFirstColumn="0" w:firstRowLastColumn="0" w:lastRowFirstColumn="0" w:lastRowLastColumn="0"/>
+            </w:pPr>
+            <w:r>
+              <w:t>El sistema le mostrará todos los productos que haya agregado.</w:t>
+            </w:r>
+          </w:p>
+          <w:p>
+            <w:pPr>
+              <w:pStyle w:val="Prrafodelista"/>
+              <w:numPr>
+                <w:ilvl w:val="0"/>
+                <w:numId w:val="46"/>
+              </w:numPr>
+              <w:spacing w:line="240" w:lineRule="auto"/>
+              <w:cnfStyle w:val="000000100000" w:firstRow="0" w:lastRow="0" w:firstColumn="0" w:lastColumn="0" w:oddVBand="0" w:evenVBand="0" w:oddHBand="1" w:evenHBand="0" w:firstRowFirstColumn="0" w:firstRowLastColumn="0" w:lastRowFirstColumn="0" w:lastRowLastColumn="0"/>
+            </w:pPr>
+            <w:r>
+              <w:t>El sistema le solicitará la información de envío</w:t>
+            </w:r>
+          </w:p>
+          <w:p>
+            <w:pPr>
+              <w:pStyle w:val="Prrafodelista"/>
+              <w:numPr>
+                <w:ilvl w:val="1"/>
+                <w:numId w:val="46"/>
+              </w:numPr>
+              <w:spacing w:line="240" w:lineRule="auto"/>
+              <w:cnfStyle w:val="000000100000" w:firstRow="0" w:lastRow="0" w:firstColumn="0" w:lastColumn="0" w:oddVBand="0" w:evenVBand="0" w:oddHBand="1" w:evenHBand="0" w:firstRowFirstColumn="0" w:firstRowLastColumn="0" w:lastRowFirstColumn="0" w:lastRowLastColumn="0"/>
+            </w:pPr>
+            <w:r>
+              <w:t>Nombre de quien recibe</w:t>
+            </w:r>
+          </w:p>
+          <w:p>
+            <w:pPr>
+              <w:pStyle w:val="Prrafodelista"/>
+              <w:numPr>
+                <w:ilvl w:val="1"/>
+                <w:numId w:val="46"/>
+              </w:numPr>
+              <w:spacing w:line="240" w:lineRule="auto"/>
+              <w:cnfStyle w:val="000000100000" w:firstRow="0" w:lastRow="0" w:firstColumn="0" w:lastColumn="0" w:oddVBand="0" w:evenVBand="0" w:oddHBand="1" w:evenHBand="0" w:firstRowFirstColumn="0" w:firstRowLastColumn="0" w:lastRowFirstColumn="0" w:lastRowLastColumn="0"/>
+            </w:pPr>
+            <w:r>
+              <w:t>Número de contacto</w:t>
+            </w:r>
+          </w:p>
+          <w:p>
+            <w:pPr>
+              <w:pStyle w:val="Prrafodelista"/>
+              <w:numPr>
+                <w:ilvl w:val="1"/>
+                <w:numId w:val="46"/>
+              </w:numPr>
+              <w:spacing w:line="240" w:lineRule="auto"/>
+              <w:cnfStyle w:val="000000100000" w:firstRow="0" w:lastRow="0" w:firstColumn="0" w:lastColumn="0" w:oddVBand="0" w:evenVBand="0" w:oddHBand="1" w:evenHBand="0" w:firstRowFirstColumn="0" w:firstRowLastColumn="0" w:lastRowFirstColumn="0" w:lastRowLastColumn="0"/>
+            </w:pPr>
+            <w:r>
+              <w:lastRenderedPageBreak/>
+              <w:t>Calle y número</w:t>
+            </w:r>
+          </w:p>
+          <w:p>
+            <w:pPr>
+              <w:pStyle w:val="Prrafodelista"/>
+              <w:numPr>
+                <w:ilvl w:val="1"/>
+                <w:numId w:val="46"/>
+              </w:numPr>
+              <w:spacing w:line="240" w:lineRule="auto"/>
+              <w:cnfStyle w:val="000000100000" w:firstRow="0" w:lastRow="0" w:firstColumn="0" w:lastColumn="0" w:oddVBand="0" w:evenVBand="0" w:oddHBand="1" w:evenHBand="0" w:firstRowFirstColumn="0" w:firstRowLastColumn="0" w:lastRowFirstColumn="0" w:lastRowLastColumn="0"/>
+            </w:pPr>
+            <w:r>
+              <w:t>Estado</w:t>
+            </w:r>
+          </w:p>
+          <w:p>
+            <w:pPr>
+              <w:pStyle w:val="Prrafodelista"/>
+              <w:numPr>
+                <w:ilvl w:val="1"/>
+                <w:numId w:val="46"/>
+              </w:numPr>
+              <w:spacing w:line="240" w:lineRule="auto"/>
+              <w:cnfStyle w:val="000000100000" w:firstRow="0" w:lastRow="0" w:firstColumn="0" w:lastColumn="0" w:oddVBand="0" w:evenVBand="0" w:oddHBand="1" w:evenHBand="0" w:firstRowFirstColumn="0" w:firstRowLastColumn="0" w:lastRowFirstColumn="0" w:lastRowLastColumn="0"/>
+            </w:pPr>
+            <w:r>
+              <w:t>Ciudad</w:t>
+            </w:r>
+          </w:p>
+          <w:p>
+            <w:pPr>
+              <w:pStyle w:val="Prrafodelista"/>
+              <w:numPr>
+                <w:ilvl w:val="1"/>
+                <w:numId w:val="46"/>
+              </w:numPr>
+              <w:spacing w:line="240" w:lineRule="auto"/>
+              <w:cnfStyle w:val="000000100000" w:firstRow="0" w:lastRow="0" w:firstColumn="0" w:lastColumn="0" w:oddVBand="0" w:evenVBand="0" w:oddHBand="1" w:evenHBand="0" w:firstRowFirstColumn="0" w:firstRowLastColumn="0" w:lastRowFirstColumn="0" w:lastRowLastColumn="0"/>
+            </w:pPr>
+            <w:r>
+              <w:t>Código postal</w:t>
+            </w:r>
+          </w:p>
+          <w:p>
+            <w:pPr>
+              <w:pStyle w:val="Prrafodelista"/>
+              <w:numPr>
+                <w:ilvl w:val="1"/>
+                <w:numId w:val="46"/>
+              </w:numPr>
+              <w:spacing w:line="240" w:lineRule="auto"/>
+              <w:cnfStyle w:val="000000100000" w:firstRow="0" w:lastRow="0" w:firstColumn="0" w:lastColumn="0" w:oddVBand="0" w:evenVBand="0" w:oddHBand="1" w:evenHBand="0" w:firstRowFirstColumn="0" w:firstRowLastColumn="0" w:lastRowFirstColumn="0" w:lastRowLastColumn="0"/>
+            </w:pPr>
+            <w:r>
+              <w:t>Delegación</w:t>
+            </w:r>
+          </w:p>
+          <w:p>
+            <w:pPr>
+              <w:pStyle w:val="Prrafodelista"/>
+              <w:numPr>
+                <w:ilvl w:val="1"/>
+                <w:numId w:val="46"/>
+              </w:numPr>
+              <w:spacing w:line="240" w:lineRule="auto"/>
+              <w:cnfStyle w:val="000000100000" w:firstRow="0" w:lastRow="0" w:firstColumn="0" w:lastColumn="0" w:oddVBand="0" w:evenVBand="0" w:oddHBand="1" w:evenHBand="0" w:firstRowFirstColumn="0" w:firstRowLastColumn="0" w:lastRowFirstColumn="0" w:lastRowLastColumn="0"/>
+            </w:pPr>
+            <w:r>
+              <w:t>Referencias del domicilio</w:t>
+            </w:r>
+          </w:p>
+          <w:p>
+            <w:pPr>
+              <w:pStyle w:val="Prrafodelista"/>
+              <w:numPr>
+                <w:ilvl w:val="0"/>
+                <w:numId w:val="46"/>
+              </w:numPr>
+              <w:spacing w:line="240" w:lineRule="auto"/>
+              <w:cnfStyle w:val="000000100000" w:firstRow="0" w:lastRow="0" w:firstColumn="0" w:lastColumn="0" w:oddVBand="0" w:evenVBand="0" w:oddHBand="1" w:evenHBand="0" w:firstRowFirstColumn="0" w:firstRowLastColumn="0" w:lastRowFirstColumn="0" w:lastRowLastColumn="0"/>
+            </w:pPr>
+            <w:r>
+              <w:t>Después el sistema le solicitará el método de pago que puede ser:</w:t>
+            </w:r>
+          </w:p>
+          <w:p>
+            <w:pPr>
+              <w:pStyle w:val="Prrafodelista"/>
+              <w:numPr>
+                <w:ilvl w:val="1"/>
+                <w:numId w:val="46"/>
+              </w:numPr>
+              <w:spacing w:line="240" w:lineRule="auto"/>
+              <w:cnfStyle w:val="000000100000" w:firstRow="0" w:lastRow="0" w:firstColumn="0" w:lastColumn="0" w:oddVBand="0" w:evenVBand="0" w:oddHBand="1" w:evenHBand="0" w:firstRowFirstColumn="0" w:firstRowLastColumn="0" w:lastRowFirstColumn="0" w:lastRowLastColumn="0"/>
+            </w:pPr>
+            <w:r>
+              <w:t>Transferencia</w:t>
+            </w:r>
+          </w:p>
+          <w:p>
+            <w:pPr>
+              <w:pStyle w:val="Prrafodelista"/>
+              <w:numPr>
+                <w:ilvl w:val="1"/>
+                <w:numId w:val="46"/>
+              </w:numPr>
+              <w:spacing w:line="240" w:lineRule="auto"/>
+              <w:cnfStyle w:val="000000100000" w:firstRow="0" w:lastRow="0" w:firstColumn="0" w:lastColumn="0" w:oddVBand="0" w:evenVBand="0" w:oddHBand="1" w:evenHBand="0" w:firstRowFirstColumn="0" w:firstRowLastColumn="0" w:lastRowFirstColumn="0" w:lastRowLastColumn="0"/>
+            </w:pPr>
+            <w:r>
+              <w:t>Depósito</w:t>
+            </w:r>
+          </w:p>
+          <w:p>
+            <w:pPr>
+              <w:pStyle w:val="Prrafodelista"/>
+              <w:numPr>
+                <w:ilvl w:val="1"/>
+                <w:numId w:val="46"/>
+              </w:numPr>
+              <w:spacing w:line="240" w:lineRule="auto"/>
+              <w:cnfStyle w:val="000000100000" w:firstRow="0" w:lastRow="0" w:firstColumn="0" w:lastColumn="0" w:oddVBand="0" w:evenVBand="0" w:oddHBand="1" w:evenHBand="0" w:firstRowFirstColumn="0" w:firstRowLastColumn="0" w:lastRowFirstColumn="0" w:lastRowLastColumn="0"/>
+            </w:pPr>
+            <w:r>
+              <w:t>Pago en línea desde la aplicación PayPal</w:t>
+            </w:r>
+          </w:p>
+          <w:p>
+            <w:pPr>
+              <w:pStyle w:val="Prrafodelista"/>
+              <w:numPr>
+                <w:ilvl w:val="0"/>
+                <w:numId w:val="46"/>
+              </w:numPr>
+              <w:spacing w:line="240" w:lineRule="auto"/>
+              <w:cnfStyle w:val="000000100000" w:firstRow="0" w:lastRow="0" w:firstColumn="0" w:lastColumn="0" w:oddVBand="0" w:evenVBand="0" w:oddHBand="1" w:evenHBand="0" w:firstRowFirstColumn="0" w:firstRowLastColumn="0" w:lastRowFirstColumn="0" w:lastRowLastColumn="0"/>
+            </w:pPr>
+            <w:r>
+              <w:t>En caso de que el usuario seleccione el pago en línea, el sistema mostrará que su pedido está siendo revisado y empaquetado.</w:t>
+            </w:r>
+          </w:p>
+          <w:p>
+            <w:pPr>
+              <w:pStyle w:val="Prrafodelista"/>
+              <w:numPr>
+                <w:ilvl w:val="0"/>
+                <w:numId w:val="46"/>
+              </w:numPr>
+              <w:spacing w:line="240" w:lineRule="auto"/>
+              <w:cnfStyle w:val="000000100000" w:firstRow="0" w:lastRow="0" w:firstColumn="0" w:lastColumn="0" w:oddVBand="0" w:evenVBand="0" w:oddHBand="1" w:evenHBand="0" w:firstRowFirstColumn="0" w:firstRowLastColumn="0" w:lastRowFirstColumn="0" w:lastRowLastColumn="0"/>
+            </w:pPr>
+            <w:r>
+              <w:t>Una vez entregado el producto, el sistema le enviará un correo notificando que el producto ha sido entregado.</w:t>
+            </w:r>
+          </w:p>
+        </w:tc>
+      </w:tr>
+      <w:tr>
+        <w:tc>
+          <w:tcPr>
+            <w:cnfStyle w:val="001000000000" w:firstRow="0" w:lastRow="0" w:firstColumn="1" w:lastColumn="0" w:oddVBand="0" w:evenVBand="0" w:oddHBand="0" w:evenHBand="0" w:firstRowFirstColumn="0" w:firstRowLastColumn="0" w:lastRowFirstColumn="0" w:lastRowLastColumn="0"/>
+            <w:tcW w:w="2547" w:type="dxa"/>
+          </w:tcPr>
+          <w:p>
+            <w:r>
+              <w:lastRenderedPageBreak/>
+              <w:t>Flujos alternativos</w:t>
+            </w:r>
+          </w:p>
+        </w:tc>
+        <w:tc>
+          <w:tcPr>
+            <w:tcW w:w="6946" w:type="dxa"/>
+          </w:tcPr>
+          <w:p>
+            <w:pPr>
+              <w:jc w:val="both"/>
+              <w:cnfStyle w:val="000000000000" w:firstRow="0" w:lastRow="0" w:firstColumn="0" w:lastColumn="0" w:oddVBand="0" w:evenVBand="0" w:oddHBand="0" w:evenHBand="0" w:firstRowFirstColumn="0" w:firstRowLastColumn="0" w:lastRowFirstColumn="0" w:lastRowLastColumn="0"/>
+            </w:pPr>
+            <w:r>
+              <w:t>En caso de que el receptor no se encuentre.</w:t>
+            </w:r>
+          </w:p>
+          <w:p>
+            <w:pPr>
+              <w:pStyle w:val="Prrafodelista"/>
+              <w:numPr>
+                <w:ilvl w:val="0"/>
+                <w:numId w:val="47"/>
+              </w:numPr>
+              <w:spacing w:line="240" w:lineRule="auto"/>
+              <w:jc w:val="both"/>
+              <w:cnfStyle w:val="000000000000" w:firstRow="0" w:lastRow="0" w:firstColumn="0" w:lastColumn="0" w:oddVBand="0" w:evenVBand="0" w:oddHBand="0" w:evenHBand="0" w:firstRowFirstColumn="0" w:firstRowLastColumn="0" w:lastRowFirstColumn="0" w:lastRowLastColumn="0"/>
+            </w:pPr>
+            <w:r>
+              <w:t>El usuario ingresa a la página principal.</w:t>
+            </w:r>
+          </w:p>
+          <w:p>
+            <w:pPr>
+              <w:pStyle w:val="Prrafodelista"/>
+              <w:numPr>
+                <w:ilvl w:val="0"/>
+                <w:numId w:val="47"/>
+              </w:numPr>
+              <w:spacing w:line="240" w:lineRule="auto"/>
+              <w:jc w:val="both"/>
+              <w:cnfStyle w:val="000000000000" w:firstRow="0" w:lastRow="0" w:firstColumn="0" w:lastColumn="0" w:oddVBand="0" w:evenVBand="0" w:oddHBand="0" w:evenHBand="0" w:firstRowFirstColumn="0" w:firstRowLastColumn="0" w:lastRowFirstColumn="0" w:lastRowLastColumn="0"/>
+            </w:pPr>
+            <w:r>
+              <w:t>El usuario debe iniciar sesión</w:t>
+            </w:r>
+            <w:r>
+              <w:t xml:space="preserve"> en la parte superior derecha o en caso de no tener una cuenta, deberá crear una, seguir el caso de uso de “iniciar sesión” o “registro”.</w:t>
+            </w:r>
+          </w:p>
+          <w:p>
+            <w:pPr>
+              <w:pStyle w:val="Prrafodelista"/>
+              <w:numPr>
+                <w:ilvl w:val="0"/>
+                <w:numId w:val="47"/>
+              </w:numPr>
+              <w:spacing w:line="240" w:lineRule="auto"/>
+              <w:jc w:val="both"/>
+              <w:cnfStyle w:val="000000000000" w:firstRow="0" w:lastRow="0" w:firstColumn="0" w:lastColumn="0" w:oddVBand="0" w:evenVBand="0" w:oddHBand="0" w:evenHBand="0" w:firstRowFirstColumn="0" w:firstRowLastColumn="0" w:lastRowFirstColumn="0" w:lastRowLastColumn="0"/>
+            </w:pPr>
+            <w:r>
+              <w:t>El usuario debe buscar el</w:t>
+            </w:r>
+            <w:r>
+              <w:t xml:space="preserve"> producto </w:t>
+            </w:r>
+            <w:r>
+              <w:t>que el desea comprar</w:t>
+            </w:r>
+            <w:r>
+              <w:t xml:space="preserve"> con ayuda del buscador o de manera manual.</w:t>
+            </w:r>
+          </w:p>
+          <w:p>
+            <w:pPr>
+              <w:pStyle w:val="Prrafodelista"/>
+              <w:numPr>
+                <w:ilvl w:val="0"/>
+                <w:numId w:val="47"/>
+              </w:numPr>
+              <w:spacing w:line="240" w:lineRule="auto"/>
+              <w:jc w:val="both"/>
+              <w:cnfStyle w:val="000000000000" w:firstRow="0" w:lastRow="0" w:firstColumn="0" w:lastColumn="0" w:oddVBand="0" w:evenVBand="0" w:oddHBand="0" w:evenHBand="0" w:firstRowFirstColumn="0" w:firstRowLastColumn="0" w:lastRowFirstColumn="0" w:lastRowLastColumn="0"/>
+            </w:pPr>
+            <w:r>
+              <w:t>Una vez encontrado el producto, deberá presionar el botón de agregar al carrito.</w:t>
+            </w:r>
+            <w:r>
+              <w:t xml:space="preserve"> </w:t>
+            </w:r>
+          </w:p>
+          <w:p>
+            <w:pPr>
+              <w:pStyle w:val="Prrafodelista"/>
+              <w:numPr>
+                <w:ilvl w:val="0"/>
+                <w:numId w:val="47"/>
+              </w:numPr>
+              <w:spacing w:line="240" w:lineRule="auto"/>
+              <w:jc w:val="both"/>
+              <w:cnfStyle w:val="000000000000" w:firstRow="0" w:lastRow="0" w:firstColumn="0" w:lastColumn="0" w:oddVBand="0" w:evenVBand="0" w:oddHBand="0" w:evenHBand="0" w:firstRowFirstColumn="0" w:firstRowLastColumn="0" w:lastRowFirstColumn="0" w:lastRowLastColumn="0"/>
+            </w:pPr>
+            <w:r>
+              <w:t>Debe repetir los pasos 3 y 4 de acuerdo con la cantidad de productos que desea llevar.</w:t>
+            </w:r>
+          </w:p>
+          <w:p>
+            <w:pPr>
+              <w:pStyle w:val="Prrafodelista"/>
+              <w:numPr>
+                <w:ilvl w:val="0"/>
+                <w:numId w:val="47"/>
+              </w:numPr>
+              <w:spacing w:line="240" w:lineRule="auto"/>
+              <w:jc w:val="both"/>
+              <w:cnfStyle w:val="000000000000" w:firstRow="0" w:lastRow="0" w:firstColumn="0" w:lastColumn="0" w:oddVBand="0" w:evenVBand="0" w:oddHBand="0" w:evenHBand="0" w:firstRowFirstColumn="0" w:firstRowLastColumn="0" w:lastRowFirstColumn="0" w:lastRowLastColumn="0"/>
+            </w:pPr>
+            <w:r>
+              <w:t>Deberá acceder en la parte superior derecha, en el botón de “Ver carrito” y presionarlo.</w:t>
+            </w:r>
+          </w:p>
+          <w:p>
+            <w:pPr>
+              <w:pStyle w:val="Prrafodelista"/>
+              <w:numPr>
+                <w:ilvl w:val="0"/>
+                <w:numId w:val="47"/>
+              </w:numPr>
+              <w:spacing w:line="240" w:lineRule="auto"/>
+              <w:jc w:val="both"/>
+              <w:cnfStyle w:val="000000000000" w:firstRow="0" w:lastRow="0" w:firstColumn="0" w:lastColumn="0" w:oddVBand="0" w:evenVBand="0" w:oddHBand="0" w:evenHBand="0" w:firstRowFirstColumn="0" w:firstRowLastColumn="0" w:lastRowFirstColumn="0" w:lastRowLastColumn="0"/>
+            </w:pPr>
+            <w:r>
+              <w:t>El sistema le mostrará todos los productos que haya agregado.</w:t>
+            </w:r>
+          </w:p>
+          <w:p>
+            <w:pPr>
+              <w:pStyle w:val="Prrafodelista"/>
+              <w:numPr>
+                <w:ilvl w:val="0"/>
+                <w:numId w:val="47"/>
+              </w:numPr>
+              <w:spacing w:line="240" w:lineRule="auto"/>
+              <w:jc w:val="both"/>
+              <w:cnfStyle w:val="000000000000" w:firstRow="0" w:lastRow="0" w:firstColumn="0" w:lastColumn="0" w:oddVBand="0" w:evenVBand="0" w:oddHBand="0" w:evenHBand="0" w:firstRowFirstColumn="0" w:firstRowLastColumn="0" w:lastRowFirstColumn="0" w:lastRowLastColumn="0"/>
+            </w:pPr>
+            <w:r>
+              <w:t>El sistema le solicitará la información de envío</w:t>
+            </w:r>
+          </w:p>
+          <w:p>
+            <w:pPr>
+              <w:pStyle w:val="Prrafodelista"/>
+              <w:numPr>
+                <w:ilvl w:val="1"/>
+                <w:numId w:val="47"/>
+              </w:numPr>
+              <w:spacing w:line="240" w:lineRule="auto"/>
+              <w:jc w:val="both"/>
+              <w:cnfStyle w:val="000000000000" w:firstRow="0" w:lastRow="0" w:firstColumn="0" w:lastColumn="0" w:oddVBand="0" w:evenVBand="0" w:oddHBand="0" w:evenHBand="0" w:firstRowFirstColumn="0" w:firstRowLastColumn="0" w:lastRowFirstColumn="0" w:lastRowLastColumn="0"/>
+            </w:pPr>
+            <w:r>
+              <w:t>Nombre de quien recibe</w:t>
+            </w:r>
+          </w:p>
+          <w:p>
+            <w:pPr>
+              <w:pStyle w:val="Prrafodelista"/>
+              <w:numPr>
+                <w:ilvl w:val="1"/>
+                <w:numId w:val="47"/>
+              </w:numPr>
+              <w:spacing w:line="240" w:lineRule="auto"/>
+              <w:jc w:val="both"/>
+              <w:cnfStyle w:val="000000000000" w:firstRow="0" w:lastRow="0" w:firstColumn="0" w:lastColumn="0" w:oddVBand="0" w:evenVBand="0" w:oddHBand="0" w:evenHBand="0" w:firstRowFirstColumn="0" w:firstRowLastColumn="0" w:lastRowFirstColumn="0" w:lastRowLastColumn="0"/>
+            </w:pPr>
+            <w:r>
+              <w:t>Número de contacto</w:t>
+            </w:r>
+          </w:p>
+          <w:p>
+            <w:pPr>
+              <w:pStyle w:val="Prrafodelista"/>
+              <w:numPr>
+                <w:ilvl w:val="1"/>
+                <w:numId w:val="47"/>
+              </w:numPr>
+              <w:spacing w:line="240" w:lineRule="auto"/>
+              <w:jc w:val="both"/>
+              <w:cnfStyle w:val="000000000000" w:firstRow="0" w:lastRow="0" w:firstColumn="0" w:lastColumn="0" w:oddVBand="0" w:evenVBand="0" w:oddHBand="0" w:evenHBand="0" w:firstRowFirstColumn="0" w:firstRowLastColumn="0" w:lastRowFirstColumn="0" w:lastRowLastColumn="0"/>
+            </w:pPr>
+            <w:r>
+              <w:t>Calle y número</w:t>
+            </w:r>
+          </w:p>
+          <w:p>
+            <w:pPr>
+              <w:pStyle w:val="Prrafodelista"/>
+              <w:numPr>
+                <w:ilvl w:val="1"/>
+                <w:numId w:val="47"/>
+              </w:numPr>
+              <w:spacing w:line="240" w:lineRule="auto"/>
+              <w:jc w:val="both"/>
+              <w:cnfStyle w:val="000000000000" w:firstRow="0" w:lastRow="0" w:firstColumn="0" w:lastColumn="0" w:oddVBand="0" w:evenVBand="0" w:oddHBand="0" w:evenHBand="0" w:firstRowFirstColumn="0" w:firstRowLastColumn="0" w:lastRowFirstColumn="0" w:lastRowLastColumn="0"/>
+            </w:pPr>
+            <w:r>
+              <w:t>Estado</w:t>
+            </w:r>
+          </w:p>
+          <w:p>
+            <w:pPr>
+              <w:pStyle w:val="Prrafodelista"/>
+              <w:numPr>
+                <w:ilvl w:val="1"/>
+                <w:numId w:val="47"/>
+              </w:numPr>
+              <w:spacing w:line="240" w:lineRule="auto"/>
+              <w:jc w:val="both"/>
+              <w:cnfStyle w:val="000000000000" w:firstRow="0" w:lastRow="0" w:firstColumn="0" w:lastColumn="0" w:oddVBand="0" w:evenVBand="0" w:oddHBand="0" w:evenHBand="0" w:firstRowFirstColumn="0" w:firstRowLastColumn="0" w:lastRowFirstColumn="0" w:lastRowLastColumn="0"/>
+            </w:pPr>
+            <w:r>
+              <w:t>Ciudad</w:t>
+            </w:r>
+          </w:p>
+          <w:p>
+            <w:pPr>
+              <w:pStyle w:val="Prrafodelista"/>
+              <w:numPr>
+                <w:ilvl w:val="1"/>
+                <w:numId w:val="47"/>
+              </w:numPr>
+              <w:spacing w:line="240" w:lineRule="auto"/>
+              <w:jc w:val="both"/>
+              <w:cnfStyle w:val="000000000000" w:firstRow="0" w:lastRow="0" w:firstColumn="0" w:lastColumn="0" w:oddVBand="0" w:evenVBand="0" w:oddHBand="0" w:evenHBand="0" w:firstRowFirstColumn="0" w:firstRowLastColumn="0" w:lastRowFirstColumn="0" w:lastRowLastColumn="0"/>
+            </w:pPr>
+            <w:r>
+              <w:t>Código postal</w:t>
+            </w:r>
+          </w:p>
+          <w:p>
+            <w:pPr>
+              <w:pStyle w:val="Prrafodelista"/>
+              <w:numPr>
+                <w:ilvl w:val="1"/>
+                <w:numId w:val="47"/>
+              </w:numPr>
+              <w:spacing w:line="240" w:lineRule="auto"/>
+              <w:jc w:val="both"/>
+              <w:cnfStyle w:val="000000000000" w:firstRow="0" w:lastRow="0" w:firstColumn="0" w:lastColumn="0" w:oddVBand="0" w:evenVBand="0" w:oddHBand="0" w:evenHBand="0" w:firstRowFirstColumn="0" w:firstRowLastColumn="0" w:lastRowFirstColumn="0" w:lastRowLastColumn="0"/>
+            </w:pPr>
+            <w:r>
+              <w:t>Delegación</w:t>
+            </w:r>
+          </w:p>
+          <w:p>
+            <w:pPr>
+              <w:pStyle w:val="Prrafodelista"/>
+              <w:numPr>
+                <w:ilvl w:val="1"/>
+                <w:numId w:val="47"/>
+              </w:numPr>
+              <w:spacing w:line="240" w:lineRule="auto"/>
+              <w:jc w:val="both"/>
+              <w:cnfStyle w:val="000000000000" w:firstRow="0" w:lastRow="0" w:firstColumn="0" w:lastColumn="0" w:oddVBand="0" w:evenVBand="0" w:oddHBand="0" w:evenHBand="0" w:firstRowFirstColumn="0" w:firstRowLastColumn="0" w:lastRowFirstColumn="0" w:lastRowLastColumn="0"/>
+            </w:pPr>
+            <w:r>
+              <w:t>Referencias del domicilio</w:t>
+            </w:r>
+          </w:p>
+          <w:p>
+            <w:pPr>
+              <w:pStyle w:val="Prrafodelista"/>
+              <w:numPr>
+                <w:ilvl w:val="0"/>
+                <w:numId w:val="47"/>
+              </w:numPr>
+              <w:spacing w:line="240" w:lineRule="auto"/>
+              <w:jc w:val="both"/>
+              <w:cnfStyle w:val="000000000000" w:firstRow="0" w:lastRow="0" w:firstColumn="0" w:lastColumn="0" w:oddVBand="0" w:evenVBand="0" w:oddHBand="0" w:evenHBand="0" w:firstRowFirstColumn="0" w:firstRowLastColumn="0" w:lastRowFirstColumn="0" w:lastRowLastColumn="0"/>
+            </w:pPr>
+            <w:r>
+              <w:t>Después el sistema le solicitará el método de pago que puede ser:</w:t>
+            </w:r>
+          </w:p>
+          <w:p>
+            <w:pPr>
+              <w:pStyle w:val="Prrafodelista"/>
+              <w:numPr>
+                <w:ilvl w:val="1"/>
+                <w:numId w:val="47"/>
+              </w:numPr>
+              <w:spacing w:line="240" w:lineRule="auto"/>
+              <w:jc w:val="both"/>
+              <w:cnfStyle w:val="000000000000" w:firstRow="0" w:lastRow="0" w:firstColumn="0" w:lastColumn="0" w:oddVBand="0" w:evenVBand="0" w:oddHBand="0" w:evenHBand="0" w:firstRowFirstColumn="0" w:firstRowLastColumn="0" w:lastRowFirstColumn="0" w:lastRowLastColumn="0"/>
+            </w:pPr>
+            <w:r>
+              <w:t>Transferencia</w:t>
+            </w:r>
+          </w:p>
+          <w:p>
+            <w:pPr>
+              <w:pStyle w:val="Prrafodelista"/>
+              <w:numPr>
+                <w:ilvl w:val="1"/>
+                <w:numId w:val="47"/>
+              </w:numPr>
+              <w:spacing w:line="240" w:lineRule="auto"/>
+              <w:jc w:val="both"/>
+              <w:cnfStyle w:val="000000000000" w:firstRow="0" w:lastRow="0" w:firstColumn="0" w:lastColumn="0" w:oddVBand="0" w:evenVBand="0" w:oddHBand="0" w:evenHBand="0" w:firstRowFirstColumn="0" w:firstRowLastColumn="0" w:lastRowFirstColumn="0" w:lastRowLastColumn="0"/>
+            </w:pPr>
+            <w:r>
+              <w:t>Depósito</w:t>
+            </w:r>
+          </w:p>
+          <w:p>
+            <w:pPr>
+              <w:pStyle w:val="Prrafodelista"/>
+              <w:numPr>
+                <w:ilvl w:val="1"/>
+                <w:numId w:val="47"/>
+              </w:numPr>
+              <w:spacing w:line="240" w:lineRule="auto"/>
+              <w:jc w:val="both"/>
+              <w:cnfStyle w:val="000000000000" w:firstRow="0" w:lastRow="0" w:firstColumn="0" w:lastColumn="0" w:oddVBand="0" w:evenVBand="0" w:oddHBand="0" w:evenHBand="0" w:firstRowFirstColumn="0" w:firstRowLastColumn="0" w:lastRowFirstColumn="0" w:lastRowLastColumn="0"/>
+            </w:pPr>
+            <w:r>
+              <w:t>Pago en línea desde la aplicación PayPal</w:t>
+            </w:r>
+          </w:p>
+          <w:p>
+            <w:pPr>
+              <w:pStyle w:val="Prrafodelista"/>
+              <w:numPr>
+                <w:ilvl w:val="0"/>
+                <w:numId w:val="47"/>
+              </w:numPr>
+              <w:spacing w:line="240" w:lineRule="auto"/>
+              <w:jc w:val="both"/>
+              <w:cnfStyle w:val="000000000000" w:firstRow="0" w:lastRow="0" w:firstColumn="0" w:lastColumn="0" w:oddVBand="0" w:evenVBand="0" w:oddHBand="0" w:evenHBand="0" w:firstRowFirstColumn="0" w:firstRowLastColumn="0" w:lastRowFirstColumn="0" w:lastRowLastColumn="0"/>
+            </w:pPr>
+            <w:r>
+              <w:t>En caso de que el usuario seleccione el pago en línea, el sistema mostrará que su pedido está siendo revisado y empaquetado.</w:t>
+            </w:r>
+          </w:p>
+          <w:p>
+            <w:pPr>
+              <w:pStyle w:val="Prrafodelista"/>
+              <w:numPr>
+                <w:ilvl w:val="0"/>
+                <w:numId w:val="47"/>
+              </w:numPr>
+              <w:spacing w:line="240" w:lineRule="auto"/>
+              <w:jc w:val="both"/>
+              <w:cnfStyle w:val="000000000000" w:firstRow="0" w:lastRow="0" w:firstColumn="0" w:lastColumn="0" w:oddVBand="0" w:evenVBand="0" w:oddHBand="0" w:evenHBand="0" w:firstRowFirstColumn="0" w:firstRowLastColumn="0" w:lastRowFirstColumn="0" w:lastRowLastColumn="0"/>
+            </w:pPr>
+            <w:r>
+              <w:t>Si no se encuentra el recepcionista, el sistema enviará un correo notificando que no se encontraba el recepcionista y que el siguiente día hábil se hará la entrega.</w:t>
+            </w:r>
+          </w:p>
+          <w:p>
+            <w:pPr>
+              <w:pStyle w:val="Prrafodelista"/>
+              <w:numPr>
+                <w:ilvl w:val="0"/>
+                <w:numId w:val="47"/>
+              </w:numPr>
+              <w:spacing w:line="240" w:lineRule="auto"/>
+              <w:jc w:val="both"/>
+              <w:cnfStyle w:val="000000000000" w:firstRow="0" w:lastRow="0" w:firstColumn="0" w:lastColumn="0" w:oddVBand="0" w:evenVBand="0" w:oddHBand="0" w:evenHBand="0" w:firstRowFirstColumn="0" w:firstRowLastColumn="0" w:lastRowFirstColumn="0" w:lastRowLastColumn="0"/>
+            </w:pPr>
+            <w:r>
+              <w:t>En caso de no volver encontrar al recepcionista, el sistema le enviará un correo notificando que no se volvió a encontrar al recepcionista y que sus productos se encontrarán en la bodega de la paquetería más cercana a su domicilio.</w:t>
+            </w:r>
+          </w:p>
+          <w:p>
+            <w:pPr>
+              <w:pStyle w:val="Prrafodelista"/>
+              <w:numPr>
+                <w:ilvl w:val="0"/>
+                <w:numId w:val="47"/>
+              </w:numPr>
+              <w:spacing w:line="240" w:lineRule="auto"/>
+              <w:jc w:val="both"/>
+              <w:cnfStyle w:val="000000000000" w:firstRow="0" w:lastRow="0" w:firstColumn="0" w:lastColumn="0" w:oddVBand="0" w:evenVBand="0" w:oddHBand="0" w:evenHBand="0" w:firstRowFirstColumn="0" w:firstRowLastColumn="0" w:lastRowFirstColumn="0" w:lastRowLastColumn="0"/>
+            </w:pPr>
+            <w:r>
+              <w:t xml:space="preserve">Una vez que el usuario recoja su pedido, el sistema le notificará que su pedido </w:t>
+            </w:r>
+            <w:proofErr w:type="spellStart"/>
+            <w:r>
+              <w:t>a</w:t>
+            </w:r>
+            <w:proofErr w:type="spellEnd"/>
+            <w:r>
+              <w:t xml:space="preserve"> sido recogido.</w:t>
+            </w:r>
+          </w:p>
+        </w:tc>
+      </w:tr>
+      <w:tr>
+        <w:trPr>
+          <w:cnfStyle w:val="000000100000" w:firstRow="0" w:lastRow="0" w:firstColumn="0" w:lastColumn="0" w:oddVBand="0" w:evenVBand="0" w:oddHBand="1" w:evenHBand="0" w:firstRowFirstColumn="0" w:firstRowLastColumn="0" w:lastRowFirstColumn="0" w:lastRowLastColumn="0"/>
+        </w:trPr>
+        <w:tc>
+          <w:tcPr>
+            <w:cnfStyle w:val="001000000000" w:firstRow="0" w:lastRow="0" w:firstColumn="1" w:lastColumn="0" w:oddVBand="0" w:evenVBand="0" w:oddHBand="0" w:evenHBand="0" w:firstRowFirstColumn="0" w:firstRowLastColumn="0" w:lastRowFirstColumn="0" w:lastRowLastColumn="0"/>
+            <w:tcW w:w="2547" w:type="dxa"/>
+          </w:tcPr>
+          <w:p>
+            <w:r>
+              <w:lastRenderedPageBreak/>
               <w:t>Prioridad:</w:t>
             </w:r>
           </w:p>
@@ -4716,6 +6258,95 @@
     </w:lvl>
   </w:abstractNum>
   <w:abstractNum w:abstractNumId="2" w15:restartNumberingAfterBreak="0">
+    <w:nsid w:val="02E009BC"/>
+    <w:multiLevelType w:val="hybridMultilevel"/>
+    <w:tmpl w:val="9C6A16DC"/>
+    <w:lvl w:ilvl="0" w:tplc="080A000F">
+      <w:start w:val="1"/>
+      <w:numFmt w:val="decimal"/>
+      <w:lvlText w:val="%1."/>
+      <w:lvlJc w:val="left"/>
+      <w:pPr>
+        <w:ind w:left="720" w:hanging="360"/>
+      </w:pPr>
+      <w:rPr>
+        <w:rFonts w:hint="default"/>
+      </w:rPr>
+    </w:lvl>
+    <w:lvl w:ilvl="1" w:tplc="080A0019">
+      <w:start w:val="1"/>
+      <w:numFmt w:val="lowerLetter"/>
+      <w:lvlText w:val="%2."/>
+      <w:lvlJc w:val="left"/>
+      <w:pPr>
+        <w:ind w:left="1440" w:hanging="360"/>
+      </w:pPr>
+    </w:lvl>
+    <w:lvl w:ilvl="2" w:tplc="080A001B" w:tentative="1">
+      <w:start w:val="1"/>
+      <w:numFmt w:val="lowerRoman"/>
+      <w:lvlText w:val="%3."/>
+      <w:lvlJc w:val="right"/>
+      <w:pPr>
+        <w:ind w:left="2160" w:hanging="180"/>
+      </w:pPr>
+    </w:lvl>
+    <w:lvl w:ilvl="3" w:tplc="080A000F" w:tentative="1">
+      <w:start w:val="1"/>
+      <w:numFmt w:val="decimal"/>
+      <w:lvlText w:val="%4."/>
+      <w:lvlJc w:val="left"/>
+      <w:pPr>
+        <w:ind w:left="2880" w:hanging="360"/>
+      </w:pPr>
+    </w:lvl>
+    <w:lvl w:ilvl="4" w:tplc="080A0019" w:tentative="1">
+      <w:start w:val="1"/>
+      <w:numFmt w:val="lowerLetter"/>
+      <w:lvlText w:val="%5."/>
+      <w:lvlJc w:val="left"/>
+      <w:pPr>
+        <w:ind w:left="3600" w:hanging="360"/>
+      </w:pPr>
+    </w:lvl>
+    <w:lvl w:ilvl="5" w:tplc="080A001B" w:tentative="1">
+      <w:start w:val="1"/>
+      <w:numFmt w:val="lowerRoman"/>
+      <w:lvlText w:val="%6."/>
+      <w:lvlJc w:val="right"/>
+      <w:pPr>
+        <w:ind w:left="4320" w:hanging="180"/>
+      </w:pPr>
+    </w:lvl>
+    <w:lvl w:ilvl="6" w:tplc="080A000F" w:tentative="1">
+      <w:start w:val="1"/>
+      <w:numFmt w:val="decimal"/>
+      <w:lvlText w:val="%7."/>
+      <w:lvlJc w:val="left"/>
+      <w:pPr>
+        <w:ind w:left="5040" w:hanging="360"/>
+      </w:pPr>
+    </w:lvl>
+    <w:lvl w:ilvl="7" w:tplc="080A0019" w:tentative="1">
+      <w:start w:val="1"/>
+      <w:numFmt w:val="lowerLetter"/>
+      <w:lvlText w:val="%8."/>
+      <w:lvlJc w:val="left"/>
+      <w:pPr>
+        <w:ind w:left="5760" w:hanging="360"/>
+      </w:pPr>
+    </w:lvl>
+    <w:lvl w:ilvl="8" w:tplc="080A001B" w:tentative="1">
+      <w:start w:val="1"/>
+      <w:numFmt w:val="lowerRoman"/>
+      <w:lvlText w:val="%9."/>
+      <w:lvlJc w:val="right"/>
+      <w:pPr>
+        <w:ind w:left="6480" w:hanging="180"/>
+      </w:pPr>
+    </w:lvl>
+  </w:abstractNum>
+  <w:abstractNum w:abstractNumId="3" w15:restartNumberingAfterBreak="0">
     <w:nsid w:val="054B4CFC"/>
     <w:multiLevelType w:val="hybridMultilevel"/>
     <w:tmpl w:val="A9EC65AC"/>
@@ -4804,7 +6435,7 @@
       </w:pPr>
     </w:lvl>
   </w:abstractNum>
-  <w:abstractNum w:abstractNumId="3" w15:restartNumberingAfterBreak="0">
+  <w:abstractNum w:abstractNumId="4" w15:restartNumberingAfterBreak="0">
     <w:nsid w:val="0FFD1848"/>
     <w:multiLevelType w:val="hybridMultilevel"/>
     <w:tmpl w:val="41B40572"/>
@@ -4893,7 +6524,7 @@
       </w:pPr>
     </w:lvl>
   </w:abstractNum>
-  <w:abstractNum w:abstractNumId="4" w15:restartNumberingAfterBreak="0">
+  <w:abstractNum w:abstractNumId="5" w15:restartNumberingAfterBreak="0">
     <w:nsid w:val="112864A3"/>
     <w:multiLevelType w:val="hybridMultilevel"/>
     <w:tmpl w:val="297CDEAE"/>
@@ -4979,7 +6610,7 @@
       </w:pPr>
     </w:lvl>
   </w:abstractNum>
-  <w:abstractNum w:abstractNumId="5" w15:restartNumberingAfterBreak="0">
+  <w:abstractNum w:abstractNumId="6" w15:restartNumberingAfterBreak="0">
     <w:nsid w:val="372E0CB1"/>
     <w:multiLevelType w:val="hybridMultilevel"/>
     <w:tmpl w:val="38928E06"/>
@@ -5065,7 +6696,7 @@
       </w:pPr>
     </w:lvl>
   </w:abstractNum>
-  <w:abstractNum w:abstractNumId="6" w15:restartNumberingAfterBreak="0">
+  <w:abstractNum w:abstractNumId="7" w15:restartNumberingAfterBreak="0">
     <w:nsid w:val="378640C2"/>
     <w:multiLevelType w:val="hybridMultilevel"/>
     <w:tmpl w:val="40C4F6D6"/>
@@ -5154,7 +6785,7 @@
       </w:pPr>
     </w:lvl>
   </w:abstractNum>
-  <w:abstractNum w:abstractNumId="7" w15:restartNumberingAfterBreak="0">
+  <w:abstractNum w:abstractNumId="8" w15:restartNumberingAfterBreak="0">
     <w:nsid w:val="37B135B4"/>
     <w:multiLevelType w:val="hybridMultilevel"/>
     <w:tmpl w:val="9D30A114"/>
@@ -5243,7 +6874,7 @@
       </w:pPr>
     </w:lvl>
   </w:abstractNum>
-  <w:abstractNum w:abstractNumId="8" w15:restartNumberingAfterBreak="0">
+  <w:abstractNum w:abstractNumId="9" w15:restartNumberingAfterBreak="0">
     <w:nsid w:val="3D621CAF"/>
     <w:multiLevelType w:val="hybridMultilevel"/>
     <w:tmpl w:val="3E40974E"/>
@@ -5332,7 +6963,7 @@
       </w:pPr>
     </w:lvl>
   </w:abstractNum>
-  <w:abstractNum w:abstractNumId="9" w15:restartNumberingAfterBreak="0">
+  <w:abstractNum w:abstractNumId="10" w15:restartNumberingAfterBreak="0">
     <w:nsid w:val="3E6622A3"/>
     <w:multiLevelType w:val="hybridMultilevel"/>
     <w:tmpl w:val="F9607A1E"/>
@@ -5445,7 +7076,7 @@
       </w:rPr>
     </w:lvl>
   </w:abstractNum>
-  <w:abstractNum w:abstractNumId="10" w15:restartNumberingAfterBreak="0">
+  <w:abstractNum w:abstractNumId="11" w15:restartNumberingAfterBreak="0">
     <w:nsid w:val="3F3C28C0"/>
     <w:multiLevelType w:val="hybridMultilevel"/>
     <w:tmpl w:val="BA56F094"/>
@@ -5534,7 +7165,7 @@
       </w:pPr>
     </w:lvl>
   </w:abstractNum>
-  <w:abstractNum w:abstractNumId="11" w15:restartNumberingAfterBreak="0">
+  <w:abstractNum w:abstractNumId="12" w15:restartNumberingAfterBreak="0">
     <w:nsid w:val="4096698A"/>
     <w:multiLevelType w:val="hybridMultilevel"/>
     <w:tmpl w:val="6B02B750"/>
@@ -5648,7 +7279,7 @@
       </w:rPr>
     </w:lvl>
   </w:abstractNum>
-  <w:abstractNum w:abstractNumId="12" w15:restartNumberingAfterBreak="0">
+  <w:abstractNum w:abstractNumId="13" w15:restartNumberingAfterBreak="0">
     <w:nsid w:val="4C244D9A"/>
     <w:multiLevelType w:val="hybridMultilevel"/>
     <w:tmpl w:val="51E2B39C"/>
@@ -5758,7 +7389,7 @@
       </w:rPr>
     </w:lvl>
   </w:abstractNum>
-  <w:abstractNum w:abstractNumId="13" w15:restartNumberingAfterBreak="0">
+  <w:abstractNum w:abstractNumId="14" w15:restartNumberingAfterBreak="0">
     <w:nsid w:val="54CF4BD8"/>
     <w:multiLevelType w:val="hybridMultilevel"/>
     <w:tmpl w:val="95AEC65A"/>
@@ -5872,7 +7503,7 @@
       </w:rPr>
     </w:lvl>
   </w:abstractNum>
-  <w:abstractNum w:abstractNumId="14" w15:restartNumberingAfterBreak="0">
+  <w:abstractNum w:abstractNumId="15" w15:restartNumberingAfterBreak="0">
     <w:nsid w:val="56E723CE"/>
     <w:multiLevelType w:val="multilevel"/>
     <w:tmpl w:val="957E90C4"/>
@@ -5983,7 +7614,7 @@
       </w:pPr>
     </w:lvl>
   </w:abstractNum>
-  <w:abstractNum w:abstractNumId="15" w15:restartNumberingAfterBreak="0">
+  <w:abstractNum w:abstractNumId="16" w15:restartNumberingAfterBreak="0">
     <w:nsid w:val="5D780480"/>
     <w:multiLevelType w:val="hybridMultilevel"/>
     <w:tmpl w:val="A9EC65AC"/>
@@ -6072,7 +7703,7 @@
       </w:pPr>
     </w:lvl>
   </w:abstractNum>
-  <w:abstractNum w:abstractNumId="16" w15:restartNumberingAfterBreak="0">
+  <w:abstractNum w:abstractNumId="17" w15:restartNumberingAfterBreak="0">
     <w:nsid w:val="5EA10570"/>
     <w:multiLevelType w:val="hybridMultilevel"/>
     <w:tmpl w:val="A9EC65AC"/>
@@ -6161,7 +7792,96 @@
       </w:pPr>
     </w:lvl>
   </w:abstractNum>
-  <w:abstractNum w:abstractNumId="17" w15:restartNumberingAfterBreak="0">
+  <w:abstractNum w:abstractNumId="18" w15:restartNumberingAfterBreak="0">
+    <w:nsid w:val="62D71409"/>
+    <w:multiLevelType w:val="hybridMultilevel"/>
+    <w:tmpl w:val="9C6A16DC"/>
+    <w:lvl w:ilvl="0" w:tplc="FFFFFFFF">
+      <w:start w:val="1"/>
+      <w:numFmt w:val="decimal"/>
+      <w:lvlText w:val="%1."/>
+      <w:lvlJc w:val="left"/>
+      <w:pPr>
+        <w:ind w:left="720" w:hanging="360"/>
+      </w:pPr>
+      <w:rPr>
+        <w:rFonts w:hint="default"/>
+      </w:rPr>
+    </w:lvl>
+    <w:lvl w:ilvl="1" w:tplc="FFFFFFFF">
+      <w:start w:val="1"/>
+      <w:numFmt w:val="lowerLetter"/>
+      <w:lvlText w:val="%2."/>
+      <w:lvlJc w:val="left"/>
+      <w:pPr>
+        <w:ind w:left="1440" w:hanging="360"/>
+      </w:pPr>
+    </w:lvl>
+    <w:lvl w:ilvl="2" w:tplc="FFFFFFFF" w:tentative="1">
+      <w:start w:val="1"/>
+      <w:numFmt w:val="lowerRoman"/>
+      <w:lvlText w:val="%3."/>
+      <w:lvlJc w:val="right"/>
+      <w:pPr>
+        <w:ind w:left="2160" w:hanging="180"/>
+      </w:pPr>
+    </w:lvl>
+    <w:lvl w:ilvl="3" w:tplc="FFFFFFFF" w:tentative="1">
+      <w:start w:val="1"/>
+      <w:numFmt w:val="decimal"/>
+      <w:lvlText w:val="%4."/>
+      <w:lvlJc w:val="left"/>
+      <w:pPr>
+        <w:ind w:left="2880" w:hanging="360"/>
+      </w:pPr>
+    </w:lvl>
+    <w:lvl w:ilvl="4" w:tplc="FFFFFFFF" w:tentative="1">
+      <w:start w:val="1"/>
+      <w:numFmt w:val="lowerLetter"/>
+      <w:lvlText w:val="%5."/>
+      <w:lvlJc w:val="left"/>
+      <w:pPr>
+        <w:ind w:left="3600" w:hanging="360"/>
+      </w:pPr>
+    </w:lvl>
+    <w:lvl w:ilvl="5" w:tplc="FFFFFFFF" w:tentative="1">
+      <w:start w:val="1"/>
+      <w:numFmt w:val="lowerRoman"/>
+      <w:lvlText w:val="%6."/>
+      <w:lvlJc w:val="right"/>
+      <w:pPr>
+        <w:ind w:left="4320" w:hanging="180"/>
+      </w:pPr>
+    </w:lvl>
+    <w:lvl w:ilvl="6" w:tplc="FFFFFFFF" w:tentative="1">
+      <w:start w:val="1"/>
+      <w:numFmt w:val="decimal"/>
+      <w:lvlText w:val="%7."/>
+      <w:lvlJc w:val="left"/>
+      <w:pPr>
+        <w:ind w:left="5040" w:hanging="360"/>
+      </w:pPr>
+    </w:lvl>
+    <w:lvl w:ilvl="7" w:tplc="FFFFFFFF" w:tentative="1">
+      <w:start w:val="1"/>
+      <w:numFmt w:val="lowerLetter"/>
+      <w:lvlText w:val="%8."/>
+      <w:lvlJc w:val="left"/>
+      <w:pPr>
+        <w:ind w:left="5760" w:hanging="360"/>
+      </w:pPr>
+    </w:lvl>
+    <w:lvl w:ilvl="8" w:tplc="FFFFFFFF" w:tentative="1">
+      <w:start w:val="1"/>
+      <w:numFmt w:val="lowerRoman"/>
+      <w:lvlText w:val="%9."/>
+      <w:lvlJc w:val="right"/>
+      <w:pPr>
+        <w:ind w:left="6480" w:hanging="180"/>
+      </w:pPr>
+    </w:lvl>
+  </w:abstractNum>
+  <w:abstractNum w:abstractNumId="19" w15:restartNumberingAfterBreak="0">
     <w:nsid w:val="64921114"/>
     <w:multiLevelType w:val="hybridMultilevel"/>
     <w:tmpl w:val="B308DA6E"/>
@@ -6275,7 +7995,7 @@
       </w:rPr>
     </w:lvl>
   </w:abstractNum>
-  <w:abstractNum w:abstractNumId="18" w15:restartNumberingAfterBreak="0">
+  <w:abstractNum w:abstractNumId="20" w15:restartNumberingAfterBreak="0">
     <w:nsid w:val="6EA44828"/>
     <w:multiLevelType w:val="hybridMultilevel"/>
     <w:tmpl w:val="BA56F094"/>
@@ -6364,7 +8084,7 @@
       </w:pPr>
     </w:lvl>
   </w:abstractNum>
-  <w:abstractNum w:abstractNumId="19" w15:restartNumberingAfterBreak="0">
+  <w:abstractNum w:abstractNumId="21" w15:restartNumberingAfterBreak="0">
     <w:nsid w:val="7CA34D2B"/>
     <w:multiLevelType w:val="hybridMultilevel"/>
     <w:tmpl w:val="9D30A114"/>
@@ -6453,7 +8173,7 @@
       </w:pPr>
     </w:lvl>
   </w:abstractNum>
-  <w:abstractNum w:abstractNumId="20" w15:restartNumberingAfterBreak="0">
+  <w:abstractNum w:abstractNumId="22" w15:restartNumberingAfterBreak="0">
     <w:nsid w:val="7D8C4A3C"/>
     <w:multiLevelType w:val="hybridMultilevel"/>
     <w:tmpl w:val="A9EC65AC"/>
@@ -6543,37 +8263,37 @@
     </w:lvl>
   </w:abstractNum>
   <w:num w:numId="1">
-    <w:abstractNumId w:val="4"/>
+    <w:abstractNumId w:val="5"/>
   </w:num>
   <w:num w:numId="2">
-    <w:abstractNumId w:val="4"/>
+    <w:abstractNumId w:val="5"/>
   </w:num>
   <w:num w:numId="3">
-    <w:abstractNumId w:val="4"/>
+    <w:abstractNumId w:val="5"/>
   </w:num>
   <w:num w:numId="4">
-    <w:abstractNumId w:val="9"/>
+    <w:abstractNumId w:val="10"/>
   </w:num>
   <w:num w:numId="5">
-    <w:abstractNumId w:val="9"/>
+    <w:abstractNumId w:val="10"/>
   </w:num>
   <w:num w:numId="6">
-    <w:abstractNumId w:val="4"/>
+    <w:abstractNumId w:val="5"/>
   </w:num>
   <w:num w:numId="7">
-    <w:abstractNumId w:val="5"/>
+    <w:abstractNumId w:val="6"/>
   </w:num>
   <w:num w:numId="8">
-    <w:abstractNumId w:val="5"/>
+    <w:abstractNumId w:val="6"/>
   </w:num>
   <w:num w:numId="9">
-    <w:abstractNumId w:val="17"/>
+    <w:abstractNumId w:val="19"/>
   </w:num>
   <w:num w:numId="10">
-    <w:abstractNumId w:val="14"/>
+    <w:abstractNumId w:val="15"/>
   </w:num>
   <w:num w:numId="11">
-    <w:abstractNumId w:val="14"/>
+    <w:abstractNumId w:val="15"/>
     <w:lvlOverride w:ilvl="0">
       <w:startOverride w:val="1"/>
     </w:lvlOverride>
@@ -6603,67 +8323,67 @@
     </w:lvlOverride>
   </w:num>
   <w:num w:numId="12">
+    <w:abstractNumId w:val="15"/>
+  </w:num>
+  <w:num w:numId="13">
+    <w:abstractNumId w:val="19"/>
+  </w:num>
+  <w:num w:numId="14">
+    <w:abstractNumId w:val="15"/>
+  </w:num>
+  <w:num w:numId="15">
+    <w:abstractNumId w:val="15"/>
+  </w:num>
+  <w:num w:numId="16">
+    <w:abstractNumId w:val="19"/>
+  </w:num>
+  <w:num w:numId="17">
+    <w:abstractNumId w:val="15"/>
+  </w:num>
+  <w:num w:numId="18">
+    <w:abstractNumId w:val="19"/>
+  </w:num>
+  <w:num w:numId="19">
+    <w:abstractNumId w:val="15"/>
+  </w:num>
+  <w:num w:numId="20">
+    <w:abstractNumId w:val="15"/>
+  </w:num>
+  <w:num w:numId="21">
+    <w:abstractNumId w:val="19"/>
+  </w:num>
+  <w:num w:numId="22">
+    <w:abstractNumId w:val="19"/>
+  </w:num>
+  <w:num w:numId="23">
+    <w:abstractNumId w:val="12"/>
+  </w:num>
+  <w:num w:numId="24">
+    <w:abstractNumId w:val="12"/>
+  </w:num>
+  <w:num w:numId="25">
     <w:abstractNumId w:val="14"/>
   </w:num>
-  <w:num w:numId="13">
-    <w:abstractNumId w:val="17"/>
-  </w:num>
-  <w:num w:numId="14">
+  <w:num w:numId="26">
     <w:abstractNumId w:val="14"/>
   </w:num>
-  <w:num w:numId="15">
+  <w:num w:numId="27">
     <w:abstractNumId w:val="14"/>
   </w:num>
-  <w:num w:numId="16">
-    <w:abstractNumId w:val="17"/>
-  </w:num>
-  <w:num w:numId="17">
-    <w:abstractNumId w:val="14"/>
-  </w:num>
-  <w:num w:numId="18">
-    <w:abstractNumId w:val="17"/>
-  </w:num>
-  <w:num w:numId="19">
-    <w:abstractNumId w:val="14"/>
-  </w:num>
-  <w:num w:numId="20">
-    <w:abstractNumId w:val="14"/>
-  </w:num>
-  <w:num w:numId="21">
-    <w:abstractNumId w:val="17"/>
-  </w:num>
-  <w:num w:numId="22">
-    <w:abstractNumId w:val="17"/>
-  </w:num>
-  <w:num w:numId="23">
-    <w:abstractNumId w:val="11"/>
-  </w:num>
-  <w:num w:numId="24">
-    <w:abstractNumId w:val="11"/>
-  </w:num>
-  <w:num w:numId="25">
-    <w:abstractNumId w:val="13"/>
-  </w:num>
-  <w:num w:numId="26">
-    <w:abstractNumId w:val="13"/>
-  </w:num>
-  <w:num w:numId="27">
-    <w:abstractNumId w:val="13"/>
-  </w:num>
   <w:num w:numId="28">
-    <w:abstractNumId w:val="14"/>
+    <w:abstractNumId w:val="15"/>
   </w:num>
   <w:num w:numId="29">
-    <w:abstractNumId w:val="17"/>
+    <w:abstractNumId w:val="19"/>
   </w:num>
   <w:num w:numId="30">
     <w:abstractNumId w:val="1"/>
   </w:num>
   <w:num w:numId="31">
-    <w:abstractNumId w:val="14"/>
+    <w:abstractNumId w:val="15"/>
   </w:num>
   <w:num w:numId="32">
-    <w:abstractNumId w:val="12"/>
+    <w:abstractNumId w:val="13"/>
     <w:lvlOverride w:ilvl="0">
       <w:startOverride w:val="1"/>
     </w:lvlOverride>
@@ -6677,43 +8397,49 @@
     <w:lvlOverride w:ilvl="8"/>
   </w:num>
   <w:num w:numId="33">
-    <w:abstractNumId w:val="18"/>
+    <w:abstractNumId w:val="20"/>
   </w:num>
   <w:num w:numId="34">
-    <w:abstractNumId w:val="12"/>
+    <w:abstractNumId w:val="13"/>
   </w:num>
   <w:num w:numId="35">
-    <w:abstractNumId w:val="10"/>
+    <w:abstractNumId w:val="11"/>
   </w:num>
   <w:num w:numId="36">
-    <w:abstractNumId w:val="15"/>
+    <w:abstractNumId w:val="16"/>
   </w:num>
   <w:num w:numId="37">
+    <w:abstractNumId w:val="9"/>
+  </w:num>
+  <w:num w:numId="38">
+    <w:abstractNumId w:val="21"/>
+  </w:num>
+  <w:num w:numId="39">
     <w:abstractNumId w:val="8"/>
   </w:num>
-  <w:num w:numId="38">
-    <w:abstractNumId w:val="19"/>
-  </w:num>
-  <w:num w:numId="39">
-    <w:abstractNumId w:val="7"/>
-  </w:num>
   <w:num w:numId="40">
-    <w:abstractNumId w:val="16"/>
+    <w:abstractNumId w:val="17"/>
   </w:num>
   <w:num w:numId="41">
-    <w:abstractNumId w:val="2"/>
+    <w:abstractNumId w:val="3"/>
   </w:num>
   <w:num w:numId="42">
-    <w:abstractNumId w:val="20"/>
+    <w:abstractNumId w:val="22"/>
   </w:num>
   <w:num w:numId="43">
-    <w:abstractNumId w:val="3"/>
+    <w:abstractNumId w:val="4"/>
   </w:num>
   <w:num w:numId="44">
     <w:abstractNumId w:val="0"/>
   </w:num>
   <w:num w:numId="45">
-    <w:abstractNumId w:val="6"/>
+    <w:abstractNumId w:val="7"/>
+  </w:num>
+  <w:num w:numId="46">
+    <w:abstractNumId w:val="2"/>
+  </w:num>
+  <w:num w:numId="47">
+    <w:abstractNumId w:val="18"/>
   </w:num>
 </w:numbering>
 </file>

</xml_diff>

<commit_message>
Se dio seguimiento al caso de usos de "Comprar producto" y "Buscar un producto"
</commit_message>
<xml_diff>
--- a/Casos de Uso/Casos de Uso.docx
+++ b/Casos de Uso/Casos de Uso.docx
@@ -932,6 +932,120 @@
           </w:p>
         </w:tc>
       </w:tr>
+      <w:tr>
+        <w:trPr>
+          <w:trHeight w:val="263"/>
+        </w:trPr>
+        <w:tc>
+          <w:tcPr>
+            <w:tcW w:w="2123" w:type="dxa"/>
+          </w:tcPr>
+          <w:p>
+            <w:pPr>
+              <w:jc w:val="center"/>
+              <w:rPr>
+                <w:rFonts w:ascii="Arial" w:hAnsi="Arial" w:cs="Arial"/>
+                <w:bCs/>
+                <w:sz w:val="20"/>
+                <w:szCs w:val="20"/>
+              </w:rPr>
+            </w:pPr>
+            <w:r>
+              <w:rPr>
+                <w:rFonts w:ascii="Arial" w:hAnsi="Arial" w:cs="Arial"/>
+                <w:bCs/>
+                <w:sz w:val="20"/>
+                <w:szCs w:val="20"/>
+              </w:rPr>
+              <w:t>Miguel Guzman</w:t>
+            </w:r>
+          </w:p>
+        </w:tc>
+        <w:tc>
+          <w:tcPr>
+            <w:tcW w:w="2123" w:type="dxa"/>
+          </w:tcPr>
+          <w:p>
+            <w:pPr>
+              <w:jc w:val="center"/>
+              <w:rPr>
+                <w:rFonts w:ascii="Arial" w:hAnsi="Arial" w:cs="Arial"/>
+                <w:bCs/>
+                <w:sz w:val="20"/>
+                <w:szCs w:val="20"/>
+              </w:rPr>
+            </w:pPr>
+            <w:r>
+              <w:rPr>
+                <w:rFonts w:ascii="Arial" w:hAnsi="Arial" w:cs="Arial"/>
+                <w:bCs/>
+                <w:sz w:val="20"/>
+                <w:szCs w:val="20"/>
+              </w:rPr>
+              <w:t>02/12/21</w:t>
+            </w:r>
+          </w:p>
+        </w:tc>
+        <w:tc>
+          <w:tcPr>
+            <w:tcW w:w="3120" w:type="dxa"/>
+          </w:tcPr>
+          <w:p>
+            <w:pPr>
+              <w:jc w:val="center"/>
+              <w:rPr>
+                <w:rFonts w:ascii="Arial" w:hAnsi="Arial" w:cs="Arial"/>
+                <w:bCs/>
+                <w:sz w:val="20"/>
+                <w:szCs w:val="20"/>
+              </w:rPr>
+            </w:pPr>
+            <w:r>
+              <w:rPr>
+                <w:rFonts w:ascii="Arial" w:hAnsi="Arial" w:cs="Arial"/>
+                <w:bCs/>
+                <w:sz w:val="20"/>
+                <w:szCs w:val="20"/>
+              </w:rPr>
+              <w:t>Avanzar</w:t>
+            </w:r>
+            <w:r>
+              <w:rPr>
+                <w:rFonts w:ascii="Arial" w:hAnsi="Arial" w:cs="Arial"/>
+                <w:bCs/>
+                <w:sz w:val="20"/>
+                <w:szCs w:val="20"/>
+              </w:rPr>
+              <w:t xml:space="preserve"> puntos de la versión 1.4</w:t>
+            </w:r>
+          </w:p>
+        </w:tc>
+        <w:tc>
+          <w:tcPr>
+            <w:tcW w:w="1134" w:type="dxa"/>
+          </w:tcPr>
+          <w:p>
+            <w:pPr>
+              <w:jc w:val="center"/>
+              <w:rPr>
+                <w:rFonts w:ascii="Arial" w:hAnsi="Arial" w:cs="Arial"/>
+                <w:bCs/>
+                <w:sz w:val="20"/>
+                <w:szCs w:val="20"/>
+              </w:rPr>
+            </w:pPr>
+            <w:r>
+              <w:rPr>
+                <w:rFonts w:ascii="Arial" w:hAnsi="Arial" w:cs="Arial"/>
+                <w:bCs/>
+                <w:sz w:val="20"/>
+                <w:szCs w:val="20"/>
+              </w:rPr>
+              <w:t>1.4.1</w:t>
+            </w:r>
+          </w:p>
+        </w:tc>
+      </w:tr>
     </w:tbl>
     <w:p>
       <w:pPr>
@@ -1199,15 +1313,7 @@
           </w:tcPr>
           <w:p>
             <w:r>
-              <w:t>Disparador (</w:t>
-            </w:r>
-            <w:proofErr w:type="spellStart"/>
-            <w:r>
-              <w:t>trigger</w:t>
-            </w:r>
-            <w:proofErr w:type="spellEnd"/>
-            <w:r>
-              <w:t>):</w:t>
+              <w:t>Disparador (trigger):</w:t>
             </w:r>
           </w:p>
         </w:tc>
@@ -1377,7 +1483,7 @@
               <w:pStyle w:val="Prrafodelista"/>
               <w:numPr>
                 <w:ilvl w:val="0"/>
-                <w:numId w:val="32"/>
+                <w:numId w:val="5"/>
               </w:numPr>
               <w:spacing w:line="240" w:lineRule="auto"/>
               <w:cnfStyle w:val="000000000000" w:firstRow="0" w:lastRow="0" w:firstColumn="0" w:lastColumn="0" w:oddVBand="0" w:evenVBand="0" w:oddHBand="0" w:evenHBand="0" w:firstRowFirstColumn="0" w:firstRowLastColumn="0" w:lastRowFirstColumn="0" w:lastRowLastColumn="0"/>
@@ -1391,7 +1497,7 @@
               <w:pStyle w:val="Prrafodelista"/>
               <w:numPr>
                 <w:ilvl w:val="0"/>
-                <w:numId w:val="32"/>
+                <w:numId w:val="5"/>
               </w:numPr>
               <w:spacing w:line="240" w:lineRule="auto"/>
               <w:cnfStyle w:val="000000000000" w:firstRow="0" w:lastRow="0" w:firstColumn="0" w:lastColumn="0" w:oddVBand="0" w:evenVBand="0" w:oddHBand="0" w:evenHBand="0" w:firstRowFirstColumn="0" w:firstRowLastColumn="0" w:lastRowFirstColumn="0" w:lastRowLastColumn="0"/>
@@ -1405,7 +1511,7 @@
               <w:pStyle w:val="Prrafodelista"/>
               <w:numPr>
                 <w:ilvl w:val="0"/>
-                <w:numId w:val="32"/>
+                <w:numId w:val="5"/>
               </w:numPr>
               <w:spacing w:line="240" w:lineRule="auto"/>
               <w:cnfStyle w:val="000000000000" w:firstRow="0" w:lastRow="0" w:firstColumn="0" w:lastColumn="0" w:oddVBand="0" w:evenVBand="0" w:oddHBand="0" w:evenHBand="0" w:firstRowFirstColumn="0" w:firstRowLastColumn="0" w:lastRowFirstColumn="0" w:lastRowLastColumn="0"/>
@@ -1419,7 +1525,7 @@
               <w:pStyle w:val="Prrafodelista"/>
               <w:numPr>
                 <w:ilvl w:val="0"/>
-                <w:numId w:val="32"/>
+                <w:numId w:val="5"/>
               </w:numPr>
               <w:spacing w:line="240" w:lineRule="auto"/>
               <w:cnfStyle w:val="000000000000" w:firstRow="0" w:lastRow="0" w:firstColumn="0" w:lastColumn="0" w:oddVBand="0" w:evenVBand="0" w:oddHBand="0" w:evenHBand="0" w:firstRowFirstColumn="0" w:firstRowLastColumn="0" w:lastRowFirstColumn="0" w:lastRowLastColumn="0"/>
@@ -1433,7 +1539,7 @@
               <w:pStyle w:val="Prrafodelista"/>
               <w:numPr>
                 <w:ilvl w:val="0"/>
-                <w:numId w:val="32"/>
+                <w:numId w:val="5"/>
               </w:numPr>
               <w:spacing w:line="240" w:lineRule="auto"/>
               <w:cnfStyle w:val="000000000000" w:firstRow="0" w:lastRow="0" w:firstColumn="0" w:lastColumn="0" w:oddVBand="0" w:evenVBand="0" w:oddHBand="0" w:evenHBand="0" w:firstRowFirstColumn="0" w:firstRowLastColumn="0" w:lastRowFirstColumn="0" w:lastRowLastColumn="0"/>
@@ -1447,7 +1553,7 @@
               <w:pStyle w:val="Prrafodelista"/>
               <w:numPr>
                 <w:ilvl w:val="0"/>
-                <w:numId w:val="32"/>
+                <w:numId w:val="5"/>
               </w:numPr>
               <w:spacing w:line="240" w:lineRule="auto"/>
               <w:cnfStyle w:val="000000000000" w:firstRow="0" w:lastRow="0" w:firstColumn="0" w:lastColumn="0" w:oddVBand="0" w:evenVBand="0" w:oddHBand="0" w:evenHBand="0" w:firstRowFirstColumn="0" w:firstRowLastColumn="0" w:lastRowFirstColumn="0" w:lastRowLastColumn="0"/>
@@ -1461,7 +1567,7 @@
               <w:pStyle w:val="Prrafodelista"/>
               <w:numPr>
                 <w:ilvl w:val="0"/>
-                <w:numId w:val="32"/>
+                <w:numId w:val="5"/>
               </w:numPr>
               <w:spacing w:line="240" w:lineRule="auto"/>
               <w:cnfStyle w:val="000000000000" w:firstRow="0" w:lastRow="0" w:firstColumn="0" w:lastColumn="0" w:oddVBand="0" w:evenVBand="0" w:oddHBand="0" w:evenHBand="0" w:firstRowFirstColumn="0" w:firstRowLastColumn="0" w:lastRowFirstColumn="0" w:lastRowLastColumn="0"/>
@@ -1475,7 +1581,7 @@
               <w:pStyle w:val="Prrafodelista"/>
               <w:numPr>
                 <w:ilvl w:val="0"/>
-                <w:numId w:val="32"/>
+                <w:numId w:val="5"/>
               </w:numPr>
               <w:spacing w:line="240" w:lineRule="auto"/>
               <w:cnfStyle w:val="000000000000" w:firstRow="0" w:lastRow="0" w:firstColumn="0" w:lastColumn="0" w:oddVBand="0" w:evenVBand="0" w:oddHBand="0" w:evenHBand="0" w:firstRowFirstColumn="0" w:firstRowLastColumn="0" w:lastRowFirstColumn="0" w:lastRowLastColumn="0"/>
@@ -1997,15 +2103,7 @@
           </w:tcPr>
           <w:p>
             <w:r>
-              <w:t>Disparador (</w:t>
-            </w:r>
-            <w:proofErr w:type="spellStart"/>
-            <w:r>
-              <w:t>trigger</w:t>
-            </w:r>
-            <w:proofErr w:type="spellEnd"/>
-            <w:r>
-              <w:t>):</w:t>
+              <w:t>Disparador (trigger):</w:t>
             </w:r>
           </w:p>
         </w:tc>
@@ -2116,7 +2214,7 @@
               <w:pStyle w:val="Prrafodelista"/>
               <w:numPr>
                 <w:ilvl w:val="0"/>
-                <w:numId w:val="33"/>
+                <w:numId w:val="6"/>
               </w:numPr>
               <w:spacing w:line="240" w:lineRule="auto"/>
               <w:cnfStyle w:val="000000100000" w:firstRow="0" w:lastRow="0" w:firstColumn="0" w:lastColumn="0" w:oddVBand="0" w:evenVBand="0" w:oddHBand="1" w:evenHBand="0" w:firstRowFirstColumn="0" w:firstRowLastColumn="0" w:lastRowFirstColumn="0" w:lastRowLastColumn="0"/>
@@ -2130,7 +2228,7 @@
               <w:pStyle w:val="Prrafodelista"/>
               <w:numPr>
                 <w:ilvl w:val="0"/>
-                <w:numId w:val="33"/>
+                <w:numId w:val="6"/>
               </w:numPr>
               <w:spacing w:line="240" w:lineRule="auto"/>
               <w:cnfStyle w:val="000000100000" w:firstRow="0" w:lastRow="0" w:firstColumn="0" w:lastColumn="0" w:oddVBand="0" w:evenVBand="0" w:oddHBand="1" w:evenHBand="0" w:firstRowFirstColumn="0" w:firstRowLastColumn="0" w:lastRowFirstColumn="0" w:lastRowLastColumn="0"/>
@@ -2144,7 +2242,7 @@
               <w:pStyle w:val="Prrafodelista"/>
               <w:numPr>
                 <w:ilvl w:val="0"/>
-                <w:numId w:val="33"/>
+                <w:numId w:val="6"/>
               </w:numPr>
               <w:spacing w:line="240" w:lineRule="auto"/>
               <w:cnfStyle w:val="000000100000" w:firstRow="0" w:lastRow="0" w:firstColumn="0" w:lastColumn="0" w:oddVBand="0" w:evenVBand="0" w:oddHBand="1" w:evenHBand="0" w:firstRowFirstColumn="0" w:firstRowLastColumn="0" w:lastRowFirstColumn="0" w:lastRowLastColumn="0"/>
@@ -2158,7 +2256,7 @@
               <w:pStyle w:val="Prrafodelista"/>
               <w:numPr>
                 <w:ilvl w:val="0"/>
-                <w:numId w:val="33"/>
+                <w:numId w:val="6"/>
               </w:numPr>
               <w:spacing w:line="240" w:lineRule="auto"/>
               <w:cnfStyle w:val="000000100000" w:firstRow="0" w:lastRow="0" w:firstColumn="0" w:lastColumn="0" w:oddVBand="0" w:evenVBand="0" w:oddHBand="1" w:evenHBand="0" w:firstRowFirstColumn="0" w:firstRowLastColumn="0" w:lastRowFirstColumn="0" w:lastRowLastColumn="0"/>
@@ -2172,7 +2270,7 @@
               <w:pStyle w:val="Prrafodelista"/>
               <w:numPr>
                 <w:ilvl w:val="0"/>
-                <w:numId w:val="33"/>
+                <w:numId w:val="6"/>
               </w:numPr>
               <w:spacing w:line="240" w:lineRule="auto"/>
               <w:cnfStyle w:val="000000100000" w:firstRow="0" w:lastRow="0" w:firstColumn="0" w:lastColumn="0" w:oddVBand="0" w:evenVBand="0" w:oddHBand="1" w:evenHBand="0" w:firstRowFirstColumn="0" w:firstRowLastColumn="0" w:lastRowFirstColumn="0" w:lastRowLastColumn="0"/>
@@ -2186,7 +2284,7 @@
               <w:pStyle w:val="Prrafodelista"/>
               <w:numPr>
                 <w:ilvl w:val="0"/>
-                <w:numId w:val="33"/>
+                <w:numId w:val="6"/>
               </w:numPr>
               <w:spacing w:line="240" w:lineRule="auto"/>
               <w:cnfStyle w:val="000000100000" w:firstRow="0" w:lastRow="0" w:firstColumn="0" w:lastColumn="0" w:oddVBand="0" w:evenVBand="0" w:oddHBand="1" w:evenHBand="0" w:firstRowFirstColumn="0" w:firstRowLastColumn="0" w:lastRowFirstColumn="0" w:lastRowLastColumn="0"/>
@@ -2200,7 +2298,7 @@
               <w:pStyle w:val="Prrafodelista"/>
               <w:numPr>
                 <w:ilvl w:val="0"/>
-                <w:numId w:val="33"/>
+                <w:numId w:val="6"/>
               </w:numPr>
               <w:spacing w:line="240" w:lineRule="auto"/>
               <w:cnfStyle w:val="000000100000" w:firstRow="0" w:lastRow="0" w:firstColumn="0" w:lastColumn="0" w:oddVBand="0" w:evenVBand="0" w:oddHBand="1" w:evenHBand="0" w:firstRowFirstColumn="0" w:firstRowLastColumn="0" w:lastRowFirstColumn="0" w:lastRowLastColumn="0"/>
@@ -2214,7 +2312,7 @@
               <w:pStyle w:val="Prrafodelista"/>
               <w:numPr>
                 <w:ilvl w:val="0"/>
-                <w:numId w:val="33"/>
+                <w:numId w:val="6"/>
               </w:numPr>
               <w:spacing w:line="240" w:lineRule="auto"/>
               <w:cnfStyle w:val="000000100000" w:firstRow="0" w:lastRow="0" w:firstColumn="0" w:lastColumn="0" w:oddVBand="0" w:evenVBand="0" w:oddHBand="1" w:evenHBand="0" w:firstRowFirstColumn="0" w:firstRowLastColumn="0" w:lastRowFirstColumn="0" w:lastRowLastColumn="0"/>
@@ -2396,7 +2494,7 @@
           <w:szCs w:val="24"/>
         </w:rPr>
         <w:lastRenderedPageBreak/>
-        <w:t>Casos de uso de la función ‘búsqueda</w:t>
+        <w:t>Casos de uso de la función ‘</w:t>
       </w:r>
       <w:r>
         <w:rPr>
@@ -2406,7 +2504,27 @@
           <w:sz w:val="24"/>
           <w:szCs w:val="24"/>
         </w:rPr>
-        <w:t>’</w:t>
+        <w:t>Buscar</w:t>
+      </w:r>
+      <w:r>
+        <w:rPr>
+          <w:rFonts w:ascii="Arial" w:hAnsi="Arial" w:cs="Arial"/>
+          <w:b/>
+          <w:bCs/>
+          <w:sz w:val="24"/>
+          <w:szCs w:val="24"/>
+        </w:rPr>
+        <w:t xml:space="preserve"> un</w:t>
+      </w:r>
+      <w:r>
+        <w:rPr>
+          <w:rFonts w:ascii="Arial" w:hAnsi="Arial" w:cs="Arial"/>
+          <w:b/>
+          <w:bCs/>
+          <w:sz w:val="24"/>
+          <w:szCs w:val="24"/>
+        </w:rPr>
+        <w:t xml:space="preserve"> producto’</w:t>
       </w:r>
     </w:p>
     <w:p>
@@ -2424,15 +2542,7 @@
           <w:sz w:val="20"/>
           <w:szCs w:val="20"/>
         </w:rPr>
-        <w:t>La función de búsqueda será muy factible para el sistema ya que le permitirá al usuario o cliente encontrar un producto o productos que el desee sin ingresar a ninguna categoría, o si él lo prefiere, puede colocar una palabra clave deseada para consultar todos los productos relacionados. La función de búsqueda no tiene un límite de uso, así que puede buscar ilimitadamente los productos que él desee. La función le ayuda al usuario o cliente tener una manera más fácil y efi</w:t>
-      </w:r>
-      <w:r>
-        <w:rPr>
-          <w:rFonts w:ascii="Arial" w:hAnsi="Arial" w:cs="Arial"/>
-          <w:sz w:val="20"/>
-          <w:szCs w:val="20"/>
-        </w:rPr>
-        <w:t>caz en su uso</w:t>
+        <w:t>La función de búsqueda será muy factible para el sistema ya que le permitirá al usuario o cliente encontrar un producto o productos que el desee sin ingresar a ninguna categoría, o si él lo prefiere, puede colocar una palabra clave deseada para consultar todos los productos relacionados. La función de búsqueda no tiene un límite de uso, así que puede buscar ilimitadamente los productos que él desee. La función le ayuda al usuario o cliente tener una manera más fácil y eficaz en su uso.</w:t>
       </w:r>
     </w:p>
     <w:tbl>
@@ -2454,6 +2564,7 @@
           <w:tcPr>
             <w:cnfStyle w:val="001000000000" w:firstRow="0" w:lastRow="0" w:firstColumn="1" w:lastColumn="0" w:oddVBand="0" w:evenVBand="0" w:oddHBand="0" w:evenHBand="0" w:firstRowFirstColumn="0" w:firstRowLastColumn="0" w:lastRowFirstColumn="0" w:lastRowLastColumn="0"/>
             <w:tcW w:w="2547" w:type="dxa"/>
+            <w:hideMark/>
           </w:tcPr>
           <w:p>
             <w:pPr>
@@ -2467,6 +2578,7 @@
         <w:tc>
           <w:tcPr>
             <w:tcW w:w="6946" w:type="dxa"/>
+            <w:hideMark/>
           </w:tcPr>
           <w:p>
             <w:pPr>
@@ -2487,6 +2599,13 @@
           <w:tcPr>
             <w:cnfStyle w:val="001000000000" w:firstRow="0" w:lastRow="0" w:firstColumn="1" w:lastColumn="0" w:oddVBand="0" w:evenVBand="0" w:oddHBand="0" w:evenHBand="0" w:firstRowFirstColumn="0" w:firstRowLastColumn="0" w:lastRowFirstColumn="0" w:lastRowLastColumn="0"/>
             <w:tcW w:w="2547" w:type="dxa"/>
+            <w:tcBorders>
+              <w:top w:val="single" w:sz="4" w:space="0" w:color="9CC2E5" w:themeColor="accent5" w:themeTint="99"/>
+              <w:left w:val="single" w:sz="4" w:space="0" w:color="9CC2E5" w:themeColor="accent5" w:themeTint="99"/>
+              <w:bottom w:val="single" w:sz="4" w:space="0" w:color="9CC2E5" w:themeColor="accent5" w:themeTint="99"/>
+              <w:right w:val="single" w:sz="4" w:space="0" w:color="9CC2E5" w:themeColor="accent5" w:themeTint="99"/>
+            </w:tcBorders>
+            <w:hideMark/>
           </w:tcPr>
           <w:p>
             <w:r>
@@ -2497,6 +2616,13 @@
         <w:tc>
           <w:tcPr>
             <w:tcW w:w="6946" w:type="dxa"/>
+            <w:tcBorders>
+              <w:top w:val="single" w:sz="4" w:space="0" w:color="9CC2E5" w:themeColor="accent5" w:themeTint="99"/>
+              <w:left w:val="single" w:sz="4" w:space="0" w:color="9CC2E5" w:themeColor="accent5" w:themeTint="99"/>
+              <w:bottom w:val="single" w:sz="4" w:space="0" w:color="9CC2E5" w:themeColor="accent5" w:themeTint="99"/>
+              <w:right w:val="single" w:sz="4" w:space="0" w:color="9CC2E5" w:themeColor="accent5" w:themeTint="99"/>
+            </w:tcBorders>
+            <w:hideMark/>
           </w:tcPr>
           <w:p>
             <w:pPr>
@@ -2513,6 +2639,13 @@
           <w:tcPr>
             <w:cnfStyle w:val="001000000000" w:firstRow="0" w:lastRow="0" w:firstColumn="1" w:lastColumn="0" w:oddVBand="0" w:evenVBand="0" w:oddHBand="0" w:evenHBand="0" w:firstRowFirstColumn="0" w:firstRowLastColumn="0" w:lastRowFirstColumn="0" w:lastRowLastColumn="0"/>
             <w:tcW w:w="2547" w:type="dxa"/>
+            <w:tcBorders>
+              <w:top w:val="single" w:sz="4" w:space="0" w:color="9CC2E5" w:themeColor="accent5" w:themeTint="99"/>
+              <w:left w:val="single" w:sz="4" w:space="0" w:color="9CC2E5" w:themeColor="accent5" w:themeTint="99"/>
+              <w:bottom w:val="single" w:sz="4" w:space="0" w:color="9CC2E5" w:themeColor="accent5" w:themeTint="99"/>
+              <w:right w:val="single" w:sz="4" w:space="0" w:color="9CC2E5" w:themeColor="accent5" w:themeTint="99"/>
+            </w:tcBorders>
+            <w:hideMark/>
           </w:tcPr>
           <w:p>
             <w:r>
@@ -2523,6 +2656,13 @@
         <w:tc>
           <w:tcPr>
             <w:tcW w:w="6946" w:type="dxa"/>
+            <w:tcBorders>
+              <w:top w:val="single" w:sz="4" w:space="0" w:color="9CC2E5" w:themeColor="accent5" w:themeTint="99"/>
+              <w:left w:val="single" w:sz="4" w:space="0" w:color="9CC2E5" w:themeColor="accent5" w:themeTint="99"/>
+              <w:bottom w:val="single" w:sz="4" w:space="0" w:color="9CC2E5" w:themeColor="accent5" w:themeTint="99"/>
+              <w:right w:val="single" w:sz="4" w:space="0" w:color="9CC2E5" w:themeColor="accent5" w:themeTint="99"/>
+            </w:tcBorders>
+            <w:hideMark/>
           </w:tcPr>
           <w:p>
             <w:pPr>
@@ -2542,6 +2682,13 @@
           <w:tcPr>
             <w:cnfStyle w:val="001000000000" w:firstRow="0" w:lastRow="0" w:firstColumn="1" w:lastColumn="0" w:oddVBand="0" w:evenVBand="0" w:oddHBand="0" w:evenHBand="0" w:firstRowFirstColumn="0" w:firstRowLastColumn="0" w:lastRowFirstColumn="0" w:lastRowLastColumn="0"/>
             <w:tcW w:w="2547" w:type="dxa"/>
+            <w:tcBorders>
+              <w:top w:val="single" w:sz="4" w:space="0" w:color="9CC2E5" w:themeColor="accent5" w:themeTint="99"/>
+              <w:left w:val="single" w:sz="4" w:space="0" w:color="9CC2E5" w:themeColor="accent5" w:themeTint="99"/>
+              <w:bottom w:val="single" w:sz="4" w:space="0" w:color="9CC2E5" w:themeColor="accent5" w:themeTint="99"/>
+              <w:right w:val="single" w:sz="4" w:space="0" w:color="9CC2E5" w:themeColor="accent5" w:themeTint="99"/>
+            </w:tcBorders>
+            <w:hideMark/>
           </w:tcPr>
           <w:p>
             <w:r>
@@ -2552,6 +2699,13 @@
         <w:tc>
           <w:tcPr>
             <w:tcW w:w="6946" w:type="dxa"/>
+            <w:tcBorders>
+              <w:top w:val="single" w:sz="4" w:space="0" w:color="9CC2E5" w:themeColor="accent5" w:themeTint="99"/>
+              <w:left w:val="single" w:sz="4" w:space="0" w:color="9CC2E5" w:themeColor="accent5" w:themeTint="99"/>
+              <w:bottom w:val="single" w:sz="4" w:space="0" w:color="9CC2E5" w:themeColor="accent5" w:themeTint="99"/>
+              <w:right w:val="single" w:sz="4" w:space="0" w:color="9CC2E5" w:themeColor="accent5" w:themeTint="99"/>
+            </w:tcBorders>
+            <w:hideMark/>
           </w:tcPr>
           <w:p>
             <w:pPr>
@@ -2568,6 +2722,13 @@
           <w:tcPr>
             <w:cnfStyle w:val="001000000000" w:firstRow="0" w:lastRow="0" w:firstColumn="1" w:lastColumn="0" w:oddVBand="0" w:evenVBand="0" w:oddHBand="0" w:evenHBand="0" w:firstRowFirstColumn="0" w:firstRowLastColumn="0" w:lastRowFirstColumn="0" w:lastRowLastColumn="0"/>
             <w:tcW w:w="2547" w:type="dxa"/>
+            <w:tcBorders>
+              <w:top w:val="single" w:sz="4" w:space="0" w:color="9CC2E5" w:themeColor="accent5" w:themeTint="99"/>
+              <w:left w:val="single" w:sz="4" w:space="0" w:color="9CC2E5" w:themeColor="accent5" w:themeTint="99"/>
+              <w:bottom w:val="single" w:sz="4" w:space="0" w:color="9CC2E5" w:themeColor="accent5" w:themeTint="99"/>
+              <w:right w:val="single" w:sz="4" w:space="0" w:color="9CC2E5" w:themeColor="accent5" w:themeTint="99"/>
+            </w:tcBorders>
+            <w:hideMark/>
           </w:tcPr>
           <w:p>
             <w:r>
@@ -2578,6 +2739,13 @@
         <w:tc>
           <w:tcPr>
             <w:tcW w:w="6946" w:type="dxa"/>
+            <w:tcBorders>
+              <w:top w:val="single" w:sz="4" w:space="0" w:color="9CC2E5" w:themeColor="accent5" w:themeTint="99"/>
+              <w:left w:val="single" w:sz="4" w:space="0" w:color="9CC2E5" w:themeColor="accent5" w:themeTint="99"/>
+              <w:bottom w:val="single" w:sz="4" w:space="0" w:color="9CC2E5" w:themeColor="accent5" w:themeTint="99"/>
+              <w:right w:val="single" w:sz="4" w:space="0" w:color="9CC2E5" w:themeColor="accent5" w:themeTint="99"/>
+            </w:tcBorders>
+            <w:hideMark/>
           </w:tcPr>
           <w:p>
             <w:pPr>
@@ -2597,6 +2765,13 @@
           <w:tcPr>
             <w:cnfStyle w:val="001000000000" w:firstRow="0" w:lastRow="0" w:firstColumn="1" w:lastColumn="0" w:oddVBand="0" w:evenVBand="0" w:oddHBand="0" w:evenHBand="0" w:firstRowFirstColumn="0" w:firstRowLastColumn="0" w:lastRowFirstColumn="0" w:lastRowLastColumn="0"/>
             <w:tcW w:w="2547" w:type="dxa"/>
+            <w:tcBorders>
+              <w:top w:val="single" w:sz="4" w:space="0" w:color="9CC2E5" w:themeColor="accent5" w:themeTint="99"/>
+              <w:left w:val="single" w:sz="4" w:space="0" w:color="9CC2E5" w:themeColor="accent5" w:themeTint="99"/>
+              <w:bottom w:val="single" w:sz="4" w:space="0" w:color="9CC2E5" w:themeColor="accent5" w:themeTint="99"/>
+              <w:right w:val="single" w:sz="4" w:space="0" w:color="9CC2E5" w:themeColor="accent5" w:themeTint="99"/>
+            </w:tcBorders>
+            <w:hideMark/>
           </w:tcPr>
           <w:p>
             <w:r>
@@ -2607,6 +2782,13 @@
         <w:tc>
           <w:tcPr>
             <w:tcW w:w="6946" w:type="dxa"/>
+            <w:tcBorders>
+              <w:top w:val="single" w:sz="4" w:space="0" w:color="9CC2E5" w:themeColor="accent5" w:themeTint="99"/>
+              <w:left w:val="single" w:sz="4" w:space="0" w:color="9CC2E5" w:themeColor="accent5" w:themeTint="99"/>
+              <w:bottom w:val="single" w:sz="4" w:space="0" w:color="9CC2E5" w:themeColor="accent5" w:themeTint="99"/>
+              <w:right w:val="single" w:sz="4" w:space="0" w:color="9CC2E5" w:themeColor="accent5" w:themeTint="99"/>
+            </w:tcBorders>
+            <w:hideMark/>
           </w:tcPr>
           <w:p>
             <w:pPr>
@@ -2623,39 +2805,37 @@
           <w:tcPr>
             <w:cnfStyle w:val="001000000000" w:firstRow="0" w:lastRow="0" w:firstColumn="1" w:lastColumn="0" w:oddVBand="0" w:evenVBand="0" w:oddHBand="0" w:evenHBand="0" w:firstRowFirstColumn="0" w:firstRowLastColumn="0" w:lastRowFirstColumn="0" w:lastRowLastColumn="0"/>
             <w:tcW w:w="2547" w:type="dxa"/>
-          </w:tcPr>
-          <w:p>
-            <w:r>
-              <w:t>Disparador (</w:t>
-            </w:r>
-            <w:proofErr w:type="spellStart"/>
-            <w:r>
-              <w:t>trigger</w:t>
-            </w:r>
-            <w:proofErr w:type="spellEnd"/>
-            <w:r>
-              <w:t>):</w:t>
+            <w:tcBorders>
+              <w:top w:val="single" w:sz="4" w:space="0" w:color="9CC2E5" w:themeColor="accent5" w:themeTint="99"/>
+              <w:left w:val="single" w:sz="4" w:space="0" w:color="9CC2E5" w:themeColor="accent5" w:themeTint="99"/>
+              <w:bottom w:val="single" w:sz="4" w:space="0" w:color="9CC2E5" w:themeColor="accent5" w:themeTint="99"/>
+              <w:right w:val="single" w:sz="4" w:space="0" w:color="9CC2E5" w:themeColor="accent5" w:themeTint="99"/>
+            </w:tcBorders>
+            <w:hideMark/>
+          </w:tcPr>
+          <w:p>
+            <w:r>
+              <w:t>Disparador (trigger):</w:t>
             </w:r>
           </w:p>
         </w:tc>
         <w:tc>
           <w:tcPr>
             <w:tcW w:w="6946" w:type="dxa"/>
-          </w:tcPr>
-          <w:p>
-            <w:pPr>
-              <w:cnfStyle w:val="000000000000" w:firstRow="0" w:lastRow="0" w:firstColumn="0" w:lastColumn="0" w:oddVBand="0" w:evenVBand="0" w:oddHBand="0" w:evenHBand="0" w:firstRowFirstColumn="0" w:firstRowLastColumn="0" w:lastRowFirstColumn="0" w:lastRowLastColumn="0"/>
-            </w:pPr>
-            <w:r>
-              <w:t xml:space="preserve">El cliente presiona </w:t>
-            </w:r>
-            <w:proofErr w:type="spellStart"/>
-            <w:r>
-              <w:t>enter</w:t>
-            </w:r>
-            <w:proofErr w:type="spellEnd"/>
-            <w:r>
-              <w:t xml:space="preserve"> del teclado del equipo de cómputo o presiona el botón “buscar”.</w:t>
+            <w:tcBorders>
+              <w:top w:val="single" w:sz="4" w:space="0" w:color="9CC2E5" w:themeColor="accent5" w:themeTint="99"/>
+              <w:left w:val="single" w:sz="4" w:space="0" w:color="9CC2E5" w:themeColor="accent5" w:themeTint="99"/>
+              <w:bottom w:val="single" w:sz="4" w:space="0" w:color="9CC2E5" w:themeColor="accent5" w:themeTint="99"/>
+              <w:right w:val="single" w:sz="4" w:space="0" w:color="9CC2E5" w:themeColor="accent5" w:themeTint="99"/>
+            </w:tcBorders>
+            <w:hideMark/>
+          </w:tcPr>
+          <w:p>
+            <w:pPr>
+              <w:cnfStyle w:val="000000000000" w:firstRow="0" w:lastRow="0" w:firstColumn="0" w:lastColumn="0" w:oddVBand="0" w:evenVBand="0" w:oddHBand="0" w:evenHBand="0" w:firstRowFirstColumn="0" w:firstRowLastColumn="0" w:lastRowFirstColumn="0" w:lastRowLastColumn="0"/>
+            </w:pPr>
+            <w:r>
+              <w:t>El cliente presiona enter del teclado del equipo de cómputo o presiona el botón “buscar”.</w:t>
             </w:r>
           </w:p>
         </w:tc>
@@ -2668,6 +2848,13 @@
           <w:tcPr>
             <w:cnfStyle w:val="001000000000" w:firstRow="0" w:lastRow="0" w:firstColumn="1" w:lastColumn="0" w:oddVBand="0" w:evenVBand="0" w:oddHBand="0" w:evenHBand="0" w:firstRowFirstColumn="0" w:firstRowLastColumn="0" w:lastRowFirstColumn="0" w:lastRowLastColumn="0"/>
             <w:tcW w:w="2547" w:type="dxa"/>
+            <w:tcBorders>
+              <w:top w:val="single" w:sz="4" w:space="0" w:color="9CC2E5" w:themeColor="accent5" w:themeTint="99"/>
+              <w:left w:val="single" w:sz="4" w:space="0" w:color="9CC2E5" w:themeColor="accent5" w:themeTint="99"/>
+              <w:bottom w:val="single" w:sz="4" w:space="0" w:color="9CC2E5" w:themeColor="accent5" w:themeTint="99"/>
+              <w:right w:val="single" w:sz="4" w:space="0" w:color="9CC2E5" w:themeColor="accent5" w:themeTint="99"/>
+            </w:tcBorders>
+            <w:hideMark/>
           </w:tcPr>
           <w:p>
             <w:r>
@@ -2678,6 +2865,13 @@
         <w:tc>
           <w:tcPr>
             <w:tcW w:w="6946" w:type="dxa"/>
+            <w:tcBorders>
+              <w:top w:val="single" w:sz="4" w:space="0" w:color="9CC2E5" w:themeColor="accent5" w:themeTint="99"/>
+              <w:left w:val="single" w:sz="4" w:space="0" w:color="9CC2E5" w:themeColor="accent5" w:themeTint="99"/>
+              <w:bottom w:val="single" w:sz="4" w:space="0" w:color="9CC2E5" w:themeColor="accent5" w:themeTint="99"/>
+              <w:right w:val="single" w:sz="4" w:space="0" w:color="9CC2E5" w:themeColor="accent5" w:themeTint="99"/>
+            </w:tcBorders>
+            <w:hideMark/>
           </w:tcPr>
           <w:p>
             <w:pPr>
@@ -2694,6 +2888,13 @@
           <w:tcPr>
             <w:cnfStyle w:val="001000000000" w:firstRow="0" w:lastRow="0" w:firstColumn="1" w:lastColumn="0" w:oddVBand="0" w:evenVBand="0" w:oddHBand="0" w:evenHBand="0" w:firstRowFirstColumn="0" w:firstRowLastColumn="0" w:lastRowFirstColumn="0" w:lastRowLastColumn="0"/>
             <w:tcW w:w="2547" w:type="dxa"/>
+            <w:tcBorders>
+              <w:top w:val="single" w:sz="4" w:space="0" w:color="9CC2E5" w:themeColor="accent5" w:themeTint="99"/>
+              <w:left w:val="single" w:sz="4" w:space="0" w:color="9CC2E5" w:themeColor="accent5" w:themeTint="99"/>
+              <w:bottom w:val="single" w:sz="4" w:space="0" w:color="9CC2E5" w:themeColor="accent5" w:themeTint="99"/>
+              <w:right w:val="single" w:sz="4" w:space="0" w:color="9CC2E5" w:themeColor="accent5" w:themeTint="99"/>
+            </w:tcBorders>
+            <w:hideMark/>
           </w:tcPr>
           <w:p>
             <w:r>
@@ -2704,6 +2905,13 @@
         <w:tc>
           <w:tcPr>
             <w:tcW w:w="6946" w:type="dxa"/>
+            <w:tcBorders>
+              <w:top w:val="single" w:sz="4" w:space="0" w:color="9CC2E5" w:themeColor="accent5" w:themeTint="99"/>
+              <w:left w:val="single" w:sz="4" w:space="0" w:color="9CC2E5" w:themeColor="accent5" w:themeTint="99"/>
+              <w:bottom w:val="single" w:sz="4" w:space="0" w:color="9CC2E5" w:themeColor="accent5" w:themeTint="99"/>
+              <w:right w:val="single" w:sz="4" w:space="0" w:color="9CC2E5" w:themeColor="accent5" w:themeTint="99"/>
+            </w:tcBorders>
+            <w:hideMark/>
           </w:tcPr>
           <w:p>
             <w:pPr>
@@ -2724,6 +2932,13 @@
           <w:tcPr>
             <w:cnfStyle w:val="001000000000" w:firstRow="0" w:lastRow="0" w:firstColumn="1" w:lastColumn="0" w:oddVBand="0" w:evenVBand="0" w:oddHBand="0" w:evenHBand="0" w:firstRowFirstColumn="0" w:firstRowLastColumn="0" w:lastRowFirstColumn="0" w:lastRowLastColumn="0"/>
             <w:tcW w:w="2547" w:type="dxa"/>
+            <w:tcBorders>
+              <w:top w:val="single" w:sz="4" w:space="0" w:color="9CC2E5" w:themeColor="accent5" w:themeTint="99"/>
+              <w:left w:val="single" w:sz="4" w:space="0" w:color="9CC2E5" w:themeColor="accent5" w:themeTint="99"/>
+              <w:bottom w:val="single" w:sz="4" w:space="0" w:color="9CC2E5" w:themeColor="accent5" w:themeTint="99"/>
+              <w:right w:val="single" w:sz="4" w:space="0" w:color="9CC2E5" w:themeColor="accent5" w:themeTint="99"/>
+            </w:tcBorders>
+            <w:hideMark/>
           </w:tcPr>
           <w:p>
             <w:r>
@@ -2734,13 +2949,20 @@
         <w:tc>
           <w:tcPr>
             <w:tcW w:w="6946" w:type="dxa"/>
+            <w:tcBorders>
+              <w:top w:val="single" w:sz="4" w:space="0" w:color="9CC2E5" w:themeColor="accent5" w:themeTint="99"/>
+              <w:left w:val="single" w:sz="4" w:space="0" w:color="9CC2E5" w:themeColor="accent5" w:themeTint="99"/>
+              <w:bottom w:val="single" w:sz="4" w:space="0" w:color="9CC2E5" w:themeColor="accent5" w:themeTint="99"/>
+              <w:right w:val="single" w:sz="4" w:space="0" w:color="9CC2E5" w:themeColor="accent5" w:themeTint="99"/>
+            </w:tcBorders>
+            <w:hideMark/>
           </w:tcPr>
           <w:p>
             <w:pPr>
               <w:pStyle w:val="Prrafodelista"/>
               <w:numPr>
                 <w:ilvl w:val="0"/>
-                <w:numId w:val="36"/>
+                <w:numId w:val="10"/>
               </w:numPr>
               <w:spacing w:line="240" w:lineRule="auto"/>
               <w:cnfStyle w:val="000000100000" w:firstRow="0" w:lastRow="0" w:firstColumn="0" w:lastColumn="0" w:oddVBand="0" w:evenVBand="0" w:oddHBand="1" w:evenHBand="0" w:firstRowFirstColumn="0" w:firstRowLastColumn="0" w:lastRowFirstColumn="0" w:lastRowLastColumn="0"/>
@@ -2754,7 +2976,7 @@
               <w:pStyle w:val="Prrafodelista"/>
               <w:numPr>
                 <w:ilvl w:val="0"/>
-                <w:numId w:val="36"/>
+                <w:numId w:val="10"/>
               </w:numPr>
               <w:spacing w:line="240" w:lineRule="auto"/>
               <w:cnfStyle w:val="000000100000" w:firstRow="0" w:lastRow="0" w:firstColumn="0" w:lastColumn="0" w:oddVBand="0" w:evenVBand="0" w:oddHBand="1" w:evenHBand="0" w:firstRowFirstColumn="0" w:firstRowLastColumn="0" w:lastRowFirstColumn="0" w:lastRowLastColumn="0"/>
@@ -2768,7 +2990,7 @@
               <w:pStyle w:val="Prrafodelista"/>
               <w:numPr>
                 <w:ilvl w:val="0"/>
-                <w:numId w:val="36"/>
+                <w:numId w:val="10"/>
               </w:numPr>
               <w:spacing w:line="240" w:lineRule="auto"/>
               <w:cnfStyle w:val="000000100000" w:firstRow="0" w:lastRow="0" w:firstColumn="0" w:lastColumn="0" w:oddVBand="0" w:evenVBand="0" w:oddHBand="1" w:evenHBand="0" w:firstRowFirstColumn="0" w:firstRowLastColumn="0" w:lastRowFirstColumn="0" w:lastRowLastColumn="0"/>
@@ -2782,21 +3004,13 @@
               <w:pStyle w:val="Prrafodelista"/>
               <w:numPr>
                 <w:ilvl w:val="0"/>
-                <w:numId w:val="36"/>
+                <w:numId w:val="10"/>
               </w:numPr>
               <w:spacing w:line="240" w:lineRule="auto"/>
               <w:cnfStyle w:val="000000100000" w:firstRow="0" w:lastRow="0" w:firstColumn="0" w:lastColumn="0" w:oddVBand="0" w:evenVBand="0" w:oddHBand="1" w:evenHBand="0" w:firstRowFirstColumn="0" w:firstRowLastColumn="0" w:lastRowFirstColumn="0" w:lastRowLastColumn="0"/>
             </w:pPr>
             <w:r>
-              <w:t>El usuario presiona la tecla ‘</w:t>
-            </w:r>
-            <w:proofErr w:type="spellStart"/>
-            <w:r>
-              <w:t>enter</w:t>
-            </w:r>
-            <w:proofErr w:type="spellEnd"/>
-            <w:r>
-              <w:t>’ del teclado o presiona en el botón de buscar.</w:t>
+              <w:t>El usuario presiona la tecla ‘enter’ del teclado o presiona en el botón de buscar.</w:t>
             </w:r>
           </w:p>
           <w:p>
@@ -2804,7 +3018,7 @@
               <w:pStyle w:val="Prrafodelista"/>
               <w:numPr>
                 <w:ilvl w:val="0"/>
-                <w:numId w:val="36"/>
+                <w:numId w:val="10"/>
               </w:numPr>
               <w:spacing w:line="240" w:lineRule="auto"/>
               <w:cnfStyle w:val="000000100000" w:firstRow="0" w:lastRow="0" w:firstColumn="0" w:lastColumn="0" w:oddVBand="0" w:evenVBand="0" w:oddHBand="1" w:evenHBand="0" w:firstRowFirstColumn="0" w:firstRowLastColumn="0" w:lastRowFirstColumn="0" w:lastRowLastColumn="0"/>
@@ -2818,7 +3032,7 @@
               <w:pStyle w:val="Prrafodelista"/>
               <w:numPr>
                 <w:ilvl w:val="0"/>
-                <w:numId w:val="36"/>
+                <w:numId w:val="10"/>
               </w:numPr>
               <w:spacing w:line="240" w:lineRule="auto"/>
               <w:cnfStyle w:val="000000100000" w:firstRow="0" w:lastRow="0" w:firstColumn="0" w:lastColumn="0" w:oddVBand="0" w:evenVBand="0" w:oddHBand="1" w:evenHBand="0" w:firstRowFirstColumn="0" w:firstRowLastColumn="0" w:lastRowFirstColumn="0" w:lastRowLastColumn="0"/>
@@ -2832,7 +3046,7 @@
               <w:pStyle w:val="Prrafodelista"/>
               <w:numPr>
                 <w:ilvl w:val="0"/>
-                <w:numId w:val="36"/>
+                <w:numId w:val="10"/>
               </w:numPr>
               <w:spacing w:line="240" w:lineRule="auto"/>
               <w:cnfStyle w:val="000000100000" w:firstRow="0" w:lastRow="0" w:firstColumn="0" w:lastColumn="0" w:oddVBand="0" w:evenVBand="0" w:oddHBand="1" w:evenHBand="0" w:firstRowFirstColumn="0" w:firstRowLastColumn="0" w:lastRowFirstColumn="0" w:lastRowLastColumn="0"/>
@@ -2848,6 +3062,13 @@
           <w:tcPr>
             <w:cnfStyle w:val="001000000000" w:firstRow="0" w:lastRow="0" w:firstColumn="1" w:lastColumn="0" w:oddVBand="0" w:evenVBand="0" w:oddHBand="0" w:evenHBand="0" w:firstRowFirstColumn="0" w:firstRowLastColumn="0" w:lastRowFirstColumn="0" w:lastRowLastColumn="0"/>
             <w:tcW w:w="2547" w:type="dxa"/>
+            <w:tcBorders>
+              <w:top w:val="single" w:sz="4" w:space="0" w:color="9CC2E5" w:themeColor="accent5" w:themeTint="99"/>
+              <w:left w:val="single" w:sz="4" w:space="0" w:color="9CC2E5" w:themeColor="accent5" w:themeTint="99"/>
+              <w:bottom w:val="single" w:sz="4" w:space="0" w:color="9CC2E5" w:themeColor="accent5" w:themeTint="99"/>
+              <w:right w:val="single" w:sz="4" w:space="0" w:color="9CC2E5" w:themeColor="accent5" w:themeTint="99"/>
+            </w:tcBorders>
+            <w:hideMark/>
           </w:tcPr>
           <w:p>
             <w:r>
@@ -2858,113 +3079,28 @@
         <w:tc>
           <w:tcPr>
             <w:tcW w:w="6946" w:type="dxa"/>
-          </w:tcPr>
-          <w:p>
-            <w:pPr>
-              <w:cnfStyle w:val="000000000000" w:firstRow="0" w:lastRow="0" w:firstColumn="0" w:lastColumn="0" w:oddVBand="0" w:evenVBand="0" w:oddHBand="0" w:evenHBand="0" w:firstRowFirstColumn="0" w:firstRowLastColumn="0" w:lastRowFirstColumn="0" w:lastRowLastColumn="0"/>
-            </w:pPr>
-            <w:r>
-              <w:t>En caso de que no se encuentre ningún producto de acuerdo con la palabra ingresada.</w:t>
+            <w:tcBorders>
+              <w:top w:val="single" w:sz="4" w:space="0" w:color="9CC2E5" w:themeColor="accent5" w:themeTint="99"/>
+              <w:left w:val="single" w:sz="4" w:space="0" w:color="9CC2E5" w:themeColor="accent5" w:themeTint="99"/>
+              <w:bottom w:val="single" w:sz="4" w:space="0" w:color="9CC2E5" w:themeColor="accent5" w:themeTint="99"/>
+              <w:right w:val="single" w:sz="4" w:space="0" w:color="9CC2E5" w:themeColor="accent5" w:themeTint="99"/>
+            </w:tcBorders>
+            <w:hideMark/>
+          </w:tcPr>
+          <w:p>
+            <w:pPr>
+              <w:cnfStyle w:val="000000000000" w:firstRow="0" w:lastRow="0" w:firstColumn="0" w:lastColumn="0" w:oddVBand="0" w:evenVBand="0" w:oddHBand="0" w:evenHBand="0" w:firstRowFirstColumn="0" w:firstRowLastColumn="0" w:lastRowFirstColumn="0" w:lastRowLastColumn="0"/>
+            </w:pPr>
+            <w:r>
+              <w:t>En el punto 7, en caso de que no se encuentre ningún producto de acuerdo con la palabra ingresada, se hará lo siguiente:</w:t>
             </w:r>
           </w:p>
           <w:p>
             <w:pPr>
               <w:pStyle w:val="Prrafodelista"/>
               <w:numPr>
-                <w:ilvl w:val="0"/>
-                <w:numId w:val="37"/>
-              </w:numPr>
-              <w:spacing w:line="240" w:lineRule="auto"/>
-              <w:cnfStyle w:val="000000000000" w:firstRow="0" w:lastRow="0" w:firstColumn="0" w:lastColumn="0" w:oddVBand="0" w:evenVBand="0" w:oddHBand="0" w:evenHBand="0" w:firstRowFirstColumn="0" w:firstRowLastColumn="0" w:lastRowFirstColumn="0" w:lastRowLastColumn="0"/>
-            </w:pPr>
-            <w:r>
-              <w:t>Ingresa a la página principal.</w:t>
-            </w:r>
-          </w:p>
-          <w:p>
-            <w:pPr>
-              <w:pStyle w:val="Prrafodelista"/>
-              <w:numPr>
-                <w:ilvl w:val="0"/>
-                <w:numId w:val="37"/>
-              </w:numPr>
-              <w:spacing w:line="240" w:lineRule="auto"/>
-              <w:cnfStyle w:val="000000000000" w:firstRow="0" w:lastRow="0" w:firstColumn="0" w:lastColumn="0" w:oddVBand="0" w:evenVBand="0" w:oddHBand="0" w:evenHBand="0" w:firstRowFirstColumn="0" w:firstRowLastColumn="0" w:lastRowFirstColumn="0" w:lastRowLastColumn="0"/>
-            </w:pPr>
-            <w:r>
-              <w:t>En la parte superior se mostrará una barra de búsqueda. La barra aparecerá en la mayoría de las páginas del sistema excepto en inicio de sesión, registrarse y detalles de compra.</w:t>
-            </w:r>
-          </w:p>
-          <w:p>
-            <w:pPr>
-              <w:pStyle w:val="Prrafodelista"/>
-              <w:numPr>
-                <w:ilvl w:val="0"/>
-                <w:numId w:val="37"/>
-              </w:numPr>
-              <w:spacing w:line="240" w:lineRule="auto"/>
-              <w:cnfStyle w:val="000000000000" w:firstRow="0" w:lastRow="0" w:firstColumn="0" w:lastColumn="0" w:oddVBand="0" w:evenVBand="0" w:oddHBand="0" w:evenHBand="0" w:firstRowFirstColumn="0" w:firstRowLastColumn="0" w:lastRowFirstColumn="0" w:lastRowLastColumn="0"/>
-            </w:pPr>
-            <w:r>
-              <w:t>El usuario ingresa el nombre del producto o palabra clave a buscar.</w:t>
-            </w:r>
-          </w:p>
-          <w:p>
-            <w:pPr>
-              <w:pStyle w:val="Prrafodelista"/>
-              <w:numPr>
-                <w:ilvl w:val="0"/>
-                <w:numId w:val="37"/>
-              </w:numPr>
-              <w:spacing w:line="240" w:lineRule="auto"/>
-              <w:cnfStyle w:val="000000000000" w:firstRow="0" w:lastRow="0" w:firstColumn="0" w:lastColumn="0" w:oddVBand="0" w:evenVBand="0" w:oddHBand="0" w:evenHBand="0" w:firstRowFirstColumn="0" w:firstRowLastColumn="0" w:lastRowFirstColumn="0" w:lastRowLastColumn="0"/>
-            </w:pPr>
-            <w:r>
-              <w:t>El usuario presiona la tecla ‘</w:t>
-            </w:r>
-            <w:proofErr w:type="spellStart"/>
-            <w:r>
-              <w:t>enter</w:t>
-            </w:r>
-            <w:proofErr w:type="spellEnd"/>
-            <w:r>
-              <w:t>’ del teclado o presiona en el botón de buscar.</w:t>
-            </w:r>
-          </w:p>
-          <w:p>
-            <w:pPr>
-              <w:pStyle w:val="Prrafodelista"/>
-              <w:numPr>
-                <w:ilvl w:val="0"/>
-                <w:numId w:val="37"/>
-              </w:numPr>
-              <w:spacing w:line="240" w:lineRule="auto"/>
-              <w:cnfStyle w:val="000000000000" w:firstRow="0" w:lastRow="0" w:firstColumn="0" w:lastColumn="0" w:oddVBand="0" w:evenVBand="0" w:oddHBand="0" w:evenHBand="0" w:firstRowFirstColumn="0" w:firstRowLastColumn="0" w:lastRowFirstColumn="0" w:lastRowLastColumn="0"/>
-            </w:pPr>
-            <w:r>
-              <w:t>El sistema enviará la palabra ingresada a la base de datos.</w:t>
-            </w:r>
-          </w:p>
-          <w:p>
-            <w:pPr>
-              <w:pStyle w:val="Prrafodelista"/>
-              <w:numPr>
-                <w:ilvl w:val="0"/>
-                <w:numId w:val="37"/>
-              </w:numPr>
-              <w:spacing w:line="240" w:lineRule="auto"/>
-              <w:cnfStyle w:val="000000000000" w:firstRow="0" w:lastRow="0" w:firstColumn="0" w:lastColumn="0" w:oddVBand="0" w:evenVBand="0" w:oddHBand="0" w:evenHBand="0" w:firstRowFirstColumn="0" w:firstRowLastColumn="0" w:lastRowFirstColumn="0" w:lastRowLastColumn="0"/>
-            </w:pPr>
-            <w:r>
-              <w:t>La base de datos buscará todos los productos relacionados con la palabra clave ingresada e indicará que no hay resultados encontrados.</w:t>
-            </w:r>
-          </w:p>
-          <w:p>
-            <w:pPr>
-              <w:pStyle w:val="Prrafodelista"/>
-              <w:numPr>
-                <w:ilvl w:val="0"/>
-                <w:numId w:val="37"/>
+                <w:ilvl w:val="1"/>
+                <w:numId w:val="11"/>
               </w:numPr>
               <w:spacing w:line="240" w:lineRule="auto"/>
               <w:cnfStyle w:val="000000000000" w:firstRow="0" w:lastRow="0" w:firstColumn="0" w:lastColumn="0" w:oddVBand="0" w:evenVBand="0" w:oddHBand="0" w:evenHBand="0" w:firstRowFirstColumn="0" w:firstRowLastColumn="0" w:lastRowFirstColumn="0" w:lastRowLastColumn="0"/>
@@ -2983,6 +3119,13 @@
           <w:tcPr>
             <w:cnfStyle w:val="001000000000" w:firstRow="0" w:lastRow="0" w:firstColumn="1" w:lastColumn="0" w:oddVBand="0" w:evenVBand="0" w:oddHBand="0" w:evenHBand="0" w:firstRowFirstColumn="0" w:firstRowLastColumn="0" w:lastRowFirstColumn="0" w:lastRowLastColumn="0"/>
             <w:tcW w:w="2547" w:type="dxa"/>
+            <w:tcBorders>
+              <w:top w:val="single" w:sz="4" w:space="0" w:color="9CC2E5" w:themeColor="accent5" w:themeTint="99"/>
+              <w:left w:val="single" w:sz="4" w:space="0" w:color="9CC2E5" w:themeColor="accent5" w:themeTint="99"/>
+              <w:bottom w:val="single" w:sz="4" w:space="0" w:color="9CC2E5" w:themeColor="accent5" w:themeTint="99"/>
+              <w:right w:val="single" w:sz="4" w:space="0" w:color="9CC2E5" w:themeColor="accent5" w:themeTint="99"/>
+            </w:tcBorders>
+            <w:hideMark/>
           </w:tcPr>
           <w:p>
             <w:r>
@@ -2993,6 +3136,13 @@
         <w:tc>
           <w:tcPr>
             <w:tcW w:w="6946" w:type="dxa"/>
+            <w:tcBorders>
+              <w:top w:val="single" w:sz="4" w:space="0" w:color="9CC2E5" w:themeColor="accent5" w:themeTint="99"/>
+              <w:left w:val="single" w:sz="4" w:space="0" w:color="9CC2E5" w:themeColor="accent5" w:themeTint="99"/>
+              <w:bottom w:val="single" w:sz="4" w:space="0" w:color="9CC2E5" w:themeColor="accent5" w:themeTint="99"/>
+              <w:right w:val="single" w:sz="4" w:space="0" w:color="9CC2E5" w:themeColor="accent5" w:themeTint="99"/>
+            </w:tcBorders>
+            <w:hideMark/>
           </w:tcPr>
           <w:p>
             <w:pPr>
@@ -3009,6 +3159,13 @@
           <w:tcPr>
             <w:cnfStyle w:val="001000000000" w:firstRow="0" w:lastRow="0" w:firstColumn="1" w:lastColumn="0" w:oddVBand="0" w:evenVBand="0" w:oddHBand="0" w:evenHBand="0" w:firstRowFirstColumn="0" w:firstRowLastColumn="0" w:lastRowFirstColumn="0" w:lastRowLastColumn="0"/>
             <w:tcW w:w="2547" w:type="dxa"/>
+            <w:tcBorders>
+              <w:top w:val="single" w:sz="4" w:space="0" w:color="9CC2E5" w:themeColor="accent5" w:themeTint="99"/>
+              <w:left w:val="single" w:sz="4" w:space="0" w:color="9CC2E5" w:themeColor="accent5" w:themeTint="99"/>
+              <w:bottom w:val="single" w:sz="4" w:space="0" w:color="9CC2E5" w:themeColor="accent5" w:themeTint="99"/>
+              <w:right w:val="single" w:sz="4" w:space="0" w:color="9CC2E5" w:themeColor="accent5" w:themeTint="99"/>
+            </w:tcBorders>
+            <w:hideMark/>
           </w:tcPr>
           <w:p>
             <w:r>
@@ -3019,6 +3176,13 @@
         <w:tc>
           <w:tcPr>
             <w:tcW w:w="6946" w:type="dxa"/>
+            <w:tcBorders>
+              <w:top w:val="single" w:sz="4" w:space="0" w:color="9CC2E5" w:themeColor="accent5" w:themeTint="99"/>
+              <w:left w:val="single" w:sz="4" w:space="0" w:color="9CC2E5" w:themeColor="accent5" w:themeTint="99"/>
+              <w:bottom w:val="single" w:sz="4" w:space="0" w:color="9CC2E5" w:themeColor="accent5" w:themeTint="99"/>
+              <w:right w:val="single" w:sz="4" w:space="0" w:color="9CC2E5" w:themeColor="accent5" w:themeTint="99"/>
+            </w:tcBorders>
+            <w:hideMark/>
           </w:tcPr>
           <w:p>
             <w:pPr>
@@ -3031,15 +3195,156 @@
         </w:tc>
       </w:tr>
     </w:tbl>
+    <w:p/>
+    <w:p/>
+    <w:p/>
+    <w:p/>
+    <w:p/>
+    <w:p/>
+    <w:p/>
     <w:p>
       <w:pPr>
-        <w:tabs>
-          <w:tab w:val="left" w:pos="6086"/>
-        </w:tabs>
-      </w:pPr>
+        <w:jc w:val="center"/>
+        <w:rPr>
+          <w:rFonts w:ascii="Arial" w:hAnsi="Arial" w:cs="Arial"/>
+          <w:b/>
+          <w:bCs/>
+          <w:sz w:val="24"/>
+          <w:szCs w:val="24"/>
+        </w:rPr>
+      </w:pPr>
+      <w:r>
+        <w:rPr>
+          <w:rFonts w:ascii="Arial" w:hAnsi="Arial" w:cs="Arial"/>
+          <w:b/>
+          <w:bCs/>
+          <w:sz w:val="24"/>
+          <w:szCs w:val="24"/>
+        </w:rPr>
+        <w:lastRenderedPageBreak/>
+        <w:t>Imágenes</w:t>
+      </w:r>
+      <w:r>
+        <w:rPr>
+          <w:rFonts w:ascii="Arial" w:hAnsi="Arial" w:cs="Arial"/>
+          <w:b/>
+          <w:bCs/>
+          <w:sz w:val="24"/>
+          <w:szCs w:val="24"/>
+        </w:rPr>
+        <w:t xml:space="preserve"> de la función “Buscar </w:t>
+      </w:r>
+      <w:r>
+        <w:rPr>
+          <w:rFonts w:ascii="Arial" w:hAnsi="Arial" w:cs="Arial"/>
+          <w:b/>
+          <w:bCs/>
+          <w:sz w:val="24"/>
+          <w:szCs w:val="24"/>
+        </w:rPr>
+        <w:t xml:space="preserve">un </w:t>
+      </w:r>
+      <w:r>
+        <w:rPr>
+          <w:rFonts w:ascii="Arial" w:hAnsi="Arial" w:cs="Arial"/>
+          <w:b/>
+          <w:bCs/>
+          <w:sz w:val="24"/>
+          <w:szCs w:val="24"/>
+        </w:rPr>
+        <w:t>producto”</w:t>
+      </w:r>
     </w:p>
     <w:p>
       <w:r>
+        <w:rPr>
+          <w:noProof/>
+        </w:rPr>
+        <w:drawing>
+          <wp:inline distT="0" distB="0" distL="0" distR="0" wp14:anchorId="7C3A5339" wp14:editId="05410213">
+            <wp:extent cx="3188560" cy="3726611"/>
+            <wp:effectExtent l="0" t="0" r="0" b="7620"/>
+            <wp:docPr id="1" name="Imagen 1" descr="Imagen que contiene Escala de tiempo&#10;&#10;Descripción generada automáticamente"/>
+            <wp:cNvGraphicFramePr>
+              <a:graphicFrameLocks xmlns:a="http://schemas.openxmlformats.org/drawingml/2006/main" noChangeAspect="1"/>
+            </wp:cNvGraphicFramePr>
+            <a:graphic xmlns:a="http://schemas.openxmlformats.org/drawingml/2006/main">
+              <a:graphicData uri="http://schemas.openxmlformats.org/drawingml/2006/picture">
+                <pic:pic xmlns:pic="http://schemas.openxmlformats.org/drawingml/2006/picture">
+                  <pic:nvPicPr>
+                    <pic:cNvPr id="1" name="Imagen 1" descr="Imagen que contiene Escala de tiempo&#10;&#10;Descripción generada automáticamente"/>
+                    <pic:cNvPicPr/>
+                  </pic:nvPicPr>
+                  <pic:blipFill>
+                    <a:blip r:embed="rId7"/>
+                    <a:stretch>
+                      <a:fillRect/>
+                    </a:stretch>
+                  </pic:blipFill>
+                  <pic:spPr>
+                    <a:xfrm>
+                      <a:off x="0" y="0"/>
+                      <a:ext cx="3222716" cy="3766531"/>
+                    </a:xfrm>
+                    <a:prstGeom prst="rect">
+                      <a:avLst/>
+                    </a:prstGeom>
+                  </pic:spPr>
+                </pic:pic>
+              </a:graphicData>
+            </a:graphic>
+          </wp:inline>
+        </w:drawing>
+      </w:r>
+    </w:p>
+    <w:p>
+      <w:r>
+        <w:rPr>
+          <w:noProof/>
+        </w:rPr>
+        <w:drawing>
+          <wp:inline distT="0" distB="0" distL="0" distR="0" wp14:anchorId="51A2BA79" wp14:editId="4B4C1739">
+            <wp:extent cx="3191773" cy="3694336"/>
+            <wp:effectExtent l="0" t="0" r="8890" b="1905"/>
+            <wp:docPr id="3" name="Imagen 3" descr="Texto&#10;&#10;Descripción generada automáticamente con confianza media"/>
+            <wp:cNvGraphicFramePr>
+              <a:graphicFrameLocks xmlns:a="http://schemas.openxmlformats.org/drawingml/2006/main" noChangeAspect="1"/>
+            </wp:cNvGraphicFramePr>
+            <a:graphic xmlns:a="http://schemas.openxmlformats.org/drawingml/2006/main">
+              <a:graphicData uri="http://schemas.openxmlformats.org/drawingml/2006/picture">
+                <pic:pic xmlns:pic="http://schemas.openxmlformats.org/drawingml/2006/picture">
+                  <pic:nvPicPr>
+                    <pic:cNvPr id="3" name="Imagen 3" descr="Texto&#10;&#10;Descripción generada automáticamente con confianza media"/>
+                    <pic:cNvPicPr/>
+                  </pic:nvPicPr>
+                  <pic:blipFill>
+                    <a:blip r:embed="rId8"/>
+                    <a:stretch>
+                      <a:fillRect/>
+                    </a:stretch>
+                  </pic:blipFill>
+                  <pic:spPr>
+                    <a:xfrm>
+                      <a:off x="0" y="0"/>
+                      <a:ext cx="3210278" cy="3715755"/>
+                    </a:xfrm>
+                    <a:prstGeom prst="rect">
+                      <a:avLst/>
+                    </a:prstGeom>
+                  </pic:spPr>
+                </pic:pic>
+              </a:graphicData>
+            </a:graphic>
+          </wp:inline>
+        </w:drawing>
+      </w:r>
+      <w:r>
+        <w:br w:type="page"/>
+      </w:r>
+    </w:p>
+    <w:p>
+      <w:r>
+        <w:lastRenderedPageBreak/>
         <w:t>Casos de uso de la función “Historial de compras”.</w:t>
       </w:r>
     </w:p>
@@ -3082,7 +3387,16 @@
               <w:cnfStyle w:val="100000000000" w:firstRow="1" w:lastRow="0" w:firstColumn="0" w:lastColumn="0" w:oddVBand="0" w:evenVBand="0" w:oddHBand="0" w:evenHBand="0" w:firstRowFirstColumn="0" w:firstRowLastColumn="0" w:lastRowFirstColumn="0" w:lastRowLastColumn="0"/>
             </w:pPr>
             <w:r>
-              <w:t>F1 – Buscar un producto</w:t>
+              <w:t>F</w:t>
+            </w:r>
+            <w:r>
+              <w:t>8</w:t>
+            </w:r>
+            <w:r>
+              <w:t xml:space="preserve"> – </w:t>
+            </w:r>
+            <w:r>
+              <w:t>Historial de compras</w:t>
             </w:r>
           </w:p>
         </w:tc>
@@ -3237,15 +3551,7 @@
           </w:tcPr>
           <w:p>
             <w:r>
-              <w:t>Disparador (</w:t>
-            </w:r>
-            <w:proofErr w:type="spellStart"/>
-            <w:r>
-              <w:t>trigger</w:t>
-            </w:r>
-            <w:proofErr w:type="spellEnd"/>
-            <w:r>
-              <w:t>):</w:t>
+              <w:t>Disparador (trigger):</w:t>
             </w:r>
           </w:p>
         </w:tc>
@@ -3346,7 +3652,7 @@
               <w:pStyle w:val="Prrafodelista"/>
               <w:numPr>
                 <w:ilvl w:val="0"/>
-                <w:numId w:val="40"/>
+                <w:numId w:val="7"/>
               </w:numPr>
               <w:spacing w:line="240" w:lineRule="auto"/>
               <w:cnfStyle w:val="000000100000" w:firstRow="0" w:lastRow="0" w:firstColumn="0" w:lastColumn="0" w:oddVBand="0" w:evenVBand="0" w:oddHBand="1" w:evenHBand="0" w:firstRowFirstColumn="0" w:firstRowLastColumn="0" w:lastRowFirstColumn="0" w:lastRowLastColumn="0"/>
@@ -3360,7 +3666,7 @@
               <w:pStyle w:val="Prrafodelista"/>
               <w:numPr>
                 <w:ilvl w:val="0"/>
-                <w:numId w:val="40"/>
+                <w:numId w:val="7"/>
               </w:numPr>
               <w:spacing w:line="240" w:lineRule="auto"/>
               <w:cnfStyle w:val="000000100000" w:firstRow="0" w:lastRow="0" w:firstColumn="0" w:lastColumn="0" w:oddVBand="0" w:evenVBand="0" w:oddHBand="1" w:evenHBand="0" w:firstRowFirstColumn="0" w:firstRowLastColumn="0" w:lastRowFirstColumn="0" w:lastRowLastColumn="0"/>
@@ -3380,7 +3686,7 @@
               <w:pStyle w:val="Prrafodelista"/>
               <w:numPr>
                 <w:ilvl w:val="0"/>
-                <w:numId w:val="40"/>
+                <w:numId w:val="7"/>
               </w:numPr>
               <w:spacing w:line="240" w:lineRule="auto"/>
               <w:cnfStyle w:val="000000100000" w:firstRow="0" w:lastRow="0" w:firstColumn="0" w:lastColumn="0" w:oddVBand="0" w:evenVBand="0" w:oddHBand="1" w:evenHBand="0" w:firstRowFirstColumn="0" w:firstRowLastColumn="0" w:lastRowFirstColumn="0" w:lastRowLastColumn="0"/>
@@ -3394,7 +3700,7 @@
               <w:pStyle w:val="Prrafodelista"/>
               <w:numPr>
                 <w:ilvl w:val="0"/>
-                <w:numId w:val="40"/>
+                <w:numId w:val="7"/>
               </w:numPr>
               <w:spacing w:line="240" w:lineRule="auto"/>
               <w:cnfStyle w:val="000000100000" w:firstRow="0" w:lastRow="0" w:firstColumn="0" w:lastColumn="0" w:oddVBand="0" w:evenVBand="0" w:oddHBand="1" w:evenHBand="0" w:firstRowFirstColumn="0" w:firstRowLastColumn="0" w:lastRowFirstColumn="0" w:lastRowLastColumn="0"/>
@@ -3828,15 +4134,7 @@
           </w:tcPr>
           <w:p>
             <w:r>
-              <w:t>Disparador (</w:t>
-            </w:r>
-            <w:proofErr w:type="spellStart"/>
-            <w:r>
-              <w:t>trigger</w:t>
-            </w:r>
-            <w:proofErr w:type="spellEnd"/>
-            <w:r>
-              <w:t>):</w:t>
+              <w:t>Disparador (trigger):</w:t>
             </w:r>
           </w:p>
         </w:tc>
@@ -3852,15 +4150,7 @@
               <w:t>E</w:t>
             </w:r>
             <w:r>
-              <w:t xml:space="preserve">n cada </w:t>
-            </w:r>
-            <w:proofErr w:type="spellStart"/>
-            <w:r>
-              <w:t>unos</w:t>
-            </w:r>
-            <w:proofErr w:type="spellEnd"/>
-            <w:r>
-              <w:t xml:space="preserve"> de los productos habrá una sección de comentarios donde el cliente podrá interactuar y opinar sobre el producto seleccionado </w:t>
+              <w:t xml:space="preserve">n cada unos de los productos habrá una sección de comentarios donde el cliente podrá interactuar y opinar sobre el producto seleccionado </w:t>
             </w:r>
           </w:p>
         </w:tc>
@@ -3957,7 +4247,7 @@
               <w:pStyle w:val="Prrafodelista"/>
               <w:numPr>
                 <w:ilvl w:val="0"/>
-                <w:numId w:val="41"/>
+                <w:numId w:val="8"/>
               </w:numPr>
               <w:spacing w:line="240" w:lineRule="auto"/>
               <w:cnfStyle w:val="000000100000" w:firstRow="0" w:lastRow="0" w:firstColumn="0" w:lastColumn="0" w:oddVBand="0" w:evenVBand="0" w:oddHBand="1" w:evenHBand="0" w:firstRowFirstColumn="0" w:firstRowLastColumn="0" w:lastRowFirstColumn="0" w:lastRowLastColumn="0"/>
@@ -3971,7 +4261,7 @@
               <w:pStyle w:val="Prrafodelista"/>
               <w:numPr>
                 <w:ilvl w:val="0"/>
-                <w:numId w:val="41"/>
+                <w:numId w:val="8"/>
               </w:numPr>
               <w:spacing w:line="240" w:lineRule="auto"/>
               <w:cnfStyle w:val="000000100000" w:firstRow="0" w:lastRow="0" w:firstColumn="0" w:lastColumn="0" w:oddVBand="0" w:evenVBand="0" w:oddHBand="1" w:evenHBand="0" w:firstRowFirstColumn="0" w:firstRowLastColumn="0" w:lastRowFirstColumn="0" w:lastRowLastColumn="0"/>
@@ -3994,7 +4284,7 @@
               <w:pStyle w:val="Prrafodelista"/>
               <w:numPr>
                 <w:ilvl w:val="0"/>
-                <w:numId w:val="41"/>
+                <w:numId w:val="8"/>
               </w:numPr>
               <w:spacing w:line="240" w:lineRule="auto"/>
               <w:cnfStyle w:val="000000100000" w:firstRow="0" w:lastRow="0" w:firstColumn="0" w:lastColumn="0" w:oddVBand="0" w:evenVBand="0" w:oddHBand="1" w:evenHBand="0" w:firstRowFirstColumn="0" w:firstRowLastColumn="0" w:lastRowFirstColumn="0" w:lastRowLastColumn="0"/>
@@ -4008,7 +4298,7 @@
               <w:pStyle w:val="Prrafodelista"/>
               <w:numPr>
                 <w:ilvl w:val="0"/>
-                <w:numId w:val="41"/>
+                <w:numId w:val="8"/>
               </w:numPr>
               <w:spacing w:line="240" w:lineRule="auto"/>
               <w:cnfStyle w:val="000000100000" w:firstRow="0" w:lastRow="0" w:firstColumn="0" w:lastColumn="0" w:oddVBand="0" w:evenVBand="0" w:oddHBand="1" w:evenHBand="0" w:firstRowFirstColumn="0" w:firstRowLastColumn="0" w:lastRowFirstColumn="0" w:lastRowLastColumn="0"/>
@@ -4022,7 +4312,7 @@
               <w:pStyle w:val="Prrafodelista"/>
               <w:numPr>
                 <w:ilvl w:val="0"/>
-                <w:numId w:val="41"/>
+                <w:numId w:val="8"/>
               </w:numPr>
               <w:spacing w:line="240" w:lineRule="auto"/>
               <w:cnfStyle w:val="000000100000" w:firstRow="0" w:lastRow="0" w:firstColumn="0" w:lastColumn="0" w:oddVBand="0" w:evenVBand="0" w:oddHBand="1" w:evenHBand="0" w:firstRowFirstColumn="0" w:firstRowLastColumn="0" w:lastRowFirstColumn="0" w:lastRowLastColumn="0"/>
@@ -4039,7 +4329,7 @@
               <w:pStyle w:val="Prrafodelista"/>
               <w:numPr>
                 <w:ilvl w:val="0"/>
-                <w:numId w:val="41"/>
+                <w:numId w:val="8"/>
               </w:numPr>
               <w:spacing w:line="240" w:lineRule="auto"/>
               <w:cnfStyle w:val="000000100000" w:firstRow="0" w:lastRow="0" w:firstColumn="0" w:lastColumn="0" w:oddVBand="0" w:evenVBand="0" w:oddHBand="1" w:evenHBand="0" w:firstRowFirstColumn="0" w:firstRowLastColumn="0" w:lastRowFirstColumn="0" w:lastRowLastColumn="0"/>
@@ -4088,7 +4378,7 @@
               <w:pStyle w:val="Prrafodelista"/>
               <w:numPr>
                 <w:ilvl w:val="0"/>
-                <w:numId w:val="45"/>
+                <w:numId w:val="9"/>
               </w:numPr>
               <w:spacing w:line="240" w:lineRule="auto"/>
               <w:cnfStyle w:val="000000000000" w:firstRow="0" w:lastRow="0" w:firstColumn="0" w:lastColumn="0" w:oddVBand="0" w:evenVBand="0" w:oddHBand="0" w:evenHBand="0" w:firstRowFirstColumn="0" w:firstRowLastColumn="0" w:lastRowFirstColumn="0" w:lastRowLastColumn="0"/>
@@ -4102,7 +4392,7 @@
               <w:pStyle w:val="Prrafodelista"/>
               <w:numPr>
                 <w:ilvl w:val="0"/>
-                <w:numId w:val="45"/>
+                <w:numId w:val="9"/>
               </w:numPr>
               <w:spacing w:line="240" w:lineRule="auto"/>
               <w:cnfStyle w:val="000000000000" w:firstRow="0" w:lastRow="0" w:firstColumn="0" w:lastColumn="0" w:oddVBand="0" w:evenVBand="0" w:oddHBand="0" w:evenHBand="0" w:firstRowFirstColumn="0" w:firstRowLastColumn="0" w:lastRowFirstColumn="0" w:lastRowLastColumn="0"/>
@@ -4125,7 +4415,7 @@
               <w:pStyle w:val="Prrafodelista"/>
               <w:numPr>
                 <w:ilvl w:val="0"/>
-                <w:numId w:val="45"/>
+                <w:numId w:val="9"/>
               </w:numPr>
               <w:spacing w:line="240" w:lineRule="auto"/>
               <w:cnfStyle w:val="000000000000" w:firstRow="0" w:lastRow="0" w:firstColumn="0" w:lastColumn="0" w:oddVBand="0" w:evenVBand="0" w:oddHBand="0" w:evenHBand="0" w:firstRowFirstColumn="0" w:firstRowLastColumn="0" w:lastRowFirstColumn="0" w:lastRowLastColumn="0"/>
@@ -4151,7 +4441,7 @@
               <w:pStyle w:val="Prrafodelista"/>
               <w:numPr>
                 <w:ilvl w:val="0"/>
-                <w:numId w:val="45"/>
+                <w:numId w:val="9"/>
               </w:numPr>
               <w:spacing w:line="240" w:lineRule="auto"/>
               <w:cnfStyle w:val="000000000000" w:firstRow="0" w:lastRow="0" w:firstColumn="0" w:lastColumn="0" w:oddVBand="0" w:evenVBand="0" w:oddHBand="0" w:evenHBand="0" w:firstRowFirstColumn="0" w:firstRowLastColumn="0" w:lastRowFirstColumn="0" w:lastRowLastColumn="0"/>
@@ -4165,7 +4455,7 @@
               <w:pStyle w:val="Prrafodelista"/>
               <w:numPr>
                 <w:ilvl w:val="0"/>
-                <w:numId w:val="45"/>
+                <w:numId w:val="9"/>
               </w:numPr>
               <w:spacing w:line="240" w:lineRule="auto"/>
               <w:cnfStyle w:val="000000000000" w:firstRow="0" w:lastRow="0" w:firstColumn="0" w:lastColumn="0" w:oddVBand="0" w:evenVBand="0" w:oddHBand="0" w:evenHBand="0" w:firstRowFirstColumn="0" w:firstRowLastColumn="0" w:lastRowFirstColumn="0" w:lastRowLastColumn="0"/>
@@ -4174,15 +4464,7 @@
               <w:t xml:space="preserve">En la parte superior derecha se mostrará </w:t>
             </w:r>
             <w:r>
-              <w:t xml:space="preserve">un menú en donde al darle clic a “catalogo” te dirigirá a una </w:t>
-            </w:r>
-            <w:proofErr w:type="spellStart"/>
-            <w:r>
-              <w:t>pagina</w:t>
-            </w:r>
-            <w:proofErr w:type="spellEnd"/>
-            <w:r>
-              <w:t xml:space="preserve"> de la ropa disponible</w:t>
+              <w:t>un menú en donde al darle clic a “catalogo” te dirigirá a una pagina de la ropa disponible</w:t>
             </w:r>
             <w:r>
               <w:t xml:space="preserve"> o bien buscar el producto en la barra de búsqueda.</w:t>
@@ -4193,7 +4475,7 @@
               <w:pStyle w:val="Prrafodelista"/>
               <w:numPr>
                 <w:ilvl w:val="0"/>
-                <w:numId w:val="45"/>
+                <w:numId w:val="9"/>
               </w:numPr>
               <w:spacing w:line="240" w:lineRule="auto"/>
               <w:cnfStyle w:val="000000000000" w:firstRow="0" w:lastRow="0" w:firstColumn="0" w:lastColumn="0" w:oddVBand="0" w:evenVBand="0" w:oddHBand="0" w:evenHBand="0" w:firstRowFirstColumn="0" w:firstRowLastColumn="0" w:lastRowFirstColumn="0" w:lastRowLastColumn="0"/>
@@ -4217,7 +4499,7 @@
               <w:pStyle w:val="Prrafodelista"/>
               <w:numPr>
                 <w:ilvl w:val="0"/>
-                <w:numId w:val="45"/>
+                <w:numId w:val="9"/>
               </w:numPr>
               <w:spacing w:line="240" w:lineRule="auto"/>
               <w:cnfStyle w:val="000000000000" w:firstRow="0" w:lastRow="0" w:firstColumn="0" w:lastColumn="0" w:oddVBand="0" w:evenVBand="0" w:oddHBand="0" w:evenHBand="0" w:firstRowFirstColumn="0" w:firstRowLastColumn="0" w:lastRowFirstColumn="0" w:lastRowLastColumn="0"/>
@@ -4310,77 +4592,7 @@
           <w:szCs w:val="24"/>
         </w:rPr>
         <w:lastRenderedPageBreak/>
-        <w:t xml:space="preserve">Casos de uso de la función </w:t>
-      </w:r>
-      <w:r>
-        <w:rPr>
-          <w:rFonts w:ascii="Arial" w:hAnsi="Arial" w:cs="Arial"/>
-          <w:b/>
-          <w:bCs/>
-          <w:sz w:val="24"/>
-          <w:szCs w:val="24"/>
-        </w:rPr>
-        <w:t>‘</w:t>
-      </w:r>
-      <w:r>
-        <w:rPr>
-          <w:rFonts w:ascii="Arial" w:hAnsi="Arial" w:cs="Arial"/>
-          <w:b/>
-          <w:bCs/>
-          <w:sz w:val="24"/>
-          <w:szCs w:val="24"/>
-        </w:rPr>
-        <w:t>C</w:t>
-      </w:r>
-      <w:r>
-        <w:rPr>
-          <w:rFonts w:ascii="Arial" w:hAnsi="Arial" w:cs="Arial"/>
-          <w:b/>
-          <w:bCs/>
-          <w:sz w:val="24"/>
-          <w:szCs w:val="24"/>
-        </w:rPr>
-        <w:t>ompra</w:t>
-      </w:r>
-      <w:r>
-        <w:rPr>
-          <w:rFonts w:ascii="Arial" w:hAnsi="Arial" w:cs="Arial"/>
-          <w:b/>
-          <w:bCs/>
-          <w:sz w:val="24"/>
-          <w:szCs w:val="24"/>
-        </w:rPr>
-        <w:t xml:space="preserve">r </w:t>
-      </w:r>
-      <w:r>
-        <w:rPr>
-          <w:rFonts w:ascii="Arial" w:hAnsi="Arial" w:cs="Arial"/>
-          <w:b/>
-          <w:bCs/>
-          <w:sz w:val="24"/>
-          <w:szCs w:val="24"/>
-        </w:rPr>
-        <w:t>p</w:t>
-      </w:r>
-      <w:r>
-        <w:rPr>
-          <w:rFonts w:ascii="Arial" w:hAnsi="Arial" w:cs="Arial"/>
-          <w:b/>
-          <w:bCs/>
-          <w:sz w:val="24"/>
-          <w:szCs w:val="24"/>
-        </w:rPr>
-        <w:t>roducto’</w:t>
-      </w:r>
-      <w:r>
-        <w:rPr>
-          <w:rFonts w:ascii="Arial" w:hAnsi="Arial" w:cs="Arial"/>
-          <w:b/>
-          <w:bCs/>
-          <w:sz w:val="24"/>
-          <w:szCs w:val="24"/>
-        </w:rPr>
-        <w:t>:</w:t>
+        <w:t>Casos de uso de la función ‘Comprar producto’:</w:t>
       </w:r>
     </w:p>
     <w:p>
@@ -4394,25 +4606,7 @@
         <w:rPr>
           <w:rFonts w:ascii="Arial" w:hAnsi="Arial" w:cs="Arial"/>
         </w:rPr>
-        <w:t xml:space="preserve">Una de las funciones más importantes de todo el sistema, ya que es la función principal ya que el usuario o cliente que haya iniciado sesión en el </w:t>
-      </w:r>
-      <w:r>
-        <w:rPr>
-          <w:rFonts w:ascii="Arial" w:hAnsi="Arial" w:cs="Arial"/>
-        </w:rPr>
-        <w:t>sistema</w:t>
-      </w:r>
-      <w:r>
-        <w:rPr>
-          <w:rFonts w:ascii="Arial" w:hAnsi="Arial" w:cs="Arial"/>
-        </w:rPr>
-        <w:t xml:space="preserve"> podrá hacer la compra de los productos que él desee, contando con una plataforma de pago externo de alto prestigio para guardar la seguridad de la información bancaria del cliente. Este proceso se lleva a cabo agregando productos al carrito de compras, </w:t>
-      </w:r>
-      <w:r>
-        <w:rPr>
-          <w:rFonts w:ascii="Arial" w:hAnsi="Arial" w:cs="Arial"/>
-        </w:rPr>
-        <w:t xml:space="preserve">presionando en el botón de comprar y le muestre una página indicando los datos necesarios para la entrega del producto, y después solicitar el método de pago, ya sea por deposito, transferencia o pago en línea utilizando “PayPal”. </w:t>
+        <w:t xml:space="preserve">Una de las funciones más importantes de todo el sistema, ya que es la función principal ya que el usuario o cliente que haya iniciado sesión en el sistema podrá hacer la compra de los productos que él desee, contando con una plataforma de pago externo de alto prestigio para guardar la seguridad de la información bancaria del cliente. Este proceso se lleva a cabo agregando productos al carrito de compras, presionando en el botón de comprar y le muestre una página indicando los datos necesarios para la entrega del producto, y después solicitar el método de pago, ya sea por deposito, transferencia o pago en línea utilizando “PayPal”. </w:t>
       </w:r>
     </w:p>
     <w:p>
@@ -4448,6 +4642,7 @@
           <w:tcPr>
             <w:cnfStyle w:val="001000000000" w:firstRow="0" w:lastRow="0" w:firstColumn="1" w:lastColumn="0" w:oddVBand="0" w:evenVBand="0" w:oddHBand="0" w:evenHBand="0" w:firstRowFirstColumn="0" w:firstRowLastColumn="0" w:lastRowFirstColumn="0" w:lastRowLastColumn="0"/>
             <w:tcW w:w="2547" w:type="dxa"/>
+            <w:hideMark/>
           </w:tcPr>
           <w:p>
             <w:pPr>
@@ -4461,6 +4656,7 @@
         <w:tc>
           <w:tcPr>
             <w:tcW w:w="6946" w:type="dxa"/>
+            <w:hideMark/>
           </w:tcPr>
           <w:p>
             <w:pPr>
@@ -4468,16 +4664,7 @@
               <w:cnfStyle w:val="100000000000" w:firstRow="1" w:lastRow="0" w:firstColumn="0" w:lastColumn="0" w:oddVBand="0" w:evenVBand="0" w:oddHBand="0" w:evenHBand="0" w:firstRowFirstColumn="0" w:firstRowLastColumn="0" w:lastRowFirstColumn="0" w:lastRowLastColumn="0"/>
             </w:pPr>
             <w:r>
-              <w:t>F</w:t>
-            </w:r>
-            <w:r>
-              <w:t>7</w:t>
-            </w:r>
-            <w:r>
-              <w:t xml:space="preserve"> – </w:t>
-            </w:r>
-            <w:r>
-              <w:t>Comprar producto</w:t>
+              <w:t>F7 – Comprar producto</w:t>
             </w:r>
           </w:p>
         </w:tc>
@@ -4490,6 +4677,13 @@
           <w:tcPr>
             <w:cnfStyle w:val="001000000000" w:firstRow="0" w:lastRow="0" w:firstColumn="1" w:lastColumn="0" w:oddVBand="0" w:evenVBand="0" w:oddHBand="0" w:evenHBand="0" w:firstRowFirstColumn="0" w:firstRowLastColumn="0" w:lastRowFirstColumn="0" w:lastRowLastColumn="0"/>
             <w:tcW w:w="2547" w:type="dxa"/>
+            <w:tcBorders>
+              <w:top w:val="single" w:sz="4" w:space="0" w:color="9CC2E5" w:themeColor="accent5" w:themeTint="99"/>
+              <w:left w:val="single" w:sz="4" w:space="0" w:color="9CC2E5" w:themeColor="accent5" w:themeTint="99"/>
+              <w:bottom w:val="single" w:sz="4" w:space="0" w:color="9CC2E5" w:themeColor="accent5" w:themeTint="99"/>
+              <w:right w:val="single" w:sz="4" w:space="0" w:color="9CC2E5" w:themeColor="accent5" w:themeTint="99"/>
+            </w:tcBorders>
+            <w:hideMark/>
           </w:tcPr>
           <w:p>
             <w:r>
@@ -4500,6 +4694,13 @@
         <w:tc>
           <w:tcPr>
             <w:tcW w:w="6946" w:type="dxa"/>
+            <w:tcBorders>
+              <w:top w:val="single" w:sz="4" w:space="0" w:color="9CC2E5" w:themeColor="accent5" w:themeTint="99"/>
+              <w:left w:val="single" w:sz="4" w:space="0" w:color="9CC2E5" w:themeColor="accent5" w:themeTint="99"/>
+              <w:bottom w:val="single" w:sz="4" w:space="0" w:color="9CC2E5" w:themeColor="accent5" w:themeTint="99"/>
+              <w:right w:val="single" w:sz="4" w:space="0" w:color="9CC2E5" w:themeColor="accent5" w:themeTint="99"/>
+            </w:tcBorders>
+            <w:hideMark/>
           </w:tcPr>
           <w:p>
             <w:pPr>
@@ -4516,6 +4717,13 @@
           <w:tcPr>
             <w:cnfStyle w:val="001000000000" w:firstRow="0" w:lastRow="0" w:firstColumn="1" w:lastColumn="0" w:oddVBand="0" w:evenVBand="0" w:oddHBand="0" w:evenHBand="0" w:firstRowFirstColumn="0" w:firstRowLastColumn="0" w:lastRowFirstColumn="0" w:lastRowLastColumn="0"/>
             <w:tcW w:w="2547" w:type="dxa"/>
+            <w:tcBorders>
+              <w:top w:val="single" w:sz="4" w:space="0" w:color="9CC2E5" w:themeColor="accent5" w:themeTint="99"/>
+              <w:left w:val="single" w:sz="4" w:space="0" w:color="9CC2E5" w:themeColor="accent5" w:themeTint="99"/>
+              <w:bottom w:val="single" w:sz="4" w:space="0" w:color="9CC2E5" w:themeColor="accent5" w:themeTint="99"/>
+              <w:right w:val="single" w:sz="4" w:space="0" w:color="9CC2E5" w:themeColor="accent5" w:themeTint="99"/>
+            </w:tcBorders>
+            <w:hideMark/>
           </w:tcPr>
           <w:p>
             <w:r>
@@ -4526,19 +4734,20 @@
         <w:tc>
           <w:tcPr>
             <w:tcW w:w="6946" w:type="dxa"/>
-          </w:tcPr>
-          <w:p>
-            <w:pPr>
-              <w:cnfStyle w:val="000000000000" w:firstRow="0" w:lastRow="0" w:firstColumn="0" w:lastColumn="0" w:oddVBand="0" w:evenVBand="0" w:oddHBand="0" w:evenHBand="0" w:firstRowFirstColumn="0" w:firstRowLastColumn="0" w:lastRowFirstColumn="0" w:lastRowLastColumn="0"/>
-            </w:pPr>
-            <w:r>
-              <w:t>“Fecha de</w:t>
-            </w:r>
-            <w:r>
-              <w:t>l comentario</w:t>
-            </w:r>
-            <w:r>
-              <w:t>”</w:t>
+            <w:tcBorders>
+              <w:top w:val="single" w:sz="4" w:space="0" w:color="9CC2E5" w:themeColor="accent5" w:themeTint="99"/>
+              <w:left w:val="single" w:sz="4" w:space="0" w:color="9CC2E5" w:themeColor="accent5" w:themeTint="99"/>
+              <w:bottom w:val="single" w:sz="4" w:space="0" w:color="9CC2E5" w:themeColor="accent5" w:themeTint="99"/>
+              <w:right w:val="single" w:sz="4" w:space="0" w:color="9CC2E5" w:themeColor="accent5" w:themeTint="99"/>
+            </w:tcBorders>
+            <w:hideMark/>
+          </w:tcPr>
+          <w:p>
+            <w:pPr>
+              <w:cnfStyle w:val="000000000000" w:firstRow="0" w:lastRow="0" w:firstColumn="0" w:lastColumn="0" w:oddVBand="0" w:evenVBand="0" w:oddHBand="0" w:evenHBand="0" w:firstRowFirstColumn="0" w:firstRowLastColumn="0" w:lastRowFirstColumn="0" w:lastRowLastColumn="0"/>
+            </w:pPr>
+            <w:r>
+              <w:t>“Fecha del comentario”</w:t>
             </w:r>
           </w:p>
         </w:tc>
@@ -4551,6 +4760,13 @@
           <w:tcPr>
             <w:cnfStyle w:val="001000000000" w:firstRow="0" w:lastRow="0" w:firstColumn="1" w:lastColumn="0" w:oddVBand="0" w:evenVBand="0" w:oddHBand="0" w:evenHBand="0" w:firstRowFirstColumn="0" w:firstRowLastColumn="0" w:lastRowFirstColumn="0" w:lastRowLastColumn="0"/>
             <w:tcW w:w="2547" w:type="dxa"/>
+            <w:tcBorders>
+              <w:top w:val="single" w:sz="4" w:space="0" w:color="9CC2E5" w:themeColor="accent5" w:themeTint="99"/>
+              <w:left w:val="single" w:sz="4" w:space="0" w:color="9CC2E5" w:themeColor="accent5" w:themeTint="99"/>
+              <w:bottom w:val="single" w:sz="4" w:space="0" w:color="9CC2E5" w:themeColor="accent5" w:themeTint="99"/>
+              <w:right w:val="single" w:sz="4" w:space="0" w:color="9CC2E5" w:themeColor="accent5" w:themeTint="99"/>
+            </w:tcBorders>
+            <w:hideMark/>
           </w:tcPr>
           <w:p>
             <w:r>
@@ -4561,6 +4777,13 @@
         <w:tc>
           <w:tcPr>
             <w:tcW w:w="6946" w:type="dxa"/>
+            <w:tcBorders>
+              <w:top w:val="single" w:sz="4" w:space="0" w:color="9CC2E5" w:themeColor="accent5" w:themeTint="99"/>
+              <w:left w:val="single" w:sz="4" w:space="0" w:color="9CC2E5" w:themeColor="accent5" w:themeTint="99"/>
+              <w:bottom w:val="single" w:sz="4" w:space="0" w:color="9CC2E5" w:themeColor="accent5" w:themeTint="99"/>
+              <w:right w:val="single" w:sz="4" w:space="0" w:color="9CC2E5" w:themeColor="accent5" w:themeTint="99"/>
+            </w:tcBorders>
+            <w:hideMark/>
           </w:tcPr>
           <w:p>
             <w:pPr>
@@ -4577,6 +4800,13 @@
           <w:tcPr>
             <w:cnfStyle w:val="001000000000" w:firstRow="0" w:lastRow="0" w:firstColumn="1" w:lastColumn="0" w:oddVBand="0" w:evenVBand="0" w:oddHBand="0" w:evenHBand="0" w:firstRowFirstColumn="0" w:firstRowLastColumn="0" w:lastRowFirstColumn="0" w:lastRowLastColumn="0"/>
             <w:tcW w:w="2547" w:type="dxa"/>
+            <w:tcBorders>
+              <w:top w:val="single" w:sz="4" w:space="0" w:color="9CC2E5" w:themeColor="accent5" w:themeTint="99"/>
+              <w:left w:val="single" w:sz="4" w:space="0" w:color="9CC2E5" w:themeColor="accent5" w:themeTint="99"/>
+              <w:bottom w:val="single" w:sz="4" w:space="0" w:color="9CC2E5" w:themeColor="accent5" w:themeTint="99"/>
+              <w:right w:val="single" w:sz="4" w:space="0" w:color="9CC2E5" w:themeColor="accent5" w:themeTint="99"/>
+            </w:tcBorders>
+            <w:hideMark/>
           </w:tcPr>
           <w:p>
             <w:r>
@@ -4587,6 +4817,13 @@
         <w:tc>
           <w:tcPr>
             <w:tcW w:w="6946" w:type="dxa"/>
+            <w:tcBorders>
+              <w:top w:val="single" w:sz="4" w:space="0" w:color="9CC2E5" w:themeColor="accent5" w:themeTint="99"/>
+              <w:left w:val="single" w:sz="4" w:space="0" w:color="9CC2E5" w:themeColor="accent5" w:themeTint="99"/>
+              <w:bottom w:val="single" w:sz="4" w:space="0" w:color="9CC2E5" w:themeColor="accent5" w:themeTint="99"/>
+              <w:right w:val="single" w:sz="4" w:space="0" w:color="9CC2E5" w:themeColor="accent5" w:themeTint="99"/>
+            </w:tcBorders>
+            <w:hideMark/>
           </w:tcPr>
           <w:p>
             <w:pPr>
@@ -4606,6 +4843,13 @@
           <w:tcPr>
             <w:cnfStyle w:val="001000000000" w:firstRow="0" w:lastRow="0" w:firstColumn="1" w:lastColumn="0" w:oddVBand="0" w:evenVBand="0" w:oddHBand="0" w:evenHBand="0" w:firstRowFirstColumn="0" w:firstRowLastColumn="0" w:lastRowFirstColumn="0" w:lastRowLastColumn="0"/>
             <w:tcW w:w="2547" w:type="dxa"/>
+            <w:tcBorders>
+              <w:top w:val="single" w:sz="4" w:space="0" w:color="9CC2E5" w:themeColor="accent5" w:themeTint="99"/>
+              <w:left w:val="single" w:sz="4" w:space="0" w:color="9CC2E5" w:themeColor="accent5" w:themeTint="99"/>
+              <w:bottom w:val="single" w:sz="4" w:space="0" w:color="9CC2E5" w:themeColor="accent5" w:themeTint="99"/>
+              <w:right w:val="single" w:sz="4" w:space="0" w:color="9CC2E5" w:themeColor="accent5" w:themeTint="99"/>
+            </w:tcBorders>
+            <w:hideMark/>
           </w:tcPr>
           <w:p>
             <w:r>
@@ -4616,6 +4860,13 @@
         <w:tc>
           <w:tcPr>
             <w:tcW w:w="6946" w:type="dxa"/>
+            <w:tcBorders>
+              <w:top w:val="single" w:sz="4" w:space="0" w:color="9CC2E5" w:themeColor="accent5" w:themeTint="99"/>
+              <w:left w:val="single" w:sz="4" w:space="0" w:color="9CC2E5" w:themeColor="accent5" w:themeTint="99"/>
+              <w:bottom w:val="single" w:sz="4" w:space="0" w:color="9CC2E5" w:themeColor="accent5" w:themeTint="99"/>
+              <w:right w:val="single" w:sz="4" w:space="0" w:color="9CC2E5" w:themeColor="accent5" w:themeTint="99"/>
+            </w:tcBorders>
+            <w:hideMark/>
           </w:tcPr>
           <w:p>
             <w:pPr>
@@ -4632,94 +4883,53 @@
           <w:tcPr>
             <w:cnfStyle w:val="001000000000" w:firstRow="0" w:lastRow="0" w:firstColumn="1" w:lastColumn="0" w:oddVBand="0" w:evenVBand="0" w:oddHBand="0" w:evenHBand="0" w:firstRowFirstColumn="0" w:firstRowLastColumn="0" w:lastRowFirstColumn="0" w:lastRowLastColumn="0"/>
             <w:tcW w:w="2547" w:type="dxa"/>
-          </w:tcPr>
-          <w:p>
-            <w:r>
-              <w:t>Disparador (</w:t>
-            </w:r>
-            <w:proofErr w:type="spellStart"/>
-            <w:r>
-              <w:t>trigger</w:t>
-            </w:r>
-            <w:proofErr w:type="spellEnd"/>
-            <w:r>
-              <w:t>):</w:t>
+            <w:tcBorders>
+              <w:top w:val="single" w:sz="4" w:space="0" w:color="9CC2E5" w:themeColor="accent5" w:themeTint="99"/>
+              <w:left w:val="single" w:sz="4" w:space="0" w:color="9CC2E5" w:themeColor="accent5" w:themeTint="99"/>
+              <w:bottom w:val="single" w:sz="4" w:space="0" w:color="9CC2E5" w:themeColor="accent5" w:themeTint="99"/>
+              <w:right w:val="single" w:sz="4" w:space="0" w:color="9CC2E5" w:themeColor="accent5" w:themeTint="99"/>
+            </w:tcBorders>
+            <w:hideMark/>
+          </w:tcPr>
+          <w:p>
+            <w:r>
+              <w:t>Disparador (trigger):</w:t>
             </w:r>
           </w:p>
         </w:tc>
         <w:tc>
           <w:tcPr>
             <w:tcW w:w="6946" w:type="dxa"/>
-          </w:tcPr>
-          <w:p>
-            <w:pPr>
-              <w:cnfStyle w:val="000000000000" w:firstRow="0" w:lastRow="0" w:firstColumn="0" w:lastColumn="0" w:oddVBand="0" w:evenVBand="0" w:oddHBand="0" w:evenHBand="0" w:firstRowFirstColumn="0" w:firstRowLastColumn="0" w:lastRowFirstColumn="0" w:lastRowLastColumn="0"/>
-            </w:pPr>
-            <w:r>
-              <w:t>Será el botón “Agregar a carrito” para agregar productos a su carrito de compras.</w:t>
-            </w:r>
-            <w:r>
-              <w:t xml:space="preserve"> </w:t>
-            </w:r>
-          </w:p>
-          <w:p>
-            <w:pPr>
-              <w:cnfStyle w:val="000000000000" w:firstRow="0" w:lastRow="0" w:firstColumn="0" w:lastColumn="0" w:oddVBand="0" w:evenVBand="0" w:oddHBand="0" w:evenHBand="0" w:firstRowFirstColumn="0" w:firstRowLastColumn="0" w:lastRowFirstColumn="0" w:lastRowLastColumn="0"/>
-            </w:pPr>
-            <w:r>
-              <w:t xml:space="preserve">Será el botón </w:t>
-            </w:r>
-            <w:r>
-              <w:t>“</w:t>
-            </w:r>
-            <w:r>
-              <w:t>comprar</w:t>
-            </w:r>
-            <w:r>
-              <w:t>”</w:t>
-            </w:r>
-            <w:r>
-              <w:t xml:space="preserve"> para solicitar la información de entrega.</w:t>
-            </w:r>
-          </w:p>
-          <w:p>
-            <w:pPr>
-              <w:cnfStyle w:val="000000000000" w:firstRow="0" w:lastRow="0" w:firstColumn="0" w:lastColumn="0" w:oddVBand="0" w:evenVBand="0" w:oddHBand="0" w:evenHBand="0" w:firstRowFirstColumn="0" w:firstRowLastColumn="0" w:lastRowFirstColumn="0" w:lastRowLastColumn="0"/>
-            </w:pPr>
-            <w:r>
-              <w:t xml:space="preserve">Además, después se le solicitará </w:t>
-            </w:r>
-            <w:r>
-              <w:t xml:space="preserve">la información de entrega y </w:t>
-            </w:r>
-            <w:r>
-              <w:t>el método de pago</w:t>
-            </w:r>
-            <w:r>
-              <w:t>,</w:t>
-            </w:r>
-            <w:r>
-              <w:t xml:space="preserve"> el cliente deberá seleccionarlo con un método de </w:t>
-            </w:r>
-            <w:proofErr w:type="spellStart"/>
-            <w:r>
-              <w:t>RadioBox</w:t>
-            </w:r>
-            <w:proofErr w:type="spellEnd"/>
-            <w:r>
-              <w:t xml:space="preserve"> y presionar en </w:t>
-            </w:r>
-            <w:r>
-              <w:t>“</w:t>
-            </w:r>
-            <w:r>
-              <w:t>siguiente</w:t>
-            </w:r>
-            <w:r>
-              <w:t>”</w:t>
-            </w:r>
-            <w:r>
-              <w:t>.</w:t>
+            <w:tcBorders>
+              <w:top w:val="single" w:sz="4" w:space="0" w:color="9CC2E5" w:themeColor="accent5" w:themeTint="99"/>
+              <w:left w:val="single" w:sz="4" w:space="0" w:color="9CC2E5" w:themeColor="accent5" w:themeTint="99"/>
+              <w:bottom w:val="single" w:sz="4" w:space="0" w:color="9CC2E5" w:themeColor="accent5" w:themeTint="99"/>
+              <w:right w:val="single" w:sz="4" w:space="0" w:color="9CC2E5" w:themeColor="accent5" w:themeTint="99"/>
+            </w:tcBorders>
+            <w:hideMark/>
+          </w:tcPr>
+          <w:p>
+            <w:pPr>
+              <w:cnfStyle w:val="000000000000" w:firstRow="0" w:lastRow="0" w:firstColumn="0" w:lastColumn="0" w:oddVBand="0" w:evenVBand="0" w:oddHBand="0" w:evenHBand="0" w:firstRowFirstColumn="0" w:firstRowLastColumn="0" w:lastRowFirstColumn="0" w:lastRowLastColumn="0"/>
+            </w:pPr>
+            <w:r>
+              <w:t xml:space="preserve">Será el botón “Agregar a carrito” para agregar productos a su carrito de compras. </w:t>
+            </w:r>
+          </w:p>
+          <w:p>
+            <w:pPr>
+              <w:cnfStyle w:val="000000000000" w:firstRow="0" w:lastRow="0" w:firstColumn="0" w:lastColumn="0" w:oddVBand="0" w:evenVBand="0" w:oddHBand="0" w:evenHBand="0" w:firstRowFirstColumn="0" w:firstRowLastColumn="0" w:lastRowFirstColumn="0" w:lastRowLastColumn="0"/>
+            </w:pPr>
+            <w:r>
+              <w:t>Será el botón “comprar” para solicitar la información de entrega.</w:t>
+            </w:r>
+          </w:p>
+          <w:p>
+            <w:pPr>
+              <w:cnfStyle w:val="000000000000" w:firstRow="0" w:lastRow="0" w:firstColumn="0" w:lastColumn="0" w:oddVBand="0" w:evenVBand="0" w:oddHBand="0" w:evenHBand="0" w:firstRowFirstColumn="0" w:firstRowLastColumn="0" w:lastRowFirstColumn="0" w:lastRowLastColumn="0"/>
+            </w:pPr>
+            <w:r>
+              <w:t>Además, después se le solicitará la información de entrega y el método de pago, el cliente deberá seleccionarlo con un método de RadioBox y presionar en “siguiente”.</w:t>
             </w:r>
           </w:p>
           <w:p>
@@ -4735,10 +4945,7 @@
               <w:cnfStyle w:val="000000000000" w:firstRow="0" w:lastRow="0" w:firstColumn="0" w:lastColumn="0" w:oddVBand="0" w:evenVBand="0" w:oddHBand="0" w:evenHBand="0" w:firstRowFirstColumn="0" w:firstRowLastColumn="0" w:lastRowFirstColumn="0" w:lastRowLastColumn="0"/>
             </w:pPr>
             <w:r>
-              <w:t>En caso de que</w:t>
-            </w:r>
-            <w:r>
-              <w:t xml:space="preserve"> el método de pago sea por transferencia o depósito, tendrá que esperar un lapso de 3 días para enviar el producto.</w:t>
+              <w:t>En caso de que el método de pago sea por transferencia o depósito, tendrá que esperar un lapso de 3 días para enviar el producto.</w:t>
             </w:r>
           </w:p>
         </w:tc>
@@ -4751,6 +4958,13 @@
           <w:tcPr>
             <w:cnfStyle w:val="001000000000" w:firstRow="0" w:lastRow="0" w:firstColumn="1" w:lastColumn="0" w:oddVBand="0" w:evenVBand="0" w:oddHBand="0" w:evenHBand="0" w:firstRowFirstColumn="0" w:firstRowLastColumn="0" w:lastRowFirstColumn="0" w:lastRowLastColumn="0"/>
             <w:tcW w:w="2547" w:type="dxa"/>
+            <w:tcBorders>
+              <w:top w:val="single" w:sz="4" w:space="0" w:color="9CC2E5" w:themeColor="accent5" w:themeTint="99"/>
+              <w:left w:val="single" w:sz="4" w:space="0" w:color="9CC2E5" w:themeColor="accent5" w:themeTint="99"/>
+              <w:bottom w:val="single" w:sz="4" w:space="0" w:color="9CC2E5" w:themeColor="accent5" w:themeTint="99"/>
+              <w:right w:val="single" w:sz="4" w:space="0" w:color="9CC2E5" w:themeColor="accent5" w:themeTint="99"/>
+            </w:tcBorders>
+            <w:hideMark/>
           </w:tcPr>
           <w:p>
             <w:r>
@@ -4761,6 +4975,13 @@
         <w:tc>
           <w:tcPr>
             <w:tcW w:w="6946" w:type="dxa"/>
+            <w:tcBorders>
+              <w:top w:val="single" w:sz="4" w:space="0" w:color="9CC2E5" w:themeColor="accent5" w:themeTint="99"/>
+              <w:left w:val="single" w:sz="4" w:space="0" w:color="9CC2E5" w:themeColor="accent5" w:themeTint="99"/>
+              <w:bottom w:val="single" w:sz="4" w:space="0" w:color="9CC2E5" w:themeColor="accent5" w:themeTint="99"/>
+              <w:right w:val="single" w:sz="4" w:space="0" w:color="9CC2E5" w:themeColor="accent5" w:themeTint="99"/>
+            </w:tcBorders>
+            <w:hideMark/>
           </w:tcPr>
           <w:p>
             <w:pPr>
@@ -4777,6 +4998,13 @@
           <w:tcPr>
             <w:cnfStyle w:val="001000000000" w:firstRow="0" w:lastRow="0" w:firstColumn="1" w:lastColumn="0" w:oddVBand="0" w:evenVBand="0" w:oddHBand="0" w:evenHBand="0" w:firstRowFirstColumn="0" w:firstRowLastColumn="0" w:lastRowFirstColumn="0" w:lastRowLastColumn="0"/>
             <w:tcW w:w="2547" w:type="dxa"/>
+            <w:tcBorders>
+              <w:top w:val="single" w:sz="4" w:space="0" w:color="9CC2E5" w:themeColor="accent5" w:themeTint="99"/>
+              <w:left w:val="single" w:sz="4" w:space="0" w:color="9CC2E5" w:themeColor="accent5" w:themeTint="99"/>
+              <w:bottom w:val="single" w:sz="4" w:space="0" w:color="9CC2E5" w:themeColor="accent5" w:themeTint="99"/>
+              <w:right w:val="single" w:sz="4" w:space="0" w:color="9CC2E5" w:themeColor="accent5" w:themeTint="99"/>
+            </w:tcBorders>
+            <w:hideMark/>
           </w:tcPr>
           <w:p>
             <w:r>
@@ -4787,6 +5015,13 @@
         <w:tc>
           <w:tcPr>
             <w:tcW w:w="6946" w:type="dxa"/>
+            <w:tcBorders>
+              <w:top w:val="single" w:sz="4" w:space="0" w:color="9CC2E5" w:themeColor="accent5" w:themeTint="99"/>
+              <w:left w:val="single" w:sz="4" w:space="0" w:color="9CC2E5" w:themeColor="accent5" w:themeTint="99"/>
+              <w:bottom w:val="single" w:sz="4" w:space="0" w:color="9CC2E5" w:themeColor="accent5" w:themeTint="99"/>
+              <w:right w:val="single" w:sz="4" w:space="0" w:color="9CC2E5" w:themeColor="accent5" w:themeTint="99"/>
+            </w:tcBorders>
+            <w:hideMark/>
           </w:tcPr>
           <w:p>
             <w:pPr>
@@ -4807,6 +5042,13 @@
           <w:tcPr>
             <w:cnfStyle w:val="001000000000" w:firstRow="0" w:lastRow="0" w:firstColumn="1" w:lastColumn="0" w:oddVBand="0" w:evenVBand="0" w:oddHBand="0" w:evenHBand="0" w:firstRowFirstColumn="0" w:firstRowLastColumn="0" w:lastRowFirstColumn="0" w:lastRowLastColumn="0"/>
             <w:tcW w:w="2547" w:type="dxa"/>
+            <w:tcBorders>
+              <w:top w:val="single" w:sz="4" w:space="0" w:color="9CC2E5" w:themeColor="accent5" w:themeTint="99"/>
+              <w:left w:val="single" w:sz="4" w:space="0" w:color="9CC2E5" w:themeColor="accent5" w:themeTint="99"/>
+              <w:bottom w:val="single" w:sz="4" w:space="0" w:color="9CC2E5" w:themeColor="accent5" w:themeTint="99"/>
+              <w:right w:val="single" w:sz="4" w:space="0" w:color="9CC2E5" w:themeColor="accent5" w:themeTint="99"/>
+            </w:tcBorders>
+            <w:hideMark/>
           </w:tcPr>
           <w:p>
             <w:r>
@@ -4817,13 +5059,20 @@
         <w:tc>
           <w:tcPr>
             <w:tcW w:w="6946" w:type="dxa"/>
+            <w:tcBorders>
+              <w:top w:val="single" w:sz="4" w:space="0" w:color="9CC2E5" w:themeColor="accent5" w:themeTint="99"/>
+              <w:left w:val="single" w:sz="4" w:space="0" w:color="9CC2E5" w:themeColor="accent5" w:themeTint="99"/>
+              <w:bottom w:val="single" w:sz="4" w:space="0" w:color="9CC2E5" w:themeColor="accent5" w:themeTint="99"/>
+              <w:right w:val="single" w:sz="4" w:space="0" w:color="9CC2E5" w:themeColor="accent5" w:themeTint="99"/>
+            </w:tcBorders>
+            <w:hideMark/>
           </w:tcPr>
           <w:p>
             <w:pPr>
               <w:pStyle w:val="Prrafodelista"/>
               <w:numPr>
                 <w:ilvl w:val="0"/>
-                <w:numId w:val="46"/>
+                <w:numId w:val="12"/>
               </w:numPr>
               <w:spacing w:line="240" w:lineRule="auto"/>
               <w:cnfStyle w:val="000000100000" w:firstRow="0" w:lastRow="0" w:firstColumn="0" w:lastColumn="0" w:oddVBand="0" w:evenVBand="0" w:oddHBand="1" w:evenHBand="0" w:firstRowFirstColumn="0" w:firstRowLastColumn="0" w:lastRowFirstColumn="0" w:lastRowLastColumn="0"/>
@@ -4837,19 +5086,13 @@
               <w:pStyle w:val="Prrafodelista"/>
               <w:numPr>
                 <w:ilvl w:val="0"/>
-                <w:numId w:val="46"/>
+                <w:numId w:val="12"/>
               </w:numPr>
               <w:spacing w:line="240" w:lineRule="auto"/>
               <w:cnfStyle w:val="000000100000" w:firstRow="0" w:lastRow="0" w:firstColumn="0" w:lastColumn="0" w:oddVBand="0" w:evenVBand="0" w:oddHBand="1" w:evenHBand="0" w:firstRowFirstColumn="0" w:firstRowLastColumn="0" w:lastRowFirstColumn="0" w:lastRowLastColumn="0"/>
             </w:pPr>
             <w:r>
-              <w:t>El usuario debe iniciar sesión</w:t>
-            </w:r>
-            <w:r>
-              <w:t xml:space="preserve"> en la parte superior derecha o en caso de no tener una cuenta, deberá crear una</w:t>
-            </w:r>
-            <w:r>
-              <w:t>, seguir el caso de uso de “iniciar sesión” o “registro”.</w:t>
+              <w:t>El usuario debe iniciar sesión en la parte superior derecha o en caso de no tener una cuenta, deberá crear una.</w:t>
             </w:r>
           </w:p>
           <w:p>
@@ -4857,22 +5100,13 @@
               <w:pStyle w:val="Prrafodelista"/>
               <w:numPr>
                 <w:ilvl w:val="0"/>
-                <w:numId w:val="46"/>
+                <w:numId w:val="12"/>
               </w:numPr>
               <w:spacing w:line="240" w:lineRule="auto"/>
               <w:cnfStyle w:val="000000100000" w:firstRow="0" w:lastRow="0" w:firstColumn="0" w:lastColumn="0" w:oddVBand="0" w:evenVBand="0" w:oddHBand="1" w:evenHBand="0" w:firstRowFirstColumn="0" w:firstRowLastColumn="0" w:lastRowFirstColumn="0" w:lastRowLastColumn="0"/>
             </w:pPr>
             <w:r>
-              <w:t>El usuario debe buscar el</w:t>
-            </w:r>
-            <w:r>
-              <w:t xml:space="preserve"> producto </w:t>
-            </w:r>
-            <w:r>
-              <w:t>que el desea comprar</w:t>
-            </w:r>
-            <w:r>
-              <w:t xml:space="preserve"> con ayuda del buscador o de manera manual.</w:t>
+              <w:t>El usuario debe buscar el producto que el desea comprar con ayuda del buscador o de manera manual.</w:t>
             </w:r>
           </w:p>
           <w:p>
@@ -4880,22 +5114,13 @@
               <w:pStyle w:val="Prrafodelista"/>
               <w:numPr>
                 <w:ilvl w:val="0"/>
-                <w:numId w:val="46"/>
+                <w:numId w:val="12"/>
               </w:numPr>
               <w:spacing w:line="240" w:lineRule="auto"/>
               <w:cnfStyle w:val="000000100000" w:firstRow="0" w:lastRow="0" w:firstColumn="0" w:lastColumn="0" w:oddVBand="0" w:evenVBand="0" w:oddHBand="1" w:evenHBand="0" w:firstRowFirstColumn="0" w:firstRowLastColumn="0" w:lastRowFirstColumn="0" w:lastRowLastColumn="0"/>
             </w:pPr>
             <w:r>
-              <w:t xml:space="preserve">Una vez encontrado el producto, deberá presionar el botón de agregar </w:t>
-            </w:r>
-            <w:r>
-              <w:t>a</w:t>
-            </w:r>
-            <w:r>
-              <w:t>l carrito.</w:t>
-            </w:r>
-            <w:r>
-              <w:t xml:space="preserve"> </w:t>
+              <w:t xml:space="preserve">Una vez encontrado el producto, deberá presionar el botón de agregar al carrito. </w:t>
             </w:r>
           </w:p>
           <w:p>
@@ -4903,7 +5128,7 @@
               <w:pStyle w:val="Prrafodelista"/>
               <w:numPr>
                 <w:ilvl w:val="0"/>
-                <w:numId w:val="46"/>
+                <w:numId w:val="12"/>
               </w:numPr>
               <w:spacing w:line="240" w:lineRule="auto"/>
               <w:cnfStyle w:val="000000100000" w:firstRow="0" w:lastRow="0" w:firstColumn="0" w:lastColumn="0" w:oddVBand="0" w:evenVBand="0" w:oddHBand="1" w:evenHBand="0" w:firstRowFirstColumn="0" w:firstRowLastColumn="0" w:lastRowFirstColumn="0" w:lastRowLastColumn="0"/>
@@ -4917,7 +5142,7 @@
               <w:pStyle w:val="Prrafodelista"/>
               <w:numPr>
                 <w:ilvl w:val="0"/>
-                <w:numId w:val="46"/>
+                <w:numId w:val="12"/>
               </w:numPr>
               <w:spacing w:line="240" w:lineRule="auto"/>
               <w:cnfStyle w:val="000000100000" w:firstRow="0" w:lastRow="0" w:firstColumn="0" w:lastColumn="0" w:oddVBand="0" w:evenVBand="0" w:oddHBand="1" w:evenHBand="0" w:firstRowFirstColumn="0" w:firstRowLastColumn="0" w:lastRowFirstColumn="0" w:lastRowLastColumn="0"/>
@@ -4931,7 +5156,7 @@
               <w:pStyle w:val="Prrafodelista"/>
               <w:numPr>
                 <w:ilvl w:val="0"/>
-                <w:numId w:val="46"/>
+                <w:numId w:val="12"/>
               </w:numPr>
               <w:spacing w:line="240" w:lineRule="auto"/>
               <w:cnfStyle w:val="000000100000" w:firstRow="0" w:lastRow="0" w:firstColumn="0" w:lastColumn="0" w:oddVBand="0" w:evenVBand="0" w:oddHBand="1" w:evenHBand="0" w:firstRowFirstColumn="0" w:firstRowLastColumn="0" w:lastRowFirstColumn="0" w:lastRowLastColumn="0"/>
@@ -4945,7 +5170,7 @@
               <w:pStyle w:val="Prrafodelista"/>
               <w:numPr>
                 <w:ilvl w:val="0"/>
-                <w:numId w:val="46"/>
+                <w:numId w:val="12"/>
               </w:numPr>
               <w:spacing w:line="240" w:lineRule="auto"/>
               <w:cnfStyle w:val="000000100000" w:firstRow="0" w:lastRow="0" w:firstColumn="0" w:lastColumn="0" w:oddVBand="0" w:evenVBand="0" w:oddHBand="1" w:evenHBand="0" w:firstRowFirstColumn="0" w:firstRowLastColumn="0" w:lastRowFirstColumn="0" w:lastRowLastColumn="0"/>
@@ -4959,7 +5184,7 @@
               <w:pStyle w:val="Prrafodelista"/>
               <w:numPr>
                 <w:ilvl w:val="1"/>
-                <w:numId w:val="46"/>
+                <w:numId w:val="12"/>
               </w:numPr>
               <w:spacing w:line="240" w:lineRule="auto"/>
               <w:cnfStyle w:val="000000100000" w:firstRow="0" w:lastRow="0" w:firstColumn="0" w:lastColumn="0" w:oddVBand="0" w:evenVBand="0" w:oddHBand="1" w:evenHBand="0" w:firstRowFirstColumn="0" w:firstRowLastColumn="0" w:lastRowFirstColumn="0" w:lastRowLastColumn="0"/>
@@ -4973,7 +5198,7 @@
               <w:pStyle w:val="Prrafodelista"/>
               <w:numPr>
                 <w:ilvl w:val="1"/>
-                <w:numId w:val="46"/>
+                <w:numId w:val="12"/>
               </w:numPr>
               <w:spacing w:line="240" w:lineRule="auto"/>
               <w:cnfStyle w:val="000000100000" w:firstRow="0" w:lastRow="0" w:firstColumn="0" w:lastColumn="0" w:oddVBand="0" w:evenVBand="0" w:oddHBand="1" w:evenHBand="0" w:firstRowFirstColumn="0" w:firstRowLastColumn="0" w:lastRowFirstColumn="0" w:lastRowLastColumn="0"/>
@@ -4987,13 +5212,12 @@
               <w:pStyle w:val="Prrafodelista"/>
               <w:numPr>
                 <w:ilvl w:val="1"/>
-                <w:numId w:val="46"/>
+                <w:numId w:val="12"/>
               </w:numPr>
               <w:spacing w:line="240" w:lineRule="auto"/>
               <w:cnfStyle w:val="000000100000" w:firstRow="0" w:lastRow="0" w:firstColumn="0" w:lastColumn="0" w:oddVBand="0" w:evenVBand="0" w:oddHBand="1" w:evenHBand="0" w:firstRowFirstColumn="0" w:firstRowLastColumn="0" w:lastRowFirstColumn="0" w:lastRowLastColumn="0"/>
             </w:pPr>
             <w:r>
-              <w:lastRenderedPageBreak/>
               <w:t>Calle y número</w:t>
             </w:r>
           </w:p>
@@ -5002,12 +5226,13 @@
               <w:pStyle w:val="Prrafodelista"/>
               <w:numPr>
                 <w:ilvl w:val="1"/>
-                <w:numId w:val="46"/>
+                <w:numId w:val="12"/>
               </w:numPr>
               <w:spacing w:line="240" w:lineRule="auto"/>
               <w:cnfStyle w:val="000000100000" w:firstRow="0" w:lastRow="0" w:firstColumn="0" w:lastColumn="0" w:oddVBand="0" w:evenVBand="0" w:oddHBand="1" w:evenHBand="0" w:firstRowFirstColumn="0" w:firstRowLastColumn="0" w:lastRowFirstColumn="0" w:lastRowLastColumn="0"/>
             </w:pPr>
             <w:r>
+              <w:lastRenderedPageBreak/>
               <w:t>Estado</w:t>
             </w:r>
           </w:p>
@@ -5016,7 +5241,7 @@
               <w:pStyle w:val="Prrafodelista"/>
               <w:numPr>
                 <w:ilvl w:val="1"/>
-                <w:numId w:val="46"/>
+                <w:numId w:val="12"/>
               </w:numPr>
               <w:spacing w:line="240" w:lineRule="auto"/>
               <w:cnfStyle w:val="000000100000" w:firstRow="0" w:lastRow="0" w:firstColumn="0" w:lastColumn="0" w:oddVBand="0" w:evenVBand="0" w:oddHBand="1" w:evenHBand="0" w:firstRowFirstColumn="0" w:firstRowLastColumn="0" w:lastRowFirstColumn="0" w:lastRowLastColumn="0"/>
@@ -5030,7 +5255,7 @@
               <w:pStyle w:val="Prrafodelista"/>
               <w:numPr>
                 <w:ilvl w:val="1"/>
-                <w:numId w:val="46"/>
+                <w:numId w:val="12"/>
               </w:numPr>
               <w:spacing w:line="240" w:lineRule="auto"/>
               <w:cnfStyle w:val="000000100000" w:firstRow="0" w:lastRow="0" w:firstColumn="0" w:lastColumn="0" w:oddVBand="0" w:evenVBand="0" w:oddHBand="1" w:evenHBand="0" w:firstRowFirstColumn="0" w:firstRowLastColumn="0" w:lastRowFirstColumn="0" w:lastRowLastColumn="0"/>
@@ -5044,7 +5269,7 @@
               <w:pStyle w:val="Prrafodelista"/>
               <w:numPr>
                 <w:ilvl w:val="1"/>
-                <w:numId w:val="46"/>
+                <w:numId w:val="12"/>
               </w:numPr>
               <w:spacing w:line="240" w:lineRule="auto"/>
               <w:cnfStyle w:val="000000100000" w:firstRow="0" w:lastRow="0" w:firstColumn="0" w:lastColumn="0" w:oddVBand="0" w:evenVBand="0" w:oddHBand="1" w:evenHBand="0" w:firstRowFirstColumn="0" w:firstRowLastColumn="0" w:lastRowFirstColumn="0" w:lastRowLastColumn="0"/>
@@ -5058,7 +5283,7 @@
               <w:pStyle w:val="Prrafodelista"/>
               <w:numPr>
                 <w:ilvl w:val="1"/>
-                <w:numId w:val="46"/>
+                <w:numId w:val="12"/>
               </w:numPr>
               <w:spacing w:line="240" w:lineRule="auto"/>
               <w:cnfStyle w:val="000000100000" w:firstRow="0" w:lastRow="0" w:firstColumn="0" w:lastColumn="0" w:oddVBand="0" w:evenVBand="0" w:oddHBand="1" w:evenHBand="0" w:firstRowFirstColumn="0" w:firstRowLastColumn="0" w:lastRowFirstColumn="0" w:lastRowLastColumn="0"/>
@@ -5072,7 +5297,7 @@
               <w:pStyle w:val="Prrafodelista"/>
               <w:numPr>
                 <w:ilvl w:val="0"/>
-                <w:numId w:val="46"/>
+                <w:numId w:val="12"/>
               </w:numPr>
               <w:spacing w:line="240" w:lineRule="auto"/>
               <w:cnfStyle w:val="000000100000" w:firstRow="0" w:lastRow="0" w:firstColumn="0" w:lastColumn="0" w:oddVBand="0" w:evenVBand="0" w:oddHBand="1" w:evenHBand="0" w:firstRowFirstColumn="0" w:firstRowLastColumn="0" w:lastRowFirstColumn="0" w:lastRowLastColumn="0"/>
@@ -5086,7 +5311,7 @@
               <w:pStyle w:val="Prrafodelista"/>
               <w:numPr>
                 <w:ilvl w:val="1"/>
-                <w:numId w:val="46"/>
+                <w:numId w:val="12"/>
               </w:numPr>
               <w:spacing w:line="240" w:lineRule="auto"/>
               <w:cnfStyle w:val="000000100000" w:firstRow="0" w:lastRow="0" w:firstColumn="0" w:lastColumn="0" w:oddVBand="0" w:evenVBand="0" w:oddHBand="1" w:evenHBand="0" w:firstRowFirstColumn="0" w:firstRowLastColumn="0" w:lastRowFirstColumn="0" w:lastRowLastColumn="0"/>
@@ -5100,7 +5325,7 @@
               <w:pStyle w:val="Prrafodelista"/>
               <w:numPr>
                 <w:ilvl w:val="1"/>
-                <w:numId w:val="46"/>
+                <w:numId w:val="12"/>
               </w:numPr>
               <w:spacing w:line="240" w:lineRule="auto"/>
               <w:cnfStyle w:val="000000100000" w:firstRow="0" w:lastRow="0" w:firstColumn="0" w:lastColumn="0" w:oddVBand="0" w:evenVBand="0" w:oddHBand="1" w:evenHBand="0" w:firstRowFirstColumn="0" w:firstRowLastColumn="0" w:lastRowFirstColumn="0" w:lastRowLastColumn="0"/>
@@ -5114,7 +5339,7 @@
               <w:pStyle w:val="Prrafodelista"/>
               <w:numPr>
                 <w:ilvl w:val="1"/>
-                <w:numId w:val="46"/>
+                <w:numId w:val="12"/>
               </w:numPr>
               <w:spacing w:line="240" w:lineRule="auto"/>
               <w:cnfStyle w:val="000000100000" w:firstRow="0" w:lastRow="0" w:firstColumn="0" w:lastColumn="0" w:oddVBand="0" w:evenVBand="0" w:oddHBand="1" w:evenHBand="0" w:firstRowFirstColumn="0" w:firstRowLastColumn="0" w:lastRowFirstColumn="0" w:lastRowLastColumn="0"/>
@@ -5128,13 +5353,13 @@
               <w:pStyle w:val="Prrafodelista"/>
               <w:numPr>
                 <w:ilvl w:val="0"/>
-                <w:numId w:val="46"/>
+                <w:numId w:val="12"/>
               </w:numPr>
               <w:spacing w:line="240" w:lineRule="auto"/>
               <w:cnfStyle w:val="000000100000" w:firstRow="0" w:lastRow="0" w:firstColumn="0" w:lastColumn="0" w:oddVBand="0" w:evenVBand="0" w:oddHBand="1" w:evenHBand="0" w:firstRowFirstColumn="0" w:firstRowLastColumn="0" w:lastRowFirstColumn="0" w:lastRowLastColumn="0"/>
             </w:pPr>
             <w:r>
-              <w:t>En caso de que el usuario seleccione el pago en línea, el sistema mostrará que su pedido está siendo revisado y empaquetado.</w:t>
+              <w:t>El sistema mostrará que su pedido está siendo revisado y empaquetado para ser enviado.</w:t>
             </w:r>
           </w:p>
           <w:p>
@@ -5142,41 +5367,13 @@
               <w:pStyle w:val="Prrafodelista"/>
               <w:numPr>
                 <w:ilvl w:val="0"/>
-                <w:numId w:val="46"/>
+                <w:numId w:val="12"/>
               </w:numPr>
               <w:spacing w:line="240" w:lineRule="auto"/>
               <w:cnfStyle w:val="000000100000" w:firstRow="0" w:lastRow="0" w:firstColumn="0" w:lastColumn="0" w:oddVBand="0" w:evenVBand="0" w:oddHBand="1" w:evenHBand="0" w:firstRowFirstColumn="0" w:firstRowLastColumn="0" w:lastRowFirstColumn="0" w:lastRowLastColumn="0"/>
             </w:pPr>
             <w:r>
-              <w:t>Una vez entregado el producto, el sistema le enviará un correo notificando que el producto ha sido entregado.</w:t>
-            </w:r>
-          </w:p>
-        </w:tc>
-      </w:tr>
-      <w:tr>
-        <w:tc>
-          <w:tcPr>
-            <w:cnfStyle w:val="001000000000" w:firstRow="0" w:lastRow="0" w:firstColumn="1" w:lastColumn="0" w:oddVBand="0" w:evenVBand="0" w:oddHBand="0" w:evenHBand="0" w:firstRowFirstColumn="0" w:firstRowLastColumn="0" w:lastRowFirstColumn="0" w:lastRowLastColumn="0"/>
-            <w:tcW w:w="2547" w:type="dxa"/>
-          </w:tcPr>
-          <w:p>
-            <w:r>
-              <w:lastRenderedPageBreak/>
-              <w:t>Flujos alternativos</w:t>
-            </w:r>
-          </w:p>
-        </w:tc>
-        <w:tc>
-          <w:tcPr>
-            <w:tcW w:w="6946" w:type="dxa"/>
-          </w:tcPr>
-          <w:p>
-            <w:pPr>
-              <w:jc w:val="both"/>
-              <w:cnfStyle w:val="000000000000" w:firstRow="0" w:lastRow="0" w:firstColumn="0" w:lastColumn="0" w:oddVBand="0" w:evenVBand="0" w:oddHBand="0" w:evenHBand="0" w:firstRowFirstColumn="0" w:firstRowLastColumn="0" w:lastRowFirstColumn="0" w:lastRowLastColumn="0"/>
-            </w:pPr>
-            <w:r>
-              <w:t>En caso de que el receptor no se encuentre.</w:t>
+              <w:t>Se hace la entrega del producto.</w:t>
             </w:r>
           </w:p>
           <w:p>
@@ -5184,134 +5381,188 @@
               <w:pStyle w:val="Prrafodelista"/>
               <w:numPr>
                 <w:ilvl w:val="0"/>
-                <w:numId w:val="47"/>
+                <w:numId w:val="12"/>
+              </w:numPr>
+              <w:spacing w:line="240" w:lineRule="auto"/>
+              <w:cnfStyle w:val="000000100000" w:firstRow="0" w:lastRow="0" w:firstColumn="0" w:lastColumn="0" w:oddVBand="0" w:evenVBand="0" w:oddHBand="1" w:evenHBand="0" w:firstRowFirstColumn="0" w:firstRowLastColumn="0" w:lastRowFirstColumn="0" w:lastRowLastColumn="0"/>
+            </w:pPr>
+            <w:r>
+              <w:t>El sistema le enviará un correo notificando que el producto ha sido entregado.</w:t>
+            </w:r>
+          </w:p>
+        </w:tc>
+      </w:tr>
+      <w:tr>
+        <w:tc>
+          <w:tcPr>
+            <w:cnfStyle w:val="001000000000" w:firstRow="0" w:lastRow="0" w:firstColumn="1" w:lastColumn="0" w:oddVBand="0" w:evenVBand="0" w:oddHBand="0" w:evenHBand="0" w:firstRowFirstColumn="0" w:firstRowLastColumn="0" w:lastRowFirstColumn="0" w:lastRowLastColumn="0"/>
+            <w:tcW w:w="2547" w:type="dxa"/>
+            <w:tcBorders>
+              <w:top w:val="single" w:sz="4" w:space="0" w:color="9CC2E5" w:themeColor="accent5" w:themeTint="99"/>
+              <w:left w:val="single" w:sz="4" w:space="0" w:color="9CC2E5" w:themeColor="accent5" w:themeTint="99"/>
+              <w:bottom w:val="single" w:sz="4" w:space="0" w:color="9CC2E5" w:themeColor="accent5" w:themeTint="99"/>
+              <w:right w:val="single" w:sz="4" w:space="0" w:color="9CC2E5" w:themeColor="accent5" w:themeTint="99"/>
+            </w:tcBorders>
+            <w:hideMark/>
+          </w:tcPr>
+          <w:p>
+            <w:r>
+              <w:t>Flujos alternativos</w:t>
+            </w:r>
+          </w:p>
+        </w:tc>
+        <w:tc>
+          <w:tcPr>
+            <w:tcW w:w="6946" w:type="dxa"/>
+            <w:tcBorders>
+              <w:top w:val="single" w:sz="4" w:space="0" w:color="9CC2E5" w:themeColor="accent5" w:themeTint="99"/>
+              <w:left w:val="single" w:sz="4" w:space="0" w:color="9CC2E5" w:themeColor="accent5" w:themeTint="99"/>
+              <w:bottom w:val="single" w:sz="4" w:space="0" w:color="9CC2E5" w:themeColor="accent5" w:themeTint="99"/>
+              <w:right w:val="single" w:sz="4" w:space="0" w:color="9CC2E5" w:themeColor="accent5" w:themeTint="99"/>
+            </w:tcBorders>
+          </w:tcPr>
+          <w:p>
+            <w:pPr>
+              <w:jc w:val="both"/>
+              <w:cnfStyle w:val="000000000000" w:firstRow="0" w:lastRow="0" w:firstColumn="0" w:lastColumn="0" w:oddVBand="0" w:evenVBand="0" w:oddHBand="0" w:evenHBand="0" w:firstRowFirstColumn="0" w:firstRowLastColumn="0" w:lastRowFirstColumn="0" w:lastRowLastColumn="0"/>
+            </w:pPr>
+            <w:r>
+              <w:t>Para el paso 2, se deberá seguir el caso de uso con ID F5 (Iniciar sesión) o el caso de uso con ID F2 (Registros).</w:t>
+            </w:r>
+          </w:p>
+          <w:p>
+            <w:pPr>
+              <w:jc w:val="both"/>
+              <w:cnfStyle w:val="000000000000" w:firstRow="0" w:lastRow="0" w:firstColumn="0" w:lastColumn="0" w:oddVBand="0" w:evenVBand="0" w:oddHBand="0" w:evenHBand="0" w:firstRowFirstColumn="0" w:firstRowLastColumn="0" w:lastRowFirstColumn="0" w:lastRowLastColumn="0"/>
+            </w:pPr>
+          </w:p>
+          <w:p>
+            <w:pPr>
+              <w:jc w:val="both"/>
+              <w:cnfStyle w:val="000000000000" w:firstRow="0" w:lastRow="0" w:firstColumn="0" w:lastColumn="0" w:oddVBand="0" w:evenVBand="0" w:oddHBand="0" w:evenHBand="0" w:firstRowFirstColumn="0" w:firstRowLastColumn="0" w:lastRowFirstColumn="0" w:lastRowLastColumn="0"/>
+            </w:pPr>
+            <w:r>
+              <w:t>Para el paso 3, se deberá seguir el caso de uso con ID F1 (Buscar producto) si se utiliza el buscador.</w:t>
+            </w:r>
+          </w:p>
+          <w:p>
+            <w:pPr>
+              <w:jc w:val="both"/>
+              <w:cnfStyle w:val="000000000000" w:firstRow="0" w:lastRow="0" w:firstColumn="0" w:lastColumn="0" w:oddVBand="0" w:evenVBand="0" w:oddHBand="0" w:evenHBand="0" w:firstRowFirstColumn="0" w:firstRowLastColumn="0" w:lastRowFirstColumn="0" w:lastRowLastColumn="0"/>
+            </w:pPr>
+          </w:p>
+          <w:p>
+            <w:pPr>
+              <w:jc w:val="both"/>
+              <w:cnfStyle w:val="000000000000" w:firstRow="0" w:lastRow="0" w:firstColumn="0" w:lastColumn="0" w:oddVBand="0" w:evenVBand="0" w:oddHBand="0" w:evenHBand="0" w:firstRowFirstColumn="0" w:firstRowLastColumn="0" w:lastRowFirstColumn="0" w:lastRowLastColumn="0"/>
+            </w:pPr>
+            <w:r>
+              <w:t>Para el paso 4, si el usuario no tiene iniciada la sesión:</w:t>
+            </w:r>
+          </w:p>
+          <w:p>
+            <w:pPr>
+              <w:pStyle w:val="Prrafodelista"/>
+              <w:numPr>
+                <w:ilvl w:val="1"/>
+                <w:numId w:val="13"/>
               </w:numPr>
               <w:spacing w:line="240" w:lineRule="auto"/>
               <w:jc w:val="both"/>
               <w:cnfStyle w:val="000000000000" w:firstRow="0" w:lastRow="0" w:firstColumn="0" w:lastColumn="0" w:oddVBand="0" w:evenVBand="0" w:oddHBand="0" w:evenHBand="0" w:firstRowFirstColumn="0" w:firstRowLastColumn="0" w:lastRowFirstColumn="0" w:lastRowLastColumn="0"/>
             </w:pPr>
             <w:r>
-              <w:t>El usuario ingresa a la página principal.</w:t>
+              <w:t>El sistema no permitirá agregar productos al carrito.</w:t>
             </w:r>
           </w:p>
           <w:p>
             <w:pPr>
               <w:pStyle w:val="Prrafodelista"/>
               <w:numPr>
-                <w:ilvl w:val="0"/>
-                <w:numId w:val="47"/>
+                <w:ilvl w:val="1"/>
+                <w:numId w:val="13"/>
               </w:numPr>
               <w:spacing w:line="240" w:lineRule="auto"/>
               <w:jc w:val="both"/>
               <w:cnfStyle w:val="000000000000" w:firstRow="0" w:lastRow="0" w:firstColumn="0" w:lastColumn="0" w:oddVBand="0" w:evenVBand="0" w:oddHBand="0" w:evenHBand="0" w:firstRowFirstColumn="0" w:firstRowLastColumn="0" w:lastRowFirstColumn="0" w:lastRowLastColumn="0"/>
             </w:pPr>
             <w:r>
-              <w:t>El usuario debe iniciar sesión</w:t>
-            </w:r>
-            <w:r>
-              <w:t xml:space="preserve"> en la parte superior derecha o en caso de no tener una cuenta, deberá crear una, seguir el caso de uso de “iniciar sesión” o “registro”.</w:t>
+              <w:t>El sistema le notificará iniciar sesión o crear registro.</w:t>
             </w:r>
           </w:p>
           <w:p>
             <w:pPr>
               <w:pStyle w:val="Prrafodelista"/>
               <w:numPr>
-                <w:ilvl w:val="0"/>
-                <w:numId w:val="47"/>
+                <w:ilvl w:val="1"/>
+                <w:numId w:val="13"/>
               </w:numPr>
               <w:spacing w:line="240" w:lineRule="auto"/>
               <w:jc w:val="both"/>
               <w:cnfStyle w:val="000000000000" w:firstRow="0" w:lastRow="0" w:firstColumn="0" w:lastColumn="0" w:oddVBand="0" w:evenVBand="0" w:oddHBand="0" w:evenHBand="0" w:firstRowFirstColumn="0" w:firstRowLastColumn="0" w:lastRowFirstColumn="0" w:lastRowLastColumn="0"/>
             </w:pPr>
             <w:r>
-              <w:t>El usuario debe buscar el</w:t>
-            </w:r>
-            <w:r>
-              <w:t xml:space="preserve"> producto </w:t>
-            </w:r>
-            <w:r>
-              <w:t>que el desea comprar</w:t>
-            </w:r>
-            <w:r>
-              <w:t xml:space="preserve"> con ayuda del buscador o de manera manual.</w:t>
+              <w:t>Deberá seguir los casos de uso con ID F5 (Iniciar sesión) o el caso de uso con ID F2 (Registros).</w:t>
+            </w:r>
+          </w:p>
+          <w:p>
+            <w:pPr>
+              <w:jc w:val="both"/>
+              <w:cnfStyle w:val="000000000000" w:firstRow="0" w:lastRow="0" w:firstColumn="0" w:lastColumn="0" w:oddVBand="0" w:evenVBand="0" w:oddHBand="0" w:evenHBand="0" w:firstRowFirstColumn="0" w:firstRowLastColumn="0" w:lastRowFirstColumn="0" w:lastRowLastColumn="0"/>
+            </w:pPr>
+          </w:p>
+          <w:p>
+            <w:pPr>
+              <w:jc w:val="both"/>
+              <w:cnfStyle w:val="000000000000" w:firstRow="0" w:lastRow="0" w:firstColumn="0" w:lastColumn="0" w:oddVBand="0" w:evenVBand="0" w:oddHBand="0" w:evenHBand="0" w:firstRowFirstColumn="0" w:firstRowLastColumn="0" w:lastRowFirstColumn="0" w:lastRowLastColumn="0"/>
+            </w:pPr>
+            <w:r>
+              <w:t>Para el paso 9, de acuerdo con el método de pago:</w:t>
             </w:r>
           </w:p>
           <w:p>
             <w:pPr>
               <w:pStyle w:val="Prrafodelista"/>
               <w:numPr>
-                <w:ilvl w:val="0"/>
-                <w:numId w:val="47"/>
+                <w:ilvl w:val="1"/>
+                <w:numId w:val="14"/>
               </w:numPr>
               <w:spacing w:line="240" w:lineRule="auto"/>
               <w:jc w:val="both"/>
               <w:cnfStyle w:val="000000000000" w:firstRow="0" w:lastRow="0" w:firstColumn="0" w:lastColumn="0" w:oddVBand="0" w:evenVBand="0" w:oddHBand="0" w:evenHBand="0" w:firstRowFirstColumn="0" w:firstRowLastColumn="0" w:lastRowFirstColumn="0" w:lastRowLastColumn="0"/>
             </w:pPr>
             <w:r>
-              <w:t>Una vez encontrado el producto, deberá presionar el botón de agregar al carrito.</w:t>
-            </w:r>
-            <w:r>
-              <w:t xml:space="preserve"> </w:t>
+              <w:t>Si se selecciona el método de pago en línea, el proceso pasa directamente al paso 10.</w:t>
             </w:r>
           </w:p>
           <w:p>
             <w:pPr>
               <w:pStyle w:val="Prrafodelista"/>
               <w:numPr>
-                <w:ilvl w:val="0"/>
-                <w:numId w:val="47"/>
+                <w:ilvl w:val="1"/>
+                <w:numId w:val="14"/>
               </w:numPr>
               <w:spacing w:line="240" w:lineRule="auto"/>
               <w:jc w:val="both"/>
               <w:cnfStyle w:val="000000000000" w:firstRow="0" w:lastRow="0" w:firstColumn="0" w:lastColumn="0" w:oddVBand="0" w:evenVBand="0" w:oddHBand="0" w:evenHBand="0" w:firstRowFirstColumn="0" w:firstRowLastColumn="0" w:lastRowFirstColumn="0" w:lastRowLastColumn="0"/>
             </w:pPr>
             <w:r>
-              <w:t>Debe repetir los pasos 3 y 4 de acuerdo con la cantidad de productos que desea llevar.</w:t>
-            </w:r>
-          </w:p>
-          <w:p>
-            <w:pPr>
-              <w:pStyle w:val="Prrafodelista"/>
-              <w:numPr>
-                <w:ilvl w:val="0"/>
-                <w:numId w:val="47"/>
-              </w:numPr>
-              <w:spacing w:line="240" w:lineRule="auto"/>
+              <w:t>Si se selecciona el método de pago por transferencia o depósito, el sistema deberá esperar un lapso de máximo 3 días para confirmar el pago y proceder con el paso 10.</w:t>
+            </w:r>
+          </w:p>
+          <w:p>
+            <w:pPr>
               <w:jc w:val="both"/>
               <w:cnfStyle w:val="000000000000" w:firstRow="0" w:lastRow="0" w:firstColumn="0" w:lastColumn="0" w:oddVBand="0" w:evenVBand="0" w:oddHBand="0" w:evenHBand="0" w:firstRowFirstColumn="0" w:firstRowLastColumn="0" w:lastRowFirstColumn="0" w:lastRowLastColumn="0"/>
             </w:pPr>
-            <w:r>
-              <w:t>Deberá acceder en la parte superior derecha, en el botón de “Ver carrito” y presionarlo.</w:t>
-            </w:r>
-          </w:p>
-          <w:p>
-            <w:pPr>
-              <w:pStyle w:val="Prrafodelista"/>
-              <w:numPr>
-                <w:ilvl w:val="0"/>
-                <w:numId w:val="47"/>
-              </w:numPr>
-              <w:spacing w:line="240" w:lineRule="auto"/>
+          </w:p>
+          <w:p>
+            <w:pPr>
               <w:jc w:val="both"/>
               <w:cnfStyle w:val="000000000000" w:firstRow="0" w:lastRow="0" w:firstColumn="0" w:lastColumn="0" w:oddVBand="0" w:evenVBand="0" w:oddHBand="0" w:evenHBand="0" w:firstRowFirstColumn="0" w:firstRowLastColumn="0" w:lastRowFirstColumn="0" w:lastRowLastColumn="0"/>
             </w:pPr>
             <w:r>
-              <w:t>El sistema le mostrará todos los productos que haya agregado.</w:t>
-            </w:r>
-          </w:p>
-          <w:p>
-            <w:pPr>
-              <w:pStyle w:val="Prrafodelista"/>
-              <w:numPr>
-                <w:ilvl w:val="0"/>
-                <w:numId w:val="47"/>
-              </w:numPr>
-              <w:spacing w:line="240" w:lineRule="auto"/>
-              <w:jc w:val="both"/>
-              <w:cnfStyle w:val="000000000000" w:firstRow="0" w:lastRow="0" w:firstColumn="0" w:lastColumn="0" w:oddVBand="0" w:evenVBand="0" w:oddHBand="0" w:evenHBand="0" w:firstRowFirstColumn="0" w:firstRowLastColumn="0" w:lastRowFirstColumn="0" w:lastRowLastColumn="0"/>
-            </w:pPr>
-            <w:r>
-              <w:t>El sistema le solicitará la información de envío</w:t>
+              <w:t>Para el paso 11, en caso de que el receptor no se encuentre.</w:t>
             </w:r>
           </w:p>
           <w:p>
@@ -5319,14 +5570,15 @@
               <w:pStyle w:val="Prrafodelista"/>
               <w:numPr>
                 <w:ilvl w:val="1"/>
-                <w:numId w:val="47"/>
+                <w:numId w:val="15"/>
               </w:numPr>
               <w:spacing w:line="240" w:lineRule="auto"/>
+              <w:ind w:left="792" w:hanging="432"/>
               <w:jc w:val="both"/>
               <w:cnfStyle w:val="000000000000" w:firstRow="0" w:lastRow="0" w:firstColumn="0" w:lastColumn="0" w:oddVBand="0" w:evenVBand="0" w:oddHBand="0" w:evenHBand="0" w:firstRowFirstColumn="0" w:firstRowLastColumn="0" w:lastRowFirstColumn="0" w:lastRowLastColumn="0"/>
             </w:pPr>
             <w:r>
-              <w:t>Nombre de quien recibe</w:t>
+              <w:t>Si no se encuentra el recepcionista, el sistema enviará un correo notificando que no se encontraba el recepcionista y que el siguiente día hábil se hará la entrega.</w:t>
             </w:r>
           </w:p>
           <w:p>
@@ -5334,14 +5586,15 @@
               <w:pStyle w:val="Prrafodelista"/>
               <w:numPr>
                 <w:ilvl w:val="1"/>
-                <w:numId w:val="47"/>
+                <w:numId w:val="15"/>
               </w:numPr>
               <w:spacing w:line="240" w:lineRule="auto"/>
+              <w:ind w:left="792" w:hanging="432"/>
               <w:jc w:val="both"/>
               <w:cnfStyle w:val="000000000000" w:firstRow="0" w:lastRow="0" w:firstColumn="0" w:lastColumn="0" w:oddVBand="0" w:evenVBand="0" w:oddHBand="0" w:evenHBand="0" w:firstRowFirstColumn="0" w:firstRowLastColumn="0" w:lastRowFirstColumn="0" w:lastRowLastColumn="0"/>
             </w:pPr>
             <w:r>
-              <w:t>Número de contacto</w:t>
+              <w:t>En caso de no volver encontrar al recepcionista, el sistema le enviará un correo notificando que no se volvió a encontrar al recepcionista y que sus productos se encontrarán en la bodega de la paquetería más cercana a su domicilio.</w:t>
             </w:r>
           </w:p>
           <w:p>
@@ -5349,217 +5602,15 @@
               <w:pStyle w:val="Prrafodelista"/>
               <w:numPr>
                 <w:ilvl w:val="1"/>
-                <w:numId w:val="47"/>
+                <w:numId w:val="15"/>
               </w:numPr>
               <w:spacing w:line="240" w:lineRule="auto"/>
+              <w:ind w:left="792" w:hanging="432"/>
               <w:jc w:val="both"/>
               <w:cnfStyle w:val="000000000000" w:firstRow="0" w:lastRow="0" w:firstColumn="0" w:lastColumn="0" w:oddVBand="0" w:evenVBand="0" w:oddHBand="0" w:evenHBand="0" w:firstRowFirstColumn="0" w:firstRowLastColumn="0" w:lastRowFirstColumn="0" w:lastRowLastColumn="0"/>
             </w:pPr>
             <w:r>
-              <w:t>Calle y número</w:t>
-            </w:r>
-          </w:p>
-          <w:p>
-            <w:pPr>
-              <w:pStyle w:val="Prrafodelista"/>
-              <w:numPr>
-                <w:ilvl w:val="1"/>
-                <w:numId w:val="47"/>
-              </w:numPr>
-              <w:spacing w:line="240" w:lineRule="auto"/>
-              <w:jc w:val="both"/>
-              <w:cnfStyle w:val="000000000000" w:firstRow="0" w:lastRow="0" w:firstColumn="0" w:lastColumn="0" w:oddVBand="0" w:evenVBand="0" w:oddHBand="0" w:evenHBand="0" w:firstRowFirstColumn="0" w:firstRowLastColumn="0" w:lastRowFirstColumn="0" w:lastRowLastColumn="0"/>
-            </w:pPr>
-            <w:r>
-              <w:t>Estado</w:t>
-            </w:r>
-          </w:p>
-          <w:p>
-            <w:pPr>
-              <w:pStyle w:val="Prrafodelista"/>
-              <w:numPr>
-                <w:ilvl w:val="1"/>
-                <w:numId w:val="47"/>
-              </w:numPr>
-              <w:spacing w:line="240" w:lineRule="auto"/>
-              <w:jc w:val="both"/>
-              <w:cnfStyle w:val="000000000000" w:firstRow="0" w:lastRow="0" w:firstColumn="0" w:lastColumn="0" w:oddVBand="0" w:evenVBand="0" w:oddHBand="0" w:evenHBand="0" w:firstRowFirstColumn="0" w:firstRowLastColumn="0" w:lastRowFirstColumn="0" w:lastRowLastColumn="0"/>
-            </w:pPr>
-            <w:r>
-              <w:t>Ciudad</w:t>
-            </w:r>
-          </w:p>
-          <w:p>
-            <w:pPr>
-              <w:pStyle w:val="Prrafodelista"/>
-              <w:numPr>
-                <w:ilvl w:val="1"/>
-                <w:numId w:val="47"/>
-              </w:numPr>
-              <w:spacing w:line="240" w:lineRule="auto"/>
-              <w:jc w:val="both"/>
-              <w:cnfStyle w:val="000000000000" w:firstRow="0" w:lastRow="0" w:firstColumn="0" w:lastColumn="0" w:oddVBand="0" w:evenVBand="0" w:oddHBand="0" w:evenHBand="0" w:firstRowFirstColumn="0" w:firstRowLastColumn="0" w:lastRowFirstColumn="0" w:lastRowLastColumn="0"/>
-            </w:pPr>
-            <w:r>
-              <w:t>Código postal</w:t>
-            </w:r>
-          </w:p>
-          <w:p>
-            <w:pPr>
-              <w:pStyle w:val="Prrafodelista"/>
-              <w:numPr>
-                <w:ilvl w:val="1"/>
-                <w:numId w:val="47"/>
-              </w:numPr>
-              <w:spacing w:line="240" w:lineRule="auto"/>
-              <w:jc w:val="both"/>
-              <w:cnfStyle w:val="000000000000" w:firstRow="0" w:lastRow="0" w:firstColumn="0" w:lastColumn="0" w:oddVBand="0" w:evenVBand="0" w:oddHBand="0" w:evenHBand="0" w:firstRowFirstColumn="0" w:firstRowLastColumn="0" w:lastRowFirstColumn="0" w:lastRowLastColumn="0"/>
-            </w:pPr>
-            <w:r>
-              <w:t>Delegación</w:t>
-            </w:r>
-          </w:p>
-          <w:p>
-            <w:pPr>
-              <w:pStyle w:val="Prrafodelista"/>
-              <w:numPr>
-                <w:ilvl w:val="1"/>
-                <w:numId w:val="47"/>
-              </w:numPr>
-              <w:spacing w:line="240" w:lineRule="auto"/>
-              <w:jc w:val="both"/>
-              <w:cnfStyle w:val="000000000000" w:firstRow="0" w:lastRow="0" w:firstColumn="0" w:lastColumn="0" w:oddVBand="0" w:evenVBand="0" w:oddHBand="0" w:evenHBand="0" w:firstRowFirstColumn="0" w:firstRowLastColumn="0" w:lastRowFirstColumn="0" w:lastRowLastColumn="0"/>
-            </w:pPr>
-            <w:r>
-              <w:t>Referencias del domicilio</w:t>
-            </w:r>
-          </w:p>
-          <w:p>
-            <w:pPr>
-              <w:pStyle w:val="Prrafodelista"/>
-              <w:numPr>
-                <w:ilvl w:val="0"/>
-                <w:numId w:val="47"/>
-              </w:numPr>
-              <w:spacing w:line="240" w:lineRule="auto"/>
-              <w:jc w:val="both"/>
-              <w:cnfStyle w:val="000000000000" w:firstRow="0" w:lastRow="0" w:firstColumn="0" w:lastColumn="0" w:oddVBand="0" w:evenVBand="0" w:oddHBand="0" w:evenHBand="0" w:firstRowFirstColumn="0" w:firstRowLastColumn="0" w:lastRowFirstColumn="0" w:lastRowLastColumn="0"/>
-            </w:pPr>
-            <w:r>
-              <w:t>Después el sistema le solicitará el método de pago que puede ser:</w:t>
-            </w:r>
-          </w:p>
-          <w:p>
-            <w:pPr>
-              <w:pStyle w:val="Prrafodelista"/>
-              <w:numPr>
-                <w:ilvl w:val="1"/>
-                <w:numId w:val="47"/>
-              </w:numPr>
-              <w:spacing w:line="240" w:lineRule="auto"/>
-              <w:jc w:val="both"/>
-              <w:cnfStyle w:val="000000000000" w:firstRow="0" w:lastRow="0" w:firstColumn="0" w:lastColumn="0" w:oddVBand="0" w:evenVBand="0" w:oddHBand="0" w:evenHBand="0" w:firstRowFirstColumn="0" w:firstRowLastColumn="0" w:lastRowFirstColumn="0" w:lastRowLastColumn="0"/>
-            </w:pPr>
-            <w:r>
-              <w:t>Transferencia</w:t>
-            </w:r>
-          </w:p>
-          <w:p>
-            <w:pPr>
-              <w:pStyle w:val="Prrafodelista"/>
-              <w:numPr>
-                <w:ilvl w:val="1"/>
-                <w:numId w:val="47"/>
-              </w:numPr>
-              <w:spacing w:line="240" w:lineRule="auto"/>
-              <w:jc w:val="both"/>
-              <w:cnfStyle w:val="000000000000" w:firstRow="0" w:lastRow="0" w:firstColumn="0" w:lastColumn="0" w:oddVBand="0" w:evenVBand="0" w:oddHBand="0" w:evenHBand="0" w:firstRowFirstColumn="0" w:firstRowLastColumn="0" w:lastRowFirstColumn="0" w:lastRowLastColumn="0"/>
-            </w:pPr>
-            <w:r>
-              <w:t>Depósito</w:t>
-            </w:r>
-          </w:p>
-          <w:p>
-            <w:pPr>
-              <w:pStyle w:val="Prrafodelista"/>
-              <w:numPr>
-                <w:ilvl w:val="1"/>
-                <w:numId w:val="47"/>
-              </w:numPr>
-              <w:spacing w:line="240" w:lineRule="auto"/>
-              <w:jc w:val="both"/>
-              <w:cnfStyle w:val="000000000000" w:firstRow="0" w:lastRow="0" w:firstColumn="0" w:lastColumn="0" w:oddVBand="0" w:evenVBand="0" w:oddHBand="0" w:evenHBand="0" w:firstRowFirstColumn="0" w:firstRowLastColumn="0" w:lastRowFirstColumn="0" w:lastRowLastColumn="0"/>
-            </w:pPr>
-            <w:r>
-              <w:t>Pago en línea desde la aplicación PayPal</w:t>
-            </w:r>
-          </w:p>
-          <w:p>
-            <w:pPr>
-              <w:pStyle w:val="Prrafodelista"/>
-              <w:numPr>
-                <w:ilvl w:val="0"/>
-                <w:numId w:val="47"/>
-              </w:numPr>
-              <w:spacing w:line="240" w:lineRule="auto"/>
-              <w:jc w:val="both"/>
-              <w:cnfStyle w:val="000000000000" w:firstRow="0" w:lastRow="0" w:firstColumn="0" w:lastColumn="0" w:oddVBand="0" w:evenVBand="0" w:oddHBand="0" w:evenHBand="0" w:firstRowFirstColumn="0" w:firstRowLastColumn="0" w:lastRowFirstColumn="0" w:lastRowLastColumn="0"/>
-            </w:pPr>
-            <w:r>
-              <w:t>En caso de que el usuario seleccione el pago en línea, el sistema mostrará que su pedido está siendo revisado y empaquetado.</w:t>
-            </w:r>
-          </w:p>
-          <w:p>
-            <w:pPr>
-              <w:pStyle w:val="Prrafodelista"/>
-              <w:numPr>
-                <w:ilvl w:val="0"/>
-                <w:numId w:val="47"/>
-              </w:numPr>
-              <w:spacing w:line="240" w:lineRule="auto"/>
-              <w:jc w:val="both"/>
-              <w:cnfStyle w:val="000000000000" w:firstRow="0" w:lastRow="0" w:firstColumn="0" w:lastColumn="0" w:oddVBand="0" w:evenVBand="0" w:oddHBand="0" w:evenHBand="0" w:firstRowFirstColumn="0" w:firstRowLastColumn="0" w:lastRowFirstColumn="0" w:lastRowLastColumn="0"/>
-            </w:pPr>
-            <w:r>
-              <w:t>Si no se encuentra el recepcionista, el sistema enviará un correo notificando que no se encontraba el recepcionista y que el siguiente día hábil se hará la entrega.</w:t>
-            </w:r>
-          </w:p>
-          <w:p>
-            <w:pPr>
-              <w:pStyle w:val="Prrafodelista"/>
-              <w:numPr>
-                <w:ilvl w:val="0"/>
-                <w:numId w:val="47"/>
-              </w:numPr>
-              <w:spacing w:line="240" w:lineRule="auto"/>
-              <w:jc w:val="both"/>
-              <w:cnfStyle w:val="000000000000" w:firstRow="0" w:lastRow="0" w:firstColumn="0" w:lastColumn="0" w:oddVBand="0" w:evenVBand="0" w:oddHBand="0" w:evenHBand="0" w:firstRowFirstColumn="0" w:firstRowLastColumn="0" w:lastRowFirstColumn="0" w:lastRowLastColumn="0"/>
-            </w:pPr>
-            <w:r>
-              <w:t>En caso de no volver encontrar al recepcionista, el sistema le enviará un correo notificando que no se volvió a encontrar al recepcionista y que sus productos se encontrarán en la bodega de la paquetería más cercana a su domicilio.</w:t>
-            </w:r>
-          </w:p>
-          <w:p>
-            <w:pPr>
-              <w:pStyle w:val="Prrafodelista"/>
-              <w:numPr>
-                <w:ilvl w:val="0"/>
-                <w:numId w:val="47"/>
-              </w:numPr>
-              <w:spacing w:line="240" w:lineRule="auto"/>
-              <w:jc w:val="both"/>
-              <w:cnfStyle w:val="000000000000" w:firstRow="0" w:lastRow="0" w:firstColumn="0" w:lastColumn="0" w:oddVBand="0" w:evenVBand="0" w:oddHBand="0" w:evenHBand="0" w:firstRowFirstColumn="0" w:firstRowLastColumn="0" w:lastRowFirstColumn="0" w:lastRowLastColumn="0"/>
-            </w:pPr>
-            <w:r>
-              <w:t xml:space="preserve">Una vez que el usuario recoja su pedido, el sistema le notificará que su pedido </w:t>
-            </w:r>
-            <w:proofErr w:type="spellStart"/>
-            <w:r>
-              <w:t>a</w:t>
-            </w:r>
-            <w:proofErr w:type="spellEnd"/>
-            <w:r>
-              <w:t xml:space="preserve"> sido recogido.</w:t>
+              <w:t>Una vez que el usuario recoja su pedido, se pasa directamente al paso 12.</w:t>
             </w:r>
           </w:p>
         </w:tc>
@@ -5572,10 +5623,16 @@
           <w:tcPr>
             <w:cnfStyle w:val="001000000000" w:firstRow="0" w:lastRow="0" w:firstColumn="1" w:lastColumn="0" w:oddVBand="0" w:evenVBand="0" w:oddHBand="0" w:evenHBand="0" w:firstRowFirstColumn="0" w:firstRowLastColumn="0" w:lastRowFirstColumn="0" w:lastRowLastColumn="0"/>
             <w:tcW w:w="2547" w:type="dxa"/>
-          </w:tcPr>
-          <w:p>
-            <w:r>
-              <w:lastRenderedPageBreak/>
+            <w:tcBorders>
+              <w:top w:val="single" w:sz="4" w:space="0" w:color="9CC2E5" w:themeColor="accent5" w:themeTint="99"/>
+              <w:left w:val="single" w:sz="4" w:space="0" w:color="9CC2E5" w:themeColor="accent5" w:themeTint="99"/>
+              <w:bottom w:val="single" w:sz="4" w:space="0" w:color="9CC2E5" w:themeColor="accent5" w:themeTint="99"/>
+              <w:right w:val="single" w:sz="4" w:space="0" w:color="9CC2E5" w:themeColor="accent5" w:themeTint="99"/>
+            </w:tcBorders>
+            <w:hideMark/>
+          </w:tcPr>
+          <w:p>
+            <w:r>
               <w:t>Prioridad:</w:t>
             </w:r>
           </w:p>
@@ -5583,6 +5640,13 @@
         <w:tc>
           <w:tcPr>
             <w:tcW w:w="6946" w:type="dxa"/>
+            <w:tcBorders>
+              <w:top w:val="single" w:sz="4" w:space="0" w:color="9CC2E5" w:themeColor="accent5" w:themeTint="99"/>
+              <w:left w:val="single" w:sz="4" w:space="0" w:color="9CC2E5" w:themeColor="accent5" w:themeTint="99"/>
+              <w:bottom w:val="single" w:sz="4" w:space="0" w:color="9CC2E5" w:themeColor="accent5" w:themeTint="99"/>
+              <w:right w:val="single" w:sz="4" w:space="0" w:color="9CC2E5" w:themeColor="accent5" w:themeTint="99"/>
+            </w:tcBorders>
+            <w:hideMark/>
           </w:tcPr>
           <w:p>
             <w:pPr>
@@ -5599,6 +5663,13 @@
           <w:tcPr>
             <w:cnfStyle w:val="001000000000" w:firstRow="0" w:lastRow="0" w:firstColumn="1" w:lastColumn="0" w:oddVBand="0" w:evenVBand="0" w:oddHBand="0" w:evenHBand="0" w:firstRowFirstColumn="0" w:firstRowLastColumn="0" w:lastRowFirstColumn="0" w:lastRowLastColumn="0"/>
             <w:tcW w:w="2547" w:type="dxa"/>
+            <w:tcBorders>
+              <w:top w:val="single" w:sz="4" w:space="0" w:color="9CC2E5" w:themeColor="accent5" w:themeTint="99"/>
+              <w:left w:val="single" w:sz="4" w:space="0" w:color="9CC2E5" w:themeColor="accent5" w:themeTint="99"/>
+              <w:bottom w:val="single" w:sz="4" w:space="0" w:color="9CC2E5" w:themeColor="accent5" w:themeTint="99"/>
+              <w:right w:val="single" w:sz="4" w:space="0" w:color="9CC2E5" w:themeColor="accent5" w:themeTint="99"/>
+            </w:tcBorders>
+            <w:hideMark/>
           </w:tcPr>
           <w:p>
             <w:r>
@@ -5609,6 +5680,13 @@
         <w:tc>
           <w:tcPr>
             <w:tcW w:w="6946" w:type="dxa"/>
+            <w:tcBorders>
+              <w:top w:val="single" w:sz="4" w:space="0" w:color="9CC2E5" w:themeColor="accent5" w:themeTint="99"/>
+              <w:left w:val="single" w:sz="4" w:space="0" w:color="9CC2E5" w:themeColor="accent5" w:themeTint="99"/>
+              <w:bottom w:val="single" w:sz="4" w:space="0" w:color="9CC2E5" w:themeColor="accent5" w:themeTint="99"/>
+              <w:right w:val="single" w:sz="4" w:space="0" w:color="9CC2E5" w:themeColor="accent5" w:themeTint="99"/>
+            </w:tcBorders>
+            <w:hideMark/>
           </w:tcPr>
           <w:p>
             <w:pPr>
@@ -5623,7 +5701,7 @@
     </w:tbl>
     <w:p/>
     <w:sectPr>
-      <w:headerReference w:type="default" r:id="rId7"/>
+      <w:headerReference w:type="default" r:id="rId9"/>
       <w:pgSz w:w="11906" w:h="16838"/>
       <w:pgMar w:top="1417" w:right="1701" w:bottom="1417" w:left="1701" w:header="708" w:footer="708" w:gutter="0"/>
       <w:cols w:space="708"/>
@@ -6056,208 +6134,6 @@
 <file path=word/numbering.xml><?xml version="1.0" encoding="utf-8"?>
 <w:numbering xmlns:wpc="http://schemas.microsoft.com/office/word/2010/wordprocessingCanvas" xmlns:cx="http://schemas.microsoft.com/office/drawing/2014/chartex" xmlns:cx1="http://schemas.microsoft.com/office/drawing/2015/9/8/chartex" xmlns:cx2="http://schemas.microsoft.com/office/drawing/2015/10/21/chartex" xmlns:cx3="http://schemas.microsoft.com/office/drawing/2016/5/9/chartex" xmlns:cx4="http://schemas.microsoft.com/office/drawing/2016/5/10/chartex" xmlns:cx5="http://schemas.microsoft.com/office/drawing/2016/5/11/chartex" xmlns:cx6="http://schemas.microsoft.com/office/drawing/2016/5/12/chartex" xmlns:cx7="http://schemas.microsoft.com/office/drawing/2016/5/13/chartex" xmlns:cx8="http://schemas.microsoft.com/office/drawing/2016/5/14/chartex" xmlns:mc="http://schemas.openxmlformats.org/markup-compatibility/2006" xmlns:aink="http://schemas.microsoft.com/office/drawing/2016/ink" xmlns:am3d="http://schemas.microsoft.com/office/drawing/2017/model3d" xmlns:o="urn:schemas-microsoft-com:office:office" xmlns:r="http://schemas.openxmlformats.org/officeDocument/2006/relationships" xmlns:m="http://schemas.openxmlformats.org/officeDocument/2006/math" xmlns:v="urn:schemas-microsoft-com:vml" xmlns:wp14="http://schemas.microsoft.com/office/word/2010/wordprocessingDrawing" xmlns:wp="http://schemas.openxmlformats.org/drawingml/2006/wordprocessingDrawing" xmlns:w10="urn:schemas-microsoft-com:office:word" xmlns:w="http://schemas.openxmlformats.org/wordprocessingml/2006/main" xmlns:w14="http://schemas.microsoft.com/office/word/2010/wordml" xmlns:w15="http://schemas.microsoft.com/office/word/2012/wordml" xmlns:w16cex="http://schemas.microsoft.com/office/word/2018/wordml/cex" xmlns:w16cid="http://schemas.microsoft.com/office/word/2016/wordml/cid" xmlns:w16="http://schemas.microsoft.com/office/word/2018/wordml" xmlns:w16sdtdh="http://schemas.microsoft.com/office/word/2020/wordml/sdtdatahash" xmlns:w16se="http://schemas.microsoft.com/office/word/2015/wordml/symex" xmlns:wpg="http://schemas.microsoft.com/office/word/2010/wordprocessingGroup" xmlns:wpi="http://schemas.microsoft.com/office/word/2010/wordprocessingInk" xmlns:wne="http://schemas.microsoft.com/office/word/2006/wordml" xmlns:wps="http://schemas.microsoft.com/office/word/2010/wordprocessingShape" mc:Ignorable="w14 w15 w16se w16cid w16 w16cex w16sdtdh wp14">
   <w:abstractNum w:abstractNumId="0" w15:restartNumberingAfterBreak="0">
-    <w:nsid w:val="020A7AA9"/>
-    <w:multiLevelType w:val="hybridMultilevel"/>
-    <w:tmpl w:val="D204A298"/>
-    <w:lvl w:ilvl="0" w:tplc="45CAD606">
-      <w:start w:val="1"/>
-      <w:numFmt w:val="decimal"/>
-      <w:lvlText w:val="%1."/>
-      <w:lvlJc w:val="left"/>
-      <w:pPr>
-        <w:ind w:left="705" w:hanging="360"/>
-      </w:pPr>
-      <w:rPr>
-        <w:rFonts w:hint="default"/>
-      </w:rPr>
-    </w:lvl>
-    <w:lvl w:ilvl="1" w:tplc="080A0019" w:tentative="1">
-      <w:start w:val="1"/>
-      <w:numFmt w:val="lowerLetter"/>
-      <w:lvlText w:val="%2."/>
-      <w:lvlJc w:val="left"/>
-      <w:pPr>
-        <w:ind w:left="1440" w:hanging="360"/>
-      </w:pPr>
-    </w:lvl>
-    <w:lvl w:ilvl="2" w:tplc="080A001B" w:tentative="1">
-      <w:start w:val="1"/>
-      <w:numFmt w:val="lowerRoman"/>
-      <w:lvlText w:val="%3."/>
-      <w:lvlJc w:val="right"/>
-      <w:pPr>
-        <w:ind w:left="2160" w:hanging="180"/>
-      </w:pPr>
-    </w:lvl>
-    <w:lvl w:ilvl="3" w:tplc="080A000F" w:tentative="1">
-      <w:start w:val="1"/>
-      <w:numFmt w:val="decimal"/>
-      <w:lvlText w:val="%4."/>
-      <w:lvlJc w:val="left"/>
-      <w:pPr>
-        <w:ind w:left="2880" w:hanging="360"/>
-      </w:pPr>
-    </w:lvl>
-    <w:lvl w:ilvl="4" w:tplc="080A0019" w:tentative="1">
-      <w:start w:val="1"/>
-      <w:numFmt w:val="lowerLetter"/>
-      <w:lvlText w:val="%5."/>
-      <w:lvlJc w:val="left"/>
-      <w:pPr>
-        <w:ind w:left="3600" w:hanging="360"/>
-      </w:pPr>
-    </w:lvl>
-    <w:lvl w:ilvl="5" w:tplc="080A001B" w:tentative="1">
-      <w:start w:val="1"/>
-      <w:numFmt w:val="lowerRoman"/>
-      <w:lvlText w:val="%6."/>
-      <w:lvlJc w:val="right"/>
-      <w:pPr>
-        <w:ind w:left="4320" w:hanging="180"/>
-      </w:pPr>
-    </w:lvl>
-    <w:lvl w:ilvl="6" w:tplc="080A000F" w:tentative="1">
-      <w:start w:val="1"/>
-      <w:numFmt w:val="decimal"/>
-      <w:lvlText w:val="%7."/>
-      <w:lvlJc w:val="left"/>
-      <w:pPr>
-        <w:ind w:left="5040" w:hanging="360"/>
-      </w:pPr>
-    </w:lvl>
-    <w:lvl w:ilvl="7" w:tplc="080A0019" w:tentative="1">
-      <w:start w:val="1"/>
-      <w:numFmt w:val="lowerLetter"/>
-      <w:lvlText w:val="%8."/>
-      <w:lvlJc w:val="left"/>
-      <w:pPr>
-        <w:ind w:left="5760" w:hanging="360"/>
-      </w:pPr>
-    </w:lvl>
-    <w:lvl w:ilvl="8" w:tplc="080A001B" w:tentative="1">
-      <w:start w:val="1"/>
-      <w:numFmt w:val="lowerRoman"/>
-      <w:lvlText w:val="%9."/>
-      <w:lvlJc w:val="right"/>
-      <w:pPr>
-        <w:ind w:left="6480" w:hanging="180"/>
-      </w:pPr>
-    </w:lvl>
-  </w:abstractNum>
-  <w:abstractNum w:abstractNumId="1" w15:restartNumberingAfterBreak="0">
-    <w:nsid w:val="025C39BD"/>
-    <w:multiLevelType w:val="hybridMultilevel"/>
-    <w:tmpl w:val="A55062A6"/>
-    <w:lvl w:ilvl="0" w:tplc="32FA00AC">
-      <w:start w:val="1"/>
-      <w:numFmt w:val="bullet"/>
-      <w:lvlText w:val=""/>
-      <w:lvlJc w:val="left"/>
-      <w:pPr>
-        <w:ind w:left="720" w:hanging="360"/>
-      </w:pPr>
-      <w:rPr>
-        <w:rFonts w:ascii="Wingdings" w:hAnsi="Wingdings" w:hint="default"/>
-      </w:rPr>
-    </w:lvl>
-    <w:lvl w:ilvl="1" w:tplc="0C0A0003" w:tentative="1">
-      <w:start w:val="1"/>
-      <w:numFmt w:val="bullet"/>
-      <w:lvlText w:val="o"/>
-      <w:lvlJc w:val="left"/>
-      <w:pPr>
-        <w:ind w:left="1440" w:hanging="360"/>
-      </w:pPr>
-      <w:rPr>
-        <w:rFonts w:ascii="Courier New" w:hAnsi="Courier New" w:cs="Courier New" w:hint="default"/>
-      </w:rPr>
-    </w:lvl>
-    <w:lvl w:ilvl="2" w:tplc="0C0A0005" w:tentative="1">
-      <w:start w:val="1"/>
-      <w:numFmt w:val="bullet"/>
-      <w:lvlText w:val=""/>
-      <w:lvlJc w:val="left"/>
-      <w:pPr>
-        <w:ind w:left="2160" w:hanging="360"/>
-      </w:pPr>
-      <w:rPr>
-        <w:rFonts w:ascii="Wingdings" w:hAnsi="Wingdings" w:hint="default"/>
-      </w:rPr>
-    </w:lvl>
-    <w:lvl w:ilvl="3" w:tplc="0C0A0001" w:tentative="1">
-      <w:start w:val="1"/>
-      <w:numFmt w:val="bullet"/>
-      <w:lvlText w:val=""/>
-      <w:lvlJc w:val="left"/>
-      <w:pPr>
-        <w:ind w:left="2880" w:hanging="360"/>
-      </w:pPr>
-      <w:rPr>
-        <w:rFonts w:ascii="Symbol" w:hAnsi="Symbol" w:hint="default"/>
-      </w:rPr>
-    </w:lvl>
-    <w:lvl w:ilvl="4" w:tplc="0C0A0003" w:tentative="1">
-      <w:start w:val="1"/>
-      <w:numFmt w:val="bullet"/>
-      <w:lvlText w:val="o"/>
-      <w:lvlJc w:val="left"/>
-      <w:pPr>
-        <w:ind w:left="3600" w:hanging="360"/>
-      </w:pPr>
-      <w:rPr>
-        <w:rFonts w:ascii="Courier New" w:hAnsi="Courier New" w:cs="Courier New" w:hint="default"/>
-      </w:rPr>
-    </w:lvl>
-    <w:lvl w:ilvl="5" w:tplc="0C0A0005" w:tentative="1">
-      <w:start w:val="1"/>
-      <w:numFmt w:val="bullet"/>
-      <w:lvlText w:val=""/>
-      <w:lvlJc w:val="left"/>
-      <w:pPr>
-        <w:ind w:left="4320" w:hanging="360"/>
-      </w:pPr>
-      <w:rPr>
-        <w:rFonts w:ascii="Wingdings" w:hAnsi="Wingdings" w:hint="default"/>
-      </w:rPr>
-    </w:lvl>
-    <w:lvl w:ilvl="6" w:tplc="0C0A0001" w:tentative="1">
-      <w:start w:val="1"/>
-      <w:numFmt w:val="bullet"/>
-      <w:lvlText w:val=""/>
-      <w:lvlJc w:val="left"/>
-      <w:pPr>
-        <w:ind w:left="5040" w:hanging="360"/>
-      </w:pPr>
-      <w:rPr>
-        <w:rFonts w:ascii="Symbol" w:hAnsi="Symbol" w:hint="default"/>
-      </w:rPr>
-    </w:lvl>
-    <w:lvl w:ilvl="7" w:tplc="0C0A0003" w:tentative="1">
-      <w:start w:val="1"/>
-      <w:numFmt w:val="bullet"/>
-      <w:lvlText w:val="o"/>
-      <w:lvlJc w:val="left"/>
-      <w:pPr>
-        <w:ind w:left="5760" w:hanging="360"/>
-      </w:pPr>
-      <w:rPr>
-        <w:rFonts w:ascii="Courier New" w:hAnsi="Courier New" w:cs="Courier New" w:hint="default"/>
-      </w:rPr>
-    </w:lvl>
-    <w:lvl w:ilvl="8" w:tplc="0C0A0005" w:tentative="1">
-      <w:start w:val="1"/>
-      <w:numFmt w:val="bullet"/>
-      <w:lvlText w:val=""/>
-      <w:lvlJc w:val="left"/>
-      <w:pPr>
-        <w:ind w:left="6480" w:hanging="360"/>
-      </w:pPr>
-      <w:rPr>
-        <w:rFonts w:ascii="Wingdings" w:hAnsi="Wingdings" w:hint="default"/>
-      </w:rPr>
-    </w:lvl>
-  </w:abstractNum>
-  <w:abstractNum w:abstractNumId="2" w15:restartNumberingAfterBreak="0">
     <w:nsid w:val="02E009BC"/>
     <w:multiLevelType w:val="hybridMultilevel"/>
     <w:tmpl w:val="9C6A16DC"/>
@@ -6346,7 +6222,7 @@
       </w:pPr>
     </w:lvl>
   </w:abstractNum>
-  <w:abstractNum w:abstractNumId="3" w15:restartNumberingAfterBreak="0">
+  <w:abstractNum w:abstractNumId="1" w15:restartNumberingAfterBreak="0">
     <w:nsid w:val="054B4CFC"/>
     <w:multiLevelType w:val="hybridMultilevel"/>
     <w:tmpl w:val="A9EC65AC"/>
@@ -6435,268 +6311,93 @@
       </w:pPr>
     </w:lvl>
   </w:abstractNum>
-  <w:abstractNum w:abstractNumId="4" w15:restartNumberingAfterBreak="0">
-    <w:nsid w:val="0FFD1848"/>
-    <w:multiLevelType w:val="hybridMultilevel"/>
-    <w:tmpl w:val="41B40572"/>
-    <w:lvl w:ilvl="0" w:tplc="45CAD606">
-      <w:start w:val="1"/>
+  <w:abstractNum w:abstractNumId="2" w15:restartNumberingAfterBreak="0">
+    <w:nsid w:val="2D346EB3"/>
+    <w:multiLevelType w:val="multilevel"/>
+    <w:tmpl w:val="FF54EC70"/>
+    <w:lvl w:ilvl="0">
+      <w:start w:val="4"/>
       <w:numFmt w:val="decimal"/>
       <w:lvlText w:val="%1."/>
       <w:lvlJc w:val="left"/>
       <w:pPr>
-        <w:ind w:left="705" w:hanging="360"/>
-      </w:pPr>
-      <w:rPr>
-        <w:rFonts w:hint="default"/>
-      </w:rPr>
-    </w:lvl>
-    <w:lvl w:ilvl="1" w:tplc="080A0019" w:tentative="1">
-      <w:start w:val="1"/>
-      <w:numFmt w:val="lowerLetter"/>
-      <w:lvlText w:val="%2."/>
-      <w:lvlJc w:val="left"/>
-      <w:pPr>
-        <w:ind w:left="1425" w:hanging="360"/>
-      </w:pPr>
-    </w:lvl>
-    <w:lvl w:ilvl="2" w:tplc="080A001B" w:tentative="1">
-      <w:start w:val="1"/>
-      <w:numFmt w:val="lowerRoman"/>
-      <w:lvlText w:val="%3."/>
-      <w:lvlJc w:val="right"/>
-      <w:pPr>
-        <w:ind w:left="2145" w:hanging="180"/>
-      </w:pPr>
-    </w:lvl>
-    <w:lvl w:ilvl="3" w:tplc="080A000F" w:tentative="1">
+        <w:ind w:left="360" w:hanging="360"/>
+      </w:pPr>
+    </w:lvl>
+    <w:lvl w:ilvl="1">
       <w:start w:val="1"/>
       <w:numFmt w:val="decimal"/>
-      <w:lvlText w:val="%4."/>
-      <w:lvlJc w:val="left"/>
-      <w:pPr>
-        <w:ind w:left="2865" w:hanging="360"/>
-      </w:pPr>
-    </w:lvl>
-    <w:lvl w:ilvl="4" w:tplc="080A0019" w:tentative="1">
-      <w:start w:val="1"/>
-      <w:numFmt w:val="lowerLetter"/>
-      <w:lvlText w:val="%5."/>
-      <w:lvlJc w:val="left"/>
-      <w:pPr>
-        <w:ind w:left="3585" w:hanging="360"/>
-      </w:pPr>
-    </w:lvl>
-    <w:lvl w:ilvl="5" w:tplc="080A001B" w:tentative="1">
-      <w:start w:val="1"/>
-      <w:numFmt w:val="lowerRoman"/>
-      <w:lvlText w:val="%6."/>
-      <w:lvlJc w:val="right"/>
-      <w:pPr>
-        <w:ind w:left="4305" w:hanging="180"/>
-      </w:pPr>
-    </w:lvl>
-    <w:lvl w:ilvl="6" w:tplc="080A000F" w:tentative="1">
+      <w:lvlText w:val="%1.%2."/>
+      <w:lvlJc w:val="left"/>
+      <w:pPr>
+        <w:ind w:left="792" w:hanging="432"/>
+      </w:pPr>
+    </w:lvl>
+    <w:lvl w:ilvl="2">
       <w:start w:val="1"/>
       <w:numFmt w:val="decimal"/>
-      <w:lvlText w:val="%7."/>
-      <w:lvlJc w:val="left"/>
-      <w:pPr>
-        <w:ind w:left="5025" w:hanging="360"/>
-      </w:pPr>
-    </w:lvl>
-    <w:lvl w:ilvl="7" w:tplc="080A0019" w:tentative="1">
-      <w:start w:val="1"/>
-      <w:numFmt w:val="lowerLetter"/>
-      <w:lvlText w:val="%8."/>
-      <w:lvlJc w:val="left"/>
-      <w:pPr>
-        <w:ind w:left="5745" w:hanging="360"/>
-      </w:pPr>
-    </w:lvl>
-    <w:lvl w:ilvl="8" w:tplc="080A001B" w:tentative="1">
-      <w:start w:val="1"/>
-      <w:numFmt w:val="lowerRoman"/>
-      <w:lvlText w:val="%9."/>
-      <w:lvlJc w:val="right"/>
-      <w:pPr>
-        <w:ind w:left="6465" w:hanging="180"/>
+      <w:lvlText w:val="%1.%2.%3."/>
+      <w:lvlJc w:val="left"/>
+      <w:pPr>
+        <w:ind w:left="1224" w:hanging="504"/>
+      </w:pPr>
+    </w:lvl>
+    <w:lvl w:ilvl="3">
+      <w:start w:val="1"/>
+      <w:numFmt w:val="decimal"/>
+      <w:lvlText w:val="%1.%2.%3.%4."/>
+      <w:lvlJc w:val="left"/>
+      <w:pPr>
+        <w:ind w:left="1728" w:hanging="648"/>
+      </w:pPr>
+    </w:lvl>
+    <w:lvl w:ilvl="4">
+      <w:start w:val="1"/>
+      <w:numFmt w:val="decimal"/>
+      <w:lvlText w:val="%1.%2.%3.%4.%5."/>
+      <w:lvlJc w:val="left"/>
+      <w:pPr>
+        <w:ind w:left="2232" w:hanging="792"/>
+      </w:pPr>
+    </w:lvl>
+    <w:lvl w:ilvl="5">
+      <w:start w:val="1"/>
+      <w:numFmt w:val="decimal"/>
+      <w:lvlText w:val="%1.%2.%3.%4.%5.%6."/>
+      <w:lvlJc w:val="left"/>
+      <w:pPr>
+        <w:ind w:left="2736" w:hanging="936"/>
+      </w:pPr>
+    </w:lvl>
+    <w:lvl w:ilvl="6">
+      <w:start w:val="1"/>
+      <w:numFmt w:val="decimal"/>
+      <w:lvlText w:val="%1.%2.%3.%4.%5.%6.%7."/>
+      <w:lvlJc w:val="left"/>
+      <w:pPr>
+        <w:ind w:left="3240" w:hanging="1080"/>
+      </w:pPr>
+    </w:lvl>
+    <w:lvl w:ilvl="7">
+      <w:start w:val="1"/>
+      <w:numFmt w:val="decimal"/>
+      <w:lvlText w:val="%1.%2.%3.%4.%5.%6.%7.%8."/>
+      <w:lvlJc w:val="left"/>
+      <w:pPr>
+        <w:ind w:left="3744" w:hanging="1224"/>
+      </w:pPr>
+    </w:lvl>
+    <w:lvl w:ilvl="8">
+      <w:start w:val="1"/>
+      <w:numFmt w:val="decimal"/>
+      <w:lvlText w:val="%1.%2.%3.%4.%5.%6.%7.%8.%9."/>
+      <w:lvlJc w:val="left"/>
+      <w:pPr>
+        <w:ind w:left="4320" w:hanging="1440"/>
       </w:pPr>
     </w:lvl>
   </w:abstractNum>
-  <w:abstractNum w:abstractNumId="5" w15:restartNumberingAfterBreak="0">
-    <w:nsid w:val="112864A3"/>
-    <w:multiLevelType w:val="hybridMultilevel"/>
-    <w:tmpl w:val="297CDEAE"/>
-    <w:lvl w:ilvl="0" w:tplc="EB6C282A">
-      <w:start w:val="1"/>
-      <w:numFmt w:val="decimal"/>
-      <w:lvlText w:val="%1."/>
-      <w:lvlJc w:val="left"/>
-      <w:pPr>
-        <w:ind w:left="720" w:hanging="360"/>
-      </w:pPr>
-    </w:lvl>
-    <w:lvl w:ilvl="1" w:tplc="0C0A0019" w:tentative="1">
-      <w:start w:val="1"/>
-      <w:numFmt w:val="lowerLetter"/>
-      <w:lvlText w:val="%2."/>
-      <w:lvlJc w:val="left"/>
-      <w:pPr>
-        <w:ind w:left="1440" w:hanging="360"/>
-      </w:pPr>
-    </w:lvl>
-    <w:lvl w:ilvl="2" w:tplc="0C0A001B" w:tentative="1">
-      <w:start w:val="1"/>
-      <w:numFmt w:val="lowerRoman"/>
-      <w:lvlText w:val="%3."/>
-      <w:lvlJc w:val="right"/>
-      <w:pPr>
-        <w:ind w:left="2160" w:hanging="180"/>
-      </w:pPr>
-    </w:lvl>
-    <w:lvl w:ilvl="3" w:tplc="0C0A000F" w:tentative="1">
-      <w:start w:val="1"/>
-      <w:numFmt w:val="decimal"/>
-      <w:lvlText w:val="%4."/>
-      <w:lvlJc w:val="left"/>
-      <w:pPr>
-        <w:ind w:left="2880" w:hanging="360"/>
-      </w:pPr>
-    </w:lvl>
-    <w:lvl w:ilvl="4" w:tplc="0C0A0019" w:tentative="1">
-      <w:start w:val="1"/>
-      <w:numFmt w:val="lowerLetter"/>
-      <w:lvlText w:val="%5."/>
-      <w:lvlJc w:val="left"/>
-      <w:pPr>
-        <w:ind w:left="3600" w:hanging="360"/>
-      </w:pPr>
-    </w:lvl>
-    <w:lvl w:ilvl="5" w:tplc="0C0A001B" w:tentative="1">
-      <w:start w:val="1"/>
-      <w:numFmt w:val="lowerRoman"/>
-      <w:lvlText w:val="%6."/>
-      <w:lvlJc w:val="right"/>
-      <w:pPr>
-        <w:ind w:left="4320" w:hanging="180"/>
-      </w:pPr>
-    </w:lvl>
-    <w:lvl w:ilvl="6" w:tplc="0C0A000F" w:tentative="1">
-      <w:start w:val="1"/>
-      <w:numFmt w:val="decimal"/>
-      <w:lvlText w:val="%7."/>
-      <w:lvlJc w:val="left"/>
-      <w:pPr>
-        <w:ind w:left="5040" w:hanging="360"/>
-      </w:pPr>
-    </w:lvl>
-    <w:lvl w:ilvl="7" w:tplc="0C0A0019" w:tentative="1">
-      <w:start w:val="1"/>
-      <w:numFmt w:val="lowerLetter"/>
-      <w:lvlText w:val="%8."/>
-      <w:lvlJc w:val="left"/>
-      <w:pPr>
-        <w:ind w:left="5760" w:hanging="360"/>
-      </w:pPr>
-    </w:lvl>
-    <w:lvl w:ilvl="8" w:tplc="0C0A001B" w:tentative="1">
-      <w:start w:val="1"/>
-      <w:numFmt w:val="lowerRoman"/>
-      <w:lvlText w:val="%9."/>
-      <w:lvlJc w:val="right"/>
-      <w:pPr>
-        <w:ind w:left="6480" w:hanging="180"/>
-      </w:pPr>
-    </w:lvl>
-  </w:abstractNum>
-  <w:abstractNum w:abstractNumId="6" w15:restartNumberingAfterBreak="0">
-    <w:nsid w:val="372E0CB1"/>
-    <w:multiLevelType w:val="hybridMultilevel"/>
-    <w:tmpl w:val="38928E06"/>
-    <w:lvl w:ilvl="0" w:tplc="F502DC48">
-      <w:start w:val="1"/>
-      <w:numFmt w:val="decimal"/>
-      <w:lvlText w:val="%1."/>
-      <w:lvlJc w:val="left"/>
-      <w:pPr>
-        <w:ind w:left="720" w:hanging="360"/>
-      </w:pPr>
-    </w:lvl>
-    <w:lvl w:ilvl="1" w:tplc="0C0A0019" w:tentative="1">
-      <w:start w:val="1"/>
-      <w:numFmt w:val="lowerLetter"/>
-      <w:lvlText w:val="%2."/>
-      <w:lvlJc w:val="left"/>
-      <w:pPr>
-        <w:ind w:left="1440" w:hanging="360"/>
-      </w:pPr>
-    </w:lvl>
-    <w:lvl w:ilvl="2" w:tplc="0C0A001B" w:tentative="1">
-      <w:start w:val="1"/>
-      <w:numFmt w:val="lowerRoman"/>
-      <w:lvlText w:val="%3."/>
-      <w:lvlJc w:val="right"/>
-      <w:pPr>
-        <w:ind w:left="2160" w:hanging="180"/>
-      </w:pPr>
-    </w:lvl>
-    <w:lvl w:ilvl="3" w:tplc="0C0A000F" w:tentative="1">
-      <w:start w:val="1"/>
-      <w:numFmt w:val="decimal"/>
-      <w:lvlText w:val="%4."/>
-      <w:lvlJc w:val="left"/>
-      <w:pPr>
-        <w:ind w:left="2880" w:hanging="360"/>
-      </w:pPr>
-    </w:lvl>
-    <w:lvl w:ilvl="4" w:tplc="0C0A0019" w:tentative="1">
-      <w:start w:val="1"/>
-      <w:numFmt w:val="lowerLetter"/>
-      <w:lvlText w:val="%5."/>
-      <w:lvlJc w:val="left"/>
-      <w:pPr>
-        <w:ind w:left="3600" w:hanging="360"/>
-      </w:pPr>
-    </w:lvl>
-    <w:lvl w:ilvl="5" w:tplc="0C0A001B" w:tentative="1">
-      <w:start w:val="1"/>
-      <w:numFmt w:val="lowerRoman"/>
-      <w:lvlText w:val="%6."/>
-      <w:lvlJc w:val="right"/>
-      <w:pPr>
-        <w:ind w:left="4320" w:hanging="180"/>
-      </w:pPr>
-    </w:lvl>
-    <w:lvl w:ilvl="6" w:tplc="0C0A000F" w:tentative="1">
-      <w:start w:val="1"/>
-      <w:numFmt w:val="decimal"/>
-      <w:lvlText w:val="%7."/>
-      <w:lvlJc w:val="left"/>
-      <w:pPr>
-        <w:ind w:left="5040" w:hanging="360"/>
-      </w:pPr>
-    </w:lvl>
-    <w:lvl w:ilvl="7" w:tplc="0C0A0019" w:tentative="1">
-      <w:start w:val="1"/>
-      <w:numFmt w:val="lowerLetter"/>
-      <w:lvlText w:val="%8."/>
-      <w:lvlJc w:val="left"/>
-      <w:pPr>
-        <w:ind w:left="5760" w:hanging="360"/>
-      </w:pPr>
-    </w:lvl>
-    <w:lvl w:ilvl="8" w:tplc="0C0A001B" w:tentative="1">
-      <w:start w:val="1"/>
-      <w:numFmt w:val="lowerRoman"/>
-      <w:lvlText w:val="%9."/>
-      <w:lvlJc w:val="right"/>
-      <w:pPr>
-        <w:ind w:left="6480" w:hanging="180"/>
-      </w:pPr>
-    </w:lvl>
-  </w:abstractNum>
-  <w:abstractNum w:abstractNumId="7" w15:restartNumberingAfterBreak="0">
+  <w:abstractNum w:abstractNumId="3" w15:restartNumberingAfterBreak="0">
     <w:nsid w:val="378640C2"/>
     <w:multiLevelType w:val="hybridMultilevel"/>
     <w:tmpl w:val="40C4F6D6"/>
@@ -6785,387 +6486,7 @@
       </w:pPr>
     </w:lvl>
   </w:abstractNum>
-  <w:abstractNum w:abstractNumId="8" w15:restartNumberingAfterBreak="0">
-    <w:nsid w:val="37B135B4"/>
-    <w:multiLevelType w:val="hybridMultilevel"/>
-    <w:tmpl w:val="9D30A114"/>
-    <w:lvl w:ilvl="0" w:tplc="FFFFFFFF">
-      <w:start w:val="1"/>
-      <w:numFmt w:val="decimal"/>
-      <w:lvlText w:val="%1."/>
-      <w:lvlJc w:val="left"/>
-      <w:pPr>
-        <w:ind w:left="720" w:hanging="360"/>
-      </w:pPr>
-      <w:rPr>
-        <w:rFonts w:hint="default"/>
-      </w:rPr>
-    </w:lvl>
-    <w:lvl w:ilvl="1" w:tplc="FFFFFFFF" w:tentative="1">
-      <w:start w:val="1"/>
-      <w:numFmt w:val="lowerLetter"/>
-      <w:lvlText w:val="%2."/>
-      <w:lvlJc w:val="left"/>
-      <w:pPr>
-        <w:ind w:left="1440" w:hanging="360"/>
-      </w:pPr>
-    </w:lvl>
-    <w:lvl w:ilvl="2" w:tplc="FFFFFFFF" w:tentative="1">
-      <w:start w:val="1"/>
-      <w:numFmt w:val="lowerRoman"/>
-      <w:lvlText w:val="%3."/>
-      <w:lvlJc w:val="right"/>
-      <w:pPr>
-        <w:ind w:left="2160" w:hanging="180"/>
-      </w:pPr>
-    </w:lvl>
-    <w:lvl w:ilvl="3" w:tplc="FFFFFFFF" w:tentative="1">
-      <w:start w:val="1"/>
-      <w:numFmt w:val="decimal"/>
-      <w:lvlText w:val="%4."/>
-      <w:lvlJc w:val="left"/>
-      <w:pPr>
-        <w:ind w:left="2880" w:hanging="360"/>
-      </w:pPr>
-    </w:lvl>
-    <w:lvl w:ilvl="4" w:tplc="FFFFFFFF" w:tentative="1">
-      <w:start w:val="1"/>
-      <w:numFmt w:val="lowerLetter"/>
-      <w:lvlText w:val="%5."/>
-      <w:lvlJc w:val="left"/>
-      <w:pPr>
-        <w:ind w:left="3600" w:hanging="360"/>
-      </w:pPr>
-    </w:lvl>
-    <w:lvl w:ilvl="5" w:tplc="FFFFFFFF" w:tentative="1">
-      <w:start w:val="1"/>
-      <w:numFmt w:val="lowerRoman"/>
-      <w:lvlText w:val="%6."/>
-      <w:lvlJc w:val="right"/>
-      <w:pPr>
-        <w:ind w:left="4320" w:hanging="180"/>
-      </w:pPr>
-    </w:lvl>
-    <w:lvl w:ilvl="6" w:tplc="FFFFFFFF" w:tentative="1">
-      <w:start w:val="1"/>
-      <w:numFmt w:val="decimal"/>
-      <w:lvlText w:val="%7."/>
-      <w:lvlJc w:val="left"/>
-      <w:pPr>
-        <w:ind w:left="5040" w:hanging="360"/>
-      </w:pPr>
-    </w:lvl>
-    <w:lvl w:ilvl="7" w:tplc="FFFFFFFF" w:tentative="1">
-      <w:start w:val="1"/>
-      <w:numFmt w:val="lowerLetter"/>
-      <w:lvlText w:val="%8."/>
-      <w:lvlJc w:val="left"/>
-      <w:pPr>
-        <w:ind w:left="5760" w:hanging="360"/>
-      </w:pPr>
-    </w:lvl>
-    <w:lvl w:ilvl="8" w:tplc="FFFFFFFF" w:tentative="1">
-      <w:start w:val="1"/>
-      <w:numFmt w:val="lowerRoman"/>
-      <w:lvlText w:val="%9."/>
-      <w:lvlJc w:val="right"/>
-      <w:pPr>
-        <w:ind w:left="6480" w:hanging="180"/>
-      </w:pPr>
-    </w:lvl>
-  </w:abstractNum>
-  <w:abstractNum w:abstractNumId="9" w15:restartNumberingAfterBreak="0">
-    <w:nsid w:val="3D621CAF"/>
-    <w:multiLevelType w:val="hybridMultilevel"/>
-    <w:tmpl w:val="3E40974E"/>
-    <w:lvl w:ilvl="0" w:tplc="FFFFFFFF">
-      <w:start w:val="1"/>
-      <w:numFmt w:val="decimal"/>
-      <w:lvlText w:val="%1."/>
-      <w:lvlJc w:val="left"/>
-      <w:pPr>
-        <w:ind w:left="720" w:hanging="360"/>
-      </w:pPr>
-      <w:rPr>
-        <w:rFonts w:hint="default"/>
-      </w:rPr>
-    </w:lvl>
-    <w:lvl w:ilvl="1" w:tplc="080A0019" w:tentative="1">
-      <w:start w:val="1"/>
-      <w:numFmt w:val="lowerLetter"/>
-      <w:lvlText w:val="%2."/>
-      <w:lvlJc w:val="left"/>
-      <w:pPr>
-        <w:ind w:left="1440" w:hanging="360"/>
-      </w:pPr>
-    </w:lvl>
-    <w:lvl w:ilvl="2" w:tplc="080A001B" w:tentative="1">
-      <w:start w:val="1"/>
-      <w:numFmt w:val="lowerRoman"/>
-      <w:lvlText w:val="%3."/>
-      <w:lvlJc w:val="right"/>
-      <w:pPr>
-        <w:ind w:left="2160" w:hanging="180"/>
-      </w:pPr>
-    </w:lvl>
-    <w:lvl w:ilvl="3" w:tplc="080A000F" w:tentative="1">
-      <w:start w:val="1"/>
-      <w:numFmt w:val="decimal"/>
-      <w:lvlText w:val="%4."/>
-      <w:lvlJc w:val="left"/>
-      <w:pPr>
-        <w:ind w:left="2880" w:hanging="360"/>
-      </w:pPr>
-    </w:lvl>
-    <w:lvl w:ilvl="4" w:tplc="080A0019" w:tentative="1">
-      <w:start w:val="1"/>
-      <w:numFmt w:val="lowerLetter"/>
-      <w:lvlText w:val="%5."/>
-      <w:lvlJc w:val="left"/>
-      <w:pPr>
-        <w:ind w:left="3600" w:hanging="360"/>
-      </w:pPr>
-    </w:lvl>
-    <w:lvl w:ilvl="5" w:tplc="080A001B" w:tentative="1">
-      <w:start w:val="1"/>
-      <w:numFmt w:val="lowerRoman"/>
-      <w:lvlText w:val="%6."/>
-      <w:lvlJc w:val="right"/>
-      <w:pPr>
-        <w:ind w:left="4320" w:hanging="180"/>
-      </w:pPr>
-    </w:lvl>
-    <w:lvl w:ilvl="6" w:tplc="080A000F" w:tentative="1">
-      <w:start w:val="1"/>
-      <w:numFmt w:val="decimal"/>
-      <w:lvlText w:val="%7."/>
-      <w:lvlJc w:val="left"/>
-      <w:pPr>
-        <w:ind w:left="5040" w:hanging="360"/>
-      </w:pPr>
-    </w:lvl>
-    <w:lvl w:ilvl="7" w:tplc="080A0019" w:tentative="1">
-      <w:start w:val="1"/>
-      <w:numFmt w:val="lowerLetter"/>
-      <w:lvlText w:val="%8."/>
-      <w:lvlJc w:val="left"/>
-      <w:pPr>
-        <w:ind w:left="5760" w:hanging="360"/>
-      </w:pPr>
-    </w:lvl>
-    <w:lvl w:ilvl="8" w:tplc="080A001B" w:tentative="1">
-      <w:start w:val="1"/>
-      <w:numFmt w:val="lowerRoman"/>
-      <w:lvlText w:val="%9."/>
-      <w:lvlJc w:val="right"/>
-      <w:pPr>
-        <w:ind w:left="6480" w:hanging="180"/>
-      </w:pPr>
-    </w:lvl>
-  </w:abstractNum>
-  <w:abstractNum w:abstractNumId="10" w15:restartNumberingAfterBreak="0">
-    <w:nsid w:val="3E6622A3"/>
-    <w:multiLevelType w:val="hybridMultilevel"/>
-    <w:tmpl w:val="F9607A1E"/>
-    <w:lvl w:ilvl="0" w:tplc="759AEFC2">
-      <w:start w:val="1"/>
-      <w:numFmt w:val="upperRoman"/>
-      <w:lvlText w:val="%1."/>
-      <w:lvlJc w:val="right"/>
-      <w:pPr>
-        <w:ind w:left="720" w:hanging="360"/>
-      </w:pPr>
-      <w:rPr>
-        <w:rFonts w:hint="default"/>
-      </w:rPr>
-    </w:lvl>
-    <w:lvl w:ilvl="1" w:tplc="0C0A0003" w:tentative="1">
-      <w:start w:val="1"/>
-      <w:numFmt w:val="bullet"/>
-      <w:lvlText w:val="o"/>
-      <w:lvlJc w:val="left"/>
-      <w:pPr>
-        <w:ind w:left="1440" w:hanging="360"/>
-      </w:pPr>
-      <w:rPr>
-        <w:rFonts w:ascii="Courier New" w:hAnsi="Courier New" w:cs="Courier New" w:hint="default"/>
-      </w:rPr>
-    </w:lvl>
-    <w:lvl w:ilvl="2" w:tplc="0C0A0005" w:tentative="1">
-      <w:start w:val="1"/>
-      <w:numFmt w:val="bullet"/>
-      <w:lvlText w:val=""/>
-      <w:lvlJc w:val="left"/>
-      <w:pPr>
-        <w:ind w:left="2160" w:hanging="360"/>
-      </w:pPr>
-      <w:rPr>
-        <w:rFonts w:ascii="Wingdings" w:hAnsi="Wingdings" w:hint="default"/>
-      </w:rPr>
-    </w:lvl>
-    <w:lvl w:ilvl="3" w:tplc="0C0A0001" w:tentative="1">
-      <w:start w:val="1"/>
-      <w:numFmt w:val="bullet"/>
-      <w:lvlText w:val=""/>
-      <w:lvlJc w:val="left"/>
-      <w:pPr>
-        <w:ind w:left="2880" w:hanging="360"/>
-      </w:pPr>
-      <w:rPr>
-        <w:rFonts w:ascii="Symbol" w:hAnsi="Symbol" w:hint="default"/>
-      </w:rPr>
-    </w:lvl>
-    <w:lvl w:ilvl="4" w:tplc="0C0A0003" w:tentative="1">
-      <w:start w:val="1"/>
-      <w:numFmt w:val="bullet"/>
-      <w:lvlText w:val="o"/>
-      <w:lvlJc w:val="left"/>
-      <w:pPr>
-        <w:ind w:left="3600" w:hanging="360"/>
-      </w:pPr>
-      <w:rPr>
-        <w:rFonts w:ascii="Courier New" w:hAnsi="Courier New" w:cs="Courier New" w:hint="default"/>
-      </w:rPr>
-    </w:lvl>
-    <w:lvl w:ilvl="5" w:tplc="0C0A0005" w:tentative="1">
-      <w:start w:val="1"/>
-      <w:numFmt w:val="bullet"/>
-      <w:lvlText w:val=""/>
-      <w:lvlJc w:val="left"/>
-      <w:pPr>
-        <w:ind w:left="4320" w:hanging="360"/>
-      </w:pPr>
-      <w:rPr>
-        <w:rFonts w:ascii="Wingdings" w:hAnsi="Wingdings" w:hint="default"/>
-      </w:rPr>
-    </w:lvl>
-    <w:lvl w:ilvl="6" w:tplc="0C0A0001" w:tentative="1">
-      <w:start w:val="1"/>
-      <w:numFmt w:val="bullet"/>
-      <w:lvlText w:val=""/>
-      <w:lvlJc w:val="left"/>
-      <w:pPr>
-        <w:ind w:left="5040" w:hanging="360"/>
-      </w:pPr>
-      <w:rPr>
-        <w:rFonts w:ascii="Symbol" w:hAnsi="Symbol" w:hint="default"/>
-      </w:rPr>
-    </w:lvl>
-    <w:lvl w:ilvl="7" w:tplc="0C0A0003" w:tentative="1">
-      <w:start w:val="1"/>
-      <w:numFmt w:val="bullet"/>
-      <w:lvlText w:val="o"/>
-      <w:lvlJc w:val="left"/>
-      <w:pPr>
-        <w:ind w:left="5760" w:hanging="360"/>
-      </w:pPr>
-      <w:rPr>
-        <w:rFonts w:ascii="Courier New" w:hAnsi="Courier New" w:cs="Courier New" w:hint="default"/>
-      </w:rPr>
-    </w:lvl>
-    <w:lvl w:ilvl="8" w:tplc="0C0A0005" w:tentative="1">
-      <w:start w:val="1"/>
-      <w:numFmt w:val="bullet"/>
-      <w:lvlText w:val=""/>
-      <w:lvlJc w:val="left"/>
-      <w:pPr>
-        <w:ind w:left="6480" w:hanging="360"/>
-      </w:pPr>
-      <w:rPr>
-        <w:rFonts w:ascii="Wingdings" w:hAnsi="Wingdings" w:hint="default"/>
-      </w:rPr>
-    </w:lvl>
-  </w:abstractNum>
-  <w:abstractNum w:abstractNumId="11" w15:restartNumberingAfterBreak="0">
-    <w:nsid w:val="3F3C28C0"/>
-    <w:multiLevelType w:val="hybridMultilevel"/>
-    <w:tmpl w:val="BA56F094"/>
-    <w:lvl w:ilvl="0" w:tplc="FFFFFFFF">
-      <w:start w:val="1"/>
-      <w:numFmt w:val="decimal"/>
-      <w:lvlText w:val="%1."/>
-      <w:lvlJc w:val="left"/>
-      <w:pPr>
-        <w:ind w:left="720" w:hanging="360"/>
-      </w:pPr>
-      <w:rPr>
-        <w:rFonts w:hint="default"/>
-      </w:rPr>
-    </w:lvl>
-    <w:lvl w:ilvl="1" w:tplc="FFFFFFFF" w:tentative="1">
-      <w:start w:val="1"/>
-      <w:numFmt w:val="lowerLetter"/>
-      <w:lvlText w:val="%2."/>
-      <w:lvlJc w:val="left"/>
-      <w:pPr>
-        <w:ind w:left="1440" w:hanging="360"/>
-      </w:pPr>
-    </w:lvl>
-    <w:lvl w:ilvl="2" w:tplc="FFFFFFFF" w:tentative="1">
-      <w:start w:val="1"/>
-      <w:numFmt w:val="lowerRoman"/>
-      <w:lvlText w:val="%3."/>
-      <w:lvlJc w:val="right"/>
-      <w:pPr>
-        <w:ind w:left="2160" w:hanging="180"/>
-      </w:pPr>
-    </w:lvl>
-    <w:lvl w:ilvl="3" w:tplc="FFFFFFFF" w:tentative="1">
-      <w:start w:val="1"/>
-      <w:numFmt w:val="decimal"/>
-      <w:lvlText w:val="%4."/>
-      <w:lvlJc w:val="left"/>
-      <w:pPr>
-        <w:ind w:left="2880" w:hanging="360"/>
-      </w:pPr>
-    </w:lvl>
-    <w:lvl w:ilvl="4" w:tplc="FFFFFFFF" w:tentative="1">
-      <w:start w:val="1"/>
-      <w:numFmt w:val="lowerLetter"/>
-      <w:lvlText w:val="%5."/>
-      <w:lvlJc w:val="left"/>
-      <w:pPr>
-        <w:ind w:left="3600" w:hanging="360"/>
-      </w:pPr>
-    </w:lvl>
-    <w:lvl w:ilvl="5" w:tplc="FFFFFFFF" w:tentative="1">
-      <w:start w:val="1"/>
-      <w:numFmt w:val="lowerRoman"/>
-      <w:lvlText w:val="%6."/>
-      <w:lvlJc w:val="right"/>
-      <w:pPr>
-        <w:ind w:left="4320" w:hanging="180"/>
-      </w:pPr>
-    </w:lvl>
-    <w:lvl w:ilvl="6" w:tplc="FFFFFFFF" w:tentative="1">
-      <w:start w:val="1"/>
-      <w:numFmt w:val="decimal"/>
-      <w:lvlText w:val="%7."/>
-      <w:lvlJc w:val="left"/>
-      <w:pPr>
-        <w:ind w:left="5040" w:hanging="360"/>
-      </w:pPr>
-    </w:lvl>
-    <w:lvl w:ilvl="7" w:tplc="FFFFFFFF" w:tentative="1">
-      <w:start w:val="1"/>
-      <w:numFmt w:val="lowerLetter"/>
-      <w:lvlText w:val="%8."/>
-      <w:lvlJc w:val="left"/>
-      <w:pPr>
-        <w:ind w:left="5760" w:hanging="360"/>
-      </w:pPr>
-    </w:lvl>
-    <w:lvl w:ilvl="8" w:tplc="FFFFFFFF" w:tentative="1">
-      <w:start w:val="1"/>
-      <w:numFmt w:val="lowerRoman"/>
-      <w:lvlText w:val="%9."/>
-      <w:lvlJc w:val="right"/>
-      <w:pPr>
-        <w:ind w:left="6480" w:hanging="180"/>
-      </w:pPr>
-    </w:lvl>
-  </w:abstractNum>
-  <w:abstractNum w:abstractNumId="12" w15:restartNumberingAfterBreak="0">
+  <w:abstractNum w:abstractNumId="4" w15:restartNumberingAfterBreak="0">
     <w:nsid w:val="4096698A"/>
     <w:multiLevelType w:val="hybridMultilevel"/>
     <w:tmpl w:val="6B02B750"/>
@@ -7279,7 +6600,7 @@
       </w:rPr>
     </w:lvl>
   </w:abstractNum>
-  <w:abstractNum w:abstractNumId="13" w15:restartNumberingAfterBreak="0">
+  <w:abstractNum w:abstractNumId="5" w15:restartNumberingAfterBreak="0">
     <w:nsid w:val="4C244D9A"/>
     <w:multiLevelType w:val="hybridMultilevel"/>
     <w:tmpl w:val="51E2B39C"/>
@@ -7389,7 +6710,7 @@
       </w:rPr>
     </w:lvl>
   </w:abstractNum>
-  <w:abstractNum w:abstractNumId="14" w15:restartNumberingAfterBreak="0">
+  <w:abstractNum w:abstractNumId="6" w15:restartNumberingAfterBreak="0">
     <w:nsid w:val="54CF4BD8"/>
     <w:multiLevelType w:val="hybridMultilevel"/>
     <w:tmpl w:val="95AEC65A"/>
@@ -7503,7 +6824,7 @@
       </w:rPr>
     </w:lvl>
   </w:abstractNum>
-  <w:abstractNum w:abstractNumId="15" w15:restartNumberingAfterBreak="0">
+  <w:abstractNum w:abstractNumId="7" w15:restartNumberingAfterBreak="0">
     <w:nsid w:val="56E723CE"/>
     <w:multiLevelType w:val="multilevel"/>
     <w:tmpl w:val="957E90C4"/>
@@ -7614,7 +6935,7 @@
       </w:pPr>
     </w:lvl>
   </w:abstractNum>
-  <w:abstractNum w:abstractNumId="16" w15:restartNumberingAfterBreak="0">
+  <w:abstractNum w:abstractNumId="8" w15:restartNumberingAfterBreak="0">
     <w:nsid w:val="5D780480"/>
     <w:multiLevelType w:val="hybridMultilevel"/>
     <w:tmpl w:val="A9EC65AC"/>
@@ -7703,7 +7024,7 @@
       </w:pPr>
     </w:lvl>
   </w:abstractNum>
-  <w:abstractNum w:abstractNumId="17" w15:restartNumberingAfterBreak="0">
+  <w:abstractNum w:abstractNumId="9" w15:restartNumberingAfterBreak="0">
     <w:nsid w:val="5EA10570"/>
     <w:multiLevelType w:val="hybridMultilevel"/>
     <w:tmpl w:val="A9EC65AC"/>
@@ -7792,7 +7113,93 @@
       </w:pPr>
     </w:lvl>
   </w:abstractNum>
-  <w:abstractNum w:abstractNumId="18" w15:restartNumberingAfterBreak="0">
+  <w:abstractNum w:abstractNumId="10" w15:restartNumberingAfterBreak="0">
+    <w:nsid w:val="6264636C"/>
+    <w:multiLevelType w:val="multilevel"/>
+    <w:tmpl w:val="89B0B94C"/>
+    <w:lvl w:ilvl="0">
+      <w:start w:val="9"/>
+      <w:numFmt w:val="decimal"/>
+      <w:lvlText w:val="%1."/>
+      <w:lvlJc w:val="left"/>
+      <w:pPr>
+        <w:ind w:left="360" w:hanging="360"/>
+      </w:pPr>
+    </w:lvl>
+    <w:lvl w:ilvl="1">
+      <w:start w:val="1"/>
+      <w:numFmt w:val="decimal"/>
+      <w:lvlText w:val="%1.%2."/>
+      <w:lvlJc w:val="left"/>
+      <w:pPr>
+        <w:ind w:left="792" w:hanging="432"/>
+      </w:pPr>
+    </w:lvl>
+    <w:lvl w:ilvl="2">
+      <w:start w:val="1"/>
+      <w:numFmt w:val="decimal"/>
+      <w:lvlText w:val="%1.%2.%3."/>
+      <w:lvlJc w:val="left"/>
+      <w:pPr>
+        <w:ind w:left="1224" w:hanging="504"/>
+      </w:pPr>
+    </w:lvl>
+    <w:lvl w:ilvl="3">
+      <w:start w:val="1"/>
+      <w:numFmt w:val="decimal"/>
+      <w:lvlText w:val="%1.%2.%3.%4."/>
+      <w:lvlJc w:val="left"/>
+      <w:pPr>
+        <w:ind w:left="1728" w:hanging="648"/>
+      </w:pPr>
+    </w:lvl>
+    <w:lvl w:ilvl="4">
+      <w:start w:val="1"/>
+      <w:numFmt w:val="decimal"/>
+      <w:lvlText w:val="%1.%2.%3.%4.%5."/>
+      <w:lvlJc w:val="left"/>
+      <w:pPr>
+        <w:ind w:left="2232" w:hanging="792"/>
+      </w:pPr>
+    </w:lvl>
+    <w:lvl w:ilvl="5">
+      <w:start w:val="1"/>
+      <w:numFmt w:val="decimal"/>
+      <w:lvlText w:val="%1.%2.%3.%4.%5.%6."/>
+      <w:lvlJc w:val="left"/>
+      <w:pPr>
+        <w:ind w:left="2736" w:hanging="936"/>
+      </w:pPr>
+    </w:lvl>
+    <w:lvl w:ilvl="6">
+      <w:start w:val="1"/>
+      <w:numFmt w:val="decimal"/>
+      <w:lvlText w:val="%1.%2.%3.%4.%5.%6.%7."/>
+      <w:lvlJc w:val="left"/>
+      <w:pPr>
+        <w:ind w:left="3240" w:hanging="1080"/>
+      </w:pPr>
+    </w:lvl>
+    <w:lvl w:ilvl="7">
+      <w:start w:val="1"/>
+      <w:numFmt w:val="decimal"/>
+      <w:lvlText w:val="%1.%2.%3.%4.%5.%6.%7.%8."/>
+      <w:lvlJc w:val="left"/>
+      <w:pPr>
+        <w:ind w:left="3744" w:hanging="1224"/>
+      </w:pPr>
+    </w:lvl>
+    <w:lvl w:ilvl="8">
+      <w:start w:val="1"/>
+      <w:numFmt w:val="decimal"/>
+      <w:lvlText w:val="%1.%2.%3.%4.%5.%6.%7.%8.%9."/>
+      <w:lvlJc w:val="left"/>
+      <w:pPr>
+        <w:ind w:left="4320" w:hanging="1440"/>
+      </w:pPr>
+    </w:lvl>
+  </w:abstractNum>
+  <w:abstractNum w:abstractNumId="11" w15:restartNumberingAfterBreak="0">
     <w:nsid w:val="62D71409"/>
     <w:multiLevelType w:val="hybridMultilevel"/>
     <w:tmpl w:val="9C6A16DC"/>
@@ -7881,7 +7288,7 @@
       </w:pPr>
     </w:lvl>
   </w:abstractNum>
-  <w:abstractNum w:abstractNumId="19" w15:restartNumberingAfterBreak="0">
+  <w:abstractNum w:abstractNumId="12" w15:restartNumberingAfterBreak="0">
     <w:nsid w:val="64921114"/>
     <w:multiLevelType w:val="hybridMultilevel"/>
     <w:tmpl w:val="B308DA6E"/>
@@ -7995,7 +7402,7 @@
       </w:rPr>
     </w:lvl>
   </w:abstractNum>
-  <w:abstractNum w:abstractNumId="20" w15:restartNumberingAfterBreak="0">
+  <w:abstractNum w:abstractNumId="13" w15:restartNumberingAfterBreak="0">
     <w:nsid w:val="6EA44828"/>
     <w:multiLevelType w:val="hybridMultilevel"/>
     <w:tmpl w:val="BA56F094"/>
@@ -8084,216 +7491,132 @@
       </w:pPr>
     </w:lvl>
   </w:abstractNum>
-  <w:abstractNum w:abstractNumId="21" w15:restartNumberingAfterBreak="0">
-    <w:nsid w:val="7CA34D2B"/>
-    <w:multiLevelType w:val="hybridMultilevel"/>
-    <w:tmpl w:val="9D30A114"/>
-    <w:lvl w:ilvl="0" w:tplc="080A000F">
-      <w:start w:val="1"/>
+  <w:abstractNum w:abstractNumId="14" w15:restartNumberingAfterBreak="0">
+    <w:nsid w:val="75D4220E"/>
+    <w:multiLevelType w:val="multilevel"/>
+    <w:tmpl w:val="0848F430"/>
+    <w:lvl w:ilvl="0">
+      <w:start w:val="7"/>
       <w:numFmt w:val="decimal"/>
       <w:lvlText w:val="%1."/>
       <w:lvlJc w:val="left"/>
       <w:pPr>
-        <w:ind w:left="720" w:hanging="360"/>
-      </w:pPr>
-      <w:rPr>
-        <w:rFonts w:hint="default"/>
-      </w:rPr>
-    </w:lvl>
-    <w:lvl w:ilvl="1" w:tplc="080A0019" w:tentative="1">
-      <w:start w:val="1"/>
-      <w:numFmt w:val="lowerLetter"/>
-      <w:lvlText w:val="%2."/>
-      <w:lvlJc w:val="left"/>
-      <w:pPr>
-        <w:ind w:left="1440" w:hanging="360"/>
-      </w:pPr>
-    </w:lvl>
-    <w:lvl w:ilvl="2" w:tplc="080A001B" w:tentative="1">
-      <w:start w:val="1"/>
-      <w:numFmt w:val="lowerRoman"/>
-      <w:lvlText w:val="%3."/>
-      <w:lvlJc w:val="right"/>
-      <w:pPr>
-        <w:ind w:left="2160" w:hanging="180"/>
-      </w:pPr>
-    </w:lvl>
-    <w:lvl w:ilvl="3" w:tplc="080A000F" w:tentative="1">
+        <w:ind w:left="360" w:hanging="360"/>
+      </w:pPr>
+    </w:lvl>
+    <w:lvl w:ilvl="1">
       <w:start w:val="1"/>
       <w:numFmt w:val="decimal"/>
-      <w:lvlText w:val="%4."/>
-      <w:lvlJc w:val="left"/>
-      <w:pPr>
-        <w:ind w:left="2880" w:hanging="360"/>
-      </w:pPr>
-    </w:lvl>
-    <w:lvl w:ilvl="4" w:tplc="080A0019" w:tentative="1">
-      <w:start w:val="1"/>
-      <w:numFmt w:val="lowerLetter"/>
-      <w:lvlText w:val="%5."/>
-      <w:lvlJc w:val="left"/>
-      <w:pPr>
-        <w:ind w:left="3600" w:hanging="360"/>
-      </w:pPr>
-    </w:lvl>
-    <w:lvl w:ilvl="5" w:tplc="080A001B" w:tentative="1">
-      <w:start w:val="1"/>
-      <w:numFmt w:val="lowerRoman"/>
-      <w:lvlText w:val="%6."/>
-      <w:lvlJc w:val="right"/>
-      <w:pPr>
-        <w:ind w:left="4320" w:hanging="180"/>
-      </w:pPr>
-    </w:lvl>
-    <w:lvl w:ilvl="6" w:tplc="080A000F" w:tentative="1">
+      <w:lvlText w:val="%1.%2."/>
+      <w:lvlJc w:val="left"/>
+      <w:pPr>
+        <w:ind w:left="792" w:hanging="432"/>
+      </w:pPr>
+    </w:lvl>
+    <w:lvl w:ilvl="2">
       <w:start w:val="1"/>
       <w:numFmt w:val="decimal"/>
-      <w:lvlText w:val="%7."/>
-      <w:lvlJc w:val="left"/>
-      <w:pPr>
-        <w:ind w:left="5040" w:hanging="360"/>
-      </w:pPr>
-    </w:lvl>
-    <w:lvl w:ilvl="7" w:tplc="080A0019" w:tentative="1">
-      <w:start w:val="1"/>
-      <w:numFmt w:val="lowerLetter"/>
-      <w:lvlText w:val="%8."/>
-      <w:lvlJc w:val="left"/>
-      <w:pPr>
-        <w:ind w:left="5760" w:hanging="360"/>
-      </w:pPr>
-    </w:lvl>
-    <w:lvl w:ilvl="8" w:tplc="080A001B" w:tentative="1">
-      <w:start w:val="1"/>
-      <w:numFmt w:val="lowerRoman"/>
-      <w:lvlText w:val="%9."/>
-      <w:lvlJc w:val="right"/>
-      <w:pPr>
-        <w:ind w:left="6480" w:hanging="180"/>
-      </w:pPr>
-    </w:lvl>
-  </w:abstractNum>
-  <w:abstractNum w:abstractNumId="22" w15:restartNumberingAfterBreak="0">
-    <w:nsid w:val="7D8C4A3C"/>
-    <w:multiLevelType w:val="hybridMultilevel"/>
-    <w:tmpl w:val="A9EC65AC"/>
-    <w:lvl w:ilvl="0" w:tplc="FFFFFFFF">
+      <w:lvlText w:val="%1.%2.%3."/>
+      <w:lvlJc w:val="left"/>
+      <w:pPr>
+        <w:ind w:left="1224" w:hanging="504"/>
+      </w:pPr>
+    </w:lvl>
+    <w:lvl w:ilvl="3">
       <w:start w:val="1"/>
       <w:numFmt w:val="decimal"/>
-      <w:lvlText w:val="%1."/>
-      <w:lvlJc w:val="left"/>
-      <w:pPr>
-        <w:ind w:left="720" w:hanging="360"/>
-      </w:pPr>
-      <w:rPr>
-        <w:rFonts w:hint="default"/>
-      </w:rPr>
-    </w:lvl>
-    <w:lvl w:ilvl="1" w:tplc="FFFFFFFF" w:tentative="1">
-      <w:start w:val="1"/>
-      <w:numFmt w:val="lowerLetter"/>
-      <w:lvlText w:val="%2."/>
-      <w:lvlJc w:val="left"/>
-      <w:pPr>
-        <w:ind w:left="1440" w:hanging="360"/>
-      </w:pPr>
-    </w:lvl>
-    <w:lvl w:ilvl="2" w:tplc="FFFFFFFF" w:tentative="1">
-      <w:start w:val="1"/>
-      <w:numFmt w:val="lowerRoman"/>
-      <w:lvlText w:val="%3."/>
-      <w:lvlJc w:val="right"/>
-      <w:pPr>
-        <w:ind w:left="2160" w:hanging="180"/>
-      </w:pPr>
-    </w:lvl>
-    <w:lvl w:ilvl="3" w:tplc="FFFFFFFF" w:tentative="1">
+      <w:lvlText w:val="%1.%2.%3.%4."/>
+      <w:lvlJc w:val="left"/>
+      <w:pPr>
+        <w:ind w:left="1728" w:hanging="648"/>
+      </w:pPr>
+    </w:lvl>
+    <w:lvl w:ilvl="4">
       <w:start w:val="1"/>
       <w:numFmt w:val="decimal"/>
-      <w:lvlText w:val="%4."/>
-      <w:lvlJc w:val="left"/>
-      <w:pPr>
-        <w:ind w:left="2880" w:hanging="360"/>
-      </w:pPr>
-    </w:lvl>
-    <w:lvl w:ilvl="4" w:tplc="FFFFFFFF" w:tentative="1">
-      <w:start w:val="1"/>
-      <w:numFmt w:val="lowerLetter"/>
-      <w:lvlText w:val="%5."/>
-      <w:lvlJc w:val="left"/>
-      <w:pPr>
-        <w:ind w:left="3600" w:hanging="360"/>
-      </w:pPr>
-    </w:lvl>
-    <w:lvl w:ilvl="5" w:tplc="FFFFFFFF" w:tentative="1">
-      <w:start w:val="1"/>
-      <w:numFmt w:val="lowerRoman"/>
-      <w:lvlText w:val="%6."/>
-      <w:lvlJc w:val="right"/>
-      <w:pPr>
-        <w:ind w:left="4320" w:hanging="180"/>
-      </w:pPr>
-    </w:lvl>
-    <w:lvl w:ilvl="6" w:tplc="FFFFFFFF" w:tentative="1">
+      <w:lvlText w:val="%1.%2.%3.%4.%5."/>
+      <w:lvlJc w:val="left"/>
+      <w:pPr>
+        <w:ind w:left="2232" w:hanging="792"/>
+      </w:pPr>
+    </w:lvl>
+    <w:lvl w:ilvl="5">
       <w:start w:val="1"/>
       <w:numFmt w:val="decimal"/>
-      <w:lvlText w:val="%7."/>
-      <w:lvlJc w:val="left"/>
-      <w:pPr>
-        <w:ind w:left="5040" w:hanging="360"/>
-      </w:pPr>
-    </w:lvl>
-    <w:lvl w:ilvl="7" w:tplc="FFFFFFFF" w:tentative="1">
-      <w:start w:val="1"/>
-      <w:numFmt w:val="lowerLetter"/>
-      <w:lvlText w:val="%8."/>
-      <w:lvlJc w:val="left"/>
-      <w:pPr>
-        <w:ind w:left="5760" w:hanging="360"/>
-      </w:pPr>
-    </w:lvl>
-    <w:lvl w:ilvl="8" w:tplc="FFFFFFFF" w:tentative="1">
-      <w:start w:val="1"/>
-      <w:numFmt w:val="lowerRoman"/>
-      <w:lvlText w:val="%9."/>
-      <w:lvlJc w:val="right"/>
-      <w:pPr>
-        <w:ind w:left="6480" w:hanging="180"/>
+      <w:lvlText w:val="%1.%2.%3.%4.%5.%6."/>
+      <w:lvlJc w:val="left"/>
+      <w:pPr>
+        <w:ind w:left="2736" w:hanging="936"/>
+      </w:pPr>
+    </w:lvl>
+    <w:lvl w:ilvl="6">
+      <w:start w:val="1"/>
+      <w:numFmt w:val="decimal"/>
+      <w:lvlText w:val="%1.%2.%3.%4.%5.%6.%7."/>
+      <w:lvlJc w:val="left"/>
+      <w:pPr>
+        <w:ind w:left="3240" w:hanging="1080"/>
+      </w:pPr>
+    </w:lvl>
+    <w:lvl w:ilvl="7">
+      <w:start w:val="1"/>
+      <w:numFmt w:val="decimal"/>
+      <w:lvlText w:val="%1.%2.%3.%4.%5.%6.%7.%8."/>
+      <w:lvlJc w:val="left"/>
+      <w:pPr>
+        <w:ind w:left="3744" w:hanging="1224"/>
+      </w:pPr>
+    </w:lvl>
+    <w:lvl w:ilvl="8">
+      <w:start w:val="1"/>
+      <w:numFmt w:val="decimal"/>
+      <w:lvlText w:val="%1.%2.%3.%4.%5.%6.%7.%8.%9."/>
+      <w:lvlJc w:val="left"/>
+      <w:pPr>
+        <w:ind w:left="4320" w:hanging="1440"/>
       </w:pPr>
     </w:lvl>
   </w:abstractNum>
   <w:num w:numId="1">
-    <w:abstractNumId w:val="5"/>
+    <w:abstractNumId w:val="12"/>
   </w:num>
   <w:num w:numId="2">
-    <w:abstractNumId w:val="5"/>
+    <w:abstractNumId w:val="4"/>
   </w:num>
   <w:num w:numId="3">
-    <w:abstractNumId w:val="5"/>
+    <w:abstractNumId w:val="6"/>
   </w:num>
   <w:num w:numId="4">
-    <w:abstractNumId w:val="10"/>
+    <w:abstractNumId w:val="7"/>
   </w:num>
   <w:num w:numId="5">
-    <w:abstractNumId w:val="10"/>
+    <w:abstractNumId w:val="5"/>
+    <w:lvlOverride w:ilvl="0">
+      <w:startOverride w:val="1"/>
+    </w:lvlOverride>
+    <w:lvlOverride w:ilvl="1"/>
+    <w:lvlOverride w:ilvl="2"/>
+    <w:lvlOverride w:ilvl="3"/>
+    <w:lvlOverride w:ilvl="4"/>
+    <w:lvlOverride w:ilvl="5"/>
+    <w:lvlOverride w:ilvl="6"/>
+    <w:lvlOverride w:ilvl="7"/>
+    <w:lvlOverride w:ilvl="8"/>
   </w:num>
   <w:num w:numId="6">
-    <w:abstractNumId w:val="5"/>
+    <w:abstractNumId w:val="13"/>
   </w:num>
   <w:num w:numId="7">
-    <w:abstractNumId w:val="6"/>
+    <w:abstractNumId w:val="9"/>
   </w:num>
   <w:num w:numId="8">
-    <w:abstractNumId w:val="6"/>
+    <w:abstractNumId w:val="1"/>
   </w:num>
   <w:num w:numId="9">
-    <w:abstractNumId w:val="19"/>
+    <w:abstractNumId w:val="3"/>
   </w:num>
   <w:num w:numId="10">
-    <w:abstractNumId w:val="15"/>
-  </w:num>
-  <w:num w:numId="11">
-    <w:abstractNumId w:val="15"/>
+    <w:abstractNumId w:val="8"/>
     <w:lvlOverride w:ilvl="0">
       <w:startOverride w:val="1"/>
     </w:lvlOverride>
@@ -8322,125 +7645,157 @@
       <w:startOverride w:val="1"/>
     </w:lvlOverride>
   </w:num>
+  <w:num w:numId="11">
+    <w:abstractNumId w:val="14"/>
+    <w:lvlOverride w:ilvl="0">
+      <w:startOverride w:val="7"/>
+    </w:lvlOverride>
+    <w:lvlOverride w:ilvl="1">
+      <w:startOverride w:val="1"/>
+    </w:lvlOverride>
+    <w:lvlOverride w:ilvl="2">
+      <w:startOverride w:val="1"/>
+    </w:lvlOverride>
+    <w:lvlOverride w:ilvl="3">
+      <w:startOverride w:val="1"/>
+    </w:lvlOverride>
+    <w:lvlOverride w:ilvl="4">
+      <w:startOverride w:val="1"/>
+    </w:lvlOverride>
+    <w:lvlOverride w:ilvl="5">
+      <w:startOverride w:val="1"/>
+    </w:lvlOverride>
+    <w:lvlOverride w:ilvl="6">
+      <w:startOverride w:val="1"/>
+    </w:lvlOverride>
+    <w:lvlOverride w:ilvl="7">
+      <w:startOverride w:val="1"/>
+    </w:lvlOverride>
+    <w:lvlOverride w:ilvl="8">
+      <w:startOverride w:val="1"/>
+    </w:lvlOverride>
+  </w:num>
   <w:num w:numId="12">
-    <w:abstractNumId w:val="15"/>
-  </w:num>
-  <w:num w:numId="13">
-    <w:abstractNumId w:val="19"/>
-  </w:num>
-  <w:num w:numId="14">
-    <w:abstractNumId w:val="15"/>
-  </w:num>
-  <w:num w:numId="15">
-    <w:abstractNumId w:val="15"/>
-  </w:num>
-  <w:num w:numId="16">
-    <w:abstractNumId w:val="19"/>
-  </w:num>
-  <w:num w:numId="17">
-    <w:abstractNumId w:val="15"/>
-  </w:num>
-  <w:num w:numId="18">
-    <w:abstractNumId w:val="19"/>
-  </w:num>
-  <w:num w:numId="19">
-    <w:abstractNumId w:val="15"/>
-  </w:num>
-  <w:num w:numId="20">
-    <w:abstractNumId w:val="15"/>
-  </w:num>
-  <w:num w:numId="21">
-    <w:abstractNumId w:val="19"/>
-  </w:num>
-  <w:num w:numId="22">
-    <w:abstractNumId w:val="19"/>
-  </w:num>
-  <w:num w:numId="23">
-    <w:abstractNumId w:val="12"/>
-  </w:num>
-  <w:num w:numId="24">
-    <w:abstractNumId w:val="12"/>
-  </w:num>
-  <w:num w:numId="25">
-    <w:abstractNumId w:val="14"/>
-  </w:num>
-  <w:num w:numId="26">
-    <w:abstractNumId w:val="14"/>
-  </w:num>
-  <w:num w:numId="27">
-    <w:abstractNumId w:val="14"/>
-  </w:num>
-  <w:num w:numId="28">
-    <w:abstractNumId w:val="15"/>
-  </w:num>
-  <w:num w:numId="29">
-    <w:abstractNumId w:val="19"/>
-  </w:num>
-  <w:num w:numId="30">
-    <w:abstractNumId w:val="1"/>
-  </w:num>
-  <w:num w:numId="31">
-    <w:abstractNumId w:val="15"/>
-  </w:num>
-  <w:num w:numId="32">
-    <w:abstractNumId w:val="13"/>
+    <w:abstractNumId w:val="0"/>
     <w:lvlOverride w:ilvl="0">
       <w:startOverride w:val="1"/>
     </w:lvlOverride>
-    <w:lvlOverride w:ilvl="1"/>
-    <w:lvlOverride w:ilvl="2"/>
-    <w:lvlOverride w:ilvl="3"/>
-    <w:lvlOverride w:ilvl="4"/>
-    <w:lvlOverride w:ilvl="5"/>
-    <w:lvlOverride w:ilvl="6"/>
-    <w:lvlOverride w:ilvl="7"/>
-    <w:lvlOverride w:ilvl="8"/>
+    <w:lvlOverride w:ilvl="1">
+      <w:startOverride w:val="1"/>
+    </w:lvlOverride>
+    <w:lvlOverride w:ilvl="2">
+      <w:startOverride w:val="1"/>
+    </w:lvlOverride>
+    <w:lvlOverride w:ilvl="3">
+      <w:startOverride w:val="1"/>
+    </w:lvlOverride>
+    <w:lvlOverride w:ilvl="4">
+      <w:startOverride w:val="1"/>
+    </w:lvlOverride>
+    <w:lvlOverride w:ilvl="5">
+      <w:startOverride w:val="1"/>
+    </w:lvlOverride>
+    <w:lvlOverride w:ilvl="6">
+      <w:startOverride w:val="1"/>
+    </w:lvlOverride>
+    <w:lvlOverride w:ilvl="7">
+      <w:startOverride w:val="1"/>
+    </w:lvlOverride>
+    <w:lvlOverride w:ilvl="8">
+      <w:startOverride w:val="1"/>
+    </w:lvlOverride>
   </w:num>
-  <w:num w:numId="33">
-    <w:abstractNumId w:val="20"/>
+  <w:num w:numId="13">
+    <w:abstractNumId w:val="2"/>
+    <w:lvlOverride w:ilvl="0">
+      <w:startOverride w:val="4"/>
+    </w:lvlOverride>
+    <w:lvlOverride w:ilvl="1">
+      <w:startOverride w:val="1"/>
+    </w:lvlOverride>
+    <w:lvlOverride w:ilvl="2">
+      <w:startOverride w:val="1"/>
+    </w:lvlOverride>
+    <w:lvlOverride w:ilvl="3">
+      <w:startOverride w:val="1"/>
+    </w:lvlOverride>
+    <w:lvlOverride w:ilvl="4">
+      <w:startOverride w:val="1"/>
+    </w:lvlOverride>
+    <w:lvlOverride w:ilvl="5">
+      <w:startOverride w:val="1"/>
+    </w:lvlOverride>
+    <w:lvlOverride w:ilvl="6">
+      <w:startOverride w:val="1"/>
+    </w:lvlOverride>
+    <w:lvlOverride w:ilvl="7">
+      <w:startOverride w:val="1"/>
+    </w:lvlOverride>
+    <w:lvlOverride w:ilvl="8">
+      <w:startOverride w:val="1"/>
+    </w:lvlOverride>
   </w:num>
-  <w:num w:numId="34">
-    <w:abstractNumId w:val="13"/>
+  <w:num w:numId="14">
+    <w:abstractNumId w:val="10"/>
+    <w:lvlOverride w:ilvl="0">
+      <w:startOverride w:val="9"/>
+    </w:lvlOverride>
+    <w:lvlOverride w:ilvl="1">
+      <w:startOverride w:val="1"/>
+    </w:lvlOverride>
+    <w:lvlOverride w:ilvl="2">
+      <w:startOverride w:val="1"/>
+    </w:lvlOverride>
+    <w:lvlOverride w:ilvl="3">
+      <w:startOverride w:val="1"/>
+    </w:lvlOverride>
+    <w:lvlOverride w:ilvl="4">
+      <w:startOverride w:val="1"/>
+    </w:lvlOverride>
+    <w:lvlOverride w:ilvl="5">
+      <w:startOverride w:val="1"/>
+    </w:lvlOverride>
+    <w:lvlOverride w:ilvl="6">
+      <w:startOverride w:val="1"/>
+    </w:lvlOverride>
+    <w:lvlOverride w:ilvl="7">
+      <w:startOverride w:val="1"/>
+    </w:lvlOverride>
+    <w:lvlOverride w:ilvl="8">
+      <w:startOverride w:val="1"/>
+    </w:lvlOverride>
   </w:num>
-  <w:num w:numId="35">
+  <w:num w:numId="15">
     <w:abstractNumId w:val="11"/>
+    <w:lvlOverride w:ilvl="0">
+      <w:startOverride w:val="11"/>
+    </w:lvlOverride>
+    <w:lvlOverride w:ilvl="1">
+      <w:startOverride w:val="1"/>
+    </w:lvlOverride>
+    <w:lvlOverride w:ilvl="2">
+      <w:startOverride w:val="1"/>
+    </w:lvlOverride>
+    <w:lvlOverride w:ilvl="3">
+      <w:startOverride w:val="1"/>
+    </w:lvlOverride>
+    <w:lvlOverride w:ilvl="4">
+      <w:startOverride w:val="1"/>
+    </w:lvlOverride>
+    <w:lvlOverride w:ilvl="5">
+      <w:startOverride w:val="1"/>
+    </w:lvlOverride>
+    <w:lvlOverride w:ilvl="6">
+      <w:startOverride w:val="1"/>
+    </w:lvlOverride>
+    <w:lvlOverride w:ilvl="7">
+      <w:startOverride w:val="1"/>
+    </w:lvlOverride>
+    <w:lvlOverride w:ilvl="8">
+      <w:startOverride w:val="1"/>
+    </w:lvlOverride>
   </w:num>
-  <w:num w:numId="36">
-    <w:abstractNumId w:val="16"/>
-  </w:num>
-  <w:num w:numId="37">
-    <w:abstractNumId w:val="9"/>
-  </w:num>
-  <w:num w:numId="38">
-    <w:abstractNumId w:val="21"/>
-  </w:num>
-  <w:num w:numId="39">
-    <w:abstractNumId w:val="8"/>
-  </w:num>
-  <w:num w:numId="40">
-    <w:abstractNumId w:val="17"/>
-  </w:num>
-  <w:num w:numId="41">
-    <w:abstractNumId w:val="3"/>
-  </w:num>
-  <w:num w:numId="42">
-    <w:abstractNumId w:val="22"/>
-  </w:num>
-  <w:num w:numId="43">
-    <w:abstractNumId w:val="4"/>
-  </w:num>
-  <w:num w:numId="44">
-    <w:abstractNumId w:val="0"/>
-  </w:num>
-  <w:num w:numId="45">
-    <w:abstractNumId w:val="7"/>
-  </w:num>
-  <w:num w:numId="46">
-    <w:abstractNumId w:val="2"/>
-  </w:num>
-  <w:num w:numId="47">
-    <w:abstractNumId w:val="18"/>
-  </w:num>
+  <w:numIdMacAtCleanup w:val="15"/>
 </w:numbering>
 </file>
 
@@ -8858,7 +8213,7 @@
       <w:keepLines/>
       <w:widowControl w:val="0"/>
       <w:numPr>
-        <w:numId w:val="31"/>
+        <w:numId w:val="4"/>
       </w:numPr>
       <w:autoSpaceDE w:val="0"/>
       <w:autoSpaceDN w:val="0"/>
@@ -8885,7 +8240,7 @@
     <w:rsid w:val="009B0874"/>
     <w:pPr>
       <w:numPr>
-        <w:numId w:val="9"/>
+        <w:numId w:val="1"/>
       </w:numPr>
       <w:spacing w:before="40"/>
       <w:ind w:left="1065" w:hanging="357"/>
@@ -8941,7 +8296,7 @@
       <w:keepNext/>
       <w:keepLines/>
       <w:numPr>
-        <w:numId w:val="23"/>
+        <w:numId w:val="2"/>
       </w:numPr>
       <w:spacing w:before="40" w:after="0"/>
       <w:outlineLvl w:val="3"/>
@@ -8993,7 +8348,7 @@
       <w:keepNext/>
       <w:keepLines/>
       <w:numPr>
-        <w:numId w:val="25"/>
+        <w:numId w:val="3"/>
       </w:numPr>
       <w:spacing w:before="40" w:after="0"/>
       <w:ind w:left="1776"/>
@@ -9009,7 +8364,6 @@
   <w:style w:type="character" w:default="1" w:styleId="Fuentedeprrafopredeter">
     <w:name w:val="Default Paragraph Font"/>
     <w:uiPriority w:val="1"/>
-    <w:semiHidden/>
     <w:unhideWhenUsed/>
   </w:style>
   <w:style w:type="table" w:default="1" w:styleId="Tablanormal">

</xml_diff>

<commit_message>
Actualice de titulo casos de uso, y agregué el caso de uso de registro
</commit_message>
<xml_diff>
--- a/Casos de Uso/Casos de Uso.docx
+++ b/Casos de Uso/Casos de Uso.docx
@@ -32,8 +32,20 @@
           <w:sz w:val="96"/>
           <w:szCs w:val="96"/>
         </w:rPr>
-        <w:t>Casos de Uso</w:t>
+        <w:t>documento de requerimientos</w:t>
       </w:r>
+    </w:p>
+    <w:p>
+      <w:pPr>
+        <w:jc w:val="center"/>
+        <w:rPr>
+          <w:rFonts w:ascii="Algerian" w:hAnsi="Algerian" w:cs="Arial"/>
+          <w:b/>
+          <w:bCs/>
+          <w:sz w:val="96"/>
+          <w:szCs w:val="96"/>
+        </w:rPr>
+      </w:pPr>
     </w:p>
     <w:p>
       <w:pPr>
@@ -125,17 +137,6 @@
           <w:szCs w:val="44"/>
         </w:rPr>
       </w:pPr>
-    </w:p>
-    <w:p>
-      <w:pPr>
-        <w:rPr>
-          <w:rFonts w:ascii="Arial" w:hAnsi="Arial" w:cs="Arial"/>
-          <w:b/>
-          <w:bCs/>
-          <w:sz w:val="44"/>
-          <w:szCs w:val="44"/>
-        </w:rPr>
-      </w:pPr>
       <w:r>
         <w:rPr>
           <w:rFonts w:ascii="Arial" w:hAnsi="Arial" w:cs="Arial"/>
@@ -207,8 +208,20 @@
           <w:szCs w:val="28"/>
           <w:lang w:eastAsia="es-MX"/>
         </w:rPr>
-        <w:t>Guzmán Ortega Axel Yael</w:t>
+        <w:t xml:space="preserve">Guzmán Ortega Axel </w:t>
       </w:r>
+      <w:proofErr w:type="spellStart"/>
+      <w:r>
+        <w:rPr>
+          <w:rFonts w:ascii="Arial" w:eastAsia="Times New Roman" w:hAnsi="Arial" w:cs="Arial"/>
+          <w:color w:val="000000"/>
+          <w:sz w:val="28"/>
+          <w:szCs w:val="28"/>
+          <w:lang w:eastAsia="es-MX"/>
+        </w:rPr>
+        <w:t>Yael</w:t>
+      </w:r>
+      <w:proofErr w:type="spellEnd"/>
     </w:p>
     <w:p>
       <w:pPr>
@@ -595,8 +608,19 @@
                 <w:sz w:val="20"/>
                 <w:szCs w:val="20"/>
               </w:rPr>
-              <w:t>Miguel Guzman</w:t>
-            </w:r>
+              <w:t xml:space="preserve">Miguel </w:t>
+            </w:r>
+            <w:proofErr w:type="spellStart"/>
+            <w:r>
+              <w:rPr>
+                <w:rFonts w:ascii="Arial" w:hAnsi="Arial" w:cs="Arial"/>
+                <w:bCs/>
+                <w:sz w:val="20"/>
+                <w:szCs w:val="20"/>
+              </w:rPr>
+              <w:t>Guzman</w:t>
+            </w:r>
+            <w:proofErr w:type="spellEnd"/>
           </w:p>
         </w:tc>
         <w:tc>
@@ -718,8 +742,19 @@
                 <w:sz w:val="20"/>
                 <w:szCs w:val="20"/>
               </w:rPr>
-              <w:t>Axel Guzman</w:t>
-            </w:r>
+              <w:t xml:space="preserve">Axel </w:t>
+            </w:r>
+            <w:proofErr w:type="spellStart"/>
+            <w:r>
+              <w:rPr>
+                <w:rFonts w:ascii="Arial" w:hAnsi="Arial" w:cs="Arial"/>
+                <w:bCs/>
+                <w:sz w:val="20"/>
+                <w:szCs w:val="20"/>
+              </w:rPr>
+              <w:t>Guzman</w:t>
+            </w:r>
+            <w:proofErr w:type="spellEnd"/>
           </w:p>
         </w:tc>
         <w:tc>
@@ -823,8 +858,19 @@
                 <w:sz w:val="20"/>
                 <w:szCs w:val="20"/>
               </w:rPr>
-              <w:t>Miguel Guzman</w:t>
-            </w:r>
+              <w:t xml:space="preserve">Miguel </w:t>
+            </w:r>
+            <w:proofErr w:type="spellStart"/>
+            <w:r>
+              <w:rPr>
+                <w:rFonts w:ascii="Arial" w:hAnsi="Arial" w:cs="Arial"/>
+                <w:bCs/>
+                <w:sz w:val="20"/>
+                <w:szCs w:val="20"/>
+              </w:rPr>
+              <w:t>Guzman</w:t>
+            </w:r>
+            <w:proofErr w:type="spellEnd"/>
           </w:p>
         </w:tc>
         <w:tc>
@@ -957,8 +1003,19 @@
                 <w:sz w:val="20"/>
                 <w:szCs w:val="20"/>
               </w:rPr>
-              <w:t>Miguel Guzman</w:t>
-            </w:r>
+              <w:t xml:space="preserve">Miguel </w:t>
+            </w:r>
+            <w:proofErr w:type="spellStart"/>
+            <w:r>
+              <w:rPr>
+                <w:rFonts w:ascii="Arial" w:hAnsi="Arial" w:cs="Arial"/>
+                <w:bCs/>
+                <w:sz w:val="20"/>
+                <w:szCs w:val="20"/>
+              </w:rPr>
+              <w:t>Guzman</w:t>
+            </w:r>
+            <w:proofErr w:type="spellEnd"/>
           </w:p>
         </w:tc>
         <w:tc>
@@ -1313,7 +1370,15 @@
           </w:tcPr>
           <w:p>
             <w:r>
-              <w:t>Disparador (trigger):</w:t>
+              <w:t>Disparador (</w:t>
+            </w:r>
+            <w:proofErr w:type="spellStart"/>
+            <w:r>
+              <w:t>trigger</w:t>
+            </w:r>
+            <w:proofErr w:type="spellEnd"/>
+            <w:r>
+              <w:t>):</w:t>
             </w:r>
           </w:p>
         </w:tc>
@@ -2103,7 +2168,15 @@
           </w:tcPr>
           <w:p>
             <w:r>
-              <w:t>Disparador (trigger):</w:t>
+              <w:t>Disparador (</w:t>
+            </w:r>
+            <w:proofErr w:type="spellStart"/>
+            <w:r>
+              <w:t>trigger</w:t>
+            </w:r>
+            <w:proofErr w:type="spellEnd"/>
+            <w:r>
+              <w:t>):</w:t>
             </w:r>
           </w:p>
         </w:tc>
@@ -2815,7 +2888,15 @@
           </w:tcPr>
           <w:p>
             <w:r>
-              <w:t>Disparador (trigger):</w:t>
+              <w:t>Disparador (</w:t>
+            </w:r>
+            <w:proofErr w:type="spellStart"/>
+            <w:r>
+              <w:t>trigger</w:t>
+            </w:r>
+            <w:proofErr w:type="spellEnd"/>
+            <w:r>
+              <w:t>):</w:t>
             </w:r>
           </w:p>
         </w:tc>
@@ -2835,7 +2916,15 @@
               <w:cnfStyle w:val="000000000000" w:firstRow="0" w:lastRow="0" w:firstColumn="0" w:lastColumn="0" w:oddVBand="0" w:evenVBand="0" w:oddHBand="0" w:evenHBand="0" w:firstRowFirstColumn="0" w:firstRowLastColumn="0" w:lastRowFirstColumn="0" w:lastRowLastColumn="0"/>
             </w:pPr>
             <w:r>
-              <w:t>El cliente presiona enter del teclado del equipo de cómputo o presiona el botón “buscar”.</w:t>
+              <w:t xml:space="preserve">El cliente presiona </w:t>
+            </w:r>
+            <w:proofErr w:type="spellStart"/>
+            <w:r>
+              <w:t>enter</w:t>
+            </w:r>
+            <w:proofErr w:type="spellEnd"/>
+            <w:r>
+              <w:t xml:space="preserve"> del teclado del equipo de cómputo o presiona el botón “buscar”.</w:t>
             </w:r>
           </w:p>
         </w:tc>
@@ -3010,7 +3099,15 @@
               <w:cnfStyle w:val="000000100000" w:firstRow="0" w:lastRow="0" w:firstColumn="0" w:lastColumn="0" w:oddVBand="0" w:evenVBand="0" w:oddHBand="1" w:evenHBand="0" w:firstRowFirstColumn="0" w:firstRowLastColumn="0" w:lastRowFirstColumn="0" w:lastRowLastColumn="0"/>
             </w:pPr>
             <w:r>
-              <w:t>El usuario presiona la tecla ‘enter’ del teclado o presiona en el botón de buscar.</w:t>
+              <w:t>El usuario presiona la tecla ‘</w:t>
+            </w:r>
+            <w:proofErr w:type="spellStart"/>
+            <w:r>
+              <w:t>enter</w:t>
+            </w:r>
+            <w:proofErr w:type="spellEnd"/>
+            <w:r>
+              <w:t>’ del teclado o presiona en el botón de buscar.</w:t>
             </w:r>
           </w:p>
           <w:p>
@@ -3551,7 +3648,15 @@
           </w:tcPr>
           <w:p>
             <w:r>
-              <w:t>Disparador (trigger):</w:t>
+              <w:t>Disparador (</w:t>
+            </w:r>
+            <w:proofErr w:type="spellStart"/>
+            <w:r>
+              <w:t>trigger</w:t>
+            </w:r>
+            <w:proofErr w:type="spellEnd"/>
+            <w:r>
+              <w:t>):</w:t>
             </w:r>
           </w:p>
         </w:tc>
@@ -4134,7 +4239,15 @@
           </w:tcPr>
           <w:p>
             <w:r>
-              <w:t>Disparador (trigger):</w:t>
+              <w:t>Disparador (</w:t>
+            </w:r>
+            <w:proofErr w:type="spellStart"/>
+            <w:r>
+              <w:t>trigger</w:t>
+            </w:r>
+            <w:proofErr w:type="spellEnd"/>
+            <w:r>
+              <w:t>):</w:t>
             </w:r>
           </w:p>
         </w:tc>
@@ -4150,7 +4263,15 @@
               <w:t>E</w:t>
             </w:r>
             <w:r>
-              <w:t xml:space="preserve">n cada unos de los productos habrá una sección de comentarios donde el cliente podrá interactuar y opinar sobre el producto seleccionado </w:t>
+              <w:t xml:space="preserve">n cada </w:t>
+            </w:r>
+            <w:proofErr w:type="spellStart"/>
+            <w:r>
+              <w:t>unos</w:t>
+            </w:r>
+            <w:proofErr w:type="spellEnd"/>
+            <w:r>
+              <w:t xml:space="preserve"> de los productos habrá una sección de comentarios donde el cliente podrá interactuar y opinar sobre el producto seleccionado </w:t>
             </w:r>
           </w:p>
         </w:tc>
@@ -4464,7 +4585,15 @@
               <w:t xml:space="preserve">En la parte superior derecha se mostrará </w:t>
             </w:r>
             <w:r>
-              <w:t>un menú en donde al darle clic a “catalogo” te dirigirá a una pagina de la ropa disponible</w:t>
+              <w:t xml:space="preserve">un menú en donde al darle clic a “catalogo” te dirigirá a una </w:t>
+            </w:r>
+            <w:proofErr w:type="spellStart"/>
+            <w:r>
+              <w:t>pagina</w:t>
+            </w:r>
+            <w:proofErr w:type="spellEnd"/>
+            <w:r>
+              <w:t xml:space="preserve"> de la ropa disponible</w:t>
             </w:r>
             <w:r>
               <w:t xml:space="preserve"> o bien buscar el producto en la barra de búsqueda.</w:t>
@@ -4893,7 +5022,15 @@
           </w:tcPr>
           <w:p>
             <w:r>
-              <w:t>Disparador (trigger):</w:t>
+              <w:t>Disparador (</w:t>
+            </w:r>
+            <w:proofErr w:type="spellStart"/>
+            <w:r>
+              <w:t>trigger</w:t>
+            </w:r>
+            <w:proofErr w:type="spellEnd"/>
+            <w:r>
+              <w:t>):</w:t>
             </w:r>
           </w:p>
         </w:tc>
@@ -4929,7 +5066,15 @@
               <w:cnfStyle w:val="000000000000" w:firstRow="0" w:lastRow="0" w:firstColumn="0" w:lastColumn="0" w:oddVBand="0" w:evenVBand="0" w:oddHBand="0" w:evenHBand="0" w:firstRowFirstColumn="0" w:firstRowLastColumn="0" w:lastRowFirstColumn="0" w:lastRowLastColumn="0"/>
             </w:pPr>
             <w:r>
-              <w:t>Además, después se le solicitará la información de entrega y el método de pago, el cliente deberá seleccionarlo con un método de RadioBox y presionar en “siguiente”.</w:t>
+              <w:t xml:space="preserve">Además, después se le solicitará la información de entrega y el método de pago, el cliente deberá seleccionarlo con un método de </w:t>
+            </w:r>
+            <w:proofErr w:type="spellStart"/>
+            <w:r>
+              <w:t>RadioBox</w:t>
+            </w:r>
+            <w:proofErr w:type="spellEnd"/>
+            <w:r>
+              <w:t xml:space="preserve"> y presionar en “siguiente”.</w:t>
             </w:r>
           </w:p>
           <w:p>
@@ -5028,7 +5173,15 @@
               <w:cnfStyle w:val="000000000000" w:firstRow="0" w:lastRow="0" w:firstColumn="0" w:lastColumn="0" w:oddVBand="0" w:evenVBand="0" w:oddHBand="0" w:evenHBand="0" w:firstRowFirstColumn="0" w:firstRowLastColumn="0" w:lastRowFirstColumn="0" w:lastRowLastColumn="0"/>
             </w:pPr>
             <w:r>
-              <w:t>El sistema le enviará un correo con notificando que el producto a sido entregado. Y si el cliente lo desea, podrá agregar un comentario al producto que recibió.</w:t>
+              <w:t xml:space="preserve">El sistema le enviará un correo con notificando que el producto </w:t>
+            </w:r>
+            <w:proofErr w:type="spellStart"/>
+            <w:r>
+              <w:t>a</w:t>
+            </w:r>
+            <w:proofErr w:type="spellEnd"/>
+            <w:r>
+              <w:t xml:space="preserve"> sido entregado. Y si el cliente lo desea, podrá agregar un comentario al producto que recibió.</w:t>
             </w:r>
           </w:p>
         </w:tc>
@@ -5407,6 +5560,7 @@
           </w:tcPr>
           <w:p>
             <w:r>
+              <w:lastRenderedPageBreak/>
               <w:t>Flujos alternativos</w:t>
             </w:r>
           </w:p>
@@ -8364,6 +8518,7 @@
   <w:style w:type="character" w:default="1" w:styleId="Fuentedeprrafopredeter">
     <w:name w:val="Default Paragraph Font"/>
     <w:uiPriority w:val="1"/>
+    <w:semiHidden/>
     <w:unhideWhenUsed/>
   </w:style>
   <w:style w:type="table" w:default="1" w:styleId="Tablanormal">
@@ -8766,6 +8921,17 @@
       </w:tblBorders>
     </w:tblPr>
   </w:style>
+  <w:style w:type="character" w:styleId="Hipervnculo">
+    <w:name w:val="Hyperlink"/>
+    <w:basedOn w:val="Fuentedeprrafopredeter"/>
+    <w:uiPriority w:val="99"/>
+    <w:unhideWhenUsed/>
+    <w:rsid w:val="00BF67B4"/>
+    <w:rPr>
+      <w:color w:val="0563C1" w:themeColor="hyperlink"/>
+      <w:u w:val="single"/>
+    </w:rPr>
+  </w:style>
 </w:styles>
 </file>
 

</xml_diff>

<commit_message>
Agregué texto de los caso de uso de inicio de sesión y comentario.
</commit_message>
<xml_diff>
--- a/Casos de Uso/Casos de Uso.docx
+++ b/Casos de Uso/Casos de Uso.docx
@@ -208,20 +208,8 @@
           <w:szCs w:val="28"/>
           <w:lang w:eastAsia="es-MX"/>
         </w:rPr>
-        <w:t xml:space="preserve">Guzmán Ortega Axel </w:t>
+        <w:t>Guzmán Ortega Axel Yael</w:t>
       </w:r>
-      <w:proofErr w:type="spellStart"/>
-      <w:r>
-        <w:rPr>
-          <w:rFonts w:ascii="Arial" w:eastAsia="Times New Roman" w:hAnsi="Arial" w:cs="Arial"/>
-          <w:color w:val="000000"/>
-          <w:sz w:val="28"/>
-          <w:szCs w:val="28"/>
-          <w:lang w:eastAsia="es-MX"/>
-        </w:rPr>
-        <w:t>Yael</w:t>
-      </w:r>
-      <w:proofErr w:type="spellEnd"/>
     </w:p>
     <w:p>
       <w:pPr>
@@ -608,19 +596,8 @@
                 <w:sz w:val="20"/>
                 <w:szCs w:val="20"/>
               </w:rPr>
-              <w:t xml:space="preserve">Miguel </w:t>
-            </w:r>
-            <w:proofErr w:type="spellStart"/>
-            <w:r>
-              <w:rPr>
-                <w:rFonts w:ascii="Arial" w:hAnsi="Arial" w:cs="Arial"/>
-                <w:bCs/>
-                <w:sz w:val="20"/>
-                <w:szCs w:val="20"/>
-              </w:rPr>
-              <w:t>Guzman</w:t>
-            </w:r>
-            <w:proofErr w:type="spellEnd"/>
+              <w:t>Miguel Guzman</w:t>
+            </w:r>
           </w:p>
         </w:tc>
         <w:tc>
@@ -742,19 +719,8 @@
                 <w:sz w:val="20"/>
                 <w:szCs w:val="20"/>
               </w:rPr>
-              <w:t xml:space="preserve">Axel </w:t>
-            </w:r>
-            <w:proofErr w:type="spellStart"/>
-            <w:r>
-              <w:rPr>
-                <w:rFonts w:ascii="Arial" w:hAnsi="Arial" w:cs="Arial"/>
-                <w:bCs/>
-                <w:sz w:val="20"/>
-                <w:szCs w:val="20"/>
-              </w:rPr>
-              <w:t>Guzman</w:t>
-            </w:r>
-            <w:proofErr w:type="spellEnd"/>
+              <w:t>Axel Guzman</w:t>
+            </w:r>
           </w:p>
         </w:tc>
         <w:tc>
@@ -858,19 +824,8 @@
                 <w:sz w:val="20"/>
                 <w:szCs w:val="20"/>
               </w:rPr>
-              <w:t xml:space="preserve">Miguel </w:t>
-            </w:r>
-            <w:proofErr w:type="spellStart"/>
-            <w:r>
-              <w:rPr>
-                <w:rFonts w:ascii="Arial" w:hAnsi="Arial" w:cs="Arial"/>
-                <w:bCs/>
-                <w:sz w:val="20"/>
-                <w:szCs w:val="20"/>
-              </w:rPr>
-              <w:t>Guzman</w:t>
-            </w:r>
-            <w:proofErr w:type="spellEnd"/>
+              <w:t>Miguel Guzman</w:t>
+            </w:r>
           </w:p>
         </w:tc>
         <w:tc>
@@ -1003,19 +958,8 @@
                 <w:sz w:val="20"/>
                 <w:szCs w:val="20"/>
               </w:rPr>
-              <w:t xml:space="preserve">Miguel </w:t>
-            </w:r>
-            <w:proofErr w:type="spellStart"/>
-            <w:r>
-              <w:rPr>
-                <w:rFonts w:ascii="Arial" w:hAnsi="Arial" w:cs="Arial"/>
-                <w:bCs/>
-                <w:sz w:val="20"/>
-                <w:szCs w:val="20"/>
-              </w:rPr>
-              <w:t>Guzman</w:t>
-            </w:r>
-            <w:proofErr w:type="spellEnd"/>
+              <w:t>Miguel Guzman</w:t>
+            </w:r>
           </w:p>
         </w:tc>
         <w:tc>
@@ -1125,16 +1069,49 @@
     </w:p>
     <w:p>
       <w:pPr>
+        <w:jc w:val="center"/>
         <w:rPr>
           <w:rFonts w:ascii="Arial" w:hAnsi="Arial" w:cs="Arial"/>
+          <w:b/>
+          <w:bCs/>
         </w:rPr>
       </w:pPr>
       <w:r>
         <w:rPr>
           <w:rFonts w:ascii="Arial" w:hAnsi="Arial" w:cs="Arial"/>
+          <w:b/>
+          <w:bCs/>
+          <w:sz w:val="24"/>
+          <w:szCs w:val="24"/>
         </w:rPr>
         <w:lastRenderedPageBreak/>
-        <w:t>Casos de uso, inicio de sesión</w:t>
+        <w:t>Casos de uso de la función ‘Inicio de sesión’</w:t>
+      </w:r>
+    </w:p>
+    <w:p>
+      <w:pPr>
+        <w:jc w:val="both"/>
+        <w:rPr>
+          <w:rFonts w:ascii="Arial" w:hAnsi="Arial" w:cs="Arial"/>
+          <w:sz w:val="20"/>
+          <w:szCs w:val="20"/>
+        </w:rPr>
+      </w:pPr>
+      <w:r>
+        <w:rPr>
+          <w:rFonts w:ascii="Arial" w:hAnsi="Arial" w:cs="Arial"/>
+          <w:sz w:val="20"/>
+          <w:szCs w:val="20"/>
+        </w:rPr>
+        <w:t>La función de inicio de sesión tendrá un papel muy importante para la venta de la ropa, ya que le permitirá al actor o al cliente realizar las compras que desee. El sistema podrá identificar los datos de perfil de quién realizó la compra</w:t>
+      </w:r>
+      <w:r>
+        <w:rPr>
+          <w:rFonts w:ascii="Arial" w:hAnsi="Arial" w:cs="Arial"/>
+          <w:sz w:val="20"/>
+          <w:szCs w:val="20"/>
+        </w:rPr>
+        <w:t xml:space="preserve"> y así poder realizar bien la compra.</w:t>
       </w:r>
     </w:p>
     <w:tbl>
@@ -1370,15 +1347,7 @@
           </w:tcPr>
           <w:p>
             <w:r>
-              <w:t>Disparador (</w:t>
-            </w:r>
-            <w:proofErr w:type="spellStart"/>
-            <w:r>
-              <w:t>trigger</w:t>
-            </w:r>
-            <w:proofErr w:type="spellEnd"/>
-            <w:r>
-              <w:t>):</w:t>
+              <w:t>Disparador (trigger):</w:t>
             </w:r>
           </w:p>
         </w:tc>
@@ -1811,6 +1780,7 @@
               <w:cnfStyle w:val="000000100000" w:firstRow="0" w:lastRow="0" w:firstColumn="0" w:lastColumn="0" w:oddVBand="0" w:evenVBand="0" w:oddHBand="1" w:evenHBand="0" w:firstRowFirstColumn="0" w:firstRowLastColumn="0" w:lastRowFirstColumn="0" w:lastRowLastColumn="0"/>
             </w:pPr>
             <w:r>
+              <w:lastRenderedPageBreak/>
               <w:t xml:space="preserve">    3.6 El manejador de base de datos envía al sistema la confirmación de que si existe el correo</w:t>
             </w:r>
           </w:p>
@@ -1827,7 +1797,6 @@
               <w:cnfStyle w:val="000000100000" w:firstRow="0" w:lastRow="0" w:firstColumn="0" w:lastColumn="0" w:oddVBand="0" w:evenVBand="0" w:oddHBand="1" w:evenHBand="0" w:firstRowFirstColumn="0" w:firstRowLastColumn="0" w:lastRowFirstColumn="0" w:lastRowLastColumn="0"/>
             </w:pPr>
             <w:r>
-              <w:lastRenderedPageBreak/>
               <w:t xml:space="preserve">    3.8 El sistema muestra en pantalla un mensaje para que el actor revise su correo</w:t>
             </w:r>
           </w:p>
@@ -2168,15 +2137,7 @@
           </w:tcPr>
           <w:p>
             <w:r>
-              <w:t>Disparador (</w:t>
-            </w:r>
-            <w:proofErr w:type="spellStart"/>
-            <w:r>
-              <w:t>trigger</w:t>
-            </w:r>
-            <w:proofErr w:type="spellEnd"/>
-            <w:r>
-              <w:t>):</w:t>
+              <w:t>Disparador (trigger):</w:t>
             </w:r>
           </w:p>
         </w:tc>
@@ -2449,6 +2410,7 @@
               <w:cnfStyle w:val="000000000000" w:firstRow="0" w:lastRow="0" w:firstColumn="0" w:lastColumn="0" w:oddVBand="0" w:evenVBand="0" w:oddHBand="0" w:evenHBand="0" w:firstRowFirstColumn="0" w:firstRowLastColumn="0" w:lastRowFirstColumn="0" w:lastRowLastColumn="0"/>
             </w:pPr>
             <w:r>
+              <w:lastRenderedPageBreak/>
               <w:t xml:space="preserve">       3.4 El sistema rectifica que el nombre de usuario esté disponible en el manejador de base de datos.</w:t>
             </w:r>
           </w:p>
@@ -2465,7 +2427,6 @@
               <w:cnfStyle w:val="000000000000" w:firstRow="0" w:lastRow="0" w:firstColumn="0" w:lastColumn="0" w:oddVBand="0" w:evenVBand="0" w:oddHBand="0" w:evenHBand="0" w:firstRowFirstColumn="0" w:firstRowLastColumn="0" w:lastRowFirstColumn="0" w:lastRowLastColumn="0"/>
             </w:pPr>
             <w:r>
-              <w:lastRenderedPageBreak/>
               <w:t xml:space="preserve">       3.6 El sistema muestra en pantalla un mensaje para que el actor sepa que se registró exitosamente.</w:t>
             </w:r>
           </w:p>
@@ -2888,15 +2849,7 @@
           </w:tcPr>
           <w:p>
             <w:r>
-              <w:t>Disparador (</w:t>
-            </w:r>
-            <w:proofErr w:type="spellStart"/>
-            <w:r>
-              <w:t>trigger</w:t>
-            </w:r>
-            <w:proofErr w:type="spellEnd"/>
-            <w:r>
-              <w:t>):</w:t>
+              <w:t>Disparador (trigger):</w:t>
             </w:r>
           </w:p>
         </w:tc>
@@ -2916,15 +2869,7 @@
               <w:cnfStyle w:val="000000000000" w:firstRow="0" w:lastRow="0" w:firstColumn="0" w:lastColumn="0" w:oddVBand="0" w:evenVBand="0" w:oddHBand="0" w:evenHBand="0" w:firstRowFirstColumn="0" w:firstRowLastColumn="0" w:lastRowFirstColumn="0" w:lastRowLastColumn="0"/>
             </w:pPr>
             <w:r>
-              <w:t xml:space="preserve">El cliente presiona </w:t>
-            </w:r>
-            <w:proofErr w:type="spellStart"/>
-            <w:r>
-              <w:t>enter</w:t>
-            </w:r>
-            <w:proofErr w:type="spellEnd"/>
-            <w:r>
-              <w:t xml:space="preserve"> del teclado del equipo de cómputo o presiona el botón “buscar”.</w:t>
+              <w:t>El cliente presiona enter del teclado del equipo de cómputo o presiona el botón “buscar”.</w:t>
             </w:r>
           </w:p>
         </w:tc>
@@ -3099,15 +3044,7 @@
               <w:cnfStyle w:val="000000100000" w:firstRow="0" w:lastRow="0" w:firstColumn="0" w:lastColumn="0" w:oddVBand="0" w:evenVBand="0" w:oddHBand="1" w:evenHBand="0" w:firstRowFirstColumn="0" w:firstRowLastColumn="0" w:lastRowFirstColumn="0" w:lastRowLastColumn="0"/>
             </w:pPr>
             <w:r>
-              <w:t>El usuario presiona la tecla ‘</w:t>
-            </w:r>
-            <w:proofErr w:type="spellStart"/>
-            <w:r>
-              <w:t>enter</w:t>
-            </w:r>
-            <w:proofErr w:type="spellEnd"/>
-            <w:r>
-              <w:t>’ del teclado o presiona en el botón de buscar.</w:t>
+              <w:t>El usuario presiona la tecla ‘enter’ del teclado o presiona en el botón de buscar.</w:t>
             </w:r>
           </w:p>
           <w:p>
@@ -3648,15 +3585,7 @@
           </w:tcPr>
           <w:p>
             <w:r>
-              <w:t>Disparador (</w:t>
-            </w:r>
-            <w:proofErr w:type="spellStart"/>
-            <w:r>
-              <w:t>trigger</w:t>
-            </w:r>
-            <w:proofErr w:type="spellEnd"/>
-            <w:r>
-              <w:t>):</w:t>
+              <w:t>Disparador (trigger):</w:t>
             </w:r>
           </w:p>
         </w:tc>
@@ -4022,9 +3951,48 @@
       </w:r>
     </w:p>
     <w:p>
+      <w:pPr>
+        <w:jc w:val="center"/>
+        <w:rPr>
+          <w:rFonts w:ascii="Arial" w:hAnsi="Arial" w:cs="Arial"/>
+          <w:b/>
+          <w:bCs/>
+        </w:rPr>
+      </w:pPr>
       <w:r>
+        <w:rPr>
+          <w:rFonts w:ascii="Arial" w:hAnsi="Arial" w:cs="Arial"/>
+          <w:b/>
+          <w:bCs/>
+          <w:sz w:val="24"/>
+          <w:szCs w:val="24"/>
+        </w:rPr>
         <w:lastRenderedPageBreak/>
-        <w:t>Casos de uso de la función comentarios:</w:t>
+        <w:t>Casos de uso de la función ‘</w:t>
+      </w:r>
+      <w:r>
+        <w:rPr>
+          <w:rFonts w:ascii="Arial" w:hAnsi="Arial" w:cs="Arial"/>
+          <w:b/>
+          <w:bCs/>
+          <w:sz w:val="24"/>
+          <w:szCs w:val="24"/>
+        </w:rPr>
+        <w:t>Comentarios’</w:t>
+      </w:r>
+    </w:p>
+    <w:p>
+      <w:pPr>
+        <w:jc w:val="both"/>
+        <w:rPr>
+          <w:rFonts w:ascii="Arial" w:hAnsi="Arial" w:cs="Arial"/>
+        </w:rPr>
+      </w:pPr>
+      <w:r>
+        <w:rPr>
+          <w:rFonts w:ascii="Arial" w:hAnsi="Arial" w:cs="Arial"/>
+        </w:rPr>
+        <w:t>La función de comentarios será muy importante para el sistema, ya que, gracias a este caso de uso, la gente podrá ver los comentarios de los productos y comentar respecto a estos, así el cliente podrá confiar en los productos vendidos y en nuestro sistema.</w:t>
       </w:r>
     </w:p>
     <w:tbl>
@@ -4239,15 +4207,7 @@
           </w:tcPr>
           <w:p>
             <w:r>
-              <w:t>Disparador (</w:t>
-            </w:r>
-            <w:proofErr w:type="spellStart"/>
-            <w:r>
-              <w:t>trigger</w:t>
-            </w:r>
-            <w:proofErr w:type="spellEnd"/>
-            <w:r>
-              <w:t>):</w:t>
+              <w:t>Disparador (trigger):</w:t>
             </w:r>
           </w:p>
         </w:tc>
@@ -4263,15 +4223,7 @@
               <w:t>E</w:t>
             </w:r>
             <w:r>
-              <w:t xml:space="preserve">n cada </w:t>
-            </w:r>
-            <w:proofErr w:type="spellStart"/>
-            <w:r>
-              <w:t>unos</w:t>
-            </w:r>
-            <w:proofErr w:type="spellEnd"/>
-            <w:r>
-              <w:t xml:space="preserve"> de los productos habrá una sección de comentarios donde el cliente podrá interactuar y opinar sobre el producto seleccionado </w:t>
+              <w:t xml:space="preserve">n cada unos de los productos habrá una sección de comentarios donde el cliente podrá interactuar y opinar sobre el producto seleccionado </w:t>
             </w:r>
           </w:p>
         </w:tc>
@@ -4585,15 +4537,7 @@
               <w:t xml:space="preserve">En la parte superior derecha se mostrará </w:t>
             </w:r>
             <w:r>
-              <w:t xml:space="preserve">un menú en donde al darle clic a “catalogo” te dirigirá a una </w:t>
-            </w:r>
-            <w:proofErr w:type="spellStart"/>
-            <w:r>
-              <w:t>pagina</w:t>
-            </w:r>
-            <w:proofErr w:type="spellEnd"/>
-            <w:r>
-              <w:t xml:space="preserve"> de la ropa disponible</w:t>
+              <w:t>un menú en donde al darle clic a “catalogo” te dirigirá a una pagina de la ropa disponible</w:t>
             </w:r>
             <w:r>
               <w:t xml:space="preserve"> o bien buscar el producto en la barra de búsqueda.</w:t>
@@ -5022,15 +4966,7 @@
           </w:tcPr>
           <w:p>
             <w:r>
-              <w:t>Disparador (</w:t>
-            </w:r>
-            <w:proofErr w:type="spellStart"/>
-            <w:r>
-              <w:t>trigger</w:t>
-            </w:r>
-            <w:proofErr w:type="spellEnd"/>
-            <w:r>
-              <w:t>):</w:t>
+              <w:t>Disparador (trigger):</w:t>
             </w:r>
           </w:p>
         </w:tc>
@@ -5066,15 +5002,7 @@
               <w:cnfStyle w:val="000000000000" w:firstRow="0" w:lastRow="0" w:firstColumn="0" w:lastColumn="0" w:oddVBand="0" w:evenVBand="0" w:oddHBand="0" w:evenHBand="0" w:firstRowFirstColumn="0" w:firstRowLastColumn="0" w:lastRowFirstColumn="0" w:lastRowLastColumn="0"/>
             </w:pPr>
             <w:r>
-              <w:t xml:space="preserve">Además, después se le solicitará la información de entrega y el método de pago, el cliente deberá seleccionarlo con un método de </w:t>
-            </w:r>
-            <w:proofErr w:type="spellStart"/>
-            <w:r>
-              <w:t>RadioBox</w:t>
-            </w:r>
-            <w:proofErr w:type="spellEnd"/>
-            <w:r>
-              <w:t xml:space="preserve"> y presionar en “siguiente”.</w:t>
+              <w:t>Además, después se le solicitará la información de entrega y el método de pago, el cliente deberá seleccionarlo con un método de RadioBox y presionar en “siguiente”.</w:t>
             </w:r>
           </w:p>
           <w:p>
@@ -5173,15 +5101,7 @@
               <w:cnfStyle w:val="000000000000" w:firstRow="0" w:lastRow="0" w:firstColumn="0" w:lastColumn="0" w:oddVBand="0" w:evenVBand="0" w:oddHBand="0" w:evenHBand="0" w:firstRowFirstColumn="0" w:firstRowLastColumn="0" w:lastRowFirstColumn="0" w:lastRowLastColumn="0"/>
             </w:pPr>
             <w:r>
-              <w:t xml:space="preserve">El sistema le enviará un correo con notificando que el producto </w:t>
-            </w:r>
-            <w:proofErr w:type="spellStart"/>
-            <w:r>
-              <w:t>a</w:t>
-            </w:r>
-            <w:proofErr w:type="spellEnd"/>
-            <w:r>
-              <w:t xml:space="preserve"> sido entregado. Y si el cliente lo desea, podrá agregar un comentario al producto que recibió.</w:t>
+              <w:t>El sistema le enviará un correo con notificando que el producto a sido entregado. Y si el cliente lo desea, podrá agregar un comentario al producto que recibió.</w:t>
             </w:r>
           </w:p>
         </w:tc>

</xml_diff>

<commit_message>
Añadí el correcto formato del documento, con los respectivos títulos e índice
</commit_message>
<xml_diff>
--- a/Casos de Uso/Casos de Uso.docx
+++ b/Casos de Uso/Casos de Uso.docx
@@ -208,8 +208,20 @@
           <w:szCs w:val="28"/>
           <w:lang w:eastAsia="es-MX"/>
         </w:rPr>
-        <w:t>Guzmán Ortega Axel Yael</w:t>
+        <w:t xml:space="preserve">Guzmán Ortega Axel </w:t>
       </w:r>
+      <w:proofErr w:type="spellStart"/>
+      <w:r>
+        <w:rPr>
+          <w:rFonts w:ascii="Arial" w:eastAsia="Times New Roman" w:hAnsi="Arial" w:cs="Arial"/>
+          <w:color w:val="000000"/>
+          <w:sz w:val="28"/>
+          <w:szCs w:val="28"/>
+          <w:lang w:eastAsia="es-MX"/>
+        </w:rPr>
+        <w:t>Yael</w:t>
+      </w:r>
+      <w:proofErr w:type="spellEnd"/>
     </w:p>
     <w:p>
       <w:pPr>
@@ -237,6 +249,981 @@
         <w:br w:type="page"/>
       </w:r>
     </w:p>
+    <w:sdt>
+      <w:sdtPr>
+        <w:rPr>
+          <w:rFonts w:asciiTheme="minorHAnsi" w:eastAsiaTheme="minorEastAsia" w:hAnsiTheme="minorHAnsi" w:cstheme="minorBidi"/>
+          <w:color w:val="auto"/>
+          <w:sz w:val="22"/>
+          <w:szCs w:val="22"/>
+        </w:rPr>
+        <w:id w:val="893938028"/>
+        <w:docPartObj>
+          <w:docPartGallery w:val="Table of Contents"/>
+          <w:docPartUnique/>
+        </w:docPartObj>
+      </w:sdtPr>
+      <w:sdtEndPr>
+        <w:rPr>
+          <w:b/>
+          <w:bCs/>
+        </w:rPr>
+      </w:sdtEndPr>
+      <w:sdtContent>
+        <w:p>
+          <w:pPr>
+            <w:pStyle w:val="TtuloTDC"/>
+            <w:rPr>
+              <w:rFonts w:ascii="Bauhaus 93" w:hAnsi="Bauhaus 93"/>
+              <w:color w:val="000000" w:themeColor="text1"/>
+            </w:rPr>
+          </w:pPr>
+          <w:r>
+            <w:rPr>
+              <w:rFonts w:ascii="Bauhaus 93" w:hAnsi="Bauhaus 93"/>
+              <w:color w:val="000000" w:themeColor="text1"/>
+            </w:rPr>
+            <w:t>Índice</w:t>
+          </w:r>
+        </w:p>
+        <w:p>
+          <w:pPr>
+            <w:pStyle w:val="TDC1"/>
+            <w:tabs>
+              <w:tab w:val="left" w:pos="708"/>
+              <w:tab w:val="right" w:leader="dot" w:pos="8494"/>
+            </w:tabs>
+            <w:rPr>
+              <w:rFonts w:asciiTheme="minorHAnsi" w:hAnsiTheme="minorHAnsi"/>
+              <w:b w:val="0"/>
+              <w:i w:val="0"/>
+              <w:noProof/>
+              <w:sz w:val="22"/>
+            </w:rPr>
+          </w:pPr>
+          <w:r>
+            <w:fldChar w:fldCharType="begin"/>
+          </w:r>
+          <w:r>
+            <w:instrText xml:space="preserve"> TOC \o "1-3" \h \z \u </w:instrText>
+          </w:r>
+          <w:r>
+            <w:fldChar w:fldCharType="separate"/>
+          </w:r>
+          <w:hyperlink w:anchor="_Toc89690718" w:history="1">
+            <w:r>
+              <w:rPr>
+                <w:rStyle w:val="Hipervnculo"/>
+                <w:noProof/>
+              </w:rPr>
+              <w:t>1.</w:t>
+            </w:r>
+            <w:r>
+              <w:rPr>
+                <w:rFonts w:asciiTheme="minorHAnsi" w:hAnsiTheme="minorHAnsi"/>
+                <w:b w:val="0"/>
+                <w:i w:val="0"/>
+                <w:noProof/>
+                <w:sz w:val="22"/>
+              </w:rPr>
+              <w:tab/>
+            </w:r>
+            <w:r>
+              <w:rPr>
+                <w:rStyle w:val="Hipervnculo"/>
+                <w:noProof/>
+              </w:rPr>
+              <w:t>Introducción</w:t>
+            </w:r>
+            <w:r>
+              <w:rPr>
+                <w:noProof/>
+                <w:webHidden/>
+              </w:rPr>
+              <w:tab/>
+            </w:r>
+            <w:r>
+              <w:rPr>
+                <w:noProof/>
+                <w:webHidden/>
+              </w:rPr>
+              <w:fldChar w:fldCharType="begin"/>
+            </w:r>
+            <w:r>
+              <w:rPr>
+                <w:noProof/>
+                <w:webHidden/>
+              </w:rPr>
+              <w:instrText xml:space="preserve"> PAGEREF _Toc89690718 \h </w:instrText>
+            </w:r>
+            <w:r>
+              <w:rPr>
+                <w:noProof/>
+                <w:webHidden/>
+              </w:rPr>
+            </w:r>
+            <w:r>
+              <w:rPr>
+                <w:noProof/>
+                <w:webHidden/>
+              </w:rPr>
+              <w:fldChar w:fldCharType="separate"/>
+            </w:r>
+            <w:r>
+              <w:rPr>
+                <w:noProof/>
+                <w:webHidden/>
+              </w:rPr>
+              <w:t>4</w:t>
+            </w:r>
+            <w:r>
+              <w:rPr>
+                <w:noProof/>
+                <w:webHidden/>
+              </w:rPr>
+              <w:fldChar w:fldCharType="end"/>
+            </w:r>
+          </w:hyperlink>
+        </w:p>
+        <w:p>
+          <w:pPr>
+            <w:pStyle w:val="TDC1"/>
+            <w:tabs>
+              <w:tab w:val="left" w:pos="708"/>
+              <w:tab w:val="right" w:leader="dot" w:pos="8494"/>
+            </w:tabs>
+            <w:rPr>
+              <w:rFonts w:asciiTheme="minorHAnsi" w:hAnsiTheme="minorHAnsi"/>
+              <w:b w:val="0"/>
+              <w:i w:val="0"/>
+              <w:noProof/>
+              <w:sz w:val="22"/>
+            </w:rPr>
+          </w:pPr>
+          <w:hyperlink w:anchor="_Toc89690719" w:history="1">
+            <w:r>
+              <w:rPr>
+                <w:rStyle w:val="Hipervnculo"/>
+                <w:noProof/>
+              </w:rPr>
+              <w:t>2.</w:t>
+            </w:r>
+            <w:r>
+              <w:rPr>
+                <w:rFonts w:asciiTheme="minorHAnsi" w:hAnsiTheme="minorHAnsi"/>
+                <w:b w:val="0"/>
+                <w:i w:val="0"/>
+                <w:noProof/>
+                <w:sz w:val="22"/>
+              </w:rPr>
+              <w:tab/>
+            </w:r>
+            <w:r>
+              <w:rPr>
+                <w:rStyle w:val="Hipervnculo"/>
+                <w:noProof/>
+              </w:rPr>
+              <w:t>Modelo de Dominio</w:t>
+            </w:r>
+            <w:r>
+              <w:rPr>
+                <w:noProof/>
+                <w:webHidden/>
+              </w:rPr>
+              <w:tab/>
+            </w:r>
+            <w:r>
+              <w:rPr>
+                <w:noProof/>
+                <w:webHidden/>
+              </w:rPr>
+              <w:fldChar w:fldCharType="begin"/>
+            </w:r>
+            <w:r>
+              <w:rPr>
+                <w:noProof/>
+                <w:webHidden/>
+              </w:rPr>
+              <w:instrText xml:space="preserve"> PAGEREF _Toc89690719 \h </w:instrText>
+            </w:r>
+            <w:r>
+              <w:rPr>
+                <w:noProof/>
+                <w:webHidden/>
+              </w:rPr>
+            </w:r>
+            <w:r>
+              <w:rPr>
+                <w:noProof/>
+                <w:webHidden/>
+              </w:rPr>
+              <w:fldChar w:fldCharType="separate"/>
+            </w:r>
+            <w:r>
+              <w:rPr>
+                <w:noProof/>
+                <w:webHidden/>
+              </w:rPr>
+              <w:t>4</w:t>
+            </w:r>
+            <w:r>
+              <w:rPr>
+                <w:noProof/>
+                <w:webHidden/>
+              </w:rPr>
+              <w:fldChar w:fldCharType="end"/>
+            </w:r>
+          </w:hyperlink>
+        </w:p>
+        <w:p>
+          <w:pPr>
+            <w:pStyle w:val="TDC1"/>
+            <w:tabs>
+              <w:tab w:val="left" w:pos="708"/>
+              <w:tab w:val="right" w:leader="dot" w:pos="8494"/>
+            </w:tabs>
+            <w:rPr>
+              <w:rFonts w:asciiTheme="minorHAnsi" w:hAnsiTheme="minorHAnsi"/>
+              <w:b w:val="0"/>
+              <w:i w:val="0"/>
+              <w:noProof/>
+              <w:sz w:val="22"/>
+            </w:rPr>
+          </w:pPr>
+          <w:hyperlink w:anchor="_Toc89690720" w:history="1">
+            <w:r>
+              <w:rPr>
+                <w:rStyle w:val="Hipervnculo"/>
+                <w:noProof/>
+              </w:rPr>
+              <w:t>3.</w:t>
+            </w:r>
+            <w:r>
+              <w:rPr>
+                <w:rFonts w:asciiTheme="minorHAnsi" w:hAnsiTheme="minorHAnsi"/>
+                <w:b w:val="0"/>
+                <w:i w:val="0"/>
+                <w:noProof/>
+                <w:sz w:val="22"/>
+              </w:rPr>
+              <w:tab/>
+            </w:r>
+            <w:r>
+              <w:rPr>
+                <w:rStyle w:val="Hipervnculo"/>
+                <w:noProof/>
+              </w:rPr>
+              <w:t>Diagramas de caso de uso</w:t>
+            </w:r>
+            <w:r>
+              <w:rPr>
+                <w:noProof/>
+                <w:webHidden/>
+              </w:rPr>
+              <w:tab/>
+            </w:r>
+            <w:r>
+              <w:rPr>
+                <w:noProof/>
+                <w:webHidden/>
+              </w:rPr>
+              <w:fldChar w:fldCharType="begin"/>
+            </w:r>
+            <w:r>
+              <w:rPr>
+                <w:noProof/>
+                <w:webHidden/>
+              </w:rPr>
+              <w:instrText xml:space="preserve"> PAGEREF _Toc89690720 \h </w:instrText>
+            </w:r>
+            <w:r>
+              <w:rPr>
+                <w:noProof/>
+                <w:webHidden/>
+              </w:rPr>
+            </w:r>
+            <w:r>
+              <w:rPr>
+                <w:noProof/>
+                <w:webHidden/>
+              </w:rPr>
+              <w:fldChar w:fldCharType="separate"/>
+            </w:r>
+            <w:r>
+              <w:rPr>
+                <w:noProof/>
+                <w:webHidden/>
+              </w:rPr>
+              <w:t>4</w:t>
+            </w:r>
+            <w:r>
+              <w:rPr>
+                <w:noProof/>
+                <w:webHidden/>
+              </w:rPr>
+              <w:fldChar w:fldCharType="end"/>
+            </w:r>
+          </w:hyperlink>
+        </w:p>
+        <w:p>
+          <w:pPr>
+            <w:pStyle w:val="TDC1"/>
+            <w:tabs>
+              <w:tab w:val="left" w:pos="708"/>
+              <w:tab w:val="right" w:leader="dot" w:pos="8494"/>
+            </w:tabs>
+            <w:rPr>
+              <w:rFonts w:asciiTheme="minorHAnsi" w:hAnsiTheme="minorHAnsi"/>
+              <w:b w:val="0"/>
+              <w:i w:val="0"/>
+              <w:noProof/>
+              <w:sz w:val="22"/>
+            </w:rPr>
+          </w:pPr>
+          <w:hyperlink w:anchor="_Toc89690721" w:history="1">
+            <w:r>
+              <w:rPr>
+                <w:rStyle w:val="Hipervnculo"/>
+                <w:noProof/>
+              </w:rPr>
+              <w:t>4.</w:t>
+            </w:r>
+            <w:r>
+              <w:rPr>
+                <w:rFonts w:asciiTheme="minorHAnsi" w:hAnsiTheme="minorHAnsi"/>
+                <w:b w:val="0"/>
+                <w:i w:val="0"/>
+                <w:noProof/>
+                <w:sz w:val="22"/>
+              </w:rPr>
+              <w:tab/>
+            </w:r>
+            <w:r>
+              <w:rPr>
+                <w:rStyle w:val="Hipervnculo"/>
+                <w:noProof/>
+              </w:rPr>
+              <w:t>Casos de Uso:</w:t>
+            </w:r>
+            <w:r>
+              <w:rPr>
+                <w:noProof/>
+                <w:webHidden/>
+              </w:rPr>
+              <w:tab/>
+            </w:r>
+            <w:r>
+              <w:rPr>
+                <w:noProof/>
+                <w:webHidden/>
+              </w:rPr>
+              <w:fldChar w:fldCharType="begin"/>
+            </w:r>
+            <w:r>
+              <w:rPr>
+                <w:noProof/>
+                <w:webHidden/>
+              </w:rPr>
+              <w:instrText xml:space="preserve"> PAGEREF _Toc89690721 \h </w:instrText>
+            </w:r>
+            <w:r>
+              <w:rPr>
+                <w:noProof/>
+                <w:webHidden/>
+              </w:rPr>
+            </w:r>
+            <w:r>
+              <w:rPr>
+                <w:noProof/>
+                <w:webHidden/>
+              </w:rPr>
+              <w:fldChar w:fldCharType="separate"/>
+            </w:r>
+            <w:r>
+              <w:rPr>
+                <w:noProof/>
+                <w:webHidden/>
+              </w:rPr>
+              <w:t>4</w:t>
+            </w:r>
+            <w:r>
+              <w:rPr>
+                <w:noProof/>
+                <w:webHidden/>
+              </w:rPr>
+              <w:fldChar w:fldCharType="end"/>
+            </w:r>
+          </w:hyperlink>
+        </w:p>
+        <w:p>
+          <w:pPr>
+            <w:pStyle w:val="TDC2"/>
+            <w:tabs>
+              <w:tab w:val="left" w:pos="1416"/>
+              <w:tab w:val="right" w:leader="dot" w:pos="8494"/>
+            </w:tabs>
+            <w:rPr>
+              <w:rFonts w:asciiTheme="minorHAnsi" w:hAnsiTheme="minorHAnsi"/>
+              <w:b w:val="0"/>
+              <w:i w:val="0"/>
+              <w:noProof/>
+              <w:sz w:val="22"/>
+            </w:rPr>
+          </w:pPr>
+          <w:hyperlink w:anchor="_Toc89690722" w:history="1">
+            <w:r>
+              <w:rPr>
+                <w:rStyle w:val="Hipervnculo"/>
+                <w:rFonts w:ascii="Arial" w:hAnsi="Arial" w:cs="Arial"/>
+                <w:noProof/>
+                <w:lang w:eastAsia="en-US"/>
+              </w:rPr>
+              <w:t>1.</w:t>
+            </w:r>
+            <w:r>
+              <w:rPr>
+                <w:rFonts w:asciiTheme="minorHAnsi" w:hAnsiTheme="minorHAnsi"/>
+                <w:b w:val="0"/>
+                <w:i w:val="0"/>
+                <w:noProof/>
+                <w:sz w:val="22"/>
+              </w:rPr>
+              <w:tab/>
+            </w:r>
+            <w:r>
+              <w:rPr>
+                <w:rStyle w:val="Hipervnculo"/>
+                <w:noProof/>
+              </w:rPr>
+              <w:t>Casos de uso de la función ‘Inicio de sesión’</w:t>
+            </w:r>
+            <w:r>
+              <w:rPr>
+                <w:noProof/>
+                <w:webHidden/>
+              </w:rPr>
+              <w:tab/>
+            </w:r>
+            <w:r>
+              <w:rPr>
+                <w:noProof/>
+                <w:webHidden/>
+              </w:rPr>
+              <w:fldChar w:fldCharType="begin"/>
+            </w:r>
+            <w:r>
+              <w:rPr>
+                <w:noProof/>
+                <w:webHidden/>
+              </w:rPr>
+              <w:instrText xml:space="preserve"> PAGEREF _Toc89690722 \h </w:instrText>
+            </w:r>
+            <w:r>
+              <w:rPr>
+                <w:noProof/>
+                <w:webHidden/>
+              </w:rPr>
+            </w:r>
+            <w:r>
+              <w:rPr>
+                <w:noProof/>
+                <w:webHidden/>
+              </w:rPr>
+              <w:fldChar w:fldCharType="separate"/>
+            </w:r>
+            <w:r>
+              <w:rPr>
+                <w:noProof/>
+                <w:webHidden/>
+              </w:rPr>
+              <w:t>4</w:t>
+            </w:r>
+            <w:r>
+              <w:rPr>
+                <w:noProof/>
+                <w:webHidden/>
+              </w:rPr>
+              <w:fldChar w:fldCharType="end"/>
+            </w:r>
+          </w:hyperlink>
+        </w:p>
+        <w:p>
+          <w:pPr>
+            <w:pStyle w:val="TDC2"/>
+            <w:tabs>
+              <w:tab w:val="left" w:pos="1416"/>
+              <w:tab w:val="right" w:leader="dot" w:pos="8494"/>
+            </w:tabs>
+            <w:rPr>
+              <w:rFonts w:asciiTheme="minorHAnsi" w:hAnsiTheme="minorHAnsi"/>
+              <w:b w:val="0"/>
+              <w:i w:val="0"/>
+              <w:noProof/>
+              <w:sz w:val="22"/>
+            </w:rPr>
+          </w:pPr>
+          <w:hyperlink w:anchor="_Toc89690723" w:history="1">
+            <w:r>
+              <w:rPr>
+                <w:rStyle w:val="Hipervnculo"/>
+                <w:rFonts w:ascii="Arial" w:hAnsi="Arial" w:cs="Arial"/>
+                <w:noProof/>
+                <w:lang w:eastAsia="en-US"/>
+              </w:rPr>
+              <w:t>1.</w:t>
+            </w:r>
+            <w:r>
+              <w:rPr>
+                <w:rFonts w:asciiTheme="minorHAnsi" w:hAnsiTheme="minorHAnsi"/>
+                <w:b w:val="0"/>
+                <w:i w:val="0"/>
+                <w:noProof/>
+                <w:sz w:val="22"/>
+              </w:rPr>
+              <w:tab/>
+            </w:r>
+            <w:r>
+              <w:rPr>
+                <w:rStyle w:val="Hipervnculo"/>
+                <w:noProof/>
+              </w:rPr>
+              <w:t>Casos de uso de la función ‘Registros</w:t>
+            </w:r>
+            <w:r>
+              <w:rPr>
+                <w:noProof/>
+                <w:webHidden/>
+              </w:rPr>
+              <w:tab/>
+            </w:r>
+            <w:r>
+              <w:rPr>
+                <w:noProof/>
+                <w:webHidden/>
+              </w:rPr>
+              <w:fldChar w:fldCharType="begin"/>
+            </w:r>
+            <w:r>
+              <w:rPr>
+                <w:noProof/>
+                <w:webHidden/>
+              </w:rPr>
+              <w:instrText xml:space="preserve"> PAGEREF _Toc89690723 \h </w:instrText>
+            </w:r>
+            <w:r>
+              <w:rPr>
+                <w:noProof/>
+                <w:webHidden/>
+              </w:rPr>
+            </w:r>
+            <w:r>
+              <w:rPr>
+                <w:noProof/>
+                <w:webHidden/>
+              </w:rPr>
+              <w:fldChar w:fldCharType="separate"/>
+            </w:r>
+            <w:r>
+              <w:rPr>
+                <w:noProof/>
+                <w:webHidden/>
+              </w:rPr>
+              <w:t>5</w:t>
+            </w:r>
+            <w:r>
+              <w:rPr>
+                <w:noProof/>
+                <w:webHidden/>
+              </w:rPr>
+              <w:fldChar w:fldCharType="end"/>
+            </w:r>
+          </w:hyperlink>
+        </w:p>
+        <w:p>
+          <w:pPr>
+            <w:pStyle w:val="TDC2"/>
+            <w:tabs>
+              <w:tab w:val="left" w:pos="1416"/>
+              <w:tab w:val="right" w:leader="dot" w:pos="8494"/>
+            </w:tabs>
+            <w:rPr>
+              <w:rFonts w:asciiTheme="minorHAnsi" w:hAnsiTheme="minorHAnsi"/>
+              <w:b w:val="0"/>
+              <w:i w:val="0"/>
+              <w:noProof/>
+              <w:sz w:val="22"/>
+            </w:rPr>
+          </w:pPr>
+          <w:hyperlink w:anchor="_Toc89690724" w:history="1">
+            <w:r>
+              <w:rPr>
+                <w:rStyle w:val="Hipervnculo"/>
+                <w:noProof/>
+              </w:rPr>
+              <w:t>2.</w:t>
+            </w:r>
+            <w:r>
+              <w:rPr>
+                <w:rFonts w:asciiTheme="minorHAnsi" w:hAnsiTheme="minorHAnsi"/>
+                <w:b w:val="0"/>
+                <w:i w:val="0"/>
+                <w:noProof/>
+                <w:sz w:val="22"/>
+              </w:rPr>
+              <w:tab/>
+            </w:r>
+            <w:r>
+              <w:rPr>
+                <w:rStyle w:val="Hipervnculo"/>
+                <w:noProof/>
+              </w:rPr>
+              <w:t>Casos de uso de la función ‘Buscar un producto’</w:t>
+            </w:r>
+            <w:r>
+              <w:rPr>
+                <w:noProof/>
+                <w:webHidden/>
+              </w:rPr>
+              <w:tab/>
+            </w:r>
+            <w:r>
+              <w:rPr>
+                <w:noProof/>
+                <w:webHidden/>
+              </w:rPr>
+              <w:fldChar w:fldCharType="begin"/>
+            </w:r>
+            <w:r>
+              <w:rPr>
+                <w:noProof/>
+                <w:webHidden/>
+              </w:rPr>
+              <w:instrText xml:space="preserve"> PAGEREF _Toc89690724 \h </w:instrText>
+            </w:r>
+            <w:r>
+              <w:rPr>
+                <w:noProof/>
+                <w:webHidden/>
+              </w:rPr>
+            </w:r>
+            <w:r>
+              <w:rPr>
+                <w:noProof/>
+                <w:webHidden/>
+              </w:rPr>
+              <w:fldChar w:fldCharType="separate"/>
+            </w:r>
+            <w:r>
+              <w:rPr>
+                <w:noProof/>
+                <w:webHidden/>
+              </w:rPr>
+              <w:t>7</w:t>
+            </w:r>
+            <w:r>
+              <w:rPr>
+                <w:noProof/>
+                <w:webHidden/>
+              </w:rPr>
+              <w:fldChar w:fldCharType="end"/>
+            </w:r>
+          </w:hyperlink>
+        </w:p>
+        <w:p>
+          <w:pPr>
+            <w:pStyle w:val="TDC2"/>
+            <w:tabs>
+              <w:tab w:val="left" w:pos="1416"/>
+              <w:tab w:val="right" w:leader="dot" w:pos="8494"/>
+            </w:tabs>
+            <w:rPr>
+              <w:rFonts w:asciiTheme="minorHAnsi" w:hAnsiTheme="minorHAnsi"/>
+              <w:b w:val="0"/>
+              <w:i w:val="0"/>
+              <w:noProof/>
+              <w:sz w:val="22"/>
+            </w:rPr>
+          </w:pPr>
+          <w:hyperlink w:anchor="_Toc89690725" w:history="1">
+            <w:r>
+              <w:rPr>
+                <w:rStyle w:val="Hipervnculo"/>
+                <w:noProof/>
+              </w:rPr>
+              <w:t>3.</w:t>
+            </w:r>
+            <w:r>
+              <w:rPr>
+                <w:rFonts w:asciiTheme="minorHAnsi" w:hAnsiTheme="minorHAnsi"/>
+                <w:b w:val="0"/>
+                <w:i w:val="0"/>
+                <w:noProof/>
+                <w:sz w:val="22"/>
+              </w:rPr>
+              <w:tab/>
+            </w:r>
+            <w:r>
+              <w:rPr>
+                <w:rStyle w:val="Hipervnculo"/>
+                <w:noProof/>
+              </w:rPr>
+              <w:t>Casos de uso de la función “Historial de compras”.</w:t>
+            </w:r>
+            <w:r>
+              <w:rPr>
+                <w:noProof/>
+                <w:webHidden/>
+              </w:rPr>
+              <w:tab/>
+            </w:r>
+            <w:r>
+              <w:rPr>
+                <w:noProof/>
+                <w:webHidden/>
+              </w:rPr>
+              <w:fldChar w:fldCharType="begin"/>
+            </w:r>
+            <w:r>
+              <w:rPr>
+                <w:noProof/>
+                <w:webHidden/>
+              </w:rPr>
+              <w:instrText xml:space="preserve"> PAGEREF _Toc89690725 \h </w:instrText>
+            </w:r>
+            <w:r>
+              <w:rPr>
+                <w:noProof/>
+                <w:webHidden/>
+              </w:rPr>
+            </w:r>
+            <w:r>
+              <w:rPr>
+                <w:noProof/>
+                <w:webHidden/>
+              </w:rPr>
+              <w:fldChar w:fldCharType="separate"/>
+            </w:r>
+            <w:r>
+              <w:rPr>
+                <w:noProof/>
+                <w:webHidden/>
+              </w:rPr>
+              <w:t>9</w:t>
+            </w:r>
+            <w:r>
+              <w:rPr>
+                <w:noProof/>
+                <w:webHidden/>
+              </w:rPr>
+              <w:fldChar w:fldCharType="end"/>
+            </w:r>
+          </w:hyperlink>
+        </w:p>
+        <w:p>
+          <w:pPr>
+            <w:pStyle w:val="TDC2"/>
+            <w:tabs>
+              <w:tab w:val="left" w:pos="1416"/>
+              <w:tab w:val="right" w:leader="dot" w:pos="8494"/>
+            </w:tabs>
+            <w:rPr>
+              <w:rFonts w:asciiTheme="minorHAnsi" w:hAnsiTheme="minorHAnsi"/>
+              <w:b w:val="0"/>
+              <w:i w:val="0"/>
+              <w:noProof/>
+              <w:sz w:val="22"/>
+            </w:rPr>
+          </w:pPr>
+          <w:hyperlink w:anchor="_Toc89690726" w:history="1">
+            <w:r>
+              <w:rPr>
+                <w:rStyle w:val="Hipervnculo"/>
+                <w:noProof/>
+              </w:rPr>
+              <w:t>4.</w:t>
+            </w:r>
+            <w:r>
+              <w:rPr>
+                <w:rFonts w:asciiTheme="minorHAnsi" w:hAnsiTheme="minorHAnsi"/>
+                <w:b w:val="0"/>
+                <w:i w:val="0"/>
+                <w:noProof/>
+                <w:sz w:val="22"/>
+              </w:rPr>
+              <w:tab/>
+            </w:r>
+            <w:r>
+              <w:rPr>
+                <w:rStyle w:val="Hipervnculo"/>
+                <w:noProof/>
+              </w:rPr>
+              <w:t>Casos de uso de la función ‘Comentarios’</w:t>
+            </w:r>
+            <w:r>
+              <w:rPr>
+                <w:noProof/>
+                <w:webHidden/>
+              </w:rPr>
+              <w:tab/>
+            </w:r>
+            <w:r>
+              <w:rPr>
+                <w:noProof/>
+                <w:webHidden/>
+              </w:rPr>
+              <w:fldChar w:fldCharType="begin"/>
+            </w:r>
+            <w:r>
+              <w:rPr>
+                <w:noProof/>
+                <w:webHidden/>
+              </w:rPr>
+              <w:instrText xml:space="preserve"> PAGEREF _Toc89690726 \h </w:instrText>
+            </w:r>
+            <w:r>
+              <w:rPr>
+                <w:noProof/>
+                <w:webHidden/>
+              </w:rPr>
+            </w:r>
+            <w:r>
+              <w:rPr>
+                <w:noProof/>
+                <w:webHidden/>
+              </w:rPr>
+              <w:fldChar w:fldCharType="separate"/>
+            </w:r>
+            <w:r>
+              <w:rPr>
+                <w:noProof/>
+                <w:webHidden/>
+              </w:rPr>
+              <w:t>10</w:t>
+            </w:r>
+            <w:r>
+              <w:rPr>
+                <w:noProof/>
+                <w:webHidden/>
+              </w:rPr>
+              <w:fldChar w:fldCharType="end"/>
+            </w:r>
+          </w:hyperlink>
+        </w:p>
+        <w:p>
+          <w:pPr>
+            <w:pStyle w:val="TDC2"/>
+            <w:tabs>
+              <w:tab w:val="left" w:pos="1416"/>
+              <w:tab w:val="right" w:leader="dot" w:pos="8494"/>
+            </w:tabs>
+            <w:rPr>
+              <w:rFonts w:asciiTheme="minorHAnsi" w:hAnsiTheme="minorHAnsi"/>
+              <w:b w:val="0"/>
+              <w:i w:val="0"/>
+              <w:noProof/>
+              <w:sz w:val="22"/>
+            </w:rPr>
+          </w:pPr>
+          <w:hyperlink w:anchor="_Toc89690727" w:history="1">
+            <w:r>
+              <w:rPr>
+                <w:rStyle w:val="Hipervnculo"/>
+                <w:noProof/>
+              </w:rPr>
+              <w:t>5.</w:t>
+            </w:r>
+            <w:r>
+              <w:rPr>
+                <w:rFonts w:asciiTheme="minorHAnsi" w:hAnsiTheme="minorHAnsi"/>
+                <w:b w:val="0"/>
+                <w:i w:val="0"/>
+                <w:noProof/>
+                <w:sz w:val="22"/>
+              </w:rPr>
+              <w:tab/>
+            </w:r>
+            <w:r>
+              <w:rPr>
+                <w:rStyle w:val="Hipervnculo"/>
+                <w:noProof/>
+              </w:rPr>
+              <w:t>Casos de uso de la función ‘Comprar producto’</w:t>
+            </w:r>
+            <w:r>
+              <w:rPr>
+                <w:noProof/>
+                <w:webHidden/>
+              </w:rPr>
+              <w:tab/>
+            </w:r>
+            <w:r>
+              <w:rPr>
+                <w:noProof/>
+                <w:webHidden/>
+              </w:rPr>
+              <w:fldChar w:fldCharType="begin"/>
+            </w:r>
+            <w:r>
+              <w:rPr>
+                <w:noProof/>
+                <w:webHidden/>
+              </w:rPr>
+              <w:instrText xml:space="preserve"> PAGEREF _Toc89690727 \h </w:instrText>
+            </w:r>
+            <w:r>
+              <w:rPr>
+                <w:noProof/>
+                <w:webHidden/>
+              </w:rPr>
+            </w:r>
+            <w:r>
+              <w:rPr>
+                <w:noProof/>
+                <w:webHidden/>
+              </w:rPr>
+              <w:fldChar w:fldCharType="separate"/>
+            </w:r>
+            <w:r>
+              <w:rPr>
+                <w:noProof/>
+                <w:webHidden/>
+              </w:rPr>
+              <w:t>11</w:t>
+            </w:r>
+            <w:r>
+              <w:rPr>
+                <w:noProof/>
+                <w:webHidden/>
+              </w:rPr>
+              <w:fldChar w:fldCharType="end"/>
+            </w:r>
+          </w:hyperlink>
+        </w:p>
+        <w:p>
+          <w:r>
+            <w:rPr>
+              <w:b/>
+              <w:bCs/>
+            </w:rPr>
+            <w:fldChar w:fldCharType="end"/>
+          </w:r>
+        </w:p>
+      </w:sdtContent>
+    </w:sdt>
+    <w:p>
+      <w:r>
+        <w:fldChar w:fldCharType="begin"/>
+      </w:r>
+      <w:r>
+        <w:instrText xml:space="preserve"> TOC \o "3-3" \h \z \u \t "Título 1;1;Título 2;2" </w:instrText>
+      </w:r>
+      <w:r>
+        <w:fldChar w:fldCharType="separate"/>
+      </w:r>
+      <w:r>
+        <w:fldChar w:fldCharType="end"/>
+      </w:r>
+    </w:p>
     <w:p>
       <w:pPr>
         <w:jc w:val="center"/>
@@ -248,7 +1235,6 @@
         </w:rPr>
       </w:pPr>
       <w:r>
-        <w:lastRenderedPageBreak/>
         <w:br w:type="page"/>
       </w:r>
       <w:r>
@@ -596,8 +1582,19 @@
                 <w:sz w:val="20"/>
                 <w:szCs w:val="20"/>
               </w:rPr>
-              <w:t>Miguel Guzman</w:t>
-            </w:r>
+              <w:t xml:space="preserve">Miguel </w:t>
+            </w:r>
+            <w:proofErr w:type="spellStart"/>
+            <w:r>
+              <w:rPr>
+                <w:rFonts w:ascii="Arial" w:hAnsi="Arial" w:cs="Arial"/>
+                <w:bCs/>
+                <w:sz w:val="20"/>
+                <w:szCs w:val="20"/>
+              </w:rPr>
+              <w:t>Guzman</w:t>
+            </w:r>
+            <w:proofErr w:type="spellEnd"/>
           </w:p>
         </w:tc>
         <w:tc>
@@ -719,8 +1716,19 @@
                 <w:sz w:val="20"/>
                 <w:szCs w:val="20"/>
               </w:rPr>
-              <w:t>Axel Guzman</w:t>
-            </w:r>
+              <w:t xml:space="preserve">Axel </w:t>
+            </w:r>
+            <w:proofErr w:type="spellStart"/>
+            <w:r>
+              <w:rPr>
+                <w:rFonts w:ascii="Arial" w:hAnsi="Arial" w:cs="Arial"/>
+                <w:bCs/>
+                <w:sz w:val="20"/>
+                <w:szCs w:val="20"/>
+              </w:rPr>
+              <w:t>Guzman</w:t>
+            </w:r>
+            <w:proofErr w:type="spellEnd"/>
           </w:p>
         </w:tc>
         <w:tc>
@@ -824,8 +1832,19 @@
                 <w:sz w:val="20"/>
                 <w:szCs w:val="20"/>
               </w:rPr>
-              <w:t>Miguel Guzman</w:t>
-            </w:r>
+              <w:t xml:space="preserve">Miguel </w:t>
+            </w:r>
+            <w:proofErr w:type="spellStart"/>
+            <w:r>
+              <w:rPr>
+                <w:rFonts w:ascii="Arial" w:hAnsi="Arial" w:cs="Arial"/>
+                <w:bCs/>
+                <w:sz w:val="20"/>
+                <w:szCs w:val="20"/>
+              </w:rPr>
+              <w:t>Guzman</w:t>
+            </w:r>
+            <w:proofErr w:type="spellEnd"/>
           </w:p>
         </w:tc>
         <w:tc>
@@ -958,58 +1977,60 @@
                 <w:sz w:val="20"/>
                 <w:szCs w:val="20"/>
               </w:rPr>
-              <w:t>Miguel Guzman</w:t>
-            </w:r>
-          </w:p>
-        </w:tc>
-        <w:tc>
-          <w:tcPr>
-            <w:tcW w:w="2123" w:type="dxa"/>
-          </w:tcPr>
-          <w:p>
-            <w:pPr>
-              <w:jc w:val="center"/>
+              <w:t xml:space="preserve">Miguel </w:t>
+            </w:r>
+            <w:proofErr w:type="spellStart"/>
+            <w:r>
               <w:rPr>
                 <w:rFonts w:ascii="Arial" w:hAnsi="Arial" w:cs="Arial"/>
                 <w:bCs/>
                 <w:sz w:val="20"/>
                 <w:szCs w:val="20"/>
               </w:rPr>
-            </w:pPr>
-            <w:r>
+              <w:t>Guzman</w:t>
+            </w:r>
+            <w:proofErr w:type="spellEnd"/>
+          </w:p>
+        </w:tc>
+        <w:tc>
+          <w:tcPr>
+            <w:tcW w:w="2123" w:type="dxa"/>
+          </w:tcPr>
+          <w:p>
+            <w:pPr>
+              <w:jc w:val="center"/>
               <w:rPr>
                 <w:rFonts w:ascii="Arial" w:hAnsi="Arial" w:cs="Arial"/>
                 <w:bCs/>
                 <w:sz w:val="20"/>
                 <w:szCs w:val="20"/>
               </w:rPr>
-              <w:t>02/12/21</w:t>
-            </w:r>
-          </w:p>
-        </w:tc>
-        <w:tc>
-          <w:tcPr>
-            <w:tcW w:w="3120" w:type="dxa"/>
-          </w:tcPr>
-          <w:p>
-            <w:pPr>
-              <w:jc w:val="center"/>
+            </w:pPr>
+            <w:r>
               <w:rPr>
                 <w:rFonts w:ascii="Arial" w:hAnsi="Arial" w:cs="Arial"/>
                 <w:bCs/>
                 <w:sz w:val="20"/>
                 <w:szCs w:val="20"/>
               </w:rPr>
-            </w:pPr>
-            <w:r>
+              <w:t>02/12/21</w:t>
+            </w:r>
+          </w:p>
+        </w:tc>
+        <w:tc>
+          <w:tcPr>
+            <w:tcW w:w="3120" w:type="dxa"/>
+          </w:tcPr>
+          <w:p>
+            <w:pPr>
+              <w:jc w:val="center"/>
               <w:rPr>
                 <w:rFonts w:ascii="Arial" w:hAnsi="Arial" w:cs="Arial"/>
                 <w:bCs/>
                 <w:sz w:val="20"/>
                 <w:szCs w:val="20"/>
               </w:rPr>
-              <w:t>Avanzar</w:t>
-            </w:r>
+            </w:pPr>
             <w:r>
               <w:rPr>
                 <w:rFonts w:ascii="Arial" w:hAnsi="Arial" w:cs="Arial"/>
@@ -1017,32 +2038,146 @@
                 <w:sz w:val="20"/>
                 <w:szCs w:val="20"/>
               </w:rPr>
-              <w:t xml:space="preserve"> puntos de la versión 1.4</w:t>
-            </w:r>
-          </w:p>
-        </w:tc>
-        <w:tc>
-          <w:tcPr>
-            <w:tcW w:w="1134" w:type="dxa"/>
-          </w:tcPr>
-          <w:p>
-            <w:pPr>
-              <w:jc w:val="center"/>
+              <w:t>Avanzar</w:t>
+            </w:r>
+            <w:r>
               <w:rPr>
                 <w:rFonts w:ascii="Arial" w:hAnsi="Arial" w:cs="Arial"/>
                 <w:bCs/>
                 <w:sz w:val="20"/>
                 <w:szCs w:val="20"/>
               </w:rPr>
-            </w:pPr>
-            <w:r>
+              <w:t xml:space="preserve"> puntos de la versión 1.4</w:t>
+            </w:r>
+          </w:p>
+        </w:tc>
+        <w:tc>
+          <w:tcPr>
+            <w:tcW w:w="1134" w:type="dxa"/>
+          </w:tcPr>
+          <w:p>
+            <w:pPr>
+              <w:jc w:val="center"/>
               <w:rPr>
                 <w:rFonts w:ascii="Arial" w:hAnsi="Arial" w:cs="Arial"/>
                 <w:bCs/>
                 <w:sz w:val="20"/>
                 <w:szCs w:val="20"/>
               </w:rPr>
+            </w:pPr>
+            <w:r>
+              <w:rPr>
+                <w:rFonts w:ascii="Arial" w:hAnsi="Arial" w:cs="Arial"/>
+                <w:bCs/>
+                <w:sz w:val="20"/>
+                <w:szCs w:val="20"/>
+              </w:rPr>
               <w:t>1.4.1</w:t>
+            </w:r>
+          </w:p>
+        </w:tc>
+      </w:tr>
+      <w:tr>
+        <w:trPr>
+          <w:trHeight w:val="263"/>
+        </w:trPr>
+        <w:tc>
+          <w:tcPr>
+            <w:tcW w:w="2123" w:type="dxa"/>
+          </w:tcPr>
+          <w:p>
+            <w:pPr>
+              <w:jc w:val="center"/>
+              <w:rPr>
+                <w:rFonts w:ascii="Arial" w:hAnsi="Arial" w:cs="Arial"/>
+                <w:bCs/>
+                <w:sz w:val="20"/>
+                <w:szCs w:val="20"/>
+              </w:rPr>
+            </w:pPr>
+            <w:r>
+              <w:rPr>
+                <w:rFonts w:ascii="Arial" w:hAnsi="Arial" w:cs="Arial"/>
+                <w:bCs/>
+                <w:sz w:val="20"/>
+                <w:szCs w:val="20"/>
+              </w:rPr>
+              <w:t>Retel Javier</w:t>
+            </w:r>
+          </w:p>
+        </w:tc>
+        <w:tc>
+          <w:tcPr>
+            <w:tcW w:w="2123" w:type="dxa"/>
+          </w:tcPr>
+          <w:p>
+            <w:pPr>
+              <w:jc w:val="center"/>
+              <w:rPr>
+                <w:rFonts w:ascii="Arial" w:hAnsi="Arial" w:cs="Arial"/>
+                <w:bCs/>
+                <w:sz w:val="20"/>
+                <w:szCs w:val="20"/>
+              </w:rPr>
+            </w:pPr>
+            <w:r>
+              <w:rPr>
+                <w:rFonts w:ascii="Arial" w:hAnsi="Arial" w:cs="Arial"/>
+                <w:bCs/>
+                <w:sz w:val="20"/>
+                <w:szCs w:val="20"/>
+              </w:rPr>
+              <w:t>06/12/21</w:t>
+            </w:r>
+          </w:p>
+        </w:tc>
+        <w:tc>
+          <w:tcPr>
+            <w:tcW w:w="3120" w:type="dxa"/>
+          </w:tcPr>
+          <w:p>
+            <w:pPr>
+              <w:jc w:val="center"/>
+              <w:rPr>
+                <w:rFonts w:ascii="Arial" w:hAnsi="Arial" w:cs="Arial"/>
+                <w:bCs/>
+                <w:sz w:val="20"/>
+                <w:szCs w:val="20"/>
+              </w:rPr>
+            </w:pPr>
+            <w:r>
+              <w:rPr>
+                <w:rFonts w:ascii="Arial" w:hAnsi="Arial" w:cs="Arial"/>
+                <w:bCs/>
+                <w:sz w:val="20"/>
+                <w:szCs w:val="20"/>
+              </w:rPr>
+              <w:t xml:space="preserve">Se agrego el formato adecuado poniendo el índice y los respectivos títulos </w:t>
+            </w:r>
+          </w:p>
+        </w:tc>
+        <w:tc>
+          <w:tcPr>
+            <w:tcW w:w="1134" w:type="dxa"/>
+          </w:tcPr>
+          <w:p>
+            <w:pPr>
+              <w:jc w:val="center"/>
+              <w:rPr>
+                <w:rFonts w:ascii="Arial" w:hAnsi="Arial" w:cs="Arial"/>
+                <w:bCs/>
+                <w:sz w:val="20"/>
+                <w:szCs w:val="20"/>
+              </w:rPr>
+            </w:pPr>
+            <w:r>
+              <w:rPr>
+                <w:rFonts w:ascii="Arial" w:hAnsi="Arial" w:cs="Arial"/>
+                <w:bCs/>
+                <w:sz w:val="20"/>
+                <w:szCs w:val="20"/>
+              </w:rPr>
+              <w:t>1.5</w:t>
             </w:r>
           </w:p>
         </w:tc>
@@ -1051,10 +2186,10 @@
     <w:p>
       <w:pPr>
         <w:rPr>
-          <w:rFonts w:ascii="Arial" w:eastAsiaTheme="majorEastAsia" w:hAnsi="Arial" w:cs="Arial"/>
+          <w:rFonts w:ascii="Arial" w:hAnsi="Arial" w:cs="Arial"/>
+          <w:b/>
           <w:sz w:val="24"/>
           <w:szCs w:val="24"/>
-          <w:lang w:eastAsia="en-US"/>
         </w:rPr>
       </w:pPr>
       <w:r>
@@ -1069,24 +2204,64 @@
     </w:p>
     <w:p>
       <w:pPr>
-        <w:jc w:val="center"/>
+        <w:pStyle w:val="Ttulo1"/>
+        <w:numPr>
+          <w:ilvl w:val="0"/>
+          <w:numId w:val="18"/>
+        </w:numPr>
+      </w:pPr>
+      <w:bookmarkStart w:id="0" w:name="_Toc89690718"/>
+      <w:r>
+        <w:lastRenderedPageBreak/>
+        <w:t>Introducción</w:t>
+      </w:r>
+      <w:bookmarkEnd w:id="0"/>
+    </w:p>
+    <w:p>
+      <w:pPr>
+        <w:pStyle w:val="Ttulo1"/>
+      </w:pPr>
+      <w:bookmarkStart w:id="1" w:name="_Toc89690719"/>
+      <w:r>
+        <w:t>Modelo de Dominio</w:t>
+      </w:r>
+      <w:bookmarkEnd w:id="1"/>
+    </w:p>
+    <w:p>
+      <w:pPr>
+        <w:pStyle w:val="Ttulo1"/>
+      </w:pPr>
+      <w:bookmarkStart w:id="2" w:name="_Toc89690720"/>
+      <w:r>
+        <w:t>Diagramas de caso de uso</w:t>
+      </w:r>
+      <w:bookmarkEnd w:id="2"/>
+    </w:p>
+    <w:p>
+      <w:pPr>
+        <w:pStyle w:val="Ttulo1"/>
+      </w:pPr>
+      <w:bookmarkStart w:id="3" w:name="_Toc89690721"/>
+      <w:r>
+        <w:t>Casos de Uso:</w:t>
+      </w:r>
+      <w:bookmarkEnd w:id="3"/>
+    </w:p>
+    <w:p>
+      <w:pPr>
+        <w:pStyle w:val="Ttulo2"/>
         <w:rPr>
           <w:rFonts w:ascii="Arial" w:hAnsi="Arial" w:cs="Arial"/>
-          <w:b/>
-          <w:bCs/>
-        </w:rPr>
-      </w:pPr>
-      <w:r>
-        <w:rPr>
-          <w:rFonts w:ascii="Arial" w:hAnsi="Arial" w:cs="Arial"/>
-          <w:b/>
-          <w:bCs/>
           <w:sz w:val="24"/>
           <w:szCs w:val="24"/>
+          <w:lang w:eastAsia="en-US"/>
         </w:rPr>
-        <w:lastRenderedPageBreak/>
+      </w:pPr>
+      <w:bookmarkStart w:id="4" w:name="_Toc89690722"/>
+      <w:r>
         <w:t>Casos de uso de la función ‘Inicio de sesión’</w:t>
       </w:r>
+      <w:bookmarkEnd w:id="4"/>
     </w:p>
     <w:p>
       <w:pPr>
@@ -1347,7 +2522,15 @@
           </w:tcPr>
           <w:p>
             <w:r>
-              <w:t>Disparador (trigger):</w:t>
+              <w:t>Disparador (</w:t>
+            </w:r>
+            <w:proofErr w:type="spellStart"/>
+            <w:r>
+              <w:t>trigger</w:t>
+            </w:r>
+            <w:proofErr w:type="spellEnd"/>
+            <w:r>
+              <w:t>):</w:t>
             </w:r>
           </w:p>
         </w:tc>
@@ -1719,6 +2902,7 @@
               <w:cnfStyle w:val="000000100000" w:firstRow="0" w:lastRow="0" w:firstColumn="0" w:lastColumn="0" w:oddVBand="0" w:evenVBand="0" w:oddHBand="1" w:evenHBand="0" w:firstRowFirstColumn="0" w:firstRowLastColumn="0" w:lastRowFirstColumn="0" w:lastRowLastColumn="0"/>
             </w:pPr>
             <w:r>
+              <w:lastRenderedPageBreak/>
               <w:t xml:space="preserve">       3.8 Regresa a 3</w:t>
             </w:r>
           </w:p>
@@ -1780,7 +2964,6 @@
               <w:cnfStyle w:val="000000100000" w:firstRow="0" w:lastRow="0" w:firstColumn="0" w:lastColumn="0" w:oddVBand="0" w:evenVBand="0" w:oddHBand="1" w:evenHBand="0" w:firstRowFirstColumn="0" w:firstRowLastColumn="0" w:lastRowFirstColumn="0" w:lastRowLastColumn="0"/>
             </w:pPr>
             <w:r>
-              <w:lastRenderedPageBreak/>
               <w:t xml:space="preserve">    3.6 El manejador de base de datos envía al sistema la confirmación de que si existe el correo</w:t>
             </w:r>
           </w:p>
@@ -1920,25 +3103,38 @@
         </w:tc>
       </w:tr>
     </w:tbl>
-    <w:p/>
     <w:p>
       <w:pPr>
+        <w:pStyle w:val="Ttulo2"/>
+        <w:numPr>
+          <w:ilvl w:val="0"/>
+          <w:numId w:val="0"/>
+        </w:numPr>
+        <w:ind w:left="1065" w:hanging="357"/>
+      </w:pPr>
+    </w:p>
+    <w:p>
+      <w:pPr>
+        <w:pStyle w:val="Ttulo2"/>
+        <w:numPr>
+          <w:ilvl w:val="0"/>
+          <w:numId w:val="19"/>
+        </w:numPr>
         <w:rPr>
           <w:rFonts w:ascii="Arial" w:hAnsi="Arial" w:cs="Arial"/>
+          <w:sz w:val="24"/>
+          <w:szCs w:val="24"/>
+          <w:lang w:eastAsia="en-US"/>
         </w:rPr>
       </w:pPr>
+      <w:bookmarkStart w:id="5" w:name="_Toc89690723"/>
       <w:r>
-        <w:rPr>
-          <w:rFonts w:ascii="Arial" w:hAnsi="Arial" w:cs="Arial"/>
-        </w:rPr>
-        <w:t>Casos de uso</w:t>
+        <w:t>Casos de uso de la función ‘</w:t>
       </w:r>
       <w:r>
-        <w:rPr>
-          <w:rFonts w:ascii="Arial" w:hAnsi="Arial" w:cs="Arial"/>
-        </w:rPr>
-        <w:t xml:space="preserve"> de registros</w:t>
+        <w:t>Registros</w:t>
       </w:r>
+      <w:bookmarkEnd w:id="5"/>
     </w:p>
     <w:tbl>
       <w:tblPr>
@@ -2137,7 +3333,15 @@
           </w:tcPr>
           <w:p>
             <w:r>
-              <w:t>Disparador (trigger):</w:t>
+              <w:t>Disparador (</w:t>
+            </w:r>
+            <w:proofErr w:type="spellStart"/>
+            <w:r>
+              <w:t>trigger</w:t>
+            </w:r>
+            <w:proofErr w:type="spellEnd"/>
+            <w:r>
+              <w:t>):</w:t>
             </w:r>
           </w:p>
         </w:tc>
@@ -2235,6 +3439,7 @@
           </w:tcPr>
           <w:p>
             <w:r>
+              <w:lastRenderedPageBreak/>
               <w:t>Flujo principal</w:t>
             </w:r>
           </w:p>
@@ -2410,7 +3615,6 @@
               <w:cnfStyle w:val="000000000000" w:firstRow="0" w:lastRow="0" w:firstColumn="0" w:lastColumn="0" w:oddVBand="0" w:evenVBand="0" w:oddHBand="0" w:evenHBand="0" w:firstRowFirstColumn="0" w:firstRowLastColumn="0" w:lastRowFirstColumn="0" w:lastRowLastColumn="0"/>
             </w:pPr>
             <w:r>
-              <w:lastRenderedPageBreak/>
               <w:t xml:space="preserve">       3.4 El sistema rectifica que el nombre de usuario esté disponible en el manejador de base de datos.</w:t>
             </w:r>
           </w:p>
@@ -2512,54 +3716,23 @@
     </w:p>
     <w:p>
       <w:pPr>
-        <w:jc w:val="center"/>
-        <w:rPr>
-          <w:rFonts w:ascii="Arial" w:hAnsi="Arial" w:cs="Arial"/>
-          <w:b/>
-          <w:bCs/>
-        </w:rPr>
-      </w:pPr>
+        <w:pStyle w:val="Ttulo2"/>
+      </w:pPr>
+      <w:bookmarkStart w:id="6" w:name="_Toc89690724"/>
       <w:r>
-        <w:rPr>
-          <w:rFonts w:ascii="Arial" w:hAnsi="Arial" w:cs="Arial"/>
-          <w:b/>
-          <w:bCs/>
-          <w:sz w:val="24"/>
-          <w:szCs w:val="24"/>
-        </w:rPr>
         <w:lastRenderedPageBreak/>
         <w:t>Casos de uso de la función ‘</w:t>
       </w:r>
       <w:r>
-        <w:rPr>
-          <w:rFonts w:ascii="Arial" w:hAnsi="Arial" w:cs="Arial"/>
-          <w:b/>
-          <w:bCs/>
-          <w:sz w:val="24"/>
-          <w:szCs w:val="24"/>
-        </w:rPr>
         <w:t>Buscar</w:t>
       </w:r>
       <w:r>
-        <w:rPr>
-          <w:rFonts w:ascii="Arial" w:hAnsi="Arial" w:cs="Arial"/>
-          <w:b/>
-          <w:bCs/>
-          <w:sz w:val="24"/>
-          <w:szCs w:val="24"/>
-        </w:rPr>
         <w:t xml:space="preserve"> un</w:t>
       </w:r>
       <w:r>
-        <w:rPr>
-          <w:rFonts w:ascii="Arial" w:hAnsi="Arial" w:cs="Arial"/>
-          <w:b/>
-          <w:bCs/>
-          <w:sz w:val="24"/>
-          <w:szCs w:val="24"/>
-        </w:rPr>
         <w:t xml:space="preserve"> producto’</w:t>
       </w:r>
+      <w:bookmarkEnd w:id="6"/>
     </w:p>
     <w:p>
       <w:pPr>
@@ -2849,7 +4022,15 @@
           </w:tcPr>
           <w:p>
             <w:r>
-              <w:t>Disparador (trigger):</w:t>
+              <w:t>Disparador (</w:t>
+            </w:r>
+            <w:proofErr w:type="spellStart"/>
+            <w:r>
+              <w:t>trigger</w:t>
+            </w:r>
+            <w:proofErr w:type="spellEnd"/>
+            <w:r>
+              <w:t>):</w:t>
             </w:r>
           </w:p>
         </w:tc>
@@ -2869,7 +4050,15 @@
               <w:cnfStyle w:val="000000000000" w:firstRow="0" w:lastRow="0" w:firstColumn="0" w:lastColumn="0" w:oddVBand="0" w:evenVBand="0" w:oddHBand="0" w:evenHBand="0" w:firstRowFirstColumn="0" w:firstRowLastColumn="0" w:lastRowFirstColumn="0" w:lastRowLastColumn="0"/>
             </w:pPr>
             <w:r>
-              <w:t>El cliente presiona enter del teclado del equipo de cómputo o presiona el botón “buscar”.</w:t>
+              <w:t xml:space="preserve">El cliente presiona </w:t>
+            </w:r>
+            <w:proofErr w:type="spellStart"/>
+            <w:r>
+              <w:t>enter</w:t>
+            </w:r>
+            <w:proofErr w:type="spellEnd"/>
+            <w:r>
+              <w:t xml:space="preserve"> del teclado del equipo de cómputo o presiona el botón “buscar”.</w:t>
             </w:r>
           </w:p>
         </w:tc>
@@ -3044,7 +4233,15 @@
               <w:cnfStyle w:val="000000100000" w:firstRow="0" w:lastRow="0" w:firstColumn="0" w:lastColumn="0" w:oddVBand="0" w:evenVBand="0" w:oddHBand="1" w:evenHBand="0" w:firstRowFirstColumn="0" w:firstRowLastColumn="0" w:lastRowFirstColumn="0" w:lastRowLastColumn="0"/>
             </w:pPr>
             <w:r>
-              <w:t>El usuario presiona la tecla ‘enter’ del teclado o presiona en el botón de buscar.</w:t>
+              <w:t>El usuario presiona la tecla ‘</w:t>
+            </w:r>
+            <w:proofErr w:type="spellStart"/>
+            <w:r>
+              <w:t>enter</w:t>
+            </w:r>
+            <w:proofErr w:type="spellEnd"/>
+            <w:r>
+              <w:t>’ del teclado o presiona en el botón de buscar.</w:t>
             </w:r>
           </w:p>
           <w:p>
@@ -3310,7 +4507,7 @@
                     <pic:cNvPicPr/>
                   </pic:nvPicPr>
                   <pic:blipFill>
-                    <a:blip r:embed="rId7"/>
+                    <a:blip r:embed="rId8"/>
                     <a:stretch>
                       <a:fillRect/>
                     </a:stretch>
@@ -3352,7 +4549,7 @@
                     <pic:cNvPicPr/>
                   </pic:nvPicPr>
                   <pic:blipFill>
-                    <a:blip r:embed="rId8"/>
+                    <a:blip r:embed="rId9"/>
                     <a:stretch>
                       <a:fillRect/>
                     </a:stretch>
@@ -3377,10 +4574,15 @@
       </w:r>
     </w:p>
     <w:p>
+      <w:pPr>
+        <w:pStyle w:val="Ttulo2"/>
+      </w:pPr>
+      <w:bookmarkStart w:id="7" w:name="_Toc89690725"/>
       <w:r>
         <w:lastRenderedPageBreak/>
         <w:t>Casos de uso de la función “Historial de compras”.</w:t>
       </w:r>
+      <w:bookmarkEnd w:id="7"/>
     </w:p>
     <w:tbl>
       <w:tblPr>
@@ -3585,7 +4787,15 @@
           </w:tcPr>
           <w:p>
             <w:r>
-              <w:t>Disparador (trigger):</w:t>
+              <w:t>Disparador (</w:t>
+            </w:r>
+            <w:proofErr w:type="spellStart"/>
+            <w:r>
+              <w:t>trigger</w:t>
+            </w:r>
+            <w:proofErr w:type="spellEnd"/>
+            <w:r>
+              <w:t>):</w:t>
             </w:r>
           </w:p>
         </w:tc>
@@ -3952,34 +5162,17 @@
     </w:p>
     <w:p>
       <w:pPr>
-        <w:jc w:val="center"/>
-        <w:rPr>
-          <w:rFonts w:ascii="Arial" w:hAnsi="Arial" w:cs="Arial"/>
-          <w:b/>
-          <w:bCs/>
-        </w:rPr>
-      </w:pPr>
+        <w:pStyle w:val="Ttulo2"/>
+      </w:pPr>
+      <w:bookmarkStart w:id="8" w:name="_Toc89690726"/>
       <w:r>
-        <w:rPr>
-          <w:rFonts w:ascii="Arial" w:hAnsi="Arial" w:cs="Arial"/>
-          <w:b/>
-          <w:bCs/>
-          <w:sz w:val="24"/>
-          <w:szCs w:val="24"/>
-        </w:rPr>
         <w:lastRenderedPageBreak/>
         <w:t>Casos de uso de la función ‘</w:t>
       </w:r>
       <w:r>
-        <w:rPr>
-          <w:rFonts w:ascii="Arial" w:hAnsi="Arial" w:cs="Arial"/>
-          <w:b/>
-          <w:bCs/>
-          <w:sz w:val="24"/>
-          <w:szCs w:val="24"/>
-        </w:rPr>
         <w:t>Comentarios’</w:t>
       </w:r>
+      <w:bookmarkEnd w:id="8"/>
     </w:p>
     <w:p>
       <w:pPr>
@@ -4207,7 +5400,15 @@
           </w:tcPr>
           <w:p>
             <w:r>
-              <w:t>Disparador (trigger):</w:t>
+              <w:t>Disparador (</w:t>
+            </w:r>
+            <w:proofErr w:type="spellStart"/>
+            <w:r>
+              <w:t>trigger</w:t>
+            </w:r>
+            <w:proofErr w:type="spellEnd"/>
+            <w:r>
+              <w:t>):</w:t>
             </w:r>
           </w:p>
         </w:tc>
@@ -4223,7 +5424,15 @@
               <w:t>E</w:t>
             </w:r>
             <w:r>
-              <w:t xml:space="preserve">n cada unos de los productos habrá una sección de comentarios donde el cliente podrá interactuar y opinar sobre el producto seleccionado </w:t>
+              <w:t xml:space="preserve">n cada </w:t>
+            </w:r>
+            <w:proofErr w:type="spellStart"/>
+            <w:r>
+              <w:t>unos</w:t>
+            </w:r>
+            <w:proofErr w:type="spellEnd"/>
+            <w:r>
+              <w:t xml:space="preserve"> de los productos habrá una sección de comentarios donde el cliente podrá interactuar y opinar sobre el producto seleccionado </w:t>
             </w:r>
           </w:p>
         </w:tc>
@@ -4537,7 +5746,15 @@
               <w:t xml:space="preserve">En la parte superior derecha se mostrará </w:t>
             </w:r>
             <w:r>
-              <w:t>un menú en donde al darle clic a “catalogo” te dirigirá a una pagina de la ropa disponible</w:t>
+              <w:t xml:space="preserve">un menú en donde al darle clic a “catalogo” te dirigirá a una </w:t>
+            </w:r>
+            <w:proofErr w:type="spellStart"/>
+            <w:r>
+              <w:t>pagina</w:t>
+            </w:r>
+            <w:proofErr w:type="spellEnd"/>
+            <w:r>
+              <w:t xml:space="preserve"> de la ropa disponible</w:t>
             </w:r>
             <w:r>
               <w:t xml:space="preserve"> o bien buscar el producto en la barra de búsqueda.</w:t>
@@ -4647,32 +5864,21 @@
     </w:p>
     <w:p>
       <w:pPr>
-        <w:jc w:val="center"/>
-        <w:rPr>
-          <w:rFonts w:ascii="Arial" w:hAnsi="Arial" w:cs="Arial"/>
-          <w:b/>
-          <w:bCs/>
-          <w:sz w:val="24"/>
-          <w:szCs w:val="24"/>
-        </w:rPr>
-      </w:pPr>
+        <w:pStyle w:val="Ttulo2"/>
+      </w:pPr>
+      <w:bookmarkStart w:id="9" w:name="_Toc89690727"/>
       <w:r>
-        <w:rPr>
-          <w:rFonts w:ascii="Arial" w:hAnsi="Arial" w:cs="Arial"/>
-          <w:b/>
-          <w:bCs/>
-          <w:sz w:val="24"/>
-          <w:szCs w:val="24"/>
-        </w:rPr>
         <w:lastRenderedPageBreak/>
-        <w:t>Casos de uso de la función ‘Comprar producto’:</w:t>
+        <w:t>Casos de uso de la función ‘Comprar producto’</w:t>
       </w:r>
+      <w:bookmarkEnd w:id="9"/>
     </w:p>
     <w:p>
       <w:pPr>
         <w:jc w:val="both"/>
         <w:rPr>
           <w:rFonts w:ascii="Arial" w:hAnsi="Arial" w:cs="Arial"/>
+          <w:lang w:val="en-US"/>
         </w:rPr>
       </w:pPr>
       <w:r>
@@ -4966,7 +6172,15 @@
           </w:tcPr>
           <w:p>
             <w:r>
-              <w:t>Disparador (trigger):</w:t>
+              <w:t>Disparador (</w:t>
+            </w:r>
+            <w:proofErr w:type="spellStart"/>
+            <w:r>
+              <w:t>trigger</w:t>
+            </w:r>
+            <w:proofErr w:type="spellEnd"/>
+            <w:r>
+              <w:t>):</w:t>
             </w:r>
           </w:p>
         </w:tc>
@@ -5002,7 +6216,15 @@
               <w:cnfStyle w:val="000000000000" w:firstRow="0" w:lastRow="0" w:firstColumn="0" w:lastColumn="0" w:oddVBand="0" w:evenVBand="0" w:oddHBand="0" w:evenHBand="0" w:firstRowFirstColumn="0" w:firstRowLastColumn="0" w:lastRowFirstColumn="0" w:lastRowLastColumn="0"/>
             </w:pPr>
             <w:r>
-              <w:t>Además, después se le solicitará la información de entrega y el método de pago, el cliente deberá seleccionarlo con un método de RadioBox y presionar en “siguiente”.</w:t>
+              <w:t xml:space="preserve">Además, después se le solicitará la información de entrega y el método de pago, el cliente deberá seleccionarlo con un método de </w:t>
+            </w:r>
+            <w:proofErr w:type="spellStart"/>
+            <w:r>
+              <w:t>RadioBox</w:t>
+            </w:r>
+            <w:proofErr w:type="spellEnd"/>
+            <w:r>
+              <w:t xml:space="preserve"> y presionar en “siguiente”.</w:t>
             </w:r>
           </w:p>
           <w:p>
@@ -5101,7 +6323,15 @@
               <w:cnfStyle w:val="000000000000" w:firstRow="0" w:lastRow="0" w:firstColumn="0" w:lastColumn="0" w:oddVBand="0" w:evenVBand="0" w:oddHBand="0" w:evenHBand="0" w:firstRowFirstColumn="0" w:firstRowLastColumn="0" w:lastRowFirstColumn="0" w:lastRowLastColumn="0"/>
             </w:pPr>
             <w:r>
-              <w:t>El sistema le enviará un correo con notificando que el producto a sido entregado. Y si el cliente lo desea, podrá agregar un comentario al producto que recibió.</w:t>
+              <w:t xml:space="preserve">El sistema le enviará un correo con notificando que el producto </w:t>
+            </w:r>
+            <w:proofErr w:type="spellStart"/>
+            <w:r>
+              <w:t>a</w:t>
+            </w:r>
+            <w:proofErr w:type="spellEnd"/>
+            <w:r>
+              <w:t xml:space="preserve"> sido entregado. Y si el cliente lo desea, podrá agregar un comentario al producto que recibió.</w:t>
             </w:r>
           </w:p>
         </w:tc>
@@ -5775,7 +7005,7 @@
     </w:tbl>
     <w:p/>
     <w:sectPr>
-      <w:headerReference w:type="default" r:id="rId9"/>
+      <w:headerReference w:type="default" r:id="rId10"/>
       <w:pgSz w:w="11906" w:h="16838"/>
       <w:pgMar w:top="1417" w:right="1701" w:bottom="1417" w:left="1701" w:header="708" w:footer="708" w:gutter="0"/>
       <w:cols w:space="708"/>
@@ -6386,6 +7616,155 @@
     </w:lvl>
   </w:abstractNum>
   <w:abstractNum w:abstractNumId="2" w15:restartNumberingAfterBreak="0">
+    <w:nsid w:val="1126058F"/>
+    <w:multiLevelType w:val="multilevel"/>
+    <w:tmpl w:val="F4CCF812"/>
+    <w:lvl w:ilvl="0">
+      <w:start w:val="1"/>
+      <w:numFmt w:val="bullet"/>
+      <w:lvlText w:val=""/>
+      <w:lvlJc w:val="left"/>
+      <w:pPr>
+        <w:tabs>
+          <w:tab w:val="num" w:pos="720"/>
+        </w:tabs>
+        <w:ind w:left="720" w:hanging="360"/>
+      </w:pPr>
+      <w:rPr>
+        <w:rFonts w:ascii="Symbol" w:hAnsi="Symbol" w:hint="default"/>
+        <w:sz w:val="20"/>
+      </w:rPr>
+    </w:lvl>
+    <w:lvl w:ilvl="1" w:tentative="1">
+      <w:start w:val="1"/>
+      <w:numFmt w:val="bullet"/>
+      <w:lvlText w:val=""/>
+      <w:lvlJc w:val="left"/>
+      <w:pPr>
+        <w:tabs>
+          <w:tab w:val="num" w:pos="1440"/>
+        </w:tabs>
+        <w:ind w:left="1440" w:hanging="360"/>
+      </w:pPr>
+      <w:rPr>
+        <w:rFonts w:ascii="Symbol" w:hAnsi="Symbol" w:hint="default"/>
+        <w:sz w:val="20"/>
+      </w:rPr>
+    </w:lvl>
+    <w:lvl w:ilvl="2" w:tentative="1">
+      <w:start w:val="1"/>
+      <w:numFmt w:val="bullet"/>
+      <w:lvlText w:val=""/>
+      <w:lvlJc w:val="left"/>
+      <w:pPr>
+        <w:tabs>
+          <w:tab w:val="num" w:pos="2160"/>
+        </w:tabs>
+        <w:ind w:left="2160" w:hanging="360"/>
+      </w:pPr>
+      <w:rPr>
+        <w:rFonts w:ascii="Symbol" w:hAnsi="Symbol" w:hint="default"/>
+        <w:sz w:val="20"/>
+      </w:rPr>
+    </w:lvl>
+    <w:lvl w:ilvl="3" w:tentative="1">
+      <w:start w:val="1"/>
+      <w:numFmt w:val="bullet"/>
+      <w:lvlText w:val=""/>
+      <w:lvlJc w:val="left"/>
+      <w:pPr>
+        <w:tabs>
+          <w:tab w:val="num" w:pos="2880"/>
+        </w:tabs>
+        <w:ind w:left="2880" w:hanging="360"/>
+      </w:pPr>
+      <w:rPr>
+        <w:rFonts w:ascii="Symbol" w:hAnsi="Symbol" w:hint="default"/>
+        <w:sz w:val="20"/>
+      </w:rPr>
+    </w:lvl>
+    <w:lvl w:ilvl="4" w:tentative="1">
+      <w:start w:val="1"/>
+      <w:numFmt w:val="bullet"/>
+      <w:lvlText w:val=""/>
+      <w:lvlJc w:val="left"/>
+      <w:pPr>
+        <w:tabs>
+          <w:tab w:val="num" w:pos="3600"/>
+        </w:tabs>
+        <w:ind w:left="3600" w:hanging="360"/>
+      </w:pPr>
+      <w:rPr>
+        <w:rFonts w:ascii="Symbol" w:hAnsi="Symbol" w:hint="default"/>
+        <w:sz w:val="20"/>
+      </w:rPr>
+    </w:lvl>
+    <w:lvl w:ilvl="5" w:tentative="1">
+      <w:start w:val="1"/>
+      <w:numFmt w:val="bullet"/>
+      <w:lvlText w:val=""/>
+      <w:lvlJc w:val="left"/>
+      <w:pPr>
+        <w:tabs>
+          <w:tab w:val="num" w:pos="4320"/>
+        </w:tabs>
+        <w:ind w:left="4320" w:hanging="360"/>
+      </w:pPr>
+      <w:rPr>
+        <w:rFonts w:ascii="Symbol" w:hAnsi="Symbol" w:hint="default"/>
+        <w:sz w:val="20"/>
+      </w:rPr>
+    </w:lvl>
+    <w:lvl w:ilvl="6" w:tentative="1">
+      <w:start w:val="1"/>
+      <w:numFmt w:val="bullet"/>
+      <w:lvlText w:val=""/>
+      <w:lvlJc w:val="left"/>
+      <w:pPr>
+        <w:tabs>
+          <w:tab w:val="num" w:pos="5040"/>
+        </w:tabs>
+        <w:ind w:left="5040" w:hanging="360"/>
+      </w:pPr>
+      <w:rPr>
+        <w:rFonts w:ascii="Symbol" w:hAnsi="Symbol" w:hint="default"/>
+        <w:sz w:val="20"/>
+      </w:rPr>
+    </w:lvl>
+    <w:lvl w:ilvl="7" w:tentative="1">
+      <w:start w:val="1"/>
+      <w:numFmt w:val="bullet"/>
+      <w:lvlText w:val=""/>
+      <w:lvlJc w:val="left"/>
+      <w:pPr>
+        <w:tabs>
+          <w:tab w:val="num" w:pos="5760"/>
+        </w:tabs>
+        <w:ind w:left="5760" w:hanging="360"/>
+      </w:pPr>
+      <w:rPr>
+        <w:rFonts w:ascii="Symbol" w:hAnsi="Symbol" w:hint="default"/>
+        <w:sz w:val="20"/>
+      </w:rPr>
+    </w:lvl>
+    <w:lvl w:ilvl="8" w:tentative="1">
+      <w:start w:val="1"/>
+      <w:numFmt w:val="bullet"/>
+      <w:lvlText w:val=""/>
+      <w:lvlJc w:val="left"/>
+      <w:pPr>
+        <w:tabs>
+          <w:tab w:val="num" w:pos="6480"/>
+        </w:tabs>
+        <w:ind w:left="6480" w:hanging="360"/>
+      </w:pPr>
+      <w:rPr>
+        <w:rFonts w:ascii="Symbol" w:hAnsi="Symbol" w:hint="default"/>
+        <w:sz w:val="20"/>
+      </w:rPr>
+    </w:lvl>
+  </w:abstractNum>
+  <w:abstractNum w:abstractNumId="3" w15:restartNumberingAfterBreak="0">
     <w:nsid w:val="2D346EB3"/>
     <w:multiLevelType w:val="multilevel"/>
     <w:tmpl w:val="FF54EC70"/>
@@ -6471,7 +7850,7 @@
       </w:pPr>
     </w:lvl>
   </w:abstractNum>
-  <w:abstractNum w:abstractNumId="3" w15:restartNumberingAfterBreak="0">
+  <w:abstractNum w:abstractNumId="4" w15:restartNumberingAfterBreak="0">
     <w:nsid w:val="378640C2"/>
     <w:multiLevelType w:val="hybridMultilevel"/>
     <w:tmpl w:val="40C4F6D6"/>
@@ -6560,7 +7939,120 @@
       </w:pPr>
     </w:lvl>
   </w:abstractNum>
-  <w:abstractNum w:abstractNumId="4" w15:restartNumberingAfterBreak="0">
+  <w:abstractNum w:abstractNumId="5" w15:restartNumberingAfterBreak="0">
+    <w:nsid w:val="3E6622A3"/>
+    <w:multiLevelType w:val="hybridMultilevel"/>
+    <w:tmpl w:val="F9607A1E"/>
+    <w:lvl w:ilvl="0" w:tplc="759AEFC2">
+      <w:start w:val="1"/>
+      <w:numFmt w:val="upperRoman"/>
+      <w:lvlText w:val="%1."/>
+      <w:lvlJc w:val="right"/>
+      <w:pPr>
+        <w:ind w:left="720" w:hanging="360"/>
+      </w:pPr>
+      <w:rPr>
+        <w:rFonts w:hint="default"/>
+      </w:rPr>
+    </w:lvl>
+    <w:lvl w:ilvl="1" w:tplc="0C0A0003" w:tentative="1">
+      <w:start w:val="1"/>
+      <w:numFmt w:val="bullet"/>
+      <w:lvlText w:val="o"/>
+      <w:lvlJc w:val="left"/>
+      <w:pPr>
+        <w:ind w:left="1440" w:hanging="360"/>
+      </w:pPr>
+      <w:rPr>
+        <w:rFonts w:ascii="Courier New" w:hAnsi="Courier New" w:cs="Courier New" w:hint="default"/>
+      </w:rPr>
+    </w:lvl>
+    <w:lvl w:ilvl="2" w:tplc="0C0A0005" w:tentative="1">
+      <w:start w:val="1"/>
+      <w:numFmt w:val="bullet"/>
+      <w:lvlText w:val=""/>
+      <w:lvlJc w:val="left"/>
+      <w:pPr>
+        <w:ind w:left="2160" w:hanging="360"/>
+      </w:pPr>
+      <w:rPr>
+        <w:rFonts w:ascii="Wingdings" w:hAnsi="Wingdings" w:hint="default"/>
+      </w:rPr>
+    </w:lvl>
+    <w:lvl w:ilvl="3" w:tplc="0C0A0001" w:tentative="1">
+      <w:start w:val="1"/>
+      <w:numFmt w:val="bullet"/>
+      <w:lvlText w:val=""/>
+      <w:lvlJc w:val="left"/>
+      <w:pPr>
+        <w:ind w:left="2880" w:hanging="360"/>
+      </w:pPr>
+      <w:rPr>
+        <w:rFonts w:ascii="Symbol" w:hAnsi="Symbol" w:hint="default"/>
+      </w:rPr>
+    </w:lvl>
+    <w:lvl w:ilvl="4" w:tplc="0C0A0003" w:tentative="1">
+      <w:start w:val="1"/>
+      <w:numFmt w:val="bullet"/>
+      <w:lvlText w:val="o"/>
+      <w:lvlJc w:val="left"/>
+      <w:pPr>
+        <w:ind w:left="3600" w:hanging="360"/>
+      </w:pPr>
+      <w:rPr>
+        <w:rFonts w:ascii="Courier New" w:hAnsi="Courier New" w:cs="Courier New" w:hint="default"/>
+      </w:rPr>
+    </w:lvl>
+    <w:lvl w:ilvl="5" w:tplc="0C0A0005" w:tentative="1">
+      <w:start w:val="1"/>
+      <w:numFmt w:val="bullet"/>
+      <w:lvlText w:val=""/>
+      <w:lvlJc w:val="left"/>
+      <w:pPr>
+        <w:ind w:left="4320" w:hanging="360"/>
+      </w:pPr>
+      <w:rPr>
+        <w:rFonts w:ascii="Wingdings" w:hAnsi="Wingdings" w:hint="default"/>
+      </w:rPr>
+    </w:lvl>
+    <w:lvl w:ilvl="6" w:tplc="0C0A0001" w:tentative="1">
+      <w:start w:val="1"/>
+      <w:numFmt w:val="bullet"/>
+      <w:lvlText w:val=""/>
+      <w:lvlJc w:val="left"/>
+      <w:pPr>
+        <w:ind w:left="5040" w:hanging="360"/>
+      </w:pPr>
+      <w:rPr>
+        <w:rFonts w:ascii="Symbol" w:hAnsi="Symbol" w:hint="default"/>
+      </w:rPr>
+    </w:lvl>
+    <w:lvl w:ilvl="7" w:tplc="0C0A0003" w:tentative="1">
+      <w:start w:val="1"/>
+      <w:numFmt w:val="bullet"/>
+      <w:lvlText w:val="o"/>
+      <w:lvlJc w:val="left"/>
+      <w:pPr>
+        <w:ind w:left="5760" w:hanging="360"/>
+      </w:pPr>
+      <w:rPr>
+        <w:rFonts w:ascii="Courier New" w:hAnsi="Courier New" w:cs="Courier New" w:hint="default"/>
+      </w:rPr>
+    </w:lvl>
+    <w:lvl w:ilvl="8" w:tplc="0C0A0005" w:tentative="1">
+      <w:start w:val="1"/>
+      <w:numFmt w:val="bullet"/>
+      <w:lvlText w:val=""/>
+      <w:lvlJc w:val="left"/>
+      <w:pPr>
+        <w:ind w:left="6480" w:hanging="360"/>
+      </w:pPr>
+      <w:rPr>
+        <w:rFonts w:ascii="Wingdings" w:hAnsi="Wingdings" w:hint="default"/>
+      </w:rPr>
+    </w:lvl>
+  </w:abstractNum>
+  <w:abstractNum w:abstractNumId="6" w15:restartNumberingAfterBreak="0">
     <w:nsid w:val="4096698A"/>
     <w:multiLevelType w:val="hybridMultilevel"/>
     <w:tmpl w:val="6B02B750"/>
@@ -6674,7 +8166,7 @@
       </w:rPr>
     </w:lvl>
   </w:abstractNum>
-  <w:abstractNum w:abstractNumId="5" w15:restartNumberingAfterBreak="0">
+  <w:abstractNum w:abstractNumId="7" w15:restartNumberingAfterBreak="0">
     <w:nsid w:val="4C244D9A"/>
     <w:multiLevelType w:val="hybridMultilevel"/>
     <w:tmpl w:val="51E2B39C"/>
@@ -6784,7 +8276,7 @@
       </w:rPr>
     </w:lvl>
   </w:abstractNum>
-  <w:abstractNum w:abstractNumId="6" w15:restartNumberingAfterBreak="0">
+  <w:abstractNum w:abstractNumId="8" w15:restartNumberingAfterBreak="0">
     <w:nsid w:val="54CF4BD8"/>
     <w:multiLevelType w:val="hybridMultilevel"/>
     <w:tmpl w:val="95AEC65A"/>
@@ -6898,7 +8390,7 @@
       </w:rPr>
     </w:lvl>
   </w:abstractNum>
-  <w:abstractNum w:abstractNumId="7" w15:restartNumberingAfterBreak="0">
+  <w:abstractNum w:abstractNumId="9" w15:restartNumberingAfterBreak="0">
     <w:nsid w:val="56E723CE"/>
     <w:multiLevelType w:val="multilevel"/>
     <w:tmpl w:val="957E90C4"/>
@@ -7009,7 +8501,7 @@
       </w:pPr>
     </w:lvl>
   </w:abstractNum>
-  <w:abstractNum w:abstractNumId="8" w15:restartNumberingAfterBreak="0">
+  <w:abstractNum w:abstractNumId="10" w15:restartNumberingAfterBreak="0">
     <w:nsid w:val="5D780480"/>
     <w:multiLevelType w:val="hybridMultilevel"/>
     <w:tmpl w:val="A9EC65AC"/>
@@ -7098,7 +8590,7 @@
       </w:pPr>
     </w:lvl>
   </w:abstractNum>
-  <w:abstractNum w:abstractNumId="9" w15:restartNumberingAfterBreak="0">
+  <w:abstractNum w:abstractNumId="11" w15:restartNumberingAfterBreak="0">
     <w:nsid w:val="5EA10570"/>
     <w:multiLevelType w:val="hybridMultilevel"/>
     <w:tmpl w:val="A9EC65AC"/>
@@ -7187,7 +8679,7 @@
       </w:pPr>
     </w:lvl>
   </w:abstractNum>
-  <w:abstractNum w:abstractNumId="10" w15:restartNumberingAfterBreak="0">
+  <w:abstractNum w:abstractNumId="12" w15:restartNumberingAfterBreak="0">
     <w:nsid w:val="6264636C"/>
     <w:multiLevelType w:val="multilevel"/>
     <w:tmpl w:val="89B0B94C"/>
@@ -7273,7 +8765,7 @@
       </w:pPr>
     </w:lvl>
   </w:abstractNum>
-  <w:abstractNum w:abstractNumId="11" w15:restartNumberingAfterBreak="0">
+  <w:abstractNum w:abstractNumId="13" w15:restartNumberingAfterBreak="0">
     <w:nsid w:val="62D71409"/>
     <w:multiLevelType w:val="hybridMultilevel"/>
     <w:tmpl w:val="9C6A16DC"/>
@@ -7362,7 +8854,7 @@
       </w:pPr>
     </w:lvl>
   </w:abstractNum>
-  <w:abstractNum w:abstractNumId="12" w15:restartNumberingAfterBreak="0">
+  <w:abstractNum w:abstractNumId="14" w15:restartNumberingAfterBreak="0">
     <w:nsid w:val="64921114"/>
     <w:multiLevelType w:val="hybridMultilevel"/>
     <w:tmpl w:val="B308DA6E"/>
@@ -7476,7 +8968,7 @@
       </w:rPr>
     </w:lvl>
   </w:abstractNum>
-  <w:abstractNum w:abstractNumId="13" w15:restartNumberingAfterBreak="0">
+  <w:abstractNum w:abstractNumId="15" w15:restartNumberingAfterBreak="0">
     <w:nsid w:val="6EA44828"/>
     <w:multiLevelType w:val="hybridMultilevel"/>
     <w:tmpl w:val="BA56F094"/>
@@ -7565,7 +9057,7 @@
       </w:pPr>
     </w:lvl>
   </w:abstractNum>
-  <w:abstractNum w:abstractNumId="14" w15:restartNumberingAfterBreak="0">
+  <w:abstractNum w:abstractNumId="16" w15:restartNumberingAfterBreak="0">
     <w:nsid w:val="75D4220E"/>
     <w:multiLevelType w:val="multilevel"/>
     <w:tmpl w:val="0848F430"/>
@@ -7652,19 +9144,19 @@
     </w:lvl>
   </w:abstractNum>
   <w:num w:numId="1">
-    <w:abstractNumId w:val="12"/>
+    <w:abstractNumId w:val="14"/>
   </w:num>
   <w:num w:numId="2">
-    <w:abstractNumId w:val="4"/>
+    <w:abstractNumId w:val="6"/>
   </w:num>
   <w:num w:numId="3">
-    <w:abstractNumId w:val="6"/>
+    <w:abstractNumId w:val="8"/>
   </w:num>
   <w:num w:numId="4">
-    <w:abstractNumId w:val="7"/>
+    <w:abstractNumId w:val="9"/>
   </w:num>
   <w:num w:numId="5">
-    <w:abstractNumId w:val="5"/>
+    <w:abstractNumId w:val="7"/>
     <w:lvlOverride w:ilvl="0">
       <w:startOverride w:val="1"/>
     </w:lvlOverride>
@@ -7678,19 +9170,19 @@
     <w:lvlOverride w:ilvl="8"/>
   </w:num>
   <w:num w:numId="6">
-    <w:abstractNumId w:val="13"/>
+    <w:abstractNumId w:val="15"/>
   </w:num>
   <w:num w:numId="7">
-    <w:abstractNumId w:val="9"/>
+    <w:abstractNumId w:val="11"/>
   </w:num>
   <w:num w:numId="8">
     <w:abstractNumId w:val="1"/>
   </w:num>
   <w:num w:numId="9">
-    <w:abstractNumId w:val="3"/>
+    <w:abstractNumId w:val="4"/>
   </w:num>
   <w:num w:numId="10">
-    <w:abstractNumId w:val="8"/>
+    <w:abstractNumId w:val="10"/>
     <w:lvlOverride w:ilvl="0">
       <w:startOverride w:val="1"/>
     </w:lvlOverride>
@@ -7720,7 +9212,7 @@
     </w:lvlOverride>
   </w:num>
   <w:num w:numId="11">
-    <w:abstractNumId w:val="14"/>
+    <w:abstractNumId w:val="16"/>
     <w:lvlOverride w:ilvl="0">
       <w:startOverride w:val="7"/>
     </w:lvlOverride>
@@ -7780,7 +9272,7 @@
     </w:lvlOverride>
   </w:num>
   <w:num w:numId="13">
-    <w:abstractNumId w:val="2"/>
+    <w:abstractNumId w:val="3"/>
     <w:lvlOverride w:ilvl="0">
       <w:startOverride w:val="4"/>
     </w:lvlOverride>
@@ -7810,7 +9302,7 @@
     </w:lvlOverride>
   </w:num>
   <w:num w:numId="14">
-    <w:abstractNumId w:val="10"/>
+    <w:abstractNumId w:val="12"/>
     <w:lvlOverride w:ilvl="0">
       <w:startOverride w:val="9"/>
     </w:lvlOverride>
@@ -7840,7 +9332,7 @@
     </w:lvlOverride>
   </w:num>
   <w:num w:numId="15">
-    <w:abstractNumId w:val="11"/>
+    <w:abstractNumId w:val="13"/>
     <w:lvlOverride w:ilvl="0">
       <w:startOverride w:val="11"/>
     </w:lvlOverride>
@@ -7866,6 +9358,48 @@
       <w:startOverride w:val="1"/>
     </w:lvlOverride>
     <w:lvlOverride w:ilvl="8">
+      <w:startOverride w:val="1"/>
+    </w:lvlOverride>
+  </w:num>
+  <w:num w:numId="16">
+    <w:abstractNumId w:val="2"/>
+  </w:num>
+  <w:num w:numId="17">
+    <w:abstractNumId w:val="5"/>
+  </w:num>
+  <w:num w:numId="18">
+    <w:abstractNumId w:val="9"/>
+    <w:lvlOverride w:ilvl="0">
+      <w:startOverride w:val="1"/>
+    </w:lvlOverride>
+    <w:lvlOverride w:ilvl="1">
+      <w:startOverride w:val="1"/>
+    </w:lvlOverride>
+    <w:lvlOverride w:ilvl="2">
+      <w:startOverride w:val="1"/>
+    </w:lvlOverride>
+    <w:lvlOverride w:ilvl="3">
+      <w:startOverride w:val="1"/>
+    </w:lvlOverride>
+    <w:lvlOverride w:ilvl="4">
+      <w:startOverride w:val="1"/>
+    </w:lvlOverride>
+    <w:lvlOverride w:ilvl="5">
+      <w:startOverride w:val="1"/>
+    </w:lvlOverride>
+    <w:lvlOverride w:ilvl="6">
+      <w:startOverride w:val="1"/>
+    </w:lvlOverride>
+    <w:lvlOverride w:ilvl="7">
+      <w:startOverride w:val="1"/>
+    </w:lvlOverride>
+    <w:lvlOverride w:ilvl="8">
+      <w:startOverride w:val="1"/>
+    </w:lvlOverride>
+  </w:num>
+  <w:num w:numId="19">
+    <w:abstractNumId w:val="14"/>
+    <w:lvlOverride w:ilvl="0">
       <w:startOverride w:val="1"/>
     </w:lvlOverride>
   </w:num>
@@ -8666,7 +10200,6 @@
     <w:basedOn w:val="Normal"/>
     <w:next w:val="Normal"/>
     <w:uiPriority w:val="39"/>
-    <w:semiHidden/>
     <w:unhideWhenUsed/>
     <w:qFormat/>
     <w:rsid w:val="00D67DF6"/>
@@ -8851,6 +10384,45 @@
       <w:color w:val="0563C1" w:themeColor="hyperlink"/>
       <w:u w:val="single"/>
     </w:rPr>
+  </w:style>
+  <w:style w:type="paragraph" w:styleId="TtuloTDC">
+    <w:name w:val="TOC Heading"/>
+    <w:basedOn w:val="Ttulo1"/>
+    <w:next w:val="Normal"/>
+    <w:uiPriority w:val="39"/>
+    <w:unhideWhenUsed/>
+    <w:qFormat/>
+    <w:rsid w:val="0084076A"/>
+    <w:pPr>
+      <w:widowControl/>
+      <w:numPr>
+        <w:numId w:val="0"/>
+      </w:numPr>
+      <w:autoSpaceDE/>
+      <w:autoSpaceDN/>
+      <w:spacing w:line="259" w:lineRule="auto"/>
+      <w:outlineLvl w:val="9"/>
+    </w:pPr>
+    <w:rPr>
+      <w:rFonts w:asciiTheme="majorHAnsi" w:hAnsiTheme="majorHAnsi"/>
+      <w:b w:val="0"/>
+      <w:color w:val="2F5496" w:themeColor="accent1" w:themeShade="BF"/>
+      <w:lang w:eastAsia="ja-JP"/>
+    </w:rPr>
+  </w:style>
+  <w:style w:type="paragraph" w:styleId="ndice3">
+    <w:name w:val="index 3"/>
+    <w:basedOn w:val="Normal"/>
+    <w:next w:val="Normal"/>
+    <w:autoRedefine/>
+    <w:uiPriority w:val="99"/>
+    <w:semiHidden/>
+    <w:unhideWhenUsed/>
+    <w:rsid w:val="00007E0D"/>
+    <w:pPr>
+      <w:spacing w:after="0" w:line="240" w:lineRule="auto"/>
+      <w:ind w:left="660" w:hanging="220"/>
+    </w:pPr>
   </w:style>
 </w:styles>
 </file>
@@ -9114,4 +10686,16 @@
     </a:ext>
   </a:extLst>
 </a:theme>
+</file>
+
+<file path=customXml/item1.xml><?xml version="1.0" encoding="utf-8"?>
+<b:Sources xmlns:b="http://schemas.openxmlformats.org/officeDocument/2006/bibliography" xmlns="http://schemas.openxmlformats.org/officeDocument/2006/bibliography" SelectedStyle="\APASixthEditionOfficeOnline.xsl" StyleName="APA" Version="6"/>
+</file>
+
+<file path=customXml/itemProps1.xml><?xml version="1.0" encoding="utf-8"?>
+<ds:datastoreItem xmlns:ds="http://schemas.openxmlformats.org/officeDocument/2006/customXml" ds:itemID="{B1169012-24AB-405D-968F-9F48B12462CE}">
+  <ds:schemaRefs>
+    <ds:schemaRef ds:uri="http://schemas.openxmlformats.org/officeDocument/2006/bibliography"/>
+  </ds:schemaRefs>
+</ds:datastoreItem>
 </file>
</xml_diff>

<commit_message>
Agregué la introducción y acomodé un poco el documento
</commit_message>
<xml_diff>
--- a/Casos de Uso/Casos de Uso.docx
+++ b/Casos de Uso/Casos de Uso.docx
@@ -644,7 +644,7 @@
                 <w:noProof/>
                 <w:webHidden/>
               </w:rPr>
-              <w:t>4</w:t>
+              <w:t>5</w:t>
             </w:r>
             <w:r>
               <w:rPr>
@@ -736,7 +736,7 @@
                 <w:noProof/>
                 <w:webHidden/>
               </w:rPr>
-              <w:t>4</w:t>
+              <w:t>5</w:t>
             </w:r>
             <w:r>
               <w:rPr>
@@ -828,7 +828,7 @@
                 <w:noProof/>
                 <w:webHidden/>
               </w:rPr>
-              <w:t>5</w:t>
+              <w:t>6</w:t>
             </w:r>
             <w:r>
               <w:rPr>
@@ -918,7 +918,7 @@
                 <w:noProof/>
                 <w:webHidden/>
               </w:rPr>
-              <w:t>7</w:t>
+              <w:t>8</w:t>
             </w:r>
             <w:r>
               <w:rPr>
@@ -1008,7 +1008,7 @@
                 <w:noProof/>
                 <w:webHidden/>
               </w:rPr>
-              <w:t>9</w:t>
+              <w:t>10</w:t>
             </w:r>
             <w:r>
               <w:rPr>
@@ -1098,7 +1098,7 @@
                 <w:noProof/>
                 <w:webHidden/>
               </w:rPr>
-              <w:t>10</w:t>
+              <w:t>11</w:t>
             </w:r>
             <w:r>
               <w:rPr>
@@ -1188,7 +1188,7 @@
                 <w:noProof/>
                 <w:webHidden/>
               </w:rPr>
-              <w:t>11</w:t>
+              <w:t>12</w:t>
             </w:r>
             <w:r>
               <w:rPr>
@@ -1211,18 +1211,7 @@
       </w:sdtContent>
     </w:sdt>
     <w:p>
-      <w:r>
-        <w:fldChar w:fldCharType="begin"/>
-      </w:r>
-      <w:r>
-        <w:instrText xml:space="preserve"> TOC \o "3-3" \h \z \u \t "Título 1;1;Título 2;2" </w:instrText>
-      </w:r>
-      <w:r>
-        <w:fldChar w:fldCharType="separate"/>
-      </w:r>
-      <w:r>
-        <w:fldChar w:fldCharType="end"/>
-      </w:r>
+      <w:fldSimple w:instr=" TOC \o &quot;3-3&quot; \h \z \u \t &quot;Título 1;1;Título 2;2&quot; "/>
     </w:p>
     <w:p>
       <w:pPr>
@@ -2182,6 +2171,120 @@
           </w:p>
         </w:tc>
       </w:tr>
+      <w:tr>
+        <w:trPr>
+          <w:trHeight w:val="263"/>
+        </w:trPr>
+        <w:tc>
+          <w:tcPr>
+            <w:tcW w:w="2123" w:type="dxa"/>
+          </w:tcPr>
+          <w:p>
+            <w:pPr>
+              <w:jc w:val="center"/>
+              <w:rPr>
+                <w:rFonts w:ascii="Arial" w:hAnsi="Arial" w:cs="Arial"/>
+                <w:bCs/>
+                <w:sz w:val="20"/>
+                <w:szCs w:val="20"/>
+              </w:rPr>
+            </w:pPr>
+            <w:r>
+              <w:rPr>
+                <w:rFonts w:ascii="Arial" w:hAnsi="Arial" w:cs="Arial"/>
+                <w:bCs/>
+                <w:sz w:val="20"/>
+                <w:szCs w:val="20"/>
+              </w:rPr>
+              <w:t>Emmanuel Cedillo</w:t>
+            </w:r>
+          </w:p>
+        </w:tc>
+        <w:tc>
+          <w:tcPr>
+            <w:tcW w:w="2123" w:type="dxa"/>
+          </w:tcPr>
+          <w:p>
+            <w:pPr>
+              <w:jc w:val="center"/>
+              <w:rPr>
+                <w:rFonts w:ascii="Arial" w:hAnsi="Arial" w:cs="Arial"/>
+                <w:bCs/>
+                <w:sz w:val="20"/>
+                <w:szCs w:val="20"/>
+              </w:rPr>
+            </w:pPr>
+            <w:r>
+              <w:rPr>
+                <w:rFonts w:ascii="Arial" w:hAnsi="Arial" w:cs="Arial"/>
+                <w:bCs/>
+                <w:sz w:val="20"/>
+                <w:szCs w:val="20"/>
+              </w:rPr>
+              <w:t>07/12/21</w:t>
+            </w:r>
+          </w:p>
+        </w:tc>
+        <w:tc>
+          <w:tcPr>
+            <w:tcW w:w="3120" w:type="dxa"/>
+          </w:tcPr>
+          <w:p>
+            <w:pPr>
+              <w:jc w:val="center"/>
+              <w:rPr>
+                <w:rFonts w:ascii="Arial" w:hAnsi="Arial" w:cs="Arial"/>
+                <w:bCs/>
+                <w:sz w:val="20"/>
+                <w:szCs w:val="20"/>
+              </w:rPr>
+            </w:pPr>
+            <w:r>
+              <w:rPr>
+                <w:rFonts w:ascii="Arial" w:hAnsi="Arial" w:cs="Arial"/>
+                <w:bCs/>
+                <w:sz w:val="20"/>
+                <w:szCs w:val="20"/>
+              </w:rPr>
+              <w:t>Agregué la introducción</w:t>
+            </w:r>
+            <w:r>
+              <w:rPr>
+                <w:rFonts w:ascii="Arial" w:hAnsi="Arial" w:cs="Arial"/>
+                <w:bCs/>
+                <w:sz w:val="20"/>
+                <w:szCs w:val="20"/>
+              </w:rPr>
+              <w:t>, he revisado la ortografía</w:t>
+            </w:r>
+          </w:p>
+        </w:tc>
+        <w:tc>
+          <w:tcPr>
+            <w:tcW w:w="1134" w:type="dxa"/>
+          </w:tcPr>
+          <w:p>
+            <w:pPr>
+              <w:jc w:val="center"/>
+              <w:rPr>
+                <w:rFonts w:ascii="Arial" w:hAnsi="Arial" w:cs="Arial"/>
+                <w:bCs/>
+                <w:sz w:val="20"/>
+                <w:szCs w:val="20"/>
+              </w:rPr>
+            </w:pPr>
+            <w:r>
+              <w:rPr>
+                <w:rFonts w:ascii="Arial" w:hAnsi="Arial" w:cs="Arial"/>
+                <w:bCs/>
+                <w:sz w:val="20"/>
+                <w:szCs w:val="20"/>
+              </w:rPr>
+              <w:t>1.6</w:t>
+            </w:r>
+          </w:p>
+        </w:tc>
+      </w:tr>
     </w:tbl>
     <w:p>
       <w:pPr>
@@ -2219,6 +2322,82 @@
     </w:p>
     <w:p>
       <w:pPr>
+        <w:jc w:val="both"/>
+        <w:rPr>
+          <w:rFonts w:ascii="Arial" w:hAnsi="Arial" w:cs="Arial"/>
+          <w:sz w:val="24"/>
+          <w:szCs w:val="24"/>
+        </w:rPr>
+      </w:pPr>
+      <w:r>
+        <w:rPr>
+          <w:rFonts w:ascii="Arial" w:hAnsi="Arial" w:cs="Arial"/>
+          <w:sz w:val="24"/>
+          <w:szCs w:val="24"/>
+        </w:rPr>
+        <w:t xml:space="preserve">Para la creación de la página web para la venta de ropa, es muy importante realizar un estudio de los problemas que afectan al funcionamiento de algunas páginas de la venta de cualquier producto, para tener claridad de lo que se va a desarrollar. Para realizarlo es necesario tener en cuenta todos los pasos, con una metodología investigativa, como es el caso de descubrir con bases los problemas que están ocurriendo en el sistema actual, si es que existe. Al desarrollar un nuevo sistema para la página web, se crean muchas dudas a las que con el estudio del diseño se va dando una solución, teniendo presente que puede existir riesgos. </w:t>
+      </w:r>
+    </w:p>
+    <w:p>
+      <w:pPr>
+        <w:jc w:val="both"/>
+        <w:rPr>
+          <w:rFonts w:ascii="Arial" w:hAnsi="Arial" w:cs="Arial"/>
+          <w:sz w:val="24"/>
+          <w:szCs w:val="24"/>
+        </w:rPr>
+      </w:pPr>
+      <w:r>
+        <w:rPr>
+          <w:rFonts w:ascii="Arial" w:hAnsi="Arial" w:cs="Arial"/>
+          <w:sz w:val="24"/>
+          <w:szCs w:val="24"/>
+        </w:rPr>
+        <w:t xml:space="preserve">El resto del documento contienen las siguientes secciones. En la sección 2 vemos </w:t>
+      </w:r>
+      <w:r>
+        <w:rPr>
+          <w:rFonts w:ascii="Arial" w:hAnsi="Arial" w:cs="Arial"/>
+          <w:sz w:val="24"/>
+          <w:szCs w:val="24"/>
+        </w:rPr>
+        <w:t xml:space="preserve">el modelo de dominio, </w:t>
+      </w:r>
+      <w:r>
+        <w:rPr>
+          <w:rFonts w:ascii="Arial" w:hAnsi="Arial" w:cs="Arial"/>
+          <w:sz w:val="24"/>
+          <w:szCs w:val="24"/>
+        </w:rPr>
+        <w:t>…. En</w:t>
+      </w:r>
+      <w:r>
+        <w:rPr>
+          <w:rFonts w:ascii="Arial" w:hAnsi="Arial" w:cs="Arial"/>
+          <w:sz w:val="24"/>
+          <w:szCs w:val="24"/>
+        </w:rPr>
+        <w:t xml:space="preserve"> la sección 3 tenemos los diagramas de caso de uso, … En la sección 5 tenemos los casos de usos,</w:t>
+      </w:r>
+      <w:r>
+        <w:rPr>
+          <w:rFonts w:ascii="Arial" w:hAnsi="Arial" w:cs="Arial"/>
+          <w:sz w:val="24"/>
+          <w:szCs w:val="24"/>
+        </w:rPr>
+        <w:t xml:space="preserve"> ..</w:t>
+      </w:r>
+      <w:r>
+        <w:rPr>
+          <w:rFonts w:ascii="Arial" w:hAnsi="Arial" w:cs="Arial"/>
+          <w:sz w:val="24"/>
+          <w:szCs w:val="24"/>
+        </w:rPr>
+        <w:t xml:space="preserve">. </w:t>
+      </w:r>
+    </w:p>
+    <w:p>
+      <w:pPr>
         <w:pStyle w:val="Ttulo1"/>
       </w:pPr>
       <w:bookmarkStart w:id="1" w:name="_Toc89690719"/>
@@ -2239,10 +2418,24 @@
     </w:p>
     <w:p>
       <w:pPr>
+        <w:rPr>
+          <w:lang w:eastAsia="en-US"/>
+        </w:rPr>
+      </w:pPr>
+      <w:r>
+        <w:rPr>
+          <w:lang w:eastAsia="en-US"/>
+        </w:rPr>
+        <w:br w:type="page"/>
+      </w:r>
+    </w:p>
+    <w:p>
+      <w:pPr>
         <w:pStyle w:val="Ttulo1"/>
       </w:pPr>
       <w:bookmarkStart w:id="3" w:name="_Toc89690721"/>
       <w:r>
+        <w:lastRenderedPageBreak/>
         <w:t>Casos de Uso:</w:t>
       </w:r>
       <w:bookmarkEnd w:id="3"/>
@@ -2902,60 +3095,60 @@
               <w:cnfStyle w:val="000000100000" w:firstRow="0" w:lastRow="0" w:firstColumn="0" w:lastColumn="0" w:oddVBand="0" w:evenVBand="0" w:oddHBand="1" w:evenHBand="0" w:firstRowFirstColumn="0" w:firstRowLastColumn="0" w:lastRowFirstColumn="0" w:lastRowLastColumn="0"/>
             </w:pPr>
             <w:r>
+              <w:t xml:space="preserve">       3.8 Regresa a 3</w:t>
+            </w:r>
+          </w:p>
+          <w:p>
+            <w:pPr>
+              <w:cnfStyle w:val="000000100000" w:firstRow="0" w:lastRow="0" w:firstColumn="0" w:lastColumn="0" w:oddVBand="0" w:evenVBand="0" w:oddHBand="1" w:evenHBand="0" w:firstRowFirstColumn="0" w:firstRowLastColumn="0" w:lastRowFirstColumn="0" w:lastRowLastColumn="0"/>
+            </w:pPr>
+          </w:p>
+          <w:p>
+            <w:pPr>
+              <w:cnfStyle w:val="000000100000" w:firstRow="0" w:lastRow="0" w:firstColumn="0" w:lastColumn="0" w:oddVBand="0" w:evenVBand="0" w:oddHBand="1" w:evenHBand="0" w:firstRowFirstColumn="0" w:firstRowLastColumn="0" w:lastRowFirstColumn="0" w:lastRowLastColumn="0"/>
+            </w:pPr>
+            <w:r>
+              <w:t>En 3 (si el actor no recuerda su contraseña o usuario)</w:t>
+            </w:r>
+          </w:p>
+          <w:p>
+            <w:pPr>
+              <w:cnfStyle w:val="000000100000" w:firstRow="0" w:lastRow="0" w:firstColumn="0" w:lastColumn="0" w:oddVBand="0" w:evenVBand="0" w:oddHBand="1" w:evenHBand="0" w:firstRowFirstColumn="0" w:firstRowLastColumn="0" w:lastRowFirstColumn="0" w:lastRowLastColumn="0"/>
+            </w:pPr>
+            <w:r>
+              <w:t xml:space="preserve">       3.1 El actor presiona la opción “olvidé la contraseña</w:t>
+            </w:r>
+          </w:p>
+          <w:p>
+            <w:pPr>
+              <w:cnfStyle w:val="000000100000" w:firstRow="0" w:lastRow="0" w:firstColumn="0" w:lastColumn="0" w:oddVBand="0" w:evenVBand="0" w:oddHBand="1" w:evenHBand="0" w:firstRowFirstColumn="0" w:firstRowLastColumn="0" w:lastRowFirstColumn="0" w:lastRowLastColumn="0"/>
+            </w:pPr>
+            <w:r>
+              <w:t xml:space="preserve">       3.2 El sistema le muestra al usuario el formulario de correo electrónico para mandarle las instrucciones para recuperar la contraseña</w:t>
+            </w:r>
+          </w:p>
+          <w:p>
+            <w:pPr>
+              <w:cnfStyle w:val="000000100000" w:firstRow="0" w:lastRow="0" w:firstColumn="0" w:lastColumn="0" w:oddVBand="0" w:evenVBand="0" w:oddHBand="1" w:evenHBand="0" w:firstRowFirstColumn="0" w:firstRowLastColumn="0" w:lastRowFirstColumn="0" w:lastRowLastColumn="0"/>
+            </w:pPr>
+            <w:r>
+              <w:t xml:space="preserve">       3.3 El usuario introduce su correo electrónico</w:t>
+            </w:r>
+          </w:p>
+          <w:p>
+            <w:pPr>
+              <w:cnfStyle w:val="000000100000" w:firstRow="0" w:lastRow="0" w:firstColumn="0" w:lastColumn="0" w:oddVBand="0" w:evenVBand="0" w:oddHBand="1" w:evenHBand="0" w:firstRowFirstColumn="0" w:firstRowLastColumn="0" w:lastRowFirstColumn="0" w:lastRowLastColumn="0"/>
+            </w:pPr>
+            <w:r>
+              <w:t xml:space="preserve">       3.4 El usuario presiona el botón de “enviar”.</w:t>
+            </w:r>
+          </w:p>
+          <w:p>
+            <w:pPr>
+              <w:cnfStyle w:val="000000100000" w:firstRow="0" w:lastRow="0" w:firstColumn="0" w:lastColumn="0" w:oddVBand="0" w:evenVBand="0" w:oddHBand="1" w:evenHBand="0" w:firstRowFirstColumn="0" w:firstRowLastColumn="0" w:lastRowFirstColumn="0" w:lastRowLastColumn="0"/>
+            </w:pPr>
+            <w:r>
               <w:lastRenderedPageBreak/>
-              <w:t xml:space="preserve">       3.8 Regresa a 3</w:t>
-            </w:r>
-          </w:p>
-          <w:p>
-            <w:pPr>
-              <w:cnfStyle w:val="000000100000" w:firstRow="0" w:lastRow="0" w:firstColumn="0" w:lastColumn="0" w:oddVBand="0" w:evenVBand="0" w:oddHBand="1" w:evenHBand="0" w:firstRowFirstColumn="0" w:firstRowLastColumn="0" w:lastRowFirstColumn="0" w:lastRowLastColumn="0"/>
-            </w:pPr>
-          </w:p>
-          <w:p>
-            <w:pPr>
-              <w:cnfStyle w:val="000000100000" w:firstRow="0" w:lastRow="0" w:firstColumn="0" w:lastColumn="0" w:oddVBand="0" w:evenVBand="0" w:oddHBand="1" w:evenHBand="0" w:firstRowFirstColumn="0" w:firstRowLastColumn="0" w:lastRowFirstColumn="0" w:lastRowLastColumn="0"/>
-            </w:pPr>
-            <w:r>
-              <w:t>En 3 (si el actor no recuerda su contraseña o usuario)</w:t>
-            </w:r>
-          </w:p>
-          <w:p>
-            <w:pPr>
-              <w:cnfStyle w:val="000000100000" w:firstRow="0" w:lastRow="0" w:firstColumn="0" w:lastColumn="0" w:oddVBand="0" w:evenVBand="0" w:oddHBand="1" w:evenHBand="0" w:firstRowFirstColumn="0" w:firstRowLastColumn="0" w:lastRowFirstColumn="0" w:lastRowLastColumn="0"/>
-            </w:pPr>
-            <w:r>
-              <w:t xml:space="preserve">       3.1 El actor presiona la opción “olvidé la contraseña</w:t>
-            </w:r>
-          </w:p>
-          <w:p>
-            <w:pPr>
-              <w:cnfStyle w:val="000000100000" w:firstRow="0" w:lastRow="0" w:firstColumn="0" w:lastColumn="0" w:oddVBand="0" w:evenVBand="0" w:oddHBand="1" w:evenHBand="0" w:firstRowFirstColumn="0" w:firstRowLastColumn="0" w:lastRowFirstColumn="0" w:lastRowLastColumn="0"/>
-            </w:pPr>
-            <w:r>
-              <w:t xml:space="preserve">       3.2 El sistema le muestra al usuario el formulario de correo electrónico para mandarle las instrucciones para recuperar la contraseña</w:t>
-            </w:r>
-          </w:p>
-          <w:p>
-            <w:pPr>
-              <w:cnfStyle w:val="000000100000" w:firstRow="0" w:lastRow="0" w:firstColumn="0" w:lastColumn="0" w:oddVBand="0" w:evenVBand="0" w:oddHBand="1" w:evenHBand="0" w:firstRowFirstColumn="0" w:firstRowLastColumn="0" w:lastRowFirstColumn="0" w:lastRowLastColumn="0"/>
-            </w:pPr>
-            <w:r>
-              <w:t xml:space="preserve">       3.3 El usuario introduce su correo electrónico</w:t>
-            </w:r>
-          </w:p>
-          <w:p>
-            <w:pPr>
-              <w:cnfStyle w:val="000000100000" w:firstRow="0" w:lastRow="0" w:firstColumn="0" w:lastColumn="0" w:oddVBand="0" w:evenVBand="0" w:oddHBand="1" w:evenHBand="0" w:firstRowFirstColumn="0" w:firstRowLastColumn="0" w:lastRowFirstColumn="0" w:lastRowLastColumn="0"/>
-            </w:pPr>
-            <w:r>
-              <w:t xml:space="preserve">       3.4 El usuario presiona el botón de “enviar”.</w:t>
-            </w:r>
-          </w:p>
-          <w:p>
-            <w:pPr>
-              <w:cnfStyle w:val="000000100000" w:firstRow="0" w:lastRow="0" w:firstColumn="0" w:lastColumn="0" w:oddVBand="0" w:evenVBand="0" w:oddHBand="1" w:evenHBand="0" w:firstRowFirstColumn="0" w:firstRowLastColumn="0" w:lastRowFirstColumn="0" w:lastRowLastColumn="0"/>
-            </w:pPr>
-            <w:r>
               <w:t xml:space="preserve">       3.5 El sistema consulta con el manejador de base de datos si el correo existe en la base de datos.</w:t>
             </w:r>
           </w:p>
@@ -3106,36 +3299,28 @@
     <w:p>
       <w:pPr>
         <w:pStyle w:val="Ttulo2"/>
-        <w:numPr>
-          <w:ilvl w:val="0"/>
-          <w:numId w:val="0"/>
-        </w:numPr>
         <w:ind w:left="1065" w:hanging="357"/>
       </w:pPr>
     </w:p>
+    <w:p/>
     <w:p>
       <w:pPr>
         <w:pStyle w:val="Ttulo2"/>
         <w:numPr>
           <w:ilvl w:val="0"/>
-          <w:numId w:val="19"/>
+          <w:numId w:val="1"/>
         </w:numPr>
-        <w:rPr>
-          <w:rFonts w:ascii="Arial" w:hAnsi="Arial" w:cs="Arial"/>
-          <w:sz w:val="24"/>
-          <w:szCs w:val="24"/>
-          <w:lang w:eastAsia="en-US"/>
-        </w:rPr>
       </w:pPr>
       <w:bookmarkStart w:id="5" w:name="_Toc89690723"/>
       <w:r>
-        <w:t>Casos de uso de la función ‘</w:t>
-      </w:r>
-      <w:r>
-        <w:t>Registros</w:t>
+        <w:t>Casos de uso de la función ‘Registros</w:t>
       </w:r>
       <w:bookmarkEnd w:id="5"/>
+      <w:r>
+        <w:t>”</w:t>
+      </w:r>
     </w:p>
+    <w:p/>
     <w:tbl>
       <w:tblPr>
         <w:tblStyle w:val="Tablaconcuadrcula4-nfasis5"/>
@@ -5426,11 +5611,9 @@
             <w:r>
               <w:t xml:space="preserve">n cada </w:t>
             </w:r>
-            <w:proofErr w:type="spellStart"/>
-            <w:r>
-              <w:t>unos</w:t>
-            </w:r>
-            <w:proofErr w:type="spellEnd"/>
+            <w:r>
+              <w:t>uno</w:t>
+            </w:r>
             <w:r>
               <w:t xml:space="preserve"> de los productos habrá una sección de comentarios donde el cliente podrá interactuar y opinar sobre el producto seleccionado </w:t>
             </w:r>
@@ -5878,7 +6061,7 @@
         <w:jc w:val="both"/>
         <w:rPr>
           <w:rFonts w:ascii="Arial" w:hAnsi="Arial" w:cs="Arial"/>
-          <w:lang w:val="en-US"/>
+          <w:lang w:val="es-MX"/>
         </w:rPr>
       </w:pPr>
       <w:r>
@@ -8857,11 +9040,10 @@
   <w:abstractNum w:abstractNumId="14" w15:restartNumberingAfterBreak="0">
     <w:nsid w:val="64921114"/>
     <w:multiLevelType w:val="hybridMultilevel"/>
-    <w:tmpl w:val="B308DA6E"/>
-    <w:lvl w:ilvl="0" w:tplc="9E3A7F00">
+    <w:tmpl w:val="678E5200"/>
+    <w:lvl w:ilvl="0" w:tplc="080A000F">
       <w:start w:val="1"/>
       <w:numFmt w:val="decimal"/>
-      <w:pStyle w:val="Ttulo2"/>
       <w:lvlText w:val="%1."/>
       <w:lvlJc w:val="left"/>
       <w:pPr>
@@ -9847,11 +10029,7 @@
     <w:qFormat/>
     <w:rsid w:val="009B0874"/>
     <w:pPr>
-      <w:numPr>
-        <w:numId w:val="1"/>
-      </w:numPr>
       <w:spacing w:before="40"/>
-      <w:ind w:left="1065" w:hanging="357"/>
       <w:outlineLvl w:val="1"/>
     </w:pPr>
     <w:rPr>
@@ -10034,11 +10212,6 @@
     <w:uiPriority w:val="11"/>
     <w:qFormat/>
     <w:rsid w:val="0030604F"/>
-    <w:pPr>
-      <w:numPr>
-        <w:numId w:val="0"/>
-      </w:numPr>
-    </w:pPr>
     <w:rPr>
       <w:rFonts w:ascii="Times New Roman" w:hAnsi="Times New Roman"/>
       <w:b w:val="0"/>

</xml_diff>

<commit_message>
Quitar imagen y modificar ID de los casos de uso.
</commit_message>
<xml_diff>
--- a/Casos de Uso/Casos de Uso.docx
+++ b/Casos de Uso/Casos de Uso.docx
@@ -1712,18 +1712,7 @@
       </w:sdtContent>
     </w:sdt>
     <w:p>
-      <w:r>
-        <w:fldChar w:fldCharType="begin"/>
-      </w:r>
-      <w:r>
-        <w:instrText xml:space="preserve"> TOC \o "3-3" \h \z \u \t "Título 1;1;Título 2;2" </w:instrText>
-      </w:r>
-      <w:r>
-        <w:fldChar w:fldCharType="separate"/>
-      </w:r>
-      <w:r>
-        <w:fldChar w:fldCharType="end"/>
-      </w:r>
+      <w:fldSimple w:instr=" TOC \o &quot;3-3&quot; \h \z \u \t &quot;Título 1;1;Título 2;2&quot; "/>
     </w:p>
     <w:p>
       <w:pPr>
@@ -3119,7 +3108,25 @@
               <w:rPr>
                 <w:rFonts w:ascii="Arial" w:hAnsi="Arial" w:cs="Arial"/>
               </w:rPr>
-              <w:t>F5. Iniciar sesión</w:t>
+              <w:t>F</w:t>
+            </w:r>
+            <w:r>
+              <w:rPr>
+                <w:rFonts w:ascii="Arial" w:hAnsi="Arial" w:cs="Arial"/>
+              </w:rPr>
+              <w:t>SAXIS5</w:t>
+            </w:r>
+            <w:r>
+              <w:rPr>
+                <w:rFonts w:ascii="Arial" w:hAnsi="Arial" w:cs="Arial"/>
+              </w:rPr>
+              <w:t xml:space="preserve"> -</w:t>
+            </w:r>
+            <w:r>
+              <w:rPr>
+                <w:rFonts w:ascii="Arial" w:hAnsi="Arial" w:cs="Arial"/>
+              </w:rPr>
+              <w:t xml:space="preserve"> Iniciar sesión</w:t>
             </w:r>
           </w:p>
         </w:tc>
@@ -3397,25 +3404,7 @@
                 <w:sz w:val="20"/>
                 <w:szCs w:val="20"/>
               </w:rPr>
-              <w:t>Disparador (</w:t>
-            </w:r>
-            <w:proofErr w:type="spellStart"/>
-            <w:r>
-              <w:rPr>
-                <w:rFonts w:ascii="Arial" w:hAnsi="Arial" w:cs="Arial"/>
-                <w:sz w:val="20"/>
-                <w:szCs w:val="20"/>
-              </w:rPr>
-              <w:t>trigger</w:t>
-            </w:r>
-            <w:proofErr w:type="spellEnd"/>
-            <w:r>
-              <w:rPr>
-                <w:rFonts w:ascii="Arial" w:hAnsi="Arial" w:cs="Arial"/>
-                <w:sz w:val="20"/>
-                <w:szCs w:val="20"/>
-              </w:rPr>
-              <w:t>):</w:t>
+              <w:t>Disparador (trigger):</w:t>
             </w:r>
           </w:p>
         </w:tc>
@@ -4392,7 +4381,25 @@
               <w:rPr>
                 <w:rFonts w:ascii="Arial" w:hAnsi="Arial" w:cs="Arial"/>
               </w:rPr>
-              <w:t>F2. Registro</w:t>
+              <w:t>F</w:t>
+            </w:r>
+            <w:r>
+              <w:rPr>
+                <w:rFonts w:ascii="Arial" w:hAnsi="Arial" w:cs="Arial"/>
+              </w:rPr>
+              <w:t>SAXIS2</w:t>
+            </w:r>
+            <w:r>
+              <w:rPr>
+                <w:rFonts w:ascii="Arial" w:hAnsi="Arial" w:cs="Arial"/>
+              </w:rPr>
+              <w:t xml:space="preserve"> - </w:t>
+            </w:r>
+            <w:r>
+              <w:rPr>
+                <w:rFonts w:ascii="Arial" w:hAnsi="Arial" w:cs="Arial"/>
+              </w:rPr>
+              <w:t>Registro</w:t>
             </w:r>
           </w:p>
         </w:tc>
@@ -4652,25 +4659,7 @@
                 <w:sz w:val="20"/>
                 <w:szCs w:val="20"/>
               </w:rPr>
-              <w:t>Disparador (</w:t>
-            </w:r>
-            <w:proofErr w:type="spellStart"/>
-            <w:r>
-              <w:rPr>
-                <w:rFonts w:ascii="Arial" w:hAnsi="Arial" w:cs="Arial"/>
-                <w:sz w:val="20"/>
-                <w:szCs w:val="20"/>
-              </w:rPr>
-              <w:t>trigger</w:t>
-            </w:r>
-            <w:proofErr w:type="spellEnd"/>
-            <w:r>
-              <w:rPr>
-                <w:rFonts w:ascii="Arial" w:hAnsi="Arial" w:cs="Arial"/>
-                <w:sz w:val="20"/>
-                <w:szCs w:val="20"/>
-              </w:rPr>
-              <w:t>):</w:t>
+              <w:t>Disparador (trigger):</w:t>
             </w:r>
           </w:p>
         </w:tc>
@@ -5332,7 +5321,25 @@
               <w:rPr>
                 <w:rFonts w:ascii="Arial" w:hAnsi="Arial" w:cs="Arial"/>
               </w:rPr>
-              <w:t>F1 – Buscar un producto</w:t>
+              <w:t>F</w:t>
+            </w:r>
+            <w:r>
+              <w:rPr>
+                <w:rFonts w:ascii="Arial" w:hAnsi="Arial" w:cs="Arial"/>
+              </w:rPr>
+              <w:t>SAXIS</w:t>
+            </w:r>
+            <w:r>
+              <w:rPr>
+                <w:rFonts w:ascii="Arial" w:hAnsi="Arial" w:cs="Arial"/>
+              </w:rPr>
+              <w:t>1</w:t>
+            </w:r>
+            <w:r>
+              <w:rPr>
+                <w:rFonts w:ascii="Arial" w:hAnsi="Arial" w:cs="Arial"/>
+              </w:rPr>
+              <w:t xml:space="preserve"> – Buscar un producto</w:t>
             </w:r>
           </w:p>
         </w:tc>
@@ -5669,25 +5676,7 @@
                 <w:sz w:val="20"/>
                 <w:szCs w:val="20"/>
               </w:rPr>
-              <w:t>Disparador (</w:t>
-            </w:r>
-            <w:proofErr w:type="spellStart"/>
-            <w:r>
-              <w:rPr>
-                <w:rFonts w:ascii="Arial" w:hAnsi="Arial" w:cs="Arial"/>
-                <w:sz w:val="20"/>
-                <w:szCs w:val="20"/>
-              </w:rPr>
-              <w:t>trigger</w:t>
-            </w:r>
-            <w:proofErr w:type="spellEnd"/>
-            <w:r>
-              <w:rPr>
-                <w:rFonts w:ascii="Arial" w:hAnsi="Arial" w:cs="Arial"/>
-                <w:sz w:val="20"/>
-                <w:szCs w:val="20"/>
-              </w:rPr>
-              <w:t>):</w:t>
+              <w:t>Disparador (trigger):</w:t>
             </w:r>
           </w:p>
         </w:tc>
@@ -5713,21 +5702,7 @@
               <w:rPr>
                 <w:rFonts w:ascii="Arial" w:hAnsi="Arial" w:cs="Arial"/>
               </w:rPr>
-              <w:t xml:space="preserve">El cliente presiona </w:t>
-            </w:r>
-            <w:proofErr w:type="spellStart"/>
-            <w:r>
-              <w:rPr>
-                <w:rFonts w:ascii="Arial" w:hAnsi="Arial" w:cs="Arial"/>
-              </w:rPr>
-              <w:t>enter</w:t>
-            </w:r>
-            <w:proofErr w:type="spellEnd"/>
-            <w:r>
-              <w:rPr>
-                <w:rFonts w:ascii="Arial" w:hAnsi="Arial" w:cs="Arial"/>
-              </w:rPr>
-              <w:t xml:space="preserve"> del teclado del equipo de cómputo o presiona el botón “buscar”.</w:t>
+              <w:t>El cliente presiona enter del teclado del equipo de cómputo o presiona el botón “buscar”.</w:t>
             </w:r>
           </w:p>
         </w:tc>
@@ -5978,21 +5953,7 @@
               <w:rPr>
                 <w:rFonts w:ascii="Arial" w:hAnsi="Arial" w:cs="Arial"/>
               </w:rPr>
-              <w:t>El usuario presiona la tecla ‘</w:t>
-            </w:r>
-            <w:proofErr w:type="spellStart"/>
-            <w:r>
-              <w:rPr>
-                <w:rFonts w:ascii="Arial" w:hAnsi="Arial" w:cs="Arial"/>
-              </w:rPr>
-              <w:t>enter</w:t>
-            </w:r>
-            <w:proofErr w:type="spellEnd"/>
-            <w:r>
-              <w:rPr>
-                <w:rFonts w:ascii="Arial" w:hAnsi="Arial" w:cs="Arial"/>
-              </w:rPr>
-              <w:t>’ del teclado o presiona en el botón de buscar.</w:t>
+              <w:t>El usuario presiona la tecla ‘enter’ del teclado o presiona en el botón de buscar.</w:t>
             </w:r>
           </w:p>
           <w:p>
@@ -6259,123 +6220,6 @@
       </w:tr>
     </w:tbl>
     <w:p/>
-    <w:p>
-      <w:pPr>
-        <w:jc w:val="center"/>
-        <w:rPr>
-          <w:rFonts w:ascii="Arial" w:hAnsi="Arial" w:cs="Arial"/>
-          <w:b/>
-          <w:bCs/>
-          <w:sz w:val="24"/>
-          <w:szCs w:val="24"/>
-        </w:rPr>
-      </w:pPr>
-      <w:r>
-        <w:rPr>
-          <w:rFonts w:ascii="Arial" w:hAnsi="Arial" w:cs="Arial"/>
-          <w:b/>
-          <w:bCs/>
-          <w:sz w:val="24"/>
-          <w:szCs w:val="24"/>
-        </w:rPr>
-        <w:t>Imágenes</w:t>
-      </w:r>
-      <w:r>
-        <w:rPr>
-          <w:rFonts w:ascii="Arial" w:hAnsi="Arial" w:cs="Arial"/>
-          <w:b/>
-          <w:bCs/>
-          <w:sz w:val="24"/>
-          <w:szCs w:val="24"/>
-        </w:rPr>
-        <w:t xml:space="preserve"> de la función “Buscar un producto”</w:t>
-      </w:r>
-    </w:p>
-    <w:p>
-      <w:r>
-        <w:rPr>
-          <w:noProof/>
-        </w:rPr>
-        <w:drawing>
-          <wp:inline distT="0" distB="0" distL="0" distR="0" wp14:anchorId="429E3F13" wp14:editId="4BE6A3AD">
-            <wp:extent cx="3188560" cy="3726611"/>
-            <wp:effectExtent l="0" t="0" r="0" b="7620"/>
-            <wp:docPr id="1" name="Imagen 1" descr="Imagen que contiene Escala de tiempo&#10;&#10;Descripción generada automáticamente"/>
-            <wp:cNvGraphicFramePr>
-              <a:graphicFrameLocks xmlns:a="http://schemas.openxmlformats.org/drawingml/2006/main" noChangeAspect="1"/>
-            </wp:cNvGraphicFramePr>
-            <a:graphic xmlns:a="http://schemas.openxmlformats.org/drawingml/2006/main">
-              <a:graphicData uri="http://schemas.openxmlformats.org/drawingml/2006/picture">
-                <pic:pic xmlns:pic="http://schemas.openxmlformats.org/drawingml/2006/picture">
-                  <pic:nvPicPr>
-                    <pic:cNvPr id="1" name="Imagen 1" descr="Imagen que contiene Escala de tiempo&#10;&#10;Descripción generada automáticamente"/>
-                    <pic:cNvPicPr/>
-                  </pic:nvPicPr>
-                  <pic:blipFill>
-                    <a:blip r:embed="rId8"/>
-                    <a:stretch>
-                      <a:fillRect/>
-                    </a:stretch>
-                  </pic:blipFill>
-                  <pic:spPr>
-                    <a:xfrm>
-                      <a:off x="0" y="0"/>
-                      <a:ext cx="3222716" cy="3766531"/>
-                    </a:xfrm>
-                    <a:prstGeom prst="rect">
-                      <a:avLst/>
-                    </a:prstGeom>
-                  </pic:spPr>
-                </pic:pic>
-              </a:graphicData>
-            </a:graphic>
-          </wp:inline>
-        </w:drawing>
-      </w:r>
-    </w:p>
-    <w:p>
-      <w:r>
-        <w:rPr>
-          <w:noProof/>
-        </w:rPr>
-        <w:lastRenderedPageBreak/>
-        <w:drawing>
-          <wp:inline distT="0" distB="0" distL="0" distR="0" wp14:anchorId="6A2213A3" wp14:editId="385854B8">
-            <wp:extent cx="3191773" cy="3694336"/>
-            <wp:effectExtent l="0" t="0" r="8890" b="1905"/>
-            <wp:docPr id="3" name="Imagen 3" descr="Texto&#10;&#10;Descripción generada automáticamente con confianza media"/>
-            <wp:cNvGraphicFramePr>
-              <a:graphicFrameLocks xmlns:a="http://schemas.openxmlformats.org/drawingml/2006/main" noChangeAspect="1"/>
-            </wp:cNvGraphicFramePr>
-            <a:graphic xmlns:a="http://schemas.openxmlformats.org/drawingml/2006/main">
-              <a:graphicData uri="http://schemas.openxmlformats.org/drawingml/2006/picture">
-                <pic:pic xmlns:pic="http://schemas.openxmlformats.org/drawingml/2006/picture">
-                  <pic:nvPicPr>
-                    <pic:cNvPr id="3" name="Imagen 3" descr="Texto&#10;&#10;Descripción generada automáticamente con confianza media"/>
-                    <pic:cNvPicPr/>
-                  </pic:nvPicPr>
-                  <pic:blipFill>
-                    <a:blip r:embed="rId9"/>
-                    <a:stretch>
-                      <a:fillRect/>
-                    </a:stretch>
-                  </pic:blipFill>
-                  <pic:spPr>
-                    <a:xfrm>
-                      <a:off x="0" y="0"/>
-                      <a:ext cx="3210278" cy="3715755"/>
-                    </a:xfrm>
-                    <a:prstGeom prst="rect">
-                      <a:avLst/>
-                    </a:prstGeom>
-                  </pic:spPr>
-                </pic:pic>
-              </a:graphicData>
-            </a:graphic>
-          </wp:inline>
-        </w:drawing>
-      </w:r>
-    </w:p>
     <w:p/>
     <w:p>
       <w:pPr>
@@ -6486,7 +6330,19 @@
               <w:rPr>
                 <w:rFonts w:ascii="Arial" w:hAnsi="Arial" w:cs="Arial"/>
               </w:rPr>
-              <w:t>F8 – Historial de compras</w:t>
+              <w:t>F</w:t>
+            </w:r>
+            <w:r>
+              <w:rPr>
+                <w:rFonts w:ascii="Arial" w:hAnsi="Arial" w:cs="Arial"/>
+              </w:rPr>
+              <w:t>SAXIS8</w:t>
+            </w:r>
+            <w:r>
+              <w:rPr>
+                <w:rFonts w:ascii="Arial" w:hAnsi="Arial" w:cs="Arial"/>
+              </w:rPr>
+              <w:t xml:space="preserve"> – Historial de compras</w:t>
             </w:r>
           </w:p>
         </w:tc>
@@ -6746,25 +6602,7 @@
                 <w:sz w:val="20"/>
                 <w:szCs w:val="20"/>
               </w:rPr>
-              <w:t>Disparador (</w:t>
-            </w:r>
-            <w:proofErr w:type="spellStart"/>
-            <w:r>
-              <w:rPr>
-                <w:rFonts w:ascii="Arial" w:hAnsi="Arial" w:cs="Arial"/>
-                <w:sz w:val="20"/>
-                <w:szCs w:val="20"/>
-              </w:rPr>
-              <w:t>trigger</w:t>
-            </w:r>
-            <w:proofErr w:type="spellEnd"/>
-            <w:r>
-              <w:rPr>
-                <w:rFonts w:ascii="Arial" w:hAnsi="Arial" w:cs="Arial"/>
-                <w:sz w:val="20"/>
-                <w:szCs w:val="20"/>
-              </w:rPr>
-              <w:t>):</w:t>
+              <w:t>Disparador (trigger):</w:t>
             </w:r>
           </w:p>
         </w:tc>
@@ -7371,6 +7209,7 @@
         <w:tc>
           <w:tcPr>
             <w:tcW w:w="6946" w:type="dxa"/>
+            <w:vAlign w:val="center"/>
           </w:tcPr>
           <w:p>
             <w:pPr>
@@ -7384,7 +7223,19 @@
               <w:rPr>
                 <w:rFonts w:ascii="Arial" w:hAnsi="Arial" w:cs="Arial"/>
               </w:rPr>
-              <w:t>F10 – Comentarios</w:t>
+              <w:t>F</w:t>
+            </w:r>
+            <w:r>
+              <w:rPr>
+                <w:rFonts w:ascii="Arial" w:hAnsi="Arial" w:cs="Arial"/>
+              </w:rPr>
+              <w:t>SAXIS10</w:t>
+            </w:r>
+            <w:r>
+              <w:rPr>
+                <w:rFonts w:ascii="Arial" w:hAnsi="Arial" w:cs="Arial"/>
+              </w:rPr>
+              <w:t xml:space="preserve"> - Comentarios</w:t>
             </w:r>
           </w:p>
         </w:tc>
@@ -7644,25 +7495,7 @@
                 <w:sz w:val="20"/>
                 <w:szCs w:val="20"/>
               </w:rPr>
-              <w:t>Disparador (</w:t>
-            </w:r>
-            <w:proofErr w:type="spellStart"/>
-            <w:r>
-              <w:rPr>
-                <w:rFonts w:ascii="Arial" w:hAnsi="Arial" w:cs="Arial"/>
-                <w:sz w:val="20"/>
-                <w:szCs w:val="20"/>
-              </w:rPr>
-              <w:t>trigger</w:t>
-            </w:r>
-            <w:proofErr w:type="spellEnd"/>
-            <w:r>
-              <w:rPr>
-                <w:rFonts w:ascii="Arial" w:hAnsi="Arial" w:cs="Arial"/>
-                <w:sz w:val="20"/>
-                <w:szCs w:val="20"/>
-              </w:rPr>
-              <w:t>):</w:t>
+              <w:t>Disparador (trigger):</w:t>
             </w:r>
           </w:p>
         </w:tc>
@@ -8318,7 +8151,25 @@
               <w:rPr>
                 <w:rFonts w:ascii="Arial" w:hAnsi="Arial" w:cs="Arial"/>
               </w:rPr>
-              <w:t>F7 – Comprar producto</w:t>
+              <w:t>F</w:t>
+            </w:r>
+            <w:r>
+              <w:rPr>
+                <w:rFonts w:ascii="Arial" w:hAnsi="Arial" w:cs="Arial"/>
+              </w:rPr>
+              <w:t>SAXIS7</w:t>
+            </w:r>
+            <w:r>
+              <w:rPr>
+                <w:rFonts w:ascii="Arial" w:hAnsi="Arial" w:cs="Arial"/>
+              </w:rPr>
+              <w:t xml:space="preserve"> </w:t>
+            </w:r>
+            <w:r>
+              <w:rPr>
+                <w:rFonts w:ascii="Arial" w:hAnsi="Arial" w:cs="Arial"/>
+              </w:rPr>
+              <w:t>– Comprar producto</w:t>
             </w:r>
           </w:p>
         </w:tc>
@@ -8655,25 +8506,7 @@
                 <w:sz w:val="20"/>
                 <w:szCs w:val="20"/>
               </w:rPr>
-              <w:t>Disparador (</w:t>
-            </w:r>
-            <w:proofErr w:type="spellStart"/>
-            <w:r>
-              <w:rPr>
-                <w:rFonts w:ascii="Arial" w:hAnsi="Arial" w:cs="Arial"/>
-                <w:sz w:val="20"/>
-                <w:szCs w:val="20"/>
-              </w:rPr>
-              <w:t>trigger</w:t>
-            </w:r>
-            <w:proofErr w:type="spellEnd"/>
-            <w:r>
-              <w:rPr>
-                <w:rFonts w:ascii="Arial" w:hAnsi="Arial" w:cs="Arial"/>
-                <w:sz w:val="20"/>
-                <w:szCs w:val="20"/>
-              </w:rPr>
-              <w:t>):</w:t>
+              <w:t>Disparador (trigger):</w:t>
             </w:r>
           </w:p>
         </w:tc>
@@ -8727,21 +8560,7 @@
               <w:rPr>
                 <w:rFonts w:ascii="Arial" w:hAnsi="Arial" w:cs="Arial"/>
               </w:rPr>
-              <w:t xml:space="preserve">Además, después se le solicitará la información de entrega y el método de pago, el cliente deberá seleccionarlo con un método de </w:t>
-            </w:r>
-            <w:proofErr w:type="spellStart"/>
-            <w:r>
-              <w:rPr>
-                <w:rFonts w:ascii="Arial" w:hAnsi="Arial" w:cs="Arial"/>
-              </w:rPr>
-              <w:t>RadioBox</w:t>
-            </w:r>
-            <w:proofErr w:type="spellEnd"/>
-            <w:r>
-              <w:rPr>
-                <w:rFonts w:ascii="Arial" w:hAnsi="Arial" w:cs="Arial"/>
-              </w:rPr>
-              <w:t xml:space="preserve"> y presionar en “siguiente”.</w:t>
+              <w:t>Además, después se le solicitará la información de entrega y el método de pago, el cliente deberá seleccionarlo con un método de RadioBox y presionar en “siguiente”.</w:t>
             </w:r>
           </w:p>
           <w:p>
@@ -8890,21 +8709,7 @@
               <w:rPr>
                 <w:rFonts w:ascii="Arial" w:hAnsi="Arial" w:cs="Arial"/>
               </w:rPr>
-              <w:t xml:space="preserve">El sistema le enviará un correo con notificando que el producto </w:t>
-            </w:r>
-            <w:proofErr w:type="spellStart"/>
-            <w:r>
-              <w:rPr>
-                <w:rFonts w:ascii="Arial" w:hAnsi="Arial" w:cs="Arial"/>
-              </w:rPr>
-              <w:t>a</w:t>
-            </w:r>
-            <w:proofErr w:type="spellEnd"/>
-            <w:r>
-              <w:rPr>
-                <w:rFonts w:ascii="Arial" w:hAnsi="Arial" w:cs="Arial"/>
-              </w:rPr>
-              <w:t xml:space="preserve"> sido entregado. Y si el cliente lo desea, podrá agregar un comentario al producto que recibió.</w:t>
+              <w:t>El sistema le enviará un correo con notificando que el producto a sido entregado. Y si el cliente lo desea, podrá agregar un comentario al producto que recibió.</w:t>
             </w:r>
           </w:p>
         </w:tc>
@@ -9895,7 +9700,7 @@
     <w:p/>
     <w:p/>
     <w:sectPr>
-      <w:headerReference w:type="default" r:id="rId10"/>
+      <w:headerReference w:type="default" r:id="rId8"/>
       <w:pgSz w:w="11906" w:h="16838"/>
       <w:pgMar w:top="1417" w:right="1701" w:bottom="1417" w:left="1701" w:header="708" w:footer="708" w:gutter="0"/>
       <w:cols w:space="708"/>

</xml_diff>

<commit_message>
Corregí las tablas de inicio de sesión y comentario, agregandole <<include>>, de igual forma agregué algunas referencia del cuál me he estado basando, Agregué la interfaz de caso de uso de inicio de sesión
</commit_message>
<xml_diff>
--- a/Casos de Uso/Casos de Uso.docx
+++ b/Casos de Uso/Casos de Uso.docx
@@ -273,20 +273,8 @@
           <w:szCs w:val="28"/>
           <w:lang w:eastAsia="es-MX"/>
         </w:rPr>
-        <w:t xml:space="preserve">Guzmán Ortega Axel </w:t>
+        <w:t>Guzmán Ortega Axel Yael</w:t>
       </w:r>
-      <w:proofErr w:type="spellStart"/>
-      <w:r>
-        <w:rPr>
-          <w:rFonts w:ascii="Arial" w:eastAsia="Times New Roman" w:hAnsi="Arial" w:cs="Arial"/>
-          <w:color w:val="000000"/>
-          <w:sz w:val="28"/>
-          <w:szCs w:val="28"/>
-          <w:lang w:eastAsia="es-MX"/>
-        </w:rPr>
-        <w:t>Yael</w:t>
-      </w:r>
-      <w:proofErr w:type="spellEnd"/>
     </w:p>
     <w:p>
       <w:pPr>
@@ -2424,19 +2412,8 @@
                 <w:sz w:val="20"/>
                 <w:szCs w:val="20"/>
               </w:rPr>
-              <w:t xml:space="preserve">Miguel </w:t>
-            </w:r>
-            <w:proofErr w:type="spellStart"/>
-            <w:r>
-              <w:rPr>
-                <w:rFonts w:ascii="Arial" w:hAnsi="Arial" w:cs="Arial"/>
-                <w:bCs/>
-                <w:sz w:val="20"/>
-                <w:szCs w:val="20"/>
-              </w:rPr>
-              <w:t>Guzman</w:t>
-            </w:r>
-            <w:proofErr w:type="spellEnd"/>
+              <w:t>Miguel Guzman</w:t>
+            </w:r>
           </w:p>
         </w:tc>
         <w:tc>
@@ -2536,19 +2513,8 @@
                 <w:sz w:val="20"/>
                 <w:szCs w:val="20"/>
               </w:rPr>
-              <w:t xml:space="preserve">Axel </w:t>
-            </w:r>
-            <w:proofErr w:type="spellStart"/>
-            <w:r>
-              <w:rPr>
-                <w:rFonts w:ascii="Arial" w:hAnsi="Arial" w:cs="Arial"/>
-                <w:bCs/>
-                <w:sz w:val="20"/>
-                <w:szCs w:val="20"/>
-              </w:rPr>
-              <w:t>Guzman</w:t>
-            </w:r>
-            <w:proofErr w:type="spellEnd"/>
+              <w:t>Axel Guzman</w:t>
+            </w:r>
           </w:p>
         </w:tc>
         <w:tc>
@@ -2648,19 +2614,8 @@
                 <w:sz w:val="20"/>
                 <w:szCs w:val="20"/>
               </w:rPr>
-              <w:t xml:space="preserve">Miguel </w:t>
-            </w:r>
-            <w:proofErr w:type="spellStart"/>
-            <w:r>
-              <w:rPr>
-                <w:rFonts w:ascii="Arial" w:hAnsi="Arial" w:cs="Arial"/>
-                <w:bCs/>
-                <w:sz w:val="20"/>
-                <w:szCs w:val="20"/>
-              </w:rPr>
-              <w:t>Guzman</w:t>
-            </w:r>
-            <w:proofErr w:type="spellEnd"/>
+              <w:t>Miguel Guzman</w:t>
+            </w:r>
           </w:p>
         </w:tc>
         <w:tc>
@@ -2779,19 +2734,8 @@
                 <w:sz w:val="20"/>
                 <w:szCs w:val="20"/>
               </w:rPr>
-              <w:t xml:space="preserve">Miguel </w:t>
-            </w:r>
-            <w:proofErr w:type="spellStart"/>
-            <w:r>
-              <w:rPr>
-                <w:rFonts w:ascii="Arial" w:hAnsi="Arial" w:cs="Arial"/>
-                <w:bCs/>
-                <w:sz w:val="20"/>
-                <w:szCs w:val="20"/>
-              </w:rPr>
-              <w:t>Guzman</w:t>
-            </w:r>
-            <w:proofErr w:type="spellEnd"/>
+              <w:t>Miguel Guzman</w:t>
+            </w:r>
           </w:p>
         </w:tc>
         <w:tc>
@@ -3093,19 +3037,8 @@
                 <w:sz w:val="20"/>
                 <w:szCs w:val="20"/>
               </w:rPr>
-              <w:t xml:space="preserve">Miguel </w:t>
-            </w:r>
-            <w:proofErr w:type="spellStart"/>
-            <w:r>
-              <w:rPr>
-                <w:rFonts w:ascii="Arial" w:hAnsi="Arial" w:cs="Arial"/>
-                <w:bCs/>
-                <w:sz w:val="20"/>
-                <w:szCs w:val="20"/>
-              </w:rPr>
-              <w:t>Guzman</w:t>
-            </w:r>
-            <w:proofErr w:type="spellEnd"/>
+              <w:t>Miguel Guzman</w:t>
+            </w:r>
           </w:p>
         </w:tc>
         <w:tc>
@@ -3366,32 +3299,32 @@
                 <w:sz w:val="20"/>
                 <w:szCs w:val="20"/>
               </w:rPr>
-              <w:t>13</w:t>
-            </w:r>
-            <w:r>
+              <w:t>13/12/21</w:t>
+            </w:r>
+          </w:p>
+        </w:tc>
+        <w:tc>
+          <w:tcPr>
+            <w:tcW w:w="5528" w:type="dxa"/>
+          </w:tcPr>
+          <w:p>
+            <w:pPr>
               <w:rPr>
                 <w:rFonts w:ascii="Arial" w:hAnsi="Arial" w:cs="Arial"/>
                 <w:bCs/>
                 <w:sz w:val="20"/>
                 <w:szCs w:val="20"/>
               </w:rPr>
-              <w:t>/12/21</w:t>
-            </w:r>
-          </w:p>
-        </w:tc>
-        <w:tc>
-          <w:tcPr>
-            <w:tcW w:w="5528" w:type="dxa"/>
-          </w:tcPr>
-          <w:p>
-            <w:pPr>
+            </w:pPr>
+            <w:r>
               <w:rPr>
                 <w:rFonts w:ascii="Arial" w:hAnsi="Arial" w:cs="Arial"/>
                 <w:bCs/>
                 <w:sz w:val="20"/>
                 <w:szCs w:val="20"/>
               </w:rPr>
-            </w:pPr>
+              <w:t xml:space="preserve">Añadí la lista de casos de uso, modifique las tablas de “Productos Deseados” y </w:t>
+            </w:r>
             <w:r>
               <w:rPr>
                 <w:rFonts w:ascii="Arial" w:hAnsi="Arial" w:cs="Arial"/>
@@ -3399,7 +3332,7 @@
                 <w:sz w:val="20"/>
                 <w:szCs w:val="20"/>
               </w:rPr>
-              <w:t xml:space="preserve">Añadí la lista de casos de uso, modifique las tablas de </w:t>
+              <w:t>“</w:t>
             </w:r>
             <w:r>
               <w:rPr>
@@ -3408,7 +3341,7 @@
                 <w:sz w:val="20"/>
                 <w:szCs w:val="20"/>
               </w:rPr>
-              <w:t xml:space="preserve">“Productos Deseados” y </w:t>
+              <w:t xml:space="preserve">Registros”, agregando </w:t>
             </w:r>
             <w:r>
               <w:rPr>
@@ -3426,54 +3359,7 @@
                 <w:sz w:val="20"/>
                 <w:szCs w:val="20"/>
               </w:rPr>
-              <w:t>Registros”</w:t>
-            </w:r>
-            <w:r>
-              <w:rPr>
-                <w:rFonts w:ascii="Arial" w:hAnsi="Arial" w:cs="Arial"/>
-                <w:bCs/>
-                <w:sz w:val="20"/>
-                <w:szCs w:val="20"/>
-              </w:rPr>
-              <w:t xml:space="preserve">, agregando </w:t>
-            </w:r>
-            <w:r>
-              <w:rPr>
-                <w:rFonts w:ascii="Arial" w:hAnsi="Arial" w:cs="Arial"/>
-                <w:bCs/>
-                <w:sz w:val="20"/>
-                <w:szCs w:val="20"/>
-              </w:rPr>
-              <w:t>“</w:t>
-            </w:r>
-            <w:r>
-              <w:rPr>
-                <w:rFonts w:ascii="Arial" w:hAnsi="Arial" w:cs="Arial"/>
-                <w:bCs/>
-                <w:sz w:val="20"/>
-                <w:szCs w:val="20"/>
-              </w:rPr>
-              <w:t>&lt;&lt;</w:t>
-            </w:r>
-            <w:proofErr w:type="spellStart"/>
-            <w:r>
-              <w:rPr>
-                <w:rFonts w:ascii="Arial" w:hAnsi="Arial" w:cs="Arial"/>
-                <w:bCs/>
-                <w:sz w:val="20"/>
-                <w:szCs w:val="20"/>
-              </w:rPr>
-              <w:t>include</w:t>
-            </w:r>
-            <w:proofErr w:type="spellEnd"/>
-            <w:r>
-              <w:rPr>
-                <w:rFonts w:ascii="Arial" w:hAnsi="Arial" w:cs="Arial"/>
-                <w:bCs/>
-                <w:sz w:val="20"/>
-                <w:szCs w:val="20"/>
-              </w:rPr>
-              <w:t>&gt;&gt;” para optimizar las tablas; agregue en el apéndice el caso de uso de registros.</w:t>
+              <w:t>&lt;&lt;include&gt;&gt;” para optimizar las tablas; agregue en el apéndice el caso de uso de registros.</w:t>
             </w:r>
           </w:p>
         </w:tc>
@@ -3505,7 +3391,18 @@
     </w:tbl>
     <w:p/>
     <w:p>
-      <w:fldSimple w:instr=" TOC \o &quot;3-3&quot; \h \z \u \t &quot;Título 1;1;Título 2;2&quot; "/>
+      <w:r>
+        <w:fldChar w:fldCharType="begin"/>
+      </w:r>
+      <w:r>
+        <w:instrText xml:space="preserve"> TOC \o "3-3" \h \z \u \t "Título 1;1;Título 2;2" </w:instrText>
+      </w:r>
+      <w:r>
+        <w:fldChar w:fldCharType="separate"/>
+      </w:r>
+      <w:r>
+        <w:fldChar w:fldCharType="end"/>
+      </w:r>
     </w:p>
     <w:p>
       <w:pPr>
@@ -4498,25 +4395,7 @@
                 <w:sz w:val="20"/>
                 <w:szCs w:val="20"/>
               </w:rPr>
-              <w:t>Disparador (</w:t>
-            </w:r>
-            <w:proofErr w:type="spellStart"/>
-            <w:r>
-              <w:rPr>
-                <w:rFonts w:ascii="Arial" w:hAnsi="Arial" w:cs="Arial"/>
-                <w:sz w:val="20"/>
-                <w:szCs w:val="20"/>
-              </w:rPr>
-              <w:t>trigger</w:t>
-            </w:r>
-            <w:proofErr w:type="spellEnd"/>
-            <w:r>
-              <w:rPr>
-                <w:rFonts w:ascii="Arial" w:hAnsi="Arial" w:cs="Arial"/>
-                <w:sz w:val="20"/>
-                <w:szCs w:val="20"/>
-              </w:rPr>
-              <w:t>):</w:t>
+              <w:t>Disparador (trigger):</w:t>
             </w:r>
           </w:p>
         </w:tc>
@@ -5946,25 +5825,7 @@
                 <w:sz w:val="20"/>
                 <w:szCs w:val="20"/>
               </w:rPr>
-              <w:t>Disparador (</w:t>
-            </w:r>
-            <w:proofErr w:type="spellStart"/>
-            <w:r>
-              <w:rPr>
-                <w:rFonts w:ascii="Arial" w:hAnsi="Arial" w:cs="Arial"/>
-                <w:sz w:val="20"/>
-                <w:szCs w:val="20"/>
-              </w:rPr>
-              <w:t>trigger</w:t>
-            </w:r>
-            <w:proofErr w:type="spellEnd"/>
-            <w:r>
-              <w:rPr>
-                <w:rFonts w:ascii="Arial" w:hAnsi="Arial" w:cs="Arial"/>
-                <w:sz w:val="20"/>
-                <w:szCs w:val="20"/>
-              </w:rPr>
-              <w:t>):</w:t>
+              <w:t>Disparador (trigger):</w:t>
             </w:r>
           </w:p>
         </w:tc>
@@ -7101,25 +6962,7 @@
                 <w:sz w:val="20"/>
                 <w:szCs w:val="20"/>
               </w:rPr>
-              <w:t>Disparador (</w:t>
-            </w:r>
-            <w:proofErr w:type="spellStart"/>
-            <w:r>
-              <w:rPr>
-                <w:rFonts w:ascii="Arial" w:hAnsi="Arial" w:cs="Arial"/>
-                <w:sz w:val="20"/>
-                <w:szCs w:val="20"/>
-              </w:rPr>
-              <w:t>trigger</w:t>
-            </w:r>
-            <w:proofErr w:type="spellEnd"/>
-            <w:r>
-              <w:rPr>
-                <w:rFonts w:ascii="Arial" w:hAnsi="Arial" w:cs="Arial"/>
-                <w:sz w:val="20"/>
-                <w:szCs w:val="20"/>
-              </w:rPr>
-              <w:t>):</w:t>
+              <w:t>Disparador (trigger):</w:t>
             </w:r>
           </w:p>
         </w:tc>
@@ -7149,25 +6992,7 @@
                 <w:sz w:val="20"/>
                 <w:szCs w:val="20"/>
               </w:rPr>
-              <w:t xml:space="preserve">El cliente presiona </w:t>
-            </w:r>
-            <w:proofErr w:type="spellStart"/>
-            <w:r>
-              <w:rPr>
-                <w:rFonts w:ascii="Arial" w:hAnsi="Arial" w:cs="Arial"/>
-                <w:sz w:val="20"/>
-                <w:szCs w:val="20"/>
-              </w:rPr>
-              <w:t>enter</w:t>
-            </w:r>
-            <w:proofErr w:type="spellEnd"/>
-            <w:r>
-              <w:rPr>
-                <w:rFonts w:ascii="Arial" w:hAnsi="Arial" w:cs="Arial"/>
-                <w:sz w:val="20"/>
-                <w:szCs w:val="20"/>
-              </w:rPr>
-              <w:t xml:space="preserve"> del teclado del equipo de cómputo o presiona el botón “buscar”.</w:t>
+              <w:t>El cliente presiona enter del teclado del equipo de cómputo o presiona el botón “buscar”.</w:t>
             </w:r>
           </w:p>
         </w:tc>
@@ -7441,25 +7266,7 @@
                 <w:sz w:val="20"/>
                 <w:szCs w:val="20"/>
               </w:rPr>
-              <w:t>El usuario presiona la tecla ‘</w:t>
-            </w:r>
-            <w:proofErr w:type="spellStart"/>
-            <w:r>
-              <w:rPr>
-                <w:rFonts w:ascii="Arial" w:hAnsi="Arial" w:cs="Arial"/>
-                <w:sz w:val="20"/>
-                <w:szCs w:val="20"/>
-              </w:rPr>
-              <w:t>enter</w:t>
-            </w:r>
-            <w:proofErr w:type="spellEnd"/>
-            <w:r>
-              <w:rPr>
-                <w:rFonts w:ascii="Arial" w:hAnsi="Arial" w:cs="Arial"/>
-                <w:sz w:val="20"/>
-                <w:szCs w:val="20"/>
-              </w:rPr>
-              <w:t>’ del teclado o presiona en el botón de buscar.</w:t>
+              <w:t>El usuario presiona la tecla ‘enter’ del teclado o presiona en el botón de buscar.</w:t>
             </w:r>
           </w:p>
           <w:p>
@@ -8154,25 +7961,7 @@
                 <w:sz w:val="20"/>
                 <w:szCs w:val="20"/>
               </w:rPr>
-              <w:t>Disparador (</w:t>
-            </w:r>
-            <w:proofErr w:type="spellStart"/>
-            <w:r>
-              <w:rPr>
-                <w:rFonts w:ascii="Arial" w:hAnsi="Arial" w:cs="Arial"/>
-                <w:sz w:val="20"/>
-                <w:szCs w:val="20"/>
-              </w:rPr>
-              <w:t>trigger</w:t>
-            </w:r>
-            <w:proofErr w:type="spellEnd"/>
-            <w:r>
-              <w:rPr>
-                <w:rFonts w:ascii="Arial" w:hAnsi="Arial" w:cs="Arial"/>
-                <w:sz w:val="20"/>
-                <w:szCs w:val="20"/>
-              </w:rPr>
-              <w:t>):</w:t>
+              <w:t>Disparador (trigger):</w:t>
             </w:r>
           </w:p>
         </w:tc>
@@ -8772,6 +8561,11 @@
         </w:tc>
       </w:tr>
     </w:tbl>
+    <w:p/>
+    <w:p/>
+    <w:p/>
+    <w:p/>
+    <w:p/>
     <w:p/>
     <w:p/>
     <w:p>
@@ -8799,6 +8593,7 @@
           <w:b w:val="0"/>
           <w:bCs/>
         </w:rPr>
+        <w:lastRenderedPageBreak/>
         <w:t>Casos de uso de la función ‘Comentarios’</w:t>
       </w:r>
       <w:bookmarkEnd w:id="12"/>
@@ -8867,25 +8662,19 @@
               <w:cnfStyle w:val="100000000000" w:firstRow="1" w:lastRow="0" w:firstColumn="0" w:lastColumn="0" w:oddVBand="0" w:evenVBand="0" w:oddHBand="0" w:evenHBand="0" w:firstRowFirstColumn="0" w:firstRowLastColumn="0" w:lastRowFirstColumn="0" w:lastRowLastColumn="0"/>
               <w:rPr>
                 <w:rFonts w:ascii="Arial" w:hAnsi="Arial" w:cs="Arial"/>
-                <w:sz w:val="20"/>
-                <w:szCs w:val="20"/>
-              </w:rPr>
-            </w:pPr>
-            <w:r>
-              <w:rPr>
-                <w:rFonts w:ascii="Arial" w:hAnsi="Arial" w:cs="Arial"/>
-                <w:sz w:val="20"/>
-                <w:szCs w:val="20"/>
-              </w:rPr>
-              <w:t>PC_COMPRO</w:t>
-            </w:r>
-            <w:r>
-              <w:rPr>
-                <w:rFonts w:ascii="Arial" w:hAnsi="Arial" w:cs="Arial"/>
-                <w:sz w:val="20"/>
-                <w:szCs w:val="20"/>
-              </w:rPr>
-              <w:t xml:space="preserve"> - Comentarios</w:t>
+              </w:rPr>
+            </w:pPr>
+            <w:r>
+              <w:rPr>
+                <w:rFonts w:ascii="Arial" w:hAnsi="Arial" w:cs="Arial"/>
+              </w:rPr>
+              <w:t>F</w:t>
+            </w:r>
+            <w:r>
+              <w:rPr>
+                <w:rFonts w:ascii="Arial" w:hAnsi="Arial" w:cs="Arial"/>
+              </w:rPr>
+              <w:t>SAXIS10 - Comentarios</w:t>
             </w:r>
           </w:p>
         </w:tc>
@@ -8927,15 +8716,11 @@
               <w:cnfStyle w:val="000000100000" w:firstRow="0" w:lastRow="0" w:firstColumn="0" w:lastColumn="0" w:oddVBand="0" w:evenVBand="0" w:oddHBand="1" w:evenHBand="0" w:firstRowFirstColumn="0" w:firstRowLastColumn="0" w:lastRowFirstColumn="0" w:lastRowLastColumn="0"/>
               <w:rPr>
                 <w:rFonts w:ascii="Arial" w:hAnsi="Arial" w:cs="Arial"/>
-                <w:sz w:val="20"/>
-                <w:szCs w:val="20"/>
-              </w:rPr>
-            </w:pPr>
-            <w:r>
-              <w:rPr>
-                <w:rFonts w:ascii="Arial" w:hAnsi="Arial" w:cs="Arial"/>
-                <w:sz w:val="20"/>
-                <w:szCs w:val="20"/>
+              </w:rPr>
+            </w:pPr>
+            <w:r>
+              <w:rPr>
+                <w:rFonts w:ascii="Arial" w:hAnsi="Arial" w:cs="Arial"/>
               </w:rPr>
               <w:t>“Nombre del cliente”</w:t>
             </w:r>
@@ -8963,7 +8748,6 @@
                 <w:sz w:val="20"/>
                 <w:szCs w:val="20"/>
               </w:rPr>
-              <w:lastRenderedPageBreak/>
               <w:t>Fecha de comentario:</w:t>
             </w:r>
           </w:p>
@@ -8977,15 +8761,11 @@
               <w:cnfStyle w:val="000000000000" w:firstRow="0" w:lastRow="0" w:firstColumn="0" w:lastColumn="0" w:oddVBand="0" w:evenVBand="0" w:oddHBand="0" w:evenHBand="0" w:firstRowFirstColumn="0" w:firstRowLastColumn="0" w:lastRowFirstColumn="0" w:lastRowLastColumn="0"/>
               <w:rPr>
                 <w:rFonts w:ascii="Arial" w:hAnsi="Arial" w:cs="Arial"/>
-                <w:sz w:val="20"/>
-                <w:szCs w:val="20"/>
-              </w:rPr>
-            </w:pPr>
-            <w:r>
-              <w:rPr>
-                <w:rFonts w:ascii="Arial" w:hAnsi="Arial" w:cs="Arial"/>
-                <w:sz w:val="20"/>
-                <w:szCs w:val="20"/>
+              </w:rPr>
+            </w:pPr>
+            <w:r>
+              <w:rPr>
+                <w:rFonts w:ascii="Arial" w:hAnsi="Arial" w:cs="Arial"/>
               </w:rPr>
               <w:t>“Fecha del comentario”</w:t>
             </w:r>
@@ -9029,15 +8809,11 @@
               <w:cnfStyle w:val="000000100000" w:firstRow="0" w:lastRow="0" w:firstColumn="0" w:lastColumn="0" w:oddVBand="0" w:evenVBand="0" w:oddHBand="1" w:evenHBand="0" w:firstRowFirstColumn="0" w:firstRowLastColumn="0" w:lastRowFirstColumn="0" w:lastRowLastColumn="0"/>
               <w:rPr>
                 <w:rFonts w:ascii="Arial" w:hAnsi="Arial" w:cs="Arial"/>
-                <w:sz w:val="20"/>
-                <w:szCs w:val="20"/>
-              </w:rPr>
-            </w:pPr>
-            <w:r>
-              <w:rPr>
-                <w:rFonts w:ascii="Arial" w:hAnsi="Arial" w:cs="Arial"/>
-                <w:sz w:val="20"/>
-                <w:szCs w:val="20"/>
+              </w:rPr>
+            </w:pPr>
+            <w:r>
+              <w:rPr>
+                <w:rFonts w:ascii="Arial" w:hAnsi="Arial" w:cs="Arial"/>
               </w:rPr>
               <w:t>Cliente, Administrador</w:t>
             </w:r>
@@ -9078,15 +8854,11 @@
               <w:cnfStyle w:val="000000000000" w:firstRow="0" w:lastRow="0" w:firstColumn="0" w:lastColumn="0" w:oddVBand="0" w:evenVBand="0" w:oddHBand="0" w:evenHBand="0" w:firstRowFirstColumn="0" w:firstRowLastColumn="0" w:lastRowFirstColumn="0" w:lastRowLastColumn="0"/>
               <w:rPr>
                 <w:rFonts w:ascii="Arial" w:hAnsi="Arial" w:cs="Arial"/>
-                <w:sz w:val="20"/>
-                <w:szCs w:val="20"/>
-              </w:rPr>
-            </w:pPr>
-            <w:r>
-              <w:rPr>
-                <w:rFonts w:ascii="Arial" w:hAnsi="Arial" w:cs="Arial"/>
-                <w:sz w:val="20"/>
-                <w:szCs w:val="20"/>
+              </w:rPr>
+            </w:pPr>
+            <w:r>
+              <w:rPr>
+                <w:rFonts w:ascii="Arial" w:hAnsi="Arial" w:cs="Arial"/>
               </w:rPr>
               <w:t>Manejador de base de datos</w:t>
             </w:r>
@@ -9130,15 +8902,11 @@
               <w:cnfStyle w:val="000000100000" w:firstRow="0" w:lastRow="0" w:firstColumn="0" w:lastColumn="0" w:oddVBand="0" w:evenVBand="0" w:oddHBand="1" w:evenHBand="0" w:firstRowFirstColumn="0" w:firstRowLastColumn="0" w:lastRowFirstColumn="0" w:lastRowLastColumn="0"/>
               <w:rPr>
                 <w:rFonts w:ascii="Arial" w:hAnsi="Arial" w:cs="Arial"/>
-                <w:sz w:val="20"/>
-                <w:szCs w:val="20"/>
-              </w:rPr>
-            </w:pPr>
-            <w:r>
-              <w:rPr>
-                <w:rFonts w:ascii="Arial" w:hAnsi="Arial" w:cs="Arial"/>
-                <w:sz w:val="20"/>
-                <w:szCs w:val="20"/>
+              </w:rPr>
+            </w:pPr>
+            <w:r>
+              <w:rPr>
+                <w:rFonts w:ascii="Arial" w:hAnsi="Arial" w:cs="Arial"/>
               </w:rPr>
               <w:t>Le permite al cliente realizar comentarios respecto al funcionamiento del sistema, del producto, del precio o bien de lo que quiera.</w:t>
             </w:r>
@@ -9166,25 +8934,7 @@
                 <w:sz w:val="20"/>
                 <w:szCs w:val="20"/>
               </w:rPr>
-              <w:t>Disparador (</w:t>
-            </w:r>
-            <w:proofErr w:type="spellStart"/>
-            <w:r>
-              <w:rPr>
-                <w:rFonts w:ascii="Arial" w:hAnsi="Arial" w:cs="Arial"/>
-                <w:sz w:val="20"/>
-                <w:szCs w:val="20"/>
-              </w:rPr>
-              <w:t>trigger</w:t>
-            </w:r>
-            <w:proofErr w:type="spellEnd"/>
-            <w:r>
-              <w:rPr>
-                <w:rFonts w:ascii="Arial" w:hAnsi="Arial" w:cs="Arial"/>
-                <w:sz w:val="20"/>
-                <w:szCs w:val="20"/>
-              </w:rPr>
-              <w:t>):</w:t>
+              <w:t>Disparador (trigger):</w:t>
             </w:r>
           </w:p>
         </w:tc>
@@ -9197,15 +8947,11 @@
               <w:cnfStyle w:val="000000000000" w:firstRow="0" w:lastRow="0" w:firstColumn="0" w:lastColumn="0" w:oddVBand="0" w:evenVBand="0" w:oddHBand="0" w:evenHBand="0" w:firstRowFirstColumn="0" w:firstRowLastColumn="0" w:lastRowFirstColumn="0" w:lastRowLastColumn="0"/>
               <w:rPr>
                 <w:rFonts w:ascii="Arial" w:hAnsi="Arial" w:cs="Arial"/>
-                <w:sz w:val="20"/>
-                <w:szCs w:val="20"/>
-              </w:rPr>
-            </w:pPr>
-            <w:r>
-              <w:rPr>
-                <w:rFonts w:ascii="Arial" w:hAnsi="Arial" w:cs="Arial"/>
-                <w:sz w:val="20"/>
-                <w:szCs w:val="20"/>
+              </w:rPr>
+            </w:pPr>
+            <w:r>
+              <w:rPr>
+                <w:rFonts w:ascii="Arial" w:hAnsi="Arial" w:cs="Arial"/>
               </w:rPr>
               <w:t xml:space="preserve">En cada uno de los productos habrá una sección de comentarios donde el cliente podrá interactuar y opinar sobre el producto seleccionado </w:t>
             </w:r>
@@ -9249,15 +8995,11 @@
               <w:cnfStyle w:val="000000100000" w:firstRow="0" w:lastRow="0" w:firstColumn="0" w:lastColumn="0" w:oddVBand="0" w:evenVBand="0" w:oddHBand="1" w:evenHBand="0" w:firstRowFirstColumn="0" w:firstRowLastColumn="0" w:lastRowFirstColumn="0" w:lastRowLastColumn="0"/>
               <w:rPr>
                 <w:rFonts w:ascii="Arial" w:hAnsi="Arial" w:cs="Arial"/>
-                <w:sz w:val="20"/>
-                <w:szCs w:val="20"/>
-              </w:rPr>
-            </w:pPr>
-            <w:r>
-              <w:rPr>
-                <w:rFonts w:ascii="Arial" w:hAnsi="Arial" w:cs="Arial"/>
-                <w:sz w:val="20"/>
-                <w:szCs w:val="20"/>
+              </w:rPr>
+            </w:pPr>
+            <w:r>
+              <w:rPr>
+                <w:rFonts w:ascii="Arial" w:hAnsi="Arial" w:cs="Arial"/>
               </w:rPr>
               <w:t>El cliente deberá iniciar sesión de cuenta antes de poder realizar algún comentario.</w:t>
             </w:r>
@@ -9298,15 +9040,11 @@
               <w:cnfStyle w:val="000000000000" w:firstRow="0" w:lastRow="0" w:firstColumn="0" w:lastColumn="0" w:oddVBand="0" w:evenVBand="0" w:oddHBand="0" w:evenHBand="0" w:firstRowFirstColumn="0" w:firstRowLastColumn="0" w:lastRowFirstColumn="0" w:lastRowLastColumn="0"/>
               <w:rPr>
                 <w:rFonts w:ascii="Arial" w:hAnsi="Arial" w:cs="Arial"/>
-                <w:sz w:val="20"/>
-                <w:szCs w:val="20"/>
-              </w:rPr>
-            </w:pPr>
-            <w:r>
-              <w:rPr>
-                <w:rFonts w:ascii="Arial" w:hAnsi="Arial" w:cs="Arial"/>
-                <w:sz w:val="20"/>
-                <w:szCs w:val="20"/>
+              </w:rPr>
+            </w:pPr>
+            <w:r>
+              <w:rPr>
+                <w:rFonts w:ascii="Arial" w:hAnsi="Arial" w:cs="Arial"/>
               </w:rPr>
               <w:t xml:space="preserve">Una vez seleccionado el producto, el sistema te permitirá realizar algún comentario. </w:t>
             </w:r>
@@ -9357,15 +9095,11 @@
               <w:cnfStyle w:val="000000100000" w:firstRow="0" w:lastRow="0" w:firstColumn="0" w:lastColumn="0" w:oddVBand="0" w:evenVBand="0" w:oddHBand="1" w:evenHBand="0" w:firstRowFirstColumn="0" w:firstRowLastColumn="0" w:lastRowFirstColumn="0" w:lastRowLastColumn="0"/>
               <w:rPr>
                 <w:rFonts w:ascii="Arial" w:hAnsi="Arial" w:cs="Arial"/>
-                <w:sz w:val="20"/>
-                <w:szCs w:val="20"/>
-              </w:rPr>
-            </w:pPr>
-            <w:r>
-              <w:rPr>
-                <w:rFonts w:ascii="Arial" w:hAnsi="Arial" w:cs="Arial"/>
-                <w:sz w:val="20"/>
-                <w:szCs w:val="20"/>
+              </w:rPr>
+            </w:pPr>
+            <w:r>
+              <w:rPr>
+                <w:rFonts w:ascii="Arial" w:hAnsi="Arial" w:cs="Arial"/>
               </w:rPr>
               <w:t>Ingresa a la página principal.</w:t>
             </w:r>
@@ -9381,15 +9115,11 @@
               <w:cnfStyle w:val="000000100000" w:firstRow="0" w:lastRow="0" w:firstColumn="0" w:lastColumn="0" w:oddVBand="0" w:evenVBand="0" w:oddHBand="1" w:evenHBand="0" w:firstRowFirstColumn="0" w:firstRowLastColumn="0" w:lastRowFirstColumn="0" w:lastRowLastColumn="0"/>
               <w:rPr>
                 <w:rFonts w:ascii="Arial" w:hAnsi="Arial" w:cs="Arial"/>
-                <w:sz w:val="20"/>
-                <w:szCs w:val="20"/>
-              </w:rPr>
-            </w:pPr>
-            <w:r>
-              <w:rPr>
-                <w:rFonts w:ascii="Arial" w:hAnsi="Arial" w:cs="Arial"/>
-                <w:sz w:val="20"/>
-                <w:szCs w:val="20"/>
+              </w:rPr>
+            </w:pPr>
+            <w:r>
+              <w:rPr>
+                <w:rFonts w:ascii="Arial" w:hAnsi="Arial" w:cs="Arial"/>
               </w:rPr>
               <w:t>En la parte superior derecha se mostrará un menú en donde al darle clic a “catalogo” te dirigirá a una página de la ropa disponible.</w:t>
             </w:r>
@@ -9405,15 +9135,11 @@
               <w:cnfStyle w:val="000000100000" w:firstRow="0" w:lastRow="0" w:firstColumn="0" w:lastColumn="0" w:oddVBand="0" w:evenVBand="0" w:oddHBand="1" w:evenHBand="0" w:firstRowFirstColumn="0" w:firstRowLastColumn="0" w:lastRowFirstColumn="0" w:lastRowLastColumn="0"/>
               <w:rPr>
                 <w:rFonts w:ascii="Arial" w:hAnsi="Arial" w:cs="Arial"/>
-                <w:sz w:val="20"/>
-                <w:szCs w:val="20"/>
-              </w:rPr>
-            </w:pPr>
-            <w:r>
-              <w:rPr>
-                <w:rFonts w:ascii="Arial" w:hAnsi="Arial" w:cs="Arial"/>
-                <w:sz w:val="20"/>
-                <w:szCs w:val="20"/>
+              </w:rPr>
+            </w:pPr>
+            <w:r>
+              <w:rPr>
+                <w:rFonts w:ascii="Arial" w:hAnsi="Arial" w:cs="Arial"/>
               </w:rPr>
               <w:t>Al seleccionar un producto, en la parte de debajo de la página, arrojará una sección de comentarios.</w:t>
             </w:r>
@@ -9429,17 +9155,19 @@
               <w:cnfStyle w:val="000000100000" w:firstRow="0" w:lastRow="0" w:firstColumn="0" w:lastColumn="0" w:oddVBand="0" w:evenVBand="0" w:oddHBand="1" w:evenHBand="0" w:firstRowFirstColumn="0" w:firstRowLastColumn="0" w:lastRowFirstColumn="0" w:lastRowLastColumn="0"/>
               <w:rPr>
                 <w:rFonts w:ascii="Arial" w:hAnsi="Arial" w:cs="Arial"/>
-                <w:sz w:val="20"/>
-                <w:szCs w:val="20"/>
-              </w:rPr>
-            </w:pPr>
-            <w:r>
-              <w:rPr>
-                <w:rFonts w:ascii="Arial" w:hAnsi="Arial" w:cs="Arial"/>
-                <w:sz w:val="20"/>
-                <w:szCs w:val="20"/>
-              </w:rPr>
-              <w:t>Al querer realizar algún comentario, el sistema te pedirá iniciar sesión.</w:t>
+              </w:rPr>
+            </w:pPr>
+            <w:r>
+              <w:rPr>
+                <w:rFonts w:ascii="Arial" w:hAnsi="Arial" w:cs="Arial"/>
+              </w:rPr>
+              <w:t>Al querer realizar algún comentario, el sistema te pedirá iniciar sesión</w:t>
+            </w:r>
+            <w:r>
+              <w:rPr>
+                <w:rFonts w:ascii="Arial" w:hAnsi="Arial" w:cs="Arial"/>
+              </w:rPr>
+              <w:t xml:space="preserve"> &lt;&lt;include&gt;&gt; caso de uso de la función “inicio de sesión”</w:t>
             </w:r>
           </w:p>
           <w:p>
@@ -9453,15 +9181,11 @@
               <w:cnfStyle w:val="000000100000" w:firstRow="0" w:lastRow="0" w:firstColumn="0" w:lastColumn="0" w:oddVBand="0" w:evenVBand="0" w:oddHBand="1" w:evenHBand="0" w:firstRowFirstColumn="0" w:firstRowLastColumn="0" w:lastRowFirstColumn="0" w:lastRowLastColumn="0"/>
               <w:rPr>
                 <w:rFonts w:ascii="Arial" w:hAnsi="Arial" w:cs="Arial"/>
-                <w:sz w:val="20"/>
-                <w:szCs w:val="20"/>
-              </w:rPr>
-            </w:pPr>
-            <w:r>
-              <w:rPr>
-                <w:rFonts w:ascii="Arial" w:hAnsi="Arial" w:cs="Arial"/>
-                <w:sz w:val="20"/>
-                <w:szCs w:val="20"/>
+              </w:rPr>
+            </w:pPr>
+            <w:r>
+              <w:rPr>
+                <w:rFonts w:ascii="Arial" w:hAnsi="Arial" w:cs="Arial"/>
               </w:rPr>
               <w:t>Ya iniciada la sesión, podrás realizar algún comentario.</w:t>
             </w:r>
@@ -9477,15 +9201,11 @@
               <w:cnfStyle w:val="000000100000" w:firstRow="0" w:lastRow="0" w:firstColumn="0" w:lastColumn="0" w:oddVBand="0" w:evenVBand="0" w:oddHBand="1" w:evenHBand="0" w:firstRowFirstColumn="0" w:firstRowLastColumn="0" w:lastRowFirstColumn="0" w:lastRowLastColumn="0"/>
               <w:rPr>
                 <w:rFonts w:ascii="Arial" w:hAnsi="Arial" w:cs="Arial"/>
-                <w:sz w:val="20"/>
-                <w:szCs w:val="20"/>
-              </w:rPr>
-            </w:pPr>
-            <w:r>
-              <w:rPr>
-                <w:rFonts w:ascii="Arial" w:hAnsi="Arial" w:cs="Arial"/>
-                <w:sz w:val="20"/>
-                <w:szCs w:val="20"/>
+              </w:rPr>
+            </w:pPr>
+            <w:r>
+              <w:rPr>
+                <w:rFonts w:ascii="Arial" w:hAnsi="Arial" w:cs="Arial"/>
               </w:rPr>
               <w:t>Una vez comentado el producto, aparecerá el comentario realizado.</w:t>
             </w:r>
@@ -9526,15 +9246,11 @@
               <w:cnfStyle w:val="000000000000" w:firstRow="0" w:lastRow="0" w:firstColumn="0" w:lastColumn="0" w:oddVBand="0" w:evenVBand="0" w:oddHBand="0" w:evenHBand="0" w:firstRowFirstColumn="0" w:firstRowLastColumn="0" w:lastRowFirstColumn="0" w:lastRowLastColumn="0"/>
               <w:rPr>
                 <w:rFonts w:ascii="Arial" w:hAnsi="Arial" w:cs="Arial"/>
-                <w:sz w:val="20"/>
-                <w:szCs w:val="20"/>
-              </w:rPr>
-            </w:pPr>
-            <w:r>
-              <w:rPr>
-                <w:rFonts w:ascii="Arial" w:hAnsi="Arial" w:cs="Arial"/>
-                <w:sz w:val="20"/>
-                <w:szCs w:val="20"/>
+              </w:rPr>
+            </w:pPr>
+            <w:r>
+              <w:rPr>
+                <w:rFonts w:ascii="Arial" w:hAnsi="Arial" w:cs="Arial"/>
               </w:rPr>
               <w:t>En 4: En caso de que el cliente quiera comentar algo sin iniciar sesión:</w:t>
             </w:r>
@@ -9550,15 +9266,11 @@
               <w:cnfStyle w:val="000000000000" w:firstRow="0" w:lastRow="0" w:firstColumn="0" w:lastColumn="0" w:oddVBand="0" w:evenVBand="0" w:oddHBand="0" w:evenHBand="0" w:firstRowFirstColumn="0" w:firstRowLastColumn="0" w:lastRowFirstColumn="0" w:lastRowLastColumn="0"/>
               <w:rPr>
                 <w:rFonts w:ascii="Arial" w:hAnsi="Arial" w:cs="Arial"/>
-                <w:sz w:val="20"/>
-                <w:szCs w:val="20"/>
-              </w:rPr>
-            </w:pPr>
-            <w:r>
-              <w:rPr>
-                <w:rFonts w:ascii="Arial" w:hAnsi="Arial" w:cs="Arial"/>
-                <w:sz w:val="20"/>
-                <w:szCs w:val="20"/>
+              </w:rPr>
+            </w:pPr>
+            <w:r>
+              <w:rPr>
+                <w:rFonts w:ascii="Arial" w:hAnsi="Arial" w:cs="Arial"/>
               </w:rPr>
               <w:t>Ingresa a la página principal.</w:t>
             </w:r>
@@ -9574,15 +9286,11 @@
               <w:cnfStyle w:val="000000000000" w:firstRow="0" w:lastRow="0" w:firstColumn="0" w:lastColumn="0" w:oddVBand="0" w:evenVBand="0" w:oddHBand="0" w:evenHBand="0" w:firstRowFirstColumn="0" w:firstRowLastColumn="0" w:lastRowFirstColumn="0" w:lastRowLastColumn="0"/>
               <w:rPr>
                 <w:rFonts w:ascii="Arial" w:hAnsi="Arial" w:cs="Arial"/>
-                <w:sz w:val="20"/>
-                <w:szCs w:val="20"/>
-              </w:rPr>
-            </w:pPr>
-            <w:r>
-              <w:rPr>
-                <w:rFonts w:ascii="Arial" w:hAnsi="Arial" w:cs="Arial"/>
-                <w:sz w:val="20"/>
-                <w:szCs w:val="20"/>
+              </w:rPr>
+            </w:pPr>
+            <w:r>
+              <w:rPr>
+                <w:rFonts w:ascii="Arial" w:hAnsi="Arial" w:cs="Arial"/>
               </w:rPr>
               <w:tab/>
               <w:t>En la parte superior derecha se mostrará un menú en donde al darle clic a “catalogo” te dirigirá a una página de la ropa disponible o bien buscar el producto en la barra de búsqueda.</w:t>
@@ -9599,17 +9307,13 @@
               <w:cnfStyle w:val="000000000000" w:firstRow="0" w:lastRow="0" w:firstColumn="0" w:lastColumn="0" w:oddVBand="0" w:evenVBand="0" w:oddHBand="0" w:evenHBand="0" w:firstRowFirstColumn="0" w:firstRowLastColumn="0" w:lastRowFirstColumn="0" w:lastRowLastColumn="0"/>
               <w:rPr>
                 <w:rFonts w:ascii="Arial" w:hAnsi="Arial" w:cs="Arial"/>
-                <w:sz w:val="20"/>
-                <w:szCs w:val="20"/>
-              </w:rPr>
-            </w:pPr>
-            <w:r>
-              <w:rPr>
-                <w:rFonts w:ascii="Arial" w:hAnsi="Arial" w:cs="Arial"/>
-                <w:sz w:val="20"/>
-                <w:szCs w:val="20"/>
-              </w:rPr>
-              <w:t>Si el usuario desea comentar el producto, deberá iniciar su cuenta en la página web.</w:t>
+              </w:rPr>
+            </w:pPr>
+            <w:r>
+              <w:rPr>
+                <w:rFonts w:ascii="Arial" w:hAnsi="Arial" w:cs="Arial"/>
+              </w:rPr>
+              <w:t>&lt;&lt;include&gt;&gt; caso de uso de la función “inicio de sesión”</w:t>
             </w:r>
           </w:p>
           <w:p>
@@ -9623,15 +9327,11 @@
               <w:cnfStyle w:val="000000000000" w:firstRow="0" w:lastRow="0" w:firstColumn="0" w:lastColumn="0" w:oddVBand="0" w:evenVBand="0" w:oddHBand="0" w:evenHBand="0" w:firstRowFirstColumn="0" w:firstRowLastColumn="0" w:lastRowFirstColumn="0" w:lastRowLastColumn="0"/>
               <w:rPr>
                 <w:rFonts w:ascii="Arial" w:hAnsi="Arial" w:cs="Arial"/>
-                <w:sz w:val="20"/>
-                <w:szCs w:val="20"/>
-              </w:rPr>
-            </w:pPr>
-            <w:r>
-              <w:rPr>
-                <w:rFonts w:ascii="Arial" w:hAnsi="Arial" w:cs="Arial"/>
-                <w:sz w:val="20"/>
-                <w:szCs w:val="20"/>
+              </w:rPr>
+            </w:pPr>
+            <w:r>
+              <w:rPr>
+                <w:rFonts w:ascii="Arial" w:hAnsi="Arial" w:cs="Arial"/>
               </w:rPr>
               <w:t>El usuario volverá a la página principal después de iniciar sesión.</w:t>
             </w:r>
@@ -9647,15 +9347,11 @@
               <w:cnfStyle w:val="000000000000" w:firstRow="0" w:lastRow="0" w:firstColumn="0" w:lastColumn="0" w:oddVBand="0" w:evenVBand="0" w:oddHBand="0" w:evenHBand="0" w:firstRowFirstColumn="0" w:firstRowLastColumn="0" w:lastRowFirstColumn="0" w:lastRowLastColumn="0"/>
               <w:rPr>
                 <w:rFonts w:ascii="Arial" w:hAnsi="Arial" w:cs="Arial"/>
-                <w:sz w:val="20"/>
-                <w:szCs w:val="20"/>
-              </w:rPr>
-            </w:pPr>
-            <w:r>
-              <w:rPr>
-                <w:rFonts w:ascii="Arial" w:hAnsi="Arial" w:cs="Arial"/>
-                <w:sz w:val="20"/>
-                <w:szCs w:val="20"/>
+              </w:rPr>
+            </w:pPr>
+            <w:r>
+              <w:rPr>
+                <w:rFonts w:ascii="Arial" w:hAnsi="Arial" w:cs="Arial"/>
               </w:rPr>
               <w:t>En la parte superior derecha se mostrará un menú en donde al darle clic a “catalogo” te dirigirá a una página de la ropa disponible o bien buscar el producto en la barra de búsqueda.</w:t>
             </w:r>
@@ -9671,15 +9367,11 @@
               <w:cnfStyle w:val="000000000000" w:firstRow="0" w:lastRow="0" w:firstColumn="0" w:lastColumn="0" w:oddVBand="0" w:evenVBand="0" w:oddHBand="0" w:evenHBand="0" w:firstRowFirstColumn="0" w:firstRowLastColumn="0" w:lastRowFirstColumn="0" w:lastRowLastColumn="0"/>
               <w:rPr>
                 <w:rFonts w:ascii="Arial" w:hAnsi="Arial" w:cs="Arial"/>
-                <w:sz w:val="20"/>
-                <w:szCs w:val="20"/>
-              </w:rPr>
-            </w:pPr>
-            <w:r>
-              <w:rPr>
-                <w:rFonts w:ascii="Arial" w:hAnsi="Arial" w:cs="Arial"/>
-                <w:sz w:val="20"/>
-                <w:szCs w:val="20"/>
+              </w:rPr>
+            </w:pPr>
+            <w:r>
+              <w:rPr>
+                <w:rFonts w:ascii="Arial" w:hAnsi="Arial" w:cs="Arial"/>
               </w:rPr>
               <w:tab/>
               <w:t xml:space="preserve">El usuario deberá seleccionar el producto que desea comentar.  </w:t>
@@ -9696,15 +9388,11 @@
               <w:cnfStyle w:val="000000000000" w:firstRow="0" w:lastRow="0" w:firstColumn="0" w:lastColumn="0" w:oddVBand="0" w:evenVBand="0" w:oddHBand="0" w:evenHBand="0" w:firstRowFirstColumn="0" w:firstRowLastColumn="0" w:lastRowFirstColumn="0" w:lastRowLastColumn="0"/>
               <w:rPr>
                 <w:rFonts w:ascii="Arial" w:hAnsi="Arial" w:cs="Arial"/>
-                <w:sz w:val="20"/>
-                <w:szCs w:val="20"/>
-              </w:rPr>
-            </w:pPr>
-            <w:r>
-              <w:rPr>
-                <w:rFonts w:ascii="Arial" w:hAnsi="Arial" w:cs="Arial"/>
-                <w:sz w:val="20"/>
-                <w:szCs w:val="20"/>
+              </w:rPr>
+            </w:pPr>
+            <w:r>
+              <w:rPr>
+                <w:rFonts w:ascii="Arial" w:hAnsi="Arial" w:cs="Arial"/>
               </w:rPr>
               <w:t>Regresa a 4</w:t>
             </w:r>
@@ -9748,15 +9436,11 @@
               <w:cnfStyle w:val="000000100000" w:firstRow="0" w:lastRow="0" w:firstColumn="0" w:lastColumn="0" w:oddVBand="0" w:evenVBand="0" w:oddHBand="1" w:evenHBand="0" w:firstRowFirstColumn="0" w:firstRowLastColumn="0" w:lastRowFirstColumn="0" w:lastRowLastColumn="0"/>
               <w:rPr>
                 <w:rFonts w:ascii="Arial" w:hAnsi="Arial" w:cs="Arial"/>
-                <w:sz w:val="20"/>
-                <w:szCs w:val="20"/>
-              </w:rPr>
-            </w:pPr>
-            <w:r>
-              <w:rPr>
-                <w:rFonts w:ascii="Arial" w:hAnsi="Arial" w:cs="Arial"/>
-                <w:sz w:val="20"/>
-                <w:szCs w:val="20"/>
+              </w:rPr>
+            </w:pPr>
+            <w:r>
+              <w:rPr>
+                <w:rFonts w:ascii="Arial" w:hAnsi="Arial" w:cs="Arial"/>
               </w:rPr>
               <w:t>Alta</w:t>
             </w:r>
@@ -9771,19 +9455,7 @@
             <w:vAlign w:val="center"/>
           </w:tcPr>
           <w:p>
-            <w:pPr>
-              <w:rPr>
-                <w:rFonts w:ascii="Arial" w:hAnsi="Arial" w:cs="Arial"/>
-                <w:sz w:val="20"/>
-                <w:szCs w:val="20"/>
-              </w:rPr>
-            </w:pPr>
-            <w:r>
-              <w:rPr>
-                <w:rFonts w:ascii="Arial" w:hAnsi="Arial" w:cs="Arial"/>
-                <w:sz w:val="20"/>
-                <w:szCs w:val="20"/>
-              </w:rPr>
+            <w:r>
               <w:t>Frecuencia de uso:</w:t>
             </w:r>
           </w:p>
@@ -9795,25 +9467,14 @@
           <w:p>
             <w:pPr>
               <w:cnfStyle w:val="000000000000" w:firstRow="0" w:lastRow="0" w:firstColumn="0" w:lastColumn="0" w:oddVBand="0" w:evenVBand="0" w:oddHBand="0" w:evenHBand="0" w:firstRowFirstColumn="0" w:firstRowLastColumn="0" w:lastRowFirstColumn="0" w:lastRowLastColumn="0"/>
-              <w:rPr>
-                <w:rFonts w:ascii="Arial" w:hAnsi="Arial" w:cs="Arial"/>
-                <w:sz w:val="20"/>
-                <w:szCs w:val="20"/>
-              </w:rPr>
-            </w:pPr>
-            <w:r>
-              <w:rPr>
-                <w:rFonts w:ascii="Arial" w:hAnsi="Arial" w:cs="Arial"/>
-                <w:sz w:val="20"/>
-                <w:szCs w:val="20"/>
-              </w:rPr>
+            </w:pPr>
+            <w:r>
               <w:t>Uso ilimitado durante las 24 horas del día y disponible los 7 días de la semana.</w:t>
             </w:r>
           </w:p>
         </w:tc>
       </w:tr>
     </w:tbl>
-    <w:p/>
     <w:p/>
     <w:p>
       <w:pPr>
@@ -9842,6 +9503,7 @@
           <w:bCs/>
           <w:szCs w:val="24"/>
         </w:rPr>
+        <w:lastRenderedPageBreak/>
         <w:t>Casos de uso de la función ‘Comprar producto’</w:t>
       </w:r>
       <w:bookmarkEnd w:id="13"/>
@@ -10117,7 +9779,6 @@
                 <w:sz w:val="20"/>
                 <w:szCs w:val="20"/>
               </w:rPr>
-              <w:lastRenderedPageBreak/>
               <w:t>Actor primario</w:t>
             </w:r>
           </w:p>
@@ -10310,25 +9971,7 @@
                 <w:sz w:val="20"/>
                 <w:szCs w:val="20"/>
               </w:rPr>
-              <w:t>Disparador (</w:t>
-            </w:r>
-            <w:proofErr w:type="spellStart"/>
-            <w:r>
-              <w:rPr>
-                <w:rFonts w:ascii="Arial" w:hAnsi="Arial" w:cs="Arial"/>
-                <w:sz w:val="20"/>
-                <w:szCs w:val="20"/>
-              </w:rPr>
-              <w:t>trigger</w:t>
-            </w:r>
-            <w:proofErr w:type="spellEnd"/>
-            <w:r>
-              <w:rPr>
-                <w:rFonts w:ascii="Arial" w:hAnsi="Arial" w:cs="Arial"/>
-                <w:sz w:val="20"/>
-                <w:szCs w:val="20"/>
-              </w:rPr>
-              <w:t>):</w:t>
+              <w:t>Disparador (trigger):</w:t>
             </w:r>
           </w:p>
         </w:tc>
@@ -10394,25 +10037,7 @@
                 <w:sz w:val="20"/>
                 <w:szCs w:val="20"/>
               </w:rPr>
-              <w:t xml:space="preserve">Además, después se le solicitará la información de entrega y el método de pago, el cliente deberá seleccionarlo con un método de </w:t>
-            </w:r>
-            <w:proofErr w:type="spellStart"/>
-            <w:r>
-              <w:rPr>
-                <w:rFonts w:ascii="Arial" w:hAnsi="Arial" w:cs="Arial"/>
-                <w:sz w:val="20"/>
-                <w:szCs w:val="20"/>
-              </w:rPr>
-              <w:t>RadioBox</w:t>
-            </w:r>
-            <w:proofErr w:type="spellEnd"/>
-            <w:r>
-              <w:rPr>
-                <w:rFonts w:ascii="Arial" w:hAnsi="Arial" w:cs="Arial"/>
-                <w:sz w:val="20"/>
-                <w:szCs w:val="20"/>
-              </w:rPr>
-              <w:t xml:space="preserve"> y presionar en “siguiente”.</w:t>
+              <w:t>Además, después se le solicitará la información de entrega y el método de pago, el cliente deberá seleccionarlo con un método de RadioBox y presionar en “siguiente”.</w:t>
             </w:r>
           </w:p>
           <w:p>
@@ -10577,25 +10202,7 @@
                 <w:sz w:val="20"/>
                 <w:szCs w:val="20"/>
               </w:rPr>
-              <w:t xml:space="preserve">El sistema le enviará un correo con notificando que el producto </w:t>
-            </w:r>
-            <w:proofErr w:type="spellStart"/>
-            <w:r>
-              <w:rPr>
-                <w:rFonts w:ascii="Arial" w:hAnsi="Arial" w:cs="Arial"/>
-                <w:sz w:val="20"/>
-                <w:szCs w:val="20"/>
-              </w:rPr>
-              <w:t>a</w:t>
-            </w:r>
-            <w:proofErr w:type="spellEnd"/>
-            <w:r>
-              <w:rPr>
-                <w:rFonts w:ascii="Arial" w:hAnsi="Arial" w:cs="Arial"/>
-                <w:sz w:val="20"/>
-                <w:szCs w:val="20"/>
-              </w:rPr>
-              <w:t xml:space="preserve"> sido entregado. Y si el cliente lo desea, podrá agregar un comentario al producto que recibió.</w:t>
+              <w:t>El sistema le enviará un correo con notificando que el producto a sido entregado. Y si el cliente lo desea, podrá agregar un comentario al producto que recibió.</w:t>
             </w:r>
           </w:p>
         </w:tc>
@@ -11094,6 +10701,7 @@
                 <w:sz w:val="20"/>
                 <w:szCs w:val="20"/>
               </w:rPr>
+              <w:lastRenderedPageBreak/>
               <w:t>Transferencia</w:t>
             </w:r>
           </w:p>
@@ -11252,6 +10860,7 @@
                 <w:sz w:val="20"/>
                 <w:szCs w:val="20"/>
               </w:rPr>
+              <w:lastRenderedPageBreak/>
               <w:t>Flujos alternativos</w:t>
             </w:r>
           </w:p>
@@ -11641,7 +11250,6 @@
                 <w:sz w:val="20"/>
                 <w:szCs w:val="20"/>
               </w:rPr>
-              <w:lastRenderedPageBreak/>
               <w:t>Prioridad:</w:t>
             </w:r>
           </w:p>
@@ -12180,25 +11788,7 @@
                 <w:sz w:val="20"/>
                 <w:szCs w:val="20"/>
               </w:rPr>
-              <w:t>Disparador (</w:t>
-            </w:r>
-            <w:proofErr w:type="spellStart"/>
-            <w:r>
-              <w:rPr>
-                <w:rFonts w:ascii="Arial" w:hAnsi="Arial" w:cs="Arial"/>
-                <w:sz w:val="20"/>
-                <w:szCs w:val="20"/>
-              </w:rPr>
-              <w:t>trigger</w:t>
-            </w:r>
-            <w:proofErr w:type="spellEnd"/>
-            <w:r>
-              <w:rPr>
-                <w:rFonts w:ascii="Arial" w:hAnsi="Arial" w:cs="Arial"/>
-                <w:sz w:val="20"/>
-                <w:szCs w:val="20"/>
-              </w:rPr>
-              <w:t>):</w:t>
+              <w:t>Disparador (trigger):</w:t>
             </w:r>
           </w:p>
         </w:tc>
@@ -12317,6 +11907,7 @@
                 <w:sz w:val="20"/>
                 <w:szCs w:val="20"/>
               </w:rPr>
+              <w:lastRenderedPageBreak/>
               <w:t>Una vez iniciada la sesión, el sistema enviará a la base de datos el producto deseado.</w:t>
             </w:r>
           </w:p>
@@ -12352,6 +11943,7 @@
                 <w:sz w:val="20"/>
                 <w:szCs w:val="20"/>
               </w:rPr>
+              <w:lastRenderedPageBreak/>
               <w:t>Postcondiciones:</w:t>
             </w:r>
           </w:p>
@@ -12494,27 +12086,7 @@
                 <w:sz w:val="20"/>
                 <w:szCs w:val="20"/>
               </w:rPr>
-              <w:t>&lt;&lt;</w:t>
-            </w:r>
-            <w:proofErr w:type="spellStart"/>
-            <w:r>
-              <w:rPr>
-                <w:rFonts w:ascii="Arial" w:hAnsi="Arial" w:cs="Arial"/>
-                <w:bCs/>
-                <w:sz w:val="20"/>
-                <w:szCs w:val="20"/>
-              </w:rPr>
-              <w:t>include</w:t>
-            </w:r>
-            <w:proofErr w:type="spellEnd"/>
-            <w:r>
-              <w:rPr>
-                <w:rFonts w:ascii="Arial" w:hAnsi="Arial" w:cs="Arial"/>
-                <w:bCs/>
-                <w:sz w:val="20"/>
-                <w:szCs w:val="20"/>
-              </w:rPr>
-              <w:t xml:space="preserve">&gt;&gt; </w:t>
+              <w:t xml:space="preserve">&lt;&lt;include&gt;&gt; </w:t>
             </w:r>
             <w:r>
               <w:rPr>
@@ -12547,25 +12119,7 @@
                 <w:sz w:val="20"/>
                 <w:szCs w:val="20"/>
               </w:rPr>
-              <w:t xml:space="preserve">El actor da </w:t>
-            </w:r>
-            <w:proofErr w:type="spellStart"/>
-            <w:r>
-              <w:rPr>
-                <w:rFonts w:ascii="Arial" w:hAnsi="Arial" w:cs="Arial"/>
-                <w:sz w:val="20"/>
-                <w:szCs w:val="20"/>
-              </w:rPr>
-              <w:t>click</w:t>
-            </w:r>
-            <w:proofErr w:type="spellEnd"/>
-            <w:r>
-              <w:rPr>
-                <w:rFonts w:ascii="Arial" w:hAnsi="Arial" w:cs="Arial"/>
-                <w:sz w:val="20"/>
-                <w:szCs w:val="20"/>
-              </w:rPr>
-              <w:t xml:space="preserve"> al producto buscado que desea ver.</w:t>
+              <w:t>El actor da click al producto buscado que desea ver.</w:t>
             </w:r>
           </w:p>
           <w:p>
@@ -12834,9 +12388,144 @@
                 <w:sz w:val="20"/>
                 <w:szCs w:val="20"/>
               </w:rPr>
-              <w:t>&lt;&lt;</w:t>
-            </w:r>
-            <w:proofErr w:type="spellStart"/>
+              <w:t xml:space="preserve">&lt;&lt;include&gt;&gt; </w:t>
+            </w:r>
+            <w:r>
+              <w:rPr>
+                <w:rFonts w:ascii="Arial" w:hAnsi="Arial" w:cs="Arial"/>
+                <w:sz w:val="20"/>
+                <w:szCs w:val="20"/>
+              </w:rPr>
+              <w:t>Casos de uso de la función ‘Inicio de sesión’</w:t>
+            </w:r>
+          </w:p>
+          <w:p>
+            <w:pPr>
+              <w:cnfStyle w:val="000000100000" w:firstRow="0" w:lastRow="0" w:firstColumn="0" w:lastColumn="0" w:oddVBand="0" w:evenVBand="0" w:oddHBand="1" w:evenHBand="0" w:firstRowFirstColumn="0" w:firstRowLastColumn="0" w:lastRowFirstColumn="0" w:lastRowLastColumn="0"/>
+              <w:rPr>
+                <w:rFonts w:ascii="Arial" w:hAnsi="Arial" w:cs="Arial"/>
+                <w:sz w:val="20"/>
+                <w:szCs w:val="20"/>
+              </w:rPr>
+            </w:pPr>
+            <w:r>
+              <w:rPr>
+                <w:rFonts w:ascii="Arial" w:hAnsi="Arial" w:cs="Arial"/>
+                <w:sz w:val="20"/>
+                <w:szCs w:val="20"/>
+              </w:rPr>
+              <w:t xml:space="preserve">       </w:t>
+            </w:r>
+            <w:r>
+              <w:rPr>
+                <w:rFonts w:ascii="Arial" w:hAnsi="Arial" w:cs="Arial"/>
+                <w:sz w:val="20"/>
+                <w:szCs w:val="20"/>
+              </w:rPr>
+              <w:t>5</w:t>
+            </w:r>
+            <w:r>
+              <w:rPr>
+                <w:rFonts w:ascii="Arial" w:hAnsi="Arial" w:cs="Arial"/>
+                <w:sz w:val="20"/>
+                <w:szCs w:val="20"/>
+              </w:rPr>
+              <w:t>.</w:t>
+            </w:r>
+            <w:r>
+              <w:rPr>
+                <w:rFonts w:ascii="Arial" w:hAnsi="Arial" w:cs="Arial"/>
+                <w:sz w:val="20"/>
+                <w:szCs w:val="20"/>
+              </w:rPr>
+              <w:t>2</w:t>
+            </w:r>
+            <w:r>
+              <w:rPr>
+                <w:rFonts w:ascii="Arial" w:hAnsi="Arial" w:cs="Arial"/>
+                <w:sz w:val="20"/>
+                <w:szCs w:val="20"/>
+              </w:rPr>
+              <w:t xml:space="preserve"> Regresa a </w:t>
+            </w:r>
+            <w:r>
+              <w:rPr>
+                <w:rFonts w:ascii="Arial" w:hAnsi="Arial" w:cs="Arial"/>
+                <w:sz w:val="20"/>
+                <w:szCs w:val="20"/>
+              </w:rPr>
+              <w:t>5</w:t>
+            </w:r>
+          </w:p>
+          <w:p>
+            <w:pPr>
+              <w:cnfStyle w:val="000000100000" w:firstRow="0" w:lastRow="0" w:firstColumn="0" w:lastColumn="0" w:oddVBand="0" w:evenVBand="0" w:oddHBand="1" w:evenHBand="0" w:firstRowFirstColumn="0" w:firstRowLastColumn="0" w:lastRowFirstColumn="0" w:lastRowLastColumn="0"/>
+              <w:rPr>
+                <w:rFonts w:ascii="Arial" w:hAnsi="Arial" w:cs="Arial"/>
+                <w:sz w:val="20"/>
+                <w:szCs w:val="20"/>
+              </w:rPr>
+            </w:pPr>
+          </w:p>
+          <w:p>
+            <w:pPr>
+              <w:cnfStyle w:val="000000100000" w:firstRow="0" w:lastRow="0" w:firstColumn="0" w:lastColumn="0" w:oddVBand="0" w:evenVBand="0" w:oddHBand="1" w:evenHBand="0" w:firstRowFirstColumn="0" w:firstRowLastColumn="0" w:lastRowFirstColumn="0" w:lastRowLastColumn="0"/>
+              <w:rPr>
+                <w:rFonts w:ascii="Arial" w:hAnsi="Arial" w:cs="Arial"/>
+                <w:sz w:val="20"/>
+                <w:szCs w:val="20"/>
+              </w:rPr>
+            </w:pPr>
+            <w:r>
+              <w:rPr>
+                <w:rFonts w:ascii="Arial" w:hAnsi="Arial" w:cs="Arial"/>
+                <w:sz w:val="20"/>
+                <w:szCs w:val="20"/>
+              </w:rPr>
+              <w:t xml:space="preserve">En </w:t>
+            </w:r>
+            <w:r>
+              <w:rPr>
+                <w:rFonts w:ascii="Arial" w:hAnsi="Arial" w:cs="Arial"/>
+                <w:sz w:val="20"/>
+                <w:szCs w:val="20"/>
+              </w:rPr>
+              <w:t>5</w:t>
+            </w:r>
+            <w:r>
+              <w:rPr>
+                <w:rFonts w:ascii="Arial" w:hAnsi="Arial" w:cs="Arial"/>
+                <w:sz w:val="20"/>
+                <w:szCs w:val="20"/>
+              </w:rPr>
+              <w:t>(si el actor desea agregar a la lista de productos deseados y no tiene cuenta en la página)</w:t>
+            </w:r>
+          </w:p>
+          <w:p>
+            <w:pPr>
+              <w:cnfStyle w:val="000000100000" w:firstRow="0" w:lastRow="0" w:firstColumn="0" w:lastColumn="0" w:oddVBand="0" w:evenVBand="0" w:oddHBand="1" w:evenHBand="0" w:firstRowFirstColumn="0" w:firstRowLastColumn="0" w:lastRowFirstColumn="0" w:lastRowLastColumn="0"/>
+              <w:rPr>
+                <w:rFonts w:ascii="Arial" w:hAnsi="Arial" w:cs="Arial"/>
+                <w:sz w:val="20"/>
+                <w:szCs w:val="20"/>
+              </w:rPr>
+            </w:pPr>
+            <w:r>
+              <w:rPr>
+                <w:rFonts w:ascii="Arial" w:hAnsi="Arial" w:cs="Arial"/>
+                <w:sz w:val="20"/>
+                <w:szCs w:val="20"/>
+              </w:rPr>
+              <w:t xml:space="preserve">       </w:t>
+            </w:r>
+            <w:r>
+              <w:rPr>
+                <w:rFonts w:ascii="Arial" w:hAnsi="Arial" w:cs="Arial"/>
+                <w:sz w:val="20"/>
+                <w:szCs w:val="20"/>
+              </w:rPr>
+              <w:t xml:space="preserve">5.1 </w:t>
+            </w:r>
             <w:r>
               <w:rPr>
                 <w:rFonts w:ascii="Arial" w:hAnsi="Arial" w:cs="Arial"/>
@@ -12844,183 +12533,7 @@
                 <w:sz w:val="20"/>
                 <w:szCs w:val="20"/>
               </w:rPr>
-              <w:t>include</w:t>
-            </w:r>
-            <w:proofErr w:type="spellEnd"/>
-            <w:r>
-              <w:rPr>
-                <w:rFonts w:ascii="Arial" w:hAnsi="Arial" w:cs="Arial"/>
-                <w:bCs/>
-                <w:sz w:val="20"/>
-                <w:szCs w:val="20"/>
-              </w:rPr>
-              <w:t xml:space="preserve">&gt;&gt; </w:t>
-            </w:r>
-            <w:r>
-              <w:rPr>
-                <w:rFonts w:ascii="Arial" w:hAnsi="Arial" w:cs="Arial"/>
-                <w:sz w:val="20"/>
-                <w:szCs w:val="20"/>
-              </w:rPr>
-              <w:t>Casos de uso de la función ‘Inicio de sesión’</w:t>
-            </w:r>
-          </w:p>
-          <w:p>
-            <w:pPr>
-              <w:cnfStyle w:val="000000100000" w:firstRow="0" w:lastRow="0" w:firstColumn="0" w:lastColumn="0" w:oddVBand="0" w:evenVBand="0" w:oddHBand="1" w:evenHBand="0" w:firstRowFirstColumn="0" w:firstRowLastColumn="0" w:lastRowFirstColumn="0" w:lastRowLastColumn="0"/>
-              <w:rPr>
-                <w:rFonts w:ascii="Arial" w:hAnsi="Arial" w:cs="Arial"/>
-                <w:sz w:val="20"/>
-                <w:szCs w:val="20"/>
-              </w:rPr>
-            </w:pPr>
-            <w:r>
-              <w:rPr>
-                <w:rFonts w:ascii="Arial" w:hAnsi="Arial" w:cs="Arial"/>
-                <w:sz w:val="20"/>
-                <w:szCs w:val="20"/>
-              </w:rPr>
-              <w:t xml:space="preserve">       </w:t>
-            </w:r>
-            <w:r>
-              <w:rPr>
-                <w:rFonts w:ascii="Arial" w:hAnsi="Arial" w:cs="Arial"/>
-                <w:sz w:val="20"/>
-                <w:szCs w:val="20"/>
-              </w:rPr>
-              <w:t>5</w:t>
-            </w:r>
-            <w:r>
-              <w:rPr>
-                <w:rFonts w:ascii="Arial" w:hAnsi="Arial" w:cs="Arial"/>
-                <w:sz w:val="20"/>
-                <w:szCs w:val="20"/>
-              </w:rPr>
-              <w:t>.</w:t>
-            </w:r>
-            <w:r>
-              <w:rPr>
-                <w:rFonts w:ascii="Arial" w:hAnsi="Arial" w:cs="Arial"/>
-                <w:sz w:val="20"/>
-                <w:szCs w:val="20"/>
-              </w:rPr>
-              <w:t>2</w:t>
-            </w:r>
-            <w:r>
-              <w:rPr>
-                <w:rFonts w:ascii="Arial" w:hAnsi="Arial" w:cs="Arial"/>
-                <w:sz w:val="20"/>
-                <w:szCs w:val="20"/>
-              </w:rPr>
-              <w:t xml:space="preserve"> Regresa a </w:t>
-            </w:r>
-            <w:r>
-              <w:rPr>
-                <w:rFonts w:ascii="Arial" w:hAnsi="Arial" w:cs="Arial"/>
-                <w:sz w:val="20"/>
-                <w:szCs w:val="20"/>
-              </w:rPr>
-              <w:t>5</w:t>
-            </w:r>
-          </w:p>
-          <w:p>
-            <w:pPr>
-              <w:cnfStyle w:val="000000100000" w:firstRow="0" w:lastRow="0" w:firstColumn="0" w:lastColumn="0" w:oddVBand="0" w:evenVBand="0" w:oddHBand="1" w:evenHBand="0" w:firstRowFirstColumn="0" w:firstRowLastColumn="0" w:lastRowFirstColumn="0" w:lastRowLastColumn="0"/>
-              <w:rPr>
-                <w:rFonts w:ascii="Arial" w:hAnsi="Arial" w:cs="Arial"/>
-                <w:sz w:val="20"/>
-                <w:szCs w:val="20"/>
-              </w:rPr>
-            </w:pPr>
-          </w:p>
-          <w:p>
-            <w:pPr>
-              <w:cnfStyle w:val="000000100000" w:firstRow="0" w:lastRow="0" w:firstColumn="0" w:lastColumn="0" w:oddVBand="0" w:evenVBand="0" w:oddHBand="1" w:evenHBand="0" w:firstRowFirstColumn="0" w:firstRowLastColumn="0" w:lastRowFirstColumn="0" w:lastRowLastColumn="0"/>
-              <w:rPr>
-                <w:rFonts w:ascii="Arial" w:hAnsi="Arial" w:cs="Arial"/>
-                <w:sz w:val="20"/>
-                <w:szCs w:val="20"/>
-              </w:rPr>
-            </w:pPr>
-            <w:r>
-              <w:rPr>
-                <w:rFonts w:ascii="Arial" w:hAnsi="Arial" w:cs="Arial"/>
-                <w:sz w:val="20"/>
-                <w:szCs w:val="20"/>
-              </w:rPr>
-              <w:lastRenderedPageBreak/>
-              <w:t xml:space="preserve">En </w:t>
-            </w:r>
-            <w:r>
-              <w:rPr>
-                <w:rFonts w:ascii="Arial" w:hAnsi="Arial" w:cs="Arial"/>
-                <w:sz w:val="20"/>
-                <w:szCs w:val="20"/>
-              </w:rPr>
-              <w:t>5</w:t>
-            </w:r>
-            <w:r>
-              <w:rPr>
-                <w:rFonts w:ascii="Arial" w:hAnsi="Arial" w:cs="Arial"/>
-                <w:sz w:val="20"/>
-                <w:szCs w:val="20"/>
-              </w:rPr>
-              <w:t>(si el actor desea agregar a la lista de productos deseados y no tiene cuenta en la página)</w:t>
-            </w:r>
-          </w:p>
-          <w:p>
-            <w:pPr>
-              <w:cnfStyle w:val="000000100000" w:firstRow="0" w:lastRow="0" w:firstColumn="0" w:lastColumn="0" w:oddVBand="0" w:evenVBand="0" w:oddHBand="1" w:evenHBand="0" w:firstRowFirstColumn="0" w:firstRowLastColumn="0" w:lastRowFirstColumn="0" w:lastRowLastColumn="0"/>
-              <w:rPr>
-                <w:rFonts w:ascii="Arial" w:hAnsi="Arial" w:cs="Arial"/>
-                <w:sz w:val="20"/>
-                <w:szCs w:val="20"/>
-              </w:rPr>
-            </w:pPr>
-            <w:r>
-              <w:rPr>
-                <w:rFonts w:ascii="Arial" w:hAnsi="Arial" w:cs="Arial"/>
-                <w:sz w:val="20"/>
-                <w:szCs w:val="20"/>
-              </w:rPr>
-              <w:t xml:space="preserve">       </w:t>
-            </w:r>
-            <w:r>
-              <w:rPr>
-                <w:rFonts w:ascii="Arial" w:hAnsi="Arial" w:cs="Arial"/>
-                <w:sz w:val="20"/>
-                <w:szCs w:val="20"/>
-              </w:rPr>
-              <w:t xml:space="preserve">5.1 </w:t>
-            </w:r>
-            <w:r>
-              <w:rPr>
-                <w:rFonts w:ascii="Arial" w:hAnsi="Arial" w:cs="Arial"/>
-                <w:bCs/>
-                <w:sz w:val="20"/>
-                <w:szCs w:val="20"/>
-              </w:rPr>
-              <w:t>&lt;&lt;</w:t>
-            </w:r>
-            <w:proofErr w:type="spellStart"/>
-            <w:r>
-              <w:rPr>
-                <w:rFonts w:ascii="Arial" w:hAnsi="Arial" w:cs="Arial"/>
-                <w:bCs/>
-                <w:sz w:val="20"/>
-                <w:szCs w:val="20"/>
-              </w:rPr>
-              <w:t>include</w:t>
-            </w:r>
-            <w:proofErr w:type="spellEnd"/>
-            <w:r>
-              <w:rPr>
-                <w:rFonts w:ascii="Arial" w:hAnsi="Arial" w:cs="Arial"/>
-                <w:bCs/>
-                <w:sz w:val="20"/>
-                <w:szCs w:val="20"/>
-              </w:rPr>
-              <w:t>&gt;&gt;</w:t>
+              <w:t>&lt;&lt;include&gt;&gt;</w:t>
             </w:r>
             <w:r>
               <w:rPr>
@@ -13134,7 +12647,6 @@
                 <w:sz w:val="20"/>
                 <w:szCs w:val="20"/>
               </w:rPr>
-              <w:lastRenderedPageBreak/>
               <w:t xml:space="preserve">Prioridad </w:t>
             </w:r>
           </w:p>
@@ -13286,31 +12798,67 @@
         <w:t>Referencia</w:t>
       </w:r>
       <w:bookmarkEnd w:id="16"/>
-    </w:p>
-    <w:p>
-      <w:pPr>
-        <w:rPr>
-          <w:lang w:eastAsia="en-US"/>
-        </w:rPr>
-      </w:pPr>
       <w:r>
         <w:rPr>
-          <w:lang w:eastAsia="en-US"/>
-        </w:rPr>
-        <w:br w:type="page"/>
+          <w:rFonts w:ascii="Arial" w:hAnsi="Arial" w:cs="Arial"/>
+        </w:rPr>
+        <w:t>s</w:t>
       </w:r>
     </w:p>
     <w:p>
       <w:pPr>
-        <w:rPr>
-          <w:lang w:eastAsia="en-US"/>
-        </w:rPr>
-      </w:pPr>
+        <w:pStyle w:val="Prrafodelista"/>
+        <w:numPr>
+          <w:ilvl w:val="0"/>
+          <w:numId w:val="34"/>
+        </w:numPr>
+        <w:rPr>
+          <w:lang w:val="en-US"/>
+        </w:rPr>
+      </w:pPr>
+      <w:r>
+        <w:rPr>
+          <w:lang w:val="en-US"/>
+        </w:rPr>
+        <w:t>USE CASE MODELING, KURT B</w:t>
+      </w:r>
+      <w:r>
+        <w:rPr>
+          <w:lang w:val="en-US"/>
+        </w:rPr>
+        <w:t>ITTNER IAN SPENCE, Foreword by IVAR JACOBSON</w:t>
+      </w:r>
+      <w:hyperlink r:id="rId8" w:history="1"/>
     </w:p>
     <w:p>
       <w:pPr>
-        <w:rPr>
-          <w:lang w:eastAsia="en-US"/>
+        <w:pStyle w:val="Prrafodelista"/>
+        <w:numPr>
+          <w:ilvl w:val="0"/>
+          <w:numId w:val="34"/>
+        </w:numPr>
+        <w:rPr>
+          <w:lang w:val="en-US"/>
+        </w:rPr>
+      </w:pPr>
+      <w:r>
+        <w:rPr>
+          <w:lang w:val="en-US"/>
+        </w:rPr>
+        <w:t>USE CASE FRIVEN OBJECT MODELING with UML Theory and Practice, Doug Rosenberg and Matt Stephens</w:t>
+      </w:r>
+    </w:p>
+    <w:p>
+      <w:pPr>
+        <w:rPr>
+          <w:lang w:val="en-US" w:eastAsia="en-US"/>
+        </w:rPr>
+      </w:pPr>
+    </w:p>
+    <w:p>
+      <w:pPr>
+        <w:rPr>
+          <w:lang w:val="en-US" w:eastAsia="en-US"/>
         </w:rPr>
       </w:pPr>
     </w:p>
@@ -13328,6 +12876,7 @@
         <w:rPr>
           <w:rFonts w:ascii="Arial" w:hAnsi="Arial" w:cs="Arial"/>
         </w:rPr>
+        <w:lastRenderedPageBreak/>
         <w:t>Apéndice A</w:t>
       </w:r>
       <w:r>
@@ -13349,7 +12898,6 @@
         <w:pStyle w:val="Ttulo2"/>
         <w:rPr>
           <w:rFonts w:ascii="Arial" w:hAnsi="Arial" w:cs="Arial"/>
-          <w:lang w:eastAsia="en-US"/>
         </w:rPr>
       </w:pPr>
       <w:bookmarkStart w:id="18" w:name="_Toc90297573"/>
@@ -13359,13 +12907,13 @@
           <w:noProof/>
         </w:rPr>
         <w:drawing>
-          <wp:anchor distT="0" distB="0" distL="114300" distR="114300" simplePos="0" relativeHeight="251658240" behindDoc="0" locked="0" layoutInCell="1" allowOverlap="1" wp14:anchorId="69A4AC38" wp14:editId="4031E2DA">
+          <wp:anchor distT="0" distB="0" distL="114300" distR="114300" simplePos="0" relativeHeight="251658240" behindDoc="0" locked="0" layoutInCell="1" allowOverlap="1" wp14:anchorId="69A4AC38" wp14:editId="0C12EA9C">
             <wp:simplePos x="0" y="0"/>
             <wp:positionH relativeFrom="margin">
-              <wp:posOffset>-902695</wp:posOffset>
+              <wp:posOffset>-435610</wp:posOffset>
             </wp:positionH>
             <wp:positionV relativeFrom="margin">
-              <wp:posOffset>1504864</wp:posOffset>
+              <wp:posOffset>1494790</wp:posOffset>
             </wp:positionV>
             <wp:extent cx="3860800" cy="2775585"/>
             <wp:effectExtent l="0" t="0" r="6350" b="5715"/>
@@ -13382,7 +12930,7 @@
                     <pic:cNvPicPr/>
                   </pic:nvPicPr>
                   <pic:blipFill rotWithShape="1">
-                    <a:blip r:embed="rId8">
+                    <a:blip r:embed="rId9">
                       <a:extLst>
                         <a:ext uri="{28A0092B-C50C-407E-A947-70E740481C1C}">
                           <a14:useLocalDpi xmlns:a14="http://schemas.microsoft.com/office/drawing/2010/main" val="0"/>
@@ -13435,6 +12983,7 @@
       </w:r>
       <w:bookmarkEnd w:id="18"/>
     </w:p>
+    <w:p/>
     <w:p>
       <w:pPr>
         <w:jc w:val="both"/>
@@ -13488,43 +13037,19 @@
           <w:rFonts w:ascii="Arial" w:hAnsi="Arial" w:cs="Arial"/>
         </w:rPr>
       </w:pPr>
-    </w:p>
-    <w:p>
-      <w:pPr>
-        <w:jc w:val="both"/>
-        <w:rPr>
-          <w:rFonts w:ascii="Arial" w:hAnsi="Arial" w:cs="Arial"/>
-        </w:rPr>
-      </w:pPr>
-    </w:p>
-    <w:p>
-      <w:pPr>
-        <w:jc w:val="both"/>
-        <w:rPr>
-          <w:rFonts w:ascii="Arial" w:hAnsi="Arial" w:cs="Arial"/>
-        </w:rPr>
-      </w:pPr>
-    </w:p>
-    <w:p>
-      <w:pPr>
-        <w:jc w:val="both"/>
-        <w:rPr>
-          <w:rFonts w:ascii="Arial" w:hAnsi="Arial" w:cs="Arial"/>
-        </w:rPr>
-      </w:pPr>
       <w:r>
         <w:rPr>
           <w:rFonts w:ascii="Arial" w:hAnsi="Arial" w:cs="Arial"/>
           <w:noProof/>
         </w:rPr>
         <w:drawing>
-          <wp:anchor distT="0" distB="0" distL="114300" distR="114300" simplePos="0" relativeHeight="251659264" behindDoc="0" locked="0" layoutInCell="1" allowOverlap="1" wp14:anchorId="742C38E3" wp14:editId="02B81FF5">
+          <wp:anchor distT="0" distB="0" distL="114300" distR="114300" simplePos="0" relativeHeight="251659264" behindDoc="0" locked="0" layoutInCell="1" allowOverlap="1" wp14:anchorId="742C38E3" wp14:editId="12DE3381">
             <wp:simplePos x="0" y="0"/>
             <wp:positionH relativeFrom="margin">
-              <wp:posOffset>-931923</wp:posOffset>
+              <wp:posOffset>-447675</wp:posOffset>
             </wp:positionH>
             <wp:positionV relativeFrom="margin">
-              <wp:posOffset>4447025</wp:posOffset>
+              <wp:posOffset>4494530</wp:posOffset>
             </wp:positionV>
             <wp:extent cx="3929380" cy="2896235"/>
             <wp:effectExtent l="0" t="0" r="0" b="0"/>
@@ -13541,7 +13066,7 @@
                     <pic:cNvPicPr/>
                   </pic:nvPicPr>
                   <pic:blipFill rotWithShape="1">
-                    <a:blip r:embed="rId9">
+                    <a:blip r:embed="rId10">
                       <a:extLst>
                         <a:ext uri="{28A0092B-C50C-407E-A947-70E740481C1C}">
                           <a14:useLocalDpi xmlns:a14="http://schemas.microsoft.com/office/drawing/2010/main" val="0"/>
@@ -13580,6 +13105,30 @@
           </wp:anchor>
         </w:drawing>
       </w:r>
+    </w:p>
+    <w:p>
+      <w:pPr>
+        <w:jc w:val="both"/>
+        <w:rPr>
+          <w:rFonts w:ascii="Arial" w:hAnsi="Arial" w:cs="Arial"/>
+        </w:rPr>
+      </w:pPr>
+    </w:p>
+    <w:p>
+      <w:pPr>
+        <w:jc w:val="both"/>
+        <w:rPr>
+          <w:rFonts w:ascii="Arial" w:hAnsi="Arial" w:cs="Arial"/>
+        </w:rPr>
+      </w:pPr>
+    </w:p>
+    <w:p>
+      <w:pPr>
+        <w:jc w:val="both"/>
+        <w:rPr>
+          <w:rFonts w:ascii="Arial" w:hAnsi="Arial" w:cs="Arial"/>
+        </w:rPr>
+      </w:pPr>
       <w:r>
         <w:rPr>
           <w:rFonts w:ascii="Arial" w:hAnsi="Arial" w:cs="Arial"/>
@@ -13626,13 +13175,13 @@
         </w:rPr>
         <w:lastRenderedPageBreak/>
         <w:drawing>
-          <wp:anchor distT="0" distB="0" distL="114300" distR="114300" simplePos="0" relativeHeight="251660288" behindDoc="0" locked="0" layoutInCell="1" allowOverlap="1" wp14:anchorId="18F168BC" wp14:editId="39AC5475">
+          <wp:anchor distT="0" distB="0" distL="114300" distR="114300" simplePos="0" relativeHeight="251660288" behindDoc="0" locked="0" layoutInCell="1" allowOverlap="1" wp14:anchorId="18F168BC" wp14:editId="6BBF2442">
             <wp:simplePos x="0" y="0"/>
             <wp:positionH relativeFrom="margin">
-              <wp:posOffset>-567690</wp:posOffset>
+              <wp:posOffset>-558165</wp:posOffset>
             </wp:positionH>
             <wp:positionV relativeFrom="margin">
-              <wp:posOffset>111228</wp:posOffset>
+              <wp:posOffset>111125</wp:posOffset>
             </wp:positionV>
             <wp:extent cx="4085590" cy="2963545"/>
             <wp:effectExtent l="0" t="0" r="0" b="8255"/>
@@ -13649,7 +13198,7 @@
                     <pic:cNvPicPr/>
                   </pic:nvPicPr>
                   <pic:blipFill rotWithShape="1">
-                    <a:blip r:embed="rId10">
+                    <a:blip r:embed="rId11">
                       <a:extLst>
                         <a:ext uri="{28A0092B-C50C-407E-A947-70E740481C1C}">
                           <a14:useLocalDpi xmlns:a14="http://schemas.microsoft.com/office/drawing/2010/main" val="0"/>
@@ -13783,7 +13332,7 @@
                     <pic:cNvPicPr/>
                   </pic:nvPicPr>
                   <pic:blipFill rotWithShape="1">
-                    <a:blip r:embed="rId11">
+                    <a:blip r:embed="rId12">
                       <a:extLst>
                         <a:ext uri="{28A0092B-C50C-407E-A947-70E740481C1C}">
                           <a14:useLocalDpi xmlns:a14="http://schemas.microsoft.com/office/drawing/2010/main" val="0"/>
@@ -13919,7 +13468,7 @@
                     <pic:cNvPicPr/>
                   </pic:nvPicPr>
                   <pic:blipFill rotWithShape="1">
-                    <a:blip r:embed="rId12">
+                    <a:blip r:embed="rId13">
                       <a:extLst>
                         <a:ext uri="{28A0092B-C50C-407E-A947-70E740481C1C}">
                           <a14:useLocalDpi xmlns:a14="http://schemas.microsoft.com/office/drawing/2010/main" val="0"/>
@@ -14055,7 +13604,7 @@
                     <pic:cNvPicPr/>
                   </pic:nvPicPr>
                   <pic:blipFill rotWithShape="1">
-                    <a:blip r:embed="rId13">
+                    <a:blip r:embed="rId14">
                       <a:extLst>
                         <a:ext uri="{28A0092B-C50C-407E-A947-70E740481C1C}">
                           <a14:useLocalDpi xmlns:a14="http://schemas.microsoft.com/office/drawing/2010/main" val="0"/>
@@ -14108,8 +13657,698 @@
         </w:rPr>
       </w:pPr>
     </w:p>
+    <w:p>
+      <w:pPr>
+        <w:rPr>
+          <w:lang w:eastAsia="en-US"/>
+        </w:rPr>
+      </w:pPr>
+    </w:p>
+    <w:p>
+      <w:pPr>
+        <w:rPr>
+          <w:lang w:eastAsia="en-US"/>
+        </w:rPr>
+      </w:pPr>
+    </w:p>
+    <w:p>
+      <w:pPr>
+        <w:rPr>
+          <w:lang w:eastAsia="en-US"/>
+        </w:rPr>
+      </w:pPr>
+    </w:p>
+    <w:p>
+      <w:pPr>
+        <w:rPr>
+          <w:lang w:eastAsia="en-US"/>
+        </w:rPr>
+      </w:pPr>
+    </w:p>
+    <w:p>
+      <w:pPr>
+        <w:rPr>
+          <w:lang w:eastAsia="en-US"/>
+        </w:rPr>
+      </w:pPr>
+    </w:p>
+    <w:p>
+      <w:pPr>
+        <w:rPr>
+          <w:lang w:eastAsia="en-US"/>
+        </w:rPr>
+      </w:pPr>
+    </w:p>
+    <w:p>
+      <w:pPr>
+        <w:rPr>
+          <w:lang w:eastAsia="en-US"/>
+        </w:rPr>
+      </w:pPr>
+    </w:p>
+    <w:p>
+      <w:pPr>
+        <w:pStyle w:val="Prrafodelista"/>
+        <w:rPr>
+          <w:rFonts w:ascii="Arial" w:hAnsi="Arial" w:cs="Arial"/>
+          <w:b/>
+          <w:bCs/>
+          <w:sz w:val="28"/>
+          <w:szCs w:val="28"/>
+        </w:rPr>
+      </w:pPr>
+    </w:p>
+    <w:p>
+      <w:pPr>
+        <w:pStyle w:val="Prrafodelista"/>
+        <w:numPr>
+          <w:ilvl w:val="0"/>
+          <w:numId w:val="15"/>
+        </w:numPr>
+        <w:rPr>
+          <w:rFonts w:ascii="Arial" w:hAnsi="Arial" w:cs="Arial"/>
+          <w:b/>
+          <w:bCs/>
+          <w:sz w:val="28"/>
+          <w:szCs w:val="28"/>
+        </w:rPr>
+      </w:pPr>
+      <w:r>
+        <w:rPr>
+          <w:noProof/>
+        </w:rPr>
+        <w:drawing>
+          <wp:anchor distT="0" distB="0" distL="114300" distR="114300" simplePos="0" relativeHeight="251664384" behindDoc="0" locked="0" layoutInCell="1" allowOverlap="1" wp14:anchorId="73693F97" wp14:editId="10461C00">
+            <wp:simplePos x="0" y="0"/>
+            <wp:positionH relativeFrom="column">
+              <wp:posOffset>-728345</wp:posOffset>
+            </wp:positionH>
+            <wp:positionV relativeFrom="paragraph">
+              <wp:posOffset>270510</wp:posOffset>
+            </wp:positionV>
+            <wp:extent cx="3717925" cy="2505075"/>
+            <wp:effectExtent l="0" t="0" r="0" b="9525"/>
+            <wp:wrapSquare wrapText="bothSides"/>
+            <wp:docPr id="9" name="Imagen 9" descr="Interfaz de usuario gráfica, Texto&#10;&#10;Descripción generada automáticamente"/>
+            <wp:cNvGraphicFramePr>
+              <a:graphicFrameLocks xmlns:a="http://schemas.openxmlformats.org/drawingml/2006/main" noChangeAspect="1"/>
+            </wp:cNvGraphicFramePr>
+            <a:graphic xmlns:a="http://schemas.openxmlformats.org/drawingml/2006/main">
+              <a:graphicData uri="http://schemas.openxmlformats.org/drawingml/2006/picture">
+                <pic:pic xmlns:pic="http://schemas.openxmlformats.org/drawingml/2006/picture">
+                  <pic:nvPicPr>
+                    <pic:cNvPr id="9" name="Imagen 9" descr="Interfaz de usuario gráfica, Texto&#10;&#10;Descripción generada automáticamente"/>
+                    <pic:cNvPicPr/>
+                  </pic:nvPicPr>
+                  <pic:blipFill rotWithShape="1">
+                    <a:blip r:embed="rId15">
+                      <a:extLst>
+                        <a:ext uri="{28A0092B-C50C-407E-A947-70E740481C1C}">
+                          <a14:useLocalDpi xmlns:a14="http://schemas.microsoft.com/office/drawing/2010/main" val="0"/>
+                        </a:ext>
+                      </a:extLst>
+                    </a:blip>
+                    <a:srcRect l="17462" r="23095" b="28780"/>
+                    <a:stretch/>
+                  </pic:blipFill>
+                  <pic:spPr bwMode="auto">
+                    <a:xfrm>
+                      <a:off x="0" y="0"/>
+                      <a:ext cx="3717925" cy="2505075"/>
+                    </a:xfrm>
+                    <a:prstGeom prst="rect">
+                      <a:avLst/>
+                    </a:prstGeom>
+                    <a:ln>
+                      <a:noFill/>
+                    </a:ln>
+                    <a:extLst>
+                      <a:ext uri="{53640926-AAD7-44D8-BBD7-CCE9431645EC}">
+                        <a14:shadowObscured xmlns:a14="http://schemas.microsoft.com/office/drawing/2010/main"/>
+                      </a:ext>
+                    </a:extLst>
+                  </pic:spPr>
+                </pic:pic>
+              </a:graphicData>
+            </a:graphic>
+            <wp14:sizeRelH relativeFrom="page">
+              <wp14:pctWidth>0</wp14:pctWidth>
+            </wp14:sizeRelH>
+            <wp14:sizeRelV relativeFrom="page">
+              <wp14:pctHeight>0</wp14:pctHeight>
+            </wp14:sizeRelV>
+          </wp:anchor>
+        </w:drawing>
+      </w:r>
+      <w:r>
+        <w:rPr>
+          <w:rFonts w:ascii="Arial" w:hAnsi="Arial" w:cs="Arial"/>
+          <w:b/>
+          <w:bCs/>
+          <w:sz w:val="28"/>
+          <w:szCs w:val="28"/>
+        </w:rPr>
+        <w:t>PC_LOGIN</w:t>
+      </w:r>
+      <w:r>
+        <w:rPr>
+          <w:rFonts w:ascii="Arial" w:hAnsi="Arial" w:cs="Arial"/>
+          <w:b/>
+          <w:bCs/>
+          <w:sz w:val="28"/>
+          <w:szCs w:val="28"/>
+        </w:rPr>
+        <w:t xml:space="preserve"> - </w:t>
+      </w:r>
+      <w:r>
+        <w:rPr>
+          <w:rFonts w:ascii="Arial" w:hAnsi="Arial" w:cs="Arial"/>
+          <w:b/>
+          <w:bCs/>
+          <w:sz w:val="28"/>
+          <w:szCs w:val="28"/>
+        </w:rPr>
+        <w:t>Iniciar sesión</w:t>
+      </w:r>
+    </w:p>
+    <w:p>
+      <w:pPr>
+        <w:jc w:val="both"/>
+        <w:rPr>
+          <w:rFonts w:ascii="Arial" w:hAnsi="Arial" w:cs="Arial"/>
+        </w:rPr>
+      </w:pPr>
+    </w:p>
+    <w:p>
+      <w:pPr>
+        <w:jc w:val="both"/>
+        <w:rPr>
+          <w:rFonts w:ascii="Arial" w:hAnsi="Arial" w:cs="Arial"/>
+        </w:rPr>
+      </w:pPr>
+    </w:p>
+    <w:p>
+      <w:pPr>
+        <w:jc w:val="both"/>
+        <w:rPr>
+          <w:rFonts w:ascii="Arial" w:hAnsi="Arial" w:cs="Arial"/>
+        </w:rPr>
+      </w:pPr>
+      <w:r>
+        <w:rPr>
+          <w:rFonts w:ascii="Arial" w:hAnsi="Arial" w:cs="Arial"/>
+        </w:rPr>
+        <w:t>Aquí tenemos el formulario del caso de uso de “inicio de sesión”, el cual va a permitir al actor o usuario poder realizar compras y comentarios de productos que haya comprado.</w:t>
+      </w:r>
+    </w:p>
+    <w:p>
+      <w:pPr>
+        <w:jc w:val="both"/>
+        <w:rPr>
+          <w:rFonts w:ascii="Arial" w:hAnsi="Arial" w:cs="Arial"/>
+        </w:rPr>
+      </w:pPr>
+    </w:p>
+    <w:p>
+      <w:pPr>
+        <w:jc w:val="both"/>
+        <w:rPr>
+          <w:rFonts w:ascii="Arial" w:hAnsi="Arial" w:cs="Arial"/>
+        </w:rPr>
+      </w:pPr>
+    </w:p>
+    <w:p>
+      <w:pPr>
+        <w:jc w:val="both"/>
+        <w:rPr>
+          <w:rFonts w:ascii="Arial" w:hAnsi="Arial" w:cs="Arial"/>
+        </w:rPr>
+      </w:pPr>
+    </w:p>
+    <w:p>
+      <w:pPr>
+        <w:jc w:val="both"/>
+        <w:rPr>
+          <w:rFonts w:ascii="Arial" w:hAnsi="Arial" w:cs="Arial"/>
+        </w:rPr>
+      </w:pPr>
+      <w:r>
+        <w:rPr>
+          <w:noProof/>
+        </w:rPr>
+        <w:drawing>
+          <wp:anchor distT="0" distB="0" distL="114300" distR="114300" simplePos="0" relativeHeight="251665408" behindDoc="0" locked="0" layoutInCell="1" allowOverlap="1" wp14:anchorId="75A61FC4" wp14:editId="34E3708B">
+            <wp:simplePos x="0" y="0"/>
+            <wp:positionH relativeFrom="column">
+              <wp:posOffset>-709295</wp:posOffset>
+            </wp:positionH>
+            <wp:positionV relativeFrom="paragraph">
+              <wp:posOffset>351790</wp:posOffset>
+            </wp:positionV>
+            <wp:extent cx="3709670" cy="2686050"/>
+            <wp:effectExtent l="0" t="0" r="5080" b="0"/>
+            <wp:wrapSquare wrapText="bothSides"/>
+            <wp:docPr id="10" name="Imagen 10" descr="Interfaz de usuario gráfica, Texto&#10;&#10;Descripción generada automáticamente"/>
+            <wp:cNvGraphicFramePr>
+              <a:graphicFrameLocks xmlns:a="http://schemas.openxmlformats.org/drawingml/2006/main" noChangeAspect="1"/>
+            </wp:cNvGraphicFramePr>
+            <a:graphic xmlns:a="http://schemas.openxmlformats.org/drawingml/2006/main">
+              <a:graphicData uri="http://schemas.openxmlformats.org/drawingml/2006/picture">
+                <pic:pic xmlns:pic="http://schemas.openxmlformats.org/drawingml/2006/picture">
+                  <pic:nvPicPr>
+                    <pic:cNvPr id="10" name="Imagen 10" descr="Interfaz de usuario gráfica, Texto&#10;&#10;Descripción generada automáticamente"/>
+                    <pic:cNvPicPr/>
+                  </pic:nvPicPr>
+                  <pic:blipFill rotWithShape="1">
+                    <a:blip r:embed="rId16">
+                      <a:extLst>
+                        <a:ext uri="{28A0092B-C50C-407E-A947-70E740481C1C}">
+                          <a14:useLocalDpi xmlns:a14="http://schemas.microsoft.com/office/drawing/2010/main" val="0"/>
+                        </a:ext>
+                      </a:extLst>
+                    </a:blip>
+                    <a:srcRect l="17462" r="23095" b="23447"/>
+                    <a:stretch/>
+                  </pic:blipFill>
+                  <pic:spPr bwMode="auto">
+                    <a:xfrm>
+                      <a:off x="0" y="0"/>
+                      <a:ext cx="3709670" cy="2686050"/>
+                    </a:xfrm>
+                    <a:prstGeom prst="rect">
+                      <a:avLst/>
+                    </a:prstGeom>
+                    <a:ln>
+                      <a:noFill/>
+                    </a:ln>
+                    <a:extLst>
+                      <a:ext uri="{53640926-AAD7-44D8-BBD7-CCE9431645EC}">
+                        <a14:shadowObscured xmlns:a14="http://schemas.microsoft.com/office/drawing/2010/main"/>
+                      </a:ext>
+                    </a:extLst>
+                  </pic:spPr>
+                </pic:pic>
+              </a:graphicData>
+            </a:graphic>
+            <wp14:sizeRelH relativeFrom="margin">
+              <wp14:pctWidth>0</wp14:pctWidth>
+            </wp14:sizeRelH>
+            <wp14:sizeRelV relativeFrom="margin">
+              <wp14:pctHeight>0</wp14:pctHeight>
+            </wp14:sizeRelV>
+          </wp:anchor>
+        </w:drawing>
+      </w:r>
+    </w:p>
+    <w:p>
+      <w:pPr>
+        <w:jc w:val="both"/>
+        <w:rPr>
+          <w:rFonts w:ascii="Arial" w:hAnsi="Arial" w:cs="Arial"/>
+        </w:rPr>
+      </w:pPr>
+    </w:p>
+    <w:p>
+      <w:pPr>
+        <w:jc w:val="both"/>
+        <w:rPr>
+          <w:rFonts w:ascii="Arial" w:hAnsi="Arial" w:cs="Arial"/>
+        </w:rPr>
+      </w:pPr>
+    </w:p>
+    <w:p>
+      <w:pPr>
+        <w:jc w:val="both"/>
+        <w:rPr>
+          <w:rFonts w:ascii="Arial" w:hAnsi="Arial" w:cs="Arial"/>
+        </w:rPr>
+      </w:pPr>
+      <w:r>
+        <w:rPr>
+          <w:rFonts w:ascii="Arial" w:hAnsi="Arial" w:cs="Arial"/>
+        </w:rPr>
+        <w:t>En caso de que introduzcas mal un dato el sistema de mandará un</w:t>
+      </w:r>
+      <w:r>
+        <w:rPr>
+          <w:rFonts w:ascii="Arial" w:hAnsi="Arial" w:cs="Arial"/>
+        </w:rPr>
+        <w:t xml:space="preserve">a advertencia, el cual el actor o cliente tendrá que volver a introducir los datos. </w:t>
+      </w:r>
+    </w:p>
+    <w:p>
+      <w:pPr>
+        <w:jc w:val="both"/>
+        <w:rPr>
+          <w:rFonts w:ascii="Arial" w:hAnsi="Arial" w:cs="Arial"/>
+        </w:rPr>
+      </w:pPr>
+    </w:p>
+    <w:p>
+      <w:pPr>
+        <w:jc w:val="both"/>
+        <w:rPr>
+          <w:rFonts w:ascii="Arial" w:hAnsi="Arial" w:cs="Arial"/>
+        </w:rPr>
+      </w:pPr>
+    </w:p>
+    <w:p>
+      <w:pPr>
+        <w:jc w:val="both"/>
+        <w:rPr>
+          <w:rFonts w:ascii="Arial" w:hAnsi="Arial" w:cs="Arial"/>
+        </w:rPr>
+      </w:pPr>
+    </w:p>
+    <w:p>
+      <w:pPr>
+        <w:jc w:val="both"/>
+        <w:rPr>
+          <w:rFonts w:ascii="Arial" w:hAnsi="Arial" w:cs="Arial"/>
+        </w:rPr>
+      </w:pPr>
+    </w:p>
+    <w:p>
+      <w:pPr>
+        <w:jc w:val="both"/>
+        <w:rPr>
+          <w:rFonts w:ascii="Arial" w:hAnsi="Arial" w:cs="Arial"/>
+        </w:rPr>
+      </w:pPr>
+      <w:r>
+        <w:rPr>
+          <w:noProof/>
+        </w:rPr>
+        <w:lastRenderedPageBreak/>
+        <w:drawing>
+          <wp:anchor distT="0" distB="0" distL="114300" distR="114300" simplePos="0" relativeHeight="251666432" behindDoc="0" locked="0" layoutInCell="1" allowOverlap="1" wp14:anchorId="4AC1A34D" wp14:editId="3CFF9AAB">
+            <wp:simplePos x="0" y="0"/>
+            <wp:positionH relativeFrom="column">
+              <wp:posOffset>-727710</wp:posOffset>
+            </wp:positionH>
+            <wp:positionV relativeFrom="paragraph">
+              <wp:posOffset>0</wp:posOffset>
+            </wp:positionV>
+            <wp:extent cx="3209925" cy="2314575"/>
+            <wp:effectExtent l="0" t="0" r="9525" b="9525"/>
+            <wp:wrapSquare wrapText="bothSides"/>
+            <wp:docPr id="11" name="Imagen 11" descr="Interfaz de usuario gráfica, Texto&#10;&#10;Descripción generada automáticamente"/>
+            <wp:cNvGraphicFramePr>
+              <a:graphicFrameLocks xmlns:a="http://schemas.openxmlformats.org/drawingml/2006/main" noChangeAspect="1"/>
+            </wp:cNvGraphicFramePr>
+            <a:graphic xmlns:a="http://schemas.openxmlformats.org/drawingml/2006/main">
+              <a:graphicData uri="http://schemas.openxmlformats.org/drawingml/2006/picture">
+                <pic:pic xmlns:pic="http://schemas.openxmlformats.org/drawingml/2006/picture">
+                  <pic:nvPicPr>
+                    <pic:cNvPr id="11" name="Imagen 11" descr="Interfaz de usuario gráfica, Texto&#10;&#10;Descripción generada automáticamente"/>
+                    <pic:cNvPicPr/>
+                  </pic:nvPicPr>
+                  <pic:blipFill rotWithShape="1">
+                    <a:blip r:embed="rId17" cstate="print">
+                      <a:extLst>
+                        <a:ext uri="{28A0092B-C50C-407E-A947-70E740481C1C}">
+                          <a14:useLocalDpi xmlns:a14="http://schemas.microsoft.com/office/drawing/2010/main" val="0"/>
+                        </a:ext>
+                      </a:extLst>
+                    </a:blip>
+                    <a:srcRect l="17462" r="23095" b="23761"/>
+                    <a:stretch/>
+                  </pic:blipFill>
+                  <pic:spPr bwMode="auto">
+                    <a:xfrm>
+                      <a:off x="0" y="0"/>
+                      <a:ext cx="3209925" cy="2314575"/>
+                    </a:xfrm>
+                    <a:prstGeom prst="rect">
+                      <a:avLst/>
+                    </a:prstGeom>
+                    <a:ln>
+                      <a:noFill/>
+                    </a:ln>
+                    <a:extLst>
+                      <a:ext uri="{53640926-AAD7-44D8-BBD7-CCE9431645EC}">
+                        <a14:shadowObscured xmlns:a14="http://schemas.microsoft.com/office/drawing/2010/main"/>
+                      </a:ext>
+                    </a:extLst>
+                  </pic:spPr>
+                </pic:pic>
+              </a:graphicData>
+            </a:graphic>
+          </wp:anchor>
+        </w:drawing>
+      </w:r>
+      <w:r>
+        <w:rPr>
+          <w:rFonts w:ascii="Arial" w:hAnsi="Arial" w:cs="Arial"/>
+        </w:rPr>
+        <w:t>E</w:t>
+      </w:r>
+      <w:r>
+        <w:rPr>
+          <w:rFonts w:ascii="Arial" w:hAnsi="Arial" w:cs="Arial"/>
+        </w:rPr>
+        <w:t xml:space="preserve">n </w:t>
+      </w:r>
+      <w:r>
+        <w:rPr>
+          <w:rFonts w:ascii="Arial" w:hAnsi="Arial" w:cs="Arial"/>
+        </w:rPr>
+        <w:t xml:space="preserve">este </w:t>
+      </w:r>
+      <w:r>
+        <w:rPr>
+          <w:rFonts w:ascii="Arial" w:hAnsi="Arial" w:cs="Arial"/>
+        </w:rPr>
+        <w:t>caso</w:t>
+      </w:r>
+      <w:r>
+        <w:rPr>
+          <w:rFonts w:ascii="Arial" w:hAnsi="Arial" w:cs="Arial"/>
+        </w:rPr>
+        <w:t>, si el actor</w:t>
+      </w:r>
+      <w:r>
+        <w:rPr>
+          <w:rFonts w:ascii="Arial" w:hAnsi="Arial" w:cs="Arial"/>
+        </w:rPr>
+        <w:t xml:space="preserve"> no ac</w:t>
+      </w:r>
+      <w:r>
+        <w:rPr>
+          <w:rFonts w:ascii="Arial" w:hAnsi="Arial" w:cs="Arial"/>
+        </w:rPr>
+        <w:t>uerda</w:t>
+      </w:r>
+      <w:r>
+        <w:rPr>
+          <w:rFonts w:ascii="Arial" w:hAnsi="Arial" w:cs="Arial"/>
+        </w:rPr>
+        <w:t>, dar “clic en olvidé la contraseña</w:t>
+      </w:r>
+      <w:r>
+        <w:rPr>
+          <w:rFonts w:ascii="Arial" w:hAnsi="Arial" w:cs="Arial"/>
+        </w:rPr>
+        <w:t xml:space="preserve"> e ingresar el correo o usuario.</w:t>
+      </w:r>
+    </w:p>
+    <w:p>
+      <w:pPr>
+        <w:jc w:val="both"/>
+        <w:rPr>
+          <w:rFonts w:ascii="Arial" w:hAnsi="Arial" w:cs="Arial"/>
+        </w:rPr>
+      </w:pPr>
+    </w:p>
+    <w:p>
+      <w:pPr>
+        <w:jc w:val="both"/>
+        <w:rPr>
+          <w:rFonts w:ascii="Arial" w:hAnsi="Arial" w:cs="Arial"/>
+        </w:rPr>
+      </w:pPr>
+    </w:p>
+    <w:p>
+      <w:pPr>
+        <w:jc w:val="both"/>
+        <w:rPr>
+          <w:rFonts w:ascii="Arial" w:hAnsi="Arial" w:cs="Arial"/>
+        </w:rPr>
+      </w:pPr>
+    </w:p>
+    <w:p>
+      <w:pPr>
+        <w:jc w:val="both"/>
+        <w:rPr>
+          <w:rFonts w:ascii="Arial" w:hAnsi="Arial" w:cs="Arial"/>
+        </w:rPr>
+      </w:pPr>
+    </w:p>
+    <w:p>
+      <w:pPr>
+        <w:jc w:val="both"/>
+        <w:rPr>
+          <w:rFonts w:ascii="Arial" w:hAnsi="Arial" w:cs="Arial"/>
+        </w:rPr>
+      </w:pPr>
+    </w:p>
+    <w:p>
+      <w:pPr>
+        <w:jc w:val="both"/>
+        <w:rPr>
+          <w:rFonts w:ascii="Arial" w:hAnsi="Arial" w:cs="Arial"/>
+        </w:rPr>
+      </w:pPr>
+      <w:r>
+        <w:rPr>
+          <w:noProof/>
+        </w:rPr>
+        <w:drawing>
+          <wp:anchor distT="0" distB="0" distL="114300" distR="114300" simplePos="0" relativeHeight="251667456" behindDoc="0" locked="0" layoutInCell="1" allowOverlap="1" wp14:anchorId="169EB9D0" wp14:editId="35004F25">
+            <wp:simplePos x="0" y="0"/>
+            <wp:positionH relativeFrom="column">
+              <wp:posOffset>-737235</wp:posOffset>
+            </wp:positionH>
+            <wp:positionV relativeFrom="paragraph">
+              <wp:posOffset>385445</wp:posOffset>
+            </wp:positionV>
+            <wp:extent cx="3200400" cy="2305050"/>
+            <wp:effectExtent l="0" t="0" r="0" b="0"/>
+            <wp:wrapSquare wrapText="bothSides"/>
+            <wp:docPr id="12" name="Imagen 12" descr="Interfaz de usuario gráfica, Texto&#10;&#10;Descripción generada automáticamente"/>
+            <wp:cNvGraphicFramePr>
+              <a:graphicFrameLocks xmlns:a="http://schemas.openxmlformats.org/drawingml/2006/main" noChangeAspect="1"/>
+            </wp:cNvGraphicFramePr>
+            <a:graphic xmlns:a="http://schemas.openxmlformats.org/drawingml/2006/main">
+              <a:graphicData uri="http://schemas.openxmlformats.org/drawingml/2006/picture">
+                <pic:pic xmlns:pic="http://schemas.openxmlformats.org/drawingml/2006/picture">
+                  <pic:nvPicPr>
+                    <pic:cNvPr id="12" name="Imagen 12" descr="Interfaz de usuario gráfica, Texto&#10;&#10;Descripción generada automáticamente"/>
+                    <pic:cNvPicPr/>
+                  </pic:nvPicPr>
+                  <pic:blipFill rotWithShape="1">
+                    <a:blip r:embed="rId18" cstate="print">
+                      <a:extLst>
+                        <a:ext uri="{28A0092B-C50C-407E-A947-70E740481C1C}">
+                          <a14:useLocalDpi xmlns:a14="http://schemas.microsoft.com/office/drawing/2010/main" val="0"/>
+                        </a:ext>
+                      </a:extLst>
+                    </a:blip>
+                    <a:srcRect l="17639" r="23095" b="24074"/>
+                    <a:stretch/>
+                  </pic:blipFill>
+                  <pic:spPr bwMode="auto">
+                    <a:xfrm>
+                      <a:off x="0" y="0"/>
+                      <a:ext cx="3200400" cy="2305050"/>
+                    </a:xfrm>
+                    <a:prstGeom prst="rect">
+                      <a:avLst/>
+                    </a:prstGeom>
+                    <a:ln>
+                      <a:noFill/>
+                    </a:ln>
+                    <a:extLst>
+                      <a:ext uri="{53640926-AAD7-44D8-BBD7-CCE9431645EC}">
+                        <a14:shadowObscured xmlns:a14="http://schemas.microsoft.com/office/drawing/2010/main"/>
+                      </a:ext>
+                    </a:extLst>
+                  </pic:spPr>
+                </pic:pic>
+              </a:graphicData>
+            </a:graphic>
+          </wp:anchor>
+        </w:drawing>
+      </w:r>
+    </w:p>
+    <w:p>
+      <w:pPr>
+        <w:jc w:val="both"/>
+        <w:rPr>
+          <w:rFonts w:ascii="Arial" w:hAnsi="Arial" w:cs="Arial"/>
+        </w:rPr>
+      </w:pPr>
+    </w:p>
+    <w:p>
+      <w:pPr>
+        <w:jc w:val="both"/>
+        <w:rPr>
+          <w:rFonts w:ascii="Arial" w:hAnsi="Arial" w:cs="Arial"/>
+        </w:rPr>
+      </w:pPr>
+    </w:p>
+    <w:p>
+      <w:pPr>
+        <w:jc w:val="both"/>
+        <w:rPr>
+          <w:rFonts w:ascii="Arial" w:hAnsi="Arial" w:cs="Arial"/>
+        </w:rPr>
+      </w:pPr>
+      <w:r>
+        <w:rPr>
+          <w:rFonts w:ascii="Arial" w:hAnsi="Arial" w:cs="Arial"/>
+        </w:rPr>
+        <w:t>En caso de haber introducido el correo o el usuario bien, el sistema enviará un correo al usuario y pueda restablecer su contraseña.</w:t>
+      </w:r>
+    </w:p>
+    <w:p>
+      <w:pPr>
+        <w:jc w:val="both"/>
+        <w:rPr>
+          <w:rFonts w:ascii="Arial" w:hAnsi="Arial" w:cs="Arial"/>
+        </w:rPr>
+      </w:pPr>
+    </w:p>
+    <w:p>
+      <w:pPr>
+        <w:jc w:val="both"/>
+        <w:rPr>
+          <w:rFonts w:ascii="Arial" w:hAnsi="Arial" w:cs="Arial"/>
+        </w:rPr>
+      </w:pPr>
+    </w:p>
+    <w:p>
+      <w:pPr>
+        <w:jc w:val="both"/>
+        <w:rPr>
+          <w:rFonts w:ascii="Arial" w:hAnsi="Arial" w:cs="Arial"/>
+        </w:rPr>
+      </w:pPr>
+    </w:p>
+    <w:p>
+      <w:pPr>
+        <w:jc w:val="both"/>
+        <w:rPr>
+          <w:rFonts w:ascii="Arial" w:hAnsi="Arial" w:cs="Arial"/>
+        </w:rPr>
+      </w:pPr>
+    </w:p>
+    <w:p>
+      <w:pPr>
+        <w:jc w:val="both"/>
+        <w:rPr>
+          <w:rFonts w:ascii="Arial" w:hAnsi="Arial" w:cs="Arial"/>
+        </w:rPr>
+      </w:pPr>
+    </w:p>
+    <w:p>
+      <w:pPr>
+        <w:jc w:val="both"/>
+        <w:rPr>
+          <w:rFonts w:ascii="Arial" w:hAnsi="Arial" w:cs="Arial"/>
+        </w:rPr>
+      </w:pPr>
+    </w:p>
+    <w:p>
+      <w:pPr>
+        <w:jc w:val="both"/>
+        <w:rPr>
+          <w:rFonts w:ascii="Arial" w:hAnsi="Arial" w:cs="Arial"/>
+        </w:rPr>
+      </w:pPr>
+    </w:p>
     <w:sectPr>
-      <w:headerReference w:type="default" r:id="rId14"/>
+      <w:headerReference w:type="default" r:id="rId19"/>
       <w:pgSz w:w="11906" w:h="16838"/>
       <w:pgMar w:top="1417" w:right="1701" w:bottom="1417" w:left="1701" w:header="708" w:footer="708" w:gutter="0"/>
       <w:cols w:space="708"/>
@@ -14869,6 +15108,119 @@
     </w:lvl>
   </w:abstractNum>
   <w:abstractNum w:abstractNumId="3" w15:restartNumberingAfterBreak="0">
+    <w:nsid w:val="21352A45"/>
+    <w:multiLevelType w:val="hybridMultilevel"/>
+    <w:tmpl w:val="CD4442D0"/>
+    <w:lvl w:ilvl="0" w:tplc="080A0001">
+      <w:start w:val="1"/>
+      <w:numFmt w:val="bullet"/>
+      <w:lvlText w:val=""/>
+      <w:lvlJc w:val="left"/>
+      <w:pPr>
+        <w:ind w:left="720" w:hanging="360"/>
+      </w:pPr>
+      <w:rPr>
+        <w:rFonts w:ascii="Symbol" w:hAnsi="Symbol" w:hint="default"/>
+      </w:rPr>
+    </w:lvl>
+    <w:lvl w:ilvl="1" w:tplc="080A0003" w:tentative="1">
+      <w:start w:val="1"/>
+      <w:numFmt w:val="bullet"/>
+      <w:lvlText w:val="o"/>
+      <w:lvlJc w:val="left"/>
+      <w:pPr>
+        <w:ind w:left="1440" w:hanging="360"/>
+      </w:pPr>
+      <w:rPr>
+        <w:rFonts w:ascii="Courier New" w:hAnsi="Courier New" w:cs="Courier New" w:hint="default"/>
+      </w:rPr>
+    </w:lvl>
+    <w:lvl w:ilvl="2" w:tplc="080A0005" w:tentative="1">
+      <w:start w:val="1"/>
+      <w:numFmt w:val="bullet"/>
+      <w:lvlText w:val=""/>
+      <w:lvlJc w:val="left"/>
+      <w:pPr>
+        <w:ind w:left="2160" w:hanging="360"/>
+      </w:pPr>
+      <w:rPr>
+        <w:rFonts w:ascii="Wingdings" w:hAnsi="Wingdings" w:hint="default"/>
+      </w:rPr>
+    </w:lvl>
+    <w:lvl w:ilvl="3" w:tplc="080A0001" w:tentative="1">
+      <w:start w:val="1"/>
+      <w:numFmt w:val="bullet"/>
+      <w:lvlText w:val=""/>
+      <w:lvlJc w:val="left"/>
+      <w:pPr>
+        <w:ind w:left="2880" w:hanging="360"/>
+      </w:pPr>
+      <w:rPr>
+        <w:rFonts w:ascii="Symbol" w:hAnsi="Symbol" w:hint="default"/>
+      </w:rPr>
+    </w:lvl>
+    <w:lvl w:ilvl="4" w:tplc="080A0003" w:tentative="1">
+      <w:start w:val="1"/>
+      <w:numFmt w:val="bullet"/>
+      <w:lvlText w:val="o"/>
+      <w:lvlJc w:val="left"/>
+      <w:pPr>
+        <w:ind w:left="3600" w:hanging="360"/>
+      </w:pPr>
+      <w:rPr>
+        <w:rFonts w:ascii="Courier New" w:hAnsi="Courier New" w:cs="Courier New" w:hint="default"/>
+      </w:rPr>
+    </w:lvl>
+    <w:lvl w:ilvl="5" w:tplc="080A0005" w:tentative="1">
+      <w:start w:val="1"/>
+      <w:numFmt w:val="bullet"/>
+      <w:lvlText w:val=""/>
+      <w:lvlJc w:val="left"/>
+      <w:pPr>
+        <w:ind w:left="4320" w:hanging="360"/>
+      </w:pPr>
+      <w:rPr>
+        <w:rFonts w:ascii="Wingdings" w:hAnsi="Wingdings" w:hint="default"/>
+      </w:rPr>
+    </w:lvl>
+    <w:lvl w:ilvl="6" w:tplc="080A0001" w:tentative="1">
+      <w:start w:val="1"/>
+      <w:numFmt w:val="bullet"/>
+      <w:lvlText w:val=""/>
+      <w:lvlJc w:val="left"/>
+      <w:pPr>
+        <w:ind w:left="5040" w:hanging="360"/>
+      </w:pPr>
+      <w:rPr>
+        <w:rFonts w:ascii="Symbol" w:hAnsi="Symbol" w:hint="default"/>
+      </w:rPr>
+    </w:lvl>
+    <w:lvl w:ilvl="7" w:tplc="080A0003" w:tentative="1">
+      <w:start w:val="1"/>
+      <w:numFmt w:val="bullet"/>
+      <w:lvlText w:val="o"/>
+      <w:lvlJc w:val="left"/>
+      <w:pPr>
+        <w:ind w:left="5760" w:hanging="360"/>
+      </w:pPr>
+      <w:rPr>
+        <w:rFonts w:ascii="Courier New" w:hAnsi="Courier New" w:cs="Courier New" w:hint="default"/>
+      </w:rPr>
+    </w:lvl>
+    <w:lvl w:ilvl="8" w:tplc="080A0005" w:tentative="1">
+      <w:start w:val="1"/>
+      <w:numFmt w:val="bullet"/>
+      <w:lvlText w:val=""/>
+      <w:lvlJc w:val="left"/>
+      <w:pPr>
+        <w:ind w:left="6480" w:hanging="360"/>
+      </w:pPr>
+      <w:rPr>
+        <w:rFonts w:ascii="Wingdings" w:hAnsi="Wingdings" w:hint="default"/>
+      </w:rPr>
+    </w:lvl>
+  </w:abstractNum>
+  <w:abstractNum w:abstractNumId="4" w15:restartNumberingAfterBreak="0">
     <w:nsid w:val="22B81A72"/>
     <w:multiLevelType w:val="multilevel"/>
     <w:tmpl w:val="759A05D2"/>
@@ -14990,7 +15342,7 @@
       </w:rPr>
     </w:lvl>
   </w:abstractNum>
-  <w:abstractNum w:abstractNumId="4" w15:restartNumberingAfterBreak="0">
+  <w:abstractNum w:abstractNumId="5" w15:restartNumberingAfterBreak="0">
     <w:nsid w:val="2AD453AF"/>
     <w:multiLevelType w:val="multilevel"/>
     <w:tmpl w:val="7ED2CEDC"/>
@@ -15106,7 +15458,7 @@
       </w:pPr>
     </w:lvl>
   </w:abstractNum>
-  <w:abstractNum w:abstractNumId="5" w15:restartNumberingAfterBreak="0">
+  <w:abstractNum w:abstractNumId="6" w15:restartNumberingAfterBreak="0">
     <w:nsid w:val="2C493ADF"/>
     <w:multiLevelType w:val="hybridMultilevel"/>
     <w:tmpl w:val="6C2A1F7E"/>
@@ -15195,7 +15547,7 @@
       </w:pPr>
     </w:lvl>
   </w:abstractNum>
-  <w:abstractNum w:abstractNumId="6" w15:restartNumberingAfterBreak="0">
+  <w:abstractNum w:abstractNumId="7" w15:restartNumberingAfterBreak="0">
     <w:nsid w:val="2D346EB3"/>
     <w:multiLevelType w:val="multilevel"/>
     <w:tmpl w:val="FF54EC70"/>
@@ -15281,7 +15633,7 @@
       </w:pPr>
     </w:lvl>
   </w:abstractNum>
-  <w:abstractNum w:abstractNumId="7" w15:restartNumberingAfterBreak="0">
+  <w:abstractNum w:abstractNumId="8" w15:restartNumberingAfterBreak="0">
     <w:nsid w:val="35007A74"/>
     <w:multiLevelType w:val="multilevel"/>
     <w:tmpl w:val="FD926D74"/>
@@ -15394,7 +15746,7 @@
       </w:pPr>
     </w:lvl>
   </w:abstractNum>
-  <w:abstractNum w:abstractNumId="8" w15:restartNumberingAfterBreak="0">
+  <w:abstractNum w:abstractNumId="9" w15:restartNumberingAfterBreak="0">
     <w:nsid w:val="378640C2"/>
     <w:multiLevelType w:val="hybridMultilevel"/>
     <w:tmpl w:val="40C4F6D6"/>
@@ -15483,7 +15835,7 @@
       </w:pPr>
     </w:lvl>
   </w:abstractNum>
-  <w:abstractNum w:abstractNumId="9" w15:restartNumberingAfterBreak="0">
+  <w:abstractNum w:abstractNumId="10" w15:restartNumberingAfterBreak="0">
     <w:nsid w:val="39D85E31"/>
     <w:multiLevelType w:val="multilevel"/>
     <w:tmpl w:val="FD926D74"/>
@@ -15596,7 +15948,7 @@
       </w:pPr>
     </w:lvl>
   </w:abstractNum>
-  <w:abstractNum w:abstractNumId="10" w15:restartNumberingAfterBreak="0">
+  <w:abstractNum w:abstractNumId="11" w15:restartNumberingAfterBreak="0">
     <w:nsid w:val="3D7B53C4"/>
     <w:multiLevelType w:val="hybridMultilevel"/>
     <w:tmpl w:val="968A9866"/>
@@ -15682,7 +16034,7 @@
       </w:pPr>
     </w:lvl>
   </w:abstractNum>
-  <w:abstractNum w:abstractNumId="11" w15:restartNumberingAfterBreak="0">
+  <w:abstractNum w:abstractNumId="12" w15:restartNumberingAfterBreak="0">
     <w:nsid w:val="3E6622A3"/>
     <w:multiLevelType w:val="hybridMultilevel"/>
     <w:tmpl w:val="F9607A1E"/>
@@ -15795,7 +16147,7 @@
       </w:rPr>
     </w:lvl>
   </w:abstractNum>
-  <w:abstractNum w:abstractNumId="12" w15:restartNumberingAfterBreak="0">
+  <w:abstractNum w:abstractNumId="13" w15:restartNumberingAfterBreak="0">
     <w:nsid w:val="4096698A"/>
     <w:multiLevelType w:val="hybridMultilevel"/>
     <w:tmpl w:val="6B02B750"/>
@@ -15909,7 +16261,7 @@
       </w:rPr>
     </w:lvl>
   </w:abstractNum>
-  <w:abstractNum w:abstractNumId="13" w15:restartNumberingAfterBreak="0">
+  <w:abstractNum w:abstractNumId="14" w15:restartNumberingAfterBreak="0">
     <w:nsid w:val="412F6833"/>
     <w:multiLevelType w:val="multilevel"/>
     <w:tmpl w:val="7ED2CEDC"/>
@@ -16025,7 +16377,7 @@
       </w:pPr>
     </w:lvl>
   </w:abstractNum>
-  <w:abstractNum w:abstractNumId="14" w15:restartNumberingAfterBreak="0">
+  <w:abstractNum w:abstractNumId="15" w15:restartNumberingAfterBreak="0">
     <w:nsid w:val="467419CB"/>
     <w:multiLevelType w:val="hybridMultilevel"/>
     <w:tmpl w:val="6C2A1F7E"/>
@@ -16114,7 +16466,7 @@
       </w:pPr>
     </w:lvl>
   </w:abstractNum>
-  <w:abstractNum w:abstractNumId="15" w15:restartNumberingAfterBreak="0">
+  <w:abstractNum w:abstractNumId="16" w15:restartNumberingAfterBreak="0">
     <w:nsid w:val="4B1955E0"/>
     <w:multiLevelType w:val="hybridMultilevel"/>
     <w:tmpl w:val="51E2B39C"/>
@@ -16216,7 +16568,7 @@
       </w:rPr>
     </w:lvl>
   </w:abstractNum>
-  <w:abstractNum w:abstractNumId="16" w15:restartNumberingAfterBreak="0">
+  <w:abstractNum w:abstractNumId="17" w15:restartNumberingAfterBreak="0">
     <w:nsid w:val="4C244D9A"/>
     <w:multiLevelType w:val="hybridMultilevel"/>
     <w:tmpl w:val="51E2B39C"/>
@@ -16326,7 +16678,7 @@
       </w:rPr>
     </w:lvl>
   </w:abstractNum>
-  <w:abstractNum w:abstractNumId="17" w15:restartNumberingAfterBreak="0">
+  <w:abstractNum w:abstractNumId="18" w15:restartNumberingAfterBreak="0">
     <w:nsid w:val="54CF4BD8"/>
     <w:multiLevelType w:val="hybridMultilevel"/>
     <w:tmpl w:val="95AEC65A"/>
@@ -16440,7 +16792,7 @@
       </w:rPr>
     </w:lvl>
   </w:abstractNum>
-  <w:abstractNum w:abstractNumId="18" w15:restartNumberingAfterBreak="0">
+  <w:abstractNum w:abstractNumId="19" w15:restartNumberingAfterBreak="0">
     <w:nsid w:val="56E723CE"/>
     <w:multiLevelType w:val="multilevel"/>
     <w:tmpl w:val="7E38A200"/>
@@ -16550,7 +16902,7 @@
       </w:pPr>
     </w:lvl>
   </w:abstractNum>
-  <w:abstractNum w:abstractNumId="19" w15:restartNumberingAfterBreak="0">
+  <w:abstractNum w:abstractNumId="20" w15:restartNumberingAfterBreak="0">
     <w:nsid w:val="5C7E285C"/>
     <w:multiLevelType w:val="hybridMultilevel"/>
     <w:tmpl w:val="F746E0F6"/>
@@ -16663,7 +17015,7 @@
       </w:rPr>
     </w:lvl>
   </w:abstractNum>
-  <w:abstractNum w:abstractNumId="20" w15:restartNumberingAfterBreak="0">
+  <w:abstractNum w:abstractNumId="21" w15:restartNumberingAfterBreak="0">
     <w:nsid w:val="5D780480"/>
     <w:multiLevelType w:val="hybridMultilevel"/>
     <w:tmpl w:val="A9EC65AC"/>
@@ -16752,7 +17104,7 @@
       </w:pPr>
     </w:lvl>
   </w:abstractNum>
-  <w:abstractNum w:abstractNumId="21" w15:restartNumberingAfterBreak="0">
+  <w:abstractNum w:abstractNumId="22" w15:restartNumberingAfterBreak="0">
     <w:nsid w:val="5EA10570"/>
     <w:multiLevelType w:val="hybridMultilevel"/>
     <w:tmpl w:val="A9EC65AC"/>
@@ -16841,7 +17193,7 @@
       </w:pPr>
     </w:lvl>
   </w:abstractNum>
-  <w:abstractNum w:abstractNumId="22" w15:restartNumberingAfterBreak="0">
+  <w:abstractNum w:abstractNumId="23" w15:restartNumberingAfterBreak="0">
     <w:nsid w:val="6264636C"/>
     <w:multiLevelType w:val="multilevel"/>
     <w:tmpl w:val="89B0B94C"/>
@@ -16927,10 +17279,10 @@
       </w:pPr>
     </w:lvl>
   </w:abstractNum>
-  <w:abstractNum w:abstractNumId="23" w15:restartNumberingAfterBreak="0">
+  <w:abstractNum w:abstractNumId="24" w15:restartNumberingAfterBreak="0">
     <w:nsid w:val="62D71409"/>
     <w:multiLevelType w:val="hybridMultilevel"/>
-    <w:tmpl w:val="9C6A16DC"/>
+    <w:tmpl w:val="4502C758"/>
     <w:lvl w:ilvl="0" w:tplc="FFFFFFFF">
       <w:start w:val="1"/>
       <w:numFmt w:val="decimal"/>
@@ -17016,7 +17368,7 @@
       </w:pPr>
     </w:lvl>
   </w:abstractNum>
-  <w:abstractNum w:abstractNumId="24" w15:restartNumberingAfterBreak="0">
+  <w:abstractNum w:abstractNumId="25" w15:restartNumberingAfterBreak="0">
     <w:nsid w:val="64921114"/>
     <w:multiLevelType w:val="hybridMultilevel"/>
     <w:tmpl w:val="678E5200"/>
@@ -17129,7 +17481,7 @@
       </w:rPr>
     </w:lvl>
   </w:abstractNum>
-  <w:abstractNum w:abstractNumId="25" w15:restartNumberingAfterBreak="0">
+  <w:abstractNum w:abstractNumId="26" w15:restartNumberingAfterBreak="0">
     <w:nsid w:val="6EA44828"/>
     <w:multiLevelType w:val="hybridMultilevel"/>
     <w:tmpl w:val="BA56F094"/>
@@ -17218,7 +17570,7 @@
       </w:pPr>
     </w:lvl>
   </w:abstractNum>
-  <w:abstractNum w:abstractNumId="26" w15:restartNumberingAfterBreak="0">
+  <w:abstractNum w:abstractNumId="27" w15:restartNumberingAfterBreak="0">
     <w:nsid w:val="71F50F91"/>
     <w:multiLevelType w:val="multilevel"/>
     <w:tmpl w:val="C0F05962"/>
@@ -17328,7 +17680,7 @@
       </w:pPr>
     </w:lvl>
   </w:abstractNum>
-  <w:abstractNum w:abstractNumId="27" w15:restartNumberingAfterBreak="0">
+  <w:abstractNum w:abstractNumId="28" w15:restartNumberingAfterBreak="0">
     <w:nsid w:val="75D4220E"/>
     <w:multiLevelType w:val="multilevel"/>
     <w:tmpl w:val="0848F430"/>
@@ -17414,7 +17766,7 @@
       </w:pPr>
     </w:lvl>
   </w:abstractNum>
-  <w:abstractNum w:abstractNumId="28" w15:restartNumberingAfterBreak="0">
+  <w:abstractNum w:abstractNumId="29" w15:restartNumberingAfterBreak="0">
     <w:nsid w:val="79D93E1E"/>
     <w:multiLevelType w:val="multilevel"/>
     <w:tmpl w:val="957E90C4"/>
@@ -17526,19 +17878,19 @@
     </w:lvl>
   </w:abstractNum>
   <w:num w:numId="1">
-    <w:abstractNumId w:val="24"/>
+    <w:abstractNumId w:val="25"/>
   </w:num>
   <w:num w:numId="2">
-    <w:abstractNumId w:val="12"/>
+    <w:abstractNumId w:val="13"/>
   </w:num>
   <w:num w:numId="3">
-    <w:abstractNumId w:val="17"/>
+    <w:abstractNumId w:val="18"/>
   </w:num>
   <w:num w:numId="4">
-    <w:abstractNumId w:val="18"/>
+    <w:abstractNumId w:val="19"/>
   </w:num>
   <w:num w:numId="5">
-    <w:abstractNumId w:val="16"/>
+    <w:abstractNumId w:val="17"/>
     <w:lvlOverride w:ilvl="0">
       <w:startOverride w:val="1"/>
     </w:lvlOverride>
@@ -17552,19 +17904,19 @@
     <w:lvlOverride w:ilvl="8"/>
   </w:num>
   <w:num w:numId="6">
-    <w:abstractNumId w:val="25"/>
+    <w:abstractNumId w:val="26"/>
   </w:num>
   <w:num w:numId="7">
-    <w:abstractNumId w:val="21"/>
+    <w:abstractNumId w:val="22"/>
   </w:num>
   <w:num w:numId="8">
     <w:abstractNumId w:val="1"/>
   </w:num>
   <w:num w:numId="9">
-    <w:abstractNumId w:val="8"/>
+    <w:abstractNumId w:val="9"/>
   </w:num>
   <w:num w:numId="10">
-    <w:abstractNumId w:val="20"/>
+    <w:abstractNumId w:val="21"/>
     <w:lvlOverride w:ilvl="0">
       <w:startOverride w:val="1"/>
     </w:lvlOverride>
@@ -17594,7 +17946,7 @@
     </w:lvlOverride>
   </w:num>
   <w:num w:numId="11">
-    <w:abstractNumId w:val="27"/>
+    <w:abstractNumId w:val="28"/>
     <w:lvlOverride w:ilvl="0">
       <w:startOverride w:val="7"/>
     </w:lvlOverride>
@@ -17654,7 +18006,7 @@
     </w:lvlOverride>
   </w:num>
   <w:num w:numId="13">
-    <w:abstractNumId w:val="6"/>
+    <w:abstractNumId w:val="7"/>
     <w:lvlOverride w:ilvl="0">
       <w:startOverride w:val="4"/>
     </w:lvlOverride>
@@ -17684,7 +18036,7 @@
     </w:lvlOverride>
   </w:num>
   <w:num w:numId="14">
-    <w:abstractNumId w:val="22"/>
+    <w:abstractNumId w:val="23"/>
     <w:lvlOverride w:ilvl="0">
       <w:startOverride w:val="9"/>
     </w:lvlOverride>
@@ -17714,43 +18066,16 @@
     </w:lvlOverride>
   </w:num>
   <w:num w:numId="15">
-    <w:abstractNumId w:val="23"/>
-    <w:lvlOverride w:ilvl="0">
-      <w:startOverride w:val="11"/>
-    </w:lvlOverride>
-    <w:lvlOverride w:ilvl="1">
-      <w:startOverride w:val="1"/>
-    </w:lvlOverride>
-    <w:lvlOverride w:ilvl="2">
-      <w:startOverride w:val="1"/>
-    </w:lvlOverride>
-    <w:lvlOverride w:ilvl="3">
-      <w:startOverride w:val="1"/>
-    </w:lvlOverride>
-    <w:lvlOverride w:ilvl="4">
-      <w:startOverride w:val="1"/>
-    </w:lvlOverride>
-    <w:lvlOverride w:ilvl="5">
-      <w:startOverride w:val="1"/>
-    </w:lvlOverride>
-    <w:lvlOverride w:ilvl="6">
-      <w:startOverride w:val="1"/>
-    </w:lvlOverride>
-    <w:lvlOverride w:ilvl="7">
-      <w:startOverride w:val="1"/>
-    </w:lvlOverride>
-    <w:lvlOverride w:ilvl="8">
-      <w:startOverride w:val="1"/>
-    </w:lvlOverride>
+    <w:abstractNumId w:val="24"/>
   </w:num>
   <w:num w:numId="16">
     <w:abstractNumId w:val="2"/>
   </w:num>
   <w:num w:numId="17">
-    <w:abstractNumId w:val="11"/>
+    <w:abstractNumId w:val="12"/>
   </w:num>
   <w:num w:numId="18">
-    <w:abstractNumId w:val="18"/>
+    <w:abstractNumId w:val="19"/>
     <w:lvlOverride w:ilvl="0">
       <w:startOverride w:val="1"/>
     </w:lvlOverride>
@@ -17780,52 +18105,55 @@
     </w:lvlOverride>
   </w:num>
   <w:num w:numId="19">
-    <w:abstractNumId w:val="24"/>
+    <w:abstractNumId w:val="25"/>
     <w:lvlOverride w:ilvl="0">
       <w:startOverride w:val="1"/>
     </w:lvlOverride>
   </w:num>
   <w:num w:numId="20">
+    <w:abstractNumId w:val="17"/>
+  </w:num>
+  <w:num w:numId="21">
+    <w:abstractNumId w:val="15"/>
+  </w:num>
+  <w:num w:numId="22">
     <w:abstractNumId w:val="16"/>
   </w:num>
-  <w:num w:numId="21">
-    <w:abstractNumId w:val="14"/>
-  </w:num>
-  <w:num w:numId="22">
-    <w:abstractNumId w:val="15"/>
-  </w:num>
   <w:num w:numId="23">
-    <w:abstractNumId w:val="5"/>
+    <w:abstractNumId w:val="6"/>
   </w:num>
   <w:num w:numId="24">
-    <w:abstractNumId w:val="19"/>
+    <w:abstractNumId w:val="20"/>
   </w:num>
   <w:num w:numId="25">
-    <w:abstractNumId w:val="28"/>
+    <w:abstractNumId w:val="29"/>
   </w:num>
   <w:num w:numId="26">
-    <w:abstractNumId w:val="26"/>
+    <w:abstractNumId w:val="27"/>
   </w:num>
   <w:num w:numId="27">
     <w:abstractNumId w:val="0"/>
   </w:num>
   <w:num w:numId="28">
-    <w:abstractNumId w:val="7"/>
+    <w:abstractNumId w:val="8"/>
   </w:num>
   <w:num w:numId="29">
+    <w:abstractNumId w:val="11"/>
+  </w:num>
+  <w:num w:numId="30">
+    <w:abstractNumId w:val="4"/>
+  </w:num>
+  <w:num w:numId="31">
     <w:abstractNumId w:val="10"/>
   </w:num>
-  <w:num w:numId="30">
-    <w:abstractNumId w:val="3"/>
-  </w:num>
-  <w:num w:numId="31">
-    <w:abstractNumId w:val="9"/>
-  </w:num>
   <w:num w:numId="32">
-    <w:abstractNumId w:val="13"/>
+    <w:abstractNumId w:val="14"/>
   </w:num>
   <w:num w:numId="33">
-    <w:abstractNumId w:val="4"/>
+    <w:abstractNumId w:val="5"/>
+  </w:num>
+  <w:num w:numId="34">
+    <w:abstractNumId w:val="3"/>
   </w:num>
   <w:numIdMacAtCleanup w:val="15"/>
 </w:numbering>
@@ -18839,6 +19167,18 @@
       <w:ind w:left="660" w:hanging="220"/>
     </w:pPr>
   </w:style>
+  <w:style w:type="character" w:styleId="Mencinsinresolver">
+    <w:name w:val="Unresolved Mention"/>
+    <w:basedOn w:val="Fuentedeprrafopredeter"/>
+    <w:uiPriority w:val="99"/>
+    <w:semiHidden/>
+    <w:unhideWhenUsed/>
+    <w:rsid w:val="00B51616"/>
+    <w:rPr>
+      <w:color w:val="605E5C"/>
+      <w:shd w:val="clear" w:color="auto" w:fill="E1DFDD"/>
+    </w:rPr>
+  </w:style>
 </w:styles>
 </file>
 

</xml_diff>

<commit_message>
Correción de errores menores en el documento, como nombres de ids
</commit_message>
<xml_diff>
--- a/Casos de Uso/Casos de Uso.docx
+++ b/Casos de Uso/Casos de Uso.docx
@@ -273,8 +273,20 @@
           <w:szCs w:val="28"/>
           <w:lang w:eastAsia="es-MX"/>
         </w:rPr>
-        <w:t>Guzmán Ortega Axel Yael</w:t>
+        <w:t xml:space="preserve">Guzmán Ortega Axel </w:t>
       </w:r>
+      <w:proofErr w:type="spellStart"/>
+      <w:r>
+        <w:rPr>
+          <w:rFonts w:ascii="Arial" w:eastAsia="Times New Roman" w:hAnsi="Arial" w:cs="Arial"/>
+          <w:color w:val="000000"/>
+          <w:sz w:val="28"/>
+          <w:szCs w:val="28"/>
+          <w:lang w:eastAsia="es-MX"/>
+        </w:rPr>
+        <w:t>Yael</w:t>
+      </w:r>
+      <w:proofErr w:type="spellEnd"/>
     </w:p>
     <w:p>
       <w:pPr>
@@ -2412,8 +2424,19 @@
                 <w:sz w:val="20"/>
                 <w:szCs w:val="20"/>
               </w:rPr>
-              <w:t>Miguel Guzman</w:t>
-            </w:r>
+              <w:t xml:space="preserve">Miguel </w:t>
+            </w:r>
+            <w:proofErr w:type="spellStart"/>
+            <w:r>
+              <w:rPr>
+                <w:rFonts w:ascii="Arial" w:hAnsi="Arial" w:cs="Arial"/>
+                <w:bCs/>
+                <w:sz w:val="20"/>
+                <w:szCs w:val="20"/>
+              </w:rPr>
+              <w:t>Guzman</w:t>
+            </w:r>
+            <w:proofErr w:type="spellEnd"/>
           </w:p>
         </w:tc>
         <w:tc>
@@ -2513,8 +2536,19 @@
                 <w:sz w:val="20"/>
                 <w:szCs w:val="20"/>
               </w:rPr>
-              <w:t>Axel Guzman</w:t>
-            </w:r>
+              <w:t xml:space="preserve">Axel </w:t>
+            </w:r>
+            <w:proofErr w:type="spellStart"/>
+            <w:r>
+              <w:rPr>
+                <w:rFonts w:ascii="Arial" w:hAnsi="Arial" w:cs="Arial"/>
+                <w:bCs/>
+                <w:sz w:val="20"/>
+                <w:szCs w:val="20"/>
+              </w:rPr>
+              <w:t>Guzman</w:t>
+            </w:r>
+            <w:proofErr w:type="spellEnd"/>
           </w:p>
         </w:tc>
         <w:tc>
@@ -2614,8 +2648,19 @@
                 <w:sz w:val="20"/>
                 <w:szCs w:val="20"/>
               </w:rPr>
-              <w:t>Miguel Guzman</w:t>
-            </w:r>
+              <w:t xml:space="preserve">Miguel </w:t>
+            </w:r>
+            <w:proofErr w:type="spellStart"/>
+            <w:r>
+              <w:rPr>
+                <w:rFonts w:ascii="Arial" w:hAnsi="Arial" w:cs="Arial"/>
+                <w:bCs/>
+                <w:sz w:val="20"/>
+                <w:szCs w:val="20"/>
+              </w:rPr>
+              <w:t>Guzman</w:t>
+            </w:r>
+            <w:proofErr w:type="spellEnd"/>
           </w:p>
         </w:tc>
         <w:tc>
@@ -2734,8 +2779,19 @@
                 <w:sz w:val="20"/>
                 <w:szCs w:val="20"/>
               </w:rPr>
-              <w:t>Miguel Guzman</w:t>
-            </w:r>
+              <w:t xml:space="preserve">Miguel </w:t>
+            </w:r>
+            <w:proofErr w:type="spellStart"/>
+            <w:r>
+              <w:rPr>
+                <w:rFonts w:ascii="Arial" w:hAnsi="Arial" w:cs="Arial"/>
+                <w:bCs/>
+                <w:sz w:val="20"/>
+                <w:szCs w:val="20"/>
+              </w:rPr>
+              <w:t>Guzman</w:t>
+            </w:r>
+            <w:proofErr w:type="spellEnd"/>
           </w:p>
         </w:tc>
         <w:tc>
@@ -3037,8 +3093,19 @@
                 <w:sz w:val="20"/>
                 <w:szCs w:val="20"/>
               </w:rPr>
-              <w:t>Miguel Guzman</w:t>
-            </w:r>
+              <w:t xml:space="preserve">Miguel </w:t>
+            </w:r>
+            <w:proofErr w:type="spellStart"/>
+            <w:r>
+              <w:rPr>
+                <w:rFonts w:ascii="Arial" w:hAnsi="Arial" w:cs="Arial"/>
+                <w:bCs/>
+                <w:sz w:val="20"/>
+                <w:szCs w:val="20"/>
+              </w:rPr>
+              <w:t>Guzman</w:t>
+            </w:r>
+            <w:proofErr w:type="spellEnd"/>
           </w:p>
         </w:tc>
         <w:tc>
@@ -3359,7 +3426,27 @@
                 <w:sz w:val="20"/>
                 <w:szCs w:val="20"/>
               </w:rPr>
-              <w:t>&lt;&lt;include&gt;&gt;” para optimizar las tablas; agregue en el apéndice el caso de uso de registros.</w:t>
+              <w:t>&lt;&lt;</w:t>
+            </w:r>
+            <w:proofErr w:type="spellStart"/>
+            <w:r>
+              <w:rPr>
+                <w:rFonts w:ascii="Arial" w:hAnsi="Arial" w:cs="Arial"/>
+                <w:bCs/>
+                <w:sz w:val="20"/>
+                <w:szCs w:val="20"/>
+              </w:rPr>
+              <w:t>include</w:t>
+            </w:r>
+            <w:proofErr w:type="spellEnd"/>
+            <w:r>
+              <w:rPr>
+                <w:rFonts w:ascii="Arial" w:hAnsi="Arial" w:cs="Arial"/>
+                <w:bCs/>
+                <w:sz w:val="20"/>
+                <w:szCs w:val="20"/>
+              </w:rPr>
+              <w:t>&gt;&gt;” para optimizar las tablas; agregue en el apéndice el caso de uso de registros.</w:t>
             </w:r>
           </w:p>
         </w:tc>
@@ -3391,18 +3478,7 @@
     </w:tbl>
     <w:p/>
     <w:p>
-      <w:r>
-        <w:fldChar w:fldCharType="begin"/>
-      </w:r>
-      <w:r>
-        <w:instrText xml:space="preserve"> TOC \o "3-3" \h \z \u \t "Título 1;1;Título 2;2" </w:instrText>
-      </w:r>
-      <w:r>
-        <w:fldChar w:fldCharType="separate"/>
-      </w:r>
-      <w:r>
-        <w:fldChar w:fldCharType="end"/>
-      </w:r>
+      <w:fldSimple w:instr=" TOC \o &quot;3-3&quot; \h \z \u \t &quot;Título 1;1;Título 2;2&quot; "/>
     </w:p>
     <w:p>
       <w:pPr>
@@ -4395,7 +4471,25 @@
                 <w:sz w:val="20"/>
                 <w:szCs w:val="20"/>
               </w:rPr>
-              <w:t>Disparador (trigger):</w:t>
+              <w:t>Disparador (</w:t>
+            </w:r>
+            <w:proofErr w:type="spellStart"/>
+            <w:r>
+              <w:rPr>
+                <w:rFonts w:ascii="Arial" w:hAnsi="Arial" w:cs="Arial"/>
+                <w:sz w:val="20"/>
+                <w:szCs w:val="20"/>
+              </w:rPr>
+              <w:t>trigger</w:t>
+            </w:r>
+            <w:proofErr w:type="spellEnd"/>
+            <w:r>
+              <w:rPr>
+                <w:rFonts w:ascii="Arial" w:hAnsi="Arial" w:cs="Arial"/>
+                <w:sz w:val="20"/>
+                <w:szCs w:val="20"/>
+              </w:rPr>
+              <w:t>):</w:t>
             </w:r>
           </w:p>
         </w:tc>
@@ -5825,7 +5919,25 @@
                 <w:sz w:val="20"/>
                 <w:szCs w:val="20"/>
               </w:rPr>
-              <w:t>Disparador (trigger):</w:t>
+              <w:t>Disparador (</w:t>
+            </w:r>
+            <w:proofErr w:type="spellStart"/>
+            <w:r>
+              <w:rPr>
+                <w:rFonts w:ascii="Arial" w:hAnsi="Arial" w:cs="Arial"/>
+                <w:sz w:val="20"/>
+                <w:szCs w:val="20"/>
+              </w:rPr>
+              <w:t>trigger</w:t>
+            </w:r>
+            <w:proofErr w:type="spellEnd"/>
+            <w:r>
+              <w:rPr>
+                <w:rFonts w:ascii="Arial" w:hAnsi="Arial" w:cs="Arial"/>
+                <w:sz w:val="20"/>
+                <w:szCs w:val="20"/>
+              </w:rPr>
+              <w:t>):</w:t>
             </w:r>
           </w:p>
         </w:tc>
@@ -6962,7 +7074,25 @@
                 <w:sz w:val="20"/>
                 <w:szCs w:val="20"/>
               </w:rPr>
-              <w:t>Disparador (trigger):</w:t>
+              <w:t>Disparador (</w:t>
+            </w:r>
+            <w:proofErr w:type="spellStart"/>
+            <w:r>
+              <w:rPr>
+                <w:rFonts w:ascii="Arial" w:hAnsi="Arial" w:cs="Arial"/>
+                <w:sz w:val="20"/>
+                <w:szCs w:val="20"/>
+              </w:rPr>
+              <w:t>trigger</w:t>
+            </w:r>
+            <w:proofErr w:type="spellEnd"/>
+            <w:r>
+              <w:rPr>
+                <w:rFonts w:ascii="Arial" w:hAnsi="Arial" w:cs="Arial"/>
+                <w:sz w:val="20"/>
+                <w:szCs w:val="20"/>
+              </w:rPr>
+              <w:t>):</w:t>
             </w:r>
           </w:p>
         </w:tc>
@@ -6992,7 +7122,25 @@
                 <w:sz w:val="20"/>
                 <w:szCs w:val="20"/>
               </w:rPr>
-              <w:t>El cliente presiona enter del teclado del equipo de cómputo o presiona el botón “buscar”.</w:t>
+              <w:t xml:space="preserve">El cliente presiona </w:t>
+            </w:r>
+            <w:proofErr w:type="spellStart"/>
+            <w:r>
+              <w:rPr>
+                <w:rFonts w:ascii="Arial" w:hAnsi="Arial" w:cs="Arial"/>
+                <w:sz w:val="20"/>
+                <w:szCs w:val="20"/>
+              </w:rPr>
+              <w:t>enter</w:t>
+            </w:r>
+            <w:proofErr w:type="spellEnd"/>
+            <w:r>
+              <w:rPr>
+                <w:rFonts w:ascii="Arial" w:hAnsi="Arial" w:cs="Arial"/>
+                <w:sz w:val="20"/>
+                <w:szCs w:val="20"/>
+              </w:rPr>
+              <w:t xml:space="preserve"> del teclado del equipo de cómputo o presiona el botón “buscar”.</w:t>
             </w:r>
           </w:p>
         </w:tc>
@@ -7266,7 +7414,25 @@
                 <w:sz w:val="20"/>
                 <w:szCs w:val="20"/>
               </w:rPr>
-              <w:t>El usuario presiona la tecla ‘enter’ del teclado o presiona en el botón de buscar.</w:t>
+              <w:t>El usuario presiona la tecla ‘</w:t>
+            </w:r>
+            <w:proofErr w:type="spellStart"/>
+            <w:r>
+              <w:rPr>
+                <w:rFonts w:ascii="Arial" w:hAnsi="Arial" w:cs="Arial"/>
+                <w:sz w:val="20"/>
+                <w:szCs w:val="20"/>
+              </w:rPr>
+              <w:t>enter</w:t>
+            </w:r>
+            <w:proofErr w:type="spellEnd"/>
+            <w:r>
+              <w:rPr>
+                <w:rFonts w:ascii="Arial" w:hAnsi="Arial" w:cs="Arial"/>
+                <w:sz w:val="20"/>
+                <w:szCs w:val="20"/>
+              </w:rPr>
+              <w:t>’ del teclado o presiona en el botón de buscar.</w:t>
             </w:r>
           </w:p>
           <w:p>
@@ -7961,7 +8127,25 @@
                 <w:sz w:val="20"/>
                 <w:szCs w:val="20"/>
               </w:rPr>
-              <w:t>Disparador (trigger):</w:t>
+              <w:t>Disparador (</w:t>
+            </w:r>
+            <w:proofErr w:type="spellStart"/>
+            <w:r>
+              <w:rPr>
+                <w:rFonts w:ascii="Arial" w:hAnsi="Arial" w:cs="Arial"/>
+                <w:sz w:val="20"/>
+                <w:szCs w:val="20"/>
+              </w:rPr>
+              <w:t>trigger</w:t>
+            </w:r>
+            <w:proofErr w:type="spellEnd"/>
+            <w:r>
+              <w:rPr>
+                <w:rFonts w:ascii="Arial" w:hAnsi="Arial" w:cs="Arial"/>
+                <w:sz w:val="20"/>
+                <w:szCs w:val="20"/>
+              </w:rPr>
+              <w:t>):</w:t>
             </w:r>
           </w:p>
         </w:tc>
@@ -8668,13 +8852,13 @@
               <w:rPr>
                 <w:rFonts w:ascii="Arial" w:hAnsi="Arial" w:cs="Arial"/>
               </w:rPr>
-              <w:t>F</w:t>
-            </w:r>
-            <w:r>
-              <w:rPr>
-                <w:rFonts w:ascii="Arial" w:hAnsi="Arial" w:cs="Arial"/>
-              </w:rPr>
-              <w:t>SAXIS10 - Comentarios</w:t>
+              <w:t>PC_COMPRO</w:t>
+            </w:r>
+            <w:r>
+              <w:rPr>
+                <w:rFonts w:ascii="Arial" w:hAnsi="Arial" w:cs="Arial"/>
+              </w:rPr>
+              <w:t xml:space="preserve"> - Comentarios</w:t>
             </w:r>
           </w:p>
         </w:tc>
@@ -8934,7 +9118,25 @@
                 <w:sz w:val="20"/>
                 <w:szCs w:val="20"/>
               </w:rPr>
-              <w:t>Disparador (trigger):</w:t>
+              <w:t>Disparador (</w:t>
+            </w:r>
+            <w:proofErr w:type="spellStart"/>
+            <w:r>
+              <w:rPr>
+                <w:rFonts w:ascii="Arial" w:hAnsi="Arial" w:cs="Arial"/>
+                <w:sz w:val="20"/>
+                <w:szCs w:val="20"/>
+              </w:rPr>
+              <w:t>trigger</w:t>
+            </w:r>
+            <w:proofErr w:type="spellEnd"/>
+            <w:r>
+              <w:rPr>
+                <w:rFonts w:ascii="Arial" w:hAnsi="Arial" w:cs="Arial"/>
+                <w:sz w:val="20"/>
+                <w:szCs w:val="20"/>
+              </w:rPr>
+              <w:t>):</w:t>
             </w:r>
           </w:p>
         </w:tc>
@@ -9167,7 +9369,21 @@
               <w:rPr>
                 <w:rFonts w:ascii="Arial" w:hAnsi="Arial" w:cs="Arial"/>
               </w:rPr>
-              <w:t xml:space="preserve"> &lt;&lt;include&gt;&gt; caso de uso de la función “inicio de sesión”</w:t>
+              <w:t xml:space="preserve"> &lt;&lt;</w:t>
+            </w:r>
+            <w:proofErr w:type="spellStart"/>
+            <w:r>
+              <w:rPr>
+                <w:rFonts w:ascii="Arial" w:hAnsi="Arial" w:cs="Arial"/>
+              </w:rPr>
+              <w:t>include</w:t>
+            </w:r>
+            <w:proofErr w:type="spellEnd"/>
+            <w:r>
+              <w:rPr>
+                <w:rFonts w:ascii="Arial" w:hAnsi="Arial" w:cs="Arial"/>
+              </w:rPr>
+              <w:t>&gt;&gt; caso de uso de la función “inicio de sesión”</w:t>
             </w:r>
           </w:p>
           <w:p>
@@ -9313,7 +9529,21 @@
               <w:rPr>
                 <w:rFonts w:ascii="Arial" w:hAnsi="Arial" w:cs="Arial"/>
               </w:rPr>
-              <w:t>&lt;&lt;include&gt;&gt; caso de uso de la función “inicio de sesión”</w:t>
+              <w:t>&lt;&lt;</w:t>
+            </w:r>
+            <w:proofErr w:type="spellStart"/>
+            <w:r>
+              <w:rPr>
+                <w:rFonts w:ascii="Arial" w:hAnsi="Arial" w:cs="Arial"/>
+              </w:rPr>
+              <w:t>include</w:t>
+            </w:r>
+            <w:proofErr w:type="spellEnd"/>
+            <w:r>
+              <w:rPr>
+                <w:rFonts w:ascii="Arial" w:hAnsi="Arial" w:cs="Arial"/>
+              </w:rPr>
+              <w:t>&gt;&gt; caso de uso de la función “inicio de sesión”</w:t>
             </w:r>
           </w:p>
           <w:p>
@@ -9971,7 +10201,25 @@
                 <w:sz w:val="20"/>
                 <w:szCs w:val="20"/>
               </w:rPr>
-              <w:t>Disparador (trigger):</w:t>
+              <w:t>Disparador (</w:t>
+            </w:r>
+            <w:proofErr w:type="spellStart"/>
+            <w:r>
+              <w:rPr>
+                <w:rFonts w:ascii="Arial" w:hAnsi="Arial" w:cs="Arial"/>
+                <w:sz w:val="20"/>
+                <w:szCs w:val="20"/>
+              </w:rPr>
+              <w:t>trigger</w:t>
+            </w:r>
+            <w:proofErr w:type="spellEnd"/>
+            <w:r>
+              <w:rPr>
+                <w:rFonts w:ascii="Arial" w:hAnsi="Arial" w:cs="Arial"/>
+                <w:sz w:val="20"/>
+                <w:szCs w:val="20"/>
+              </w:rPr>
+              <w:t>):</w:t>
             </w:r>
           </w:p>
         </w:tc>
@@ -10037,7 +10285,25 @@
                 <w:sz w:val="20"/>
                 <w:szCs w:val="20"/>
               </w:rPr>
-              <w:t>Además, después se le solicitará la información de entrega y el método de pago, el cliente deberá seleccionarlo con un método de RadioBox y presionar en “siguiente”.</w:t>
+              <w:t xml:space="preserve">Además, después se le solicitará la información de entrega y el método de pago, el cliente deberá seleccionarlo con un método de </w:t>
+            </w:r>
+            <w:proofErr w:type="spellStart"/>
+            <w:r>
+              <w:rPr>
+                <w:rFonts w:ascii="Arial" w:hAnsi="Arial" w:cs="Arial"/>
+                <w:sz w:val="20"/>
+                <w:szCs w:val="20"/>
+              </w:rPr>
+              <w:t>RadioBox</w:t>
+            </w:r>
+            <w:proofErr w:type="spellEnd"/>
+            <w:r>
+              <w:rPr>
+                <w:rFonts w:ascii="Arial" w:hAnsi="Arial" w:cs="Arial"/>
+                <w:sz w:val="20"/>
+                <w:szCs w:val="20"/>
+              </w:rPr>
+              <w:t xml:space="preserve"> y presionar en “siguiente”.</w:t>
             </w:r>
           </w:p>
           <w:p>
@@ -10202,7 +10468,25 @@
                 <w:sz w:val="20"/>
                 <w:szCs w:val="20"/>
               </w:rPr>
-              <w:t>El sistema le enviará un correo con notificando que el producto a sido entregado. Y si el cliente lo desea, podrá agregar un comentario al producto que recibió.</w:t>
+              <w:t xml:space="preserve">El sistema le enviará un correo con notificando que el producto </w:t>
+            </w:r>
+            <w:proofErr w:type="spellStart"/>
+            <w:r>
+              <w:rPr>
+                <w:rFonts w:ascii="Arial" w:hAnsi="Arial" w:cs="Arial"/>
+                <w:sz w:val="20"/>
+                <w:szCs w:val="20"/>
+              </w:rPr>
+              <w:t>a</w:t>
+            </w:r>
+            <w:proofErr w:type="spellEnd"/>
+            <w:r>
+              <w:rPr>
+                <w:rFonts w:ascii="Arial" w:hAnsi="Arial" w:cs="Arial"/>
+                <w:sz w:val="20"/>
+                <w:szCs w:val="20"/>
+              </w:rPr>
+              <w:t xml:space="preserve"> sido entregado. Y si el cliente lo desea, podrá agregar un comentario al producto que recibió.</w:t>
             </w:r>
           </w:p>
         </w:tc>
@@ -11788,7 +12072,25 @@
                 <w:sz w:val="20"/>
                 <w:szCs w:val="20"/>
               </w:rPr>
-              <w:t>Disparador (trigger):</w:t>
+              <w:t>Disparador (</w:t>
+            </w:r>
+            <w:proofErr w:type="spellStart"/>
+            <w:r>
+              <w:rPr>
+                <w:rFonts w:ascii="Arial" w:hAnsi="Arial" w:cs="Arial"/>
+                <w:sz w:val="20"/>
+                <w:szCs w:val="20"/>
+              </w:rPr>
+              <w:t>trigger</w:t>
+            </w:r>
+            <w:proofErr w:type="spellEnd"/>
+            <w:r>
+              <w:rPr>
+                <w:rFonts w:ascii="Arial" w:hAnsi="Arial" w:cs="Arial"/>
+                <w:sz w:val="20"/>
+                <w:szCs w:val="20"/>
+              </w:rPr>
+              <w:t>):</w:t>
             </w:r>
           </w:p>
         </w:tc>
@@ -12086,7 +12388,27 @@
                 <w:sz w:val="20"/>
                 <w:szCs w:val="20"/>
               </w:rPr>
-              <w:t xml:space="preserve">&lt;&lt;include&gt;&gt; </w:t>
+              <w:t>&lt;&lt;</w:t>
+            </w:r>
+            <w:proofErr w:type="spellStart"/>
+            <w:r>
+              <w:rPr>
+                <w:rFonts w:ascii="Arial" w:hAnsi="Arial" w:cs="Arial"/>
+                <w:bCs/>
+                <w:sz w:val="20"/>
+                <w:szCs w:val="20"/>
+              </w:rPr>
+              <w:t>include</w:t>
+            </w:r>
+            <w:proofErr w:type="spellEnd"/>
+            <w:r>
+              <w:rPr>
+                <w:rFonts w:ascii="Arial" w:hAnsi="Arial" w:cs="Arial"/>
+                <w:bCs/>
+                <w:sz w:val="20"/>
+                <w:szCs w:val="20"/>
+              </w:rPr>
+              <w:t xml:space="preserve">&gt;&gt; </w:t>
             </w:r>
             <w:r>
               <w:rPr>
@@ -12119,7 +12441,25 @@
                 <w:sz w:val="20"/>
                 <w:szCs w:val="20"/>
               </w:rPr>
-              <w:t>El actor da click al producto buscado que desea ver.</w:t>
+              <w:t xml:space="preserve">El actor da </w:t>
+            </w:r>
+            <w:proofErr w:type="spellStart"/>
+            <w:r>
+              <w:rPr>
+                <w:rFonts w:ascii="Arial" w:hAnsi="Arial" w:cs="Arial"/>
+                <w:sz w:val="20"/>
+                <w:szCs w:val="20"/>
+              </w:rPr>
+              <w:t>click</w:t>
+            </w:r>
+            <w:proofErr w:type="spellEnd"/>
+            <w:r>
+              <w:rPr>
+                <w:rFonts w:ascii="Arial" w:hAnsi="Arial" w:cs="Arial"/>
+                <w:sz w:val="20"/>
+                <w:szCs w:val="20"/>
+              </w:rPr>
+              <w:t xml:space="preserve"> al producto buscado que desea ver.</w:t>
             </w:r>
           </w:p>
           <w:p>
@@ -12388,7 +12728,27 @@
                 <w:sz w:val="20"/>
                 <w:szCs w:val="20"/>
               </w:rPr>
-              <w:t xml:space="preserve">&lt;&lt;include&gt;&gt; </w:t>
+              <w:t>&lt;&lt;</w:t>
+            </w:r>
+            <w:proofErr w:type="spellStart"/>
+            <w:r>
+              <w:rPr>
+                <w:rFonts w:ascii="Arial" w:hAnsi="Arial" w:cs="Arial"/>
+                <w:bCs/>
+                <w:sz w:val="20"/>
+                <w:szCs w:val="20"/>
+              </w:rPr>
+              <w:t>include</w:t>
+            </w:r>
+            <w:proofErr w:type="spellEnd"/>
+            <w:r>
+              <w:rPr>
+                <w:rFonts w:ascii="Arial" w:hAnsi="Arial" w:cs="Arial"/>
+                <w:bCs/>
+                <w:sz w:val="20"/>
+                <w:szCs w:val="20"/>
+              </w:rPr>
+              <w:t xml:space="preserve">&gt;&gt; </w:t>
             </w:r>
             <w:r>
               <w:rPr>
@@ -12533,7 +12893,27 @@
                 <w:sz w:val="20"/>
                 <w:szCs w:val="20"/>
               </w:rPr>
-              <w:t>&lt;&lt;include&gt;&gt;</w:t>
+              <w:t>&lt;&lt;</w:t>
+            </w:r>
+            <w:proofErr w:type="spellStart"/>
+            <w:r>
+              <w:rPr>
+                <w:rFonts w:ascii="Arial" w:hAnsi="Arial" w:cs="Arial"/>
+                <w:bCs/>
+                <w:sz w:val="20"/>
+                <w:szCs w:val="20"/>
+              </w:rPr>
+              <w:t>include</w:t>
+            </w:r>
+            <w:proofErr w:type="spellEnd"/>
+            <w:r>
+              <w:rPr>
+                <w:rFonts w:ascii="Arial" w:hAnsi="Arial" w:cs="Arial"/>
+                <w:bCs/>
+                <w:sz w:val="20"/>
+                <w:szCs w:val="20"/>
+              </w:rPr>
+              <w:t>&gt;&gt;</w:t>
             </w:r>
             <w:r>
               <w:rPr>
@@ -12864,6 +13244,41 @@
     </w:p>
     <w:p>
       <w:pPr>
+        <w:rPr>
+          <w:lang w:val="en-US" w:eastAsia="en-US"/>
+        </w:rPr>
+      </w:pPr>
+    </w:p>
+    <w:p>
+      <w:pPr>
+        <w:rPr>
+          <w:lang w:val="en-US" w:eastAsia="en-US"/>
+        </w:rPr>
+      </w:pPr>
+    </w:p>
+    <w:p>
+      <w:pPr>
+        <w:rPr>
+          <w:lang w:val="en-US" w:eastAsia="en-US"/>
+        </w:rPr>
+      </w:pPr>
+    </w:p>
+    <w:p>
+      <w:pPr>
+        <w:rPr>
+          <w:lang w:val="en-US" w:eastAsia="en-US"/>
+        </w:rPr>
+      </w:pPr>
+    </w:p>
+    <w:p>
+      <w:pPr>
+        <w:rPr>
+          <w:lang w:val="en-US" w:eastAsia="en-US"/>
+        </w:rPr>
+      </w:pPr>
+    </w:p>
+    <w:p>
+      <w:pPr>
         <w:pStyle w:val="Ttulo1"/>
         <w:spacing w:line="480" w:lineRule="auto"/>
         <w:ind w:left="0"/>
@@ -12904,16 +13319,34 @@
       <w:r>
         <w:rPr>
           <w:rFonts w:ascii="Arial" w:hAnsi="Arial" w:cs="Arial"/>
+        </w:rPr>
+        <w:t xml:space="preserve">1. </w:t>
+      </w:r>
+      <w:r>
+        <w:rPr>
+          <w:rFonts w:ascii="Arial" w:hAnsi="Arial" w:cs="Arial"/>
+        </w:rPr>
+        <w:t>PC_NEWUSER – Registro</w:t>
+      </w:r>
+      <w:bookmarkEnd w:id="18"/>
+    </w:p>
+    <w:p>
+      <w:pPr>
+        <w:jc w:val="both"/>
+      </w:pPr>
+      <w:r>
+        <w:rPr>
+          <w:rFonts w:ascii="Arial" w:hAnsi="Arial" w:cs="Arial"/>
           <w:noProof/>
         </w:rPr>
         <w:drawing>
-          <wp:anchor distT="0" distB="0" distL="114300" distR="114300" simplePos="0" relativeHeight="251658240" behindDoc="0" locked="0" layoutInCell="1" allowOverlap="1" wp14:anchorId="69A4AC38" wp14:editId="0C12EA9C">
+          <wp:anchor distT="0" distB="0" distL="114300" distR="114300" simplePos="0" relativeHeight="251658240" behindDoc="0" locked="0" layoutInCell="1" allowOverlap="1" wp14:anchorId="69A4AC38" wp14:editId="5BC6670D">
             <wp:simplePos x="0" y="0"/>
             <wp:positionH relativeFrom="margin">
-              <wp:posOffset>-435610</wp:posOffset>
+              <wp:posOffset>-336756</wp:posOffset>
             </wp:positionH>
             <wp:positionV relativeFrom="margin">
-              <wp:posOffset>1494790</wp:posOffset>
+              <wp:posOffset>1107612</wp:posOffset>
             </wp:positionV>
             <wp:extent cx="3860800" cy="2775585"/>
             <wp:effectExtent l="0" t="0" r="6350" b="5715"/>
@@ -12969,21 +13402,7 @@
           </wp:anchor>
         </w:drawing>
       </w:r>
-      <w:r>
-        <w:rPr>
-          <w:rFonts w:ascii="Arial" w:hAnsi="Arial" w:cs="Arial"/>
-        </w:rPr>
-        <w:t xml:space="preserve">1. </w:t>
-      </w:r>
-      <w:r>
-        <w:rPr>
-          <w:rFonts w:ascii="Arial" w:hAnsi="Arial" w:cs="Arial"/>
-        </w:rPr>
-        <w:t>PC_NEWUSER – Registro</w:t>
-      </w:r>
-      <w:bookmarkEnd w:id="18"/>
     </w:p>
-    <w:p/>
     <w:p>
       <w:pPr>
         <w:jc w:val="both"/>
@@ -13738,16 +14157,16 @@
           <w:noProof/>
         </w:rPr>
         <w:drawing>
-          <wp:anchor distT="0" distB="0" distL="114300" distR="114300" simplePos="0" relativeHeight="251664384" behindDoc="0" locked="0" layoutInCell="1" allowOverlap="1" wp14:anchorId="73693F97" wp14:editId="10461C00">
+          <wp:anchor distT="0" distB="0" distL="114300" distR="114300" simplePos="0" relativeHeight="251664384" behindDoc="0" locked="0" layoutInCell="1" allowOverlap="1" wp14:anchorId="73693F97" wp14:editId="50233673">
             <wp:simplePos x="0" y="0"/>
             <wp:positionH relativeFrom="column">
-              <wp:posOffset>-728345</wp:posOffset>
+              <wp:posOffset>-726440</wp:posOffset>
             </wp:positionH>
             <wp:positionV relativeFrom="paragraph">
-              <wp:posOffset>270510</wp:posOffset>
+              <wp:posOffset>266700</wp:posOffset>
             </wp:positionV>
-            <wp:extent cx="3717925" cy="2505075"/>
-            <wp:effectExtent l="0" t="0" r="0" b="9525"/>
+            <wp:extent cx="4077335" cy="2747010"/>
+            <wp:effectExtent l="0" t="0" r="0" b="0"/>
             <wp:wrapSquare wrapText="bothSides"/>
             <wp:docPr id="9" name="Imagen 9" descr="Interfaz de usuario gráfica, Texto&#10;&#10;Descripción generada automáticamente"/>
             <wp:cNvGraphicFramePr>
@@ -13774,7 +14193,7 @@
                   <pic:spPr bwMode="auto">
                     <a:xfrm>
                       <a:off x="0" y="0"/>
-                      <a:ext cx="3717925" cy="2505075"/>
+                      <a:ext cx="4077335" cy="2747010"/>
                     </a:xfrm>
                     <a:prstGeom prst="rect">
                       <a:avLst/>
@@ -13808,44 +14227,8 @@
           <w:sz w:val="28"/>
           <w:szCs w:val="28"/>
         </w:rPr>
-        <w:t>PC_LOGIN</w:t>
+        <w:t>PC_LOGIN - Iniciar sesión</w:t>
       </w:r>
-      <w:r>
-        <w:rPr>
-          <w:rFonts w:ascii="Arial" w:hAnsi="Arial" w:cs="Arial"/>
-          <w:b/>
-          <w:bCs/>
-          <w:sz w:val="28"/>
-          <w:szCs w:val="28"/>
-        </w:rPr>
-        <w:t xml:space="preserve"> - </w:t>
-      </w:r>
-      <w:r>
-        <w:rPr>
-          <w:rFonts w:ascii="Arial" w:hAnsi="Arial" w:cs="Arial"/>
-          <w:b/>
-          <w:bCs/>
-          <w:sz w:val="28"/>
-          <w:szCs w:val="28"/>
-        </w:rPr>
-        <w:t>Iniciar sesión</w:t>
-      </w:r>
-    </w:p>
-    <w:p>
-      <w:pPr>
-        <w:jc w:val="both"/>
-        <w:rPr>
-          <w:rFonts w:ascii="Arial" w:hAnsi="Arial" w:cs="Arial"/>
-        </w:rPr>
-      </w:pPr>
-    </w:p>
-    <w:p>
-      <w:pPr>
-        <w:jc w:val="both"/>
-        <w:rPr>
-          <w:rFonts w:ascii="Arial" w:hAnsi="Arial" w:cs="Arial"/>
-        </w:rPr>
-      </w:pPr>
     </w:p>
     <w:p>
       <w:pPr>
@@ -13892,20 +14275,44 @@
           <w:rFonts w:ascii="Arial" w:hAnsi="Arial" w:cs="Arial"/>
         </w:rPr>
       </w:pPr>
+    </w:p>
+    <w:p>
+      <w:pPr>
+        <w:jc w:val="both"/>
+        <w:rPr>
+          <w:rFonts w:ascii="Arial" w:hAnsi="Arial" w:cs="Arial"/>
+        </w:rPr>
+      </w:pPr>
+    </w:p>
+    <w:p>
+      <w:pPr>
+        <w:jc w:val="both"/>
+        <w:rPr>
+          <w:rFonts w:ascii="Arial" w:hAnsi="Arial" w:cs="Arial"/>
+        </w:rPr>
+      </w:pPr>
+    </w:p>
+    <w:p>
+      <w:pPr>
+        <w:jc w:val="both"/>
+        <w:rPr>
+          <w:rFonts w:ascii="Arial" w:hAnsi="Arial" w:cs="Arial"/>
+        </w:rPr>
+      </w:pPr>
       <w:r>
         <w:rPr>
           <w:noProof/>
         </w:rPr>
         <w:drawing>
-          <wp:anchor distT="0" distB="0" distL="114300" distR="114300" simplePos="0" relativeHeight="251665408" behindDoc="0" locked="0" layoutInCell="1" allowOverlap="1" wp14:anchorId="75A61FC4" wp14:editId="34E3708B">
+          <wp:anchor distT="0" distB="0" distL="114300" distR="114300" simplePos="0" relativeHeight="251665408" behindDoc="0" locked="0" layoutInCell="1" allowOverlap="1" wp14:anchorId="75A61FC4" wp14:editId="01980A6C">
             <wp:simplePos x="0" y="0"/>
             <wp:positionH relativeFrom="column">
-              <wp:posOffset>-709295</wp:posOffset>
+              <wp:posOffset>-684581</wp:posOffset>
             </wp:positionH>
             <wp:positionV relativeFrom="paragraph">
-              <wp:posOffset>351790</wp:posOffset>
+              <wp:posOffset>-32642</wp:posOffset>
             </wp:positionV>
-            <wp:extent cx="3709670" cy="2686050"/>
+            <wp:extent cx="4052570" cy="2686050"/>
             <wp:effectExtent l="0" t="0" r="5080" b="0"/>
             <wp:wrapSquare wrapText="bothSides"/>
             <wp:docPr id="10" name="Imagen 10" descr="Interfaz de usuario gráfica, Texto&#10;&#10;Descripción generada automáticamente"/>
@@ -13933,7 +14340,119 @@
                   <pic:spPr bwMode="auto">
                     <a:xfrm>
                       <a:off x="0" y="0"/>
-                      <a:ext cx="3709670" cy="2686050"/>
+                      <a:ext cx="4052570" cy="2686050"/>
+                    </a:xfrm>
+                    <a:prstGeom prst="rect">
+                      <a:avLst/>
+                    </a:prstGeom>
+                    <a:ln>
+                      <a:noFill/>
+                    </a:ln>
+                    <a:extLst>
+                      <a:ext uri="{53640926-AAD7-44D8-BBD7-CCE9431645EC}">
+                        <a14:shadowObscured xmlns:a14="http://schemas.microsoft.com/office/drawing/2010/main"/>
+                      </a:ext>
+                    </a:extLst>
+                  </pic:spPr>
+                </pic:pic>
+              </a:graphicData>
+            </a:graphic>
+            <wp14:sizeRelH relativeFrom="margin">
+              <wp14:pctWidth>0</wp14:pctWidth>
+            </wp14:sizeRelH>
+            <wp14:sizeRelV relativeFrom="margin">
+              <wp14:pctHeight>0</wp14:pctHeight>
+            </wp14:sizeRelV>
+          </wp:anchor>
+        </w:drawing>
+      </w:r>
+      <w:r>
+        <w:rPr>
+          <w:rFonts w:ascii="Arial" w:hAnsi="Arial" w:cs="Arial"/>
+        </w:rPr>
+        <w:t>En caso de que introduzcas mal un dato el sistema de mandará un</w:t>
+      </w:r>
+      <w:r>
+        <w:rPr>
+          <w:rFonts w:ascii="Arial" w:hAnsi="Arial" w:cs="Arial"/>
+        </w:rPr>
+        <w:t xml:space="preserve">a advertencia, el cual el actor o cliente tendrá que volver a introducir los datos. </w:t>
+      </w:r>
+    </w:p>
+    <w:p>
+      <w:pPr>
+        <w:jc w:val="both"/>
+        <w:rPr>
+          <w:rFonts w:ascii="Arial" w:hAnsi="Arial" w:cs="Arial"/>
+        </w:rPr>
+      </w:pPr>
+    </w:p>
+    <w:p>
+      <w:pPr>
+        <w:jc w:val="both"/>
+        <w:rPr>
+          <w:rFonts w:ascii="Arial" w:hAnsi="Arial" w:cs="Arial"/>
+        </w:rPr>
+      </w:pPr>
+    </w:p>
+    <w:p>
+      <w:pPr>
+        <w:jc w:val="both"/>
+        <w:rPr>
+          <w:rFonts w:ascii="Arial" w:hAnsi="Arial" w:cs="Arial"/>
+        </w:rPr>
+      </w:pPr>
+    </w:p>
+    <w:p>
+      <w:pPr>
+        <w:jc w:val="both"/>
+        <w:rPr>
+          <w:rFonts w:ascii="Arial" w:hAnsi="Arial" w:cs="Arial"/>
+        </w:rPr>
+      </w:pPr>
+      <w:r>
+        <w:rPr>
+          <w:noProof/>
+        </w:rPr>
+        <w:lastRenderedPageBreak/>
+        <w:drawing>
+          <wp:anchor distT="0" distB="0" distL="114300" distR="114300" simplePos="0" relativeHeight="251666432" behindDoc="0" locked="0" layoutInCell="1" allowOverlap="1" wp14:anchorId="4AC1A34D" wp14:editId="672E1998">
+            <wp:simplePos x="0" y="0"/>
+            <wp:positionH relativeFrom="page">
+              <wp:posOffset>65902</wp:posOffset>
+            </wp:positionH>
+            <wp:positionV relativeFrom="paragraph">
+              <wp:posOffset>162800</wp:posOffset>
+            </wp:positionV>
+            <wp:extent cx="3962269" cy="2800865"/>
+            <wp:effectExtent l="0" t="0" r="635" b="0"/>
+            <wp:wrapSquare wrapText="bothSides"/>
+            <wp:docPr id="11" name="Imagen 11" descr="Interfaz de usuario gráfica, Texto&#10;&#10;Descripción generada automáticamente"/>
+            <wp:cNvGraphicFramePr>
+              <a:graphicFrameLocks xmlns:a="http://schemas.openxmlformats.org/drawingml/2006/main" noChangeAspect="1"/>
+            </wp:cNvGraphicFramePr>
+            <a:graphic xmlns:a="http://schemas.openxmlformats.org/drawingml/2006/main">
+              <a:graphicData uri="http://schemas.openxmlformats.org/drawingml/2006/picture">
+                <pic:pic xmlns:pic="http://schemas.openxmlformats.org/drawingml/2006/picture">
+                  <pic:nvPicPr>
+                    <pic:cNvPr id="11" name="Imagen 11" descr="Interfaz de usuario gráfica, Texto&#10;&#10;Descripción generada automáticamente"/>
+                    <pic:cNvPicPr/>
+                  </pic:nvPicPr>
+                  <pic:blipFill rotWithShape="1">
+                    <a:blip r:embed="rId17" cstate="print">
+                      <a:extLst>
+                        <a:ext uri="{28A0092B-C50C-407E-A947-70E740481C1C}">
+                          <a14:useLocalDpi xmlns:a14="http://schemas.microsoft.com/office/drawing/2010/main" val="0"/>
+                        </a:ext>
+                      </a:extLst>
+                    </a:blip>
+                    <a:srcRect l="17462" r="23095" b="23761"/>
+                    <a:stretch/>
+                  </pic:blipFill>
+                  <pic:spPr bwMode="auto">
+                    <a:xfrm>
+                      <a:off x="0" y="0"/>
+                      <a:ext cx="3962269" cy="2800865"/>
                     </a:xfrm>
                     <a:prstGeom prst="rect">
                       <a:avLst/>
@@ -13967,33 +14486,11 @@
           <w:rFonts w:ascii="Arial" w:hAnsi="Arial" w:cs="Arial"/>
         </w:rPr>
       </w:pPr>
-    </w:p>
-    <w:p>
-      <w:pPr>
-        <w:jc w:val="both"/>
-        <w:rPr>
-          <w:rFonts w:ascii="Arial" w:hAnsi="Arial" w:cs="Arial"/>
-        </w:rPr>
-      </w:pPr>
-    </w:p>
-    <w:p>
-      <w:pPr>
-        <w:jc w:val="both"/>
-        <w:rPr>
-          <w:rFonts w:ascii="Arial" w:hAnsi="Arial" w:cs="Arial"/>
-        </w:rPr>
-      </w:pPr>
       <w:r>
         <w:rPr>
           <w:rFonts w:ascii="Arial" w:hAnsi="Arial" w:cs="Arial"/>
         </w:rPr>
-        <w:t>En caso de que introduzcas mal un dato el sistema de mandará un</w:t>
-      </w:r>
-      <w:r>
-        <w:rPr>
-          <w:rFonts w:ascii="Arial" w:hAnsi="Arial" w:cs="Arial"/>
-        </w:rPr>
-        <w:t xml:space="preserve">a advertencia, el cual el actor o cliente tendrá que volver a introducir los datos. </w:t>
+        <w:t>En este caso, si el actor no acuerda, dar “clic en olvidé la contraseña e ingresar el correo o usuario.</w:t>
       </w:r>
     </w:p>
     <w:p>
@@ -14035,185 +14532,45 @@
           <w:rFonts w:ascii="Arial" w:hAnsi="Arial" w:cs="Arial"/>
         </w:rPr>
       </w:pPr>
+    </w:p>
+    <w:p>
+      <w:pPr>
+        <w:jc w:val="both"/>
+        <w:rPr>
+          <w:rFonts w:ascii="Arial" w:hAnsi="Arial" w:cs="Arial"/>
+        </w:rPr>
+      </w:pPr>
+    </w:p>
+    <w:p>
+      <w:pPr>
+        <w:jc w:val="both"/>
+        <w:rPr>
+          <w:rFonts w:ascii="Arial" w:hAnsi="Arial" w:cs="Arial"/>
+        </w:rPr>
+      </w:pPr>
+    </w:p>
+    <w:p>
+      <w:pPr>
+        <w:jc w:val="both"/>
+        <w:rPr>
+          <w:rFonts w:ascii="Arial" w:hAnsi="Arial" w:cs="Arial"/>
+        </w:rPr>
+      </w:pPr>
       <w:r>
         <w:rPr>
           <w:noProof/>
         </w:rPr>
-        <w:lastRenderedPageBreak/>
         <w:drawing>
-          <wp:anchor distT="0" distB="0" distL="114300" distR="114300" simplePos="0" relativeHeight="251666432" behindDoc="0" locked="0" layoutInCell="1" allowOverlap="1" wp14:anchorId="4AC1A34D" wp14:editId="3CFF9AAB">
+          <wp:anchor distT="0" distB="0" distL="114300" distR="114300" simplePos="0" relativeHeight="251667456" behindDoc="0" locked="0" layoutInCell="1" allowOverlap="1" wp14:anchorId="169EB9D0" wp14:editId="37E69689">
             <wp:simplePos x="0" y="0"/>
-            <wp:positionH relativeFrom="column">
-              <wp:posOffset>-727710</wp:posOffset>
+            <wp:positionH relativeFrom="page">
+              <wp:posOffset>90170</wp:posOffset>
             </wp:positionH>
             <wp:positionV relativeFrom="paragraph">
-              <wp:posOffset>0</wp:posOffset>
+              <wp:posOffset>233045</wp:posOffset>
             </wp:positionV>
-            <wp:extent cx="3209925" cy="2314575"/>
-            <wp:effectExtent l="0" t="0" r="9525" b="9525"/>
-            <wp:wrapSquare wrapText="bothSides"/>
-            <wp:docPr id="11" name="Imagen 11" descr="Interfaz de usuario gráfica, Texto&#10;&#10;Descripción generada automáticamente"/>
-            <wp:cNvGraphicFramePr>
-              <a:graphicFrameLocks xmlns:a="http://schemas.openxmlformats.org/drawingml/2006/main" noChangeAspect="1"/>
-            </wp:cNvGraphicFramePr>
-            <a:graphic xmlns:a="http://schemas.openxmlformats.org/drawingml/2006/main">
-              <a:graphicData uri="http://schemas.openxmlformats.org/drawingml/2006/picture">
-                <pic:pic xmlns:pic="http://schemas.openxmlformats.org/drawingml/2006/picture">
-                  <pic:nvPicPr>
-                    <pic:cNvPr id="11" name="Imagen 11" descr="Interfaz de usuario gráfica, Texto&#10;&#10;Descripción generada automáticamente"/>
-                    <pic:cNvPicPr/>
-                  </pic:nvPicPr>
-                  <pic:blipFill rotWithShape="1">
-                    <a:blip r:embed="rId17" cstate="print">
-                      <a:extLst>
-                        <a:ext uri="{28A0092B-C50C-407E-A947-70E740481C1C}">
-                          <a14:useLocalDpi xmlns:a14="http://schemas.microsoft.com/office/drawing/2010/main" val="0"/>
-                        </a:ext>
-                      </a:extLst>
-                    </a:blip>
-                    <a:srcRect l="17462" r="23095" b="23761"/>
-                    <a:stretch/>
-                  </pic:blipFill>
-                  <pic:spPr bwMode="auto">
-                    <a:xfrm>
-                      <a:off x="0" y="0"/>
-                      <a:ext cx="3209925" cy="2314575"/>
-                    </a:xfrm>
-                    <a:prstGeom prst="rect">
-                      <a:avLst/>
-                    </a:prstGeom>
-                    <a:ln>
-                      <a:noFill/>
-                    </a:ln>
-                    <a:extLst>
-                      <a:ext uri="{53640926-AAD7-44D8-BBD7-CCE9431645EC}">
-                        <a14:shadowObscured xmlns:a14="http://schemas.microsoft.com/office/drawing/2010/main"/>
-                      </a:ext>
-                    </a:extLst>
-                  </pic:spPr>
-                </pic:pic>
-              </a:graphicData>
-            </a:graphic>
-          </wp:anchor>
-        </w:drawing>
-      </w:r>
-      <w:r>
-        <w:rPr>
-          <w:rFonts w:ascii="Arial" w:hAnsi="Arial" w:cs="Arial"/>
-        </w:rPr>
-        <w:t>E</w:t>
-      </w:r>
-      <w:r>
-        <w:rPr>
-          <w:rFonts w:ascii="Arial" w:hAnsi="Arial" w:cs="Arial"/>
-        </w:rPr>
-        <w:t xml:space="preserve">n </w:t>
-      </w:r>
-      <w:r>
-        <w:rPr>
-          <w:rFonts w:ascii="Arial" w:hAnsi="Arial" w:cs="Arial"/>
-        </w:rPr>
-        <w:t xml:space="preserve">este </w:t>
-      </w:r>
-      <w:r>
-        <w:rPr>
-          <w:rFonts w:ascii="Arial" w:hAnsi="Arial" w:cs="Arial"/>
-        </w:rPr>
-        <w:t>caso</w:t>
-      </w:r>
-      <w:r>
-        <w:rPr>
-          <w:rFonts w:ascii="Arial" w:hAnsi="Arial" w:cs="Arial"/>
-        </w:rPr>
-        <w:t>, si el actor</w:t>
-      </w:r>
-      <w:r>
-        <w:rPr>
-          <w:rFonts w:ascii="Arial" w:hAnsi="Arial" w:cs="Arial"/>
-        </w:rPr>
-        <w:t xml:space="preserve"> no ac</w:t>
-      </w:r>
-      <w:r>
-        <w:rPr>
-          <w:rFonts w:ascii="Arial" w:hAnsi="Arial" w:cs="Arial"/>
-        </w:rPr>
-        <w:t>uerda</w:t>
-      </w:r>
-      <w:r>
-        <w:rPr>
-          <w:rFonts w:ascii="Arial" w:hAnsi="Arial" w:cs="Arial"/>
-        </w:rPr>
-        <w:t>, dar “clic en olvidé la contraseña</w:t>
-      </w:r>
-      <w:r>
-        <w:rPr>
-          <w:rFonts w:ascii="Arial" w:hAnsi="Arial" w:cs="Arial"/>
-        </w:rPr>
-        <w:t xml:space="preserve"> e ingresar el correo o usuario.</w:t>
-      </w:r>
-    </w:p>
-    <w:p>
-      <w:pPr>
-        <w:jc w:val="both"/>
-        <w:rPr>
-          <w:rFonts w:ascii="Arial" w:hAnsi="Arial" w:cs="Arial"/>
-        </w:rPr>
-      </w:pPr>
-    </w:p>
-    <w:p>
-      <w:pPr>
-        <w:jc w:val="both"/>
-        <w:rPr>
-          <w:rFonts w:ascii="Arial" w:hAnsi="Arial" w:cs="Arial"/>
-        </w:rPr>
-      </w:pPr>
-    </w:p>
-    <w:p>
-      <w:pPr>
-        <w:jc w:val="both"/>
-        <w:rPr>
-          <w:rFonts w:ascii="Arial" w:hAnsi="Arial" w:cs="Arial"/>
-        </w:rPr>
-      </w:pPr>
-    </w:p>
-    <w:p>
-      <w:pPr>
-        <w:jc w:val="both"/>
-        <w:rPr>
-          <w:rFonts w:ascii="Arial" w:hAnsi="Arial" w:cs="Arial"/>
-        </w:rPr>
-      </w:pPr>
-    </w:p>
-    <w:p>
-      <w:pPr>
-        <w:jc w:val="both"/>
-        <w:rPr>
-          <w:rFonts w:ascii="Arial" w:hAnsi="Arial" w:cs="Arial"/>
-        </w:rPr>
-      </w:pPr>
-    </w:p>
-    <w:p>
-      <w:pPr>
-        <w:jc w:val="both"/>
-        <w:rPr>
-          <w:rFonts w:ascii="Arial" w:hAnsi="Arial" w:cs="Arial"/>
-        </w:rPr>
-      </w:pPr>
-      <w:r>
-        <w:rPr>
-          <w:noProof/>
-        </w:rPr>
-        <w:drawing>
-          <wp:anchor distT="0" distB="0" distL="114300" distR="114300" simplePos="0" relativeHeight="251667456" behindDoc="0" locked="0" layoutInCell="1" allowOverlap="1" wp14:anchorId="169EB9D0" wp14:editId="35004F25">
-            <wp:simplePos x="0" y="0"/>
-            <wp:positionH relativeFrom="column">
-              <wp:posOffset>-737235</wp:posOffset>
-            </wp:positionH>
-            <wp:positionV relativeFrom="paragraph">
-              <wp:posOffset>385445</wp:posOffset>
-            </wp:positionV>
-            <wp:extent cx="3200400" cy="2305050"/>
-            <wp:effectExtent l="0" t="0" r="0" b="0"/>
+            <wp:extent cx="3954145" cy="2750820"/>
+            <wp:effectExtent l="0" t="0" r="8255" b="0"/>
             <wp:wrapSquare wrapText="bothSides"/>
             <wp:docPr id="12" name="Imagen 12" descr="Interfaz de usuario gráfica, Texto&#10;&#10;Descripción generada automáticamente"/>
             <wp:cNvGraphicFramePr>
@@ -14240,7 +14597,7 @@
                   <pic:spPr bwMode="auto">
                     <a:xfrm>
                       <a:off x="0" y="0"/>
-                      <a:ext cx="3200400" cy="2305050"/>
+                      <a:ext cx="3954145" cy="2750820"/>
                     </a:xfrm>
                     <a:prstGeom prst="rect">
                       <a:avLst/>
@@ -14257,25 +14614,15 @@
                 </pic:pic>
               </a:graphicData>
             </a:graphic>
+            <wp14:sizeRelH relativeFrom="margin">
+              <wp14:pctWidth>0</wp14:pctWidth>
+            </wp14:sizeRelH>
+            <wp14:sizeRelV relativeFrom="margin">
+              <wp14:pctHeight>0</wp14:pctHeight>
+            </wp14:sizeRelV>
           </wp:anchor>
         </w:drawing>
       </w:r>
-    </w:p>
-    <w:p>
-      <w:pPr>
-        <w:jc w:val="both"/>
-        <w:rPr>
-          <w:rFonts w:ascii="Arial" w:hAnsi="Arial" w:cs="Arial"/>
-        </w:rPr>
-      </w:pPr>
-    </w:p>
-    <w:p>
-      <w:pPr>
-        <w:jc w:val="both"/>
-        <w:rPr>
-          <w:rFonts w:ascii="Arial" w:hAnsi="Arial" w:cs="Arial"/>
-        </w:rPr>
-      </w:pPr>
     </w:p>
     <w:p>
       <w:pPr>

</xml_diff>

<commit_message>
Añadí el diagrama de actividad del caso de uso “Registrarse”, y agregué en el apéndice pasos que faltaban en los casos de uso.
</commit_message>
<xml_diff>
--- a/Casos de Uso/Casos de Uso.docx
+++ b/Casos de Uso/Casos de Uso.docx
@@ -407,7 +407,7 @@
             </w:rPr>
             <w:fldChar w:fldCharType="separate"/>
           </w:r>
-          <w:hyperlink w:anchor="_Toc90297556" w:history="1">
+          <w:hyperlink w:anchor="_Toc90395291" w:history="1">
             <w:r>
               <w:rPr>
                 <w:rStyle w:val="Hipervnculo"/>
@@ -453,7 +453,7 @@
                 <w:noProof/>
                 <w:webHidden/>
               </w:rPr>
-              <w:instrText xml:space="preserve"> PAGEREF _Toc90297556 \h </w:instrText>
+              <w:instrText xml:space="preserve"> PAGEREF _Toc90395291 \h </w:instrText>
             </w:r>
             <w:r>
               <w:rPr>
@@ -499,7 +499,7 @@
               <w:sz w:val="22"/>
             </w:rPr>
           </w:pPr>
-          <w:hyperlink w:anchor="_Toc90297557" w:history="1">
+          <w:hyperlink w:anchor="_Toc90395292" w:history="1">
             <w:r>
               <w:rPr>
                 <w:rStyle w:val="Hipervnculo"/>
@@ -545,7 +545,7 @@
                 <w:noProof/>
                 <w:webHidden/>
               </w:rPr>
-              <w:instrText xml:space="preserve"> PAGEREF _Toc90297557 \h </w:instrText>
+              <w:instrText xml:space="preserve"> PAGEREF _Toc90395292 \h </w:instrText>
             </w:r>
             <w:r>
               <w:rPr>
@@ -591,7 +591,7 @@
               <w:sz w:val="22"/>
             </w:rPr>
           </w:pPr>
-          <w:hyperlink w:anchor="_Toc90297558" w:history="1">
+          <w:hyperlink w:anchor="_Toc90395293" w:history="1">
             <w:r>
               <w:rPr>
                 <w:rStyle w:val="Hipervnculo"/>
@@ -637,7 +637,7 @@
                 <w:noProof/>
                 <w:webHidden/>
               </w:rPr>
-              <w:instrText xml:space="preserve"> PAGEREF _Toc90297558 \h </w:instrText>
+              <w:instrText xml:space="preserve"> PAGEREF _Toc90395293 \h </w:instrText>
             </w:r>
             <w:r>
               <w:rPr>
@@ -682,7 +682,7 @@
               <w:sz w:val="22"/>
             </w:rPr>
           </w:pPr>
-          <w:hyperlink w:anchor="_Toc90297559" w:history="1">
+          <w:hyperlink w:anchor="_Toc90395294" w:history="1">
             <w:r>
               <w:rPr>
                 <w:rStyle w:val="Hipervnculo"/>
@@ -711,7 +711,7 @@
                 <w:noProof/>
                 <w:webHidden/>
               </w:rPr>
-              <w:instrText xml:space="preserve"> PAGEREF _Toc90297559 \h </w:instrText>
+              <w:instrText xml:space="preserve"> PAGEREF _Toc90395294 \h </w:instrText>
             </w:r>
             <w:r>
               <w:rPr>
@@ -756,7 +756,7 @@
               <w:sz w:val="22"/>
             </w:rPr>
           </w:pPr>
-          <w:hyperlink w:anchor="_Toc90297560" w:history="1">
+          <w:hyperlink w:anchor="_Toc90395295" w:history="1">
             <w:r>
               <w:rPr>
                 <w:rStyle w:val="Hipervnculo"/>
@@ -785,7 +785,7 @@
                 <w:noProof/>
                 <w:webHidden/>
               </w:rPr>
-              <w:instrText xml:space="preserve"> PAGEREF _Toc90297560 \h </w:instrText>
+              <w:instrText xml:space="preserve"> PAGEREF _Toc90395295 \h </w:instrText>
             </w:r>
             <w:r>
               <w:rPr>
@@ -805,7 +805,7 @@
                 <w:noProof/>
                 <w:webHidden/>
               </w:rPr>
-              <w:t>4</w:t>
+              <w:t>5</w:t>
             </w:r>
             <w:r>
               <w:rPr>
@@ -830,7 +830,7 @@
               <w:sz w:val="22"/>
             </w:rPr>
           </w:pPr>
-          <w:hyperlink w:anchor="_Toc90297561" w:history="1">
+          <w:hyperlink w:anchor="_Toc90395296" w:history="1">
             <w:r>
               <w:rPr>
                 <w:rStyle w:val="Hipervnculo"/>
@@ -859,7 +859,7 @@
                 <w:noProof/>
                 <w:webHidden/>
               </w:rPr>
-              <w:instrText xml:space="preserve"> PAGEREF _Toc90297561 \h </w:instrText>
+              <w:instrText xml:space="preserve"> PAGEREF _Toc90395296 \h </w:instrText>
             </w:r>
             <w:r>
               <w:rPr>
@@ -879,7 +879,7 @@
                 <w:noProof/>
                 <w:webHidden/>
               </w:rPr>
-              <w:t>4</w:t>
+              <w:t>5</w:t>
             </w:r>
             <w:r>
               <w:rPr>
@@ -905,7 +905,7 @@
               <w:sz w:val="22"/>
             </w:rPr>
           </w:pPr>
-          <w:hyperlink w:anchor="_Toc90297562" w:history="1">
+          <w:hyperlink w:anchor="_Toc90395297" w:history="1">
             <w:r>
               <w:rPr>
                 <w:rStyle w:val="Hipervnculo"/>
@@ -951,7 +951,7 @@
                 <w:noProof/>
                 <w:webHidden/>
               </w:rPr>
-              <w:instrText xml:space="preserve"> PAGEREF _Toc90297562 \h </w:instrText>
+              <w:instrText xml:space="preserve"> PAGEREF _Toc90395297 \h </w:instrText>
             </w:r>
             <w:r>
               <w:rPr>
@@ -971,7 +971,7 @@
                 <w:noProof/>
                 <w:webHidden/>
               </w:rPr>
-              <w:t>4</w:t>
+              <w:t>5</w:t>
             </w:r>
             <w:r>
               <w:rPr>
@@ -997,7 +997,7 @@
               <w:sz w:val="22"/>
             </w:rPr>
           </w:pPr>
-          <w:hyperlink w:anchor="_Toc90297563" w:history="1">
+          <w:hyperlink w:anchor="_Toc90395298" w:history="1">
             <w:r>
               <w:rPr>
                 <w:rStyle w:val="Hipervnculo"/>
@@ -1043,7 +1043,7 @@
                 <w:noProof/>
                 <w:webHidden/>
               </w:rPr>
-              <w:instrText xml:space="preserve"> PAGEREF _Toc90297563 \h </w:instrText>
+              <w:instrText xml:space="preserve"> PAGEREF _Toc90395298 \h </w:instrText>
             </w:r>
             <w:r>
               <w:rPr>
@@ -1063,7 +1063,7 @@
                 <w:noProof/>
                 <w:webHidden/>
               </w:rPr>
-              <w:t>4</w:t>
+              <w:t>5</w:t>
             </w:r>
             <w:r>
               <w:rPr>
@@ -1089,7 +1089,7 @@
               <w:sz w:val="22"/>
             </w:rPr>
           </w:pPr>
-          <w:hyperlink w:anchor="_Toc90297564" w:history="1">
+          <w:hyperlink w:anchor="_Toc90395299" w:history="1">
             <w:r>
               <w:rPr>
                 <w:rStyle w:val="Hipervnculo"/>
@@ -1137,7 +1137,7 @@
                 <w:noProof/>
                 <w:webHidden/>
               </w:rPr>
-              <w:instrText xml:space="preserve"> PAGEREF _Toc90297564 \h </w:instrText>
+              <w:instrText xml:space="preserve"> PAGEREF _Toc90395299 \h </w:instrText>
             </w:r>
             <w:r>
               <w:rPr>
@@ -1183,7 +1183,7 @@
               <w:sz w:val="22"/>
             </w:rPr>
           </w:pPr>
-          <w:hyperlink w:anchor="_Toc90297565" w:history="1">
+          <w:hyperlink w:anchor="_Toc90395300" w:history="1">
             <w:r>
               <w:rPr>
                 <w:rStyle w:val="Hipervnculo"/>
@@ -1231,7 +1231,7 @@
                 <w:noProof/>
                 <w:webHidden/>
               </w:rPr>
-              <w:instrText xml:space="preserve"> PAGEREF _Toc90297565 \h </w:instrText>
+              <w:instrText xml:space="preserve"> PAGEREF _Toc90395300 \h </w:instrText>
             </w:r>
             <w:r>
               <w:rPr>
@@ -1277,7 +1277,7 @@
               <w:sz w:val="22"/>
             </w:rPr>
           </w:pPr>
-          <w:hyperlink w:anchor="_Toc90297566" w:history="1">
+          <w:hyperlink w:anchor="_Toc90395301" w:history="1">
             <w:r>
               <w:rPr>
                 <w:rStyle w:val="Hipervnculo"/>
@@ -1304,7 +1304,7 @@
                 <w:bCs/>
                 <w:noProof/>
               </w:rPr>
-              <w:t>Casos de uso de la función “Historial de compras”</w:t>
+              <w:t>Casos de uso de la función ‘Historial de compras’</w:t>
             </w:r>
             <w:r>
               <w:rPr>
@@ -1325,7 +1325,7 @@
                 <w:noProof/>
                 <w:webHidden/>
               </w:rPr>
-              <w:instrText xml:space="preserve"> PAGEREF _Toc90297566 \h </w:instrText>
+              <w:instrText xml:space="preserve"> PAGEREF _Toc90395301 \h </w:instrText>
             </w:r>
             <w:r>
               <w:rPr>
@@ -1345,7 +1345,7 @@
                 <w:noProof/>
                 <w:webHidden/>
               </w:rPr>
-              <w:t>7</w:t>
+              <w:t>8</w:t>
             </w:r>
             <w:r>
               <w:rPr>
@@ -1371,7 +1371,7 @@
               <w:sz w:val="22"/>
             </w:rPr>
           </w:pPr>
-          <w:hyperlink w:anchor="_Toc90297567" w:history="1">
+          <w:hyperlink w:anchor="_Toc90395302" w:history="1">
             <w:r>
               <w:rPr>
                 <w:rStyle w:val="Hipervnculo"/>
@@ -1419,7 +1419,7 @@
                 <w:noProof/>
                 <w:webHidden/>
               </w:rPr>
-              <w:instrText xml:space="preserve"> PAGEREF _Toc90297567 \h </w:instrText>
+              <w:instrText xml:space="preserve"> PAGEREF _Toc90395302 \h </w:instrText>
             </w:r>
             <w:r>
               <w:rPr>
@@ -1439,7 +1439,7 @@
                 <w:noProof/>
                 <w:webHidden/>
               </w:rPr>
-              <w:t>8</w:t>
+              <w:t>9</w:t>
             </w:r>
             <w:r>
               <w:rPr>
@@ -1465,7 +1465,7 @@
               <w:sz w:val="22"/>
             </w:rPr>
           </w:pPr>
-          <w:hyperlink w:anchor="_Toc90297568" w:history="1">
+          <w:hyperlink w:anchor="_Toc90395303" w:history="1">
             <w:r>
               <w:rPr>
                 <w:rStyle w:val="Hipervnculo"/>
@@ -1513,7 +1513,7 @@
                 <w:noProof/>
                 <w:webHidden/>
               </w:rPr>
-              <w:instrText xml:space="preserve"> PAGEREF _Toc90297568 \h </w:instrText>
+              <w:instrText xml:space="preserve"> PAGEREF _Toc90395303 \h </w:instrText>
             </w:r>
             <w:r>
               <w:rPr>
@@ -1533,7 +1533,7 @@
                 <w:noProof/>
                 <w:webHidden/>
               </w:rPr>
-              <w:t>9</w:t>
+              <w:t>10</w:t>
             </w:r>
             <w:r>
               <w:rPr>
@@ -1559,7 +1559,7 @@
               <w:sz w:val="22"/>
             </w:rPr>
           </w:pPr>
-          <w:hyperlink w:anchor="_Toc90297569" w:history="1">
+          <w:hyperlink w:anchor="_Toc90395304" w:history="1">
             <w:r>
               <w:rPr>
                 <w:rStyle w:val="Hipervnculo"/>
@@ -1607,7 +1607,7 @@
                 <w:noProof/>
                 <w:webHidden/>
               </w:rPr>
-              <w:instrText xml:space="preserve"> PAGEREF _Toc90297569 \h </w:instrText>
+              <w:instrText xml:space="preserve"> PAGEREF _Toc90395304 \h </w:instrText>
             </w:r>
             <w:r>
               <w:rPr>
@@ -1653,7 +1653,7 @@
               <w:sz w:val="22"/>
             </w:rPr>
           </w:pPr>
-          <w:hyperlink w:anchor="_Toc90297570" w:history="1">
+          <w:hyperlink w:anchor="_Toc90395305" w:history="1">
             <w:r>
               <w:rPr>
                 <w:rStyle w:val="Hipervnculo"/>
@@ -1699,7 +1699,7 @@
                 <w:noProof/>
                 <w:webHidden/>
               </w:rPr>
-              <w:instrText xml:space="preserve"> PAGEREF _Toc90297570 \h </w:instrText>
+              <w:instrText xml:space="preserve"> PAGEREF _Toc90395305 \h </w:instrText>
             </w:r>
             <w:r>
               <w:rPr>
@@ -1719,7 +1719,7 @@
                 <w:noProof/>
                 <w:webHidden/>
               </w:rPr>
-              <w:t>12</w:t>
+              <w:t>13</w:t>
             </w:r>
             <w:r>
               <w:rPr>
@@ -1745,7 +1745,7 @@
               <w:sz w:val="22"/>
             </w:rPr>
           </w:pPr>
-          <w:hyperlink w:anchor="_Toc90297571" w:history="1">
+          <w:hyperlink w:anchor="_Toc90395306" w:history="1">
             <w:r>
               <w:rPr>
                 <w:rStyle w:val="Hipervnculo"/>
@@ -1791,7 +1791,7 @@
                 <w:noProof/>
                 <w:webHidden/>
               </w:rPr>
-              <w:instrText xml:space="preserve"> PAGEREF _Toc90297571 \h </w:instrText>
+              <w:instrText xml:space="preserve"> PAGEREF _Toc90395306 \h </w:instrText>
             </w:r>
             <w:r>
               <w:rPr>
@@ -1811,7 +1811,7 @@
                 <w:noProof/>
                 <w:webHidden/>
               </w:rPr>
-              <w:t>12</w:t>
+              <w:t>13</w:t>
             </w:r>
             <w:r>
               <w:rPr>
@@ -1837,7 +1837,7 @@
               <w:sz w:val="22"/>
             </w:rPr>
           </w:pPr>
-          <w:hyperlink w:anchor="_Toc90297572" w:history="1">
+          <w:hyperlink w:anchor="_Toc90395307" w:history="1">
             <w:r>
               <w:rPr>
                 <w:rStyle w:val="Hipervnculo"/>
@@ -1883,7 +1883,7 @@
                 <w:noProof/>
                 <w:webHidden/>
               </w:rPr>
-              <w:instrText xml:space="preserve"> PAGEREF _Toc90297572 \h </w:instrText>
+              <w:instrText xml:space="preserve"> PAGEREF _Toc90395307 \h </w:instrText>
             </w:r>
             <w:r>
               <w:rPr>
@@ -1903,7 +1903,7 @@
                 <w:noProof/>
                 <w:webHidden/>
               </w:rPr>
-              <w:t>12</w:t>
+              <w:t>14</w:t>
             </w:r>
             <w:r>
               <w:rPr>
@@ -1928,7 +1928,7 @@
               <w:sz w:val="22"/>
             </w:rPr>
           </w:pPr>
-          <w:hyperlink w:anchor="_Toc90297573" w:history="1">
+          <w:hyperlink w:anchor="_Toc90395308" w:history="1">
             <w:r>
               <w:rPr>
                 <w:rStyle w:val="Hipervnculo"/>
@@ -1956,7 +1956,7 @@
                 <w:noProof/>
                 <w:webHidden/>
               </w:rPr>
-              <w:instrText xml:space="preserve"> PAGEREF _Toc90297573 \h </w:instrText>
+              <w:instrText xml:space="preserve"> PAGEREF _Toc90395308 \h </w:instrText>
             </w:r>
             <w:r>
               <w:rPr>
@@ -1976,7 +1976,80 @@
                 <w:noProof/>
                 <w:webHidden/>
               </w:rPr>
-              <w:t>12</w:t>
+              <w:t>14</w:t>
+            </w:r>
+            <w:r>
+              <w:rPr>
+                <w:noProof/>
+                <w:webHidden/>
+              </w:rPr>
+              <w:fldChar w:fldCharType="end"/>
+            </w:r>
+          </w:hyperlink>
+        </w:p>
+        <w:p>
+          <w:pPr>
+            <w:pStyle w:val="TDC2"/>
+            <w:tabs>
+              <w:tab w:val="right" w:leader="dot" w:pos="8494"/>
+            </w:tabs>
+            <w:rPr>
+              <w:rFonts w:asciiTheme="minorHAnsi" w:hAnsiTheme="minorHAnsi"/>
+              <w:b w:val="0"/>
+              <w:i w:val="0"/>
+              <w:noProof/>
+              <w:sz w:val="22"/>
+            </w:rPr>
+          </w:pPr>
+          <w:hyperlink w:anchor="_Toc90395309" w:history="1">
+            <w:r>
+              <w:rPr>
+                <w:rStyle w:val="Hipervnculo"/>
+                <w:rFonts w:ascii="Arial" w:hAnsi="Arial" w:cs="Arial"/>
+                <w:noProof/>
+              </w:rPr>
+              <w:t>2.PC_LOGIN - Iniciar sesión</w:t>
+            </w:r>
+            <w:r>
+              <w:rPr>
+                <w:noProof/>
+                <w:webHidden/>
+              </w:rPr>
+              <w:tab/>
+            </w:r>
+            <w:r>
+              <w:rPr>
+                <w:noProof/>
+                <w:webHidden/>
+              </w:rPr>
+              <w:fldChar w:fldCharType="begin"/>
+            </w:r>
+            <w:r>
+              <w:rPr>
+                <w:noProof/>
+                <w:webHidden/>
+              </w:rPr>
+              <w:instrText xml:space="preserve"> PAGEREF _Toc90395309 \h </w:instrText>
+            </w:r>
+            <w:r>
+              <w:rPr>
+                <w:noProof/>
+                <w:webHidden/>
+              </w:rPr>
+            </w:r>
+            <w:r>
+              <w:rPr>
+                <w:noProof/>
+                <w:webHidden/>
+              </w:rPr>
+              <w:fldChar w:fldCharType="separate"/>
+            </w:r>
+            <w:r>
+              <w:rPr>
+                <w:noProof/>
+                <w:webHidden/>
+              </w:rPr>
+              <w:t>17</w:t>
             </w:r>
             <w:r>
               <w:rPr>
@@ -3475,10 +3548,240 @@
           </w:p>
         </w:tc>
       </w:tr>
+      <w:tr>
+        <w:trPr>
+          <w:trHeight w:val="263"/>
+        </w:trPr>
+        <w:tc>
+          <w:tcPr>
+            <w:tcW w:w="1980" w:type="dxa"/>
+          </w:tcPr>
+          <w:p>
+            <w:pPr>
+              <w:rPr>
+                <w:rFonts w:ascii="Arial" w:hAnsi="Arial" w:cs="Arial"/>
+                <w:bCs/>
+                <w:sz w:val="20"/>
+                <w:szCs w:val="20"/>
+              </w:rPr>
+            </w:pPr>
+          </w:p>
+        </w:tc>
+        <w:tc>
+          <w:tcPr>
+            <w:tcW w:w="1134" w:type="dxa"/>
+          </w:tcPr>
+          <w:p>
+            <w:pPr>
+              <w:rPr>
+                <w:rFonts w:ascii="Arial" w:hAnsi="Arial" w:cs="Arial"/>
+                <w:bCs/>
+                <w:sz w:val="20"/>
+                <w:szCs w:val="20"/>
+              </w:rPr>
+            </w:pPr>
+            <w:r>
+              <w:rPr>
+                <w:rFonts w:ascii="Arial" w:hAnsi="Arial" w:cs="Arial"/>
+                <w:bCs/>
+                <w:sz w:val="20"/>
+                <w:szCs w:val="20"/>
+              </w:rPr>
+              <w:t>13/12/21</w:t>
+            </w:r>
+          </w:p>
+        </w:tc>
+        <w:tc>
+          <w:tcPr>
+            <w:tcW w:w="5528" w:type="dxa"/>
+          </w:tcPr>
+          <w:p>
+            <w:pPr>
+              <w:rPr>
+                <w:rFonts w:ascii="Arial" w:hAnsi="Arial" w:cs="Arial"/>
+                <w:bCs/>
+                <w:sz w:val="20"/>
+                <w:szCs w:val="20"/>
+              </w:rPr>
+            </w:pPr>
+          </w:p>
+        </w:tc>
+        <w:tc>
+          <w:tcPr>
+            <w:tcW w:w="1134" w:type="dxa"/>
+          </w:tcPr>
+          <w:p>
+            <w:pPr>
+              <w:rPr>
+                <w:rFonts w:ascii="Arial" w:hAnsi="Arial" w:cs="Arial"/>
+                <w:bCs/>
+                <w:sz w:val="20"/>
+                <w:szCs w:val="20"/>
+              </w:rPr>
+            </w:pPr>
+          </w:p>
+        </w:tc>
+      </w:tr>
+      <w:tr>
+        <w:trPr>
+          <w:trHeight w:val="263"/>
+        </w:trPr>
+        <w:tc>
+          <w:tcPr>
+            <w:tcW w:w="1980" w:type="dxa"/>
+          </w:tcPr>
+          <w:p>
+            <w:pPr>
+              <w:rPr>
+                <w:rFonts w:ascii="Arial" w:hAnsi="Arial" w:cs="Arial"/>
+                <w:bCs/>
+                <w:sz w:val="20"/>
+                <w:szCs w:val="20"/>
+              </w:rPr>
+            </w:pPr>
+            <w:r>
+              <w:rPr>
+                <w:rFonts w:ascii="Arial" w:hAnsi="Arial" w:cs="Arial"/>
+                <w:bCs/>
+                <w:sz w:val="20"/>
+                <w:szCs w:val="20"/>
+              </w:rPr>
+              <w:t>Retel Javier</w:t>
+            </w:r>
+          </w:p>
+        </w:tc>
+        <w:tc>
+          <w:tcPr>
+            <w:tcW w:w="1134" w:type="dxa"/>
+          </w:tcPr>
+          <w:p>
+            <w:pPr>
+              <w:rPr>
+                <w:rFonts w:ascii="Arial" w:hAnsi="Arial" w:cs="Arial"/>
+                <w:bCs/>
+                <w:sz w:val="20"/>
+                <w:szCs w:val="20"/>
+              </w:rPr>
+            </w:pPr>
+            <w:r>
+              <w:rPr>
+                <w:rFonts w:ascii="Arial" w:hAnsi="Arial" w:cs="Arial"/>
+                <w:bCs/>
+                <w:sz w:val="20"/>
+                <w:szCs w:val="20"/>
+              </w:rPr>
+              <w:t>1</w:t>
+            </w:r>
+            <w:r>
+              <w:rPr>
+                <w:rFonts w:ascii="Arial" w:hAnsi="Arial" w:cs="Arial"/>
+                <w:bCs/>
+                <w:sz w:val="20"/>
+                <w:szCs w:val="20"/>
+              </w:rPr>
+              <w:t>4</w:t>
+            </w:r>
+            <w:r>
+              <w:rPr>
+                <w:rFonts w:ascii="Arial" w:hAnsi="Arial" w:cs="Arial"/>
+                <w:bCs/>
+                <w:sz w:val="20"/>
+                <w:szCs w:val="20"/>
+              </w:rPr>
+              <w:t>/12/21</w:t>
+            </w:r>
+          </w:p>
+        </w:tc>
+        <w:tc>
+          <w:tcPr>
+            <w:tcW w:w="5528" w:type="dxa"/>
+          </w:tcPr>
+          <w:p>
+            <w:pPr>
+              <w:rPr>
+                <w:rFonts w:ascii="Arial" w:hAnsi="Arial" w:cs="Arial"/>
+                <w:bCs/>
+                <w:sz w:val="20"/>
+                <w:szCs w:val="20"/>
+              </w:rPr>
+            </w:pPr>
+            <w:r>
+              <w:rPr>
+                <w:rFonts w:ascii="Arial" w:hAnsi="Arial" w:cs="Arial"/>
+                <w:bCs/>
+                <w:sz w:val="20"/>
+                <w:szCs w:val="20"/>
+              </w:rPr>
+              <w:t xml:space="preserve">Añadí el diagrama de actividad del caso de uso </w:t>
+            </w:r>
+            <w:r>
+              <w:rPr>
+                <w:rFonts w:ascii="Arial" w:hAnsi="Arial" w:cs="Arial"/>
+                <w:bCs/>
+                <w:sz w:val="20"/>
+                <w:szCs w:val="20"/>
+              </w:rPr>
+              <w:t>“</w:t>
+            </w:r>
+            <w:r>
+              <w:rPr>
+                <w:rFonts w:ascii="Arial" w:hAnsi="Arial" w:cs="Arial"/>
+                <w:bCs/>
+                <w:sz w:val="20"/>
+                <w:szCs w:val="20"/>
+              </w:rPr>
+              <w:t>Registrarse”, y agregué en el apéndice pasos que faltaban en los casos de uso.</w:t>
+            </w:r>
+          </w:p>
+        </w:tc>
+        <w:tc>
+          <w:tcPr>
+            <w:tcW w:w="1134" w:type="dxa"/>
+          </w:tcPr>
+          <w:p>
+            <w:pPr>
+              <w:rPr>
+                <w:rFonts w:ascii="Arial" w:hAnsi="Arial" w:cs="Arial"/>
+                <w:bCs/>
+                <w:sz w:val="20"/>
+                <w:szCs w:val="20"/>
+              </w:rPr>
+            </w:pPr>
+          </w:p>
+          <w:p>
+            <w:pPr>
+              <w:rPr>
+                <w:rFonts w:ascii="Arial" w:hAnsi="Arial" w:cs="Arial"/>
+                <w:sz w:val="20"/>
+                <w:szCs w:val="20"/>
+              </w:rPr>
+            </w:pPr>
+            <w:r>
+              <w:rPr>
+                <w:rFonts w:ascii="Arial" w:hAnsi="Arial" w:cs="Arial"/>
+                <w:sz w:val="20"/>
+                <w:szCs w:val="20"/>
+              </w:rPr>
+              <w:t>1.11</w:t>
+            </w:r>
+          </w:p>
+        </w:tc>
+      </w:tr>
     </w:tbl>
     <w:p/>
     <w:p>
-      <w:fldSimple w:instr=" TOC \o &quot;3-3&quot; \h \z \u \t &quot;Título 1;1;Título 2;2&quot; "/>
+      <w:r>
+        <w:fldChar w:fldCharType="begin"/>
+      </w:r>
+      <w:r>
+        <w:instrText xml:space="preserve"> TOC \o "3-3" \h \z \u \t "Título 1;1;Título 2;2" </w:instrText>
+      </w:r>
+      <w:r>
+        <w:fldChar w:fldCharType="separate"/>
+      </w:r>
+      <w:r>
+        <w:fldChar w:fldCharType="end"/>
+      </w:r>
     </w:p>
     <w:p>
       <w:pPr>
@@ -3502,7 +3805,7 @@
           <w:rFonts w:ascii="Arial" w:hAnsi="Arial" w:cs="Arial"/>
         </w:rPr>
       </w:pPr>
-      <w:bookmarkStart w:id="1" w:name="_Toc90297556"/>
+      <w:bookmarkStart w:id="1" w:name="_Toc90395291"/>
       <w:r>
         <w:rPr>
           <w:rFonts w:ascii="Arial" w:hAnsi="Arial" w:cs="Arial"/>
@@ -3548,7 +3851,7 @@
           <w:rFonts w:ascii="Arial" w:hAnsi="Arial" w:cs="Arial"/>
         </w:rPr>
       </w:pPr>
-      <w:bookmarkStart w:id="2" w:name="_Toc90297557"/>
+      <w:bookmarkStart w:id="2" w:name="_Toc90395292"/>
       <w:r>
         <w:rPr>
           <w:rFonts w:ascii="Arial" w:hAnsi="Arial" w:cs="Arial"/>
@@ -3592,7 +3895,7 @@
           <w:rFonts w:ascii="Arial" w:hAnsi="Arial" w:cs="Arial"/>
         </w:rPr>
       </w:pPr>
-      <w:bookmarkStart w:id="3" w:name="_Toc90297558"/>
+      <w:bookmarkStart w:id="3" w:name="_Toc90395293"/>
       <w:r>
         <w:rPr>
           <w:rFonts w:ascii="Arial" w:hAnsi="Arial" w:cs="Arial"/>
@@ -3622,7 +3925,7 @@
           <w:bCs/>
         </w:rPr>
       </w:pPr>
-      <w:bookmarkStart w:id="4" w:name="_Toc90297559"/>
+      <w:bookmarkStart w:id="4" w:name="_Toc90395294"/>
       <w:r>
         <w:rPr>
           <w:rFonts w:ascii="Arial" w:hAnsi="Arial" w:cs="Arial"/>
@@ -3980,7 +4283,7 @@
           <w:szCs w:val="22"/>
         </w:rPr>
       </w:pPr>
-      <w:bookmarkStart w:id="5" w:name="_Toc90297560"/>
+      <w:bookmarkStart w:id="5" w:name="_Toc90395295"/>
       <w:r>
         <w:rPr>
           <w:rFonts w:ascii="Arial" w:hAnsi="Arial" w:cs="Arial"/>
@@ -4009,7 +4312,7 @@
           <w:bCs/>
         </w:rPr>
       </w:pPr>
-      <w:bookmarkStart w:id="6" w:name="_Toc90297561"/>
+      <w:bookmarkStart w:id="6" w:name="_Toc90395296"/>
       <w:r>
         <w:rPr>
           <w:rFonts w:ascii="Arial" w:hAnsi="Arial" w:cs="Arial"/>
@@ -4045,7 +4348,7 @@
           <w:rFonts w:ascii="Arial" w:hAnsi="Arial" w:cs="Arial"/>
         </w:rPr>
       </w:pPr>
-      <w:bookmarkStart w:id="7" w:name="_Toc90297562"/>
+      <w:bookmarkStart w:id="7" w:name="_Toc90395297"/>
       <w:r>
         <w:rPr>
           <w:rFonts w:ascii="Arial" w:hAnsi="Arial" w:cs="Arial"/>
@@ -4075,7 +4378,7 @@
           <w:szCs w:val="28"/>
         </w:rPr>
       </w:pPr>
-      <w:bookmarkStart w:id="8" w:name="_Toc90297563"/>
+      <w:bookmarkStart w:id="8" w:name="_Toc90395298"/>
       <w:r>
         <w:rPr>
           <w:rFonts w:ascii="Arial" w:hAnsi="Arial" w:cs="Arial"/>
@@ -4155,6 +4458,7 @@
                 <w:szCs w:val="20"/>
               </w:rPr>
             </w:pPr>
+            <w:bookmarkStart w:id="9" w:name="_Hlk90394479"/>
             <w:r>
               <w:rPr>
                 <w:rFonts w:ascii="Arial" w:hAnsi="Arial" w:cs="Arial"/>
@@ -4179,6 +4483,7 @@
               </w:rPr>
               <w:t xml:space="preserve"> Iniciar sesión</w:t>
             </w:r>
+            <w:bookmarkEnd w:id="9"/>
           </w:p>
         </w:tc>
       </w:tr>
@@ -5539,7 +5844,7 @@
           <w:bCs/>
         </w:rPr>
       </w:pPr>
-      <w:bookmarkStart w:id="9" w:name="_Toc90297564"/>
+      <w:bookmarkStart w:id="10" w:name="_Toc90395299"/>
       <w:r>
         <w:rPr>
           <w:rFonts w:ascii="Arial" w:hAnsi="Arial" w:cs="Arial"/>
@@ -5548,7 +5853,7 @@
         </w:rPr>
         <w:t>Casos de uso de la función ‘Registros”</w:t>
       </w:r>
-      <w:bookmarkEnd w:id="9"/>
+      <w:bookmarkEnd w:id="10"/>
     </w:p>
     <w:p>
       <w:pPr>
@@ -6615,7 +6920,7 @@
           <w:bCs/>
         </w:rPr>
       </w:pPr>
-      <w:bookmarkStart w:id="10" w:name="_Toc90297565"/>
+      <w:bookmarkStart w:id="11" w:name="_Toc90395300"/>
       <w:r>
         <w:rPr>
           <w:rFonts w:ascii="Arial" w:hAnsi="Arial" w:cs="Arial"/>
@@ -6624,7 +6929,7 @@
         </w:rPr>
         <w:t>Casos de uso de la función ‘Buscar un producto’</w:t>
       </w:r>
-      <w:bookmarkEnd w:id="10"/>
+      <w:bookmarkEnd w:id="11"/>
     </w:p>
     <w:p>
       <w:pPr>
@@ -7744,16 +8049,40 @@
           <w:bCs/>
         </w:rPr>
       </w:pPr>
-      <w:bookmarkStart w:id="11" w:name="_Toc90297566"/>
+      <w:bookmarkStart w:id="12" w:name="_Toc90395301"/>
       <w:r>
         <w:rPr>
           <w:rFonts w:ascii="Arial" w:hAnsi="Arial" w:cs="Arial"/>
           <w:b w:val="0"/>
           <w:bCs/>
         </w:rPr>
-        <w:t>Casos de uso de la función “Historial de compras”</w:t>
+        <w:t xml:space="preserve">Casos de uso de la función </w:t>
       </w:r>
-      <w:bookmarkEnd w:id="11"/>
+      <w:r>
+        <w:rPr>
+          <w:rFonts w:ascii="Arial" w:hAnsi="Arial" w:cs="Arial"/>
+          <w:b w:val="0"/>
+          <w:bCs/>
+        </w:rPr>
+        <w:t>‘</w:t>
+      </w:r>
+      <w:r>
+        <w:rPr>
+          <w:rFonts w:ascii="Arial" w:hAnsi="Arial" w:cs="Arial"/>
+          <w:b w:val="0"/>
+          <w:bCs/>
+        </w:rPr>
+        <w:t>Historial de compras</w:t>
+      </w:r>
+      <w:r>
+        <w:rPr>
+          <w:rFonts w:ascii="Arial" w:hAnsi="Arial" w:cs="Arial"/>
+          <w:b w:val="0"/>
+          <w:bCs/>
+        </w:rPr>
+        <w:t>’</w:t>
+      </w:r>
+      <w:bookmarkEnd w:id="12"/>
     </w:p>
     <w:p>
       <w:pPr>
@@ -8770,7 +9099,7 @@
           <w:bCs/>
         </w:rPr>
       </w:pPr>
-      <w:bookmarkStart w:id="12" w:name="_Toc90297567"/>
+      <w:bookmarkStart w:id="13" w:name="_Toc90395302"/>
       <w:r>
         <w:rPr>
           <w:rFonts w:ascii="Arial" w:hAnsi="Arial" w:cs="Arial"/>
@@ -8780,7 +9109,7 @@
         <w:lastRenderedPageBreak/>
         <w:t>Casos de uso de la función ‘Comentarios’</w:t>
       </w:r>
-      <w:bookmarkEnd w:id="12"/>
+      <w:bookmarkEnd w:id="13"/>
     </w:p>
     <w:p>
       <w:pPr>
@@ -9725,7 +10054,7 @@
           <w:szCs w:val="24"/>
         </w:rPr>
       </w:pPr>
-      <w:bookmarkStart w:id="13" w:name="_Toc90297568"/>
+      <w:bookmarkStart w:id="14" w:name="_Toc90395303"/>
       <w:r>
         <w:rPr>
           <w:rFonts w:ascii="Arial" w:hAnsi="Arial" w:cs="Arial"/>
@@ -9736,7 +10065,7 @@
         <w:lastRenderedPageBreak/>
         <w:t>Casos de uso de la función ‘Comprar producto’</w:t>
       </w:r>
-      <w:bookmarkEnd w:id="13"/>
+      <w:bookmarkEnd w:id="14"/>
     </w:p>
     <w:p>
       <w:pPr>
@@ -11653,7 +11982,7 @@
           <w:szCs w:val="24"/>
         </w:rPr>
       </w:pPr>
-      <w:bookmarkStart w:id="14" w:name="_Toc90297569"/>
+      <w:bookmarkStart w:id="15" w:name="_Toc90395304"/>
       <w:r>
         <w:rPr>
           <w:rFonts w:ascii="Arial" w:hAnsi="Arial" w:cs="Arial"/>
@@ -11681,7 +12010,7 @@
         </w:rPr>
         <w:t>’</w:t>
       </w:r>
-      <w:bookmarkEnd w:id="14"/>
+      <w:bookmarkEnd w:id="15"/>
     </w:p>
     <w:p>
       <w:pPr>
@@ -13130,6 +13459,20 @@
     </w:tbl>
     <w:p/>
     <w:p/>
+    <w:p/>
+    <w:p/>
+    <w:p/>
+    <w:p/>
+    <w:p/>
+    <w:p/>
+    <w:p/>
+    <w:p/>
+    <w:p/>
+    <w:p/>
+    <w:p/>
+    <w:p/>
+    <w:p/>
+    <w:p/>
     <w:p>
       <w:pPr>
         <w:pStyle w:val="Ttulo1"/>
@@ -13139,11 +13482,12 @@
           <w:rFonts w:ascii="Arial" w:hAnsi="Arial" w:cs="Arial"/>
         </w:rPr>
       </w:pPr>
-      <w:bookmarkStart w:id="15" w:name="_Toc90297570"/>
+      <w:bookmarkStart w:id="16" w:name="_Toc90395305"/>
       <w:r>
         <w:rPr>
           <w:rFonts w:ascii="Arial" w:hAnsi="Arial" w:cs="Arial"/>
         </w:rPr>
+        <w:lastRenderedPageBreak/>
         <w:t>D</w:t>
       </w:r>
       <w:r>
@@ -13152,7 +13496,7 @@
         </w:rPr>
         <w:t>iagramas de flujo</w:t>
       </w:r>
-      <w:bookmarkEnd w:id="15"/>
+      <w:bookmarkEnd w:id="16"/>
     </w:p>
     <w:p>
       <w:pPr>
@@ -13160,6 +13504,66 @@
           <w:lang w:eastAsia="en-US"/>
         </w:rPr>
       </w:pPr>
+      <w:r>
+        <w:rPr>
+          <w:lang w:eastAsia="en-US"/>
+        </w:rPr>
+        <w:t>Diagrama del caso de uso “Registrarse”</w:t>
+      </w:r>
+    </w:p>
+    <w:p>
+      <w:pPr>
+        <w:rPr>
+          <w:lang w:eastAsia="en-US"/>
+        </w:rPr>
+      </w:pPr>
+      <w:r>
+        <w:rPr>
+          <w:noProof/>
+          <w:lang w:eastAsia="en-US"/>
+        </w:rPr>
+        <w:drawing>
+          <wp:inline distT="0" distB="0" distL="0" distR="0" wp14:anchorId="090C153E" wp14:editId="6872075D">
+            <wp:extent cx="5400040" cy="5882640"/>
+            <wp:effectExtent l="0" t="0" r="0" b="3810"/>
+            <wp:docPr id="27" name="Imagen 27"/>
+            <wp:cNvGraphicFramePr>
+              <a:graphicFrameLocks xmlns:a="http://schemas.openxmlformats.org/drawingml/2006/main" noChangeAspect="1"/>
+            </wp:cNvGraphicFramePr>
+            <a:graphic xmlns:a="http://schemas.openxmlformats.org/drawingml/2006/main">
+              <a:graphicData uri="http://schemas.openxmlformats.org/drawingml/2006/picture">
+                <pic:pic xmlns:pic="http://schemas.openxmlformats.org/drawingml/2006/picture">
+                  <pic:nvPicPr>
+                    <pic:cNvPr id="27" name="Imagen 27"/>
+                    <pic:cNvPicPr/>
+                  </pic:nvPicPr>
+                  <pic:blipFill>
+                    <a:blip r:embed="rId8">
+                      <a:extLst>
+                        <a:ext uri="{28A0092B-C50C-407E-A947-70E740481C1C}">
+                          <a14:useLocalDpi xmlns:a14="http://schemas.microsoft.com/office/drawing/2010/main" val="0"/>
+                        </a:ext>
+                      </a:extLst>
+                    </a:blip>
+                    <a:stretch>
+                      <a:fillRect/>
+                    </a:stretch>
+                  </pic:blipFill>
+                  <pic:spPr>
+                    <a:xfrm>
+                      <a:off x="0" y="0"/>
+                      <a:ext cx="5400040" cy="5882640"/>
+                    </a:xfrm>
+                    <a:prstGeom prst="rect">
+                      <a:avLst/>
+                    </a:prstGeom>
+                  </pic:spPr>
+                </pic:pic>
+              </a:graphicData>
+            </a:graphic>
+          </wp:inline>
+        </w:drawing>
+      </w:r>
     </w:p>
     <w:p>
       <w:pPr>
@@ -13170,20 +13574,20 @@
           <w:rFonts w:ascii="Arial" w:hAnsi="Arial" w:cs="Arial"/>
         </w:rPr>
       </w:pPr>
-      <w:bookmarkStart w:id="16" w:name="_Toc90297571"/>
+      <w:bookmarkStart w:id="17" w:name="_Toc90395306"/>
       <w:r>
         <w:rPr>
           <w:rFonts w:ascii="Arial" w:hAnsi="Arial" w:cs="Arial"/>
         </w:rPr>
         <w:t>Referencia</w:t>
       </w:r>
-      <w:bookmarkEnd w:id="16"/>
       <w:r>
         <w:rPr>
           <w:rFonts w:ascii="Arial" w:hAnsi="Arial" w:cs="Arial"/>
         </w:rPr>
         <w:t>s</w:t>
       </w:r>
+      <w:bookmarkEnd w:id="17"/>
     </w:p>
     <w:p>
       <w:pPr>
@@ -13208,7 +13612,7 @@
         </w:rPr>
         <w:t>ITTNER IAN SPENCE, Foreword by IVAR JACOBSON</w:t>
       </w:r>
-      <w:hyperlink r:id="rId8" w:history="1"/>
+      <w:hyperlink r:id="rId9" w:history="1"/>
     </w:p>
     <w:p>
       <w:pPr>
@@ -13258,27 +13662,6 @@
     </w:p>
     <w:p>
       <w:pPr>
-        <w:rPr>
-          <w:lang w:val="en-US" w:eastAsia="en-US"/>
-        </w:rPr>
-      </w:pPr>
-    </w:p>
-    <w:p>
-      <w:pPr>
-        <w:rPr>
-          <w:lang w:val="en-US" w:eastAsia="en-US"/>
-        </w:rPr>
-      </w:pPr>
-    </w:p>
-    <w:p>
-      <w:pPr>
-        <w:rPr>
-          <w:lang w:val="en-US" w:eastAsia="en-US"/>
-        </w:rPr>
-      </w:pPr>
-    </w:p>
-    <w:p>
-      <w:pPr>
         <w:pStyle w:val="Ttulo1"/>
         <w:spacing w:line="480" w:lineRule="auto"/>
         <w:ind w:left="0"/>
@@ -13286,12 +13669,11 @@
           <w:rFonts w:ascii="Arial" w:hAnsi="Arial" w:cs="Arial"/>
         </w:rPr>
       </w:pPr>
-      <w:bookmarkStart w:id="17" w:name="_Toc90297572"/>
+      <w:bookmarkStart w:id="18" w:name="_Toc90395307"/>
       <w:r>
         <w:rPr>
           <w:rFonts w:ascii="Arial" w:hAnsi="Arial" w:cs="Arial"/>
         </w:rPr>
-        <w:lastRenderedPageBreak/>
         <w:t>Apéndice A</w:t>
       </w:r>
       <w:r>
@@ -13305,51 +13687,376 @@
           <w:rFonts w:ascii="Arial" w:hAnsi="Arial" w:cs="Arial"/>
         </w:rPr>
         <w:t>asos de uso</w:t>
-      </w:r>
-      <w:bookmarkEnd w:id="17"/>
-    </w:p>
-    <w:p>
-      <w:pPr>
-        <w:pStyle w:val="Ttulo2"/>
-        <w:rPr>
-          <w:rFonts w:ascii="Arial" w:hAnsi="Arial" w:cs="Arial"/>
-        </w:rPr>
-      </w:pPr>
-      <w:bookmarkStart w:id="18" w:name="_Toc90297573"/>
-      <w:r>
-        <w:rPr>
-          <w:rFonts w:ascii="Arial" w:hAnsi="Arial" w:cs="Arial"/>
-        </w:rPr>
-        <w:t xml:space="preserve">1. </w:t>
-      </w:r>
-      <w:r>
-        <w:rPr>
-          <w:rFonts w:ascii="Arial" w:hAnsi="Arial" w:cs="Arial"/>
-        </w:rPr>
-        <w:t>PC_NEWUSER – Registro</w:t>
       </w:r>
       <w:bookmarkEnd w:id="18"/>
     </w:p>
     <w:p>
       <w:pPr>
+        <w:pStyle w:val="Ttulo2"/>
+        <w:rPr>
+          <w:rFonts w:ascii="Arial" w:hAnsi="Arial" w:cs="Arial"/>
+        </w:rPr>
+      </w:pPr>
+      <w:bookmarkStart w:id="19" w:name="_Toc90395308"/>
+      <w:r>
+        <w:rPr>
+          <w:rFonts w:ascii="Arial" w:hAnsi="Arial" w:cs="Arial"/>
+        </w:rPr>
+        <w:t xml:space="preserve">1. </w:t>
+      </w:r>
+      <w:r>
+        <w:rPr>
+          <w:rFonts w:ascii="Arial" w:hAnsi="Arial" w:cs="Arial"/>
+        </w:rPr>
+        <w:t>PC_NEWUSER – Registro</w:t>
+      </w:r>
+      <w:bookmarkEnd w:id="19"/>
+    </w:p>
+    <w:p>
+      <w:pPr>
         <w:jc w:val="both"/>
       </w:pPr>
       <w:r>
         <w:rPr>
           <w:rFonts w:ascii="Arial" w:hAnsi="Arial" w:cs="Arial"/>
-          <w:noProof/>
+          <w:lang w:val="en-US"/>
         </w:rPr>
         <w:drawing>
-          <wp:anchor distT="0" distB="0" distL="114300" distR="114300" simplePos="0" relativeHeight="251658240" behindDoc="0" locked="0" layoutInCell="1" allowOverlap="1" wp14:anchorId="69A4AC38" wp14:editId="5BC6670D">
+          <wp:anchor distT="0" distB="0" distL="114300" distR="114300" simplePos="0" relativeHeight="251670528" behindDoc="0" locked="0" layoutInCell="1" allowOverlap="1" wp14:anchorId="64798909" wp14:editId="3B141322">
             <wp:simplePos x="0" y="0"/>
             <wp:positionH relativeFrom="margin">
-              <wp:posOffset>-336756</wp:posOffset>
+              <wp:posOffset>-660400</wp:posOffset>
             </wp:positionH>
             <wp:positionV relativeFrom="margin">
-              <wp:posOffset>1107612</wp:posOffset>
+              <wp:posOffset>1356995</wp:posOffset>
             </wp:positionV>
-            <wp:extent cx="3860800" cy="2775585"/>
-            <wp:effectExtent l="0" t="0" r="6350" b="5715"/>
+            <wp:extent cx="4359275" cy="2965450"/>
+            <wp:effectExtent l="0" t="0" r="3175" b="6350"/>
+            <wp:wrapSquare wrapText="bothSides"/>
+            <wp:docPr id="25" name="Imagen 25"/>
+            <wp:cNvGraphicFramePr>
+              <a:graphicFrameLocks xmlns:a="http://schemas.openxmlformats.org/drawingml/2006/main" noChangeAspect="1"/>
+            </wp:cNvGraphicFramePr>
+            <a:graphic xmlns:a="http://schemas.openxmlformats.org/drawingml/2006/main">
+              <a:graphicData uri="http://schemas.openxmlformats.org/drawingml/2006/picture">
+                <pic:pic xmlns:pic="http://schemas.openxmlformats.org/drawingml/2006/picture">
+                  <pic:nvPicPr>
+                    <pic:cNvPr id="1" name=""/>
+                    <pic:cNvPicPr/>
+                  </pic:nvPicPr>
+                  <pic:blipFill>
+                    <a:blip r:embed="rId10">
+                      <a:extLst>
+                        <a:ext uri="{28A0092B-C50C-407E-A947-70E740481C1C}">
+                          <a14:useLocalDpi xmlns:a14="http://schemas.microsoft.com/office/drawing/2010/main" val="0"/>
+                        </a:ext>
+                      </a:extLst>
+                    </a:blip>
+                    <a:stretch>
+                      <a:fillRect/>
+                    </a:stretch>
+                  </pic:blipFill>
+                  <pic:spPr>
+                    <a:xfrm>
+                      <a:off x="0" y="0"/>
+                      <a:ext cx="4359275" cy="2965450"/>
+                    </a:xfrm>
+                    <a:prstGeom prst="rect">
+                      <a:avLst/>
+                    </a:prstGeom>
+                  </pic:spPr>
+                </pic:pic>
+              </a:graphicData>
+            </a:graphic>
+            <wp14:sizeRelH relativeFrom="margin">
+              <wp14:pctWidth>0</wp14:pctWidth>
+            </wp14:sizeRelH>
+            <wp14:sizeRelV relativeFrom="margin">
+              <wp14:pctHeight>0</wp14:pctHeight>
+            </wp14:sizeRelV>
+          </wp:anchor>
+        </w:drawing>
+      </w:r>
+    </w:p>
+    <w:p>
+      <w:pPr>
+        <w:jc w:val="both"/>
+        <w:rPr>
+          <w:rFonts w:ascii="Arial" w:hAnsi="Arial" w:cs="Arial"/>
+        </w:rPr>
+      </w:pPr>
+      <w:r>
+        <w:rPr>
+          <w:rFonts w:ascii="Arial" w:hAnsi="Arial" w:cs="Arial"/>
+        </w:rPr>
+        <w:t xml:space="preserve">Página Principal, </w:t>
+      </w:r>
+      <w:r>
+        <w:rPr>
+          <w:rFonts w:ascii="Arial" w:hAnsi="Arial" w:cs="Arial"/>
+        </w:rPr>
+        <w:t xml:space="preserve">el actor </w:t>
+      </w:r>
+      <w:r>
+        <w:rPr>
+          <w:rFonts w:ascii="Arial" w:hAnsi="Arial" w:cs="Arial"/>
+        </w:rPr>
+        <w:t>da e</w:t>
+      </w:r>
+      <w:r>
+        <w:rPr>
+          <w:rFonts w:ascii="Arial" w:hAnsi="Arial" w:cs="Arial"/>
+        </w:rPr>
+        <w:t>n el botón</w:t>
+      </w:r>
+      <w:r>
+        <w:rPr>
+          <w:rFonts w:ascii="Arial" w:hAnsi="Arial" w:cs="Arial"/>
+        </w:rPr>
+        <w:t xml:space="preserve"> Identificarse</w:t>
+      </w:r>
+      <w:r>
+        <w:rPr>
+          <w:rFonts w:ascii="Arial" w:hAnsi="Arial" w:cs="Arial"/>
+        </w:rPr>
+        <w:t>.</w:t>
+      </w:r>
+    </w:p>
+    <w:p>
+      <w:pPr>
+        <w:rPr>
+          <w:rFonts w:ascii="Arial" w:hAnsi="Arial" w:cs="Arial"/>
+        </w:rPr>
+      </w:pPr>
+    </w:p>
+    <w:p>
+      <w:pPr>
+        <w:rPr>
+          <w:rFonts w:ascii="Arial" w:hAnsi="Arial" w:cs="Arial"/>
+        </w:rPr>
+      </w:pPr>
+    </w:p>
+    <w:p>
+      <w:pPr>
+        <w:rPr>
+          <w:rFonts w:ascii="Arial" w:hAnsi="Arial" w:cs="Arial"/>
+        </w:rPr>
+      </w:pPr>
+    </w:p>
+    <w:p>
+      <w:pPr>
+        <w:rPr>
+          <w:rFonts w:ascii="Arial" w:hAnsi="Arial" w:cs="Arial"/>
+        </w:rPr>
+      </w:pPr>
+    </w:p>
+    <w:p>
+      <w:pPr>
+        <w:rPr>
+          <w:rFonts w:ascii="Arial" w:hAnsi="Arial" w:cs="Arial"/>
+        </w:rPr>
+      </w:pPr>
+    </w:p>
+    <w:p>
+      <w:pPr>
+        <w:rPr>
+          <w:rFonts w:ascii="Arial" w:hAnsi="Arial" w:cs="Arial"/>
+        </w:rPr>
+      </w:pPr>
+    </w:p>
+    <w:p>
+      <w:pPr>
+        <w:rPr>
+          <w:rFonts w:ascii="Arial" w:hAnsi="Arial" w:cs="Arial"/>
+        </w:rPr>
+      </w:pPr>
+    </w:p>
+    <w:p>
+      <w:pPr>
+        <w:rPr>
+          <w:rFonts w:ascii="Arial" w:hAnsi="Arial" w:cs="Arial"/>
+        </w:rPr>
+      </w:pPr>
+    </w:p>
+    <w:p>
+      <w:pPr>
+        <w:rPr>
+          <w:rFonts w:ascii="Arial" w:hAnsi="Arial" w:cs="Arial"/>
+        </w:rPr>
+      </w:pPr>
+    </w:p>
+    <w:p>
+      <w:pPr>
+        <w:rPr>
+          <w:rFonts w:ascii="Arial" w:hAnsi="Arial" w:cs="Arial"/>
+        </w:rPr>
+      </w:pPr>
+      <w:r>
+        <w:rPr>
+          <w:noProof/>
+        </w:rPr>
+        <w:drawing>
+          <wp:anchor distT="0" distB="0" distL="114300" distR="114300" simplePos="0" relativeHeight="251669504" behindDoc="0" locked="0" layoutInCell="1" allowOverlap="1" wp14:anchorId="2E37CD1F" wp14:editId="1C0FC5FB">
+            <wp:simplePos x="0" y="0"/>
+            <wp:positionH relativeFrom="column">
+              <wp:posOffset>-652145</wp:posOffset>
+            </wp:positionH>
+            <wp:positionV relativeFrom="paragraph">
+              <wp:posOffset>223983</wp:posOffset>
+            </wp:positionV>
+            <wp:extent cx="4382135" cy="2860040"/>
+            <wp:effectExtent l="0" t="0" r="0" b="0"/>
+            <wp:wrapSquare wrapText="bothSides"/>
+            <wp:docPr id="20" name="Imagen 20" descr="Interfaz de usuario gráfica, Texto&#10;&#10;Descripción generada automáticamente"/>
+            <wp:cNvGraphicFramePr>
+              <a:graphicFrameLocks xmlns:a="http://schemas.openxmlformats.org/drawingml/2006/main" noChangeAspect="1"/>
+            </wp:cNvGraphicFramePr>
+            <a:graphic xmlns:a="http://schemas.openxmlformats.org/drawingml/2006/main">
+              <a:graphicData uri="http://schemas.openxmlformats.org/drawingml/2006/picture">
+                <pic:pic xmlns:pic="http://schemas.openxmlformats.org/drawingml/2006/picture">
+                  <pic:nvPicPr>
+                    <pic:cNvPr id="9" name="Imagen 9" descr="Interfaz de usuario gráfica, Texto&#10;&#10;Descripción generada automáticamente"/>
+                    <pic:cNvPicPr/>
+                  </pic:nvPicPr>
+                  <pic:blipFill rotWithShape="1">
+                    <a:blip r:embed="rId11">
+                      <a:extLst>
+                        <a:ext uri="{28A0092B-C50C-407E-A947-70E740481C1C}">
+                          <a14:useLocalDpi xmlns:a14="http://schemas.microsoft.com/office/drawing/2010/main" val="0"/>
+                        </a:ext>
+                      </a:extLst>
+                    </a:blip>
+                    <a:srcRect l="17462" r="23095" b="28780"/>
+                    <a:stretch/>
+                  </pic:blipFill>
+                  <pic:spPr bwMode="auto">
+                    <a:xfrm>
+                      <a:off x="0" y="0"/>
+                      <a:ext cx="4382135" cy="2860040"/>
+                    </a:xfrm>
+                    <a:prstGeom prst="rect">
+                      <a:avLst/>
+                    </a:prstGeom>
+                    <a:ln>
+                      <a:noFill/>
+                    </a:ln>
+                    <a:extLst>
+                      <a:ext uri="{53640926-AAD7-44D8-BBD7-CCE9431645EC}">
+                        <a14:shadowObscured xmlns:a14="http://schemas.microsoft.com/office/drawing/2010/main"/>
+                      </a:ext>
+                    </a:extLst>
+                  </pic:spPr>
+                </pic:pic>
+              </a:graphicData>
+            </a:graphic>
+            <wp14:sizeRelH relativeFrom="page">
+              <wp14:pctWidth>0</wp14:pctWidth>
+            </wp14:sizeRelH>
+            <wp14:sizeRelV relativeFrom="page">
+              <wp14:pctHeight>0</wp14:pctHeight>
+            </wp14:sizeRelV>
+          </wp:anchor>
+        </w:drawing>
+      </w:r>
+    </w:p>
+    <w:p>
+      <w:pPr>
+        <w:jc w:val="both"/>
+        <w:rPr>
+          <w:rFonts w:ascii="Arial" w:hAnsi="Arial" w:cs="Arial"/>
+        </w:rPr>
+      </w:pPr>
+      <w:r>
+        <w:rPr>
+          <w:rFonts w:ascii="Arial" w:hAnsi="Arial" w:cs="Arial"/>
+        </w:rPr>
+        <w:t>Aquí tenemos el formulario del caso de uso de “inicio de sesión”, el cual va a permitir al actor o usuario poder realizar compras y comentarios de productos que haya comprado.</w:t>
+      </w:r>
+    </w:p>
+    <w:p>
+      <w:pPr>
+        <w:rPr>
+          <w:rFonts w:ascii="Arial" w:hAnsi="Arial" w:cs="Arial"/>
+        </w:rPr>
+      </w:pPr>
+      <w:r>
+        <w:rPr>
+          <w:rFonts w:ascii="Arial" w:hAnsi="Arial" w:cs="Arial"/>
+        </w:rPr>
+        <w:br w:type="page"/>
+      </w:r>
+    </w:p>
+    <w:p>
+      <w:pPr>
+        <w:jc w:val="both"/>
+        <w:rPr>
+          <w:rFonts w:ascii="Arial" w:hAnsi="Arial" w:cs="Arial"/>
+        </w:rPr>
+      </w:pPr>
+    </w:p>
+    <w:p>
+      <w:pPr>
+        <w:jc w:val="both"/>
+        <w:rPr>
+          <w:rFonts w:ascii="Arial" w:hAnsi="Arial" w:cs="Arial"/>
+        </w:rPr>
+      </w:pPr>
+    </w:p>
+    <w:p>
+      <w:pPr>
+        <w:jc w:val="both"/>
+        <w:rPr>
+          <w:rFonts w:ascii="Arial" w:hAnsi="Arial" w:cs="Arial"/>
+        </w:rPr>
+      </w:pPr>
+    </w:p>
+    <w:p>
+      <w:pPr>
+        <w:jc w:val="both"/>
+        <w:rPr>
+          <w:rFonts w:ascii="Arial" w:hAnsi="Arial" w:cs="Arial"/>
+        </w:rPr>
+      </w:pPr>
+    </w:p>
+    <w:p>
+      <w:pPr>
+        <w:jc w:val="both"/>
+        <w:rPr>
+          <w:rFonts w:ascii="Arial" w:hAnsi="Arial" w:cs="Arial"/>
+        </w:rPr>
+      </w:pPr>
+    </w:p>
+    <w:p>
+      <w:pPr>
+        <w:jc w:val="both"/>
+        <w:rPr>
+          <w:rFonts w:ascii="Arial" w:hAnsi="Arial" w:cs="Arial"/>
+        </w:rPr>
+      </w:pPr>
+    </w:p>
+    <w:p>
+      <w:pPr>
+        <w:jc w:val="both"/>
+        <w:rPr>
+          <w:rFonts w:ascii="Arial" w:hAnsi="Arial" w:cs="Arial"/>
+        </w:rPr>
+      </w:pPr>
+      <w:r>
+        <w:rPr>
+          <w:rFonts w:ascii="Arial" w:hAnsi="Arial" w:cs="Arial"/>
+          <w:noProof/>
+        </w:rPr>
+        <w:drawing>
+          <wp:anchor distT="0" distB="0" distL="114300" distR="114300" simplePos="0" relativeHeight="251658240" behindDoc="0" locked="0" layoutInCell="1" allowOverlap="1" wp14:anchorId="69A4AC38" wp14:editId="436DDFD2">
+            <wp:simplePos x="0" y="0"/>
+            <wp:positionH relativeFrom="page">
+              <wp:align>left</wp:align>
+            </wp:positionH>
+            <wp:positionV relativeFrom="margin">
+              <wp:posOffset>1933300</wp:posOffset>
+            </wp:positionV>
+            <wp:extent cx="3855720" cy="2717800"/>
+            <wp:effectExtent l="0" t="0" r="0" b="6350"/>
             <wp:wrapSquare wrapText="bothSides"/>
             <wp:docPr id="1" name="Imagen 1" descr="Interfaz de usuario gráfica&#10;&#10;Descripción generada automáticamente"/>
             <wp:cNvGraphicFramePr>
@@ -13363,7 +14070,7 @@
                     <pic:cNvPicPr/>
                   </pic:nvPicPr>
                   <pic:blipFill rotWithShape="1">
-                    <a:blip r:embed="rId9">
+                    <a:blip r:embed="rId12">
                       <a:extLst>
                         <a:ext uri="{28A0092B-C50C-407E-A947-70E740481C1C}">
                           <a14:useLocalDpi xmlns:a14="http://schemas.microsoft.com/office/drawing/2010/main" val="0"/>
@@ -13376,7 +14083,7 @@
                   <pic:spPr bwMode="auto">
                     <a:xfrm>
                       <a:off x="0" y="0"/>
-                      <a:ext cx="3860800" cy="2775585"/>
+                      <a:ext cx="3855720" cy="2717800"/>
                     </a:xfrm>
                     <a:prstGeom prst="rect">
                       <a:avLst/>
@@ -13456,22 +14163,60 @@
           <w:rFonts w:ascii="Arial" w:hAnsi="Arial" w:cs="Arial"/>
         </w:rPr>
       </w:pPr>
+    </w:p>
+    <w:p>
+      <w:pPr>
+        <w:jc w:val="both"/>
+        <w:rPr>
+          <w:rFonts w:ascii="Arial" w:hAnsi="Arial" w:cs="Arial"/>
+        </w:rPr>
+      </w:pPr>
+    </w:p>
+    <w:p>
+      <w:pPr>
+        <w:jc w:val="both"/>
+        <w:rPr>
+          <w:rFonts w:ascii="Arial" w:hAnsi="Arial" w:cs="Arial"/>
+        </w:rPr>
+      </w:pPr>
+    </w:p>
+    <w:p>
+      <w:pPr>
+        <w:jc w:val="both"/>
+        <w:rPr>
+          <w:rFonts w:ascii="Arial" w:hAnsi="Arial" w:cs="Arial"/>
+        </w:rPr>
+      </w:pPr>
       <w:r>
         <w:rPr>
           <w:rFonts w:ascii="Arial" w:hAnsi="Arial" w:cs="Arial"/>
+        </w:rPr>
+        <w:t>En caso de que el nombre de usuario ya exista, el sistema te arrojará una advertencia de que el nombre de usuario ya está en uso, el cual el usuario tendrá que elegir otro nombre de usuario.</w:t>
+      </w:r>
+    </w:p>
+    <w:p>
+      <w:pPr>
+        <w:jc w:val="both"/>
+        <w:rPr>
+          <w:rFonts w:ascii="Arial" w:hAnsi="Arial" w:cs="Arial"/>
+        </w:rPr>
+      </w:pPr>
+      <w:r>
+        <w:rPr>
+          <w:rFonts w:ascii="Arial" w:hAnsi="Arial" w:cs="Arial"/>
           <w:noProof/>
         </w:rPr>
         <w:drawing>
-          <wp:anchor distT="0" distB="0" distL="114300" distR="114300" simplePos="0" relativeHeight="251659264" behindDoc="0" locked="0" layoutInCell="1" allowOverlap="1" wp14:anchorId="742C38E3" wp14:editId="12DE3381">
+          <wp:anchor distT="0" distB="0" distL="114300" distR="114300" simplePos="0" relativeHeight="251659264" behindDoc="0" locked="0" layoutInCell="1" allowOverlap="1" wp14:anchorId="742C38E3" wp14:editId="310F86BF">
             <wp:simplePos x="0" y="0"/>
             <wp:positionH relativeFrom="margin">
-              <wp:posOffset>-447675</wp:posOffset>
+              <wp:posOffset>-1055884</wp:posOffset>
             </wp:positionH>
             <wp:positionV relativeFrom="margin">
-              <wp:posOffset>4494530</wp:posOffset>
+              <wp:posOffset>4890101</wp:posOffset>
             </wp:positionV>
-            <wp:extent cx="3929380" cy="2896235"/>
-            <wp:effectExtent l="0" t="0" r="0" b="0"/>
+            <wp:extent cx="3871595" cy="2853690"/>
+            <wp:effectExtent l="0" t="0" r="0" b="3810"/>
             <wp:wrapSquare wrapText="bothSides"/>
             <wp:docPr id="6" name="Imagen 6" descr="Interfaz de usuario gráfica&#10;&#10;Descripción generada automáticamente"/>
             <wp:cNvGraphicFramePr>
@@ -13485,7 +14230,7 @@
                     <pic:cNvPicPr/>
                   </pic:nvPicPr>
                   <pic:blipFill rotWithShape="1">
-                    <a:blip r:embed="rId10">
+                    <a:blip r:embed="rId13">
                       <a:extLst>
                         <a:ext uri="{28A0092B-C50C-407E-A947-70E740481C1C}">
                           <a14:useLocalDpi xmlns:a14="http://schemas.microsoft.com/office/drawing/2010/main" val="0"/>
@@ -13498,7 +14243,7 @@
                   <pic:spPr bwMode="auto">
                     <a:xfrm>
                       <a:off x="0" y="0"/>
-                      <a:ext cx="3929380" cy="2896235"/>
+                      <a:ext cx="3871595" cy="2853690"/>
                     </a:xfrm>
                     <a:prstGeom prst="rect">
                       <a:avLst/>
@@ -13530,44 +14275,6 @@
         <w:jc w:val="both"/>
         <w:rPr>
           <w:rFonts w:ascii="Arial" w:hAnsi="Arial" w:cs="Arial"/>
-        </w:rPr>
-      </w:pPr>
-    </w:p>
-    <w:p>
-      <w:pPr>
-        <w:jc w:val="both"/>
-        <w:rPr>
-          <w:rFonts w:ascii="Arial" w:hAnsi="Arial" w:cs="Arial"/>
-        </w:rPr>
-      </w:pPr>
-    </w:p>
-    <w:p>
-      <w:pPr>
-        <w:jc w:val="both"/>
-        <w:rPr>
-          <w:rFonts w:ascii="Arial" w:hAnsi="Arial" w:cs="Arial"/>
-        </w:rPr>
-      </w:pPr>
-      <w:r>
-        <w:rPr>
-          <w:rFonts w:ascii="Arial" w:hAnsi="Arial" w:cs="Arial"/>
-        </w:rPr>
-        <w:t>En caso de que el nombre de usuario ya exista, el sistema te arrojará una advertencia de que el nombre de usuario ya está en uso, el cual el usuario tendrá que elegir otro nombre de usuario.</w:t>
-      </w:r>
-    </w:p>
-    <w:p>
-      <w:pPr>
-        <w:jc w:val="both"/>
-        <w:rPr>
-          <w:rFonts w:ascii="Arial" w:hAnsi="Arial" w:cs="Arial"/>
-        </w:rPr>
-      </w:pPr>
-    </w:p>
-    <w:p>
-      <w:pPr>
-        <w:jc w:val="both"/>
-        <w:rPr>
-          <w:rFonts w:ascii="Arial" w:hAnsi="Arial" w:cs="Arial"/>
           <w:noProof/>
         </w:rPr>
       </w:pPr>
@@ -13594,13 +14301,13 @@
         </w:rPr>
         <w:lastRenderedPageBreak/>
         <w:drawing>
-          <wp:anchor distT="0" distB="0" distL="114300" distR="114300" simplePos="0" relativeHeight="251660288" behindDoc="0" locked="0" layoutInCell="1" allowOverlap="1" wp14:anchorId="18F168BC" wp14:editId="6BBF2442">
+          <wp:anchor distT="0" distB="0" distL="114300" distR="114300" simplePos="0" relativeHeight="251660288" behindDoc="0" locked="0" layoutInCell="1" allowOverlap="1" wp14:anchorId="18F168BC" wp14:editId="19CF1AD0">
             <wp:simplePos x="0" y="0"/>
             <wp:positionH relativeFrom="margin">
-              <wp:posOffset>-558165</wp:posOffset>
+              <wp:posOffset>-467549</wp:posOffset>
             </wp:positionH>
             <wp:positionV relativeFrom="margin">
-              <wp:posOffset>111125</wp:posOffset>
+              <wp:posOffset>61698</wp:posOffset>
             </wp:positionV>
             <wp:extent cx="4085590" cy="2963545"/>
             <wp:effectExtent l="0" t="0" r="0" b="8255"/>
@@ -13617,7 +14324,7 @@
                     <pic:cNvPicPr/>
                   </pic:nvPicPr>
                   <pic:blipFill rotWithShape="1">
-                    <a:blip r:embed="rId11">
+                    <a:blip r:embed="rId14">
                       <a:extLst>
                         <a:ext uri="{28A0092B-C50C-407E-A947-70E740481C1C}">
                           <a14:useLocalDpi xmlns:a14="http://schemas.microsoft.com/office/drawing/2010/main" val="0"/>
@@ -13751,7 +14458,7 @@
                     <pic:cNvPicPr/>
                   </pic:nvPicPr>
                   <pic:blipFill rotWithShape="1">
-                    <a:blip r:embed="rId12">
+                    <a:blip r:embed="rId15">
                       <a:extLst>
                         <a:ext uri="{28A0092B-C50C-407E-A947-70E740481C1C}">
                           <a14:useLocalDpi xmlns:a14="http://schemas.microsoft.com/office/drawing/2010/main" val="0"/>
@@ -13887,7 +14594,7 @@
                     <pic:cNvPicPr/>
                   </pic:nvPicPr>
                   <pic:blipFill rotWithShape="1">
-                    <a:blip r:embed="rId13">
+                    <a:blip r:embed="rId16">
                       <a:extLst>
                         <a:ext uri="{28A0092B-C50C-407E-A947-70E740481C1C}">
                           <a14:useLocalDpi xmlns:a14="http://schemas.microsoft.com/office/drawing/2010/main" val="0"/>
@@ -13998,18 +14705,17 @@
         <w:rPr>
           <w:noProof/>
         </w:rPr>
-        <w:lastRenderedPageBreak/>
         <w:drawing>
-          <wp:anchor distT="0" distB="0" distL="114300" distR="114300" simplePos="0" relativeHeight="251663360" behindDoc="0" locked="0" layoutInCell="1" allowOverlap="1" wp14:anchorId="6EC531D9" wp14:editId="14D39E94">
+          <wp:anchor distT="0" distB="0" distL="114300" distR="114300" simplePos="0" relativeHeight="251663360" behindDoc="0" locked="0" layoutInCell="1" allowOverlap="1" wp14:anchorId="6EC531D9" wp14:editId="2D96A0FC">
             <wp:simplePos x="0" y="0"/>
             <wp:positionH relativeFrom="margin">
-              <wp:posOffset>-742281</wp:posOffset>
+              <wp:posOffset>-742950</wp:posOffset>
             </wp:positionH>
             <wp:positionV relativeFrom="margin">
-              <wp:posOffset>13489</wp:posOffset>
+              <wp:posOffset>14605</wp:posOffset>
             </wp:positionV>
-            <wp:extent cx="4042410" cy="2914650"/>
-            <wp:effectExtent l="0" t="0" r="0" b="0"/>
+            <wp:extent cx="4042410" cy="2569845"/>
+            <wp:effectExtent l="0" t="0" r="0" b="1905"/>
             <wp:wrapSquare wrapText="bothSides"/>
             <wp:docPr id="7" name="Imagen 7" descr="Interfaz de usuario gráfica, Texto&#10;&#10;Descripción generada automáticamente"/>
             <wp:cNvGraphicFramePr>
@@ -14023,7 +14729,7 @@
                     <pic:cNvPicPr/>
                   </pic:nvPicPr>
                   <pic:blipFill rotWithShape="1">
-                    <a:blip r:embed="rId14">
+                    <a:blip r:embed="rId17">
                       <a:extLst>
                         <a:ext uri="{28A0092B-C50C-407E-A947-70E740481C1C}">
                           <a14:useLocalDpi xmlns:a14="http://schemas.microsoft.com/office/drawing/2010/main" val="0"/>
@@ -14036,7 +14742,7 @@
                   <pic:spPr bwMode="auto">
                     <a:xfrm>
                       <a:off x="0" y="0"/>
-                      <a:ext cx="4042410" cy="2914650"/>
+                      <a:ext cx="4042410" cy="2569845"/>
                     </a:xfrm>
                     <a:prstGeom prst="rect">
                       <a:avLst/>
@@ -14114,21 +14820,6 @@
     <w:p>
       <w:pPr>
         <w:rPr>
-          <w:lang w:eastAsia="en-US"/>
-        </w:rPr>
-      </w:pPr>
-    </w:p>
-    <w:p>
-      <w:pPr>
-        <w:rPr>
-          <w:lang w:eastAsia="en-US"/>
-        </w:rPr>
-      </w:pPr>
-    </w:p>
-    <w:p>
-      <w:pPr>
-        <w:pStyle w:val="Prrafodelista"/>
-        <w:rPr>
           <w:rFonts w:ascii="Arial" w:hAnsi="Arial" w:cs="Arial"/>
           <w:b/>
           <w:bCs/>
@@ -14139,33 +14830,208 @@
     </w:p>
     <w:p>
       <w:pPr>
-        <w:pStyle w:val="Prrafodelista"/>
-        <w:numPr>
-          <w:ilvl w:val="0"/>
-          <w:numId w:val="15"/>
-        </w:numPr>
-        <w:rPr>
-          <w:rFonts w:ascii="Arial" w:hAnsi="Arial" w:cs="Arial"/>
-          <w:b/>
-          <w:bCs/>
-          <w:sz w:val="28"/>
-          <w:szCs w:val="28"/>
-        </w:rPr>
-      </w:pPr>
+        <w:pStyle w:val="Ttulo2"/>
+        <w:rPr>
+          <w:rFonts w:ascii="Arial" w:hAnsi="Arial" w:cs="Arial"/>
+        </w:rPr>
+      </w:pPr>
+      <w:bookmarkStart w:id="20" w:name="_Toc90395309"/>
       <w:r>
         <w:rPr>
-          <w:noProof/>
+          <w:rFonts w:ascii="Arial" w:hAnsi="Arial" w:cs="Arial"/>
+          <w:lang w:val="en-US"/>
         </w:rPr>
         <w:drawing>
-          <wp:anchor distT="0" distB="0" distL="114300" distR="114300" simplePos="0" relativeHeight="251664384" behindDoc="0" locked="0" layoutInCell="1" allowOverlap="1" wp14:anchorId="73693F97" wp14:editId="50233673">
+          <wp:anchor distT="0" distB="0" distL="114300" distR="114300" simplePos="0" relativeHeight="251672576" behindDoc="0" locked="0" layoutInCell="1" allowOverlap="1" wp14:anchorId="5E1BA3F6" wp14:editId="636D364C">
             <wp:simplePos x="0" y="0"/>
-            <wp:positionH relativeFrom="column">
-              <wp:posOffset>-726440</wp:posOffset>
+            <wp:positionH relativeFrom="margin">
+              <wp:posOffset>-792394</wp:posOffset>
             </wp:positionH>
-            <wp:positionV relativeFrom="paragraph">
-              <wp:posOffset>266700</wp:posOffset>
+            <wp:positionV relativeFrom="margin">
+              <wp:posOffset>3202511</wp:posOffset>
             </wp:positionV>
-            <wp:extent cx="4077335" cy="2747010"/>
+            <wp:extent cx="4152900" cy="2825115"/>
+            <wp:effectExtent l="0" t="0" r="0" b="0"/>
+            <wp:wrapSquare wrapText="bothSides"/>
+            <wp:docPr id="26" name="Imagen 26"/>
+            <wp:cNvGraphicFramePr>
+              <a:graphicFrameLocks xmlns:a="http://schemas.openxmlformats.org/drawingml/2006/main" noChangeAspect="1"/>
+            </wp:cNvGraphicFramePr>
+            <a:graphic xmlns:a="http://schemas.openxmlformats.org/drawingml/2006/main">
+              <a:graphicData uri="http://schemas.openxmlformats.org/drawingml/2006/picture">
+                <pic:pic xmlns:pic="http://schemas.openxmlformats.org/drawingml/2006/picture">
+                  <pic:nvPicPr>
+                    <pic:cNvPr id="1" name=""/>
+                    <pic:cNvPicPr/>
+                  </pic:nvPicPr>
+                  <pic:blipFill>
+                    <a:blip r:embed="rId10">
+                      <a:extLst>
+                        <a:ext uri="{28A0092B-C50C-407E-A947-70E740481C1C}">
+                          <a14:useLocalDpi xmlns:a14="http://schemas.microsoft.com/office/drawing/2010/main" val="0"/>
+                        </a:ext>
+                      </a:extLst>
+                    </a:blip>
+                    <a:stretch>
+                      <a:fillRect/>
+                    </a:stretch>
+                  </pic:blipFill>
+                  <pic:spPr>
+                    <a:xfrm>
+                      <a:off x="0" y="0"/>
+                      <a:ext cx="4152900" cy="2825115"/>
+                    </a:xfrm>
+                    <a:prstGeom prst="rect">
+                      <a:avLst/>
+                    </a:prstGeom>
+                  </pic:spPr>
+                </pic:pic>
+              </a:graphicData>
+            </a:graphic>
+            <wp14:sizeRelH relativeFrom="margin">
+              <wp14:pctWidth>0</wp14:pctWidth>
+            </wp14:sizeRelH>
+            <wp14:sizeRelV relativeFrom="margin">
+              <wp14:pctHeight>0</wp14:pctHeight>
+            </wp14:sizeRelV>
+          </wp:anchor>
+        </w:drawing>
+      </w:r>
+      <w:r>
+        <w:rPr>
+          <w:rFonts w:ascii="Arial" w:hAnsi="Arial" w:cs="Arial"/>
+        </w:rPr>
+        <w:t>2.</w:t>
+      </w:r>
+      <w:r>
+        <w:rPr>
+          <w:rFonts w:ascii="Arial" w:hAnsi="Arial" w:cs="Arial"/>
+        </w:rPr>
+        <w:t>PC_LOGIN - Iniciar sesión</w:t>
+      </w:r>
+      <w:bookmarkEnd w:id="20"/>
+      <w:r>
+        <w:rPr>
+          <w:rFonts w:ascii="Arial" w:hAnsi="Arial" w:cs="Arial"/>
+        </w:rPr>
+        <w:t xml:space="preserve"> </w:t>
+      </w:r>
+    </w:p>
+    <w:p>
+      <w:pPr>
+        <w:jc w:val="both"/>
+        <w:rPr>
+          <w:rFonts w:ascii="Arial" w:hAnsi="Arial" w:cs="Arial"/>
+        </w:rPr>
+      </w:pPr>
+      <w:r>
+        <w:rPr>
+          <w:rFonts w:ascii="Arial" w:hAnsi="Arial" w:cs="Arial"/>
+        </w:rPr>
+        <w:t xml:space="preserve">Página Principal, </w:t>
+      </w:r>
+      <w:r>
+        <w:rPr>
+          <w:rFonts w:ascii="Arial" w:hAnsi="Arial" w:cs="Arial"/>
+        </w:rPr>
+        <w:t xml:space="preserve">el actor </w:t>
+      </w:r>
+      <w:r>
+        <w:rPr>
+          <w:rFonts w:ascii="Arial" w:hAnsi="Arial" w:cs="Arial"/>
+        </w:rPr>
+        <w:t>da e</w:t>
+      </w:r>
+      <w:r>
+        <w:rPr>
+          <w:rFonts w:ascii="Arial" w:hAnsi="Arial" w:cs="Arial"/>
+        </w:rPr>
+        <w:t>n el botón Identificarse</w:t>
+      </w:r>
+      <w:r>
+        <w:rPr>
+          <w:rFonts w:ascii="Arial" w:hAnsi="Arial" w:cs="Arial"/>
+        </w:rPr>
+        <w:t>.</w:t>
+      </w:r>
+    </w:p>
+    <w:p>
+      <w:pPr>
+        <w:jc w:val="both"/>
+        <w:rPr>
+          <w:rFonts w:ascii="Arial" w:hAnsi="Arial" w:cs="Arial"/>
+        </w:rPr>
+      </w:pPr>
+    </w:p>
+    <w:p>
+      <w:pPr>
+        <w:jc w:val="both"/>
+        <w:rPr>
+          <w:rFonts w:ascii="Arial" w:hAnsi="Arial" w:cs="Arial"/>
+        </w:rPr>
+      </w:pPr>
+    </w:p>
+    <w:p>
+      <w:pPr>
+        <w:jc w:val="both"/>
+        <w:rPr>
+          <w:rFonts w:ascii="Arial" w:hAnsi="Arial" w:cs="Arial"/>
+        </w:rPr>
+      </w:pPr>
+    </w:p>
+    <w:p>
+      <w:pPr>
+        <w:jc w:val="both"/>
+        <w:rPr>
+          <w:rFonts w:ascii="Arial" w:hAnsi="Arial" w:cs="Arial"/>
+        </w:rPr>
+      </w:pPr>
+    </w:p>
+    <w:p>
+      <w:pPr>
+        <w:jc w:val="both"/>
+        <w:rPr>
+          <w:rFonts w:ascii="Arial" w:hAnsi="Arial" w:cs="Arial"/>
+        </w:rPr>
+      </w:pPr>
+    </w:p>
+    <w:p>
+      <w:pPr>
+        <w:jc w:val="both"/>
+        <w:rPr>
+          <w:rFonts w:ascii="Arial" w:hAnsi="Arial" w:cs="Arial"/>
+        </w:rPr>
+      </w:pPr>
+    </w:p>
+    <w:p>
+      <w:pPr>
+        <w:jc w:val="both"/>
+        <w:rPr>
+          <w:rFonts w:ascii="Arial" w:hAnsi="Arial" w:cs="Arial"/>
+        </w:rPr>
+      </w:pPr>
+    </w:p>
+    <w:p>
+      <w:pPr>
+        <w:jc w:val="both"/>
+        <w:rPr>
+          <w:rFonts w:ascii="Arial" w:hAnsi="Arial" w:cs="Arial"/>
+        </w:rPr>
+      </w:pPr>
+      <w:r>
+        <w:rPr>
+          <w:rFonts w:ascii="Arial" w:hAnsi="Arial" w:cs="Arial"/>
+        </w:rPr>
+        <w:drawing>
+          <wp:anchor distT="0" distB="0" distL="114300" distR="114300" simplePos="0" relativeHeight="251664384" behindDoc="0" locked="0" layoutInCell="1" allowOverlap="1" wp14:anchorId="73693F97" wp14:editId="10AA7D76">
+            <wp:simplePos x="0" y="0"/>
+            <wp:positionH relativeFrom="margin">
+              <wp:posOffset>-734695</wp:posOffset>
+            </wp:positionH>
+            <wp:positionV relativeFrom="margin">
+              <wp:posOffset>6102350</wp:posOffset>
+            </wp:positionV>
+            <wp:extent cx="4044315" cy="2347595"/>
             <wp:effectExtent l="0" t="0" r="0" b="0"/>
             <wp:wrapSquare wrapText="bothSides"/>
             <wp:docPr id="9" name="Imagen 9" descr="Interfaz de usuario gráfica, Texto&#10;&#10;Descripción generada automáticamente"/>
@@ -14180,7 +15046,7 @@
                     <pic:cNvPicPr/>
                   </pic:nvPicPr>
                   <pic:blipFill rotWithShape="1">
-                    <a:blip r:embed="rId15">
+                    <a:blip r:embed="rId11">
                       <a:extLst>
                         <a:ext uri="{28A0092B-C50C-407E-A947-70E740481C1C}">
                           <a14:useLocalDpi xmlns:a14="http://schemas.microsoft.com/office/drawing/2010/main" val="0"/>
@@ -14193,7 +15059,7 @@
                   <pic:spPr bwMode="auto">
                     <a:xfrm>
                       <a:off x="0" y="0"/>
-                      <a:ext cx="4077335" cy="2747010"/>
+                      <a:ext cx="4044315" cy="2347595"/>
                     </a:xfrm>
                     <a:prstGeom prst="rect">
                       <a:avLst/>
@@ -14219,16 +15085,14 @@
           </wp:anchor>
         </w:drawing>
       </w:r>
-      <w:r>
-        <w:rPr>
-          <w:rFonts w:ascii="Arial" w:hAnsi="Arial" w:cs="Arial"/>
-          <w:b/>
-          <w:bCs/>
-          <w:sz w:val="28"/>
-          <w:szCs w:val="28"/>
-        </w:rPr>
-        <w:t>PC_LOGIN - Iniciar sesión</w:t>
-      </w:r>
+    </w:p>
+    <w:p>
+      <w:pPr>
+        <w:jc w:val="both"/>
+        <w:rPr>
+          <w:rFonts w:ascii="Arial" w:hAnsi="Arial" w:cs="Arial"/>
+        </w:rPr>
+      </w:pPr>
     </w:p>
     <w:p>
       <w:pPr>
@@ -14299,18 +15163,94 @@
           <w:rFonts w:ascii="Arial" w:hAnsi="Arial" w:cs="Arial"/>
         </w:rPr>
       </w:pPr>
+    </w:p>
+    <w:p>
+      <w:pPr>
+        <w:jc w:val="both"/>
+        <w:rPr>
+          <w:rFonts w:ascii="Arial" w:hAnsi="Arial" w:cs="Arial"/>
+        </w:rPr>
+      </w:pPr>
       <w:r>
         <w:rPr>
+          <w:rFonts w:ascii="Arial" w:hAnsi="Arial" w:cs="Arial"/>
+        </w:rPr>
+        <w:t>En caso de que introduzcas mal un dato el sistema de mandará un</w:t>
+      </w:r>
+      <w:r>
+        <w:rPr>
+          <w:rFonts w:ascii="Arial" w:hAnsi="Arial" w:cs="Arial"/>
+        </w:rPr>
+        <w:t xml:space="preserve">a advertencia, el cual el actor o cliente tendrá que volver a introducir los datos. </w:t>
+      </w:r>
+    </w:p>
+    <w:p>
+      <w:pPr>
+        <w:jc w:val="both"/>
+        <w:rPr>
+          <w:rFonts w:ascii="Arial" w:hAnsi="Arial" w:cs="Arial"/>
+        </w:rPr>
+      </w:pPr>
+    </w:p>
+    <w:p>
+      <w:pPr>
+        <w:jc w:val="both"/>
+        <w:rPr>
+          <w:rFonts w:ascii="Arial" w:hAnsi="Arial" w:cs="Arial"/>
+        </w:rPr>
+      </w:pPr>
+    </w:p>
+    <w:p>
+      <w:pPr>
+        <w:jc w:val="both"/>
+        <w:rPr>
+          <w:rFonts w:ascii="Arial" w:hAnsi="Arial" w:cs="Arial"/>
+        </w:rPr>
+      </w:pPr>
+    </w:p>
+    <w:p>
+      <w:pPr>
+        <w:jc w:val="both"/>
+        <w:rPr>
+          <w:rFonts w:ascii="Arial" w:hAnsi="Arial" w:cs="Arial"/>
+        </w:rPr>
+      </w:pPr>
+    </w:p>
+    <w:p>
+      <w:pPr>
+        <w:jc w:val="both"/>
+        <w:rPr>
+          <w:rFonts w:ascii="Arial" w:hAnsi="Arial" w:cs="Arial"/>
+        </w:rPr>
+      </w:pPr>
+    </w:p>
+    <w:p>
+      <w:pPr>
+        <w:jc w:val="both"/>
+        <w:rPr>
+          <w:rFonts w:ascii="Arial" w:hAnsi="Arial" w:cs="Arial"/>
+        </w:rPr>
+      </w:pPr>
+    </w:p>
+    <w:p>
+      <w:pPr>
+        <w:jc w:val="both"/>
+        <w:rPr>
+          <w:rFonts w:ascii="Arial" w:hAnsi="Arial" w:cs="Arial"/>
+        </w:rPr>
+      </w:pPr>
+      <w:r>
+        <w:rPr>
           <w:noProof/>
         </w:rPr>
         <w:drawing>
-          <wp:anchor distT="0" distB="0" distL="114300" distR="114300" simplePos="0" relativeHeight="251665408" behindDoc="0" locked="0" layoutInCell="1" allowOverlap="1" wp14:anchorId="75A61FC4" wp14:editId="01980A6C">
+          <wp:anchor distT="0" distB="0" distL="114300" distR="114300" simplePos="0" relativeHeight="251665408" behindDoc="0" locked="0" layoutInCell="1" allowOverlap="1" wp14:anchorId="75A61FC4" wp14:editId="46BCAD7D">
             <wp:simplePos x="0" y="0"/>
-            <wp:positionH relativeFrom="column">
-              <wp:posOffset>-684581</wp:posOffset>
+            <wp:positionH relativeFrom="margin">
+              <wp:posOffset>-675074</wp:posOffset>
             </wp:positionH>
-            <wp:positionV relativeFrom="paragraph">
-              <wp:posOffset>-32642</wp:posOffset>
+            <wp:positionV relativeFrom="margin">
+              <wp:align>top</wp:align>
             </wp:positionV>
             <wp:extent cx="4052570" cy="2686050"/>
             <wp:effectExtent l="0" t="0" r="5080" b="0"/>
@@ -14327,7 +15267,7 @@
                     <pic:cNvPicPr/>
                   </pic:nvPicPr>
                   <pic:blipFill rotWithShape="1">
-                    <a:blip r:embed="rId16">
+                    <a:blip r:embed="rId18">
                       <a:extLst>
                         <a:ext uri="{28A0092B-C50C-407E-A947-70E740481C1C}">
                           <a14:useLocalDpi xmlns:a14="http://schemas.microsoft.com/office/drawing/2010/main" val="0"/>
@@ -14370,13 +15310,7 @@
         <w:rPr>
           <w:rFonts w:ascii="Arial" w:hAnsi="Arial" w:cs="Arial"/>
         </w:rPr>
-        <w:t>En caso de que introduzcas mal un dato el sistema de mandará un</w:t>
-      </w:r>
-      <w:r>
-        <w:rPr>
-          <w:rFonts w:ascii="Arial" w:hAnsi="Arial" w:cs="Arial"/>
-        </w:rPr>
-        <w:t xml:space="preserve">a advertencia, el cual el actor o cliente tendrá que volver a introducir los datos. </w:t>
+        <w:t>En este caso, si el actor no acuerda, dar “clic en olvidé la contraseña e ingresar el correo o usuario.</w:t>
       </w:r>
     </w:p>
     <w:p>
@@ -14410,19 +15344,26 @@
           <w:rFonts w:ascii="Arial" w:hAnsi="Arial" w:cs="Arial"/>
         </w:rPr>
       </w:pPr>
+    </w:p>
+    <w:p>
+      <w:pPr>
+        <w:jc w:val="both"/>
+        <w:rPr>
+          <w:rFonts w:ascii="Arial" w:hAnsi="Arial" w:cs="Arial"/>
+        </w:rPr>
+      </w:pPr>
       <w:r>
         <w:rPr>
           <w:noProof/>
         </w:rPr>
-        <w:lastRenderedPageBreak/>
         <w:drawing>
-          <wp:anchor distT="0" distB="0" distL="114300" distR="114300" simplePos="0" relativeHeight="251666432" behindDoc="0" locked="0" layoutInCell="1" allowOverlap="1" wp14:anchorId="4AC1A34D" wp14:editId="672E1998">
+          <wp:anchor distT="0" distB="0" distL="114300" distR="114300" simplePos="0" relativeHeight="251666432" behindDoc="0" locked="0" layoutInCell="1" allowOverlap="1" wp14:anchorId="4AC1A34D" wp14:editId="356B5D27">
             <wp:simplePos x="0" y="0"/>
-            <wp:positionH relativeFrom="page">
-              <wp:posOffset>65902</wp:posOffset>
+            <wp:positionH relativeFrom="margin">
+              <wp:posOffset>-666870</wp:posOffset>
             </wp:positionH>
-            <wp:positionV relativeFrom="paragraph">
-              <wp:posOffset>162800</wp:posOffset>
+            <wp:positionV relativeFrom="margin">
+              <wp:posOffset>2806632</wp:posOffset>
             </wp:positionV>
             <wp:extent cx="3962269" cy="2800865"/>
             <wp:effectExtent l="0" t="0" r="635" b="0"/>
@@ -14439,7 +15380,7 @@
                     <pic:cNvPicPr/>
                   </pic:nvPicPr>
                   <pic:blipFill rotWithShape="1">
-                    <a:blip r:embed="rId17" cstate="print">
+                    <a:blip r:embed="rId19" cstate="print">
                       <a:extLst>
                         <a:ext uri="{28A0092B-C50C-407E-A947-70E740481C1C}">
                           <a14:useLocalDpi xmlns:a14="http://schemas.microsoft.com/office/drawing/2010/main" val="0"/>
@@ -14486,12 +15427,6 @@
           <w:rFonts w:ascii="Arial" w:hAnsi="Arial" w:cs="Arial"/>
         </w:rPr>
       </w:pPr>
-      <w:r>
-        <w:rPr>
-          <w:rFonts w:ascii="Arial" w:hAnsi="Arial" w:cs="Arial"/>
-        </w:rPr>
-        <w:t>En este caso, si el actor no acuerda, dar “clic en olvidé la contraseña e ingresar el correo o usuario.</w:t>
-      </w:r>
     </w:p>
     <w:p>
       <w:pPr>
@@ -14516,58 +15451,18 @@
           <w:rFonts w:ascii="Arial" w:hAnsi="Arial" w:cs="Arial"/>
         </w:rPr>
       </w:pPr>
-    </w:p>
-    <w:p>
-      <w:pPr>
-        <w:jc w:val="both"/>
-        <w:rPr>
-          <w:rFonts w:ascii="Arial" w:hAnsi="Arial" w:cs="Arial"/>
-        </w:rPr>
-      </w:pPr>
-    </w:p>
-    <w:p>
-      <w:pPr>
-        <w:jc w:val="both"/>
-        <w:rPr>
-          <w:rFonts w:ascii="Arial" w:hAnsi="Arial" w:cs="Arial"/>
-        </w:rPr>
-      </w:pPr>
-    </w:p>
-    <w:p>
-      <w:pPr>
-        <w:jc w:val="both"/>
-        <w:rPr>
-          <w:rFonts w:ascii="Arial" w:hAnsi="Arial" w:cs="Arial"/>
-        </w:rPr>
-      </w:pPr>
-    </w:p>
-    <w:p>
-      <w:pPr>
-        <w:jc w:val="both"/>
-        <w:rPr>
-          <w:rFonts w:ascii="Arial" w:hAnsi="Arial" w:cs="Arial"/>
-        </w:rPr>
-      </w:pPr>
-    </w:p>
-    <w:p>
-      <w:pPr>
-        <w:jc w:val="both"/>
-        <w:rPr>
-          <w:rFonts w:ascii="Arial" w:hAnsi="Arial" w:cs="Arial"/>
-        </w:rPr>
-      </w:pPr>
       <w:r>
         <w:rPr>
           <w:noProof/>
         </w:rPr>
         <w:drawing>
-          <wp:anchor distT="0" distB="0" distL="114300" distR="114300" simplePos="0" relativeHeight="251667456" behindDoc="0" locked="0" layoutInCell="1" allowOverlap="1" wp14:anchorId="169EB9D0" wp14:editId="37E69689">
+          <wp:anchor distT="0" distB="0" distL="114300" distR="114300" simplePos="0" relativeHeight="251667456" behindDoc="0" locked="0" layoutInCell="1" allowOverlap="1" wp14:anchorId="169EB9D0" wp14:editId="22695E62">
             <wp:simplePos x="0" y="0"/>
-            <wp:positionH relativeFrom="page">
-              <wp:posOffset>90170</wp:posOffset>
+            <wp:positionH relativeFrom="margin">
+              <wp:posOffset>-633730</wp:posOffset>
             </wp:positionH>
-            <wp:positionV relativeFrom="paragraph">
-              <wp:posOffset>233045</wp:posOffset>
+            <wp:positionV relativeFrom="margin">
+              <wp:posOffset>5762779</wp:posOffset>
             </wp:positionV>
             <wp:extent cx="3954145" cy="2750820"/>
             <wp:effectExtent l="0" t="0" r="8255" b="0"/>
@@ -14584,7 +15479,7 @@
                     <pic:cNvPicPr/>
                   </pic:nvPicPr>
                   <pic:blipFill rotWithShape="1">
-                    <a:blip r:embed="rId18" cstate="print">
+                    <a:blip r:embed="rId20" cstate="print">
                       <a:extLst>
                         <a:ext uri="{28A0092B-C50C-407E-A947-70E740481C1C}">
                           <a14:useLocalDpi xmlns:a14="http://schemas.microsoft.com/office/drawing/2010/main" val="0"/>
@@ -14623,14 +15518,6 @@
           </wp:anchor>
         </w:drawing>
       </w:r>
-    </w:p>
-    <w:p>
-      <w:pPr>
-        <w:jc w:val="both"/>
-        <w:rPr>
-          <w:rFonts w:ascii="Arial" w:hAnsi="Arial" w:cs="Arial"/>
-        </w:rPr>
-      </w:pPr>
       <w:r>
         <w:rPr>
           <w:rFonts w:ascii="Arial" w:hAnsi="Arial" w:cs="Arial"/>
@@ -14695,7 +15582,7 @@
       </w:pPr>
     </w:p>
     <w:sectPr>
-      <w:headerReference w:type="default" r:id="rId19"/>
+      <w:headerReference w:type="default" r:id="rId21"/>
       <w:pgSz w:w="11906" w:h="16838"/>
       <w:pgMar w:top="1417" w:right="1701" w:bottom="1417" w:left="1701" w:header="708" w:footer="708" w:gutter="0"/>
       <w:cols w:space="708"/>

</xml_diff>

<commit_message>
Añadí el diagrama de actividad del caso de uso “Inicio de sesión
</commit_message>
<xml_diff>
--- a/Casos de Uso/Casos de Uso.docx
+++ b/Casos de Uso/Casos de Uso.docx
@@ -273,20 +273,8 @@
           <w:szCs w:val="28"/>
           <w:lang w:eastAsia="es-MX"/>
         </w:rPr>
-        <w:t xml:space="preserve">Guzmán Ortega Axel </w:t>
+        <w:t>Guzmán Ortega Axel Yael</w:t>
       </w:r>
-      <w:proofErr w:type="spellStart"/>
-      <w:r>
-        <w:rPr>
-          <w:rFonts w:ascii="Arial" w:eastAsia="Times New Roman" w:hAnsi="Arial" w:cs="Arial"/>
-          <w:color w:val="000000"/>
-          <w:sz w:val="28"/>
-          <w:szCs w:val="28"/>
-          <w:lang w:eastAsia="es-MX"/>
-        </w:rPr>
-        <w:t>Yael</w:t>
-      </w:r>
-      <w:proofErr w:type="spellEnd"/>
     </w:p>
     <w:p>
       <w:pPr>
@@ -1811,7 +1799,7 @@
                 <w:noProof/>
                 <w:webHidden/>
               </w:rPr>
-              <w:t>13</w:t>
+              <w:t>14</w:t>
             </w:r>
             <w:r>
               <w:rPr>
@@ -1903,7 +1891,7 @@
                 <w:noProof/>
                 <w:webHidden/>
               </w:rPr>
-              <w:t>14</w:t>
+              <w:t>15</w:t>
             </w:r>
             <w:r>
               <w:rPr>
@@ -1976,7 +1964,7 @@
                 <w:noProof/>
                 <w:webHidden/>
               </w:rPr>
-              <w:t>14</w:t>
+              <w:t>15</w:t>
             </w:r>
             <w:r>
               <w:rPr>
@@ -2049,7 +2037,7 @@
                 <w:noProof/>
                 <w:webHidden/>
               </w:rPr>
-              <w:t>17</w:t>
+              <w:t>18</w:t>
             </w:r>
             <w:r>
               <w:rPr>
@@ -2497,19 +2485,8 @@
                 <w:sz w:val="20"/>
                 <w:szCs w:val="20"/>
               </w:rPr>
-              <w:t xml:space="preserve">Miguel </w:t>
-            </w:r>
-            <w:proofErr w:type="spellStart"/>
-            <w:r>
-              <w:rPr>
-                <w:rFonts w:ascii="Arial" w:hAnsi="Arial" w:cs="Arial"/>
-                <w:bCs/>
-                <w:sz w:val="20"/>
-                <w:szCs w:val="20"/>
-              </w:rPr>
-              <w:t>Guzman</w:t>
-            </w:r>
-            <w:proofErr w:type="spellEnd"/>
+              <w:t>Miguel Guzman</w:t>
+            </w:r>
           </w:p>
         </w:tc>
         <w:tc>
@@ -2609,19 +2586,8 @@
                 <w:sz w:val="20"/>
                 <w:szCs w:val="20"/>
               </w:rPr>
-              <w:t xml:space="preserve">Axel </w:t>
-            </w:r>
-            <w:proofErr w:type="spellStart"/>
-            <w:r>
-              <w:rPr>
-                <w:rFonts w:ascii="Arial" w:hAnsi="Arial" w:cs="Arial"/>
-                <w:bCs/>
-                <w:sz w:val="20"/>
-                <w:szCs w:val="20"/>
-              </w:rPr>
-              <w:t>Guzman</w:t>
-            </w:r>
-            <w:proofErr w:type="spellEnd"/>
+              <w:t>Axel Guzman</w:t>
+            </w:r>
           </w:p>
         </w:tc>
         <w:tc>
@@ -2721,19 +2687,8 @@
                 <w:sz w:val="20"/>
                 <w:szCs w:val="20"/>
               </w:rPr>
-              <w:t xml:space="preserve">Miguel </w:t>
-            </w:r>
-            <w:proofErr w:type="spellStart"/>
-            <w:r>
-              <w:rPr>
-                <w:rFonts w:ascii="Arial" w:hAnsi="Arial" w:cs="Arial"/>
-                <w:bCs/>
-                <w:sz w:val="20"/>
-                <w:szCs w:val="20"/>
-              </w:rPr>
-              <w:t>Guzman</w:t>
-            </w:r>
-            <w:proofErr w:type="spellEnd"/>
+              <w:t>Miguel Guzman</w:t>
+            </w:r>
           </w:p>
         </w:tc>
         <w:tc>
@@ -2852,19 +2807,8 @@
                 <w:sz w:val="20"/>
                 <w:szCs w:val="20"/>
               </w:rPr>
-              <w:t xml:space="preserve">Miguel </w:t>
-            </w:r>
-            <w:proofErr w:type="spellStart"/>
-            <w:r>
-              <w:rPr>
-                <w:rFonts w:ascii="Arial" w:hAnsi="Arial" w:cs="Arial"/>
-                <w:bCs/>
-                <w:sz w:val="20"/>
-                <w:szCs w:val="20"/>
-              </w:rPr>
-              <w:t>Guzman</w:t>
-            </w:r>
-            <w:proofErr w:type="spellEnd"/>
+              <w:t>Miguel Guzman</w:t>
+            </w:r>
           </w:p>
         </w:tc>
         <w:tc>
@@ -3166,19 +3110,8 @@
                 <w:sz w:val="20"/>
                 <w:szCs w:val="20"/>
               </w:rPr>
-              <w:t xml:space="preserve">Miguel </w:t>
-            </w:r>
-            <w:proofErr w:type="spellStart"/>
-            <w:r>
-              <w:rPr>
-                <w:rFonts w:ascii="Arial" w:hAnsi="Arial" w:cs="Arial"/>
-                <w:bCs/>
-                <w:sz w:val="20"/>
-                <w:szCs w:val="20"/>
-              </w:rPr>
-              <w:t>Guzman</w:t>
-            </w:r>
-            <w:proofErr w:type="spellEnd"/>
+              <w:t>Miguel Guzman</w:t>
+            </w:r>
           </w:p>
         </w:tc>
         <w:tc>
@@ -3499,27 +3432,7 @@
                 <w:sz w:val="20"/>
                 <w:szCs w:val="20"/>
               </w:rPr>
-              <w:t>&lt;&lt;</w:t>
-            </w:r>
-            <w:proofErr w:type="spellStart"/>
-            <w:r>
-              <w:rPr>
-                <w:rFonts w:ascii="Arial" w:hAnsi="Arial" w:cs="Arial"/>
-                <w:bCs/>
-                <w:sz w:val="20"/>
-                <w:szCs w:val="20"/>
-              </w:rPr>
-              <w:t>include</w:t>
-            </w:r>
-            <w:proofErr w:type="spellEnd"/>
-            <w:r>
-              <w:rPr>
-                <w:rFonts w:ascii="Arial" w:hAnsi="Arial" w:cs="Arial"/>
-                <w:bCs/>
-                <w:sz w:val="20"/>
-                <w:szCs w:val="20"/>
-              </w:rPr>
-              <w:t>&gt;&gt;” para optimizar las tablas; agregue en el apéndice el caso de uso de registros.</w:t>
+              <w:t>&lt;&lt;include&gt;&gt;” para optimizar las tablas; agregue en el apéndice el caso de uso de registros.</w:t>
             </w:r>
           </w:p>
         </w:tc>
@@ -3565,6 +3478,15 @@
                 <w:szCs w:val="20"/>
               </w:rPr>
             </w:pPr>
+            <w:r>
+              <w:rPr>
+                <w:rFonts w:ascii="Arial" w:hAnsi="Arial" w:cs="Arial"/>
+                <w:bCs/>
+                <w:sz w:val="20"/>
+                <w:szCs w:val="20"/>
+              </w:rPr>
+              <w:t>Emmanuel Cedillo</w:t>
+            </w:r>
           </w:p>
         </w:tc>
         <w:tc>
@@ -3604,6 +3526,15 @@
                 <w:szCs w:val="20"/>
               </w:rPr>
             </w:pPr>
+            <w:r>
+              <w:rPr>
+                <w:rFonts w:ascii="Arial" w:hAnsi="Arial" w:cs="Arial"/>
+                <w:bCs/>
+                <w:sz w:val="20"/>
+                <w:szCs w:val="20"/>
+              </w:rPr>
+              <w:t>Modifiqué las tablas de uso “inicio de sesión” y “comentarios”, agregando “&lt;&lt;include&gt;&gt;” optimizando las tablas, agregué la interfaz de caso de uso de inicio de sesión y agregué algunas referencias</w:t>
+            </w:r>
           </w:p>
         </w:tc>
         <w:tc>
@@ -3619,6 +3550,15 @@
                 <w:szCs w:val="20"/>
               </w:rPr>
             </w:pPr>
+            <w:r>
+              <w:rPr>
+                <w:rFonts w:ascii="Arial" w:hAnsi="Arial" w:cs="Arial"/>
+                <w:bCs/>
+                <w:sz w:val="20"/>
+                <w:szCs w:val="20"/>
+              </w:rPr>
+              <w:t>1.10</w:t>
+            </w:r>
           </w:p>
         </w:tc>
       </w:tr>
@@ -3749,10 +3689,113 @@
           </w:p>
         </w:tc>
       </w:tr>
+      <w:tr>
+        <w:trPr>
+          <w:trHeight w:val="263"/>
+        </w:trPr>
+        <w:tc>
+          <w:tcPr>
+            <w:tcW w:w="1980" w:type="dxa"/>
+          </w:tcPr>
+          <w:p>
+            <w:pPr>
+              <w:rPr>
+                <w:rFonts w:ascii="Arial" w:hAnsi="Arial" w:cs="Arial"/>
+                <w:bCs/>
+                <w:sz w:val="20"/>
+                <w:szCs w:val="20"/>
+              </w:rPr>
+            </w:pPr>
+            <w:r>
+              <w:rPr>
+                <w:rFonts w:ascii="Arial" w:hAnsi="Arial" w:cs="Arial"/>
+                <w:bCs/>
+                <w:sz w:val="20"/>
+                <w:szCs w:val="20"/>
+              </w:rPr>
+              <w:t>Emmanuel Cedillo</w:t>
+            </w:r>
+          </w:p>
+        </w:tc>
+        <w:tc>
+          <w:tcPr>
+            <w:tcW w:w="1134" w:type="dxa"/>
+          </w:tcPr>
+          <w:p>
+            <w:pPr>
+              <w:rPr>
+                <w:rFonts w:ascii="Arial" w:hAnsi="Arial" w:cs="Arial"/>
+                <w:bCs/>
+                <w:sz w:val="20"/>
+                <w:szCs w:val="20"/>
+              </w:rPr>
+            </w:pPr>
+            <w:r>
+              <w:rPr>
+                <w:rFonts w:ascii="Arial" w:hAnsi="Arial" w:cs="Arial"/>
+                <w:bCs/>
+                <w:sz w:val="20"/>
+                <w:szCs w:val="20"/>
+              </w:rPr>
+              <w:t>14/12/21</w:t>
+            </w:r>
+          </w:p>
+        </w:tc>
+        <w:tc>
+          <w:tcPr>
+            <w:tcW w:w="5528" w:type="dxa"/>
+          </w:tcPr>
+          <w:p>
+            <w:pPr>
+              <w:rPr>
+                <w:rFonts w:ascii="Arial" w:hAnsi="Arial" w:cs="Arial"/>
+                <w:bCs/>
+                <w:sz w:val="20"/>
+                <w:szCs w:val="20"/>
+              </w:rPr>
+            </w:pPr>
+            <w:r>
+              <w:rPr>
+                <w:rFonts w:ascii="Arial" w:hAnsi="Arial" w:cs="Arial"/>
+                <w:bCs/>
+                <w:sz w:val="20"/>
+                <w:szCs w:val="20"/>
+              </w:rPr>
+              <w:t>Añadí el diagrama de actividad del caso de uso “Inicio de sesión.</w:t>
+            </w:r>
+          </w:p>
+        </w:tc>
+        <w:tc>
+          <w:tcPr>
+            <w:tcW w:w="1134" w:type="dxa"/>
+          </w:tcPr>
+          <w:p>
+            <w:pPr>
+              <w:rPr>
+                <w:rFonts w:ascii="Arial" w:hAnsi="Arial" w:cs="Arial"/>
+                <w:bCs/>
+                <w:sz w:val="20"/>
+                <w:szCs w:val="20"/>
+              </w:rPr>
+            </w:pPr>
+          </w:p>
+        </w:tc>
+      </w:tr>
     </w:tbl>
     <w:p/>
     <w:p>
-      <w:fldSimple w:instr=" TOC \o &quot;3-3&quot; \h \z \u \t &quot;Título 1;1;Título 2;2&quot; "/>
+      <w:r>
+        <w:fldChar w:fldCharType="begin"/>
+      </w:r>
+      <w:r>
+        <w:instrText xml:space="preserve"> TOC \o "3-3" \h \z \u \t "Título 1;1;Título 2;2" </w:instrText>
+      </w:r>
+      <w:r>
+        <w:fldChar w:fldCharType="separate"/>
+      </w:r>
+      <w:r>
+        <w:fldChar w:fldCharType="end"/>
+      </w:r>
     </w:p>
     <w:p>
       <w:pPr>
@@ -4747,25 +4790,7 @@
                 <w:sz w:val="20"/>
                 <w:szCs w:val="20"/>
               </w:rPr>
-              <w:t>Disparador (</w:t>
-            </w:r>
-            <w:proofErr w:type="spellStart"/>
-            <w:r>
-              <w:rPr>
-                <w:rFonts w:ascii="Arial" w:hAnsi="Arial" w:cs="Arial"/>
-                <w:sz w:val="20"/>
-                <w:szCs w:val="20"/>
-              </w:rPr>
-              <w:t>trigger</w:t>
-            </w:r>
-            <w:proofErr w:type="spellEnd"/>
-            <w:r>
-              <w:rPr>
-                <w:rFonts w:ascii="Arial" w:hAnsi="Arial" w:cs="Arial"/>
-                <w:sz w:val="20"/>
-                <w:szCs w:val="20"/>
-              </w:rPr>
-              <w:t>):</w:t>
+              <w:t>Disparador (trigger):</w:t>
             </w:r>
           </w:p>
         </w:tc>
@@ -6202,25 +6227,7 @@
                 <w:sz w:val="20"/>
                 <w:szCs w:val="20"/>
               </w:rPr>
-              <w:t>Disparador (</w:t>
-            </w:r>
-            <w:proofErr w:type="spellStart"/>
-            <w:r>
-              <w:rPr>
-                <w:rFonts w:ascii="Arial" w:hAnsi="Arial" w:cs="Arial"/>
-                <w:sz w:val="20"/>
-                <w:szCs w:val="20"/>
-              </w:rPr>
-              <w:t>trigger</w:t>
-            </w:r>
-            <w:proofErr w:type="spellEnd"/>
-            <w:r>
-              <w:rPr>
-                <w:rFonts w:ascii="Arial" w:hAnsi="Arial" w:cs="Arial"/>
-                <w:sz w:val="20"/>
-                <w:szCs w:val="20"/>
-              </w:rPr>
-              <w:t>):</w:t>
+              <w:t>Disparador (trigger):</w:t>
             </w:r>
           </w:p>
         </w:tc>
@@ -7357,25 +7364,7 @@
                 <w:sz w:val="20"/>
                 <w:szCs w:val="20"/>
               </w:rPr>
-              <w:t>Disparador (</w:t>
-            </w:r>
-            <w:proofErr w:type="spellStart"/>
-            <w:r>
-              <w:rPr>
-                <w:rFonts w:ascii="Arial" w:hAnsi="Arial" w:cs="Arial"/>
-                <w:sz w:val="20"/>
-                <w:szCs w:val="20"/>
-              </w:rPr>
-              <w:t>trigger</w:t>
-            </w:r>
-            <w:proofErr w:type="spellEnd"/>
-            <w:r>
-              <w:rPr>
-                <w:rFonts w:ascii="Arial" w:hAnsi="Arial" w:cs="Arial"/>
-                <w:sz w:val="20"/>
-                <w:szCs w:val="20"/>
-              </w:rPr>
-              <w:t>):</w:t>
+              <w:t>Disparador (trigger):</w:t>
             </w:r>
           </w:p>
         </w:tc>
@@ -7405,25 +7394,7 @@
                 <w:sz w:val="20"/>
                 <w:szCs w:val="20"/>
               </w:rPr>
-              <w:t xml:space="preserve">El cliente presiona </w:t>
-            </w:r>
-            <w:proofErr w:type="spellStart"/>
-            <w:r>
-              <w:rPr>
-                <w:rFonts w:ascii="Arial" w:hAnsi="Arial" w:cs="Arial"/>
-                <w:sz w:val="20"/>
-                <w:szCs w:val="20"/>
-              </w:rPr>
-              <w:t>enter</w:t>
-            </w:r>
-            <w:proofErr w:type="spellEnd"/>
-            <w:r>
-              <w:rPr>
-                <w:rFonts w:ascii="Arial" w:hAnsi="Arial" w:cs="Arial"/>
-                <w:sz w:val="20"/>
-                <w:szCs w:val="20"/>
-              </w:rPr>
-              <w:t xml:space="preserve"> del teclado del equipo de cómputo o presiona el botón “buscar”.</w:t>
+              <w:t>El cliente presiona enter del teclado del equipo de cómputo o presiona el botón “buscar”.</w:t>
             </w:r>
           </w:p>
         </w:tc>
@@ -7697,25 +7668,7 @@
                 <w:sz w:val="20"/>
                 <w:szCs w:val="20"/>
               </w:rPr>
-              <w:t>El usuario presiona la tecla ‘</w:t>
-            </w:r>
-            <w:proofErr w:type="spellStart"/>
-            <w:r>
-              <w:rPr>
-                <w:rFonts w:ascii="Arial" w:hAnsi="Arial" w:cs="Arial"/>
-                <w:sz w:val="20"/>
-                <w:szCs w:val="20"/>
-              </w:rPr>
-              <w:t>enter</w:t>
-            </w:r>
-            <w:proofErr w:type="spellEnd"/>
-            <w:r>
-              <w:rPr>
-                <w:rFonts w:ascii="Arial" w:hAnsi="Arial" w:cs="Arial"/>
-                <w:sz w:val="20"/>
-                <w:szCs w:val="20"/>
-              </w:rPr>
-              <w:t>’ del teclado o presiona en el botón de buscar.</w:t>
+              <w:t>El usuario presiona la tecla ‘enter’ del teclado o presiona en el botón de buscar.</w:t>
             </w:r>
           </w:p>
           <w:p>
@@ -8434,25 +8387,7 @@
                 <w:sz w:val="20"/>
                 <w:szCs w:val="20"/>
               </w:rPr>
-              <w:t>Disparador (</w:t>
-            </w:r>
-            <w:proofErr w:type="spellStart"/>
-            <w:r>
-              <w:rPr>
-                <w:rFonts w:ascii="Arial" w:hAnsi="Arial" w:cs="Arial"/>
-                <w:sz w:val="20"/>
-                <w:szCs w:val="20"/>
-              </w:rPr>
-              <w:t>trigger</w:t>
-            </w:r>
-            <w:proofErr w:type="spellEnd"/>
-            <w:r>
-              <w:rPr>
-                <w:rFonts w:ascii="Arial" w:hAnsi="Arial" w:cs="Arial"/>
-                <w:sz w:val="20"/>
-                <w:szCs w:val="20"/>
-              </w:rPr>
-              <w:t>):</w:t>
+              <w:t>Disparador (trigger):</w:t>
             </w:r>
           </w:p>
         </w:tc>
@@ -9425,25 +9360,7 @@
                 <w:sz w:val="20"/>
                 <w:szCs w:val="20"/>
               </w:rPr>
-              <w:t>Disparador (</w:t>
-            </w:r>
-            <w:proofErr w:type="spellStart"/>
-            <w:r>
-              <w:rPr>
-                <w:rFonts w:ascii="Arial" w:hAnsi="Arial" w:cs="Arial"/>
-                <w:sz w:val="20"/>
-                <w:szCs w:val="20"/>
-              </w:rPr>
-              <w:t>trigger</w:t>
-            </w:r>
-            <w:proofErr w:type="spellEnd"/>
-            <w:r>
-              <w:rPr>
-                <w:rFonts w:ascii="Arial" w:hAnsi="Arial" w:cs="Arial"/>
-                <w:sz w:val="20"/>
-                <w:szCs w:val="20"/>
-              </w:rPr>
-              <w:t>):</w:t>
+              <w:t>Disparador (trigger):</w:t>
             </w:r>
           </w:p>
         </w:tc>
@@ -9676,21 +9593,7 @@
               <w:rPr>
                 <w:rFonts w:ascii="Arial" w:hAnsi="Arial" w:cs="Arial"/>
               </w:rPr>
-              <w:t xml:space="preserve"> &lt;&lt;</w:t>
-            </w:r>
-            <w:proofErr w:type="spellStart"/>
-            <w:r>
-              <w:rPr>
-                <w:rFonts w:ascii="Arial" w:hAnsi="Arial" w:cs="Arial"/>
-              </w:rPr>
-              <w:t>include</w:t>
-            </w:r>
-            <w:proofErr w:type="spellEnd"/>
-            <w:r>
-              <w:rPr>
-                <w:rFonts w:ascii="Arial" w:hAnsi="Arial" w:cs="Arial"/>
-              </w:rPr>
-              <w:t>&gt;&gt; caso de uso de la función “inicio de sesión”</w:t>
+              <w:t xml:space="preserve"> &lt;&lt;include&gt;&gt; caso de uso de la función “inicio de sesión”</w:t>
             </w:r>
           </w:p>
           <w:p>
@@ -9836,21 +9739,7 @@
               <w:rPr>
                 <w:rFonts w:ascii="Arial" w:hAnsi="Arial" w:cs="Arial"/>
               </w:rPr>
-              <w:t>&lt;&lt;</w:t>
-            </w:r>
-            <w:proofErr w:type="spellStart"/>
-            <w:r>
-              <w:rPr>
-                <w:rFonts w:ascii="Arial" w:hAnsi="Arial" w:cs="Arial"/>
-              </w:rPr>
-              <w:t>include</w:t>
-            </w:r>
-            <w:proofErr w:type="spellEnd"/>
-            <w:r>
-              <w:rPr>
-                <w:rFonts w:ascii="Arial" w:hAnsi="Arial" w:cs="Arial"/>
-              </w:rPr>
-              <w:t>&gt;&gt; caso de uso de la función “inicio de sesión”</w:t>
+              <w:t>&lt;&lt;include&gt;&gt; caso de uso de la función “inicio de sesión”</w:t>
             </w:r>
           </w:p>
           <w:p>
@@ -10508,25 +10397,7 @@
                 <w:sz w:val="20"/>
                 <w:szCs w:val="20"/>
               </w:rPr>
-              <w:t>Disparador (</w:t>
-            </w:r>
-            <w:proofErr w:type="spellStart"/>
-            <w:r>
-              <w:rPr>
-                <w:rFonts w:ascii="Arial" w:hAnsi="Arial" w:cs="Arial"/>
-                <w:sz w:val="20"/>
-                <w:szCs w:val="20"/>
-              </w:rPr>
-              <w:t>trigger</w:t>
-            </w:r>
-            <w:proofErr w:type="spellEnd"/>
-            <w:r>
-              <w:rPr>
-                <w:rFonts w:ascii="Arial" w:hAnsi="Arial" w:cs="Arial"/>
-                <w:sz w:val="20"/>
-                <w:szCs w:val="20"/>
-              </w:rPr>
-              <w:t>):</w:t>
+              <w:t>Disparador (trigger):</w:t>
             </w:r>
           </w:p>
         </w:tc>
@@ -10592,25 +10463,7 @@
                 <w:sz w:val="20"/>
                 <w:szCs w:val="20"/>
               </w:rPr>
-              <w:t xml:space="preserve">Además, después se le solicitará la información de entrega y el método de pago, el cliente deberá seleccionarlo con un método de </w:t>
-            </w:r>
-            <w:proofErr w:type="spellStart"/>
-            <w:r>
-              <w:rPr>
-                <w:rFonts w:ascii="Arial" w:hAnsi="Arial" w:cs="Arial"/>
-                <w:sz w:val="20"/>
-                <w:szCs w:val="20"/>
-              </w:rPr>
-              <w:t>RadioBox</w:t>
-            </w:r>
-            <w:proofErr w:type="spellEnd"/>
-            <w:r>
-              <w:rPr>
-                <w:rFonts w:ascii="Arial" w:hAnsi="Arial" w:cs="Arial"/>
-                <w:sz w:val="20"/>
-                <w:szCs w:val="20"/>
-              </w:rPr>
-              <w:t xml:space="preserve"> y presionar en “siguiente”.</w:t>
+              <w:t>Además, después se le solicitará la información de entrega y el método de pago, el cliente deberá seleccionarlo con un método de RadioBox y presionar en “siguiente”.</w:t>
             </w:r>
           </w:p>
           <w:p>
@@ -10775,25 +10628,7 @@
                 <w:sz w:val="20"/>
                 <w:szCs w:val="20"/>
               </w:rPr>
-              <w:t xml:space="preserve">El sistema le enviará un correo con notificando que el producto </w:t>
-            </w:r>
-            <w:proofErr w:type="spellStart"/>
-            <w:r>
-              <w:rPr>
-                <w:rFonts w:ascii="Arial" w:hAnsi="Arial" w:cs="Arial"/>
-                <w:sz w:val="20"/>
-                <w:szCs w:val="20"/>
-              </w:rPr>
-              <w:t>a</w:t>
-            </w:r>
-            <w:proofErr w:type="spellEnd"/>
-            <w:r>
-              <w:rPr>
-                <w:rFonts w:ascii="Arial" w:hAnsi="Arial" w:cs="Arial"/>
-                <w:sz w:val="20"/>
-                <w:szCs w:val="20"/>
-              </w:rPr>
-              <w:t xml:space="preserve"> sido entregado. Y si el cliente lo desea, podrá agregar un comentario al producto que recibió.</w:t>
+              <w:t>El sistema le enviará un correo con notificando que el producto a sido entregado. Y si el cliente lo desea, podrá agregar un comentario al producto que recibió.</w:t>
             </w:r>
           </w:p>
         </w:tc>
@@ -12379,25 +12214,7 @@
                 <w:sz w:val="20"/>
                 <w:szCs w:val="20"/>
               </w:rPr>
-              <w:t>Disparador (</w:t>
-            </w:r>
-            <w:proofErr w:type="spellStart"/>
-            <w:r>
-              <w:rPr>
-                <w:rFonts w:ascii="Arial" w:hAnsi="Arial" w:cs="Arial"/>
-                <w:sz w:val="20"/>
-                <w:szCs w:val="20"/>
-              </w:rPr>
-              <w:t>trigger</w:t>
-            </w:r>
-            <w:proofErr w:type="spellEnd"/>
-            <w:r>
-              <w:rPr>
-                <w:rFonts w:ascii="Arial" w:hAnsi="Arial" w:cs="Arial"/>
-                <w:sz w:val="20"/>
-                <w:szCs w:val="20"/>
-              </w:rPr>
-              <w:t>):</w:t>
+              <w:t>Disparador (trigger):</w:t>
             </w:r>
           </w:p>
         </w:tc>
@@ -12695,27 +12512,7 @@
                 <w:sz w:val="20"/>
                 <w:szCs w:val="20"/>
               </w:rPr>
-              <w:t>&lt;&lt;</w:t>
-            </w:r>
-            <w:proofErr w:type="spellStart"/>
-            <w:r>
-              <w:rPr>
-                <w:rFonts w:ascii="Arial" w:hAnsi="Arial" w:cs="Arial"/>
-                <w:bCs/>
-                <w:sz w:val="20"/>
-                <w:szCs w:val="20"/>
-              </w:rPr>
-              <w:t>include</w:t>
-            </w:r>
-            <w:proofErr w:type="spellEnd"/>
-            <w:r>
-              <w:rPr>
-                <w:rFonts w:ascii="Arial" w:hAnsi="Arial" w:cs="Arial"/>
-                <w:bCs/>
-                <w:sz w:val="20"/>
-                <w:szCs w:val="20"/>
-              </w:rPr>
-              <w:t xml:space="preserve">&gt;&gt; </w:t>
+              <w:t xml:space="preserve">&lt;&lt;include&gt;&gt; </w:t>
             </w:r>
             <w:r>
               <w:rPr>
@@ -12748,25 +12545,7 @@
                 <w:sz w:val="20"/>
                 <w:szCs w:val="20"/>
               </w:rPr>
-              <w:t xml:space="preserve">El actor da </w:t>
-            </w:r>
-            <w:proofErr w:type="spellStart"/>
-            <w:r>
-              <w:rPr>
-                <w:rFonts w:ascii="Arial" w:hAnsi="Arial" w:cs="Arial"/>
-                <w:sz w:val="20"/>
-                <w:szCs w:val="20"/>
-              </w:rPr>
-              <w:t>click</w:t>
-            </w:r>
-            <w:proofErr w:type="spellEnd"/>
-            <w:r>
-              <w:rPr>
-                <w:rFonts w:ascii="Arial" w:hAnsi="Arial" w:cs="Arial"/>
-                <w:sz w:val="20"/>
-                <w:szCs w:val="20"/>
-              </w:rPr>
-              <w:t xml:space="preserve"> al producto buscado que desea ver.</w:t>
+              <w:t>El actor da click al producto buscado que desea ver.</w:t>
             </w:r>
           </w:p>
           <w:p>
@@ -13035,9 +12814,144 @@
                 <w:sz w:val="20"/>
                 <w:szCs w:val="20"/>
               </w:rPr>
-              <w:t>&lt;&lt;</w:t>
-            </w:r>
-            <w:proofErr w:type="spellStart"/>
+              <w:t xml:space="preserve">&lt;&lt;include&gt;&gt; </w:t>
+            </w:r>
+            <w:r>
+              <w:rPr>
+                <w:rFonts w:ascii="Arial" w:hAnsi="Arial" w:cs="Arial"/>
+                <w:sz w:val="20"/>
+                <w:szCs w:val="20"/>
+              </w:rPr>
+              <w:t>Casos de uso de la función ‘Inicio de sesión’</w:t>
+            </w:r>
+          </w:p>
+          <w:p>
+            <w:pPr>
+              <w:cnfStyle w:val="000000100000" w:firstRow="0" w:lastRow="0" w:firstColumn="0" w:lastColumn="0" w:oddVBand="0" w:evenVBand="0" w:oddHBand="1" w:evenHBand="0" w:firstRowFirstColumn="0" w:firstRowLastColumn="0" w:lastRowFirstColumn="0" w:lastRowLastColumn="0"/>
+              <w:rPr>
+                <w:rFonts w:ascii="Arial" w:hAnsi="Arial" w:cs="Arial"/>
+                <w:sz w:val="20"/>
+                <w:szCs w:val="20"/>
+              </w:rPr>
+            </w:pPr>
+            <w:r>
+              <w:rPr>
+                <w:rFonts w:ascii="Arial" w:hAnsi="Arial" w:cs="Arial"/>
+                <w:sz w:val="20"/>
+                <w:szCs w:val="20"/>
+              </w:rPr>
+              <w:t xml:space="preserve">       </w:t>
+            </w:r>
+            <w:r>
+              <w:rPr>
+                <w:rFonts w:ascii="Arial" w:hAnsi="Arial" w:cs="Arial"/>
+                <w:sz w:val="20"/>
+                <w:szCs w:val="20"/>
+              </w:rPr>
+              <w:t>5</w:t>
+            </w:r>
+            <w:r>
+              <w:rPr>
+                <w:rFonts w:ascii="Arial" w:hAnsi="Arial" w:cs="Arial"/>
+                <w:sz w:val="20"/>
+                <w:szCs w:val="20"/>
+              </w:rPr>
+              <w:t>.</w:t>
+            </w:r>
+            <w:r>
+              <w:rPr>
+                <w:rFonts w:ascii="Arial" w:hAnsi="Arial" w:cs="Arial"/>
+                <w:sz w:val="20"/>
+                <w:szCs w:val="20"/>
+              </w:rPr>
+              <w:t>2</w:t>
+            </w:r>
+            <w:r>
+              <w:rPr>
+                <w:rFonts w:ascii="Arial" w:hAnsi="Arial" w:cs="Arial"/>
+                <w:sz w:val="20"/>
+                <w:szCs w:val="20"/>
+              </w:rPr>
+              <w:t xml:space="preserve"> Regresa a </w:t>
+            </w:r>
+            <w:r>
+              <w:rPr>
+                <w:rFonts w:ascii="Arial" w:hAnsi="Arial" w:cs="Arial"/>
+                <w:sz w:val="20"/>
+                <w:szCs w:val="20"/>
+              </w:rPr>
+              <w:t>5</w:t>
+            </w:r>
+          </w:p>
+          <w:p>
+            <w:pPr>
+              <w:cnfStyle w:val="000000100000" w:firstRow="0" w:lastRow="0" w:firstColumn="0" w:lastColumn="0" w:oddVBand="0" w:evenVBand="0" w:oddHBand="1" w:evenHBand="0" w:firstRowFirstColumn="0" w:firstRowLastColumn="0" w:lastRowFirstColumn="0" w:lastRowLastColumn="0"/>
+              <w:rPr>
+                <w:rFonts w:ascii="Arial" w:hAnsi="Arial" w:cs="Arial"/>
+                <w:sz w:val="20"/>
+                <w:szCs w:val="20"/>
+              </w:rPr>
+            </w:pPr>
+          </w:p>
+          <w:p>
+            <w:pPr>
+              <w:cnfStyle w:val="000000100000" w:firstRow="0" w:lastRow="0" w:firstColumn="0" w:lastColumn="0" w:oddVBand="0" w:evenVBand="0" w:oddHBand="1" w:evenHBand="0" w:firstRowFirstColumn="0" w:firstRowLastColumn="0" w:lastRowFirstColumn="0" w:lastRowLastColumn="0"/>
+              <w:rPr>
+                <w:rFonts w:ascii="Arial" w:hAnsi="Arial" w:cs="Arial"/>
+                <w:sz w:val="20"/>
+                <w:szCs w:val="20"/>
+              </w:rPr>
+            </w:pPr>
+            <w:r>
+              <w:rPr>
+                <w:rFonts w:ascii="Arial" w:hAnsi="Arial" w:cs="Arial"/>
+                <w:sz w:val="20"/>
+                <w:szCs w:val="20"/>
+              </w:rPr>
+              <w:t xml:space="preserve">En </w:t>
+            </w:r>
+            <w:r>
+              <w:rPr>
+                <w:rFonts w:ascii="Arial" w:hAnsi="Arial" w:cs="Arial"/>
+                <w:sz w:val="20"/>
+                <w:szCs w:val="20"/>
+              </w:rPr>
+              <w:t>5</w:t>
+            </w:r>
+            <w:r>
+              <w:rPr>
+                <w:rFonts w:ascii="Arial" w:hAnsi="Arial" w:cs="Arial"/>
+                <w:sz w:val="20"/>
+                <w:szCs w:val="20"/>
+              </w:rPr>
+              <w:t>(si el actor desea agregar a la lista de productos deseados y no tiene cuenta en la página)</w:t>
+            </w:r>
+          </w:p>
+          <w:p>
+            <w:pPr>
+              <w:cnfStyle w:val="000000100000" w:firstRow="0" w:lastRow="0" w:firstColumn="0" w:lastColumn="0" w:oddVBand="0" w:evenVBand="0" w:oddHBand="1" w:evenHBand="0" w:firstRowFirstColumn="0" w:firstRowLastColumn="0" w:lastRowFirstColumn="0" w:lastRowLastColumn="0"/>
+              <w:rPr>
+                <w:rFonts w:ascii="Arial" w:hAnsi="Arial" w:cs="Arial"/>
+                <w:sz w:val="20"/>
+                <w:szCs w:val="20"/>
+              </w:rPr>
+            </w:pPr>
+            <w:r>
+              <w:rPr>
+                <w:rFonts w:ascii="Arial" w:hAnsi="Arial" w:cs="Arial"/>
+                <w:sz w:val="20"/>
+                <w:szCs w:val="20"/>
+              </w:rPr>
+              <w:t xml:space="preserve">       </w:t>
+            </w:r>
+            <w:r>
+              <w:rPr>
+                <w:rFonts w:ascii="Arial" w:hAnsi="Arial" w:cs="Arial"/>
+                <w:sz w:val="20"/>
+                <w:szCs w:val="20"/>
+              </w:rPr>
+              <w:t xml:space="preserve">5.1 </w:t>
+            </w:r>
             <w:r>
               <w:rPr>
                 <w:rFonts w:ascii="Arial" w:hAnsi="Arial" w:cs="Arial"/>
@@ -13045,182 +12959,7 @@
                 <w:sz w:val="20"/>
                 <w:szCs w:val="20"/>
               </w:rPr>
-              <w:t>include</w:t>
-            </w:r>
-            <w:proofErr w:type="spellEnd"/>
-            <w:r>
-              <w:rPr>
-                <w:rFonts w:ascii="Arial" w:hAnsi="Arial" w:cs="Arial"/>
-                <w:bCs/>
-                <w:sz w:val="20"/>
-                <w:szCs w:val="20"/>
-              </w:rPr>
-              <w:t xml:space="preserve">&gt;&gt; </w:t>
-            </w:r>
-            <w:r>
-              <w:rPr>
-                <w:rFonts w:ascii="Arial" w:hAnsi="Arial" w:cs="Arial"/>
-                <w:sz w:val="20"/>
-                <w:szCs w:val="20"/>
-              </w:rPr>
-              <w:t>Casos de uso de la función ‘Inicio de sesión’</w:t>
-            </w:r>
-          </w:p>
-          <w:p>
-            <w:pPr>
-              <w:cnfStyle w:val="000000100000" w:firstRow="0" w:lastRow="0" w:firstColumn="0" w:lastColumn="0" w:oddVBand="0" w:evenVBand="0" w:oddHBand="1" w:evenHBand="0" w:firstRowFirstColumn="0" w:firstRowLastColumn="0" w:lastRowFirstColumn="0" w:lastRowLastColumn="0"/>
-              <w:rPr>
-                <w:rFonts w:ascii="Arial" w:hAnsi="Arial" w:cs="Arial"/>
-                <w:sz w:val="20"/>
-                <w:szCs w:val="20"/>
-              </w:rPr>
-            </w:pPr>
-            <w:r>
-              <w:rPr>
-                <w:rFonts w:ascii="Arial" w:hAnsi="Arial" w:cs="Arial"/>
-                <w:sz w:val="20"/>
-                <w:szCs w:val="20"/>
-              </w:rPr>
-              <w:t xml:space="preserve">       </w:t>
-            </w:r>
-            <w:r>
-              <w:rPr>
-                <w:rFonts w:ascii="Arial" w:hAnsi="Arial" w:cs="Arial"/>
-                <w:sz w:val="20"/>
-                <w:szCs w:val="20"/>
-              </w:rPr>
-              <w:t>5</w:t>
-            </w:r>
-            <w:r>
-              <w:rPr>
-                <w:rFonts w:ascii="Arial" w:hAnsi="Arial" w:cs="Arial"/>
-                <w:sz w:val="20"/>
-                <w:szCs w:val="20"/>
-              </w:rPr>
-              <w:t>.</w:t>
-            </w:r>
-            <w:r>
-              <w:rPr>
-                <w:rFonts w:ascii="Arial" w:hAnsi="Arial" w:cs="Arial"/>
-                <w:sz w:val="20"/>
-                <w:szCs w:val="20"/>
-              </w:rPr>
-              <w:t>2</w:t>
-            </w:r>
-            <w:r>
-              <w:rPr>
-                <w:rFonts w:ascii="Arial" w:hAnsi="Arial" w:cs="Arial"/>
-                <w:sz w:val="20"/>
-                <w:szCs w:val="20"/>
-              </w:rPr>
-              <w:t xml:space="preserve"> Regresa a </w:t>
-            </w:r>
-            <w:r>
-              <w:rPr>
-                <w:rFonts w:ascii="Arial" w:hAnsi="Arial" w:cs="Arial"/>
-                <w:sz w:val="20"/>
-                <w:szCs w:val="20"/>
-              </w:rPr>
-              <w:t>5</w:t>
-            </w:r>
-          </w:p>
-          <w:p>
-            <w:pPr>
-              <w:cnfStyle w:val="000000100000" w:firstRow="0" w:lastRow="0" w:firstColumn="0" w:lastColumn="0" w:oddVBand="0" w:evenVBand="0" w:oddHBand="1" w:evenHBand="0" w:firstRowFirstColumn="0" w:firstRowLastColumn="0" w:lastRowFirstColumn="0" w:lastRowLastColumn="0"/>
-              <w:rPr>
-                <w:rFonts w:ascii="Arial" w:hAnsi="Arial" w:cs="Arial"/>
-                <w:sz w:val="20"/>
-                <w:szCs w:val="20"/>
-              </w:rPr>
-            </w:pPr>
-          </w:p>
-          <w:p>
-            <w:pPr>
-              <w:cnfStyle w:val="000000100000" w:firstRow="0" w:lastRow="0" w:firstColumn="0" w:lastColumn="0" w:oddVBand="0" w:evenVBand="0" w:oddHBand="1" w:evenHBand="0" w:firstRowFirstColumn="0" w:firstRowLastColumn="0" w:lastRowFirstColumn="0" w:lastRowLastColumn="0"/>
-              <w:rPr>
-                <w:rFonts w:ascii="Arial" w:hAnsi="Arial" w:cs="Arial"/>
-                <w:sz w:val="20"/>
-                <w:szCs w:val="20"/>
-              </w:rPr>
-            </w:pPr>
-            <w:r>
-              <w:rPr>
-                <w:rFonts w:ascii="Arial" w:hAnsi="Arial" w:cs="Arial"/>
-                <w:sz w:val="20"/>
-                <w:szCs w:val="20"/>
-              </w:rPr>
-              <w:t xml:space="preserve">En </w:t>
-            </w:r>
-            <w:r>
-              <w:rPr>
-                <w:rFonts w:ascii="Arial" w:hAnsi="Arial" w:cs="Arial"/>
-                <w:sz w:val="20"/>
-                <w:szCs w:val="20"/>
-              </w:rPr>
-              <w:t>5</w:t>
-            </w:r>
-            <w:r>
-              <w:rPr>
-                <w:rFonts w:ascii="Arial" w:hAnsi="Arial" w:cs="Arial"/>
-                <w:sz w:val="20"/>
-                <w:szCs w:val="20"/>
-              </w:rPr>
-              <w:t>(si el actor desea agregar a la lista de productos deseados y no tiene cuenta en la página)</w:t>
-            </w:r>
-          </w:p>
-          <w:p>
-            <w:pPr>
-              <w:cnfStyle w:val="000000100000" w:firstRow="0" w:lastRow="0" w:firstColumn="0" w:lastColumn="0" w:oddVBand="0" w:evenVBand="0" w:oddHBand="1" w:evenHBand="0" w:firstRowFirstColumn="0" w:firstRowLastColumn="0" w:lastRowFirstColumn="0" w:lastRowLastColumn="0"/>
-              <w:rPr>
-                <w:rFonts w:ascii="Arial" w:hAnsi="Arial" w:cs="Arial"/>
-                <w:sz w:val="20"/>
-                <w:szCs w:val="20"/>
-              </w:rPr>
-            </w:pPr>
-            <w:r>
-              <w:rPr>
-                <w:rFonts w:ascii="Arial" w:hAnsi="Arial" w:cs="Arial"/>
-                <w:sz w:val="20"/>
-                <w:szCs w:val="20"/>
-              </w:rPr>
-              <w:t xml:space="preserve">       </w:t>
-            </w:r>
-            <w:r>
-              <w:rPr>
-                <w:rFonts w:ascii="Arial" w:hAnsi="Arial" w:cs="Arial"/>
-                <w:sz w:val="20"/>
-                <w:szCs w:val="20"/>
-              </w:rPr>
-              <w:t xml:space="preserve">5.1 </w:t>
-            </w:r>
-            <w:r>
-              <w:rPr>
-                <w:rFonts w:ascii="Arial" w:hAnsi="Arial" w:cs="Arial"/>
-                <w:bCs/>
-                <w:sz w:val="20"/>
-                <w:szCs w:val="20"/>
-              </w:rPr>
-              <w:t>&lt;&lt;</w:t>
-            </w:r>
-            <w:proofErr w:type="spellStart"/>
-            <w:r>
-              <w:rPr>
-                <w:rFonts w:ascii="Arial" w:hAnsi="Arial" w:cs="Arial"/>
-                <w:bCs/>
-                <w:sz w:val="20"/>
-                <w:szCs w:val="20"/>
-              </w:rPr>
-              <w:t>include</w:t>
-            </w:r>
-            <w:proofErr w:type="spellEnd"/>
-            <w:r>
-              <w:rPr>
-                <w:rFonts w:ascii="Arial" w:hAnsi="Arial" w:cs="Arial"/>
-                <w:bCs/>
-                <w:sz w:val="20"/>
-                <w:szCs w:val="20"/>
-              </w:rPr>
-              <w:t>&gt;&gt;</w:t>
+              <w:t>&lt;&lt;include&gt;&gt;</w:t>
             </w:r>
             <w:r>
               <w:rPr>
@@ -13486,6 +13225,80 @@
         <w:rPr>
           <w:lang w:eastAsia="en-US"/>
         </w:rPr>
+        <w:t>Diagrama del caso de uso “Inicio de sesión”.</w:t>
+      </w:r>
+    </w:p>
+    <w:p>
+      <w:pPr>
+        <w:rPr>
+          <w:lang w:eastAsia="en-US"/>
+        </w:rPr>
+      </w:pPr>
+      <w:r>
+        <w:rPr>
+          <w:noProof/>
+        </w:rPr>
+        <w:drawing>
+          <wp:inline distT="0" distB="0" distL="0" distR="0" wp14:anchorId="73679DC2" wp14:editId="0D8D47E2">
+            <wp:extent cx="5362575" cy="7905357"/>
+            <wp:effectExtent l="0" t="0" r="0" b="635"/>
+            <wp:docPr id="19" name="Imagen 19" descr="Diagrama, Esquemático&#10;&#10;Descripción generada automáticamente"/>
+            <wp:cNvGraphicFramePr>
+              <a:graphicFrameLocks xmlns:a="http://schemas.openxmlformats.org/drawingml/2006/main" noChangeAspect="1"/>
+            </wp:cNvGraphicFramePr>
+            <a:graphic xmlns:a="http://schemas.openxmlformats.org/drawingml/2006/main">
+              <a:graphicData uri="http://schemas.openxmlformats.org/drawingml/2006/picture">
+                <pic:pic xmlns:pic="http://schemas.openxmlformats.org/drawingml/2006/picture">
+                  <pic:nvPicPr>
+                    <pic:cNvPr id="19" name="Imagen 19" descr="Diagrama, Esquemático&#10;&#10;Descripción generada automáticamente"/>
+                    <pic:cNvPicPr>
+                      <a:picLocks noChangeAspect="1" noChangeArrowheads="1"/>
+                    </pic:cNvPicPr>
+                  </pic:nvPicPr>
+                  <pic:blipFill>
+                    <a:blip r:embed="rId8">
+                      <a:extLst>
+                        <a:ext uri="{28A0092B-C50C-407E-A947-70E740481C1C}">
+                          <a14:useLocalDpi xmlns:a14="http://schemas.microsoft.com/office/drawing/2010/main" val="0"/>
+                        </a:ext>
+                      </a:extLst>
+                    </a:blip>
+                    <a:srcRect/>
+                    <a:stretch>
+                      <a:fillRect/>
+                    </a:stretch>
+                  </pic:blipFill>
+                  <pic:spPr bwMode="auto">
+                    <a:xfrm>
+                      <a:off x="0" y="0"/>
+                      <a:ext cx="5368742" cy="7914448"/>
+                    </a:xfrm>
+                    <a:prstGeom prst="rect">
+                      <a:avLst/>
+                    </a:prstGeom>
+                    <a:noFill/>
+                    <a:ln>
+                      <a:noFill/>
+                    </a:ln>
+                  </pic:spPr>
+                </pic:pic>
+              </a:graphicData>
+            </a:graphic>
+          </wp:inline>
+        </w:drawing>
+      </w:r>
+    </w:p>
+    <w:p>
+      <w:pPr>
+        <w:rPr>
+          <w:lang w:eastAsia="en-US"/>
+        </w:rPr>
+      </w:pPr>
+      <w:r>
+        <w:rPr>
+          <w:lang w:eastAsia="en-US"/>
+        </w:rPr>
+        <w:lastRenderedPageBreak/>
         <w:t>Diagrama del caso de uso “Registrarse”</w:t>
       </w:r>
     </w:p>
@@ -13516,7 +13329,7 @@
                     <pic:cNvPicPr/>
                   </pic:nvPicPr>
                   <pic:blipFill>
-                    <a:blip r:embed="rId8">
+                    <a:blip r:embed="rId9">
                       <a:extLst>
                         <a:ext uri="{28A0092B-C50C-407E-A947-70E740481C1C}">
                           <a14:useLocalDpi xmlns:a14="http://schemas.microsoft.com/office/drawing/2010/main" val="0"/>
@@ -13590,7 +13403,7 @@
         </w:rPr>
         <w:t>ITTNER IAN SPENCE, Foreword by IVAR JACOBSON</w:t>
       </w:r>
-      <w:hyperlink r:id="rId9" w:history="1"/>
+      <w:hyperlink r:id="rId10" w:history="1"/>
     </w:p>
     <w:p>
       <w:pPr>
@@ -13652,6 +13465,7 @@
         <w:rPr>
           <w:rFonts w:ascii="Arial" w:hAnsi="Arial" w:cs="Arial"/>
         </w:rPr>
+        <w:lastRenderedPageBreak/>
         <w:t>Apéndice A</w:t>
       </w:r>
       <w:r>
@@ -13701,16 +13515,16 @@
           <w:lang w:val="en-US"/>
         </w:rPr>
         <w:drawing>
-          <wp:anchor distT="0" distB="0" distL="114300" distR="114300" simplePos="0" relativeHeight="251670528" behindDoc="0" locked="0" layoutInCell="1" allowOverlap="1" wp14:anchorId="64798909" wp14:editId="3B141322">
+          <wp:anchor distT="0" distB="0" distL="114300" distR="114300" simplePos="0" relativeHeight="251670528" behindDoc="0" locked="0" layoutInCell="1" allowOverlap="1" wp14:anchorId="64798909" wp14:editId="481228AE">
             <wp:simplePos x="0" y="0"/>
             <wp:positionH relativeFrom="margin">
-              <wp:posOffset>-660400</wp:posOffset>
+              <wp:posOffset>-680085</wp:posOffset>
             </wp:positionH>
             <wp:positionV relativeFrom="margin">
-              <wp:posOffset>1356995</wp:posOffset>
+              <wp:posOffset>929005</wp:posOffset>
             </wp:positionV>
-            <wp:extent cx="4359275" cy="2965450"/>
-            <wp:effectExtent l="0" t="0" r="3175" b="6350"/>
+            <wp:extent cx="4359275" cy="2638425"/>
+            <wp:effectExtent l="0" t="0" r="3175" b="9525"/>
             <wp:wrapSquare wrapText="bothSides"/>
             <wp:docPr id="25" name="Imagen 25"/>
             <wp:cNvGraphicFramePr>
@@ -13724,7 +13538,7 @@
                     <pic:cNvPicPr/>
                   </pic:nvPicPr>
                   <pic:blipFill>
-                    <a:blip r:embed="rId10">
+                    <a:blip r:embed="rId11">
                       <a:extLst>
                         <a:ext uri="{28A0092B-C50C-407E-A947-70E740481C1C}">
                           <a14:useLocalDpi xmlns:a14="http://schemas.microsoft.com/office/drawing/2010/main" val="0"/>
@@ -13738,7 +13552,7 @@
                   <pic:spPr>
                     <a:xfrm>
                       <a:off x="0" y="0"/>
-                      <a:ext cx="4359275" cy="2965450"/>
+                      <a:ext cx="4359275" cy="2638425"/>
                     </a:xfrm>
                     <a:prstGeom prst="rect">
                       <a:avLst/>
@@ -13875,7 +13689,7 @@
           <w:noProof/>
         </w:rPr>
         <w:drawing>
-          <wp:anchor distT="0" distB="0" distL="114300" distR="114300" simplePos="0" relativeHeight="251669504" behindDoc="0" locked="0" layoutInCell="1" allowOverlap="1" wp14:anchorId="2E37CD1F" wp14:editId="1C0FC5FB">
+          <wp:anchor distT="0" distB="0" distL="114300" distR="114300" simplePos="0" relativeHeight="251669504" behindDoc="0" locked="0" layoutInCell="1" allowOverlap="1" wp14:anchorId="2E37CD1F" wp14:editId="10DCA83F">
             <wp:simplePos x="0" y="0"/>
             <wp:positionH relativeFrom="column">
               <wp:posOffset>-652145</wp:posOffset>
@@ -13898,7 +13712,7 @@
                     <pic:cNvPicPr/>
                   </pic:nvPicPr>
                   <pic:blipFill rotWithShape="1">
-                    <a:blip r:embed="rId11">
+                    <a:blip r:embed="rId12">
                       <a:extLst>
                         <a:ext uri="{28A0092B-C50C-407E-A947-70E740481C1C}">
                           <a14:useLocalDpi xmlns:a14="http://schemas.microsoft.com/office/drawing/2010/main" val="0"/>
@@ -13972,67 +13786,20 @@
           <w:rFonts w:ascii="Arial" w:hAnsi="Arial" w:cs="Arial"/>
         </w:rPr>
       </w:pPr>
-    </w:p>
-    <w:p>
-      <w:pPr>
-        <w:jc w:val="both"/>
-        <w:rPr>
-          <w:rFonts w:ascii="Arial" w:hAnsi="Arial" w:cs="Arial"/>
-        </w:rPr>
-      </w:pPr>
-    </w:p>
-    <w:p>
-      <w:pPr>
-        <w:jc w:val="both"/>
-        <w:rPr>
-          <w:rFonts w:ascii="Arial" w:hAnsi="Arial" w:cs="Arial"/>
-        </w:rPr>
-      </w:pPr>
-    </w:p>
-    <w:p>
-      <w:pPr>
-        <w:jc w:val="both"/>
-        <w:rPr>
-          <w:rFonts w:ascii="Arial" w:hAnsi="Arial" w:cs="Arial"/>
-        </w:rPr>
-      </w:pPr>
-    </w:p>
-    <w:p>
-      <w:pPr>
-        <w:jc w:val="both"/>
-        <w:rPr>
-          <w:rFonts w:ascii="Arial" w:hAnsi="Arial" w:cs="Arial"/>
-        </w:rPr>
-      </w:pPr>
-    </w:p>
-    <w:p>
-      <w:pPr>
-        <w:jc w:val="both"/>
-        <w:rPr>
-          <w:rFonts w:ascii="Arial" w:hAnsi="Arial" w:cs="Arial"/>
-        </w:rPr>
-      </w:pPr>
-    </w:p>
-    <w:p>
-      <w:pPr>
-        <w:jc w:val="both"/>
-        <w:rPr>
-          <w:rFonts w:ascii="Arial" w:hAnsi="Arial" w:cs="Arial"/>
-        </w:rPr>
-      </w:pPr>
       <w:r>
         <w:rPr>
           <w:rFonts w:ascii="Arial" w:hAnsi="Arial" w:cs="Arial"/>
           <w:noProof/>
         </w:rPr>
+        <w:lastRenderedPageBreak/>
         <w:drawing>
-          <wp:anchor distT="0" distB="0" distL="114300" distR="114300" simplePos="0" relativeHeight="251658240" behindDoc="0" locked="0" layoutInCell="1" allowOverlap="1" wp14:anchorId="69A4AC38" wp14:editId="436DDFD2">
+          <wp:anchor distT="0" distB="0" distL="114300" distR="114300" simplePos="0" relativeHeight="251658240" behindDoc="0" locked="0" layoutInCell="1" allowOverlap="1" wp14:anchorId="69A4AC38" wp14:editId="701B4FD3">
             <wp:simplePos x="0" y="0"/>
             <wp:positionH relativeFrom="page">
-              <wp:align>left</wp:align>
+              <wp:posOffset>400050</wp:posOffset>
             </wp:positionH>
             <wp:positionV relativeFrom="margin">
-              <wp:posOffset>1933300</wp:posOffset>
+              <wp:posOffset>56515</wp:posOffset>
             </wp:positionV>
             <wp:extent cx="3855720" cy="2717800"/>
             <wp:effectExtent l="0" t="0" r="0" b="6350"/>
@@ -14049,7 +13816,7 @@
                     <pic:cNvPicPr/>
                   </pic:nvPicPr>
                   <pic:blipFill rotWithShape="1">
-                    <a:blip r:embed="rId12">
+                    <a:blip r:embed="rId13">
                       <a:extLst>
                         <a:ext uri="{28A0092B-C50C-407E-A947-70E740481C1C}">
                           <a14:useLocalDpi xmlns:a14="http://schemas.microsoft.com/office/drawing/2010/main" val="0"/>
@@ -14142,57 +13909,19 @@
           <w:rFonts w:ascii="Arial" w:hAnsi="Arial" w:cs="Arial"/>
         </w:rPr>
       </w:pPr>
-    </w:p>
-    <w:p>
-      <w:pPr>
-        <w:jc w:val="both"/>
-        <w:rPr>
-          <w:rFonts w:ascii="Arial" w:hAnsi="Arial" w:cs="Arial"/>
-        </w:rPr>
-      </w:pPr>
-    </w:p>
-    <w:p>
-      <w:pPr>
-        <w:jc w:val="both"/>
-        <w:rPr>
-          <w:rFonts w:ascii="Arial" w:hAnsi="Arial" w:cs="Arial"/>
-        </w:rPr>
-      </w:pPr>
-    </w:p>
-    <w:p>
-      <w:pPr>
-        <w:jc w:val="both"/>
-        <w:rPr>
-          <w:rFonts w:ascii="Arial" w:hAnsi="Arial" w:cs="Arial"/>
-        </w:rPr>
-      </w:pPr>
       <w:r>
         <w:rPr>
           <w:rFonts w:ascii="Arial" w:hAnsi="Arial" w:cs="Arial"/>
-        </w:rPr>
-        <w:t>En caso de que el nombre de usuario ya exista, el sistema te arrojará una advertencia de que el nombre de usuario ya está en uso, el cual el usuario tendrá que elegir otro nombre de usuario.</w:t>
-      </w:r>
-    </w:p>
-    <w:p>
-      <w:pPr>
-        <w:jc w:val="both"/>
-        <w:rPr>
-          <w:rFonts w:ascii="Arial" w:hAnsi="Arial" w:cs="Arial"/>
-        </w:rPr>
-      </w:pPr>
-      <w:r>
-        <w:rPr>
-          <w:rFonts w:ascii="Arial" w:hAnsi="Arial" w:cs="Arial"/>
           <w:noProof/>
         </w:rPr>
         <w:drawing>
-          <wp:anchor distT="0" distB="0" distL="114300" distR="114300" simplePos="0" relativeHeight="251659264" behindDoc="0" locked="0" layoutInCell="1" allowOverlap="1" wp14:anchorId="742C38E3" wp14:editId="310F86BF">
+          <wp:anchor distT="0" distB="0" distL="114300" distR="114300" simplePos="0" relativeHeight="251659264" behindDoc="0" locked="0" layoutInCell="1" allowOverlap="1" wp14:anchorId="742C38E3" wp14:editId="3B85817A">
             <wp:simplePos x="0" y="0"/>
             <wp:positionH relativeFrom="margin">
-              <wp:posOffset>-1055884</wp:posOffset>
+              <wp:posOffset>-645795</wp:posOffset>
             </wp:positionH>
             <wp:positionV relativeFrom="margin">
-              <wp:posOffset>4890101</wp:posOffset>
+              <wp:posOffset>2860675</wp:posOffset>
             </wp:positionV>
             <wp:extent cx="3871595" cy="2853690"/>
             <wp:effectExtent l="0" t="0" r="0" b="3810"/>
@@ -14209,7 +13938,7 @@
                     <pic:cNvPicPr/>
                   </pic:nvPicPr>
                   <pic:blipFill rotWithShape="1">
-                    <a:blip r:embed="rId13">
+                    <a:blip r:embed="rId14">
                       <a:extLst>
                         <a:ext uri="{28A0092B-C50C-407E-A947-70E740481C1C}">
                           <a14:useLocalDpi xmlns:a14="http://schemas.microsoft.com/office/drawing/2010/main" val="0"/>
@@ -14254,15 +13983,29 @@
         <w:jc w:val="both"/>
         <w:rPr>
           <w:rFonts w:ascii="Arial" w:hAnsi="Arial" w:cs="Arial"/>
-          <w:noProof/>
+        </w:rPr>
+      </w:pPr>
+    </w:p>
+    <w:p>
+      <w:pPr>
+        <w:jc w:val="both"/>
+        <w:rPr>
+          <w:rFonts w:ascii="Arial" w:hAnsi="Arial" w:cs="Arial"/>
+        </w:rPr>
+      </w:pPr>
+    </w:p>
+    <w:p>
+      <w:pPr>
+        <w:jc w:val="both"/>
+        <w:rPr>
+          <w:rFonts w:ascii="Arial" w:hAnsi="Arial" w:cs="Arial"/>
         </w:rPr>
       </w:pPr>
       <w:r>
         <w:rPr>
           <w:rFonts w:ascii="Arial" w:hAnsi="Arial" w:cs="Arial"/>
-          <w:noProof/>
-        </w:rPr>
-        <w:br w:type="page"/>
+        </w:rPr>
+        <w:t>En caso de que el nombre de usuario ya exista, el sistema te arrojará una advertencia de que el nombre de usuario ya está en uso, el cual el usuario tendrá que elegir otro nombre de usuario.</w:t>
       </w:r>
     </w:p>
     <w:p>
@@ -14270,6 +14013,14 @@
         <w:jc w:val="both"/>
         <w:rPr>
           <w:rFonts w:ascii="Arial" w:hAnsi="Arial" w:cs="Arial"/>
+        </w:rPr>
+      </w:pPr>
+    </w:p>
+    <w:p>
+      <w:pPr>
+        <w:jc w:val="both"/>
+        <w:rPr>
+          <w:rFonts w:ascii="Arial" w:hAnsi="Arial" w:cs="Arial"/>
           <w:noProof/>
         </w:rPr>
       </w:pPr>
@@ -14278,18 +14029,17 @@
           <w:rFonts w:ascii="Arial" w:hAnsi="Arial" w:cs="Arial"/>
           <w:noProof/>
         </w:rPr>
-        <w:lastRenderedPageBreak/>
         <w:drawing>
-          <wp:anchor distT="0" distB="0" distL="114300" distR="114300" simplePos="0" relativeHeight="251660288" behindDoc="0" locked="0" layoutInCell="1" allowOverlap="1" wp14:anchorId="18F168BC" wp14:editId="19CF1AD0">
+          <wp:anchor distT="0" distB="0" distL="114300" distR="114300" simplePos="0" relativeHeight="251660288" behindDoc="0" locked="0" layoutInCell="1" allowOverlap="1" wp14:anchorId="18F168BC" wp14:editId="20B1B0AA">
             <wp:simplePos x="0" y="0"/>
             <wp:positionH relativeFrom="margin">
-              <wp:posOffset>-467549</wp:posOffset>
+              <wp:posOffset>-651510</wp:posOffset>
             </wp:positionH>
             <wp:positionV relativeFrom="margin">
-              <wp:posOffset>61698</wp:posOffset>
+              <wp:posOffset>6015355</wp:posOffset>
             </wp:positionV>
-            <wp:extent cx="4085590" cy="2963545"/>
-            <wp:effectExtent l="0" t="0" r="0" b="8255"/>
+            <wp:extent cx="3895725" cy="2825750"/>
+            <wp:effectExtent l="0" t="0" r="9525" b="0"/>
             <wp:wrapSquare wrapText="bothSides"/>
             <wp:docPr id="3" name="Imagen 3" descr="Interfaz de usuario gráfica&#10;&#10;Descripción generada automáticamente"/>
             <wp:cNvGraphicFramePr>
@@ -14303,7 +14053,7 @@
                     <pic:cNvPicPr/>
                   </pic:nvPicPr>
                   <pic:blipFill rotWithShape="1">
-                    <a:blip r:embed="rId14">
+                    <a:blip r:embed="rId15">
                       <a:extLst>
                         <a:ext uri="{28A0092B-C50C-407E-A947-70E740481C1C}">
                           <a14:useLocalDpi xmlns:a14="http://schemas.microsoft.com/office/drawing/2010/main" val="0"/>
@@ -14316,7 +14066,7 @@
                   <pic:spPr bwMode="auto">
                     <a:xfrm>
                       <a:off x="0" y="0"/>
-                      <a:ext cx="4085590" cy="2963545"/>
+                      <a:ext cx="3895725" cy="2825750"/>
                     </a:xfrm>
                     <a:prstGeom prst="rect">
                       <a:avLst/>
@@ -14345,6 +14095,29 @@
     </w:p>
     <w:p>
       <w:pPr>
+        <w:rPr>
+          <w:rFonts w:ascii="Arial" w:hAnsi="Arial" w:cs="Arial"/>
+        </w:rPr>
+      </w:pPr>
+    </w:p>
+    <w:p>
+      <w:pPr>
+        <w:rPr>
+          <w:rFonts w:ascii="Arial" w:hAnsi="Arial" w:cs="Arial"/>
+        </w:rPr>
+      </w:pPr>
+    </w:p>
+    <w:p>
+      <w:pPr>
+        <w:jc w:val="both"/>
+        <w:rPr>
+          <w:rFonts w:ascii="Arial" w:hAnsi="Arial" w:cs="Arial"/>
+          <w:noProof/>
+        </w:rPr>
+      </w:pPr>
+    </w:p>
+    <w:p>
+      <w:pPr>
         <w:jc w:val="both"/>
         <w:rPr>
           <w:rFonts w:ascii="Arial" w:hAnsi="Arial" w:cs="Arial"/>
@@ -14364,6 +14137,7 @@
         <w:jc w:val="both"/>
         <w:rPr>
           <w:rFonts w:ascii="Arial" w:hAnsi="Arial" w:cs="Arial"/>
+          <w:noProof/>
         </w:rPr>
       </w:pPr>
     </w:p>
@@ -14372,55 +14146,29 @@
         <w:jc w:val="both"/>
         <w:rPr>
           <w:rFonts w:ascii="Arial" w:hAnsi="Arial" w:cs="Arial"/>
-        </w:rPr>
-      </w:pPr>
-    </w:p>
-    <w:p>
-      <w:pPr>
-        <w:jc w:val="both"/>
-        <w:rPr>
-          <w:rFonts w:ascii="Arial" w:hAnsi="Arial" w:cs="Arial"/>
           <w:noProof/>
         </w:rPr>
       </w:pPr>
-    </w:p>
-    <w:p>
-      <w:pPr>
-        <w:jc w:val="both"/>
-        <w:rPr>
-          <w:rFonts w:ascii="Arial" w:hAnsi="Arial" w:cs="Arial"/>
-        </w:rPr>
-      </w:pPr>
-    </w:p>
-    <w:p>
-      <w:pPr>
-        <w:jc w:val="both"/>
-        <w:rPr>
-          <w:rFonts w:ascii="Arial" w:hAnsi="Arial" w:cs="Arial"/>
-        </w:rPr>
-      </w:pPr>
-    </w:p>
-    <w:p>
-      <w:pPr>
-        <w:jc w:val="both"/>
+      <w:r>
+        <w:rPr>
+          <w:rFonts w:ascii="Arial" w:hAnsi="Arial" w:cs="Arial"/>
+        </w:rPr>
+        <w:br w:type="page"/>
+      </w:r>
+      <w:r>
         <w:rPr>
           <w:rFonts w:ascii="Arial" w:hAnsi="Arial" w:cs="Arial"/>
           <w:noProof/>
         </w:rPr>
-      </w:pPr>
-      <w:r>
-        <w:rPr>
-          <w:rFonts w:ascii="Arial" w:hAnsi="Arial" w:cs="Arial"/>
-          <w:noProof/>
-        </w:rPr>
+        <w:lastRenderedPageBreak/>
         <w:drawing>
-          <wp:anchor distT="0" distB="0" distL="114300" distR="114300" simplePos="0" relativeHeight="251661312" behindDoc="0" locked="0" layoutInCell="1" allowOverlap="1" wp14:anchorId="728CBBCC" wp14:editId="7A8DA0AB">
+          <wp:anchor distT="0" distB="0" distL="114300" distR="114300" simplePos="0" relativeHeight="251661312" behindDoc="0" locked="0" layoutInCell="1" allowOverlap="1" wp14:anchorId="728CBBCC" wp14:editId="0EF0956A">
             <wp:simplePos x="0" y="0"/>
             <wp:positionH relativeFrom="margin">
-              <wp:posOffset>-553771</wp:posOffset>
+              <wp:posOffset>-744220</wp:posOffset>
             </wp:positionH>
             <wp:positionV relativeFrom="margin">
-              <wp:posOffset>3161185</wp:posOffset>
+              <wp:posOffset>151130</wp:posOffset>
             </wp:positionV>
             <wp:extent cx="4085590" cy="2944495"/>
             <wp:effectExtent l="0" t="0" r="0" b="8255"/>
@@ -14437,7 +14185,7 @@
                     <pic:cNvPicPr/>
                   </pic:nvPicPr>
                   <pic:blipFill rotWithShape="1">
-                    <a:blip r:embed="rId15">
+                    <a:blip r:embed="rId16">
                       <a:extLst>
                         <a:ext uri="{28A0092B-C50C-407E-A947-70E740481C1C}">
                           <a14:useLocalDpi xmlns:a14="http://schemas.microsoft.com/office/drawing/2010/main" val="0"/>
@@ -14476,6 +14224,29 @@
           </wp:anchor>
         </w:drawing>
       </w:r>
+      <w:r>
+        <w:rPr>
+          <w:rFonts w:ascii="Arial" w:hAnsi="Arial" w:cs="Arial"/>
+          <w:noProof/>
+        </w:rPr>
+        <w:t xml:space="preserve"> </w:t>
+      </w:r>
+    </w:p>
+    <w:p>
+      <w:pPr>
+        <w:jc w:val="both"/>
+        <w:rPr>
+          <w:rFonts w:ascii="Arial" w:hAnsi="Arial" w:cs="Arial"/>
+        </w:rPr>
+      </w:pPr>
+    </w:p>
+    <w:p>
+      <w:pPr>
+        <w:jc w:val="both"/>
+        <w:rPr>
+          <w:rFonts w:ascii="Arial" w:hAnsi="Arial" w:cs="Arial"/>
+        </w:rPr>
+      </w:pPr>
     </w:p>
     <w:p>
       <w:pPr>
@@ -14550,13 +14321,13 @@
           <w:noProof/>
         </w:rPr>
         <w:drawing>
-          <wp:anchor distT="0" distB="0" distL="114300" distR="114300" simplePos="0" relativeHeight="251662336" behindDoc="0" locked="0" layoutInCell="1" allowOverlap="1" wp14:anchorId="496F44ED" wp14:editId="0ADA69A1">
+          <wp:anchor distT="0" distB="0" distL="114300" distR="114300" simplePos="0" relativeHeight="251662336" behindDoc="0" locked="0" layoutInCell="1" allowOverlap="1" wp14:anchorId="496F44ED" wp14:editId="4314B2AD">
             <wp:simplePos x="0" y="0"/>
             <wp:positionH relativeFrom="margin">
-              <wp:posOffset>-553137</wp:posOffset>
+              <wp:posOffset>-753110</wp:posOffset>
             </wp:positionH>
             <wp:positionV relativeFrom="margin">
-              <wp:posOffset>6242102</wp:posOffset>
+              <wp:posOffset>3346450</wp:posOffset>
             </wp:positionV>
             <wp:extent cx="4044315" cy="2903855"/>
             <wp:effectExtent l="0" t="0" r="0" b="0"/>
@@ -14573,7 +14344,7 @@
                     <pic:cNvPicPr/>
                   </pic:nvPicPr>
                   <pic:blipFill rotWithShape="1">
-                    <a:blip r:embed="rId16">
+                    <a:blip r:embed="rId17">
                       <a:extLst>
                         <a:ext uri="{28A0092B-C50C-407E-A947-70E740481C1C}">
                           <a14:useLocalDpi xmlns:a14="http://schemas.microsoft.com/office/drawing/2010/main" val="0"/>
@@ -14680,18 +14451,42 @@
           <w:rFonts w:ascii="Arial" w:hAnsi="Arial" w:cs="Arial"/>
         </w:rPr>
       </w:pPr>
+    </w:p>
+    <w:p>
+      <w:pPr>
+        <w:jc w:val="both"/>
+        <w:rPr>
+          <w:rFonts w:ascii="Arial" w:hAnsi="Arial" w:cs="Arial"/>
+        </w:rPr>
+      </w:pPr>
+    </w:p>
+    <w:p>
+      <w:pPr>
+        <w:jc w:val="both"/>
+        <w:rPr>
+          <w:rFonts w:ascii="Arial" w:hAnsi="Arial" w:cs="Arial"/>
+        </w:rPr>
+      </w:pPr>
+    </w:p>
+    <w:p>
+      <w:pPr>
+        <w:jc w:val="both"/>
+        <w:rPr>
+          <w:rFonts w:ascii="Arial" w:hAnsi="Arial" w:cs="Arial"/>
+        </w:rPr>
+      </w:pPr>
       <w:r>
         <w:rPr>
           <w:noProof/>
         </w:rPr>
         <w:drawing>
-          <wp:anchor distT="0" distB="0" distL="114300" distR="114300" simplePos="0" relativeHeight="251663360" behindDoc="0" locked="0" layoutInCell="1" allowOverlap="1" wp14:anchorId="6EC531D9" wp14:editId="2D96A0FC">
+          <wp:anchor distT="0" distB="0" distL="114300" distR="114300" simplePos="0" relativeHeight="251663360" behindDoc="0" locked="0" layoutInCell="1" allowOverlap="1" wp14:anchorId="6EC531D9" wp14:editId="270095AB">
             <wp:simplePos x="0" y="0"/>
             <wp:positionH relativeFrom="margin">
-              <wp:posOffset>-742950</wp:posOffset>
+              <wp:posOffset>-657225</wp:posOffset>
             </wp:positionH>
             <wp:positionV relativeFrom="margin">
-              <wp:posOffset>14605</wp:posOffset>
+              <wp:posOffset>6608445</wp:posOffset>
             </wp:positionV>
             <wp:extent cx="4042410" cy="2569845"/>
             <wp:effectExtent l="0" t="0" r="0" b="1905"/>
@@ -14708,7 +14503,7 @@
                     <pic:cNvPicPr/>
                   </pic:nvPicPr>
                   <pic:blipFill rotWithShape="1">
-                    <a:blip r:embed="rId17">
+                    <a:blip r:embed="rId18">
                       <a:extLst>
                         <a:ext uri="{28A0092B-C50C-407E-A947-70E740481C1C}">
                           <a14:useLocalDpi xmlns:a14="http://schemas.microsoft.com/office/drawing/2010/main" val="0"/>
@@ -14778,27 +14573,6 @@
     <w:p>
       <w:pPr>
         <w:rPr>
-          <w:lang w:eastAsia="en-US"/>
-        </w:rPr>
-      </w:pPr>
-    </w:p>
-    <w:p>
-      <w:pPr>
-        <w:rPr>
-          <w:lang w:eastAsia="en-US"/>
-        </w:rPr>
-      </w:pPr>
-    </w:p>
-    <w:p>
-      <w:pPr>
-        <w:rPr>
-          <w:lang w:eastAsia="en-US"/>
-        </w:rPr>
-      </w:pPr>
-    </w:p>
-    <w:p>
-      <w:pPr>
-        <w:rPr>
           <w:rFonts w:ascii="Arial" w:hAnsi="Arial" w:cs="Arial"/>
           <w:b/>
           <w:bCs/>
@@ -14822,13 +14596,13 @@
           <w:lang w:val="en-US"/>
         </w:rPr>
         <w:drawing>
-          <wp:anchor distT="0" distB="0" distL="114300" distR="114300" simplePos="0" relativeHeight="251672576" behindDoc="0" locked="0" layoutInCell="1" allowOverlap="1" wp14:anchorId="5E1BA3F6" wp14:editId="636D364C">
+          <wp:anchor distT="0" distB="0" distL="114300" distR="114300" simplePos="0" relativeHeight="251672576" behindDoc="0" locked="0" layoutInCell="1" allowOverlap="1" wp14:anchorId="5E1BA3F6" wp14:editId="557766E1">
             <wp:simplePos x="0" y="0"/>
             <wp:positionH relativeFrom="margin">
-              <wp:posOffset>-792394</wp:posOffset>
+              <wp:posOffset>-544195</wp:posOffset>
             </wp:positionH>
             <wp:positionV relativeFrom="margin">
-              <wp:posOffset>3202511</wp:posOffset>
+              <wp:posOffset>652780</wp:posOffset>
             </wp:positionV>
             <wp:extent cx="4152900" cy="2825115"/>
             <wp:effectExtent l="0" t="0" r="0" b="0"/>
@@ -14845,7 +14619,7 @@
                     <pic:cNvPicPr/>
                   </pic:nvPicPr>
                   <pic:blipFill>
-                    <a:blip r:embed="rId10">
+                    <a:blip r:embed="rId11">
                       <a:extLst>
                         <a:ext uri="{28A0092B-C50C-407E-A947-70E740481C1C}">
                           <a14:useLocalDpi xmlns:a14="http://schemas.microsoft.com/office/drawing/2010/main" val="0"/>
@@ -14992,19 +14766,27 @@
           <w:rFonts w:ascii="Arial" w:hAnsi="Arial" w:cs="Arial"/>
         </w:rPr>
       </w:pPr>
+    </w:p>
+    <w:p>
+      <w:pPr>
+        <w:jc w:val="both"/>
+        <w:rPr>
+          <w:rFonts w:ascii="Arial" w:hAnsi="Arial" w:cs="Arial"/>
+        </w:rPr>
+      </w:pPr>
       <w:r>
         <w:rPr>
           <w:rFonts w:ascii="Arial" w:hAnsi="Arial" w:cs="Arial"/>
           <w:noProof/>
         </w:rPr>
         <w:drawing>
-          <wp:anchor distT="0" distB="0" distL="114300" distR="114300" simplePos="0" relativeHeight="251664384" behindDoc="0" locked="0" layoutInCell="1" allowOverlap="1" wp14:anchorId="73693F97" wp14:editId="10AA7D76">
+          <wp:anchor distT="0" distB="0" distL="114300" distR="114300" simplePos="0" relativeHeight="251664384" behindDoc="0" locked="0" layoutInCell="1" allowOverlap="1" wp14:anchorId="73693F97" wp14:editId="24E893DF">
             <wp:simplePos x="0" y="0"/>
             <wp:positionH relativeFrom="margin">
-              <wp:posOffset>-734695</wp:posOffset>
+              <wp:posOffset>-515620</wp:posOffset>
             </wp:positionH>
             <wp:positionV relativeFrom="margin">
-              <wp:posOffset>6102350</wp:posOffset>
+              <wp:posOffset>3663950</wp:posOffset>
             </wp:positionV>
             <wp:extent cx="4044315" cy="2347595"/>
             <wp:effectExtent l="0" t="0" r="0" b="0"/>
@@ -15021,7 +14803,7 @@
                     <pic:cNvPicPr/>
                   </pic:nvPicPr>
                   <pic:blipFill rotWithShape="1">
-                    <a:blip r:embed="rId11">
+                    <a:blip r:embed="rId12">
                       <a:extLst>
                         <a:ext uri="{28A0092B-C50C-407E-A947-70E740481C1C}">
                           <a14:useLocalDpi xmlns:a14="http://schemas.microsoft.com/office/drawing/2010/main" val="0"/>
@@ -15068,14 +14850,6 @@
           <w:rFonts w:ascii="Arial" w:hAnsi="Arial" w:cs="Arial"/>
         </w:rPr>
       </w:pPr>
-    </w:p>
-    <w:p>
-      <w:pPr>
-        <w:jc w:val="both"/>
-        <w:rPr>
-          <w:rFonts w:ascii="Arial" w:hAnsi="Arial" w:cs="Arial"/>
-        </w:rPr>
-      </w:pPr>
       <w:r>
         <w:rPr>
           <w:rFonts w:ascii="Arial" w:hAnsi="Arial" w:cs="Arial"/>
@@ -15130,102 +14904,18 @@
           <w:rFonts w:ascii="Arial" w:hAnsi="Arial" w:cs="Arial"/>
         </w:rPr>
       </w:pPr>
-    </w:p>
-    <w:p>
-      <w:pPr>
-        <w:jc w:val="both"/>
-        <w:rPr>
-          <w:rFonts w:ascii="Arial" w:hAnsi="Arial" w:cs="Arial"/>
-        </w:rPr>
-      </w:pPr>
-    </w:p>
-    <w:p>
-      <w:pPr>
-        <w:jc w:val="both"/>
-        <w:rPr>
-          <w:rFonts w:ascii="Arial" w:hAnsi="Arial" w:cs="Arial"/>
-        </w:rPr>
-      </w:pPr>
       <w:r>
         <w:rPr>
-          <w:rFonts w:ascii="Arial" w:hAnsi="Arial" w:cs="Arial"/>
-        </w:rPr>
-        <w:t>En caso de que introduzcas mal un dato el sistema de mandará un</w:t>
-      </w:r>
-      <w:r>
-        <w:rPr>
-          <w:rFonts w:ascii="Arial" w:hAnsi="Arial" w:cs="Arial"/>
-        </w:rPr>
-        <w:t xml:space="preserve">a advertencia, el cual el actor o cliente tendrá que volver a introducir los datos. </w:t>
-      </w:r>
-    </w:p>
-    <w:p>
-      <w:pPr>
-        <w:jc w:val="both"/>
-        <w:rPr>
-          <w:rFonts w:ascii="Arial" w:hAnsi="Arial" w:cs="Arial"/>
-        </w:rPr>
-      </w:pPr>
-    </w:p>
-    <w:p>
-      <w:pPr>
-        <w:jc w:val="both"/>
-        <w:rPr>
-          <w:rFonts w:ascii="Arial" w:hAnsi="Arial" w:cs="Arial"/>
-        </w:rPr>
-      </w:pPr>
-    </w:p>
-    <w:p>
-      <w:pPr>
-        <w:jc w:val="both"/>
-        <w:rPr>
-          <w:rFonts w:ascii="Arial" w:hAnsi="Arial" w:cs="Arial"/>
-        </w:rPr>
-      </w:pPr>
-    </w:p>
-    <w:p>
-      <w:pPr>
-        <w:jc w:val="both"/>
-        <w:rPr>
-          <w:rFonts w:ascii="Arial" w:hAnsi="Arial" w:cs="Arial"/>
-        </w:rPr>
-      </w:pPr>
-    </w:p>
-    <w:p>
-      <w:pPr>
-        <w:jc w:val="both"/>
-        <w:rPr>
-          <w:rFonts w:ascii="Arial" w:hAnsi="Arial" w:cs="Arial"/>
-        </w:rPr>
-      </w:pPr>
-    </w:p>
-    <w:p>
-      <w:pPr>
-        <w:jc w:val="both"/>
-        <w:rPr>
-          <w:rFonts w:ascii="Arial" w:hAnsi="Arial" w:cs="Arial"/>
-        </w:rPr>
-      </w:pPr>
-    </w:p>
-    <w:p>
-      <w:pPr>
-        <w:jc w:val="both"/>
-        <w:rPr>
-          <w:rFonts w:ascii="Arial" w:hAnsi="Arial" w:cs="Arial"/>
-        </w:rPr>
-      </w:pPr>
-      <w:r>
-        <w:rPr>
           <w:noProof/>
         </w:rPr>
         <w:drawing>
-          <wp:anchor distT="0" distB="0" distL="114300" distR="114300" simplePos="0" relativeHeight="251665408" behindDoc="0" locked="0" layoutInCell="1" allowOverlap="1" wp14:anchorId="75A61FC4" wp14:editId="46BCAD7D">
+          <wp:anchor distT="0" distB="0" distL="114300" distR="114300" simplePos="0" relativeHeight="251665408" behindDoc="0" locked="0" layoutInCell="1" allowOverlap="1" wp14:anchorId="75A61FC4" wp14:editId="04AEC6BA">
             <wp:simplePos x="0" y="0"/>
             <wp:positionH relativeFrom="margin">
-              <wp:posOffset>-675074</wp:posOffset>
+              <wp:posOffset>-494030</wp:posOffset>
             </wp:positionH>
             <wp:positionV relativeFrom="margin">
-              <wp:align>top</wp:align>
+              <wp:posOffset>6400800</wp:posOffset>
             </wp:positionV>
             <wp:extent cx="4052570" cy="2686050"/>
             <wp:effectExtent l="0" t="0" r="5080" b="0"/>
@@ -15242,7 +14932,7 @@
                     <pic:cNvPicPr/>
                   </pic:nvPicPr>
                   <pic:blipFill rotWithShape="1">
-                    <a:blip r:embed="rId18">
+                    <a:blip r:embed="rId19">
                       <a:extLst>
                         <a:ext uri="{28A0092B-C50C-407E-A947-70E740481C1C}">
                           <a14:useLocalDpi xmlns:a14="http://schemas.microsoft.com/office/drawing/2010/main" val="0"/>
@@ -15281,11 +14971,33 @@
           </wp:anchor>
         </w:drawing>
       </w:r>
+    </w:p>
+    <w:p>
+      <w:pPr>
+        <w:jc w:val="both"/>
+        <w:rPr>
+          <w:rFonts w:ascii="Arial" w:hAnsi="Arial" w:cs="Arial"/>
+        </w:rPr>
+      </w:pPr>
+    </w:p>
+    <w:p>
+      <w:pPr>
+        <w:jc w:val="both"/>
+        <w:rPr>
+          <w:rFonts w:ascii="Arial" w:hAnsi="Arial" w:cs="Arial"/>
+        </w:rPr>
+      </w:pPr>
       <w:r>
         <w:rPr>
           <w:rFonts w:ascii="Arial" w:hAnsi="Arial" w:cs="Arial"/>
         </w:rPr>
-        <w:t>En este caso, si el actor no acuerda, dar “clic en olvidé la contraseña e ingresar el correo o usuario.</w:t>
+        <w:t>En caso de que introduzcas mal un dato el sistema de mandará un</w:t>
+      </w:r>
+      <w:r>
+        <w:rPr>
+          <w:rFonts w:ascii="Arial" w:hAnsi="Arial" w:cs="Arial"/>
+        </w:rPr>
+        <w:t xml:space="preserve">a advertencia, el cual el actor o cliente tendrá que volver a introducir los datos. </w:t>
       </w:r>
     </w:p>
     <w:p>
@@ -15319,26 +15031,19 @@
           <w:rFonts w:ascii="Arial" w:hAnsi="Arial" w:cs="Arial"/>
         </w:rPr>
       </w:pPr>
-    </w:p>
-    <w:p>
-      <w:pPr>
-        <w:jc w:val="both"/>
-        <w:rPr>
-          <w:rFonts w:ascii="Arial" w:hAnsi="Arial" w:cs="Arial"/>
-        </w:rPr>
-      </w:pPr>
       <w:r>
         <w:rPr>
           <w:noProof/>
         </w:rPr>
+        <w:lastRenderedPageBreak/>
         <w:drawing>
-          <wp:anchor distT="0" distB="0" distL="114300" distR="114300" simplePos="0" relativeHeight="251666432" behindDoc="0" locked="0" layoutInCell="1" allowOverlap="1" wp14:anchorId="4AC1A34D" wp14:editId="356B5D27">
+          <wp:anchor distT="0" distB="0" distL="114300" distR="114300" simplePos="0" relativeHeight="251666432" behindDoc="0" locked="0" layoutInCell="1" allowOverlap="1" wp14:anchorId="4AC1A34D" wp14:editId="6517702F">
             <wp:simplePos x="0" y="0"/>
             <wp:positionH relativeFrom="margin">
-              <wp:posOffset>-666870</wp:posOffset>
+              <wp:posOffset>-257175</wp:posOffset>
             </wp:positionH>
             <wp:positionV relativeFrom="margin">
-              <wp:posOffset>2806632</wp:posOffset>
+              <wp:posOffset>253365</wp:posOffset>
             </wp:positionV>
             <wp:extent cx="3962269" cy="2800865"/>
             <wp:effectExtent l="0" t="0" r="635" b="0"/>
@@ -15355,7 +15060,7 @@
                     <pic:cNvPicPr/>
                   </pic:nvPicPr>
                   <pic:blipFill rotWithShape="1">
-                    <a:blip r:embed="rId19" cstate="print">
+                    <a:blip r:embed="rId20" cstate="print">
                       <a:extLst>
                         <a:ext uri="{28A0092B-C50C-407E-A947-70E740481C1C}">
                           <a14:useLocalDpi xmlns:a14="http://schemas.microsoft.com/office/drawing/2010/main" val="0"/>
@@ -15418,6 +15123,12 @@
           <w:rFonts w:ascii="Arial" w:hAnsi="Arial" w:cs="Arial"/>
         </w:rPr>
       </w:pPr>
+      <w:r>
+        <w:rPr>
+          <w:rFonts w:ascii="Arial" w:hAnsi="Arial" w:cs="Arial"/>
+        </w:rPr>
+        <w:t>En este caso, si el actor no acuerda, dar “clic en olvidé la contraseña e ingresar el correo o usuario.</w:t>
+      </w:r>
     </w:p>
     <w:p>
       <w:pPr>
@@ -15426,18 +15137,58 @@
           <w:rFonts w:ascii="Arial" w:hAnsi="Arial" w:cs="Arial"/>
         </w:rPr>
       </w:pPr>
+    </w:p>
+    <w:p>
+      <w:pPr>
+        <w:jc w:val="both"/>
+        <w:rPr>
+          <w:rFonts w:ascii="Arial" w:hAnsi="Arial" w:cs="Arial"/>
+        </w:rPr>
+      </w:pPr>
+    </w:p>
+    <w:p>
+      <w:pPr>
+        <w:jc w:val="both"/>
+        <w:rPr>
+          <w:rFonts w:ascii="Arial" w:hAnsi="Arial" w:cs="Arial"/>
+        </w:rPr>
+      </w:pPr>
+    </w:p>
+    <w:p>
+      <w:pPr>
+        <w:jc w:val="both"/>
+        <w:rPr>
+          <w:rFonts w:ascii="Arial" w:hAnsi="Arial" w:cs="Arial"/>
+        </w:rPr>
+      </w:pPr>
+    </w:p>
+    <w:p>
+      <w:pPr>
+        <w:jc w:val="both"/>
+        <w:rPr>
+          <w:rFonts w:ascii="Arial" w:hAnsi="Arial" w:cs="Arial"/>
+        </w:rPr>
+      </w:pPr>
+    </w:p>
+    <w:p>
+      <w:pPr>
+        <w:jc w:val="both"/>
+        <w:rPr>
+          <w:rFonts w:ascii="Arial" w:hAnsi="Arial" w:cs="Arial"/>
+        </w:rPr>
+      </w:pPr>
       <w:r>
         <w:rPr>
           <w:noProof/>
         </w:rPr>
         <w:drawing>
-          <wp:anchor distT="0" distB="0" distL="114300" distR="114300" simplePos="0" relativeHeight="251667456" behindDoc="0" locked="0" layoutInCell="1" allowOverlap="1" wp14:anchorId="169EB9D0" wp14:editId="22695E62">
+          <wp:anchor distT="0" distB="0" distL="114300" distR="114300" simplePos="0" relativeHeight="251667456" behindDoc="0" locked="0" layoutInCell="1" allowOverlap="1" wp14:anchorId="169EB9D0" wp14:editId="5F034578">
             <wp:simplePos x="0" y="0"/>
             <wp:positionH relativeFrom="margin">
-              <wp:posOffset>-633730</wp:posOffset>
+              <wp:posOffset>-243205</wp:posOffset>
             </wp:positionH>
             <wp:positionV relativeFrom="margin">
-              <wp:posOffset>5762779</wp:posOffset>
+              <wp:posOffset>3438525</wp:posOffset>
             </wp:positionV>
             <wp:extent cx="3954145" cy="2750820"/>
             <wp:effectExtent l="0" t="0" r="8255" b="0"/>
@@ -15454,7 +15205,7 @@
                     <pic:cNvPicPr/>
                   </pic:nvPicPr>
                   <pic:blipFill rotWithShape="1">
-                    <a:blip r:embed="rId20" cstate="print">
+                    <a:blip r:embed="rId21" cstate="print">
                       <a:extLst>
                         <a:ext uri="{28A0092B-C50C-407E-A947-70E740481C1C}">
                           <a14:useLocalDpi xmlns:a14="http://schemas.microsoft.com/office/drawing/2010/main" val="0"/>
@@ -15493,6 +15244,30 @@
           </wp:anchor>
         </w:drawing>
       </w:r>
+    </w:p>
+    <w:p>
+      <w:pPr>
+        <w:jc w:val="both"/>
+        <w:rPr>
+          <w:rFonts w:ascii="Arial" w:hAnsi="Arial" w:cs="Arial"/>
+        </w:rPr>
+      </w:pPr>
+    </w:p>
+    <w:p>
+      <w:pPr>
+        <w:jc w:val="both"/>
+        <w:rPr>
+          <w:rFonts w:ascii="Arial" w:hAnsi="Arial" w:cs="Arial"/>
+        </w:rPr>
+      </w:pPr>
+    </w:p>
+    <w:p>
+      <w:pPr>
+        <w:jc w:val="both"/>
+        <w:rPr>
+          <w:rFonts w:ascii="Arial" w:hAnsi="Arial" w:cs="Arial"/>
+        </w:rPr>
+      </w:pPr>
       <w:r>
         <w:rPr>
           <w:rFonts w:ascii="Arial" w:hAnsi="Arial" w:cs="Arial"/>
@@ -15557,7 +15332,7 @@
       </w:pPr>
     </w:p>
     <w:sectPr>
-      <w:headerReference w:type="default" r:id="rId21"/>
+      <w:headerReference w:type="default" r:id="rId22"/>
       <w:pgSz w:w="11906" w:h="16838"/>
       <w:pgMar w:top="1417" w:right="1701" w:bottom="1417" w:left="1701" w:header="708" w:footer="708" w:gutter="0"/>
       <w:cols w:space="708"/>

</xml_diff>

<commit_message>
Agregué la versión de la versión
</commit_message>
<xml_diff>
--- a/Casos de Uso/Casos de Uso.docx
+++ b/Casos de Uso/Casos de Uso.docx
@@ -3778,6 +3778,15 @@
                 <w:szCs w:val="20"/>
               </w:rPr>
             </w:pPr>
+            <w:r>
+              <w:rPr>
+                <w:rFonts w:ascii="Arial" w:hAnsi="Arial" w:cs="Arial"/>
+                <w:bCs/>
+                <w:sz w:val="20"/>
+                <w:szCs w:val="20"/>
+              </w:rPr>
+              <w:t>1.12</w:t>
+            </w:r>
           </w:p>
         </w:tc>
       </w:tr>

</xml_diff>

<commit_message>
Modifiqué las tablas de caso de uso “Comprar producto” y “Buscar un producto”, agregando ‘<<include>>’.
</commit_message>
<xml_diff>
--- a/Casos de Uso/Casos de Uso.docx
+++ b/Casos de Uso/Casos de Uso.docx
@@ -3432,7 +3432,27 @@
                 <w:sz w:val="20"/>
                 <w:szCs w:val="20"/>
               </w:rPr>
-              <w:t>&lt;&lt;include&gt;&gt;” para optimizar las tablas; agregue en el apéndice el caso de uso de registros.</w:t>
+              <w:t>&lt;&lt;</w:t>
+            </w:r>
+            <w:proofErr w:type="spellStart"/>
+            <w:r>
+              <w:rPr>
+                <w:rFonts w:ascii="Arial" w:hAnsi="Arial" w:cs="Arial"/>
+                <w:bCs/>
+                <w:sz w:val="20"/>
+                <w:szCs w:val="20"/>
+              </w:rPr>
+              <w:t>include</w:t>
+            </w:r>
+            <w:proofErr w:type="spellEnd"/>
+            <w:r>
+              <w:rPr>
+                <w:rFonts w:ascii="Arial" w:hAnsi="Arial" w:cs="Arial"/>
+                <w:bCs/>
+                <w:sz w:val="20"/>
+                <w:szCs w:val="20"/>
+              </w:rPr>
+              <w:t>&gt;&gt;” para optimizar las tablas; agregue en el apéndice el caso de uso de registros.</w:t>
             </w:r>
           </w:p>
         </w:tc>
@@ -3533,7 +3553,27 @@
                 <w:sz w:val="20"/>
                 <w:szCs w:val="20"/>
               </w:rPr>
-              <w:t>Modifiqué las tablas de uso “inicio de sesión” y “comentarios”, agregando “&lt;&lt;include&gt;&gt;” optimizando las tablas, agregué la interfaz de caso de uso de inicio de sesión y agregué algunas referencias</w:t>
+              <w:t>Modifiqué las tablas de uso “inicio de sesión” y “comentarios”, agregando “&lt;&lt;</w:t>
+            </w:r>
+            <w:proofErr w:type="spellStart"/>
+            <w:r>
+              <w:rPr>
+                <w:rFonts w:ascii="Arial" w:hAnsi="Arial" w:cs="Arial"/>
+                <w:bCs/>
+                <w:sz w:val="20"/>
+                <w:szCs w:val="20"/>
+              </w:rPr>
+              <w:t>include</w:t>
+            </w:r>
+            <w:proofErr w:type="spellEnd"/>
+            <w:r>
+              <w:rPr>
+                <w:rFonts w:ascii="Arial" w:hAnsi="Arial" w:cs="Arial"/>
+                <w:bCs/>
+                <w:sz w:val="20"/>
+                <w:szCs w:val="20"/>
+              </w:rPr>
+              <w:t>&gt;&gt;” optimizando las tablas, agregué la interfaz de caso de uso de inicio de sesión y agregué algunas referencias</w:t>
             </w:r>
           </w:p>
         </w:tc>
@@ -3778,24 +3818,161 @@
                 <w:szCs w:val="20"/>
               </w:rPr>
             </w:pPr>
+            <w:r>
+              <w:rPr>
+                <w:rFonts w:ascii="Arial" w:hAnsi="Arial" w:cs="Arial"/>
+                <w:bCs/>
+                <w:sz w:val="20"/>
+                <w:szCs w:val="20"/>
+              </w:rPr>
+              <w:t>1.12</w:t>
+            </w:r>
+          </w:p>
+        </w:tc>
+      </w:tr>
+      <w:tr>
+        <w:trPr>
+          <w:trHeight w:val="263"/>
+        </w:trPr>
+        <w:tc>
+          <w:tcPr>
+            <w:tcW w:w="1980" w:type="dxa"/>
+          </w:tcPr>
+          <w:p>
+            <w:pPr>
+              <w:rPr>
+                <w:rFonts w:ascii="Arial" w:hAnsi="Arial" w:cs="Arial"/>
+                <w:bCs/>
+                <w:sz w:val="20"/>
+                <w:szCs w:val="20"/>
+              </w:rPr>
+            </w:pPr>
+            <w:r>
+              <w:rPr>
+                <w:rFonts w:ascii="Arial" w:hAnsi="Arial" w:cs="Arial"/>
+                <w:bCs/>
+                <w:sz w:val="20"/>
+                <w:szCs w:val="20"/>
+              </w:rPr>
+              <w:t>Miguel Guzman</w:t>
+            </w:r>
+          </w:p>
+        </w:tc>
+        <w:tc>
+          <w:tcPr>
+            <w:tcW w:w="1134" w:type="dxa"/>
+          </w:tcPr>
+          <w:p>
+            <w:pPr>
+              <w:rPr>
+                <w:rFonts w:ascii="Arial" w:hAnsi="Arial" w:cs="Arial"/>
+                <w:bCs/>
+                <w:sz w:val="20"/>
+                <w:szCs w:val="20"/>
+              </w:rPr>
+            </w:pPr>
+            <w:r>
+              <w:rPr>
+                <w:rFonts w:ascii="Arial" w:hAnsi="Arial" w:cs="Arial"/>
+                <w:bCs/>
+                <w:sz w:val="20"/>
+                <w:szCs w:val="20"/>
+              </w:rPr>
+              <w:t>15/12/21</w:t>
+            </w:r>
+          </w:p>
+        </w:tc>
+        <w:tc>
+          <w:tcPr>
+            <w:tcW w:w="5528" w:type="dxa"/>
+          </w:tcPr>
+          <w:p>
+            <w:pPr>
+              <w:rPr>
+                <w:rFonts w:ascii="Arial" w:hAnsi="Arial" w:cs="Arial"/>
+                <w:bCs/>
+                <w:sz w:val="20"/>
+                <w:szCs w:val="20"/>
+              </w:rPr>
+            </w:pPr>
+            <w:r>
+              <w:rPr>
+                <w:rFonts w:ascii="Arial" w:hAnsi="Arial" w:cs="Arial"/>
+                <w:bCs/>
+                <w:sz w:val="20"/>
+                <w:szCs w:val="20"/>
+              </w:rPr>
+              <w:t xml:space="preserve">Modifiqué </w:t>
+            </w:r>
+            <w:r>
+              <w:rPr>
+                <w:rFonts w:ascii="Arial" w:hAnsi="Arial" w:cs="Arial"/>
+                <w:bCs/>
+                <w:sz w:val="20"/>
+                <w:szCs w:val="20"/>
+              </w:rPr>
+              <w:t>las tablas</w:t>
+            </w:r>
+            <w:r>
+              <w:rPr>
+                <w:rFonts w:ascii="Arial" w:hAnsi="Arial" w:cs="Arial"/>
+                <w:bCs/>
+                <w:sz w:val="20"/>
+                <w:szCs w:val="20"/>
+              </w:rPr>
+              <w:t xml:space="preserve"> de caso de uso “Comprar producto” y “Buscar un producto”, agregando ‘&lt;&lt;</w:t>
+            </w:r>
+            <w:proofErr w:type="spellStart"/>
+            <w:r>
+              <w:rPr>
+                <w:rFonts w:ascii="Arial" w:hAnsi="Arial" w:cs="Arial"/>
+                <w:bCs/>
+                <w:sz w:val="20"/>
+                <w:szCs w:val="20"/>
+              </w:rPr>
+              <w:t>include</w:t>
+            </w:r>
+            <w:proofErr w:type="spellEnd"/>
+            <w:r>
+              <w:rPr>
+                <w:rFonts w:ascii="Arial" w:hAnsi="Arial" w:cs="Arial"/>
+                <w:bCs/>
+                <w:sz w:val="20"/>
+                <w:szCs w:val="20"/>
+              </w:rPr>
+              <w:t>&gt;&gt;’.</w:t>
+            </w:r>
+          </w:p>
+        </w:tc>
+        <w:tc>
+          <w:tcPr>
+            <w:tcW w:w="1134" w:type="dxa"/>
+          </w:tcPr>
+          <w:p>
+            <w:pPr>
+              <w:rPr>
+                <w:rFonts w:ascii="Arial" w:hAnsi="Arial" w:cs="Arial"/>
+                <w:bCs/>
+                <w:sz w:val="20"/>
+                <w:szCs w:val="20"/>
+              </w:rPr>
+            </w:pPr>
+            <w:r>
+              <w:rPr>
+                <w:rFonts w:ascii="Arial" w:hAnsi="Arial" w:cs="Arial"/>
+                <w:bCs/>
+                <w:sz w:val="20"/>
+                <w:szCs w:val="20"/>
+              </w:rPr>
+              <w:t>1.13</w:t>
+            </w:r>
           </w:p>
         </w:tc>
       </w:tr>
     </w:tbl>
     <w:p/>
     <w:p>
-      <w:r>
-        <w:fldChar w:fldCharType="begin"/>
-      </w:r>
-      <w:r>
-        <w:instrText xml:space="preserve"> TOC \o "3-3" \h \z \u \t "Título 1;1;Título 2;2" </w:instrText>
-      </w:r>
-      <w:r>
-        <w:fldChar w:fldCharType="separate"/>
-      </w:r>
-      <w:r>
-        <w:fldChar w:fldCharType="end"/>
-      </w:r>
+      <w:fldSimple w:instr=" TOC \o &quot;3-3&quot; \h \z \u \t &quot;Título 1;1;Título 2;2&quot; "/>
     </w:p>
     <w:p>
       <w:pPr>
@@ -3807,11 +3984,6 @@
     </w:p>
     <w:p>
       <w:pPr>
-        <w:jc w:val="center"/>
-      </w:pPr>
-    </w:p>
-    <w:p>
-      <w:pPr>
         <w:pStyle w:val="Ttulo1"/>
         <w:spacing w:line="480" w:lineRule="auto"/>
         <w:ind w:left="0"/>
@@ -3824,6 +3996,7 @@
         <w:rPr>
           <w:rFonts w:ascii="Arial" w:hAnsi="Arial" w:cs="Arial"/>
         </w:rPr>
+        <w:lastRenderedPageBreak/>
         <w:t>Introducción</w:t>
       </w:r>
       <w:bookmarkEnd w:id="1"/>
@@ -4288,6 +4461,27 @@
     </w:p>
     <w:p>
       <w:pPr>
+        <w:rPr>
+          <w:rFonts w:ascii="Arial" w:hAnsi="Arial" w:cs="Arial"/>
+          <w:bCs/>
+          <w:sz w:val="28"/>
+          <w:szCs w:val="26"/>
+          <w:lang w:val="es-MX"/>
+        </w:rPr>
+      </w:pPr>
+      <w:bookmarkStart w:id="5" w:name="_Toc90395295"/>
+      <w:r>
+        <w:rPr>
+          <w:rFonts w:ascii="Arial" w:hAnsi="Arial" w:cs="Arial"/>
+          <w:b/>
+          <w:bCs/>
+          <w:lang w:val="es-MX"/>
+        </w:rPr>
+        <w:br w:type="page"/>
+      </w:r>
+    </w:p>
+    <w:p>
+      <w:pPr>
         <w:pStyle w:val="Ttulo2"/>
         <w:rPr>
           <w:rFonts w:ascii="Arial" w:hAnsi="Arial" w:cs="Arial"/>
@@ -4297,7 +4491,6 @@
           <w:szCs w:val="22"/>
         </w:rPr>
       </w:pPr>
-      <w:bookmarkStart w:id="5" w:name="_Toc90395295"/>
       <w:r>
         <w:rPr>
           <w:rFonts w:ascii="Arial" w:hAnsi="Arial" w:cs="Arial"/>
@@ -4355,6 +4548,24 @@
     </w:p>
     <w:p>
       <w:pPr>
+        <w:rPr>
+          <w:rFonts w:ascii="Arial" w:eastAsiaTheme="majorEastAsia" w:hAnsi="Arial" w:cs="Arial"/>
+          <w:b/>
+          <w:sz w:val="32"/>
+          <w:szCs w:val="32"/>
+          <w:lang w:eastAsia="en-US"/>
+        </w:rPr>
+      </w:pPr>
+      <w:bookmarkStart w:id="7" w:name="_Toc90395297"/>
+      <w:r>
+        <w:rPr>
+          <w:rFonts w:ascii="Arial" w:hAnsi="Arial" w:cs="Arial"/>
+        </w:rPr>
+        <w:br w:type="page"/>
+      </w:r>
+    </w:p>
+    <w:p>
+      <w:pPr>
         <w:pStyle w:val="Ttulo1"/>
         <w:spacing w:line="480" w:lineRule="auto"/>
         <w:ind w:left="0"/>
@@ -4362,11 +4573,11 @@
           <w:rFonts w:ascii="Arial" w:hAnsi="Arial" w:cs="Arial"/>
         </w:rPr>
       </w:pPr>
-      <w:bookmarkStart w:id="7" w:name="_Toc90395297"/>
       <w:r>
         <w:rPr>
           <w:rFonts w:ascii="Arial" w:hAnsi="Arial" w:cs="Arial"/>
         </w:rPr>
+        <w:lastRenderedPageBreak/>
         <w:t xml:space="preserve">Descripción de </w:t>
       </w:r>
       <w:r>
@@ -4790,7 +5001,25 @@
                 <w:sz w:val="20"/>
                 <w:szCs w:val="20"/>
               </w:rPr>
-              <w:t>Disparador (trigger):</w:t>
+              <w:t>Disparador (</w:t>
+            </w:r>
+            <w:proofErr w:type="spellStart"/>
+            <w:r>
+              <w:rPr>
+                <w:rFonts w:ascii="Arial" w:hAnsi="Arial" w:cs="Arial"/>
+                <w:sz w:val="20"/>
+                <w:szCs w:val="20"/>
+              </w:rPr>
+              <w:t>trigger</w:t>
+            </w:r>
+            <w:proofErr w:type="spellEnd"/>
+            <w:r>
+              <w:rPr>
+                <w:rFonts w:ascii="Arial" w:hAnsi="Arial" w:cs="Arial"/>
+                <w:sz w:val="20"/>
+                <w:szCs w:val="20"/>
+              </w:rPr>
+              <w:t>):</w:t>
             </w:r>
           </w:p>
         </w:tc>
@@ -5010,7 +5239,7 @@
       </w:tr>
       <w:tr>
         <w:trPr>
-          <w:trHeight w:val="3221"/>
+          <w:trHeight w:val="2705"/>
         </w:trPr>
         <w:tc>
           <w:tcPr>
@@ -5498,97 +5727,97 @@
                 <w:sz w:val="20"/>
                 <w:szCs w:val="20"/>
               </w:rPr>
+              <w:t xml:space="preserve">       3.2 El sistema le muestra al usuario el formulario de correo electrónico para mandarle las instrucciones para recuperar la contraseña</w:t>
+            </w:r>
+          </w:p>
+          <w:p>
+            <w:pPr>
+              <w:cnfStyle w:val="000000100000" w:firstRow="0" w:lastRow="0" w:firstColumn="0" w:lastColumn="0" w:oddVBand="0" w:evenVBand="0" w:oddHBand="1" w:evenHBand="0" w:firstRowFirstColumn="0" w:firstRowLastColumn="0" w:lastRowFirstColumn="0" w:lastRowLastColumn="0"/>
+              <w:rPr>
+                <w:rFonts w:ascii="Arial" w:hAnsi="Arial" w:cs="Arial"/>
+                <w:sz w:val="20"/>
+                <w:szCs w:val="20"/>
+              </w:rPr>
+            </w:pPr>
+            <w:r>
+              <w:rPr>
+                <w:rFonts w:ascii="Arial" w:hAnsi="Arial" w:cs="Arial"/>
+                <w:sz w:val="20"/>
+                <w:szCs w:val="20"/>
+              </w:rPr>
+              <w:t xml:space="preserve">       3.3 El usuario introduce su correo electrónico</w:t>
+            </w:r>
+          </w:p>
+          <w:p>
+            <w:pPr>
+              <w:cnfStyle w:val="000000100000" w:firstRow="0" w:lastRow="0" w:firstColumn="0" w:lastColumn="0" w:oddVBand="0" w:evenVBand="0" w:oddHBand="1" w:evenHBand="0" w:firstRowFirstColumn="0" w:firstRowLastColumn="0" w:lastRowFirstColumn="0" w:lastRowLastColumn="0"/>
+              <w:rPr>
+                <w:rFonts w:ascii="Arial" w:hAnsi="Arial" w:cs="Arial"/>
+                <w:sz w:val="20"/>
+                <w:szCs w:val="20"/>
+              </w:rPr>
+            </w:pPr>
+            <w:r>
+              <w:rPr>
+                <w:rFonts w:ascii="Arial" w:hAnsi="Arial" w:cs="Arial"/>
+                <w:sz w:val="20"/>
+                <w:szCs w:val="20"/>
+              </w:rPr>
+              <w:t xml:space="preserve">       3.4 El usuario presiona el botón de “enviar”.</w:t>
+            </w:r>
+          </w:p>
+          <w:p>
+            <w:pPr>
+              <w:cnfStyle w:val="000000100000" w:firstRow="0" w:lastRow="0" w:firstColumn="0" w:lastColumn="0" w:oddVBand="0" w:evenVBand="0" w:oddHBand="1" w:evenHBand="0" w:firstRowFirstColumn="0" w:firstRowLastColumn="0" w:lastRowFirstColumn="0" w:lastRowLastColumn="0"/>
+              <w:rPr>
+                <w:rFonts w:ascii="Arial" w:hAnsi="Arial" w:cs="Arial"/>
+                <w:sz w:val="20"/>
+                <w:szCs w:val="20"/>
+              </w:rPr>
+            </w:pPr>
+            <w:r>
+              <w:rPr>
+                <w:rFonts w:ascii="Arial" w:hAnsi="Arial" w:cs="Arial"/>
+                <w:sz w:val="20"/>
+                <w:szCs w:val="20"/>
+              </w:rPr>
+              <w:t xml:space="preserve">       3.5 El sistema consulta con el manejador de base de datos si el correo existe en la base de datos.</w:t>
+            </w:r>
+          </w:p>
+          <w:p>
+            <w:pPr>
+              <w:cnfStyle w:val="000000100000" w:firstRow="0" w:lastRow="0" w:firstColumn="0" w:lastColumn="0" w:oddVBand="0" w:evenVBand="0" w:oddHBand="1" w:evenHBand="0" w:firstRowFirstColumn="0" w:firstRowLastColumn="0" w:lastRowFirstColumn="0" w:lastRowLastColumn="0"/>
+              <w:rPr>
+                <w:rFonts w:ascii="Arial" w:hAnsi="Arial" w:cs="Arial"/>
+                <w:sz w:val="20"/>
+                <w:szCs w:val="20"/>
+              </w:rPr>
+            </w:pPr>
+            <w:r>
+              <w:rPr>
+                <w:rFonts w:ascii="Arial" w:hAnsi="Arial" w:cs="Arial"/>
+                <w:sz w:val="20"/>
+                <w:szCs w:val="20"/>
+              </w:rPr>
+              <w:t xml:space="preserve">    3.6 El manejador de base de datos envía al sistema la confirmación de que si existe el correo</w:t>
+            </w:r>
+          </w:p>
+          <w:p>
+            <w:pPr>
+              <w:cnfStyle w:val="000000100000" w:firstRow="0" w:lastRow="0" w:firstColumn="0" w:lastColumn="0" w:oddVBand="0" w:evenVBand="0" w:oddHBand="1" w:evenHBand="0" w:firstRowFirstColumn="0" w:firstRowLastColumn="0" w:lastRowFirstColumn="0" w:lastRowLastColumn="0"/>
+              <w:rPr>
+                <w:rFonts w:ascii="Arial" w:hAnsi="Arial" w:cs="Arial"/>
+                <w:sz w:val="20"/>
+                <w:szCs w:val="20"/>
+              </w:rPr>
+            </w:pPr>
+            <w:r>
+              <w:rPr>
+                <w:rFonts w:ascii="Arial" w:hAnsi="Arial" w:cs="Arial"/>
+                <w:sz w:val="20"/>
+                <w:szCs w:val="20"/>
+              </w:rPr>
               <w:lastRenderedPageBreak/>
-              <w:t xml:space="preserve">       3.2 El sistema le muestra al usuario el formulario de correo electrónico para mandarle las instrucciones para recuperar la contraseña</w:t>
-            </w:r>
-          </w:p>
-          <w:p>
-            <w:pPr>
-              <w:cnfStyle w:val="000000100000" w:firstRow="0" w:lastRow="0" w:firstColumn="0" w:lastColumn="0" w:oddVBand="0" w:evenVBand="0" w:oddHBand="1" w:evenHBand="0" w:firstRowFirstColumn="0" w:firstRowLastColumn="0" w:lastRowFirstColumn="0" w:lastRowLastColumn="0"/>
-              <w:rPr>
-                <w:rFonts w:ascii="Arial" w:hAnsi="Arial" w:cs="Arial"/>
-                <w:sz w:val="20"/>
-                <w:szCs w:val="20"/>
-              </w:rPr>
-            </w:pPr>
-            <w:r>
-              <w:rPr>
-                <w:rFonts w:ascii="Arial" w:hAnsi="Arial" w:cs="Arial"/>
-                <w:sz w:val="20"/>
-                <w:szCs w:val="20"/>
-              </w:rPr>
-              <w:t xml:space="preserve">       3.3 El usuario introduce su correo electrónico</w:t>
-            </w:r>
-          </w:p>
-          <w:p>
-            <w:pPr>
-              <w:cnfStyle w:val="000000100000" w:firstRow="0" w:lastRow="0" w:firstColumn="0" w:lastColumn="0" w:oddVBand="0" w:evenVBand="0" w:oddHBand="1" w:evenHBand="0" w:firstRowFirstColumn="0" w:firstRowLastColumn="0" w:lastRowFirstColumn="0" w:lastRowLastColumn="0"/>
-              <w:rPr>
-                <w:rFonts w:ascii="Arial" w:hAnsi="Arial" w:cs="Arial"/>
-                <w:sz w:val="20"/>
-                <w:szCs w:val="20"/>
-              </w:rPr>
-            </w:pPr>
-            <w:r>
-              <w:rPr>
-                <w:rFonts w:ascii="Arial" w:hAnsi="Arial" w:cs="Arial"/>
-                <w:sz w:val="20"/>
-                <w:szCs w:val="20"/>
-              </w:rPr>
-              <w:t xml:space="preserve">       3.4 El usuario presiona el botón de “enviar”.</w:t>
-            </w:r>
-          </w:p>
-          <w:p>
-            <w:pPr>
-              <w:cnfStyle w:val="000000100000" w:firstRow="0" w:lastRow="0" w:firstColumn="0" w:lastColumn="0" w:oddVBand="0" w:evenVBand="0" w:oddHBand="1" w:evenHBand="0" w:firstRowFirstColumn="0" w:firstRowLastColumn="0" w:lastRowFirstColumn="0" w:lastRowLastColumn="0"/>
-              <w:rPr>
-                <w:rFonts w:ascii="Arial" w:hAnsi="Arial" w:cs="Arial"/>
-                <w:sz w:val="20"/>
-                <w:szCs w:val="20"/>
-              </w:rPr>
-            </w:pPr>
-            <w:r>
-              <w:rPr>
-                <w:rFonts w:ascii="Arial" w:hAnsi="Arial" w:cs="Arial"/>
-                <w:sz w:val="20"/>
-                <w:szCs w:val="20"/>
-              </w:rPr>
-              <w:t xml:space="preserve">       3.5 El sistema consulta con el manejador de base de datos si el correo existe en la base de datos.</w:t>
-            </w:r>
-          </w:p>
-          <w:p>
-            <w:pPr>
-              <w:cnfStyle w:val="000000100000" w:firstRow="0" w:lastRow="0" w:firstColumn="0" w:lastColumn="0" w:oddVBand="0" w:evenVBand="0" w:oddHBand="1" w:evenHBand="0" w:firstRowFirstColumn="0" w:firstRowLastColumn="0" w:lastRowFirstColumn="0" w:lastRowLastColumn="0"/>
-              <w:rPr>
-                <w:rFonts w:ascii="Arial" w:hAnsi="Arial" w:cs="Arial"/>
-                <w:sz w:val="20"/>
-                <w:szCs w:val="20"/>
-              </w:rPr>
-            </w:pPr>
-            <w:r>
-              <w:rPr>
-                <w:rFonts w:ascii="Arial" w:hAnsi="Arial" w:cs="Arial"/>
-                <w:sz w:val="20"/>
-                <w:szCs w:val="20"/>
-              </w:rPr>
-              <w:t xml:space="preserve">    3.6 El manejador de base de datos envía al sistema la confirmación de que si existe el correo</w:t>
-            </w:r>
-          </w:p>
-          <w:p>
-            <w:pPr>
-              <w:cnfStyle w:val="000000100000" w:firstRow="0" w:lastRow="0" w:firstColumn="0" w:lastColumn="0" w:oddVBand="0" w:evenVBand="0" w:oddHBand="1" w:evenHBand="0" w:firstRowFirstColumn="0" w:firstRowLastColumn="0" w:lastRowFirstColumn="0" w:lastRowLastColumn="0"/>
-              <w:rPr>
-                <w:rFonts w:ascii="Arial" w:hAnsi="Arial" w:cs="Arial"/>
-                <w:sz w:val="20"/>
-                <w:szCs w:val="20"/>
-              </w:rPr>
-            </w:pPr>
-            <w:r>
-              <w:rPr>
-                <w:rFonts w:ascii="Arial" w:hAnsi="Arial" w:cs="Arial"/>
-                <w:sz w:val="20"/>
-                <w:szCs w:val="20"/>
-              </w:rPr>
               <w:t xml:space="preserve">    3.7 El sistema envía al correo dado por el actor la información correspondiente para que recupere su contraseña</w:t>
             </w:r>
           </w:p>
@@ -5721,7 +5950,6 @@
                 <w:sz w:val="20"/>
                 <w:szCs w:val="20"/>
               </w:rPr>
-              <w:lastRenderedPageBreak/>
               <w:t>Prioridad</w:t>
             </w:r>
           </w:p>
@@ -5822,6 +6050,25 @@
       </w:tr>
     </w:tbl>
     <w:p/>
+    <w:p>
+      <w:pPr>
+        <w:rPr>
+          <w:rFonts w:ascii="Arial" w:hAnsi="Arial" w:cs="Arial"/>
+          <w:bCs/>
+          <w:sz w:val="28"/>
+          <w:szCs w:val="26"/>
+        </w:rPr>
+      </w:pPr>
+      <w:bookmarkStart w:id="10" w:name="_Toc90395299"/>
+      <w:r>
+        <w:rPr>
+          <w:rFonts w:ascii="Arial" w:hAnsi="Arial" w:cs="Arial"/>
+          <w:b/>
+          <w:bCs/>
+        </w:rPr>
+        <w:br w:type="page"/>
+      </w:r>
+    </w:p>
     <w:p>
       <w:pPr>
         <w:pStyle w:val="Ttulo2"/>
@@ -5840,13 +6087,13 @@
           <w:bCs/>
         </w:rPr>
       </w:pPr>
-      <w:bookmarkStart w:id="10" w:name="_Toc90395299"/>
       <w:r>
         <w:rPr>
           <w:rFonts w:ascii="Arial" w:hAnsi="Arial" w:cs="Arial"/>
           <w:b w:val="0"/>
           <w:bCs/>
         </w:rPr>
+        <w:lastRenderedPageBreak/>
         <w:t>Casos de uso de la función ‘Registros</w:t>
       </w:r>
       <w:bookmarkEnd w:id="10"/>
@@ -6227,7 +6474,25 @@
                 <w:sz w:val="20"/>
                 <w:szCs w:val="20"/>
               </w:rPr>
-              <w:t>Disparador (trigger):</w:t>
+              <w:t>Disparador (</w:t>
+            </w:r>
+            <w:proofErr w:type="spellStart"/>
+            <w:r>
+              <w:rPr>
+                <w:rFonts w:ascii="Arial" w:hAnsi="Arial" w:cs="Arial"/>
+                <w:sz w:val="20"/>
+                <w:szCs w:val="20"/>
+              </w:rPr>
+              <w:t>trigger</w:t>
+            </w:r>
+            <w:proofErr w:type="spellEnd"/>
+            <w:r>
+              <w:rPr>
+                <w:rFonts w:ascii="Arial" w:hAnsi="Arial" w:cs="Arial"/>
+                <w:sz w:val="20"/>
+                <w:szCs w:val="20"/>
+              </w:rPr>
+              <w:t>):</w:t>
             </w:r>
           </w:p>
         </w:tc>
@@ -6387,7 +6652,7 @@
       <w:tr>
         <w:trPr>
           <w:cnfStyle w:val="000000100000" w:firstRow="0" w:lastRow="0" w:firstColumn="0" w:lastColumn="0" w:oddVBand="0" w:evenVBand="0" w:oddHBand="1" w:evenHBand="0" w:firstRowFirstColumn="0" w:firstRowLastColumn="0" w:lastRowFirstColumn="0" w:lastRowLastColumn="0"/>
-          <w:trHeight w:val="2834"/>
+          <w:trHeight w:val="2340"/>
         </w:trPr>
         <w:tc>
           <w:tcPr>
@@ -6612,6 +6877,9 @@
         </w:tc>
       </w:tr>
       <w:tr>
+        <w:trPr>
+          <w:trHeight w:val="3766"/>
+        </w:trPr>
         <w:tc>
           <w:tcPr>
             <w:cnfStyle w:val="001000000000" w:firstRow="0" w:lastRow="0" w:firstColumn="1" w:lastColumn="0" w:oddVBand="0" w:evenVBand="0" w:oddHBand="0" w:evenHBand="0" w:firstRowFirstColumn="0" w:firstRowLastColumn="0" w:lastRowFirstColumn="0" w:lastRowLastColumn="0"/>
@@ -6673,7 +6941,6 @@
                 <w:sz w:val="20"/>
                 <w:szCs w:val="20"/>
               </w:rPr>
-              <w:lastRenderedPageBreak/>
               <w:t xml:space="preserve">       3.1 El actor ingresa los datos para iniciar sesión. (Correo o nombre de usuario y contraseña.</w:t>
             </w:r>
           </w:p>
@@ -6866,16 +7133,6 @@
               </w:rPr>
               <w:t xml:space="preserve">       6.3 Regresa a 3.</w:t>
             </w:r>
-          </w:p>
-          <w:p>
-            <w:pPr>
-              <w:cnfStyle w:val="000000000000" w:firstRow="0" w:lastRow="0" w:firstColumn="0" w:lastColumn="0" w:oddVBand="0" w:evenVBand="0" w:oddHBand="0" w:evenHBand="0" w:firstRowFirstColumn="0" w:firstRowLastColumn="0" w:lastRowFirstColumn="0" w:lastRowLastColumn="0"/>
-              <w:rPr>
-                <w:rFonts w:ascii="Arial" w:hAnsi="Arial" w:cs="Arial"/>
-                <w:sz w:val="20"/>
-                <w:szCs w:val="20"/>
-              </w:rPr>
-            </w:pPr>
           </w:p>
         </w:tc>
       </w:tr>
@@ -6886,6 +7143,25 @@
           <w:tab w:val="left" w:pos="6086"/>
         </w:tabs>
       </w:pPr>
+    </w:p>
+    <w:p>
+      <w:pPr>
+        <w:rPr>
+          <w:rFonts w:ascii="Arial" w:hAnsi="Arial" w:cs="Arial"/>
+          <w:bCs/>
+          <w:sz w:val="28"/>
+          <w:szCs w:val="26"/>
+        </w:rPr>
+      </w:pPr>
+      <w:bookmarkStart w:id="11" w:name="_Toc90395300"/>
+      <w:r>
+        <w:rPr>
+          <w:rFonts w:ascii="Arial" w:hAnsi="Arial" w:cs="Arial"/>
+          <w:b/>
+          <w:bCs/>
+        </w:rPr>
+        <w:br w:type="page"/>
+      </w:r>
     </w:p>
     <w:p>
       <w:pPr>
@@ -6905,13 +7181,13 @@
           <w:bCs/>
         </w:rPr>
       </w:pPr>
-      <w:bookmarkStart w:id="11" w:name="_Toc90395300"/>
       <w:r>
         <w:rPr>
           <w:rFonts w:ascii="Arial" w:hAnsi="Arial" w:cs="Arial"/>
           <w:b w:val="0"/>
           <w:bCs/>
         </w:rPr>
+        <w:lastRenderedPageBreak/>
         <w:t>Casos de uso de la función ‘Buscar un producto’</w:t>
       </w:r>
       <w:bookmarkEnd w:id="11"/>
@@ -7364,7 +7640,25 @@
                 <w:sz w:val="20"/>
                 <w:szCs w:val="20"/>
               </w:rPr>
-              <w:t>Disparador (trigger):</w:t>
+              <w:t>Disparador (</w:t>
+            </w:r>
+            <w:proofErr w:type="spellStart"/>
+            <w:r>
+              <w:rPr>
+                <w:rFonts w:ascii="Arial" w:hAnsi="Arial" w:cs="Arial"/>
+                <w:sz w:val="20"/>
+                <w:szCs w:val="20"/>
+              </w:rPr>
+              <w:t>trigger</w:t>
+            </w:r>
+            <w:proofErr w:type="spellEnd"/>
+            <w:r>
+              <w:rPr>
+                <w:rFonts w:ascii="Arial" w:hAnsi="Arial" w:cs="Arial"/>
+                <w:sz w:val="20"/>
+                <w:szCs w:val="20"/>
+              </w:rPr>
+              <w:t>):</w:t>
             </w:r>
           </w:p>
         </w:tc>
@@ -7394,7 +7688,25 @@
                 <w:sz w:val="20"/>
                 <w:szCs w:val="20"/>
               </w:rPr>
-              <w:t>El cliente presiona enter del teclado del equipo de cómputo o presiona el botón “buscar”.</w:t>
+              <w:t xml:space="preserve">El cliente presiona </w:t>
+            </w:r>
+            <w:proofErr w:type="spellStart"/>
+            <w:r>
+              <w:rPr>
+                <w:rFonts w:ascii="Arial" w:hAnsi="Arial" w:cs="Arial"/>
+                <w:sz w:val="20"/>
+                <w:szCs w:val="20"/>
+              </w:rPr>
+              <w:t>enter</w:t>
+            </w:r>
+            <w:proofErr w:type="spellEnd"/>
+            <w:r>
+              <w:rPr>
+                <w:rFonts w:ascii="Arial" w:hAnsi="Arial" w:cs="Arial"/>
+                <w:sz w:val="20"/>
+                <w:szCs w:val="20"/>
+              </w:rPr>
+              <w:t xml:space="preserve"> del teclado del equipo de cómputo o presiona el botón “buscar”.</w:t>
             </w:r>
           </w:p>
         </w:tc>
@@ -7462,6 +7774,14 @@
               </w:rPr>
               <w:t>No hay ninguna precondición si solo se busca el producto</w:t>
             </w:r>
+            <w:r>
+              <w:rPr>
+                <w:rFonts w:ascii="Arial" w:hAnsi="Arial" w:cs="Arial"/>
+                <w:sz w:val="20"/>
+                <w:szCs w:val="20"/>
+              </w:rPr>
+              <w:t>, este proceso sirve sin sesión o con sesión.</w:t>
+            </w:r>
           </w:p>
         </w:tc>
       </w:tr>
@@ -7531,7 +7851,7 @@
       <w:tr>
         <w:trPr>
           <w:cnfStyle w:val="000000100000" w:firstRow="0" w:lastRow="0" w:firstColumn="0" w:lastColumn="0" w:oddVBand="0" w:evenVBand="0" w:oddHBand="1" w:evenHBand="0" w:firstRowFirstColumn="0" w:firstRowLastColumn="0" w:lastRowFirstColumn="0" w:lastRowLastColumn="0"/>
-          <w:trHeight w:val="3221"/>
+          <w:trHeight w:val="2558"/>
         </w:trPr>
         <w:tc>
           <w:tcPr>
@@ -7668,7 +7988,25 @@
                 <w:sz w:val="20"/>
                 <w:szCs w:val="20"/>
               </w:rPr>
-              <w:t>El usuario presiona la tecla ‘enter’ del teclado o presiona en el botón de buscar.</w:t>
+              <w:t>El usuario presiona la tecla ‘</w:t>
+            </w:r>
+            <w:proofErr w:type="spellStart"/>
+            <w:r>
+              <w:rPr>
+                <w:rFonts w:ascii="Arial" w:hAnsi="Arial" w:cs="Arial"/>
+                <w:sz w:val="20"/>
+                <w:szCs w:val="20"/>
+              </w:rPr>
+              <w:t>enter</w:t>
+            </w:r>
+            <w:proofErr w:type="spellEnd"/>
+            <w:r>
+              <w:rPr>
+                <w:rFonts w:ascii="Arial" w:hAnsi="Arial" w:cs="Arial"/>
+                <w:sz w:val="20"/>
+                <w:szCs w:val="20"/>
+              </w:rPr>
+              <w:t>’ del teclado o presiona en el botón de buscar.</w:t>
             </w:r>
           </w:p>
           <w:p>
@@ -7803,6 +8141,192 @@
                 <w:sz w:val="20"/>
                 <w:szCs w:val="20"/>
               </w:rPr>
+              <w:t>En el punto 1 puede suceder lo siguiente:</w:t>
+            </w:r>
+          </w:p>
+          <w:p>
+            <w:pPr>
+              <w:pStyle w:val="Prrafodelista"/>
+              <w:numPr>
+                <w:ilvl w:val="1"/>
+                <w:numId w:val="39"/>
+              </w:numPr>
+              <w:spacing w:line="240" w:lineRule="auto"/>
+              <w:cnfStyle w:val="000000000000" w:firstRow="0" w:lastRow="0" w:firstColumn="0" w:lastColumn="0" w:oddVBand="0" w:evenVBand="0" w:oddHBand="0" w:evenHBand="0" w:firstRowFirstColumn="0" w:firstRowLastColumn="0" w:lastRowFirstColumn="0" w:lastRowLastColumn="0"/>
+              <w:rPr>
+                <w:rFonts w:ascii="Arial" w:hAnsi="Arial" w:cs="Arial"/>
+                <w:sz w:val="20"/>
+                <w:szCs w:val="20"/>
+              </w:rPr>
+            </w:pPr>
+            <w:r>
+              <w:rPr>
+                <w:rFonts w:ascii="Arial" w:hAnsi="Arial" w:cs="Arial"/>
+                <w:sz w:val="20"/>
+                <w:szCs w:val="20"/>
+              </w:rPr>
+              <w:t>Si el usuario no inicia sesión o no se registra, continua con el punto 2.</w:t>
+            </w:r>
+          </w:p>
+          <w:p>
+            <w:pPr>
+              <w:pStyle w:val="Prrafodelista"/>
+              <w:numPr>
+                <w:ilvl w:val="1"/>
+                <w:numId w:val="39"/>
+              </w:numPr>
+              <w:cnfStyle w:val="000000000000" w:firstRow="0" w:lastRow="0" w:firstColumn="0" w:lastColumn="0" w:oddVBand="0" w:evenVBand="0" w:oddHBand="0" w:evenHBand="0" w:firstRowFirstColumn="0" w:firstRowLastColumn="0" w:lastRowFirstColumn="0" w:lastRowLastColumn="0"/>
+              <w:rPr>
+                <w:rFonts w:ascii="Arial" w:hAnsi="Arial" w:cs="Arial"/>
+                <w:sz w:val="20"/>
+                <w:szCs w:val="20"/>
+              </w:rPr>
+            </w:pPr>
+            <w:r>
+              <w:rPr>
+                <w:rFonts w:ascii="Arial" w:hAnsi="Arial" w:cs="Arial"/>
+                <w:sz w:val="20"/>
+                <w:szCs w:val="20"/>
+              </w:rPr>
+              <w:t>Si quiere</w:t>
+            </w:r>
+            <w:r>
+              <w:rPr>
+                <w:rFonts w:ascii="Arial" w:hAnsi="Arial" w:cs="Arial"/>
+                <w:sz w:val="20"/>
+                <w:szCs w:val="20"/>
+              </w:rPr>
+              <w:t xml:space="preserve"> iniciar sesión</w:t>
+            </w:r>
+            <w:r>
+              <w:rPr>
+                <w:rFonts w:ascii="Arial" w:hAnsi="Arial" w:cs="Arial"/>
+                <w:sz w:val="20"/>
+                <w:szCs w:val="20"/>
+              </w:rPr>
+              <w:t>,</w:t>
+            </w:r>
+            <w:r>
+              <w:rPr>
+                <w:rFonts w:ascii="Arial" w:hAnsi="Arial" w:cs="Arial"/>
+                <w:sz w:val="20"/>
+                <w:szCs w:val="20"/>
+              </w:rPr>
+              <w:t xml:space="preserve"> &lt;&lt;</w:t>
+            </w:r>
+            <w:proofErr w:type="spellStart"/>
+            <w:r>
+              <w:rPr>
+                <w:rFonts w:ascii="Arial" w:hAnsi="Arial" w:cs="Arial"/>
+                <w:sz w:val="20"/>
+                <w:szCs w:val="20"/>
+              </w:rPr>
+              <w:t>include</w:t>
+            </w:r>
+            <w:proofErr w:type="spellEnd"/>
+            <w:r>
+              <w:rPr>
+                <w:rFonts w:ascii="Arial" w:hAnsi="Arial" w:cs="Arial"/>
+                <w:sz w:val="20"/>
+                <w:szCs w:val="20"/>
+              </w:rPr>
+              <w:t xml:space="preserve">&gt;&gt; caso de uso de la función </w:t>
+            </w:r>
+            <w:r>
+              <w:rPr>
+                <w:rFonts w:ascii="Arial" w:hAnsi="Arial" w:cs="Arial"/>
+                <w:sz w:val="20"/>
+                <w:szCs w:val="20"/>
+              </w:rPr>
+              <w:t>‘</w:t>
+            </w:r>
+            <w:r>
+              <w:rPr>
+                <w:rFonts w:ascii="Arial" w:hAnsi="Arial" w:cs="Arial"/>
+                <w:sz w:val="20"/>
+                <w:szCs w:val="20"/>
+              </w:rPr>
+              <w:t>inicio de sesión</w:t>
+            </w:r>
+            <w:r>
+              <w:rPr>
+                <w:rFonts w:ascii="Arial" w:hAnsi="Arial" w:cs="Arial"/>
+                <w:sz w:val="20"/>
+                <w:szCs w:val="20"/>
+              </w:rPr>
+              <w:t>’. Después deberá pasar al punto 2.</w:t>
+            </w:r>
+          </w:p>
+          <w:p>
+            <w:pPr>
+              <w:pStyle w:val="Prrafodelista"/>
+              <w:numPr>
+                <w:ilvl w:val="1"/>
+                <w:numId w:val="39"/>
+              </w:numPr>
+              <w:spacing w:line="240" w:lineRule="auto"/>
+              <w:cnfStyle w:val="000000000000" w:firstRow="0" w:lastRow="0" w:firstColumn="0" w:lastColumn="0" w:oddVBand="0" w:evenVBand="0" w:oddHBand="0" w:evenHBand="0" w:firstRowFirstColumn="0" w:firstRowLastColumn="0" w:lastRowFirstColumn="0" w:lastRowLastColumn="0"/>
+              <w:rPr>
+                <w:rFonts w:ascii="Arial" w:hAnsi="Arial" w:cs="Arial"/>
+                <w:sz w:val="20"/>
+                <w:szCs w:val="20"/>
+              </w:rPr>
+            </w:pPr>
+            <w:r>
+              <w:rPr>
+                <w:rFonts w:ascii="Arial" w:hAnsi="Arial" w:cs="Arial"/>
+                <w:sz w:val="20"/>
+                <w:szCs w:val="20"/>
+              </w:rPr>
+              <w:t>Si quiere registrarse, &lt;&lt;</w:t>
+            </w:r>
+            <w:proofErr w:type="spellStart"/>
+            <w:r>
+              <w:rPr>
+                <w:rFonts w:ascii="Arial" w:hAnsi="Arial" w:cs="Arial"/>
+                <w:sz w:val="20"/>
+                <w:szCs w:val="20"/>
+              </w:rPr>
+              <w:t>include</w:t>
+            </w:r>
+            <w:proofErr w:type="spellEnd"/>
+            <w:r>
+              <w:rPr>
+                <w:rFonts w:ascii="Arial" w:hAnsi="Arial" w:cs="Arial"/>
+                <w:sz w:val="20"/>
+                <w:szCs w:val="20"/>
+              </w:rPr>
+              <w:t>&gt;&gt; caso de uso de la función ‘registro’. Después deberá pasar al punto 2.</w:t>
+            </w:r>
+          </w:p>
+          <w:p>
+            <w:pPr>
+              <w:pStyle w:val="Prrafodelista"/>
+              <w:spacing w:line="240" w:lineRule="auto"/>
+              <w:ind w:left="792"/>
+              <w:cnfStyle w:val="000000000000" w:firstRow="0" w:lastRow="0" w:firstColumn="0" w:lastColumn="0" w:oddVBand="0" w:evenVBand="0" w:oddHBand="0" w:evenHBand="0" w:firstRowFirstColumn="0" w:firstRowLastColumn="0" w:lastRowFirstColumn="0" w:lastRowLastColumn="0"/>
+              <w:rPr>
+                <w:rFonts w:ascii="Arial" w:hAnsi="Arial" w:cs="Arial"/>
+                <w:sz w:val="20"/>
+                <w:szCs w:val="20"/>
+              </w:rPr>
+            </w:pPr>
+          </w:p>
+          <w:p>
+            <w:pPr>
+              <w:cnfStyle w:val="000000000000" w:firstRow="0" w:lastRow="0" w:firstColumn="0" w:lastColumn="0" w:oddVBand="0" w:evenVBand="0" w:oddHBand="0" w:evenHBand="0" w:firstRowFirstColumn="0" w:firstRowLastColumn="0" w:lastRowFirstColumn="0" w:lastRowLastColumn="0"/>
+              <w:rPr>
+                <w:rFonts w:ascii="Arial" w:hAnsi="Arial" w:cs="Arial"/>
+                <w:sz w:val="20"/>
+                <w:szCs w:val="20"/>
+              </w:rPr>
+            </w:pPr>
+            <w:r>
+              <w:rPr>
+                <w:rFonts w:ascii="Arial" w:hAnsi="Arial" w:cs="Arial"/>
+                <w:sz w:val="20"/>
+                <w:szCs w:val="20"/>
+              </w:rPr>
               <w:t>En el punto 7, en caso de que no se encuentre ningún producto de acuerdo con la palabra ingresada, se hará lo siguiente:</w:t>
             </w:r>
           </w:p>
@@ -7827,7 +8351,6 @@
                 <w:sz w:val="20"/>
                 <w:szCs w:val="20"/>
               </w:rPr>
-              <w:lastRenderedPageBreak/>
               <w:t>El sistema indicará “No hay productos relacionados” y aparecerá una sección con productos recomendados.</w:t>
             </w:r>
           </w:p>
@@ -7864,7 +8387,6 @@
                 <w:sz w:val="20"/>
                 <w:szCs w:val="20"/>
               </w:rPr>
-              <w:lastRenderedPageBreak/>
               <w:t>Prioridad:</w:t>
             </w:r>
           </w:p>
@@ -7953,6 +8475,8 @@
             <w:r>
               <w:rPr>
                 <w:rFonts w:ascii="Arial" w:hAnsi="Arial" w:cs="Arial"/>
+                <w:sz w:val="20"/>
+                <w:szCs w:val="20"/>
               </w:rPr>
               <w:t>Uso ilimitado durante las 24 horas del día y disponible los 7 días de la semana.</w:t>
             </w:r>
@@ -7962,6 +8486,25 @@
     </w:tbl>
     <w:p/>
     <w:p/>
+    <w:p>
+      <w:pPr>
+        <w:rPr>
+          <w:rFonts w:ascii="Arial" w:hAnsi="Arial" w:cs="Arial"/>
+          <w:bCs/>
+          <w:sz w:val="28"/>
+          <w:szCs w:val="26"/>
+        </w:rPr>
+      </w:pPr>
+      <w:bookmarkStart w:id="12" w:name="_Toc90395301"/>
+      <w:r>
+        <w:rPr>
+          <w:rFonts w:ascii="Arial" w:hAnsi="Arial" w:cs="Arial"/>
+          <w:b/>
+          <w:bCs/>
+        </w:rPr>
+        <w:br w:type="page"/>
+      </w:r>
+    </w:p>
     <w:p>
       <w:pPr>
         <w:pStyle w:val="Ttulo2"/>
@@ -7980,13 +8523,13 @@
           <w:bCs/>
         </w:rPr>
       </w:pPr>
-      <w:bookmarkStart w:id="12" w:name="_Toc90395301"/>
       <w:r>
         <w:rPr>
           <w:rFonts w:ascii="Arial" w:hAnsi="Arial" w:cs="Arial"/>
           <w:b w:val="0"/>
           <w:bCs/>
         </w:rPr>
+        <w:lastRenderedPageBreak/>
         <w:t xml:space="preserve">Casos de uso de la función </w:t>
       </w:r>
       <w:r>
@@ -8387,7 +8930,25 @@
                 <w:sz w:val="20"/>
                 <w:szCs w:val="20"/>
               </w:rPr>
-              <w:t>Disparador (trigger):</w:t>
+              <w:t>Disparador (</w:t>
+            </w:r>
+            <w:proofErr w:type="spellStart"/>
+            <w:r>
+              <w:rPr>
+                <w:rFonts w:ascii="Arial" w:hAnsi="Arial" w:cs="Arial"/>
+                <w:sz w:val="20"/>
+                <w:szCs w:val="20"/>
+              </w:rPr>
+              <w:t>trigger</w:t>
+            </w:r>
+            <w:proofErr w:type="spellEnd"/>
+            <w:r>
+              <w:rPr>
+                <w:rFonts w:ascii="Arial" w:hAnsi="Arial" w:cs="Arial"/>
+                <w:sz w:val="20"/>
+                <w:szCs w:val="20"/>
+              </w:rPr>
+              <w:t>):</w:t>
             </w:r>
           </w:p>
         </w:tc>
@@ -8519,7 +9080,7 @@
       <w:tr>
         <w:trPr>
           <w:cnfStyle w:val="000000100000" w:firstRow="0" w:lastRow="0" w:firstColumn="0" w:lastColumn="0" w:oddVBand="0" w:evenVBand="0" w:oddHBand="1" w:evenHBand="0" w:firstRowFirstColumn="0" w:firstRowLastColumn="0" w:lastRowFirstColumn="0" w:lastRowLastColumn="0"/>
-          <w:trHeight w:val="1891"/>
+          <w:trHeight w:val="1399"/>
         </w:trPr>
         <w:tc>
           <w:tcPr>
@@ -8996,6 +9557,25 @@
     <w:p/>
     <w:p>
       <w:pPr>
+        <w:rPr>
+          <w:rFonts w:ascii="Arial" w:hAnsi="Arial" w:cs="Arial"/>
+          <w:bCs/>
+          <w:sz w:val="28"/>
+          <w:szCs w:val="26"/>
+        </w:rPr>
+      </w:pPr>
+      <w:bookmarkStart w:id="13" w:name="_Toc90395302"/>
+      <w:r>
+        <w:rPr>
+          <w:rFonts w:ascii="Arial" w:hAnsi="Arial" w:cs="Arial"/>
+          <w:b/>
+          <w:bCs/>
+        </w:rPr>
+        <w:br w:type="page"/>
+      </w:r>
+    </w:p>
+    <w:p>
+      <w:pPr>
         <w:pStyle w:val="Ttulo2"/>
         <w:numPr>
           <w:ilvl w:val="0"/>
@@ -9012,7 +9592,6 @@
           <w:bCs/>
         </w:rPr>
       </w:pPr>
-      <w:bookmarkStart w:id="13" w:name="_Toc90395302"/>
       <w:r>
         <w:rPr>
           <w:rFonts w:ascii="Arial" w:hAnsi="Arial" w:cs="Arial"/>
@@ -9020,7 +9599,23 @@
           <w:bCs/>
         </w:rPr>
         <w:lastRenderedPageBreak/>
-        <w:t>Casos de uso de la función ‘Comentarios’</w:t>
+        <w:t>Casos de uso de la función ‘Comentarios</w:t>
+      </w:r>
+      <w:r>
+        <w:rPr>
+          <w:rFonts w:ascii="Arial" w:hAnsi="Arial" w:cs="Arial"/>
+          <w:b w:val="0"/>
+          <w:bCs/>
+        </w:rPr>
+        <w:t xml:space="preserve"> del producto</w:t>
+      </w:r>
+      <w:r>
+        <w:rPr>
+          <w:rFonts w:ascii="Arial" w:hAnsi="Arial" w:cs="Arial"/>
+          <w:b w:val="0"/>
+          <w:bCs/>
+        </w:rPr>
+        <w:t>’</w:t>
       </w:r>
       <w:bookmarkEnd w:id="13"/>
     </w:p>
@@ -9100,7 +9695,25 @@
               <w:rPr>
                 <w:rFonts w:ascii="Arial" w:hAnsi="Arial" w:cs="Arial"/>
               </w:rPr>
-              <w:t xml:space="preserve"> - Comentarios</w:t>
+              <w:t xml:space="preserve"> </w:t>
+            </w:r>
+            <w:r>
+              <w:rPr>
+                <w:rFonts w:ascii="Arial" w:hAnsi="Arial" w:cs="Arial"/>
+              </w:rPr>
+              <w:t>–</w:t>
+            </w:r>
+            <w:r>
+              <w:rPr>
+                <w:rFonts w:ascii="Arial" w:hAnsi="Arial" w:cs="Arial"/>
+              </w:rPr>
+              <w:t xml:space="preserve"> Comentarios</w:t>
+            </w:r>
+            <w:r>
+              <w:rPr>
+                <w:rFonts w:ascii="Arial" w:hAnsi="Arial" w:cs="Arial"/>
+              </w:rPr>
+              <w:t xml:space="preserve"> del producto</w:t>
             </w:r>
           </w:p>
         </w:tc>
@@ -9142,11 +9755,15 @@
               <w:cnfStyle w:val="000000100000" w:firstRow="0" w:lastRow="0" w:firstColumn="0" w:lastColumn="0" w:oddVBand="0" w:evenVBand="0" w:oddHBand="1" w:evenHBand="0" w:firstRowFirstColumn="0" w:firstRowLastColumn="0" w:lastRowFirstColumn="0" w:lastRowLastColumn="0"/>
               <w:rPr>
                 <w:rFonts w:ascii="Arial" w:hAnsi="Arial" w:cs="Arial"/>
-              </w:rPr>
-            </w:pPr>
-            <w:r>
-              <w:rPr>
-                <w:rFonts w:ascii="Arial" w:hAnsi="Arial" w:cs="Arial"/>
+                <w:sz w:val="20"/>
+                <w:szCs w:val="20"/>
+              </w:rPr>
+            </w:pPr>
+            <w:r>
+              <w:rPr>
+                <w:rFonts w:ascii="Arial" w:hAnsi="Arial" w:cs="Arial"/>
+                <w:sz w:val="20"/>
+                <w:szCs w:val="20"/>
               </w:rPr>
               <w:t>“Nombre del cliente”</w:t>
             </w:r>
@@ -9187,11 +9804,15 @@
               <w:cnfStyle w:val="000000000000" w:firstRow="0" w:lastRow="0" w:firstColumn="0" w:lastColumn="0" w:oddVBand="0" w:evenVBand="0" w:oddHBand="0" w:evenHBand="0" w:firstRowFirstColumn="0" w:firstRowLastColumn="0" w:lastRowFirstColumn="0" w:lastRowLastColumn="0"/>
               <w:rPr>
                 <w:rFonts w:ascii="Arial" w:hAnsi="Arial" w:cs="Arial"/>
-              </w:rPr>
-            </w:pPr>
-            <w:r>
-              <w:rPr>
-                <w:rFonts w:ascii="Arial" w:hAnsi="Arial" w:cs="Arial"/>
+                <w:sz w:val="20"/>
+                <w:szCs w:val="20"/>
+              </w:rPr>
+            </w:pPr>
+            <w:r>
+              <w:rPr>
+                <w:rFonts w:ascii="Arial" w:hAnsi="Arial" w:cs="Arial"/>
+                <w:sz w:val="20"/>
+                <w:szCs w:val="20"/>
               </w:rPr>
               <w:t>“Fecha del comentario”</w:t>
             </w:r>
@@ -9235,11 +9856,15 @@
               <w:cnfStyle w:val="000000100000" w:firstRow="0" w:lastRow="0" w:firstColumn="0" w:lastColumn="0" w:oddVBand="0" w:evenVBand="0" w:oddHBand="1" w:evenHBand="0" w:firstRowFirstColumn="0" w:firstRowLastColumn="0" w:lastRowFirstColumn="0" w:lastRowLastColumn="0"/>
               <w:rPr>
                 <w:rFonts w:ascii="Arial" w:hAnsi="Arial" w:cs="Arial"/>
-              </w:rPr>
-            </w:pPr>
-            <w:r>
-              <w:rPr>
-                <w:rFonts w:ascii="Arial" w:hAnsi="Arial" w:cs="Arial"/>
+                <w:sz w:val="20"/>
+                <w:szCs w:val="20"/>
+              </w:rPr>
+            </w:pPr>
+            <w:r>
+              <w:rPr>
+                <w:rFonts w:ascii="Arial" w:hAnsi="Arial" w:cs="Arial"/>
+                <w:sz w:val="20"/>
+                <w:szCs w:val="20"/>
               </w:rPr>
               <w:t>Cliente, Administrador</w:t>
             </w:r>
@@ -9280,11 +9905,15 @@
               <w:cnfStyle w:val="000000000000" w:firstRow="0" w:lastRow="0" w:firstColumn="0" w:lastColumn="0" w:oddVBand="0" w:evenVBand="0" w:oddHBand="0" w:evenHBand="0" w:firstRowFirstColumn="0" w:firstRowLastColumn="0" w:lastRowFirstColumn="0" w:lastRowLastColumn="0"/>
               <w:rPr>
                 <w:rFonts w:ascii="Arial" w:hAnsi="Arial" w:cs="Arial"/>
-              </w:rPr>
-            </w:pPr>
-            <w:r>
-              <w:rPr>
-                <w:rFonts w:ascii="Arial" w:hAnsi="Arial" w:cs="Arial"/>
+                <w:sz w:val="20"/>
+                <w:szCs w:val="20"/>
+              </w:rPr>
+            </w:pPr>
+            <w:r>
+              <w:rPr>
+                <w:rFonts w:ascii="Arial" w:hAnsi="Arial" w:cs="Arial"/>
+                <w:sz w:val="20"/>
+                <w:szCs w:val="20"/>
               </w:rPr>
               <w:t>Manejador de base de datos</w:t>
             </w:r>
@@ -9328,11 +9957,15 @@
               <w:cnfStyle w:val="000000100000" w:firstRow="0" w:lastRow="0" w:firstColumn="0" w:lastColumn="0" w:oddVBand="0" w:evenVBand="0" w:oddHBand="1" w:evenHBand="0" w:firstRowFirstColumn="0" w:firstRowLastColumn="0" w:lastRowFirstColumn="0" w:lastRowLastColumn="0"/>
               <w:rPr>
                 <w:rFonts w:ascii="Arial" w:hAnsi="Arial" w:cs="Arial"/>
-              </w:rPr>
-            </w:pPr>
-            <w:r>
-              <w:rPr>
-                <w:rFonts w:ascii="Arial" w:hAnsi="Arial" w:cs="Arial"/>
+                <w:sz w:val="20"/>
+                <w:szCs w:val="20"/>
+              </w:rPr>
+            </w:pPr>
+            <w:r>
+              <w:rPr>
+                <w:rFonts w:ascii="Arial" w:hAnsi="Arial" w:cs="Arial"/>
+                <w:sz w:val="20"/>
+                <w:szCs w:val="20"/>
               </w:rPr>
               <w:t>Le permite al cliente realizar comentarios respecto al funcionamiento del sistema, del producto, del precio o bien de lo que quiera.</w:t>
             </w:r>
@@ -9360,7 +9993,25 @@
                 <w:sz w:val="20"/>
                 <w:szCs w:val="20"/>
               </w:rPr>
-              <w:t>Disparador (trigger):</w:t>
+              <w:t>Disparador (</w:t>
+            </w:r>
+            <w:proofErr w:type="spellStart"/>
+            <w:r>
+              <w:rPr>
+                <w:rFonts w:ascii="Arial" w:hAnsi="Arial" w:cs="Arial"/>
+                <w:sz w:val="20"/>
+                <w:szCs w:val="20"/>
+              </w:rPr>
+              <w:t>trigger</w:t>
+            </w:r>
+            <w:proofErr w:type="spellEnd"/>
+            <w:r>
+              <w:rPr>
+                <w:rFonts w:ascii="Arial" w:hAnsi="Arial" w:cs="Arial"/>
+                <w:sz w:val="20"/>
+                <w:szCs w:val="20"/>
+              </w:rPr>
+              <w:t>):</w:t>
             </w:r>
           </w:p>
         </w:tc>
@@ -9373,11 +10024,15 @@
               <w:cnfStyle w:val="000000000000" w:firstRow="0" w:lastRow="0" w:firstColumn="0" w:lastColumn="0" w:oddVBand="0" w:evenVBand="0" w:oddHBand="0" w:evenHBand="0" w:firstRowFirstColumn="0" w:firstRowLastColumn="0" w:lastRowFirstColumn="0" w:lastRowLastColumn="0"/>
               <w:rPr>
                 <w:rFonts w:ascii="Arial" w:hAnsi="Arial" w:cs="Arial"/>
-              </w:rPr>
-            </w:pPr>
-            <w:r>
-              <w:rPr>
-                <w:rFonts w:ascii="Arial" w:hAnsi="Arial" w:cs="Arial"/>
+                <w:sz w:val="20"/>
+                <w:szCs w:val="20"/>
+              </w:rPr>
+            </w:pPr>
+            <w:r>
+              <w:rPr>
+                <w:rFonts w:ascii="Arial" w:hAnsi="Arial" w:cs="Arial"/>
+                <w:sz w:val="20"/>
+                <w:szCs w:val="20"/>
               </w:rPr>
               <w:t xml:space="preserve">En cada uno de los productos habrá una sección de comentarios donde el cliente podrá interactuar y opinar sobre el producto seleccionado </w:t>
             </w:r>
@@ -9421,11 +10076,15 @@
               <w:cnfStyle w:val="000000100000" w:firstRow="0" w:lastRow="0" w:firstColumn="0" w:lastColumn="0" w:oddVBand="0" w:evenVBand="0" w:oddHBand="1" w:evenHBand="0" w:firstRowFirstColumn="0" w:firstRowLastColumn="0" w:lastRowFirstColumn="0" w:lastRowLastColumn="0"/>
               <w:rPr>
                 <w:rFonts w:ascii="Arial" w:hAnsi="Arial" w:cs="Arial"/>
-              </w:rPr>
-            </w:pPr>
-            <w:r>
-              <w:rPr>
-                <w:rFonts w:ascii="Arial" w:hAnsi="Arial" w:cs="Arial"/>
+                <w:sz w:val="20"/>
+                <w:szCs w:val="20"/>
+              </w:rPr>
+            </w:pPr>
+            <w:r>
+              <w:rPr>
+                <w:rFonts w:ascii="Arial" w:hAnsi="Arial" w:cs="Arial"/>
+                <w:sz w:val="20"/>
+                <w:szCs w:val="20"/>
               </w:rPr>
               <w:t>El cliente deberá iniciar sesión de cuenta antes de poder realizar algún comentario.</w:t>
             </w:r>
@@ -9466,11 +10125,15 @@
               <w:cnfStyle w:val="000000000000" w:firstRow="0" w:lastRow="0" w:firstColumn="0" w:lastColumn="0" w:oddVBand="0" w:evenVBand="0" w:oddHBand="0" w:evenHBand="0" w:firstRowFirstColumn="0" w:firstRowLastColumn="0" w:lastRowFirstColumn="0" w:lastRowLastColumn="0"/>
               <w:rPr>
                 <w:rFonts w:ascii="Arial" w:hAnsi="Arial" w:cs="Arial"/>
-              </w:rPr>
-            </w:pPr>
-            <w:r>
-              <w:rPr>
-                <w:rFonts w:ascii="Arial" w:hAnsi="Arial" w:cs="Arial"/>
+                <w:sz w:val="20"/>
+                <w:szCs w:val="20"/>
+              </w:rPr>
+            </w:pPr>
+            <w:r>
+              <w:rPr>
+                <w:rFonts w:ascii="Arial" w:hAnsi="Arial" w:cs="Arial"/>
+                <w:sz w:val="20"/>
+                <w:szCs w:val="20"/>
               </w:rPr>
               <w:t xml:space="preserve">Una vez seleccionado el producto, el sistema te permitirá realizar algún comentario. </w:t>
             </w:r>
@@ -9521,11 +10184,15 @@
               <w:cnfStyle w:val="000000100000" w:firstRow="0" w:lastRow="0" w:firstColumn="0" w:lastColumn="0" w:oddVBand="0" w:evenVBand="0" w:oddHBand="1" w:evenHBand="0" w:firstRowFirstColumn="0" w:firstRowLastColumn="0" w:lastRowFirstColumn="0" w:lastRowLastColumn="0"/>
               <w:rPr>
                 <w:rFonts w:ascii="Arial" w:hAnsi="Arial" w:cs="Arial"/>
-              </w:rPr>
-            </w:pPr>
-            <w:r>
-              <w:rPr>
-                <w:rFonts w:ascii="Arial" w:hAnsi="Arial" w:cs="Arial"/>
+                <w:sz w:val="20"/>
+                <w:szCs w:val="20"/>
+              </w:rPr>
+            </w:pPr>
+            <w:r>
+              <w:rPr>
+                <w:rFonts w:ascii="Arial" w:hAnsi="Arial" w:cs="Arial"/>
+                <w:sz w:val="20"/>
+                <w:szCs w:val="20"/>
               </w:rPr>
               <w:t>Ingresa a la página principal.</w:t>
             </w:r>
@@ -9541,11 +10208,15 @@
               <w:cnfStyle w:val="000000100000" w:firstRow="0" w:lastRow="0" w:firstColumn="0" w:lastColumn="0" w:oddVBand="0" w:evenVBand="0" w:oddHBand="1" w:evenHBand="0" w:firstRowFirstColumn="0" w:firstRowLastColumn="0" w:lastRowFirstColumn="0" w:lastRowLastColumn="0"/>
               <w:rPr>
                 <w:rFonts w:ascii="Arial" w:hAnsi="Arial" w:cs="Arial"/>
-              </w:rPr>
-            </w:pPr>
-            <w:r>
-              <w:rPr>
-                <w:rFonts w:ascii="Arial" w:hAnsi="Arial" w:cs="Arial"/>
+                <w:sz w:val="20"/>
+                <w:szCs w:val="20"/>
+              </w:rPr>
+            </w:pPr>
+            <w:r>
+              <w:rPr>
+                <w:rFonts w:ascii="Arial" w:hAnsi="Arial" w:cs="Arial"/>
+                <w:sz w:val="20"/>
+                <w:szCs w:val="20"/>
               </w:rPr>
               <w:t>En la parte superior derecha se mostrará un menú en donde al darle clic a “catalogo” te dirigirá a una página de la ropa disponible.</w:t>
             </w:r>
@@ -9561,11 +10232,15 @@
               <w:cnfStyle w:val="000000100000" w:firstRow="0" w:lastRow="0" w:firstColumn="0" w:lastColumn="0" w:oddVBand="0" w:evenVBand="0" w:oddHBand="1" w:evenHBand="0" w:firstRowFirstColumn="0" w:firstRowLastColumn="0" w:lastRowFirstColumn="0" w:lastRowLastColumn="0"/>
               <w:rPr>
                 <w:rFonts w:ascii="Arial" w:hAnsi="Arial" w:cs="Arial"/>
-              </w:rPr>
-            </w:pPr>
-            <w:r>
-              <w:rPr>
-                <w:rFonts w:ascii="Arial" w:hAnsi="Arial" w:cs="Arial"/>
+                <w:sz w:val="20"/>
+                <w:szCs w:val="20"/>
+              </w:rPr>
+            </w:pPr>
+            <w:r>
+              <w:rPr>
+                <w:rFonts w:ascii="Arial" w:hAnsi="Arial" w:cs="Arial"/>
+                <w:sz w:val="20"/>
+                <w:szCs w:val="20"/>
               </w:rPr>
               <w:t>Al seleccionar un producto, en la parte de debajo de la página, arrojará una sección de comentarios.</w:t>
             </w:r>
@@ -9581,19 +10256,35 @@
               <w:cnfStyle w:val="000000100000" w:firstRow="0" w:lastRow="0" w:firstColumn="0" w:lastColumn="0" w:oddVBand="0" w:evenVBand="0" w:oddHBand="1" w:evenHBand="0" w:firstRowFirstColumn="0" w:firstRowLastColumn="0" w:lastRowFirstColumn="0" w:lastRowLastColumn="0"/>
               <w:rPr>
                 <w:rFonts w:ascii="Arial" w:hAnsi="Arial" w:cs="Arial"/>
-              </w:rPr>
-            </w:pPr>
-            <w:r>
-              <w:rPr>
-                <w:rFonts w:ascii="Arial" w:hAnsi="Arial" w:cs="Arial"/>
-              </w:rPr>
-              <w:t>Al querer realizar algún comentario, el sistema te pedirá iniciar sesión</w:t>
-            </w:r>
-            <w:r>
-              <w:rPr>
-                <w:rFonts w:ascii="Arial" w:hAnsi="Arial" w:cs="Arial"/>
-              </w:rPr>
-              <w:t xml:space="preserve"> &lt;&lt;include&gt;&gt; caso de uso de la función “inicio de sesión”</w:t>
+                <w:sz w:val="20"/>
+                <w:szCs w:val="20"/>
+              </w:rPr>
+            </w:pPr>
+            <w:r>
+              <w:rPr>
+                <w:rFonts w:ascii="Arial" w:hAnsi="Arial" w:cs="Arial"/>
+                <w:sz w:val="20"/>
+                <w:szCs w:val="20"/>
+              </w:rPr>
+              <w:t>Al querer realizar algún comentario, el sistema te pedirá iniciar sesión &lt;&lt;</w:t>
+            </w:r>
+            <w:proofErr w:type="spellStart"/>
+            <w:r>
+              <w:rPr>
+                <w:rFonts w:ascii="Arial" w:hAnsi="Arial" w:cs="Arial"/>
+                <w:sz w:val="20"/>
+                <w:szCs w:val="20"/>
+              </w:rPr>
+              <w:t>include</w:t>
+            </w:r>
+            <w:proofErr w:type="spellEnd"/>
+            <w:r>
+              <w:rPr>
+                <w:rFonts w:ascii="Arial" w:hAnsi="Arial" w:cs="Arial"/>
+                <w:sz w:val="20"/>
+                <w:szCs w:val="20"/>
+              </w:rPr>
+              <w:t>&gt;&gt; caso de uso de la función “inicio de sesión”</w:t>
             </w:r>
           </w:p>
           <w:p>
@@ -9607,11 +10298,15 @@
               <w:cnfStyle w:val="000000100000" w:firstRow="0" w:lastRow="0" w:firstColumn="0" w:lastColumn="0" w:oddVBand="0" w:evenVBand="0" w:oddHBand="1" w:evenHBand="0" w:firstRowFirstColumn="0" w:firstRowLastColumn="0" w:lastRowFirstColumn="0" w:lastRowLastColumn="0"/>
               <w:rPr>
                 <w:rFonts w:ascii="Arial" w:hAnsi="Arial" w:cs="Arial"/>
-              </w:rPr>
-            </w:pPr>
-            <w:r>
-              <w:rPr>
-                <w:rFonts w:ascii="Arial" w:hAnsi="Arial" w:cs="Arial"/>
+                <w:sz w:val="20"/>
+                <w:szCs w:val="20"/>
+              </w:rPr>
+            </w:pPr>
+            <w:r>
+              <w:rPr>
+                <w:rFonts w:ascii="Arial" w:hAnsi="Arial" w:cs="Arial"/>
+                <w:sz w:val="20"/>
+                <w:szCs w:val="20"/>
               </w:rPr>
               <w:t>Ya iniciada la sesión, podrás realizar algún comentario.</w:t>
             </w:r>
@@ -9627,11 +10322,15 @@
               <w:cnfStyle w:val="000000100000" w:firstRow="0" w:lastRow="0" w:firstColumn="0" w:lastColumn="0" w:oddVBand="0" w:evenVBand="0" w:oddHBand="1" w:evenHBand="0" w:firstRowFirstColumn="0" w:firstRowLastColumn="0" w:lastRowFirstColumn="0" w:lastRowLastColumn="0"/>
               <w:rPr>
                 <w:rFonts w:ascii="Arial" w:hAnsi="Arial" w:cs="Arial"/>
-              </w:rPr>
-            </w:pPr>
-            <w:r>
-              <w:rPr>
-                <w:rFonts w:ascii="Arial" w:hAnsi="Arial" w:cs="Arial"/>
+                <w:sz w:val="20"/>
+                <w:szCs w:val="20"/>
+              </w:rPr>
+            </w:pPr>
+            <w:r>
+              <w:rPr>
+                <w:rFonts w:ascii="Arial" w:hAnsi="Arial" w:cs="Arial"/>
+                <w:sz w:val="20"/>
+                <w:szCs w:val="20"/>
               </w:rPr>
               <w:t>Una vez comentado el producto, aparecerá el comentario realizado.</w:t>
             </w:r>
@@ -9672,11 +10371,15 @@
               <w:cnfStyle w:val="000000000000" w:firstRow="0" w:lastRow="0" w:firstColumn="0" w:lastColumn="0" w:oddVBand="0" w:evenVBand="0" w:oddHBand="0" w:evenHBand="0" w:firstRowFirstColumn="0" w:firstRowLastColumn="0" w:lastRowFirstColumn="0" w:lastRowLastColumn="0"/>
               <w:rPr>
                 <w:rFonts w:ascii="Arial" w:hAnsi="Arial" w:cs="Arial"/>
-              </w:rPr>
-            </w:pPr>
-            <w:r>
-              <w:rPr>
-                <w:rFonts w:ascii="Arial" w:hAnsi="Arial" w:cs="Arial"/>
+                <w:sz w:val="20"/>
+                <w:szCs w:val="20"/>
+              </w:rPr>
+            </w:pPr>
+            <w:r>
+              <w:rPr>
+                <w:rFonts w:ascii="Arial" w:hAnsi="Arial" w:cs="Arial"/>
+                <w:sz w:val="20"/>
+                <w:szCs w:val="20"/>
               </w:rPr>
               <w:t>En 4: En caso de que el cliente quiera comentar algo sin iniciar sesión:</w:t>
             </w:r>
@@ -9692,11 +10395,15 @@
               <w:cnfStyle w:val="000000000000" w:firstRow="0" w:lastRow="0" w:firstColumn="0" w:lastColumn="0" w:oddVBand="0" w:evenVBand="0" w:oddHBand="0" w:evenHBand="0" w:firstRowFirstColumn="0" w:firstRowLastColumn="0" w:lastRowFirstColumn="0" w:lastRowLastColumn="0"/>
               <w:rPr>
                 <w:rFonts w:ascii="Arial" w:hAnsi="Arial" w:cs="Arial"/>
-              </w:rPr>
-            </w:pPr>
-            <w:r>
-              <w:rPr>
-                <w:rFonts w:ascii="Arial" w:hAnsi="Arial" w:cs="Arial"/>
+                <w:sz w:val="20"/>
+                <w:szCs w:val="20"/>
+              </w:rPr>
+            </w:pPr>
+            <w:r>
+              <w:rPr>
+                <w:rFonts w:ascii="Arial" w:hAnsi="Arial" w:cs="Arial"/>
+                <w:sz w:val="20"/>
+                <w:szCs w:val="20"/>
               </w:rPr>
               <w:t>Ingresa a la página principal.</w:t>
             </w:r>
@@ -9712,11 +10419,15 @@
               <w:cnfStyle w:val="000000000000" w:firstRow="0" w:lastRow="0" w:firstColumn="0" w:lastColumn="0" w:oddVBand="0" w:evenVBand="0" w:oddHBand="0" w:evenHBand="0" w:firstRowFirstColumn="0" w:firstRowLastColumn="0" w:lastRowFirstColumn="0" w:lastRowLastColumn="0"/>
               <w:rPr>
                 <w:rFonts w:ascii="Arial" w:hAnsi="Arial" w:cs="Arial"/>
-              </w:rPr>
-            </w:pPr>
-            <w:r>
-              <w:rPr>
-                <w:rFonts w:ascii="Arial" w:hAnsi="Arial" w:cs="Arial"/>
+                <w:sz w:val="20"/>
+                <w:szCs w:val="20"/>
+              </w:rPr>
+            </w:pPr>
+            <w:r>
+              <w:rPr>
+                <w:rFonts w:ascii="Arial" w:hAnsi="Arial" w:cs="Arial"/>
+                <w:sz w:val="20"/>
+                <w:szCs w:val="20"/>
               </w:rPr>
               <w:tab/>
               <w:t>En la parte superior derecha se mostrará un menú en donde al darle clic a “catalogo” te dirigirá a una página de la ropa disponible o bien buscar el producto en la barra de búsqueda.</w:t>
@@ -9733,13 +10444,35 @@
               <w:cnfStyle w:val="000000000000" w:firstRow="0" w:lastRow="0" w:firstColumn="0" w:lastColumn="0" w:oddVBand="0" w:evenVBand="0" w:oddHBand="0" w:evenHBand="0" w:firstRowFirstColumn="0" w:firstRowLastColumn="0" w:lastRowFirstColumn="0" w:lastRowLastColumn="0"/>
               <w:rPr>
                 <w:rFonts w:ascii="Arial" w:hAnsi="Arial" w:cs="Arial"/>
-              </w:rPr>
-            </w:pPr>
-            <w:r>
-              <w:rPr>
-                <w:rFonts w:ascii="Arial" w:hAnsi="Arial" w:cs="Arial"/>
-              </w:rPr>
-              <w:t>&lt;&lt;include&gt;&gt; caso de uso de la función “inicio de sesión”</w:t>
+                <w:sz w:val="20"/>
+                <w:szCs w:val="20"/>
+              </w:rPr>
+            </w:pPr>
+            <w:r>
+              <w:rPr>
+                <w:rFonts w:ascii="Arial" w:hAnsi="Arial" w:cs="Arial"/>
+                <w:sz w:val="20"/>
+                <w:szCs w:val="20"/>
+              </w:rPr>
+              <w:t>&lt;&lt;</w:t>
+            </w:r>
+            <w:proofErr w:type="spellStart"/>
+            <w:r>
+              <w:rPr>
+                <w:rFonts w:ascii="Arial" w:hAnsi="Arial" w:cs="Arial"/>
+                <w:sz w:val="20"/>
+                <w:szCs w:val="20"/>
+              </w:rPr>
+              <w:t>include</w:t>
+            </w:r>
+            <w:proofErr w:type="spellEnd"/>
+            <w:r>
+              <w:rPr>
+                <w:rFonts w:ascii="Arial" w:hAnsi="Arial" w:cs="Arial"/>
+                <w:sz w:val="20"/>
+                <w:szCs w:val="20"/>
+              </w:rPr>
+              <w:t>&gt;&gt; caso de uso de la función “inicio de sesión”</w:t>
             </w:r>
           </w:p>
           <w:p>
@@ -9753,11 +10486,15 @@
               <w:cnfStyle w:val="000000000000" w:firstRow="0" w:lastRow="0" w:firstColumn="0" w:lastColumn="0" w:oddVBand="0" w:evenVBand="0" w:oddHBand="0" w:evenHBand="0" w:firstRowFirstColumn="0" w:firstRowLastColumn="0" w:lastRowFirstColumn="0" w:lastRowLastColumn="0"/>
               <w:rPr>
                 <w:rFonts w:ascii="Arial" w:hAnsi="Arial" w:cs="Arial"/>
-              </w:rPr>
-            </w:pPr>
-            <w:r>
-              <w:rPr>
-                <w:rFonts w:ascii="Arial" w:hAnsi="Arial" w:cs="Arial"/>
+                <w:sz w:val="20"/>
+                <w:szCs w:val="20"/>
+              </w:rPr>
+            </w:pPr>
+            <w:r>
+              <w:rPr>
+                <w:rFonts w:ascii="Arial" w:hAnsi="Arial" w:cs="Arial"/>
+                <w:sz w:val="20"/>
+                <w:szCs w:val="20"/>
               </w:rPr>
               <w:t>El usuario volverá a la página principal después de iniciar sesión.</w:t>
             </w:r>
@@ -9773,11 +10510,15 @@
               <w:cnfStyle w:val="000000000000" w:firstRow="0" w:lastRow="0" w:firstColumn="0" w:lastColumn="0" w:oddVBand="0" w:evenVBand="0" w:oddHBand="0" w:evenHBand="0" w:firstRowFirstColumn="0" w:firstRowLastColumn="0" w:lastRowFirstColumn="0" w:lastRowLastColumn="0"/>
               <w:rPr>
                 <w:rFonts w:ascii="Arial" w:hAnsi="Arial" w:cs="Arial"/>
-              </w:rPr>
-            </w:pPr>
-            <w:r>
-              <w:rPr>
-                <w:rFonts w:ascii="Arial" w:hAnsi="Arial" w:cs="Arial"/>
+                <w:sz w:val="20"/>
+                <w:szCs w:val="20"/>
+              </w:rPr>
+            </w:pPr>
+            <w:r>
+              <w:rPr>
+                <w:rFonts w:ascii="Arial" w:hAnsi="Arial" w:cs="Arial"/>
+                <w:sz w:val="20"/>
+                <w:szCs w:val="20"/>
               </w:rPr>
               <w:t>En la parte superior derecha se mostrará un menú en donde al darle clic a “catalogo” te dirigirá a una página de la ropa disponible o bien buscar el producto en la barra de búsqueda.</w:t>
             </w:r>
@@ -9793,11 +10534,15 @@
               <w:cnfStyle w:val="000000000000" w:firstRow="0" w:lastRow="0" w:firstColumn="0" w:lastColumn="0" w:oddVBand="0" w:evenVBand="0" w:oddHBand="0" w:evenHBand="0" w:firstRowFirstColumn="0" w:firstRowLastColumn="0" w:lastRowFirstColumn="0" w:lastRowLastColumn="0"/>
               <w:rPr>
                 <w:rFonts w:ascii="Arial" w:hAnsi="Arial" w:cs="Arial"/>
-              </w:rPr>
-            </w:pPr>
-            <w:r>
-              <w:rPr>
-                <w:rFonts w:ascii="Arial" w:hAnsi="Arial" w:cs="Arial"/>
+                <w:sz w:val="20"/>
+                <w:szCs w:val="20"/>
+              </w:rPr>
+            </w:pPr>
+            <w:r>
+              <w:rPr>
+                <w:rFonts w:ascii="Arial" w:hAnsi="Arial" w:cs="Arial"/>
+                <w:sz w:val="20"/>
+                <w:szCs w:val="20"/>
               </w:rPr>
               <w:tab/>
               <w:t xml:space="preserve">El usuario deberá seleccionar el producto que desea comentar.  </w:t>
@@ -9814,11 +10559,15 @@
               <w:cnfStyle w:val="000000000000" w:firstRow="0" w:lastRow="0" w:firstColumn="0" w:lastColumn="0" w:oddVBand="0" w:evenVBand="0" w:oddHBand="0" w:evenHBand="0" w:firstRowFirstColumn="0" w:firstRowLastColumn="0" w:lastRowFirstColumn="0" w:lastRowLastColumn="0"/>
               <w:rPr>
                 <w:rFonts w:ascii="Arial" w:hAnsi="Arial" w:cs="Arial"/>
-              </w:rPr>
-            </w:pPr>
-            <w:r>
-              <w:rPr>
-                <w:rFonts w:ascii="Arial" w:hAnsi="Arial" w:cs="Arial"/>
+                <w:sz w:val="20"/>
+                <w:szCs w:val="20"/>
+              </w:rPr>
+            </w:pPr>
+            <w:r>
+              <w:rPr>
+                <w:rFonts w:ascii="Arial" w:hAnsi="Arial" w:cs="Arial"/>
+                <w:sz w:val="20"/>
+                <w:szCs w:val="20"/>
               </w:rPr>
               <w:t>Regresa a 4</w:t>
             </w:r>
@@ -9862,11 +10611,15 @@
               <w:cnfStyle w:val="000000100000" w:firstRow="0" w:lastRow="0" w:firstColumn="0" w:lastColumn="0" w:oddVBand="0" w:evenVBand="0" w:oddHBand="1" w:evenHBand="0" w:firstRowFirstColumn="0" w:firstRowLastColumn="0" w:lastRowFirstColumn="0" w:lastRowLastColumn="0"/>
               <w:rPr>
                 <w:rFonts w:ascii="Arial" w:hAnsi="Arial" w:cs="Arial"/>
-              </w:rPr>
-            </w:pPr>
-            <w:r>
-              <w:rPr>
-                <w:rFonts w:ascii="Arial" w:hAnsi="Arial" w:cs="Arial"/>
+                <w:sz w:val="20"/>
+                <w:szCs w:val="20"/>
+              </w:rPr>
+            </w:pPr>
+            <w:r>
+              <w:rPr>
+                <w:rFonts w:ascii="Arial" w:hAnsi="Arial" w:cs="Arial"/>
+                <w:sz w:val="20"/>
+                <w:szCs w:val="20"/>
               </w:rPr>
               <w:t>Alta</w:t>
             </w:r>
@@ -9881,7 +10634,19 @@
             <w:vAlign w:val="center"/>
           </w:tcPr>
           <w:p>
-            <w:r>
+            <w:pPr>
+              <w:rPr>
+                <w:rFonts w:ascii="Arial" w:hAnsi="Arial" w:cs="Arial"/>
+                <w:sz w:val="20"/>
+                <w:szCs w:val="20"/>
+              </w:rPr>
+            </w:pPr>
+            <w:r>
+              <w:rPr>
+                <w:rFonts w:ascii="Arial" w:hAnsi="Arial" w:cs="Arial"/>
+                <w:sz w:val="20"/>
+                <w:szCs w:val="20"/>
+              </w:rPr>
               <w:t>Frecuencia de uso:</w:t>
             </w:r>
           </w:p>
@@ -9893,8 +10658,18 @@
           <w:p>
             <w:pPr>
               <w:cnfStyle w:val="000000000000" w:firstRow="0" w:lastRow="0" w:firstColumn="0" w:lastColumn="0" w:oddVBand="0" w:evenVBand="0" w:oddHBand="0" w:evenHBand="0" w:firstRowFirstColumn="0" w:firstRowLastColumn="0" w:lastRowFirstColumn="0" w:lastRowLastColumn="0"/>
-            </w:pPr>
-            <w:r>
+              <w:rPr>
+                <w:rFonts w:ascii="Arial" w:hAnsi="Arial" w:cs="Arial"/>
+                <w:sz w:val="20"/>
+                <w:szCs w:val="20"/>
+              </w:rPr>
+            </w:pPr>
+            <w:r>
+              <w:rPr>
+                <w:rFonts w:ascii="Arial" w:hAnsi="Arial" w:cs="Arial"/>
+                <w:sz w:val="20"/>
+                <w:szCs w:val="20"/>
+              </w:rPr>
               <w:t>Uso ilimitado durante las 24 horas del día y disponible los 7 días de la semana.</w:t>
             </w:r>
           </w:p>
@@ -9902,6 +10677,26 @@
       </w:tr>
     </w:tbl>
     <w:p/>
+    <w:p>
+      <w:pPr>
+        <w:rPr>
+          <w:rFonts w:ascii="Arial" w:hAnsi="Arial" w:cs="Arial"/>
+          <w:bCs/>
+          <w:sz w:val="28"/>
+          <w:szCs w:val="24"/>
+        </w:rPr>
+      </w:pPr>
+      <w:bookmarkStart w:id="14" w:name="_Toc90395303"/>
+      <w:r>
+        <w:rPr>
+          <w:rFonts w:ascii="Arial" w:hAnsi="Arial" w:cs="Arial"/>
+          <w:b/>
+          <w:bCs/>
+          <w:szCs w:val="24"/>
+        </w:rPr>
+        <w:br w:type="page"/>
+      </w:r>
+    </w:p>
     <w:p>
       <w:pPr>
         <w:pStyle w:val="Ttulo2"/>
@@ -9921,7 +10716,6 @@
           <w:szCs w:val="24"/>
         </w:rPr>
       </w:pPr>
-      <w:bookmarkStart w:id="14" w:name="_Toc90395303"/>
       <w:r>
         <w:rPr>
           <w:rFonts w:ascii="Arial" w:hAnsi="Arial" w:cs="Arial"/>
@@ -10397,7 +11191,25 @@
                 <w:sz w:val="20"/>
                 <w:szCs w:val="20"/>
               </w:rPr>
-              <w:t>Disparador (trigger):</w:t>
+              <w:t>Disparador (</w:t>
+            </w:r>
+            <w:proofErr w:type="spellStart"/>
+            <w:r>
+              <w:rPr>
+                <w:rFonts w:ascii="Arial" w:hAnsi="Arial" w:cs="Arial"/>
+                <w:sz w:val="20"/>
+                <w:szCs w:val="20"/>
+              </w:rPr>
+              <w:t>trigger</w:t>
+            </w:r>
+            <w:proofErr w:type="spellEnd"/>
+            <w:r>
+              <w:rPr>
+                <w:rFonts w:ascii="Arial" w:hAnsi="Arial" w:cs="Arial"/>
+                <w:sz w:val="20"/>
+                <w:szCs w:val="20"/>
+              </w:rPr>
+              <w:t>):</w:t>
             </w:r>
           </w:p>
         </w:tc>
@@ -10463,7 +11275,25 @@
                 <w:sz w:val="20"/>
                 <w:szCs w:val="20"/>
               </w:rPr>
-              <w:t>Además, después se le solicitará la información de entrega y el método de pago, el cliente deberá seleccionarlo con un método de RadioBox y presionar en “siguiente”.</w:t>
+              <w:t xml:space="preserve">Además, después se le solicitará la información de entrega y el método de pago, el cliente deberá seleccionarlo con un método de </w:t>
+            </w:r>
+            <w:proofErr w:type="spellStart"/>
+            <w:r>
+              <w:rPr>
+                <w:rFonts w:ascii="Arial" w:hAnsi="Arial" w:cs="Arial"/>
+                <w:sz w:val="20"/>
+                <w:szCs w:val="20"/>
+              </w:rPr>
+              <w:t>RadioBox</w:t>
+            </w:r>
+            <w:proofErr w:type="spellEnd"/>
+            <w:r>
+              <w:rPr>
+                <w:rFonts w:ascii="Arial" w:hAnsi="Arial" w:cs="Arial"/>
+                <w:sz w:val="20"/>
+                <w:szCs w:val="20"/>
+              </w:rPr>
+              <w:t xml:space="preserve"> y presionar en “siguiente”.</w:t>
             </w:r>
           </w:p>
           <w:p>
@@ -10628,7 +11458,23 @@
                 <w:sz w:val="20"/>
                 <w:szCs w:val="20"/>
               </w:rPr>
-              <w:t>El sistema le enviará un correo con notificando que el producto a sido entregado. Y si el cliente lo desea, podrá agregar un comentario al producto que recibió.</w:t>
+              <w:t xml:space="preserve">El sistema le enviará un correo con notificando que el producto </w:t>
+            </w:r>
+            <w:r>
+              <w:rPr>
+                <w:rFonts w:ascii="Arial" w:hAnsi="Arial" w:cs="Arial"/>
+                <w:sz w:val="20"/>
+                <w:szCs w:val="20"/>
+              </w:rPr>
+              <w:t>h</w:t>
+            </w:r>
+            <w:r>
+              <w:rPr>
+                <w:rFonts w:ascii="Arial" w:hAnsi="Arial" w:cs="Arial"/>
+                <w:sz w:val="20"/>
+                <w:szCs w:val="20"/>
+              </w:rPr>
+              <w:t>a sido entregado. Y si el cliente lo desea, podrá agregar un comentario al producto que recibió.</w:t>
             </w:r>
           </w:p>
         </w:tc>
@@ -10877,6 +11723,31 @@
                 <w:sz w:val="20"/>
                 <w:szCs w:val="20"/>
               </w:rPr>
+              <w:t>Deberá presionar clic en el botón “comprar”.</w:t>
+            </w:r>
+          </w:p>
+          <w:p>
+            <w:pPr>
+              <w:pStyle w:val="Prrafodelista"/>
+              <w:numPr>
+                <w:ilvl w:val="0"/>
+                <w:numId w:val="12"/>
+              </w:numPr>
+              <w:spacing w:line="240" w:lineRule="auto"/>
+              <w:ind w:left="748" w:hanging="425"/>
+              <w:cnfStyle w:val="000000100000" w:firstRow="0" w:lastRow="0" w:firstColumn="0" w:lastColumn="0" w:oddVBand="0" w:evenVBand="0" w:oddHBand="1" w:evenHBand="0" w:firstRowFirstColumn="0" w:firstRowLastColumn="0" w:lastRowFirstColumn="0" w:lastRowLastColumn="0"/>
+              <w:rPr>
+                <w:rFonts w:ascii="Arial" w:hAnsi="Arial" w:cs="Arial"/>
+                <w:sz w:val="20"/>
+                <w:szCs w:val="20"/>
+              </w:rPr>
+            </w:pPr>
+            <w:r>
+              <w:rPr>
+                <w:rFonts w:ascii="Arial" w:hAnsi="Arial" w:cs="Arial"/>
+                <w:sz w:val="20"/>
+                <w:szCs w:val="20"/>
+              </w:rPr>
               <w:t>El sistema le solicitará la información de envío</w:t>
             </w:r>
           </w:p>
@@ -11102,6 +11973,7 @@
                 <w:sz w:val="20"/>
                 <w:szCs w:val="20"/>
               </w:rPr>
+              <w:lastRenderedPageBreak/>
               <w:t>Después el sistema le solicitará el método de pago que puede ser:</w:t>
             </w:r>
           </w:p>
@@ -11127,7 +11999,6 @@
                 <w:sz w:val="20"/>
                 <w:szCs w:val="20"/>
               </w:rPr>
-              <w:lastRenderedPageBreak/>
               <w:t>Transferencia</w:t>
             </w:r>
           </w:p>
@@ -11317,11 +12188,17 @@
                 <w:sz w:val="20"/>
                 <w:szCs w:val="20"/>
               </w:rPr>
-              <w:t>Para el paso 2, se deberá seguir el caso de uso con ID F5 (Iniciar sesión) o el caso de uso con ID F2 (Registros).</w:t>
-            </w:r>
-          </w:p>
-          <w:p>
-            <w:pPr>
+              <w:t>Para el paso 2, se debe hacer lo siguiente:</w:t>
+            </w:r>
+          </w:p>
+          <w:p>
+            <w:pPr>
+              <w:pStyle w:val="Prrafodelista"/>
+              <w:numPr>
+                <w:ilvl w:val="1"/>
+                <w:numId w:val="36"/>
+              </w:numPr>
+              <w:spacing w:line="240" w:lineRule="auto"/>
               <w:jc w:val="both"/>
               <w:cnfStyle w:val="000000000000" w:firstRow="0" w:lastRow="0" w:firstColumn="0" w:lastColumn="0" w:oddVBand="0" w:evenVBand="0" w:oddHBand="0" w:evenHBand="0" w:firstRowFirstColumn="0" w:firstRowLastColumn="0" w:lastRowFirstColumn="0" w:lastRowLastColumn="0"/>
               <w:rPr>
@@ -11330,6 +12207,73 @@
                 <w:szCs w:val="20"/>
               </w:rPr>
             </w:pPr>
+            <w:r>
+              <w:rPr>
+                <w:rFonts w:ascii="Arial" w:hAnsi="Arial" w:cs="Arial"/>
+                <w:sz w:val="20"/>
+                <w:szCs w:val="20"/>
+              </w:rPr>
+              <w:t>Si quiere registrarse, &lt;&lt;</w:t>
+            </w:r>
+            <w:proofErr w:type="spellStart"/>
+            <w:r>
+              <w:rPr>
+                <w:rFonts w:ascii="Arial" w:hAnsi="Arial" w:cs="Arial"/>
+                <w:sz w:val="20"/>
+                <w:szCs w:val="20"/>
+              </w:rPr>
+              <w:t>include</w:t>
+            </w:r>
+            <w:proofErr w:type="spellEnd"/>
+            <w:r>
+              <w:rPr>
+                <w:rFonts w:ascii="Arial" w:hAnsi="Arial" w:cs="Arial"/>
+                <w:sz w:val="20"/>
+                <w:szCs w:val="20"/>
+              </w:rPr>
+              <w:t>&gt;&gt; caso de uso de la función ‘registro’. Después deberá pasar al punto 3.</w:t>
+            </w:r>
+          </w:p>
+          <w:p>
+            <w:pPr>
+              <w:pStyle w:val="Prrafodelista"/>
+              <w:numPr>
+                <w:ilvl w:val="1"/>
+                <w:numId w:val="36"/>
+              </w:numPr>
+              <w:cnfStyle w:val="000000000000" w:firstRow="0" w:lastRow="0" w:firstColumn="0" w:lastColumn="0" w:oddVBand="0" w:evenVBand="0" w:oddHBand="0" w:evenHBand="0" w:firstRowFirstColumn="0" w:firstRowLastColumn="0" w:lastRowFirstColumn="0" w:lastRowLastColumn="0"/>
+              <w:rPr>
+                <w:rFonts w:ascii="Arial" w:hAnsi="Arial" w:cs="Arial"/>
+                <w:sz w:val="20"/>
+                <w:szCs w:val="20"/>
+              </w:rPr>
+            </w:pPr>
+            <w:r>
+              <w:rPr>
+                <w:rFonts w:ascii="Arial" w:hAnsi="Arial" w:cs="Arial"/>
+                <w:sz w:val="20"/>
+                <w:szCs w:val="20"/>
+              </w:rPr>
+              <w:t>Si quiere iniciar sesión, &lt;&lt;</w:t>
+            </w:r>
+            <w:proofErr w:type="spellStart"/>
+            <w:r>
+              <w:rPr>
+                <w:rFonts w:ascii="Arial" w:hAnsi="Arial" w:cs="Arial"/>
+                <w:sz w:val="20"/>
+                <w:szCs w:val="20"/>
+              </w:rPr>
+              <w:t>include</w:t>
+            </w:r>
+            <w:proofErr w:type="spellEnd"/>
+            <w:r>
+              <w:rPr>
+                <w:rFonts w:ascii="Arial" w:hAnsi="Arial" w:cs="Arial"/>
+                <w:sz w:val="20"/>
+                <w:szCs w:val="20"/>
+              </w:rPr>
+              <w:t>&gt;&gt; caso de uso de la función ‘inicio de sesión’. Después deberá pasar al punto 3.</w:t>
+            </w:r>
           </w:p>
           <w:p>
             <w:pPr>
@@ -11341,13 +12285,103 @@
                 <w:szCs w:val="20"/>
               </w:rPr>
             </w:pPr>
-            <w:r>
-              <w:rPr>
-                <w:rFonts w:ascii="Arial" w:hAnsi="Arial" w:cs="Arial"/>
-                <w:sz w:val="20"/>
-                <w:szCs w:val="20"/>
-              </w:rPr>
-              <w:t>Para el paso 3, se deberá seguir el caso de uso con ID F1 (Buscar producto) si se utiliza el buscador.</w:t>
+          </w:p>
+          <w:p>
+            <w:pPr>
+              <w:jc w:val="both"/>
+              <w:cnfStyle w:val="000000000000" w:firstRow="0" w:lastRow="0" w:firstColumn="0" w:lastColumn="0" w:oddVBand="0" w:evenVBand="0" w:oddHBand="0" w:evenHBand="0" w:firstRowFirstColumn="0" w:firstRowLastColumn="0" w:lastRowFirstColumn="0" w:lastRowLastColumn="0"/>
+              <w:rPr>
+                <w:rFonts w:ascii="Arial" w:hAnsi="Arial" w:cs="Arial"/>
+                <w:sz w:val="20"/>
+                <w:szCs w:val="20"/>
+              </w:rPr>
+            </w:pPr>
+            <w:r>
+              <w:rPr>
+                <w:rFonts w:ascii="Arial" w:hAnsi="Arial" w:cs="Arial"/>
+                <w:sz w:val="20"/>
+                <w:szCs w:val="20"/>
+              </w:rPr>
+              <w:t>Para el paso 3, se debe hacer lo siguiente:</w:t>
+            </w:r>
+          </w:p>
+          <w:p>
+            <w:pPr>
+              <w:pStyle w:val="Prrafodelista"/>
+              <w:numPr>
+                <w:ilvl w:val="0"/>
+                <w:numId w:val="37"/>
+              </w:numPr>
+              <w:spacing w:line="240" w:lineRule="auto"/>
+              <w:jc w:val="both"/>
+              <w:cnfStyle w:val="000000000000" w:firstRow="0" w:lastRow="0" w:firstColumn="0" w:lastColumn="0" w:oddVBand="0" w:evenVBand="0" w:oddHBand="0" w:evenHBand="0" w:firstRowFirstColumn="0" w:firstRowLastColumn="0" w:lastRowFirstColumn="0" w:lastRowLastColumn="0"/>
+              <w:rPr>
+                <w:rFonts w:ascii="Arial" w:hAnsi="Arial" w:cs="Arial"/>
+                <w:vanish/>
+                <w:sz w:val="20"/>
+                <w:szCs w:val="20"/>
+              </w:rPr>
+            </w:pPr>
+          </w:p>
+          <w:p>
+            <w:pPr>
+              <w:pStyle w:val="Prrafodelista"/>
+              <w:numPr>
+                <w:ilvl w:val="0"/>
+                <w:numId w:val="37"/>
+              </w:numPr>
+              <w:spacing w:line="240" w:lineRule="auto"/>
+              <w:jc w:val="both"/>
+              <w:cnfStyle w:val="000000000000" w:firstRow="0" w:lastRow="0" w:firstColumn="0" w:lastColumn="0" w:oddVBand="0" w:evenVBand="0" w:oddHBand="0" w:evenHBand="0" w:firstRowFirstColumn="0" w:firstRowLastColumn="0" w:lastRowFirstColumn="0" w:lastRowLastColumn="0"/>
+              <w:rPr>
+                <w:rFonts w:ascii="Arial" w:hAnsi="Arial" w:cs="Arial"/>
+                <w:vanish/>
+                <w:sz w:val="20"/>
+                <w:szCs w:val="20"/>
+              </w:rPr>
+            </w:pPr>
+          </w:p>
+          <w:p>
+            <w:pPr>
+              <w:pStyle w:val="Prrafodelista"/>
+              <w:numPr>
+                <w:ilvl w:val="1"/>
+                <w:numId w:val="37"/>
+              </w:numPr>
+              <w:spacing w:line="240" w:lineRule="auto"/>
+              <w:jc w:val="both"/>
+              <w:cnfStyle w:val="000000000000" w:firstRow="0" w:lastRow="0" w:firstColumn="0" w:lastColumn="0" w:oddVBand="0" w:evenVBand="0" w:oddHBand="0" w:evenHBand="0" w:firstRowFirstColumn="0" w:firstRowLastColumn="0" w:lastRowFirstColumn="0" w:lastRowLastColumn="0"/>
+              <w:rPr>
+                <w:rFonts w:ascii="Arial" w:hAnsi="Arial" w:cs="Arial"/>
+                <w:sz w:val="20"/>
+                <w:szCs w:val="20"/>
+              </w:rPr>
+            </w:pPr>
+            <w:r>
+              <w:rPr>
+                <w:rFonts w:ascii="Arial" w:hAnsi="Arial" w:cs="Arial"/>
+                <w:sz w:val="20"/>
+                <w:szCs w:val="20"/>
+              </w:rPr>
+              <w:t>Si quiere buscar productos con ayuda del sistema, &lt;&lt;</w:t>
+            </w:r>
+            <w:proofErr w:type="spellStart"/>
+            <w:r>
+              <w:rPr>
+                <w:rFonts w:ascii="Arial" w:hAnsi="Arial" w:cs="Arial"/>
+                <w:sz w:val="20"/>
+                <w:szCs w:val="20"/>
+              </w:rPr>
+              <w:t>include</w:t>
+            </w:r>
+            <w:proofErr w:type="spellEnd"/>
+            <w:r>
+              <w:rPr>
+                <w:rFonts w:ascii="Arial" w:hAnsi="Arial" w:cs="Arial"/>
+                <w:sz w:val="20"/>
+                <w:szCs w:val="20"/>
+              </w:rPr>
+              <w:t>&gt;&gt; caso de uso de la función ‘buscar un producto’. Pasa al punto 4.</w:t>
             </w:r>
           </w:p>
           <w:p>
@@ -11437,53 +12471,162 @@
                 <w:ilvl w:val="1"/>
                 <w:numId w:val="13"/>
               </w:numPr>
+              <w:cnfStyle w:val="000000000000" w:firstRow="0" w:lastRow="0" w:firstColumn="0" w:lastColumn="0" w:oddVBand="0" w:evenVBand="0" w:oddHBand="0" w:evenHBand="0" w:firstRowFirstColumn="0" w:firstRowLastColumn="0" w:lastRowFirstColumn="0" w:lastRowLastColumn="0"/>
+              <w:rPr>
+                <w:rFonts w:ascii="Arial" w:hAnsi="Arial" w:cs="Arial"/>
+                <w:sz w:val="20"/>
+                <w:szCs w:val="20"/>
+              </w:rPr>
+            </w:pPr>
+            <w:r>
+              <w:rPr>
+                <w:rFonts w:ascii="Arial" w:hAnsi="Arial" w:cs="Arial"/>
+                <w:sz w:val="20"/>
+                <w:szCs w:val="20"/>
+              </w:rPr>
+              <w:t>Si quiere registrarse, &lt;&lt;</w:t>
+            </w:r>
+            <w:proofErr w:type="spellStart"/>
+            <w:r>
+              <w:rPr>
+                <w:rFonts w:ascii="Arial" w:hAnsi="Arial" w:cs="Arial"/>
+                <w:sz w:val="20"/>
+                <w:szCs w:val="20"/>
+              </w:rPr>
+              <w:t>include</w:t>
+            </w:r>
+            <w:proofErr w:type="spellEnd"/>
+            <w:r>
+              <w:rPr>
+                <w:rFonts w:ascii="Arial" w:hAnsi="Arial" w:cs="Arial"/>
+                <w:sz w:val="20"/>
+                <w:szCs w:val="20"/>
+              </w:rPr>
+              <w:t>&gt;&gt; caso de uso de la función ‘registro’. Después deberá pasar al punto 5.</w:t>
+            </w:r>
+          </w:p>
+          <w:p>
+            <w:pPr>
+              <w:pStyle w:val="Prrafodelista"/>
+              <w:numPr>
+                <w:ilvl w:val="1"/>
+                <w:numId w:val="13"/>
+              </w:numPr>
+              <w:cnfStyle w:val="000000000000" w:firstRow="0" w:lastRow="0" w:firstColumn="0" w:lastColumn="0" w:oddVBand="0" w:evenVBand="0" w:oddHBand="0" w:evenHBand="0" w:firstRowFirstColumn="0" w:firstRowLastColumn="0" w:lastRowFirstColumn="0" w:lastRowLastColumn="0"/>
+              <w:rPr>
+                <w:rFonts w:ascii="Arial" w:hAnsi="Arial" w:cs="Arial"/>
+                <w:sz w:val="20"/>
+                <w:szCs w:val="20"/>
+              </w:rPr>
+            </w:pPr>
+            <w:r>
+              <w:rPr>
+                <w:rFonts w:ascii="Arial" w:hAnsi="Arial" w:cs="Arial"/>
+                <w:sz w:val="20"/>
+                <w:szCs w:val="20"/>
+              </w:rPr>
+              <w:t>Si quiere iniciar sesión, &lt;&lt;</w:t>
+            </w:r>
+            <w:proofErr w:type="spellStart"/>
+            <w:r>
+              <w:rPr>
+                <w:rFonts w:ascii="Arial" w:hAnsi="Arial" w:cs="Arial"/>
+                <w:sz w:val="20"/>
+                <w:szCs w:val="20"/>
+              </w:rPr>
+              <w:t>include</w:t>
+            </w:r>
+            <w:proofErr w:type="spellEnd"/>
+            <w:r>
+              <w:rPr>
+                <w:rFonts w:ascii="Arial" w:hAnsi="Arial" w:cs="Arial"/>
+                <w:sz w:val="20"/>
+                <w:szCs w:val="20"/>
+              </w:rPr>
+              <w:t>&gt;&gt; caso de uso de la función ‘inicio de sesión’. Después deberá pasar al punto 5.</w:t>
+            </w:r>
+          </w:p>
+          <w:p>
+            <w:pPr>
+              <w:jc w:val="both"/>
+              <w:cnfStyle w:val="000000000000" w:firstRow="0" w:lastRow="0" w:firstColumn="0" w:lastColumn="0" w:oddVBand="0" w:evenVBand="0" w:oddHBand="0" w:evenHBand="0" w:firstRowFirstColumn="0" w:firstRowLastColumn="0" w:lastRowFirstColumn="0" w:lastRowLastColumn="0"/>
+              <w:rPr>
+                <w:rFonts w:ascii="Arial" w:hAnsi="Arial" w:cs="Arial"/>
+                <w:sz w:val="20"/>
+                <w:szCs w:val="20"/>
+              </w:rPr>
+            </w:pPr>
+          </w:p>
+          <w:p>
+            <w:pPr>
+              <w:jc w:val="both"/>
+              <w:cnfStyle w:val="000000000000" w:firstRow="0" w:lastRow="0" w:firstColumn="0" w:lastColumn="0" w:oddVBand="0" w:evenVBand="0" w:oddHBand="0" w:evenHBand="0" w:firstRowFirstColumn="0" w:firstRowLastColumn="0" w:lastRowFirstColumn="0" w:lastRowLastColumn="0"/>
+              <w:rPr>
+                <w:rFonts w:ascii="Arial" w:hAnsi="Arial" w:cs="Arial"/>
+                <w:sz w:val="20"/>
+                <w:szCs w:val="20"/>
+              </w:rPr>
+            </w:pPr>
+            <w:r>
+              <w:rPr>
+                <w:rFonts w:ascii="Arial" w:hAnsi="Arial" w:cs="Arial"/>
+                <w:sz w:val="20"/>
+                <w:szCs w:val="20"/>
+              </w:rPr>
+              <w:t xml:space="preserve">Para el paso </w:t>
+            </w:r>
+            <w:r>
+              <w:rPr>
+                <w:rFonts w:ascii="Arial" w:hAnsi="Arial" w:cs="Arial"/>
+                <w:sz w:val="20"/>
+                <w:szCs w:val="20"/>
+              </w:rPr>
+              <w:t>10</w:t>
+            </w:r>
+            <w:r>
+              <w:rPr>
+                <w:rFonts w:ascii="Arial" w:hAnsi="Arial" w:cs="Arial"/>
+                <w:sz w:val="20"/>
+                <w:szCs w:val="20"/>
+              </w:rPr>
+              <w:t>, de acuerdo con el método de pago:</w:t>
+            </w:r>
+          </w:p>
+          <w:p>
+            <w:pPr>
+              <w:pStyle w:val="Prrafodelista"/>
+              <w:numPr>
+                <w:ilvl w:val="0"/>
+                <w:numId w:val="14"/>
+              </w:numPr>
               <w:spacing w:line="240" w:lineRule="auto"/>
               <w:jc w:val="both"/>
               <w:cnfStyle w:val="000000000000" w:firstRow="0" w:lastRow="0" w:firstColumn="0" w:lastColumn="0" w:oddVBand="0" w:evenVBand="0" w:oddHBand="0" w:evenHBand="0" w:firstRowFirstColumn="0" w:firstRowLastColumn="0" w:lastRowFirstColumn="0" w:lastRowLastColumn="0"/>
               <w:rPr>
                 <w:rFonts w:ascii="Arial" w:hAnsi="Arial" w:cs="Arial"/>
-                <w:sz w:val="20"/>
-                <w:szCs w:val="20"/>
-              </w:rPr>
-            </w:pPr>
-            <w:r>
-              <w:rPr>
-                <w:rFonts w:ascii="Arial" w:hAnsi="Arial" w:cs="Arial"/>
-                <w:sz w:val="20"/>
-                <w:szCs w:val="20"/>
-              </w:rPr>
-              <w:t>Deberá seguir los casos de uso con ID F5 (Iniciar sesión) o el caso de uso con ID F2 (Registros).</w:t>
-            </w:r>
-          </w:p>
-          <w:p>
-            <w:pPr>
+                <w:vanish/>
+                <w:sz w:val="20"/>
+                <w:szCs w:val="20"/>
+              </w:rPr>
+            </w:pPr>
+          </w:p>
+          <w:p>
+            <w:pPr>
+              <w:pStyle w:val="Prrafodelista"/>
+              <w:numPr>
+                <w:ilvl w:val="0"/>
+                <w:numId w:val="14"/>
+              </w:numPr>
+              <w:spacing w:line="240" w:lineRule="auto"/>
               <w:jc w:val="both"/>
               <w:cnfStyle w:val="000000000000" w:firstRow="0" w:lastRow="0" w:firstColumn="0" w:lastColumn="0" w:oddVBand="0" w:evenVBand="0" w:oddHBand="0" w:evenHBand="0" w:firstRowFirstColumn="0" w:firstRowLastColumn="0" w:lastRowFirstColumn="0" w:lastRowLastColumn="0"/>
               <w:rPr>
                 <w:rFonts w:ascii="Arial" w:hAnsi="Arial" w:cs="Arial"/>
-                <w:sz w:val="20"/>
-                <w:szCs w:val="20"/>
-              </w:rPr>
-            </w:pPr>
-          </w:p>
-          <w:p>
-            <w:pPr>
-              <w:jc w:val="both"/>
-              <w:cnfStyle w:val="000000000000" w:firstRow="0" w:lastRow="0" w:firstColumn="0" w:lastColumn="0" w:oddVBand="0" w:evenVBand="0" w:oddHBand="0" w:evenHBand="0" w:firstRowFirstColumn="0" w:firstRowLastColumn="0" w:lastRowFirstColumn="0" w:lastRowLastColumn="0"/>
-              <w:rPr>
-                <w:rFonts w:ascii="Arial" w:hAnsi="Arial" w:cs="Arial"/>
-                <w:sz w:val="20"/>
-                <w:szCs w:val="20"/>
-              </w:rPr>
-            </w:pPr>
-            <w:r>
-              <w:rPr>
-                <w:rFonts w:ascii="Arial" w:hAnsi="Arial" w:cs="Arial"/>
-                <w:sz w:val="20"/>
-                <w:szCs w:val="20"/>
-              </w:rPr>
-              <w:t>Para el paso 9, de acuerdo con el método de pago:</w:t>
-            </w:r>
+                <w:vanish/>
+                <w:sz w:val="20"/>
+                <w:szCs w:val="20"/>
+              </w:rPr>
+            </w:pPr>
           </w:p>
           <w:p>
             <w:pPr>
@@ -11493,6 +12636,7 @@
                 <w:numId w:val="14"/>
               </w:numPr>
               <w:spacing w:line="240" w:lineRule="auto"/>
+              <w:ind w:hanging="611"/>
               <w:jc w:val="both"/>
               <w:cnfStyle w:val="000000000000" w:firstRow="0" w:lastRow="0" w:firstColumn="0" w:lastColumn="0" w:oddVBand="0" w:evenVBand="0" w:oddHBand="0" w:evenHBand="0" w:firstRowFirstColumn="0" w:firstRowLastColumn="0" w:lastRowFirstColumn="0" w:lastRowLastColumn="0"/>
               <w:rPr>
@@ -11507,7 +12651,23 @@
                 <w:sz w:val="20"/>
                 <w:szCs w:val="20"/>
               </w:rPr>
-              <w:t>Si se selecciona el método de pago en línea, el proceso pasa directamente al paso 10.</w:t>
+              <w:t>Si se selecciona el método de pago en línea, el proceso pasa directamente al paso 1</w:t>
+            </w:r>
+            <w:r>
+              <w:rPr>
+                <w:rFonts w:ascii="Arial" w:hAnsi="Arial" w:cs="Arial"/>
+                <w:sz w:val="20"/>
+                <w:szCs w:val="20"/>
+              </w:rPr>
+              <w:t>1</w:t>
+            </w:r>
+            <w:r>
+              <w:rPr>
+                <w:rFonts w:ascii="Arial" w:hAnsi="Arial" w:cs="Arial"/>
+                <w:sz w:val="20"/>
+                <w:szCs w:val="20"/>
+              </w:rPr>
+              <w:t>.</w:t>
             </w:r>
           </w:p>
           <w:p>
@@ -11518,6 +12678,7 @@
                 <w:numId w:val="14"/>
               </w:numPr>
               <w:spacing w:line="240" w:lineRule="auto"/>
+              <w:ind w:hanging="611"/>
               <w:jc w:val="both"/>
               <w:cnfStyle w:val="000000000000" w:firstRow="0" w:lastRow="0" w:firstColumn="0" w:lastColumn="0" w:oddVBand="0" w:evenVBand="0" w:oddHBand="0" w:evenHBand="0" w:firstRowFirstColumn="0" w:firstRowLastColumn="0" w:lastRowFirstColumn="0" w:lastRowLastColumn="0"/>
               <w:rPr>
@@ -11532,7 +12693,23 @@
                 <w:sz w:val="20"/>
                 <w:szCs w:val="20"/>
               </w:rPr>
-              <w:t>Si se selecciona el método de pago por transferencia o depósito, el sistema deberá esperar un lapso de máximo 3 días para confirmar el pago y proceder con el paso 10.</w:t>
+              <w:t>Si se selecciona el método de pago por transferencia o depósito, el sistema deberá esperar un lapso de máximo 3 días para confirmar el pago y proceder con el paso 1</w:t>
+            </w:r>
+            <w:r>
+              <w:rPr>
+                <w:rFonts w:ascii="Arial" w:hAnsi="Arial" w:cs="Arial"/>
+                <w:sz w:val="20"/>
+                <w:szCs w:val="20"/>
+              </w:rPr>
+              <w:t>1</w:t>
+            </w:r>
+            <w:r>
+              <w:rPr>
+                <w:rFonts w:ascii="Arial" w:hAnsi="Arial" w:cs="Arial"/>
+                <w:sz w:val="20"/>
+                <w:szCs w:val="20"/>
+              </w:rPr>
+              <w:t>.</w:t>
             </w:r>
           </w:p>
           <w:p>
@@ -11562,18 +12739,70 @@
                 <w:sz w:val="20"/>
                 <w:szCs w:val="20"/>
               </w:rPr>
-              <w:t>Para el paso 11, en caso de que el receptor no se encuentre.</w:t>
-            </w:r>
+              <w:t>Para el paso 1</w:t>
+            </w:r>
+            <w:r>
+              <w:rPr>
+                <w:rFonts w:ascii="Arial" w:hAnsi="Arial" w:cs="Arial"/>
+                <w:sz w:val="20"/>
+                <w:szCs w:val="20"/>
+              </w:rPr>
+              <w:t>2</w:t>
+            </w:r>
+            <w:r>
+              <w:rPr>
+                <w:rFonts w:ascii="Arial" w:hAnsi="Arial" w:cs="Arial"/>
+                <w:sz w:val="20"/>
+                <w:szCs w:val="20"/>
+              </w:rPr>
+              <w:t>, en caso de que el receptor no se encuentre.</w:t>
+            </w:r>
+          </w:p>
+          <w:p>
+            <w:pPr>
+              <w:pStyle w:val="Prrafodelista"/>
+              <w:numPr>
+                <w:ilvl w:val="0"/>
+                <w:numId w:val="38"/>
+              </w:numPr>
+              <w:spacing w:line="240" w:lineRule="auto"/>
+              <w:jc w:val="both"/>
+              <w:cnfStyle w:val="000000000000" w:firstRow="0" w:lastRow="0" w:firstColumn="0" w:lastColumn="0" w:oddVBand="0" w:evenVBand="0" w:oddHBand="0" w:evenHBand="0" w:firstRowFirstColumn="0" w:firstRowLastColumn="0" w:lastRowFirstColumn="0" w:lastRowLastColumn="0"/>
+              <w:rPr>
+                <w:rFonts w:ascii="Arial" w:hAnsi="Arial" w:cs="Arial"/>
+                <w:vanish/>
+                <w:sz w:val="20"/>
+                <w:szCs w:val="20"/>
+              </w:rPr>
+            </w:pPr>
+          </w:p>
+          <w:p>
+            <w:pPr>
+              <w:pStyle w:val="Prrafodelista"/>
+              <w:numPr>
+                <w:ilvl w:val="0"/>
+                <w:numId w:val="38"/>
+              </w:numPr>
+              <w:spacing w:line="240" w:lineRule="auto"/>
+              <w:jc w:val="both"/>
+              <w:cnfStyle w:val="000000000000" w:firstRow="0" w:lastRow="0" w:firstColumn="0" w:lastColumn="0" w:oddVBand="0" w:evenVBand="0" w:oddHBand="0" w:evenHBand="0" w:firstRowFirstColumn="0" w:firstRowLastColumn="0" w:lastRowFirstColumn="0" w:lastRowLastColumn="0"/>
+              <w:rPr>
+                <w:rFonts w:ascii="Arial" w:hAnsi="Arial" w:cs="Arial"/>
+                <w:vanish/>
+                <w:sz w:val="20"/>
+                <w:szCs w:val="20"/>
+              </w:rPr>
+            </w:pPr>
           </w:p>
           <w:p>
             <w:pPr>
               <w:pStyle w:val="Prrafodelista"/>
               <w:numPr>
                 <w:ilvl w:val="1"/>
-                <w:numId w:val="15"/>
+                <w:numId w:val="38"/>
               </w:numPr>
               <w:spacing w:line="240" w:lineRule="auto"/>
-              <w:ind w:left="792" w:hanging="432"/>
+              <w:ind w:left="748" w:hanging="567"/>
               <w:jc w:val="both"/>
               <w:cnfStyle w:val="000000000000" w:firstRow="0" w:lastRow="0" w:firstColumn="0" w:lastColumn="0" w:oddVBand="0" w:evenVBand="0" w:oddHBand="0" w:evenHBand="0" w:firstRowFirstColumn="0" w:firstRowLastColumn="0" w:lastRowFirstColumn="0" w:lastRowLastColumn="0"/>
               <w:rPr>
@@ -11588,7 +12817,23 @@
                 <w:sz w:val="20"/>
                 <w:szCs w:val="20"/>
               </w:rPr>
-              <w:t>Si no se encuentra el recepcionista, el sistema enviará un correo notificando que no se encontraba el recepcionista y que el siguiente día hábil se hará la entrega.</w:t>
+              <w:t>Si no se encuentra el recepcionista, el sistema enviará un correo notificando que no se encontraba el recepcionista y que el siguiente día hábil se hará la entrega. Si se hace la entrega el siguiente día hábil, pasa directamente al paso 1</w:t>
+            </w:r>
+            <w:r>
+              <w:rPr>
+                <w:rFonts w:ascii="Arial" w:hAnsi="Arial" w:cs="Arial"/>
+                <w:sz w:val="20"/>
+                <w:szCs w:val="20"/>
+              </w:rPr>
+              <w:t>3</w:t>
+            </w:r>
+            <w:r>
+              <w:rPr>
+                <w:rFonts w:ascii="Arial" w:hAnsi="Arial" w:cs="Arial"/>
+                <w:sz w:val="20"/>
+                <w:szCs w:val="20"/>
+              </w:rPr>
+              <w:t>.</w:t>
             </w:r>
           </w:p>
           <w:p>
@@ -11596,10 +12841,10 @@
               <w:pStyle w:val="Prrafodelista"/>
               <w:numPr>
                 <w:ilvl w:val="1"/>
-                <w:numId w:val="15"/>
+                <w:numId w:val="38"/>
               </w:numPr>
               <w:spacing w:line="240" w:lineRule="auto"/>
-              <w:ind w:left="792" w:hanging="432"/>
+              <w:ind w:hanging="611"/>
               <w:jc w:val="both"/>
               <w:cnfStyle w:val="000000000000" w:firstRow="0" w:lastRow="0" w:firstColumn="0" w:lastColumn="0" w:oddVBand="0" w:evenVBand="0" w:oddHBand="0" w:evenHBand="0" w:firstRowFirstColumn="0" w:firstRowLastColumn="0" w:lastRowFirstColumn="0" w:lastRowLastColumn="0"/>
               <w:rPr>
@@ -11616,31 +12861,191 @@
               </w:rPr>
               <w:t>En caso de no volver encontrar al recepcionista, el sistema le enviará un correo notificando que no se volvió a encontrar al recepcionista y que sus productos se encontrarán en la bodega de la paquetería más cercana a su domicilio.</w:t>
             </w:r>
+          </w:p>
+          <w:p>
+            <w:pPr>
+              <w:pStyle w:val="Prrafodelista"/>
+              <w:numPr>
+                <w:ilvl w:val="0"/>
+                <w:numId w:val="8"/>
+              </w:numPr>
+              <w:spacing w:line="240" w:lineRule="auto"/>
+              <w:jc w:val="both"/>
+              <w:cnfStyle w:val="000000000000" w:firstRow="0" w:lastRow="0" w:firstColumn="0" w:lastColumn="0" w:oddVBand="0" w:evenVBand="0" w:oddHBand="0" w:evenHBand="0" w:firstRowFirstColumn="0" w:firstRowLastColumn="0" w:lastRowFirstColumn="0" w:lastRowLastColumn="0"/>
+              <w:rPr>
+                <w:rFonts w:ascii="Arial" w:hAnsi="Arial" w:cs="Arial"/>
+                <w:vanish/>
+                <w:sz w:val="20"/>
+                <w:szCs w:val="20"/>
+              </w:rPr>
+            </w:pPr>
+          </w:p>
+          <w:p>
+            <w:pPr>
+              <w:pStyle w:val="Prrafodelista"/>
+              <w:numPr>
+                <w:ilvl w:val="0"/>
+                <w:numId w:val="8"/>
+              </w:numPr>
+              <w:spacing w:line="240" w:lineRule="auto"/>
+              <w:jc w:val="both"/>
+              <w:cnfStyle w:val="000000000000" w:firstRow="0" w:lastRow="0" w:firstColumn="0" w:lastColumn="0" w:oddVBand="0" w:evenVBand="0" w:oddHBand="0" w:evenHBand="0" w:firstRowFirstColumn="0" w:firstRowLastColumn="0" w:lastRowFirstColumn="0" w:lastRowLastColumn="0"/>
+              <w:rPr>
+                <w:rFonts w:ascii="Arial" w:hAnsi="Arial" w:cs="Arial"/>
+                <w:vanish/>
+                <w:sz w:val="20"/>
+                <w:szCs w:val="20"/>
+              </w:rPr>
+            </w:pPr>
+          </w:p>
+          <w:p>
+            <w:pPr>
+              <w:pStyle w:val="Prrafodelista"/>
+              <w:numPr>
+                <w:ilvl w:val="0"/>
+                <w:numId w:val="8"/>
+              </w:numPr>
+              <w:spacing w:line="240" w:lineRule="auto"/>
+              <w:jc w:val="both"/>
+              <w:cnfStyle w:val="000000000000" w:firstRow="0" w:lastRow="0" w:firstColumn="0" w:lastColumn="0" w:oddVBand="0" w:evenVBand="0" w:oddHBand="0" w:evenHBand="0" w:firstRowFirstColumn="0" w:firstRowLastColumn="0" w:lastRowFirstColumn="0" w:lastRowLastColumn="0"/>
+              <w:rPr>
+                <w:rFonts w:ascii="Arial" w:hAnsi="Arial" w:cs="Arial"/>
+                <w:vanish/>
+                <w:sz w:val="20"/>
+                <w:szCs w:val="20"/>
+              </w:rPr>
+            </w:pPr>
+          </w:p>
+          <w:p>
+            <w:pPr>
+              <w:pStyle w:val="Prrafodelista"/>
+              <w:numPr>
+                <w:ilvl w:val="0"/>
+                <w:numId w:val="8"/>
+              </w:numPr>
+              <w:spacing w:line="240" w:lineRule="auto"/>
+              <w:jc w:val="both"/>
+              <w:cnfStyle w:val="000000000000" w:firstRow="0" w:lastRow="0" w:firstColumn="0" w:lastColumn="0" w:oddVBand="0" w:evenVBand="0" w:oddHBand="0" w:evenHBand="0" w:firstRowFirstColumn="0" w:firstRowLastColumn="0" w:lastRowFirstColumn="0" w:lastRowLastColumn="0"/>
+              <w:rPr>
+                <w:rFonts w:ascii="Arial" w:hAnsi="Arial" w:cs="Arial"/>
+                <w:vanish/>
+                <w:sz w:val="20"/>
+                <w:szCs w:val="20"/>
+              </w:rPr>
+            </w:pPr>
+          </w:p>
+          <w:p>
+            <w:pPr>
+              <w:pStyle w:val="Prrafodelista"/>
+              <w:numPr>
+                <w:ilvl w:val="0"/>
+                <w:numId w:val="8"/>
+              </w:numPr>
+              <w:spacing w:line="240" w:lineRule="auto"/>
+              <w:jc w:val="both"/>
+              <w:cnfStyle w:val="000000000000" w:firstRow="0" w:lastRow="0" w:firstColumn="0" w:lastColumn="0" w:oddVBand="0" w:evenVBand="0" w:oddHBand="0" w:evenHBand="0" w:firstRowFirstColumn="0" w:firstRowLastColumn="0" w:lastRowFirstColumn="0" w:lastRowLastColumn="0"/>
+              <w:rPr>
+                <w:rFonts w:ascii="Arial" w:hAnsi="Arial" w:cs="Arial"/>
+                <w:vanish/>
+                <w:sz w:val="20"/>
+                <w:szCs w:val="20"/>
+              </w:rPr>
+            </w:pPr>
+          </w:p>
+          <w:p>
+            <w:pPr>
+              <w:pStyle w:val="Prrafodelista"/>
+              <w:numPr>
+                <w:ilvl w:val="0"/>
+                <w:numId w:val="8"/>
+              </w:numPr>
+              <w:spacing w:line="240" w:lineRule="auto"/>
+              <w:jc w:val="both"/>
+              <w:cnfStyle w:val="000000000000" w:firstRow="0" w:lastRow="0" w:firstColumn="0" w:lastColumn="0" w:oddVBand="0" w:evenVBand="0" w:oddHBand="0" w:evenHBand="0" w:firstRowFirstColumn="0" w:firstRowLastColumn="0" w:lastRowFirstColumn="0" w:lastRowLastColumn="0"/>
+              <w:rPr>
+                <w:rFonts w:ascii="Arial" w:hAnsi="Arial" w:cs="Arial"/>
+                <w:vanish/>
+                <w:sz w:val="20"/>
+                <w:szCs w:val="20"/>
+              </w:rPr>
+            </w:pPr>
           </w:p>
           <w:p>
             <w:pPr>
               <w:pStyle w:val="Prrafodelista"/>
               <w:numPr>
                 <w:ilvl w:val="1"/>
-                <w:numId w:val="15"/>
+                <w:numId w:val="8"/>
               </w:numPr>
               <w:spacing w:line="240" w:lineRule="auto"/>
-              <w:ind w:left="792" w:hanging="432"/>
               <w:jc w:val="both"/>
               <w:cnfStyle w:val="000000000000" w:firstRow="0" w:lastRow="0" w:firstColumn="0" w:lastColumn="0" w:oddVBand="0" w:evenVBand="0" w:oddHBand="0" w:evenHBand="0" w:firstRowFirstColumn="0" w:firstRowLastColumn="0" w:lastRowFirstColumn="0" w:lastRowLastColumn="0"/>
               <w:rPr>
                 <w:rFonts w:ascii="Arial" w:hAnsi="Arial" w:cs="Arial"/>
-                <w:sz w:val="20"/>
-                <w:szCs w:val="20"/>
-              </w:rPr>
-            </w:pPr>
-            <w:r>
-              <w:rPr>
-                <w:rFonts w:ascii="Arial" w:hAnsi="Arial" w:cs="Arial"/>
-                <w:sz w:val="20"/>
-                <w:szCs w:val="20"/>
-              </w:rPr>
-              <w:t>Una vez que el usuario recoja su pedido, se pasa directamente al paso 12.</w:t>
+                <w:vanish/>
+                <w:sz w:val="20"/>
+                <w:szCs w:val="20"/>
+              </w:rPr>
+            </w:pPr>
+          </w:p>
+          <w:p>
+            <w:pPr>
+              <w:pStyle w:val="Prrafodelista"/>
+              <w:numPr>
+                <w:ilvl w:val="1"/>
+                <w:numId w:val="8"/>
+              </w:numPr>
+              <w:spacing w:line="240" w:lineRule="auto"/>
+              <w:jc w:val="both"/>
+              <w:cnfStyle w:val="000000000000" w:firstRow="0" w:lastRow="0" w:firstColumn="0" w:lastColumn="0" w:oddVBand="0" w:evenVBand="0" w:oddHBand="0" w:evenHBand="0" w:firstRowFirstColumn="0" w:firstRowLastColumn="0" w:lastRowFirstColumn="0" w:lastRowLastColumn="0"/>
+              <w:rPr>
+                <w:rFonts w:ascii="Arial" w:hAnsi="Arial" w:cs="Arial"/>
+                <w:vanish/>
+                <w:sz w:val="20"/>
+                <w:szCs w:val="20"/>
+              </w:rPr>
+            </w:pPr>
+          </w:p>
+          <w:p>
+            <w:pPr>
+              <w:pStyle w:val="Prrafodelista"/>
+              <w:numPr>
+                <w:ilvl w:val="1"/>
+                <w:numId w:val="8"/>
+              </w:numPr>
+              <w:spacing w:line="240" w:lineRule="auto"/>
+              <w:ind w:hanging="611"/>
+              <w:jc w:val="both"/>
+              <w:cnfStyle w:val="000000000000" w:firstRow="0" w:lastRow="0" w:firstColumn="0" w:lastColumn="0" w:oddVBand="0" w:evenVBand="0" w:oddHBand="0" w:evenHBand="0" w:firstRowFirstColumn="0" w:firstRowLastColumn="0" w:lastRowFirstColumn="0" w:lastRowLastColumn="0"/>
+              <w:rPr>
+                <w:rFonts w:ascii="Arial" w:hAnsi="Arial" w:cs="Arial"/>
+                <w:sz w:val="20"/>
+                <w:szCs w:val="20"/>
+              </w:rPr>
+            </w:pPr>
+            <w:r>
+              <w:rPr>
+                <w:rFonts w:ascii="Arial" w:hAnsi="Arial" w:cs="Arial"/>
+                <w:sz w:val="20"/>
+                <w:szCs w:val="20"/>
+              </w:rPr>
+              <w:t>Una vez que el usuario recoja su pedido, se pasa directamente al paso 1</w:t>
+            </w:r>
+            <w:r>
+              <w:rPr>
+                <w:rFonts w:ascii="Arial" w:hAnsi="Arial" w:cs="Arial"/>
+                <w:sz w:val="20"/>
+                <w:szCs w:val="20"/>
+              </w:rPr>
+              <w:t>3</w:t>
+            </w:r>
+            <w:r>
+              <w:rPr>
+                <w:rFonts w:ascii="Arial" w:hAnsi="Arial" w:cs="Arial"/>
+                <w:sz w:val="20"/>
+                <w:szCs w:val="20"/>
+              </w:rPr>
+              <w:t>.</w:t>
             </w:r>
           </w:p>
         </w:tc>
@@ -11778,6 +13183,26 @@
     <w:p/>
     <w:p>
       <w:pPr>
+        <w:rPr>
+          <w:rFonts w:ascii="Arial" w:hAnsi="Arial" w:cs="Arial"/>
+          <w:bCs/>
+          <w:sz w:val="28"/>
+          <w:szCs w:val="24"/>
+        </w:rPr>
+      </w:pPr>
+      <w:bookmarkStart w:id="15" w:name="_Toc90395304"/>
+      <w:r>
+        <w:rPr>
+          <w:rFonts w:ascii="Arial" w:hAnsi="Arial" w:cs="Arial"/>
+          <w:b/>
+          <w:bCs/>
+          <w:szCs w:val="24"/>
+        </w:rPr>
+        <w:br w:type="page"/>
+      </w:r>
+    </w:p>
+    <w:p>
+      <w:pPr>
         <w:pStyle w:val="Ttulo2"/>
         <w:numPr>
           <w:ilvl w:val="0"/>
@@ -11795,7 +13220,6 @@
           <w:szCs w:val="24"/>
         </w:rPr>
       </w:pPr>
-      <w:bookmarkStart w:id="15" w:name="_Toc90395304"/>
       <w:r>
         <w:rPr>
           <w:rFonts w:ascii="Arial" w:hAnsi="Arial" w:cs="Arial"/>
@@ -11803,6 +13227,7 @@
           <w:bCs/>
           <w:szCs w:val="24"/>
         </w:rPr>
+        <w:lastRenderedPageBreak/>
         <w:t>Casos de uso de la función ‘</w:t>
       </w:r>
       <w:r>
@@ -12214,7 +13639,25 @@
                 <w:sz w:val="20"/>
                 <w:szCs w:val="20"/>
               </w:rPr>
-              <w:t>Disparador (trigger):</w:t>
+              <w:t>Disparador (</w:t>
+            </w:r>
+            <w:proofErr w:type="spellStart"/>
+            <w:r>
+              <w:rPr>
+                <w:rFonts w:ascii="Arial" w:hAnsi="Arial" w:cs="Arial"/>
+                <w:sz w:val="20"/>
+                <w:szCs w:val="20"/>
+              </w:rPr>
+              <w:t>trigger</w:t>
+            </w:r>
+            <w:proofErr w:type="spellEnd"/>
+            <w:r>
+              <w:rPr>
+                <w:rFonts w:ascii="Arial" w:hAnsi="Arial" w:cs="Arial"/>
+                <w:sz w:val="20"/>
+                <w:szCs w:val="20"/>
+              </w:rPr>
+              <w:t>):</w:t>
             </w:r>
           </w:p>
         </w:tc>
@@ -12333,7 +13776,6 @@
                 <w:sz w:val="20"/>
                 <w:szCs w:val="20"/>
               </w:rPr>
-              <w:lastRenderedPageBreak/>
               <w:t>Una vez iniciada la sesión, el sistema enviará a la base de datos el producto deseado.</w:t>
             </w:r>
           </w:p>
@@ -12369,7 +13811,6 @@
                 <w:sz w:val="20"/>
                 <w:szCs w:val="20"/>
               </w:rPr>
-              <w:lastRenderedPageBreak/>
               <w:t>Postcondiciones:</w:t>
             </w:r>
           </w:p>
@@ -12512,7 +13953,27 @@
                 <w:sz w:val="20"/>
                 <w:szCs w:val="20"/>
               </w:rPr>
-              <w:t xml:space="preserve">&lt;&lt;include&gt;&gt; </w:t>
+              <w:t>&lt;&lt;</w:t>
+            </w:r>
+            <w:proofErr w:type="spellStart"/>
+            <w:r>
+              <w:rPr>
+                <w:rFonts w:ascii="Arial" w:hAnsi="Arial" w:cs="Arial"/>
+                <w:bCs/>
+                <w:sz w:val="20"/>
+                <w:szCs w:val="20"/>
+              </w:rPr>
+              <w:t>include</w:t>
+            </w:r>
+            <w:proofErr w:type="spellEnd"/>
+            <w:r>
+              <w:rPr>
+                <w:rFonts w:ascii="Arial" w:hAnsi="Arial" w:cs="Arial"/>
+                <w:bCs/>
+                <w:sz w:val="20"/>
+                <w:szCs w:val="20"/>
+              </w:rPr>
+              <w:t xml:space="preserve">&gt;&gt; </w:t>
             </w:r>
             <w:r>
               <w:rPr>
@@ -12545,7 +14006,27 @@
                 <w:sz w:val="20"/>
                 <w:szCs w:val="20"/>
               </w:rPr>
-              <w:t>El actor da click al producto buscado que desea ver.</w:t>
+              <w:t xml:space="preserve">El actor da </w:t>
+            </w:r>
+            <w:proofErr w:type="spellStart"/>
+            <w:proofErr w:type="gramStart"/>
+            <w:r>
+              <w:rPr>
+                <w:rFonts w:ascii="Arial" w:hAnsi="Arial" w:cs="Arial"/>
+                <w:sz w:val="20"/>
+                <w:szCs w:val="20"/>
+              </w:rPr>
+              <w:t>click</w:t>
+            </w:r>
+            <w:proofErr w:type="spellEnd"/>
+            <w:proofErr w:type="gramEnd"/>
+            <w:r>
+              <w:rPr>
+                <w:rFonts w:ascii="Arial" w:hAnsi="Arial" w:cs="Arial"/>
+                <w:sz w:val="20"/>
+                <w:szCs w:val="20"/>
+              </w:rPr>
+              <w:t xml:space="preserve"> al producto buscado que desea ver.</w:t>
             </w:r>
           </w:p>
           <w:p>
@@ -12814,7 +14295,27 @@
                 <w:sz w:val="20"/>
                 <w:szCs w:val="20"/>
               </w:rPr>
-              <w:t xml:space="preserve">&lt;&lt;include&gt;&gt; </w:t>
+              <w:t>&lt;&lt;</w:t>
+            </w:r>
+            <w:proofErr w:type="spellStart"/>
+            <w:r>
+              <w:rPr>
+                <w:rFonts w:ascii="Arial" w:hAnsi="Arial" w:cs="Arial"/>
+                <w:bCs/>
+                <w:sz w:val="20"/>
+                <w:szCs w:val="20"/>
+              </w:rPr>
+              <w:t>include</w:t>
+            </w:r>
+            <w:proofErr w:type="spellEnd"/>
+            <w:r>
+              <w:rPr>
+                <w:rFonts w:ascii="Arial" w:hAnsi="Arial" w:cs="Arial"/>
+                <w:bCs/>
+                <w:sz w:val="20"/>
+                <w:szCs w:val="20"/>
+              </w:rPr>
+              <w:t xml:space="preserve">&gt;&gt; </w:t>
             </w:r>
             <w:r>
               <w:rPr>
@@ -12959,7 +14460,27 @@
                 <w:sz w:val="20"/>
                 <w:szCs w:val="20"/>
               </w:rPr>
-              <w:t>&lt;&lt;include&gt;&gt;</w:t>
+              <w:t>&lt;&lt;</w:t>
+            </w:r>
+            <w:proofErr w:type="spellStart"/>
+            <w:r>
+              <w:rPr>
+                <w:rFonts w:ascii="Arial" w:hAnsi="Arial" w:cs="Arial"/>
+                <w:bCs/>
+                <w:sz w:val="20"/>
+                <w:szCs w:val="20"/>
+              </w:rPr>
+              <w:t>include</w:t>
+            </w:r>
+            <w:proofErr w:type="spellEnd"/>
+            <w:r>
+              <w:rPr>
+                <w:rFonts w:ascii="Arial" w:hAnsi="Arial" w:cs="Arial"/>
+                <w:bCs/>
+                <w:sz w:val="20"/>
+                <w:szCs w:val="20"/>
+              </w:rPr>
+              <w:t>&gt;&gt;</w:t>
             </w:r>
             <w:r>
               <w:rPr>
@@ -13182,14 +14703,6 @@
     <w:p/>
     <w:p/>
     <w:p/>
-    <w:p/>
-    <w:p/>
-    <w:p/>
-    <w:p/>
-    <w:p/>
-    <w:p/>
-    <w:p/>
-    <w:p/>
     <w:p>
       <w:pPr>
         <w:pStyle w:val="Ttulo1"/>
@@ -13217,13 +14730,22 @@
     </w:p>
     <w:p>
       <w:pPr>
-        <w:rPr>
-          <w:lang w:eastAsia="en-US"/>
+        <w:pStyle w:val="Prrafodelista"/>
+        <w:numPr>
+          <w:ilvl w:val="0"/>
+          <w:numId w:val="35"/>
+        </w:numPr>
+        <w:rPr>
+          <w:rFonts w:ascii="Arial" w:hAnsi="Arial" w:cs="Arial"/>
+          <w:sz w:val="28"/>
+          <w:szCs w:val="28"/>
         </w:rPr>
       </w:pPr>
       <w:r>
         <w:rPr>
-          <w:lang w:eastAsia="en-US"/>
+          <w:rFonts w:ascii="Arial" w:hAnsi="Arial" w:cs="Arial"/>
+          <w:sz w:val="28"/>
+          <w:szCs w:val="28"/>
         </w:rPr>
         <w:t>Diagrama del caso de uso “Inicio de sesión”.</w:t>
       </w:r>
@@ -13290,13 +14812,22 @@
     </w:p>
     <w:p>
       <w:pPr>
-        <w:rPr>
-          <w:lang w:eastAsia="en-US"/>
+        <w:pStyle w:val="Prrafodelista"/>
+        <w:numPr>
+          <w:ilvl w:val="0"/>
+          <w:numId w:val="35"/>
+        </w:numPr>
+        <w:rPr>
+          <w:rFonts w:ascii="Arial" w:hAnsi="Arial" w:cs="Arial"/>
+          <w:sz w:val="28"/>
+          <w:szCs w:val="28"/>
         </w:rPr>
       </w:pPr>
       <w:r>
         <w:rPr>
-          <w:lang w:eastAsia="en-US"/>
+          <w:rFonts w:ascii="Arial" w:hAnsi="Arial" w:cs="Arial"/>
+          <w:sz w:val="28"/>
+          <w:szCs w:val="28"/>
         </w:rPr>
         <w:lastRenderedPageBreak/>
         <w:t>Diagrama del caso de uso “Registrarse”</w:t>
@@ -13358,6 +14889,24 @@
     </w:p>
     <w:p>
       <w:pPr>
+        <w:rPr>
+          <w:rFonts w:ascii="Arial" w:eastAsiaTheme="majorEastAsia" w:hAnsi="Arial" w:cs="Arial"/>
+          <w:b/>
+          <w:sz w:val="32"/>
+          <w:szCs w:val="32"/>
+          <w:lang w:eastAsia="en-US"/>
+        </w:rPr>
+      </w:pPr>
+      <w:bookmarkStart w:id="17" w:name="_Toc90395306"/>
+      <w:r>
+        <w:rPr>
+          <w:rFonts w:ascii="Arial" w:hAnsi="Arial" w:cs="Arial"/>
+        </w:rPr>
+        <w:br w:type="page"/>
+      </w:r>
+    </w:p>
+    <w:p>
+      <w:pPr>
         <w:pStyle w:val="Ttulo1"/>
         <w:spacing w:line="480" w:lineRule="auto"/>
         <w:ind w:left="0"/>
@@ -13365,11 +14914,11 @@
           <w:rFonts w:ascii="Arial" w:hAnsi="Arial" w:cs="Arial"/>
         </w:rPr>
       </w:pPr>
-      <w:bookmarkStart w:id="17" w:name="_Toc90395306"/>
       <w:r>
         <w:rPr>
           <w:rFonts w:ascii="Arial" w:hAnsi="Arial" w:cs="Arial"/>
         </w:rPr>
+        <w:lastRenderedPageBreak/>
         <w:t>Referencia</w:t>
       </w:r>
       <w:r>
@@ -13420,7 +14969,21 @@
         <w:rPr>
           <w:lang w:val="en-US"/>
         </w:rPr>
-        <w:t>USE CASE FRIVEN OBJECT MODELING with UML Theory and Practice, Doug Rosenberg and Matt Stephens</w:t>
+        <w:t xml:space="preserve">USE CASE FRIVEN OBJECT MODELING with UML Theory and Practice, Doug </w:t>
+      </w:r>
+      <w:proofErr w:type="gramStart"/>
+      <w:r>
+        <w:rPr>
+          <w:lang w:val="en-US"/>
+        </w:rPr>
+        <w:t>Rosenberg</w:t>
+      </w:r>
+      <w:proofErr w:type="gramEnd"/>
+      <w:r>
+        <w:rPr>
+          <w:lang w:val="en-US"/>
+        </w:rPr>
+        <w:t xml:space="preserve"> and Matt Stephens</w:t>
       </w:r>
     </w:p>
     <w:p>
@@ -13465,7 +15028,6 @@
         <w:rPr>
           <w:rFonts w:ascii="Arial" w:hAnsi="Arial" w:cs="Arial"/>
         </w:rPr>
-        <w:lastRenderedPageBreak/>
         <w:t>Apéndice A</w:t>
       </w:r>
       <w:r>
@@ -13515,13 +15077,13 @@
           <w:lang w:val="en-US"/>
         </w:rPr>
         <w:drawing>
-          <wp:anchor distT="0" distB="0" distL="114300" distR="114300" simplePos="0" relativeHeight="251670528" behindDoc="0" locked="0" layoutInCell="1" allowOverlap="1" wp14:anchorId="64798909" wp14:editId="481228AE">
+          <wp:anchor distT="0" distB="0" distL="114300" distR="114300" simplePos="0" relativeHeight="251670528" behindDoc="0" locked="0" layoutInCell="1" allowOverlap="1" wp14:anchorId="64798909" wp14:editId="2B04F0C8">
             <wp:simplePos x="0" y="0"/>
             <wp:positionH relativeFrom="margin">
-              <wp:posOffset>-680085</wp:posOffset>
+              <wp:align>left</wp:align>
             </wp:positionH>
             <wp:positionV relativeFrom="margin">
-              <wp:posOffset>929005</wp:posOffset>
+              <wp:posOffset>3186430</wp:posOffset>
             </wp:positionV>
             <wp:extent cx="4359275" cy="2638425"/>
             <wp:effectExtent l="0" t="0" r="3175" b="9525"/>
@@ -13688,6 +15250,7 @@
         <w:rPr>
           <w:noProof/>
         </w:rPr>
+        <w:lastRenderedPageBreak/>
         <w:drawing>
           <wp:anchor distT="0" distB="0" distL="114300" distR="114300" simplePos="0" relativeHeight="251669504" behindDoc="0" locked="0" layoutInCell="1" allowOverlap="1" wp14:anchorId="2E37CD1F" wp14:editId="10DCA83F">
             <wp:simplePos x="0" y="0"/>
@@ -15855,90 +17418,90 @@
   </w:abstractNum>
   <w:abstractNum w:abstractNumId="1" w15:restartNumberingAfterBreak="0">
     <w:nsid w:val="054B4CFC"/>
-    <w:multiLevelType w:val="hybridMultilevel"/>
-    <w:tmpl w:val="A9EC65AC"/>
-    <w:lvl w:ilvl="0" w:tplc="FFFFFFFF">
+    <w:multiLevelType w:val="multilevel"/>
+    <w:tmpl w:val="080A001F"/>
+    <w:lvl w:ilvl="0">
       <w:start w:val="1"/>
       <w:numFmt w:val="decimal"/>
       <w:lvlText w:val="%1."/>
       <w:lvlJc w:val="left"/>
       <w:pPr>
-        <w:ind w:left="720" w:hanging="360"/>
+        <w:ind w:left="360" w:hanging="360"/>
       </w:pPr>
       <w:rPr>
         <w:rFonts w:hint="default"/>
       </w:rPr>
     </w:lvl>
-    <w:lvl w:ilvl="1" w:tplc="FFFFFFFF" w:tentative="1">
-      <w:start w:val="1"/>
-      <w:numFmt w:val="lowerLetter"/>
-      <w:lvlText w:val="%2."/>
-      <w:lvlJc w:val="left"/>
-      <w:pPr>
-        <w:ind w:left="1440" w:hanging="360"/>
-      </w:pPr>
-    </w:lvl>
-    <w:lvl w:ilvl="2" w:tplc="FFFFFFFF" w:tentative="1">
-      <w:start w:val="1"/>
-      <w:numFmt w:val="lowerRoman"/>
-      <w:lvlText w:val="%3."/>
-      <w:lvlJc w:val="right"/>
-      <w:pPr>
-        <w:ind w:left="2160" w:hanging="180"/>
-      </w:pPr>
-    </w:lvl>
-    <w:lvl w:ilvl="3" w:tplc="FFFFFFFF" w:tentative="1">
+    <w:lvl w:ilvl="1">
       <w:start w:val="1"/>
       <w:numFmt w:val="decimal"/>
-      <w:lvlText w:val="%4."/>
-      <w:lvlJc w:val="left"/>
-      <w:pPr>
-        <w:ind w:left="2880" w:hanging="360"/>
-      </w:pPr>
-    </w:lvl>
-    <w:lvl w:ilvl="4" w:tplc="FFFFFFFF" w:tentative="1">
-      <w:start w:val="1"/>
-      <w:numFmt w:val="lowerLetter"/>
-      <w:lvlText w:val="%5."/>
-      <w:lvlJc w:val="left"/>
-      <w:pPr>
-        <w:ind w:left="3600" w:hanging="360"/>
-      </w:pPr>
-    </w:lvl>
-    <w:lvl w:ilvl="5" w:tplc="FFFFFFFF" w:tentative="1">
-      <w:start w:val="1"/>
-      <w:numFmt w:val="lowerRoman"/>
-      <w:lvlText w:val="%6."/>
-      <w:lvlJc w:val="right"/>
-      <w:pPr>
-        <w:ind w:left="4320" w:hanging="180"/>
-      </w:pPr>
-    </w:lvl>
-    <w:lvl w:ilvl="6" w:tplc="FFFFFFFF" w:tentative="1">
+      <w:lvlText w:val="%1.%2."/>
+      <w:lvlJc w:val="left"/>
+      <w:pPr>
+        <w:ind w:left="792" w:hanging="432"/>
+      </w:pPr>
+    </w:lvl>
+    <w:lvl w:ilvl="2">
       <w:start w:val="1"/>
       <w:numFmt w:val="decimal"/>
-      <w:lvlText w:val="%7."/>
-      <w:lvlJc w:val="left"/>
-      <w:pPr>
-        <w:ind w:left="5040" w:hanging="360"/>
-      </w:pPr>
-    </w:lvl>
-    <w:lvl w:ilvl="7" w:tplc="FFFFFFFF" w:tentative="1">
-      <w:start w:val="1"/>
-      <w:numFmt w:val="lowerLetter"/>
-      <w:lvlText w:val="%8."/>
-      <w:lvlJc w:val="left"/>
-      <w:pPr>
-        <w:ind w:left="5760" w:hanging="360"/>
-      </w:pPr>
-    </w:lvl>
-    <w:lvl w:ilvl="8" w:tplc="FFFFFFFF" w:tentative="1">
-      <w:start w:val="1"/>
-      <w:numFmt w:val="lowerRoman"/>
-      <w:lvlText w:val="%9."/>
-      <w:lvlJc w:val="right"/>
-      <w:pPr>
-        <w:ind w:left="6480" w:hanging="180"/>
+      <w:lvlText w:val="%1.%2.%3."/>
+      <w:lvlJc w:val="left"/>
+      <w:pPr>
+        <w:ind w:left="1224" w:hanging="504"/>
+      </w:pPr>
+    </w:lvl>
+    <w:lvl w:ilvl="3">
+      <w:start w:val="1"/>
+      <w:numFmt w:val="decimal"/>
+      <w:lvlText w:val="%1.%2.%3.%4."/>
+      <w:lvlJc w:val="left"/>
+      <w:pPr>
+        <w:ind w:left="1728" w:hanging="648"/>
+      </w:pPr>
+    </w:lvl>
+    <w:lvl w:ilvl="4">
+      <w:start w:val="1"/>
+      <w:numFmt w:val="decimal"/>
+      <w:lvlText w:val="%1.%2.%3.%4.%5."/>
+      <w:lvlJc w:val="left"/>
+      <w:pPr>
+        <w:ind w:left="2232" w:hanging="792"/>
+      </w:pPr>
+    </w:lvl>
+    <w:lvl w:ilvl="5">
+      <w:start w:val="1"/>
+      <w:numFmt w:val="decimal"/>
+      <w:lvlText w:val="%1.%2.%3.%4.%5.%6."/>
+      <w:lvlJc w:val="left"/>
+      <w:pPr>
+        <w:ind w:left="2736" w:hanging="936"/>
+      </w:pPr>
+    </w:lvl>
+    <w:lvl w:ilvl="6">
+      <w:start w:val="1"/>
+      <w:numFmt w:val="decimal"/>
+      <w:lvlText w:val="%1.%2.%3.%4.%5.%6.%7."/>
+      <w:lvlJc w:val="left"/>
+      <w:pPr>
+        <w:ind w:left="3240" w:hanging="1080"/>
+      </w:pPr>
+    </w:lvl>
+    <w:lvl w:ilvl="7">
+      <w:start w:val="1"/>
+      <w:numFmt w:val="decimal"/>
+      <w:lvlText w:val="%1.%2.%3.%4.%5.%6.%7.%8."/>
+      <w:lvlJc w:val="left"/>
+      <w:pPr>
+        <w:ind w:left="3744" w:hanging="1224"/>
+      </w:pPr>
+    </w:lvl>
+    <w:lvl w:ilvl="8">
+      <w:start w:val="1"/>
+      <w:numFmt w:val="decimal"/>
+      <w:lvlText w:val="%1.%2.%3.%4.%5.%6.%7.%8.%9."/>
+      <w:lvlJc w:val="left"/>
+      <w:pPr>
+        <w:ind w:left="4320" w:hanging="1440"/>
       </w:pPr>
     </w:lvl>
   </w:abstractNum>
@@ -16092,6 +17655,119 @@
     </w:lvl>
   </w:abstractNum>
   <w:abstractNum w:abstractNumId="3" w15:restartNumberingAfterBreak="0">
+    <w:nsid w:val="142C1F83"/>
+    <w:multiLevelType w:val="multilevel"/>
+    <w:tmpl w:val="0B923B5E"/>
+    <w:lvl w:ilvl="0">
+      <w:start w:val="2"/>
+      <w:numFmt w:val="decimal"/>
+      <w:lvlText w:val="%1."/>
+      <w:lvlJc w:val="left"/>
+      <w:pPr>
+        <w:ind w:left="360" w:hanging="360"/>
+      </w:pPr>
+      <w:rPr>
+        <w:rFonts w:hint="default"/>
+      </w:rPr>
+    </w:lvl>
+    <w:lvl w:ilvl="1">
+      <w:start w:val="1"/>
+      <w:numFmt w:val="decimal"/>
+      <w:lvlText w:val="%1.%2."/>
+      <w:lvlJc w:val="left"/>
+      <w:pPr>
+        <w:ind w:left="792" w:hanging="432"/>
+      </w:pPr>
+      <w:rPr>
+        <w:rFonts w:hint="default"/>
+      </w:rPr>
+    </w:lvl>
+    <w:lvl w:ilvl="2">
+      <w:start w:val="1"/>
+      <w:numFmt w:val="decimal"/>
+      <w:lvlText w:val="%1.%2.%3."/>
+      <w:lvlJc w:val="left"/>
+      <w:pPr>
+        <w:ind w:left="1224" w:hanging="504"/>
+      </w:pPr>
+      <w:rPr>
+        <w:rFonts w:hint="default"/>
+      </w:rPr>
+    </w:lvl>
+    <w:lvl w:ilvl="3">
+      <w:start w:val="1"/>
+      <w:numFmt w:val="decimal"/>
+      <w:lvlText w:val="%1.%2.%3.%4."/>
+      <w:lvlJc w:val="left"/>
+      <w:pPr>
+        <w:ind w:left="1728" w:hanging="648"/>
+      </w:pPr>
+      <w:rPr>
+        <w:rFonts w:hint="default"/>
+      </w:rPr>
+    </w:lvl>
+    <w:lvl w:ilvl="4">
+      <w:start w:val="1"/>
+      <w:numFmt w:val="decimal"/>
+      <w:lvlText w:val="%1.%2.%3.%4.%5."/>
+      <w:lvlJc w:val="left"/>
+      <w:pPr>
+        <w:ind w:left="2232" w:hanging="792"/>
+      </w:pPr>
+      <w:rPr>
+        <w:rFonts w:hint="default"/>
+      </w:rPr>
+    </w:lvl>
+    <w:lvl w:ilvl="5">
+      <w:start w:val="1"/>
+      <w:numFmt w:val="decimal"/>
+      <w:lvlText w:val="%1.%2.%3.%4.%5.%6."/>
+      <w:lvlJc w:val="left"/>
+      <w:pPr>
+        <w:ind w:left="2736" w:hanging="936"/>
+      </w:pPr>
+      <w:rPr>
+        <w:rFonts w:hint="default"/>
+      </w:rPr>
+    </w:lvl>
+    <w:lvl w:ilvl="6">
+      <w:start w:val="1"/>
+      <w:numFmt w:val="decimal"/>
+      <w:lvlText w:val="%1.%2.%3.%4.%5.%6.%7."/>
+      <w:lvlJc w:val="left"/>
+      <w:pPr>
+        <w:ind w:left="3240" w:hanging="1080"/>
+      </w:pPr>
+      <w:rPr>
+        <w:rFonts w:hint="default"/>
+      </w:rPr>
+    </w:lvl>
+    <w:lvl w:ilvl="7">
+      <w:start w:val="1"/>
+      <w:numFmt w:val="decimal"/>
+      <w:lvlText w:val="%1.%2.%3.%4.%5.%6.%7.%8."/>
+      <w:lvlJc w:val="left"/>
+      <w:pPr>
+        <w:ind w:left="3744" w:hanging="1224"/>
+      </w:pPr>
+      <w:rPr>
+        <w:rFonts w:hint="default"/>
+      </w:rPr>
+    </w:lvl>
+    <w:lvl w:ilvl="8">
+      <w:start w:val="1"/>
+      <w:numFmt w:val="decimal"/>
+      <w:lvlText w:val="%1.%2.%3.%4.%5.%6.%7.%8.%9."/>
+      <w:lvlJc w:val="left"/>
+      <w:pPr>
+        <w:ind w:left="4320" w:hanging="1440"/>
+      </w:pPr>
+      <w:rPr>
+        <w:rFonts w:hint="default"/>
+      </w:rPr>
+    </w:lvl>
+  </w:abstractNum>
+  <w:abstractNum w:abstractNumId="4" w15:restartNumberingAfterBreak="0">
     <w:nsid w:val="21352A45"/>
     <w:multiLevelType w:val="hybridMultilevel"/>
     <w:tmpl w:val="CD4442D0"/>
@@ -16204,7 +17880,7 @@
       </w:rPr>
     </w:lvl>
   </w:abstractNum>
-  <w:abstractNum w:abstractNumId="4" w15:restartNumberingAfterBreak="0">
+  <w:abstractNum w:abstractNumId="5" w15:restartNumberingAfterBreak="0">
     <w:nsid w:val="22B81A72"/>
     <w:multiLevelType w:val="multilevel"/>
     <w:tmpl w:val="759A05D2"/>
@@ -16326,7 +18002,7 @@
       </w:rPr>
     </w:lvl>
   </w:abstractNum>
-  <w:abstractNum w:abstractNumId="5" w15:restartNumberingAfterBreak="0">
+  <w:abstractNum w:abstractNumId="6" w15:restartNumberingAfterBreak="0">
     <w:nsid w:val="2AD453AF"/>
     <w:multiLevelType w:val="multilevel"/>
     <w:tmpl w:val="7ED2CEDC"/>
@@ -16442,7 +18118,7 @@
       </w:pPr>
     </w:lvl>
   </w:abstractNum>
-  <w:abstractNum w:abstractNumId="6" w15:restartNumberingAfterBreak="0">
+  <w:abstractNum w:abstractNumId="7" w15:restartNumberingAfterBreak="0">
     <w:nsid w:val="2C493ADF"/>
     <w:multiLevelType w:val="hybridMultilevel"/>
     <w:tmpl w:val="6C2A1F7E"/>
@@ -16531,7 +18207,7 @@
       </w:pPr>
     </w:lvl>
   </w:abstractNum>
-  <w:abstractNum w:abstractNumId="7" w15:restartNumberingAfterBreak="0">
+  <w:abstractNum w:abstractNumId="8" w15:restartNumberingAfterBreak="0">
     <w:nsid w:val="2D346EB3"/>
     <w:multiLevelType w:val="multilevel"/>
     <w:tmpl w:val="FF54EC70"/>
@@ -16617,7 +18293,206 @@
       </w:pPr>
     </w:lvl>
   </w:abstractNum>
-  <w:abstractNum w:abstractNumId="8" w15:restartNumberingAfterBreak="0">
+  <w:abstractNum w:abstractNumId="9" w15:restartNumberingAfterBreak="0">
+    <w:nsid w:val="2E3C6CF1"/>
+    <w:multiLevelType w:val="multilevel"/>
+    <w:tmpl w:val="080A001F"/>
+    <w:lvl w:ilvl="0">
+      <w:start w:val="1"/>
+      <w:numFmt w:val="decimal"/>
+      <w:lvlText w:val="%1."/>
+      <w:lvlJc w:val="left"/>
+      <w:pPr>
+        <w:ind w:left="360" w:hanging="360"/>
+      </w:pPr>
+    </w:lvl>
+    <w:lvl w:ilvl="1">
+      <w:start w:val="1"/>
+      <w:numFmt w:val="decimal"/>
+      <w:lvlText w:val="%1.%2."/>
+      <w:lvlJc w:val="left"/>
+      <w:pPr>
+        <w:ind w:left="792" w:hanging="432"/>
+      </w:pPr>
+    </w:lvl>
+    <w:lvl w:ilvl="2">
+      <w:start w:val="1"/>
+      <w:numFmt w:val="decimal"/>
+      <w:lvlText w:val="%1.%2.%3."/>
+      <w:lvlJc w:val="left"/>
+      <w:pPr>
+        <w:ind w:left="1224" w:hanging="504"/>
+      </w:pPr>
+    </w:lvl>
+    <w:lvl w:ilvl="3">
+      <w:start w:val="1"/>
+      <w:numFmt w:val="decimal"/>
+      <w:lvlText w:val="%1.%2.%3.%4."/>
+      <w:lvlJc w:val="left"/>
+      <w:pPr>
+        <w:ind w:left="1728" w:hanging="648"/>
+      </w:pPr>
+    </w:lvl>
+    <w:lvl w:ilvl="4">
+      <w:start w:val="1"/>
+      <w:numFmt w:val="decimal"/>
+      <w:lvlText w:val="%1.%2.%3.%4.%5."/>
+      <w:lvlJc w:val="left"/>
+      <w:pPr>
+        <w:ind w:left="2232" w:hanging="792"/>
+      </w:pPr>
+    </w:lvl>
+    <w:lvl w:ilvl="5">
+      <w:start w:val="1"/>
+      <w:numFmt w:val="decimal"/>
+      <w:lvlText w:val="%1.%2.%3.%4.%5.%6."/>
+      <w:lvlJc w:val="left"/>
+      <w:pPr>
+        <w:ind w:left="2736" w:hanging="936"/>
+      </w:pPr>
+    </w:lvl>
+    <w:lvl w:ilvl="6">
+      <w:start w:val="1"/>
+      <w:numFmt w:val="decimal"/>
+      <w:lvlText w:val="%1.%2.%3.%4.%5.%6.%7."/>
+      <w:lvlJc w:val="left"/>
+      <w:pPr>
+        <w:ind w:left="3240" w:hanging="1080"/>
+      </w:pPr>
+    </w:lvl>
+    <w:lvl w:ilvl="7">
+      <w:start w:val="1"/>
+      <w:numFmt w:val="decimal"/>
+      <w:lvlText w:val="%1.%2.%3.%4.%5.%6.%7.%8."/>
+      <w:lvlJc w:val="left"/>
+      <w:pPr>
+        <w:ind w:left="3744" w:hanging="1224"/>
+      </w:pPr>
+    </w:lvl>
+    <w:lvl w:ilvl="8">
+      <w:start w:val="1"/>
+      <w:numFmt w:val="decimal"/>
+      <w:lvlText w:val="%1.%2.%3.%4.%5.%6.%7.%8.%9."/>
+      <w:lvlJc w:val="left"/>
+      <w:pPr>
+        <w:ind w:left="4320" w:hanging="1440"/>
+      </w:pPr>
+    </w:lvl>
+  </w:abstractNum>
+  <w:abstractNum w:abstractNumId="10" w15:restartNumberingAfterBreak="0">
+    <w:nsid w:val="33481525"/>
+    <w:multiLevelType w:val="multilevel"/>
+    <w:tmpl w:val="0B923B5E"/>
+    <w:lvl w:ilvl="0">
+      <w:start w:val="2"/>
+      <w:numFmt w:val="decimal"/>
+      <w:lvlText w:val="%1."/>
+      <w:lvlJc w:val="left"/>
+      <w:pPr>
+        <w:ind w:left="360" w:hanging="360"/>
+      </w:pPr>
+      <w:rPr>
+        <w:rFonts w:hint="default"/>
+      </w:rPr>
+    </w:lvl>
+    <w:lvl w:ilvl="1">
+      <w:start w:val="1"/>
+      <w:numFmt w:val="decimal"/>
+      <w:lvlText w:val="%1.%2."/>
+      <w:lvlJc w:val="left"/>
+      <w:pPr>
+        <w:ind w:left="792" w:hanging="432"/>
+      </w:pPr>
+      <w:rPr>
+        <w:rFonts w:hint="default"/>
+      </w:rPr>
+    </w:lvl>
+    <w:lvl w:ilvl="2">
+      <w:start w:val="1"/>
+      <w:numFmt w:val="decimal"/>
+      <w:lvlText w:val="%1.%2.%3."/>
+      <w:lvlJc w:val="left"/>
+      <w:pPr>
+        <w:ind w:left="1224" w:hanging="504"/>
+      </w:pPr>
+      <w:rPr>
+        <w:rFonts w:hint="default"/>
+      </w:rPr>
+    </w:lvl>
+    <w:lvl w:ilvl="3">
+      <w:start w:val="1"/>
+      <w:numFmt w:val="decimal"/>
+      <w:lvlText w:val="%1.%2.%3.%4."/>
+      <w:lvlJc w:val="left"/>
+      <w:pPr>
+        <w:ind w:left="1728" w:hanging="648"/>
+      </w:pPr>
+      <w:rPr>
+        <w:rFonts w:hint="default"/>
+      </w:rPr>
+    </w:lvl>
+    <w:lvl w:ilvl="4">
+      <w:start w:val="1"/>
+      <w:numFmt w:val="decimal"/>
+      <w:lvlText w:val="%1.%2.%3.%4.%5."/>
+      <w:lvlJc w:val="left"/>
+      <w:pPr>
+        <w:ind w:left="2232" w:hanging="792"/>
+      </w:pPr>
+      <w:rPr>
+        <w:rFonts w:hint="default"/>
+      </w:rPr>
+    </w:lvl>
+    <w:lvl w:ilvl="5">
+      <w:start w:val="1"/>
+      <w:numFmt w:val="decimal"/>
+      <w:lvlText w:val="%1.%2.%3.%4.%5.%6."/>
+      <w:lvlJc w:val="left"/>
+      <w:pPr>
+        <w:ind w:left="2736" w:hanging="936"/>
+      </w:pPr>
+      <w:rPr>
+        <w:rFonts w:hint="default"/>
+      </w:rPr>
+    </w:lvl>
+    <w:lvl w:ilvl="6">
+      <w:start w:val="1"/>
+      <w:numFmt w:val="decimal"/>
+      <w:lvlText w:val="%1.%2.%3.%4.%5.%6.%7."/>
+      <w:lvlJc w:val="left"/>
+      <w:pPr>
+        <w:ind w:left="3240" w:hanging="1080"/>
+      </w:pPr>
+      <w:rPr>
+        <w:rFonts w:hint="default"/>
+      </w:rPr>
+    </w:lvl>
+    <w:lvl w:ilvl="7">
+      <w:start w:val="1"/>
+      <w:numFmt w:val="decimal"/>
+      <w:lvlText w:val="%1.%2.%3.%4.%5.%6.%7.%8."/>
+      <w:lvlJc w:val="left"/>
+      <w:pPr>
+        <w:ind w:left="3744" w:hanging="1224"/>
+      </w:pPr>
+      <w:rPr>
+        <w:rFonts w:hint="default"/>
+      </w:rPr>
+    </w:lvl>
+    <w:lvl w:ilvl="8">
+      <w:start w:val="1"/>
+      <w:numFmt w:val="decimal"/>
+      <w:lvlText w:val="%1.%2.%3.%4.%5.%6.%7.%8.%9."/>
+      <w:lvlJc w:val="left"/>
+      <w:pPr>
+        <w:ind w:left="4320" w:hanging="1440"/>
+      </w:pPr>
+      <w:rPr>
+        <w:rFonts w:hint="default"/>
+      </w:rPr>
+    </w:lvl>
+  </w:abstractNum>
+  <w:abstractNum w:abstractNumId="11" w15:restartNumberingAfterBreak="0">
     <w:nsid w:val="35007A74"/>
     <w:multiLevelType w:val="multilevel"/>
     <w:tmpl w:val="FD926D74"/>
@@ -16730,7 +18605,7 @@
       </w:pPr>
     </w:lvl>
   </w:abstractNum>
-  <w:abstractNum w:abstractNumId="9" w15:restartNumberingAfterBreak="0">
+  <w:abstractNum w:abstractNumId="12" w15:restartNumberingAfterBreak="0">
     <w:nsid w:val="378640C2"/>
     <w:multiLevelType w:val="hybridMultilevel"/>
     <w:tmpl w:val="40C4F6D6"/>
@@ -16819,7 +18694,7 @@
       </w:pPr>
     </w:lvl>
   </w:abstractNum>
-  <w:abstractNum w:abstractNumId="10" w15:restartNumberingAfterBreak="0">
+  <w:abstractNum w:abstractNumId="13" w15:restartNumberingAfterBreak="0">
     <w:nsid w:val="39D85E31"/>
     <w:multiLevelType w:val="multilevel"/>
     <w:tmpl w:val="FD926D74"/>
@@ -16932,7 +18807,7 @@
       </w:pPr>
     </w:lvl>
   </w:abstractNum>
-  <w:abstractNum w:abstractNumId="11" w15:restartNumberingAfterBreak="0">
+  <w:abstractNum w:abstractNumId="14" w15:restartNumberingAfterBreak="0">
     <w:nsid w:val="3D7B53C4"/>
     <w:multiLevelType w:val="hybridMultilevel"/>
     <w:tmpl w:val="968A9866"/>
@@ -17018,7 +18893,7 @@
       </w:pPr>
     </w:lvl>
   </w:abstractNum>
-  <w:abstractNum w:abstractNumId="12" w15:restartNumberingAfterBreak="0">
+  <w:abstractNum w:abstractNumId="15" w15:restartNumberingAfterBreak="0">
     <w:nsid w:val="3E6622A3"/>
     <w:multiLevelType w:val="hybridMultilevel"/>
     <w:tmpl w:val="F9607A1E"/>
@@ -17131,7 +19006,7 @@
       </w:rPr>
     </w:lvl>
   </w:abstractNum>
-  <w:abstractNum w:abstractNumId="13" w15:restartNumberingAfterBreak="0">
+  <w:abstractNum w:abstractNumId="16" w15:restartNumberingAfterBreak="0">
     <w:nsid w:val="4096698A"/>
     <w:multiLevelType w:val="hybridMultilevel"/>
     <w:tmpl w:val="6B02B750"/>
@@ -17245,7 +19120,7 @@
       </w:rPr>
     </w:lvl>
   </w:abstractNum>
-  <w:abstractNum w:abstractNumId="14" w15:restartNumberingAfterBreak="0">
+  <w:abstractNum w:abstractNumId="17" w15:restartNumberingAfterBreak="0">
     <w:nsid w:val="412F6833"/>
     <w:multiLevelType w:val="multilevel"/>
     <w:tmpl w:val="7ED2CEDC"/>
@@ -17361,7 +19236,7 @@
       </w:pPr>
     </w:lvl>
   </w:abstractNum>
-  <w:abstractNum w:abstractNumId="15" w15:restartNumberingAfterBreak="0">
+  <w:abstractNum w:abstractNumId="18" w15:restartNumberingAfterBreak="0">
     <w:nsid w:val="467419CB"/>
     <w:multiLevelType w:val="hybridMultilevel"/>
     <w:tmpl w:val="6C2A1F7E"/>
@@ -17450,7 +19325,7 @@
       </w:pPr>
     </w:lvl>
   </w:abstractNum>
-  <w:abstractNum w:abstractNumId="16" w15:restartNumberingAfterBreak="0">
+  <w:abstractNum w:abstractNumId="19" w15:restartNumberingAfterBreak="0">
     <w:nsid w:val="4B1955E0"/>
     <w:multiLevelType w:val="hybridMultilevel"/>
     <w:tmpl w:val="51E2B39C"/>
@@ -17552,7 +19427,7 @@
       </w:rPr>
     </w:lvl>
   </w:abstractNum>
-  <w:abstractNum w:abstractNumId="17" w15:restartNumberingAfterBreak="0">
+  <w:abstractNum w:abstractNumId="20" w15:restartNumberingAfterBreak="0">
     <w:nsid w:val="4C244D9A"/>
     <w:multiLevelType w:val="hybridMultilevel"/>
     <w:tmpl w:val="51E2B39C"/>
@@ -17662,7 +19537,209 @@
       </w:rPr>
     </w:lvl>
   </w:abstractNum>
-  <w:abstractNum w:abstractNumId="18" w15:restartNumberingAfterBreak="0">
+  <w:abstractNum w:abstractNumId="21" w15:restartNumberingAfterBreak="0">
+    <w:nsid w:val="4D213ECF"/>
+    <w:multiLevelType w:val="hybridMultilevel"/>
+    <w:tmpl w:val="BFF2347A"/>
+    <w:lvl w:ilvl="0" w:tplc="080A0017">
+      <w:start w:val="1"/>
+      <w:numFmt w:val="lowerLetter"/>
+      <w:lvlText w:val="%1)"/>
+      <w:lvlJc w:val="left"/>
+      <w:pPr>
+        <w:ind w:left="720" w:hanging="360"/>
+      </w:pPr>
+      <w:rPr>
+        <w:rFonts w:hint="default"/>
+      </w:rPr>
+    </w:lvl>
+    <w:lvl w:ilvl="1" w:tplc="080A0019" w:tentative="1">
+      <w:start w:val="1"/>
+      <w:numFmt w:val="lowerLetter"/>
+      <w:lvlText w:val="%2."/>
+      <w:lvlJc w:val="left"/>
+      <w:pPr>
+        <w:ind w:left="1440" w:hanging="360"/>
+      </w:pPr>
+    </w:lvl>
+    <w:lvl w:ilvl="2" w:tplc="080A001B" w:tentative="1">
+      <w:start w:val="1"/>
+      <w:numFmt w:val="lowerRoman"/>
+      <w:lvlText w:val="%3."/>
+      <w:lvlJc w:val="right"/>
+      <w:pPr>
+        <w:ind w:left="2160" w:hanging="180"/>
+      </w:pPr>
+    </w:lvl>
+    <w:lvl w:ilvl="3" w:tplc="080A000F" w:tentative="1">
+      <w:start w:val="1"/>
+      <w:numFmt w:val="decimal"/>
+      <w:lvlText w:val="%4."/>
+      <w:lvlJc w:val="left"/>
+      <w:pPr>
+        <w:ind w:left="2880" w:hanging="360"/>
+      </w:pPr>
+    </w:lvl>
+    <w:lvl w:ilvl="4" w:tplc="080A0019" w:tentative="1">
+      <w:start w:val="1"/>
+      <w:numFmt w:val="lowerLetter"/>
+      <w:lvlText w:val="%5."/>
+      <w:lvlJc w:val="left"/>
+      <w:pPr>
+        <w:ind w:left="3600" w:hanging="360"/>
+      </w:pPr>
+    </w:lvl>
+    <w:lvl w:ilvl="5" w:tplc="080A001B" w:tentative="1">
+      <w:start w:val="1"/>
+      <w:numFmt w:val="lowerRoman"/>
+      <w:lvlText w:val="%6."/>
+      <w:lvlJc w:val="right"/>
+      <w:pPr>
+        <w:ind w:left="4320" w:hanging="180"/>
+      </w:pPr>
+    </w:lvl>
+    <w:lvl w:ilvl="6" w:tplc="080A000F" w:tentative="1">
+      <w:start w:val="1"/>
+      <w:numFmt w:val="decimal"/>
+      <w:lvlText w:val="%7."/>
+      <w:lvlJc w:val="left"/>
+      <w:pPr>
+        <w:ind w:left="5040" w:hanging="360"/>
+      </w:pPr>
+    </w:lvl>
+    <w:lvl w:ilvl="7" w:tplc="080A0019" w:tentative="1">
+      <w:start w:val="1"/>
+      <w:numFmt w:val="lowerLetter"/>
+      <w:lvlText w:val="%8."/>
+      <w:lvlJc w:val="left"/>
+      <w:pPr>
+        <w:ind w:left="5760" w:hanging="360"/>
+      </w:pPr>
+    </w:lvl>
+    <w:lvl w:ilvl="8" w:tplc="080A001B" w:tentative="1">
+      <w:start w:val="1"/>
+      <w:numFmt w:val="lowerRoman"/>
+      <w:lvlText w:val="%9."/>
+      <w:lvlJc w:val="right"/>
+      <w:pPr>
+        <w:ind w:left="6480" w:hanging="180"/>
+      </w:pPr>
+    </w:lvl>
+  </w:abstractNum>
+  <w:abstractNum w:abstractNumId="22" w15:restartNumberingAfterBreak="0">
+    <w:nsid w:val="4E501E78"/>
+    <w:multiLevelType w:val="multilevel"/>
+    <w:tmpl w:val="E99CCAC0"/>
+    <w:lvl w:ilvl="0">
+      <w:start w:val="11"/>
+      <w:numFmt w:val="decimal"/>
+      <w:lvlText w:val="%1."/>
+      <w:lvlJc w:val="left"/>
+      <w:pPr>
+        <w:ind w:left="360" w:hanging="360"/>
+      </w:pPr>
+      <w:rPr>
+        <w:rFonts w:hint="default"/>
+      </w:rPr>
+    </w:lvl>
+    <w:lvl w:ilvl="1">
+      <w:start w:val="1"/>
+      <w:numFmt w:val="decimal"/>
+      <w:lvlText w:val="%1.%2."/>
+      <w:lvlJc w:val="left"/>
+      <w:pPr>
+        <w:ind w:left="792" w:hanging="432"/>
+      </w:pPr>
+      <w:rPr>
+        <w:rFonts w:hint="default"/>
+      </w:rPr>
+    </w:lvl>
+    <w:lvl w:ilvl="2">
+      <w:start w:val="1"/>
+      <w:numFmt w:val="decimal"/>
+      <w:lvlText w:val="%1.%2.%3."/>
+      <w:lvlJc w:val="left"/>
+      <w:pPr>
+        <w:ind w:left="1224" w:hanging="504"/>
+      </w:pPr>
+      <w:rPr>
+        <w:rFonts w:hint="default"/>
+      </w:rPr>
+    </w:lvl>
+    <w:lvl w:ilvl="3">
+      <w:start w:val="1"/>
+      <w:numFmt w:val="decimal"/>
+      <w:lvlText w:val="%1.%2.%3.%4."/>
+      <w:lvlJc w:val="left"/>
+      <w:pPr>
+        <w:ind w:left="1728" w:hanging="648"/>
+      </w:pPr>
+      <w:rPr>
+        <w:rFonts w:hint="default"/>
+      </w:rPr>
+    </w:lvl>
+    <w:lvl w:ilvl="4">
+      <w:start w:val="1"/>
+      <w:numFmt w:val="decimal"/>
+      <w:lvlText w:val="%1.%2.%3.%4.%5."/>
+      <w:lvlJc w:val="left"/>
+      <w:pPr>
+        <w:ind w:left="2232" w:hanging="792"/>
+      </w:pPr>
+      <w:rPr>
+        <w:rFonts w:hint="default"/>
+      </w:rPr>
+    </w:lvl>
+    <w:lvl w:ilvl="5">
+      <w:start w:val="1"/>
+      <w:numFmt w:val="decimal"/>
+      <w:lvlText w:val="%1.%2.%3.%4.%5.%6."/>
+      <w:lvlJc w:val="left"/>
+      <w:pPr>
+        <w:ind w:left="2736" w:hanging="936"/>
+      </w:pPr>
+      <w:rPr>
+        <w:rFonts w:hint="default"/>
+      </w:rPr>
+    </w:lvl>
+    <w:lvl w:ilvl="6">
+      <w:start w:val="1"/>
+      <w:numFmt w:val="decimal"/>
+      <w:lvlText w:val="%1.%2.%3.%4.%5.%6.%7."/>
+      <w:lvlJc w:val="left"/>
+      <w:pPr>
+        <w:ind w:left="3240" w:hanging="1080"/>
+      </w:pPr>
+      <w:rPr>
+        <w:rFonts w:hint="default"/>
+      </w:rPr>
+    </w:lvl>
+    <w:lvl w:ilvl="7">
+      <w:start w:val="1"/>
+      <w:numFmt w:val="decimal"/>
+      <w:lvlText w:val="%1.%2.%3.%4.%5.%6.%7.%8."/>
+      <w:lvlJc w:val="left"/>
+      <w:pPr>
+        <w:ind w:left="3744" w:hanging="1224"/>
+      </w:pPr>
+      <w:rPr>
+        <w:rFonts w:hint="default"/>
+      </w:rPr>
+    </w:lvl>
+    <w:lvl w:ilvl="8">
+      <w:start w:val="1"/>
+      <w:numFmt w:val="decimal"/>
+      <w:lvlText w:val="%1.%2.%3.%4.%5.%6.%7.%8.%9."/>
+      <w:lvlJc w:val="left"/>
+      <w:pPr>
+        <w:ind w:left="4320" w:hanging="1440"/>
+      </w:pPr>
+      <w:rPr>
+        <w:rFonts w:hint="default"/>
+      </w:rPr>
+    </w:lvl>
+  </w:abstractNum>
+  <w:abstractNum w:abstractNumId="23" w15:restartNumberingAfterBreak="0">
     <w:nsid w:val="54CF4BD8"/>
     <w:multiLevelType w:val="hybridMultilevel"/>
     <w:tmpl w:val="95AEC65A"/>
@@ -17776,7 +19853,7 @@
       </w:rPr>
     </w:lvl>
   </w:abstractNum>
-  <w:abstractNum w:abstractNumId="19" w15:restartNumberingAfterBreak="0">
+  <w:abstractNum w:abstractNumId="24" w15:restartNumberingAfterBreak="0">
     <w:nsid w:val="56E723CE"/>
     <w:multiLevelType w:val="multilevel"/>
     <w:tmpl w:val="7E38A200"/>
@@ -17886,7 +19963,7 @@
       </w:pPr>
     </w:lvl>
   </w:abstractNum>
-  <w:abstractNum w:abstractNumId="20" w15:restartNumberingAfterBreak="0">
+  <w:abstractNum w:abstractNumId="25" w15:restartNumberingAfterBreak="0">
     <w:nsid w:val="5C7E285C"/>
     <w:multiLevelType w:val="hybridMultilevel"/>
     <w:tmpl w:val="F746E0F6"/>
@@ -17999,7 +20076,7 @@
       </w:rPr>
     </w:lvl>
   </w:abstractNum>
-  <w:abstractNum w:abstractNumId="21" w15:restartNumberingAfterBreak="0">
+  <w:abstractNum w:abstractNumId="26" w15:restartNumberingAfterBreak="0">
     <w:nsid w:val="5D780480"/>
     <w:multiLevelType w:val="hybridMultilevel"/>
     <w:tmpl w:val="A9EC65AC"/>
@@ -18088,7 +20165,7 @@
       </w:pPr>
     </w:lvl>
   </w:abstractNum>
-  <w:abstractNum w:abstractNumId="22" w15:restartNumberingAfterBreak="0">
+  <w:abstractNum w:abstractNumId="27" w15:restartNumberingAfterBreak="0">
     <w:nsid w:val="5EA10570"/>
     <w:multiLevelType w:val="hybridMultilevel"/>
     <w:tmpl w:val="A9EC65AC"/>
@@ -18177,7 +20254,7 @@
       </w:pPr>
     </w:lvl>
   </w:abstractNum>
-  <w:abstractNum w:abstractNumId="23" w15:restartNumberingAfterBreak="0">
+  <w:abstractNum w:abstractNumId="28" w15:restartNumberingAfterBreak="0">
     <w:nsid w:val="6264636C"/>
     <w:multiLevelType w:val="multilevel"/>
     <w:tmpl w:val="89B0B94C"/>
@@ -18263,7 +20340,7 @@
       </w:pPr>
     </w:lvl>
   </w:abstractNum>
-  <w:abstractNum w:abstractNumId="24" w15:restartNumberingAfterBreak="0">
+  <w:abstractNum w:abstractNumId="29" w15:restartNumberingAfterBreak="0">
     <w:nsid w:val="62D71409"/>
     <w:multiLevelType w:val="hybridMultilevel"/>
     <w:tmpl w:val="4502C758"/>
@@ -18352,7 +20429,7 @@
       </w:pPr>
     </w:lvl>
   </w:abstractNum>
-  <w:abstractNum w:abstractNumId="25" w15:restartNumberingAfterBreak="0">
+  <w:abstractNum w:abstractNumId="30" w15:restartNumberingAfterBreak="0">
     <w:nsid w:val="64921114"/>
     <w:multiLevelType w:val="hybridMultilevel"/>
     <w:tmpl w:val="678E5200"/>
@@ -18465,7 +20542,7 @@
       </w:rPr>
     </w:lvl>
   </w:abstractNum>
-  <w:abstractNum w:abstractNumId="26" w15:restartNumberingAfterBreak="0">
+  <w:abstractNum w:abstractNumId="31" w15:restartNumberingAfterBreak="0">
     <w:nsid w:val="6EA44828"/>
     <w:multiLevelType w:val="hybridMultilevel"/>
     <w:tmpl w:val="BA56F094"/>
@@ -18554,7 +20631,7 @@
       </w:pPr>
     </w:lvl>
   </w:abstractNum>
-  <w:abstractNum w:abstractNumId="27" w15:restartNumberingAfterBreak="0">
+  <w:abstractNum w:abstractNumId="32" w15:restartNumberingAfterBreak="0">
     <w:nsid w:val="71F50F91"/>
     <w:multiLevelType w:val="multilevel"/>
     <w:tmpl w:val="C0F05962"/>
@@ -18664,7 +20741,7 @@
       </w:pPr>
     </w:lvl>
   </w:abstractNum>
-  <w:abstractNum w:abstractNumId="28" w15:restartNumberingAfterBreak="0">
+  <w:abstractNum w:abstractNumId="33" w15:restartNumberingAfterBreak="0">
     <w:nsid w:val="75D4220E"/>
     <w:multiLevelType w:val="multilevel"/>
     <w:tmpl w:val="0848F430"/>
@@ -18750,7 +20827,7 @@
       </w:pPr>
     </w:lvl>
   </w:abstractNum>
-  <w:abstractNum w:abstractNumId="29" w15:restartNumberingAfterBreak="0">
+  <w:abstractNum w:abstractNumId="34" w15:restartNumberingAfterBreak="0">
     <w:nsid w:val="79D93E1E"/>
     <w:multiLevelType w:val="multilevel"/>
     <w:tmpl w:val="957E90C4"/>
@@ -18862,19 +20939,19 @@
     </w:lvl>
   </w:abstractNum>
   <w:num w:numId="1">
-    <w:abstractNumId w:val="25"/>
+    <w:abstractNumId w:val="30"/>
   </w:num>
   <w:num w:numId="2">
-    <w:abstractNumId w:val="13"/>
+    <w:abstractNumId w:val="16"/>
   </w:num>
   <w:num w:numId="3">
-    <w:abstractNumId w:val="18"/>
+    <w:abstractNumId w:val="23"/>
   </w:num>
   <w:num w:numId="4">
-    <w:abstractNumId w:val="19"/>
+    <w:abstractNumId w:val="24"/>
   </w:num>
   <w:num w:numId="5">
-    <w:abstractNumId w:val="17"/>
+    <w:abstractNumId w:val="20"/>
     <w:lvlOverride w:ilvl="0">
       <w:startOverride w:val="1"/>
     </w:lvlOverride>
@@ -18888,19 +20965,19 @@
     <w:lvlOverride w:ilvl="8"/>
   </w:num>
   <w:num w:numId="6">
-    <w:abstractNumId w:val="26"/>
+    <w:abstractNumId w:val="31"/>
   </w:num>
   <w:num w:numId="7">
-    <w:abstractNumId w:val="22"/>
+    <w:abstractNumId w:val="27"/>
   </w:num>
   <w:num w:numId="8">
     <w:abstractNumId w:val="1"/>
   </w:num>
   <w:num w:numId="9">
-    <w:abstractNumId w:val="9"/>
+    <w:abstractNumId w:val="12"/>
   </w:num>
   <w:num w:numId="10">
-    <w:abstractNumId w:val="21"/>
+    <w:abstractNumId w:val="26"/>
     <w:lvlOverride w:ilvl="0">
       <w:startOverride w:val="1"/>
     </w:lvlOverride>
@@ -18930,7 +21007,7 @@
     </w:lvlOverride>
   </w:num>
   <w:num w:numId="11">
-    <w:abstractNumId w:val="28"/>
+    <w:abstractNumId w:val="33"/>
     <w:lvlOverride w:ilvl="0">
       <w:startOverride w:val="7"/>
     </w:lvlOverride>
@@ -18990,7 +21067,7 @@
     </w:lvlOverride>
   </w:num>
   <w:num w:numId="13">
-    <w:abstractNumId w:val="7"/>
+    <w:abstractNumId w:val="8"/>
     <w:lvlOverride w:ilvl="0">
       <w:startOverride w:val="4"/>
     </w:lvlOverride>
@@ -19020,7 +21097,7 @@
     </w:lvlOverride>
   </w:num>
   <w:num w:numId="14">
-    <w:abstractNumId w:val="23"/>
+    <w:abstractNumId w:val="28"/>
     <w:lvlOverride w:ilvl="0">
       <w:startOverride w:val="9"/>
     </w:lvlOverride>
@@ -19050,16 +21127,16 @@
     </w:lvlOverride>
   </w:num>
   <w:num w:numId="15">
-    <w:abstractNumId w:val="24"/>
+    <w:abstractNumId w:val="29"/>
   </w:num>
   <w:num w:numId="16">
     <w:abstractNumId w:val="2"/>
   </w:num>
   <w:num w:numId="17">
-    <w:abstractNumId w:val="12"/>
+    <w:abstractNumId w:val="15"/>
   </w:num>
   <w:num w:numId="18">
-    <w:abstractNumId w:val="19"/>
+    <w:abstractNumId w:val="24"/>
     <w:lvlOverride w:ilvl="0">
       <w:startOverride w:val="1"/>
     </w:lvlOverride>
@@ -19089,55 +21166,70 @@
     </w:lvlOverride>
   </w:num>
   <w:num w:numId="19">
-    <w:abstractNumId w:val="25"/>
+    <w:abstractNumId w:val="30"/>
     <w:lvlOverride w:ilvl="0">
       <w:startOverride w:val="1"/>
     </w:lvlOverride>
   </w:num>
   <w:num w:numId="20">
-    <w:abstractNumId w:val="17"/>
+    <w:abstractNumId w:val="20"/>
   </w:num>
   <w:num w:numId="21">
-    <w:abstractNumId w:val="15"/>
+    <w:abstractNumId w:val="18"/>
   </w:num>
   <w:num w:numId="22">
-    <w:abstractNumId w:val="16"/>
+    <w:abstractNumId w:val="19"/>
   </w:num>
   <w:num w:numId="23">
-    <w:abstractNumId w:val="6"/>
+    <w:abstractNumId w:val="7"/>
   </w:num>
   <w:num w:numId="24">
-    <w:abstractNumId w:val="20"/>
+    <w:abstractNumId w:val="25"/>
   </w:num>
   <w:num w:numId="25">
-    <w:abstractNumId w:val="29"/>
+    <w:abstractNumId w:val="34"/>
   </w:num>
   <w:num w:numId="26">
-    <w:abstractNumId w:val="27"/>
+    <w:abstractNumId w:val="32"/>
   </w:num>
   <w:num w:numId="27">
     <w:abstractNumId w:val="0"/>
   </w:num>
   <w:num w:numId="28">
-    <w:abstractNumId w:val="8"/>
+    <w:abstractNumId w:val="11"/>
   </w:num>
   <w:num w:numId="29">
-    <w:abstractNumId w:val="11"/>
+    <w:abstractNumId w:val="14"/>
   </w:num>
   <w:num w:numId="30">
+    <w:abstractNumId w:val="5"/>
+  </w:num>
+  <w:num w:numId="31">
+    <w:abstractNumId w:val="13"/>
+  </w:num>
+  <w:num w:numId="32">
+    <w:abstractNumId w:val="17"/>
+  </w:num>
+  <w:num w:numId="33">
+    <w:abstractNumId w:val="6"/>
+  </w:num>
+  <w:num w:numId="34">
     <w:abstractNumId w:val="4"/>
   </w:num>
-  <w:num w:numId="31">
+  <w:num w:numId="35">
+    <w:abstractNumId w:val="21"/>
+  </w:num>
+  <w:num w:numId="36">
+    <w:abstractNumId w:val="3"/>
+  </w:num>
+  <w:num w:numId="37">
     <w:abstractNumId w:val="10"/>
   </w:num>
-  <w:num w:numId="32">
-    <w:abstractNumId w:val="14"/>
+  <w:num w:numId="38">
+    <w:abstractNumId w:val="22"/>
   </w:num>
-  <w:num w:numId="33">
-    <w:abstractNumId w:val="5"/>
-  </w:num>
-  <w:num w:numId="34">
-    <w:abstractNumId w:val="3"/>
+  <w:num w:numId="39">
+    <w:abstractNumId w:val="9"/>
   </w:num>
   <w:numIdMacAtCleanup w:val="15"/>
 </w:numbering>

</xml_diff>

<commit_message>
Reunión del equipo, detalles del archivo.
</commit_message>
<xml_diff>
--- a/Casos de Uso/Casos de Uso.docx
+++ b/Casos de Uso/Casos de Uso.docx
@@ -3972,7 +3972,18 @@
     </w:tbl>
     <w:p/>
     <w:p>
-      <w:fldSimple w:instr=" TOC \o &quot;3-3&quot; \h \z \u \t &quot;Título 1;1;Título 2;2&quot; "/>
+      <w:r>
+        <w:fldChar w:fldCharType="begin"/>
+      </w:r>
+      <w:r>
+        <w:instrText xml:space="preserve"> TOC \o "3-3" \h \z \u \t "Título 1;1;Título 2;2" </w:instrText>
+      </w:r>
+      <w:r>
+        <w:fldChar w:fldCharType="separate"/>
+      </w:r>
+      <w:r>
+        <w:fldChar w:fldCharType="end"/>
+      </w:r>
     </w:p>
     <w:p>
       <w:pPr>
@@ -4244,7 +4255,6 @@
     <w:p>
       <w:pPr>
         <w:pStyle w:val="Prrafodelista"/>
-        <w:jc w:val="both"/>
       </w:pPr>
     </w:p>
     <w:p>
@@ -4255,30 +4265,21 @@
           <w:numId w:val="32"/>
         </w:numPr>
         <w:jc w:val="both"/>
+        <w:rPr>
+          <w:rFonts w:ascii="Arial" w:hAnsi="Arial" w:cs="Arial"/>
+        </w:rPr>
       </w:pPr>
       <w:r>
         <w:rPr>
           <w:rFonts w:ascii="Arial" w:hAnsi="Arial" w:cs="Arial"/>
         </w:rPr>
-        <w:t>PC_BUSPRO – Buscar un Producto:</w:t>
+        <w:t xml:space="preserve">PC_LOGOUT – Cerrar Sesión: </w:t>
       </w:r>
       <w:r>
         <w:rPr>
           <w:rFonts w:ascii="Arial" w:hAnsi="Arial" w:cs="Arial"/>
         </w:rPr>
-        <w:t xml:space="preserve"> Caso uso que describe los pasos </w:t>
-      </w:r>
-      <w:r>
-        <w:rPr>
-          <w:rFonts w:ascii="Arial" w:hAnsi="Arial" w:cs="Arial"/>
-        </w:rPr>
-        <w:t>necesarios para</w:t>
-      </w:r>
-      <w:r>
-        <w:rPr>
-          <w:rFonts w:ascii="Arial" w:hAnsi="Arial" w:cs="Arial"/>
-        </w:rPr>
-        <w:t xml:space="preserve"> cuando el actor desea buscar un producto en específico. </w:t>
+        <w:t>(Resumen por Axel).</w:t>
       </w:r>
     </w:p>
     <w:p>
@@ -4300,25 +4301,25 @@
         <w:rPr>
           <w:rFonts w:ascii="Arial" w:hAnsi="Arial" w:cs="Arial"/>
         </w:rPr>
-        <w:t xml:space="preserve">PC_HISCOM – Historial de compras: </w:t>
+        <w:t>PC_BUSPRO – Buscar un Producto:</w:t>
       </w:r>
       <w:r>
         <w:rPr>
           <w:rFonts w:ascii="Arial" w:hAnsi="Arial" w:cs="Arial"/>
         </w:rPr>
-        <w:t xml:space="preserve">Caso uso que describe los pasos </w:t>
+        <w:t xml:space="preserve"> Caso uso que describe los pasos </w:t>
       </w:r>
       <w:r>
         <w:rPr>
           <w:rFonts w:ascii="Arial" w:hAnsi="Arial" w:cs="Arial"/>
         </w:rPr>
-        <w:t xml:space="preserve">necesarios </w:t>
+        <w:t>necesarios para</w:t>
       </w:r>
       <w:r>
         <w:rPr>
           <w:rFonts w:ascii="Arial" w:hAnsi="Arial" w:cs="Arial"/>
         </w:rPr>
-        <w:t>para revisar el historial de comprar hechos por una cuenta asociada.</w:t>
+        <w:t xml:space="preserve"> cuando el actor desea buscar un producto en específico. </w:t>
       </w:r>
     </w:p>
     <w:p>
@@ -4340,19 +4341,25 @@
         <w:rPr>
           <w:rFonts w:ascii="Arial" w:hAnsi="Arial" w:cs="Arial"/>
         </w:rPr>
-        <w:t>PC_COMPRO – Comentarios</w:t>
+        <w:t xml:space="preserve">PC_HISCOM – Historial de compras: </w:t>
       </w:r>
       <w:r>
         <w:rPr>
           <w:rFonts w:ascii="Arial" w:hAnsi="Arial" w:cs="Arial"/>
         </w:rPr>
-        <w:t>: Caso uso que describe los pasos que nece</w:t>
+        <w:t xml:space="preserve">Caso uso que describe los pasos </w:t>
       </w:r>
       <w:r>
         <w:rPr>
           <w:rFonts w:ascii="Arial" w:hAnsi="Arial" w:cs="Arial"/>
         </w:rPr>
-        <w:t>sarios para comentar sobre un producto.</w:t>
+        <w:t xml:space="preserve">necesarios </w:t>
+      </w:r>
+      <w:r>
+        <w:rPr>
+          <w:rFonts w:ascii="Arial" w:hAnsi="Arial" w:cs="Arial"/>
+        </w:rPr>
+        <w:t>para revisar el historial de comprar hechos por una cuenta asociada.</w:t>
       </w:r>
     </w:p>
     <w:p>
@@ -4374,25 +4381,19 @@
         <w:rPr>
           <w:rFonts w:ascii="Arial" w:hAnsi="Arial" w:cs="Arial"/>
         </w:rPr>
-        <w:t>PC_COMPPRO – Comprar producto</w:t>
+        <w:t>PC_COMPRO – Comentarios</w:t>
       </w:r>
       <w:r>
         <w:rPr>
           <w:rFonts w:ascii="Arial" w:hAnsi="Arial" w:cs="Arial"/>
         </w:rPr>
-        <w:t>:</w:t>
+        <w:t>: Caso uso que describe los pasos que nece</w:t>
       </w:r>
       <w:r>
         <w:rPr>
           <w:rFonts w:ascii="Arial" w:hAnsi="Arial" w:cs="Arial"/>
         </w:rPr>
-        <w:t xml:space="preserve"> </w:t>
-      </w:r>
-      <w:r>
-        <w:rPr>
-          <w:rFonts w:ascii="Arial" w:hAnsi="Arial" w:cs="Arial"/>
-        </w:rPr>
-        <w:t>Caso uso que describe los pasos necesarios para realizar una compra de productos.</w:t>
+        <w:t>sarios para comentar sobre un producto.</w:t>
       </w:r>
     </w:p>
     <w:p>
@@ -4414,6 +4415,46 @@
         <w:rPr>
           <w:rFonts w:ascii="Arial" w:hAnsi="Arial" w:cs="Arial"/>
         </w:rPr>
+        <w:t>PC_COMPPRO – Comprar producto</w:t>
+      </w:r>
+      <w:r>
+        <w:rPr>
+          <w:rFonts w:ascii="Arial" w:hAnsi="Arial" w:cs="Arial"/>
+        </w:rPr>
+        <w:t>:</w:t>
+      </w:r>
+      <w:r>
+        <w:rPr>
+          <w:rFonts w:ascii="Arial" w:hAnsi="Arial" w:cs="Arial"/>
+        </w:rPr>
+        <w:t xml:space="preserve"> </w:t>
+      </w:r>
+      <w:r>
+        <w:rPr>
+          <w:rFonts w:ascii="Arial" w:hAnsi="Arial" w:cs="Arial"/>
+        </w:rPr>
+        <w:t>Caso uso que describe los pasos necesarios para realizar una compra de productos.</w:t>
+      </w:r>
+    </w:p>
+    <w:p>
+      <w:pPr>
+        <w:pStyle w:val="Prrafodelista"/>
+        <w:jc w:val="both"/>
+      </w:pPr>
+    </w:p>
+    <w:p>
+      <w:pPr>
+        <w:pStyle w:val="Prrafodelista"/>
+        <w:numPr>
+          <w:ilvl w:val="0"/>
+          <w:numId w:val="32"/>
+        </w:numPr>
+        <w:jc w:val="both"/>
+      </w:pPr>
+      <w:r>
+        <w:rPr>
+          <w:rFonts w:ascii="Arial" w:hAnsi="Arial" w:cs="Arial"/>
+        </w:rPr>
         <w:t xml:space="preserve">PC_PRODES </w:t>
       </w:r>
       <w:r>
@@ -4461,27 +4502,6 @@
     </w:p>
     <w:p>
       <w:pPr>
-        <w:rPr>
-          <w:rFonts w:ascii="Arial" w:hAnsi="Arial" w:cs="Arial"/>
-          <w:bCs/>
-          <w:sz w:val="28"/>
-          <w:szCs w:val="26"/>
-          <w:lang w:val="es-MX"/>
-        </w:rPr>
-      </w:pPr>
-      <w:bookmarkStart w:id="5" w:name="_Toc90395295"/>
-      <w:r>
-        <w:rPr>
-          <w:rFonts w:ascii="Arial" w:hAnsi="Arial" w:cs="Arial"/>
-          <w:b/>
-          <w:bCs/>
-          <w:lang w:val="es-MX"/>
-        </w:rPr>
-        <w:br w:type="page"/>
-      </w:r>
-    </w:p>
-    <w:p>
-      <w:pPr>
         <w:pStyle w:val="Ttulo2"/>
         <w:rPr>
           <w:rFonts w:ascii="Arial" w:hAnsi="Arial" w:cs="Arial"/>
@@ -4491,6 +4511,7 @@
           <w:szCs w:val="22"/>
         </w:rPr>
       </w:pPr>
+      <w:bookmarkStart w:id="5" w:name="_Toc90395295"/>
       <w:r>
         <w:rPr>
           <w:rFonts w:ascii="Arial" w:hAnsi="Arial" w:cs="Arial"/>
@@ -12157,7 +12178,6 @@
                 <w:sz w:val="20"/>
                 <w:szCs w:val="20"/>
               </w:rPr>
-              <w:lastRenderedPageBreak/>
               <w:t>Flujos alternativos</w:t>
             </w:r>
           </w:p>

</xml_diff>

<commit_message>
Agregué el diagrama de flujo del caso de uso "Comenatarios"  en el doc y agregue el archvio en la carpeta
</commit_message>
<xml_diff>
--- a/Casos de Uso/Casos de Uso.docx
+++ b/Casos de Uso/Casos de Uso.docx
@@ -273,20 +273,8 @@
           <w:szCs w:val="28"/>
           <w:lang w:eastAsia="es-MX"/>
         </w:rPr>
-        <w:t xml:space="preserve">Guzmán Ortega Axel </w:t>
+        <w:t>Guzmán Ortega Axel Yael</w:t>
       </w:r>
-      <w:proofErr w:type="spellStart"/>
-      <w:r>
-        <w:rPr>
-          <w:rFonts w:ascii="Arial" w:eastAsia="Times New Roman" w:hAnsi="Arial" w:cs="Arial"/>
-          <w:color w:val="000000"/>
-          <w:sz w:val="28"/>
-          <w:szCs w:val="28"/>
-          <w:lang w:eastAsia="es-MX"/>
-        </w:rPr>
-        <w:t>Yael</w:t>
-      </w:r>
-      <w:proofErr w:type="spellEnd"/>
     </w:p>
     <w:p>
       <w:pPr>
@@ -1627,7 +1615,7 @@
                 <w:noProof/>
                 <w:webHidden/>
               </w:rPr>
-              <w:t>11</w:t>
+              <w:t>12</w:t>
             </w:r>
             <w:r>
               <w:rPr>
@@ -2497,19 +2485,8 @@
                 <w:sz w:val="20"/>
                 <w:szCs w:val="20"/>
               </w:rPr>
-              <w:t xml:space="preserve">Miguel </w:t>
-            </w:r>
-            <w:proofErr w:type="spellStart"/>
-            <w:r>
-              <w:rPr>
-                <w:rFonts w:ascii="Arial" w:hAnsi="Arial" w:cs="Arial"/>
-                <w:bCs/>
-                <w:sz w:val="20"/>
-                <w:szCs w:val="20"/>
-              </w:rPr>
-              <w:t>Guzman</w:t>
-            </w:r>
-            <w:proofErr w:type="spellEnd"/>
+              <w:t>Miguel Guzman</w:t>
+            </w:r>
           </w:p>
         </w:tc>
         <w:tc>
@@ -2609,19 +2586,8 @@
                 <w:sz w:val="20"/>
                 <w:szCs w:val="20"/>
               </w:rPr>
-              <w:t xml:space="preserve">Axel </w:t>
-            </w:r>
-            <w:proofErr w:type="spellStart"/>
-            <w:r>
-              <w:rPr>
-                <w:rFonts w:ascii="Arial" w:hAnsi="Arial" w:cs="Arial"/>
-                <w:bCs/>
-                <w:sz w:val="20"/>
-                <w:szCs w:val="20"/>
-              </w:rPr>
-              <w:t>Guzman</w:t>
-            </w:r>
-            <w:proofErr w:type="spellEnd"/>
+              <w:t>Axel Guzman</w:t>
+            </w:r>
           </w:p>
         </w:tc>
         <w:tc>
@@ -2721,19 +2687,8 @@
                 <w:sz w:val="20"/>
                 <w:szCs w:val="20"/>
               </w:rPr>
-              <w:t xml:space="preserve">Miguel </w:t>
-            </w:r>
-            <w:proofErr w:type="spellStart"/>
-            <w:r>
-              <w:rPr>
-                <w:rFonts w:ascii="Arial" w:hAnsi="Arial" w:cs="Arial"/>
-                <w:bCs/>
-                <w:sz w:val="20"/>
-                <w:szCs w:val="20"/>
-              </w:rPr>
-              <w:t>Guzman</w:t>
-            </w:r>
-            <w:proofErr w:type="spellEnd"/>
+              <w:t>Miguel Guzman</w:t>
+            </w:r>
           </w:p>
         </w:tc>
         <w:tc>
@@ -2852,19 +2807,8 @@
                 <w:sz w:val="20"/>
                 <w:szCs w:val="20"/>
               </w:rPr>
-              <w:t xml:space="preserve">Miguel </w:t>
-            </w:r>
-            <w:proofErr w:type="spellStart"/>
-            <w:r>
-              <w:rPr>
-                <w:rFonts w:ascii="Arial" w:hAnsi="Arial" w:cs="Arial"/>
-                <w:bCs/>
-                <w:sz w:val="20"/>
-                <w:szCs w:val="20"/>
-              </w:rPr>
-              <w:t>Guzman</w:t>
-            </w:r>
-            <w:proofErr w:type="spellEnd"/>
+              <w:t>Miguel Guzman</w:t>
+            </w:r>
           </w:p>
         </w:tc>
         <w:tc>
@@ -3166,19 +3110,8 @@
                 <w:sz w:val="20"/>
                 <w:szCs w:val="20"/>
               </w:rPr>
-              <w:t xml:space="preserve">Miguel </w:t>
-            </w:r>
-            <w:proofErr w:type="spellStart"/>
-            <w:r>
-              <w:rPr>
-                <w:rFonts w:ascii="Arial" w:hAnsi="Arial" w:cs="Arial"/>
-                <w:bCs/>
-                <w:sz w:val="20"/>
-                <w:szCs w:val="20"/>
-              </w:rPr>
-              <w:t>Guzman</w:t>
-            </w:r>
-            <w:proofErr w:type="spellEnd"/>
+              <w:t>Miguel Guzman</w:t>
+            </w:r>
           </w:p>
         </w:tc>
         <w:tc>
@@ -3499,27 +3432,7 @@
                 <w:sz w:val="20"/>
                 <w:szCs w:val="20"/>
               </w:rPr>
-              <w:t>&lt;&lt;</w:t>
-            </w:r>
-            <w:proofErr w:type="spellStart"/>
-            <w:r>
-              <w:rPr>
-                <w:rFonts w:ascii="Arial" w:hAnsi="Arial" w:cs="Arial"/>
-                <w:bCs/>
-                <w:sz w:val="20"/>
-                <w:szCs w:val="20"/>
-              </w:rPr>
-              <w:t>include</w:t>
-            </w:r>
-            <w:proofErr w:type="spellEnd"/>
-            <w:r>
-              <w:rPr>
-                <w:rFonts w:ascii="Arial" w:hAnsi="Arial" w:cs="Arial"/>
-                <w:bCs/>
-                <w:sz w:val="20"/>
-                <w:szCs w:val="20"/>
-              </w:rPr>
-              <w:t>&gt;&gt;” para optimizar las tablas; agregue en el apéndice el caso de uso de registros.</w:t>
+              <w:t>&lt;&lt;include&gt;&gt;” para optimizar las tablas; agregue en el apéndice el caso de uso de registros.</w:t>
             </w:r>
           </w:p>
         </w:tc>
@@ -3620,27 +3533,7 @@
                 <w:sz w:val="20"/>
                 <w:szCs w:val="20"/>
               </w:rPr>
-              <w:t>Modifiqué las tablas de uso “inicio de sesión” y “comentarios”, agregando “&lt;&lt;</w:t>
-            </w:r>
-            <w:proofErr w:type="spellStart"/>
-            <w:r>
-              <w:rPr>
-                <w:rFonts w:ascii="Arial" w:hAnsi="Arial" w:cs="Arial"/>
-                <w:bCs/>
-                <w:sz w:val="20"/>
-                <w:szCs w:val="20"/>
-              </w:rPr>
-              <w:t>include</w:t>
-            </w:r>
-            <w:proofErr w:type="spellEnd"/>
-            <w:r>
-              <w:rPr>
-                <w:rFonts w:ascii="Arial" w:hAnsi="Arial" w:cs="Arial"/>
-                <w:bCs/>
-                <w:sz w:val="20"/>
-                <w:szCs w:val="20"/>
-              </w:rPr>
-              <w:t>&gt;&gt;” optimizando las tablas, agregué la interfaz de caso de uso de inicio de sesión y agregué algunas referencias</w:t>
+              <w:t>Modifiqué las tablas de uso “inicio de sesión” y “comentarios”, agregando “&lt;&lt;include&gt;&gt;” optimizando las tablas, agregué la interfaz de caso de uso de inicio de sesión y agregué algunas referencias</w:t>
             </w:r>
           </w:p>
         </w:tc>
@@ -3969,19 +3862,23 @@
                 <w:sz w:val="20"/>
                 <w:szCs w:val="20"/>
               </w:rPr>
-              <w:t>Corregí la tabla de caso de uso de la función “Inicio de sesión” incluyendo “&lt;&lt;</w:t>
-            </w:r>
-            <w:proofErr w:type="spellStart"/>
-            <w:r>
+              <w:t>Corregí la tabla de caso de uso de la función “Inicio de sesión” incluyendo “&lt;&lt;include&gt;&gt;”</w:t>
+            </w:r>
+          </w:p>
+        </w:tc>
+        <w:tc>
+          <w:tcPr>
+            <w:tcW w:w="1134" w:type="dxa"/>
+          </w:tcPr>
+          <w:p>
+            <w:pPr>
               <w:rPr>
                 <w:rFonts w:ascii="Arial" w:hAnsi="Arial" w:cs="Arial"/>
                 <w:bCs/>
                 <w:sz w:val="20"/>
                 <w:szCs w:val="20"/>
               </w:rPr>
-              <w:t>include</w:t>
-            </w:r>
-            <w:proofErr w:type="spellEnd"/>
+            </w:pPr>
             <w:r>
               <w:rPr>
                 <w:rFonts w:ascii="Arial" w:hAnsi="Arial" w:cs="Arial"/>
@@ -3989,7 +3886,36 @@
                 <w:sz w:val="20"/>
                 <w:szCs w:val="20"/>
               </w:rPr>
-              <w:t>&gt;&gt;”</w:t>
+              <w:t>1.13</w:t>
+            </w:r>
+          </w:p>
+        </w:tc>
+      </w:tr>
+      <w:tr>
+        <w:trPr>
+          <w:trHeight w:val="263"/>
+        </w:trPr>
+        <w:tc>
+          <w:tcPr>
+            <w:tcW w:w="1980" w:type="dxa"/>
+          </w:tcPr>
+          <w:p>
+            <w:pPr>
+              <w:rPr>
+                <w:rFonts w:ascii="Arial" w:hAnsi="Arial" w:cs="Arial"/>
+                <w:bCs/>
+                <w:sz w:val="20"/>
+                <w:szCs w:val="20"/>
+              </w:rPr>
+            </w:pPr>
+            <w:r>
+              <w:rPr>
+                <w:rFonts w:ascii="Arial" w:hAnsi="Arial" w:cs="Arial"/>
+                <w:bCs/>
+                <w:sz w:val="20"/>
+                <w:szCs w:val="20"/>
+              </w:rPr>
+              <w:t xml:space="preserve">Emmanuel Cedillo </w:t>
             </w:r>
           </w:p>
         </w:tc>
@@ -4013,7 +3939,64 @@
                 <w:sz w:val="20"/>
                 <w:szCs w:val="20"/>
               </w:rPr>
-              <w:t>1.13</w:t>
+              <w:t>15/12/21</w:t>
+            </w:r>
+          </w:p>
+        </w:tc>
+        <w:tc>
+          <w:tcPr>
+            <w:tcW w:w="5528" w:type="dxa"/>
+          </w:tcPr>
+          <w:p>
+            <w:pPr>
+              <w:rPr>
+                <w:rFonts w:ascii="Arial" w:hAnsi="Arial" w:cs="Arial"/>
+                <w:bCs/>
+                <w:sz w:val="20"/>
+                <w:szCs w:val="20"/>
+              </w:rPr>
+            </w:pPr>
+            <w:r>
+              <w:rPr>
+                <w:rFonts w:ascii="Arial" w:hAnsi="Arial" w:cs="Arial"/>
+                <w:bCs/>
+                <w:sz w:val="20"/>
+                <w:szCs w:val="20"/>
+              </w:rPr>
+              <w:t xml:space="preserve">Añadí el diagrama de actividad del caso </w:t>
+            </w:r>
+            <w:r>
+              <w:rPr>
+                <w:rFonts w:ascii="Arial" w:hAnsi="Arial" w:cs="Arial"/>
+                <w:bCs/>
+                <w:sz w:val="20"/>
+                <w:szCs w:val="20"/>
+              </w:rPr>
+              <w:t>de uso “Comentarios”</w:t>
+            </w:r>
+          </w:p>
+        </w:tc>
+        <w:tc>
+          <w:tcPr>
+            <w:tcW w:w="1134" w:type="dxa"/>
+          </w:tcPr>
+          <w:p>
+            <w:pPr>
+              <w:rPr>
+                <w:rFonts w:ascii="Arial" w:hAnsi="Arial" w:cs="Arial"/>
+                <w:bCs/>
+                <w:sz w:val="20"/>
+                <w:szCs w:val="20"/>
+              </w:rPr>
+            </w:pPr>
+            <w:r>
+              <w:rPr>
+                <w:rFonts w:ascii="Arial" w:hAnsi="Arial" w:cs="Arial"/>
+                <w:bCs/>
+                <w:sz w:val="20"/>
+                <w:szCs w:val="20"/>
+              </w:rPr>
+              <w:t>1.14</w:t>
             </w:r>
           </w:p>
         </w:tc>
@@ -4021,7 +4004,18 @@
     </w:tbl>
     <w:p/>
     <w:p>
-      <w:fldSimple w:instr=" TOC \o &quot;3-3&quot; \h \z \u \t &quot;Título 1;1;Título 2;2&quot; "/>
+      <w:r>
+        <w:fldChar w:fldCharType="begin"/>
+      </w:r>
+      <w:r>
+        <w:instrText xml:space="preserve"> TOC \o "3-3" \h \z \u \t "Título 1;1;Título 2;2" </w:instrText>
+      </w:r>
+      <w:r>
+        <w:fldChar w:fldCharType="separate"/>
+      </w:r>
+      <w:r>
+        <w:fldChar w:fldCharType="end"/>
+      </w:r>
     </w:p>
     <w:p>
       <w:pPr>
@@ -5008,25 +5002,7 @@
                 <w:sz w:val="20"/>
                 <w:szCs w:val="20"/>
               </w:rPr>
-              <w:t>Disparador (</w:t>
-            </w:r>
-            <w:proofErr w:type="spellStart"/>
-            <w:r>
-              <w:rPr>
-                <w:rFonts w:ascii="Arial" w:hAnsi="Arial" w:cs="Arial"/>
-                <w:sz w:val="20"/>
-                <w:szCs w:val="20"/>
-              </w:rPr>
-              <w:t>trigger</w:t>
-            </w:r>
-            <w:proofErr w:type="spellEnd"/>
-            <w:r>
-              <w:rPr>
-                <w:rFonts w:ascii="Arial" w:hAnsi="Arial" w:cs="Arial"/>
-                <w:sz w:val="20"/>
-                <w:szCs w:val="20"/>
-              </w:rPr>
-              <w:t>):</w:t>
+              <w:t>Disparador (trigger):</w:t>
             </w:r>
           </w:p>
         </w:tc>
@@ -5588,25 +5564,7 @@
                 <w:sz w:val="20"/>
                 <w:szCs w:val="20"/>
               </w:rPr>
-              <w:t>&lt;&lt;</w:t>
-            </w:r>
-            <w:proofErr w:type="spellStart"/>
-            <w:r>
-              <w:rPr>
-                <w:rFonts w:ascii="Arial" w:hAnsi="Arial" w:cs="Arial"/>
-                <w:sz w:val="20"/>
-                <w:szCs w:val="20"/>
-              </w:rPr>
-              <w:t>include</w:t>
-            </w:r>
-            <w:proofErr w:type="spellEnd"/>
-            <w:r>
-              <w:rPr>
-                <w:rFonts w:ascii="Arial" w:hAnsi="Arial" w:cs="Arial"/>
-                <w:sz w:val="20"/>
-                <w:szCs w:val="20"/>
-              </w:rPr>
-              <w:t xml:space="preserve">&gt;&gt; casos de uso de la función “Registro” </w:t>
+              <w:t xml:space="preserve">&lt;&lt;include&gt;&gt; casos de uso de la función “Registro” </w:t>
             </w:r>
           </w:p>
           <w:p>
@@ -6433,25 +6391,7 @@
                 <w:sz w:val="20"/>
                 <w:szCs w:val="20"/>
               </w:rPr>
-              <w:t>Disparador (</w:t>
-            </w:r>
-            <w:proofErr w:type="spellStart"/>
-            <w:r>
-              <w:rPr>
-                <w:rFonts w:ascii="Arial" w:hAnsi="Arial" w:cs="Arial"/>
-                <w:sz w:val="20"/>
-                <w:szCs w:val="20"/>
-              </w:rPr>
-              <w:t>trigger</w:t>
-            </w:r>
-            <w:proofErr w:type="spellEnd"/>
-            <w:r>
-              <w:rPr>
-                <w:rFonts w:ascii="Arial" w:hAnsi="Arial" w:cs="Arial"/>
-                <w:sz w:val="20"/>
-                <w:szCs w:val="20"/>
-              </w:rPr>
-              <w:t>):</w:t>
+              <w:t>Disparador (trigger):</w:t>
             </w:r>
           </w:p>
         </w:tc>
@@ -7587,25 +7527,7 @@
                 <w:sz w:val="20"/>
                 <w:szCs w:val="20"/>
               </w:rPr>
-              <w:t>Disparador (</w:t>
-            </w:r>
-            <w:proofErr w:type="spellStart"/>
-            <w:r>
-              <w:rPr>
-                <w:rFonts w:ascii="Arial" w:hAnsi="Arial" w:cs="Arial"/>
-                <w:sz w:val="20"/>
-                <w:szCs w:val="20"/>
-              </w:rPr>
-              <w:t>trigger</w:t>
-            </w:r>
-            <w:proofErr w:type="spellEnd"/>
-            <w:r>
-              <w:rPr>
-                <w:rFonts w:ascii="Arial" w:hAnsi="Arial" w:cs="Arial"/>
-                <w:sz w:val="20"/>
-                <w:szCs w:val="20"/>
-              </w:rPr>
-              <w:t>):</w:t>
+              <w:t>Disparador (trigger):</w:t>
             </w:r>
           </w:p>
         </w:tc>
@@ -7635,25 +7557,7 @@
                 <w:sz w:val="20"/>
                 <w:szCs w:val="20"/>
               </w:rPr>
-              <w:t xml:space="preserve">El cliente presiona </w:t>
-            </w:r>
-            <w:proofErr w:type="spellStart"/>
-            <w:r>
-              <w:rPr>
-                <w:rFonts w:ascii="Arial" w:hAnsi="Arial" w:cs="Arial"/>
-                <w:sz w:val="20"/>
-                <w:szCs w:val="20"/>
-              </w:rPr>
-              <w:t>enter</w:t>
-            </w:r>
-            <w:proofErr w:type="spellEnd"/>
-            <w:r>
-              <w:rPr>
-                <w:rFonts w:ascii="Arial" w:hAnsi="Arial" w:cs="Arial"/>
-                <w:sz w:val="20"/>
-                <w:szCs w:val="20"/>
-              </w:rPr>
-              <w:t xml:space="preserve"> del teclado del equipo de cómputo o presiona el botón “buscar”.</w:t>
+              <w:t>El cliente presiona enter del teclado del equipo de cómputo o presiona el botón “buscar”.</w:t>
             </w:r>
           </w:p>
         </w:tc>
@@ -7927,25 +7831,7 @@
                 <w:sz w:val="20"/>
                 <w:szCs w:val="20"/>
               </w:rPr>
-              <w:t>El usuario presiona la tecla ‘</w:t>
-            </w:r>
-            <w:proofErr w:type="spellStart"/>
-            <w:r>
-              <w:rPr>
-                <w:rFonts w:ascii="Arial" w:hAnsi="Arial" w:cs="Arial"/>
-                <w:sz w:val="20"/>
-                <w:szCs w:val="20"/>
-              </w:rPr>
-              <w:t>enter</w:t>
-            </w:r>
-            <w:proofErr w:type="spellEnd"/>
-            <w:r>
-              <w:rPr>
-                <w:rFonts w:ascii="Arial" w:hAnsi="Arial" w:cs="Arial"/>
-                <w:sz w:val="20"/>
-                <w:szCs w:val="20"/>
-              </w:rPr>
-              <w:t>’ del teclado o presiona en el botón de buscar.</w:t>
+              <w:t>El usuario presiona la tecla ‘enter’ del teclado o presiona en el botón de buscar.</w:t>
             </w:r>
           </w:p>
           <w:p>
@@ -8665,25 +8551,7 @@
                 <w:sz w:val="20"/>
                 <w:szCs w:val="20"/>
               </w:rPr>
-              <w:t>Disparador (</w:t>
-            </w:r>
-            <w:proofErr w:type="spellStart"/>
-            <w:r>
-              <w:rPr>
-                <w:rFonts w:ascii="Arial" w:hAnsi="Arial" w:cs="Arial"/>
-                <w:sz w:val="20"/>
-                <w:szCs w:val="20"/>
-              </w:rPr>
-              <w:t>trigger</w:t>
-            </w:r>
-            <w:proofErr w:type="spellEnd"/>
-            <w:r>
-              <w:rPr>
-                <w:rFonts w:ascii="Arial" w:hAnsi="Arial" w:cs="Arial"/>
-                <w:sz w:val="20"/>
-                <w:szCs w:val="20"/>
-              </w:rPr>
-              <w:t>):</w:t>
+              <w:t>Disparador (trigger):</w:t>
             </w:r>
           </w:p>
         </w:tc>
@@ -9661,25 +9529,7 @@
                 <w:sz w:val="20"/>
                 <w:szCs w:val="20"/>
               </w:rPr>
-              <w:t>Disparador (</w:t>
-            </w:r>
-            <w:proofErr w:type="spellStart"/>
-            <w:r>
-              <w:rPr>
-                <w:rFonts w:ascii="Arial" w:hAnsi="Arial" w:cs="Arial"/>
-                <w:sz w:val="20"/>
-                <w:szCs w:val="20"/>
-              </w:rPr>
-              <w:t>trigger</w:t>
-            </w:r>
-            <w:proofErr w:type="spellEnd"/>
-            <w:r>
-              <w:rPr>
-                <w:rFonts w:ascii="Arial" w:hAnsi="Arial" w:cs="Arial"/>
-                <w:sz w:val="20"/>
-                <w:szCs w:val="20"/>
-              </w:rPr>
-              <w:t>):</w:t>
+              <w:t>Disparador (trigger):</w:t>
             </w:r>
           </w:p>
         </w:tc>
@@ -9912,21 +9762,7 @@
               <w:rPr>
                 <w:rFonts w:ascii="Arial" w:hAnsi="Arial" w:cs="Arial"/>
               </w:rPr>
-              <w:t xml:space="preserve"> &lt;&lt;</w:t>
-            </w:r>
-            <w:proofErr w:type="spellStart"/>
-            <w:r>
-              <w:rPr>
-                <w:rFonts w:ascii="Arial" w:hAnsi="Arial" w:cs="Arial"/>
-              </w:rPr>
-              <w:t>include</w:t>
-            </w:r>
-            <w:proofErr w:type="spellEnd"/>
-            <w:r>
-              <w:rPr>
-                <w:rFonts w:ascii="Arial" w:hAnsi="Arial" w:cs="Arial"/>
-              </w:rPr>
-              <w:t>&gt;&gt; caso de uso de la función “inicio de sesión”</w:t>
+              <w:t xml:space="preserve"> &lt;&lt;include&gt;&gt; caso de uso de la función “inicio de sesión”</w:t>
             </w:r>
           </w:p>
           <w:p>
@@ -10072,21 +9908,7 @@
               <w:rPr>
                 <w:rFonts w:ascii="Arial" w:hAnsi="Arial" w:cs="Arial"/>
               </w:rPr>
-              <w:t>&lt;&lt;</w:t>
-            </w:r>
-            <w:proofErr w:type="spellStart"/>
-            <w:r>
-              <w:rPr>
-                <w:rFonts w:ascii="Arial" w:hAnsi="Arial" w:cs="Arial"/>
-              </w:rPr>
-              <w:t>include</w:t>
-            </w:r>
-            <w:proofErr w:type="spellEnd"/>
-            <w:r>
-              <w:rPr>
-                <w:rFonts w:ascii="Arial" w:hAnsi="Arial" w:cs="Arial"/>
-              </w:rPr>
-              <w:t>&gt;&gt; caso de uso de la función “inicio de sesión”</w:t>
+              <w:t>&lt;&lt;include&gt;&gt; caso de uso de la función “inicio de sesión”</w:t>
             </w:r>
           </w:p>
           <w:p>
@@ -10744,25 +10566,7 @@
                 <w:sz w:val="20"/>
                 <w:szCs w:val="20"/>
               </w:rPr>
-              <w:t>Disparador (</w:t>
-            </w:r>
-            <w:proofErr w:type="spellStart"/>
-            <w:r>
-              <w:rPr>
-                <w:rFonts w:ascii="Arial" w:hAnsi="Arial" w:cs="Arial"/>
-                <w:sz w:val="20"/>
-                <w:szCs w:val="20"/>
-              </w:rPr>
-              <w:t>trigger</w:t>
-            </w:r>
-            <w:proofErr w:type="spellEnd"/>
-            <w:r>
-              <w:rPr>
-                <w:rFonts w:ascii="Arial" w:hAnsi="Arial" w:cs="Arial"/>
-                <w:sz w:val="20"/>
-                <w:szCs w:val="20"/>
-              </w:rPr>
-              <w:t>):</w:t>
+              <w:t>Disparador (trigger):</w:t>
             </w:r>
           </w:p>
         </w:tc>
@@ -10828,25 +10632,7 @@
                 <w:sz w:val="20"/>
                 <w:szCs w:val="20"/>
               </w:rPr>
-              <w:t xml:space="preserve">Además, después se le solicitará la información de entrega y el método de pago, el cliente deberá seleccionarlo con un método de </w:t>
-            </w:r>
-            <w:proofErr w:type="spellStart"/>
-            <w:r>
-              <w:rPr>
-                <w:rFonts w:ascii="Arial" w:hAnsi="Arial" w:cs="Arial"/>
-                <w:sz w:val="20"/>
-                <w:szCs w:val="20"/>
-              </w:rPr>
-              <w:t>RadioBox</w:t>
-            </w:r>
-            <w:proofErr w:type="spellEnd"/>
-            <w:r>
-              <w:rPr>
-                <w:rFonts w:ascii="Arial" w:hAnsi="Arial" w:cs="Arial"/>
-                <w:sz w:val="20"/>
-                <w:szCs w:val="20"/>
-              </w:rPr>
-              <w:t xml:space="preserve"> y presionar en “siguiente”.</w:t>
+              <w:t>Además, después se le solicitará la información de entrega y el método de pago, el cliente deberá seleccionarlo con un método de RadioBox y presionar en “siguiente”.</w:t>
             </w:r>
           </w:p>
           <w:p>
@@ -11011,25 +10797,7 @@
                 <w:sz w:val="20"/>
                 <w:szCs w:val="20"/>
               </w:rPr>
-              <w:t xml:space="preserve">El sistema le enviará un correo con notificando que el producto </w:t>
-            </w:r>
-            <w:proofErr w:type="spellStart"/>
-            <w:r>
-              <w:rPr>
-                <w:rFonts w:ascii="Arial" w:hAnsi="Arial" w:cs="Arial"/>
-                <w:sz w:val="20"/>
-                <w:szCs w:val="20"/>
-              </w:rPr>
-              <w:t>a</w:t>
-            </w:r>
-            <w:proofErr w:type="spellEnd"/>
-            <w:r>
-              <w:rPr>
-                <w:rFonts w:ascii="Arial" w:hAnsi="Arial" w:cs="Arial"/>
-                <w:sz w:val="20"/>
-                <w:szCs w:val="20"/>
-              </w:rPr>
-              <w:t xml:space="preserve"> sido entregado. Y si el cliente lo desea, podrá agregar un comentario al producto que recibió.</w:t>
+              <w:t>El sistema le enviará un correo con notificando que el producto a sido entregado. Y si el cliente lo desea, podrá agregar un comentario al producto que recibió.</w:t>
             </w:r>
           </w:p>
         </w:tc>
@@ -12625,25 +12393,7 @@
                 <w:sz w:val="20"/>
                 <w:szCs w:val="20"/>
               </w:rPr>
-              <w:t>Disparador (</w:t>
-            </w:r>
-            <w:proofErr w:type="spellStart"/>
-            <w:r>
-              <w:rPr>
-                <w:rFonts w:ascii="Arial" w:hAnsi="Arial" w:cs="Arial"/>
-                <w:sz w:val="20"/>
-                <w:szCs w:val="20"/>
-              </w:rPr>
-              <w:t>trigger</w:t>
-            </w:r>
-            <w:proofErr w:type="spellEnd"/>
-            <w:r>
-              <w:rPr>
-                <w:rFonts w:ascii="Arial" w:hAnsi="Arial" w:cs="Arial"/>
-                <w:sz w:val="20"/>
-                <w:szCs w:val="20"/>
-              </w:rPr>
-              <w:t>):</w:t>
+              <w:t>Disparador (trigger):</w:t>
             </w:r>
           </w:p>
         </w:tc>
@@ -12939,27 +12689,7 @@
                 <w:sz w:val="20"/>
                 <w:szCs w:val="20"/>
               </w:rPr>
-              <w:t>&lt;&lt;</w:t>
-            </w:r>
-            <w:proofErr w:type="spellStart"/>
-            <w:r>
-              <w:rPr>
-                <w:rFonts w:ascii="Arial" w:hAnsi="Arial" w:cs="Arial"/>
-                <w:bCs/>
-                <w:sz w:val="20"/>
-                <w:szCs w:val="20"/>
-              </w:rPr>
-              <w:t>include</w:t>
-            </w:r>
-            <w:proofErr w:type="spellEnd"/>
-            <w:r>
-              <w:rPr>
-                <w:rFonts w:ascii="Arial" w:hAnsi="Arial" w:cs="Arial"/>
-                <w:bCs/>
-                <w:sz w:val="20"/>
-                <w:szCs w:val="20"/>
-              </w:rPr>
-              <w:t xml:space="preserve">&gt;&gt; </w:t>
+              <w:t xml:space="preserve">&lt;&lt;include&gt;&gt; </w:t>
             </w:r>
             <w:r>
               <w:rPr>
@@ -12992,25 +12722,7 @@
                 <w:sz w:val="20"/>
                 <w:szCs w:val="20"/>
               </w:rPr>
-              <w:t xml:space="preserve">El actor da </w:t>
-            </w:r>
-            <w:proofErr w:type="spellStart"/>
-            <w:r>
-              <w:rPr>
-                <w:rFonts w:ascii="Arial" w:hAnsi="Arial" w:cs="Arial"/>
-                <w:sz w:val="20"/>
-                <w:szCs w:val="20"/>
-              </w:rPr>
-              <w:t>click</w:t>
-            </w:r>
-            <w:proofErr w:type="spellEnd"/>
-            <w:r>
-              <w:rPr>
-                <w:rFonts w:ascii="Arial" w:hAnsi="Arial" w:cs="Arial"/>
-                <w:sz w:val="20"/>
-                <w:szCs w:val="20"/>
-              </w:rPr>
-              <w:t xml:space="preserve"> al producto buscado que desea ver.</w:t>
+              <w:t>El actor da click al producto buscado que desea ver.</w:t>
             </w:r>
           </w:p>
           <w:p>
@@ -13279,9 +12991,144 @@
                 <w:sz w:val="20"/>
                 <w:szCs w:val="20"/>
               </w:rPr>
-              <w:t>&lt;&lt;</w:t>
-            </w:r>
-            <w:proofErr w:type="spellStart"/>
+              <w:t xml:space="preserve">&lt;&lt;include&gt;&gt; </w:t>
+            </w:r>
+            <w:r>
+              <w:rPr>
+                <w:rFonts w:ascii="Arial" w:hAnsi="Arial" w:cs="Arial"/>
+                <w:sz w:val="20"/>
+                <w:szCs w:val="20"/>
+              </w:rPr>
+              <w:t>Casos de uso de la función ‘Inicio de sesión’</w:t>
+            </w:r>
+          </w:p>
+          <w:p>
+            <w:pPr>
+              <w:cnfStyle w:val="000000100000" w:firstRow="0" w:lastRow="0" w:firstColumn="0" w:lastColumn="0" w:oddVBand="0" w:evenVBand="0" w:oddHBand="1" w:evenHBand="0" w:firstRowFirstColumn="0" w:firstRowLastColumn="0" w:lastRowFirstColumn="0" w:lastRowLastColumn="0"/>
+              <w:rPr>
+                <w:rFonts w:ascii="Arial" w:hAnsi="Arial" w:cs="Arial"/>
+                <w:sz w:val="20"/>
+                <w:szCs w:val="20"/>
+              </w:rPr>
+            </w:pPr>
+            <w:r>
+              <w:rPr>
+                <w:rFonts w:ascii="Arial" w:hAnsi="Arial" w:cs="Arial"/>
+                <w:sz w:val="20"/>
+                <w:szCs w:val="20"/>
+              </w:rPr>
+              <w:t xml:space="preserve">       </w:t>
+            </w:r>
+            <w:r>
+              <w:rPr>
+                <w:rFonts w:ascii="Arial" w:hAnsi="Arial" w:cs="Arial"/>
+                <w:sz w:val="20"/>
+                <w:szCs w:val="20"/>
+              </w:rPr>
+              <w:t>5</w:t>
+            </w:r>
+            <w:r>
+              <w:rPr>
+                <w:rFonts w:ascii="Arial" w:hAnsi="Arial" w:cs="Arial"/>
+                <w:sz w:val="20"/>
+                <w:szCs w:val="20"/>
+              </w:rPr>
+              <w:t>.</w:t>
+            </w:r>
+            <w:r>
+              <w:rPr>
+                <w:rFonts w:ascii="Arial" w:hAnsi="Arial" w:cs="Arial"/>
+                <w:sz w:val="20"/>
+                <w:szCs w:val="20"/>
+              </w:rPr>
+              <w:t>2</w:t>
+            </w:r>
+            <w:r>
+              <w:rPr>
+                <w:rFonts w:ascii="Arial" w:hAnsi="Arial" w:cs="Arial"/>
+                <w:sz w:val="20"/>
+                <w:szCs w:val="20"/>
+              </w:rPr>
+              <w:t xml:space="preserve"> Regresa a </w:t>
+            </w:r>
+            <w:r>
+              <w:rPr>
+                <w:rFonts w:ascii="Arial" w:hAnsi="Arial" w:cs="Arial"/>
+                <w:sz w:val="20"/>
+                <w:szCs w:val="20"/>
+              </w:rPr>
+              <w:t>5</w:t>
+            </w:r>
+          </w:p>
+          <w:p>
+            <w:pPr>
+              <w:cnfStyle w:val="000000100000" w:firstRow="0" w:lastRow="0" w:firstColumn="0" w:lastColumn="0" w:oddVBand="0" w:evenVBand="0" w:oddHBand="1" w:evenHBand="0" w:firstRowFirstColumn="0" w:firstRowLastColumn="0" w:lastRowFirstColumn="0" w:lastRowLastColumn="0"/>
+              <w:rPr>
+                <w:rFonts w:ascii="Arial" w:hAnsi="Arial" w:cs="Arial"/>
+                <w:sz w:val="20"/>
+                <w:szCs w:val="20"/>
+              </w:rPr>
+            </w:pPr>
+          </w:p>
+          <w:p>
+            <w:pPr>
+              <w:cnfStyle w:val="000000100000" w:firstRow="0" w:lastRow="0" w:firstColumn="0" w:lastColumn="0" w:oddVBand="0" w:evenVBand="0" w:oddHBand="1" w:evenHBand="0" w:firstRowFirstColumn="0" w:firstRowLastColumn="0" w:lastRowFirstColumn="0" w:lastRowLastColumn="0"/>
+              <w:rPr>
+                <w:rFonts w:ascii="Arial" w:hAnsi="Arial" w:cs="Arial"/>
+                <w:sz w:val="20"/>
+                <w:szCs w:val="20"/>
+              </w:rPr>
+            </w:pPr>
+            <w:r>
+              <w:rPr>
+                <w:rFonts w:ascii="Arial" w:hAnsi="Arial" w:cs="Arial"/>
+                <w:sz w:val="20"/>
+                <w:szCs w:val="20"/>
+              </w:rPr>
+              <w:t xml:space="preserve">En </w:t>
+            </w:r>
+            <w:r>
+              <w:rPr>
+                <w:rFonts w:ascii="Arial" w:hAnsi="Arial" w:cs="Arial"/>
+                <w:sz w:val="20"/>
+                <w:szCs w:val="20"/>
+              </w:rPr>
+              <w:t>5</w:t>
+            </w:r>
+            <w:r>
+              <w:rPr>
+                <w:rFonts w:ascii="Arial" w:hAnsi="Arial" w:cs="Arial"/>
+                <w:sz w:val="20"/>
+                <w:szCs w:val="20"/>
+              </w:rPr>
+              <w:t>(si el actor desea agregar a la lista de productos deseados y no tiene cuenta en la página)</w:t>
+            </w:r>
+          </w:p>
+          <w:p>
+            <w:pPr>
+              <w:cnfStyle w:val="000000100000" w:firstRow="0" w:lastRow="0" w:firstColumn="0" w:lastColumn="0" w:oddVBand="0" w:evenVBand="0" w:oddHBand="1" w:evenHBand="0" w:firstRowFirstColumn="0" w:firstRowLastColumn="0" w:lastRowFirstColumn="0" w:lastRowLastColumn="0"/>
+              <w:rPr>
+                <w:rFonts w:ascii="Arial" w:hAnsi="Arial" w:cs="Arial"/>
+                <w:sz w:val="20"/>
+                <w:szCs w:val="20"/>
+              </w:rPr>
+            </w:pPr>
+            <w:r>
+              <w:rPr>
+                <w:rFonts w:ascii="Arial" w:hAnsi="Arial" w:cs="Arial"/>
+                <w:sz w:val="20"/>
+                <w:szCs w:val="20"/>
+              </w:rPr>
+              <w:t xml:space="preserve">       </w:t>
+            </w:r>
+            <w:r>
+              <w:rPr>
+                <w:rFonts w:ascii="Arial" w:hAnsi="Arial" w:cs="Arial"/>
+                <w:sz w:val="20"/>
+                <w:szCs w:val="20"/>
+              </w:rPr>
+              <w:t xml:space="preserve">5.1 </w:t>
+            </w:r>
             <w:r>
               <w:rPr>
                 <w:rFonts w:ascii="Arial" w:hAnsi="Arial" w:cs="Arial"/>
@@ -13289,182 +13136,7 @@
                 <w:sz w:val="20"/>
                 <w:szCs w:val="20"/>
               </w:rPr>
-              <w:t>include</w:t>
-            </w:r>
-            <w:proofErr w:type="spellEnd"/>
-            <w:r>
-              <w:rPr>
-                <w:rFonts w:ascii="Arial" w:hAnsi="Arial" w:cs="Arial"/>
-                <w:bCs/>
-                <w:sz w:val="20"/>
-                <w:szCs w:val="20"/>
-              </w:rPr>
-              <w:t xml:space="preserve">&gt;&gt; </w:t>
-            </w:r>
-            <w:r>
-              <w:rPr>
-                <w:rFonts w:ascii="Arial" w:hAnsi="Arial" w:cs="Arial"/>
-                <w:sz w:val="20"/>
-                <w:szCs w:val="20"/>
-              </w:rPr>
-              <w:t>Casos de uso de la función ‘Inicio de sesión’</w:t>
-            </w:r>
-          </w:p>
-          <w:p>
-            <w:pPr>
-              <w:cnfStyle w:val="000000100000" w:firstRow="0" w:lastRow="0" w:firstColumn="0" w:lastColumn="0" w:oddVBand="0" w:evenVBand="0" w:oddHBand="1" w:evenHBand="0" w:firstRowFirstColumn="0" w:firstRowLastColumn="0" w:lastRowFirstColumn="0" w:lastRowLastColumn="0"/>
-              <w:rPr>
-                <w:rFonts w:ascii="Arial" w:hAnsi="Arial" w:cs="Arial"/>
-                <w:sz w:val="20"/>
-                <w:szCs w:val="20"/>
-              </w:rPr>
-            </w:pPr>
-            <w:r>
-              <w:rPr>
-                <w:rFonts w:ascii="Arial" w:hAnsi="Arial" w:cs="Arial"/>
-                <w:sz w:val="20"/>
-                <w:szCs w:val="20"/>
-              </w:rPr>
-              <w:t xml:space="preserve">       </w:t>
-            </w:r>
-            <w:r>
-              <w:rPr>
-                <w:rFonts w:ascii="Arial" w:hAnsi="Arial" w:cs="Arial"/>
-                <w:sz w:val="20"/>
-                <w:szCs w:val="20"/>
-              </w:rPr>
-              <w:t>5</w:t>
-            </w:r>
-            <w:r>
-              <w:rPr>
-                <w:rFonts w:ascii="Arial" w:hAnsi="Arial" w:cs="Arial"/>
-                <w:sz w:val="20"/>
-                <w:szCs w:val="20"/>
-              </w:rPr>
-              <w:t>.</w:t>
-            </w:r>
-            <w:r>
-              <w:rPr>
-                <w:rFonts w:ascii="Arial" w:hAnsi="Arial" w:cs="Arial"/>
-                <w:sz w:val="20"/>
-                <w:szCs w:val="20"/>
-              </w:rPr>
-              <w:t>2</w:t>
-            </w:r>
-            <w:r>
-              <w:rPr>
-                <w:rFonts w:ascii="Arial" w:hAnsi="Arial" w:cs="Arial"/>
-                <w:sz w:val="20"/>
-                <w:szCs w:val="20"/>
-              </w:rPr>
-              <w:t xml:space="preserve"> Regresa a </w:t>
-            </w:r>
-            <w:r>
-              <w:rPr>
-                <w:rFonts w:ascii="Arial" w:hAnsi="Arial" w:cs="Arial"/>
-                <w:sz w:val="20"/>
-                <w:szCs w:val="20"/>
-              </w:rPr>
-              <w:t>5</w:t>
-            </w:r>
-          </w:p>
-          <w:p>
-            <w:pPr>
-              <w:cnfStyle w:val="000000100000" w:firstRow="0" w:lastRow="0" w:firstColumn="0" w:lastColumn="0" w:oddVBand="0" w:evenVBand="0" w:oddHBand="1" w:evenHBand="0" w:firstRowFirstColumn="0" w:firstRowLastColumn="0" w:lastRowFirstColumn="0" w:lastRowLastColumn="0"/>
-              <w:rPr>
-                <w:rFonts w:ascii="Arial" w:hAnsi="Arial" w:cs="Arial"/>
-                <w:sz w:val="20"/>
-                <w:szCs w:val="20"/>
-              </w:rPr>
-            </w:pPr>
-          </w:p>
-          <w:p>
-            <w:pPr>
-              <w:cnfStyle w:val="000000100000" w:firstRow="0" w:lastRow="0" w:firstColumn="0" w:lastColumn="0" w:oddVBand="0" w:evenVBand="0" w:oddHBand="1" w:evenHBand="0" w:firstRowFirstColumn="0" w:firstRowLastColumn="0" w:lastRowFirstColumn="0" w:lastRowLastColumn="0"/>
-              <w:rPr>
-                <w:rFonts w:ascii="Arial" w:hAnsi="Arial" w:cs="Arial"/>
-                <w:sz w:val="20"/>
-                <w:szCs w:val="20"/>
-              </w:rPr>
-            </w:pPr>
-            <w:r>
-              <w:rPr>
-                <w:rFonts w:ascii="Arial" w:hAnsi="Arial" w:cs="Arial"/>
-                <w:sz w:val="20"/>
-                <w:szCs w:val="20"/>
-              </w:rPr>
-              <w:t xml:space="preserve">En </w:t>
-            </w:r>
-            <w:r>
-              <w:rPr>
-                <w:rFonts w:ascii="Arial" w:hAnsi="Arial" w:cs="Arial"/>
-                <w:sz w:val="20"/>
-                <w:szCs w:val="20"/>
-              </w:rPr>
-              <w:t>5</w:t>
-            </w:r>
-            <w:r>
-              <w:rPr>
-                <w:rFonts w:ascii="Arial" w:hAnsi="Arial" w:cs="Arial"/>
-                <w:sz w:val="20"/>
-                <w:szCs w:val="20"/>
-              </w:rPr>
-              <w:t>(si el actor desea agregar a la lista de productos deseados y no tiene cuenta en la página)</w:t>
-            </w:r>
-          </w:p>
-          <w:p>
-            <w:pPr>
-              <w:cnfStyle w:val="000000100000" w:firstRow="0" w:lastRow="0" w:firstColumn="0" w:lastColumn="0" w:oddVBand="0" w:evenVBand="0" w:oddHBand="1" w:evenHBand="0" w:firstRowFirstColumn="0" w:firstRowLastColumn="0" w:lastRowFirstColumn="0" w:lastRowLastColumn="0"/>
-              <w:rPr>
-                <w:rFonts w:ascii="Arial" w:hAnsi="Arial" w:cs="Arial"/>
-                <w:sz w:val="20"/>
-                <w:szCs w:val="20"/>
-              </w:rPr>
-            </w:pPr>
-            <w:r>
-              <w:rPr>
-                <w:rFonts w:ascii="Arial" w:hAnsi="Arial" w:cs="Arial"/>
-                <w:sz w:val="20"/>
-                <w:szCs w:val="20"/>
-              </w:rPr>
-              <w:t xml:space="preserve">       </w:t>
-            </w:r>
-            <w:r>
-              <w:rPr>
-                <w:rFonts w:ascii="Arial" w:hAnsi="Arial" w:cs="Arial"/>
-                <w:sz w:val="20"/>
-                <w:szCs w:val="20"/>
-              </w:rPr>
-              <w:t xml:space="preserve">5.1 </w:t>
-            </w:r>
-            <w:r>
-              <w:rPr>
-                <w:rFonts w:ascii="Arial" w:hAnsi="Arial" w:cs="Arial"/>
-                <w:bCs/>
-                <w:sz w:val="20"/>
-                <w:szCs w:val="20"/>
-              </w:rPr>
-              <w:t>&lt;&lt;</w:t>
-            </w:r>
-            <w:proofErr w:type="spellStart"/>
-            <w:r>
-              <w:rPr>
-                <w:rFonts w:ascii="Arial" w:hAnsi="Arial" w:cs="Arial"/>
-                <w:bCs/>
-                <w:sz w:val="20"/>
-                <w:szCs w:val="20"/>
-              </w:rPr>
-              <w:t>include</w:t>
-            </w:r>
-            <w:proofErr w:type="spellEnd"/>
-            <w:r>
-              <w:rPr>
-                <w:rFonts w:ascii="Arial" w:hAnsi="Arial" w:cs="Arial"/>
-                <w:bCs/>
-                <w:sz w:val="20"/>
-                <w:szCs w:val="20"/>
-              </w:rPr>
-              <w:t>&gt;&gt;</w:t>
+              <w:t>&lt;&lt;include&gt;&gt;</w:t>
             </w:r>
             <w:r>
               <w:rPr>
@@ -13855,6 +13527,105 @@
     </w:p>
     <w:p>
       <w:pPr>
+        <w:rPr>
+          <w:lang w:eastAsia="en-US"/>
+        </w:rPr>
+      </w:pPr>
+      <w:r>
+        <w:rPr>
+          <w:lang w:eastAsia="en-US"/>
+        </w:rPr>
+        <w:br w:type="page"/>
+      </w:r>
+    </w:p>
+    <w:p>
+      <w:pPr>
+        <w:rPr>
+          <w:lang w:eastAsia="en-US"/>
+        </w:rPr>
+      </w:pPr>
+      <w:r>
+        <w:rPr>
+          <w:lang w:eastAsia="en-US"/>
+        </w:rPr>
+        <w:lastRenderedPageBreak/>
+        <w:t>Diagrama del caso de uso “</w:t>
+      </w:r>
+      <w:r>
+        <w:rPr>
+          <w:lang w:eastAsia="en-US"/>
+        </w:rPr>
+        <w:t>Comentarios</w:t>
+      </w:r>
+      <w:r>
+        <w:rPr>
+          <w:lang w:eastAsia="en-US"/>
+        </w:rPr>
+        <w:t>”</w:t>
+      </w:r>
+    </w:p>
+    <w:p>
+      <w:pPr>
+        <w:rPr>
+          <w:lang w:eastAsia="en-US"/>
+        </w:rPr>
+      </w:pPr>
+      <w:r>
+        <w:rPr>
+          <w:noProof/>
+        </w:rPr>
+        <w:drawing>
+          <wp:inline distT="0" distB="0" distL="0" distR="0" wp14:anchorId="3F7807A1" wp14:editId="7B5CD458">
+            <wp:extent cx="5705475" cy="8429625"/>
+            <wp:effectExtent l="0" t="0" r="9525" b="9525"/>
+            <wp:docPr id="14" name="Imagen 14" descr="Diagrama, Esquemático&#10;&#10;Descripción generada automáticamente"/>
+            <wp:cNvGraphicFramePr>
+              <a:graphicFrameLocks xmlns:a="http://schemas.openxmlformats.org/drawingml/2006/main" noChangeAspect="1"/>
+            </wp:cNvGraphicFramePr>
+            <a:graphic xmlns:a="http://schemas.openxmlformats.org/drawingml/2006/main">
+              <a:graphicData uri="http://schemas.openxmlformats.org/drawingml/2006/picture">
+                <pic:pic xmlns:pic="http://schemas.openxmlformats.org/drawingml/2006/picture">
+                  <pic:nvPicPr>
+                    <pic:cNvPr id="14" name="Imagen 14" descr="Diagrama, Esquemático&#10;&#10;Descripción generada automáticamente"/>
+                    <pic:cNvPicPr>
+                      <a:picLocks noChangeAspect="1" noChangeArrowheads="1"/>
+                    </pic:cNvPicPr>
+                  </pic:nvPicPr>
+                  <pic:blipFill>
+                    <a:blip r:embed="rId10">
+                      <a:extLst>
+                        <a:ext uri="{28A0092B-C50C-407E-A947-70E740481C1C}">
+                          <a14:useLocalDpi xmlns:a14="http://schemas.microsoft.com/office/drawing/2010/main" val="0"/>
+                        </a:ext>
+                      </a:extLst>
+                    </a:blip>
+                    <a:srcRect/>
+                    <a:stretch>
+                      <a:fillRect/>
+                    </a:stretch>
+                  </pic:blipFill>
+                  <pic:spPr bwMode="auto">
+                    <a:xfrm>
+                      <a:off x="0" y="0"/>
+                      <a:ext cx="5705475" cy="8429625"/>
+                    </a:xfrm>
+                    <a:prstGeom prst="rect">
+                      <a:avLst/>
+                    </a:prstGeom>
+                    <a:noFill/>
+                    <a:ln>
+                      <a:noFill/>
+                    </a:ln>
+                  </pic:spPr>
+                </pic:pic>
+              </a:graphicData>
+            </a:graphic>
+          </wp:inline>
+        </w:drawing>
+      </w:r>
+    </w:p>
+    <w:p>
+      <w:pPr>
         <w:pStyle w:val="Ttulo1"/>
         <w:spacing w:line="480" w:lineRule="auto"/>
         <w:ind w:left="0"/>
@@ -13867,6 +13638,7 @@
         <w:rPr>
           <w:rFonts w:ascii="Arial" w:hAnsi="Arial" w:cs="Arial"/>
         </w:rPr>
+        <w:lastRenderedPageBreak/>
         <w:t>Referencia</w:t>
       </w:r>
       <w:r>
@@ -13900,7 +13672,7 @@
         </w:rPr>
         <w:t>ITTNER IAN SPENCE, Foreword by IVAR JACOBSON</w:t>
       </w:r>
-      <w:hyperlink r:id="rId10" w:history="1"/>
+      <w:hyperlink r:id="rId11" w:history="1"/>
     </w:p>
     <w:p>
       <w:pPr>
@@ -13962,7 +13734,6 @@
         <w:rPr>
           <w:rFonts w:ascii="Arial" w:hAnsi="Arial" w:cs="Arial"/>
         </w:rPr>
-        <w:lastRenderedPageBreak/>
         <w:t>Apéndice A</w:t>
       </w:r>
       <w:r>
@@ -14035,7 +13806,7 @@
                     <pic:cNvPicPr/>
                   </pic:nvPicPr>
                   <pic:blipFill>
-                    <a:blip r:embed="rId11">
+                    <a:blip r:embed="rId12">
                       <a:extLst>
                         <a:ext uri="{28A0092B-C50C-407E-A947-70E740481C1C}">
                           <a14:useLocalDpi xmlns:a14="http://schemas.microsoft.com/office/drawing/2010/main" val="0"/>
@@ -14185,6 +13956,7 @@
         <w:rPr>
           <w:noProof/>
         </w:rPr>
+        <w:lastRenderedPageBreak/>
         <w:drawing>
           <wp:anchor distT="0" distB="0" distL="114300" distR="114300" simplePos="0" relativeHeight="251669504" behindDoc="0" locked="0" layoutInCell="1" allowOverlap="1" wp14:anchorId="2E37CD1F" wp14:editId="10DCA83F">
             <wp:simplePos x="0" y="0"/>
@@ -14209,7 +13981,7 @@
                     <pic:cNvPicPr/>
                   </pic:nvPicPr>
                   <pic:blipFill rotWithShape="1">
-                    <a:blip r:embed="rId12">
+                    <a:blip r:embed="rId13">
                       <a:extLst>
                         <a:ext uri="{28A0092B-C50C-407E-A947-70E740481C1C}">
                           <a14:useLocalDpi xmlns:a14="http://schemas.microsoft.com/office/drawing/2010/main" val="0"/>
@@ -14313,7 +14085,7 @@
                     <pic:cNvPicPr/>
                   </pic:nvPicPr>
                   <pic:blipFill rotWithShape="1">
-                    <a:blip r:embed="rId13">
+                    <a:blip r:embed="rId14">
                       <a:extLst>
                         <a:ext uri="{28A0092B-C50C-407E-A947-70E740481C1C}">
                           <a14:useLocalDpi xmlns:a14="http://schemas.microsoft.com/office/drawing/2010/main" val="0"/>
@@ -14435,7 +14207,7 @@
                     <pic:cNvPicPr/>
                   </pic:nvPicPr>
                   <pic:blipFill rotWithShape="1">
-                    <a:blip r:embed="rId14">
+                    <a:blip r:embed="rId15">
                       <a:extLst>
                         <a:ext uri="{28A0092B-C50C-407E-A947-70E740481C1C}">
                           <a14:useLocalDpi xmlns:a14="http://schemas.microsoft.com/office/drawing/2010/main" val="0"/>
@@ -14550,7 +14322,7 @@
                     <pic:cNvPicPr/>
                   </pic:nvPicPr>
                   <pic:blipFill rotWithShape="1">
-                    <a:blip r:embed="rId15">
+                    <a:blip r:embed="rId16">
                       <a:extLst>
                         <a:ext uri="{28A0092B-C50C-407E-A947-70E740481C1C}">
                           <a14:useLocalDpi xmlns:a14="http://schemas.microsoft.com/office/drawing/2010/main" val="0"/>
@@ -14682,7 +14454,7 @@
                     <pic:cNvPicPr/>
                   </pic:nvPicPr>
                   <pic:blipFill rotWithShape="1">
-                    <a:blip r:embed="rId16">
+                    <a:blip r:embed="rId17">
                       <a:extLst>
                         <a:ext uri="{28A0092B-C50C-407E-A947-70E740481C1C}">
                           <a14:useLocalDpi xmlns:a14="http://schemas.microsoft.com/office/drawing/2010/main" val="0"/>
@@ -14841,7 +14613,7 @@
                     <pic:cNvPicPr/>
                   </pic:nvPicPr>
                   <pic:blipFill rotWithShape="1">
-                    <a:blip r:embed="rId17">
+                    <a:blip r:embed="rId18">
                       <a:extLst>
                         <a:ext uri="{28A0092B-C50C-407E-A947-70E740481C1C}">
                           <a14:useLocalDpi xmlns:a14="http://schemas.microsoft.com/office/drawing/2010/main" val="0"/>
@@ -15000,7 +14772,7 @@
                     <pic:cNvPicPr/>
                   </pic:nvPicPr>
                   <pic:blipFill rotWithShape="1">
-                    <a:blip r:embed="rId18">
+                    <a:blip r:embed="rId19">
                       <a:extLst>
                         <a:ext uri="{28A0092B-C50C-407E-A947-70E740481C1C}">
                           <a14:useLocalDpi xmlns:a14="http://schemas.microsoft.com/office/drawing/2010/main" val="0"/>
@@ -15116,7 +14888,7 @@
                     <pic:cNvPicPr/>
                   </pic:nvPicPr>
                   <pic:blipFill>
-                    <a:blip r:embed="rId11">
+                    <a:blip r:embed="rId12">
                       <a:extLst>
                         <a:ext uri="{28A0092B-C50C-407E-A947-70E740481C1C}">
                           <a14:useLocalDpi xmlns:a14="http://schemas.microsoft.com/office/drawing/2010/main" val="0"/>
@@ -15300,7 +15072,7 @@
                     <pic:cNvPicPr/>
                   </pic:nvPicPr>
                   <pic:blipFill rotWithShape="1">
-                    <a:blip r:embed="rId12">
+                    <a:blip r:embed="rId13">
                       <a:extLst>
                         <a:ext uri="{28A0092B-C50C-407E-A947-70E740481C1C}">
                           <a14:useLocalDpi xmlns:a14="http://schemas.microsoft.com/office/drawing/2010/main" val="0"/>
@@ -15429,7 +15201,7 @@
                     <pic:cNvPicPr/>
                   </pic:nvPicPr>
                   <pic:blipFill rotWithShape="1">
-                    <a:blip r:embed="rId19">
+                    <a:blip r:embed="rId20">
                       <a:extLst>
                         <a:ext uri="{28A0092B-C50C-407E-A947-70E740481C1C}">
                           <a14:useLocalDpi xmlns:a14="http://schemas.microsoft.com/office/drawing/2010/main" val="0"/>
@@ -15557,7 +15329,7 @@
                     <pic:cNvPicPr/>
                   </pic:nvPicPr>
                   <pic:blipFill rotWithShape="1">
-                    <a:blip r:embed="rId20" cstate="print">
+                    <a:blip r:embed="rId21" cstate="print">
                       <a:extLst>
                         <a:ext uri="{28A0092B-C50C-407E-A947-70E740481C1C}">
                           <a14:useLocalDpi xmlns:a14="http://schemas.microsoft.com/office/drawing/2010/main" val="0"/>
@@ -15702,7 +15474,7 @@
                     <pic:cNvPicPr/>
                   </pic:nvPicPr>
                   <pic:blipFill rotWithShape="1">
-                    <a:blip r:embed="rId21" cstate="print">
+                    <a:blip r:embed="rId22" cstate="print">
                       <a:extLst>
                         <a:ext uri="{28A0092B-C50C-407E-A947-70E740481C1C}">
                           <a14:useLocalDpi xmlns:a14="http://schemas.microsoft.com/office/drawing/2010/main" val="0"/>
@@ -15829,7 +15601,7 @@
       </w:pPr>
     </w:p>
     <w:sectPr>
-      <w:headerReference w:type="default" r:id="rId22"/>
+      <w:headerReference w:type="default" r:id="rId23"/>
       <w:pgSz w:w="11906" w:h="16838"/>
       <w:pgMar w:top="1417" w:right="1701" w:bottom="1417" w:left="1701" w:header="708" w:footer="708" w:gutter="0"/>
       <w:cols w:space="708"/>
@@ -20038,7 +19810,7 @@
   <w:style w:type="paragraph" w:default="1" w:styleId="Normal">
     <w:name w:val="Normal"/>
     <w:qFormat/>
-    <w:rsid w:val="000F0A52"/>
+    <w:rsid w:val="000C654A"/>
   </w:style>
   <w:style w:type="paragraph" w:styleId="Ttulo1">
     <w:name w:val="heading 1"/>

</xml_diff>

<commit_message>
Se le agrego una descripción y se modificó el flujo principal y alternativo de la tabla del caso de uso ‘historial de compra’, también se agrego el caso de uso ‘Cerrar sesión’.
</commit_message>
<xml_diff>
--- a/Casos de Uso/Casos de Uso.docx
+++ b/Casos de Uso/Casos de Uso.docx
@@ -3432,7 +3432,27 @@
                 <w:sz w:val="20"/>
                 <w:szCs w:val="20"/>
               </w:rPr>
-              <w:t>&lt;&lt;include&gt;&gt;” para optimizar las tablas; agregue en el apéndice el caso de uso de registros.</w:t>
+              <w:t>&lt;&lt;</w:t>
+            </w:r>
+            <w:proofErr w:type="spellStart"/>
+            <w:r>
+              <w:rPr>
+                <w:rFonts w:ascii="Arial" w:hAnsi="Arial" w:cs="Arial"/>
+                <w:bCs/>
+                <w:sz w:val="20"/>
+                <w:szCs w:val="20"/>
+              </w:rPr>
+              <w:t>include</w:t>
+            </w:r>
+            <w:proofErr w:type="spellEnd"/>
+            <w:r>
+              <w:rPr>
+                <w:rFonts w:ascii="Arial" w:hAnsi="Arial" w:cs="Arial"/>
+                <w:bCs/>
+                <w:sz w:val="20"/>
+                <w:szCs w:val="20"/>
+              </w:rPr>
+              <w:t>&gt;&gt;” para optimizar las tablas; agregue en el apéndice el caso de uso de registros.</w:t>
             </w:r>
           </w:p>
         </w:tc>
@@ -3533,7 +3553,27 @@
                 <w:sz w:val="20"/>
                 <w:szCs w:val="20"/>
               </w:rPr>
-              <w:t>Modifiqué las tablas de uso “inicio de sesión” y “comentarios”, agregando “&lt;&lt;include&gt;&gt;” optimizando las tablas, agregué la interfaz de caso de uso de inicio de sesión y agregué algunas referencias</w:t>
+              <w:t>Modifiqué las tablas de uso “inicio de sesión” y “comentarios”, agregando “&lt;&lt;</w:t>
+            </w:r>
+            <w:proofErr w:type="spellStart"/>
+            <w:r>
+              <w:rPr>
+                <w:rFonts w:ascii="Arial" w:hAnsi="Arial" w:cs="Arial"/>
+                <w:bCs/>
+                <w:sz w:val="20"/>
+                <w:szCs w:val="20"/>
+              </w:rPr>
+              <w:t>include</w:t>
+            </w:r>
+            <w:proofErr w:type="spellEnd"/>
+            <w:r>
+              <w:rPr>
+                <w:rFonts w:ascii="Arial" w:hAnsi="Arial" w:cs="Arial"/>
+                <w:bCs/>
+                <w:sz w:val="20"/>
+                <w:szCs w:val="20"/>
+              </w:rPr>
+              <w:t>&gt;&gt;” optimizando las tablas, agregué la interfaz de caso de uso de inicio de sesión y agregué algunas referencias</w:t>
             </w:r>
           </w:p>
         </w:tc>
@@ -3862,7 +3902,27 @@
                 <w:sz w:val="20"/>
                 <w:szCs w:val="20"/>
               </w:rPr>
-              <w:t>Corregí la tabla de caso de uso de la función “Inicio de sesión” incluyendo “&lt;&lt;include&gt;&gt;”</w:t>
+              <w:t>Corregí la tabla de caso de uso de la función “Inicio de sesión” incluyendo “&lt;&lt;</w:t>
+            </w:r>
+            <w:proofErr w:type="spellStart"/>
+            <w:r>
+              <w:rPr>
+                <w:rFonts w:ascii="Arial" w:hAnsi="Arial" w:cs="Arial"/>
+                <w:bCs/>
+                <w:sz w:val="20"/>
+                <w:szCs w:val="20"/>
+              </w:rPr>
+              <w:t>include</w:t>
+            </w:r>
+            <w:proofErr w:type="spellEnd"/>
+            <w:r>
+              <w:rPr>
+                <w:rFonts w:ascii="Arial" w:hAnsi="Arial" w:cs="Arial"/>
+                <w:bCs/>
+                <w:sz w:val="20"/>
+                <w:szCs w:val="20"/>
+              </w:rPr>
+              <w:t>&gt;&gt;”</w:t>
             </w:r>
           </w:p>
         </w:tc>
@@ -4001,21 +4061,120 @@
           </w:p>
         </w:tc>
       </w:tr>
+      <w:tr>
+        <w:trPr>
+          <w:trHeight w:val="263"/>
+        </w:trPr>
+        <w:tc>
+          <w:tcPr>
+            <w:tcW w:w="1980" w:type="dxa"/>
+          </w:tcPr>
+          <w:p>
+            <w:pPr>
+              <w:rPr>
+                <w:rFonts w:ascii="Arial" w:hAnsi="Arial" w:cs="Arial"/>
+                <w:bCs/>
+                <w:sz w:val="20"/>
+                <w:szCs w:val="20"/>
+              </w:rPr>
+            </w:pPr>
+            <w:r>
+              <w:rPr>
+                <w:rFonts w:ascii="Arial" w:hAnsi="Arial" w:cs="Arial"/>
+                <w:bCs/>
+                <w:sz w:val="20"/>
+                <w:szCs w:val="20"/>
+              </w:rPr>
+              <w:t>Axel Guzman</w:t>
+            </w:r>
+          </w:p>
+        </w:tc>
+        <w:tc>
+          <w:tcPr>
+            <w:tcW w:w="1134" w:type="dxa"/>
+          </w:tcPr>
+          <w:p>
+            <w:pPr>
+              <w:rPr>
+                <w:rFonts w:ascii="Arial" w:hAnsi="Arial" w:cs="Arial"/>
+                <w:bCs/>
+                <w:sz w:val="20"/>
+                <w:szCs w:val="20"/>
+              </w:rPr>
+            </w:pPr>
+            <w:r>
+              <w:rPr>
+                <w:rFonts w:ascii="Arial" w:hAnsi="Arial" w:cs="Arial"/>
+                <w:bCs/>
+                <w:sz w:val="20"/>
+                <w:szCs w:val="20"/>
+              </w:rPr>
+              <w:t>15/12/21</w:t>
+            </w:r>
+          </w:p>
+        </w:tc>
+        <w:tc>
+          <w:tcPr>
+            <w:tcW w:w="5528" w:type="dxa"/>
+          </w:tcPr>
+          <w:p>
+            <w:pPr>
+              <w:rPr>
+                <w:rFonts w:ascii="Arial" w:hAnsi="Arial" w:cs="Arial"/>
+                <w:bCs/>
+                <w:sz w:val="20"/>
+                <w:szCs w:val="20"/>
+              </w:rPr>
+            </w:pPr>
+            <w:r>
+              <w:rPr>
+                <w:rFonts w:ascii="Arial" w:hAnsi="Arial" w:cs="Arial"/>
+                <w:bCs/>
+                <w:sz w:val="20"/>
+                <w:szCs w:val="20"/>
+              </w:rPr>
+              <w:t>Se</w:t>
+            </w:r>
+            <w:r>
+              <w:rPr>
+                <w:rFonts w:ascii="Arial" w:hAnsi="Arial" w:cs="Arial"/>
+                <w:bCs/>
+                <w:sz w:val="20"/>
+                <w:szCs w:val="20"/>
+              </w:rPr>
+              <w:t xml:space="preserve"> le agrego una descripción y se modificó el flujo principal y alternativo de la tabla del caso de uso ‘historial de compra’, también se agrego el caso de uso ‘Cerrar sesión’.</w:t>
+            </w:r>
+          </w:p>
+        </w:tc>
+        <w:tc>
+          <w:tcPr>
+            <w:tcW w:w="1134" w:type="dxa"/>
+          </w:tcPr>
+          <w:p>
+            <w:pPr>
+              <w:rPr>
+                <w:rFonts w:ascii="Arial" w:hAnsi="Arial" w:cs="Arial"/>
+                <w:bCs/>
+                <w:sz w:val="20"/>
+                <w:szCs w:val="20"/>
+              </w:rPr>
+            </w:pPr>
+            <w:r>
+              <w:rPr>
+                <w:rFonts w:ascii="Arial" w:hAnsi="Arial" w:cs="Arial"/>
+                <w:bCs/>
+                <w:sz w:val="20"/>
+                <w:szCs w:val="20"/>
+              </w:rPr>
+              <w:t>1.15</w:t>
+            </w:r>
+          </w:p>
+        </w:tc>
+      </w:tr>
     </w:tbl>
     <w:p/>
     <w:p>
-      <w:r>
-        <w:fldChar w:fldCharType="begin"/>
-      </w:r>
-      <w:r>
-        <w:instrText xml:space="preserve"> TOC \o "3-3" \h \z \u \t "Título 1;1;Título 2;2" </w:instrText>
-      </w:r>
-      <w:r>
-        <w:fldChar w:fldCharType="separate"/>
-      </w:r>
-      <w:r>
-        <w:fldChar w:fldCharType="end"/>
-      </w:r>
+      <w:fldSimple w:instr=" TOC \o &quot;3-3&quot; \h \z \u \t &quot;Título 1;1;Título 2;2&quot; "/>
     </w:p>
     <w:p>
       <w:pPr>
@@ -4291,7 +4450,6 @@
     <w:p>
       <w:pPr>
         <w:pStyle w:val="Prrafodelista"/>
-        <w:jc w:val="both"/>
       </w:pPr>
     </w:p>
     <w:p>
@@ -4302,30 +4460,22 @@
           <w:numId w:val="32"/>
         </w:numPr>
         <w:jc w:val="both"/>
+        <w:rPr>
+          <w:sz w:val="24"/>
+          <w:szCs w:val="24"/>
+        </w:rPr>
       </w:pPr>
       <w:r>
         <w:rPr>
           <w:rFonts w:ascii="Arial" w:hAnsi="Arial" w:cs="Arial"/>
         </w:rPr>
-        <w:t>PC_BUSPRO – Buscar un Producto:</w:t>
+        <w:t>PC_LOGOUT</w:t>
       </w:r>
       <w:r>
         <w:rPr>
           <w:rFonts w:ascii="Arial" w:hAnsi="Arial" w:cs="Arial"/>
         </w:rPr>
-        <w:t xml:space="preserve"> Caso uso que describe los pasos </w:t>
-      </w:r>
-      <w:r>
-        <w:rPr>
-          <w:rFonts w:ascii="Arial" w:hAnsi="Arial" w:cs="Arial"/>
-        </w:rPr>
-        <w:t>necesarios para</w:t>
-      </w:r>
-      <w:r>
-        <w:rPr>
-          <w:rFonts w:ascii="Arial" w:hAnsi="Arial" w:cs="Arial"/>
-        </w:rPr>
-        <w:t xml:space="preserve"> cuando el actor desea buscar un producto en específico. </w:t>
+        <w:t xml:space="preserve"> – Cerrar sesión: Caso de uso que describe los pasos necesarios para cerrar sesión de la cuenta del actor.</w:t>
       </w:r>
     </w:p>
     <w:p>
@@ -4347,25 +4497,25 @@
         <w:rPr>
           <w:rFonts w:ascii="Arial" w:hAnsi="Arial" w:cs="Arial"/>
         </w:rPr>
-        <w:t xml:space="preserve">PC_HISCOM – Historial de compras: </w:t>
+        <w:t>PC_BUSPRO – Buscar un Producto:</w:t>
       </w:r>
       <w:r>
         <w:rPr>
           <w:rFonts w:ascii="Arial" w:hAnsi="Arial" w:cs="Arial"/>
         </w:rPr>
-        <w:t xml:space="preserve">Caso uso que describe los pasos </w:t>
+        <w:t xml:space="preserve"> Caso uso que describe los pasos </w:t>
       </w:r>
       <w:r>
         <w:rPr>
           <w:rFonts w:ascii="Arial" w:hAnsi="Arial" w:cs="Arial"/>
         </w:rPr>
-        <w:t xml:space="preserve">necesarios </w:t>
+        <w:t>necesarios para</w:t>
       </w:r>
       <w:r>
         <w:rPr>
           <w:rFonts w:ascii="Arial" w:hAnsi="Arial" w:cs="Arial"/>
         </w:rPr>
-        <w:t>para revisar el historial de comprar hechos por una cuenta asociada.</w:t>
+        <w:t xml:space="preserve"> cuando el actor desea buscar un producto en específico. </w:t>
       </w:r>
     </w:p>
     <w:p>
@@ -4387,19 +4537,25 @@
         <w:rPr>
           <w:rFonts w:ascii="Arial" w:hAnsi="Arial" w:cs="Arial"/>
         </w:rPr>
-        <w:t>PC_COMPRO – Comentarios</w:t>
+        <w:t xml:space="preserve">PC_HISCOM – Historial de compras: </w:t>
       </w:r>
       <w:r>
         <w:rPr>
           <w:rFonts w:ascii="Arial" w:hAnsi="Arial" w:cs="Arial"/>
         </w:rPr>
-        <w:t>: Caso uso que describe los pasos que nece</w:t>
+        <w:t xml:space="preserve">Caso uso que describe los pasos </w:t>
       </w:r>
       <w:r>
         <w:rPr>
           <w:rFonts w:ascii="Arial" w:hAnsi="Arial" w:cs="Arial"/>
         </w:rPr>
-        <w:t>sarios para comentar sobre un producto.</w:t>
+        <w:t xml:space="preserve">necesarios </w:t>
+      </w:r>
+      <w:r>
+        <w:rPr>
+          <w:rFonts w:ascii="Arial" w:hAnsi="Arial" w:cs="Arial"/>
+        </w:rPr>
+        <w:t>para revisar el historial de comprar hechos por una cuenta asociada.</w:t>
       </w:r>
     </w:p>
     <w:p>
@@ -4421,25 +4577,19 @@
         <w:rPr>
           <w:rFonts w:ascii="Arial" w:hAnsi="Arial" w:cs="Arial"/>
         </w:rPr>
-        <w:t>PC_COMPPRO – Comprar producto</w:t>
+        <w:t>PC_COMPRO – Comentarios</w:t>
       </w:r>
       <w:r>
         <w:rPr>
           <w:rFonts w:ascii="Arial" w:hAnsi="Arial" w:cs="Arial"/>
         </w:rPr>
-        <w:t>:</w:t>
+        <w:t>: Caso uso que describe los pasos que nece</w:t>
       </w:r>
       <w:r>
         <w:rPr>
           <w:rFonts w:ascii="Arial" w:hAnsi="Arial" w:cs="Arial"/>
         </w:rPr>
-        <w:t xml:space="preserve"> </w:t>
-      </w:r>
-      <w:r>
-        <w:rPr>
-          <w:rFonts w:ascii="Arial" w:hAnsi="Arial" w:cs="Arial"/>
-        </w:rPr>
-        <w:t>Caso uso que describe los pasos necesarios para realizar una compra de productos.</w:t>
+        <w:t>sarios para comentar sobre un producto.</w:t>
       </w:r>
     </w:p>
     <w:p>
@@ -4461,6 +4611,47 @@
         <w:rPr>
           <w:rFonts w:ascii="Arial" w:hAnsi="Arial" w:cs="Arial"/>
         </w:rPr>
+        <w:t>PC_COMPPRO – Comprar producto</w:t>
+      </w:r>
+      <w:r>
+        <w:rPr>
+          <w:rFonts w:ascii="Arial" w:hAnsi="Arial" w:cs="Arial"/>
+        </w:rPr>
+        <w:t>:</w:t>
+      </w:r>
+      <w:r>
+        <w:rPr>
+          <w:rFonts w:ascii="Arial" w:hAnsi="Arial" w:cs="Arial"/>
+        </w:rPr>
+        <w:t xml:space="preserve"> </w:t>
+      </w:r>
+      <w:r>
+        <w:rPr>
+          <w:rFonts w:ascii="Arial" w:hAnsi="Arial" w:cs="Arial"/>
+        </w:rPr>
+        <w:t>Caso uso que describe los pasos necesarios para realizar una compra de productos.</w:t>
+      </w:r>
+    </w:p>
+    <w:p>
+      <w:pPr>
+        <w:pStyle w:val="Prrafodelista"/>
+        <w:jc w:val="both"/>
+      </w:pPr>
+    </w:p>
+    <w:p>
+      <w:pPr>
+        <w:pStyle w:val="Prrafodelista"/>
+        <w:numPr>
+          <w:ilvl w:val="0"/>
+          <w:numId w:val="32"/>
+        </w:numPr>
+        <w:jc w:val="both"/>
+      </w:pPr>
+      <w:r>
+        <w:rPr>
+          <w:rFonts w:ascii="Arial" w:hAnsi="Arial" w:cs="Arial"/>
+        </w:rPr>
+        <w:lastRenderedPageBreak/>
         <w:t xml:space="preserve">PC_PRODES </w:t>
       </w:r>
       <w:r>
@@ -4524,7 +4715,6 @@
           <w:b w:val="0"/>
           <w:bCs/>
         </w:rPr>
-        <w:lastRenderedPageBreak/>
         <w:t xml:space="preserve">2. </w:t>
       </w:r>
       <w:r>
@@ -5002,7 +5192,25 @@
                 <w:sz w:val="20"/>
                 <w:szCs w:val="20"/>
               </w:rPr>
-              <w:t>Disparador (trigger):</w:t>
+              <w:t>Disparador (</w:t>
+            </w:r>
+            <w:proofErr w:type="spellStart"/>
+            <w:r>
+              <w:rPr>
+                <w:rFonts w:ascii="Arial" w:hAnsi="Arial" w:cs="Arial"/>
+                <w:sz w:val="20"/>
+                <w:szCs w:val="20"/>
+              </w:rPr>
+              <w:t>trigger</w:t>
+            </w:r>
+            <w:proofErr w:type="spellEnd"/>
+            <w:r>
+              <w:rPr>
+                <w:rFonts w:ascii="Arial" w:hAnsi="Arial" w:cs="Arial"/>
+                <w:sz w:val="20"/>
+                <w:szCs w:val="20"/>
+              </w:rPr>
+              <w:t>):</w:t>
             </w:r>
           </w:p>
         </w:tc>
@@ -5564,7 +5772,25 @@
                 <w:sz w:val="20"/>
                 <w:szCs w:val="20"/>
               </w:rPr>
-              <w:t xml:space="preserve">&lt;&lt;include&gt;&gt; casos de uso de la función “Registro” </w:t>
+              <w:t>&lt;&lt;</w:t>
+            </w:r>
+            <w:proofErr w:type="spellStart"/>
+            <w:r>
+              <w:rPr>
+                <w:rFonts w:ascii="Arial" w:hAnsi="Arial" w:cs="Arial"/>
+                <w:sz w:val="20"/>
+                <w:szCs w:val="20"/>
+              </w:rPr>
+              <w:t>include</w:t>
+            </w:r>
+            <w:proofErr w:type="spellEnd"/>
+            <w:r>
+              <w:rPr>
+                <w:rFonts w:ascii="Arial" w:hAnsi="Arial" w:cs="Arial"/>
+                <w:sz w:val="20"/>
+                <w:szCs w:val="20"/>
+              </w:rPr>
+              <w:t xml:space="preserve">&gt;&gt; casos de uso de la función “Registro” </w:t>
             </w:r>
           </w:p>
           <w:p>
@@ -5716,6 +5942,7 @@
                 <w:sz w:val="20"/>
                 <w:szCs w:val="20"/>
               </w:rPr>
+              <w:lastRenderedPageBreak/>
               <w:t xml:space="preserve">       3.5 El sistema consulta con el manejador de base de datos si el correo existe en la base de datos.</w:t>
             </w:r>
           </w:p>
@@ -5770,7 +5997,6 @@
                 <w:sz w:val="20"/>
                 <w:szCs w:val="20"/>
               </w:rPr>
-              <w:lastRenderedPageBreak/>
               <w:t xml:space="preserve">    3.8 El sistema muestra en pantalla un mensaje para que el actor revise su correo</w:t>
             </w:r>
           </w:p>
@@ -6391,7 +6617,25 @@
                 <w:sz w:val="20"/>
                 <w:szCs w:val="20"/>
               </w:rPr>
-              <w:t>Disparador (trigger):</w:t>
+              <w:t>Disparador (</w:t>
+            </w:r>
+            <w:proofErr w:type="spellStart"/>
+            <w:r>
+              <w:rPr>
+                <w:rFonts w:ascii="Arial" w:hAnsi="Arial" w:cs="Arial"/>
+                <w:sz w:val="20"/>
+                <w:szCs w:val="20"/>
+              </w:rPr>
+              <w:t>trigger</w:t>
+            </w:r>
+            <w:proofErr w:type="spellEnd"/>
+            <w:r>
+              <w:rPr>
+                <w:rFonts w:ascii="Arial" w:hAnsi="Arial" w:cs="Arial"/>
+                <w:sz w:val="20"/>
+                <w:szCs w:val="20"/>
+              </w:rPr>
+              <w:t>):</w:t>
             </w:r>
           </w:p>
         </w:tc>
@@ -6891,6 +7135,7 @@
                 <w:sz w:val="20"/>
                 <w:szCs w:val="20"/>
               </w:rPr>
+              <w:lastRenderedPageBreak/>
               <w:t xml:space="preserve">       3.4 El sistema rectifica que el nombre de usuario esté disponible en el manejador de base de datos.</w:t>
             </w:r>
           </w:p>
@@ -7043,6 +7288,1158 @@
         </w:tc>
       </w:tr>
     </w:tbl>
+    <w:p>
+      <w:pPr>
+        <w:tabs>
+          <w:tab w:val="left" w:pos="6086"/>
+        </w:tabs>
+      </w:pPr>
+    </w:p>
+    <w:p>
+      <w:pPr>
+        <w:pStyle w:val="Ttulo2"/>
+        <w:numPr>
+          <w:ilvl w:val="0"/>
+          <w:numId w:val="21"/>
+        </w:numPr>
+        <w:tabs>
+          <w:tab w:val="num" w:pos="360"/>
+        </w:tabs>
+        <w:spacing w:line="360" w:lineRule="auto"/>
+        <w:ind w:left="0" w:firstLine="0"/>
+        <w:rPr>
+          <w:rFonts w:ascii="Arial" w:hAnsi="Arial" w:cs="Arial"/>
+          <w:b w:val="0"/>
+          <w:bCs/>
+        </w:rPr>
+      </w:pPr>
+      <w:r>
+        <w:rPr>
+          <w:rFonts w:ascii="Arial" w:hAnsi="Arial" w:cs="Arial"/>
+          <w:b w:val="0"/>
+          <w:bCs/>
+        </w:rPr>
+        <w:t xml:space="preserve">Casos de uso de la función </w:t>
+      </w:r>
+      <w:r>
+        <w:rPr>
+          <w:rFonts w:ascii="Arial" w:hAnsi="Arial" w:cs="Arial"/>
+          <w:b w:val="0"/>
+          <w:bCs/>
+        </w:rPr>
+        <w:t>‘</w:t>
+      </w:r>
+      <w:r>
+        <w:rPr>
+          <w:rFonts w:ascii="Arial" w:hAnsi="Arial" w:cs="Arial"/>
+          <w:b w:val="0"/>
+          <w:bCs/>
+        </w:rPr>
+        <w:t>Cerrar sesión</w:t>
+      </w:r>
+      <w:r>
+        <w:rPr>
+          <w:rFonts w:ascii="Arial" w:hAnsi="Arial" w:cs="Arial"/>
+          <w:b w:val="0"/>
+          <w:bCs/>
+        </w:rPr>
+        <w:t>’</w:t>
+      </w:r>
+    </w:p>
+    <w:p>
+      <w:pPr>
+        <w:jc w:val="both"/>
+        <w:rPr>
+          <w:rFonts w:ascii="Arial" w:hAnsi="Arial" w:cs="Arial"/>
+        </w:rPr>
+      </w:pPr>
+      <w:r>
+        <w:rPr>
+          <w:rFonts w:ascii="Arial" w:hAnsi="Arial" w:cs="Arial"/>
+        </w:rPr>
+        <w:t>La función de cerrar sesión es una función que le permitirá al cliente o usuario cerrar su sesión de cuenta de la página web cuando termine de realizar sus compras o revisar productos con su sesión iniciada.</w:t>
+      </w:r>
+    </w:p>
+    <w:tbl>
+      <w:tblPr>
+        <w:tblStyle w:val="Tablaconcuadrcula4-nfasis5"/>
+        <w:tblW w:w="9493" w:type="dxa"/>
+        <w:tblInd w:w="0" w:type="dxa"/>
+        <w:tblLook w:val="04A0" w:firstRow="1" w:lastRow="0" w:firstColumn="1" w:lastColumn="0" w:noHBand="0" w:noVBand="1"/>
+      </w:tblPr>
+      <w:tblGrid>
+        <w:gridCol w:w="2547"/>
+        <w:gridCol w:w="6946"/>
+      </w:tblGrid>
+      <w:tr>
+        <w:trPr>
+          <w:cnfStyle w:val="100000000000" w:firstRow="1" w:lastRow="0" w:firstColumn="0" w:lastColumn="0" w:oddVBand="0" w:evenVBand="0" w:oddHBand="0" w:evenHBand="0" w:firstRowFirstColumn="0" w:firstRowLastColumn="0" w:lastRowFirstColumn="0" w:lastRowLastColumn="0"/>
+        </w:trPr>
+        <w:tc>
+          <w:tcPr>
+            <w:cnfStyle w:val="001000000000" w:firstRow="0" w:lastRow="0" w:firstColumn="1" w:lastColumn="0" w:oddVBand="0" w:evenVBand="0" w:oddHBand="0" w:evenHBand="0" w:firstRowFirstColumn="0" w:firstRowLastColumn="0" w:lastRowFirstColumn="0" w:lastRowLastColumn="0"/>
+            <w:tcW w:w="2547" w:type="dxa"/>
+            <w:vAlign w:val="center"/>
+          </w:tcPr>
+          <w:p>
+            <w:pPr>
+              <w:rPr>
+                <w:rFonts w:ascii="Arial" w:hAnsi="Arial" w:cs="Arial"/>
+                <w:sz w:val="20"/>
+                <w:szCs w:val="20"/>
+              </w:rPr>
+            </w:pPr>
+            <w:r>
+              <w:rPr>
+                <w:rFonts w:ascii="Arial" w:hAnsi="Arial" w:cs="Arial"/>
+                <w:sz w:val="20"/>
+                <w:szCs w:val="20"/>
+              </w:rPr>
+              <w:t>ID y nombre</w:t>
+            </w:r>
+          </w:p>
+        </w:tc>
+        <w:tc>
+          <w:tcPr>
+            <w:tcW w:w="6946" w:type="dxa"/>
+          </w:tcPr>
+          <w:p>
+            <w:pPr>
+              <w:jc w:val="center"/>
+              <w:cnfStyle w:val="100000000000" w:firstRow="1" w:lastRow="0" w:firstColumn="0" w:lastColumn="0" w:oddVBand="0" w:evenVBand="0" w:oddHBand="0" w:evenHBand="0" w:firstRowFirstColumn="0" w:firstRowLastColumn="0" w:lastRowFirstColumn="0" w:lastRowLastColumn="0"/>
+              <w:rPr>
+                <w:rFonts w:ascii="Arial" w:hAnsi="Arial" w:cs="Arial"/>
+                <w:sz w:val="20"/>
+                <w:szCs w:val="20"/>
+              </w:rPr>
+            </w:pPr>
+            <w:r>
+              <w:rPr>
+                <w:rFonts w:ascii="Arial" w:hAnsi="Arial" w:cs="Arial"/>
+                <w:sz w:val="20"/>
+                <w:szCs w:val="20"/>
+              </w:rPr>
+              <w:t>•</w:t>
+            </w:r>
+            <w:r>
+              <w:rPr>
+                <w:rFonts w:ascii="Arial" w:hAnsi="Arial" w:cs="Arial"/>
+                <w:sz w:val="20"/>
+                <w:szCs w:val="20"/>
+              </w:rPr>
+              <w:tab/>
+              <w:t xml:space="preserve">PC_LOGOUT </w:t>
+            </w:r>
+            <w:r>
+              <w:rPr>
+                <w:rFonts w:ascii="Arial" w:hAnsi="Arial" w:cs="Arial"/>
+                <w:sz w:val="20"/>
+                <w:szCs w:val="20"/>
+              </w:rPr>
+              <w:t xml:space="preserve">– </w:t>
+            </w:r>
+            <w:r>
+              <w:rPr>
+                <w:rFonts w:ascii="Arial" w:hAnsi="Arial" w:cs="Arial"/>
+                <w:sz w:val="20"/>
+                <w:szCs w:val="20"/>
+              </w:rPr>
+              <w:t>Cerrar sesión</w:t>
+            </w:r>
+          </w:p>
+        </w:tc>
+      </w:tr>
+      <w:tr>
+        <w:trPr>
+          <w:cnfStyle w:val="000000100000" w:firstRow="0" w:lastRow="0" w:firstColumn="0" w:lastColumn="0" w:oddVBand="0" w:evenVBand="0" w:oddHBand="1" w:evenHBand="0" w:firstRowFirstColumn="0" w:firstRowLastColumn="0" w:lastRowFirstColumn="0" w:lastRowLastColumn="0"/>
+        </w:trPr>
+        <w:tc>
+          <w:tcPr>
+            <w:cnfStyle w:val="001000000000" w:firstRow="0" w:lastRow="0" w:firstColumn="1" w:lastColumn="0" w:oddVBand="0" w:evenVBand="0" w:oddHBand="0" w:evenHBand="0" w:firstRowFirstColumn="0" w:firstRowLastColumn="0" w:lastRowFirstColumn="0" w:lastRowLastColumn="0"/>
+            <w:tcW w:w="2547" w:type="dxa"/>
+            <w:vAlign w:val="center"/>
+          </w:tcPr>
+          <w:p>
+            <w:pPr>
+              <w:rPr>
+                <w:rFonts w:ascii="Arial" w:hAnsi="Arial" w:cs="Arial"/>
+                <w:sz w:val="20"/>
+                <w:szCs w:val="20"/>
+              </w:rPr>
+            </w:pPr>
+            <w:r>
+              <w:rPr>
+                <w:rFonts w:ascii="Arial" w:hAnsi="Arial" w:cs="Arial"/>
+                <w:sz w:val="20"/>
+                <w:szCs w:val="20"/>
+              </w:rPr>
+              <w:t>Creado por:</w:t>
+            </w:r>
+          </w:p>
+        </w:tc>
+        <w:tc>
+          <w:tcPr>
+            <w:tcW w:w="6946" w:type="dxa"/>
+          </w:tcPr>
+          <w:p>
+            <w:pPr>
+              <w:cnfStyle w:val="000000100000" w:firstRow="0" w:lastRow="0" w:firstColumn="0" w:lastColumn="0" w:oddVBand="0" w:evenVBand="0" w:oddHBand="1" w:evenHBand="0" w:firstRowFirstColumn="0" w:firstRowLastColumn="0" w:lastRowFirstColumn="0" w:lastRowLastColumn="0"/>
+              <w:rPr>
+                <w:rFonts w:ascii="Arial" w:hAnsi="Arial" w:cs="Arial"/>
+                <w:sz w:val="20"/>
+                <w:szCs w:val="20"/>
+              </w:rPr>
+            </w:pPr>
+            <w:r>
+              <w:rPr>
+                <w:rFonts w:ascii="Arial" w:hAnsi="Arial" w:cs="Arial"/>
+                <w:sz w:val="20"/>
+                <w:szCs w:val="20"/>
+              </w:rPr>
+              <w:t>“Nombre del cliente”</w:t>
+            </w:r>
+          </w:p>
+        </w:tc>
+      </w:tr>
+      <w:tr>
+        <w:tc>
+          <w:tcPr>
+            <w:cnfStyle w:val="001000000000" w:firstRow="0" w:lastRow="0" w:firstColumn="1" w:lastColumn="0" w:oddVBand="0" w:evenVBand="0" w:oddHBand="0" w:evenHBand="0" w:firstRowFirstColumn="0" w:firstRowLastColumn="0" w:lastRowFirstColumn="0" w:lastRowLastColumn="0"/>
+            <w:tcW w:w="2547" w:type="dxa"/>
+            <w:vAlign w:val="center"/>
+          </w:tcPr>
+          <w:p>
+            <w:pPr>
+              <w:rPr>
+                <w:rFonts w:ascii="Arial" w:hAnsi="Arial" w:cs="Arial"/>
+                <w:sz w:val="20"/>
+                <w:szCs w:val="20"/>
+              </w:rPr>
+            </w:pPr>
+            <w:r>
+              <w:rPr>
+                <w:rFonts w:ascii="Arial" w:hAnsi="Arial" w:cs="Arial"/>
+                <w:sz w:val="20"/>
+                <w:szCs w:val="20"/>
+              </w:rPr>
+              <w:t>Fecha de registro:</w:t>
+            </w:r>
+          </w:p>
+        </w:tc>
+        <w:tc>
+          <w:tcPr>
+            <w:tcW w:w="6946" w:type="dxa"/>
+          </w:tcPr>
+          <w:p>
+            <w:pPr>
+              <w:cnfStyle w:val="000000000000" w:firstRow="0" w:lastRow="0" w:firstColumn="0" w:lastColumn="0" w:oddVBand="0" w:evenVBand="0" w:oddHBand="0" w:evenHBand="0" w:firstRowFirstColumn="0" w:firstRowLastColumn="0" w:lastRowFirstColumn="0" w:lastRowLastColumn="0"/>
+              <w:rPr>
+                <w:rFonts w:ascii="Arial" w:hAnsi="Arial" w:cs="Arial"/>
+                <w:sz w:val="20"/>
+                <w:szCs w:val="20"/>
+              </w:rPr>
+            </w:pPr>
+            <w:r>
+              <w:rPr>
+                <w:rFonts w:ascii="Arial" w:hAnsi="Arial" w:cs="Arial"/>
+                <w:sz w:val="20"/>
+                <w:szCs w:val="20"/>
+              </w:rPr>
+              <w:t>“Fecha de registro”</w:t>
+            </w:r>
+          </w:p>
+        </w:tc>
+      </w:tr>
+      <w:tr>
+        <w:trPr>
+          <w:cnfStyle w:val="000000100000" w:firstRow="0" w:lastRow="0" w:firstColumn="0" w:lastColumn="0" w:oddVBand="0" w:evenVBand="0" w:oddHBand="1" w:evenHBand="0" w:firstRowFirstColumn="0" w:firstRowLastColumn="0" w:lastRowFirstColumn="0" w:lastRowLastColumn="0"/>
+        </w:trPr>
+        <w:tc>
+          <w:tcPr>
+            <w:cnfStyle w:val="001000000000" w:firstRow="0" w:lastRow="0" w:firstColumn="1" w:lastColumn="0" w:oddVBand="0" w:evenVBand="0" w:oddHBand="0" w:evenHBand="0" w:firstRowFirstColumn="0" w:firstRowLastColumn="0" w:lastRowFirstColumn="0" w:lastRowLastColumn="0"/>
+            <w:tcW w:w="2547" w:type="dxa"/>
+            <w:vAlign w:val="center"/>
+          </w:tcPr>
+          <w:p>
+            <w:pPr>
+              <w:rPr>
+                <w:rFonts w:ascii="Arial" w:hAnsi="Arial" w:cs="Arial"/>
+                <w:sz w:val="20"/>
+                <w:szCs w:val="20"/>
+              </w:rPr>
+            </w:pPr>
+            <w:r>
+              <w:rPr>
+                <w:rFonts w:ascii="Arial" w:hAnsi="Arial" w:cs="Arial"/>
+                <w:sz w:val="20"/>
+                <w:szCs w:val="20"/>
+              </w:rPr>
+              <w:t>Actor primario</w:t>
+            </w:r>
+          </w:p>
+        </w:tc>
+        <w:tc>
+          <w:tcPr>
+            <w:tcW w:w="6946" w:type="dxa"/>
+          </w:tcPr>
+          <w:p>
+            <w:pPr>
+              <w:cnfStyle w:val="000000100000" w:firstRow="0" w:lastRow="0" w:firstColumn="0" w:lastColumn="0" w:oddVBand="0" w:evenVBand="0" w:oddHBand="1" w:evenHBand="0" w:firstRowFirstColumn="0" w:firstRowLastColumn="0" w:lastRowFirstColumn="0" w:lastRowLastColumn="0"/>
+              <w:rPr>
+                <w:rFonts w:ascii="Arial" w:hAnsi="Arial" w:cs="Arial"/>
+                <w:sz w:val="20"/>
+                <w:szCs w:val="20"/>
+              </w:rPr>
+            </w:pPr>
+            <w:r>
+              <w:rPr>
+                <w:rFonts w:ascii="Arial" w:hAnsi="Arial" w:cs="Arial"/>
+                <w:sz w:val="20"/>
+                <w:szCs w:val="20"/>
+              </w:rPr>
+              <w:t>Cliente, Administrador</w:t>
+            </w:r>
+          </w:p>
+        </w:tc>
+      </w:tr>
+      <w:tr>
+        <w:tc>
+          <w:tcPr>
+            <w:cnfStyle w:val="001000000000" w:firstRow="0" w:lastRow="0" w:firstColumn="1" w:lastColumn="0" w:oddVBand="0" w:evenVBand="0" w:oddHBand="0" w:evenHBand="0" w:firstRowFirstColumn="0" w:firstRowLastColumn="0" w:lastRowFirstColumn="0" w:lastRowLastColumn="0"/>
+            <w:tcW w:w="2547" w:type="dxa"/>
+            <w:vAlign w:val="center"/>
+          </w:tcPr>
+          <w:p>
+            <w:pPr>
+              <w:rPr>
+                <w:rFonts w:ascii="Arial" w:hAnsi="Arial" w:cs="Arial"/>
+                <w:sz w:val="20"/>
+                <w:szCs w:val="20"/>
+              </w:rPr>
+            </w:pPr>
+            <w:r>
+              <w:rPr>
+                <w:rFonts w:ascii="Arial" w:hAnsi="Arial" w:cs="Arial"/>
+                <w:sz w:val="20"/>
+                <w:szCs w:val="20"/>
+              </w:rPr>
+              <w:t>Actores secundarios</w:t>
+            </w:r>
+          </w:p>
+        </w:tc>
+        <w:tc>
+          <w:tcPr>
+            <w:tcW w:w="6946" w:type="dxa"/>
+          </w:tcPr>
+          <w:p>
+            <w:pPr>
+              <w:cnfStyle w:val="000000000000" w:firstRow="0" w:lastRow="0" w:firstColumn="0" w:lastColumn="0" w:oddVBand="0" w:evenVBand="0" w:oddHBand="0" w:evenHBand="0" w:firstRowFirstColumn="0" w:firstRowLastColumn="0" w:lastRowFirstColumn="0" w:lastRowLastColumn="0"/>
+              <w:rPr>
+                <w:rFonts w:ascii="Arial" w:hAnsi="Arial" w:cs="Arial"/>
+                <w:sz w:val="20"/>
+                <w:szCs w:val="20"/>
+              </w:rPr>
+            </w:pPr>
+            <w:r>
+              <w:rPr>
+                <w:rFonts w:ascii="Arial" w:hAnsi="Arial" w:cs="Arial"/>
+                <w:sz w:val="20"/>
+                <w:szCs w:val="20"/>
+              </w:rPr>
+              <w:t>Manejador de base de datos</w:t>
+            </w:r>
+          </w:p>
+        </w:tc>
+      </w:tr>
+      <w:tr>
+        <w:trPr>
+          <w:cnfStyle w:val="000000100000" w:firstRow="0" w:lastRow="0" w:firstColumn="0" w:lastColumn="0" w:oddVBand="0" w:evenVBand="0" w:oddHBand="1" w:evenHBand="0" w:firstRowFirstColumn="0" w:firstRowLastColumn="0" w:lastRowFirstColumn="0" w:lastRowLastColumn="0"/>
+        </w:trPr>
+        <w:tc>
+          <w:tcPr>
+            <w:cnfStyle w:val="001000000000" w:firstRow="0" w:lastRow="0" w:firstColumn="1" w:lastColumn="0" w:oddVBand="0" w:evenVBand="0" w:oddHBand="0" w:evenHBand="0" w:firstRowFirstColumn="0" w:firstRowLastColumn="0" w:lastRowFirstColumn="0" w:lastRowLastColumn="0"/>
+            <w:tcW w:w="2547" w:type="dxa"/>
+            <w:vAlign w:val="center"/>
+          </w:tcPr>
+          <w:p>
+            <w:pPr>
+              <w:rPr>
+                <w:rFonts w:ascii="Arial" w:hAnsi="Arial" w:cs="Arial"/>
+                <w:sz w:val="20"/>
+                <w:szCs w:val="20"/>
+              </w:rPr>
+            </w:pPr>
+            <w:r>
+              <w:rPr>
+                <w:rFonts w:ascii="Arial" w:hAnsi="Arial" w:cs="Arial"/>
+                <w:sz w:val="20"/>
+                <w:szCs w:val="20"/>
+              </w:rPr>
+              <w:t>Descripción</w:t>
+            </w:r>
+          </w:p>
+        </w:tc>
+        <w:tc>
+          <w:tcPr>
+            <w:tcW w:w="6946" w:type="dxa"/>
+          </w:tcPr>
+          <w:p>
+            <w:pPr>
+              <w:cnfStyle w:val="000000100000" w:firstRow="0" w:lastRow="0" w:firstColumn="0" w:lastColumn="0" w:oddVBand="0" w:evenVBand="0" w:oddHBand="1" w:evenHBand="0" w:firstRowFirstColumn="0" w:firstRowLastColumn="0" w:lastRowFirstColumn="0" w:lastRowLastColumn="0"/>
+              <w:rPr>
+                <w:rFonts w:ascii="Arial" w:hAnsi="Arial" w:cs="Arial"/>
+                <w:sz w:val="20"/>
+                <w:szCs w:val="20"/>
+              </w:rPr>
+            </w:pPr>
+            <w:r>
+              <w:rPr>
+                <w:rFonts w:ascii="Arial" w:hAnsi="Arial" w:cs="Arial"/>
+                <w:sz w:val="20"/>
+                <w:szCs w:val="20"/>
+              </w:rPr>
+              <w:t>Le permit</w:t>
+            </w:r>
+            <w:r>
+              <w:rPr>
+                <w:rFonts w:ascii="Arial" w:hAnsi="Arial" w:cs="Arial"/>
+                <w:sz w:val="20"/>
+                <w:szCs w:val="20"/>
+              </w:rPr>
+              <w:t>e</w:t>
+            </w:r>
+            <w:r>
+              <w:rPr>
+                <w:rFonts w:ascii="Arial" w:hAnsi="Arial" w:cs="Arial"/>
+                <w:sz w:val="20"/>
+                <w:szCs w:val="20"/>
+              </w:rPr>
+              <w:t xml:space="preserve"> al cliente cerrar su sesión de cuenta de la </w:t>
+            </w:r>
+            <w:r>
+              <w:rPr>
+                <w:rFonts w:ascii="Arial" w:hAnsi="Arial" w:cs="Arial"/>
+                <w:sz w:val="20"/>
+                <w:szCs w:val="20"/>
+              </w:rPr>
+              <w:t>página web.</w:t>
+            </w:r>
+          </w:p>
+        </w:tc>
+      </w:tr>
+      <w:tr>
+        <w:tc>
+          <w:tcPr>
+            <w:cnfStyle w:val="001000000000" w:firstRow="0" w:lastRow="0" w:firstColumn="1" w:lastColumn="0" w:oddVBand="0" w:evenVBand="0" w:oddHBand="0" w:evenHBand="0" w:firstRowFirstColumn="0" w:firstRowLastColumn="0" w:lastRowFirstColumn="0" w:lastRowLastColumn="0"/>
+            <w:tcW w:w="2547" w:type="dxa"/>
+            <w:vAlign w:val="center"/>
+          </w:tcPr>
+          <w:p>
+            <w:pPr>
+              <w:rPr>
+                <w:rFonts w:ascii="Arial" w:hAnsi="Arial" w:cs="Arial"/>
+                <w:sz w:val="20"/>
+                <w:szCs w:val="20"/>
+              </w:rPr>
+            </w:pPr>
+            <w:r>
+              <w:rPr>
+                <w:rFonts w:ascii="Arial" w:hAnsi="Arial" w:cs="Arial"/>
+                <w:sz w:val="20"/>
+                <w:szCs w:val="20"/>
+              </w:rPr>
+              <w:t>Disparador (</w:t>
+            </w:r>
+            <w:proofErr w:type="spellStart"/>
+            <w:r>
+              <w:rPr>
+                <w:rFonts w:ascii="Arial" w:hAnsi="Arial" w:cs="Arial"/>
+                <w:sz w:val="20"/>
+                <w:szCs w:val="20"/>
+              </w:rPr>
+              <w:t>trigger</w:t>
+            </w:r>
+            <w:proofErr w:type="spellEnd"/>
+            <w:r>
+              <w:rPr>
+                <w:rFonts w:ascii="Arial" w:hAnsi="Arial" w:cs="Arial"/>
+                <w:sz w:val="20"/>
+                <w:szCs w:val="20"/>
+              </w:rPr>
+              <w:t>):</w:t>
+            </w:r>
+          </w:p>
+        </w:tc>
+        <w:tc>
+          <w:tcPr>
+            <w:tcW w:w="6946" w:type="dxa"/>
+          </w:tcPr>
+          <w:p>
+            <w:pPr>
+              <w:cnfStyle w:val="000000000000" w:firstRow="0" w:lastRow="0" w:firstColumn="0" w:lastColumn="0" w:oddVBand="0" w:evenVBand="0" w:oddHBand="0" w:evenHBand="0" w:firstRowFirstColumn="0" w:firstRowLastColumn="0" w:lastRowFirstColumn="0" w:lastRowLastColumn="0"/>
+              <w:rPr>
+                <w:rFonts w:ascii="Arial" w:hAnsi="Arial" w:cs="Arial"/>
+                <w:sz w:val="20"/>
+                <w:szCs w:val="20"/>
+              </w:rPr>
+            </w:pPr>
+            <w:r>
+              <w:rPr>
+                <w:rFonts w:ascii="Arial" w:hAnsi="Arial" w:cs="Arial"/>
+                <w:sz w:val="20"/>
+                <w:szCs w:val="20"/>
+              </w:rPr>
+              <w:t xml:space="preserve">El cliente presiona la opción </w:t>
+            </w:r>
+            <w:r>
+              <w:rPr>
+                <w:rFonts w:ascii="Arial" w:hAnsi="Arial" w:cs="Arial"/>
+                <w:sz w:val="20"/>
+                <w:szCs w:val="20"/>
+              </w:rPr>
+              <w:t>cerrar sesión</w:t>
+            </w:r>
+            <w:r>
+              <w:rPr>
+                <w:rFonts w:ascii="Arial" w:hAnsi="Arial" w:cs="Arial"/>
+                <w:sz w:val="20"/>
+                <w:szCs w:val="20"/>
+              </w:rPr>
+              <w:t>.</w:t>
+            </w:r>
+          </w:p>
+        </w:tc>
+      </w:tr>
+      <w:tr>
+        <w:trPr>
+          <w:cnfStyle w:val="000000100000" w:firstRow="0" w:lastRow="0" w:firstColumn="0" w:lastColumn="0" w:oddVBand="0" w:evenVBand="0" w:oddHBand="1" w:evenHBand="0" w:firstRowFirstColumn="0" w:firstRowLastColumn="0" w:lastRowFirstColumn="0" w:lastRowLastColumn="0"/>
+        </w:trPr>
+        <w:tc>
+          <w:tcPr>
+            <w:cnfStyle w:val="001000000000" w:firstRow="0" w:lastRow="0" w:firstColumn="1" w:lastColumn="0" w:oddVBand="0" w:evenVBand="0" w:oddHBand="0" w:evenHBand="0" w:firstRowFirstColumn="0" w:firstRowLastColumn="0" w:lastRowFirstColumn="0" w:lastRowLastColumn="0"/>
+            <w:tcW w:w="2547" w:type="dxa"/>
+            <w:vAlign w:val="center"/>
+          </w:tcPr>
+          <w:p>
+            <w:pPr>
+              <w:rPr>
+                <w:rFonts w:ascii="Arial" w:hAnsi="Arial" w:cs="Arial"/>
+                <w:sz w:val="20"/>
+                <w:szCs w:val="20"/>
+              </w:rPr>
+            </w:pPr>
+            <w:r>
+              <w:rPr>
+                <w:rFonts w:ascii="Arial" w:hAnsi="Arial" w:cs="Arial"/>
+                <w:sz w:val="20"/>
+                <w:szCs w:val="20"/>
+              </w:rPr>
+              <w:t>Precondiciones</w:t>
+            </w:r>
+          </w:p>
+        </w:tc>
+        <w:tc>
+          <w:tcPr>
+            <w:tcW w:w="6946" w:type="dxa"/>
+          </w:tcPr>
+          <w:p>
+            <w:pPr>
+              <w:cnfStyle w:val="000000100000" w:firstRow="0" w:lastRow="0" w:firstColumn="0" w:lastColumn="0" w:oddVBand="0" w:evenVBand="0" w:oddHBand="1" w:evenHBand="0" w:firstRowFirstColumn="0" w:firstRowLastColumn="0" w:lastRowFirstColumn="0" w:lastRowLastColumn="0"/>
+              <w:rPr>
+                <w:rFonts w:ascii="Arial" w:hAnsi="Arial" w:cs="Arial"/>
+                <w:sz w:val="20"/>
+                <w:szCs w:val="20"/>
+              </w:rPr>
+            </w:pPr>
+            <w:r>
+              <w:rPr>
+                <w:rFonts w:ascii="Arial" w:hAnsi="Arial" w:cs="Arial"/>
+                <w:sz w:val="20"/>
+                <w:szCs w:val="20"/>
+              </w:rPr>
+              <w:t xml:space="preserve">El cliente deberá iniciar sesión de cuenta antes de </w:t>
+            </w:r>
+            <w:r>
+              <w:rPr>
+                <w:rFonts w:ascii="Arial" w:hAnsi="Arial" w:cs="Arial"/>
+                <w:sz w:val="20"/>
+                <w:szCs w:val="20"/>
+              </w:rPr>
+              <w:t>poder cerrar sesión</w:t>
+            </w:r>
+            <w:r>
+              <w:rPr>
+                <w:rFonts w:ascii="Arial" w:hAnsi="Arial" w:cs="Arial"/>
+                <w:sz w:val="20"/>
+                <w:szCs w:val="20"/>
+              </w:rPr>
+              <w:t>.</w:t>
+            </w:r>
+          </w:p>
+        </w:tc>
+      </w:tr>
+      <w:tr>
+        <w:tc>
+          <w:tcPr>
+            <w:cnfStyle w:val="001000000000" w:firstRow="0" w:lastRow="0" w:firstColumn="1" w:lastColumn="0" w:oddVBand="0" w:evenVBand="0" w:oddHBand="0" w:evenHBand="0" w:firstRowFirstColumn="0" w:firstRowLastColumn="0" w:lastRowFirstColumn="0" w:lastRowLastColumn="0"/>
+            <w:tcW w:w="2547" w:type="dxa"/>
+            <w:vAlign w:val="center"/>
+          </w:tcPr>
+          <w:p>
+            <w:pPr>
+              <w:rPr>
+                <w:rFonts w:ascii="Arial" w:hAnsi="Arial" w:cs="Arial"/>
+                <w:sz w:val="20"/>
+                <w:szCs w:val="20"/>
+              </w:rPr>
+            </w:pPr>
+            <w:r>
+              <w:rPr>
+                <w:rFonts w:ascii="Arial" w:hAnsi="Arial" w:cs="Arial"/>
+                <w:sz w:val="20"/>
+                <w:szCs w:val="20"/>
+              </w:rPr>
+              <w:t>Postcondiciones:</w:t>
+            </w:r>
+          </w:p>
+        </w:tc>
+        <w:tc>
+          <w:tcPr>
+            <w:tcW w:w="6946" w:type="dxa"/>
+          </w:tcPr>
+          <w:p>
+            <w:pPr>
+              <w:cnfStyle w:val="000000000000" w:firstRow="0" w:lastRow="0" w:firstColumn="0" w:lastColumn="0" w:oddVBand="0" w:evenVBand="0" w:oddHBand="0" w:evenHBand="0" w:firstRowFirstColumn="0" w:firstRowLastColumn="0" w:lastRowFirstColumn="0" w:lastRowLastColumn="0"/>
+              <w:rPr>
+                <w:rFonts w:ascii="Arial" w:hAnsi="Arial" w:cs="Arial"/>
+                <w:sz w:val="20"/>
+                <w:szCs w:val="20"/>
+              </w:rPr>
+            </w:pPr>
+            <w:r>
+              <w:rPr>
+                <w:rFonts w:ascii="Arial" w:hAnsi="Arial" w:cs="Arial"/>
+                <w:sz w:val="20"/>
+                <w:szCs w:val="20"/>
+              </w:rPr>
+              <w:t xml:space="preserve">El sistema muestra </w:t>
+            </w:r>
+            <w:r>
+              <w:rPr>
+                <w:rFonts w:ascii="Arial" w:hAnsi="Arial" w:cs="Arial"/>
+                <w:sz w:val="20"/>
+                <w:szCs w:val="20"/>
+              </w:rPr>
+              <w:t>la opción de cerrar sesión de la cuenta del cliente.</w:t>
+            </w:r>
+          </w:p>
+        </w:tc>
+      </w:tr>
+      <w:tr>
+        <w:trPr>
+          <w:cnfStyle w:val="000000100000" w:firstRow="0" w:lastRow="0" w:firstColumn="0" w:lastColumn="0" w:oddVBand="0" w:evenVBand="0" w:oddHBand="1" w:evenHBand="0" w:firstRowFirstColumn="0" w:firstRowLastColumn="0" w:lastRowFirstColumn="0" w:lastRowLastColumn="0"/>
+          <w:trHeight w:val="1352"/>
+        </w:trPr>
+        <w:tc>
+          <w:tcPr>
+            <w:cnfStyle w:val="001000000000" w:firstRow="0" w:lastRow="0" w:firstColumn="1" w:lastColumn="0" w:oddVBand="0" w:evenVBand="0" w:oddHBand="0" w:evenHBand="0" w:firstRowFirstColumn="0" w:firstRowLastColumn="0" w:lastRowFirstColumn="0" w:lastRowLastColumn="0"/>
+            <w:tcW w:w="2547" w:type="dxa"/>
+            <w:vAlign w:val="center"/>
+          </w:tcPr>
+          <w:p>
+            <w:pPr>
+              <w:rPr>
+                <w:rFonts w:ascii="Arial" w:hAnsi="Arial" w:cs="Arial"/>
+                <w:sz w:val="20"/>
+                <w:szCs w:val="20"/>
+              </w:rPr>
+            </w:pPr>
+            <w:r>
+              <w:rPr>
+                <w:rFonts w:ascii="Arial" w:hAnsi="Arial" w:cs="Arial"/>
+                <w:sz w:val="20"/>
+                <w:szCs w:val="20"/>
+              </w:rPr>
+              <w:t>Flujo principal</w:t>
+            </w:r>
+          </w:p>
+        </w:tc>
+        <w:tc>
+          <w:tcPr>
+            <w:tcW w:w="6946" w:type="dxa"/>
+          </w:tcPr>
+          <w:p>
+            <w:pPr>
+              <w:pStyle w:val="Prrafodelista"/>
+              <w:numPr>
+                <w:ilvl w:val="0"/>
+                <w:numId w:val="36"/>
+              </w:numPr>
+              <w:spacing w:line="240" w:lineRule="auto"/>
+              <w:jc w:val="both"/>
+              <w:cnfStyle w:val="000000100000" w:firstRow="0" w:lastRow="0" w:firstColumn="0" w:lastColumn="0" w:oddVBand="0" w:evenVBand="0" w:oddHBand="1" w:evenHBand="0" w:firstRowFirstColumn="0" w:firstRowLastColumn="0" w:lastRowFirstColumn="0" w:lastRowLastColumn="0"/>
+              <w:rPr>
+                <w:rFonts w:ascii="Arial" w:hAnsi="Arial" w:cs="Arial"/>
+                <w:sz w:val="20"/>
+                <w:szCs w:val="20"/>
+              </w:rPr>
+            </w:pPr>
+            <w:r>
+              <w:rPr>
+                <w:rFonts w:ascii="Arial" w:hAnsi="Arial" w:cs="Arial"/>
+                <w:sz w:val="20"/>
+                <w:szCs w:val="20"/>
+              </w:rPr>
+              <w:t>Ingresa a la página principal.</w:t>
+            </w:r>
+          </w:p>
+          <w:p>
+            <w:pPr>
+              <w:pStyle w:val="Prrafodelista"/>
+              <w:numPr>
+                <w:ilvl w:val="0"/>
+                <w:numId w:val="36"/>
+              </w:numPr>
+              <w:spacing w:line="240" w:lineRule="auto"/>
+              <w:jc w:val="both"/>
+              <w:cnfStyle w:val="000000100000" w:firstRow="0" w:lastRow="0" w:firstColumn="0" w:lastColumn="0" w:oddVBand="0" w:evenVBand="0" w:oddHBand="1" w:evenHBand="0" w:firstRowFirstColumn="0" w:firstRowLastColumn="0" w:lastRowFirstColumn="0" w:lastRowLastColumn="0"/>
+              <w:rPr>
+                <w:rFonts w:ascii="Arial" w:hAnsi="Arial" w:cs="Arial"/>
+                <w:sz w:val="20"/>
+                <w:szCs w:val="20"/>
+              </w:rPr>
+            </w:pPr>
+            <w:r>
+              <w:rPr>
+                <w:rFonts w:ascii="Arial" w:hAnsi="Arial" w:cs="Arial"/>
+                <w:sz w:val="20"/>
+                <w:szCs w:val="20"/>
+              </w:rPr>
+              <w:t xml:space="preserve">El usuario debe </w:t>
+            </w:r>
+            <w:r>
+              <w:rPr>
+                <w:rFonts w:ascii="Arial" w:hAnsi="Arial" w:cs="Arial"/>
+                <w:sz w:val="20"/>
+                <w:szCs w:val="20"/>
+              </w:rPr>
+              <w:t xml:space="preserve">de tener </w:t>
+            </w:r>
+            <w:r>
+              <w:rPr>
+                <w:rFonts w:ascii="Arial" w:hAnsi="Arial" w:cs="Arial"/>
+                <w:sz w:val="20"/>
+                <w:szCs w:val="20"/>
+              </w:rPr>
+              <w:t>inicia</w:t>
+            </w:r>
+            <w:r>
+              <w:rPr>
+                <w:rFonts w:ascii="Arial" w:hAnsi="Arial" w:cs="Arial"/>
+                <w:sz w:val="20"/>
+                <w:szCs w:val="20"/>
+              </w:rPr>
+              <w:t>da su sesión de cuenta</w:t>
+            </w:r>
+            <w:r>
+              <w:rPr>
+                <w:rFonts w:ascii="Arial" w:hAnsi="Arial" w:cs="Arial"/>
+                <w:sz w:val="20"/>
+                <w:szCs w:val="20"/>
+              </w:rPr>
+              <w:t>.</w:t>
+            </w:r>
+          </w:p>
+          <w:p>
+            <w:pPr>
+              <w:pStyle w:val="Prrafodelista"/>
+              <w:numPr>
+                <w:ilvl w:val="0"/>
+                <w:numId w:val="36"/>
+              </w:numPr>
+              <w:spacing w:line="240" w:lineRule="auto"/>
+              <w:jc w:val="both"/>
+              <w:cnfStyle w:val="000000100000" w:firstRow="0" w:lastRow="0" w:firstColumn="0" w:lastColumn="0" w:oddVBand="0" w:evenVBand="0" w:oddHBand="1" w:evenHBand="0" w:firstRowFirstColumn="0" w:firstRowLastColumn="0" w:lastRowFirstColumn="0" w:lastRowLastColumn="0"/>
+              <w:rPr>
+                <w:rFonts w:ascii="Arial" w:hAnsi="Arial" w:cs="Arial"/>
+                <w:sz w:val="20"/>
+                <w:szCs w:val="20"/>
+              </w:rPr>
+            </w:pPr>
+            <w:r>
+              <w:rPr>
+                <w:rFonts w:ascii="Arial" w:hAnsi="Arial" w:cs="Arial"/>
+                <w:sz w:val="20"/>
+                <w:szCs w:val="20"/>
+              </w:rPr>
+              <w:t>En la parte superior derecha se mostrará el nombre de usuario, al poner el apuntador sobre él, abrirá una pequeña lista con opciones.</w:t>
+            </w:r>
+          </w:p>
+          <w:p>
+            <w:pPr>
+              <w:pStyle w:val="Prrafodelista"/>
+              <w:numPr>
+                <w:ilvl w:val="0"/>
+                <w:numId w:val="36"/>
+              </w:numPr>
+              <w:spacing w:line="240" w:lineRule="auto"/>
+              <w:jc w:val="both"/>
+              <w:cnfStyle w:val="000000100000" w:firstRow="0" w:lastRow="0" w:firstColumn="0" w:lastColumn="0" w:oddVBand="0" w:evenVBand="0" w:oddHBand="1" w:evenHBand="0" w:firstRowFirstColumn="0" w:firstRowLastColumn="0" w:lastRowFirstColumn="0" w:lastRowLastColumn="0"/>
+              <w:rPr>
+                <w:rFonts w:ascii="Arial" w:hAnsi="Arial" w:cs="Arial"/>
+                <w:sz w:val="20"/>
+                <w:szCs w:val="20"/>
+              </w:rPr>
+            </w:pPr>
+            <w:r>
+              <w:rPr>
+                <w:rFonts w:ascii="Arial" w:hAnsi="Arial" w:cs="Arial"/>
+                <w:sz w:val="20"/>
+                <w:szCs w:val="20"/>
+              </w:rPr>
+              <w:t xml:space="preserve">El usuario deberá seleccionar la opción </w:t>
+            </w:r>
+            <w:r>
+              <w:rPr>
+                <w:rFonts w:ascii="Arial" w:hAnsi="Arial" w:cs="Arial"/>
+                <w:sz w:val="20"/>
+                <w:szCs w:val="20"/>
+              </w:rPr>
+              <w:t xml:space="preserve">cerrar sesión </w:t>
+            </w:r>
+          </w:p>
+          <w:p>
+            <w:pPr>
+              <w:pStyle w:val="Prrafodelista"/>
+              <w:numPr>
+                <w:ilvl w:val="0"/>
+                <w:numId w:val="36"/>
+              </w:numPr>
+              <w:spacing w:line="240" w:lineRule="auto"/>
+              <w:jc w:val="both"/>
+              <w:cnfStyle w:val="000000100000" w:firstRow="0" w:lastRow="0" w:firstColumn="0" w:lastColumn="0" w:oddVBand="0" w:evenVBand="0" w:oddHBand="1" w:evenHBand="0" w:firstRowFirstColumn="0" w:firstRowLastColumn="0" w:lastRowFirstColumn="0" w:lastRowLastColumn="0"/>
+              <w:rPr>
+                <w:rFonts w:ascii="Arial" w:hAnsi="Arial" w:cs="Arial"/>
+                <w:sz w:val="20"/>
+                <w:szCs w:val="20"/>
+              </w:rPr>
+            </w:pPr>
+            <w:r>
+              <w:rPr>
+                <w:rFonts w:ascii="Arial" w:hAnsi="Arial" w:cs="Arial"/>
+                <w:sz w:val="20"/>
+                <w:szCs w:val="20"/>
+              </w:rPr>
+              <w:t xml:space="preserve">El sistema le </w:t>
+            </w:r>
+            <w:r>
+              <w:rPr>
+                <w:rFonts w:ascii="Arial" w:hAnsi="Arial" w:cs="Arial"/>
+                <w:sz w:val="20"/>
+                <w:szCs w:val="20"/>
+              </w:rPr>
+              <w:t>muestra al cliente e</w:t>
+            </w:r>
+            <w:r>
+              <w:rPr>
+                <w:rFonts w:ascii="Arial" w:hAnsi="Arial" w:cs="Arial"/>
+                <w:sz w:val="20"/>
+                <w:szCs w:val="20"/>
+              </w:rPr>
+              <w:t>n la parte superior derecha</w:t>
+            </w:r>
+            <w:r>
+              <w:rPr>
+                <w:rFonts w:ascii="Arial" w:hAnsi="Arial" w:cs="Arial"/>
+                <w:sz w:val="20"/>
+                <w:szCs w:val="20"/>
+              </w:rPr>
+              <w:t xml:space="preserve"> el botón de ‘identificarse’.</w:t>
+            </w:r>
+          </w:p>
+        </w:tc>
+      </w:tr>
+      <w:tr>
+        <w:trPr>
+          <w:trHeight w:val="731"/>
+        </w:trPr>
+        <w:tc>
+          <w:tcPr>
+            <w:cnfStyle w:val="001000000000" w:firstRow="0" w:lastRow="0" w:firstColumn="1" w:lastColumn="0" w:oddVBand="0" w:evenVBand="0" w:oddHBand="0" w:evenHBand="0" w:firstRowFirstColumn="0" w:firstRowLastColumn="0" w:lastRowFirstColumn="0" w:lastRowLastColumn="0"/>
+            <w:tcW w:w="2547" w:type="dxa"/>
+            <w:vAlign w:val="center"/>
+          </w:tcPr>
+          <w:p>
+            <w:pPr>
+              <w:rPr>
+                <w:rFonts w:ascii="Arial" w:hAnsi="Arial" w:cs="Arial"/>
+                <w:sz w:val="20"/>
+                <w:szCs w:val="20"/>
+              </w:rPr>
+            </w:pPr>
+            <w:r>
+              <w:rPr>
+                <w:rFonts w:ascii="Arial" w:hAnsi="Arial" w:cs="Arial"/>
+                <w:sz w:val="20"/>
+                <w:szCs w:val="20"/>
+              </w:rPr>
+              <w:t>Flujos alternativos</w:t>
+            </w:r>
+          </w:p>
+        </w:tc>
+        <w:tc>
+          <w:tcPr>
+            <w:tcW w:w="6946" w:type="dxa"/>
+          </w:tcPr>
+          <w:p>
+            <w:pPr>
+              <w:pStyle w:val="Prrafodelista"/>
+              <w:numPr>
+                <w:ilvl w:val="0"/>
+                <w:numId w:val="37"/>
+              </w:numPr>
+              <w:cnfStyle w:val="000000000000" w:firstRow="0" w:lastRow="0" w:firstColumn="0" w:lastColumn="0" w:oddVBand="0" w:evenVBand="0" w:oddHBand="0" w:evenHBand="0" w:firstRowFirstColumn="0" w:firstRowLastColumn="0" w:lastRowFirstColumn="0" w:lastRowLastColumn="0"/>
+              <w:rPr>
+                <w:rFonts w:ascii="Arial" w:hAnsi="Arial" w:cs="Arial"/>
+                <w:vanish/>
+                <w:sz w:val="20"/>
+                <w:szCs w:val="20"/>
+              </w:rPr>
+            </w:pPr>
+          </w:p>
+          <w:p>
+            <w:pPr>
+              <w:pStyle w:val="Prrafodelista"/>
+              <w:numPr>
+                <w:ilvl w:val="0"/>
+                <w:numId w:val="35"/>
+              </w:numPr>
+              <w:cnfStyle w:val="000000000000" w:firstRow="0" w:lastRow="0" w:firstColumn="0" w:lastColumn="0" w:oddVBand="0" w:evenVBand="0" w:oddHBand="0" w:evenHBand="0" w:firstRowFirstColumn="0" w:firstRowLastColumn="0" w:lastRowFirstColumn="0" w:lastRowLastColumn="0"/>
+              <w:rPr>
+                <w:rFonts w:ascii="Arial" w:hAnsi="Arial" w:cs="Arial"/>
+                <w:vanish/>
+                <w:sz w:val="20"/>
+                <w:szCs w:val="20"/>
+              </w:rPr>
+            </w:pPr>
+          </w:p>
+          <w:p>
+            <w:pPr>
+              <w:pStyle w:val="Prrafodelista"/>
+              <w:numPr>
+                <w:ilvl w:val="0"/>
+                <w:numId w:val="35"/>
+              </w:numPr>
+              <w:cnfStyle w:val="000000000000" w:firstRow="0" w:lastRow="0" w:firstColumn="0" w:lastColumn="0" w:oddVBand="0" w:evenVBand="0" w:oddHBand="0" w:evenHBand="0" w:firstRowFirstColumn="0" w:firstRowLastColumn="0" w:lastRowFirstColumn="0" w:lastRowLastColumn="0"/>
+              <w:rPr>
+                <w:rFonts w:ascii="Arial" w:hAnsi="Arial" w:cs="Arial"/>
+                <w:vanish/>
+                <w:sz w:val="20"/>
+                <w:szCs w:val="20"/>
+              </w:rPr>
+            </w:pPr>
+          </w:p>
+          <w:p>
+            <w:pPr>
+              <w:cnfStyle w:val="000000000000" w:firstRow="0" w:lastRow="0" w:firstColumn="0" w:lastColumn="0" w:oddVBand="0" w:evenVBand="0" w:oddHBand="0" w:evenHBand="0" w:firstRowFirstColumn="0" w:firstRowLastColumn="0" w:lastRowFirstColumn="0" w:lastRowLastColumn="0"/>
+              <w:rPr>
+                <w:rFonts w:ascii="Arial" w:hAnsi="Arial" w:cs="Arial"/>
+                <w:sz w:val="20"/>
+                <w:szCs w:val="20"/>
+              </w:rPr>
+            </w:pPr>
+            <w:r>
+              <w:rPr>
+                <w:rFonts w:ascii="Arial" w:hAnsi="Arial" w:cs="Arial"/>
+                <w:sz w:val="20"/>
+                <w:szCs w:val="20"/>
+              </w:rPr>
+              <w:t>Para el punto 2:</w:t>
+            </w:r>
+          </w:p>
+          <w:p>
+            <w:pPr>
+              <w:pStyle w:val="Prrafodelista"/>
+              <w:spacing w:line="240" w:lineRule="auto"/>
+              <w:ind w:left="360"/>
+              <w:cnfStyle w:val="000000000000" w:firstRow="0" w:lastRow="0" w:firstColumn="0" w:lastColumn="0" w:oddVBand="0" w:evenVBand="0" w:oddHBand="0" w:evenHBand="0" w:firstRowFirstColumn="0" w:firstRowLastColumn="0" w:lastRowFirstColumn="0" w:lastRowLastColumn="0"/>
+              <w:rPr>
+                <w:rFonts w:ascii="Arial" w:hAnsi="Arial" w:cs="Arial"/>
+                <w:sz w:val="20"/>
+                <w:szCs w:val="20"/>
+              </w:rPr>
+            </w:pPr>
+            <w:r>
+              <w:rPr>
+                <w:rFonts w:ascii="Arial" w:hAnsi="Arial" w:cs="Arial"/>
+                <w:sz w:val="20"/>
+                <w:szCs w:val="20"/>
+              </w:rPr>
+              <w:t>2.1 Si quiere iniciar sesión, &lt;&lt;</w:t>
+            </w:r>
+            <w:proofErr w:type="spellStart"/>
+            <w:r>
+              <w:rPr>
+                <w:rFonts w:ascii="Arial" w:hAnsi="Arial" w:cs="Arial"/>
+                <w:sz w:val="20"/>
+                <w:szCs w:val="20"/>
+              </w:rPr>
+              <w:t>include</w:t>
+            </w:r>
+            <w:proofErr w:type="spellEnd"/>
+            <w:r>
+              <w:rPr>
+                <w:rFonts w:ascii="Arial" w:hAnsi="Arial" w:cs="Arial"/>
+                <w:sz w:val="20"/>
+                <w:szCs w:val="20"/>
+              </w:rPr>
+              <w:t>&gt;&gt; caso de uso de la función ‘inicio de sesión’. Después deberá pasar al punto 3.</w:t>
+            </w:r>
+          </w:p>
+          <w:p>
+            <w:pPr>
+              <w:pStyle w:val="Prrafodelista"/>
+              <w:spacing w:line="240" w:lineRule="auto"/>
+              <w:ind w:left="360"/>
+              <w:cnfStyle w:val="000000000000" w:firstRow="0" w:lastRow="0" w:firstColumn="0" w:lastColumn="0" w:oddVBand="0" w:evenVBand="0" w:oddHBand="0" w:evenHBand="0" w:firstRowFirstColumn="0" w:firstRowLastColumn="0" w:lastRowFirstColumn="0" w:lastRowLastColumn="0"/>
+              <w:rPr>
+                <w:rFonts w:ascii="Arial" w:hAnsi="Arial" w:cs="Arial"/>
+                <w:sz w:val="18"/>
+                <w:szCs w:val="18"/>
+              </w:rPr>
+            </w:pPr>
+            <w:r>
+              <w:rPr>
+                <w:rFonts w:ascii="Arial" w:hAnsi="Arial" w:cs="Arial"/>
+                <w:sz w:val="20"/>
+                <w:szCs w:val="20"/>
+              </w:rPr>
+              <w:t>2.2 Si quiere registrarse, &lt;&lt;</w:t>
+            </w:r>
+            <w:proofErr w:type="spellStart"/>
+            <w:r>
+              <w:rPr>
+                <w:rFonts w:ascii="Arial" w:hAnsi="Arial" w:cs="Arial"/>
+                <w:sz w:val="20"/>
+                <w:szCs w:val="20"/>
+              </w:rPr>
+              <w:t>include</w:t>
+            </w:r>
+            <w:proofErr w:type="spellEnd"/>
+            <w:r>
+              <w:rPr>
+                <w:rFonts w:ascii="Arial" w:hAnsi="Arial" w:cs="Arial"/>
+                <w:sz w:val="20"/>
+                <w:szCs w:val="20"/>
+              </w:rPr>
+              <w:t>&gt;&gt; caso de uso de la función ‘registro’. Después deberá pasar al punto 3.</w:t>
+            </w:r>
+          </w:p>
+        </w:tc>
+      </w:tr>
+      <w:tr>
+        <w:trPr>
+          <w:cnfStyle w:val="000000100000" w:firstRow="0" w:lastRow="0" w:firstColumn="0" w:lastColumn="0" w:oddVBand="0" w:evenVBand="0" w:oddHBand="1" w:evenHBand="0" w:firstRowFirstColumn="0" w:firstRowLastColumn="0" w:lastRowFirstColumn="0" w:lastRowLastColumn="0"/>
+        </w:trPr>
+        <w:tc>
+          <w:tcPr>
+            <w:cnfStyle w:val="001000000000" w:firstRow="0" w:lastRow="0" w:firstColumn="1" w:lastColumn="0" w:oddVBand="0" w:evenVBand="0" w:oddHBand="0" w:evenHBand="0" w:firstRowFirstColumn="0" w:firstRowLastColumn="0" w:lastRowFirstColumn="0" w:lastRowLastColumn="0"/>
+            <w:tcW w:w="2547" w:type="dxa"/>
+            <w:vAlign w:val="center"/>
+          </w:tcPr>
+          <w:p>
+            <w:pPr>
+              <w:rPr>
+                <w:rFonts w:ascii="Arial" w:hAnsi="Arial" w:cs="Arial"/>
+                <w:sz w:val="20"/>
+                <w:szCs w:val="20"/>
+              </w:rPr>
+            </w:pPr>
+            <w:r>
+              <w:rPr>
+                <w:rFonts w:ascii="Arial" w:hAnsi="Arial" w:cs="Arial"/>
+                <w:sz w:val="20"/>
+                <w:szCs w:val="20"/>
+              </w:rPr>
+              <w:t>Prioridad:</w:t>
+            </w:r>
+          </w:p>
+        </w:tc>
+        <w:tc>
+          <w:tcPr>
+            <w:tcW w:w="6946" w:type="dxa"/>
+          </w:tcPr>
+          <w:p>
+            <w:pPr>
+              <w:cnfStyle w:val="000000100000" w:firstRow="0" w:lastRow="0" w:firstColumn="0" w:lastColumn="0" w:oddVBand="0" w:evenVBand="0" w:oddHBand="1" w:evenHBand="0" w:firstRowFirstColumn="0" w:firstRowLastColumn="0" w:lastRowFirstColumn="0" w:lastRowLastColumn="0"/>
+              <w:rPr>
+                <w:rFonts w:ascii="Arial" w:hAnsi="Arial" w:cs="Arial"/>
+                <w:sz w:val="20"/>
+                <w:szCs w:val="20"/>
+              </w:rPr>
+            </w:pPr>
+            <w:r>
+              <w:rPr>
+                <w:rFonts w:ascii="Arial" w:hAnsi="Arial" w:cs="Arial"/>
+                <w:sz w:val="20"/>
+                <w:szCs w:val="20"/>
+              </w:rPr>
+              <w:t>Media</w:t>
+            </w:r>
+          </w:p>
+        </w:tc>
+      </w:tr>
+      <w:tr>
+        <w:tc>
+          <w:tcPr>
+            <w:cnfStyle w:val="001000000000" w:firstRow="0" w:lastRow="0" w:firstColumn="1" w:lastColumn="0" w:oddVBand="0" w:evenVBand="0" w:oddHBand="0" w:evenHBand="0" w:firstRowFirstColumn="0" w:firstRowLastColumn="0" w:lastRowFirstColumn="0" w:lastRowLastColumn="0"/>
+            <w:tcW w:w="2547" w:type="dxa"/>
+            <w:vAlign w:val="center"/>
+          </w:tcPr>
+          <w:p>
+            <w:pPr>
+              <w:rPr>
+                <w:rFonts w:ascii="Arial" w:hAnsi="Arial" w:cs="Arial"/>
+                <w:sz w:val="20"/>
+                <w:szCs w:val="20"/>
+              </w:rPr>
+            </w:pPr>
+            <w:r>
+              <w:rPr>
+                <w:rFonts w:ascii="Arial" w:hAnsi="Arial" w:cs="Arial"/>
+                <w:sz w:val="20"/>
+                <w:szCs w:val="20"/>
+              </w:rPr>
+              <w:t>Frecuencia de uso:</w:t>
+            </w:r>
+          </w:p>
+        </w:tc>
+        <w:tc>
+          <w:tcPr>
+            <w:tcW w:w="6946" w:type="dxa"/>
+          </w:tcPr>
+          <w:p>
+            <w:pPr>
+              <w:cnfStyle w:val="000000000000" w:firstRow="0" w:lastRow="0" w:firstColumn="0" w:lastColumn="0" w:oddVBand="0" w:evenVBand="0" w:oddHBand="0" w:evenHBand="0" w:firstRowFirstColumn="0" w:firstRowLastColumn="0" w:lastRowFirstColumn="0" w:lastRowLastColumn="0"/>
+              <w:rPr>
+                <w:rFonts w:ascii="Arial" w:hAnsi="Arial" w:cs="Arial"/>
+                <w:sz w:val="20"/>
+                <w:szCs w:val="20"/>
+              </w:rPr>
+            </w:pPr>
+            <w:r>
+              <w:rPr>
+                <w:rFonts w:ascii="Arial" w:hAnsi="Arial" w:cs="Arial"/>
+                <w:sz w:val="20"/>
+                <w:szCs w:val="20"/>
+              </w:rPr>
+              <w:t>Uso ilimitado durante las 24 horas del día y disponible los 7 días de la semana.</w:t>
+            </w:r>
+          </w:p>
+        </w:tc>
+      </w:tr>
+    </w:tbl>
+    <w:p/>
     <w:p>
       <w:pPr>
         <w:tabs>
@@ -7129,6 +8526,7 @@
                 <w:sz w:val="20"/>
                 <w:szCs w:val="20"/>
               </w:rPr>
+              <w:lastRenderedPageBreak/>
               <w:t>ID y nombre</w:t>
             </w:r>
           </w:p>
@@ -7527,7 +8925,25 @@
                 <w:sz w:val="20"/>
                 <w:szCs w:val="20"/>
               </w:rPr>
-              <w:t>Disparador (trigger):</w:t>
+              <w:t>Disparador (</w:t>
+            </w:r>
+            <w:proofErr w:type="spellStart"/>
+            <w:r>
+              <w:rPr>
+                <w:rFonts w:ascii="Arial" w:hAnsi="Arial" w:cs="Arial"/>
+                <w:sz w:val="20"/>
+                <w:szCs w:val="20"/>
+              </w:rPr>
+              <w:t>trigger</w:t>
+            </w:r>
+            <w:proofErr w:type="spellEnd"/>
+            <w:r>
+              <w:rPr>
+                <w:rFonts w:ascii="Arial" w:hAnsi="Arial" w:cs="Arial"/>
+                <w:sz w:val="20"/>
+                <w:szCs w:val="20"/>
+              </w:rPr>
+              <w:t>):</w:t>
             </w:r>
           </w:p>
         </w:tc>
@@ -7557,7 +8973,25 @@
                 <w:sz w:val="20"/>
                 <w:szCs w:val="20"/>
               </w:rPr>
-              <w:t>El cliente presiona enter del teclado del equipo de cómputo o presiona el botón “buscar”.</w:t>
+              <w:t xml:space="preserve">El cliente presiona </w:t>
+            </w:r>
+            <w:proofErr w:type="spellStart"/>
+            <w:r>
+              <w:rPr>
+                <w:rFonts w:ascii="Arial" w:hAnsi="Arial" w:cs="Arial"/>
+                <w:sz w:val="20"/>
+                <w:szCs w:val="20"/>
+              </w:rPr>
+              <w:t>enter</w:t>
+            </w:r>
+            <w:proofErr w:type="spellEnd"/>
+            <w:r>
+              <w:rPr>
+                <w:rFonts w:ascii="Arial" w:hAnsi="Arial" w:cs="Arial"/>
+                <w:sz w:val="20"/>
+                <w:szCs w:val="20"/>
+              </w:rPr>
+              <w:t xml:space="preserve"> del teclado del equipo de cómputo o presiona el botón “buscar”.</w:t>
             </w:r>
           </w:p>
         </w:tc>
@@ -7831,7 +9265,25 @@
                 <w:sz w:val="20"/>
                 <w:szCs w:val="20"/>
               </w:rPr>
-              <w:t>El usuario presiona la tecla ‘enter’ del teclado o presiona en el botón de buscar.</w:t>
+              <w:t>El usuario presiona la tecla ‘</w:t>
+            </w:r>
+            <w:proofErr w:type="spellStart"/>
+            <w:r>
+              <w:rPr>
+                <w:rFonts w:ascii="Arial" w:hAnsi="Arial" w:cs="Arial"/>
+                <w:sz w:val="20"/>
+                <w:szCs w:val="20"/>
+              </w:rPr>
+              <w:t>enter</w:t>
+            </w:r>
+            <w:proofErr w:type="spellEnd"/>
+            <w:r>
+              <w:rPr>
+                <w:rFonts w:ascii="Arial" w:hAnsi="Arial" w:cs="Arial"/>
+                <w:sz w:val="20"/>
+                <w:szCs w:val="20"/>
+              </w:rPr>
+              <w:t>’ del teclado o presiona en el botón de buscar.</w:t>
             </w:r>
           </w:p>
           <w:p>
@@ -8150,7 +9602,6 @@
           <w:b w:val="0"/>
           <w:bCs/>
         </w:rPr>
-        <w:lastRenderedPageBreak/>
         <w:t xml:space="preserve">Casos de uso de la función </w:t>
       </w:r>
       <w:r>
@@ -8181,6 +9632,7 @@
     </w:p>
     <w:p>
       <w:pPr>
+        <w:jc w:val="both"/>
         <w:rPr>
           <w:rFonts w:ascii="Arial" w:hAnsi="Arial" w:cs="Arial"/>
         </w:rPr>
@@ -8189,19 +9641,7 @@
         <w:rPr>
           <w:rFonts w:ascii="Arial" w:hAnsi="Arial" w:cs="Arial"/>
         </w:rPr>
-        <w:t>Aquí va un resumen.</w:t>
-      </w:r>
-      <w:r>
-        <w:rPr>
-          <w:rFonts w:ascii="Arial" w:hAnsi="Arial" w:cs="Arial"/>
-        </w:rPr>
-        <w:t>67</w:t>
-      </w:r>
-      <w:r>
-        <w:rPr>
-          <w:rFonts w:ascii="Arial" w:hAnsi="Arial" w:cs="Arial"/>
-        </w:rPr>
-        <w:t>r</w:t>
+        <w:t xml:space="preserve">La función de historial de compras será una función que el cliente o usuario podrá revisar que productos a comprado con anterioridad y también las compras que estén en proceso de entrega. </w:t>
       </w:r>
     </w:p>
     <w:tbl>
@@ -8551,7 +9991,25 @@
                 <w:sz w:val="20"/>
                 <w:szCs w:val="20"/>
               </w:rPr>
-              <w:t>Disparador (trigger):</w:t>
+              <w:t>Disparador (</w:t>
+            </w:r>
+            <w:proofErr w:type="spellStart"/>
+            <w:r>
+              <w:rPr>
+                <w:rFonts w:ascii="Arial" w:hAnsi="Arial" w:cs="Arial"/>
+                <w:sz w:val="20"/>
+                <w:szCs w:val="20"/>
+              </w:rPr>
+              <w:t>trigger</w:t>
+            </w:r>
+            <w:proofErr w:type="spellEnd"/>
+            <w:r>
+              <w:rPr>
+                <w:rFonts w:ascii="Arial" w:hAnsi="Arial" w:cs="Arial"/>
+                <w:sz w:val="20"/>
+                <w:szCs w:val="20"/>
+              </w:rPr>
+              <w:t>):</w:t>
             </w:r>
           </w:p>
         </w:tc>
@@ -8652,6 +10110,7 @@
                 <w:sz w:val="20"/>
                 <w:szCs w:val="20"/>
               </w:rPr>
+              <w:lastRenderedPageBreak/>
               <w:t>Postcondiciones:</w:t>
             </w:r>
           </w:p>
@@ -8713,6 +10172,106 @@
           <w:tcPr>
             <w:tcW w:w="6946" w:type="dxa"/>
           </w:tcPr>
+          <w:p>
+            <w:pPr>
+              <w:pStyle w:val="Prrafodelista"/>
+              <w:numPr>
+                <w:ilvl w:val="0"/>
+                <w:numId w:val="7"/>
+              </w:numPr>
+              <w:spacing w:line="240" w:lineRule="auto"/>
+              <w:jc w:val="both"/>
+              <w:cnfStyle w:val="000000100000" w:firstRow="0" w:lastRow="0" w:firstColumn="0" w:lastColumn="0" w:oddVBand="0" w:evenVBand="0" w:oddHBand="1" w:evenHBand="0" w:firstRowFirstColumn="0" w:firstRowLastColumn="0" w:lastRowFirstColumn="0" w:lastRowLastColumn="0"/>
+              <w:rPr>
+                <w:rFonts w:ascii="Arial" w:hAnsi="Arial" w:cs="Arial"/>
+                <w:sz w:val="20"/>
+                <w:szCs w:val="20"/>
+              </w:rPr>
+            </w:pPr>
+            <w:r>
+              <w:rPr>
+                <w:rFonts w:ascii="Arial" w:hAnsi="Arial" w:cs="Arial"/>
+                <w:sz w:val="20"/>
+                <w:szCs w:val="20"/>
+              </w:rPr>
+              <w:t>Ingresa a la página principal.</w:t>
+            </w:r>
+          </w:p>
+          <w:p>
+            <w:pPr>
+              <w:pStyle w:val="Prrafodelista"/>
+              <w:numPr>
+                <w:ilvl w:val="0"/>
+                <w:numId w:val="7"/>
+              </w:numPr>
+              <w:spacing w:line="240" w:lineRule="auto"/>
+              <w:jc w:val="both"/>
+              <w:cnfStyle w:val="000000100000" w:firstRow="0" w:lastRow="0" w:firstColumn="0" w:lastColumn="0" w:oddVBand="0" w:evenVBand="0" w:oddHBand="1" w:evenHBand="0" w:firstRowFirstColumn="0" w:firstRowLastColumn="0" w:lastRowFirstColumn="0" w:lastRowLastColumn="0"/>
+              <w:rPr>
+                <w:rFonts w:ascii="Arial" w:hAnsi="Arial" w:cs="Arial"/>
+                <w:sz w:val="20"/>
+                <w:szCs w:val="20"/>
+              </w:rPr>
+            </w:pPr>
+            <w:r>
+              <w:rPr>
+                <w:rFonts w:ascii="Arial" w:hAnsi="Arial" w:cs="Arial"/>
+                <w:sz w:val="20"/>
+                <w:szCs w:val="20"/>
+              </w:rPr>
+              <w:t>El usuario debe iniciar sesión.</w:t>
+            </w:r>
+          </w:p>
+          <w:p>
+            <w:pPr>
+              <w:pStyle w:val="Prrafodelista"/>
+              <w:numPr>
+                <w:ilvl w:val="0"/>
+                <w:numId w:val="7"/>
+              </w:numPr>
+              <w:spacing w:line="240" w:lineRule="auto"/>
+              <w:jc w:val="both"/>
+              <w:cnfStyle w:val="000000100000" w:firstRow="0" w:lastRow="0" w:firstColumn="0" w:lastColumn="0" w:oddVBand="0" w:evenVBand="0" w:oddHBand="1" w:evenHBand="0" w:firstRowFirstColumn="0" w:firstRowLastColumn="0" w:lastRowFirstColumn="0" w:lastRowLastColumn="0"/>
+              <w:rPr>
+                <w:rFonts w:ascii="Arial" w:hAnsi="Arial" w:cs="Arial"/>
+                <w:sz w:val="20"/>
+                <w:szCs w:val="20"/>
+              </w:rPr>
+            </w:pPr>
+            <w:r>
+              <w:rPr>
+                <w:rFonts w:ascii="Arial" w:hAnsi="Arial" w:cs="Arial"/>
+                <w:sz w:val="20"/>
+                <w:szCs w:val="20"/>
+              </w:rPr>
+              <w:t>En la parte superior derecha se mostrará el nombre de usuario, al poner el apuntador sobre él, abrirá una pequeña lista con opciones.</w:t>
+            </w:r>
+          </w:p>
+          <w:p>
+            <w:pPr>
+              <w:pStyle w:val="Prrafodelista"/>
+              <w:numPr>
+                <w:ilvl w:val="0"/>
+                <w:numId w:val="7"/>
+              </w:numPr>
+              <w:spacing w:line="240" w:lineRule="auto"/>
+              <w:jc w:val="both"/>
+              <w:cnfStyle w:val="000000100000" w:firstRow="0" w:lastRow="0" w:firstColumn="0" w:lastColumn="0" w:oddVBand="0" w:evenVBand="0" w:oddHBand="1" w:evenHBand="0" w:firstRowFirstColumn="0" w:firstRowLastColumn="0" w:lastRowFirstColumn="0" w:lastRowLastColumn="0"/>
+              <w:rPr>
+                <w:rFonts w:ascii="Arial" w:hAnsi="Arial" w:cs="Arial"/>
+                <w:sz w:val="20"/>
+                <w:szCs w:val="20"/>
+              </w:rPr>
+            </w:pPr>
+            <w:r>
+              <w:rPr>
+                <w:rFonts w:ascii="Arial" w:hAnsi="Arial" w:cs="Arial"/>
+                <w:sz w:val="20"/>
+                <w:szCs w:val="20"/>
+              </w:rPr>
+              <w:t xml:space="preserve">El usuario deberá seleccionar la opción historial de compra </w:t>
+            </w:r>
+          </w:p>
           <w:p>
             <w:pPr>
               <w:pStyle w:val="Prrafodelista"/>
@@ -8734,7 +10293,64 @@
                 <w:sz w:val="20"/>
                 <w:szCs w:val="20"/>
               </w:rPr>
-              <w:t>Ingresa a la página principal.</w:t>
+              <w:t xml:space="preserve">El sistema le </w:t>
+            </w:r>
+            <w:r>
+              <w:rPr>
+                <w:rFonts w:ascii="Arial" w:hAnsi="Arial" w:cs="Arial"/>
+                <w:sz w:val="20"/>
+                <w:szCs w:val="20"/>
+              </w:rPr>
+              <w:t>muestra su historial de compras con anterioridad y las compras en proceso</w:t>
+            </w:r>
+          </w:p>
+        </w:tc>
+      </w:tr>
+      <w:tr>
+        <w:tc>
+          <w:tcPr>
+            <w:cnfStyle w:val="001000000000" w:firstRow="0" w:lastRow="0" w:firstColumn="1" w:lastColumn="0" w:oddVBand="0" w:evenVBand="0" w:oddHBand="0" w:evenHBand="0" w:firstRowFirstColumn="0" w:firstRowLastColumn="0" w:lastRowFirstColumn="0" w:lastRowLastColumn="0"/>
+            <w:tcW w:w="2547" w:type="dxa"/>
+            <w:vAlign w:val="center"/>
+          </w:tcPr>
+          <w:p>
+            <w:pPr>
+              <w:rPr>
+                <w:rFonts w:ascii="Arial" w:hAnsi="Arial" w:cs="Arial"/>
+                <w:sz w:val="20"/>
+                <w:szCs w:val="20"/>
+              </w:rPr>
+            </w:pPr>
+            <w:r>
+              <w:rPr>
+                <w:rFonts w:ascii="Arial" w:hAnsi="Arial" w:cs="Arial"/>
+                <w:sz w:val="20"/>
+                <w:szCs w:val="20"/>
+              </w:rPr>
+              <w:t>Flujos alternativos</w:t>
+            </w:r>
+          </w:p>
+        </w:tc>
+        <w:tc>
+          <w:tcPr>
+            <w:tcW w:w="6946" w:type="dxa"/>
+          </w:tcPr>
+          <w:p>
+            <w:pPr>
+              <w:cnfStyle w:val="000000000000" w:firstRow="0" w:lastRow="0" w:firstColumn="0" w:lastColumn="0" w:oddVBand="0" w:evenVBand="0" w:oddHBand="0" w:evenHBand="0" w:firstRowFirstColumn="0" w:firstRowLastColumn="0" w:lastRowFirstColumn="0" w:lastRowLastColumn="0"/>
+              <w:rPr>
+                <w:rFonts w:ascii="Arial" w:hAnsi="Arial" w:cs="Arial"/>
+                <w:sz w:val="20"/>
+                <w:szCs w:val="20"/>
+              </w:rPr>
+            </w:pPr>
+            <w:r>
+              <w:rPr>
+                <w:rFonts w:ascii="Arial" w:hAnsi="Arial" w:cs="Arial"/>
+                <w:sz w:val="20"/>
+                <w:szCs w:val="20"/>
+              </w:rPr>
+              <w:t>Para el punto 2:</w:t>
             </w:r>
           </w:p>
           <w:p>
@@ -8742,47 +10358,194 @@
               <w:pStyle w:val="Prrafodelista"/>
               <w:numPr>
                 <w:ilvl w:val="0"/>
-                <w:numId w:val="7"/>
+                <w:numId w:val="35"/>
               </w:numPr>
-              <w:spacing w:line="240" w:lineRule="auto"/>
-              <w:cnfStyle w:val="000000100000" w:firstRow="0" w:lastRow="0" w:firstColumn="0" w:lastColumn="0" w:oddVBand="0" w:evenVBand="0" w:oddHBand="1" w:evenHBand="0" w:firstRowFirstColumn="0" w:firstRowLastColumn="0" w:lastRowFirstColumn="0" w:lastRowLastColumn="0"/>
-              <w:rPr>
-                <w:rFonts w:ascii="Arial" w:hAnsi="Arial" w:cs="Arial"/>
-                <w:sz w:val="20"/>
-                <w:szCs w:val="20"/>
-              </w:rPr>
-            </w:pPr>
-            <w:r>
-              <w:rPr>
-                <w:rFonts w:ascii="Arial" w:hAnsi="Arial" w:cs="Arial"/>
-                <w:sz w:val="20"/>
-                <w:szCs w:val="20"/>
-              </w:rPr>
-              <w:t>En la parte superior derecha se mostrará el nombre de usuario, al poner el apuntador sobre él, abrirá una pequeña lista con opciones.</w:t>
-            </w:r>
+              <w:cnfStyle w:val="000000000000" w:firstRow="0" w:lastRow="0" w:firstColumn="0" w:lastColumn="0" w:oddVBand="0" w:evenVBand="0" w:oddHBand="0" w:evenHBand="0" w:firstRowFirstColumn="0" w:firstRowLastColumn="0" w:lastRowFirstColumn="0" w:lastRowLastColumn="0"/>
+              <w:rPr>
+                <w:rFonts w:ascii="Arial" w:hAnsi="Arial" w:cs="Arial"/>
+                <w:vanish/>
+                <w:sz w:val="20"/>
+                <w:szCs w:val="20"/>
+              </w:rPr>
+            </w:pPr>
           </w:p>
           <w:p>
             <w:pPr>
               <w:pStyle w:val="Prrafodelista"/>
               <w:numPr>
                 <w:ilvl w:val="0"/>
-                <w:numId w:val="7"/>
+                <w:numId w:val="35"/>
+              </w:numPr>
+              <w:cnfStyle w:val="000000000000" w:firstRow="0" w:lastRow="0" w:firstColumn="0" w:lastColumn="0" w:oddVBand="0" w:evenVBand="0" w:oddHBand="0" w:evenHBand="0" w:firstRowFirstColumn="0" w:firstRowLastColumn="0" w:lastRowFirstColumn="0" w:lastRowLastColumn="0"/>
+              <w:rPr>
+                <w:rFonts w:ascii="Arial" w:hAnsi="Arial" w:cs="Arial"/>
+                <w:vanish/>
+                <w:sz w:val="20"/>
+                <w:szCs w:val="20"/>
+              </w:rPr>
+            </w:pPr>
+          </w:p>
+          <w:p>
+            <w:pPr>
+              <w:pStyle w:val="Prrafodelista"/>
+              <w:numPr>
+                <w:ilvl w:val="1"/>
+                <w:numId w:val="35"/>
+              </w:numPr>
+              <w:jc w:val="both"/>
+              <w:cnfStyle w:val="000000000000" w:firstRow="0" w:lastRow="0" w:firstColumn="0" w:lastColumn="0" w:oddVBand="0" w:evenVBand="0" w:oddHBand="0" w:evenHBand="0" w:firstRowFirstColumn="0" w:firstRowLastColumn="0" w:lastRowFirstColumn="0" w:lastRowLastColumn="0"/>
+              <w:rPr>
+                <w:rFonts w:ascii="Arial" w:hAnsi="Arial" w:cs="Arial"/>
+                <w:sz w:val="20"/>
+                <w:szCs w:val="20"/>
+              </w:rPr>
+            </w:pPr>
+            <w:r>
+              <w:rPr>
+                <w:rFonts w:ascii="Arial" w:hAnsi="Arial" w:cs="Arial"/>
+                <w:sz w:val="20"/>
+                <w:szCs w:val="20"/>
+              </w:rPr>
+              <w:t>Si quiere</w:t>
+            </w:r>
+            <w:r>
+              <w:rPr>
+                <w:rFonts w:ascii="Arial" w:hAnsi="Arial" w:cs="Arial"/>
+                <w:sz w:val="20"/>
+                <w:szCs w:val="20"/>
+              </w:rPr>
+              <w:t xml:space="preserve"> iniciar sesión</w:t>
+            </w:r>
+            <w:r>
+              <w:rPr>
+                <w:rFonts w:ascii="Arial" w:hAnsi="Arial" w:cs="Arial"/>
+                <w:sz w:val="20"/>
+                <w:szCs w:val="20"/>
+              </w:rPr>
+              <w:t>,</w:t>
+            </w:r>
+            <w:r>
+              <w:rPr>
+                <w:rFonts w:ascii="Arial" w:hAnsi="Arial" w:cs="Arial"/>
+                <w:sz w:val="20"/>
+                <w:szCs w:val="20"/>
+              </w:rPr>
+              <w:t xml:space="preserve"> &lt;&lt;</w:t>
+            </w:r>
+            <w:proofErr w:type="spellStart"/>
+            <w:r>
+              <w:rPr>
+                <w:rFonts w:ascii="Arial" w:hAnsi="Arial" w:cs="Arial"/>
+                <w:sz w:val="20"/>
+                <w:szCs w:val="20"/>
+              </w:rPr>
+              <w:t>include</w:t>
+            </w:r>
+            <w:proofErr w:type="spellEnd"/>
+            <w:r>
+              <w:rPr>
+                <w:rFonts w:ascii="Arial" w:hAnsi="Arial" w:cs="Arial"/>
+                <w:sz w:val="20"/>
+                <w:szCs w:val="20"/>
+              </w:rPr>
+              <w:t xml:space="preserve">&gt;&gt; caso de uso de la función </w:t>
+            </w:r>
+            <w:r>
+              <w:rPr>
+                <w:rFonts w:ascii="Arial" w:hAnsi="Arial" w:cs="Arial"/>
+                <w:sz w:val="20"/>
+                <w:szCs w:val="20"/>
+              </w:rPr>
+              <w:t>‘</w:t>
+            </w:r>
+            <w:r>
+              <w:rPr>
+                <w:rFonts w:ascii="Arial" w:hAnsi="Arial" w:cs="Arial"/>
+                <w:sz w:val="20"/>
+                <w:szCs w:val="20"/>
+              </w:rPr>
+              <w:t>inicio de sesión</w:t>
+            </w:r>
+            <w:r>
+              <w:rPr>
+                <w:rFonts w:ascii="Arial" w:hAnsi="Arial" w:cs="Arial"/>
+                <w:sz w:val="20"/>
+                <w:szCs w:val="20"/>
+              </w:rPr>
+              <w:t>’. Después deberá pasar al punto 3.</w:t>
+            </w:r>
+          </w:p>
+          <w:p>
+            <w:pPr>
+              <w:pStyle w:val="Prrafodelista"/>
+              <w:numPr>
+                <w:ilvl w:val="1"/>
+                <w:numId w:val="35"/>
               </w:numPr>
               <w:spacing w:line="240" w:lineRule="auto"/>
-              <w:cnfStyle w:val="000000100000" w:firstRow="0" w:lastRow="0" w:firstColumn="0" w:lastColumn="0" w:oddVBand="0" w:evenVBand="0" w:oddHBand="1" w:evenHBand="0" w:firstRowFirstColumn="0" w:firstRowLastColumn="0" w:lastRowFirstColumn="0" w:lastRowLastColumn="0"/>
-              <w:rPr>
-                <w:rFonts w:ascii="Arial" w:hAnsi="Arial" w:cs="Arial"/>
-                <w:sz w:val="20"/>
-                <w:szCs w:val="20"/>
-              </w:rPr>
-            </w:pPr>
-            <w:r>
-              <w:rPr>
-                <w:rFonts w:ascii="Arial" w:hAnsi="Arial" w:cs="Arial"/>
-                <w:sz w:val="20"/>
-                <w:szCs w:val="20"/>
-              </w:rPr>
-              <w:t xml:space="preserve">El usuario deberá seleccionar la opción historial de compra </w:t>
+              <w:jc w:val="both"/>
+              <w:cnfStyle w:val="000000000000" w:firstRow="0" w:lastRow="0" w:firstColumn="0" w:lastColumn="0" w:oddVBand="0" w:evenVBand="0" w:oddHBand="0" w:evenHBand="0" w:firstRowFirstColumn="0" w:firstRowLastColumn="0" w:lastRowFirstColumn="0" w:lastRowLastColumn="0"/>
+              <w:rPr>
+                <w:rFonts w:ascii="Arial" w:hAnsi="Arial" w:cs="Arial"/>
+                <w:sz w:val="20"/>
+                <w:szCs w:val="20"/>
+              </w:rPr>
+            </w:pPr>
+            <w:r>
+              <w:rPr>
+                <w:rFonts w:ascii="Arial" w:hAnsi="Arial" w:cs="Arial"/>
+                <w:sz w:val="20"/>
+                <w:szCs w:val="20"/>
+              </w:rPr>
+              <w:t>Si quiere registrarse, &lt;&lt;</w:t>
+            </w:r>
+            <w:proofErr w:type="spellStart"/>
+            <w:r>
+              <w:rPr>
+                <w:rFonts w:ascii="Arial" w:hAnsi="Arial" w:cs="Arial"/>
+                <w:sz w:val="20"/>
+                <w:szCs w:val="20"/>
+              </w:rPr>
+              <w:t>include</w:t>
+            </w:r>
+            <w:proofErr w:type="spellEnd"/>
+            <w:r>
+              <w:rPr>
+                <w:rFonts w:ascii="Arial" w:hAnsi="Arial" w:cs="Arial"/>
+                <w:sz w:val="20"/>
+                <w:szCs w:val="20"/>
+              </w:rPr>
+              <w:t>&gt;&gt; caso de uso de la función ‘registro’. Después deberá pasar al punto 3.</w:t>
+            </w:r>
+          </w:p>
+          <w:p>
+            <w:pPr>
+              <w:jc w:val="both"/>
+              <w:cnfStyle w:val="000000000000" w:firstRow="0" w:lastRow="0" w:firstColumn="0" w:lastColumn="0" w:oddVBand="0" w:evenVBand="0" w:oddHBand="0" w:evenHBand="0" w:firstRowFirstColumn="0" w:firstRowLastColumn="0" w:lastRowFirstColumn="0" w:lastRowLastColumn="0"/>
+              <w:rPr>
+                <w:rFonts w:ascii="Arial" w:hAnsi="Arial" w:cs="Arial"/>
+                <w:sz w:val="20"/>
+                <w:szCs w:val="20"/>
+              </w:rPr>
+            </w:pPr>
+          </w:p>
+          <w:p>
+            <w:pPr>
+              <w:jc w:val="both"/>
+              <w:cnfStyle w:val="000000000000" w:firstRow="0" w:lastRow="0" w:firstColumn="0" w:lastColumn="0" w:oddVBand="0" w:evenVBand="0" w:oddHBand="0" w:evenHBand="0" w:firstRowFirstColumn="0" w:firstRowLastColumn="0" w:lastRowFirstColumn="0" w:lastRowLastColumn="0"/>
+              <w:rPr>
+                <w:rFonts w:ascii="Arial" w:hAnsi="Arial" w:cs="Arial"/>
+                <w:sz w:val="20"/>
+                <w:szCs w:val="20"/>
+              </w:rPr>
+            </w:pPr>
+            <w:r>
+              <w:rPr>
+                <w:rFonts w:ascii="Arial" w:hAnsi="Arial" w:cs="Arial"/>
+                <w:sz w:val="20"/>
+                <w:szCs w:val="20"/>
+              </w:rPr>
+              <w:t>Para el punto 5:</w:t>
             </w:r>
           </w:p>
           <w:p>
@@ -8790,58 +10553,61 @@
               <w:pStyle w:val="Prrafodelista"/>
               <w:numPr>
                 <w:ilvl w:val="0"/>
-                <w:numId w:val="7"/>
+                <w:numId w:val="35"/>
+              </w:numPr>
+              <w:jc w:val="both"/>
+              <w:cnfStyle w:val="000000000000" w:firstRow="0" w:lastRow="0" w:firstColumn="0" w:lastColumn="0" w:oddVBand="0" w:evenVBand="0" w:oddHBand="0" w:evenHBand="0" w:firstRowFirstColumn="0" w:firstRowLastColumn="0" w:lastRowFirstColumn="0" w:lastRowLastColumn="0"/>
+              <w:rPr>
+                <w:rFonts w:ascii="Arial" w:hAnsi="Arial" w:cs="Arial"/>
+                <w:vanish/>
+                <w:sz w:val="20"/>
+                <w:szCs w:val="20"/>
+              </w:rPr>
+            </w:pPr>
+          </w:p>
+          <w:p>
+            <w:pPr>
+              <w:pStyle w:val="Prrafodelista"/>
+              <w:numPr>
+                <w:ilvl w:val="0"/>
+                <w:numId w:val="35"/>
+              </w:numPr>
+              <w:jc w:val="both"/>
+              <w:cnfStyle w:val="000000000000" w:firstRow="0" w:lastRow="0" w:firstColumn="0" w:lastColumn="0" w:oddVBand="0" w:evenVBand="0" w:oddHBand="0" w:evenHBand="0" w:firstRowFirstColumn="0" w:firstRowLastColumn="0" w:lastRowFirstColumn="0" w:lastRowLastColumn="0"/>
+              <w:rPr>
+                <w:rFonts w:ascii="Arial" w:hAnsi="Arial" w:cs="Arial"/>
+                <w:vanish/>
+                <w:sz w:val="20"/>
+                <w:szCs w:val="20"/>
+              </w:rPr>
+            </w:pPr>
+          </w:p>
+          <w:p>
+            <w:pPr>
+              <w:pStyle w:val="Prrafodelista"/>
+              <w:numPr>
+                <w:ilvl w:val="0"/>
+                <w:numId w:val="35"/>
+              </w:numPr>
+              <w:jc w:val="both"/>
+              <w:cnfStyle w:val="000000000000" w:firstRow="0" w:lastRow="0" w:firstColumn="0" w:lastColumn="0" w:oddVBand="0" w:evenVBand="0" w:oddHBand="0" w:evenHBand="0" w:firstRowFirstColumn="0" w:firstRowLastColumn="0" w:lastRowFirstColumn="0" w:lastRowLastColumn="0"/>
+              <w:rPr>
+                <w:rFonts w:ascii="Arial" w:hAnsi="Arial" w:cs="Arial"/>
+                <w:vanish/>
+                <w:sz w:val="20"/>
+                <w:szCs w:val="20"/>
+              </w:rPr>
+            </w:pPr>
+          </w:p>
+          <w:p>
+            <w:pPr>
+              <w:pStyle w:val="Prrafodelista"/>
+              <w:numPr>
+                <w:ilvl w:val="1"/>
+                <w:numId w:val="35"/>
               </w:numPr>
               <w:spacing w:line="240" w:lineRule="auto"/>
-              <w:cnfStyle w:val="000000100000" w:firstRow="0" w:lastRow="0" w:firstColumn="0" w:lastColumn="0" w:oddVBand="0" w:evenVBand="0" w:oddHBand="1" w:evenHBand="0" w:firstRowFirstColumn="0" w:firstRowLastColumn="0" w:lastRowFirstColumn="0" w:lastRowLastColumn="0"/>
-              <w:rPr>
-                <w:rFonts w:ascii="Arial" w:hAnsi="Arial" w:cs="Arial"/>
-                <w:sz w:val="20"/>
-                <w:szCs w:val="20"/>
-              </w:rPr>
-            </w:pPr>
-            <w:r>
-              <w:rPr>
-                <w:rFonts w:ascii="Arial" w:hAnsi="Arial" w:cs="Arial"/>
-                <w:sz w:val="20"/>
-                <w:szCs w:val="20"/>
-              </w:rPr>
-              <w:t>El sistema le muestra al cliente sus compras realizadas anteriormente y las que están en proceso</w:t>
-            </w:r>
-          </w:p>
-        </w:tc>
-      </w:tr>
-      <w:tr>
-        <w:tc>
-          <w:tcPr>
-            <w:cnfStyle w:val="001000000000" w:firstRow="0" w:lastRow="0" w:firstColumn="1" w:lastColumn="0" w:oddVBand="0" w:evenVBand="0" w:oddHBand="0" w:evenHBand="0" w:firstRowFirstColumn="0" w:firstRowLastColumn="0" w:lastRowFirstColumn="0" w:lastRowLastColumn="0"/>
-            <w:tcW w:w="2547" w:type="dxa"/>
-            <w:vAlign w:val="center"/>
-          </w:tcPr>
-          <w:p>
-            <w:pPr>
-              <w:rPr>
-                <w:rFonts w:ascii="Arial" w:hAnsi="Arial" w:cs="Arial"/>
-                <w:sz w:val="20"/>
-                <w:szCs w:val="20"/>
-              </w:rPr>
-            </w:pPr>
-            <w:r>
-              <w:rPr>
-                <w:rFonts w:ascii="Arial" w:hAnsi="Arial" w:cs="Arial"/>
-                <w:sz w:val="20"/>
-                <w:szCs w:val="20"/>
-              </w:rPr>
-              <w:t>Flujos alternativos</w:t>
-            </w:r>
-          </w:p>
-        </w:tc>
-        <w:tc>
-          <w:tcPr>
-            <w:tcW w:w="6946" w:type="dxa"/>
-          </w:tcPr>
-          <w:p>
-            <w:pPr>
+              <w:jc w:val="both"/>
               <w:cnfStyle w:val="000000000000" w:firstRow="0" w:lastRow="0" w:firstColumn="0" w:lastColumn="0" w:oddVBand="0" w:evenVBand="0" w:oddHBand="0" w:evenHBand="0" w:firstRowFirstColumn="0" w:firstRowLastColumn="0" w:lastRowFirstColumn="0" w:lastRowLastColumn="0"/>
               <w:rPr>
                 <w:rFonts w:ascii="Arial" w:hAnsi="Arial" w:cs="Arial"/>
@@ -8855,7 +10621,7 @@
                 <w:sz w:val="20"/>
                 <w:szCs w:val="20"/>
               </w:rPr>
-              <w:t>En caso de que el cliente este en la página sin iniciar sesión:</w:t>
+              <w:t>Si la cuenta no ha hecho ninguna compra, el sistema le mostrará que no hay compras realizadas y le aparecerá un mensaje con la leyenda “ir a comprar”.</w:t>
             </w:r>
           </w:p>
           <w:p>
@@ -8867,185 +10633,6 @@
                 <w:szCs w:val="20"/>
               </w:rPr>
             </w:pPr>
-            <w:r>
-              <w:rPr>
-                <w:rFonts w:ascii="Arial" w:hAnsi="Arial" w:cs="Arial"/>
-                <w:sz w:val="20"/>
-                <w:szCs w:val="20"/>
-              </w:rPr>
-              <w:t xml:space="preserve">       1.</w:t>
-            </w:r>
-            <w:r>
-              <w:rPr>
-                <w:rFonts w:ascii="Arial" w:hAnsi="Arial" w:cs="Arial"/>
-                <w:sz w:val="20"/>
-                <w:szCs w:val="20"/>
-              </w:rPr>
-              <w:tab/>
-              <w:t>Ingresa a la página principal.</w:t>
-            </w:r>
-          </w:p>
-          <w:p>
-            <w:pPr>
-              <w:cnfStyle w:val="000000000000" w:firstRow="0" w:lastRow="0" w:firstColumn="0" w:lastColumn="0" w:oddVBand="0" w:evenVBand="0" w:oddHBand="0" w:evenHBand="0" w:firstRowFirstColumn="0" w:firstRowLastColumn="0" w:lastRowFirstColumn="0" w:lastRowLastColumn="0"/>
-              <w:rPr>
-                <w:rFonts w:ascii="Arial" w:hAnsi="Arial" w:cs="Arial"/>
-                <w:sz w:val="20"/>
-                <w:szCs w:val="20"/>
-              </w:rPr>
-            </w:pPr>
-            <w:r>
-              <w:rPr>
-                <w:rFonts w:ascii="Arial" w:hAnsi="Arial" w:cs="Arial"/>
-                <w:sz w:val="20"/>
-                <w:szCs w:val="20"/>
-              </w:rPr>
-              <w:t xml:space="preserve">       2.</w:t>
-            </w:r>
-            <w:r>
-              <w:rPr>
-                <w:rFonts w:ascii="Arial" w:hAnsi="Arial" w:cs="Arial"/>
-                <w:sz w:val="20"/>
-                <w:szCs w:val="20"/>
-              </w:rPr>
-              <w:tab/>
-              <w:t>En la parte superior se mostrará un anuncio de iniciar sesión.</w:t>
-            </w:r>
-          </w:p>
-          <w:p>
-            <w:pPr>
-              <w:cnfStyle w:val="000000000000" w:firstRow="0" w:lastRow="0" w:firstColumn="0" w:lastColumn="0" w:oddVBand="0" w:evenVBand="0" w:oddHBand="0" w:evenHBand="0" w:firstRowFirstColumn="0" w:firstRowLastColumn="0" w:lastRowFirstColumn="0" w:lastRowLastColumn="0"/>
-              <w:rPr>
-                <w:rFonts w:ascii="Arial" w:hAnsi="Arial" w:cs="Arial"/>
-                <w:sz w:val="20"/>
-                <w:szCs w:val="20"/>
-              </w:rPr>
-            </w:pPr>
-            <w:r>
-              <w:rPr>
-                <w:rFonts w:ascii="Arial" w:hAnsi="Arial" w:cs="Arial"/>
-                <w:sz w:val="20"/>
-                <w:szCs w:val="20"/>
-              </w:rPr>
-              <w:t xml:space="preserve">       3.</w:t>
-            </w:r>
-            <w:r>
-              <w:rPr>
-                <w:rFonts w:ascii="Arial" w:hAnsi="Arial" w:cs="Arial"/>
-                <w:sz w:val="20"/>
-                <w:szCs w:val="20"/>
-              </w:rPr>
-              <w:tab/>
-              <w:t>El usuario deberá iniciar su cuenta en la página web.</w:t>
-            </w:r>
-          </w:p>
-          <w:p>
-            <w:pPr>
-              <w:cnfStyle w:val="000000000000" w:firstRow="0" w:lastRow="0" w:firstColumn="0" w:lastColumn="0" w:oddVBand="0" w:evenVBand="0" w:oddHBand="0" w:evenHBand="0" w:firstRowFirstColumn="0" w:firstRowLastColumn="0" w:lastRowFirstColumn="0" w:lastRowLastColumn="0"/>
-              <w:rPr>
-                <w:rFonts w:ascii="Arial" w:hAnsi="Arial" w:cs="Arial"/>
-                <w:sz w:val="20"/>
-                <w:szCs w:val="20"/>
-              </w:rPr>
-            </w:pPr>
-            <w:r>
-              <w:rPr>
-                <w:rFonts w:ascii="Arial" w:hAnsi="Arial" w:cs="Arial"/>
-                <w:sz w:val="20"/>
-                <w:szCs w:val="20"/>
-              </w:rPr>
-              <w:t xml:space="preserve">       4.</w:t>
-            </w:r>
-            <w:r>
-              <w:rPr>
-                <w:rFonts w:ascii="Arial" w:hAnsi="Arial" w:cs="Arial"/>
-                <w:sz w:val="20"/>
-                <w:szCs w:val="20"/>
-              </w:rPr>
-              <w:tab/>
-              <w:t>El usuario volverá a la página principal después de iniciar sesión.</w:t>
-            </w:r>
-          </w:p>
-          <w:p>
-            <w:pPr>
-              <w:cnfStyle w:val="000000000000" w:firstRow="0" w:lastRow="0" w:firstColumn="0" w:lastColumn="0" w:oddVBand="0" w:evenVBand="0" w:oddHBand="0" w:evenHBand="0" w:firstRowFirstColumn="0" w:firstRowLastColumn="0" w:lastRowFirstColumn="0" w:lastRowLastColumn="0"/>
-              <w:rPr>
-                <w:rFonts w:ascii="Arial" w:hAnsi="Arial" w:cs="Arial"/>
-                <w:sz w:val="20"/>
-                <w:szCs w:val="20"/>
-              </w:rPr>
-            </w:pPr>
-            <w:r>
-              <w:rPr>
-                <w:rFonts w:ascii="Arial" w:hAnsi="Arial" w:cs="Arial"/>
-                <w:sz w:val="20"/>
-                <w:szCs w:val="20"/>
-              </w:rPr>
-              <w:t xml:space="preserve">       5.</w:t>
-            </w:r>
-            <w:r>
-              <w:rPr>
-                <w:rFonts w:ascii="Arial" w:hAnsi="Arial" w:cs="Arial"/>
-                <w:sz w:val="20"/>
-                <w:szCs w:val="20"/>
-              </w:rPr>
-              <w:tab/>
-              <w:t>En la parte superior derecha se mostrará el nombre de usuario, al           poner el apuntador en él, abrirá una pequeña lista con opciones.</w:t>
-            </w:r>
-          </w:p>
-          <w:p>
-            <w:pPr>
-              <w:cnfStyle w:val="000000000000" w:firstRow="0" w:lastRow="0" w:firstColumn="0" w:lastColumn="0" w:oddVBand="0" w:evenVBand="0" w:oddHBand="0" w:evenHBand="0" w:firstRowFirstColumn="0" w:firstRowLastColumn="0" w:lastRowFirstColumn="0" w:lastRowLastColumn="0"/>
-              <w:rPr>
-                <w:rFonts w:ascii="Arial" w:hAnsi="Arial" w:cs="Arial"/>
-                <w:sz w:val="20"/>
-                <w:szCs w:val="20"/>
-              </w:rPr>
-            </w:pPr>
-            <w:r>
-              <w:rPr>
-                <w:rFonts w:ascii="Arial" w:hAnsi="Arial" w:cs="Arial"/>
-                <w:sz w:val="20"/>
-                <w:szCs w:val="20"/>
-              </w:rPr>
-              <w:t xml:space="preserve">       6.</w:t>
-            </w:r>
-            <w:r>
-              <w:rPr>
-                <w:rFonts w:ascii="Arial" w:hAnsi="Arial" w:cs="Arial"/>
-                <w:sz w:val="20"/>
-                <w:szCs w:val="20"/>
-              </w:rPr>
-              <w:tab/>
-              <w:t xml:space="preserve">El usuario deberá seleccionar la opción historial de compra </w:t>
-            </w:r>
-          </w:p>
-          <w:p>
-            <w:pPr>
-              <w:cnfStyle w:val="000000000000" w:firstRow="0" w:lastRow="0" w:firstColumn="0" w:lastColumn="0" w:oddVBand="0" w:evenVBand="0" w:oddHBand="0" w:evenHBand="0" w:firstRowFirstColumn="0" w:firstRowLastColumn="0" w:lastRowFirstColumn="0" w:lastRowLastColumn="0"/>
-              <w:rPr>
-                <w:rFonts w:ascii="Arial" w:hAnsi="Arial" w:cs="Arial"/>
-                <w:sz w:val="20"/>
-                <w:szCs w:val="20"/>
-              </w:rPr>
-            </w:pPr>
-            <w:r>
-              <w:rPr>
-                <w:rFonts w:ascii="Arial" w:hAnsi="Arial" w:cs="Arial"/>
-                <w:sz w:val="20"/>
-                <w:szCs w:val="20"/>
-              </w:rPr>
-              <w:t xml:space="preserve">       7.</w:t>
-            </w:r>
-            <w:r>
-              <w:rPr>
-                <w:rFonts w:ascii="Arial" w:hAnsi="Arial" w:cs="Arial"/>
-                <w:sz w:val="20"/>
-                <w:szCs w:val="20"/>
-              </w:rPr>
-              <w:tab/>
-              <w:t>El sistema le muestra al cliente sus compras realizadas anteriormente y las que están en proceso</w:t>
-            </w:r>
           </w:p>
         </w:tc>
       </w:tr>
@@ -9188,7 +10775,6 @@
           <w:b w:val="0"/>
           <w:bCs/>
         </w:rPr>
-        <w:lastRenderedPageBreak/>
         <w:t>Casos de uso de la función ‘Comentarios’</w:t>
       </w:r>
       <w:bookmarkEnd w:id="13"/>
@@ -9436,6 +11022,7 @@
                 <w:sz w:val="20"/>
                 <w:szCs w:val="20"/>
               </w:rPr>
+              <w:lastRenderedPageBreak/>
               <w:t>Actores secundarios</w:t>
             </w:r>
           </w:p>
@@ -9529,7 +11116,25 @@
                 <w:sz w:val="20"/>
                 <w:szCs w:val="20"/>
               </w:rPr>
-              <w:t>Disparador (trigger):</w:t>
+              <w:t>Disparador (</w:t>
+            </w:r>
+            <w:proofErr w:type="spellStart"/>
+            <w:r>
+              <w:rPr>
+                <w:rFonts w:ascii="Arial" w:hAnsi="Arial" w:cs="Arial"/>
+                <w:sz w:val="20"/>
+                <w:szCs w:val="20"/>
+              </w:rPr>
+              <w:t>trigger</w:t>
+            </w:r>
+            <w:proofErr w:type="spellEnd"/>
+            <w:r>
+              <w:rPr>
+                <w:rFonts w:ascii="Arial" w:hAnsi="Arial" w:cs="Arial"/>
+                <w:sz w:val="20"/>
+                <w:szCs w:val="20"/>
+              </w:rPr>
+              <w:t>):</w:t>
             </w:r>
           </w:p>
         </w:tc>
@@ -9762,7 +11367,21 @@
               <w:rPr>
                 <w:rFonts w:ascii="Arial" w:hAnsi="Arial" w:cs="Arial"/>
               </w:rPr>
-              <w:t xml:space="preserve"> &lt;&lt;include&gt;&gt; caso de uso de la función “inicio de sesión”</w:t>
+              <w:t xml:space="preserve"> &lt;&lt;</w:t>
+            </w:r>
+            <w:proofErr w:type="spellStart"/>
+            <w:r>
+              <w:rPr>
+                <w:rFonts w:ascii="Arial" w:hAnsi="Arial" w:cs="Arial"/>
+              </w:rPr>
+              <w:t>include</w:t>
+            </w:r>
+            <w:proofErr w:type="spellEnd"/>
+            <w:r>
+              <w:rPr>
+                <w:rFonts w:ascii="Arial" w:hAnsi="Arial" w:cs="Arial"/>
+              </w:rPr>
+              <w:t>&gt;&gt; caso de uso de la función “inicio de sesión”</w:t>
             </w:r>
           </w:p>
           <w:p>
@@ -9908,7 +11527,21 @@
               <w:rPr>
                 <w:rFonts w:ascii="Arial" w:hAnsi="Arial" w:cs="Arial"/>
               </w:rPr>
-              <w:t>&lt;&lt;include&gt;&gt; caso de uso de la función “inicio de sesión”</w:t>
+              <w:t>&lt;&lt;</w:t>
+            </w:r>
+            <w:proofErr w:type="spellStart"/>
+            <w:r>
+              <w:rPr>
+                <w:rFonts w:ascii="Arial" w:hAnsi="Arial" w:cs="Arial"/>
+              </w:rPr>
+              <w:t>include</w:t>
+            </w:r>
+            <w:proofErr w:type="spellEnd"/>
+            <w:r>
+              <w:rPr>
+                <w:rFonts w:ascii="Arial" w:hAnsi="Arial" w:cs="Arial"/>
+              </w:rPr>
+              <w:t>&gt;&gt; caso de uso de la función “inicio de sesión”</w:t>
             </w:r>
           </w:p>
           <w:p>
@@ -10098,7 +11731,6 @@
           <w:bCs/>
           <w:szCs w:val="24"/>
         </w:rPr>
-        <w:lastRenderedPageBreak/>
         <w:t>Casos de uso de la función ‘Comprar producto’</w:t>
       </w:r>
       <w:bookmarkEnd w:id="14"/>
@@ -10115,7 +11747,14 @@
         <w:rPr>
           <w:rFonts w:ascii="Arial" w:hAnsi="Arial" w:cs="Arial"/>
         </w:rPr>
-        <w:t xml:space="preserve">Una de las funciones más importantes de todo el sistema, ya que es la función principal ya que el usuario o cliente que haya iniciado sesión en el sistema podrá hacer la compra de los productos que él desee, contando con una plataforma de pago externo de alto prestigio para guardar la seguridad de la información bancaria del cliente. Este proceso se lleva a cabo agregando productos al carrito de compras, presionando en el botón de comprar y le muestre una página indicando los datos necesarios para la entrega del producto, y después solicitar el método de pago, ya sea por deposito, transferencia o pago en línea utilizando “PayPal”. </w:t>
+        <w:t xml:space="preserve">Una de las funciones más importantes de todo el sistema, ya que es la función principal ya que el usuario o cliente que haya iniciado sesión en el sistema podrá hacer la compra de los productos que él desee, contando con una plataforma de pago externo de alto prestigio para guardar la seguridad de la información bancaria del cliente. Este proceso se lleva a cabo agregando productos al carrito de compras, presionando en el botón de comprar y le muestre una página indicando los datos necesarios para la entrega del </w:t>
+      </w:r>
+      <w:r>
+        <w:rPr>
+          <w:rFonts w:ascii="Arial" w:hAnsi="Arial" w:cs="Arial"/>
+        </w:rPr>
+        <w:lastRenderedPageBreak/>
+        <w:t xml:space="preserve">producto, y después solicitar el método de pago, ya sea por deposito, transferencia o pago en línea utilizando “PayPal”. </w:t>
       </w:r>
     </w:p>
     <w:p>
@@ -10566,7 +12205,25 @@
                 <w:sz w:val="20"/>
                 <w:szCs w:val="20"/>
               </w:rPr>
-              <w:t>Disparador (trigger):</w:t>
+              <w:t>Disparador (</w:t>
+            </w:r>
+            <w:proofErr w:type="spellStart"/>
+            <w:r>
+              <w:rPr>
+                <w:rFonts w:ascii="Arial" w:hAnsi="Arial" w:cs="Arial"/>
+                <w:sz w:val="20"/>
+                <w:szCs w:val="20"/>
+              </w:rPr>
+              <w:t>trigger</w:t>
+            </w:r>
+            <w:proofErr w:type="spellEnd"/>
+            <w:r>
+              <w:rPr>
+                <w:rFonts w:ascii="Arial" w:hAnsi="Arial" w:cs="Arial"/>
+                <w:sz w:val="20"/>
+                <w:szCs w:val="20"/>
+              </w:rPr>
+              <w:t>):</w:t>
             </w:r>
           </w:p>
         </w:tc>
@@ -10632,7 +12289,25 @@
                 <w:sz w:val="20"/>
                 <w:szCs w:val="20"/>
               </w:rPr>
-              <w:t>Además, después se le solicitará la información de entrega y el método de pago, el cliente deberá seleccionarlo con un método de RadioBox y presionar en “siguiente”.</w:t>
+              <w:t xml:space="preserve">Además, después se le solicitará la información de entrega y el método de pago, el cliente deberá seleccionarlo con un método de </w:t>
+            </w:r>
+            <w:proofErr w:type="spellStart"/>
+            <w:r>
+              <w:rPr>
+                <w:rFonts w:ascii="Arial" w:hAnsi="Arial" w:cs="Arial"/>
+                <w:sz w:val="20"/>
+                <w:szCs w:val="20"/>
+              </w:rPr>
+              <w:t>RadioBox</w:t>
+            </w:r>
+            <w:proofErr w:type="spellEnd"/>
+            <w:r>
+              <w:rPr>
+                <w:rFonts w:ascii="Arial" w:hAnsi="Arial" w:cs="Arial"/>
+                <w:sz w:val="20"/>
+                <w:szCs w:val="20"/>
+              </w:rPr>
+              <w:t xml:space="preserve"> y presionar en “siguiente”.</w:t>
             </w:r>
           </w:p>
           <w:p>
@@ -10797,7 +12472,25 @@
                 <w:sz w:val="20"/>
                 <w:szCs w:val="20"/>
               </w:rPr>
-              <w:t>El sistema le enviará un correo con notificando que el producto a sido entregado. Y si el cliente lo desea, podrá agregar un comentario al producto que recibió.</w:t>
+              <w:t xml:space="preserve">El sistema le enviará un correo con notificando que el producto </w:t>
+            </w:r>
+            <w:proofErr w:type="spellStart"/>
+            <w:r>
+              <w:rPr>
+                <w:rFonts w:ascii="Arial" w:hAnsi="Arial" w:cs="Arial"/>
+                <w:sz w:val="20"/>
+                <w:szCs w:val="20"/>
+              </w:rPr>
+              <w:t>a</w:t>
+            </w:r>
+            <w:proofErr w:type="spellEnd"/>
+            <w:r>
+              <w:rPr>
+                <w:rFonts w:ascii="Arial" w:hAnsi="Arial" w:cs="Arial"/>
+                <w:sz w:val="20"/>
+                <w:szCs w:val="20"/>
+              </w:rPr>
+              <w:t xml:space="preserve"> sido entregado. Y si el cliente lo desea, podrá agregar un comentario al producto que recibió.</w:t>
             </w:r>
           </w:p>
         </w:tc>
@@ -11296,7 +12989,6 @@
                 <w:sz w:val="20"/>
                 <w:szCs w:val="20"/>
               </w:rPr>
-              <w:lastRenderedPageBreak/>
               <w:t>Transferencia</w:t>
             </w:r>
           </w:p>
@@ -11455,7 +13147,6 @@
                 <w:sz w:val="20"/>
                 <w:szCs w:val="20"/>
               </w:rPr>
-              <w:lastRenderedPageBreak/>
               <w:t>Flujos alternativos</w:t>
             </w:r>
           </w:p>
@@ -11845,6 +13536,7 @@
                 <w:sz w:val="20"/>
                 <w:szCs w:val="20"/>
               </w:rPr>
+              <w:lastRenderedPageBreak/>
               <w:t>Prioridad:</w:t>
             </w:r>
           </w:p>
@@ -11981,7 +13673,6 @@
           <w:bCs/>
           <w:szCs w:val="24"/>
         </w:rPr>
-        <w:lastRenderedPageBreak/>
         <w:t>Casos de uso de la función ‘</w:t>
       </w:r>
       <w:r>
@@ -12266,6 +13957,7 @@
                 <w:sz w:val="20"/>
                 <w:szCs w:val="20"/>
               </w:rPr>
+              <w:lastRenderedPageBreak/>
               <w:t>Actores secundarios</w:t>
             </w:r>
           </w:p>
@@ -12393,7 +14085,25 @@
                 <w:sz w:val="20"/>
                 <w:szCs w:val="20"/>
               </w:rPr>
-              <w:t>Disparador (trigger):</w:t>
+              <w:t>Disparador (</w:t>
+            </w:r>
+            <w:proofErr w:type="spellStart"/>
+            <w:r>
+              <w:rPr>
+                <w:rFonts w:ascii="Arial" w:hAnsi="Arial" w:cs="Arial"/>
+                <w:sz w:val="20"/>
+                <w:szCs w:val="20"/>
+              </w:rPr>
+              <w:t>trigger</w:t>
+            </w:r>
+            <w:proofErr w:type="spellEnd"/>
+            <w:r>
+              <w:rPr>
+                <w:rFonts w:ascii="Arial" w:hAnsi="Arial" w:cs="Arial"/>
+                <w:sz w:val="20"/>
+                <w:szCs w:val="20"/>
+              </w:rPr>
+              <w:t>):</w:t>
             </w:r>
           </w:p>
         </w:tc>
@@ -12689,7 +14399,27 @@
                 <w:sz w:val="20"/>
                 <w:szCs w:val="20"/>
               </w:rPr>
-              <w:t xml:space="preserve">&lt;&lt;include&gt;&gt; </w:t>
+              <w:t>&lt;&lt;</w:t>
+            </w:r>
+            <w:proofErr w:type="spellStart"/>
+            <w:r>
+              <w:rPr>
+                <w:rFonts w:ascii="Arial" w:hAnsi="Arial" w:cs="Arial"/>
+                <w:bCs/>
+                <w:sz w:val="20"/>
+                <w:szCs w:val="20"/>
+              </w:rPr>
+              <w:t>include</w:t>
+            </w:r>
+            <w:proofErr w:type="spellEnd"/>
+            <w:r>
+              <w:rPr>
+                <w:rFonts w:ascii="Arial" w:hAnsi="Arial" w:cs="Arial"/>
+                <w:bCs/>
+                <w:sz w:val="20"/>
+                <w:szCs w:val="20"/>
+              </w:rPr>
+              <w:t xml:space="preserve">&gt;&gt; </w:t>
             </w:r>
             <w:r>
               <w:rPr>
@@ -12722,7 +14452,27 @@
                 <w:sz w:val="20"/>
                 <w:szCs w:val="20"/>
               </w:rPr>
-              <w:t>El actor da click al producto buscado que desea ver.</w:t>
+              <w:t xml:space="preserve">El actor da </w:t>
+            </w:r>
+            <w:proofErr w:type="spellStart"/>
+            <w:proofErr w:type="gramStart"/>
+            <w:r>
+              <w:rPr>
+                <w:rFonts w:ascii="Arial" w:hAnsi="Arial" w:cs="Arial"/>
+                <w:sz w:val="20"/>
+                <w:szCs w:val="20"/>
+              </w:rPr>
+              <w:t>click</w:t>
+            </w:r>
+            <w:proofErr w:type="spellEnd"/>
+            <w:proofErr w:type="gramEnd"/>
+            <w:r>
+              <w:rPr>
+                <w:rFonts w:ascii="Arial" w:hAnsi="Arial" w:cs="Arial"/>
+                <w:sz w:val="20"/>
+                <w:szCs w:val="20"/>
+              </w:rPr>
+              <w:t xml:space="preserve"> al producto buscado que desea ver.</w:t>
             </w:r>
           </w:p>
           <w:p>
@@ -12991,7 +14741,27 @@
                 <w:sz w:val="20"/>
                 <w:szCs w:val="20"/>
               </w:rPr>
-              <w:t xml:space="preserve">&lt;&lt;include&gt;&gt; </w:t>
+              <w:t>&lt;&lt;</w:t>
+            </w:r>
+            <w:proofErr w:type="spellStart"/>
+            <w:r>
+              <w:rPr>
+                <w:rFonts w:ascii="Arial" w:hAnsi="Arial" w:cs="Arial"/>
+                <w:bCs/>
+                <w:sz w:val="20"/>
+                <w:szCs w:val="20"/>
+              </w:rPr>
+              <w:t>include</w:t>
+            </w:r>
+            <w:proofErr w:type="spellEnd"/>
+            <w:r>
+              <w:rPr>
+                <w:rFonts w:ascii="Arial" w:hAnsi="Arial" w:cs="Arial"/>
+                <w:bCs/>
+                <w:sz w:val="20"/>
+                <w:szCs w:val="20"/>
+              </w:rPr>
+              <w:t xml:space="preserve">&gt;&gt; </w:t>
             </w:r>
             <w:r>
               <w:rPr>
@@ -13136,7 +14906,27 @@
                 <w:sz w:val="20"/>
                 <w:szCs w:val="20"/>
               </w:rPr>
-              <w:t>&lt;&lt;include&gt;&gt;</w:t>
+              <w:t>&lt;&lt;</w:t>
+            </w:r>
+            <w:proofErr w:type="spellStart"/>
+            <w:r>
+              <w:rPr>
+                <w:rFonts w:ascii="Arial" w:hAnsi="Arial" w:cs="Arial"/>
+                <w:bCs/>
+                <w:sz w:val="20"/>
+                <w:szCs w:val="20"/>
+              </w:rPr>
+              <w:t>include</w:t>
+            </w:r>
+            <w:proofErr w:type="spellEnd"/>
+            <w:r>
+              <w:rPr>
+                <w:rFonts w:ascii="Arial" w:hAnsi="Arial" w:cs="Arial"/>
+                <w:bCs/>
+                <w:sz w:val="20"/>
+                <w:szCs w:val="20"/>
+              </w:rPr>
+              <w:t>&gt;&gt;</w:t>
             </w:r>
             <w:r>
               <w:rPr>
@@ -13373,7 +15163,6 @@
         <w:rPr>
           <w:rFonts w:ascii="Arial" w:hAnsi="Arial" w:cs="Arial"/>
         </w:rPr>
-        <w:lastRenderedPageBreak/>
         <w:t>D</w:t>
       </w:r>
       <w:r>
@@ -13407,6 +15196,7 @@
         <w:rPr>
           <w:noProof/>
         </w:rPr>
+        <w:lastRenderedPageBreak/>
         <w:drawing>
           <wp:inline distT="0" distB="0" distL="0" distR="0" wp14:anchorId="73679DC2" wp14:editId="0D8D47E2">
             <wp:extent cx="5362575" cy="7905357"/>
@@ -13467,7 +15257,6 @@
         <w:rPr>
           <w:lang w:eastAsia="en-US"/>
         </w:rPr>
-        <w:lastRenderedPageBreak/>
         <w:t>Diagrama del caso de uso “Registrarse”</w:t>
       </w:r>
     </w:p>
@@ -13482,6 +15271,7 @@
           <w:noProof/>
           <w:lang w:eastAsia="en-US"/>
         </w:rPr>
+        <w:lastRenderedPageBreak/>
         <w:drawing>
           <wp:inline distT="0" distB="0" distL="0" distR="0" wp14:anchorId="090C153E" wp14:editId="6872075D">
             <wp:extent cx="5400040" cy="5882640"/>
@@ -13549,19 +15339,7 @@
           <w:lang w:eastAsia="en-US"/>
         </w:rPr>
         <w:lastRenderedPageBreak/>
-        <w:t>Diagrama del caso de uso “</w:t>
-      </w:r>
-      <w:r>
-        <w:rPr>
-          <w:lang w:eastAsia="en-US"/>
-        </w:rPr>
-        <w:t>Comentarios</w:t>
-      </w:r>
-      <w:r>
-        <w:rPr>
-          <w:lang w:eastAsia="en-US"/>
-        </w:rPr>
-        <w:t>”</w:t>
+        <w:t>Diagrama del caso de uso “Comentarios”</w:t>
       </w:r>
     </w:p>
     <w:p>
@@ -16123,6 +17901,95 @@
     </w:lvl>
   </w:abstractNum>
   <w:abstractNum w:abstractNumId="1" w15:restartNumberingAfterBreak="0">
+    <w:nsid w:val="02F1798A"/>
+    <w:multiLevelType w:val="hybridMultilevel"/>
+    <w:tmpl w:val="0AEEA5BC"/>
+    <w:lvl w:ilvl="0" w:tplc="CADABFEA">
+      <w:start w:val="1"/>
+      <w:numFmt w:val="decimal"/>
+      <w:lvlText w:val="%1"/>
+      <w:lvlJc w:val="left"/>
+      <w:pPr>
+        <w:ind w:left="720" w:hanging="360"/>
+      </w:pPr>
+      <w:rPr>
+        <w:rFonts w:hint="default"/>
+      </w:rPr>
+    </w:lvl>
+    <w:lvl w:ilvl="1" w:tplc="080A0019" w:tentative="1">
+      <w:start w:val="1"/>
+      <w:numFmt w:val="lowerLetter"/>
+      <w:lvlText w:val="%2."/>
+      <w:lvlJc w:val="left"/>
+      <w:pPr>
+        <w:ind w:left="1440" w:hanging="360"/>
+      </w:pPr>
+    </w:lvl>
+    <w:lvl w:ilvl="2" w:tplc="080A001B" w:tentative="1">
+      <w:start w:val="1"/>
+      <w:numFmt w:val="lowerRoman"/>
+      <w:lvlText w:val="%3."/>
+      <w:lvlJc w:val="right"/>
+      <w:pPr>
+        <w:ind w:left="2160" w:hanging="180"/>
+      </w:pPr>
+    </w:lvl>
+    <w:lvl w:ilvl="3" w:tplc="080A000F" w:tentative="1">
+      <w:start w:val="1"/>
+      <w:numFmt w:val="decimal"/>
+      <w:lvlText w:val="%4."/>
+      <w:lvlJc w:val="left"/>
+      <w:pPr>
+        <w:ind w:left="2880" w:hanging="360"/>
+      </w:pPr>
+    </w:lvl>
+    <w:lvl w:ilvl="4" w:tplc="080A0019" w:tentative="1">
+      <w:start w:val="1"/>
+      <w:numFmt w:val="lowerLetter"/>
+      <w:lvlText w:val="%5."/>
+      <w:lvlJc w:val="left"/>
+      <w:pPr>
+        <w:ind w:left="3600" w:hanging="360"/>
+      </w:pPr>
+    </w:lvl>
+    <w:lvl w:ilvl="5" w:tplc="080A001B" w:tentative="1">
+      <w:start w:val="1"/>
+      <w:numFmt w:val="lowerRoman"/>
+      <w:lvlText w:val="%6."/>
+      <w:lvlJc w:val="right"/>
+      <w:pPr>
+        <w:ind w:left="4320" w:hanging="180"/>
+      </w:pPr>
+    </w:lvl>
+    <w:lvl w:ilvl="6" w:tplc="080A000F" w:tentative="1">
+      <w:start w:val="1"/>
+      <w:numFmt w:val="decimal"/>
+      <w:lvlText w:val="%7."/>
+      <w:lvlJc w:val="left"/>
+      <w:pPr>
+        <w:ind w:left="5040" w:hanging="360"/>
+      </w:pPr>
+    </w:lvl>
+    <w:lvl w:ilvl="7" w:tplc="080A0019" w:tentative="1">
+      <w:start w:val="1"/>
+      <w:numFmt w:val="lowerLetter"/>
+      <w:lvlText w:val="%8."/>
+      <w:lvlJc w:val="left"/>
+      <w:pPr>
+        <w:ind w:left="5760" w:hanging="360"/>
+      </w:pPr>
+    </w:lvl>
+    <w:lvl w:ilvl="8" w:tplc="080A001B" w:tentative="1">
+      <w:start w:val="1"/>
+      <w:numFmt w:val="lowerRoman"/>
+      <w:lvlText w:val="%9."/>
+      <w:lvlJc w:val="right"/>
+      <w:pPr>
+        <w:ind w:left="6480" w:hanging="180"/>
+      </w:pPr>
+    </w:lvl>
+  </w:abstractNum>
+  <w:abstractNum w:abstractNumId="2" w15:restartNumberingAfterBreak="0">
     <w:nsid w:val="054B4CFC"/>
     <w:multiLevelType w:val="hybridMultilevel"/>
     <w:tmpl w:val="A9EC65AC"/>
@@ -16211,7 +18078,7 @@
       </w:pPr>
     </w:lvl>
   </w:abstractNum>
-  <w:abstractNum w:abstractNumId="2" w15:restartNumberingAfterBreak="0">
+  <w:abstractNum w:abstractNumId="3" w15:restartNumberingAfterBreak="0">
     <w:nsid w:val="1126058F"/>
     <w:multiLevelType w:val="multilevel"/>
     <w:tmpl w:val="F4CCF812"/>
@@ -16360,7 +18227,7 @@
       </w:rPr>
     </w:lvl>
   </w:abstractNum>
-  <w:abstractNum w:abstractNumId="3" w15:restartNumberingAfterBreak="0">
+  <w:abstractNum w:abstractNumId="4" w15:restartNumberingAfterBreak="0">
     <w:nsid w:val="21352A45"/>
     <w:multiLevelType w:val="hybridMultilevel"/>
     <w:tmpl w:val="CD4442D0"/>
@@ -16473,7 +18340,7 @@
       </w:rPr>
     </w:lvl>
   </w:abstractNum>
-  <w:abstractNum w:abstractNumId="4" w15:restartNumberingAfterBreak="0">
+  <w:abstractNum w:abstractNumId="5" w15:restartNumberingAfterBreak="0">
     <w:nsid w:val="22B81A72"/>
     <w:multiLevelType w:val="multilevel"/>
     <w:tmpl w:val="759A05D2"/>
@@ -16595,7 +18462,7 @@
       </w:rPr>
     </w:lvl>
   </w:abstractNum>
-  <w:abstractNum w:abstractNumId="5" w15:restartNumberingAfterBreak="0">
+  <w:abstractNum w:abstractNumId="6" w15:restartNumberingAfterBreak="0">
     <w:nsid w:val="2AD453AF"/>
     <w:multiLevelType w:val="multilevel"/>
     <w:tmpl w:val="7ED2CEDC"/>
@@ -16711,7 +18578,93 @@
       </w:pPr>
     </w:lvl>
   </w:abstractNum>
-  <w:abstractNum w:abstractNumId="6" w15:restartNumberingAfterBreak="0">
+  <w:abstractNum w:abstractNumId="7" w15:restartNumberingAfterBreak="0">
+    <w:nsid w:val="2C24254A"/>
+    <w:multiLevelType w:val="multilevel"/>
+    <w:tmpl w:val="080A001F"/>
+    <w:lvl w:ilvl="0">
+      <w:start w:val="1"/>
+      <w:numFmt w:val="decimal"/>
+      <w:lvlText w:val="%1."/>
+      <w:lvlJc w:val="left"/>
+      <w:pPr>
+        <w:ind w:left="360" w:hanging="360"/>
+      </w:pPr>
+    </w:lvl>
+    <w:lvl w:ilvl="1">
+      <w:start w:val="1"/>
+      <w:numFmt w:val="decimal"/>
+      <w:lvlText w:val="%1.%2."/>
+      <w:lvlJc w:val="left"/>
+      <w:pPr>
+        <w:ind w:left="792" w:hanging="432"/>
+      </w:pPr>
+    </w:lvl>
+    <w:lvl w:ilvl="2">
+      <w:start w:val="1"/>
+      <w:numFmt w:val="decimal"/>
+      <w:lvlText w:val="%1.%2.%3."/>
+      <w:lvlJc w:val="left"/>
+      <w:pPr>
+        <w:ind w:left="1224" w:hanging="504"/>
+      </w:pPr>
+    </w:lvl>
+    <w:lvl w:ilvl="3">
+      <w:start w:val="1"/>
+      <w:numFmt w:val="decimal"/>
+      <w:lvlText w:val="%1.%2.%3.%4."/>
+      <w:lvlJc w:val="left"/>
+      <w:pPr>
+        <w:ind w:left="1728" w:hanging="648"/>
+      </w:pPr>
+    </w:lvl>
+    <w:lvl w:ilvl="4">
+      <w:start w:val="1"/>
+      <w:numFmt w:val="decimal"/>
+      <w:lvlText w:val="%1.%2.%3.%4.%5."/>
+      <w:lvlJc w:val="left"/>
+      <w:pPr>
+        <w:ind w:left="2232" w:hanging="792"/>
+      </w:pPr>
+    </w:lvl>
+    <w:lvl w:ilvl="5">
+      <w:start w:val="1"/>
+      <w:numFmt w:val="decimal"/>
+      <w:lvlText w:val="%1.%2.%3.%4.%5.%6."/>
+      <w:lvlJc w:val="left"/>
+      <w:pPr>
+        <w:ind w:left="2736" w:hanging="936"/>
+      </w:pPr>
+    </w:lvl>
+    <w:lvl w:ilvl="6">
+      <w:start w:val="1"/>
+      <w:numFmt w:val="decimal"/>
+      <w:lvlText w:val="%1.%2.%3.%4.%5.%6.%7."/>
+      <w:lvlJc w:val="left"/>
+      <w:pPr>
+        <w:ind w:left="3240" w:hanging="1080"/>
+      </w:pPr>
+    </w:lvl>
+    <w:lvl w:ilvl="7">
+      <w:start w:val="1"/>
+      <w:numFmt w:val="decimal"/>
+      <w:lvlText w:val="%1.%2.%3.%4.%5.%6.%7.%8."/>
+      <w:lvlJc w:val="left"/>
+      <w:pPr>
+        <w:ind w:left="3744" w:hanging="1224"/>
+      </w:pPr>
+    </w:lvl>
+    <w:lvl w:ilvl="8">
+      <w:start w:val="1"/>
+      <w:numFmt w:val="decimal"/>
+      <w:lvlText w:val="%1.%2.%3.%4.%5.%6.%7.%8.%9."/>
+      <w:lvlJc w:val="left"/>
+      <w:pPr>
+        <w:ind w:left="4320" w:hanging="1440"/>
+      </w:pPr>
+    </w:lvl>
+  </w:abstractNum>
+  <w:abstractNum w:abstractNumId="8" w15:restartNumberingAfterBreak="0">
     <w:nsid w:val="2C493ADF"/>
     <w:multiLevelType w:val="hybridMultilevel"/>
     <w:tmpl w:val="6C2A1F7E"/>
@@ -16800,7 +18753,7 @@
       </w:pPr>
     </w:lvl>
   </w:abstractNum>
-  <w:abstractNum w:abstractNumId="7" w15:restartNumberingAfterBreak="0">
+  <w:abstractNum w:abstractNumId="9" w15:restartNumberingAfterBreak="0">
     <w:nsid w:val="2D346EB3"/>
     <w:multiLevelType w:val="multilevel"/>
     <w:tmpl w:val="FF54EC70"/>
@@ -16886,7 +18839,93 @@
       </w:pPr>
     </w:lvl>
   </w:abstractNum>
-  <w:abstractNum w:abstractNumId="8" w15:restartNumberingAfterBreak="0">
+  <w:abstractNum w:abstractNumId="10" w15:restartNumberingAfterBreak="0">
+    <w:nsid w:val="32B47175"/>
+    <w:multiLevelType w:val="hybridMultilevel"/>
+    <w:tmpl w:val="DF66F6FE"/>
+    <w:lvl w:ilvl="0" w:tplc="080A000F">
+      <w:start w:val="1"/>
+      <w:numFmt w:val="decimal"/>
+      <w:lvlText w:val="%1."/>
+      <w:lvlJc w:val="left"/>
+      <w:pPr>
+        <w:ind w:left="1080" w:hanging="360"/>
+      </w:pPr>
+    </w:lvl>
+    <w:lvl w:ilvl="1" w:tplc="080A0019" w:tentative="1">
+      <w:start w:val="1"/>
+      <w:numFmt w:val="lowerLetter"/>
+      <w:lvlText w:val="%2."/>
+      <w:lvlJc w:val="left"/>
+      <w:pPr>
+        <w:ind w:left="1800" w:hanging="360"/>
+      </w:pPr>
+    </w:lvl>
+    <w:lvl w:ilvl="2" w:tplc="080A001B" w:tentative="1">
+      <w:start w:val="1"/>
+      <w:numFmt w:val="lowerRoman"/>
+      <w:lvlText w:val="%3."/>
+      <w:lvlJc w:val="right"/>
+      <w:pPr>
+        <w:ind w:left="2520" w:hanging="180"/>
+      </w:pPr>
+    </w:lvl>
+    <w:lvl w:ilvl="3" w:tplc="080A000F" w:tentative="1">
+      <w:start w:val="1"/>
+      <w:numFmt w:val="decimal"/>
+      <w:lvlText w:val="%4."/>
+      <w:lvlJc w:val="left"/>
+      <w:pPr>
+        <w:ind w:left="3240" w:hanging="360"/>
+      </w:pPr>
+    </w:lvl>
+    <w:lvl w:ilvl="4" w:tplc="080A0019" w:tentative="1">
+      <w:start w:val="1"/>
+      <w:numFmt w:val="lowerLetter"/>
+      <w:lvlText w:val="%5."/>
+      <w:lvlJc w:val="left"/>
+      <w:pPr>
+        <w:ind w:left="3960" w:hanging="360"/>
+      </w:pPr>
+    </w:lvl>
+    <w:lvl w:ilvl="5" w:tplc="080A001B" w:tentative="1">
+      <w:start w:val="1"/>
+      <w:numFmt w:val="lowerRoman"/>
+      <w:lvlText w:val="%6."/>
+      <w:lvlJc w:val="right"/>
+      <w:pPr>
+        <w:ind w:left="4680" w:hanging="180"/>
+      </w:pPr>
+    </w:lvl>
+    <w:lvl w:ilvl="6" w:tplc="080A000F" w:tentative="1">
+      <w:start w:val="1"/>
+      <w:numFmt w:val="decimal"/>
+      <w:lvlText w:val="%7."/>
+      <w:lvlJc w:val="left"/>
+      <w:pPr>
+        <w:ind w:left="5400" w:hanging="360"/>
+      </w:pPr>
+    </w:lvl>
+    <w:lvl w:ilvl="7" w:tplc="080A0019" w:tentative="1">
+      <w:start w:val="1"/>
+      <w:numFmt w:val="lowerLetter"/>
+      <w:lvlText w:val="%8."/>
+      <w:lvlJc w:val="left"/>
+      <w:pPr>
+        <w:ind w:left="6120" w:hanging="360"/>
+      </w:pPr>
+    </w:lvl>
+    <w:lvl w:ilvl="8" w:tplc="080A001B" w:tentative="1">
+      <w:start w:val="1"/>
+      <w:numFmt w:val="lowerRoman"/>
+      <w:lvlText w:val="%9."/>
+      <w:lvlJc w:val="right"/>
+      <w:pPr>
+        <w:ind w:left="6840" w:hanging="180"/>
+      </w:pPr>
+    </w:lvl>
+  </w:abstractNum>
+  <w:abstractNum w:abstractNumId="11" w15:restartNumberingAfterBreak="0">
     <w:nsid w:val="35007A74"/>
     <w:multiLevelType w:val="multilevel"/>
     <w:tmpl w:val="FD926D74"/>
@@ -16999,7 +19038,7 @@
       </w:pPr>
     </w:lvl>
   </w:abstractNum>
-  <w:abstractNum w:abstractNumId="9" w15:restartNumberingAfterBreak="0">
+  <w:abstractNum w:abstractNumId="12" w15:restartNumberingAfterBreak="0">
     <w:nsid w:val="378640C2"/>
     <w:multiLevelType w:val="hybridMultilevel"/>
     <w:tmpl w:val="40C4F6D6"/>
@@ -17088,7 +19127,7 @@
       </w:pPr>
     </w:lvl>
   </w:abstractNum>
-  <w:abstractNum w:abstractNumId="10" w15:restartNumberingAfterBreak="0">
+  <w:abstractNum w:abstractNumId="13" w15:restartNumberingAfterBreak="0">
     <w:nsid w:val="39D85E31"/>
     <w:multiLevelType w:val="multilevel"/>
     <w:tmpl w:val="FD926D74"/>
@@ -17201,7 +19240,7 @@
       </w:pPr>
     </w:lvl>
   </w:abstractNum>
-  <w:abstractNum w:abstractNumId="11" w15:restartNumberingAfterBreak="0">
+  <w:abstractNum w:abstractNumId="14" w15:restartNumberingAfterBreak="0">
     <w:nsid w:val="3D7B53C4"/>
     <w:multiLevelType w:val="hybridMultilevel"/>
     <w:tmpl w:val="968A9866"/>
@@ -17287,7 +19326,7 @@
       </w:pPr>
     </w:lvl>
   </w:abstractNum>
-  <w:abstractNum w:abstractNumId="12" w15:restartNumberingAfterBreak="0">
+  <w:abstractNum w:abstractNumId="15" w15:restartNumberingAfterBreak="0">
     <w:nsid w:val="3E6622A3"/>
     <w:multiLevelType w:val="hybridMultilevel"/>
     <w:tmpl w:val="F9607A1E"/>
@@ -17400,7 +19439,7 @@
       </w:rPr>
     </w:lvl>
   </w:abstractNum>
-  <w:abstractNum w:abstractNumId="13" w15:restartNumberingAfterBreak="0">
+  <w:abstractNum w:abstractNumId="16" w15:restartNumberingAfterBreak="0">
     <w:nsid w:val="4096698A"/>
     <w:multiLevelType w:val="hybridMultilevel"/>
     <w:tmpl w:val="6B02B750"/>
@@ -17514,7 +19553,7 @@
       </w:rPr>
     </w:lvl>
   </w:abstractNum>
-  <w:abstractNum w:abstractNumId="14" w15:restartNumberingAfterBreak="0">
+  <w:abstractNum w:abstractNumId="17" w15:restartNumberingAfterBreak="0">
     <w:nsid w:val="412F6833"/>
     <w:multiLevelType w:val="multilevel"/>
     <w:tmpl w:val="7ED2CEDC"/>
@@ -17630,7 +19669,7 @@
       </w:pPr>
     </w:lvl>
   </w:abstractNum>
-  <w:abstractNum w:abstractNumId="15" w15:restartNumberingAfterBreak="0">
+  <w:abstractNum w:abstractNumId="18" w15:restartNumberingAfterBreak="0">
     <w:nsid w:val="467419CB"/>
     <w:multiLevelType w:val="hybridMultilevel"/>
     <w:tmpl w:val="6C2A1F7E"/>
@@ -17719,7 +19758,7 @@
       </w:pPr>
     </w:lvl>
   </w:abstractNum>
-  <w:abstractNum w:abstractNumId="16" w15:restartNumberingAfterBreak="0">
+  <w:abstractNum w:abstractNumId="19" w15:restartNumberingAfterBreak="0">
     <w:nsid w:val="4B1955E0"/>
     <w:multiLevelType w:val="hybridMultilevel"/>
     <w:tmpl w:val="51E2B39C"/>
@@ -17821,7 +19860,7 @@
       </w:rPr>
     </w:lvl>
   </w:abstractNum>
-  <w:abstractNum w:abstractNumId="17" w15:restartNumberingAfterBreak="0">
+  <w:abstractNum w:abstractNumId="20" w15:restartNumberingAfterBreak="0">
     <w:nsid w:val="4C244D9A"/>
     <w:multiLevelType w:val="hybridMultilevel"/>
     <w:tmpl w:val="51E2B39C"/>
@@ -17931,7 +19970,7 @@
       </w:rPr>
     </w:lvl>
   </w:abstractNum>
-  <w:abstractNum w:abstractNumId="18" w15:restartNumberingAfterBreak="0">
+  <w:abstractNum w:abstractNumId="21" w15:restartNumberingAfterBreak="0">
     <w:nsid w:val="54CF4BD8"/>
     <w:multiLevelType w:val="hybridMultilevel"/>
     <w:tmpl w:val="95AEC65A"/>
@@ -18045,7 +20084,7 @@
       </w:rPr>
     </w:lvl>
   </w:abstractNum>
-  <w:abstractNum w:abstractNumId="19" w15:restartNumberingAfterBreak="0">
+  <w:abstractNum w:abstractNumId="22" w15:restartNumberingAfterBreak="0">
     <w:nsid w:val="56E723CE"/>
     <w:multiLevelType w:val="multilevel"/>
     <w:tmpl w:val="7E38A200"/>
@@ -18155,7 +20194,7 @@
       </w:pPr>
     </w:lvl>
   </w:abstractNum>
-  <w:abstractNum w:abstractNumId="20" w15:restartNumberingAfterBreak="0">
+  <w:abstractNum w:abstractNumId="23" w15:restartNumberingAfterBreak="0">
     <w:nsid w:val="5C7E285C"/>
     <w:multiLevelType w:val="hybridMultilevel"/>
     <w:tmpl w:val="F746E0F6"/>
@@ -18268,7 +20307,7 @@
       </w:rPr>
     </w:lvl>
   </w:abstractNum>
-  <w:abstractNum w:abstractNumId="21" w15:restartNumberingAfterBreak="0">
+  <w:abstractNum w:abstractNumId="24" w15:restartNumberingAfterBreak="0">
     <w:nsid w:val="5D780480"/>
     <w:multiLevelType w:val="hybridMultilevel"/>
     <w:tmpl w:val="A9EC65AC"/>
@@ -18357,7 +20396,7 @@
       </w:pPr>
     </w:lvl>
   </w:abstractNum>
-  <w:abstractNum w:abstractNumId="22" w15:restartNumberingAfterBreak="0">
+  <w:abstractNum w:abstractNumId="25" w15:restartNumberingAfterBreak="0">
     <w:nsid w:val="5EA10570"/>
     <w:multiLevelType w:val="hybridMultilevel"/>
     <w:tmpl w:val="A9EC65AC"/>
@@ -18446,7 +20485,7 @@
       </w:pPr>
     </w:lvl>
   </w:abstractNum>
-  <w:abstractNum w:abstractNumId="23" w15:restartNumberingAfterBreak="0">
+  <w:abstractNum w:abstractNumId="26" w15:restartNumberingAfterBreak="0">
     <w:nsid w:val="6264636C"/>
     <w:multiLevelType w:val="multilevel"/>
     <w:tmpl w:val="89B0B94C"/>
@@ -18532,7 +20571,7 @@
       </w:pPr>
     </w:lvl>
   </w:abstractNum>
-  <w:abstractNum w:abstractNumId="24" w15:restartNumberingAfterBreak="0">
+  <w:abstractNum w:abstractNumId="27" w15:restartNumberingAfterBreak="0">
     <w:nsid w:val="62D71409"/>
     <w:multiLevelType w:val="hybridMultilevel"/>
     <w:tmpl w:val="4502C758"/>
@@ -18621,7 +20660,7 @@
       </w:pPr>
     </w:lvl>
   </w:abstractNum>
-  <w:abstractNum w:abstractNumId="25" w15:restartNumberingAfterBreak="0">
+  <w:abstractNum w:abstractNumId="28" w15:restartNumberingAfterBreak="0">
     <w:nsid w:val="64921114"/>
     <w:multiLevelType w:val="hybridMultilevel"/>
     <w:tmpl w:val="678E5200"/>
@@ -18734,7 +20773,7 @@
       </w:rPr>
     </w:lvl>
   </w:abstractNum>
-  <w:abstractNum w:abstractNumId="26" w15:restartNumberingAfterBreak="0">
+  <w:abstractNum w:abstractNumId="29" w15:restartNumberingAfterBreak="0">
     <w:nsid w:val="6EA44828"/>
     <w:multiLevelType w:val="hybridMultilevel"/>
     <w:tmpl w:val="BA56F094"/>
@@ -18823,7 +20862,7 @@
       </w:pPr>
     </w:lvl>
   </w:abstractNum>
-  <w:abstractNum w:abstractNumId="27" w15:restartNumberingAfterBreak="0">
+  <w:abstractNum w:abstractNumId="30" w15:restartNumberingAfterBreak="0">
     <w:nsid w:val="71F50F91"/>
     <w:multiLevelType w:val="multilevel"/>
     <w:tmpl w:val="C0F05962"/>
@@ -18933,7 +20972,7 @@
       </w:pPr>
     </w:lvl>
   </w:abstractNum>
-  <w:abstractNum w:abstractNumId="28" w15:restartNumberingAfterBreak="0">
+  <w:abstractNum w:abstractNumId="31" w15:restartNumberingAfterBreak="0">
     <w:nsid w:val="75D4220E"/>
     <w:multiLevelType w:val="multilevel"/>
     <w:tmpl w:val="0848F430"/>
@@ -19019,7 +21058,7 @@
       </w:pPr>
     </w:lvl>
   </w:abstractNum>
-  <w:abstractNum w:abstractNumId="29" w15:restartNumberingAfterBreak="0">
+  <w:abstractNum w:abstractNumId="32" w15:restartNumberingAfterBreak="0">
     <w:nsid w:val="79D93E1E"/>
     <w:multiLevelType w:val="multilevel"/>
     <w:tmpl w:val="957E90C4"/>
@@ -19131,19 +21170,19 @@
     </w:lvl>
   </w:abstractNum>
   <w:num w:numId="1">
-    <w:abstractNumId w:val="25"/>
+    <w:abstractNumId w:val="28"/>
   </w:num>
   <w:num w:numId="2">
-    <w:abstractNumId w:val="13"/>
+    <w:abstractNumId w:val="16"/>
   </w:num>
   <w:num w:numId="3">
-    <w:abstractNumId w:val="18"/>
+    <w:abstractNumId w:val="21"/>
   </w:num>
   <w:num w:numId="4">
-    <w:abstractNumId w:val="19"/>
+    <w:abstractNumId w:val="22"/>
   </w:num>
   <w:num w:numId="5">
-    <w:abstractNumId w:val="17"/>
+    <w:abstractNumId w:val="20"/>
     <w:lvlOverride w:ilvl="0">
       <w:startOverride w:val="1"/>
     </w:lvlOverride>
@@ -19157,19 +21196,19 @@
     <w:lvlOverride w:ilvl="8"/>
   </w:num>
   <w:num w:numId="6">
-    <w:abstractNumId w:val="26"/>
+    <w:abstractNumId w:val="29"/>
   </w:num>
   <w:num w:numId="7">
-    <w:abstractNumId w:val="22"/>
+    <w:abstractNumId w:val="25"/>
   </w:num>
   <w:num w:numId="8">
-    <w:abstractNumId w:val="1"/>
+    <w:abstractNumId w:val="2"/>
   </w:num>
   <w:num w:numId="9">
-    <w:abstractNumId w:val="9"/>
+    <w:abstractNumId w:val="12"/>
   </w:num>
   <w:num w:numId="10">
-    <w:abstractNumId w:val="21"/>
+    <w:abstractNumId w:val="24"/>
     <w:lvlOverride w:ilvl="0">
       <w:startOverride w:val="1"/>
     </w:lvlOverride>
@@ -19199,7 +21238,7 @@
     </w:lvlOverride>
   </w:num>
   <w:num w:numId="11">
-    <w:abstractNumId w:val="28"/>
+    <w:abstractNumId w:val="31"/>
     <w:lvlOverride w:ilvl="0">
       <w:startOverride w:val="7"/>
     </w:lvlOverride>
@@ -19259,7 +21298,7 @@
     </w:lvlOverride>
   </w:num>
   <w:num w:numId="13">
-    <w:abstractNumId w:val="7"/>
+    <w:abstractNumId w:val="9"/>
     <w:lvlOverride w:ilvl="0">
       <w:startOverride w:val="4"/>
     </w:lvlOverride>
@@ -19289,7 +21328,7 @@
     </w:lvlOverride>
   </w:num>
   <w:num w:numId="14">
-    <w:abstractNumId w:val="23"/>
+    <w:abstractNumId w:val="26"/>
     <w:lvlOverride w:ilvl="0">
       <w:startOverride w:val="9"/>
     </w:lvlOverride>
@@ -19319,16 +21358,16 @@
     </w:lvlOverride>
   </w:num>
   <w:num w:numId="15">
-    <w:abstractNumId w:val="24"/>
+    <w:abstractNumId w:val="27"/>
   </w:num>
   <w:num w:numId="16">
-    <w:abstractNumId w:val="2"/>
+    <w:abstractNumId w:val="3"/>
   </w:num>
   <w:num w:numId="17">
-    <w:abstractNumId w:val="12"/>
+    <w:abstractNumId w:val="15"/>
   </w:num>
   <w:num w:numId="18">
-    <w:abstractNumId w:val="19"/>
+    <w:abstractNumId w:val="22"/>
     <w:lvlOverride w:ilvl="0">
       <w:startOverride w:val="1"/>
     </w:lvlOverride>
@@ -19358,55 +21397,64 @@
     </w:lvlOverride>
   </w:num>
   <w:num w:numId="19">
-    <w:abstractNumId w:val="25"/>
+    <w:abstractNumId w:val="28"/>
     <w:lvlOverride w:ilvl="0">
       <w:startOverride w:val="1"/>
     </w:lvlOverride>
   </w:num>
   <w:num w:numId="20">
-    <w:abstractNumId w:val="17"/>
+    <w:abstractNumId w:val="20"/>
   </w:num>
   <w:num w:numId="21">
-    <w:abstractNumId w:val="15"/>
+    <w:abstractNumId w:val="18"/>
   </w:num>
   <w:num w:numId="22">
-    <w:abstractNumId w:val="16"/>
+    <w:abstractNumId w:val="19"/>
   </w:num>
   <w:num w:numId="23">
-    <w:abstractNumId w:val="6"/>
+    <w:abstractNumId w:val="8"/>
   </w:num>
   <w:num w:numId="24">
-    <w:abstractNumId w:val="20"/>
+    <w:abstractNumId w:val="23"/>
   </w:num>
   <w:num w:numId="25">
-    <w:abstractNumId w:val="29"/>
+    <w:abstractNumId w:val="32"/>
   </w:num>
   <w:num w:numId="26">
-    <w:abstractNumId w:val="27"/>
+    <w:abstractNumId w:val="30"/>
   </w:num>
   <w:num w:numId="27">
     <w:abstractNumId w:val="0"/>
   </w:num>
   <w:num w:numId="28">
-    <w:abstractNumId w:val="8"/>
+    <w:abstractNumId w:val="11"/>
   </w:num>
   <w:num w:numId="29">
-    <w:abstractNumId w:val="11"/>
+    <w:abstractNumId w:val="14"/>
   </w:num>
   <w:num w:numId="30">
+    <w:abstractNumId w:val="5"/>
+  </w:num>
+  <w:num w:numId="31">
+    <w:abstractNumId w:val="13"/>
+  </w:num>
+  <w:num w:numId="32">
+    <w:abstractNumId w:val="17"/>
+  </w:num>
+  <w:num w:numId="33">
+    <w:abstractNumId w:val="6"/>
+  </w:num>
+  <w:num w:numId="34">
     <w:abstractNumId w:val="4"/>
   </w:num>
-  <w:num w:numId="31">
+  <w:num w:numId="35">
+    <w:abstractNumId w:val="7"/>
+  </w:num>
+  <w:num w:numId="36">
+    <w:abstractNumId w:val="1"/>
+  </w:num>
+  <w:num w:numId="37">
     <w:abstractNumId w:val="10"/>
-  </w:num>
-  <w:num w:numId="32">
-    <w:abstractNumId w:val="14"/>
-  </w:num>
-  <w:num w:numId="33">
-    <w:abstractNumId w:val="5"/>
-  </w:num>
-  <w:num w:numId="34">
-    <w:abstractNumId w:val="3"/>
   </w:num>
   <w:numIdMacAtCleanup w:val="15"/>
 </w:numbering>

</xml_diff>

<commit_message>
Se modifico los flujos alternativos del caso de uso 'historial de compra'.
</commit_message>
<xml_diff>
--- a/Casos de Uso/Casos de Uso.docx
+++ b/Casos de Uso/Casos de Uso.docx
@@ -3432,27 +3432,7 @@
                 <w:sz w:val="20"/>
                 <w:szCs w:val="20"/>
               </w:rPr>
-              <w:t>&lt;&lt;</w:t>
-            </w:r>
-            <w:proofErr w:type="spellStart"/>
-            <w:r>
-              <w:rPr>
-                <w:rFonts w:ascii="Arial" w:hAnsi="Arial" w:cs="Arial"/>
-                <w:bCs/>
-                <w:sz w:val="20"/>
-                <w:szCs w:val="20"/>
-              </w:rPr>
-              <w:t>include</w:t>
-            </w:r>
-            <w:proofErr w:type="spellEnd"/>
-            <w:r>
-              <w:rPr>
-                <w:rFonts w:ascii="Arial" w:hAnsi="Arial" w:cs="Arial"/>
-                <w:bCs/>
-                <w:sz w:val="20"/>
-                <w:szCs w:val="20"/>
-              </w:rPr>
-              <w:t>&gt;&gt;” para optimizar las tablas; agregue en el apéndice el caso de uso de registros.</w:t>
+              <w:t>&lt;&lt;include&gt;&gt;” para optimizar las tablas; agregue en el apéndice el caso de uso de registros.</w:t>
             </w:r>
           </w:p>
         </w:tc>
@@ -3553,27 +3533,7 @@
                 <w:sz w:val="20"/>
                 <w:szCs w:val="20"/>
               </w:rPr>
-              <w:t>Modifiqué las tablas de uso “inicio de sesión” y “comentarios”, agregando “&lt;&lt;</w:t>
-            </w:r>
-            <w:proofErr w:type="spellStart"/>
-            <w:r>
-              <w:rPr>
-                <w:rFonts w:ascii="Arial" w:hAnsi="Arial" w:cs="Arial"/>
-                <w:bCs/>
-                <w:sz w:val="20"/>
-                <w:szCs w:val="20"/>
-              </w:rPr>
-              <w:t>include</w:t>
-            </w:r>
-            <w:proofErr w:type="spellEnd"/>
-            <w:r>
-              <w:rPr>
-                <w:rFonts w:ascii="Arial" w:hAnsi="Arial" w:cs="Arial"/>
-                <w:bCs/>
-                <w:sz w:val="20"/>
-                <w:szCs w:val="20"/>
-              </w:rPr>
-              <w:t>&gt;&gt;” optimizando las tablas, agregué la interfaz de caso de uso de inicio de sesión y agregué algunas referencias</w:t>
+              <w:t>Modifiqué las tablas de uso “inicio de sesión” y “comentarios”, agregando “&lt;&lt;include&gt;&gt;” optimizando las tablas, agregué la interfaz de caso de uso de inicio de sesión y agregué algunas referencias</w:t>
             </w:r>
           </w:p>
         </w:tc>
@@ -3902,27 +3862,7 @@
                 <w:sz w:val="20"/>
                 <w:szCs w:val="20"/>
               </w:rPr>
-              <w:t>Corregí la tabla de caso de uso de la función “Inicio de sesión” incluyendo “&lt;&lt;</w:t>
-            </w:r>
-            <w:proofErr w:type="spellStart"/>
-            <w:r>
-              <w:rPr>
-                <w:rFonts w:ascii="Arial" w:hAnsi="Arial" w:cs="Arial"/>
-                <w:bCs/>
-                <w:sz w:val="20"/>
-                <w:szCs w:val="20"/>
-              </w:rPr>
-              <w:t>include</w:t>
-            </w:r>
-            <w:proofErr w:type="spellEnd"/>
-            <w:r>
-              <w:rPr>
-                <w:rFonts w:ascii="Arial" w:hAnsi="Arial" w:cs="Arial"/>
-                <w:bCs/>
-                <w:sz w:val="20"/>
-                <w:szCs w:val="20"/>
-              </w:rPr>
-              <w:t>&gt;&gt;”</w:t>
+              <w:t>Corregí la tabla de caso de uso de la función “Inicio de sesión” incluyendo “&lt;&lt;include&gt;&gt;”</w:t>
             </w:r>
           </w:p>
         </w:tc>
@@ -4171,10 +4111,122 @@
           </w:p>
         </w:tc>
       </w:tr>
+      <w:tr>
+        <w:trPr>
+          <w:trHeight w:val="263"/>
+        </w:trPr>
+        <w:tc>
+          <w:tcPr>
+            <w:tcW w:w="1980" w:type="dxa"/>
+          </w:tcPr>
+          <w:p>
+            <w:pPr>
+              <w:rPr>
+                <w:rFonts w:ascii="Arial" w:hAnsi="Arial" w:cs="Arial"/>
+                <w:bCs/>
+                <w:sz w:val="20"/>
+                <w:szCs w:val="20"/>
+              </w:rPr>
+            </w:pPr>
+            <w:r>
+              <w:rPr>
+                <w:rFonts w:ascii="Arial" w:hAnsi="Arial" w:cs="Arial"/>
+                <w:bCs/>
+                <w:sz w:val="20"/>
+                <w:szCs w:val="20"/>
+              </w:rPr>
+              <w:t>Axel Guzman</w:t>
+            </w:r>
+          </w:p>
+        </w:tc>
+        <w:tc>
+          <w:tcPr>
+            <w:tcW w:w="1134" w:type="dxa"/>
+          </w:tcPr>
+          <w:p>
+            <w:pPr>
+              <w:rPr>
+                <w:rFonts w:ascii="Arial" w:hAnsi="Arial" w:cs="Arial"/>
+                <w:bCs/>
+                <w:sz w:val="20"/>
+                <w:szCs w:val="20"/>
+              </w:rPr>
+            </w:pPr>
+            <w:r>
+              <w:rPr>
+                <w:rFonts w:ascii="Arial" w:hAnsi="Arial" w:cs="Arial"/>
+                <w:bCs/>
+                <w:sz w:val="20"/>
+                <w:szCs w:val="20"/>
+              </w:rPr>
+              <w:t>15/12/21</w:t>
+            </w:r>
+          </w:p>
+        </w:tc>
+        <w:tc>
+          <w:tcPr>
+            <w:tcW w:w="5528" w:type="dxa"/>
+          </w:tcPr>
+          <w:p>
+            <w:pPr>
+              <w:rPr>
+                <w:rFonts w:ascii="Arial" w:hAnsi="Arial" w:cs="Arial"/>
+                <w:bCs/>
+                <w:sz w:val="20"/>
+                <w:szCs w:val="20"/>
+              </w:rPr>
+            </w:pPr>
+            <w:r>
+              <w:rPr>
+                <w:rFonts w:ascii="Arial" w:hAnsi="Arial" w:cs="Arial"/>
+                <w:bCs/>
+                <w:sz w:val="20"/>
+                <w:szCs w:val="20"/>
+              </w:rPr>
+              <w:t>Se modifico los flujos alternativos del caso de uso ‘historial de compra’</w:t>
+            </w:r>
+          </w:p>
+        </w:tc>
+        <w:tc>
+          <w:tcPr>
+            <w:tcW w:w="1134" w:type="dxa"/>
+          </w:tcPr>
+          <w:p>
+            <w:pPr>
+              <w:rPr>
+                <w:rFonts w:ascii="Arial" w:hAnsi="Arial" w:cs="Arial"/>
+                <w:bCs/>
+                <w:sz w:val="20"/>
+                <w:szCs w:val="20"/>
+              </w:rPr>
+            </w:pPr>
+            <w:r>
+              <w:rPr>
+                <w:rFonts w:ascii="Arial" w:hAnsi="Arial" w:cs="Arial"/>
+                <w:bCs/>
+                <w:sz w:val="20"/>
+                <w:szCs w:val="20"/>
+              </w:rPr>
+              <w:t>1.16</w:t>
+            </w:r>
+          </w:p>
+        </w:tc>
+      </w:tr>
     </w:tbl>
     <w:p/>
     <w:p>
-      <w:fldSimple w:instr=" TOC \o &quot;3-3&quot; \h \z \u \t &quot;Título 1;1;Título 2;2&quot; "/>
+      <w:r>
+        <w:fldChar w:fldCharType="begin"/>
+      </w:r>
+      <w:r>
+        <w:instrText xml:space="preserve"> TOC \o "3-3" \h \z \u \t "Título 1;1;Título 2;2" </w:instrText>
+      </w:r>
+      <w:r>
+        <w:fldChar w:fldCharType="separate"/>
+      </w:r>
+      <w:r>
+        <w:fldChar w:fldCharType="end"/>
+      </w:r>
     </w:p>
     <w:p>
       <w:pPr>
@@ -5192,25 +5244,7 @@
                 <w:sz w:val="20"/>
                 <w:szCs w:val="20"/>
               </w:rPr>
-              <w:t>Disparador (</w:t>
-            </w:r>
-            <w:proofErr w:type="spellStart"/>
-            <w:r>
-              <w:rPr>
-                <w:rFonts w:ascii="Arial" w:hAnsi="Arial" w:cs="Arial"/>
-                <w:sz w:val="20"/>
-                <w:szCs w:val="20"/>
-              </w:rPr>
-              <w:t>trigger</w:t>
-            </w:r>
-            <w:proofErr w:type="spellEnd"/>
-            <w:r>
-              <w:rPr>
-                <w:rFonts w:ascii="Arial" w:hAnsi="Arial" w:cs="Arial"/>
-                <w:sz w:val="20"/>
-                <w:szCs w:val="20"/>
-              </w:rPr>
-              <w:t>):</w:t>
+              <w:t>Disparador (trigger):</w:t>
             </w:r>
           </w:p>
         </w:tc>
@@ -5772,25 +5806,7 @@
                 <w:sz w:val="20"/>
                 <w:szCs w:val="20"/>
               </w:rPr>
-              <w:t>&lt;&lt;</w:t>
-            </w:r>
-            <w:proofErr w:type="spellStart"/>
-            <w:r>
-              <w:rPr>
-                <w:rFonts w:ascii="Arial" w:hAnsi="Arial" w:cs="Arial"/>
-                <w:sz w:val="20"/>
-                <w:szCs w:val="20"/>
-              </w:rPr>
-              <w:t>include</w:t>
-            </w:r>
-            <w:proofErr w:type="spellEnd"/>
-            <w:r>
-              <w:rPr>
-                <w:rFonts w:ascii="Arial" w:hAnsi="Arial" w:cs="Arial"/>
-                <w:sz w:val="20"/>
-                <w:szCs w:val="20"/>
-              </w:rPr>
-              <w:t xml:space="preserve">&gt;&gt; casos de uso de la función “Registro” </w:t>
+              <w:t xml:space="preserve">&lt;&lt;include&gt;&gt; casos de uso de la función “Registro” </w:t>
             </w:r>
           </w:p>
           <w:p>
@@ -6617,25 +6633,7 @@
                 <w:sz w:val="20"/>
                 <w:szCs w:val="20"/>
               </w:rPr>
-              <w:t>Disparador (</w:t>
-            </w:r>
-            <w:proofErr w:type="spellStart"/>
-            <w:r>
-              <w:rPr>
-                <w:rFonts w:ascii="Arial" w:hAnsi="Arial" w:cs="Arial"/>
-                <w:sz w:val="20"/>
-                <w:szCs w:val="20"/>
-              </w:rPr>
-              <w:t>trigger</w:t>
-            </w:r>
-            <w:proofErr w:type="spellEnd"/>
-            <w:r>
-              <w:rPr>
-                <w:rFonts w:ascii="Arial" w:hAnsi="Arial" w:cs="Arial"/>
-                <w:sz w:val="20"/>
-                <w:szCs w:val="20"/>
-              </w:rPr>
-              <w:t>):</w:t>
+              <w:t>Disparador (trigger):</w:t>
             </w:r>
           </w:p>
         </w:tc>
@@ -7748,25 +7746,7 @@
                 <w:sz w:val="20"/>
                 <w:szCs w:val="20"/>
               </w:rPr>
-              <w:t>Disparador (</w:t>
-            </w:r>
-            <w:proofErr w:type="spellStart"/>
-            <w:r>
-              <w:rPr>
-                <w:rFonts w:ascii="Arial" w:hAnsi="Arial" w:cs="Arial"/>
-                <w:sz w:val="20"/>
-                <w:szCs w:val="20"/>
-              </w:rPr>
-              <w:t>trigger</w:t>
-            </w:r>
-            <w:proofErr w:type="spellEnd"/>
-            <w:r>
-              <w:rPr>
-                <w:rFonts w:ascii="Arial" w:hAnsi="Arial" w:cs="Arial"/>
-                <w:sz w:val="20"/>
-                <w:szCs w:val="20"/>
-              </w:rPr>
-              <w:t>):</w:t>
+              <w:t>Disparador (trigger):</w:t>
             </w:r>
           </w:p>
         </w:tc>
@@ -8275,25 +8255,7 @@
                 <w:sz w:val="20"/>
                 <w:szCs w:val="20"/>
               </w:rPr>
-              <w:t>2.1 Si quiere iniciar sesión, &lt;&lt;</w:t>
-            </w:r>
-            <w:proofErr w:type="spellStart"/>
-            <w:r>
-              <w:rPr>
-                <w:rFonts w:ascii="Arial" w:hAnsi="Arial" w:cs="Arial"/>
-                <w:sz w:val="20"/>
-                <w:szCs w:val="20"/>
-              </w:rPr>
-              <w:t>include</w:t>
-            </w:r>
-            <w:proofErr w:type="spellEnd"/>
-            <w:r>
-              <w:rPr>
-                <w:rFonts w:ascii="Arial" w:hAnsi="Arial" w:cs="Arial"/>
-                <w:sz w:val="20"/>
-                <w:szCs w:val="20"/>
-              </w:rPr>
-              <w:t>&gt;&gt; caso de uso de la función ‘inicio de sesión’. Después deberá pasar al punto 3.</w:t>
+              <w:t>2.1 Si quiere iniciar sesión, &lt;&lt;include&gt;&gt; caso de uso de la función ‘inicio de sesión’. Después deberá pasar al punto 3.</w:t>
             </w:r>
           </w:p>
           <w:p>
@@ -8314,25 +8276,7 @@
                 <w:sz w:val="20"/>
                 <w:szCs w:val="20"/>
               </w:rPr>
-              <w:t>2.2 Si quiere registrarse, &lt;&lt;</w:t>
-            </w:r>
-            <w:proofErr w:type="spellStart"/>
-            <w:r>
-              <w:rPr>
-                <w:rFonts w:ascii="Arial" w:hAnsi="Arial" w:cs="Arial"/>
-                <w:sz w:val="20"/>
-                <w:szCs w:val="20"/>
-              </w:rPr>
-              <w:t>include</w:t>
-            </w:r>
-            <w:proofErr w:type="spellEnd"/>
-            <w:r>
-              <w:rPr>
-                <w:rFonts w:ascii="Arial" w:hAnsi="Arial" w:cs="Arial"/>
-                <w:sz w:val="20"/>
-                <w:szCs w:val="20"/>
-              </w:rPr>
-              <w:t>&gt;&gt; caso de uso de la función ‘registro’. Después deberá pasar al punto 3.</w:t>
+              <w:t>2.2 Si quiere registrarse, &lt;&lt;include&gt;&gt; caso de uso de la función ‘registro’. Después deberá pasar al punto 3.</w:t>
             </w:r>
           </w:p>
         </w:tc>
@@ -8925,25 +8869,7 @@
                 <w:sz w:val="20"/>
                 <w:szCs w:val="20"/>
               </w:rPr>
-              <w:t>Disparador (</w:t>
-            </w:r>
-            <w:proofErr w:type="spellStart"/>
-            <w:r>
-              <w:rPr>
-                <w:rFonts w:ascii="Arial" w:hAnsi="Arial" w:cs="Arial"/>
-                <w:sz w:val="20"/>
-                <w:szCs w:val="20"/>
-              </w:rPr>
-              <w:t>trigger</w:t>
-            </w:r>
-            <w:proofErr w:type="spellEnd"/>
-            <w:r>
-              <w:rPr>
-                <w:rFonts w:ascii="Arial" w:hAnsi="Arial" w:cs="Arial"/>
-                <w:sz w:val="20"/>
-                <w:szCs w:val="20"/>
-              </w:rPr>
-              <w:t>):</w:t>
+              <w:t>Disparador (trigger):</w:t>
             </w:r>
           </w:p>
         </w:tc>
@@ -8973,25 +8899,7 @@
                 <w:sz w:val="20"/>
                 <w:szCs w:val="20"/>
               </w:rPr>
-              <w:t xml:space="preserve">El cliente presiona </w:t>
-            </w:r>
-            <w:proofErr w:type="spellStart"/>
-            <w:r>
-              <w:rPr>
-                <w:rFonts w:ascii="Arial" w:hAnsi="Arial" w:cs="Arial"/>
-                <w:sz w:val="20"/>
-                <w:szCs w:val="20"/>
-              </w:rPr>
-              <w:t>enter</w:t>
-            </w:r>
-            <w:proofErr w:type="spellEnd"/>
-            <w:r>
-              <w:rPr>
-                <w:rFonts w:ascii="Arial" w:hAnsi="Arial" w:cs="Arial"/>
-                <w:sz w:val="20"/>
-                <w:szCs w:val="20"/>
-              </w:rPr>
-              <w:t xml:space="preserve"> del teclado del equipo de cómputo o presiona el botón “buscar”.</w:t>
+              <w:t>El cliente presiona enter del teclado del equipo de cómputo o presiona el botón “buscar”.</w:t>
             </w:r>
           </w:p>
         </w:tc>
@@ -9265,25 +9173,7 @@
                 <w:sz w:val="20"/>
                 <w:szCs w:val="20"/>
               </w:rPr>
-              <w:t>El usuario presiona la tecla ‘</w:t>
-            </w:r>
-            <w:proofErr w:type="spellStart"/>
-            <w:r>
-              <w:rPr>
-                <w:rFonts w:ascii="Arial" w:hAnsi="Arial" w:cs="Arial"/>
-                <w:sz w:val="20"/>
-                <w:szCs w:val="20"/>
-              </w:rPr>
-              <w:t>enter</w:t>
-            </w:r>
-            <w:proofErr w:type="spellEnd"/>
-            <w:r>
-              <w:rPr>
-                <w:rFonts w:ascii="Arial" w:hAnsi="Arial" w:cs="Arial"/>
-                <w:sz w:val="20"/>
-                <w:szCs w:val="20"/>
-              </w:rPr>
-              <w:t>’ del teclado o presiona en el botón de buscar.</w:t>
+              <w:t>El usuario presiona la tecla ‘enter’ del teclado o presiona en el botón de buscar.</w:t>
             </w:r>
           </w:p>
           <w:p>
@@ -9573,8 +9463,6 @@
         </w:tc>
       </w:tr>
     </w:tbl>
-    <w:p/>
-    <w:p/>
     <w:p/>
     <w:p/>
     <w:p>
@@ -9991,25 +9879,7 @@
                 <w:sz w:val="20"/>
                 <w:szCs w:val="20"/>
               </w:rPr>
-              <w:t>Disparador (</w:t>
-            </w:r>
-            <w:proofErr w:type="spellStart"/>
-            <w:r>
-              <w:rPr>
-                <w:rFonts w:ascii="Arial" w:hAnsi="Arial" w:cs="Arial"/>
-                <w:sz w:val="20"/>
-                <w:szCs w:val="20"/>
-              </w:rPr>
-              <w:t>trigger</w:t>
-            </w:r>
-            <w:proofErr w:type="spellEnd"/>
-            <w:r>
-              <w:rPr>
-                <w:rFonts w:ascii="Arial" w:hAnsi="Arial" w:cs="Arial"/>
-                <w:sz w:val="20"/>
-                <w:szCs w:val="20"/>
-              </w:rPr>
-              <w:t>):</w:t>
+              <w:t>Disparador (trigger):</w:t>
             </w:r>
           </w:p>
         </w:tc>
@@ -10110,7 +9980,6 @@
                 <w:sz w:val="20"/>
                 <w:szCs w:val="20"/>
               </w:rPr>
-              <w:lastRenderedPageBreak/>
               <w:t>Postcondiciones:</w:t>
             </w:r>
           </w:p>
@@ -10164,6 +10033,7 @@
                 <w:sz w:val="20"/>
                 <w:szCs w:val="20"/>
               </w:rPr>
+              <w:lastRenderedPageBreak/>
               <w:t>Flujo principal</w:t>
             </w:r>
           </w:p>
@@ -10390,90 +10260,131 @@
               <w:pStyle w:val="Prrafodelista"/>
               <w:numPr>
                 <w:ilvl w:val="1"/>
+                <w:numId w:val="38"/>
+              </w:numPr>
+              <w:spacing w:line="240" w:lineRule="auto"/>
+              <w:jc w:val="both"/>
+              <w:cnfStyle w:val="000000000000" w:firstRow="0" w:lastRow="0" w:firstColumn="0" w:lastColumn="0" w:oddVBand="0" w:evenVBand="0" w:oddHBand="0" w:evenHBand="0" w:firstRowFirstColumn="0" w:firstRowLastColumn="0" w:lastRowFirstColumn="0" w:lastRowLastColumn="0"/>
+              <w:rPr>
+                <w:rFonts w:ascii="Arial" w:hAnsi="Arial" w:cs="Arial"/>
+                <w:sz w:val="20"/>
+                <w:szCs w:val="20"/>
+              </w:rPr>
+            </w:pPr>
+            <w:r>
+              <w:rPr>
+                <w:rFonts w:ascii="Arial" w:hAnsi="Arial" w:cs="Arial"/>
+                <w:sz w:val="20"/>
+                <w:szCs w:val="20"/>
+              </w:rPr>
+              <w:t>Si quiere iniciar sesión, &lt;&lt;include&gt;&gt; caso de uso de la función ‘inicio de sesión’. Después deberá pasar al punto 3.</w:t>
+            </w:r>
+          </w:p>
+          <w:p>
+            <w:pPr>
+              <w:pStyle w:val="Prrafodelista"/>
+              <w:numPr>
+                <w:ilvl w:val="1"/>
+                <w:numId w:val="39"/>
+              </w:numPr>
+              <w:spacing w:line="240" w:lineRule="auto"/>
+              <w:jc w:val="both"/>
+              <w:cnfStyle w:val="000000000000" w:firstRow="0" w:lastRow="0" w:firstColumn="0" w:lastColumn="0" w:oddVBand="0" w:evenVBand="0" w:oddHBand="0" w:evenHBand="0" w:firstRowFirstColumn="0" w:firstRowLastColumn="0" w:lastRowFirstColumn="0" w:lastRowLastColumn="0"/>
+              <w:rPr>
+                <w:rFonts w:ascii="Arial" w:hAnsi="Arial" w:cs="Arial"/>
+                <w:sz w:val="20"/>
+                <w:szCs w:val="20"/>
+              </w:rPr>
+            </w:pPr>
+            <w:r>
+              <w:rPr>
+                <w:rFonts w:ascii="Arial" w:hAnsi="Arial" w:cs="Arial"/>
+                <w:sz w:val="20"/>
+                <w:szCs w:val="20"/>
+              </w:rPr>
+              <w:t>Si quiere registrarse, &lt;&lt;include&gt;&gt; caso de uso de la función ‘registro’. Después deberá pasar al punto 3.</w:t>
+            </w:r>
+          </w:p>
+          <w:p>
+            <w:pPr>
+              <w:jc w:val="both"/>
+              <w:cnfStyle w:val="000000000000" w:firstRow="0" w:lastRow="0" w:firstColumn="0" w:lastColumn="0" w:oddVBand="0" w:evenVBand="0" w:oddHBand="0" w:evenHBand="0" w:firstRowFirstColumn="0" w:firstRowLastColumn="0" w:lastRowFirstColumn="0" w:lastRowLastColumn="0"/>
+              <w:rPr>
+                <w:rFonts w:ascii="Arial" w:hAnsi="Arial" w:cs="Arial"/>
+                <w:sz w:val="20"/>
+                <w:szCs w:val="20"/>
+              </w:rPr>
+            </w:pPr>
+          </w:p>
+          <w:p>
+            <w:pPr>
+              <w:jc w:val="both"/>
+              <w:cnfStyle w:val="000000000000" w:firstRow="0" w:lastRow="0" w:firstColumn="0" w:lastColumn="0" w:oddVBand="0" w:evenVBand="0" w:oddHBand="0" w:evenHBand="0" w:firstRowFirstColumn="0" w:firstRowLastColumn="0" w:lastRowFirstColumn="0" w:lastRowLastColumn="0"/>
+              <w:rPr>
+                <w:rFonts w:ascii="Arial" w:hAnsi="Arial" w:cs="Arial"/>
+                <w:sz w:val="20"/>
+                <w:szCs w:val="20"/>
+              </w:rPr>
+            </w:pPr>
+            <w:r>
+              <w:rPr>
+                <w:rFonts w:ascii="Arial" w:hAnsi="Arial" w:cs="Arial"/>
+                <w:sz w:val="20"/>
+                <w:szCs w:val="20"/>
+              </w:rPr>
+              <w:t>Para el punto 5:</w:t>
+            </w:r>
+          </w:p>
+          <w:p>
+            <w:pPr>
+              <w:pStyle w:val="Prrafodelista"/>
+              <w:numPr>
+                <w:ilvl w:val="0"/>
                 <w:numId w:val="35"/>
               </w:numPr>
               <w:jc w:val="both"/>
               <w:cnfStyle w:val="000000000000" w:firstRow="0" w:lastRow="0" w:firstColumn="0" w:lastColumn="0" w:oddVBand="0" w:evenVBand="0" w:oddHBand="0" w:evenHBand="0" w:firstRowFirstColumn="0" w:firstRowLastColumn="0" w:lastRowFirstColumn="0" w:lastRowLastColumn="0"/>
               <w:rPr>
                 <w:rFonts w:ascii="Arial" w:hAnsi="Arial" w:cs="Arial"/>
-                <w:sz w:val="20"/>
-                <w:szCs w:val="20"/>
-              </w:rPr>
-            </w:pPr>
-            <w:r>
-              <w:rPr>
-                <w:rFonts w:ascii="Arial" w:hAnsi="Arial" w:cs="Arial"/>
-                <w:sz w:val="20"/>
-                <w:szCs w:val="20"/>
-              </w:rPr>
-              <w:t>Si quiere</w:t>
-            </w:r>
-            <w:r>
-              <w:rPr>
-                <w:rFonts w:ascii="Arial" w:hAnsi="Arial" w:cs="Arial"/>
-                <w:sz w:val="20"/>
-                <w:szCs w:val="20"/>
-              </w:rPr>
-              <w:t xml:space="preserve"> iniciar sesión</w:t>
-            </w:r>
-            <w:r>
-              <w:rPr>
-                <w:rFonts w:ascii="Arial" w:hAnsi="Arial" w:cs="Arial"/>
-                <w:sz w:val="20"/>
-                <w:szCs w:val="20"/>
-              </w:rPr>
-              <w:t>,</w:t>
-            </w:r>
-            <w:r>
-              <w:rPr>
-                <w:rFonts w:ascii="Arial" w:hAnsi="Arial" w:cs="Arial"/>
-                <w:sz w:val="20"/>
-                <w:szCs w:val="20"/>
-              </w:rPr>
-              <w:t xml:space="preserve"> &lt;&lt;</w:t>
-            </w:r>
-            <w:proofErr w:type="spellStart"/>
-            <w:r>
-              <w:rPr>
-                <w:rFonts w:ascii="Arial" w:hAnsi="Arial" w:cs="Arial"/>
-                <w:sz w:val="20"/>
-                <w:szCs w:val="20"/>
-              </w:rPr>
-              <w:t>include</w:t>
-            </w:r>
-            <w:proofErr w:type="spellEnd"/>
-            <w:r>
-              <w:rPr>
-                <w:rFonts w:ascii="Arial" w:hAnsi="Arial" w:cs="Arial"/>
-                <w:sz w:val="20"/>
-                <w:szCs w:val="20"/>
-              </w:rPr>
-              <w:t xml:space="preserve">&gt;&gt; caso de uso de la función </w:t>
-            </w:r>
-            <w:r>
-              <w:rPr>
-                <w:rFonts w:ascii="Arial" w:hAnsi="Arial" w:cs="Arial"/>
-                <w:sz w:val="20"/>
-                <w:szCs w:val="20"/>
-              </w:rPr>
-              <w:t>‘</w:t>
-            </w:r>
-            <w:r>
-              <w:rPr>
-                <w:rFonts w:ascii="Arial" w:hAnsi="Arial" w:cs="Arial"/>
-                <w:sz w:val="20"/>
-                <w:szCs w:val="20"/>
-              </w:rPr>
-              <w:t>inicio de sesión</w:t>
-            </w:r>
-            <w:r>
-              <w:rPr>
-                <w:rFonts w:ascii="Arial" w:hAnsi="Arial" w:cs="Arial"/>
-                <w:sz w:val="20"/>
-                <w:szCs w:val="20"/>
-              </w:rPr>
-              <w:t>’. Después deberá pasar al punto 3.</w:t>
-            </w:r>
+                <w:vanish/>
+                <w:sz w:val="20"/>
+                <w:szCs w:val="20"/>
+              </w:rPr>
+            </w:pPr>
+          </w:p>
+          <w:p>
+            <w:pPr>
+              <w:pStyle w:val="Prrafodelista"/>
+              <w:numPr>
+                <w:ilvl w:val="0"/>
+                <w:numId w:val="35"/>
+              </w:numPr>
+              <w:jc w:val="both"/>
+              <w:cnfStyle w:val="000000000000" w:firstRow="0" w:lastRow="0" w:firstColumn="0" w:lastColumn="0" w:oddVBand="0" w:evenVBand="0" w:oddHBand="0" w:evenHBand="0" w:firstRowFirstColumn="0" w:firstRowLastColumn="0" w:lastRowFirstColumn="0" w:lastRowLastColumn="0"/>
+              <w:rPr>
+                <w:rFonts w:ascii="Arial" w:hAnsi="Arial" w:cs="Arial"/>
+                <w:vanish/>
+                <w:sz w:val="20"/>
+                <w:szCs w:val="20"/>
+              </w:rPr>
+            </w:pPr>
+          </w:p>
+          <w:p>
+            <w:pPr>
+              <w:pStyle w:val="Prrafodelista"/>
+              <w:numPr>
+                <w:ilvl w:val="0"/>
+                <w:numId w:val="35"/>
+              </w:numPr>
+              <w:jc w:val="both"/>
+              <w:cnfStyle w:val="000000000000" w:firstRow="0" w:lastRow="0" w:firstColumn="0" w:lastColumn="0" w:oddVBand="0" w:evenVBand="0" w:oddHBand="0" w:evenHBand="0" w:firstRowFirstColumn="0" w:firstRowLastColumn="0" w:lastRowFirstColumn="0" w:lastRowLastColumn="0"/>
+              <w:rPr>
+                <w:rFonts w:ascii="Arial" w:hAnsi="Arial" w:cs="Arial"/>
+                <w:vanish/>
+                <w:sz w:val="20"/>
+                <w:szCs w:val="20"/>
+              </w:rPr>
+            </w:pPr>
           </w:p>
           <w:p>
             <w:pPr>
@@ -10497,130 +10408,6 @@
                 <w:sz w:val="20"/>
                 <w:szCs w:val="20"/>
               </w:rPr>
-              <w:t>Si quiere registrarse, &lt;&lt;</w:t>
-            </w:r>
-            <w:proofErr w:type="spellStart"/>
-            <w:r>
-              <w:rPr>
-                <w:rFonts w:ascii="Arial" w:hAnsi="Arial" w:cs="Arial"/>
-                <w:sz w:val="20"/>
-                <w:szCs w:val="20"/>
-              </w:rPr>
-              <w:t>include</w:t>
-            </w:r>
-            <w:proofErr w:type="spellEnd"/>
-            <w:r>
-              <w:rPr>
-                <w:rFonts w:ascii="Arial" w:hAnsi="Arial" w:cs="Arial"/>
-                <w:sz w:val="20"/>
-                <w:szCs w:val="20"/>
-              </w:rPr>
-              <w:t>&gt;&gt; caso de uso de la función ‘registro’. Después deberá pasar al punto 3.</w:t>
-            </w:r>
-          </w:p>
-          <w:p>
-            <w:pPr>
-              <w:jc w:val="both"/>
-              <w:cnfStyle w:val="000000000000" w:firstRow="0" w:lastRow="0" w:firstColumn="0" w:lastColumn="0" w:oddVBand="0" w:evenVBand="0" w:oddHBand="0" w:evenHBand="0" w:firstRowFirstColumn="0" w:firstRowLastColumn="0" w:lastRowFirstColumn="0" w:lastRowLastColumn="0"/>
-              <w:rPr>
-                <w:rFonts w:ascii="Arial" w:hAnsi="Arial" w:cs="Arial"/>
-                <w:sz w:val="20"/>
-                <w:szCs w:val="20"/>
-              </w:rPr>
-            </w:pPr>
-          </w:p>
-          <w:p>
-            <w:pPr>
-              <w:jc w:val="both"/>
-              <w:cnfStyle w:val="000000000000" w:firstRow="0" w:lastRow="0" w:firstColumn="0" w:lastColumn="0" w:oddVBand="0" w:evenVBand="0" w:oddHBand="0" w:evenHBand="0" w:firstRowFirstColumn="0" w:firstRowLastColumn="0" w:lastRowFirstColumn="0" w:lastRowLastColumn="0"/>
-              <w:rPr>
-                <w:rFonts w:ascii="Arial" w:hAnsi="Arial" w:cs="Arial"/>
-                <w:sz w:val="20"/>
-                <w:szCs w:val="20"/>
-              </w:rPr>
-            </w:pPr>
-            <w:r>
-              <w:rPr>
-                <w:rFonts w:ascii="Arial" w:hAnsi="Arial" w:cs="Arial"/>
-                <w:sz w:val="20"/>
-                <w:szCs w:val="20"/>
-              </w:rPr>
-              <w:t>Para el punto 5:</w:t>
-            </w:r>
-          </w:p>
-          <w:p>
-            <w:pPr>
-              <w:pStyle w:val="Prrafodelista"/>
-              <w:numPr>
-                <w:ilvl w:val="0"/>
-                <w:numId w:val="35"/>
-              </w:numPr>
-              <w:jc w:val="both"/>
-              <w:cnfStyle w:val="000000000000" w:firstRow="0" w:lastRow="0" w:firstColumn="0" w:lastColumn="0" w:oddVBand="0" w:evenVBand="0" w:oddHBand="0" w:evenHBand="0" w:firstRowFirstColumn="0" w:firstRowLastColumn="0" w:lastRowFirstColumn="0" w:lastRowLastColumn="0"/>
-              <w:rPr>
-                <w:rFonts w:ascii="Arial" w:hAnsi="Arial" w:cs="Arial"/>
-                <w:vanish/>
-                <w:sz w:val="20"/>
-                <w:szCs w:val="20"/>
-              </w:rPr>
-            </w:pPr>
-          </w:p>
-          <w:p>
-            <w:pPr>
-              <w:pStyle w:val="Prrafodelista"/>
-              <w:numPr>
-                <w:ilvl w:val="0"/>
-                <w:numId w:val="35"/>
-              </w:numPr>
-              <w:jc w:val="both"/>
-              <w:cnfStyle w:val="000000000000" w:firstRow="0" w:lastRow="0" w:firstColumn="0" w:lastColumn="0" w:oddVBand="0" w:evenVBand="0" w:oddHBand="0" w:evenHBand="0" w:firstRowFirstColumn="0" w:firstRowLastColumn="0" w:lastRowFirstColumn="0" w:lastRowLastColumn="0"/>
-              <w:rPr>
-                <w:rFonts w:ascii="Arial" w:hAnsi="Arial" w:cs="Arial"/>
-                <w:vanish/>
-                <w:sz w:val="20"/>
-                <w:szCs w:val="20"/>
-              </w:rPr>
-            </w:pPr>
-          </w:p>
-          <w:p>
-            <w:pPr>
-              <w:pStyle w:val="Prrafodelista"/>
-              <w:numPr>
-                <w:ilvl w:val="0"/>
-                <w:numId w:val="35"/>
-              </w:numPr>
-              <w:jc w:val="both"/>
-              <w:cnfStyle w:val="000000000000" w:firstRow="0" w:lastRow="0" w:firstColumn="0" w:lastColumn="0" w:oddVBand="0" w:evenVBand="0" w:oddHBand="0" w:evenHBand="0" w:firstRowFirstColumn="0" w:firstRowLastColumn="0" w:lastRowFirstColumn="0" w:lastRowLastColumn="0"/>
-              <w:rPr>
-                <w:rFonts w:ascii="Arial" w:hAnsi="Arial" w:cs="Arial"/>
-                <w:vanish/>
-                <w:sz w:val="20"/>
-                <w:szCs w:val="20"/>
-              </w:rPr>
-            </w:pPr>
-          </w:p>
-          <w:p>
-            <w:pPr>
-              <w:pStyle w:val="Prrafodelista"/>
-              <w:numPr>
-                <w:ilvl w:val="1"/>
-                <w:numId w:val="35"/>
-              </w:numPr>
-              <w:spacing w:line="240" w:lineRule="auto"/>
-              <w:jc w:val="both"/>
-              <w:cnfStyle w:val="000000000000" w:firstRow="0" w:lastRow="0" w:firstColumn="0" w:lastColumn="0" w:oddVBand="0" w:evenVBand="0" w:oddHBand="0" w:evenHBand="0" w:firstRowFirstColumn="0" w:firstRowLastColumn="0" w:lastRowFirstColumn="0" w:lastRowLastColumn="0"/>
-              <w:rPr>
-                <w:rFonts w:ascii="Arial" w:hAnsi="Arial" w:cs="Arial"/>
-                <w:sz w:val="20"/>
-                <w:szCs w:val="20"/>
-              </w:rPr>
-            </w:pPr>
-            <w:r>
-              <w:rPr>
-                <w:rFonts w:ascii="Arial" w:hAnsi="Arial" w:cs="Arial"/>
-                <w:sz w:val="20"/>
-                <w:szCs w:val="20"/>
-              </w:rPr>
               <w:t>Si la cuenta no ha hecho ninguna compra, el sistema le mostrará que no hay compras realizadas y le aparecerá un mensaje con la leyenda “ir a comprar”.</w:t>
             </w:r>
           </w:p>
@@ -10738,16 +10525,6 @@
         </w:tc>
       </w:tr>
     </w:tbl>
-    <w:p/>
-    <w:p/>
-    <w:p/>
-    <w:p/>
-    <w:p/>
-    <w:p/>
-    <w:p/>
-    <w:p/>
-    <w:p/>
-    <w:p/>
     <w:p/>
     <w:p/>
     <w:p>
@@ -11022,7 +10799,6 @@
                 <w:sz w:val="20"/>
                 <w:szCs w:val="20"/>
               </w:rPr>
-              <w:lastRenderedPageBreak/>
               <w:t>Actores secundarios</w:t>
             </w:r>
           </w:p>
@@ -11116,25 +10892,7 @@
                 <w:sz w:val="20"/>
                 <w:szCs w:val="20"/>
               </w:rPr>
-              <w:t>Disparador (</w:t>
-            </w:r>
-            <w:proofErr w:type="spellStart"/>
-            <w:r>
-              <w:rPr>
-                <w:rFonts w:ascii="Arial" w:hAnsi="Arial" w:cs="Arial"/>
-                <w:sz w:val="20"/>
-                <w:szCs w:val="20"/>
-              </w:rPr>
-              <w:t>trigger</w:t>
-            </w:r>
-            <w:proofErr w:type="spellEnd"/>
-            <w:r>
-              <w:rPr>
-                <w:rFonts w:ascii="Arial" w:hAnsi="Arial" w:cs="Arial"/>
-                <w:sz w:val="20"/>
-                <w:szCs w:val="20"/>
-              </w:rPr>
-              <w:t>):</w:t>
+              <w:t>Disparador (trigger):</w:t>
             </w:r>
           </w:p>
         </w:tc>
@@ -11367,21 +11125,7 @@
               <w:rPr>
                 <w:rFonts w:ascii="Arial" w:hAnsi="Arial" w:cs="Arial"/>
               </w:rPr>
-              <w:t xml:space="preserve"> &lt;&lt;</w:t>
-            </w:r>
-            <w:proofErr w:type="spellStart"/>
-            <w:r>
-              <w:rPr>
-                <w:rFonts w:ascii="Arial" w:hAnsi="Arial" w:cs="Arial"/>
-              </w:rPr>
-              <w:t>include</w:t>
-            </w:r>
-            <w:proofErr w:type="spellEnd"/>
-            <w:r>
-              <w:rPr>
-                <w:rFonts w:ascii="Arial" w:hAnsi="Arial" w:cs="Arial"/>
-              </w:rPr>
-              <w:t>&gt;&gt; caso de uso de la función “inicio de sesión”</w:t>
+              <w:t xml:space="preserve"> &lt;&lt;include&gt;&gt; caso de uso de la función “inicio de sesión”</w:t>
             </w:r>
           </w:p>
           <w:p>
@@ -11421,6 +11165,7 @@
               <w:rPr>
                 <w:rFonts w:ascii="Arial" w:hAnsi="Arial" w:cs="Arial"/>
               </w:rPr>
+              <w:lastRenderedPageBreak/>
               <w:t>Una vez comentado el producto, aparecerá el comentario realizado.</w:t>
             </w:r>
           </w:p>
@@ -11447,6 +11192,7 @@
                 <w:sz w:val="20"/>
                 <w:szCs w:val="20"/>
               </w:rPr>
+              <w:lastRenderedPageBreak/>
               <w:t>Flujos alternativos</w:t>
             </w:r>
           </w:p>
@@ -11527,21 +11273,7 @@
               <w:rPr>
                 <w:rFonts w:ascii="Arial" w:hAnsi="Arial" w:cs="Arial"/>
               </w:rPr>
-              <w:t>&lt;&lt;</w:t>
-            </w:r>
-            <w:proofErr w:type="spellStart"/>
-            <w:r>
-              <w:rPr>
-                <w:rFonts w:ascii="Arial" w:hAnsi="Arial" w:cs="Arial"/>
-              </w:rPr>
-              <w:t>include</w:t>
-            </w:r>
-            <w:proofErr w:type="spellEnd"/>
-            <w:r>
-              <w:rPr>
-                <w:rFonts w:ascii="Arial" w:hAnsi="Arial" w:cs="Arial"/>
-              </w:rPr>
-              <w:t>&gt;&gt; caso de uso de la función “inicio de sesión”</w:t>
+              <w:t>&lt;&lt;include&gt;&gt; caso de uso de la función “inicio de sesión”</w:t>
             </w:r>
           </w:p>
           <w:p>
@@ -11747,14 +11479,7 @@
         <w:rPr>
           <w:rFonts w:ascii="Arial" w:hAnsi="Arial" w:cs="Arial"/>
         </w:rPr>
-        <w:t xml:space="preserve">Una de las funciones más importantes de todo el sistema, ya que es la función principal ya que el usuario o cliente que haya iniciado sesión en el sistema podrá hacer la compra de los productos que él desee, contando con una plataforma de pago externo de alto prestigio para guardar la seguridad de la información bancaria del cliente. Este proceso se lleva a cabo agregando productos al carrito de compras, presionando en el botón de comprar y le muestre una página indicando los datos necesarios para la entrega del </w:t>
-      </w:r>
-      <w:r>
-        <w:rPr>
-          <w:rFonts w:ascii="Arial" w:hAnsi="Arial" w:cs="Arial"/>
-        </w:rPr>
-        <w:lastRenderedPageBreak/>
-        <w:t xml:space="preserve">producto, y después solicitar el método de pago, ya sea por deposito, transferencia o pago en línea utilizando “PayPal”. </w:t>
+        <w:t xml:space="preserve">Una de las funciones más importantes de todo el sistema, ya que es la función principal ya que el usuario o cliente que haya iniciado sesión en el sistema podrá hacer la compra de los productos que él desee, contando con una plataforma de pago externo de alto prestigio para guardar la seguridad de la información bancaria del cliente. Este proceso se lleva a cabo agregando productos al carrito de compras, presionando en el botón de comprar y le muestre una página indicando los datos necesarios para la entrega del producto, y después solicitar el método de pago, ya sea por deposito, transferencia o pago en línea utilizando “PayPal”. </w:t>
       </w:r>
     </w:p>
     <w:p>
@@ -12205,25 +11930,7 @@
                 <w:sz w:val="20"/>
                 <w:szCs w:val="20"/>
               </w:rPr>
-              <w:t>Disparador (</w:t>
-            </w:r>
-            <w:proofErr w:type="spellStart"/>
-            <w:r>
-              <w:rPr>
-                <w:rFonts w:ascii="Arial" w:hAnsi="Arial" w:cs="Arial"/>
-                <w:sz w:val="20"/>
-                <w:szCs w:val="20"/>
-              </w:rPr>
-              <w:t>trigger</w:t>
-            </w:r>
-            <w:proofErr w:type="spellEnd"/>
-            <w:r>
-              <w:rPr>
-                <w:rFonts w:ascii="Arial" w:hAnsi="Arial" w:cs="Arial"/>
-                <w:sz w:val="20"/>
-                <w:szCs w:val="20"/>
-              </w:rPr>
-              <w:t>):</w:t>
+              <w:t>Disparador (trigger):</w:t>
             </w:r>
           </w:p>
         </w:tc>
@@ -12289,25 +11996,8 @@
                 <w:sz w:val="20"/>
                 <w:szCs w:val="20"/>
               </w:rPr>
-              <w:t xml:space="preserve">Además, después se le solicitará la información de entrega y el método de pago, el cliente deberá seleccionarlo con un método de </w:t>
-            </w:r>
-            <w:proofErr w:type="spellStart"/>
-            <w:r>
-              <w:rPr>
-                <w:rFonts w:ascii="Arial" w:hAnsi="Arial" w:cs="Arial"/>
-                <w:sz w:val="20"/>
-                <w:szCs w:val="20"/>
-              </w:rPr>
-              <w:t>RadioBox</w:t>
-            </w:r>
-            <w:proofErr w:type="spellEnd"/>
-            <w:r>
-              <w:rPr>
-                <w:rFonts w:ascii="Arial" w:hAnsi="Arial" w:cs="Arial"/>
-                <w:sz w:val="20"/>
-                <w:szCs w:val="20"/>
-              </w:rPr>
-              <w:t xml:space="preserve"> y presionar en “siguiente”.</w:t>
+              <w:lastRenderedPageBreak/>
+              <w:t>Además, después se le solicitará la información de entrega y el método de pago, el cliente deberá seleccionarlo con un método de RadioBox y presionar en “siguiente”.</w:t>
             </w:r>
           </w:p>
           <w:p>
@@ -12379,6 +12069,7 @@
                 <w:sz w:val="20"/>
                 <w:szCs w:val="20"/>
               </w:rPr>
+              <w:lastRenderedPageBreak/>
               <w:t>Precondiciones</w:t>
             </w:r>
           </w:p>
@@ -12472,25 +12163,7 @@
                 <w:sz w:val="20"/>
                 <w:szCs w:val="20"/>
               </w:rPr>
-              <w:t xml:space="preserve">El sistema le enviará un correo con notificando que el producto </w:t>
-            </w:r>
-            <w:proofErr w:type="spellStart"/>
-            <w:r>
-              <w:rPr>
-                <w:rFonts w:ascii="Arial" w:hAnsi="Arial" w:cs="Arial"/>
-                <w:sz w:val="20"/>
-                <w:szCs w:val="20"/>
-              </w:rPr>
-              <w:t>a</w:t>
-            </w:r>
-            <w:proofErr w:type="spellEnd"/>
-            <w:r>
-              <w:rPr>
-                <w:rFonts w:ascii="Arial" w:hAnsi="Arial" w:cs="Arial"/>
-                <w:sz w:val="20"/>
-                <w:szCs w:val="20"/>
-              </w:rPr>
-              <w:t xml:space="preserve"> sido entregado. Y si el cliente lo desea, podrá agregar un comentario al producto que recibió.</w:t>
+              <w:t>El sistema le enviará un correo con notificando que el producto a sido entregado. Y si el cliente lo desea, podrá agregar un comentario al producto que recibió.</w:t>
             </w:r>
           </w:p>
         </w:tc>
@@ -13422,6 +13095,7 @@
                 <w:sz w:val="20"/>
                 <w:szCs w:val="20"/>
               </w:rPr>
+              <w:lastRenderedPageBreak/>
               <w:t>Para el paso 11, en caso de que el receptor no se encuentre.</w:t>
             </w:r>
           </w:p>
@@ -13636,15 +13310,6 @@
         </w:tc>
       </w:tr>
     </w:tbl>
-    <w:p/>
-    <w:p/>
-    <w:p/>
-    <w:p/>
-    <w:p/>
-    <w:p/>
-    <w:p/>
-    <w:p/>
-    <w:p/>
     <w:p/>
     <w:p>
       <w:pPr>
@@ -13957,7 +13622,6 @@
                 <w:sz w:val="20"/>
                 <w:szCs w:val="20"/>
               </w:rPr>
-              <w:lastRenderedPageBreak/>
               <w:t>Actores secundarios</w:t>
             </w:r>
           </w:p>
@@ -14085,25 +13749,7 @@
                 <w:sz w:val="20"/>
                 <w:szCs w:val="20"/>
               </w:rPr>
-              <w:t>Disparador (</w:t>
-            </w:r>
-            <w:proofErr w:type="spellStart"/>
-            <w:r>
-              <w:rPr>
-                <w:rFonts w:ascii="Arial" w:hAnsi="Arial" w:cs="Arial"/>
-                <w:sz w:val="20"/>
-                <w:szCs w:val="20"/>
-              </w:rPr>
-              <w:t>trigger</w:t>
-            </w:r>
-            <w:proofErr w:type="spellEnd"/>
-            <w:r>
-              <w:rPr>
-                <w:rFonts w:ascii="Arial" w:hAnsi="Arial" w:cs="Arial"/>
-                <w:sz w:val="20"/>
-                <w:szCs w:val="20"/>
-              </w:rPr>
-              <w:t>):</w:t>
+              <w:t>Disparador (trigger):</w:t>
             </w:r>
           </w:p>
         </w:tc>
@@ -14399,27 +14045,7 @@
                 <w:sz w:val="20"/>
                 <w:szCs w:val="20"/>
               </w:rPr>
-              <w:t>&lt;&lt;</w:t>
-            </w:r>
-            <w:proofErr w:type="spellStart"/>
-            <w:r>
-              <w:rPr>
-                <w:rFonts w:ascii="Arial" w:hAnsi="Arial" w:cs="Arial"/>
-                <w:bCs/>
-                <w:sz w:val="20"/>
-                <w:szCs w:val="20"/>
-              </w:rPr>
-              <w:t>include</w:t>
-            </w:r>
-            <w:proofErr w:type="spellEnd"/>
-            <w:r>
-              <w:rPr>
-                <w:rFonts w:ascii="Arial" w:hAnsi="Arial" w:cs="Arial"/>
-                <w:bCs/>
-                <w:sz w:val="20"/>
-                <w:szCs w:val="20"/>
-              </w:rPr>
-              <w:t xml:space="preserve">&gt;&gt; </w:t>
+              <w:t xml:space="preserve">&lt;&lt;include&gt;&gt; </w:t>
             </w:r>
             <w:r>
               <w:rPr>
@@ -14452,27 +14078,7 @@
                 <w:sz w:val="20"/>
                 <w:szCs w:val="20"/>
               </w:rPr>
-              <w:t xml:space="preserve">El actor da </w:t>
-            </w:r>
-            <w:proofErr w:type="spellStart"/>
-            <w:proofErr w:type="gramStart"/>
-            <w:r>
-              <w:rPr>
-                <w:rFonts w:ascii="Arial" w:hAnsi="Arial" w:cs="Arial"/>
-                <w:sz w:val="20"/>
-                <w:szCs w:val="20"/>
-              </w:rPr>
-              <w:t>click</w:t>
-            </w:r>
-            <w:proofErr w:type="spellEnd"/>
-            <w:proofErr w:type="gramEnd"/>
-            <w:r>
-              <w:rPr>
-                <w:rFonts w:ascii="Arial" w:hAnsi="Arial" w:cs="Arial"/>
-                <w:sz w:val="20"/>
-                <w:szCs w:val="20"/>
-              </w:rPr>
-              <w:t xml:space="preserve"> al producto buscado que desea ver.</w:t>
+              <w:t>El actor da click al producto buscado que desea ver.</w:t>
             </w:r>
           </w:p>
           <w:p>
@@ -14741,9 +14347,144 @@
                 <w:sz w:val="20"/>
                 <w:szCs w:val="20"/>
               </w:rPr>
-              <w:t>&lt;&lt;</w:t>
-            </w:r>
-            <w:proofErr w:type="spellStart"/>
+              <w:t xml:space="preserve">&lt;&lt;include&gt;&gt; </w:t>
+            </w:r>
+            <w:r>
+              <w:rPr>
+                <w:rFonts w:ascii="Arial" w:hAnsi="Arial" w:cs="Arial"/>
+                <w:sz w:val="20"/>
+                <w:szCs w:val="20"/>
+              </w:rPr>
+              <w:t>Casos de uso de la función ‘Inicio de sesión’</w:t>
+            </w:r>
+          </w:p>
+          <w:p>
+            <w:pPr>
+              <w:cnfStyle w:val="000000100000" w:firstRow="0" w:lastRow="0" w:firstColumn="0" w:lastColumn="0" w:oddVBand="0" w:evenVBand="0" w:oddHBand="1" w:evenHBand="0" w:firstRowFirstColumn="0" w:firstRowLastColumn="0" w:lastRowFirstColumn="0" w:lastRowLastColumn="0"/>
+              <w:rPr>
+                <w:rFonts w:ascii="Arial" w:hAnsi="Arial" w:cs="Arial"/>
+                <w:sz w:val="20"/>
+                <w:szCs w:val="20"/>
+              </w:rPr>
+            </w:pPr>
+            <w:r>
+              <w:rPr>
+                <w:rFonts w:ascii="Arial" w:hAnsi="Arial" w:cs="Arial"/>
+                <w:sz w:val="20"/>
+                <w:szCs w:val="20"/>
+              </w:rPr>
+              <w:t xml:space="preserve">       </w:t>
+            </w:r>
+            <w:r>
+              <w:rPr>
+                <w:rFonts w:ascii="Arial" w:hAnsi="Arial" w:cs="Arial"/>
+                <w:sz w:val="20"/>
+                <w:szCs w:val="20"/>
+              </w:rPr>
+              <w:t>5</w:t>
+            </w:r>
+            <w:r>
+              <w:rPr>
+                <w:rFonts w:ascii="Arial" w:hAnsi="Arial" w:cs="Arial"/>
+                <w:sz w:val="20"/>
+                <w:szCs w:val="20"/>
+              </w:rPr>
+              <w:t>.</w:t>
+            </w:r>
+            <w:r>
+              <w:rPr>
+                <w:rFonts w:ascii="Arial" w:hAnsi="Arial" w:cs="Arial"/>
+                <w:sz w:val="20"/>
+                <w:szCs w:val="20"/>
+              </w:rPr>
+              <w:t>2</w:t>
+            </w:r>
+            <w:r>
+              <w:rPr>
+                <w:rFonts w:ascii="Arial" w:hAnsi="Arial" w:cs="Arial"/>
+                <w:sz w:val="20"/>
+                <w:szCs w:val="20"/>
+              </w:rPr>
+              <w:t xml:space="preserve"> Regresa a </w:t>
+            </w:r>
+            <w:r>
+              <w:rPr>
+                <w:rFonts w:ascii="Arial" w:hAnsi="Arial" w:cs="Arial"/>
+                <w:sz w:val="20"/>
+                <w:szCs w:val="20"/>
+              </w:rPr>
+              <w:t>5</w:t>
+            </w:r>
+          </w:p>
+          <w:p>
+            <w:pPr>
+              <w:cnfStyle w:val="000000100000" w:firstRow="0" w:lastRow="0" w:firstColumn="0" w:lastColumn="0" w:oddVBand="0" w:evenVBand="0" w:oddHBand="1" w:evenHBand="0" w:firstRowFirstColumn="0" w:firstRowLastColumn="0" w:lastRowFirstColumn="0" w:lastRowLastColumn="0"/>
+              <w:rPr>
+                <w:rFonts w:ascii="Arial" w:hAnsi="Arial" w:cs="Arial"/>
+                <w:sz w:val="20"/>
+                <w:szCs w:val="20"/>
+              </w:rPr>
+            </w:pPr>
+          </w:p>
+          <w:p>
+            <w:pPr>
+              <w:cnfStyle w:val="000000100000" w:firstRow="0" w:lastRow="0" w:firstColumn="0" w:lastColumn="0" w:oddVBand="0" w:evenVBand="0" w:oddHBand="1" w:evenHBand="0" w:firstRowFirstColumn="0" w:firstRowLastColumn="0" w:lastRowFirstColumn="0" w:lastRowLastColumn="0"/>
+              <w:rPr>
+                <w:rFonts w:ascii="Arial" w:hAnsi="Arial" w:cs="Arial"/>
+                <w:sz w:val="20"/>
+                <w:szCs w:val="20"/>
+              </w:rPr>
+            </w:pPr>
+            <w:r>
+              <w:rPr>
+                <w:rFonts w:ascii="Arial" w:hAnsi="Arial" w:cs="Arial"/>
+                <w:sz w:val="20"/>
+                <w:szCs w:val="20"/>
+              </w:rPr>
+              <w:t xml:space="preserve">En </w:t>
+            </w:r>
+            <w:r>
+              <w:rPr>
+                <w:rFonts w:ascii="Arial" w:hAnsi="Arial" w:cs="Arial"/>
+                <w:sz w:val="20"/>
+                <w:szCs w:val="20"/>
+              </w:rPr>
+              <w:t>5</w:t>
+            </w:r>
+            <w:r>
+              <w:rPr>
+                <w:rFonts w:ascii="Arial" w:hAnsi="Arial" w:cs="Arial"/>
+                <w:sz w:val="20"/>
+                <w:szCs w:val="20"/>
+              </w:rPr>
+              <w:t>(si el actor desea agregar a la lista de productos deseados y no tiene cuenta en la página)</w:t>
+            </w:r>
+          </w:p>
+          <w:p>
+            <w:pPr>
+              <w:cnfStyle w:val="000000100000" w:firstRow="0" w:lastRow="0" w:firstColumn="0" w:lastColumn="0" w:oddVBand="0" w:evenVBand="0" w:oddHBand="1" w:evenHBand="0" w:firstRowFirstColumn="0" w:firstRowLastColumn="0" w:lastRowFirstColumn="0" w:lastRowLastColumn="0"/>
+              <w:rPr>
+                <w:rFonts w:ascii="Arial" w:hAnsi="Arial" w:cs="Arial"/>
+                <w:sz w:val="20"/>
+                <w:szCs w:val="20"/>
+              </w:rPr>
+            </w:pPr>
+            <w:r>
+              <w:rPr>
+                <w:rFonts w:ascii="Arial" w:hAnsi="Arial" w:cs="Arial"/>
+                <w:sz w:val="20"/>
+                <w:szCs w:val="20"/>
+              </w:rPr>
+              <w:t xml:space="preserve">       </w:t>
+            </w:r>
+            <w:r>
+              <w:rPr>
+                <w:rFonts w:ascii="Arial" w:hAnsi="Arial" w:cs="Arial"/>
+                <w:sz w:val="20"/>
+                <w:szCs w:val="20"/>
+              </w:rPr>
+              <w:t xml:space="preserve">5.1 </w:t>
+            </w:r>
             <w:r>
               <w:rPr>
                 <w:rFonts w:ascii="Arial" w:hAnsi="Arial" w:cs="Arial"/>
@@ -14751,182 +14492,7 @@
                 <w:sz w:val="20"/>
                 <w:szCs w:val="20"/>
               </w:rPr>
-              <w:t>include</w:t>
-            </w:r>
-            <w:proofErr w:type="spellEnd"/>
-            <w:r>
-              <w:rPr>
-                <w:rFonts w:ascii="Arial" w:hAnsi="Arial" w:cs="Arial"/>
-                <w:bCs/>
-                <w:sz w:val="20"/>
-                <w:szCs w:val="20"/>
-              </w:rPr>
-              <w:t xml:space="preserve">&gt;&gt; </w:t>
-            </w:r>
-            <w:r>
-              <w:rPr>
-                <w:rFonts w:ascii="Arial" w:hAnsi="Arial" w:cs="Arial"/>
-                <w:sz w:val="20"/>
-                <w:szCs w:val="20"/>
-              </w:rPr>
-              <w:t>Casos de uso de la función ‘Inicio de sesión’</w:t>
-            </w:r>
-          </w:p>
-          <w:p>
-            <w:pPr>
-              <w:cnfStyle w:val="000000100000" w:firstRow="0" w:lastRow="0" w:firstColumn="0" w:lastColumn="0" w:oddVBand="0" w:evenVBand="0" w:oddHBand="1" w:evenHBand="0" w:firstRowFirstColumn="0" w:firstRowLastColumn="0" w:lastRowFirstColumn="0" w:lastRowLastColumn="0"/>
-              <w:rPr>
-                <w:rFonts w:ascii="Arial" w:hAnsi="Arial" w:cs="Arial"/>
-                <w:sz w:val="20"/>
-                <w:szCs w:val="20"/>
-              </w:rPr>
-            </w:pPr>
-            <w:r>
-              <w:rPr>
-                <w:rFonts w:ascii="Arial" w:hAnsi="Arial" w:cs="Arial"/>
-                <w:sz w:val="20"/>
-                <w:szCs w:val="20"/>
-              </w:rPr>
-              <w:t xml:space="preserve">       </w:t>
-            </w:r>
-            <w:r>
-              <w:rPr>
-                <w:rFonts w:ascii="Arial" w:hAnsi="Arial" w:cs="Arial"/>
-                <w:sz w:val="20"/>
-                <w:szCs w:val="20"/>
-              </w:rPr>
-              <w:t>5</w:t>
-            </w:r>
-            <w:r>
-              <w:rPr>
-                <w:rFonts w:ascii="Arial" w:hAnsi="Arial" w:cs="Arial"/>
-                <w:sz w:val="20"/>
-                <w:szCs w:val="20"/>
-              </w:rPr>
-              <w:t>.</w:t>
-            </w:r>
-            <w:r>
-              <w:rPr>
-                <w:rFonts w:ascii="Arial" w:hAnsi="Arial" w:cs="Arial"/>
-                <w:sz w:val="20"/>
-                <w:szCs w:val="20"/>
-              </w:rPr>
-              <w:t>2</w:t>
-            </w:r>
-            <w:r>
-              <w:rPr>
-                <w:rFonts w:ascii="Arial" w:hAnsi="Arial" w:cs="Arial"/>
-                <w:sz w:val="20"/>
-                <w:szCs w:val="20"/>
-              </w:rPr>
-              <w:t xml:space="preserve"> Regresa a </w:t>
-            </w:r>
-            <w:r>
-              <w:rPr>
-                <w:rFonts w:ascii="Arial" w:hAnsi="Arial" w:cs="Arial"/>
-                <w:sz w:val="20"/>
-                <w:szCs w:val="20"/>
-              </w:rPr>
-              <w:t>5</w:t>
-            </w:r>
-          </w:p>
-          <w:p>
-            <w:pPr>
-              <w:cnfStyle w:val="000000100000" w:firstRow="0" w:lastRow="0" w:firstColumn="0" w:lastColumn="0" w:oddVBand="0" w:evenVBand="0" w:oddHBand="1" w:evenHBand="0" w:firstRowFirstColumn="0" w:firstRowLastColumn="0" w:lastRowFirstColumn="0" w:lastRowLastColumn="0"/>
-              <w:rPr>
-                <w:rFonts w:ascii="Arial" w:hAnsi="Arial" w:cs="Arial"/>
-                <w:sz w:val="20"/>
-                <w:szCs w:val="20"/>
-              </w:rPr>
-            </w:pPr>
-          </w:p>
-          <w:p>
-            <w:pPr>
-              <w:cnfStyle w:val="000000100000" w:firstRow="0" w:lastRow="0" w:firstColumn="0" w:lastColumn="0" w:oddVBand="0" w:evenVBand="0" w:oddHBand="1" w:evenHBand="0" w:firstRowFirstColumn="0" w:firstRowLastColumn="0" w:lastRowFirstColumn="0" w:lastRowLastColumn="0"/>
-              <w:rPr>
-                <w:rFonts w:ascii="Arial" w:hAnsi="Arial" w:cs="Arial"/>
-                <w:sz w:val="20"/>
-                <w:szCs w:val="20"/>
-              </w:rPr>
-            </w:pPr>
-            <w:r>
-              <w:rPr>
-                <w:rFonts w:ascii="Arial" w:hAnsi="Arial" w:cs="Arial"/>
-                <w:sz w:val="20"/>
-                <w:szCs w:val="20"/>
-              </w:rPr>
-              <w:t xml:space="preserve">En </w:t>
-            </w:r>
-            <w:r>
-              <w:rPr>
-                <w:rFonts w:ascii="Arial" w:hAnsi="Arial" w:cs="Arial"/>
-                <w:sz w:val="20"/>
-                <w:szCs w:val="20"/>
-              </w:rPr>
-              <w:t>5</w:t>
-            </w:r>
-            <w:r>
-              <w:rPr>
-                <w:rFonts w:ascii="Arial" w:hAnsi="Arial" w:cs="Arial"/>
-                <w:sz w:val="20"/>
-                <w:szCs w:val="20"/>
-              </w:rPr>
-              <w:t>(si el actor desea agregar a la lista de productos deseados y no tiene cuenta en la página)</w:t>
-            </w:r>
-          </w:p>
-          <w:p>
-            <w:pPr>
-              <w:cnfStyle w:val="000000100000" w:firstRow="0" w:lastRow="0" w:firstColumn="0" w:lastColumn="0" w:oddVBand="0" w:evenVBand="0" w:oddHBand="1" w:evenHBand="0" w:firstRowFirstColumn="0" w:firstRowLastColumn="0" w:lastRowFirstColumn="0" w:lastRowLastColumn="0"/>
-              <w:rPr>
-                <w:rFonts w:ascii="Arial" w:hAnsi="Arial" w:cs="Arial"/>
-                <w:sz w:val="20"/>
-                <w:szCs w:val="20"/>
-              </w:rPr>
-            </w:pPr>
-            <w:r>
-              <w:rPr>
-                <w:rFonts w:ascii="Arial" w:hAnsi="Arial" w:cs="Arial"/>
-                <w:sz w:val="20"/>
-                <w:szCs w:val="20"/>
-              </w:rPr>
-              <w:t xml:space="preserve">       </w:t>
-            </w:r>
-            <w:r>
-              <w:rPr>
-                <w:rFonts w:ascii="Arial" w:hAnsi="Arial" w:cs="Arial"/>
-                <w:sz w:val="20"/>
-                <w:szCs w:val="20"/>
-              </w:rPr>
-              <w:t xml:space="preserve">5.1 </w:t>
-            </w:r>
-            <w:r>
-              <w:rPr>
-                <w:rFonts w:ascii="Arial" w:hAnsi="Arial" w:cs="Arial"/>
-                <w:bCs/>
-                <w:sz w:val="20"/>
-                <w:szCs w:val="20"/>
-              </w:rPr>
-              <w:t>&lt;&lt;</w:t>
-            </w:r>
-            <w:proofErr w:type="spellStart"/>
-            <w:r>
-              <w:rPr>
-                <w:rFonts w:ascii="Arial" w:hAnsi="Arial" w:cs="Arial"/>
-                <w:bCs/>
-                <w:sz w:val="20"/>
-                <w:szCs w:val="20"/>
-              </w:rPr>
-              <w:t>include</w:t>
-            </w:r>
-            <w:proofErr w:type="spellEnd"/>
-            <w:r>
-              <w:rPr>
-                <w:rFonts w:ascii="Arial" w:hAnsi="Arial" w:cs="Arial"/>
-                <w:bCs/>
-                <w:sz w:val="20"/>
-                <w:szCs w:val="20"/>
-              </w:rPr>
-              <w:t>&gt;&gt;</w:t>
+              <w:t>&lt;&lt;include&gt;&gt;</w:t>
             </w:r>
             <w:r>
               <w:rPr>
@@ -15141,13 +14707,6 @@
         </w:tc>
       </w:tr>
     </w:tbl>
-    <w:p/>
-    <w:p/>
-    <w:p/>
-    <w:p/>
-    <w:p/>
-    <w:p/>
-    <w:p/>
     <w:p/>
     <w:p>
       <w:pPr>
@@ -18228,6 +17787,119 @@
     </w:lvl>
   </w:abstractNum>
   <w:abstractNum w:abstractNumId="4" w15:restartNumberingAfterBreak="0">
+    <w:nsid w:val="119F4603"/>
+    <w:multiLevelType w:val="multilevel"/>
+    <w:tmpl w:val="5F1061E8"/>
+    <w:lvl w:ilvl="0">
+      <w:start w:val="2"/>
+      <w:numFmt w:val="decimal"/>
+      <w:lvlText w:val="%1."/>
+      <w:lvlJc w:val="left"/>
+      <w:pPr>
+        <w:ind w:left="360" w:hanging="360"/>
+      </w:pPr>
+      <w:rPr>
+        <w:rFonts w:hint="default"/>
+      </w:rPr>
+    </w:lvl>
+    <w:lvl w:ilvl="1">
+      <w:start w:val="1"/>
+      <w:numFmt w:val="decimal"/>
+      <w:lvlText w:val="%1.%2."/>
+      <w:lvlJc w:val="left"/>
+      <w:pPr>
+        <w:ind w:left="720" w:hanging="360"/>
+      </w:pPr>
+      <w:rPr>
+        <w:rFonts w:hint="default"/>
+      </w:rPr>
+    </w:lvl>
+    <w:lvl w:ilvl="2">
+      <w:start w:val="1"/>
+      <w:numFmt w:val="decimal"/>
+      <w:lvlText w:val="%1.%2.%3."/>
+      <w:lvlJc w:val="left"/>
+      <w:pPr>
+        <w:ind w:left="1440" w:hanging="720"/>
+      </w:pPr>
+      <w:rPr>
+        <w:rFonts w:hint="default"/>
+      </w:rPr>
+    </w:lvl>
+    <w:lvl w:ilvl="3">
+      <w:start w:val="1"/>
+      <w:numFmt w:val="decimal"/>
+      <w:lvlText w:val="%1.%2.%3.%4."/>
+      <w:lvlJc w:val="left"/>
+      <w:pPr>
+        <w:ind w:left="1800" w:hanging="720"/>
+      </w:pPr>
+      <w:rPr>
+        <w:rFonts w:hint="default"/>
+      </w:rPr>
+    </w:lvl>
+    <w:lvl w:ilvl="4">
+      <w:start w:val="1"/>
+      <w:numFmt w:val="decimal"/>
+      <w:lvlText w:val="%1.%2.%3.%4.%5."/>
+      <w:lvlJc w:val="left"/>
+      <w:pPr>
+        <w:ind w:left="2520" w:hanging="1080"/>
+      </w:pPr>
+      <w:rPr>
+        <w:rFonts w:hint="default"/>
+      </w:rPr>
+    </w:lvl>
+    <w:lvl w:ilvl="5">
+      <w:start w:val="1"/>
+      <w:numFmt w:val="decimal"/>
+      <w:lvlText w:val="%1.%2.%3.%4.%5.%6."/>
+      <w:lvlJc w:val="left"/>
+      <w:pPr>
+        <w:ind w:left="2880" w:hanging="1080"/>
+      </w:pPr>
+      <w:rPr>
+        <w:rFonts w:hint="default"/>
+      </w:rPr>
+    </w:lvl>
+    <w:lvl w:ilvl="6">
+      <w:start w:val="1"/>
+      <w:numFmt w:val="decimal"/>
+      <w:lvlText w:val="%1.%2.%3.%4.%5.%6.%7."/>
+      <w:lvlJc w:val="left"/>
+      <w:pPr>
+        <w:ind w:left="3600" w:hanging="1440"/>
+      </w:pPr>
+      <w:rPr>
+        <w:rFonts w:hint="default"/>
+      </w:rPr>
+    </w:lvl>
+    <w:lvl w:ilvl="7">
+      <w:start w:val="1"/>
+      <w:numFmt w:val="decimal"/>
+      <w:lvlText w:val="%1.%2.%3.%4.%5.%6.%7.%8."/>
+      <w:lvlJc w:val="left"/>
+      <w:pPr>
+        <w:ind w:left="3960" w:hanging="1440"/>
+      </w:pPr>
+      <w:rPr>
+        <w:rFonts w:hint="default"/>
+      </w:rPr>
+    </w:lvl>
+    <w:lvl w:ilvl="8">
+      <w:start w:val="1"/>
+      <w:numFmt w:val="decimal"/>
+      <w:lvlText w:val="%1.%2.%3.%4.%5.%6.%7.%8.%9."/>
+      <w:lvlJc w:val="left"/>
+      <w:pPr>
+        <w:ind w:left="4680" w:hanging="1800"/>
+      </w:pPr>
+      <w:rPr>
+        <w:rFonts w:hint="default"/>
+      </w:rPr>
+    </w:lvl>
+  </w:abstractNum>
+  <w:abstractNum w:abstractNumId="5" w15:restartNumberingAfterBreak="0">
     <w:nsid w:val="21352A45"/>
     <w:multiLevelType w:val="hybridMultilevel"/>
     <w:tmpl w:val="CD4442D0"/>
@@ -18340,7 +18012,7 @@
       </w:rPr>
     </w:lvl>
   </w:abstractNum>
-  <w:abstractNum w:abstractNumId="5" w15:restartNumberingAfterBreak="0">
+  <w:abstractNum w:abstractNumId="6" w15:restartNumberingAfterBreak="0">
     <w:nsid w:val="22B81A72"/>
     <w:multiLevelType w:val="multilevel"/>
     <w:tmpl w:val="759A05D2"/>
@@ -18462,7 +18134,7 @@
       </w:rPr>
     </w:lvl>
   </w:abstractNum>
-  <w:abstractNum w:abstractNumId="6" w15:restartNumberingAfterBreak="0">
+  <w:abstractNum w:abstractNumId="7" w15:restartNumberingAfterBreak="0">
     <w:nsid w:val="2AD453AF"/>
     <w:multiLevelType w:val="multilevel"/>
     <w:tmpl w:val="7ED2CEDC"/>
@@ -18578,10 +18250,10 @@
       </w:pPr>
     </w:lvl>
   </w:abstractNum>
-  <w:abstractNum w:abstractNumId="7" w15:restartNumberingAfterBreak="0">
+  <w:abstractNum w:abstractNumId="8" w15:restartNumberingAfterBreak="0">
     <w:nsid w:val="2C24254A"/>
     <w:multiLevelType w:val="multilevel"/>
-    <w:tmpl w:val="080A001F"/>
+    <w:tmpl w:val="9656D7EA"/>
     <w:lvl w:ilvl="0">
       <w:start w:val="1"/>
       <w:numFmt w:val="decimal"/>
@@ -18590,15 +18262,21 @@
       <w:pPr>
         <w:ind w:left="360" w:hanging="360"/>
       </w:pPr>
+      <w:rPr>
+        <w:rFonts w:hint="default"/>
+      </w:rPr>
     </w:lvl>
     <w:lvl w:ilvl="1">
       <w:start w:val="1"/>
       <w:numFmt w:val="decimal"/>
-      <w:lvlText w:val="%1.%2."/>
+      <w:lvlText w:val="5.%2."/>
       <w:lvlJc w:val="left"/>
       <w:pPr>
         <w:ind w:left="792" w:hanging="432"/>
       </w:pPr>
+      <w:rPr>
+        <w:rFonts w:hint="default"/>
+      </w:rPr>
     </w:lvl>
     <w:lvl w:ilvl="2">
       <w:start w:val="1"/>
@@ -18608,6 +18286,9 @@
       <w:pPr>
         <w:ind w:left="1224" w:hanging="504"/>
       </w:pPr>
+      <w:rPr>
+        <w:rFonts w:hint="default"/>
+      </w:rPr>
     </w:lvl>
     <w:lvl w:ilvl="3">
       <w:start w:val="1"/>
@@ -18617,6 +18298,9 @@
       <w:pPr>
         <w:ind w:left="1728" w:hanging="648"/>
       </w:pPr>
+      <w:rPr>
+        <w:rFonts w:hint="default"/>
+      </w:rPr>
     </w:lvl>
     <w:lvl w:ilvl="4">
       <w:start w:val="1"/>
@@ -18626,6 +18310,9 @@
       <w:pPr>
         <w:ind w:left="2232" w:hanging="792"/>
       </w:pPr>
+      <w:rPr>
+        <w:rFonts w:hint="default"/>
+      </w:rPr>
     </w:lvl>
     <w:lvl w:ilvl="5">
       <w:start w:val="1"/>
@@ -18635,6 +18322,9 @@
       <w:pPr>
         <w:ind w:left="2736" w:hanging="936"/>
       </w:pPr>
+      <w:rPr>
+        <w:rFonts w:hint="default"/>
+      </w:rPr>
     </w:lvl>
     <w:lvl w:ilvl="6">
       <w:start w:val="1"/>
@@ -18644,6 +18334,9 @@
       <w:pPr>
         <w:ind w:left="3240" w:hanging="1080"/>
       </w:pPr>
+      <w:rPr>
+        <w:rFonts w:hint="default"/>
+      </w:rPr>
     </w:lvl>
     <w:lvl w:ilvl="7">
       <w:start w:val="1"/>
@@ -18653,6 +18346,9 @@
       <w:pPr>
         <w:ind w:left="3744" w:hanging="1224"/>
       </w:pPr>
+      <w:rPr>
+        <w:rFonts w:hint="default"/>
+      </w:rPr>
     </w:lvl>
     <w:lvl w:ilvl="8">
       <w:start w:val="1"/>
@@ -18662,9 +18358,12 @@
       <w:pPr>
         <w:ind w:left="4320" w:hanging="1440"/>
       </w:pPr>
+      <w:rPr>
+        <w:rFonts w:hint="default"/>
+      </w:rPr>
     </w:lvl>
   </w:abstractNum>
-  <w:abstractNum w:abstractNumId="8" w15:restartNumberingAfterBreak="0">
+  <w:abstractNum w:abstractNumId="9" w15:restartNumberingAfterBreak="0">
     <w:nsid w:val="2C493ADF"/>
     <w:multiLevelType w:val="hybridMultilevel"/>
     <w:tmpl w:val="6C2A1F7E"/>
@@ -18753,7 +18452,7 @@
       </w:pPr>
     </w:lvl>
   </w:abstractNum>
-  <w:abstractNum w:abstractNumId="9" w15:restartNumberingAfterBreak="0">
+  <w:abstractNum w:abstractNumId="10" w15:restartNumberingAfterBreak="0">
     <w:nsid w:val="2D346EB3"/>
     <w:multiLevelType w:val="multilevel"/>
     <w:tmpl w:val="FF54EC70"/>
@@ -18839,7 +18538,7 @@
       </w:pPr>
     </w:lvl>
   </w:abstractNum>
-  <w:abstractNum w:abstractNumId="10" w15:restartNumberingAfterBreak="0">
+  <w:abstractNum w:abstractNumId="11" w15:restartNumberingAfterBreak="0">
     <w:nsid w:val="32B47175"/>
     <w:multiLevelType w:val="hybridMultilevel"/>
     <w:tmpl w:val="DF66F6FE"/>
@@ -18925,7 +18624,7 @@
       </w:pPr>
     </w:lvl>
   </w:abstractNum>
-  <w:abstractNum w:abstractNumId="11" w15:restartNumberingAfterBreak="0">
+  <w:abstractNum w:abstractNumId="12" w15:restartNumberingAfterBreak="0">
     <w:nsid w:val="35007A74"/>
     <w:multiLevelType w:val="multilevel"/>
     <w:tmpl w:val="FD926D74"/>
@@ -19038,7 +18737,7 @@
       </w:pPr>
     </w:lvl>
   </w:abstractNum>
-  <w:abstractNum w:abstractNumId="12" w15:restartNumberingAfterBreak="0">
+  <w:abstractNum w:abstractNumId="13" w15:restartNumberingAfterBreak="0">
     <w:nsid w:val="378640C2"/>
     <w:multiLevelType w:val="hybridMultilevel"/>
     <w:tmpl w:val="40C4F6D6"/>
@@ -19127,7 +18826,7 @@
       </w:pPr>
     </w:lvl>
   </w:abstractNum>
-  <w:abstractNum w:abstractNumId="13" w15:restartNumberingAfterBreak="0">
+  <w:abstractNum w:abstractNumId="14" w15:restartNumberingAfterBreak="0">
     <w:nsid w:val="39D85E31"/>
     <w:multiLevelType w:val="multilevel"/>
     <w:tmpl w:val="FD926D74"/>
@@ -19240,7 +18939,7 @@
       </w:pPr>
     </w:lvl>
   </w:abstractNum>
-  <w:abstractNum w:abstractNumId="14" w15:restartNumberingAfterBreak="0">
+  <w:abstractNum w:abstractNumId="15" w15:restartNumberingAfterBreak="0">
     <w:nsid w:val="3D7B53C4"/>
     <w:multiLevelType w:val="hybridMultilevel"/>
     <w:tmpl w:val="968A9866"/>
@@ -19326,7 +19025,7 @@
       </w:pPr>
     </w:lvl>
   </w:abstractNum>
-  <w:abstractNum w:abstractNumId="15" w15:restartNumberingAfterBreak="0">
+  <w:abstractNum w:abstractNumId="16" w15:restartNumberingAfterBreak="0">
     <w:nsid w:val="3E6622A3"/>
     <w:multiLevelType w:val="hybridMultilevel"/>
     <w:tmpl w:val="F9607A1E"/>
@@ -19439,7 +19138,7 @@
       </w:rPr>
     </w:lvl>
   </w:abstractNum>
-  <w:abstractNum w:abstractNumId="16" w15:restartNumberingAfterBreak="0">
+  <w:abstractNum w:abstractNumId="17" w15:restartNumberingAfterBreak="0">
     <w:nsid w:val="4096698A"/>
     <w:multiLevelType w:val="hybridMultilevel"/>
     <w:tmpl w:val="6B02B750"/>
@@ -19553,7 +19252,7 @@
       </w:rPr>
     </w:lvl>
   </w:abstractNum>
-  <w:abstractNum w:abstractNumId="17" w15:restartNumberingAfterBreak="0">
+  <w:abstractNum w:abstractNumId="18" w15:restartNumberingAfterBreak="0">
     <w:nsid w:val="412F6833"/>
     <w:multiLevelType w:val="multilevel"/>
     <w:tmpl w:val="7ED2CEDC"/>
@@ -19669,7 +19368,7 @@
       </w:pPr>
     </w:lvl>
   </w:abstractNum>
-  <w:abstractNum w:abstractNumId="18" w15:restartNumberingAfterBreak="0">
+  <w:abstractNum w:abstractNumId="19" w15:restartNumberingAfterBreak="0">
     <w:nsid w:val="467419CB"/>
     <w:multiLevelType w:val="hybridMultilevel"/>
     <w:tmpl w:val="6C2A1F7E"/>
@@ -19758,7 +19457,7 @@
       </w:pPr>
     </w:lvl>
   </w:abstractNum>
-  <w:abstractNum w:abstractNumId="19" w15:restartNumberingAfterBreak="0">
+  <w:abstractNum w:abstractNumId="20" w15:restartNumberingAfterBreak="0">
     <w:nsid w:val="4B1955E0"/>
     <w:multiLevelType w:val="hybridMultilevel"/>
     <w:tmpl w:val="51E2B39C"/>
@@ -19860,7 +19559,7 @@
       </w:rPr>
     </w:lvl>
   </w:abstractNum>
-  <w:abstractNum w:abstractNumId="20" w15:restartNumberingAfterBreak="0">
+  <w:abstractNum w:abstractNumId="21" w15:restartNumberingAfterBreak="0">
     <w:nsid w:val="4C244D9A"/>
     <w:multiLevelType w:val="hybridMultilevel"/>
     <w:tmpl w:val="51E2B39C"/>
@@ -19970,7 +19669,7 @@
       </w:rPr>
     </w:lvl>
   </w:abstractNum>
-  <w:abstractNum w:abstractNumId="21" w15:restartNumberingAfterBreak="0">
+  <w:abstractNum w:abstractNumId="22" w15:restartNumberingAfterBreak="0">
     <w:nsid w:val="54CF4BD8"/>
     <w:multiLevelType w:val="hybridMultilevel"/>
     <w:tmpl w:val="95AEC65A"/>
@@ -20084,7 +19783,7 @@
       </w:rPr>
     </w:lvl>
   </w:abstractNum>
-  <w:abstractNum w:abstractNumId="22" w15:restartNumberingAfterBreak="0">
+  <w:abstractNum w:abstractNumId="23" w15:restartNumberingAfterBreak="0">
     <w:nsid w:val="56E723CE"/>
     <w:multiLevelType w:val="multilevel"/>
     <w:tmpl w:val="7E38A200"/>
@@ -20194,7 +19893,120 @@
       </w:pPr>
     </w:lvl>
   </w:abstractNum>
-  <w:abstractNum w:abstractNumId="23" w15:restartNumberingAfterBreak="0">
+  <w:abstractNum w:abstractNumId="24" w15:restartNumberingAfterBreak="0">
+    <w:nsid w:val="59DF196C"/>
+    <w:multiLevelType w:val="multilevel"/>
+    <w:tmpl w:val="D6227946"/>
+    <w:lvl w:ilvl="0">
+      <w:start w:val="2"/>
+      <w:numFmt w:val="decimal"/>
+      <w:lvlText w:val="%1"/>
+      <w:lvlJc w:val="left"/>
+      <w:pPr>
+        <w:ind w:left="360" w:hanging="360"/>
+      </w:pPr>
+      <w:rPr>
+        <w:rFonts w:hint="default"/>
+      </w:rPr>
+    </w:lvl>
+    <w:lvl w:ilvl="1">
+      <w:start w:val="2"/>
+      <w:numFmt w:val="decimal"/>
+      <w:lvlText w:val="%1.%2"/>
+      <w:lvlJc w:val="left"/>
+      <w:pPr>
+        <w:ind w:left="720" w:hanging="360"/>
+      </w:pPr>
+      <w:rPr>
+        <w:rFonts w:hint="default"/>
+      </w:rPr>
+    </w:lvl>
+    <w:lvl w:ilvl="2">
+      <w:start w:val="1"/>
+      <w:numFmt w:val="decimal"/>
+      <w:lvlText w:val="%1.%2.%3"/>
+      <w:lvlJc w:val="left"/>
+      <w:pPr>
+        <w:ind w:left="1440" w:hanging="720"/>
+      </w:pPr>
+      <w:rPr>
+        <w:rFonts w:hint="default"/>
+      </w:rPr>
+    </w:lvl>
+    <w:lvl w:ilvl="3">
+      <w:start w:val="1"/>
+      <w:numFmt w:val="decimal"/>
+      <w:lvlText w:val="%1.%2.%3.%4"/>
+      <w:lvlJc w:val="left"/>
+      <w:pPr>
+        <w:ind w:left="1800" w:hanging="720"/>
+      </w:pPr>
+      <w:rPr>
+        <w:rFonts w:hint="default"/>
+      </w:rPr>
+    </w:lvl>
+    <w:lvl w:ilvl="4">
+      <w:start w:val="1"/>
+      <w:numFmt w:val="decimal"/>
+      <w:lvlText w:val="%1.%2.%3.%4.%5"/>
+      <w:lvlJc w:val="left"/>
+      <w:pPr>
+        <w:ind w:left="2520" w:hanging="1080"/>
+      </w:pPr>
+      <w:rPr>
+        <w:rFonts w:hint="default"/>
+      </w:rPr>
+    </w:lvl>
+    <w:lvl w:ilvl="5">
+      <w:start w:val="1"/>
+      <w:numFmt w:val="decimal"/>
+      <w:lvlText w:val="%1.%2.%3.%4.%5.%6"/>
+      <w:lvlJc w:val="left"/>
+      <w:pPr>
+        <w:ind w:left="2880" w:hanging="1080"/>
+      </w:pPr>
+      <w:rPr>
+        <w:rFonts w:hint="default"/>
+      </w:rPr>
+    </w:lvl>
+    <w:lvl w:ilvl="6">
+      <w:start w:val="1"/>
+      <w:numFmt w:val="decimal"/>
+      <w:lvlText w:val="%1.%2.%3.%4.%5.%6.%7"/>
+      <w:lvlJc w:val="left"/>
+      <w:pPr>
+        <w:ind w:left="3600" w:hanging="1440"/>
+      </w:pPr>
+      <w:rPr>
+        <w:rFonts w:hint="default"/>
+      </w:rPr>
+    </w:lvl>
+    <w:lvl w:ilvl="7">
+      <w:start w:val="1"/>
+      <w:numFmt w:val="decimal"/>
+      <w:lvlText w:val="%1.%2.%3.%4.%5.%6.%7.%8"/>
+      <w:lvlJc w:val="left"/>
+      <w:pPr>
+        <w:ind w:left="3960" w:hanging="1440"/>
+      </w:pPr>
+      <w:rPr>
+        <w:rFonts w:hint="default"/>
+      </w:rPr>
+    </w:lvl>
+    <w:lvl w:ilvl="8">
+      <w:start w:val="1"/>
+      <w:numFmt w:val="decimal"/>
+      <w:lvlText w:val="%1.%2.%3.%4.%5.%6.%7.%8.%9"/>
+      <w:lvlJc w:val="left"/>
+      <w:pPr>
+        <w:ind w:left="4680" w:hanging="1800"/>
+      </w:pPr>
+      <w:rPr>
+        <w:rFonts w:hint="default"/>
+      </w:rPr>
+    </w:lvl>
+  </w:abstractNum>
+  <w:abstractNum w:abstractNumId="25" w15:restartNumberingAfterBreak="0">
     <w:nsid w:val="5C7E285C"/>
     <w:multiLevelType w:val="hybridMultilevel"/>
     <w:tmpl w:val="F746E0F6"/>
@@ -20307,7 +20119,7 @@
       </w:rPr>
     </w:lvl>
   </w:abstractNum>
-  <w:abstractNum w:abstractNumId="24" w15:restartNumberingAfterBreak="0">
+  <w:abstractNum w:abstractNumId="26" w15:restartNumberingAfterBreak="0">
     <w:nsid w:val="5D780480"/>
     <w:multiLevelType w:val="hybridMultilevel"/>
     <w:tmpl w:val="A9EC65AC"/>
@@ -20396,7 +20208,7 @@
       </w:pPr>
     </w:lvl>
   </w:abstractNum>
-  <w:abstractNum w:abstractNumId="25" w15:restartNumberingAfterBreak="0">
+  <w:abstractNum w:abstractNumId="27" w15:restartNumberingAfterBreak="0">
     <w:nsid w:val="5EA10570"/>
     <w:multiLevelType w:val="hybridMultilevel"/>
     <w:tmpl w:val="A9EC65AC"/>
@@ -20485,7 +20297,7 @@
       </w:pPr>
     </w:lvl>
   </w:abstractNum>
-  <w:abstractNum w:abstractNumId="26" w15:restartNumberingAfterBreak="0">
+  <w:abstractNum w:abstractNumId="28" w15:restartNumberingAfterBreak="0">
     <w:nsid w:val="6264636C"/>
     <w:multiLevelType w:val="multilevel"/>
     <w:tmpl w:val="89B0B94C"/>
@@ -20571,7 +20383,7 @@
       </w:pPr>
     </w:lvl>
   </w:abstractNum>
-  <w:abstractNum w:abstractNumId="27" w15:restartNumberingAfterBreak="0">
+  <w:abstractNum w:abstractNumId="29" w15:restartNumberingAfterBreak="0">
     <w:nsid w:val="62D71409"/>
     <w:multiLevelType w:val="hybridMultilevel"/>
     <w:tmpl w:val="4502C758"/>
@@ -20660,7 +20472,7 @@
       </w:pPr>
     </w:lvl>
   </w:abstractNum>
-  <w:abstractNum w:abstractNumId="28" w15:restartNumberingAfterBreak="0">
+  <w:abstractNum w:abstractNumId="30" w15:restartNumberingAfterBreak="0">
     <w:nsid w:val="64921114"/>
     <w:multiLevelType w:val="hybridMultilevel"/>
     <w:tmpl w:val="678E5200"/>
@@ -20773,7 +20585,7 @@
       </w:rPr>
     </w:lvl>
   </w:abstractNum>
-  <w:abstractNum w:abstractNumId="29" w15:restartNumberingAfterBreak="0">
+  <w:abstractNum w:abstractNumId="31" w15:restartNumberingAfterBreak="0">
     <w:nsid w:val="6EA44828"/>
     <w:multiLevelType w:val="hybridMultilevel"/>
     <w:tmpl w:val="BA56F094"/>
@@ -20862,7 +20674,7 @@
       </w:pPr>
     </w:lvl>
   </w:abstractNum>
-  <w:abstractNum w:abstractNumId="30" w15:restartNumberingAfterBreak="0">
+  <w:abstractNum w:abstractNumId="32" w15:restartNumberingAfterBreak="0">
     <w:nsid w:val="71F50F91"/>
     <w:multiLevelType w:val="multilevel"/>
     <w:tmpl w:val="C0F05962"/>
@@ -20972,7 +20784,7 @@
       </w:pPr>
     </w:lvl>
   </w:abstractNum>
-  <w:abstractNum w:abstractNumId="31" w15:restartNumberingAfterBreak="0">
+  <w:abstractNum w:abstractNumId="33" w15:restartNumberingAfterBreak="0">
     <w:nsid w:val="75D4220E"/>
     <w:multiLevelType w:val="multilevel"/>
     <w:tmpl w:val="0848F430"/>
@@ -21058,7 +20870,7 @@
       </w:pPr>
     </w:lvl>
   </w:abstractNum>
-  <w:abstractNum w:abstractNumId="32" w15:restartNumberingAfterBreak="0">
+  <w:abstractNum w:abstractNumId="34" w15:restartNumberingAfterBreak="0">
     <w:nsid w:val="79D93E1E"/>
     <w:multiLevelType w:val="multilevel"/>
     <w:tmpl w:val="957E90C4"/>
@@ -21170,19 +20982,19 @@
     </w:lvl>
   </w:abstractNum>
   <w:num w:numId="1">
-    <w:abstractNumId w:val="28"/>
+    <w:abstractNumId w:val="30"/>
   </w:num>
   <w:num w:numId="2">
-    <w:abstractNumId w:val="16"/>
+    <w:abstractNumId w:val="17"/>
   </w:num>
   <w:num w:numId="3">
-    <w:abstractNumId w:val="21"/>
+    <w:abstractNumId w:val="22"/>
   </w:num>
   <w:num w:numId="4">
-    <w:abstractNumId w:val="22"/>
+    <w:abstractNumId w:val="23"/>
   </w:num>
   <w:num w:numId="5">
-    <w:abstractNumId w:val="20"/>
+    <w:abstractNumId w:val="21"/>
     <w:lvlOverride w:ilvl="0">
       <w:startOverride w:val="1"/>
     </w:lvlOverride>
@@ -21196,19 +21008,19 @@
     <w:lvlOverride w:ilvl="8"/>
   </w:num>
   <w:num w:numId="6">
-    <w:abstractNumId w:val="29"/>
+    <w:abstractNumId w:val="31"/>
   </w:num>
   <w:num w:numId="7">
-    <w:abstractNumId w:val="25"/>
+    <w:abstractNumId w:val="27"/>
   </w:num>
   <w:num w:numId="8">
     <w:abstractNumId w:val="2"/>
   </w:num>
   <w:num w:numId="9">
-    <w:abstractNumId w:val="12"/>
+    <w:abstractNumId w:val="13"/>
   </w:num>
   <w:num w:numId="10">
-    <w:abstractNumId w:val="24"/>
+    <w:abstractNumId w:val="26"/>
     <w:lvlOverride w:ilvl="0">
       <w:startOverride w:val="1"/>
     </w:lvlOverride>
@@ -21238,7 +21050,7 @@
     </w:lvlOverride>
   </w:num>
   <w:num w:numId="11">
-    <w:abstractNumId w:val="31"/>
+    <w:abstractNumId w:val="33"/>
     <w:lvlOverride w:ilvl="0">
       <w:startOverride w:val="7"/>
     </w:lvlOverride>
@@ -21298,7 +21110,7 @@
     </w:lvlOverride>
   </w:num>
   <w:num w:numId="13">
-    <w:abstractNumId w:val="9"/>
+    <w:abstractNumId w:val="10"/>
     <w:lvlOverride w:ilvl="0">
       <w:startOverride w:val="4"/>
     </w:lvlOverride>
@@ -21328,7 +21140,7 @@
     </w:lvlOverride>
   </w:num>
   <w:num w:numId="14">
-    <w:abstractNumId w:val="26"/>
+    <w:abstractNumId w:val="28"/>
     <w:lvlOverride w:ilvl="0">
       <w:startOverride w:val="9"/>
     </w:lvlOverride>
@@ -21358,16 +21170,16 @@
     </w:lvlOverride>
   </w:num>
   <w:num w:numId="15">
-    <w:abstractNumId w:val="27"/>
+    <w:abstractNumId w:val="29"/>
   </w:num>
   <w:num w:numId="16">
     <w:abstractNumId w:val="3"/>
   </w:num>
   <w:num w:numId="17">
-    <w:abstractNumId w:val="15"/>
+    <w:abstractNumId w:val="16"/>
   </w:num>
   <w:num w:numId="18">
-    <w:abstractNumId w:val="22"/>
+    <w:abstractNumId w:val="23"/>
     <w:lvlOverride w:ilvl="0">
       <w:startOverride w:val="1"/>
     </w:lvlOverride>
@@ -21397,64 +21209,70 @@
     </w:lvlOverride>
   </w:num>
   <w:num w:numId="19">
-    <w:abstractNumId w:val="28"/>
+    <w:abstractNumId w:val="30"/>
     <w:lvlOverride w:ilvl="0">
       <w:startOverride w:val="1"/>
     </w:lvlOverride>
   </w:num>
   <w:num w:numId="20">
+    <w:abstractNumId w:val="21"/>
+  </w:num>
+  <w:num w:numId="21">
+    <w:abstractNumId w:val="19"/>
+  </w:num>
+  <w:num w:numId="22">
     <w:abstractNumId w:val="20"/>
   </w:num>
-  <w:num w:numId="21">
-    <w:abstractNumId w:val="18"/>
-  </w:num>
-  <w:num w:numId="22">
-    <w:abstractNumId w:val="19"/>
-  </w:num>
   <w:num w:numId="23">
-    <w:abstractNumId w:val="8"/>
+    <w:abstractNumId w:val="9"/>
   </w:num>
   <w:num w:numId="24">
-    <w:abstractNumId w:val="23"/>
+    <w:abstractNumId w:val="25"/>
   </w:num>
   <w:num w:numId="25">
-    <w:abstractNumId w:val="32"/>
+    <w:abstractNumId w:val="34"/>
   </w:num>
   <w:num w:numId="26">
-    <w:abstractNumId w:val="30"/>
+    <w:abstractNumId w:val="32"/>
   </w:num>
   <w:num w:numId="27">
     <w:abstractNumId w:val="0"/>
   </w:num>
   <w:num w:numId="28">
-    <w:abstractNumId w:val="11"/>
+    <w:abstractNumId w:val="12"/>
   </w:num>
   <w:num w:numId="29">
+    <w:abstractNumId w:val="15"/>
+  </w:num>
+  <w:num w:numId="30">
+    <w:abstractNumId w:val="6"/>
+  </w:num>
+  <w:num w:numId="31">
     <w:abstractNumId w:val="14"/>
   </w:num>
-  <w:num w:numId="30">
+  <w:num w:numId="32">
+    <w:abstractNumId w:val="18"/>
+  </w:num>
+  <w:num w:numId="33">
+    <w:abstractNumId w:val="7"/>
+  </w:num>
+  <w:num w:numId="34">
     <w:abstractNumId w:val="5"/>
   </w:num>
-  <w:num w:numId="31">
-    <w:abstractNumId w:val="13"/>
-  </w:num>
-  <w:num w:numId="32">
-    <w:abstractNumId w:val="17"/>
-  </w:num>
-  <w:num w:numId="33">
-    <w:abstractNumId w:val="6"/>
-  </w:num>
-  <w:num w:numId="34">
-    <w:abstractNumId w:val="4"/>
-  </w:num>
   <w:num w:numId="35">
-    <w:abstractNumId w:val="7"/>
+    <w:abstractNumId w:val="8"/>
   </w:num>
   <w:num w:numId="36">
     <w:abstractNumId w:val="1"/>
   </w:num>
   <w:num w:numId="37">
-    <w:abstractNumId w:val="10"/>
+    <w:abstractNumId w:val="11"/>
+  </w:num>
+  <w:num w:numId="38">
+    <w:abstractNumId w:val="4"/>
+  </w:num>
+  <w:num w:numId="39">
+    <w:abstractNumId w:val="24"/>
   </w:num>
   <w:numIdMacAtCleanup w:val="15"/>
 </w:numbering>

</xml_diff>

<commit_message>
Corregí diagramas de actividad de los casos de uso de “inicio de sesión” y “comentarios”
</commit_message>
<xml_diff>
--- a/Casos de Uso/Casos de Uso.docx
+++ b/Casos de Uso/Casos de Uso.docx
@@ -4025,7 +4025,16 @@
                 <w:sz w:val="20"/>
                 <w:szCs w:val="20"/>
               </w:rPr>
-              <w:t>Axel Guzman</w:t>
+              <w:t xml:space="preserve">Axel </w:t>
+            </w:r>
+            <w:r>
+              <w:rPr>
+                <w:rFonts w:ascii="Arial" w:hAnsi="Arial" w:cs="Arial"/>
+                <w:bCs/>
+                <w:sz w:val="20"/>
+                <w:szCs w:val="20"/>
+              </w:rPr>
+              <w:t>Guzmán</w:t>
             </w:r>
           </w:p>
         </w:tc>
@@ -4082,7 +4091,25 @@
                 <w:sz w:val="20"/>
                 <w:szCs w:val="20"/>
               </w:rPr>
-              <w:t xml:space="preserve"> le agrego una descripción y se modificó el flujo principal y alternativo de la tabla del caso de uso ‘historial de compra’, también se agrego el caso de uso ‘Cerrar sesión’.</w:t>
+              <w:t xml:space="preserve"> le agrego una descripción y se modificó el flujo principal y alternativo de la tabla del caso de uso ‘historial de compra’, también se agreg</w:t>
+            </w:r>
+            <w:r>
+              <w:rPr>
+                <w:rFonts w:ascii="Arial" w:hAnsi="Arial" w:cs="Arial"/>
+                <w:bCs/>
+                <w:sz w:val="20"/>
+                <w:szCs w:val="20"/>
+              </w:rPr>
+              <w:t>ué</w:t>
+            </w:r>
+            <w:r>
+              <w:rPr>
+                <w:rFonts w:ascii="Arial" w:hAnsi="Arial" w:cs="Arial"/>
+                <w:bCs/>
+                <w:sz w:val="20"/>
+                <w:szCs w:val="20"/>
+              </w:rPr>
+              <w:t xml:space="preserve"> el caso de uso ‘Cerrar sesión’.</w:t>
             </w:r>
           </w:p>
         </w:tc>
@@ -4135,7 +4162,16 @@
                 <w:sz w:val="20"/>
                 <w:szCs w:val="20"/>
               </w:rPr>
-              <w:t>Axel Guzman</w:t>
+              <w:t xml:space="preserve">Axel </w:t>
+            </w:r>
+            <w:r>
+              <w:rPr>
+                <w:rFonts w:ascii="Arial" w:hAnsi="Arial" w:cs="Arial"/>
+                <w:bCs/>
+                <w:sz w:val="20"/>
+                <w:szCs w:val="20"/>
+              </w:rPr>
+              <w:t>Guzmán</w:t>
             </w:r>
           </w:p>
         </w:tc>
@@ -4208,6 +4244,107 @@
                 <w:szCs w:val="20"/>
               </w:rPr>
               <w:t>1.16</w:t>
+            </w:r>
+          </w:p>
+        </w:tc>
+      </w:tr>
+      <w:tr>
+        <w:trPr>
+          <w:trHeight w:val="263"/>
+        </w:trPr>
+        <w:tc>
+          <w:tcPr>
+            <w:tcW w:w="1980" w:type="dxa"/>
+          </w:tcPr>
+          <w:p>
+            <w:pPr>
+              <w:rPr>
+                <w:rFonts w:ascii="Arial" w:hAnsi="Arial" w:cs="Arial"/>
+                <w:bCs/>
+                <w:sz w:val="20"/>
+                <w:szCs w:val="20"/>
+              </w:rPr>
+            </w:pPr>
+            <w:r>
+              <w:rPr>
+                <w:rFonts w:ascii="Arial" w:hAnsi="Arial" w:cs="Arial"/>
+                <w:bCs/>
+                <w:sz w:val="20"/>
+                <w:szCs w:val="20"/>
+              </w:rPr>
+              <w:t xml:space="preserve">Emmanuel Cedillo </w:t>
+            </w:r>
+          </w:p>
+        </w:tc>
+        <w:tc>
+          <w:tcPr>
+            <w:tcW w:w="1134" w:type="dxa"/>
+          </w:tcPr>
+          <w:p>
+            <w:pPr>
+              <w:rPr>
+                <w:rFonts w:ascii="Arial" w:hAnsi="Arial" w:cs="Arial"/>
+                <w:bCs/>
+                <w:sz w:val="20"/>
+                <w:szCs w:val="20"/>
+              </w:rPr>
+            </w:pPr>
+            <w:r>
+              <w:rPr>
+                <w:rFonts w:ascii="Arial" w:hAnsi="Arial" w:cs="Arial"/>
+                <w:bCs/>
+                <w:sz w:val="20"/>
+                <w:szCs w:val="20"/>
+              </w:rPr>
+              <w:t>16/12/21</w:t>
+            </w:r>
+          </w:p>
+        </w:tc>
+        <w:tc>
+          <w:tcPr>
+            <w:tcW w:w="5528" w:type="dxa"/>
+          </w:tcPr>
+          <w:p>
+            <w:pPr>
+              <w:rPr>
+                <w:rFonts w:ascii="Arial" w:hAnsi="Arial" w:cs="Arial"/>
+                <w:bCs/>
+                <w:sz w:val="20"/>
+                <w:szCs w:val="20"/>
+              </w:rPr>
+            </w:pPr>
+            <w:r>
+              <w:rPr>
+                <w:rFonts w:ascii="Arial" w:hAnsi="Arial" w:cs="Arial"/>
+                <w:bCs/>
+                <w:sz w:val="20"/>
+                <w:szCs w:val="20"/>
+              </w:rPr>
+              <w:t>Corregí diagramas de actividad de los casos de uso de “inicio de sesión” y “comentarios”</w:t>
+            </w:r>
+          </w:p>
+        </w:tc>
+        <w:tc>
+          <w:tcPr>
+            <w:tcW w:w="1134" w:type="dxa"/>
+          </w:tcPr>
+          <w:p>
+            <w:pPr>
+              <w:rPr>
+                <w:rFonts w:ascii="Arial" w:hAnsi="Arial" w:cs="Arial"/>
+                <w:bCs/>
+                <w:sz w:val="20"/>
+                <w:szCs w:val="20"/>
+              </w:rPr>
+            </w:pPr>
+            <w:r>
+              <w:rPr>
+                <w:rFonts w:ascii="Arial" w:hAnsi="Arial" w:cs="Arial"/>
+                <w:bCs/>
+                <w:sz w:val="20"/>
+                <w:szCs w:val="20"/>
+              </w:rPr>
+              <w:t>1.17</w:t>
             </w:r>
           </w:p>
         </w:tc>
@@ -4215,18 +4352,7 @@
     </w:tbl>
     <w:p/>
     <w:p>
-      <w:r>
-        <w:fldChar w:fldCharType="begin"/>
-      </w:r>
-      <w:r>
-        <w:instrText xml:space="preserve"> TOC \o "3-3" \h \z \u \t "Título 1;1;Título 2;2" </w:instrText>
-      </w:r>
-      <w:r>
-        <w:fldChar w:fldCharType="separate"/>
-      </w:r>
-      <w:r>
-        <w:fldChar w:fldCharType="end"/>
-      </w:r>
+      <w:fldSimple w:instr=" TOC \o &quot;3-3&quot; \h \z \u \t &quot;Título 1;1;Título 2;2&quot; "/>
     </w:p>
     <w:p>
       <w:pPr>
@@ -14711,7 +14837,7 @@
     <w:p>
       <w:pPr>
         <w:pStyle w:val="Ttulo1"/>
-        <w:spacing w:line="480" w:lineRule="auto"/>
+        <w:spacing w:before="0" w:line="276" w:lineRule="auto"/>
         <w:ind w:left="0"/>
         <w:rPr>
           <w:rFonts w:ascii="Arial" w:hAnsi="Arial" w:cs="Arial"/>
@@ -14734,6 +14860,7 @@
     </w:p>
     <w:p>
       <w:pPr>
+        <w:spacing w:line="276" w:lineRule="auto"/>
         <w:rPr>
           <w:lang w:eastAsia="en-US"/>
         </w:rPr>
@@ -14755,12 +14882,11 @@
         <w:rPr>
           <w:noProof/>
         </w:rPr>
-        <w:lastRenderedPageBreak/>
         <w:drawing>
-          <wp:inline distT="0" distB="0" distL="0" distR="0" wp14:anchorId="73679DC2" wp14:editId="0D8D47E2">
-            <wp:extent cx="5362575" cy="7905357"/>
-            <wp:effectExtent l="0" t="0" r="0" b="635"/>
-            <wp:docPr id="19" name="Imagen 19" descr="Diagrama, Esquemático&#10;&#10;Descripción generada automáticamente"/>
+          <wp:inline distT="0" distB="0" distL="0" distR="0" wp14:anchorId="4CF719CE" wp14:editId="4D25F87A">
+            <wp:extent cx="5172075" cy="7992372"/>
+            <wp:effectExtent l="0" t="0" r="0" b="8890"/>
+            <wp:docPr id="16" name="Imagen 16" descr="Diagrama, Esquemático&#10;&#10;Descripción generada automáticamente"/>
             <wp:cNvGraphicFramePr>
               <a:graphicFrameLocks xmlns:a="http://schemas.openxmlformats.org/drawingml/2006/main" noChangeAspect="1"/>
             </wp:cNvGraphicFramePr>
@@ -14768,7 +14894,7 @@
               <a:graphicData uri="http://schemas.openxmlformats.org/drawingml/2006/picture">
                 <pic:pic xmlns:pic="http://schemas.openxmlformats.org/drawingml/2006/picture">
                   <pic:nvPicPr>
-                    <pic:cNvPr id="19" name="Imagen 19" descr="Diagrama, Esquemático&#10;&#10;Descripción generada automáticamente"/>
+                    <pic:cNvPr id="16" name="Imagen 16" descr="Diagrama, Esquemático&#10;&#10;Descripción generada automáticamente"/>
                     <pic:cNvPicPr>
                       <a:picLocks noChangeAspect="1" noChangeArrowheads="1"/>
                     </pic:cNvPicPr>
@@ -14789,7 +14915,7 @@
                   <pic:spPr bwMode="auto">
                     <a:xfrm>
                       <a:off x="0" y="0"/>
-                      <a:ext cx="5368742" cy="7914448"/>
+                      <a:ext cx="5174212" cy="7995674"/>
                     </a:xfrm>
                     <a:prstGeom prst="rect">
                       <a:avLst/>
@@ -14812,6 +14938,13 @@
           <w:lang w:eastAsia="en-US"/>
         </w:rPr>
       </w:pPr>
+    </w:p>
+    <w:p>
+      <w:pPr>
+        <w:rPr>
+          <w:lang w:eastAsia="en-US"/>
+        </w:rPr>
+      </w:pPr>
       <w:r>
         <w:rPr>
           <w:lang w:eastAsia="en-US"/>
@@ -14830,11 +14963,10 @@
           <w:noProof/>
           <w:lang w:eastAsia="en-US"/>
         </w:rPr>
-        <w:lastRenderedPageBreak/>
         <w:drawing>
-          <wp:inline distT="0" distB="0" distL="0" distR="0" wp14:anchorId="090C153E" wp14:editId="6872075D">
-            <wp:extent cx="5400040" cy="5882640"/>
-            <wp:effectExtent l="0" t="0" r="0" b="3810"/>
+          <wp:inline distT="0" distB="0" distL="0" distR="0" wp14:anchorId="090C153E" wp14:editId="7A8A09A3">
+            <wp:extent cx="5400040" cy="7372350"/>
+            <wp:effectExtent l="0" t="0" r="0" b="0"/>
             <wp:docPr id="27" name="Imagen 27"/>
             <wp:cNvGraphicFramePr>
               <a:graphicFrameLocks xmlns:a="http://schemas.openxmlformats.org/drawingml/2006/main" noChangeAspect="1"/>
@@ -14861,7 +14993,7 @@
                   <pic:spPr>
                     <a:xfrm>
                       <a:off x="0" y="0"/>
-                      <a:ext cx="5400040" cy="5882640"/>
+                      <a:ext cx="5400040" cy="7372350"/>
                     </a:xfrm>
                     <a:prstGeom prst="rect">
                       <a:avLst/>
@@ -14912,10 +15044,10 @@
           <w:noProof/>
         </w:rPr>
         <w:drawing>
-          <wp:inline distT="0" distB="0" distL="0" distR="0" wp14:anchorId="3F7807A1" wp14:editId="7B5CD458">
-            <wp:extent cx="5705475" cy="8429625"/>
+          <wp:inline distT="0" distB="0" distL="0" distR="0" wp14:anchorId="279FD3E6" wp14:editId="3F6885D8">
+            <wp:extent cx="5724525" cy="8486775"/>
             <wp:effectExtent l="0" t="0" r="9525" b="9525"/>
-            <wp:docPr id="14" name="Imagen 14" descr="Diagrama, Esquemático&#10;&#10;Descripción generada automáticamente"/>
+            <wp:docPr id="21" name="Imagen 21" descr="Diagrama, Esquemático&#10;&#10;Descripción generada automáticamente"/>
             <wp:cNvGraphicFramePr>
               <a:graphicFrameLocks xmlns:a="http://schemas.openxmlformats.org/drawingml/2006/main" noChangeAspect="1"/>
             </wp:cNvGraphicFramePr>
@@ -14923,7 +15055,7 @@
               <a:graphicData uri="http://schemas.openxmlformats.org/drawingml/2006/picture">
                 <pic:pic xmlns:pic="http://schemas.openxmlformats.org/drawingml/2006/picture">
                   <pic:nvPicPr>
-                    <pic:cNvPr id="14" name="Imagen 14" descr="Diagrama, Esquemático&#10;&#10;Descripción generada automáticamente"/>
+                    <pic:cNvPr id="21" name="Imagen 21" descr="Diagrama, Esquemático&#10;&#10;Descripción generada automáticamente"/>
                     <pic:cNvPicPr>
                       <a:picLocks noChangeAspect="1" noChangeArrowheads="1"/>
                     </pic:cNvPicPr>
@@ -14944,7 +15076,7 @@
                   <pic:spPr bwMode="auto">
                     <a:xfrm>
                       <a:off x="0" y="0"/>
-                      <a:ext cx="5705475" cy="8429625"/>
+                      <a:ext cx="5724525" cy="8486775"/>
                     </a:xfrm>
                     <a:prstGeom prst="rect">
                       <a:avLst/>
@@ -15098,35 +15230,17 @@
       <w:r>
         <w:rPr>
           <w:rFonts w:ascii="Arial" w:hAnsi="Arial" w:cs="Arial"/>
-        </w:rPr>
-        <w:t xml:space="preserve">1. </w:t>
-      </w:r>
-      <w:r>
-        <w:rPr>
-          <w:rFonts w:ascii="Arial" w:hAnsi="Arial" w:cs="Arial"/>
-        </w:rPr>
-        <w:t>PC_NEWUSER – Registro</w:t>
-      </w:r>
-      <w:bookmarkEnd w:id="19"/>
-    </w:p>
-    <w:p>
-      <w:pPr>
-        <w:jc w:val="both"/>
-      </w:pPr>
-      <w:r>
-        <w:rPr>
-          <w:rFonts w:ascii="Arial" w:hAnsi="Arial" w:cs="Arial"/>
           <w:noProof/>
           <w:lang w:val="en-US"/>
         </w:rPr>
         <w:drawing>
-          <wp:anchor distT="0" distB="0" distL="114300" distR="114300" simplePos="0" relativeHeight="251670528" behindDoc="0" locked="0" layoutInCell="1" allowOverlap="1" wp14:anchorId="64798909" wp14:editId="481228AE">
+          <wp:anchor distT="0" distB="0" distL="114300" distR="114300" simplePos="0" relativeHeight="251670528" behindDoc="0" locked="0" layoutInCell="1" allowOverlap="1" wp14:anchorId="64798909" wp14:editId="7942A6C0">
             <wp:simplePos x="0" y="0"/>
             <wp:positionH relativeFrom="margin">
-              <wp:posOffset>-680085</wp:posOffset>
+              <wp:posOffset>-784860</wp:posOffset>
             </wp:positionH>
             <wp:positionV relativeFrom="margin">
-              <wp:posOffset>929005</wp:posOffset>
+              <wp:align>center</wp:align>
             </wp:positionV>
             <wp:extent cx="4359275" cy="2638425"/>
             <wp:effectExtent l="0" t="0" r="3175" b="9525"/>
@@ -15175,6 +15289,24 @@
           </wp:anchor>
         </w:drawing>
       </w:r>
+      <w:r>
+        <w:rPr>
+          <w:rFonts w:ascii="Arial" w:hAnsi="Arial" w:cs="Arial"/>
+        </w:rPr>
+        <w:t xml:space="preserve">1. </w:t>
+      </w:r>
+      <w:r>
+        <w:rPr>
+          <w:rFonts w:ascii="Arial" w:hAnsi="Arial" w:cs="Arial"/>
+        </w:rPr>
+        <w:t>PC_NEWUSER – Registro</w:t>
+      </w:r>
+      <w:bookmarkEnd w:id="19"/>
+    </w:p>
+    <w:p>
+      <w:pPr>
+        <w:jc w:val="both"/>
+      </w:pPr>
     </w:p>
     <w:p>
       <w:pPr>

</xml_diff>

<commit_message>
Añadí “<<include>>” en la tabla de “Registros”, y cosas generales como modificar formato, títulos y acomodar imágenes y empecé el diagrama de actividad de “Productos Deseados”.
</commit_message>
<xml_diff>
--- a/Casos de Uso/Casos de Uso.docx
+++ b/Casos de Uso/Casos de Uso.docx
@@ -273,8 +273,20 @@
           <w:szCs w:val="28"/>
           <w:lang w:eastAsia="es-MX"/>
         </w:rPr>
-        <w:t>Guzmán Ortega Axel Yael</w:t>
+        <w:t xml:space="preserve">Guzmán Ortega Axel </w:t>
       </w:r>
+      <w:proofErr w:type="spellStart"/>
+      <w:r>
+        <w:rPr>
+          <w:rFonts w:ascii="Arial" w:eastAsia="Times New Roman" w:hAnsi="Arial" w:cs="Arial"/>
+          <w:color w:val="000000"/>
+          <w:sz w:val="28"/>
+          <w:szCs w:val="28"/>
+          <w:lang w:eastAsia="es-MX"/>
+        </w:rPr>
+        <w:t>Yael</w:t>
+      </w:r>
+      <w:proofErr w:type="spellEnd"/>
     </w:p>
     <w:p>
       <w:pPr>
@@ -363,6 +375,7 @@
               <w:i w:val="0"/>
               <w:noProof/>
               <w:sz w:val="22"/>
+              <w:lang w:eastAsia="es-ES"/>
             </w:rPr>
           </w:pPr>
           <w:r>
@@ -395,7 +408,7 @@
             </w:rPr>
             <w:fldChar w:fldCharType="separate"/>
           </w:r>
-          <w:hyperlink w:anchor="_Toc90395291" w:history="1">
+          <w:hyperlink w:anchor="_Toc90567985" w:history="1">
             <w:r>
               <w:rPr>
                 <w:rStyle w:val="Hipervnculo"/>
@@ -411,6 +424,7 @@
                 <w:i w:val="0"/>
                 <w:noProof/>
                 <w:sz w:val="22"/>
+                <w:lang w:eastAsia="es-ES"/>
               </w:rPr>
               <w:tab/>
             </w:r>
@@ -441,7 +455,7 @@
                 <w:noProof/>
                 <w:webHidden/>
               </w:rPr>
-              <w:instrText xml:space="preserve"> PAGEREF _Toc90395291 \h </w:instrText>
+              <w:instrText xml:space="preserve"> PAGEREF _Toc90567985 \h </w:instrText>
             </w:r>
             <w:r>
               <w:rPr>
@@ -485,9 +499,10 @@
               <w:i w:val="0"/>
               <w:noProof/>
               <w:sz w:val="22"/>
+              <w:lang w:eastAsia="es-ES"/>
             </w:rPr>
           </w:pPr>
-          <w:hyperlink w:anchor="_Toc90395292" w:history="1">
+          <w:hyperlink w:anchor="_Toc90567986" w:history="1">
             <w:r>
               <w:rPr>
                 <w:rStyle w:val="Hipervnculo"/>
@@ -503,6 +518,7 @@
                 <w:i w:val="0"/>
                 <w:noProof/>
                 <w:sz w:val="22"/>
+                <w:lang w:eastAsia="es-ES"/>
               </w:rPr>
               <w:tab/>
             </w:r>
@@ -533,7 +549,7 @@
                 <w:noProof/>
                 <w:webHidden/>
               </w:rPr>
-              <w:instrText xml:space="preserve"> PAGEREF _Toc90395292 \h </w:instrText>
+              <w:instrText xml:space="preserve"> PAGEREF _Toc90567986 \h </w:instrText>
             </w:r>
             <w:r>
               <w:rPr>
@@ -577,9 +593,10 @@
               <w:i w:val="0"/>
               <w:noProof/>
               <w:sz w:val="22"/>
+              <w:lang w:eastAsia="es-ES"/>
             </w:rPr>
           </w:pPr>
-          <w:hyperlink w:anchor="_Toc90395293" w:history="1">
+          <w:hyperlink w:anchor="_Toc90567987" w:history="1">
             <w:r>
               <w:rPr>
                 <w:rStyle w:val="Hipervnculo"/>
@@ -595,6 +612,7 @@
                 <w:i w:val="0"/>
                 <w:noProof/>
                 <w:sz w:val="22"/>
+                <w:lang w:eastAsia="es-ES"/>
               </w:rPr>
               <w:tab/>
             </w:r>
@@ -625,7 +643,7 @@
                 <w:noProof/>
                 <w:webHidden/>
               </w:rPr>
-              <w:instrText xml:space="preserve"> PAGEREF _Toc90395293 \h </w:instrText>
+              <w:instrText xml:space="preserve"> PAGEREF _Toc90567987 \h </w:instrText>
             </w:r>
             <w:r>
               <w:rPr>
@@ -668,9 +686,10 @@
               <w:i w:val="0"/>
               <w:noProof/>
               <w:sz w:val="22"/>
+              <w:lang w:eastAsia="es-ES"/>
             </w:rPr>
           </w:pPr>
-          <w:hyperlink w:anchor="_Toc90395294" w:history="1">
+          <w:hyperlink w:anchor="_Toc90567988" w:history="1">
             <w:r>
               <w:rPr>
                 <w:rStyle w:val="Hipervnculo"/>
@@ -678,7 +697,15 @@
                 <w:bCs/>
                 <w:noProof/>
               </w:rPr>
-              <w:t>1. Lista de casos de uso</w:t>
+              <w:t xml:space="preserve">1. </w:t>
+            </w:r>
+            <w:r>
+              <w:rPr>
+                <w:rStyle w:val="Hipervnculo"/>
+                <w:rFonts w:ascii="Arial" w:hAnsi="Arial" w:cs="Arial"/>
+                <w:noProof/>
+              </w:rPr>
+              <w:t>Lista de casos de uso</w:t>
             </w:r>
             <w:r>
               <w:rPr>
@@ -699,7 +726,7 @@
                 <w:noProof/>
                 <w:webHidden/>
               </w:rPr>
-              <w:instrText xml:space="preserve"> PAGEREF _Toc90395294 \h </w:instrText>
+              <w:instrText xml:space="preserve"> PAGEREF _Toc90567988 \h </w:instrText>
             </w:r>
             <w:r>
               <w:rPr>
@@ -742,14 +769,14 @@
               <w:i w:val="0"/>
               <w:noProof/>
               <w:sz w:val="22"/>
+              <w:lang w:eastAsia="es-ES"/>
             </w:rPr>
           </w:pPr>
-          <w:hyperlink w:anchor="_Toc90395295" w:history="1">
+          <w:hyperlink w:anchor="_Toc90567989" w:history="1">
             <w:r>
               <w:rPr>
                 <w:rStyle w:val="Hipervnculo"/>
                 <w:rFonts w:ascii="Arial" w:hAnsi="Arial" w:cs="Arial"/>
-                <w:bCs/>
                 <w:noProof/>
               </w:rPr>
               <w:t>2. Clasificación de casos de uso</w:t>
@@ -773,7 +800,7 @@
                 <w:noProof/>
                 <w:webHidden/>
               </w:rPr>
-              <w:instrText xml:space="preserve"> PAGEREF _Toc90395295 \h </w:instrText>
+              <w:instrText xml:space="preserve"> PAGEREF _Toc90567989 \h </w:instrText>
             </w:r>
             <w:r>
               <w:rPr>
@@ -816,14 +843,14 @@
               <w:i w:val="0"/>
               <w:noProof/>
               <w:sz w:val="22"/>
+              <w:lang w:eastAsia="es-ES"/>
             </w:rPr>
           </w:pPr>
-          <w:hyperlink w:anchor="_Toc90395296" w:history="1">
+          <w:hyperlink w:anchor="_Toc90567990" w:history="1">
             <w:r>
               <w:rPr>
                 <w:rStyle w:val="Hipervnculo"/>
                 <w:rFonts w:ascii="Arial" w:hAnsi="Arial" w:cs="Arial"/>
-                <w:bCs/>
                 <w:noProof/>
               </w:rPr>
               <w:t>3. Diagramas de caso de uso</w:t>
@@ -847,7 +874,7 @@
                 <w:noProof/>
                 <w:webHidden/>
               </w:rPr>
-              <w:instrText xml:space="preserve"> PAGEREF _Toc90395296 \h </w:instrText>
+              <w:instrText xml:space="preserve"> PAGEREF _Toc90567990 \h </w:instrText>
             </w:r>
             <w:r>
               <w:rPr>
@@ -891,9 +918,10 @@
               <w:i w:val="0"/>
               <w:noProof/>
               <w:sz w:val="22"/>
+              <w:lang w:eastAsia="es-ES"/>
             </w:rPr>
           </w:pPr>
-          <w:hyperlink w:anchor="_Toc90395297" w:history="1">
+          <w:hyperlink w:anchor="_Toc90567991" w:history="1">
             <w:r>
               <w:rPr>
                 <w:rStyle w:val="Hipervnculo"/>
@@ -909,6 +937,7 @@
                 <w:i w:val="0"/>
                 <w:noProof/>
                 <w:sz w:val="22"/>
+                <w:lang w:eastAsia="es-ES"/>
               </w:rPr>
               <w:tab/>
             </w:r>
@@ -939,7 +968,7 @@
                 <w:noProof/>
                 <w:webHidden/>
               </w:rPr>
-              <w:instrText xml:space="preserve"> PAGEREF _Toc90395297 \h </w:instrText>
+              <w:instrText xml:space="preserve"> PAGEREF _Toc90567991 \h </w:instrText>
             </w:r>
             <w:r>
               <w:rPr>
@@ -983,13 +1012,15 @@
               <w:i w:val="0"/>
               <w:noProof/>
               <w:sz w:val="22"/>
+              <w:lang w:eastAsia="es-ES"/>
             </w:rPr>
           </w:pPr>
-          <w:hyperlink w:anchor="_Toc90395298" w:history="1">
+          <w:hyperlink w:anchor="_Toc90567992" w:history="1">
             <w:r>
               <w:rPr>
                 <w:rStyle w:val="Hipervnculo"/>
                 <w:rFonts w:ascii="Arial" w:hAnsi="Arial" w:cs="Arial"/>
+                <w:bCs/>
                 <w:noProof/>
               </w:rPr>
               <w:t>a)</w:t>
@@ -1001,6 +1032,7 @@
                 <w:i w:val="0"/>
                 <w:noProof/>
                 <w:sz w:val="22"/>
+                <w:lang w:eastAsia="es-ES"/>
               </w:rPr>
               <w:tab/>
             </w:r>
@@ -1008,6 +1040,7 @@
               <w:rPr>
                 <w:rStyle w:val="Hipervnculo"/>
                 <w:rFonts w:ascii="Arial" w:hAnsi="Arial" w:cs="Arial"/>
+                <w:bCs/>
                 <w:noProof/>
               </w:rPr>
               <w:t>Casos de uso de la función ‘Inicio de sesión’</w:t>
@@ -1031,7 +1064,7 @@
                 <w:noProof/>
                 <w:webHidden/>
               </w:rPr>
-              <w:instrText xml:space="preserve"> PAGEREF _Toc90395298 \h </w:instrText>
+              <w:instrText xml:space="preserve"> PAGEREF _Toc90567992 \h </w:instrText>
             </w:r>
             <w:r>
               <w:rPr>
@@ -1075,14 +1108,14 @@
               <w:i w:val="0"/>
               <w:noProof/>
               <w:sz w:val="22"/>
+              <w:lang w:eastAsia="es-ES"/>
             </w:rPr>
           </w:pPr>
-          <w:hyperlink w:anchor="_Toc90395299" w:history="1">
+          <w:hyperlink w:anchor="_Toc90567993" w:history="1">
             <w:r>
               <w:rPr>
                 <w:rStyle w:val="Hipervnculo"/>
                 <w:rFonts w:ascii="Arial" w:hAnsi="Arial" w:cs="Arial"/>
-                <w:bCs/>
                 <w:noProof/>
               </w:rPr>
               <w:t>b)</w:t>
@@ -1094,6 +1127,7 @@
                 <w:i w:val="0"/>
                 <w:noProof/>
                 <w:sz w:val="22"/>
+                <w:lang w:eastAsia="es-ES"/>
               </w:rPr>
               <w:tab/>
             </w:r>
@@ -1101,10 +1135,9 @@
               <w:rPr>
                 <w:rStyle w:val="Hipervnculo"/>
                 <w:rFonts w:ascii="Arial" w:hAnsi="Arial" w:cs="Arial"/>
-                <w:bCs/>
                 <w:noProof/>
               </w:rPr>
-              <w:t>Casos de uso de la función ‘Registros”</w:t>
+              <w:t>Casos de uso de la función ‘Registros’</w:t>
             </w:r>
             <w:r>
               <w:rPr>
@@ -1125,7 +1158,7 @@
                 <w:noProof/>
                 <w:webHidden/>
               </w:rPr>
-              <w:instrText xml:space="preserve"> PAGEREF _Toc90395299 \h </w:instrText>
+              <w:instrText xml:space="preserve"> PAGEREF _Toc90567993 \h </w:instrText>
             </w:r>
             <w:r>
               <w:rPr>
@@ -1169,14 +1202,14 @@
               <w:i w:val="0"/>
               <w:noProof/>
               <w:sz w:val="22"/>
+              <w:lang w:eastAsia="es-ES"/>
             </w:rPr>
           </w:pPr>
-          <w:hyperlink w:anchor="_Toc90395300" w:history="1">
+          <w:hyperlink w:anchor="_Toc90567994" w:history="1">
             <w:r>
               <w:rPr>
                 <w:rStyle w:val="Hipervnculo"/>
                 <w:rFonts w:ascii="Arial" w:hAnsi="Arial" w:cs="Arial"/>
-                <w:bCs/>
                 <w:noProof/>
               </w:rPr>
               <w:t>c)</w:t>
@@ -1188,6 +1221,7 @@
                 <w:i w:val="0"/>
                 <w:noProof/>
                 <w:sz w:val="22"/>
+                <w:lang w:eastAsia="es-ES"/>
               </w:rPr>
               <w:tab/>
             </w:r>
@@ -1195,10 +1229,9 @@
               <w:rPr>
                 <w:rStyle w:val="Hipervnculo"/>
                 <w:rFonts w:ascii="Arial" w:hAnsi="Arial" w:cs="Arial"/>
-                <w:bCs/>
                 <w:noProof/>
               </w:rPr>
-              <w:t>Casos de uso de la función ‘Buscar un producto’</w:t>
+              <w:t>Casos de uso de la función ‘Cerrar sesión’</w:t>
             </w:r>
             <w:r>
               <w:rPr>
@@ -1219,7 +1252,7 @@
                 <w:noProof/>
                 <w:webHidden/>
               </w:rPr>
-              <w:instrText xml:space="preserve"> PAGEREF _Toc90395300 \h </w:instrText>
+              <w:instrText xml:space="preserve"> PAGEREF _Toc90567994 \h </w:instrText>
             </w:r>
             <w:r>
               <w:rPr>
@@ -1263,14 +1296,14 @@
               <w:i w:val="0"/>
               <w:noProof/>
               <w:sz w:val="22"/>
+              <w:lang w:eastAsia="es-ES"/>
             </w:rPr>
           </w:pPr>
-          <w:hyperlink w:anchor="_Toc90395301" w:history="1">
+          <w:hyperlink w:anchor="_Toc90567995" w:history="1">
             <w:r>
               <w:rPr>
                 <w:rStyle w:val="Hipervnculo"/>
                 <w:rFonts w:ascii="Arial" w:hAnsi="Arial" w:cs="Arial"/>
-                <w:bCs/>
                 <w:noProof/>
               </w:rPr>
               <w:t>d)</w:t>
@@ -1282,6 +1315,7 @@
                 <w:i w:val="0"/>
                 <w:noProof/>
                 <w:sz w:val="22"/>
+                <w:lang w:eastAsia="es-ES"/>
               </w:rPr>
               <w:tab/>
             </w:r>
@@ -1289,10 +1323,9 @@
               <w:rPr>
                 <w:rStyle w:val="Hipervnculo"/>
                 <w:rFonts w:ascii="Arial" w:hAnsi="Arial" w:cs="Arial"/>
-                <w:bCs/>
                 <w:noProof/>
               </w:rPr>
-              <w:t>Casos de uso de la función ‘Historial de compras’</w:t>
+              <w:t>Casos de uso de la función ‘Buscar un producto’</w:t>
             </w:r>
             <w:r>
               <w:rPr>
@@ -1313,7 +1346,7 @@
                 <w:noProof/>
                 <w:webHidden/>
               </w:rPr>
-              <w:instrText xml:space="preserve"> PAGEREF _Toc90395301 \h </w:instrText>
+              <w:instrText xml:space="preserve"> PAGEREF _Toc90567995 \h </w:instrText>
             </w:r>
             <w:r>
               <w:rPr>
@@ -1333,7 +1366,7 @@
                 <w:noProof/>
                 <w:webHidden/>
               </w:rPr>
-              <w:t>8</w:t>
+              <w:t>7</w:t>
             </w:r>
             <w:r>
               <w:rPr>
@@ -1357,14 +1390,14 @@
               <w:i w:val="0"/>
               <w:noProof/>
               <w:sz w:val="22"/>
+              <w:lang w:eastAsia="es-ES"/>
             </w:rPr>
           </w:pPr>
-          <w:hyperlink w:anchor="_Toc90395302" w:history="1">
+          <w:hyperlink w:anchor="_Toc90567996" w:history="1">
             <w:r>
               <w:rPr>
                 <w:rStyle w:val="Hipervnculo"/>
                 <w:rFonts w:ascii="Arial" w:hAnsi="Arial" w:cs="Arial"/>
-                <w:bCs/>
                 <w:noProof/>
               </w:rPr>
               <w:t>e)</w:t>
@@ -1376,6 +1409,7 @@
                 <w:i w:val="0"/>
                 <w:noProof/>
                 <w:sz w:val="22"/>
+                <w:lang w:eastAsia="es-ES"/>
               </w:rPr>
               <w:tab/>
             </w:r>
@@ -1383,10 +1417,9 @@
               <w:rPr>
                 <w:rStyle w:val="Hipervnculo"/>
                 <w:rFonts w:ascii="Arial" w:hAnsi="Arial" w:cs="Arial"/>
-                <w:bCs/>
                 <w:noProof/>
               </w:rPr>
-              <w:t>Casos de uso de la función ‘Comentarios’</w:t>
+              <w:t>Casos de uso de la función ‘Historial de compras’</w:t>
             </w:r>
             <w:r>
               <w:rPr>
@@ -1407,7 +1440,7 @@
                 <w:noProof/>
                 <w:webHidden/>
               </w:rPr>
-              <w:instrText xml:space="preserve"> PAGEREF _Toc90395302 \h </w:instrText>
+              <w:instrText xml:space="preserve"> PAGEREF _Toc90567996 \h </w:instrText>
             </w:r>
             <w:r>
               <w:rPr>
@@ -1427,7 +1460,7 @@
                 <w:noProof/>
                 <w:webHidden/>
               </w:rPr>
-              <w:t>9</w:t>
+              <w:t>8</w:t>
             </w:r>
             <w:r>
               <w:rPr>
@@ -1451,14 +1484,14 @@
               <w:i w:val="0"/>
               <w:noProof/>
               <w:sz w:val="22"/>
+              <w:lang w:eastAsia="es-ES"/>
             </w:rPr>
           </w:pPr>
-          <w:hyperlink w:anchor="_Toc90395303" w:history="1">
+          <w:hyperlink w:anchor="_Toc90567997" w:history="1">
             <w:r>
               <w:rPr>
                 <w:rStyle w:val="Hipervnculo"/>
                 <w:rFonts w:ascii="Arial" w:hAnsi="Arial" w:cs="Arial"/>
-                <w:bCs/>
                 <w:noProof/>
               </w:rPr>
               <w:t>f)</w:t>
@@ -1470,6 +1503,7 @@
                 <w:i w:val="0"/>
                 <w:noProof/>
                 <w:sz w:val="22"/>
+                <w:lang w:eastAsia="es-ES"/>
               </w:rPr>
               <w:tab/>
             </w:r>
@@ -1477,10 +1511,9 @@
               <w:rPr>
                 <w:rStyle w:val="Hipervnculo"/>
                 <w:rFonts w:ascii="Arial" w:hAnsi="Arial" w:cs="Arial"/>
-                <w:bCs/>
                 <w:noProof/>
               </w:rPr>
-              <w:t>Casos de uso de la función ‘Comprar producto’</w:t>
+              <w:t>Casos de uso de la función ‘Comentarios’</w:t>
             </w:r>
             <w:r>
               <w:rPr>
@@ -1501,7 +1534,7 @@
                 <w:noProof/>
                 <w:webHidden/>
               </w:rPr>
-              <w:instrText xml:space="preserve"> PAGEREF _Toc90395303 \h </w:instrText>
+              <w:instrText xml:space="preserve"> PAGEREF _Toc90567997 \h </w:instrText>
             </w:r>
             <w:r>
               <w:rPr>
@@ -1521,7 +1554,7 @@
                 <w:noProof/>
                 <w:webHidden/>
               </w:rPr>
-              <w:t>10</w:t>
+              <w:t>9</w:t>
             </w:r>
             <w:r>
               <w:rPr>
@@ -1545,14 +1578,14 @@
               <w:i w:val="0"/>
               <w:noProof/>
               <w:sz w:val="22"/>
+              <w:lang w:eastAsia="es-ES"/>
             </w:rPr>
           </w:pPr>
-          <w:hyperlink w:anchor="_Toc90395304" w:history="1">
+          <w:hyperlink w:anchor="_Toc90567998" w:history="1">
             <w:r>
               <w:rPr>
                 <w:rStyle w:val="Hipervnculo"/>
                 <w:rFonts w:ascii="Arial" w:hAnsi="Arial" w:cs="Arial"/>
-                <w:bCs/>
                 <w:noProof/>
               </w:rPr>
               <w:t>g)</w:t>
@@ -1564,6 +1597,7 @@
                 <w:i w:val="0"/>
                 <w:noProof/>
                 <w:sz w:val="22"/>
+                <w:lang w:eastAsia="es-ES"/>
               </w:rPr>
               <w:tab/>
             </w:r>
@@ -1571,10 +1605,9 @@
               <w:rPr>
                 <w:rStyle w:val="Hipervnculo"/>
                 <w:rFonts w:ascii="Arial" w:hAnsi="Arial" w:cs="Arial"/>
-                <w:bCs/>
                 <w:noProof/>
               </w:rPr>
-              <w:t>Casos de uso de la función ‘Productos Deseados’</w:t>
+              <w:t>Casos de uso de la función ‘Comprar producto’</w:t>
             </w:r>
             <w:r>
               <w:rPr>
@@ -1595,7 +1628,7 @@
                 <w:noProof/>
                 <w:webHidden/>
               </w:rPr>
-              <w:instrText xml:space="preserve"> PAGEREF _Toc90395304 \h </w:instrText>
+              <w:instrText xml:space="preserve"> PAGEREF _Toc90567998 \h </w:instrText>
             </w:r>
             <w:r>
               <w:rPr>
@@ -1615,7 +1648,101 @@
                 <w:noProof/>
                 <w:webHidden/>
               </w:rPr>
-              <w:t>12</w:t>
+              <w:t>10</w:t>
+            </w:r>
+            <w:r>
+              <w:rPr>
+                <w:noProof/>
+                <w:webHidden/>
+              </w:rPr>
+              <w:fldChar w:fldCharType="end"/>
+            </w:r>
+          </w:hyperlink>
+        </w:p>
+        <w:p>
+          <w:pPr>
+            <w:pStyle w:val="TDC2"/>
+            <w:tabs>
+              <w:tab w:val="left" w:pos="1416"/>
+              <w:tab w:val="right" w:leader="dot" w:pos="8494"/>
+            </w:tabs>
+            <w:rPr>
+              <w:rFonts w:asciiTheme="minorHAnsi" w:hAnsiTheme="minorHAnsi"/>
+              <w:b w:val="0"/>
+              <w:i w:val="0"/>
+              <w:noProof/>
+              <w:sz w:val="22"/>
+              <w:lang w:eastAsia="es-ES"/>
+            </w:rPr>
+          </w:pPr>
+          <w:hyperlink w:anchor="_Toc90567999" w:history="1">
+            <w:r>
+              <w:rPr>
+                <w:rStyle w:val="Hipervnculo"/>
+                <w:rFonts w:ascii="Arial" w:hAnsi="Arial" w:cs="Arial"/>
+                <w:noProof/>
+              </w:rPr>
+              <w:t>h)</w:t>
+            </w:r>
+            <w:r>
+              <w:rPr>
+                <w:rFonts w:asciiTheme="minorHAnsi" w:hAnsiTheme="minorHAnsi"/>
+                <w:b w:val="0"/>
+                <w:i w:val="0"/>
+                <w:noProof/>
+                <w:sz w:val="22"/>
+                <w:lang w:eastAsia="es-ES"/>
+              </w:rPr>
+              <w:tab/>
+            </w:r>
+            <w:r>
+              <w:rPr>
+                <w:rStyle w:val="Hipervnculo"/>
+                <w:rFonts w:ascii="Arial" w:hAnsi="Arial" w:cs="Arial"/>
+                <w:noProof/>
+              </w:rPr>
+              <w:t>Casos de uso de la función ‘Productos Deseados’</w:t>
+            </w:r>
+            <w:r>
+              <w:rPr>
+                <w:noProof/>
+                <w:webHidden/>
+              </w:rPr>
+              <w:tab/>
+            </w:r>
+            <w:r>
+              <w:rPr>
+                <w:noProof/>
+                <w:webHidden/>
+              </w:rPr>
+              <w:fldChar w:fldCharType="begin"/>
+            </w:r>
+            <w:r>
+              <w:rPr>
+                <w:noProof/>
+                <w:webHidden/>
+              </w:rPr>
+              <w:instrText xml:space="preserve"> PAGEREF _Toc90567999 \h </w:instrText>
+            </w:r>
+            <w:r>
+              <w:rPr>
+                <w:noProof/>
+                <w:webHidden/>
+              </w:rPr>
+            </w:r>
+            <w:r>
+              <w:rPr>
+                <w:noProof/>
+                <w:webHidden/>
+              </w:rPr>
+              <w:fldChar w:fldCharType="separate"/>
+            </w:r>
+            <w:r>
+              <w:rPr>
+                <w:noProof/>
+                <w:webHidden/>
+              </w:rPr>
+              <w:t>11</w:t>
             </w:r>
             <w:r>
               <w:rPr>
@@ -1639,9 +1766,10 @@
               <w:i w:val="0"/>
               <w:noProof/>
               <w:sz w:val="22"/>
+              <w:lang w:eastAsia="es-ES"/>
             </w:rPr>
           </w:pPr>
-          <w:hyperlink w:anchor="_Toc90395305" w:history="1">
+          <w:hyperlink w:anchor="_Toc90568000" w:history="1">
             <w:r>
               <w:rPr>
                 <w:rStyle w:val="Hipervnculo"/>
@@ -1657,6 +1785,7 @@
                 <w:i w:val="0"/>
                 <w:noProof/>
                 <w:sz w:val="22"/>
+                <w:lang w:eastAsia="es-ES"/>
               </w:rPr>
               <w:tab/>
             </w:r>
@@ -1687,7 +1816,7 @@
                 <w:noProof/>
                 <w:webHidden/>
               </w:rPr>
-              <w:instrText xml:space="preserve"> PAGEREF _Toc90395305 \h </w:instrText>
+              <w:instrText xml:space="preserve"> PAGEREF _Toc90568000 \h </w:instrText>
             </w:r>
             <w:r>
               <w:rPr>
@@ -1707,7 +1836,231 @@
                 <w:noProof/>
                 <w:webHidden/>
               </w:rPr>
+              <w:t>12</w:t>
+            </w:r>
+            <w:r>
+              <w:rPr>
+                <w:noProof/>
+                <w:webHidden/>
+              </w:rPr>
+              <w:fldChar w:fldCharType="end"/>
+            </w:r>
+          </w:hyperlink>
+        </w:p>
+        <w:p>
+          <w:pPr>
+            <w:pStyle w:val="TDC2"/>
+            <w:tabs>
+              <w:tab w:val="right" w:leader="dot" w:pos="8494"/>
+            </w:tabs>
+            <w:rPr>
+              <w:rFonts w:asciiTheme="minorHAnsi" w:hAnsiTheme="minorHAnsi"/>
+              <w:b w:val="0"/>
+              <w:i w:val="0"/>
+              <w:noProof/>
+              <w:sz w:val="22"/>
+              <w:lang w:eastAsia="es-ES"/>
+            </w:rPr>
+          </w:pPr>
+          <w:hyperlink w:anchor="_Toc90568001" w:history="1">
+            <w:r>
+              <w:rPr>
+                <w:rStyle w:val="Hipervnculo"/>
+                <w:rFonts w:ascii="Arial" w:hAnsi="Arial" w:cs="Arial"/>
+                <w:noProof/>
+              </w:rPr>
+              <w:t>1.Diagrama del caso de uso “Inicio de sesión”.</w:t>
+            </w:r>
+            <w:r>
+              <w:rPr>
+                <w:noProof/>
+                <w:webHidden/>
+              </w:rPr>
+              <w:tab/>
+            </w:r>
+            <w:r>
+              <w:rPr>
+                <w:noProof/>
+                <w:webHidden/>
+              </w:rPr>
+              <w:fldChar w:fldCharType="begin"/>
+            </w:r>
+            <w:r>
+              <w:rPr>
+                <w:noProof/>
+                <w:webHidden/>
+              </w:rPr>
+              <w:instrText xml:space="preserve"> PAGEREF _Toc90568001 \h </w:instrText>
+            </w:r>
+            <w:r>
+              <w:rPr>
+                <w:noProof/>
+                <w:webHidden/>
+              </w:rPr>
+            </w:r>
+            <w:r>
+              <w:rPr>
+                <w:noProof/>
+                <w:webHidden/>
+              </w:rPr>
+              <w:fldChar w:fldCharType="separate"/>
+            </w:r>
+            <w:r>
+              <w:rPr>
+                <w:noProof/>
+                <w:webHidden/>
+              </w:rPr>
+              <w:t>12</w:t>
+            </w:r>
+            <w:r>
+              <w:rPr>
+                <w:noProof/>
+                <w:webHidden/>
+              </w:rPr>
+              <w:fldChar w:fldCharType="end"/>
+            </w:r>
+          </w:hyperlink>
+        </w:p>
+        <w:p>
+          <w:pPr>
+            <w:pStyle w:val="TDC2"/>
+            <w:tabs>
+              <w:tab w:val="right" w:leader="dot" w:pos="8494"/>
+            </w:tabs>
+            <w:rPr>
+              <w:rFonts w:asciiTheme="minorHAnsi" w:hAnsiTheme="minorHAnsi"/>
+              <w:b w:val="0"/>
+              <w:i w:val="0"/>
+              <w:noProof/>
+              <w:sz w:val="22"/>
+              <w:lang w:eastAsia="es-ES"/>
+            </w:rPr>
+          </w:pPr>
+          <w:hyperlink w:anchor="_Toc90568002" w:history="1">
+            <w:r>
+              <w:rPr>
+                <w:rStyle w:val="Hipervnculo"/>
+                <w:rFonts w:ascii="Arial" w:hAnsi="Arial" w:cs="Arial"/>
+                <w:noProof/>
+                <w:lang w:eastAsia="en-US"/>
+              </w:rPr>
+              <w:t>2.Diagrama del caso de uso “Registrarse”</w:t>
+            </w:r>
+            <w:r>
+              <w:rPr>
+                <w:noProof/>
+                <w:webHidden/>
+              </w:rPr>
+              <w:tab/>
+            </w:r>
+            <w:r>
+              <w:rPr>
+                <w:noProof/>
+                <w:webHidden/>
+              </w:rPr>
+              <w:fldChar w:fldCharType="begin"/>
+            </w:r>
+            <w:r>
+              <w:rPr>
+                <w:noProof/>
+                <w:webHidden/>
+              </w:rPr>
+              <w:instrText xml:space="preserve"> PAGEREF _Toc90568002 \h </w:instrText>
+            </w:r>
+            <w:r>
+              <w:rPr>
+                <w:noProof/>
+                <w:webHidden/>
+              </w:rPr>
+            </w:r>
+            <w:r>
+              <w:rPr>
+                <w:noProof/>
+                <w:webHidden/>
+              </w:rPr>
+              <w:fldChar w:fldCharType="separate"/>
+            </w:r>
+            <w:r>
+              <w:rPr>
+                <w:noProof/>
+                <w:webHidden/>
+              </w:rPr>
               <w:t>13</w:t>
+            </w:r>
+            <w:r>
+              <w:rPr>
+                <w:noProof/>
+                <w:webHidden/>
+              </w:rPr>
+              <w:fldChar w:fldCharType="end"/>
+            </w:r>
+          </w:hyperlink>
+        </w:p>
+        <w:p>
+          <w:pPr>
+            <w:pStyle w:val="TDC2"/>
+            <w:tabs>
+              <w:tab w:val="right" w:leader="dot" w:pos="8494"/>
+            </w:tabs>
+            <w:rPr>
+              <w:rFonts w:asciiTheme="minorHAnsi" w:hAnsiTheme="minorHAnsi"/>
+              <w:b w:val="0"/>
+              <w:i w:val="0"/>
+              <w:noProof/>
+              <w:sz w:val="22"/>
+              <w:lang w:eastAsia="es-ES"/>
+            </w:rPr>
+          </w:pPr>
+          <w:hyperlink w:anchor="_Toc90568003" w:history="1">
+            <w:r>
+              <w:rPr>
+                <w:rStyle w:val="Hipervnculo"/>
+                <w:rFonts w:ascii="Arial" w:hAnsi="Arial" w:cs="Arial"/>
+                <w:noProof/>
+                <w:lang w:eastAsia="en-US"/>
+              </w:rPr>
+              <w:t>3.Diagrama del caso de uso “Comentarios”</w:t>
+            </w:r>
+            <w:r>
+              <w:rPr>
+                <w:noProof/>
+                <w:webHidden/>
+              </w:rPr>
+              <w:tab/>
+            </w:r>
+            <w:r>
+              <w:rPr>
+                <w:noProof/>
+                <w:webHidden/>
+              </w:rPr>
+              <w:fldChar w:fldCharType="begin"/>
+            </w:r>
+            <w:r>
+              <w:rPr>
+                <w:noProof/>
+                <w:webHidden/>
+              </w:rPr>
+              <w:instrText xml:space="preserve"> PAGEREF _Toc90568003 \h </w:instrText>
+            </w:r>
+            <w:r>
+              <w:rPr>
+                <w:noProof/>
+                <w:webHidden/>
+              </w:rPr>
+            </w:r>
+            <w:r>
+              <w:rPr>
+                <w:noProof/>
+                <w:webHidden/>
+              </w:rPr>
+              <w:fldChar w:fldCharType="separate"/>
+            </w:r>
+            <w:r>
+              <w:rPr>
+                <w:noProof/>
+                <w:webHidden/>
+              </w:rPr>
+              <w:t>15</w:t>
             </w:r>
             <w:r>
               <w:rPr>
@@ -1731,9 +2084,10 @@
               <w:i w:val="0"/>
               <w:noProof/>
               <w:sz w:val="22"/>
+              <w:lang w:eastAsia="es-ES"/>
             </w:rPr>
           </w:pPr>
-          <w:hyperlink w:anchor="_Toc90395306" w:history="1">
+          <w:hyperlink w:anchor="_Toc90568004" w:history="1">
             <w:r>
               <w:rPr>
                 <w:rStyle w:val="Hipervnculo"/>
@@ -1749,6 +2103,7 @@
                 <w:i w:val="0"/>
                 <w:noProof/>
                 <w:sz w:val="22"/>
+                <w:lang w:eastAsia="es-ES"/>
               </w:rPr>
               <w:tab/>
             </w:r>
@@ -1758,7 +2113,7 @@
                 <w:rFonts w:ascii="Arial" w:hAnsi="Arial" w:cs="Arial"/>
                 <w:noProof/>
               </w:rPr>
-              <w:t>Referencias</w:t>
+              <w:t>Apéndice A: Interfaces de casos de uso</w:t>
             </w:r>
             <w:r>
               <w:rPr>
@@ -1779,7 +2134,7 @@
                 <w:noProof/>
                 <w:webHidden/>
               </w:rPr>
-              <w:instrText xml:space="preserve"> PAGEREF _Toc90395306 \h </w:instrText>
+              <w:instrText xml:space="preserve"> PAGEREF _Toc90568004 \h </w:instrText>
             </w:r>
             <w:r>
               <w:rPr>
@@ -1799,7 +2154,229 @@
                 <w:noProof/>
                 <w:webHidden/>
               </w:rPr>
-              <w:t>14</w:t>
+              <w:t>16</w:t>
+            </w:r>
+            <w:r>
+              <w:rPr>
+                <w:noProof/>
+                <w:webHidden/>
+              </w:rPr>
+              <w:fldChar w:fldCharType="end"/>
+            </w:r>
+          </w:hyperlink>
+        </w:p>
+        <w:p>
+          <w:pPr>
+            <w:pStyle w:val="TDC2"/>
+            <w:tabs>
+              <w:tab w:val="right" w:leader="dot" w:pos="8494"/>
+            </w:tabs>
+            <w:rPr>
+              <w:rFonts w:asciiTheme="minorHAnsi" w:hAnsiTheme="minorHAnsi"/>
+              <w:b w:val="0"/>
+              <w:i w:val="0"/>
+              <w:noProof/>
+              <w:sz w:val="22"/>
+              <w:lang w:eastAsia="es-ES"/>
+            </w:rPr>
+          </w:pPr>
+          <w:hyperlink w:anchor="_Toc90568005" w:history="1">
+            <w:r>
+              <w:rPr>
+                <w:rStyle w:val="Hipervnculo"/>
+                <w:rFonts w:ascii="Arial" w:hAnsi="Arial" w:cs="Arial"/>
+                <w:noProof/>
+              </w:rPr>
+              <w:t>1. PC_NEWUSER – Registro</w:t>
+            </w:r>
+            <w:r>
+              <w:rPr>
+                <w:noProof/>
+                <w:webHidden/>
+              </w:rPr>
+              <w:tab/>
+            </w:r>
+            <w:r>
+              <w:rPr>
+                <w:noProof/>
+                <w:webHidden/>
+              </w:rPr>
+              <w:fldChar w:fldCharType="begin"/>
+            </w:r>
+            <w:r>
+              <w:rPr>
+                <w:noProof/>
+                <w:webHidden/>
+              </w:rPr>
+              <w:instrText xml:space="preserve"> PAGEREF _Toc90568005 \h </w:instrText>
+            </w:r>
+            <w:r>
+              <w:rPr>
+                <w:noProof/>
+                <w:webHidden/>
+              </w:rPr>
+            </w:r>
+            <w:r>
+              <w:rPr>
+                <w:noProof/>
+                <w:webHidden/>
+              </w:rPr>
+              <w:fldChar w:fldCharType="separate"/>
+            </w:r>
+            <w:r>
+              <w:rPr>
+                <w:noProof/>
+                <w:webHidden/>
+              </w:rPr>
+              <w:t>16</w:t>
+            </w:r>
+            <w:r>
+              <w:rPr>
+                <w:noProof/>
+                <w:webHidden/>
+              </w:rPr>
+              <w:fldChar w:fldCharType="end"/>
+            </w:r>
+          </w:hyperlink>
+        </w:p>
+        <w:p>
+          <w:pPr>
+            <w:pStyle w:val="TDC2"/>
+            <w:tabs>
+              <w:tab w:val="right" w:leader="dot" w:pos="8494"/>
+            </w:tabs>
+            <w:rPr>
+              <w:rFonts w:asciiTheme="minorHAnsi" w:hAnsiTheme="minorHAnsi"/>
+              <w:b w:val="0"/>
+              <w:i w:val="0"/>
+              <w:noProof/>
+              <w:sz w:val="22"/>
+              <w:lang w:eastAsia="es-ES"/>
+            </w:rPr>
+          </w:pPr>
+          <w:hyperlink w:anchor="_Toc90568006" w:history="1">
+            <w:r>
+              <w:rPr>
+                <w:rStyle w:val="Hipervnculo"/>
+                <w:rFonts w:ascii="Arial" w:hAnsi="Arial" w:cs="Arial"/>
+                <w:noProof/>
+              </w:rPr>
+              <w:t>2.PC_LOGIN - Iniciar sesión</w:t>
+            </w:r>
+            <w:r>
+              <w:rPr>
+                <w:noProof/>
+                <w:webHidden/>
+              </w:rPr>
+              <w:tab/>
+            </w:r>
+            <w:r>
+              <w:rPr>
+                <w:noProof/>
+                <w:webHidden/>
+              </w:rPr>
+              <w:fldChar w:fldCharType="begin"/>
+            </w:r>
+            <w:r>
+              <w:rPr>
+                <w:noProof/>
+                <w:webHidden/>
+              </w:rPr>
+              <w:instrText xml:space="preserve"> PAGEREF _Toc90568006 \h </w:instrText>
+            </w:r>
+            <w:r>
+              <w:rPr>
+                <w:noProof/>
+                <w:webHidden/>
+              </w:rPr>
+            </w:r>
+            <w:r>
+              <w:rPr>
+                <w:noProof/>
+                <w:webHidden/>
+              </w:rPr>
+              <w:fldChar w:fldCharType="separate"/>
+            </w:r>
+            <w:r>
+              <w:rPr>
+                <w:noProof/>
+                <w:webHidden/>
+              </w:rPr>
+              <w:t>19</w:t>
+            </w:r>
+            <w:r>
+              <w:rPr>
+                <w:noProof/>
+                <w:webHidden/>
+              </w:rPr>
+              <w:fldChar w:fldCharType="end"/>
+            </w:r>
+          </w:hyperlink>
+        </w:p>
+        <w:p>
+          <w:pPr>
+            <w:pStyle w:val="TDC2"/>
+            <w:tabs>
+              <w:tab w:val="right" w:leader="dot" w:pos="8494"/>
+            </w:tabs>
+            <w:rPr>
+              <w:rFonts w:asciiTheme="minorHAnsi" w:hAnsiTheme="minorHAnsi"/>
+              <w:b w:val="0"/>
+              <w:i w:val="0"/>
+              <w:noProof/>
+              <w:sz w:val="22"/>
+              <w:lang w:eastAsia="es-ES"/>
+            </w:rPr>
+          </w:pPr>
+          <w:hyperlink w:anchor="_Toc90568007" w:history="1">
+            <w:r>
+              <w:rPr>
+                <w:rStyle w:val="Hipervnculo"/>
+                <w:rFonts w:ascii="Arial" w:hAnsi="Arial" w:cs="Arial"/>
+                <w:noProof/>
+              </w:rPr>
+              <w:t>3.PC_COMPPRO – Comprar producto</w:t>
+            </w:r>
+            <w:r>
+              <w:rPr>
+                <w:noProof/>
+                <w:webHidden/>
+              </w:rPr>
+              <w:tab/>
+            </w:r>
+            <w:r>
+              <w:rPr>
+                <w:noProof/>
+                <w:webHidden/>
+              </w:rPr>
+              <w:fldChar w:fldCharType="begin"/>
+            </w:r>
+            <w:r>
+              <w:rPr>
+                <w:noProof/>
+                <w:webHidden/>
+              </w:rPr>
+              <w:instrText xml:space="preserve"> PAGEREF _Toc90568007 \h </w:instrText>
+            </w:r>
+            <w:r>
+              <w:rPr>
+                <w:noProof/>
+                <w:webHidden/>
+              </w:rPr>
+            </w:r>
+            <w:r>
+              <w:rPr>
+                <w:noProof/>
+                <w:webHidden/>
+              </w:rPr>
+              <w:fldChar w:fldCharType="separate"/>
+            </w:r>
+            <w:r>
+              <w:rPr>
+                <w:noProof/>
+                <w:webHidden/>
+              </w:rPr>
+              <w:t>20</w:t>
             </w:r>
             <w:r>
               <w:rPr>
@@ -1823,9 +2400,10 @@
               <w:i w:val="0"/>
               <w:noProof/>
               <w:sz w:val="22"/>
+              <w:lang w:eastAsia="es-ES"/>
             </w:rPr>
           </w:pPr>
-          <w:hyperlink w:anchor="_Toc90395307" w:history="1">
+          <w:hyperlink w:anchor="_Toc90568008" w:history="1">
             <w:r>
               <w:rPr>
                 <w:rStyle w:val="Hipervnculo"/>
@@ -1841,6 +2419,7 @@
                 <w:i w:val="0"/>
                 <w:noProof/>
                 <w:sz w:val="22"/>
+                <w:lang w:eastAsia="es-ES"/>
               </w:rPr>
               <w:tab/>
             </w:r>
@@ -1850,7 +2429,7 @@
                 <w:rFonts w:ascii="Arial" w:hAnsi="Arial" w:cs="Arial"/>
                 <w:noProof/>
               </w:rPr>
-              <w:t>Apéndice A: Interfaces de casos de uso</w:t>
+              <w:t>Referencias</w:t>
             </w:r>
             <w:r>
               <w:rPr>
@@ -1871,7 +2450,7 @@
                 <w:noProof/>
                 <w:webHidden/>
               </w:rPr>
-              <w:instrText xml:space="preserve"> PAGEREF _Toc90395307 \h </w:instrText>
+              <w:instrText xml:space="preserve"> PAGEREF _Toc90568008 \h </w:instrText>
             </w:r>
             <w:r>
               <w:rPr>
@@ -1891,153 +2470,7 @@
                 <w:noProof/>
                 <w:webHidden/>
               </w:rPr>
-              <w:t>15</w:t>
-            </w:r>
-            <w:r>
-              <w:rPr>
-                <w:noProof/>
-                <w:webHidden/>
-              </w:rPr>
-              <w:fldChar w:fldCharType="end"/>
-            </w:r>
-          </w:hyperlink>
-        </w:p>
-        <w:p>
-          <w:pPr>
-            <w:pStyle w:val="TDC2"/>
-            <w:tabs>
-              <w:tab w:val="right" w:leader="dot" w:pos="8494"/>
-            </w:tabs>
-            <w:rPr>
-              <w:rFonts w:asciiTheme="minorHAnsi" w:hAnsiTheme="minorHAnsi"/>
-              <w:b w:val="0"/>
-              <w:i w:val="0"/>
-              <w:noProof/>
-              <w:sz w:val="22"/>
-            </w:rPr>
-          </w:pPr>
-          <w:hyperlink w:anchor="_Toc90395308" w:history="1">
-            <w:r>
-              <w:rPr>
-                <w:rStyle w:val="Hipervnculo"/>
-                <w:rFonts w:ascii="Arial" w:hAnsi="Arial" w:cs="Arial"/>
-                <w:noProof/>
-              </w:rPr>
-              <w:t>1. PC_NEWUSER – Registro</w:t>
-            </w:r>
-            <w:r>
-              <w:rPr>
-                <w:noProof/>
-                <w:webHidden/>
-              </w:rPr>
-              <w:tab/>
-            </w:r>
-            <w:r>
-              <w:rPr>
-                <w:noProof/>
-                <w:webHidden/>
-              </w:rPr>
-              <w:fldChar w:fldCharType="begin"/>
-            </w:r>
-            <w:r>
-              <w:rPr>
-                <w:noProof/>
-                <w:webHidden/>
-              </w:rPr>
-              <w:instrText xml:space="preserve"> PAGEREF _Toc90395308 \h </w:instrText>
-            </w:r>
-            <w:r>
-              <w:rPr>
-                <w:noProof/>
-                <w:webHidden/>
-              </w:rPr>
-            </w:r>
-            <w:r>
-              <w:rPr>
-                <w:noProof/>
-                <w:webHidden/>
-              </w:rPr>
-              <w:fldChar w:fldCharType="separate"/>
-            </w:r>
-            <w:r>
-              <w:rPr>
-                <w:noProof/>
-                <w:webHidden/>
-              </w:rPr>
-              <w:t>15</w:t>
-            </w:r>
-            <w:r>
-              <w:rPr>
-                <w:noProof/>
-                <w:webHidden/>
-              </w:rPr>
-              <w:fldChar w:fldCharType="end"/>
-            </w:r>
-          </w:hyperlink>
-        </w:p>
-        <w:p>
-          <w:pPr>
-            <w:pStyle w:val="TDC2"/>
-            <w:tabs>
-              <w:tab w:val="right" w:leader="dot" w:pos="8494"/>
-            </w:tabs>
-            <w:rPr>
-              <w:rFonts w:asciiTheme="minorHAnsi" w:hAnsiTheme="minorHAnsi"/>
-              <w:b w:val="0"/>
-              <w:i w:val="0"/>
-              <w:noProof/>
-              <w:sz w:val="22"/>
-            </w:rPr>
-          </w:pPr>
-          <w:hyperlink w:anchor="_Toc90395309" w:history="1">
-            <w:r>
-              <w:rPr>
-                <w:rStyle w:val="Hipervnculo"/>
-                <w:rFonts w:ascii="Arial" w:hAnsi="Arial" w:cs="Arial"/>
-                <w:noProof/>
-              </w:rPr>
-              <w:t>2.PC_LOGIN - Iniciar sesión</w:t>
-            </w:r>
-            <w:r>
-              <w:rPr>
-                <w:noProof/>
-                <w:webHidden/>
-              </w:rPr>
-              <w:tab/>
-            </w:r>
-            <w:r>
-              <w:rPr>
-                <w:noProof/>
-                <w:webHidden/>
-              </w:rPr>
-              <w:fldChar w:fldCharType="begin"/>
-            </w:r>
-            <w:r>
-              <w:rPr>
-                <w:noProof/>
-                <w:webHidden/>
-              </w:rPr>
-              <w:instrText xml:space="preserve"> PAGEREF _Toc90395309 \h </w:instrText>
-            </w:r>
-            <w:r>
-              <w:rPr>
-                <w:noProof/>
-                <w:webHidden/>
-              </w:rPr>
-            </w:r>
-            <w:r>
-              <w:rPr>
-                <w:noProof/>
-                <w:webHidden/>
-              </w:rPr>
-              <w:fldChar w:fldCharType="separate"/>
-            </w:r>
-            <w:r>
-              <w:rPr>
-                <w:noProof/>
-                <w:webHidden/>
-              </w:rPr>
-              <w:t>18</w:t>
+              <w:t>20</w:t>
             </w:r>
             <w:r>
               <w:rPr>
@@ -2071,56 +2504,7 @@
         <w:jc w:val="center"/>
       </w:pPr>
     </w:p>
-    <w:p>
-      <w:pPr>
-        <w:jc w:val="center"/>
-      </w:pPr>
-    </w:p>
-    <w:p>
-      <w:pPr>
-        <w:jc w:val="center"/>
-      </w:pPr>
-    </w:p>
-    <w:p>
-      <w:pPr>
-        <w:jc w:val="center"/>
-      </w:pPr>
-    </w:p>
-    <w:p>
-      <w:pPr>
-        <w:jc w:val="center"/>
-      </w:pPr>
-    </w:p>
-    <w:p>
-      <w:pPr>
-        <w:jc w:val="center"/>
-      </w:pPr>
-    </w:p>
-    <w:p>
-      <w:pPr>
-        <w:jc w:val="center"/>
-      </w:pPr>
-    </w:p>
-    <w:p>
-      <w:pPr>
-        <w:jc w:val="center"/>
-      </w:pPr>
-    </w:p>
-    <w:p>
-      <w:pPr>
-        <w:jc w:val="center"/>
-      </w:pPr>
-    </w:p>
-    <w:p>
-      <w:pPr>
-        <w:jc w:val="center"/>
-      </w:pPr>
-    </w:p>
-    <w:p>
-      <w:pPr>
-        <w:jc w:val="center"/>
-      </w:pPr>
-    </w:p>
+    <w:p/>
     <w:p>
       <w:pPr>
         <w:jc w:val="center"/>
@@ -2485,8 +2869,19 @@
                 <w:sz w:val="20"/>
                 <w:szCs w:val="20"/>
               </w:rPr>
-              <w:t>Miguel Guzman</w:t>
-            </w:r>
+              <w:t xml:space="preserve">Miguel </w:t>
+            </w:r>
+            <w:proofErr w:type="spellStart"/>
+            <w:r>
+              <w:rPr>
+                <w:rFonts w:ascii="Arial" w:hAnsi="Arial" w:cs="Arial"/>
+                <w:bCs/>
+                <w:sz w:val="20"/>
+                <w:szCs w:val="20"/>
+              </w:rPr>
+              <w:t>Guzman</w:t>
+            </w:r>
+            <w:proofErr w:type="spellEnd"/>
           </w:p>
         </w:tc>
         <w:tc>
@@ -2586,8 +2981,19 @@
                 <w:sz w:val="20"/>
                 <w:szCs w:val="20"/>
               </w:rPr>
-              <w:t>Axel Guzman</w:t>
-            </w:r>
+              <w:t xml:space="preserve">Axel </w:t>
+            </w:r>
+            <w:proofErr w:type="spellStart"/>
+            <w:r>
+              <w:rPr>
+                <w:rFonts w:ascii="Arial" w:hAnsi="Arial" w:cs="Arial"/>
+                <w:bCs/>
+                <w:sz w:val="20"/>
+                <w:szCs w:val="20"/>
+              </w:rPr>
+              <w:t>Guzman</w:t>
+            </w:r>
+            <w:proofErr w:type="spellEnd"/>
           </w:p>
         </w:tc>
         <w:tc>
@@ -2687,8 +3093,19 @@
                 <w:sz w:val="20"/>
                 <w:szCs w:val="20"/>
               </w:rPr>
-              <w:t>Miguel Guzman</w:t>
-            </w:r>
+              <w:t xml:space="preserve">Miguel </w:t>
+            </w:r>
+            <w:proofErr w:type="spellStart"/>
+            <w:r>
+              <w:rPr>
+                <w:rFonts w:ascii="Arial" w:hAnsi="Arial" w:cs="Arial"/>
+                <w:bCs/>
+                <w:sz w:val="20"/>
+                <w:szCs w:val="20"/>
+              </w:rPr>
+              <w:t>Guzman</w:t>
+            </w:r>
+            <w:proofErr w:type="spellEnd"/>
           </w:p>
         </w:tc>
         <w:tc>
@@ -2807,8 +3224,19 @@
                 <w:sz w:val="20"/>
                 <w:szCs w:val="20"/>
               </w:rPr>
-              <w:t>Miguel Guzman</w:t>
-            </w:r>
+              <w:t xml:space="preserve">Miguel </w:t>
+            </w:r>
+            <w:proofErr w:type="spellStart"/>
+            <w:r>
+              <w:rPr>
+                <w:rFonts w:ascii="Arial" w:hAnsi="Arial" w:cs="Arial"/>
+                <w:bCs/>
+                <w:sz w:val="20"/>
+                <w:szCs w:val="20"/>
+              </w:rPr>
+              <w:t>Guzman</w:t>
+            </w:r>
+            <w:proofErr w:type="spellEnd"/>
           </w:p>
         </w:tc>
         <w:tc>
@@ -3110,8 +3538,19 @@
                 <w:sz w:val="20"/>
                 <w:szCs w:val="20"/>
               </w:rPr>
-              <w:t>Miguel Guzman</w:t>
-            </w:r>
+              <w:t xml:space="preserve">Miguel </w:t>
+            </w:r>
+            <w:proofErr w:type="spellStart"/>
+            <w:r>
+              <w:rPr>
+                <w:rFonts w:ascii="Arial" w:hAnsi="Arial" w:cs="Arial"/>
+                <w:bCs/>
+                <w:sz w:val="20"/>
+                <w:szCs w:val="20"/>
+              </w:rPr>
+              <w:t>Guzman</w:t>
+            </w:r>
+            <w:proofErr w:type="spellEnd"/>
           </w:p>
         </w:tc>
         <w:tc>
@@ -3432,7 +3871,27 @@
                 <w:sz w:val="20"/>
                 <w:szCs w:val="20"/>
               </w:rPr>
-              <w:t>&lt;&lt;include&gt;&gt;” para optimizar las tablas; agregue en el apéndice el caso de uso de registros.</w:t>
+              <w:t>&lt;&lt;</w:t>
+            </w:r>
+            <w:proofErr w:type="spellStart"/>
+            <w:r>
+              <w:rPr>
+                <w:rFonts w:ascii="Arial" w:hAnsi="Arial" w:cs="Arial"/>
+                <w:bCs/>
+                <w:sz w:val="20"/>
+                <w:szCs w:val="20"/>
+              </w:rPr>
+              <w:t>include</w:t>
+            </w:r>
+            <w:proofErr w:type="spellEnd"/>
+            <w:r>
+              <w:rPr>
+                <w:rFonts w:ascii="Arial" w:hAnsi="Arial" w:cs="Arial"/>
+                <w:bCs/>
+                <w:sz w:val="20"/>
+                <w:szCs w:val="20"/>
+              </w:rPr>
+              <w:t>&gt;&gt;” para optimizar las tablas; agregue en el apéndice el caso de uso de registros.</w:t>
             </w:r>
           </w:p>
         </w:tc>
@@ -3533,7 +3992,27 @@
                 <w:sz w:val="20"/>
                 <w:szCs w:val="20"/>
               </w:rPr>
-              <w:t>Modifiqué las tablas de uso “inicio de sesión” y “comentarios”, agregando “&lt;&lt;include&gt;&gt;” optimizando las tablas, agregué la interfaz de caso de uso de inicio de sesión y agregué algunas referencias</w:t>
+              <w:t>Modifiqué las tablas de uso “inicio de sesión” y “comentarios”, agregando “&lt;&lt;</w:t>
+            </w:r>
+            <w:proofErr w:type="spellStart"/>
+            <w:r>
+              <w:rPr>
+                <w:rFonts w:ascii="Arial" w:hAnsi="Arial" w:cs="Arial"/>
+                <w:bCs/>
+                <w:sz w:val="20"/>
+                <w:szCs w:val="20"/>
+              </w:rPr>
+              <w:t>include</w:t>
+            </w:r>
+            <w:proofErr w:type="spellEnd"/>
+            <w:r>
+              <w:rPr>
+                <w:rFonts w:ascii="Arial" w:hAnsi="Arial" w:cs="Arial"/>
+                <w:bCs/>
+                <w:sz w:val="20"/>
+                <w:szCs w:val="20"/>
+              </w:rPr>
+              <w:t>&gt;&gt;” optimizando las tablas, agregué la interfaz de caso de uso de inicio de sesión y agregué algunas referencias</w:t>
             </w:r>
           </w:p>
         </w:tc>
@@ -3862,7 +4341,27 @@
                 <w:sz w:val="20"/>
                 <w:szCs w:val="20"/>
               </w:rPr>
-              <w:t>Corregí la tabla de caso de uso de la función “Inicio de sesión” incluyendo “&lt;&lt;include&gt;&gt;”</w:t>
+              <w:t>Corregí la tabla de caso de uso de la función “Inicio de sesión” incluyendo “&lt;&lt;</w:t>
+            </w:r>
+            <w:proofErr w:type="spellStart"/>
+            <w:r>
+              <w:rPr>
+                <w:rFonts w:ascii="Arial" w:hAnsi="Arial" w:cs="Arial"/>
+                <w:bCs/>
+                <w:sz w:val="20"/>
+                <w:szCs w:val="20"/>
+              </w:rPr>
+              <w:t>include</w:t>
+            </w:r>
+            <w:proofErr w:type="spellEnd"/>
+            <w:r>
+              <w:rPr>
+                <w:rFonts w:ascii="Arial" w:hAnsi="Arial" w:cs="Arial"/>
+                <w:bCs/>
+                <w:sz w:val="20"/>
+                <w:szCs w:val="20"/>
+              </w:rPr>
+              <w:t>&gt;&gt;”</w:t>
             </w:r>
           </w:p>
         </w:tc>
@@ -4349,15 +4848,175 @@
           </w:p>
         </w:tc>
       </w:tr>
+      <w:tr>
+        <w:trPr>
+          <w:trHeight w:val="263"/>
+        </w:trPr>
+        <w:tc>
+          <w:tcPr>
+            <w:tcW w:w="1980" w:type="dxa"/>
+          </w:tcPr>
+          <w:p>
+            <w:pPr>
+              <w:rPr>
+                <w:rFonts w:ascii="Arial" w:hAnsi="Arial" w:cs="Arial"/>
+                <w:bCs/>
+                <w:sz w:val="20"/>
+                <w:szCs w:val="20"/>
+              </w:rPr>
+            </w:pPr>
+            <w:r>
+              <w:rPr>
+                <w:rFonts w:ascii="Arial" w:hAnsi="Arial" w:cs="Arial"/>
+                <w:bCs/>
+                <w:sz w:val="20"/>
+                <w:szCs w:val="20"/>
+              </w:rPr>
+              <w:t>Retel Javier</w:t>
+            </w:r>
+          </w:p>
+        </w:tc>
+        <w:tc>
+          <w:tcPr>
+            <w:tcW w:w="1134" w:type="dxa"/>
+          </w:tcPr>
+          <w:p>
+            <w:pPr>
+              <w:rPr>
+                <w:rFonts w:ascii="Arial" w:hAnsi="Arial" w:cs="Arial"/>
+                <w:bCs/>
+                <w:sz w:val="20"/>
+                <w:szCs w:val="20"/>
+              </w:rPr>
+            </w:pPr>
+            <w:r>
+              <w:rPr>
+                <w:rFonts w:ascii="Arial" w:hAnsi="Arial" w:cs="Arial"/>
+                <w:bCs/>
+                <w:sz w:val="20"/>
+                <w:szCs w:val="20"/>
+              </w:rPr>
+              <w:t>16/12/21</w:t>
+            </w:r>
+          </w:p>
+        </w:tc>
+        <w:tc>
+          <w:tcPr>
+            <w:tcW w:w="5528" w:type="dxa"/>
+          </w:tcPr>
+          <w:p>
+            <w:pPr>
+              <w:rPr>
+                <w:rFonts w:ascii="Arial" w:hAnsi="Arial" w:cs="Arial"/>
+                <w:bCs/>
+                <w:sz w:val="20"/>
+                <w:szCs w:val="20"/>
+              </w:rPr>
+            </w:pPr>
+            <w:r>
+              <w:rPr>
+                <w:rFonts w:ascii="Arial" w:hAnsi="Arial" w:cs="Arial"/>
+                <w:bCs/>
+                <w:sz w:val="20"/>
+                <w:szCs w:val="20"/>
+              </w:rPr>
+              <w:t xml:space="preserve">Añadí </w:t>
+            </w:r>
+            <w:r>
+              <w:rPr>
+                <w:rFonts w:ascii="Arial" w:hAnsi="Arial" w:cs="Arial"/>
+                <w:bCs/>
+                <w:sz w:val="20"/>
+                <w:szCs w:val="20"/>
+              </w:rPr>
+              <w:t>“</w:t>
+            </w:r>
+            <w:r>
+              <w:rPr>
+                <w:rFonts w:ascii="Arial" w:hAnsi="Arial" w:cs="Arial"/>
+                <w:bCs/>
+                <w:sz w:val="20"/>
+                <w:szCs w:val="20"/>
+              </w:rPr>
+              <w:t>&lt;&lt;</w:t>
+            </w:r>
+            <w:proofErr w:type="spellStart"/>
+            <w:r>
+              <w:rPr>
+                <w:rFonts w:ascii="Arial" w:hAnsi="Arial" w:cs="Arial"/>
+                <w:bCs/>
+                <w:sz w:val="20"/>
+                <w:szCs w:val="20"/>
+              </w:rPr>
+              <w:t>include</w:t>
+            </w:r>
+            <w:proofErr w:type="spellEnd"/>
+            <w:r>
+              <w:rPr>
+                <w:rFonts w:ascii="Arial" w:hAnsi="Arial" w:cs="Arial"/>
+                <w:bCs/>
+                <w:sz w:val="20"/>
+                <w:szCs w:val="20"/>
+              </w:rPr>
+              <w:t xml:space="preserve">&gt;&gt;” en la tabla de “Registros”, </w:t>
+            </w:r>
+            <w:r>
+              <w:rPr>
+                <w:rFonts w:ascii="Arial" w:hAnsi="Arial" w:cs="Arial"/>
+                <w:bCs/>
+                <w:sz w:val="20"/>
+                <w:szCs w:val="20"/>
+              </w:rPr>
+              <w:t>y cosas generales como modificar formato, títulos y acomodar imágenes</w:t>
+            </w:r>
+            <w:r>
+              <w:rPr>
+                <w:rFonts w:ascii="Arial" w:hAnsi="Arial" w:cs="Arial"/>
+                <w:bCs/>
+                <w:sz w:val="20"/>
+                <w:szCs w:val="20"/>
+              </w:rPr>
+              <w:t xml:space="preserve"> y empecé el diagrama de actividad de “Productos Deseados”</w:t>
+            </w:r>
+            <w:r>
+              <w:rPr>
+                <w:rFonts w:ascii="Arial" w:hAnsi="Arial" w:cs="Arial"/>
+                <w:bCs/>
+                <w:sz w:val="20"/>
+                <w:szCs w:val="20"/>
+              </w:rPr>
+              <w:t>.</w:t>
+            </w:r>
+          </w:p>
+        </w:tc>
+        <w:tc>
+          <w:tcPr>
+            <w:tcW w:w="1134" w:type="dxa"/>
+          </w:tcPr>
+          <w:p>
+            <w:pPr>
+              <w:rPr>
+                <w:rFonts w:ascii="Arial" w:hAnsi="Arial" w:cs="Arial"/>
+                <w:bCs/>
+                <w:sz w:val="20"/>
+                <w:szCs w:val="20"/>
+              </w:rPr>
+            </w:pPr>
+            <w:r>
+              <w:rPr>
+                <w:rFonts w:ascii="Arial" w:hAnsi="Arial" w:cs="Arial"/>
+                <w:bCs/>
+                <w:sz w:val="20"/>
+                <w:szCs w:val="20"/>
+              </w:rPr>
+              <w:t>1.18</w:t>
+            </w:r>
+          </w:p>
+        </w:tc>
+      </w:tr>
     </w:tbl>
-    <w:p/>
     <w:p>
       <w:fldSimple w:instr=" TOC \o &quot;3-3&quot; \h \z \u \t &quot;Título 1;1;Título 2;2&quot; "/>
-    </w:p>
-    <w:p>
-      <w:pPr>
-        <w:jc w:val="center"/>
-      </w:pPr>
       <w:r>
         <w:br w:type="page"/>
       </w:r>
@@ -4376,7 +5035,7 @@
           <w:rFonts w:ascii="Arial" w:hAnsi="Arial" w:cs="Arial"/>
         </w:rPr>
       </w:pPr>
-      <w:bookmarkStart w:id="1" w:name="_Toc90395291"/>
+      <w:bookmarkStart w:id="1" w:name="_Toc90567985"/>
       <w:r>
         <w:rPr>
           <w:rFonts w:ascii="Arial" w:hAnsi="Arial" w:cs="Arial"/>
@@ -4422,7 +5081,7 @@
           <w:rFonts w:ascii="Arial" w:hAnsi="Arial" w:cs="Arial"/>
         </w:rPr>
       </w:pPr>
-      <w:bookmarkStart w:id="2" w:name="_Toc90395292"/>
+      <w:bookmarkStart w:id="2" w:name="_Toc90567986"/>
       <w:r>
         <w:rPr>
           <w:rFonts w:ascii="Arial" w:hAnsi="Arial" w:cs="Arial"/>
@@ -4466,7 +5125,7 @@
           <w:rFonts w:ascii="Arial" w:hAnsi="Arial" w:cs="Arial"/>
         </w:rPr>
       </w:pPr>
-      <w:bookmarkStart w:id="3" w:name="_Toc90395293"/>
+      <w:bookmarkStart w:id="3" w:name="_Toc90567987"/>
       <w:r>
         <w:rPr>
           <w:rFonts w:ascii="Arial" w:hAnsi="Arial" w:cs="Arial"/>
@@ -4496,7 +5155,7 @@
           <w:bCs/>
         </w:rPr>
       </w:pPr>
-      <w:bookmarkStart w:id="4" w:name="_Toc90395294"/>
+      <w:bookmarkStart w:id="4" w:name="_Toc90567988"/>
       <w:r>
         <w:rPr>
           <w:rFonts w:ascii="Arial" w:hAnsi="Arial" w:cs="Arial"/>
@@ -4508,8 +5167,6 @@
       <w:r>
         <w:rPr>
           <w:rFonts w:ascii="Arial" w:hAnsi="Arial" w:cs="Arial"/>
-          <w:b w:val="0"/>
-          <w:bCs/>
         </w:rPr>
         <w:t>Lista de casos de uso</w:t>
       </w:r>
@@ -4873,6 +5530,9 @@
       <w:pPr>
         <w:pStyle w:val="Prrafodelista"/>
         <w:jc w:val="both"/>
+        <w:rPr>
+          <w:b/>
+        </w:rPr>
       </w:pPr>
     </w:p>
     <w:p>
@@ -4880,28 +5540,16 @@
         <w:pStyle w:val="Ttulo2"/>
         <w:rPr>
           <w:rFonts w:ascii="Arial" w:hAnsi="Arial" w:cs="Arial"/>
-          <w:b w:val="0"/>
-          <w:bCs/>
           <w:sz w:val="22"/>
           <w:szCs w:val="22"/>
         </w:rPr>
       </w:pPr>
-      <w:bookmarkStart w:id="5" w:name="_Toc90395295"/>
+      <w:bookmarkStart w:id="5" w:name="_Toc90567989"/>
       <w:r>
         <w:rPr>
           <w:rFonts w:ascii="Arial" w:hAnsi="Arial" w:cs="Arial"/>
-          <w:b w:val="0"/>
-          <w:bCs/>
-        </w:rPr>
-        <w:t xml:space="preserve">2. </w:t>
-      </w:r>
-      <w:r>
-        <w:rPr>
-          <w:rFonts w:ascii="Arial" w:hAnsi="Arial" w:cs="Arial"/>
-          <w:b w:val="0"/>
-          <w:bCs/>
-        </w:rPr>
-        <w:t>Clasificación de casos de uso</w:t>
+        </w:rPr>
+        <w:t>2. Clasificación de casos de uso</w:t>
       </w:r>
       <w:bookmarkEnd w:id="5"/>
     </w:p>
@@ -4910,26 +5558,14 @@
         <w:pStyle w:val="Ttulo2"/>
         <w:rPr>
           <w:rFonts w:ascii="Arial" w:hAnsi="Arial" w:cs="Arial"/>
-          <w:b w:val="0"/>
-          <w:bCs/>
-        </w:rPr>
-      </w:pPr>
-      <w:bookmarkStart w:id="6" w:name="_Toc90395296"/>
+        </w:rPr>
+      </w:pPr>
+      <w:bookmarkStart w:id="6" w:name="_Toc90567990"/>
       <w:r>
         <w:rPr>
           <w:rFonts w:ascii="Arial" w:hAnsi="Arial" w:cs="Arial"/>
-          <w:b w:val="0"/>
-          <w:bCs/>
-        </w:rPr>
-        <w:t xml:space="preserve">3. </w:t>
-      </w:r>
-      <w:r>
-        <w:rPr>
-          <w:rFonts w:ascii="Arial" w:hAnsi="Arial" w:cs="Arial"/>
-          <w:b w:val="0"/>
-          <w:bCs/>
-        </w:rPr>
-        <w:t>Diagramas de caso de uso</w:t>
+        </w:rPr>
+        <w:t>3. Diagramas de caso de uso</w:t>
       </w:r>
       <w:bookmarkEnd w:id="6"/>
     </w:p>
@@ -4942,7 +5578,7 @@
           <w:rFonts w:ascii="Arial" w:hAnsi="Arial" w:cs="Arial"/>
         </w:rPr>
       </w:pPr>
-      <w:bookmarkStart w:id="7" w:name="_Toc90395297"/>
+      <w:bookmarkStart w:id="7" w:name="_Toc90567991"/>
       <w:r>
         <w:rPr>
           <w:rFonts w:ascii="Arial" w:hAnsi="Arial" w:cs="Arial"/>
@@ -4968,14 +5604,18 @@
         <w:outlineLvl w:val="1"/>
         <w:rPr>
           <w:rFonts w:ascii="Arial" w:hAnsi="Arial" w:cs="Arial"/>
+          <w:b/>
+          <w:bCs/>
           <w:sz w:val="28"/>
           <w:szCs w:val="28"/>
         </w:rPr>
       </w:pPr>
-      <w:bookmarkStart w:id="8" w:name="_Toc90395298"/>
+      <w:bookmarkStart w:id="8" w:name="_Toc90567992"/>
       <w:r>
         <w:rPr>
           <w:rFonts w:ascii="Arial" w:hAnsi="Arial" w:cs="Arial"/>
+          <w:b/>
+          <w:bCs/>
           <w:sz w:val="28"/>
           <w:szCs w:val="28"/>
         </w:rPr>
@@ -5370,7 +6010,25 @@
                 <w:sz w:val="20"/>
                 <w:szCs w:val="20"/>
               </w:rPr>
-              <w:t>Disparador (trigger):</w:t>
+              <w:t>Disparador (</w:t>
+            </w:r>
+            <w:proofErr w:type="spellStart"/>
+            <w:r>
+              <w:rPr>
+                <w:rFonts w:ascii="Arial" w:hAnsi="Arial" w:cs="Arial"/>
+                <w:sz w:val="20"/>
+                <w:szCs w:val="20"/>
+              </w:rPr>
+              <w:t>trigger</w:t>
+            </w:r>
+            <w:proofErr w:type="spellEnd"/>
+            <w:r>
+              <w:rPr>
+                <w:rFonts w:ascii="Arial" w:hAnsi="Arial" w:cs="Arial"/>
+                <w:sz w:val="20"/>
+                <w:szCs w:val="20"/>
+              </w:rPr>
+              <w:t>):</w:t>
             </w:r>
           </w:p>
         </w:tc>
@@ -5932,7 +6590,25 @@
                 <w:sz w:val="20"/>
                 <w:szCs w:val="20"/>
               </w:rPr>
-              <w:t xml:space="preserve">&lt;&lt;include&gt;&gt; casos de uso de la función “Registro” </w:t>
+              <w:t>&lt;&lt;</w:t>
+            </w:r>
+            <w:proofErr w:type="spellStart"/>
+            <w:r>
+              <w:rPr>
+                <w:rFonts w:ascii="Arial" w:hAnsi="Arial" w:cs="Arial"/>
+                <w:sz w:val="20"/>
+                <w:szCs w:val="20"/>
+              </w:rPr>
+              <w:t>include</w:t>
+            </w:r>
+            <w:proofErr w:type="spellEnd"/>
+            <w:r>
+              <w:rPr>
+                <w:rFonts w:ascii="Arial" w:hAnsi="Arial" w:cs="Arial"/>
+                <w:sz w:val="20"/>
+                <w:szCs w:val="20"/>
+              </w:rPr>
+              <w:t xml:space="preserve">&gt;&gt; casos de uso de la función “Registro” </w:t>
             </w:r>
           </w:p>
           <w:p>
@@ -6368,20 +7044,15 @@
         <w:ind w:left="0" w:firstLine="0"/>
         <w:rPr>
           <w:rFonts w:ascii="Arial" w:hAnsi="Arial" w:cs="Arial"/>
-          <w:b w:val="0"/>
-          <w:bCs/>
-        </w:rPr>
-      </w:pPr>
-      <w:bookmarkStart w:id="10" w:name="_Toc90395299"/>
+        </w:rPr>
+      </w:pPr>
+      <w:bookmarkStart w:id="10" w:name="_Toc90567993"/>
       <w:r>
         <w:rPr>
           <w:rFonts w:ascii="Arial" w:hAnsi="Arial" w:cs="Arial"/>
-          <w:b w:val="0"/>
-          <w:bCs/>
         </w:rPr>
         <w:t>Casos de uso de la función ‘Registros</w:t>
       </w:r>
-      <w:bookmarkEnd w:id="10"/>
       <w:r>
         <w:rPr>
           <w:rFonts w:ascii="Arial" w:hAnsi="Arial" w:cs="Arial"/>
@@ -6389,6 +7060,7 @@
         </w:rPr>
         <w:t>’</w:t>
       </w:r>
+      <w:bookmarkEnd w:id="10"/>
     </w:p>
     <w:p>
       <w:pPr>
@@ -6759,7 +7431,25 @@
                 <w:sz w:val="20"/>
                 <w:szCs w:val="20"/>
               </w:rPr>
-              <w:t>Disparador (trigger):</w:t>
+              <w:t>Disparador (</w:t>
+            </w:r>
+            <w:proofErr w:type="spellStart"/>
+            <w:r>
+              <w:rPr>
+                <w:rFonts w:ascii="Arial" w:hAnsi="Arial" w:cs="Arial"/>
+                <w:sz w:val="20"/>
+                <w:szCs w:val="20"/>
+              </w:rPr>
+              <w:t>trigger</w:t>
+            </w:r>
+            <w:proofErr w:type="spellEnd"/>
+            <w:r>
+              <w:rPr>
+                <w:rFonts w:ascii="Arial" w:hAnsi="Arial" w:cs="Arial"/>
+                <w:sz w:val="20"/>
+                <w:szCs w:val="20"/>
+              </w:rPr>
+              <w:t>):</w:t>
             </w:r>
           </w:p>
         </w:tc>
@@ -7205,7 +7895,33 @@
                 <w:sz w:val="20"/>
                 <w:szCs w:val="20"/>
               </w:rPr>
-              <w:t xml:space="preserve">       3.1 El actor ingresa los datos para iniciar sesión. (Correo o nombre de usuario y contraseña.</w:t>
+              <w:t xml:space="preserve">       3.1 </w:t>
+            </w:r>
+            <w:r>
+              <w:rPr>
+                <w:rFonts w:ascii="Arial" w:hAnsi="Arial" w:cs="Arial"/>
+                <w:sz w:val="20"/>
+                <w:szCs w:val="20"/>
+              </w:rPr>
+              <w:t>El actor escoge iniciar sesión &lt;&lt;</w:t>
+            </w:r>
+            <w:proofErr w:type="spellStart"/>
+            <w:r>
+              <w:rPr>
+                <w:rFonts w:ascii="Arial" w:hAnsi="Arial" w:cs="Arial"/>
+                <w:sz w:val="20"/>
+                <w:szCs w:val="20"/>
+              </w:rPr>
+              <w:t>include</w:t>
+            </w:r>
+            <w:proofErr w:type="spellEnd"/>
+            <w:r>
+              <w:rPr>
+                <w:rFonts w:ascii="Arial" w:hAnsi="Arial" w:cs="Arial"/>
+                <w:sz w:val="20"/>
+                <w:szCs w:val="20"/>
+              </w:rPr>
+              <w:t>&gt;&gt; iniciar sesión.</w:t>
             </w:r>
           </w:p>
           <w:p>
@@ -7223,7 +7939,23 @@
                 <w:sz w:val="20"/>
                 <w:szCs w:val="20"/>
               </w:rPr>
-              <w:t xml:space="preserve">       3.2 El usuario introduce el correo, nombre de usuario, contraseña.</w:t>
+              <w:t xml:space="preserve">       3.</w:t>
+            </w:r>
+            <w:r>
+              <w:rPr>
+                <w:rFonts w:ascii="Arial" w:hAnsi="Arial" w:cs="Arial"/>
+                <w:sz w:val="20"/>
+                <w:szCs w:val="20"/>
+              </w:rPr>
+              <w:t>2</w:t>
+            </w:r>
+            <w:r>
+              <w:rPr>
+                <w:rFonts w:ascii="Arial" w:hAnsi="Arial" w:cs="Arial"/>
+                <w:sz w:val="20"/>
+                <w:szCs w:val="20"/>
+              </w:rPr>
+              <w:t xml:space="preserve"> Regresa a 3.</w:t>
             </w:r>
           </w:p>
           <w:p>
@@ -7235,14 +7967,6 @@
                 <w:szCs w:val="20"/>
               </w:rPr>
             </w:pPr>
-            <w:r>
-              <w:rPr>
-                <w:rFonts w:ascii="Arial" w:hAnsi="Arial" w:cs="Arial"/>
-                <w:sz w:val="20"/>
-                <w:szCs w:val="20"/>
-              </w:rPr>
-              <w:t xml:space="preserve">       3.3 El usuario presiona el botón de “enviar”.</w:t>
-            </w:r>
           </w:p>
           <w:p>
             <w:pPr>
@@ -7259,8 +7983,44 @@
                 <w:sz w:val="20"/>
                 <w:szCs w:val="20"/>
               </w:rPr>
+              <w:t>En 6 (si el nombre de usuario no está disponible).</w:t>
+            </w:r>
+          </w:p>
+          <w:p>
+            <w:pPr>
+              <w:cnfStyle w:val="000000000000" w:firstRow="0" w:lastRow="0" w:firstColumn="0" w:lastColumn="0" w:oddVBand="0" w:evenVBand="0" w:oddHBand="0" w:evenHBand="0" w:firstRowFirstColumn="0" w:firstRowLastColumn="0" w:lastRowFirstColumn="0" w:lastRowLastColumn="0"/>
+              <w:rPr>
+                <w:rFonts w:ascii="Arial" w:hAnsi="Arial" w:cs="Arial"/>
+                <w:sz w:val="20"/>
+                <w:szCs w:val="20"/>
+              </w:rPr>
+            </w:pPr>
+            <w:r>
+              <w:rPr>
+                <w:rFonts w:ascii="Arial" w:hAnsi="Arial" w:cs="Arial"/>
+                <w:sz w:val="20"/>
+                <w:szCs w:val="20"/>
+              </w:rPr>
+              <w:t xml:space="preserve">       6.1 Volver a introducir los datos</w:t>
+            </w:r>
+          </w:p>
+          <w:p>
+            <w:pPr>
+              <w:cnfStyle w:val="000000000000" w:firstRow="0" w:lastRow="0" w:firstColumn="0" w:lastColumn="0" w:oddVBand="0" w:evenVBand="0" w:oddHBand="0" w:evenHBand="0" w:firstRowFirstColumn="0" w:firstRowLastColumn="0" w:lastRowFirstColumn="0" w:lastRowLastColumn="0"/>
+              <w:rPr>
+                <w:rFonts w:ascii="Arial" w:hAnsi="Arial" w:cs="Arial"/>
+                <w:sz w:val="20"/>
+                <w:szCs w:val="20"/>
+              </w:rPr>
+            </w:pPr>
+            <w:r>
+              <w:rPr>
+                <w:rFonts w:ascii="Arial" w:hAnsi="Arial" w:cs="Arial"/>
+                <w:sz w:val="20"/>
+                <w:szCs w:val="20"/>
+              </w:rPr>
               <w:lastRenderedPageBreak/>
-              <w:t xml:space="preserve">       3.4 El sistema rectifica que el nombre de usuario esté disponible en el manejador de base de datos.</w:t>
+              <w:t xml:space="preserve">       6.2 Introducir un nombre de usuario diferente.</w:t>
             </w:r>
           </w:p>
           <w:p>
@@ -7278,136 +8038,8 @@
                 <w:sz w:val="20"/>
                 <w:szCs w:val="20"/>
               </w:rPr>
-              <w:t xml:space="preserve">       3.5 El sistema registra al nuevo usuario en el manejador de base de datos.</w:t>
-            </w:r>
-          </w:p>
-          <w:p>
-            <w:pPr>
-              <w:cnfStyle w:val="000000000000" w:firstRow="0" w:lastRow="0" w:firstColumn="0" w:lastColumn="0" w:oddVBand="0" w:evenVBand="0" w:oddHBand="0" w:evenHBand="0" w:firstRowFirstColumn="0" w:firstRowLastColumn="0" w:lastRowFirstColumn="0" w:lastRowLastColumn="0"/>
-              <w:rPr>
-                <w:rFonts w:ascii="Arial" w:hAnsi="Arial" w:cs="Arial"/>
-                <w:sz w:val="20"/>
-                <w:szCs w:val="20"/>
-              </w:rPr>
-            </w:pPr>
-            <w:r>
-              <w:rPr>
-                <w:rFonts w:ascii="Arial" w:hAnsi="Arial" w:cs="Arial"/>
-                <w:sz w:val="20"/>
-                <w:szCs w:val="20"/>
-              </w:rPr>
-              <w:t xml:space="preserve">       3.6 El sistema muestra en pantalla un mensaje para que el actor sepa que se registró exitosamente.</w:t>
-            </w:r>
-          </w:p>
-          <w:p>
-            <w:pPr>
-              <w:cnfStyle w:val="000000000000" w:firstRow="0" w:lastRow="0" w:firstColumn="0" w:lastColumn="0" w:oddVBand="0" w:evenVBand="0" w:oddHBand="0" w:evenHBand="0" w:firstRowFirstColumn="0" w:firstRowLastColumn="0" w:lastRowFirstColumn="0" w:lastRowLastColumn="0"/>
-              <w:rPr>
-                <w:rFonts w:ascii="Arial" w:hAnsi="Arial" w:cs="Arial"/>
-                <w:sz w:val="20"/>
-                <w:szCs w:val="20"/>
-              </w:rPr>
-            </w:pPr>
-            <w:r>
-              <w:rPr>
-                <w:rFonts w:ascii="Arial" w:hAnsi="Arial" w:cs="Arial"/>
-                <w:sz w:val="20"/>
-                <w:szCs w:val="20"/>
-              </w:rPr>
-              <w:t xml:space="preserve">       3.7 Regresa a 3.</w:t>
-            </w:r>
-          </w:p>
-          <w:p>
-            <w:pPr>
-              <w:cnfStyle w:val="000000000000" w:firstRow="0" w:lastRow="0" w:firstColumn="0" w:lastColumn="0" w:oddVBand="0" w:evenVBand="0" w:oddHBand="0" w:evenHBand="0" w:firstRowFirstColumn="0" w:firstRowLastColumn="0" w:lastRowFirstColumn="0" w:lastRowLastColumn="0"/>
-              <w:rPr>
-                <w:rFonts w:ascii="Arial" w:hAnsi="Arial" w:cs="Arial"/>
-                <w:sz w:val="20"/>
-                <w:szCs w:val="20"/>
-              </w:rPr>
-            </w:pPr>
-          </w:p>
-          <w:p>
-            <w:pPr>
-              <w:cnfStyle w:val="000000000000" w:firstRow="0" w:lastRow="0" w:firstColumn="0" w:lastColumn="0" w:oddVBand="0" w:evenVBand="0" w:oddHBand="0" w:evenHBand="0" w:firstRowFirstColumn="0" w:firstRowLastColumn="0" w:lastRowFirstColumn="0" w:lastRowLastColumn="0"/>
-              <w:rPr>
-                <w:rFonts w:ascii="Arial" w:hAnsi="Arial" w:cs="Arial"/>
-                <w:sz w:val="20"/>
-                <w:szCs w:val="20"/>
-              </w:rPr>
-            </w:pPr>
-            <w:r>
-              <w:rPr>
-                <w:rFonts w:ascii="Arial" w:hAnsi="Arial" w:cs="Arial"/>
-                <w:sz w:val="20"/>
-                <w:szCs w:val="20"/>
-              </w:rPr>
-              <w:t>En 6 (si el nombre de usuario no está disponible).</w:t>
-            </w:r>
-          </w:p>
-          <w:p>
-            <w:pPr>
-              <w:cnfStyle w:val="000000000000" w:firstRow="0" w:lastRow="0" w:firstColumn="0" w:lastColumn="0" w:oddVBand="0" w:evenVBand="0" w:oddHBand="0" w:evenHBand="0" w:firstRowFirstColumn="0" w:firstRowLastColumn="0" w:lastRowFirstColumn="0" w:lastRowLastColumn="0"/>
-              <w:rPr>
-                <w:rFonts w:ascii="Arial" w:hAnsi="Arial" w:cs="Arial"/>
-                <w:sz w:val="20"/>
-                <w:szCs w:val="20"/>
-              </w:rPr>
-            </w:pPr>
-            <w:r>
-              <w:rPr>
-                <w:rFonts w:ascii="Arial" w:hAnsi="Arial" w:cs="Arial"/>
-                <w:sz w:val="20"/>
-                <w:szCs w:val="20"/>
-              </w:rPr>
-              <w:t xml:space="preserve">       6.1 Volver a introducir los datos</w:t>
-            </w:r>
-          </w:p>
-          <w:p>
-            <w:pPr>
-              <w:cnfStyle w:val="000000000000" w:firstRow="0" w:lastRow="0" w:firstColumn="0" w:lastColumn="0" w:oddVBand="0" w:evenVBand="0" w:oddHBand="0" w:evenHBand="0" w:firstRowFirstColumn="0" w:firstRowLastColumn="0" w:lastRowFirstColumn="0" w:lastRowLastColumn="0"/>
-              <w:rPr>
-                <w:rFonts w:ascii="Arial" w:hAnsi="Arial" w:cs="Arial"/>
-                <w:sz w:val="20"/>
-                <w:szCs w:val="20"/>
-              </w:rPr>
-            </w:pPr>
-            <w:r>
-              <w:rPr>
-                <w:rFonts w:ascii="Arial" w:hAnsi="Arial" w:cs="Arial"/>
-                <w:sz w:val="20"/>
-                <w:szCs w:val="20"/>
-              </w:rPr>
-              <w:t xml:space="preserve">       6.2 Introducir un nombre de usuario diferente.</w:t>
-            </w:r>
-          </w:p>
-          <w:p>
-            <w:pPr>
-              <w:cnfStyle w:val="000000000000" w:firstRow="0" w:lastRow="0" w:firstColumn="0" w:lastColumn="0" w:oddVBand="0" w:evenVBand="0" w:oddHBand="0" w:evenHBand="0" w:firstRowFirstColumn="0" w:firstRowLastColumn="0" w:lastRowFirstColumn="0" w:lastRowLastColumn="0"/>
-              <w:rPr>
-                <w:rFonts w:ascii="Arial" w:hAnsi="Arial" w:cs="Arial"/>
-                <w:sz w:val="20"/>
-                <w:szCs w:val="20"/>
-              </w:rPr>
-            </w:pPr>
-            <w:r>
-              <w:rPr>
-                <w:rFonts w:ascii="Arial" w:hAnsi="Arial" w:cs="Arial"/>
-                <w:sz w:val="20"/>
-                <w:szCs w:val="20"/>
-              </w:rPr>
               <w:t xml:space="preserve">       6.3 Regresa a 3.</w:t>
             </w:r>
-          </w:p>
-          <w:p>
-            <w:pPr>
-              <w:cnfStyle w:val="000000000000" w:firstRow="0" w:lastRow="0" w:firstColumn="0" w:lastColumn="0" w:oddVBand="0" w:evenVBand="0" w:oddHBand="0" w:evenHBand="0" w:firstRowFirstColumn="0" w:firstRowLastColumn="0" w:lastRowFirstColumn="0" w:lastRowLastColumn="0"/>
-              <w:rPr>
-                <w:rFonts w:ascii="Arial" w:hAnsi="Arial" w:cs="Arial"/>
-                <w:sz w:val="20"/>
-                <w:szCs w:val="20"/>
-              </w:rPr>
-            </w:pPr>
           </w:p>
         </w:tc>
       </w:tr>
@@ -7433,42 +8065,16 @@
         <w:ind w:left="0" w:firstLine="0"/>
         <w:rPr>
           <w:rFonts w:ascii="Arial" w:hAnsi="Arial" w:cs="Arial"/>
-          <w:b w:val="0"/>
-          <w:bCs/>
-        </w:rPr>
-      </w:pPr>
+        </w:rPr>
+      </w:pPr>
+      <w:bookmarkStart w:id="11" w:name="_Toc90567994"/>
       <w:r>
         <w:rPr>
           <w:rFonts w:ascii="Arial" w:hAnsi="Arial" w:cs="Arial"/>
-          <w:b w:val="0"/>
-          <w:bCs/>
-        </w:rPr>
-        <w:t xml:space="preserve">Casos de uso de la función </w:t>
+        </w:rPr>
+        <w:t>Casos de uso de la función ‘Cerrar sesión’</w:t>
       </w:r>
-      <w:r>
-        <w:rPr>
-          <w:rFonts w:ascii="Arial" w:hAnsi="Arial" w:cs="Arial"/>
-          <w:b w:val="0"/>
-          <w:bCs/>
-        </w:rPr>
-        <w:t>‘</w:t>
-      </w:r>
-      <w:r>
-        <w:rPr>
-          <w:rFonts w:ascii="Arial" w:hAnsi="Arial" w:cs="Arial"/>
-          <w:b w:val="0"/>
-          <w:bCs/>
-        </w:rPr>
-        <w:t>Cerrar sesión</w:t>
-      </w:r>
-      <w:r>
-        <w:rPr>
-          <w:rFonts w:ascii="Arial" w:hAnsi="Arial" w:cs="Arial"/>
-          <w:b w:val="0"/>
-          <w:bCs/>
-        </w:rPr>
-        <w:t>’</w:t>
-      </w:r>
+      <w:bookmarkEnd w:id="11"/>
     </w:p>
     <w:p>
       <w:pPr>
@@ -7872,7 +8478,25 @@
                 <w:sz w:val="20"/>
                 <w:szCs w:val="20"/>
               </w:rPr>
-              <w:t>Disparador (trigger):</w:t>
+              <w:t>Disparador (</w:t>
+            </w:r>
+            <w:proofErr w:type="spellStart"/>
+            <w:r>
+              <w:rPr>
+                <w:rFonts w:ascii="Arial" w:hAnsi="Arial" w:cs="Arial"/>
+                <w:sz w:val="20"/>
+                <w:szCs w:val="20"/>
+              </w:rPr>
+              <w:t>trigger</w:t>
+            </w:r>
+            <w:proofErr w:type="spellEnd"/>
+            <w:r>
+              <w:rPr>
+                <w:rFonts w:ascii="Arial" w:hAnsi="Arial" w:cs="Arial"/>
+                <w:sz w:val="20"/>
+                <w:szCs w:val="20"/>
+              </w:rPr>
+              <w:t>):</w:t>
             </w:r>
           </w:p>
         </w:tc>
@@ -8381,7 +9005,25 @@
                 <w:sz w:val="20"/>
                 <w:szCs w:val="20"/>
               </w:rPr>
-              <w:t>2.1 Si quiere iniciar sesión, &lt;&lt;include&gt;&gt; caso de uso de la función ‘inicio de sesión’. Después deberá pasar al punto 3.</w:t>
+              <w:t>2.1 Si quiere iniciar sesión, &lt;&lt;</w:t>
+            </w:r>
+            <w:proofErr w:type="spellStart"/>
+            <w:r>
+              <w:rPr>
+                <w:rFonts w:ascii="Arial" w:hAnsi="Arial" w:cs="Arial"/>
+                <w:sz w:val="20"/>
+                <w:szCs w:val="20"/>
+              </w:rPr>
+              <w:t>include</w:t>
+            </w:r>
+            <w:proofErr w:type="spellEnd"/>
+            <w:r>
+              <w:rPr>
+                <w:rFonts w:ascii="Arial" w:hAnsi="Arial" w:cs="Arial"/>
+                <w:sz w:val="20"/>
+                <w:szCs w:val="20"/>
+              </w:rPr>
+              <w:t>&gt;&gt; caso de uso de la función ‘inicio de sesión’. Después deberá pasar al punto 3.</w:t>
             </w:r>
           </w:p>
           <w:p>
@@ -8402,7 +9044,25 @@
                 <w:sz w:val="20"/>
                 <w:szCs w:val="20"/>
               </w:rPr>
-              <w:t>2.2 Si quiere registrarse, &lt;&lt;include&gt;&gt; caso de uso de la función ‘registro’. Después deberá pasar al punto 3.</w:t>
+              <w:t>2.2 Si quiere registrarse, &lt;&lt;</w:t>
+            </w:r>
+            <w:proofErr w:type="spellStart"/>
+            <w:r>
+              <w:rPr>
+                <w:rFonts w:ascii="Arial" w:hAnsi="Arial" w:cs="Arial"/>
+                <w:sz w:val="20"/>
+                <w:szCs w:val="20"/>
+              </w:rPr>
+              <w:t>include</w:t>
+            </w:r>
+            <w:proofErr w:type="spellEnd"/>
+            <w:r>
+              <w:rPr>
+                <w:rFonts w:ascii="Arial" w:hAnsi="Arial" w:cs="Arial"/>
+                <w:sz w:val="20"/>
+                <w:szCs w:val="20"/>
+              </w:rPr>
+              <w:t>&gt;&gt; caso de uso de la función ‘registro’. Después deberá pasar al punto 3.</w:t>
             </w:r>
           </w:p>
         </w:tc>
@@ -8531,20 +9191,16 @@
         <w:ind w:left="0" w:firstLine="0"/>
         <w:rPr>
           <w:rFonts w:ascii="Arial" w:hAnsi="Arial" w:cs="Arial"/>
-          <w:b w:val="0"/>
-          <w:bCs/>
-        </w:rPr>
-      </w:pPr>
-      <w:bookmarkStart w:id="11" w:name="_Toc90395300"/>
+        </w:rPr>
+      </w:pPr>
+      <w:bookmarkStart w:id="12" w:name="_Toc90567995"/>
       <w:r>
         <w:rPr>
           <w:rFonts w:ascii="Arial" w:hAnsi="Arial" w:cs="Arial"/>
-          <w:b w:val="0"/>
-          <w:bCs/>
         </w:rPr>
         <w:t>Casos de uso de la función ‘Buscar un producto’</w:t>
       </w:r>
-      <w:bookmarkEnd w:id="11"/>
+      <w:bookmarkEnd w:id="12"/>
     </w:p>
     <w:p>
       <w:pPr>
@@ -8596,7 +9252,6 @@
                 <w:sz w:val="20"/>
                 <w:szCs w:val="20"/>
               </w:rPr>
-              <w:lastRenderedPageBreak/>
               <w:t>ID y nombre</w:t>
             </w:r>
           </w:p>
@@ -8995,7 +9650,25 @@
                 <w:sz w:val="20"/>
                 <w:szCs w:val="20"/>
               </w:rPr>
-              <w:t>Disparador (trigger):</w:t>
+              <w:t>Disparador (</w:t>
+            </w:r>
+            <w:proofErr w:type="spellStart"/>
+            <w:r>
+              <w:rPr>
+                <w:rFonts w:ascii="Arial" w:hAnsi="Arial" w:cs="Arial"/>
+                <w:sz w:val="20"/>
+                <w:szCs w:val="20"/>
+              </w:rPr>
+              <w:t>trigger</w:t>
+            </w:r>
+            <w:proofErr w:type="spellEnd"/>
+            <w:r>
+              <w:rPr>
+                <w:rFonts w:ascii="Arial" w:hAnsi="Arial" w:cs="Arial"/>
+                <w:sz w:val="20"/>
+                <w:szCs w:val="20"/>
+              </w:rPr>
+              <w:t>):</w:t>
             </w:r>
           </w:p>
         </w:tc>
@@ -9025,7 +9698,25 @@
                 <w:sz w:val="20"/>
                 <w:szCs w:val="20"/>
               </w:rPr>
-              <w:t>El cliente presiona enter del teclado del equipo de cómputo o presiona el botón “buscar”.</w:t>
+              <w:t xml:space="preserve">El cliente presiona </w:t>
+            </w:r>
+            <w:proofErr w:type="spellStart"/>
+            <w:r>
+              <w:rPr>
+                <w:rFonts w:ascii="Arial" w:hAnsi="Arial" w:cs="Arial"/>
+                <w:sz w:val="20"/>
+                <w:szCs w:val="20"/>
+              </w:rPr>
+              <w:t>enter</w:t>
+            </w:r>
+            <w:proofErr w:type="spellEnd"/>
+            <w:r>
+              <w:rPr>
+                <w:rFonts w:ascii="Arial" w:hAnsi="Arial" w:cs="Arial"/>
+                <w:sz w:val="20"/>
+                <w:szCs w:val="20"/>
+              </w:rPr>
+              <w:t xml:space="preserve"> del teclado del equipo de cómputo o presiona el botón “buscar”.</w:t>
             </w:r>
           </w:p>
         </w:tc>
@@ -9061,6 +9752,7 @@
                 <w:sz w:val="20"/>
                 <w:szCs w:val="20"/>
               </w:rPr>
+              <w:lastRenderedPageBreak/>
               <w:t>Precondiciones</w:t>
             </w:r>
           </w:p>
@@ -9299,7 +9991,25 @@
                 <w:sz w:val="20"/>
                 <w:szCs w:val="20"/>
               </w:rPr>
-              <w:t>El usuario presiona la tecla ‘enter’ del teclado o presiona en el botón de buscar.</w:t>
+              <w:t>El usuario presiona la tecla ‘</w:t>
+            </w:r>
+            <w:proofErr w:type="spellStart"/>
+            <w:r>
+              <w:rPr>
+                <w:rFonts w:ascii="Arial" w:hAnsi="Arial" w:cs="Arial"/>
+                <w:sz w:val="20"/>
+                <w:szCs w:val="20"/>
+              </w:rPr>
+              <w:t>enter</w:t>
+            </w:r>
+            <w:proofErr w:type="spellEnd"/>
+            <w:r>
+              <w:rPr>
+                <w:rFonts w:ascii="Arial" w:hAnsi="Arial" w:cs="Arial"/>
+                <w:sz w:val="20"/>
+                <w:szCs w:val="20"/>
+              </w:rPr>
+              <w:t>’ del teclado o presiona en el botón de buscar.</w:t>
             </w:r>
           </w:p>
           <w:p>
@@ -9605,44 +10315,34 @@
         <w:ind w:left="0" w:firstLine="0"/>
         <w:rPr>
           <w:rFonts w:ascii="Arial" w:hAnsi="Arial" w:cs="Arial"/>
-          <w:b w:val="0"/>
-          <w:bCs/>
-        </w:rPr>
-      </w:pPr>
-      <w:bookmarkStart w:id="12" w:name="_Toc90395301"/>
+        </w:rPr>
+      </w:pPr>
+      <w:bookmarkStart w:id="13" w:name="_Toc90567996"/>
       <w:r>
         <w:rPr>
           <w:rFonts w:ascii="Arial" w:hAnsi="Arial" w:cs="Arial"/>
-          <w:b w:val="0"/>
-          <w:bCs/>
         </w:rPr>
         <w:t xml:space="preserve">Casos de uso de la función </w:t>
       </w:r>
       <w:r>
         <w:rPr>
           <w:rFonts w:ascii="Arial" w:hAnsi="Arial" w:cs="Arial"/>
-          <w:b w:val="0"/>
-          <w:bCs/>
         </w:rPr>
         <w:t>‘</w:t>
       </w:r>
       <w:r>
         <w:rPr>
           <w:rFonts w:ascii="Arial" w:hAnsi="Arial" w:cs="Arial"/>
-          <w:b w:val="0"/>
-          <w:bCs/>
         </w:rPr>
         <w:t>Historial de compras</w:t>
       </w:r>
       <w:r>
         <w:rPr>
           <w:rFonts w:ascii="Arial" w:hAnsi="Arial" w:cs="Arial"/>
-          <w:b w:val="0"/>
-          <w:bCs/>
         </w:rPr>
         <w:t>’</w:t>
       </w:r>
-      <w:bookmarkEnd w:id="12"/>
+      <w:bookmarkEnd w:id="13"/>
     </w:p>
     <w:p>
       <w:pPr>
@@ -10005,7 +10705,25 @@
                 <w:sz w:val="20"/>
                 <w:szCs w:val="20"/>
               </w:rPr>
-              <w:t>Disparador (trigger):</w:t>
+              <w:t>Disparador (</w:t>
+            </w:r>
+            <w:proofErr w:type="spellStart"/>
+            <w:r>
+              <w:rPr>
+                <w:rFonts w:ascii="Arial" w:hAnsi="Arial" w:cs="Arial"/>
+                <w:sz w:val="20"/>
+                <w:szCs w:val="20"/>
+              </w:rPr>
+              <w:t>trigger</w:t>
+            </w:r>
+            <w:proofErr w:type="spellEnd"/>
+            <w:r>
+              <w:rPr>
+                <w:rFonts w:ascii="Arial" w:hAnsi="Arial" w:cs="Arial"/>
+                <w:sz w:val="20"/>
+                <w:szCs w:val="20"/>
+              </w:rPr>
+              <w:t>):</w:t>
             </w:r>
           </w:p>
         </w:tc>
@@ -10159,7 +10877,6 @@
                 <w:sz w:val="20"/>
                 <w:szCs w:val="20"/>
               </w:rPr>
-              <w:lastRenderedPageBreak/>
               <w:t>Flujo principal</w:t>
             </w:r>
           </w:p>
@@ -10403,7 +11120,25 @@
                 <w:sz w:val="20"/>
                 <w:szCs w:val="20"/>
               </w:rPr>
-              <w:t>Si quiere iniciar sesión, &lt;&lt;include&gt;&gt; caso de uso de la función ‘inicio de sesión’. Después deberá pasar al punto 3.</w:t>
+              <w:t>Si quiere iniciar sesión, &lt;&lt;</w:t>
+            </w:r>
+            <w:proofErr w:type="spellStart"/>
+            <w:r>
+              <w:rPr>
+                <w:rFonts w:ascii="Arial" w:hAnsi="Arial" w:cs="Arial"/>
+                <w:sz w:val="20"/>
+                <w:szCs w:val="20"/>
+              </w:rPr>
+              <w:t>include</w:t>
+            </w:r>
+            <w:proofErr w:type="spellEnd"/>
+            <w:r>
+              <w:rPr>
+                <w:rFonts w:ascii="Arial" w:hAnsi="Arial" w:cs="Arial"/>
+                <w:sz w:val="20"/>
+                <w:szCs w:val="20"/>
+              </w:rPr>
+              <w:t>&gt;&gt; caso de uso de la función ‘inicio de sesión’. Después deberá pasar al punto 3.</w:t>
             </w:r>
           </w:p>
           <w:p>
@@ -10428,7 +11163,25 @@
                 <w:sz w:val="20"/>
                 <w:szCs w:val="20"/>
               </w:rPr>
-              <w:t>Si quiere registrarse, &lt;&lt;include&gt;&gt; caso de uso de la función ‘registro’. Después deberá pasar al punto 3.</w:t>
+              <w:t>Si quiere registrarse, &lt;&lt;</w:t>
+            </w:r>
+            <w:proofErr w:type="spellStart"/>
+            <w:r>
+              <w:rPr>
+                <w:rFonts w:ascii="Arial" w:hAnsi="Arial" w:cs="Arial"/>
+                <w:sz w:val="20"/>
+                <w:szCs w:val="20"/>
+              </w:rPr>
+              <w:t>include</w:t>
+            </w:r>
+            <w:proofErr w:type="spellEnd"/>
+            <w:r>
+              <w:rPr>
+                <w:rFonts w:ascii="Arial" w:hAnsi="Arial" w:cs="Arial"/>
+                <w:sz w:val="20"/>
+                <w:szCs w:val="20"/>
+              </w:rPr>
+              <w:t>&gt;&gt; caso de uso de la función ‘registro’. Después deberá pasar al punto 3.</w:t>
             </w:r>
           </w:p>
           <w:p>
@@ -10573,6 +11326,7 @@
                 <w:sz w:val="20"/>
                 <w:szCs w:val="20"/>
               </w:rPr>
+              <w:lastRenderedPageBreak/>
               <w:t>Prioridad:</w:t>
             </w:r>
           </w:p>
@@ -10667,20 +11421,16 @@
         <w:ind w:left="0" w:firstLine="0"/>
         <w:rPr>
           <w:rFonts w:ascii="Arial" w:hAnsi="Arial" w:cs="Arial"/>
-          <w:b w:val="0"/>
-          <w:bCs/>
-        </w:rPr>
-      </w:pPr>
-      <w:bookmarkStart w:id="13" w:name="_Toc90395302"/>
+        </w:rPr>
+      </w:pPr>
+      <w:bookmarkStart w:id="14" w:name="_Toc90567997"/>
       <w:r>
         <w:rPr>
           <w:rFonts w:ascii="Arial" w:hAnsi="Arial" w:cs="Arial"/>
-          <w:b w:val="0"/>
-          <w:bCs/>
         </w:rPr>
         <w:t>Casos de uso de la función ‘Comentarios’</w:t>
       </w:r>
-      <w:bookmarkEnd w:id="13"/>
+      <w:bookmarkEnd w:id="14"/>
     </w:p>
     <w:p>
       <w:pPr>
@@ -11018,7 +11768,25 @@
                 <w:sz w:val="20"/>
                 <w:szCs w:val="20"/>
               </w:rPr>
-              <w:t>Disparador (trigger):</w:t>
+              <w:t>Disparador (</w:t>
+            </w:r>
+            <w:proofErr w:type="spellStart"/>
+            <w:r>
+              <w:rPr>
+                <w:rFonts w:ascii="Arial" w:hAnsi="Arial" w:cs="Arial"/>
+                <w:sz w:val="20"/>
+                <w:szCs w:val="20"/>
+              </w:rPr>
+              <w:t>trigger</w:t>
+            </w:r>
+            <w:proofErr w:type="spellEnd"/>
+            <w:r>
+              <w:rPr>
+                <w:rFonts w:ascii="Arial" w:hAnsi="Arial" w:cs="Arial"/>
+                <w:sz w:val="20"/>
+                <w:szCs w:val="20"/>
+              </w:rPr>
+              <w:t>):</w:t>
             </w:r>
           </w:p>
         </w:tc>
@@ -11251,7 +12019,21 @@
               <w:rPr>
                 <w:rFonts w:ascii="Arial" w:hAnsi="Arial" w:cs="Arial"/>
               </w:rPr>
-              <w:t xml:space="preserve"> &lt;&lt;include&gt;&gt; caso de uso de la función “inicio de sesión”</w:t>
+              <w:t xml:space="preserve"> &lt;&lt;</w:t>
+            </w:r>
+            <w:proofErr w:type="spellStart"/>
+            <w:r>
+              <w:rPr>
+                <w:rFonts w:ascii="Arial" w:hAnsi="Arial" w:cs="Arial"/>
+              </w:rPr>
+              <w:t>include</w:t>
+            </w:r>
+            <w:proofErr w:type="spellEnd"/>
+            <w:r>
+              <w:rPr>
+                <w:rFonts w:ascii="Arial" w:hAnsi="Arial" w:cs="Arial"/>
+              </w:rPr>
+              <w:t>&gt;&gt; caso de uso de la función “inicio de sesión”</w:t>
             </w:r>
           </w:p>
           <w:p>
@@ -11291,7 +12073,6 @@
               <w:rPr>
                 <w:rFonts w:ascii="Arial" w:hAnsi="Arial" w:cs="Arial"/>
               </w:rPr>
-              <w:lastRenderedPageBreak/>
               <w:t>Una vez comentado el producto, aparecerá el comentario realizado.</w:t>
             </w:r>
           </w:p>
@@ -11318,7 +12099,6 @@
                 <w:sz w:val="20"/>
                 <w:szCs w:val="20"/>
               </w:rPr>
-              <w:lastRenderedPageBreak/>
               <w:t>Flujos alternativos</w:t>
             </w:r>
           </w:p>
@@ -11399,7 +12179,21 @@
               <w:rPr>
                 <w:rFonts w:ascii="Arial" w:hAnsi="Arial" w:cs="Arial"/>
               </w:rPr>
-              <w:t>&lt;&lt;include&gt;&gt; caso de uso de la función “inicio de sesión”</w:t>
+              <w:t>&lt;&lt;</w:t>
+            </w:r>
+            <w:proofErr w:type="spellStart"/>
+            <w:r>
+              <w:rPr>
+                <w:rFonts w:ascii="Arial" w:hAnsi="Arial" w:cs="Arial"/>
+              </w:rPr>
+              <w:t>include</w:t>
+            </w:r>
+            <w:proofErr w:type="spellEnd"/>
+            <w:r>
+              <w:rPr>
+                <w:rFonts w:ascii="Arial" w:hAnsi="Arial" w:cs="Arial"/>
+              </w:rPr>
+              <w:t>&gt;&gt; caso de uso de la función “inicio de sesión”</w:t>
             </w:r>
           </w:p>
           <w:p>
@@ -11439,6 +12233,7 @@
               <w:rPr>
                 <w:rFonts w:ascii="Arial" w:hAnsi="Arial" w:cs="Arial"/>
               </w:rPr>
+              <w:lastRenderedPageBreak/>
               <w:t>En la parte superior derecha se mostrará un menú en donde al darle clic a “catalogo” te dirigirá a una página de la ropa disponible o bien buscar el producto en la barra de búsqueda.</w:t>
             </w:r>
           </w:p>
@@ -11509,6 +12304,7 @@
                 <w:sz w:val="20"/>
                 <w:szCs w:val="20"/>
               </w:rPr>
+              <w:lastRenderedPageBreak/>
               <w:t>Prioridad:</w:t>
             </w:r>
           </w:p>
@@ -11576,22 +12372,18 @@
         <w:ind w:left="0" w:firstLine="0"/>
         <w:rPr>
           <w:rFonts w:ascii="Arial" w:hAnsi="Arial" w:cs="Arial"/>
-          <w:b w:val="0"/>
-          <w:bCs/>
           <w:szCs w:val="24"/>
         </w:rPr>
       </w:pPr>
-      <w:bookmarkStart w:id="14" w:name="_Toc90395303"/>
+      <w:bookmarkStart w:id="15" w:name="_Toc90567998"/>
       <w:r>
         <w:rPr>
           <w:rFonts w:ascii="Arial" w:hAnsi="Arial" w:cs="Arial"/>
-          <w:b w:val="0"/>
-          <w:bCs/>
           <w:szCs w:val="24"/>
         </w:rPr>
         <w:t>Casos de uso de la función ‘Comprar producto’</w:t>
       </w:r>
-      <w:bookmarkEnd w:id="14"/>
+      <w:bookmarkEnd w:id="15"/>
     </w:p>
     <w:p>
       <w:pPr>
@@ -12056,7 +12848,25 @@
                 <w:sz w:val="20"/>
                 <w:szCs w:val="20"/>
               </w:rPr>
-              <w:t>Disparador (trigger):</w:t>
+              <w:t>Disparador (</w:t>
+            </w:r>
+            <w:proofErr w:type="spellStart"/>
+            <w:r>
+              <w:rPr>
+                <w:rFonts w:ascii="Arial" w:hAnsi="Arial" w:cs="Arial"/>
+                <w:sz w:val="20"/>
+                <w:szCs w:val="20"/>
+              </w:rPr>
+              <w:t>trigger</w:t>
+            </w:r>
+            <w:proofErr w:type="spellEnd"/>
+            <w:r>
+              <w:rPr>
+                <w:rFonts w:ascii="Arial" w:hAnsi="Arial" w:cs="Arial"/>
+                <w:sz w:val="20"/>
+                <w:szCs w:val="20"/>
+              </w:rPr>
+              <w:t>):</w:t>
             </w:r>
           </w:p>
         </w:tc>
@@ -12122,8 +12932,25 @@
                 <w:sz w:val="20"/>
                 <w:szCs w:val="20"/>
               </w:rPr>
-              <w:lastRenderedPageBreak/>
-              <w:t>Además, después se le solicitará la información de entrega y el método de pago, el cliente deberá seleccionarlo con un método de RadioBox y presionar en “siguiente”.</w:t>
+              <w:t xml:space="preserve">Además, después se le solicitará la información de entrega y el método de pago, el cliente deberá seleccionarlo con un método de </w:t>
+            </w:r>
+            <w:proofErr w:type="spellStart"/>
+            <w:r>
+              <w:rPr>
+                <w:rFonts w:ascii="Arial" w:hAnsi="Arial" w:cs="Arial"/>
+                <w:sz w:val="20"/>
+                <w:szCs w:val="20"/>
+              </w:rPr>
+              <w:t>RadioBox</w:t>
+            </w:r>
+            <w:proofErr w:type="spellEnd"/>
+            <w:r>
+              <w:rPr>
+                <w:rFonts w:ascii="Arial" w:hAnsi="Arial" w:cs="Arial"/>
+                <w:sz w:val="20"/>
+                <w:szCs w:val="20"/>
+              </w:rPr>
+              <w:t xml:space="preserve"> y presionar en “siguiente”.</w:t>
             </w:r>
           </w:p>
           <w:p>
@@ -12195,7 +13022,6 @@
                 <w:sz w:val="20"/>
                 <w:szCs w:val="20"/>
               </w:rPr>
-              <w:lastRenderedPageBreak/>
               <w:t>Precondiciones</w:t>
             </w:r>
           </w:p>
@@ -12289,7 +13115,25 @@
                 <w:sz w:val="20"/>
                 <w:szCs w:val="20"/>
               </w:rPr>
-              <w:t>El sistema le enviará un correo con notificando que el producto a sido entregado. Y si el cliente lo desea, podrá agregar un comentario al producto que recibió.</w:t>
+              <w:t xml:space="preserve">El sistema le enviará un correo con notificando que el producto </w:t>
+            </w:r>
+            <w:proofErr w:type="spellStart"/>
+            <w:r>
+              <w:rPr>
+                <w:rFonts w:ascii="Arial" w:hAnsi="Arial" w:cs="Arial"/>
+                <w:sz w:val="20"/>
+                <w:szCs w:val="20"/>
+              </w:rPr>
+              <w:t>a</w:t>
+            </w:r>
+            <w:proofErr w:type="spellEnd"/>
+            <w:r>
+              <w:rPr>
+                <w:rFonts w:ascii="Arial" w:hAnsi="Arial" w:cs="Arial"/>
+                <w:sz w:val="20"/>
+                <w:szCs w:val="20"/>
+              </w:rPr>
+              <w:t xml:space="preserve"> sido entregado. Y si el cliente lo desea, podrá agregar un comentario al producto que recibió.</w:t>
             </w:r>
           </w:p>
         </w:tc>
@@ -12488,6 +13332,7 @@
                 <w:sz w:val="20"/>
                 <w:szCs w:val="20"/>
               </w:rPr>
+              <w:lastRenderedPageBreak/>
               <w:t>Deberá acceder en la parte superior derecha, en el botón de “Ver carrito” y presionarlo.</w:t>
             </w:r>
           </w:p>
@@ -12946,6 +13791,7 @@
                 <w:sz w:val="20"/>
                 <w:szCs w:val="20"/>
               </w:rPr>
+              <w:lastRenderedPageBreak/>
               <w:t>Flujos alternativos</w:t>
             </w:r>
           </w:p>
@@ -13221,7 +14067,6 @@
                 <w:sz w:val="20"/>
                 <w:szCs w:val="20"/>
               </w:rPr>
-              <w:lastRenderedPageBreak/>
               <w:t>Para el paso 11, en caso de que el receptor no se encuentre.</w:t>
             </w:r>
           </w:p>
@@ -13336,7 +14181,6 @@
                 <w:sz w:val="20"/>
                 <w:szCs w:val="20"/>
               </w:rPr>
-              <w:lastRenderedPageBreak/>
               <w:t>Prioridad:</w:t>
             </w:r>
           </w:p>
@@ -13451,40 +14295,18 @@
         <w:ind w:left="0" w:firstLine="0"/>
         <w:rPr>
           <w:rFonts w:ascii="Arial" w:hAnsi="Arial" w:cs="Arial"/>
-          <w:b w:val="0"/>
-          <w:bCs/>
           <w:szCs w:val="24"/>
         </w:rPr>
       </w:pPr>
-      <w:bookmarkStart w:id="15" w:name="_Toc90395304"/>
+      <w:bookmarkStart w:id="16" w:name="_Toc90567999"/>
       <w:r>
         <w:rPr>
           <w:rFonts w:ascii="Arial" w:hAnsi="Arial" w:cs="Arial"/>
-          <w:b w:val="0"/>
-          <w:bCs/>
           <w:szCs w:val="24"/>
         </w:rPr>
-        <w:t>Casos de uso de la función ‘</w:t>
+        <w:t>Casos de uso de la función ‘Productos Deseados’</w:t>
       </w:r>
-      <w:r>
-        <w:rPr>
-          <w:rFonts w:ascii="Arial" w:hAnsi="Arial" w:cs="Arial"/>
-          <w:b w:val="0"/>
-          <w:bCs/>
-          <w:szCs w:val="24"/>
-        </w:rPr>
-        <w:t>Productos Deseados</w:t>
-      </w:r>
-      <w:r>
-        <w:rPr>
-          <w:rFonts w:ascii="Arial" w:hAnsi="Arial" w:cs="Arial"/>
-          <w:b w:val="0"/>
-          <w:bCs/>
-          <w:szCs w:val="24"/>
-        </w:rPr>
-        <w:t>’</w:t>
-      </w:r>
-      <w:bookmarkEnd w:id="15"/>
+      <w:bookmarkEnd w:id="16"/>
     </w:p>
     <w:p>
       <w:pPr>
@@ -13497,6 +14319,7 @@
         <w:rPr>
           <w:rFonts w:ascii="Arial" w:hAnsi="Arial" w:cs="Arial"/>
         </w:rPr>
+        <w:lastRenderedPageBreak/>
         <w:t>La función de productos deseados será factible para la venta de ropa, ya que le permitirá al usuario o cliente mandar a una lista llamada “productos deseados” y así evitar volver a buscar y encontrar el producto que desea comprar después.</w:t>
       </w:r>
     </w:p>
@@ -13875,7 +14698,25 @@
                 <w:sz w:val="20"/>
                 <w:szCs w:val="20"/>
               </w:rPr>
-              <w:t>Disparador (trigger):</w:t>
+              <w:t>Disparador (</w:t>
+            </w:r>
+            <w:proofErr w:type="spellStart"/>
+            <w:r>
+              <w:rPr>
+                <w:rFonts w:ascii="Arial" w:hAnsi="Arial" w:cs="Arial"/>
+                <w:sz w:val="20"/>
+                <w:szCs w:val="20"/>
+              </w:rPr>
+              <w:t>trigger</w:t>
+            </w:r>
+            <w:proofErr w:type="spellEnd"/>
+            <w:r>
+              <w:rPr>
+                <w:rFonts w:ascii="Arial" w:hAnsi="Arial" w:cs="Arial"/>
+                <w:sz w:val="20"/>
+                <w:szCs w:val="20"/>
+              </w:rPr>
+              <w:t>):</w:t>
             </w:r>
           </w:p>
         </w:tc>
@@ -14171,7 +15012,27 @@
                 <w:sz w:val="20"/>
                 <w:szCs w:val="20"/>
               </w:rPr>
-              <w:t xml:space="preserve">&lt;&lt;include&gt;&gt; </w:t>
+              <w:t>&lt;&lt;</w:t>
+            </w:r>
+            <w:proofErr w:type="spellStart"/>
+            <w:r>
+              <w:rPr>
+                <w:rFonts w:ascii="Arial" w:hAnsi="Arial" w:cs="Arial"/>
+                <w:bCs/>
+                <w:sz w:val="20"/>
+                <w:szCs w:val="20"/>
+              </w:rPr>
+              <w:t>include</w:t>
+            </w:r>
+            <w:proofErr w:type="spellEnd"/>
+            <w:r>
+              <w:rPr>
+                <w:rFonts w:ascii="Arial" w:hAnsi="Arial" w:cs="Arial"/>
+                <w:bCs/>
+                <w:sz w:val="20"/>
+                <w:szCs w:val="20"/>
+              </w:rPr>
+              <w:t xml:space="preserve">&gt;&gt; </w:t>
             </w:r>
             <w:r>
               <w:rPr>
@@ -14204,7 +15065,25 @@
                 <w:sz w:val="20"/>
                 <w:szCs w:val="20"/>
               </w:rPr>
-              <w:t>El actor da click al producto buscado que desea ver.</w:t>
+              <w:t xml:space="preserve">El actor da </w:t>
+            </w:r>
+            <w:proofErr w:type="spellStart"/>
+            <w:r>
+              <w:rPr>
+                <w:rFonts w:ascii="Arial" w:hAnsi="Arial" w:cs="Arial"/>
+                <w:sz w:val="20"/>
+                <w:szCs w:val="20"/>
+              </w:rPr>
+              <w:t>click</w:t>
+            </w:r>
+            <w:proofErr w:type="spellEnd"/>
+            <w:r>
+              <w:rPr>
+                <w:rFonts w:ascii="Arial" w:hAnsi="Arial" w:cs="Arial"/>
+                <w:sz w:val="20"/>
+                <w:szCs w:val="20"/>
+              </w:rPr>
+              <w:t xml:space="preserve"> al producto buscado que desea ver.</w:t>
             </w:r>
           </w:p>
           <w:p>
@@ -14473,7 +15352,27 @@
                 <w:sz w:val="20"/>
                 <w:szCs w:val="20"/>
               </w:rPr>
-              <w:t xml:space="preserve">&lt;&lt;include&gt;&gt; </w:t>
+              <w:t>&lt;&lt;</w:t>
+            </w:r>
+            <w:proofErr w:type="spellStart"/>
+            <w:r>
+              <w:rPr>
+                <w:rFonts w:ascii="Arial" w:hAnsi="Arial" w:cs="Arial"/>
+                <w:bCs/>
+                <w:sz w:val="20"/>
+                <w:szCs w:val="20"/>
+              </w:rPr>
+              <w:t>include</w:t>
+            </w:r>
+            <w:proofErr w:type="spellEnd"/>
+            <w:r>
+              <w:rPr>
+                <w:rFonts w:ascii="Arial" w:hAnsi="Arial" w:cs="Arial"/>
+                <w:bCs/>
+                <w:sz w:val="20"/>
+                <w:szCs w:val="20"/>
+              </w:rPr>
+              <w:t xml:space="preserve">&gt;&gt; </w:t>
             </w:r>
             <w:r>
               <w:rPr>
@@ -14618,7 +15517,27 @@
                 <w:sz w:val="20"/>
                 <w:szCs w:val="20"/>
               </w:rPr>
-              <w:t>&lt;&lt;include&gt;&gt;</w:t>
+              <w:t>&lt;&lt;</w:t>
+            </w:r>
+            <w:proofErr w:type="spellStart"/>
+            <w:r>
+              <w:rPr>
+                <w:rFonts w:ascii="Arial" w:hAnsi="Arial" w:cs="Arial"/>
+                <w:bCs/>
+                <w:sz w:val="20"/>
+                <w:szCs w:val="20"/>
+              </w:rPr>
+              <w:t>include</w:t>
+            </w:r>
+            <w:proofErr w:type="spellEnd"/>
+            <w:r>
+              <w:rPr>
+                <w:rFonts w:ascii="Arial" w:hAnsi="Arial" w:cs="Arial"/>
+                <w:bCs/>
+                <w:sz w:val="20"/>
+                <w:szCs w:val="20"/>
+              </w:rPr>
+              <w:t>&gt;&gt;</w:t>
             </w:r>
             <w:r>
               <w:rPr>
@@ -14843,7 +15762,7 @@
           <w:rFonts w:ascii="Arial" w:hAnsi="Arial" w:cs="Arial"/>
         </w:rPr>
       </w:pPr>
-      <w:bookmarkStart w:id="16" w:name="_Toc90395305"/>
+      <w:bookmarkStart w:id="17" w:name="_Toc90568000"/>
       <w:r>
         <w:rPr>
           <w:rFonts w:ascii="Arial" w:hAnsi="Arial" w:cs="Arial"/>
@@ -14856,21 +15775,29 @@
         </w:rPr>
         <w:t>iagramas de flujo</w:t>
       </w:r>
-      <w:bookmarkEnd w:id="16"/>
+      <w:bookmarkEnd w:id="17"/>
     </w:p>
     <w:p>
       <w:pPr>
-        <w:spacing w:line="276" w:lineRule="auto"/>
-        <w:rPr>
-          <w:lang w:eastAsia="en-US"/>
-        </w:rPr>
-      </w:pPr>
+        <w:pStyle w:val="Ttulo2"/>
+        <w:rPr>
+          <w:rFonts w:ascii="Arial" w:hAnsi="Arial" w:cs="Arial"/>
+        </w:rPr>
+      </w:pPr>
+      <w:bookmarkStart w:id="18" w:name="_Toc90568001"/>
       <w:r>
         <w:rPr>
-          <w:lang w:eastAsia="en-US"/>
+          <w:rFonts w:ascii="Arial" w:hAnsi="Arial" w:cs="Arial"/>
+        </w:rPr>
+        <w:t>1.</w:t>
+      </w:r>
+      <w:r>
+        <w:rPr>
+          <w:rFonts w:ascii="Arial" w:hAnsi="Arial" w:cs="Arial"/>
         </w:rPr>
         <w:t>Diagrama del caso de uso “Inicio de sesión”.</w:t>
       </w:r>
+      <w:bookmarkEnd w:id="18"/>
     </w:p>
     <w:p>
       <w:pPr>
@@ -14882,6 +15809,7 @@
         <w:rPr>
           <w:noProof/>
         </w:rPr>
+        <w:lastRenderedPageBreak/>
         <w:drawing>
           <wp:inline distT="0" distB="0" distL="0" distR="0" wp14:anchorId="4CF719CE" wp14:editId="4D25F87A">
             <wp:extent cx="5172075" cy="7992372"/>
@@ -14941,16 +15869,28 @@
     </w:p>
     <w:p>
       <w:pPr>
-        <w:rPr>
+        <w:pStyle w:val="Ttulo2"/>
+        <w:rPr>
+          <w:rFonts w:ascii="Arial" w:hAnsi="Arial" w:cs="Arial"/>
           <w:lang w:eastAsia="en-US"/>
         </w:rPr>
       </w:pPr>
+      <w:bookmarkStart w:id="19" w:name="_Toc90568002"/>
       <w:r>
         <w:rPr>
+          <w:rFonts w:ascii="Arial" w:hAnsi="Arial" w:cs="Arial"/>
+          <w:lang w:eastAsia="en-US"/>
+        </w:rPr>
+        <w:t>2.</w:t>
+      </w:r>
+      <w:r>
+        <w:rPr>
+          <w:rFonts w:ascii="Arial" w:hAnsi="Arial" w:cs="Arial"/>
           <w:lang w:eastAsia="en-US"/>
         </w:rPr>
         <w:t>Diagrama del caso de uso “Registrarse”</w:t>
       </w:r>
+      <w:bookmarkEnd w:id="19"/>
     </w:p>
     <w:p>
       <w:pPr>
@@ -14963,6 +15903,7 @@
           <w:noProof/>
           <w:lang w:eastAsia="en-US"/>
         </w:rPr>
+        <w:lastRenderedPageBreak/>
         <w:drawing>
           <wp:inline distT="0" distB="0" distL="0" distR="0" wp14:anchorId="090C153E" wp14:editId="7A8A09A3">
             <wp:extent cx="5400040" cy="7372350"/>
@@ -15021,17 +15962,29 @@
     </w:p>
     <w:p>
       <w:pPr>
-        <w:rPr>
+        <w:pStyle w:val="Ttulo2"/>
+        <w:rPr>
+          <w:rFonts w:ascii="Arial" w:hAnsi="Arial" w:cs="Arial"/>
           <w:lang w:eastAsia="en-US"/>
         </w:rPr>
       </w:pPr>
+      <w:bookmarkStart w:id="20" w:name="_Toc90568003"/>
       <w:r>
         <w:rPr>
+          <w:rFonts w:ascii="Arial" w:hAnsi="Arial" w:cs="Arial"/>
           <w:lang w:eastAsia="en-US"/>
         </w:rPr>
         <w:lastRenderedPageBreak/>
+        <w:t>3.</w:t>
+      </w:r>
+      <w:r>
+        <w:rPr>
+          <w:rFonts w:ascii="Arial" w:hAnsi="Arial" w:cs="Arial"/>
+          <w:lang w:eastAsia="en-US"/>
+        </w:rPr>
         <w:t>Diagrama del caso de uso “Comentarios”</w:t>
       </w:r>
+      <w:bookmarkEnd w:id="20"/>
     </w:p>
     <w:p>
       <w:pPr>
@@ -15102,107 +16055,12 @@
           <w:rFonts w:ascii="Arial" w:hAnsi="Arial" w:cs="Arial"/>
         </w:rPr>
       </w:pPr>
-      <w:bookmarkStart w:id="17" w:name="_Toc90395306"/>
+      <w:bookmarkStart w:id="21" w:name="_Toc90568004"/>
       <w:r>
         <w:rPr>
           <w:rFonts w:ascii="Arial" w:hAnsi="Arial" w:cs="Arial"/>
         </w:rPr>
         <w:lastRenderedPageBreak/>
-        <w:t>Referencia</w:t>
-      </w:r>
-      <w:r>
-        <w:rPr>
-          <w:rFonts w:ascii="Arial" w:hAnsi="Arial" w:cs="Arial"/>
-        </w:rPr>
-        <w:t>s</w:t>
-      </w:r>
-      <w:bookmarkEnd w:id="17"/>
-    </w:p>
-    <w:p>
-      <w:pPr>
-        <w:pStyle w:val="Prrafodelista"/>
-        <w:numPr>
-          <w:ilvl w:val="0"/>
-          <w:numId w:val="34"/>
-        </w:numPr>
-        <w:rPr>
-          <w:lang w:val="en-US"/>
-        </w:rPr>
-      </w:pPr>
-      <w:r>
-        <w:rPr>
-          <w:lang w:val="en-US"/>
-        </w:rPr>
-        <w:t>USE CASE MODELING, KURT B</w:t>
-      </w:r>
-      <w:r>
-        <w:rPr>
-          <w:lang w:val="en-US"/>
-        </w:rPr>
-        <w:t>ITTNER IAN SPENCE, Foreword by IVAR JACOBSON</w:t>
-      </w:r>
-      <w:hyperlink r:id="rId11" w:history="1"/>
-    </w:p>
-    <w:p>
-      <w:pPr>
-        <w:pStyle w:val="Prrafodelista"/>
-        <w:numPr>
-          <w:ilvl w:val="0"/>
-          <w:numId w:val="34"/>
-        </w:numPr>
-        <w:rPr>
-          <w:lang w:val="en-US"/>
-        </w:rPr>
-      </w:pPr>
-      <w:r>
-        <w:rPr>
-          <w:lang w:val="en-US"/>
-        </w:rPr>
-        <w:t>USE CASE FRIVEN OBJECT MODELING with UML Theory and Practice, Doug Rosenberg and Matt Stephens</w:t>
-      </w:r>
-    </w:p>
-    <w:p>
-      <w:pPr>
-        <w:rPr>
-          <w:lang w:val="en-US" w:eastAsia="en-US"/>
-        </w:rPr>
-      </w:pPr>
-    </w:p>
-    <w:p>
-      <w:pPr>
-        <w:rPr>
-          <w:lang w:val="en-US" w:eastAsia="en-US"/>
-        </w:rPr>
-      </w:pPr>
-    </w:p>
-    <w:p>
-      <w:pPr>
-        <w:rPr>
-          <w:lang w:val="en-US" w:eastAsia="en-US"/>
-        </w:rPr>
-      </w:pPr>
-    </w:p>
-    <w:p>
-      <w:pPr>
-        <w:rPr>
-          <w:lang w:val="en-US" w:eastAsia="en-US"/>
-        </w:rPr>
-      </w:pPr>
-    </w:p>
-    <w:p>
-      <w:pPr>
-        <w:pStyle w:val="Ttulo1"/>
-        <w:spacing w:line="480" w:lineRule="auto"/>
-        <w:ind w:left="0"/>
-        <w:rPr>
-          <w:rFonts w:ascii="Arial" w:hAnsi="Arial" w:cs="Arial"/>
-        </w:rPr>
-      </w:pPr>
-      <w:bookmarkStart w:id="18" w:name="_Toc90395307"/>
-      <w:r>
-        <w:rPr>
-          <w:rFonts w:ascii="Arial" w:hAnsi="Arial" w:cs="Arial"/>
-        </w:rPr>
         <w:t>Apéndice A</w:t>
       </w:r>
       <w:r>
@@ -15217,7 +16075,7 @@
         </w:rPr>
         <w:t>asos de uso</w:t>
       </w:r>
-      <w:bookmarkEnd w:id="18"/>
+      <w:bookmarkEnd w:id="21"/>
     </w:p>
     <w:p>
       <w:pPr>
@@ -15226,7 +16084,25 @@
           <w:rFonts w:ascii="Arial" w:hAnsi="Arial" w:cs="Arial"/>
         </w:rPr>
       </w:pPr>
-      <w:bookmarkStart w:id="19" w:name="_Toc90395308"/>
+      <w:bookmarkStart w:id="22" w:name="_Toc90568005"/>
+      <w:r>
+        <w:rPr>
+          <w:rFonts w:ascii="Arial" w:hAnsi="Arial" w:cs="Arial"/>
+        </w:rPr>
+        <w:t xml:space="preserve">1. </w:t>
+      </w:r>
+      <w:r>
+        <w:rPr>
+          <w:rFonts w:ascii="Arial" w:hAnsi="Arial" w:cs="Arial"/>
+        </w:rPr>
+        <w:t>PC_NEWUSER – Registro</w:t>
+      </w:r>
+      <w:bookmarkEnd w:id="22"/>
+    </w:p>
+    <w:p>
+      <w:pPr>
+        <w:jc w:val="both"/>
+      </w:pPr>
       <w:r>
         <w:rPr>
           <w:rFonts w:ascii="Arial" w:hAnsi="Arial" w:cs="Arial"/>
@@ -15234,13 +16110,13 @@
           <w:lang w:val="en-US"/>
         </w:rPr>
         <w:drawing>
-          <wp:anchor distT="0" distB="0" distL="114300" distR="114300" simplePos="0" relativeHeight="251670528" behindDoc="0" locked="0" layoutInCell="1" allowOverlap="1" wp14:anchorId="64798909" wp14:editId="7942A6C0">
+          <wp:anchor distT="0" distB="0" distL="114300" distR="114300" simplePos="0" relativeHeight="251670528" behindDoc="0" locked="0" layoutInCell="1" allowOverlap="1" wp14:anchorId="64798909" wp14:editId="30D10D1A">
             <wp:simplePos x="0" y="0"/>
             <wp:positionH relativeFrom="margin">
-              <wp:posOffset>-784860</wp:posOffset>
+              <wp:posOffset>-629456</wp:posOffset>
             </wp:positionH>
             <wp:positionV relativeFrom="margin">
-              <wp:align>center</wp:align>
+              <wp:posOffset>1111250</wp:posOffset>
             </wp:positionV>
             <wp:extent cx="4359275" cy="2638425"/>
             <wp:effectExtent l="0" t="0" r="3175" b="9525"/>
@@ -15257,7 +16133,7 @@
                     <pic:cNvPicPr/>
                   </pic:nvPicPr>
                   <pic:blipFill>
-                    <a:blip r:embed="rId12">
+                    <a:blip r:embed="rId11">
                       <a:extLst>
                         <a:ext uri="{28A0092B-C50C-407E-A947-70E740481C1C}">
                           <a14:useLocalDpi xmlns:a14="http://schemas.microsoft.com/office/drawing/2010/main" val="0"/>
@@ -15289,24 +16165,6 @@
           </wp:anchor>
         </w:drawing>
       </w:r>
-      <w:r>
-        <w:rPr>
-          <w:rFonts w:ascii="Arial" w:hAnsi="Arial" w:cs="Arial"/>
-        </w:rPr>
-        <w:t xml:space="preserve">1. </w:t>
-      </w:r>
-      <w:r>
-        <w:rPr>
-          <w:rFonts w:ascii="Arial" w:hAnsi="Arial" w:cs="Arial"/>
-        </w:rPr>
-        <w:t>PC_NEWUSER – Registro</w:t>
-      </w:r>
-      <w:bookmarkEnd w:id="19"/>
-    </w:p>
-    <w:p>
-      <w:pPr>
-        <w:jc w:val="both"/>
-      </w:pPr>
     </w:p>
     <w:p>
       <w:pPr>
@@ -15425,7 +16283,6 @@
         <w:rPr>
           <w:noProof/>
         </w:rPr>
-        <w:lastRenderedPageBreak/>
         <w:drawing>
           <wp:anchor distT="0" distB="0" distL="114300" distR="114300" simplePos="0" relativeHeight="251669504" behindDoc="0" locked="0" layoutInCell="1" allowOverlap="1" wp14:anchorId="2E37CD1F" wp14:editId="10DCA83F">
             <wp:simplePos x="0" y="0"/>
@@ -15450,7 +16307,7 @@
                     <pic:cNvPicPr/>
                   </pic:nvPicPr>
                   <pic:blipFill rotWithShape="1">
-                    <a:blip r:embed="rId13">
+                    <a:blip r:embed="rId12">
                       <a:extLst>
                         <a:ext uri="{28A0092B-C50C-407E-A947-70E740481C1C}">
                           <a14:useLocalDpi xmlns:a14="http://schemas.microsoft.com/office/drawing/2010/main" val="0"/>
@@ -15554,7 +16411,7 @@
                     <pic:cNvPicPr/>
                   </pic:nvPicPr>
                   <pic:blipFill rotWithShape="1">
-                    <a:blip r:embed="rId14">
+                    <a:blip r:embed="rId13">
                       <a:extLst>
                         <a:ext uri="{28A0092B-C50C-407E-A947-70E740481C1C}">
                           <a14:useLocalDpi xmlns:a14="http://schemas.microsoft.com/office/drawing/2010/main" val="0"/>
@@ -15676,7 +16533,7 @@
                     <pic:cNvPicPr/>
                   </pic:nvPicPr>
                   <pic:blipFill rotWithShape="1">
-                    <a:blip r:embed="rId15">
+                    <a:blip r:embed="rId14">
                       <a:extLst>
                         <a:ext uri="{28A0092B-C50C-407E-A947-70E740481C1C}">
                           <a14:useLocalDpi xmlns:a14="http://schemas.microsoft.com/office/drawing/2010/main" val="0"/>
@@ -15791,7 +16648,7 @@
                     <pic:cNvPicPr/>
                   </pic:nvPicPr>
                   <pic:blipFill rotWithShape="1">
-                    <a:blip r:embed="rId16">
+                    <a:blip r:embed="rId15">
                       <a:extLst>
                         <a:ext uri="{28A0092B-C50C-407E-A947-70E740481C1C}">
                           <a14:useLocalDpi xmlns:a14="http://schemas.microsoft.com/office/drawing/2010/main" val="0"/>
@@ -15923,7 +16780,7 @@
                     <pic:cNvPicPr/>
                   </pic:nvPicPr>
                   <pic:blipFill rotWithShape="1">
-                    <a:blip r:embed="rId17">
+                    <a:blip r:embed="rId16">
                       <a:extLst>
                         <a:ext uri="{28A0092B-C50C-407E-A947-70E740481C1C}">
                           <a14:useLocalDpi xmlns:a14="http://schemas.microsoft.com/office/drawing/2010/main" val="0"/>
@@ -15983,14 +16840,6 @@
         <w:jc w:val="both"/>
         <w:rPr>
           <w:rFonts w:ascii="Arial" w:hAnsi="Arial" w:cs="Arial"/>
-        </w:rPr>
-      </w:pPr>
-    </w:p>
-    <w:p>
-      <w:pPr>
-        <w:jc w:val="both"/>
-        <w:rPr>
-          <w:rFonts w:ascii="Arial" w:hAnsi="Arial" w:cs="Arial"/>
           <w:noProof/>
         </w:rPr>
       </w:pPr>
@@ -16082,7 +16931,7 @@
                     <pic:cNvPicPr/>
                   </pic:nvPicPr>
                   <pic:blipFill rotWithShape="1">
-                    <a:blip r:embed="rId18">
+                    <a:blip r:embed="rId17">
                       <a:extLst>
                         <a:ext uri="{28A0092B-C50C-407E-A947-70E740481C1C}">
                           <a14:useLocalDpi xmlns:a14="http://schemas.microsoft.com/office/drawing/2010/main" val="0"/>
@@ -16241,7 +17090,7 @@
                     <pic:cNvPicPr/>
                   </pic:nvPicPr>
                   <pic:blipFill rotWithShape="1">
-                    <a:blip r:embed="rId19">
+                    <a:blip r:embed="rId18">
                       <a:extLst>
                         <a:ext uri="{28A0092B-C50C-407E-A947-70E740481C1C}">
                           <a14:useLocalDpi xmlns:a14="http://schemas.microsoft.com/office/drawing/2010/main" val="0"/>
@@ -16326,7 +17175,29 @@
           <w:rFonts w:ascii="Arial" w:hAnsi="Arial" w:cs="Arial"/>
         </w:rPr>
       </w:pPr>
-      <w:bookmarkStart w:id="20" w:name="_Toc90395309"/>
+      <w:bookmarkStart w:id="23" w:name="_Toc90568006"/>
+      <w:r>
+        <w:rPr>
+          <w:rFonts w:ascii="Arial" w:hAnsi="Arial" w:cs="Arial"/>
+        </w:rPr>
+        <w:lastRenderedPageBreak/>
+        <w:t>2.</w:t>
+      </w:r>
+      <w:r>
+        <w:rPr>
+          <w:rFonts w:ascii="Arial" w:hAnsi="Arial" w:cs="Arial"/>
+        </w:rPr>
+        <w:t>PC_LOGIN - Iniciar sesión</w:t>
+      </w:r>
+      <w:bookmarkEnd w:id="23"/>
+      <w:r>
+        <w:rPr>
+          <w:rFonts w:ascii="Arial" w:hAnsi="Arial" w:cs="Arial"/>
+        </w:rPr>
+        <w:t xml:space="preserve"> </w:t>
+      </w:r>
+    </w:p>
+    <w:p>
       <w:r>
         <w:rPr>
           <w:rFonts w:ascii="Arial" w:hAnsi="Arial" w:cs="Arial"/>
@@ -16334,13 +17205,13 @@
           <w:lang w:val="en-US"/>
         </w:rPr>
         <w:drawing>
-          <wp:anchor distT="0" distB="0" distL="114300" distR="114300" simplePos="0" relativeHeight="251672576" behindDoc="0" locked="0" layoutInCell="1" allowOverlap="1" wp14:anchorId="5E1BA3F6" wp14:editId="557766E1">
+          <wp:anchor distT="0" distB="0" distL="114300" distR="114300" simplePos="0" relativeHeight="251672576" behindDoc="0" locked="0" layoutInCell="1" allowOverlap="1" wp14:anchorId="5E1BA3F6" wp14:editId="4E4D917D">
             <wp:simplePos x="0" y="0"/>
             <wp:positionH relativeFrom="margin">
-              <wp:posOffset>-544195</wp:posOffset>
+              <wp:posOffset>-478293</wp:posOffset>
             </wp:positionH>
             <wp:positionV relativeFrom="margin">
-              <wp:posOffset>652780</wp:posOffset>
+              <wp:posOffset>455072</wp:posOffset>
             </wp:positionV>
             <wp:extent cx="4152900" cy="2825115"/>
             <wp:effectExtent l="0" t="0" r="0" b="0"/>
@@ -16357,7 +17228,7 @@
                     <pic:cNvPicPr/>
                   </pic:nvPicPr>
                   <pic:blipFill>
-                    <a:blip r:embed="rId12">
+                    <a:blip r:embed="rId11">
                       <a:extLst>
                         <a:ext uri="{28A0092B-C50C-407E-A947-70E740481C1C}">
                           <a14:useLocalDpi xmlns:a14="http://schemas.microsoft.com/office/drawing/2010/main" val="0"/>
@@ -16389,25 +17260,6 @@
           </wp:anchor>
         </w:drawing>
       </w:r>
-      <w:r>
-        <w:rPr>
-          <w:rFonts w:ascii="Arial" w:hAnsi="Arial" w:cs="Arial"/>
-        </w:rPr>
-        <w:t>2.</w:t>
-      </w:r>
-      <w:r>
-        <w:rPr>
-          <w:rFonts w:ascii="Arial" w:hAnsi="Arial" w:cs="Arial"/>
-        </w:rPr>
-        <w:t>PC_LOGIN - Iniciar sesión</w:t>
-      </w:r>
-      <w:bookmarkEnd w:id="20"/>
-      <w:r>
-        <w:rPr>
-          <w:rFonts w:ascii="Arial" w:hAnsi="Arial" w:cs="Arial"/>
-        </w:rPr>
-        <w:t xml:space="preserve"> </w:t>
-      </w:r>
     </w:p>
     <w:p>
       <w:pPr>
@@ -16541,7 +17393,7 @@
                     <pic:cNvPicPr/>
                   </pic:nvPicPr>
                   <pic:blipFill rotWithShape="1">
-                    <a:blip r:embed="rId13">
+                    <a:blip r:embed="rId12">
                       <a:extLst>
                         <a:ext uri="{28A0092B-C50C-407E-A947-70E740481C1C}">
                           <a14:useLocalDpi xmlns:a14="http://schemas.microsoft.com/office/drawing/2010/main" val="0"/>
@@ -16670,7 +17522,7 @@
                     <pic:cNvPicPr/>
                   </pic:nvPicPr>
                   <pic:blipFill rotWithShape="1">
-                    <a:blip r:embed="rId20">
+                    <a:blip r:embed="rId19">
                       <a:extLst>
                         <a:ext uri="{28A0092B-C50C-407E-A947-70E740481C1C}">
                           <a14:useLocalDpi xmlns:a14="http://schemas.microsoft.com/office/drawing/2010/main" val="0"/>
@@ -16798,7 +17650,7 @@
                     <pic:cNvPicPr/>
                   </pic:nvPicPr>
                   <pic:blipFill rotWithShape="1">
-                    <a:blip r:embed="rId21" cstate="print">
+                    <a:blip r:embed="rId20" cstate="print">
                       <a:extLst>
                         <a:ext uri="{28A0092B-C50C-407E-A947-70E740481C1C}">
                           <a14:useLocalDpi xmlns:a14="http://schemas.microsoft.com/office/drawing/2010/main" val="0"/>
@@ -16943,7 +17795,7 @@
                     <pic:cNvPicPr/>
                   </pic:nvPicPr>
                   <pic:blipFill rotWithShape="1">
-                    <a:blip r:embed="rId22" cstate="print">
+                    <a:blip r:embed="rId21" cstate="print">
                       <a:extLst>
                         <a:ext uri="{28A0092B-C50C-407E-A947-70E740481C1C}">
                           <a14:useLocalDpi xmlns:a14="http://schemas.microsoft.com/office/drawing/2010/main" val="0"/>
@@ -17047,25 +17899,111 @@
     </w:p>
     <w:p>
       <w:pPr>
-        <w:jc w:val="both"/>
-        <w:rPr>
-          <w:rFonts w:ascii="Arial" w:hAnsi="Arial" w:cs="Arial"/>
-        </w:rPr>
-      </w:pPr>
+        <w:pStyle w:val="Ttulo2"/>
+        <w:rPr>
+          <w:rFonts w:ascii="Arial" w:hAnsi="Arial" w:cs="Arial"/>
+        </w:rPr>
+      </w:pPr>
+      <w:bookmarkStart w:id="24" w:name="_Toc90568007"/>
+      <w:r>
+        <w:rPr>
+          <w:rFonts w:ascii="Arial" w:hAnsi="Arial" w:cs="Arial"/>
+        </w:rPr>
+        <w:t>3.</w:t>
+      </w:r>
+      <w:r>
+        <w:rPr>
+          <w:rFonts w:ascii="Arial" w:hAnsi="Arial" w:cs="Arial"/>
+        </w:rPr>
+        <w:t>PC_COMPPRO – Comprar producto</w:t>
+      </w:r>
+      <w:bookmarkEnd w:id="24"/>
     </w:p>
     <w:p>
       <w:pPr>
-        <w:jc w:val="both"/>
-        <w:rPr>
-          <w:rFonts w:ascii="Arial" w:hAnsi="Arial" w:cs="Arial"/>
-        </w:rPr>
-      </w:pPr>
+        <w:pStyle w:val="Ttulo1"/>
+        <w:spacing w:line="480" w:lineRule="auto"/>
+        <w:ind w:left="0"/>
+        <w:rPr>
+          <w:rFonts w:ascii="Arial" w:hAnsi="Arial" w:cs="Arial"/>
+        </w:rPr>
+      </w:pPr>
+      <w:bookmarkStart w:id="25" w:name="_Toc90568008"/>
+      <w:r>
+        <w:rPr>
+          <w:rFonts w:ascii="Arial" w:hAnsi="Arial" w:cs="Arial"/>
+        </w:rPr>
+        <w:t>Referencias</w:t>
+      </w:r>
+      <w:bookmarkEnd w:id="25"/>
     </w:p>
     <w:p>
       <w:pPr>
+        <w:pStyle w:val="Prrafodelista"/>
+        <w:numPr>
+          <w:ilvl w:val="0"/>
+          <w:numId w:val="34"/>
+        </w:numPr>
+        <w:rPr>
+          <w:lang w:val="en-US"/>
+        </w:rPr>
+      </w:pPr>
+      <w:r>
+        <w:rPr>
+          <w:lang w:val="en-US"/>
+        </w:rPr>
+        <w:t>USE CASE MODELING, KURT B</w:t>
+      </w:r>
+      <w:r>
+        <w:rPr>
+          <w:lang w:val="en-US"/>
+        </w:rPr>
+        <w:t>ITTNER IAN SPENCE, Foreword by IVAR JACOBSON</w:t>
+      </w:r>
+      <w:hyperlink r:id="rId22" w:history="1"/>
+    </w:p>
+    <w:p>
+      <w:pPr>
+        <w:pStyle w:val="Prrafodelista"/>
+        <w:numPr>
+          <w:ilvl w:val="0"/>
+          <w:numId w:val="34"/>
+        </w:numPr>
+        <w:rPr>
+          <w:lang w:val="en-US"/>
+        </w:rPr>
+      </w:pPr>
+      <w:r>
+        <w:rPr>
+          <w:lang w:val="en-US"/>
+        </w:rPr>
+        <w:t>USE CASE FRIVEN OBJECT MODELING with UML Theory and Practice, Doug Rosenberg and Matt Stephens</w:t>
+      </w:r>
+    </w:p>
+    <w:p>
+      <w:pPr>
         <w:jc w:val="both"/>
         <w:rPr>
           <w:rFonts w:ascii="Arial" w:hAnsi="Arial" w:cs="Arial"/>
+          <w:lang w:val="en-US"/>
+        </w:rPr>
+      </w:pPr>
+    </w:p>
+    <w:p>
+      <w:pPr>
+        <w:jc w:val="both"/>
+        <w:rPr>
+          <w:rFonts w:ascii="Arial" w:hAnsi="Arial" w:cs="Arial"/>
+          <w:lang w:val="en-US"/>
+        </w:rPr>
+      </w:pPr>
+    </w:p>
+    <w:p>
+      <w:pPr>
+        <w:jc w:val="both"/>
+        <w:rPr>
+          <w:rFonts w:ascii="Arial" w:hAnsi="Arial" w:cs="Arial"/>
+          <w:lang w:val="en-US"/>
         </w:rPr>
       </w:pPr>
     </w:p>

</xml_diff>

<commit_message>
Agregué cambios de la versión 1.13.0 pero con cambios en la tabla de “Buscar un producto”, además de separar diagrama de actividades por hoja y algunos formatos de espacio de tablas.
</commit_message>
<xml_diff>
--- a/Casos de Uso/Casos de Uso.docx
+++ b/Casos de Uso/Casos de Uso.docx
@@ -35,7 +35,7 @@
           <w:sz w:val="72"/>
           <w:szCs w:val="72"/>
         </w:rPr>
-        <w:t>D</w:t>
+        <w:t>Documento de</w:t>
       </w:r>
       <w:r>
         <w:rPr>
@@ -45,7 +45,7 @@
           <w:sz w:val="72"/>
           <w:szCs w:val="72"/>
         </w:rPr>
-        <w:t>ocumento de</w:t>
+        <w:t xml:space="preserve"> </w:t>
       </w:r>
       <w:r>
         <w:rPr>
@@ -55,9 +55,12 @@
           <w:sz w:val="72"/>
           <w:szCs w:val="72"/>
         </w:rPr>
-        <w:t xml:space="preserve"> </w:t>
+        <w:t>Requerimientos</w:t>
       </w:r>
-      <w:r>
+    </w:p>
+    <w:p>
+      <w:pPr>
+        <w:jc w:val="center"/>
         <w:rPr>
           <w:rFonts w:ascii="Arial Black" w:hAnsi="Arial Black" w:cs="Arial"/>
           <w:b/>
@@ -65,29 +68,6 @@
           <w:sz w:val="72"/>
           <w:szCs w:val="72"/>
         </w:rPr>
-        <w:t>R</w:t>
-      </w:r>
-      <w:r>
-        <w:rPr>
-          <w:rFonts w:ascii="Arial Black" w:hAnsi="Arial Black" w:cs="Arial"/>
-          <w:b/>
-          <w:bCs/>
-          <w:sz w:val="72"/>
-          <w:szCs w:val="72"/>
-        </w:rPr>
-        <w:t>equerimientos</w:t>
-      </w:r>
-    </w:p>
-    <w:p>
-      <w:pPr>
-        <w:jc w:val="center"/>
-        <w:rPr>
-          <w:rFonts w:ascii="Arial Black" w:hAnsi="Arial Black" w:cs="Arial"/>
-          <w:b/>
-          <w:bCs/>
-          <w:sz w:val="72"/>
-          <w:szCs w:val="72"/>
-        </w:rPr>
       </w:pPr>
     </w:p>
     <w:p>
@@ -273,20 +253,8 @@
           <w:szCs w:val="28"/>
           <w:lang w:eastAsia="es-MX"/>
         </w:rPr>
-        <w:t xml:space="preserve">Guzmán Ortega Axel </w:t>
+        <w:t>Guzmán Ortega Axel Yael</w:t>
       </w:r>
-      <w:proofErr w:type="spellStart"/>
-      <w:r>
-        <w:rPr>
-          <w:rFonts w:ascii="Arial" w:eastAsia="Times New Roman" w:hAnsi="Arial" w:cs="Arial"/>
-          <w:color w:val="000000"/>
-          <w:sz w:val="28"/>
-          <w:szCs w:val="28"/>
-          <w:lang w:eastAsia="es-MX"/>
-        </w:rPr>
-        <w:t>Yael</w:t>
-      </w:r>
-      <w:proofErr w:type="spellEnd"/>
     </w:p>
     <w:p>
       <w:pPr>
@@ -988,7 +956,7 @@
                 <w:noProof/>
                 <w:webHidden/>
               </w:rPr>
-              <w:t>5</w:t>
+              <w:t>6</w:t>
             </w:r>
             <w:r>
               <w:rPr>
@@ -1084,7 +1052,7 @@
                 <w:noProof/>
                 <w:webHidden/>
               </w:rPr>
-              <w:t>5</w:t>
+              <w:t>6</w:t>
             </w:r>
             <w:r>
               <w:rPr>
@@ -1178,7 +1146,7 @@
                 <w:noProof/>
                 <w:webHidden/>
               </w:rPr>
-              <w:t>6</w:t>
+              <w:t>8</w:t>
             </w:r>
             <w:r>
               <w:rPr>
@@ -1272,7 +1240,7 @@
                 <w:noProof/>
                 <w:webHidden/>
               </w:rPr>
-              <w:t>7</w:t>
+              <w:t>9</w:t>
             </w:r>
             <w:r>
               <w:rPr>
@@ -1366,7 +1334,7 @@
                 <w:noProof/>
                 <w:webHidden/>
               </w:rPr>
-              <w:t>7</w:t>
+              <w:t>10</w:t>
             </w:r>
             <w:r>
               <w:rPr>
@@ -1460,7 +1428,7 @@
                 <w:noProof/>
                 <w:webHidden/>
               </w:rPr>
-              <w:t>8</w:t>
+              <w:t>11</w:t>
             </w:r>
             <w:r>
               <w:rPr>
@@ -1554,7 +1522,7 @@
                 <w:noProof/>
                 <w:webHidden/>
               </w:rPr>
-              <w:t>9</w:t>
+              <w:t>12</w:t>
             </w:r>
             <w:r>
               <w:rPr>
@@ -1648,7 +1616,7 @@
                 <w:noProof/>
                 <w:webHidden/>
               </w:rPr>
-              <w:t>10</w:t>
+              <w:t>13</w:t>
             </w:r>
             <w:r>
               <w:rPr>
@@ -1742,7 +1710,7 @@
                 <w:noProof/>
                 <w:webHidden/>
               </w:rPr>
-              <w:t>11</w:t>
+              <w:t>15</w:t>
             </w:r>
             <w:r>
               <w:rPr>
@@ -1836,7 +1804,7 @@
                 <w:noProof/>
                 <w:webHidden/>
               </w:rPr>
-              <w:t>12</w:t>
+              <w:t>16</w:t>
             </w:r>
             <w:r>
               <w:rPr>
@@ -1910,7 +1878,7 @@
                 <w:noProof/>
                 <w:webHidden/>
               </w:rPr>
-              <w:t>12</w:t>
+              <w:t>16</w:t>
             </w:r>
             <w:r>
               <w:rPr>
@@ -1985,7 +1953,7 @@
                 <w:noProof/>
                 <w:webHidden/>
               </w:rPr>
-              <w:t>13</w:t>
+              <w:t>17</w:t>
             </w:r>
             <w:r>
               <w:rPr>
@@ -2060,7 +2028,7 @@
                 <w:noProof/>
                 <w:webHidden/>
               </w:rPr>
-              <w:t>15</w:t>
+              <w:t>18</w:t>
             </w:r>
             <w:r>
               <w:rPr>
@@ -2154,7 +2122,7 @@
                 <w:noProof/>
                 <w:webHidden/>
               </w:rPr>
-              <w:t>16</w:t>
+              <w:t>19</w:t>
             </w:r>
             <w:r>
               <w:rPr>
@@ -2228,7 +2196,7 @@
                 <w:noProof/>
                 <w:webHidden/>
               </w:rPr>
-              <w:t>16</w:t>
+              <w:t>19</w:t>
             </w:r>
             <w:r>
               <w:rPr>
@@ -2302,7 +2270,7 @@
                 <w:noProof/>
                 <w:webHidden/>
               </w:rPr>
-              <w:t>19</w:t>
+              <w:t>22</w:t>
             </w:r>
             <w:r>
               <w:rPr>
@@ -2376,7 +2344,7 @@
                 <w:noProof/>
                 <w:webHidden/>
               </w:rPr>
-              <w:t>20</w:t>
+              <w:t>23</w:t>
             </w:r>
             <w:r>
               <w:rPr>
@@ -2470,7 +2438,7 @@
                 <w:noProof/>
                 <w:webHidden/>
               </w:rPr>
-              <w:t>20</w:t>
+              <w:t>23</w:t>
             </w:r>
             <w:r>
               <w:rPr>
@@ -2869,19 +2837,8 @@
                 <w:sz w:val="20"/>
                 <w:szCs w:val="20"/>
               </w:rPr>
-              <w:t xml:space="preserve">Miguel </w:t>
-            </w:r>
-            <w:proofErr w:type="spellStart"/>
-            <w:r>
-              <w:rPr>
-                <w:rFonts w:ascii="Arial" w:hAnsi="Arial" w:cs="Arial"/>
-                <w:bCs/>
-                <w:sz w:val="20"/>
-                <w:szCs w:val="20"/>
-              </w:rPr>
-              <w:t>Guzman</w:t>
-            </w:r>
-            <w:proofErr w:type="spellEnd"/>
+              <w:t>Miguel Guzman</w:t>
+            </w:r>
           </w:p>
         </w:tc>
         <w:tc>
@@ -2981,19 +2938,8 @@
                 <w:sz w:val="20"/>
                 <w:szCs w:val="20"/>
               </w:rPr>
-              <w:t xml:space="preserve">Axel </w:t>
-            </w:r>
-            <w:proofErr w:type="spellStart"/>
-            <w:r>
-              <w:rPr>
-                <w:rFonts w:ascii="Arial" w:hAnsi="Arial" w:cs="Arial"/>
-                <w:bCs/>
-                <w:sz w:val="20"/>
-                <w:szCs w:val="20"/>
-              </w:rPr>
-              <w:t>Guzman</w:t>
-            </w:r>
-            <w:proofErr w:type="spellEnd"/>
+              <w:t>Axel Guzman</w:t>
+            </w:r>
           </w:p>
         </w:tc>
         <w:tc>
@@ -3093,19 +3039,8 @@
                 <w:sz w:val="20"/>
                 <w:szCs w:val="20"/>
               </w:rPr>
-              <w:t xml:space="preserve">Miguel </w:t>
-            </w:r>
-            <w:proofErr w:type="spellStart"/>
-            <w:r>
-              <w:rPr>
-                <w:rFonts w:ascii="Arial" w:hAnsi="Arial" w:cs="Arial"/>
-                <w:bCs/>
-                <w:sz w:val="20"/>
-                <w:szCs w:val="20"/>
-              </w:rPr>
-              <w:t>Guzman</w:t>
-            </w:r>
-            <w:proofErr w:type="spellEnd"/>
+              <w:t>Miguel Guzman</w:t>
+            </w:r>
           </w:p>
         </w:tc>
         <w:tc>
@@ -3224,19 +3159,8 @@
                 <w:sz w:val="20"/>
                 <w:szCs w:val="20"/>
               </w:rPr>
-              <w:t xml:space="preserve">Miguel </w:t>
-            </w:r>
-            <w:proofErr w:type="spellStart"/>
-            <w:r>
-              <w:rPr>
-                <w:rFonts w:ascii="Arial" w:hAnsi="Arial" w:cs="Arial"/>
-                <w:bCs/>
-                <w:sz w:val="20"/>
-                <w:szCs w:val="20"/>
-              </w:rPr>
-              <w:t>Guzman</w:t>
-            </w:r>
-            <w:proofErr w:type="spellEnd"/>
+              <w:t>Miguel Guzman</w:t>
+            </w:r>
           </w:p>
         </w:tc>
         <w:tc>
@@ -3538,19 +3462,8 @@
                 <w:sz w:val="20"/>
                 <w:szCs w:val="20"/>
               </w:rPr>
-              <w:t xml:space="preserve">Miguel </w:t>
-            </w:r>
-            <w:proofErr w:type="spellStart"/>
-            <w:r>
-              <w:rPr>
-                <w:rFonts w:ascii="Arial" w:hAnsi="Arial" w:cs="Arial"/>
-                <w:bCs/>
-                <w:sz w:val="20"/>
-                <w:szCs w:val="20"/>
-              </w:rPr>
-              <w:t>Guzman</w:t>
-            </w:r>
-            <w:proofErr w:type="spellEnd"/>
+              <w:t>Miguel Guzman</w:t>
+            </w:r>
           </w:p>
         </w:tc>
         <w:tc>
@@ -3674,49 +3587,31 @@
                 <w:sz w:val="20"/>
                 <w:szCs w:val="20"/>
               </w:rPr>
-              <w:t>10</w:t>
-            </w:r>
-            <w:r>
+              <w:t>10/12/21</w:t>
+            </w:r>
+          </w:p>
+        </w:tc>
+        <w:tc>
+          <w:tcPr>
+            <w:tcW w:w="5528" w:type="dxa"/>
+          </w:tcPr>
+          <w:p>
+            <w:pPr>
               <w:rPr>
                 <w:rFonts w:ascii="Arial" w:hAnsi="Arial" w:cs="Arial"/>
                 <w:bCs/>
                 <w:sz w:val="20"/>
                 <w:szCs w:val="20"/>
               </w:rPr>
-              <w:t>/12/21</w:t>
-            </w:r>
-          </w:p>
-        </w:tc>
-        <w:tc>
-          <w:tcPr>
-            <w:tcW w:w="5528" w:type="dxa"/>
-          </w:tcPr>
-          <w:p>
-            <w:pPr>
+            </w:pPr>
+            <w:r>
               <w:rPr>
                 <w:rFonts w:ascii="Arial" w:hAnsi="Arial" w:cs="Arial"/>
                 <w:bCs/>
                 <w:sz w:val="20"/>
                 <w:szCs w:val="20"/>
               </w:rPr>
-            </w:pPr>
-            <w:r>
-              <w:rPr>
-                <w:rFonts w:ascii="Arial" w:hAnsi="Arial" w:cs="Arial"/>
-                <w:bCs/>
-                <w:sz w:val="20"/>
-                <w:szCs w:val="20"/>
-              </w:rPr>
-              <w:t>Añadido la tabla de casos de uso de la función “Productos Deseados”</w:t>
-            </w:r>
-            <w:r>
-              <w:rPr>
-                <w:rFonts w:ascii="Arial" w:hAnsi="Arial" w:cs="Arial"/>
-                <w:bCs/>
-                <w:sz w:val="20"/>
-                <w:szCs w:val="20"/>
-              </w:rPr>
-              <w:t xml:space="preserve"> más una pequeña descripción a las tablas “Productos Deseados” y </w:t>
+              <w:t xml:space="preserve">Añadido la tabla de casos de uso de la función “Productos Deseados” más una pequeña descripción a las tablas “Productos Deseados” y </w:t>
             </w:r>
             <w:r>
               <w:rPr>
@@ -4293,7 +4188,7 @@
                 <w:sz w:val="20"/>
                 <w:szCs w:val="20"/>
               </w:rPr>
-              <w:t>Emmanuel Cedillo</w:t>
+              <w:t>Miguel Guzman</w:t>
             </w:r>
           </w:p>
         </w:tc>
@@ -4341,7 +4236,7 @@
                 <w:sz w:val="20"/>
                 <w:szCs w:val="20"/>
               </w:rPr>
-              <w:t>Corregí la tabla de caso de uso de la función “Inicio de sesión” incluyendo “&lt;&lt;</w:t>
+              <w:t>Modifiqué las tablas de caso de uso “Comprar producto” y “Buscar un producto”, agregando ‘&lt;&lt;</w:t>
             </w:r>
             <w:proofErr w:type="spellStart"/>
             <w:r>
@@ -4361,7 +4256,7 @@
                 <w:sz w:val="20"/>
                 <w:szCs w:val="20"/>
               </w:rPr>
-              <w:t>&gt;&gt;”</w:t>
+              <w:t>&gt;&gt;’.</w:t>
             </w:r>
           </w:p>
         </w:tc>
@@ -4385,7 +4280,7 @@
                 <w:sz w:val="20"/>
                 <w:szCs w:val="20"/>
               </w:rPr>
-              <w:t>1.13</w:t>
+              <w:t>1.13.0</w:t>
             </w:r>
           </w:p>
         </w:tc>
@@ -4414,7 +4309,7 @@
                 <w:sz w:val="20"/>
                 <w:szCs w:val="20"/>
               </w:rPr>
-              <w:t xml:space="preserve">Emmanuel Cedillo </w:t>
+              <w:t>Emmanuel Cedillo</w:t>
             </w:r>
           </w:p>
         </w:tc>
@@ -4462,8 +4357,9 @@
                 <w:sz w:val="20"/>
                 <w:szCs w:val="20"/>
               </w:rPr>
-              <w:t xml:space="preserve">Añadí el diagrama de actividad del caso </w:t>
-            </w:r>
+              <w:t>Corregí la tabla de caso de uso de la función “Inicio de sesión” incluyendo “&lt;&lt;</w:t>
+            </w:r>
+            <w:proofErr w:type="spellStart"/>
             <w:r>
               <w:rPr>
                 <w:rFonts w:ascii="Arial" w:hAnsi="Arial" w:cs="Arial"/>
@@ -4471,7 +4367,17 @@
                 <w:sz w:val="20"/>
                 <w:szCs w:val="20"/>
               </w:rPr>
-              <w:t>de uso “Comentarios”</w:t>
+              <w:t>include</w:t>
+            </w:r>
+            <w:proofErr w:type="spellEnd"/>
+            <w:r>
+              <w:rPr>
+                <w:rFonts w:ascii="Arial" w:hAnsi="Arial" w:cs="Arial"/>
+                <w:bCs/>
+                <w:sz w:val="20"/>
+                <w:szCs w:val="20"/>
+              </w:rPr>
+              <w:t>&gt;&gt;”</w:t>
             </w:r>
           </w:p>
         </w:tc>
@@ -4495,7 +4401,7 @@
                 <w:sz w:val="20"/>
                 <w:szCs w:val="20"/>
               </w:rPr>
-              <w:t>1.14</w:t>
+              <w:t>1.13</w:t>
             </w:r>
           </w:p>
         </w:tc>
@@ -4524,16 +4430,55 @@
                 <w:sz w:val="20"/>
                 <w:szCs w:val="20"/>
               </w:rPr>
-              <w:t xml:space="preserve">Axel </w:t>
-            </w:r>
-            <w:r>
+              <w:t xml:space="preserve">Emmanuel Cedillo </w:t>
+            </w:r>
+          </w:p>
+        </w:tc>
+        <w:tc>
+          <w:tcPr>
+            <w:tcW w:w="1134" w:type="dxa"/>
+          </w:tcPr>
+          <w:p>
+            <w:pPr>
               <w:rPr>
                 <w:rFonts w:ascii="Arial" w:hAnsi="Arial" w:cs="Arial"/>
                 <w:bCs/>
                 <w:sz w:val="20"/>
                 <w:szCs w:val="20"/>
               </w:rPr>
-              <w:t>Guzmán</w:t>
+            </w:pPr>
+            <w:r>
+              <w:rPr>
+                <w:rFonts w:ascii="Arial" w:hAnsi="Arial" w:cs="Arial"/>
+                <w:bCs/>
+                <w:sz w:val="20"/>
+                <w:szCs w:val="20"/>
+              </w:rPr>
+              <w:t>15/12/21</w:t>
+            </w:r>
+          </w:p>
+        </w:tc>
+        <w:tc>
+          <w:tcPr>
+            <w:tcW w:w="5528" w:type="dxa"/>
+          </w:tcPr>
+          <w:p>
+            <w:pPr>
+              <w:rPr>
+                <w:rFonts w:ascii="Arial" w:hAnsi="Arial" w:cs="Arial"/>
+                <w:bCs/>
+                <w:sz w:val="20"/>
+                <w:szCs w:val="20"/>
+              </w:rPr>
+            </w:pPr>
+            <w:r>
+              <w:rPr>
+                <w:rFonts w:ascii="Arial" w:hAnsi="Arial" w:cs="Arial"/>
+                <w:bCs/>
+                <w:sz w:val="20"/>
+                <w:szCs w:val="20"/>
+              </w:rPr>
+              <w:t>Añadí el diagrama de actividad del caso de uso “Comentarios”</w:t>
             </w:r>
           </w:p>
         </w:tc>
@@ -4557,82 +4502,7 @@
                 <w:sz w:val="20"/>
                 <w:szCs w:val="20"/>
               </w:rPr>
-              <w:t>15/12/21</w:t>
-            </w:r>
-          </w:p>
-        </w:tc>
-        <w:tc>
-          <w:tcPr>
-            <w:tcW w:w="5528" w:type="dxa"/>
-          </w:tcPr>
-          <w:p>
-            <w:pPr>
-              <w:rPr>
-                <w:rFonts w:ascii="Arial" w:hAnsi="Arial" w:cs="Arial"/>
-                <w:bCs/>
-                <w:sz w:val="20"/>
-                <w:szCs w:val="20"/>
-              </w:rPr>
-            </w:pPr>
-            <w:r>
-              <w:rPr>
-                <w:rFonts w:ascii="Arial" w:hAnsi="Arial" w:cs="Arial"/>
-                <w:bCs/>
-                <w:sz w:val="20"/>
-                <w:szCs w:val="20"/>
-              </w:rPr>
-              <w:t>Se</w:t>
-            </w:r>
-            <w:r>
-              <w:rPr>
-                <w:rFonts w:ascii="Arial" w:hAnsi="Arial" w:cs="Arial"/>
-                <w:bCs/>
-                <w:sz w:val="20"/>
-                <w:szCs w:val="20"/>
-              </w:rPr>
-              <w:t xml:space="preserve"> le agrego una descripción y se modificó el flujo principal y alternativo de la tabla del caso de uso ‘historial de compra’, también se agreg</w:t>
-            </w:r>
-            <w:r>
-              <w:rPr>
-                <w:rFonts w:ascii="Arial" w:hAnsi="Arial" w:cs="Arial"/>
-                <w:bCs/>
-                <w:sz w:val="20"/>
-                <w:szCs w:val="20"/>
-              </w:rPr>
-              <w:t>ué</w:t>
-            </w:r>
-            <w:r>
-              <w:rPr>
-                <w:rFonts w:ascii="Arial" w:hAnsi="Arial" w:cs="Arial"/>
-                <w:bCs/>
-                <w:sz w:val="20"/>
-                <w:szCs w:val="20"/>
-              </w:rPr>
-              <w:t xml:space="preserve"> el caso de uso ‘Cerrar sesión’.</w:t>
-            </w:r>
-          </w:p>
-        </w:tc>
-        <w:tc>
-          <w:tcPr>
-            <w:tcW w:w="1134" w:type="dxa"/>
-          </w:tcPr>
-          <w:p>
-            <w:pPr>
-              <w:rPr>
-                <w:rFonts w:ascii="Arial" w:hAnsi="Arial" w:cs="Arial"/>
-                <w:bCs/>
-                <w:sz w:val="20"/>
-                <w:szCs w:val="20"/>
-              </w:rPr>
-            </w:pPr>
-            <w:r>
-              <w:rPr>
-                <w:rFonts w:ascii="Arial" w:hAnsi="Arial" w:cs="Arial"/>
-                <w:bCs/>
-                <w:sz w:val="20"/>
-                <w:szCs w:val="20"/>
-              </w:rPr>
-              <w:t>1.15</w:t>
+              <w:t>1.14</w:t>
             </w:r>
           </w:p>
         </w:tc>
@@ -4661,16 +4531,55 @@
                 <w:sz w:val="20"/>
                 <w:szCs w:val="20"/>
               </w:rPr>
-              <w:t xml:space="preserve">Axel </w:t>
-            </w:r>
-            <w:r>
+              <w:t>Axel Guzmán</w:t>
+            </w:r>
+          </w:p>
+        </w:tc>
+        <w:tc>
+          <w:tcPr>
+            <w:tcW w:w="1134" w:type="dxa"/>
+          </w:tcPr>
+          <w:p>
+            <w:pPr>
               <w:rPr>
                 <w:rFonts w:ascii="Arial" w:hAnsi="Arial" w:cs="Arial"/>
                 <w:bCs/>
                 <w:sz w:val="20"/>
                 <w:szCs w:val="20"/>
               </w:rPr>
-              <w:t>Guzmán</w:t>
+            </w:pPr>
+            <w:r>
+              <w:rPr>
+                <w:rFonts w:ascii="Arial" w:hAnsi="Arial" w:cs="Arial"/>
+                <w:bCs/>
+                <w:sz w:val="20"/>
+                <w:szCs w:val="20"/>
+              </w:rPr>
+              <w:t>15/12/21</w:t>
+            </w:r>
+          </w:p>
+        </w:tc>
+        <w:tc>
+          <w:tcPr>
+            <w:tcW w:w="5528" w:type="dxa"/>
+          </w:tcPr>
+          <w:p>
+            <w:pPr>
+              <w:rPr>
+                <w:rFonts w:ascii="Arial" w:hAnsi="Arial" w:cs="Arial"/>
+                <w:bCs/>
+                <w:sz w:val="20"/>
+                <w:szCs w:val="20"/>
+              </w:rPr>
+            </w:pPr>
+            <w:r>
+              <w:rPr>
+                <w:rFonts w:ascii="Arial" w:hAnsi="Arial" w:cs="Arial"/>
+                <w:bCs/>
+                <w:sz w:val="20"/>
+                <w:szCs w:val="20"/>
+              </w:rPr>
+              <w:t>Se le agrego una descripción y se modificó el flujo principal y alternativo de la tabla del caso de uso ‘historial de compra’, también se agregué el caso de uso ‘Cerrar sesión’.</w:t>
             </w:r>
           </w:p>
         </w:tc>
@@ -4694,55 +4603,7 @@
                 <w:sz w:val="20"/>
                 <w:szCs w:val="20"/>
               </w:rPr>
-              <w:t>15/12/21</w:t>
-            </w:r>
-          </w:p>
-        </w:tc>
-        <w:tc>
-          <w:tcPr>
-            <w:tcW w:w="5528" w:type="dxa"/>
-          </w:tcPr>
-          <w:p>
-            <w:pPr>
-              <w:rPr>
-                <w:rFonts w:ascii="Arial" w:hAnsi="Arial" w:cs="Arial"/>
-                <w:bCs/>
-                <w:sz w:val="20"/>
-                <w:szCs w:val="20"/>
-              </w:rPr>
-            </w:pPr>
-            <w:r>
-              <w:rPr>
-                <w:rFonts w:ascii="Arial" w:hAnsi="Arial" w:cs="Arial"/>
-                <w:bCs/>
-                <w:sz w:val="20"/>
-                <w:szCs w:val="20"/>
-              </w:rPr>
-              <w:t>Se modifico los flujos alternativos del caso de uso ‘historial de compra’</w:t>
-            </w:r>
-          </w:p>
-        </w:tc>
-        <w:tc>
-          <w:tcPr>
-            <w:tcW w:w="1134" w:type="dxa"/>
-          </w:tcPr>
-          <w:p>
-            <w:pPr>
-              <w:rPr>
-                <w:rFonts w:ascii="Arial" w:hAnsi="Arial" w:cs="Arial"/>
-                <w:bCs/>
-                <w:sz w:val="20"/>
-                <w:szCs w:val="20"/>
-              </w:rPr>
-            </w:pPr>
-            <w:r>
-              <w:rPr>
-                <w:rFonts w:ascii="Arial" w:hAnsi="Arial" w:cs="Arial"/>
-                <w:bCs/>
-                <w:sz w:val="20"/>
-                <w:szCs w:val="20"/>
-              </w:rPr>
-              <w:t>1.16</w:t>
+              <w:t>1.15</w:t>
             </w:r>
           </w:p>
         </w:tc>
@@ -4771,7 +4632,7 @@
                 <w:sz w:val="20"/>
                 <w:szCs w:val="20"/>
               </w:rPr>
-              <w:t xml:space="preserve">Emmanuel Cedillo </w:t>
+              <w:t>Axel Guzmán</w:t>
             </w:r>
           </w:p>
         </w:tc>
@@ -4795,7 +4656,7 @@
                 <w:sz w:val="20"/>
                 <w:szCs w:val="20"/>
               </w:rPr>
-              <w:t>16/12/21</w:t>
+              <w:t>15/12/21</w:t>
             </w:r>
           </w:p>
         </w:tc>
@@ -4819,7 +4680,7 @@
                 <w:sz w:val="20"/>
                 <w:szCs w:val="20"/>
               </w:rPr>
-              <w:t>Corregí diagramas de actividad de los casos de uso de “inicio de sesión” y “comentarios”</w:t>
+              <w:t>Se modifico los flujos alternativos del caso de uso ‘historial de compra’</w:t>
             </w:r>
           </w:p>
         </w:tc>
@@ -4843,7 +4704,7 @@
                 <w:sz w:val="20"/>
                 <w:szCs w:val="20"/>
               </w:rPr>
-              <w:t>1.17</w:t>
+              <w:t>1.16</w:t>
             </w:r>
           </w:p>
         </w:tc>
@@ -4872,6 +4733,107 @@
                 <w:sz w:val="20"/>
                 <w:szCs w:val="20"/>
               </w:rPr>
+              <w:t xml:space="preserve">Emmanuel Cedillo </w:t>
+            </w:r>
+          </w:p>
+        </w:tc>
+        <w:tc>
+          <w:tcPr>
+            <w:tcW w:w="1134" w:type="dxa"/>
+          </w:tcPr>
+          <w:p>
+            <w:pPr>
+              <w:rPr>
+                <w:rFonts w:ascii="Arial" w:hAnsi="Arial" w:cs="Arial"/>
+                <w:bCs/>
+                <w:sz w:val="20"/>
+                <w:szCs w:val="20"/>
+              </w:rPr>
+            </w:pPr>
+            <w:r>
+              <w:rPr>
+                <w:rFonts w:ascii="Arial" w:hAnsi="Arial" w:cs="Arial"/>
+                <w:bCs/>
+                <w:sz w:val="20"/>
+                <w:szCs w:val="20"/>
+              </w:rPr>
+              <w:t>16/12/21</w:t>
+            </w:r>
+          </w:p>
+        </w:tc>
+        <w:tc>
+          <w:tcPr>
+            <w:tcW w:w="5528" w:type="dxa"/>
+          </w:tcPr>
+          <w:p>
+            <w:pPr>
+              <w:rPr>
+                <w:rFonts w:ascii="Arial" w:hAnsi="Arial" w:cs="Arial"/>
+                <w:bCs/>
+                <w:sz w:val="20"/>
+                <w:szCs w:val="20"/>
+              </w:rPr>
+            </w:pPr>
+            <w:r>
+              <w:rPr>
+                <w:rFonts w:ascii="Arial" w:hAnsi="Arial" w:cs="Arial"/>
+                <w:bCs/>
+                <w:sz w:val="20"/>
+                <w:szCs w:val="20"/>
+              </w:rPr>
+              <w:t>Corregí diagramas de actividad de los casos de uso de “inicio de sesión” y “comentarios”</w:t>
+            </w:r>
+          </w:p>
+        </w:tc>
+        <w:tc>
+          <w:tcPr>
+            <w:tcW w:w="1134" w:type="dxa"/>
+          </w:tcPr>
+          <w:p>
+            <w:pPr>
+              <w:rPr>
+                <w:rFonts w:ascii="Arial" w:hAnsi="Arial" w:cs="Arial"/>
+                <w:bCs/>
+                <w:sz w:val="20"/>
+                <w:szCs w:val="20"/>
+              </w:rPr>
+            </w:pPr>
+            <w:r>
+              <w:rPr>
+                <w:rFonts w:ascii="Arial" w:hAnsi="Arial" w:cs="Arial"/>
+                <w:bCs/>
+                <w:sz w:val="20"/>
+                <w:szCs w:val="20"/>
+              </w:rPr>
+              <w:t>1.17</w:t>
+            </w:r>
+          </w:p>
+        </w:tc>
+      </w:tr>
+      <w:tr>
+        <w:trPr>
+          <w:trHeight w:val="263"/>
+        </w:trPr>
+        <w:tc>
+          <w:tcPr>
+            <w:tcW w:w="1980" w:type="dxa"/>
+          </w:tcPr>
+          <w:p>
+            <w:pPr>
+              <w:rPr>
+                <w:rFonts w:ascii="Arial" w:hAnsi="Arial" w:cs="Arial"/>
+                <w:bCs/>
+                <w:sz w:val="20"/>
+                <w:szCs w:val="20"/>
+              </w:rPr>
+            </w:pPr>
+            <w:r>
+              <w:rPr>
+                <w:rFonts w:ascii="Arial" w:hAnsi="Arial" w:cs="Arial"/>
+                <w:bCs/>
+                <w:sz w:val="20"/>
+                <w:szCs w:val="20"/>
+              </w:rPr>
               <w:t>Retel Javier</w:t>
             </w:r>
           </w:p>
@@ -4958,17 +4920,23 @@
                 <w:sz w:val="20"/>
                 <w:szCs w:val="20"/>
               </w:rPr>
-              <w:t xml:space="preserve">&gt;&gt;” en la tabla de “Registros”, </w:t>
-            </w:r>
-            <w:r>
+              <w:t>&gt;&gt;” en la tabla de “Registros”, y cosas generales como modificar formato, títulos y acomodar imágenes y empecé el diagrama de actividad de “Productos Deseados”.</w:t>
+            </w:r>
+          </w:p>
+        </w:tc>
+        <w:tc>
+          <w:tcPr>
+            <w:tcW w:w="1134" w:type="dxa"/>
+          </w:tcPr>
+          <w:p>
+            <w:pPr>
               <w:rPr>
                 <w:rFonts w:ascii="Arial" w:hAnsi="Arial" w:cs="Arial"/>
                 <w:bCs/>
                 <w:sz w:val="20"/>
                 <w:szCs w:val="20"/>
               </w:rPr>
-              <w:t>y cosas generales como modificar formato, títulos y acomodar imágenes</w:t>
-            </w:r>
+            </w:pPr>
             <w:r>
               <w:rPr>
                 <w:rFonts w:ascii="Arial" w:hAnsi="Arial" w:cs="Arial"/>
@@ -4976,16 +4944,36 @@
                 <w:sz w:val="20"/>
                 <w:szCs w:val="20"/>
               </w:rPr>
-              <w:t xml:space="preserve"> y empecé el diagrama de actividad de “Productos Deseados”</w:t>
-            </w:r>
-            <w:r>
+              <w:t>1.18</w:t>
+            </w:r>
+          </w:p>
+        </w:tc>
+      </w:tr>
+      <w:tr>
+        <w:trPr>
+          <w:trHeight w:val="263"/>
+        </w:trPr>
+        <w:tc>
+          <w:tcPr>
+            <w:tcW w:w="1980" w:type="dxa"/>
+          </w:tcPr>
+          <w:p>
+            <w:pPr>
               <w:rPr>
                 <w:rFonts w:ascii="Arial" w:hAnsi="Arial" w:cs="Arial"/>
                 <w:bCs/>
                 <w:sz w:val="20"/>
                 <w:szCs w:val="20"/>
               </w:rPr>
-              <w:t>.</w:t>
+            </w:pPr>
+            <w:r>
+              <w:rPr>
+                <w:rFonts w:ascii="Arial" w:hAnsi="Arial" w:cs="Arial"/>
+                <w:bCs/>
+                <w:sz w:val="20"/>
+                <w:szCs w:val="20"/>
+              </w:rPr>
+              <w:t>Miguel Guzman</w:t>
             </w:r>
           </w:p>
         </w:tc>
@@ -5009,14 +4997,73 @@
                 <w:sz w:val="20"/>
                 <w:szCs w:val="20"/>
               </w:rPr>
-              <w:t>1.18</w:t>
+              <w:t>16/12/21</w:t>
+            </w:r>
+          </w:p>
+        </w:tc>
+        <w:tc>
+          <w:tcPr>
+            <w:tcW w:w="5528" w:type="dxa"/>
+          </w:tcPr>
+          <w:p>
+            <w:pPr>
+              <w:rPr>
+                <w:rFonts w:ascii="Arial" w:hAnsi="Arial" w:cs="Arial"/>
+                <w:bCs/>
+                <w:sz w:val="20"/>
+                <w:szCs w:val="20"/>
+              </w:rPr>
+            </w:pPr>
+            <w:r>
+              <w:rPr>
+                <w:rFonts w:ascii="Arial" w:hAnsi="Arial" w:cs="Arial"/>
+                <w:bCs/>
+                <w:sz w:val="20"/>
+                <w:szCs w:val="20"/>
+              </w:rPr>
+              <w:t>Agregué cambios de la versión 1.13.0 pero con cambios en la tabla de “Buscar un producto”, además de separar diagrama de actividades por hoja y algunos formatos de espacio de tablas.</w:t>
+            </w:r>
+          </w:p>
+        </w:tc>
+        <w:tc>
+          <w:tcPr>
+            <w:tcW w:w="1134" w:type="dxa"/>
+          </w:tcPr>
+          <w:p>
+            <w:pPr>
+              <w:rPr>
+                <w:rFonts w:ascii="Arial" w:hAnsi="Arial" w:cs="Arial"/>
+                <w:bCs/>
+                <w:sz w:val="20"/>
+                <w:szCs w:val="20"/>
+              </w:rPr>
+            </w:pPr>
+            <w:r>
+              <w:rPr>
+                <w:rFonts w:ascii="Arial" w:hAnsi="Arial" w:cs="Arial"/>
+                <w:bCs/>
+                <w:sz w:val="20"/>
+                <w:szCs w:val="20"/>
+              </w:rPr>
+              <w:t>1.19</w:t>
             </w:r>
           </w:p>
         </w:tc>
       </w:tr>
     </w:tbl>
     <w:p>
-      <w:fldSimple w:instr=" TOC \o &quot;3-3&quot; \h \z \u \t &quot;Título 1;1;Título 2;2&quot; "/>
+      <w:r>
+        <w:fldChar w:fldCharType="begin"/>
+      </w:r>
+      <w:r>
+        <w:instrText xml:space="preserve"> TOC \o "3-3" \h \z \u \t "Título 1;1;Título 2;2" </w:instrText>
+      </w:r>
+      <w:r>
+        <w:fldChar w:fldCharType="separate"/>
+      </w:r>
+      <w:r>
+        <w:fldChar w:fldCharType="end"/>
+      </w:r>
       <w:r>
         <w:br w:type="page"/>
       </w:r>
@@ -5194,25 +5241,13 @@
         <w:rPr>
           <w:rFonts w:ascii="Arial" w:hAnsi="Arial" w:cs="Arial"/>
         </w:rPr>
-        <w:t xml:space="preserve">Caso uso que describe los pasos </w:t>
+        <w:t>Caso uso que describe los pasos necesarios</w:t>
       </w:r>
       <w:r>
         <w:rPr>
           <w:rFonts w:ascii="Arial" w:hAnsi="Arial" w:cs="Arial"/>
         </w:rPr>
-        <w:t>necesarios</w:t>
-      </w:r>
-      <w:r>
-        <w:rPr>
-          <w:rFonts w:ascii="Arial" w:hAnsi="Arial" w:cs="Arial"/>
-        </w:rPr>
-        <w:t xml:space="preserve"> </w:t>
-      </w:r>
-      <w:r>
-        <w:rPr>
-          <w:rFonts w:ascii="Arial" w:hAnsi="Arial" w:cs="Arial"/>
-        </w:rPr>
-        <w:t xml:space="preserve">para registrar una nueva cuenta </w:t>
+        <w:t xml:space="preserve"> para registrar una nueva cuenta </w:t>
       </w:r>
       <w:r>
         <w:rPr>
@@ -5243,37 +5278,13 @@
         <w:rPr>
           <w:rFonts w:ascii="Arial" w:hAnsi="Arial" w:cs="Arial"/>
         </w:rPr>
-        <w:t xml:space="preserve">PC_LOGIN - Iniciar </w:t>
+        <w:t xml:space="preserve">PC_LOGIN - Iniciar Sesión: </w:t>
       </w:r>
       <w:r>
         <w:rPr>
           <w:rFonts w:ascii="Arial" w:hAnsi="Arial" w:cs="Arial"/>
         </w:rPr>
-        <w:t>S</w:t>
-      </w:r>
-      <w:r>
-        <w:rPr>
-          <w:rFonts w:ascii="Arial" w:hAnsi="Arial" w:cs="Arial"/>
-        </w:rPr>
-        <w:t>esión</w:t>
-      </w:r>
-      <w:r>
-        <w:rPr>
-          <w:rFonts w:ascii="Arial" w:hAnsi="Arial" w:cs="Arial"/>
-        </w:rPr>
-        <w:t xml:space="preserve">: </w:t>
-      </w:r>
-      <w:r>
-        <w:rPr>
-          <w:rFonts w:ascii="Arial" w:hAnsi="Arial" w:cs="Arial"/>
-        </w:rPr>
-        <w:t xml:space="preserve">Caso uso que describe los pasos </w:t>
-      </w:r>
-      <w:r>
-        <w:rPr>
-          <w:rFonts w:ascii="Arial" w:hAnsi="Arial" w:cs="Arial"/>
-        </w:rPr>
-        <w:t xml:space="preserve">necesarios </w:t>
+        <w:t xml:space="preserve">Caso uso que describe los pasos necesarios </w:t>
       </w:r>
       <w:r>
         <w:rPr>
@@ -5338,19 +5349,7 @@
         <w:rPr>
           <w:rFonts w:ascii="Arial" w:hAnsi="Arial" w:cs="Arial"/>
         </w:rPr>
-        <w:t xml:space="preserve"> Caso uso que describe los pasos </w:t>
-      </w:r>
-      <w:r>
-        <w:rPr>
-          <w:rFonts w:ascii="Arial" w:hAnsi="Arial" w:cs="Arial"/>
-        </w:rPr>
-        <w:t>necesarios para</w:t>
-      </w:r>
-      <w:r>
-        <w:rPr>
-          <w:rFonts w:ascii="Arial" w:hAnsi="Arial" w:cs="Arial"/>
-        </w:rPr>
-        <w:t xml:space="preserve"> cuando el actor desea buscar un producto en específico. </w:t>
+        <w:t xml:space="preserve"> Caso uso que describe los pasos necesarios para cuando el actor desea buscar un producto en específico. </w:t>
       </w:r>
     </w:p>
     <w:p>
@@ -5378,19 +5377,7 @@
         <w:rPr>
           <w:rFonts w:ascii="Arial" w:hAnsi="Arial" w:cs="Arial"/>
         </w:rPr>
-        <w:t xml:space="preserve">Caso uso que describe los pasos </w:t>
-      </w:r>
-      <w:r>
-        <w:rPr>
-          <w:rFonts w:ascii="Arial" w:hAnsi="Arial" w:cs="Arial"/>
-        </w:rPr>
-        <w:t xml:space="preserve">necesarios </w:t>
-      </w:r>
-      <w:r>
-        <w:rPr>
-          <w:rFonts w:ascii="Arial" w:hAnsi="Arial" w:cs="Arial"/>
-        </w:rPr>
-        <w:t>para revisar el historial de comprar hechos por una cuenta asociada.</w:t>
+        <w:t>Caso uso que describe los pasos necesarios para revisar el historial de comprar hechos por una cuenta asociada.</w:t>
       </w:r>
     </w:p>
     <w:p>
@@ -5418,13 +5405,7 @@
         <w:rPr>
           <w:rFonts w:ascii="Arial" w:hAnsi="Arial" w:cs="Arial"/>
         </w:rPr>
-        <w:t>: Caso uso que describe los pasos que nece</w:t>
-      </w:r>
-      <w:r>
-        <w:rPr>
-          <w:rFonts w:ascii="Arial" w:hAnsi="Arial" w:cs="Arial"/>
-        </w:rPr>
-        <w:t>sarios para comentar sobre un producto.</w:t>
+        <w:t>: Caso uso que describe los pasos que necesarios para comentar sobre un producto.</w:t>
       </w:r>
     </w:p>
     <w:p>
@@ -5571,6 +5552,24 @@
     </w:p>
     <w:p>
       <w:pPr>
+        <w:rPr>
+          <w:rFonts w:ascii="Arial" w:eastAsiaTheme="majorEastAsia" w:hAnsi="Arial" w:cs="Arial"/>
+          <w:b/>
+          <w:sz w:val="32"/>
+          <w:szCs w:val="32"/>
+          <w:lang w:eastAsia="en-US"/>
+        </w:rPr>
+      </w:pPr>
+      <w:bookmarkStart w:id="7" w:name="_Toc90567991"/>
+      <w:r>
+        <w:rPr>
+          <w:rFonts w:ascii="Arial" w:hAnsi="Arial" w:cs="Arial"/>
+        </w:rPr>
+        <w:br w:type="page"/>
+      </w:r>
+    </w:p>
+    <w:p>
+      <w:pPr>
         <w:pStyle w:val="Ttulo1"/>
         <w:spacing w:line="480" w:lineRule="auto"/>
         <w:ind w:left="0"/>
@@ -5578,11 +5577,11 @@
           <w:rFonts w:ascii="Arial" w:hAnsi="Arial" w:cs="Arial"/>
         </w:rPr>
       </w:pPr>
-      <w:bookmarkStart w:id="7" w:name="_Toc90567991"/>
       <w:r>
         <w:rPr>
           <w:rFonts w:ascii="Arial" w:hAnsi="Arial" w:cs="Arial"/>
         </w:rPr>
+        <w:lastRenderedPageBreak/>
         <w:t xml:space="preserve">Descripción de </w:t>
       </w:r>
       <w:r>
@@ -5707,15 +5706,7 @@
                 <w:sz w:val="20"/>
                 <w:szCs w:val="20"/>
               </w:rPr>
-              <w:t xml:space="preserve"> -</w:t>
-            </w:r>
-            <w:r>
-              <w:rPr>
-                <w:rFonts w:ascii="Arial" w:hAnsi="Arial" w:cs="Arial"/>
-                <w:sz w:val="20"/>
-                <w:szCs w:val="20"/>
-              </w:rPr>
-              <w:t xml:space="preserve"> Iniciar sesión</w:t>
+              <w:t xml:space="preserve"> - Iniciar sesión</w:t>
             </w:r>
             <w:bookmarkEnd w:id="9"/>
           </w:p>
@@ -6760,125 +6751,125 @@
                 <w:sz w:val="20"/>
                 <w:szCs w:val="20"/>
               </w:rPr>
+              <w:t xml:space="preserve">       3.5 El sistema consulta con el manejador de base de datos si el correo existe en la base de datos.</w:t>
+            </w:r>
+          </w:p>
+          <w:p>
+            <w:pPr>
+              <w:cnfStyle w:val="000000100000" w:firstRow="0" w:lastRow="0" w:firstColumn="0" w:lastColumn="0" w:oddVBand="0" w:evenVBand="0" w:oddHBand="1" w:evenHBand="0" w:firstRowFirstColumn="0" w:firstRowLastColumn="0" w:lastRowFirstColumn="0" w:lastRowLastColumn="0"/>
+              <w:rPr>
+                <w:rFonts w:ascii="Arial" w:hAnsi="Arial" w:cs="Arial"/>
+                <w:sz w:val="20"/>
+                <w:szCs w:val="20"/>
+              </w:rPr>
+            </w:pPr>
+            <w:r>
+              <w:rPr>
+                <w:rFonts w:ascii="Arial" w:hAnsi="Arial" w:cs="Arial"/>
+                <w:sz w:val="20"/>
+                <w:szCs w:val="20"/>
+              </w:rPr>
+              <w:t xml:space="preserve">    3.6 El manejador de base de datos envía al sistema la confirmación de que si existe el correo</w:t>
+            </w:r>
+          </w:p>
+          <w:p>
+            <w:pPr>
+              <w:cnfStyle w:val="000000100000" w:firstRow="0" w:lastRow="0" w:firstColumn="0" w:lastColumn="0" w:oddVBand="0" w:evenVBand="0" w:oddHBand="1" w:evenHBand="0" w:firstRowFirstColumn="0" w:firstRowLastColumn="0" w:lastRowFirstColumn="0" w:lastRowLastColumn="0"/>
+              <w:rPr>
+                <w:rFonts w:ascii="Arial" w:hAnsi="Arial" w:cs="Arial"/>
+                <w:sz w:val="20"/>
+                <w:szCs w:val="20"/>
+              </w:rPr>
+            </w:pPr>
+            <w:r>
+              <w:rPr>
+                <w:rFonts w:ascii="Arial" w:hAnsi="Arial" w:cs="Arial"/>
+                <w:sz w:val="20"/>
+                <w:szCs w:val="20"/>
+              </w:rPr>
+              <w:t xml:space="preserve">    3.7 El sistema envía al correo dado por el actor la información correspondiente para que recupere su contraseña</w:t>
+            </w:r>
+          </w:p>
+          <w:p>
+            <w:pPr>
+              <w:cnfStyle w:val="000000100000" w:firstRow="0" w:lastRow="0" w:firstColumn="0" w:lastColumn="0" w:oddVBand="0" w:evenVBand="0" w:oddHBand="1" w:evenHBand="0" w:firstRowFirstColumn="0" w:firstRowLastColumn="0" w:lastRowFirstColumn="0" w:lastRowLastColumn="0"/>
+              <w:rPr>
+                <w:rFonts w:ascii="Arial" w:hAnsi="Arial" w:cs="Arial"/>
+                <w:sz w:val="20"/>
+                <w:szCs w:val="20"/>
+              </w:rPr>
+            </w:pPr>
+            <w:r>
+              <w:rPr>
+                <w:rFonts w:ascii="Arial" w:hAnsi="Arial" w:cs="Arial"/>
+                <w:sz w:val="20"/>
+                <w:szCs w:val="20"/>
+              </w:rPr>
+              <w:t xml:space="preserve">    3.8 El sistema muestra en pantalla un mensaje para que el actor revise su correo</w:t>
+            </w:r>
+          </w:p>
+          <w:p>
+            <w:pPr>
+              <w:cnfStyle w:val="000000100000" w:firstRow="0" w:lastRow="0" w:firstColumn="0" w:lastColumn="0" w:oddVBand="0" w:evenVBand="0" w:oddHBand="1" w:evenHBand="0" w:firstRowFirstColumn="0" w:firstRowLastColumn="0" w:lastRowFirstColumn="0" w:lastRowLastColumn="0"/>
+              <w:rPr>
+                <w:rFonts w:ascii="Arial" w:hAnsi="Arial" w:cs="Arial"/>
+                <w:sz w:val="20"/>
+                <w:szCs w:val="20"/>
+              </w:rPr>
+            </w:pPr>
+            <w:r>
+              <w:rPr>
+                <w:rFonts w:ascii="Arial" w:hAnsi="Arial" w:cs="Arial"/>
+                <w:sz w:val="20"/>
+                <w:szCs w:val="20"/>
+              </w:rPr>
+              <w:t xml:space="preserve">    3.9 Regresa a 3</w:t>
+            </w:r>
+          </w:p>
+          <w:p>
+            <w:pPr>
+              <w:cnfStyle w:val="000000100000" w:firstRow="0" w:lastRow="0" w:firstColumn="0" w:lastColumn="0" w:oddVBand="0" w:evenVBand="0" w:oddHBand="1" w:evenHBand="0" w:firstRowFirstColumn="0" w:firstRowLastColumn="0" w:lastRowFirstColumn="0" w:lastRowLastColumn="0"/>
+              <w:rPr>
+                <w:rFonts w:ascii="Arial" w:hAnsi="Arial" w:cs="Arial"/>
+                <w:sz w:val="20"/>
+                <w:szCs w:val="20"/>
+              </w:rPr>
+            </w:pPr>
+          </w:p>
+          <w:p>
+            <w:pPr>
+              <w:cnfStyle w:val="000000100000" w:firstRow="0" w:lastRow="0" w:firstColumn="0" w:lastColumn="0" w:oddVBand="0" w:evenVBand="0" w:oddHBand="1" w:evenHBand="0" w:firstRowFirstColumn="0" w:firstRowLastColumn="0" w:lastRowFirstColumn="0" w:lastRowLastColumn="0"/>
+              <w:rPr>
+                <w:rFonts w:ascii="Arial" w:hAnsi="Arial" w:cs="Arial"/>
+                <w:sz w:val="20"/>
+                <w:szCs w:val="20"/>
+              </w:rPr>
+            </w:pPr>
+            <w:r>
+              <w:rPr>
+                <w:rFonts w:ascii="Arial" w:hAnsi="Arial" w:cs="Arial"/>
+                <w:sz w:val="20"/>
+                <w:szCs w:val="20"/>
+              </w:rPr>
+              <w:t>En 6 (los datos son incorrectos)</w:t>
+            </w:r>
+          </w:p>
+          <w:p>
+            <w:pPr>
+              <w:cnfStyle w:val="000000100000" w:firstRow="0" w:lastRow="0" w:firstColumn="0" w:lastColumn="0" w:oddVBand="0" w:evenVBand="0" w:oddHBand="1" w:evenHBand="0" w:firstRowFirstColumn="0" w:firstRowLastColumn="0" w:lastRowFirstColumn="0" w:lastRowLastColumn="0"/>
+              <w:rPr>
+                <w:rFonts w:ascii="Arial" w:hAnsi="Arial" w:cs="Arial"/>
+                <w:sz w:val="20"/>
+                <w:szCs w:val="20"/>
+              </w:rPr>
+            </w:pPr>
+            <w:r>
+              <w:rPr>
+                <w:rFonts w:ascii="Arial" w:hAnsi="Arial" w:cs="Arial"/>
+                <w:sz w:val="20"/>
+                <w:szCs w:val="20"/>
+              </w:rPr>
               <w:lastRenderedPageBreak/>
-              <w:t xml:space="preserve">       3.5 El sistema consulta con el manejador de base de datos si el correo existe en la base de datos.</w:t>
-            </w:r>
-          </w:p>
-          <w:p>
-            <w:pPr>
-              <w:cnfStyle w:val="000000100000" w:firstRow="0" w:lastRow="0" w:firstColumn="0" w:lastColumn="0" w:oddVBand="0" w:evenVBand="0" w:oddHBand="1" w:evenHBand="0" w:firstRowFirstColumn="0" w:firstRowLastColumn="0" w:lastRowFirstColumn="0" w:lastRowLastColumn="0"/>
-              <w:rPr>
-                <w:rFonts w:ascii="Arial" w:hAnsi="Arial" w:cs="Arial"/>
-                <w:sz w:val="20"/>
-                <w:szCs w:val="20"/>
-              </w:rPr>
-            </w:pPr>
-            <w:r>
-              <w:rPr>
-                <w:rFonts w:ascii="Arial" w:hAnsi="Arial" w:cs="Arial"/>
-                <w:sz w:val="20"/>
-                <w:szCs w:val="20"/>
-              </w:rPr>
-              <w:t xml:space="preserve">    3.6 El manejador de base de datos envía al sistema la confirmación de que si existe el correo</w:t>
-            </w:r>
-          </w:p>
-          <w:p>
-            <w:pPr>
-              <w:cnfStyle w:val="000000100000" w:firstRow="0" w:lastRow="0" w:firstColumn="0" w:lastColumn="0" w:oddVBand="0" w:evenVBand="0" w:oddHBand="1" w:evenHBand="0" w:firstRowFirstColumn="0" w:firstRowLastColumn="0" w:lastRowFirstColumn="0" w:lastRowLastColumn="0"/>
-              <w:rPr>
-                <w:rFonts w:ascii="Arial" w:hAnsi="Arial" w:cs="Arial"/>
-                <w:sz w:val="20"/>
-                <w:szCs w:val="20"/>
-              </w:rPr>
-            </w:pPr>
-            <w:r>
-              <w:rPr>
-                <w:rFonts w:ascii="Arial" w:hAnsi="Arial" w:cs="Arial"/>
-                <w:sz w:val="20"/>
-                <w:szCs w:val="20"/>
-              </w:rPr>
-              <w:t xml:space="preserve">    3.7 El sistema envía al correo dado por el actor la información correspondiente para que recupere su contraseña</w:t>
-            </w:r>
-          </w:p>
-          <w:p>
-            <w:pPr>
-              <w:cnfStyle w:val="000000100000" w:firstRow="0" w:lastRow="0" w:firstColumn="0" w:lastColumn="0" w:oddVBand="0" w:evenVBand="0" w:oddHBand="1" w:evenHBand="0" w:firstRowFirstColumn="0" w:firstRowLastColumn="0" w:lastRowFirstColumn="0" w:lastRowLastColumn="0"/>
-              <w:rPr>
-                <w:rFonts w:ascii="Arial" w:hAnsi="Arial" w:cs="Arial"/>
-                <w:sz w:val="20"/>
-                <w:szCs w:val="20"/>
-              </w:rPr>
-            </w:pPr>
-            <w:r>
-              <w:rPr>
-                <w:rFonts w:ascii="Arial" w:hAnsi="Arial" w:cs="Arial"/>
-                <w:sz w:val="20"/>
-                <w:szCs w:val="20"/>
-              </w:rPr>
-              <w:t xml:space="preserve">    3.8 El sistema muestra en pantalla un mensaje para que el actor revise su correo</w:t>
-            </w:r>
-          </w:p>
-          <w:p>
-            <w:pPr>
-              <w:cnfStyle w:val="000000100000" w:firstRow="0" w:lastRow="0" w:firstColumn="0" w:lastColumn="0" w:oddVBand="0" w:evenVBand="0" w:oddHBand="1" w:evenHBand="0" w:firstRowFirstColumn="0" w:firstRowLastColumn="0" w:lastRowFirstColumn="0" w:lastRowLastColumn="0"/>
-              <w:rPr>
-                <w:rFonts w:ascii="Arial" w:hAnsi="Arial" w:cs="Arial"/>
-                <w:sz w:val="20"/>
-                <w:szCs w:val="20"/>
-              </w:rPr>
-            </w:pPr>
-            <w:r>
-              <w:rPr>
-                <w:rFonts w:ascii="Arial" w:hAnsi="Arial" w:cs="Arial"/>
-                <w:sz w:val="20"/>
-                <w:szCs w:val="20"/>
-              </w:rPr>
-              <w:t xml:space="preserve">    3.9 Regresa a 3</w:t>
-            </w:r>
-          </w:p>
-          <w:p>
-            <w:pPr>
-              <w:cnfStyle w:val="000000100000" w:firstRow="0" w:lastRow="0" w:firstColumn="0" w:lastColumn="0" w:oddVBand="0" w:evenVBand="0" w:oddHBand="1" w:evenHBand="0" w:firstRowFirstColumn="0" w:firstRowLastColumn="0" w:lastRowFirstColumn="0" w:lastRowLastColumn="0"/>
-              <w:rPr>
-                <w:rFonts w:ascii="Arial" w:hAnsi="Arial" w:cs="Arial"/>
-                <w:sz w:val="20"/>
-                <w:szCs w:val="20"/>
-              </w:rPr>
-            </w:pPr>
-          </w:p>
-          <w:p>
-            <w:pPr>
-              <w:cnfStyle w:val="000000100000" w:firstRow="0" w:lastRow="0" w:firstColumn="0" w:lastColumn="0" w:oddVBand="0" w:evenVBand="0" w:oddHBand="1" w:evenHBand="0" w:firstRowFirstColumn="0" w:firstRowLastColumn="0" w:lastRowFirstColumn="0" w:lastRowLastColumn="0"/>
-              <w:rPr>
-                <w:rFonts w:ascii="Arial" w:hAnsi="Arial" w:cs="Arial"/>
-                <w:sz w:val="20"/>
-                <w:szCs w:val="20"/>
-              </w:rPr>
-            </w:pPr>
-            <w:r>
-              <w:rPr>
-                <w:rFonts w:ascii="Arial" w:hAnsi="Arial" w:cs="Arial"/>
-                <w:sz w:val="20"/>
-                <w:szCs w:val="20"/>
-              </w:rPr>
-              <w:t>En 6 (los datos son incorrectos)</w:t>
-            </w:r>
-          </w:p>
-          <w:p>
-            <w:pPr>
-              <w:cnfStyle w:val="000000100000" w:firstRow="0" w:lastRow="0" w:firstColumn="0" w:lastColumn="0" w:oddVBand="0" w:evenVBand="0" w:oddHBand="1" w:evenHBand="0" w:firstRowFirstColumn="0" w:firstRowLastColumn="0" w:lastRowFirstColumn="0" w:lastRowLastColumn="0"/>
-              <w:rPr>
-                <w:rFonts w:ascii="Arial" w:hAnsi="Arial" w:cs="Arial"/>
-                <w:sz w:val="20"/>
-                <w:szCs w:val="20"/>
-              </w:rPr>
-            </w:pPr>
-            <w:r>
-              <w:rPr>
-                <w:rFonts w:ascii="Arial" w:hAnsi="Arial" w:cs="Arial"/>
-                <w:sz w:val="20"/>
-                <w:szCs w:val="20"/>
-              </w:rPr>
               <w:t xml:space="preserve">    6.1 El sistema muestra en pantalla un mensaje indicando “datos incorrectos”.</w:t>
             </w:r>
           </w:p>
@@ -7030,6 +7021,23 @@
       </w:tr>
     </w:tbl>
     <w:p/>
+    <w:p>
+      <w:pPr>
+        <w:rPr>
+          <w:rFonts w:ascii="Arial" w:hAnsi="Arial" w:cs="Arial"/>
+          <w:b/>
+          <w:sz w:val="28"/>
+          <w:szCs w:val="26"/>
+        </w:rPr>
+      </w:pPr>
+      <w:bookmarkStart w:id="10" w:name="_Toc90567993"/>
+      <w:r>
+        <w:rPr>
+          <w:rFonts w:ascii="Arial" w:hAnsi="Arial" w:cs="Arial"/>
+        </w:rPr>
+        <w:br w:type="page"/>
+      </w:r>
+    </w:p>
     <w:p>
       <w:pPr>
         <w:pStyle w:val="Ttulo2"/>
@@ -7046,11 +7054,11 @@
           <w:rFonts w:ascii="Arial" w:hAnsi="Arial" w:cs="Arial"/>
         </w:rPr>
       </w:pPr>
-      <w:bookmarkStart w:id="10" w:name="_Toc90567993"/>
       <w:r>
         <w:rPr>
           <w:rFonts w:ascii="Arial" w:hAnsi="Arial" w:cs="Arial"/>
         </w:rPr>
+        <w:lastRenderedPageBreak/>
         <w:t>Casos de uso de la función ‘Registros</w:t>
       </w:r>
       <w:r>
@@ -7143,15 +7151,7 @@
                 <w:sz w:val="20"/>
                 <w:szCs w:val="20"/>
               </w:rPr>
-              <w:t xml:space="preserve"> - </w:t>
-            </w:r>
-            <w:r>
-              <w:rPr>
-                <w:rFonts w:ascii="Arial" w:hAnsi="Arial" w:cs="Arial"/>
-                <w:sz w:val="20"/>
-                <w:szCs w:val="20"/>
-              </w:rPr>
-              <w:t>Registro</w:t>
+              <w:t xml:space="preserve"> - Registro</w:t>
             </w:r>
           </w:p>
         </w:tc>
@@ -8019,7 +8019,6 @@
                 <w:sz w:val="20"/>
                 <w:szCs w:val="20"/>
               </w:rPr>
-              <w:lastRenderedPageBreak/>
               <w:t xml:space="preserve">       6.2 Introducir un nombre de usuario diferente.</w:t>
             </w:r>
           </w:p>
@@ -8050,6 +8049,23 @@
           <w:tab w:val="left" w:pos="6086"/>
         </w:tabs>
       </w:pPr>
+    </w:p>
+    <w:p>
+      <w:pPr>
+        <w:rPr>
+          <w:rFonts w:ascii="Arial" w:hAnsi="Arial" w:cs="Arial"/>
+          <w:b/>
+          <w:sz w:val="28"/>
+          <w:szCs w:val="26"/>
+        </w:rPr>
+      </w:pPr>
+      <w:bookmarkStart w:id="11" w:name="_Toc90567994"/>
+      <w:r>
+        <w:rPr>
+          <w:rFonts w:ascii="Arial" w:hAnsi="Arial" w:cs="Arial"/>
+        </w:rPr>
+        <w:br w:type="page"/>
+      </w:r>
     </w:p>
     <w:p>
       <w:pPr>
@@ -8067,11 +8083,11 @@
           <w:rFonts w:ascii="Arial" w:hAnsi="Arial" w:cs="Arial"/>
         </w:rPr>
       </w:pPr>
-      <w:bookmarkStart w:id="11" w:name="_Toc90567994"/>
       <w:r>
         <w:rPr>
           <w:rFonts w:ascii="Arial" w:hAnsi="Arial" w:cs="Arial"/>
         </w:rPr>
+        <w:lastRenderedPageBreak/>
         <w:t>Casos de uso de la función ‘Cerrar sesión’</w:t>
       </w:r>
       <w:bookmarkEnd w:id="11"/>
@@ -8149,14 +8165,6 @@
                 <w:sz w:val="20"/>
                 <w:szCs w:val="20"/>
               </w:rPr>
-              <w:t>•</w:t>
-            </w:r>
-            <w:r>
-              <w:rPr>
-                <w:rFonts w:ascii="Arial" w:hAnsi="Arial" w:cs="Arial"/>
-                <w:sz w:val="20"/>
-                <w:szCs w:val="20"/>
-              </w:rPr>
               <w:tab/>
               <w:t xml:space="preserve">PC_LOGOUT </w:t>
             </w:r>
@@ -9176,6 +9184,23 @@
           <w:tab w:val="left" w:pos="6086"/>
         </w:tabs>
       </w:pPr>
+    </w:p>
+    <w:p>
+      <w:pPr>
+        <w:rPr>
+          <w:rFonts w:ascii="Arial" w:hAnsi="Arial" w:cs="Arial"/>
+          <w:b/>
+          <w:sz w:val="28"/>
+          <w:szCs w:val="26"/>
+        </w:rPr>
+      </w:pPr>
+      <w:bookmarkStart w:id="12" w:name="_Toc90567995"/>
+      <w:r>
+        <w:rPr>
+          <w:rFonts w:ascii="Arial" w:hAnsi="Arial" w:cs="Arial"/>
+        </w:rPr>
+        <w:br w:type="page"/>
+      </w:r>
     </w:p>
     <w:p>
       <w:pPr>
@@ -9193,11 +9218,11 @@
           <w:rFonts w:ascii="Arial" w:hAnsi="Arial" w:cs="Arial"/>
         </w:rPr>
       </w:pPr>
-      <w:bookmarkStart w:id="12" w:name="_Toc90567995"/>
       <w:r>
         <w:rPr>
           <w:rFonts w:ascii="Arial" w:hAnsi="Arial" w:cs="Arial"/>
         </w:rPr>
+        <w:lastRenderedPageBreak/>
         <w:t>Casos de uso de la función ‘Buscar un producto’</w:t>
       </w:r>
       <w:bookmarkEnd w:id="12"/>
@@ -9752,7 +9777,6 @@
                 <w:sz w:val="20"/>
                 <w:szCs w:val="20"/>
               </w:rPr>
-              <w:lastRenderedPageBreak/>
               <w:t>Precondiciones</w:t>
             </w:r>
           </w:p>
@@ -9784,6 +9808,14 @@
                 <w:szCs w:val="20"/>
               </w:rPr>
               <w:t>No hay ninguna precondición si solo se busca el producto</w:t>
+            </w:r>
+            <w:r>
+              <w:rPr>
+                <w:rFonts w:ascii="Arial" w:hAnsi="Arial" w:cs="Arial"/>
+                <w:sz w:val="20"/>
+                <w:szCs w:val="20"/>
+              </w:rPr>
+              <w:t>, este proceso sirve sin sesión o con sesión.</w:t>
             </w:r>
           </w:p>
         </w:tc>
@@ -10057,6 +10089,30 @@
                 <w:sz w:val="20"/>
                 <w:szCs w:val="20"/>
               </w:rPr>
+              <w:t>El sistema también enviará solicitud a la base de datos con productos existentes y elegidos al azar.</w:t>
+            </w:r>
+          </w:p>
+          <w:p>
+            <w:pPr>
+              <w:pStyle w:val="Prrafodelista"/>
+              <w:numPr>
+                <w:ilvl w:val="0"/>
+                <w:numId w:val="10"/>
+              </w:numPr>
+              <w:spacing w:line="240" w:lineRule="auto"/>
+              <w:cnfStyle w:val="000000100000" w:firstRow="0" w:lastRow="0" w:firstColumn="0" w:lastColumn="0" w:oddVBand="0" w:evenVBand="0" w:oddHBand="1" w:evenHBand="0" w:firstRowFirstColumn="0" w:firstRowLastColumn="0" w:lastRowFirstColumn="0" w:lastRowLastColumn="0"/>
+              <w:rPr>
+                <w:rFonts w:ascii="Arial" w:hAnsi="Arial" w:cs="Arial"/>
+                <w:sz w:val="20"/>
+                <w:szCs w:val="20"/>
+              </w:rPr>
+            </w:pPr>
+            <w:r>
+              <w:rPr>
+                <w:rFonts w:ascii="Arial" w:hAnsi="Arial" w:cs="Arial"/>
+                <w:sz w:val="20"/>
+                <w:szCs w:val="20"/>
+              </w:rPr>
               <w:t>La base de datos buscará todos los productos relacionados con la palabra clave ingresada y enviará al sistema dichos productos.</w:t>
             </w:r>
           </w:p>
@@ -10144,8 +10200,244 @@
                 <w:sz w:val="20"/>
                 <w:szCs w:val="20"/>
               </w:rPr>
-              <w:t>En el punto 7, en caso de que no se encuentre ningún producto de acuerdo con la palabra ingresada, se hará lo siguiente:</w:t>
-            </w:r>
+              <w:t>En el punto 1 puede suceder lo siguiente:</w:t>
+            </w:r>
+          </w:p>
+          <w:p>
+            <w:pPr>
+              <w:pStyle w:val="Prrafodelista"/>
+              <w:numPr>
+                <w:ilvl w:val="1"/>
+                <w:numId w:val="40"/>
+              </w:numPr>
+              <w:spacing w:line="240" w:lineRule="auto"/>
+              <w:cnfStyle w:val="000000000000" w:firstRow="0" w:lastRow="0" w:firstColumn="0" w:lastColumn="0" w:oddVBand="0" w:evenVBand="0" w:oddHBand="0" w:evenHBand="0" w:firstRowFirstColumn="0" w:firstRowLastColumn="0" w:lastRowFirstColumn="0" w:lastRowLastColumn="0"/>
+              <w:rPr>
+                <w:rFonts w:ascii="Arial" w:hAnsi="Arial" w:cs="Arial"/>
+                <w:sz w:val="20"/>
+                <w:szCs w:val="20"/>
+              </w:rPr>
+            </w:pPr>
+            <w:r>
+              <w:rPr>
+                <w:rFonts w:ascii="Arial" w:hAnsi="Arial" w:cs="Arial"/>
+                <w:sz w:val="20"/>
+                <w:szCs w:val="20"/>
+              </w:rPr>
+              <w:t>Si el usuario no inicia sesión o no se registra, continua con el punto 2.</w:t>
+            </w:r>
+          </w:p>
+          <w:p>
+            <w:pPr>
+              <w:pStyle w:val="Prrafodelista"/>
+              <w:numPr>
+                <w:ilvl w:val="1"/>
+                <w:numId w:val="40"/>
+              </w:numPr>
+              <w:cnfStyle w:val="000000000000" w:firstRow="0" w:lastRow="0" w:firstColumn="0" w:lastColumn="0" w:oddVBand="0" w:evenVBand="0" w:oddHBand="0" w:evenHBand="0" w:firstRowFirstColumn="0" w:firstRowLastColumn="0" w:lastRowFirstColumn="0" w:lastRowLastColumn="0"/>
+              <w:rPr>
+                <w:rFonts w:ascii="Arial" w:hAnsi="Arial" w:cs="Arial"/>
+                <w:sz w:val="20"/>
+                <w:szCs w:val="20"/>
+              </w:rPr>
+            </w:pPr>
+            <w:r>
+              <w:rPr>
+                <w:rFonts w:ascii="Arial" w:hAnsi="Arial" w:cs="Arial"/>
+                <w:sz w:val="20"/>
+                <w:szCs w:val="20"/>
+              </w:rPr>
+              <w:t>Si quiere</w:t>
+            </w:r>
+            <w:r>
+              <w:rPr>
+                <w:rFonts w:ascii="Arial" w:hAnsi="Arial" w:cs="Arial"/>
+                <w:sz w:val="20"/>
+                <w:szCs w:val="20"/>
+              </w:rPr>
+              <w:t xml:space="preserve"> iniciar sesión</w:t>
+            </w:r>
+            <w:r>
+              <w:rPr>
+                <w:rFonts w:ascii="Arial" w:hAnsi="Arial" w:cs="Arial"/>
+                <w:sz w:val="20"/>
+                <w:szCs w:val="20"/>
+              </w:rPr>
+              <w:t>,</w:t>
+            </w:r>
+            <w:r>
+              <w:rPr>
+                <w:rFonts w:ascii="Arial" w:hAnsi="Arial" w:cs="Arial"/>
+                <w:sz w:val="20"/>
+                <w:szCs w:val="20"/>
+              </w:rPr>
+              <w:t xml:space="preserve"> &lt;&lt;</w:t>
+            </w:r>
+            <w:proofErr w:type="spellStart"/>
+            <w:r>
+              <w:rPr>
+                <w:rFonts w:ascii="Arial" w:hAnsi="Arial" w:cs="Arial"/>
+                <w:sz w:val="20"/>
+                <w:szCs w:val="20"/>
+              </w:rPr>
+              <w:t>include</w:t>
+            </w:r>
+            <w:proofErr w:type="spellEnd"/>
+            <w:r>
+              <w:rPr>
+                <w:rFonts w:ascii="Arial" w:hAnsi="Arial" w:cs="Arial"/>
+                <w:sz w:val="20"/>
+                <w:szCs w:val="20"/>
+              </w:rPr>
+              <w:t xml:space="preserve">&gt;&gt; caso de uso de la función </w:t>
+            </w:r>
+            <w:r>
+              <w:rPr>
+                <w:rFonts w:ascii="Arial" w:hAnsi="Arial" w:cs="Arial"/>
+                <w:sz w:val="20"/>
+                <w:szCs w:val="20"/>
+              </w:rPr>
+              <w:t>‘</w:t>
+            </w:r>
+            <w:r>
+              <w:rPr>
+                <w:rFonts w:ascii="Arial" w:hAnsi="Arial" w:cs="Arial"/>
+                <w:sz w:val="20"/>
+                <w:szCs w:val="20"/>
+              </w:rPr>
+              <w:t>inicio de sesión</w:t>
+            </w:r>
+            <w:r>
+              <w:rPr>
+                <w:rFonts w:ascii="Arial" w:hAnsi="Arial" w:cs="Arial"/>
+                <w:sz w:val="20"/>
+                <w:szCs w:val="20"/>
+              </w:rPr>
+              <w:t>’. Después deberá pasar al punto 2.</w:t>
+            </w:r>
+          </w:p>
+          <w:p>
+            <w:pPr>
+              <w:pStyle w:val="Prrafodelista"/>
+              <w:numPr>
+                <w:ilvl w:val="1"/>
+                <w:numId w:val="40"/>
+              </w:numPr>
+              <w:spacing w:line="240" w:lineRule="auto"/>
+              <w:cnfStyle w:val="000000000000" w:firstRow="0" w:lastRow="0" w:firstColumn="0" w:lastColumn="0" w:oddVBand="0" w:evenVBand="0" w:oddHBand="0" w:evenHBand="0" w:firstRowFirstColumn="0" w:firstRowLastColumn="0" w:lastRowFirstColumn="0" w:lastRowLastColumn="0"/>
+              <w:rPr>
+                <w:rFonts w:ascii="Arial" w:hAnsi="Arial" w:cs="Arial"/>
+                <w:sz w:val="20"/>
+                <w:szCs w:val="20"/>
+              </w:rPr>
+            </w:pPr>
+            <w:r>
+              <w:rPr>
+                <w:rFonts w:ascii="Arial" w:hAnsi="Arial" w:cs="Arial"/>
+                <w:sz w:val="20"/>
+                <w:szCs w:val="20"/>
+              </w:rPr>
+              <w:t>Si quiere registrarse, &lt;&lt;</w:t>
+            </w:r>
+            <w:proofErr w:type="spellStart"/>
+            <w:r>
+              <w:rPr>
+                <w:rFonts w:ascii="Arial" w:hAnsi="Arial" w:cs="Arial"/>
+                <w:sz w:val="20"/>
+                <w:szCs w:val="20"/>
+              </w:rPr>
+              <w:t>include</w:t>
+            </w:r>
+            <w:proofErr w:type="spellEnd"/>
+            <w:r>
+              <w:rPr>
+                <w:rFonts w:ascii="Arial" w:hAnsi="Arial" w:cs="Arial"/>
+                <w:sz w:val="20"/>
+                <w:szCs w:val="20"/>
+              </w:rPr>
+              <w:t>&gt;&gt; caso de uso de la función ‘registro’. Después deberá pasar al punto 2.</w:t>
+            </w:r>
+          </w:p>
+          <w:p>
+            <w:pPr>
+              <w:pStyle w:val="Prrafodelista"/>
+              <w:spacing w:line="240" w:lineRule="auto"/>
+              <w:ind w:left="792"/>
+              <w:cnfStyle w:val="000000000000" w:firstRow="0" w:lastRow="0" w:firstColumn="0" w:lastColumn="0" w:oddVBand="0" w:evenVBand="0" w:oddHBand="0" w:evenHBand="0" w:firstRowFirstColumn="0" w:firstRowLastColumn="0" w:lastRowFirstColumn="0" w:lastRowLastColumn="0"/>
+              <w:rPr>
+                <w:rFonts w:ascii="Arial" w:hAnsi="Arial" w:cs="Arial"/>
+                <w:sz w:val="20"/>
+                <w:szCs w:val="20"/>
+              </w:rPr>
+            </w:pPr>
+          </w:p>
+          <w:p>
+            <w:pPr>
+              <w:cnfStyle w:val="000000000000" w:firstRow="0" w:lastRow="0" w:firstColumn="0" w:lastColumn="0" w:oddVBand="0" w:evenVBand="0" w:oddHBand="0" w:evenHBand="0" w:firstRowFirstColumn="0" w:firstRowLastColumn="0" w:lastRowFirstColumn="0" w:lastRowLastColumn="0"/>
+              <w:rPr>
+                <w:rFonts w:ascii="Arial" w:hAnsi="Arial" w:cs="Arial"/>
+                <w:sz w:val="20"/>
+                <w:szCs w:val="20"/>
+              </w:rPr>
+            </w:pPr>
+            <w:r>
+              <w:rPr>
+                <w:rFonts w:ascii="Arial" w:hAnsi="Arial" w:cs="Arial"/>
+                <w:sz w:val="20"/>
+                <w:szCs w:val="20"/>
+              </w:rPr>
+              <w:t xml:space="preserve">En el punto </w:t>
+            </w:r>
+            <w:r>
+              <w:rPr>
+                <w:rFonts w:ascii="Arial" w:hAnsi="Arial" w:cs="Arial"/>
+                <w:sz w:val="20"/>
+                <w:szCs w:val="20"/>
+              </w:rPr>
+              <w:t>8</w:t>
+            </w:r>
+            <w:r>
+              <w:rPr>
+                <w:rFonts w:ascii="Arial" w:hAnsi="Arial" w:cs="Arial"/>
+                <w:sz w:val="20"/>
+                <w:szCs w:val="20"/>
+              </w:rPr>
+              <w:t>, en caso de que no se encuentre ningún producto de acuerdo con la palabra ingresada, se hará lo siguiente:</w:t>
+            </w:r>
+          </w:p>
+          <w:p>
+            <w:pPr>
+              <w:pStyle w:val="Prrafodelista"/>
+              <w:numPr>
+                <w:ilvl w:val="0"/>
+                <w:numId w:val="11"/>
+              </w:numPr>
+              <w:spacing w:line="240" w:lineRule="auto"/>
+              <w:cnfStyle w:val="000000000000" w:firstRow="0" w:lastRow="0" w:firstColumn="0" w:lastColumn="0" w:oddVBand="0" w:evenVBand="0" w:oddHBand="0" w:evenHBand="0" w:firstRowFirstColumn="0" w:firstRowLastColumn="0" w:lastRowFirstColumn="0" w:lastRowLastColumn="0"/>
+              <w:rPr>
+                <w:rFonts w:ascii="Arial" w:hAnsi="Arial" w:cs="Arial"/>
+                <w:vanish/>
+                <w:sz w:val="20"/>
+                <w:szCs w:val="20"/>
+              </w:rPr>
+            </w:pPr>
+          </w:p>
+          <w:p>
+            <w:pPr>
+              <w:pStyle w:val="Prrafodelista"/>
+              <w:numPr>
+                <w:ilvl w:val="0"/>
+                <w:numId w:val="11"/>
+              </w:numPr>
+              <w:spacing w:line="240" w:lineRule="auto"/>
+              <w:cnfStyle w:val="000000000000" w:firstRow="0" w:lastRow="0" w:firstColumn="0" w:lastColumn="0" w:oddVBand="0" w:evenVBand="0" w:oddHBand="0" w:evenHBand="0" w:firstRowFirstColumn="0" w:firstRowLastColumn="0" w:lastRowFirstColumn="0" w:lastRowLastColumn="0"/>
+              <w:rPr>
+                <w:rFonts w:ascii="Arial" w:hAnsi="Arial" w:cs="Arial"/>
+                <w:vanish/>
+                <w:sz w:val="20"/>
+                <w:szCs w:val="20"/>
+              </w:rPr>
+            </w:pPr>
           </w:p>
           <w:p>
             <w:pPr>
@@ -10292,6 +10584,8 @@
             <w:r>
               <w:rPr>
                 <w:rFonts w:ascii="Arial" w:hAnsi="Arial" w:cs="Arial"/>
+                <w:sz w:val="20"/>
+                <w:szCs w:val="20"/>
               </w:rPr>
               <w:t>Uso ilimitado durante las 24 horas del día y disponible los 7 días de la semana.</w:t>
             </w:r>
@@ -10301,6 +10595,23 @@
     </w:tbl>
     <w:p/>
     <w:p/>
+    <w:p>
+      <w:pPr>
+        <w:rPr>
+          <w:rFonts w:ascii="Arial" w:hAnsi="Arial" w:cs="Arial"/>
+          <w:b/>
+          <w:sz w:val="28"/>
+          <w:szCs w:val="26"/>
+        </w:rPr>
+      </w:pPr>
+      <w:bookmarkStart w:id="13" w:name="_Toc90567996"/>
+      <w:r>
+        <w:rPr>
+          <w:rFonts w:ascii="Arial" w:hAnsi="Arial" w:cs="Arial"/>
+        </w:rPr>
+        <w:br w:type="page"/>
+      </w:r>
+    </w:p>
     <w:p>
       <w:pPr>
         <w:pStyle w:val="Ttulo2"/>
@@ -10317,30 +10628,12 @@
           <w:rFonts w:ascii="Arial" w:hAnsi="Arial" w:cs="Arial"/>
         </w:rPr>
       </w:pPr>
-      <w:bookmarkStart w:id="13" w:name="_Toc90567996"/>
       <w:r>
         <w:rPr>
           <w:rFonts w:ascii="Arial" w:hAnsi="Arial" w:cs="Arial"/>
         </w:rPr>
-        <w:t xml:space="preserve">Casos de uso de la función </w:t>
-      </w:r>
-      <w:r>
-        <w:rPr>
-          <w:rFonts w:ascii="Arial" w:hAnsi="Arial" w:cs="Arial"/>
-        </w:rPr>
-        <w:t>‘</w:t>
-      </w:r>
-      <w:r>
-        <w:rPr>
-          <w:rFonts w:ascii="Arial" w:hAnsi="Arial" w:cs="Arial"/>
-        </w:rPr>
-        <w:t>Historial de compras</w:t>
-      </w:r>
-      <w:r>
-        <w:rPr>
-          <w:rFonts w:ascii="Arial" w:hAnsi="Arial" w:cs="Arial"/>
-        </w:rPr>
-        <w:t>’</w:t>
+        <w:lastRenderedPageBreak/>
+        <w:t>Casos de uso de la función ‘Historial de compras’</w:t>
       </w:r>
       <w:bookmarkEnd w:id="13"/>
     </w:p>
@@ -11326,7 +11619,6 @@
                 <w:sz w:val="20"/>
                 <w:szCs w:val="20"/>
               </w:rPr>
-              <w:lastRenderedPageBreak/>
               <w:t>Prioridad:</w:t>
             </w:r>
           </w:p>
@@ -11407,6 +11699,23 @@
     </w:tbl>
     <w:p/>
     <w:p/>
+    <w:p>
+      <w:pPr>
+        <w:rPr>
+          <w:rFonts w:ascii="Arial" w:hAnsi="Arial" w:cs="Arial"/>
+          <w:b/>
+          <w:sz w:val="28"/>
+          <w:szCs w:val="26"/>
+        </w:rPr>
+      </w:pPr>
+      <w:bookmarkStart w:id="14" w:name="_Toc90567997"/>
+      <w:r>
+        <w:rPr>
+          <w:rFonts w:ascii="Arial" w:hAnsi="Arial" w:cs="Arial"/>
+        </w:rPr>
+        <w:br w:type="page"/>
+      </w:r>
+    </w:p>
     <w:p>
       <w:pPr>
         <w:pStyle w:val="Ttulo2"/>
@@ -11423,11 +11732,11 @@
           <w:rFonts w:ascii="Arial" w:hAnsi="Arial" w:cs="Arial"/>
         </w:rPr>
       </w:pPr>
-      <w:bookmarkStart w:id="14" w:name="_Toc90567997"/>
       <w:r>
         <w:rPr>
           <w:rFonts w:ascii="Arial" w:hAnsi="Arial" w:cs="Arial"/>
         </w:rPr>
+        <w:lastRenderedPageBreak/>
         <w:t>Casos de uso de la función ‘Comentarios’</w:t>
       </w:r>
       <w:bookmarkEnd w:id="14"/>
@@ -11944,6 +12253,7 @@
                 <w:numId w:val="8"/>
               </w:numPr>
               <w:spacing w:line="240" w:lineRule="auto"/>
+              <w:ind w:left="360"/>
               <w:cnfStyle w:val="000000100000" w:firstRow="0" w:lastRow="0" w:firstColumn="0" w:lastColumn="0" w:oddVBand="0" w:evenVBand="0" w:oddHBand="1" w:evenHBand="0" w:firstRowFirstColumn="0" w:firstRowLastColumn="0" w:lastRowFirstColumn="0" w:lastRowLastColumn="0"/>
               <w:rPr>
                 <w:rFonts w:ascii="Arial" w:hAnsi="Arial" w:cs="Arial"/>
@@ -11964,6 +12274,7 @@
                 <w:numId w:val="8"/>
               </w:numPr>
               <w:spacing w:line="240" w:lineRule="auto"/>
+              <w:ind w:left="360"/>
               <w:cnfStyle w:val="000000100000" w:firstRow="0" w:lastRow="0" w:firstColumn="0" w:lastColumn="0" w:oddVBand="0" w:evenVBand="0" w:oddHBand="1" w:evenHBand="0" w:firstRowFirstColumn="0" w:firstRowLastColumn="0" w:lastRowFirstColumn="0" w:lastRowLastColumn="0"/>
               <w:rPr>
                 <w:rFonts w:ascii="Arial" w:hAnsi="Arial" w:cs="Arial"/>
@@ -11984,6 +12295,7 @@
                 <w:numId w:val="8"/>
               </w:numPr>
               <w:spacing w:line="240" w:lineRule="auto"/>
+              <w:ind w:left="360"/>
               <w:cnfStyle w:val="000000100000" w:firstRow="0" w:lastRow="0" w:firstColumn="0" w:lastColumn="0" w:oddVBand="0" w:evenVBand="0" w:oddHBand="1" w:evenHBand="0" w:firstRowFirstColumn="0" w:firstRowLastColumn="0" w:lastRowFirstColumn="0" w:lastRowLastColumn="0"/>
               <w:rPr>
                 <w:rFonts w:ascii="Arial" w:hAnsi="Arial" w:cs="Arial"/>
@@ -12004,6 +12316,7 @@
                 <w:numId w:val="8"/>
               </w:numPr>
               <w:spacing w:line="240" w:lineRule="auto"/>
+              <w:ind w:left="360"/>
               <w:cnfStyle w:val="000000100000" w:firstRow="0" w:lastRow="0" w:firstColumn="0" w:lastColumn="0" w:oddVBand="0" w:evenVBand="0" w:oddHBand="1" w:evenHBand="0" w:firstRowFirstColumn="0" w:firstRowLastColumn="0" w:lastRowFirstColumn="0" w:lastRowLastColumn="0"/>
               <w:rPr>
                 <w:rFonts w:ascii="Arial" w:hAnsi="Arial" w:cs="Arial"/>
@@ -12044,6 +12357,7 @@
                 <w:numId w:val="8"/>
               </w:numPr>
               <w:spacing w:line="240" w:lineRule="auto"/>
+              <w:ind w:left="360"/>
               <w:cnfStyle w:val="000000100000" w:firstRow="0" w:lastRow="0" w:firstColumn="0" w:lastColumn="0" w:oddVBand="0" w:evenVBand="0" w:oddHBand="1" w:evenHBand="0" w:firstRowFirstColumn="0" w:firstRowLastColumn="0" w:lastRowFirstColumn="0" w:lastRowLastColumn="0"/>
               <w:rPr>
                 <w:rFonts w:ascii="Arial" w:hAnsi="Arial" w:cs="Arial"/>
@@ -12064,6 +12378,7 @@
                 <w:numId w:val="8"/>
               </w:numPr>
               <w:spacing w:line="240" w:lineRule="auto"/>
+              <w:ind w:left="360"/>
               <w:cnfStyle w:val="000000100000" w:firstRow="0" w:lastRow="0" w:firstColumn="0" w:lastColumn="0" w:oddVBand="0" w:evenVBand="0" w:oddHBand="1" w:evenHBand="0" w:firstRowFirstColumn="0" w:firstRowLastColumn="0" w:lastRowFirstColumn="0" w:lastRowLastColumn="0"/>
               <w:rPr>
                 <w:rFonts w:ascii="Arial" w:hAnsi="Arial" w:cs="Arial"/>
@@ -12233,7 +12548,6 @@
               <w:rPr>
                 <w:rFonts w:ascii="Arial" w:hAnsi="Arial" w:cs="Arial"/>
               </w:rPr>
-              <w:lastRenderedPageBreak/>
               <w:t>En la parte superior derecha se mostrará un menú en donde al darle clic a “catalogo” te dirigirá a una página de la ropa disponible o bien buscar el producto en la barra de búsqueda.</w:t>
             </w:r>
           </w:p>
@@ -12304,7 +12618,6 @@
                 <w:sz w:val="20"/>
                 <w:szCs w:val="20"/>
               </w:rPr>
-              <w:lastRenderedPageBreak/>
               <w:t>Prioridad:</w:t>
             </w:r>
           </w:p>
@@ -12358,6 +12671,24 @@
       </w:tr>
     </w:tbl>
     <w:p/>
+    <w:p>
+      <w:pPr>
+        <w:rPr>
+          <w:rFonts w:ascii="Arial" w:hAnsi="Arial" w:cs="Arial"/>
+          <w:b/>
+          <w:sz w:val="28"/>
+          <w:szCs w:val="24"/>
+        </w:rPr>
+      </w:pPr>
+      <w:bookmarkStart w:id="15" w:name="_Toc90567998"/>
+      <w:r>
+        <w:rPr>
+          <w:rFonts w:ascii="Arial" w:hAnsi="Arial" w:cs="Arial"/>
+          <w:szCs w:val="24"/>
+        </w:rPr>
+        <w:br w:type="page"/>
+      </w:r>
+    </w:p>
     <w:p>
       <w:pPr>
         <w:pStyle w:val="Ttulo2"/>
@@ -12375,12 +12706,12 @@
           <w:szCs w:val="24"/>
         </w:rPr>
       </w:pPr>
-      <w:bookmarkStart w:id="15" w:name="_Toc90567998"/>
       <w:r>
         <w:rPr>
           <w:rFonts w:ascii="Arial" w:hAnsi="Arial" w:cs="Arial"/>
           <w:szCs w:val="24"/>
         </w:rPr>
+        <w:lastRenderedPageBreak/>
         <w:t>Casos de uso de la función ‘Comprar producto’</w:t>
       </w:r>
       <w:bookmarkEnd w:id="15"/>
@@ -12483,15 +12814,7 @@
                 <w:sz w:val="20"/>
                 <w:szCs w:val="20"/>
               </w:rPr>
-              <w:t xml:space="preserve"> </w:t>
-            </w:r>
-            <w:r>
-              <w:rPr>
-                <w:rFonts w:ascii="Arial" w:hAnsi="Arial" w:cs="Arial"/>
-                <w:sz w:val="20"/>
-                <w:szCs w:val="20"/>
-              </w:rPr>
-              <w:t>– Comprar producto</w:t>
+              <w:t xml:space="preserve"> – Comprar producto</w:t>
             </w:r>
           </w:p>
         </w:tc>
@@ -13117,23 +13440,21 @@
               </w:rPr>
               <w:t xml:space="preserve">El sistema le enviará un correo con notificando que el producto </w:t>
             </w:r>
-            <w:proofErr w:type="spellStart"/>
-            <w:r>
-              <w:rPr>
-                <w:rFonts w:ascii="Arial" w:hAnsi="Arial" w:cs="Arial"/>
-                <w:sz w:val="20"/>
-                <w:szCs w:val="20"/>
-              </w:rPr>
-              <w:t>a</w:t>
-            </w:r>
-            <w:proofErr w:type="spellEnd"/>
-            <w:r>
-              <w:rPr>
-                <w:rFonts w:ascii="Arial" w:hAnsi="Arial" w:cs="Arial"/>
-                <w:sz w:val="20"/>
-                <w:szCs w:val="20"/>
-              </w:rPr>
-              <w:t xml:space="preserve"> sido entregado. Y si el cliente lo desea, podrá agregar un comentario al producto que recibió.</w:t>
+            <w:r>
+              <w:rPr>
+                <w:rFonts w:ascii="Arial" w:hAnsi="Arial" w:cs="Arial"/>
+                <w:sz w:val="20"/>
+                <w:szCs w:val="20"/>
+              </w:rPr>
+              <w:t>h</w:t>
+            </w:r>
+            <w:r>
+              <w:rPr>
+                <w:rFonts w:ascii="Arial" w:hAnsi="Arial" w:cs="Arial"/>
+                <w:sz w:val="20"/>
+                <w:szCs w:val="20"/>
+              </w:rPr>
+              <w:t>a sido entregado. Y si el cliente lo desea, podrá agregar un comentario al producto que recibió.</w:t>
             </w:r>
           </w:p>
         </w:tc>
@@ -13332,7 +13653,6 @@
                 <w:sz w:val="20"/>
                 <w:szCs w:val="20"/>
               </w:rPr>
-              <w:lastRenderedPageBreak/>
               <w:t>Deberá acceder en la parte superior derecha, en el botón de “Ver carrito” y presionarlo.</w:t>
             </w:r>
           </w:p>
@@ -13383,6 +13703,31 @@
                 <w:sz w:val="20"/>
                 <w:szCs w:val="20"/>
               </w:rPr>
+              <w:t>Deberá presionar clic en el botón “comprar”.</w:t>
+            </w:r>
+          </w:p>
+          <w:p>
+            <w:pPr>
+              <w:pStyle w:val="Prrafodelista"/>
+              <w:numPr>
+                <w:ilvl w:val="0"/>
+                <w:numId w:val="12"/>
+              </w:numPr>
+              <w:spacing w:line="240" w:lineRule="auto"/>
+              <w:ind w:left="748" w:hanging="425"/>
+              <w:cnfStyle w:val="000000100000" w:firstRow="0" w:lastRow="0" w:firstColumn="0" w:lastColumn="0" w:oddVBand="0" w:evenVBand="0" w:oddHBand="1" w:evenHBand="0" w:firstRowFirstColumn="0" w:firstRowLastColumn="0" w:lastRowFirstColumn="0" w:lastRowLastColumn="0"/>
+              <w:rPr>
+                <w:rFonts w:ascii="Arial" w:hAnsi="Arial" w:cs="Arial"/>
+                <w:sz w:val="20"/>
+                <w:szCs w:val="20"/>
+              </w:rPr>
+            </w:pPr>
+            <w:r>
+              <w:rPr>
+                <w:rFonts w:ascii="Arial" w:hAnsi="Arial" w:cs="Arial"/>
+                <w:sz w:val="20"/>
+                <w:szCs w:val="20"/>
+              </w:rPr>
               <w:t>El sistema le solicitará la información de envío</w:t>
             </w:r>
           </w:p>
@@ -13608,6 +13953,7 @@
                 <w:sz w:val="20"/>
                 <w:szCs w:val="20"/>
               </w:rPr>
+              <w:lastRenderedPageBreak/>
               <w:t>Después el sistema le solicitará el método de pago que puede ser:</w:t>
             </w:r>
           </w:p>
@@ -13822,11 +14168,17 @@
                 <w:sz w:val="20"/>
                 <w:szCs w:val="20"/>
               </w:rPr>
-              <w:t>Para el paso 2, se deberá seguir el caso de uso con ID F5 (Iniciar sesión) o el caso de uso con ID F2 (Registros).</w:t>
-            </w:r>
-          </w:p>
-          <w:p>
-            <w:pPr>
+              <w:t>Para el paso 2, se debe hacer lo siguiente:</w:t>
+            </w:r>
+          </w:p>
+          <w:p>
+            <w:pPr>
+              <w:pStyle w:val="Prrafodelista"/>
+              <w:numPr>
+                <w:ilvl w:val="1"/>
+                <w:numId w:val="41"/>
+              </w:numPr>
+              <w:spacing w:line="240" w:lineRule="auto"/>
               <w:jc w:val="both"/>
               <w:cnfStyle w:val="000000000000" w:firstRow="0" w:lastRow="0" w:firstColumn="0" w:lastColumn="0" w:oddVBand="0" w:evenVBand="0" w:oddHBand="0" w:evenHBand="0" w:firstRowFirstColumn="0" w:firstRowLastColumn="0" w:lastRowFirstColumn="0" w:lastRowLastColumn="0"/>
               <w:rPr>
@@ -13835,6 +14187,73 @@
                 <w:szCs w:val="20"/>
               </w:rPr>
             </w:pPr>
+            <w:r>
+              <w:rPr>
+                <w:rFonts w:ascii="Arial" w:hAnsi="Arial" w:cs="Arial"/>
+                <w:sz w:val="20"/>
+                <w:szCs w:val="20"/>
+              </w:rPr>
+              <w:t>Si quiere registrarse, &lt;&lt;</w:t>
+            </w:r>
+            <w:proofErr w:type="spellStart"/>
+            <w:r>
+              <w:rPr>
+                <w:rFonts w:ascii="Arial" w:hAnsi="Arial" w:cs="Arial"/>
+                <w:sz w:val="20"/>
+                <w:szCs w:val="20"/>
+              </w:rPr>
+              <w:t>include</w:t>
+            </w:r>
+            <w:proofErr w:type="spellEnd"/>
+            <w:r>
+              <w:rPr>
+                <w:rFonts w:ascii="Arial" w:hAnsi="Arial" w:cs="Arial"/>
+                <w:sz w:val="20"/>
+                <w:szCs w:val="20"/>
+              </w:rPr>
+              <w:t>&gt;&gt; caso de uso de la función ‘registro’. Después deberá pasar al punto 3.</w:t>
+            </w:r>
+          </w:p>
+          <w:p>
+            <w:pPr>
+              <w:pStyle w:val="Prrafodelista"/>
+              <w:numPr>
+                <w:ilvl w:val="1"/>
+                <w:numId w:val="41"/>
+              </w:numPr>
+              <w:cnfStyle w:val="000000000000" w:firstRow="0" w:lastRow="0" w:firstColumn="0" w:lastColumn="0" w:oddVBand="0" w:evenVBand="0" w:oddHBand="0" w:evenHBand="0" w:firstRowFirstColumn="0" w:firstRowLastColumn="0" w:lastRowFirstColumn="0" w:lastRowLastColumn="0"/>
+              <w:rPr>
+                <w:rFonts w:ascii="Arial" w:hAnsi="Arial" w:cs="Arial"/>
+                <w:sz w:val="20"/>
+                <w:szCs w:val="20"/>
+              </w:rPr>
+            </w:pPr>
+            <w:r>
+              <w:rPr>
+                <w:rFonts w:ascii="Arial" w:hAnsi="Arial" w:cs="Arial"/>
+                <w:sz w:val="20"/>
+                <w:szCs w:val="20"/>
+              </w:rPr>
+              <w:t>Si quiere iniciar sesión, &lt;&lt;</w:t>
+            </w:r>
+            <w:proofErr w:type="spellStart"/>
+            <w:r>
+              <w:rPr>
+                <w:rFonts w:ascii="Arial" w:hAnsi="Arial" w:cs="Arial"/>
+                <w:sz w:val="20"/>
+                <w:szCs w:val="20"/>
+              </w:rPr>
+              <w:t>include</w:t>
+            </w:r>
+            <w:proofErr w:type="spellEnd"/>
+            <w:r>
+              <w:rPr>
+                <w:rFonts w:ascii="Arial" w:hAnsi="Arial" w:cs="Arial"/>
+                <w:sz w:val="20"/>
+                <w:szCs w:val="20"/>
+              </w:rPr>
+              <w:t>&gt;&gt; caso de uso de la función ‘inicio de sesión’. Después deberá pasar al punto 3.</w:t>
+            </w:r>
           </w:p>
           <w:p>
             <w:pPr>
@@ -13846,13 +14265,103 @@
                 <w:szCs w:val="20"/>
               </w:rPr>
             </w:pPr>
-            <w:r>
-              <w:rPr>
-                <w:rFonts w:ascii="Arial" w:hAnsi="Arial" w:cs="Arial"/>
-                <w:sz w:val="20"/>
-                <w:szCs w:val="20"/>
-              </w:rPr>
-              <w:t>Para el paso 3, se deberá seguir el caso de uso con ID F1 (Buscar producto) si se utiliza el buscador.</w:t>
+          </w:p>
+          <w:p>
+            <w:pPr>
+              <w:jc w:val="both"/>
+              <w:cnfStyle w:val="000000000000" w:firstRow="0" w:lastRow="0" w:firstColumn="0" w:lastColumn="0" w:oddVBand="0" w:evenVBand="0" w:oddHBand="0" w:evenHBand="0" w:firstRowFirstColumn="0" w:firstRowLastColumn="0" w:lastRowFirstColumn="0" w:lastRowLastColumn="0"/>
+              <w:rPr>
+                <w:rFonts w:ascii="Arial" w:hAnsi="Arial" w:cs="Arial"/>
+                <w:sz w:val="20"/>
+                <w:szCs w:val="20"/>
+              </w:rPr>
+            </w:pPr>
+            <w:r>
+              <w:rPr>
+                <w:rFonts w:ascii="Arial" w:hAnsi="Arial" w:cs="Arial"/>
+                <w:sz w:val="20"/>
+                <w:szCs w:val="20"/>
+              </w:rPr>
+              <w:t>Para el paso 3, se debe hacer lo siguiente:</w:t>
+            </w:r>
+          </w:p>
+          <w:p>
+            <w:pPr>
+              <w:pStyle w:val="Prrafodelista"/>
+              <w:numPr>
+                <w:ilvl w:val="0"/>
+                <w:numId w:val="42"/>
+              </w:numPr>
+              <w:spacing w:line="240" w:lineRule="auto"/>
+              <w:jc w:val="both"/>
+              <w:cnfStyle w:val="000000000000" w:firstRow="0" w:lastRow="0" w:firstColumn="0" w:lastColumn="0" w:oddVBand="0" w:evenVBand="0" w:oddHBand="0" w:evenHBand="0" w:firstRowFirstColumn="0" w:firstRowLastColumn="0" w:lastRowFirstColumn="0" w:lastRowLastColumn="0"/>
+              <w:rPr>
+                <w:rFonts w:ascii="Arial" w:hAnsi="Arial" w:cs="Arial"/>
+                <w:vanish/>
+                <w:sz w:val="20"/>
+                <w:szCs w:val="20"/>
+              </w:rPr>
+            </w:pPr>
+          </w:p>
+          <w:p>
+            <w:pPr>
+              <w:pStyle w:val="Prrafodelista"/>
+              <w:numPr>
+                <w:ilvl w:val="0"/>
+                <w:numId w:val="42"/>
+              </w:numPr>
+              <w:spacing w:line="240" w:lineRule="auto"/>
+              <w:jc w:val="both"/>
+              <w:cnfStyle w:val="000000000000" w:firstRow="0" w:lastRow="0" w:firstColumn="0" w:lastColumn="0" w:oddVBand="0" w:evenVBand="0" w:oddHBand="0" w:evenHBand="0" w:firstRowFirstColumn="0" w:firstRowLastColumn="0" w:lastRowFirstColumn="0" w:lastRowLastColumn="0"/>
+              <w:rPr>
+                <w:rFonts w:ascii="Arial" w:hAnsi="Arial" w:cs="Arial"/>
+                <w:vanish/>
+                <w:sz w:val="20"/>
+                <w:szCs w:val="20"/>
+              </w:rPr>
+            </w:pPr>
+          </w:p>
+          <w:p>
+            <w:pPr>
+              <w:pStyle w:val="Prrafodelista"/>
+              <w:numPr>
+                <w:ilvl w:val="1"/>
+                <w:numId w:val="42"/>
+              </w:numPr>
+              <w:spacing w:line="240" w:lineRule="auto"/>
+              <w:jc w:val="both"/>
+              <w:cnfStyle w:val="000000000000" w:firstRow="0" w:lastRow="0" w:firstColumn="0" w:lastColumn="0" w:oddVBand="0" w:evenVBand="0" w:oddHBand="0" w:evenHBand="0" w:firstRowFirstColumn="0" w:firstRowLastColumn="0" w:lastRowFirstColumn="0" w:lastRowLastColumn="0"/>
+              <w:rPr>
+                <w:rFonts w:ascii="Arial" w:hAnsi="Arial" w:cs="Arial"/>
+                <w:sz w:val="20"/>
+                <w:szCs w:val="20"/>
+              </w:rPr>
+            </w:pPr>
+            <w:r>
+              <w:rPr>
+                <w:rFonts w:ascii="Arial" w:hAnsi="Arial" w:cs="Arial"/>
+                <w:sz w:val="20"/>
+                <w:szCs w:val="20"/>
+              </w:rPr>
+              <w:t>Si quiere buscar productos con ayuda del sistema, &lt;&lt;</w:t>
+            </w:r>
+            <w:proofErr w:type="spellStart"/>
+            <w:r>
+              <w:rPr>
+                <w:rFonts w:ascii="Arial" w:hAnsi="Arial" w:cs="Arial"/>
+                <w:sz w:val="20"/>
+                <w:szCs w:val="20"/>
+              </w:rPr>
+              <w:t>include</w:t>
+            </w:r>
+            <w:proofErr w:type="spellEnd"/>
+            <w:r>
+              <w:rPr>
+                <w:rFonts w:ascii="Arial" w:hAnsi="Arial" w:cs="Arial"/>
+                <w:sz w:val="20"/>
+                <w:szCs w:val="20"/>
+              </w:rPr>
+              <w:t>&gt;&gt; caso de uso de la función ‘buscar un producto’. Pasa al punto 4.</w:t>
             </w:r>
           </w:p>
           <w:p>
@@ -13942,53 +14451,162 @@
                 <w:ilvl w:val="1"/>
                 <w:numId w:val="13"/>
               </w:numPr>
+              <w:cnfStyle w:val="000000000000" w:firstRow="0" w:lastRow="0" w:firstColumn="0" w:lastColumn="0" w:oddVBand="0" w:evenVBand="0" w:oddHBand="0" w:evenHBand="0" w:firstRowFirstColumn="0" w:firstRowLastColumn="0" w:lastRowFirstColumn="0" w:lastRowLastColumn="0"/>
+              <w:rPr>
+                <w:rFonts w:ascii="Arial" w:hAnsi="Arial" w:cs="Arial"/>
+                <w:sz w:val="20"/>
+                <w:szCs w:val="20"/>
+              </w:rPr>
+            </w:pPr>
+            <w:r>
+              <w:rPr>
+                <w:rFonts w:ascii="Arial" w:hAnsi="Arial" w:cs="Arial"/>
+                <w:sz w:val="20"/>
+                <w:szCs w:val="20"/>
+              </w:rPr>
+              <w:t>Si quiere registrarse, &lt;&lt;</w:t>
+            </w:r>
+            <w:proofErr w:type="spellStart"/>
+            <w:r>
+              <w:rPr>
+                <w:rFonts w:ascii="Arial" w:hAnsi="Arial" w:cs="Arial"/>
+                <w:sz w:val="20"/>
+                <w:szCs w:val="20"/>
+              </w:rPr>
+              <w:t>include</w:t>
+            </w:r>
+            <w:proofErr w:type="spellEnd"/>
+            <w:r>
+              <w:rPr>
+                <w:rFonts w:ascii="Arial" w:hAnsi="Arial" w:cs="Arial"/>
+                <w:sz w:val="20"/>
+                <w:szCs w:val="20"/>
+              </w:rPr>
+              <w:t>&gt;&gt; caso de uso de la función ‘registro’. Después deberá pasar al punto 5.</w:t>
+            </w:r>
+          </w:p>
+          <w:p>
+            <w:pPr>
+              <w:pStyle w:val="Prrafodelista"/>
+              <w:numPr>
+                <w:ilvl w:val="1"/>
+                <w:numId w:val="13"/>
+              </w:numPr>
+              <w:cnfStyle w:val="000000000000" w:firstRow="0" w:lastRow="0" w:firstColumn="0" w:lastColumn="0" w:oddVBand="0" w:evenVBand="0" w:oddHBand="0" w:evenHBand="0" w:firstRowFirstColumn="0" w:firstRowLastColumn="0" w:lastRowFirstColumn="0" w:lastRowLastColumn="0"/>
+              <w:rPr>
+                <w:rFonts w:ascii="Arial" w:hAnsi="Arial" w:cs="Arial"/>
+                <w:sz w:val="20"/>
+                <w:szCs w:val="20"/>
+              </w:rPr>
+            </w:pPr>
+            <w:r>
+              <w:rPr>
+                <w:rFonts w:ascii="Arial" w:hAnsi="Arial" w:cs="Arial"/>
+                <w:sz w:val="20"/>
+                <w:szCs w:val="20"/>
+              </w:rPr>
+              <w:t>Si quiere iniciar sesión, &lt;&lt;</w:t>
+            </w:r>
+            <w:proofErr w:type="spellStart"/>
+            <w:r>
+              <w:rPr>
+                <w:rFonts w:ascii="Arial" w:hAnsi="Arial" w:cs="Arial"/>
+                <w:sz w:val="20"/>
+                <w:szCs w:val="20"/>
+              </w:rPr>
+              <w:t>include</w:t>
+            </w:r>
+            <w:proofErr w:type="spellEnd"/>
+            <w:r>
+              <w:rPr>
+                <w:rFonts w:ascii="Arial" w:hAnsi="Arial" w:cs="Arial"/>
+                <w:sz w:val="20"/>
+                <w:szCs w:val="20"/>
+              </w:rPr>
+              <w:t>&gt;&gt; caso de uso de la función ‘inicio de sesión’. Después deberá pasar al punto 5.</w:t>
+            </w:r>
+          </w:p>
+          <w:p>
+            <w:pPr>
+              <w:jc w:val="both"/>
+              <w:cnfStyle w:val="000000000000" w:firstRow="0" w:lastRow="0" w:firstColumn="0" w:lastColumn="0" w:oddVBand="0" w:evenVBand="0" w:oddHBand="0" w:evenHBand="0" w:firstRowFirstColumn="0" w:firstRowLastColumn="0" w:lastRowFirstColumn="0" w:lastRowLastColumn="0"/>
+              <w:rPr>
+                <w:rFonts w:ascii="Arial" w:hAnsi="Arial" w:cs="Arial"/>
+                <w:sz w:val="20"/>
+                <w:szCs w:val="20"/>
+              </w:rPr>
+            </w:pPr>
+          </w:p>
+          <w:p>
+            <w:pPr>
+              <w:jc w:val="both"/>
+              <w:cnfStyle w:val="000000000000" w:firstRow="0" w:lastRow="0" w:firstColumn="0" w:lastColumn="0" w:oddVBand="0" w:evenVBand="0" w:oddHBand="0" w:evenHBand="0" w:firstRowFirstColumn="0" w:firstRowLastColumn="0" w:lastRowFirstColumn="0" w:lastRowLastColumn="0"/>
+              <w:rPr>
+                <w:rFonts w:ascii="Arial" w:hAnsi="Arial" w:cs="Arial"/>
+                <w:sz w:val="20"/>
+                <w:szCs w:val="20"/>
+              </w:rPr>
+            </w:pPr>
+            <w:r>
+              <w:rPr>
+                <w:rFonts w:ascii="Arial" w:hAnsi="Arial" w:cs="Arial"/>
+                <w:sz w:val="20"/>
+                <w:szCs w:val="20"/>
+              </w:rPr>
+              <w:t xml:space="preserve">Para el paso </w:t>
+            </w:r>
+            <w:r>
+              <w:rPr>
+                <w:rFonts w:ascii="Arial" w:hAnsi="Arial" w:cs="Arial"/>
+                <w:sz w:val="20"/>
+                <w:szCs w:val="20"/>
+              </w:rPr>
+              <w:t>10</w:t>
+            </w:r>
+            <w:r>
+              <w:rPr>
+                <w:rFonts w:ascii="Arial" w:hAnsi="Arial" w:cs="Arial"/>
+                <w:sz w:val="20"/>
+                <w:szCs w:val="20"/>
+              </w:rPr>
+              <w:t>, de acuerdo con el método de pago:</w:t>
+            </w:r>
+          </w:p>
+          <w:p>
+            <w:pPr>
+              <w:pStyle w:val="Prrafodelista"/>
+              <w:numPr>
+                <w:ilvl w:val="0"/>
+                <w:numId w:val="14"/>
+              </w:numPr>
               <w:spacing w:line="240" w:lineRule="auto"/>
               <w:jc w:val="both"/>
               <w:cnfStyle w:val="000000000000" w:firstRow="0" w:lastRow="0" w:firstColumn="0" w:lastColumn="0" w:oddVBand="0" w:evenVBand="0" w:oddHBand="0" w:evenHBand="0" w:firstRowFirstColumn="0" w:firstRowLastColumn="0" w:lastRowFirstColumn="0" w:lastRowLastColumn="0"/>
               <w:rPr>
                 <w:rFonts w:ascii="Arial" w:hAnsi="Arial" w:cs="Arial"/>
-                <w:sz w:val="20"/>
-                <w:szCs w:val="20"/>
-              </w:rPr>
-            </w:pPr>
-            <w:r>
-              <w:rPr>
-                <w:rFonts w:ascii="Arial" w:hAnsi="Arial" w:cs="Arial"/>
-                <w:sz w:val="20"/>
-                <w:szCs w:val="20"/>
-              </w:rPr>
-              <w:t>Deberá seguir los casos de uso con ID F5 (Iniciar sesión) o el caso de uso con ID F2 (Registros).</w:t>
-            </w:r>
-          </w:p>
-          <w:p>
-            <w:pPr>
+                <w:vanish/>
+                <w:sz w:val="20"/>
+                <w:szCs w:val="20"/>
+              </w:rPr>
+            </w:pPr>
+          </w:p>
+          <w:p>
+            <w:pPr>
+              <w:pStyle w:val="Prrafodelista"/>
+              <w:numPr>
+                <w:ilvl w:val="0"/>
+                <w:numId w:val="14"/>
+              </w:numPr>
+              <w:spacing w:line="240" w:lineRule="auto"/>
               <w:jc w:val="both"/>
               <w:cnfStyle w:val="000000000000" w:firstRow="0" w:lastRow="0" w:firstColumn="0" w:lastColumn="0" w:oddVBand="0" w:evenVBand="0" w:oddHBand="0" w:evenHBand="0" w:firstRowFirstColumn="0" w:firstRowLastColumn="0" w:lastRowFirstColumn="0" w:lastRowLastColumn="0"/>
               <w:rPr>
                 <w:rFonts w:ascii="Arial" w:hAnsi="Arial" w:cs="Arial"/>
-                <w:sz w:val="20"/>
-                <w:szCs w:val="20"/>
-              </w:rPr>
-            </w:pPr>
-          </w:p>
-          <w:p>
-            <w:pPr>
-              <w:jc w:val="both"/>
-              <w:cnfStyle w:val="000000000000" w:firstRow="0" w:lastRow="0" w:firstColumn="0" w:lastColumn="0" w:oddVBand="0" w:evenVBand="0" w:oddHBand="0" w:evenHBand="0" w:firstRowFirstColumn="0" w:firstRowLastColumn="0" w:lastRowFirstColumn="0" w:lastRowLastColumn="0"/>
-              <w:rPr>
-                <w:rFonts w:ascii="Arial" w:hAnsi="Arial" w:cs="Arial"/>
-                <w:sz w:val="20"/>
-                <w:szCs w:val="20"/>
-              </w:rPr>
-            </w:pPr>
-            <w:r>
-              <w:rPr>
-                <w:rFonts w:ascii="Arial" w:hAnsi="Arial" w:cs="Arial"/>
-                <w:sz w:val="20"/>
-                <w:szCs w:val="20"/>
-              </w:rPr>
-              <w:t>Para el paso 9, de acuerdo con el método de pago:</w:t>
-            </w:r>
+                <w:vanish/>
+                <w:sz w:val="20"/>
+                <w:szCs w:val="20"/>
+              </w:rPr>
+            </w:pPr>
           </w:p>
           <w:p>
             <w:pPr>
@@ -13998,6 +14616,7 @@
                 <w:numId w:val="14"/>
               </w:numPr>
               <w:spacing w:line="240" w:lineRule="auto"/>
+              <w:ind w:hanging="611"/>
               <w:jc w:val="both"/>
               <w:cnfStyle w:val="000000000000" w:firstRow="0" w:lastRow="0" w:firstColumn="0" w:lastColumn="0" w:oddVBand="0" w:evenVBand="0" w:oddHBand="0" w:evenHBand="0" w:firstRowFirstColumn="0" w:firstRowLastColumn="0" w:lastRowFirstColumn="0" w:lastRowLastColumn="0"/>
               <w:rPr>
@@ -14012,7 +14631,23 @@
                 <w:sz w:val="20"/>
                 <w:szCs w:val="20"/>
               </w:rPr>
-              <w:t>Si se selecciona el método de pago en línea, el proceso pasa directamente al paso 10.</w:t>
+              <w:t>Si se selecciona el método de pago en línea, el proceso pasa directamente al paso 1</w:t>
+            </w:r>
+            <w:r>
+              <w:rPr>
+                <w:rFonts w:ascii="Arial" w:hAnsi="Arial" w:cs="Arial"/>
+                <w:sz w:val="20"/>
+                <w:szCs w:val="20"/>
+              </w:rPr>
+              <w:t>1</w:t>
+            </w:r>
+            <w:r>
+              <w:rPr>
+                <w:rFonts w:ascii="Arial" w:hAnsi="Arial" w:cs="Arial"/>
+                <w:sz w:val="20"/>
+                <w:szCs w:val="20"/>
+              </w:rPr>
+              <w:t>.</w:t>
             </w:r>
           </w:p>
           <w:p>
@@ -14023,6 +14658,7 @@
                 <w:numId w:val="14"/>
               </w:numPr>
               <w:spacing w:line="240" w:lineRule="auto"/>
+              <w:ind w:hanging="611"/>
               <w:jc w:val="both"/>
               <w:cnfStyle w:val="000000000000" w:firstRow="0" w:lastRow="0" w:firstColumn="0" w:lastColumn="0" w:oddVBand="0" w:evenVBand="0" w:oddHBand="0" w:evenHBand="0" w:firstRowFirstColumn="0" w:firstRowLastColumn="0" w:lastRowFirstColumn="0" w:lastRowLastColumn="0"/>
               <w:rPr>
@@ -14037,7 +14673,23 @@
                 <w:sz w:val="20"/>
                 <w:szCs w:val="20"/>
               </w:rPr>
-              <w:t>Si se selecciona el método de pago por transferencia o depósito, el sistema deberá esperar un lapso de máximo 3 días para confirmar el pago y proceder con el paso 10.</w:t>
+              <w:t>Si se selecciona el método de pago por transferencia o depósito, el sistema deberá esperar un lapso de máximo 3 días para confirmar el pago y proceder con el paso 1</w:t>
+            </w:r>
+            <w:r>
+              <w:rPr>
+                <w:rFonts w:ascii="Arial" w:hAnsi="Arial" w:cs="Arial"/>
+                <w:sz w:val="20"/>
+                <w:szCs w:val="20"/>
+              </w:rPr>
+              <w:t>1</w:t>
+            </w:r>
+            <w:r>
+              <w:rPr>
+                <w:rFonts w:ascii="Arial" w:hAnsi="Arial" w:cs="Arial"/>
+                <w:sz w:val="20"/>
+                <w:szCs w:val="20"/>
+              </w:rPr>
+              <w:t>.</w:t>
             </w:r>
           </w:p>
           <w:p>
@@ -14067,15 +14719,249 @@
                 <w:sz w:val="20"/>
                 <w:szCs w:val="20"/>
               </w:rPr>
-              <w:t>Para el paso 11, en caso de que el receptor no se encuentre.</w:t>
-            </w:r>
+              <w:t>Para el paso 1</w:t>
+            </w:r>
+            <w:r>
+              <w:rPr>
+                <w:rFonts w:ascii="Arial" w:hAnsi="Arial" w:cs="Arial"/>
+                <w:sz w:val="20"/>
+                <w:szCs w:val="20"/>
+              </w:rPr>
+              <w:t>2</w:t>
+            </w:r>
+            <w:r>
+              <w:rPr>
+                <w:rFonts w:ascii="Arial" w:hAnsi="Arial" w:cs="Arial"/>
+                <w:sz w:val="20"/>
+                <w:szCs w:val="20"/>
+              </w:rPr>
+              <w:t>, en caso de que el receptor no se encuentre.</w:t>
+            </w:r>
+          </w:p>
+          <w:p>
+            <w:pPr>
+              <w:pStyle w:val="Prrafodelista"/>
+              <w:numPr>
+                <w:ilvl w:val="0"/>
+                <w:numId w:val="43"/>
+              </w:numPr>
+              <w:spacing w:line="240" w:lineRule="auto"/>
+              <w:jc w:val="both"/>
+              <w:cnfStyle w:val="000000000000" w:firstRow="0" w:lastRow="0" w:firstColumn="0" w:lastColumn="0" w:oddVBand="0" w:evenVBand="0" w:oddHBand="0" w:evenHBand="0" w:firstRowFirstColumn="0" w:firstRowLastColumn="0" w:lastRowFirstColumn="0" w:lastRowLastColumn="0"/>
+              <w:rPr>
+                <w:rFonts w:ascii="Arial" w:hAnsi="Arial" w:cs="Arial"/>
+                <w:vanish/>
+                <w:sz w:val="20"/>
+                <w:szCs w:val="20"/>
+              </w:rPr>
+            </w:pPr>
+          </w:p>
+          <w:p>
+            <w:pPr>
+              <w:pStyle w:val="Prrafodelista"/>
+              <w:numPr>
+                <w:ilvl w:val="0"/>
+                <w:numId w:val="43"/>
+              </w:numPr>
+              <w:spacing w:line="240" w:lineRule="auto"/>
+              <w:jc w:val="both"/>
+              <w:cnfStyle w:val="000000000000" w:firstRow="0" w:lastRow="0" w:firstColumn="0" w:lastColumn="0" w:oddVBand="0" w:evenVBand="0" w:oddHBand="0" w:evenHBand="0" w:firstRowFirstColumn="0" w:firstRowLastColumn="0" w:lastRowFirstColumn="0" w:lastRowLastColumn="0"/>
+              <w:rPr>
+                <w:rFonts w:ascii="Arial" w:hAnsi="Arial" w:cs="Arial"/>
+                <w:vanish/>
+                <w:sz w:val="20"/>
+                <w:szCs w:val="20"/>
+              </w:rPr>
+            </w:pPr>
           </w:p>
           <w:p>
             <w:pPr>
               <w:pStyle w:val="Prrafodelista"/>
               <w:numPr>
                 <w:ilvl w:val="1"/>
-                <w:numId w:val="15"/>
+                <w:numId w:val="43"/>
+              </w:numPr>
+              <w:spacing w:line="240" w:lineRule="auto"/>
+              <w:ind w:left="748" w:hanging="567"/>
+              <w:jc w:val="both"/>
+              <w:cnfStyle w:val="000000000000" w:firstRow="0" w:lastRow="0" w:firstColumn="0" w:lastColumn="0" w:oddVBand="0" w:evenVBand="0" w:oddHBand="0" w:evenHBand="0" w:firstRowFirstColumn="0" w:firstRowLastColumn="0" w:lastRowFirstColumn="0" w:lastRowLastColumn="0"/>
+              <w:rPr>
+                <w:rFonts w:ascii="Arial" w:hAnsi="Arial" w:cs="Arial"/>
+                <w:sz w:val="20"/>
+                <w:szCs w:val="20"/>
+              </w:rPr>
+            </w:pPr>
+            <w:r>
+              <w:rPr>
+                <w:rFonts w:ascii="Arial" w:hAnsi="Arial" w:cs="Arial"/>
+                <w:sz w:val="20"/>
+                <w:szCs w:val="20"/>
+              </w:rPr>
+              <w:t>Si no se encuentra el recepcionista, el sistema enviará un correo notificando que no se encontraba el recepcionista y que el siguiente día hábil se hará la entrega. Si se hace la entrega el siguiente día hábil, pasa directamente al paso 1</w:t>
+            </w:r>
+            <w:r>
+              <w:rPr>
+                <w:rFonts w:ascii="Arial" w:hAnsi="Arial" w:cs="Arial"/>
+                <w:sz w:val="20"/>
+                <w:szCs w:val="20"/>
+              </w:rPr>
+              <w:t>3</w:t>
+            </w:r>
+            <w:r>
+              <w:rPr>
+                <w:rFonts w:ascii="Arial" w:hAnsi="Arial" w:cs="Arial"/>
+                <w:sz w:val="20"/>
+                <w:szCs w:val="20"/>
+              </w:rPr>
+              <w:t>.</w:t>
+            </w:r>
+          </w:p>
+          <w:p>
+            <w:pPr>
+              <w:pStyle w:val="Prrafodelista"/>
+              <w:numPr>
+                <w:ilvl w:val="1"/>
+                <w:numId w:val="43"/>
+              </w:numPr>
+              <w:spacing w:line="240" w:lineRule="auto"/>
+              <w:ind w:hanging="611"/>
+              <w:jc w:val="both"/>
+              <w:cnfStyle w:val="000000000000" w:firstRow="0" w:lastRow="0" w:firstColumn="0" w:lastColumn="0" w:oddVBand="0" w:evenVBand="0" w:oddHBand="0" w:evenHBand="0" w:firstRowFirstColumn="0" w:firstRowLastColumn="0" w:lastRowFirstColumn="0" w:lastRowLastColumn="0"/>
+              <w:rPr>
+                <w:rFonts w:ascii="Arial" w:hAnsi="Arial" w:cs="Arial"/>
+                <w:sz w:val="20"/>
+                <w:szCs w:val="20"/>
+              </w:rPr>
+            </w:pPr>
+            <w:r>
+              <w:rPr>
+                <w:rFonts w:ascii="Arial" w:hAnsi="Arial" w:cs="Arial"/>
+                <w:sz w:val="20"/>
+                <w:szCs w:val="20"/>
+              </w:rPr>
+              <w:t>En caso de no volver encontrar al recepcionista, el sistema le enviará un correo notificando que no se volvió a encontrar al recepcionista y que sus productos se encontrarán en la bodega de la paquetería más cercana a su domicilio.</w:t>
+            </w:r>
+          </w:p>
+          <w:p>
+            <w:pPr>
+              <w:pStyle w:val="Prrafodelista"/>
+              <w:numPr>
+                <w:ilvl w:val="0"/>
+                <w:numId w:val="8"/>
+              </w:numPr>
+              <w:spacing w:line="240" w:lineRule="auto"/>
+              <w:ind w:left="360"/>
+              <w:jc w:val="both"/>
+              <w:cnfStyle w:val="000000000000" w:firstRow="0" w:lastRow="0" w:firstColumn="0" w:lastColumn="0" w:oddVBand="0" w:evenVBand="0" w:oddHBand="0" w:evenHBand="0" w:firstRowFirstColumn="0" w:firstRowLastColumn="0" w:lastRowFirstColumn="0" w:lastRowLastColumn="0"/>
+              <w:rPr>
+                <w:rFonts w:ascii="Arial" w:hAnsi="Arial" w:cs="Arial"/>
+                <w:vanish/>
+                <w:sz w:val="20"/>
+                <w:szCs w:val="20"/>
+              </w:rPr>
+            </w:pPr>
+          </w:p>
+          <w:p>
+            <w:pPr>
+              <w:pStyle w:val="Prrafodelista"/>
+              <w:numPr>
+                <w:ilvl w:val="0"/>
+                <w:numId w:val="8"/>
+              </w:numPr>
+              <w:spacing w:line="240" w:lineRule="auto"/>
+              <w:ind w:left="360"/>
+              <w:jc w:val="both"/>
+              <w:cnfStyle w:val="000000000000" w:firstRow="0" w:lastRow="0" w:firstColumn="0" w:lastColumn="0" w:oddVBand="0" w:evenVBand="0" w:oddHBand="0" w:evenHBand="0" w:firstRowFirstColumn="0" w:firstRowLastColumn="0" w:lastRowFirstColumn="0" w:lastRowLastColumn="0"/>
+              <w:rPr>
+                <w:rFonts w:ascii="Arial" w:hAnsi="Arial" w:cs="Arial"/>
+                <w:vanish/>
+                <w:sz w:val="20"/>
+                <w:szCs w:val="20"/>
+              </w:rPr>
+            </w:pPr>
+          </w:p>
+          <w:p>
+            <w:pPr>
+              <w:pStyle w:val="Prrafodelista"/>
+              <w:numPr>
+                <w:ilvl w:val="0"/>
+                <w:numId w:val="8"/>
+              </w:numPr>
+              <w:spacing w:line="240" w:lineRule="auto"/>
+              <w:ind w:left="360"/>
+              <w:jc w:val="both"/>
+              <w:cnfStyle w:val="000000000000" w:firstRow="0" w:lastRow="0" w:firstColumn="0" w:lastColumn="0" w:oddVBand="0" w:evenVBand="0" w:oddHBand="0" w:evenHBand="0" w:firstRowFirstColumn="0" w:firstRowLastColumn="0" w:lastRowFirstColumn="0" w:lastRowLastColumn="0"/>
+              <w:rPr>
+                <w:rFonts w:ascii="Arial" w:hAnsi="Arial" w:cs="Arial"/>
+                <w:vanish/>
+                <w:sz w:val="20"/>
+                <w:szCs w:val="20"/>
+              </w:rPr>
+            </w:pPr>
+          </w:p>
+          <w:p>
+            <w:pPr>
+              <w:pStyle w:val="Prrafodelista"/>
+              <w:numPr>
+                <w:ilvl w:val="0"/>
+                <w:numId w:val="8"/>
+              </w:numPr>
+              <w:spacing w:line="240" w:lineRule="auto"/>
+              <w:ind w:left="360"/>
+              <w:jc w:val="both"/>
+              <w:cnfStyle w:val="000000000000" w:firstRow="0" w:lastRow="0" w:firstColumn="0" w:lastColumn="0" w:oddVBand="0" w:evenVBand="0" w:oddHBand="0" w:evenHBand="0" w:firstRowFirstColumn="0" w:firstRowLastColumn="0" w:lastRowFirstColumn="0" w:lastRowLastColumn="0"/>
+              <w:rPr>
+                <w:rFonts w:ascii="Arial" w:hAnsi="Arial" w:cs="Arial"/>
+                <w:vanish/>
+                <w:sz w:val="20"/>
+                <w:szCs w:val="20"/>
+              </w:rPr>
+            </w:pPr>
+          </w:p>
+          <w:p>
+            <w:pPr>
+              <w:pStyle w:val="Prrafodelista"/>
+              <w:numPr>
+                <w:ilvl w:val="0"/>
+                <w:numId w:val="8"/>
+              </w:numPr>
+              <w:spacing w:line="240" w:lineRule="auto"/>
+              <w:ind w:left="360"/>
+              <w:jc w:val="both"/>
+              <w:cnfStyle w:val="000000000000" w:firstRow="0" w:lastRow="0" w:firstColumn="0" w:lastColumn="0" w:oddVBand="0" w:evenVBand="0" w:oddHBand="0" w:evenHBand="0" w:firstRowFirstColumn="0" w:firstRowLastColumn="0" w:lastRowFirstColumn="0" w:lastRowLastColumn="0"/>
+              <w:rPr>
+                <w:rFonts w:ascii="Arial" w:hAnsi="Arial" w:cs="Arial"/>
+                <w:vanish/>
+                <w:sz w:val="20"/>
+                <w:szCs w:val="20"/>
+              </w:rPr>
+            </w:pPr>
+          </w:p>
+          <w:p>
+            <w:pPr>
+              <w:pStyle w:val="Prrafodelista"/>
+              <w:numPr>
+                <w:ilvl w:val="0"/>
+                <w:numId w:val="8"/>
+              </w:numPr>
+              <w:spacing w:line="240" w:lineRule="auto"/>
+              <w:ind w:left="360"/>
+              <w:jc w:val="both"/>
+              <w:cnfStyle w:val="000000000000" w:firstRow="0" w:lastRow="0" w:firstColumn="0" w:lastColumn="0" w:oddVBand="0" w:evenVBand="0" w:oddHBand="0" w:evenHBand="0" w:firstRowFirstColumn="0" w:firstRowLastColumn="0" w:lastRowFirstColumn="0" w:lastRowLastColumn="0"/>
+              <w:rPr>
+                <w:rFonts w:ascii="Arial" w:hAnsi="Arial" w:cs="Arial"/>
+                <w:vanish/>
+                <w:sz w:val="20"/>
+                <w:szCs w:val="20"/>
+              </w:rPr>
+            </w:pPr>
+          </w:p>
+          <w:p>
+            <w:pPr>
+              <w:pStyle w:val="Prrafodelista"/>
+              <w:numPr>
+                <w:ilvl w:val="1"/>
+                <w:numId w:val="8"/>
               </w:numPr>
               <w:spacing w:line="240" w:lineRule="auto"/>
               <w:ind w:left="792" w:hanging="432"/>
@@ -14083,25 +14969,18 @@
               <w:cnfStyle w:val="000000000000" w:firstRow="0" w:lastRow="0" w:firstColumn="0" w:lastColumn="0" w:oddVBand="0" w:evenVBand="0" w:oddHBand="0" w:evenHBand="0" w:firstRowFirstColumn="0" w:firstRowLastColumn="0" w:lastRowFirstColumn="0" w:lastRowLastColumn="0"/>
               <w:rPr>
                 <w:rFonts w:ascii="Arial" w:hAnsi="Arial" w:cs="Arial"/>
-                <w:sz w:val="20"/>
-                <w:szCs w:val="20"/>
-              </w:rPr>
-            </w:pPr>
-            <w:r>
-              <w:rPr>
-                <w:rFonts w:ascii="Arial" w:hAnsi="Arial" w:cs="Arial"/>
-                <w:sz w:val="20"/>
-                <w:szCs w:val="20"/>
-              </w:rPr>
-              <w:t>Si no se encuentra el recepcionista, el sistema enviará un correo notificando que no se encontraba el recepcionista y que el siguiente día hábil se hará la entrega.</w:t>
-            </w:r>
+                <w:vanish/>
+                <w:sz w:val="20"/>
+                <w:szCs w:val="20"/>
+              </w:rPr>
+            </w:pPr>
           </w:p>
           <w:p>
             <w:pPr>
               <w:pStyle w:val="Prrafodelista"/>
               <w:numPr>
                 <w:ilvl w:val="1"/>
-                <w:numId w:val="15"/>
+                <w:numId w:val="8"/>
               </w:numPr>
               <w:spacing w:line="240" w:lineRule="auto"/>
               <w:ind w:left="792" w:hanging="432"/>
@@ -14109,28 +14988,21 @@
               <w:cnfStyle w:val="000000000000" w:firstRow="0" w:lastRow="0" w:firstColumn="0" w:lastColumn="0" w:oddVBand="0" w:evenVBand="0" w:oddHBand="0" w:evenHBand="0" w:firstRowFirstColumn="0" w:firstRowLastColumn="0" w:lastRowFirstColumn="0" w:lastRowLastColumn="0"/>
               <w:rPr>
                 <w:rFonts w:ascii="Arial" w:hAnsi="Arial" w:cs="Arial"/>
-                <w:sz w:val="20"/>
-                <w:szCs w:val="20"/>
-              </w:rPr>
-            </w:pPr>
-            <w:r>
-              <w:rPr>
-                <w:rFonts w:ascii="Arial" w:hAnsi="Arial" w:cs="Arial"/>
-                <w:sz w:val="20"/>
-                <w:szCs w:val="20"/>
-              </w:rPr>
-              <w:t>En caso de no volver encontrar al recepcionista, el sistema le enviará un correo notificando que no se volvió a encontrar al recepcionista y que sus productos se encontrarán en la bodega de la paquetería más cercana a su domicilio.</w:t>
-            </w:r>
+                <w:vanish/>
+                <w:sz w:val="20"/>
+                <w:szCs w:val="20"/>
+              </w:rPr>
+            </w:pPr>
           </w:p>
           <w:p>
             <w:pPr>
               <w:pStyle w:val="Prrafodelista"/>
               <w:numPr>
                 <w:ilvl w:val="1"/>
-                <w:numId w:val="15"/>
+                <w:numId w:val="8"/>
               </w:numPr>
               <w:spacing w:line="240" w:lineRule="auto"/>
-              <w:ind w:left="792" w:hanging="432"/>
+              <w:ind w:left="792" w:hanging="611"/>
               <w:jc w:val="both"/>
               <w:cnfStyle w:val="000000000000" w:firstRow="0" w:lastRow="0" w:firstColumn="0" w:lastColumn="0" w:oddVBand="0" w:evenVBand="0" w:oddHBand="0" w:evenHBand="0" w:firstRowFirstColumn="0" w:firstRowLastColumn="0" w:lastRowFirstColumn="0" w:lastRowLastColumn="0"/>
               <w:rPr>
@@ -14145,7 +15017,7 @@
                 <w:sz w:val="20"/>
                 <w:szCs w:val="20"/>
               </w:rPr>
-              <w:t>Una vez que el usuario recoja su pedido, se pasa directamente al paso 12.</w:t>
+              <w:t>Una vez que el usuario recoja su pedido, se pasa directamente al paso 13.</w:t>
             </w:r>
           </w:p>
         </w:tc>
@@ -14283,6 +15155,24 @@
     <w:p/>
     <w:p>
       <w:pPr>
+        <w:rPr>
+          <w:rFonts w:ascii="Arial" w:hAnsi="Arial" w:cs="Arial"/>
+          <w:b/>
+          <w:sz w:val="28"/>
+          <w:szCs w:val="24"/>
+        </w:rPr>
+      </w:pPr>
+      <w:bookmarkStart w:id="16" w:name="_Toc90567999"/>
+      <w:r>
+        <w:rPr>
+          <w:rFonts w:ascii="Arial" w:hAnsi="Arial" w:cs="Arial"/>
+          <w:szCs w:val="24"/>
+        </w:rPr>
+        <w:br w:type="page"/>
+      </w:r>
+    </w:p>
+    <w:p>
+      <w:pPr>
         <w:pStyle w:val="Ttulo2"/>
         <w:numPr>
           <w:ilvl w:val="0"/>
@@ -14298,12 +15188,12 @@
           <w:szCs w:val="24"/>
         </w:rPr>
       </w:pPr>
-      <w:bookmarkStart w:id="16" w:name="_Toc90567999"/>
       <w:r>
         <w:rPr>
           <w:rFonts w:ascii="Arial" w:hAnsi="Arial" w:cs="Arial"/>
           <w:szCs w:val="24"/>
         </w:rPr>
+        <w:lastRenderedPageBreak/>
         <w:t>Casos de uso de la función ‘Productos Deseados’</w:t>
       </w:r>
       <w:bookmarkEnd w:id="16"/>
@@ -14319,7 +15209,6 @@
         <w:rPr>
           <w:rFonts w:ascii="Arial" w:hAnsi="Arial" w:cs="Arial"/>
         </w:rPr>
-        <w:lastRenderedPageBreak/>
         <w:t>La función de productos deseados será factible para la venta de ropa, ya que le permitirá al usuario o cliente mandar a una lista llamada “productos deseados” y así evitar volver a buscar y encontrar el producto que desea comprar después.</w:t>
       </w:r>
     </w:p>
@@ -15068,6 +15957,7 @@
               <w:t xml:space="preserve">El actor da </w:t>
             </w:r>
             <w:proofErr w:type="spellStart"/>
+            <w:proofErr w:type="gramStart"/>
             <w:r>
               <w:rPr>
                 <w:rFonts w:ascii="Arial" w:hAnsi="Arial" w:cs="Arial"/>
@@ -15077,6 +15967,7 @@
               <w:t>click</w:t>
             </w:r>
             <w:proofErr w:type="spellEnd"/>
+            <w:proofErr w:type="gramEnd"/>
             <w:r>
               <w:rPr>
                 <w:rFonts w:ascii="Arial" w:hAnsi="Arial" w:cs="Arial"/>
@@ -15115,15 +16006,7 @@
                 <w:sz w:val="20"/>
                 <w:szCs w:val="20"/>
               </w:rPr>
-              <w:t xml:space="preserve"> dándole al botón</w:t>
-            </w:r>
-            <w:r>
-              <w:rPr>
-                <w:rFonts w:ascii="Arial" w:hAnsi="Arial" w:cs="Arial"/>
-                <w:sz w:val="20"/>
-                <w:szCs w:val="20"/>
-              </w:rPr>
-              <w:t xml:space="preserve"> ´</w:t>
+              <w:t xml:space="preserve"> dándole al botón ´</w:t>
             </w:r>
             <w:r>
               <w:rPr>
@@ -15132,16 +16015,7 @@
                 <w:szCs w:val="20"/>
                 <w:lang w:val="es-ES"/>
               </w:rPr>
-              <w:t>añadir</w:t>
-            </w:r>
-            <w:r>
-              <w:rPr>
-                <w:rFonts w:ascii="Arial" w:hAnsi="Arial" w:cs="Arial"/>
-                <w:sz w:val="20"/>
-                <w:szCs w:val="20"/>
-                <w:lang w:val="es-ES"/>
-              </w:rPr>
-              <w:t xml:space="preserve"> a deseados´</w:t>
+              <w:t>añadir a deseados´</w:t>
             </w:r>
             <w:r>
               <w:rPr>
@@ -15335,15 +16209,7 @@
                 <w:sz w:val="20"/>
                 <w:szCs w:val="20"/>
               </w:rPr>
-              <w:t>5</w:t>
-            </w:r>
-            <w:r>
-              <w:rPr>
-                <w:rFonts w:ascii="Arial" w:hAnsi="Arial" w:cs="Arial"/>
-                <w:sz w:val="20"/>
-                <w:szCs w:val="20"/>
-              </w:rPr>
-              <w:t xml:space="preserve">.1 </w:t>
+              <w:t xml:space="preserve">5.1 </w:t>
             </w:r>
             <w:r>
               <w:rPr>
@@ -15755,6 +16621,24 @@
     <w:p/>
     <w:p>
       <w:pPr>
+        <w:rPr>
+          <w:rFonts w:ascii="Arial" w:eastAsiaTheme="majorEastAsia" w:hAnsi="Arial" w:cs="Arial"/>
+          <w:b/>
+          <w:sz w:val="32"/>
+          <w:szCs w:val="32"/>
+          <w:lang w:eastAsia="en-US"/>
+        </w:rPr>
+      </w:pPr>
+      <w:bookmarkStart w:id="17" w:name="_Toc90568000"/>
+      <w:r>
+        <w:rPr>
+          <w:rFonts w:ascii="Arial" w:hAnsi="Arial" w:cs="Arial"/>
+        </w:rPr>
+        <w:br w:type="page"/>
+      </w:r>
+    </w:p>
+    <w:p>
+      <w:pPr>
         <w:pStyle w:val="Ttulo1"/>
         <w:spacing w:before="0" w:line="276" w:lineRule="auto"/>
         <w:ind w:left="0"/>
@@ -15762,11 +16646,11 @@
           <w:rFonts w:ascii="Arial" w:hAnsi="Arial" w:cs="Arial"/>
         </w:rPr>
       </w:pPr>
-      <w:bookmarkStart w:id="17" w:name="_Toc90568000"/>
       <w:r>
         <w:rPr>
           <w:rFonts w:ascii="Arial" w:hAnsi="Arial" w:cs="Arial"/>
         </w:rPr>
+        <w:lastRenderedPageBreak/>
         <w:t>D</w:t>
       </w:r>
       <w:r>
@@ -15789,13 +16673,7 @@
         <w:rPr>
           <w:rFonts w:ascii="Arial" w:hAnsi="Arial" w:cs="Arial"/>
         </w:rPr>
-        <w:t>1.</w:t>
-      </w:r>
-      <w:r>
-        <w:rPr>
-          <w:rFonts w:ascii="Arial" w:hAnsi="Arial" w:cs="Arial"/>
-        </w:rPr>
-        <w:t>Diagrama del caso de uso “Inicio de sesión”.</w:t>
+        <w:t>1.Diagrama del caso de uso “Inicio de sesión”.</w:t>
       </w:r>
       <w:bookmarkEnd w:id="18"/>
     </w:p>
@@ -15809,9 +16687,8 @@
         <w:rPr>
           <w:noProof/>
         </w:rPr>
-        <w:lastRenderedPageBreak/>
         <w:drawing>
-          <wp:inline distT="0" distB="0" distL="0" distR="0" wp14:anchorId="4CF719CE" wp14:editId="4D25F87A">
+          <wp:inline distT="0" distB="0" distL="0" distR="0" wp14:anchorId="74B81E9E" wp14:editId="567B842A">
             <wp:extent cx="5172075" cy="7992372"/>
             <wp:effectExtent l="0" t="0" r="0" b="8890"/>
             <wp:docPr id="16" name="Imagen 16" descr="Diagrama, Esquemático&#10;&#10;Descripción generada automáticamente"/>
@@ -15881,14 +16758,7 @@
           <w:rFonts w:ascii="Arial" w:hAnsi="Arial" w:cs="Arial"/>
           <w:lang w:eastAsia="en-US"/>
         </w:rPr>
-        <w:t>2.</w:t>
-      </w:r>
-      <w:r>
-        <w:rPr>
-          <w:rFonts w:ascii="Arial" w:hAnsi="Arial" w:cs="Arial"/>
-          <w:lang w:eastAsia="en-US"/>
-        </w:rPr>
-        <w:t>Diagrama del caso de uso “Registrarse”</w:t>
+        <w:t>2.Diagrama del caso de uso “Registrarse”</w:t>
       </w:r>
       <w:bookmarkEnd w:id="19"/>
     </w:p>
@@ -15903,12 +16773,11 @@
           <w:noProof/>
           <w:lang w:eastAsia="en-US"/>
         </w:rPr>
-        <w:lastRenderedPageBreak/>
         <w:drawing>
-          <wp:inline distT="0" distB="0" distL="0" distR="0" wp14:anchorId="090C153E" wp14:editId="7A8A09A3">
+          <wp:inline distT="0" distB="0" distL="0" distR="0" wp14:anchorId="5B8A2755" wp14:editId="5E13CD2E">
             <wp:extent cx="5400040" cy="7372350"/>
             <wp:effectExtent l="0" t="0" r="0" b="0"/>
-            <wp:docPr id="27" name="Imagen 27"/>
+            <wp:docPr id="27" name="Imagen 27" descr="Diagrama&#10;&#10;Descripción generada automáticamente"/>
             <wp:cNvGraphicFramePr>
               <a:graphicFrameLocks xmlns:a="http://schemas.openxmlformats.org/drawingml/2006/main" noChangeAspect="1"/>
             </wp:cNvGraphicFramePr>
@@ -15916,7 +16785,7 @@
               <a:graphicData uri="http://schemas.openxmlformats.org/drawingml/2006/picture">
                 <pic:pic xmlns:pic="http://schemas.openxmlformats.org/drawingml/2006/picture">
                   <pic:nvPicPr>
-                    <pic:cNvPr id="27" name="Imagen 27"/>
+                    <pic:cNvPr id="27" name="Imagen 27" descr="Diagrama&#10;&#10;Descripción generada automáticamente"/>
                     <pic:cNvPicPr/>
                   </pic:nvPicPr>
                   <pic:blipFill>
@@ -15997,7 +16866,7 @@
           <w:noProof/>
         </w:rPr>
         <w:drawing>
-          <wp:inline distT="0" distB="0" distL="0" distR="0" wp14:anchorId="279FD3E6" wp14:editId="3F6885D8">
+          <wp:inline distT="0" distB="0" distL="0" distR="0" wp14:anchorId="38B34DBB" wp14:editId="51B9C79D">
             <wp:extent cx="5724525" cy="8486775"/>
             <wp:effectExtent l="0" t="0" r="9525" b="9525"/>
             <wp:docPr id="21" name="Imagen 21" descr="Diagrama, Esquemático&#10;&#10;Descripción generada automáticamente"/>
@@ -16110,7 +16979,7 @@
           <w:lang w:val="en-US"/>
         </w:rPr>
         <w:drawing>
-          <wp:anchor distT="0" distB="0" distL="114300" distR="114300" simplePos="0" relativeHeight="251670528" behindDoc="0" locked="0" layoutInCell="1" allowOverlap="1" wp14:anchorId="64798909" wp14:editId="30D10D1A">
+          <wp:anchor distT="0" distB="0" distL="114300" distR="114300" simplePos="0" relativeHeight="251670528" behindDoc="0" locked="0" layoutInCell="1" allowOverlap="1" wp14:anchorId="5F2BB337" wp14:editId="2A873560">
             <wp:simplePos x="0" y="0"/>
             <wp:positionH relativeFrom="margin">
               <wp:posOffset>-629456</wp:posOffset>
@@ -16121,7 +16990,7 @@
             <wp:extent cx="4359275" cy="2638425"/>
             <wp:effectExtent l="0" t="0" r="3175" b="9525"/>
             <wp:wrapSquare wrapText="bothSides"/>
-            <wp:docPr id="25" name="Imagen 25"/>
+            <wp:docPr id="25" name="Imagen 25" descr="Imagen que contiene Escala de tiempo&#10;&#10;Descripción generada automáticamente"/>
             <wp:cNvGraphicFramePr>
               <a:graphicFrameLocks xmlns:a="http://schemas.openxmlformats.org/drawingml/2006/main" noChangeAspect="1"/>
             </wp:cNvGraphicFramePr>
@@ -16129,7 +16998,7 @@
               <a:graphicData uri="http://schemas.openxmlformats.org/drawingml/2006/picture">
                 <pic:pic xmlns:pic="http://schemas.openxmlformats.org/drawingml/2006/picture">
                   <pic:nvPicPr>
-                    <pic:cNvPr id="1" name=""/>
+                    <pic:cNvPr id="25" name="Imagen 25" descr="Imagen que contiene Escala de tiempo&#10;&#10;Descripción generada automáticamente"/>
                     <pic:cNvPicPr/>
                   </pic:nvPicPr>
                   <pic:blipFill>
@@ -16195,19 +17064,7 @@
         <w:rPr>
           <w:rFonts w:ascii="Arial" w:hAnsi="Arial" w:cs="Arial"/>
         </w:rPr>
-        <w:t>n el botón</w:t>
-      </w:r>
-      <w:r>
-        <w:rPr>
-          <w:rFonts w:ascii="Arial" w:hAnsi="Arial" w:cs="Arial"/>
-        </w:rPr>
-        <w:t xml:space="preserve"> Identificarse</w:t>
-      </w:r>
-      <w:r>
-        <w:rPr>
-          <w:rFonts w:ascii="Arial" w:hAnsi="Arial" w:cs="Arial"/>
-        </w:rPr>
-        <w:t>.</w:t>
+        <w:t>n el botón Identificarse.</w:t>
       </w:r>
     </w:p>
     <w:p>
@@ -16284,7 +17141,7 @@
           <w:noProof/>
         </w:rPr>
         <w:drawing>
-          <wp:anchor distT="0" distB="0" distL="114300" distR="114300" simplePos="0" relativeHeight="251669504" behindDoc="0" locked="0" layoutInCell="1" allowOverlap="1" wp14:anchorId="2E37CD1F" wp14:editId="10DCA83F">
+          <wp:anchor distT="0" distB="0" distL="114300" distR="114300" simplePos="0" relativeHeight="251669504" behindDoc="0" locked="0" layoutInCell="1" allowOverlap="1" wp14:anchorId="20176909" wp14:editId="3D254AD9">
             <wp:simplePos x="0" y="0"/>
             <wp:positionH relativeFrom="column">
               <wp:posOffset>-652145</wp:posOffset>
@@ -16388,7 +17245,7 @@
         </w:rPr>
         <w:lastRenderedPageBreak/>
         <w:drawing>
-          <wp:anchor distT="0" distB="0" distL="114300" distR="114300" simplePos="0" relativeHeight="251658240" behindDoc="0" locked="0" layoutInCell="1" allowOverlap="1" wp14:anchorId="69A4AC38" wp14:editId="701B4FD3">
+          <wp:anchor distT="0" distB="0" distL="114300" distR="114300" simplePos="0" relativeHeight="251659264" behindDoc="0" locked="0" layoutInCell="1" allowOverlap="1" wp14:anchorId="5AB532BC" wp14:editId="74683035">
             <wp:simplePos x="0" y="0"/>
             <wp:positionH relativeFrom="page">
               <wp:posOffset>400050</wp:posOffset>
@@ -16510,7 +17367,7 @@
           <w:noProof/>
         </w:rPr>
         <w:drawing>
-          <wp:anchor distT="0" distB="0" distL="114300" distR="114300" simplePos="0" relativeHeight="251659264" behindDoc="0" locked="0" layoutInCell="1" allowOverlap="1" wp14:anchorId="742C38E3" wp14:editId="3B85817A">
+          <wp:anchor distT="0" distB="0" distL="114300" distR="114300" simplePos="0" relativeHeight="251660288" behindDoc="0" locked="0" layoutInCell="1" allowOverlap="1" wp14:anchorId="5C0E6042" wp14:editId="2E8F9952">
             <wp:simplePos x="0" y="0"/>
             <wp:positionH relativeFrom="margin">
               <wp:posOffset>-645795</wp:posOffset>
@@ -16625,7 +17482,7 @@
           <w:noProof/>
         </w:rPr>
         <w:drawing>
-          <wp:anchor distT="0" distB="0" distL="114300" distR="114300" simplePos="0" relativeHeight="251660288" behindDoc="0" locked="0" layoutInCell="1" allowOverlap="1" wp14:anchorId="18F168BC" wp14:editId="20B1B0AA">
+          <wp:anchor distT="0" distB="0" distL="114300" distR="114300" simplePos="0" relativeHeight="251661312" behindDoc="0" locked="0" layoutInCell="1" allowOverlap="1" wp14:anchorId="55F9B45B" wp14:editId="6788F188">
             <wp:simplePos x="0" y="0"/>
             <wp:positionH relativeFrom="margin">
               <wp:posOffset>-651510</wp:posOffset>
@@ -16757,7 +17614,7 @@
         </w:rPr>
         <w:lastRenderedPageBreak/>
         <w:drawing>
-          <wp:anchor distT="0" distB="0" distL="114300" distR="114300" simplePos="0" relativeHeight="251661312" behindDoc="0" locked="0" layoutInCell="1" allowOverlap="1" wp14:anchorId="728CBBCC" wp14:editId="0EF0956A">
+          <wp:anchor distT="0" distB="0" distL="114300" distR="114300" simplePos="0" relativeHeight="251662336" behindDoc="0" locked="0" layoutInCell="1" allowOverlap="1" wp14:anchorId="0BA6CC85" wp14:editId="1900C331">
             <wp:simplePos x="0" y="0"/>
             <wp:positionH relativeFrom="margin">
               <wp:posOffset>-744220</wp:posOffset>
@@ -16908,7 +17765,7 @@
           <w:noProof/>
         </w:rPr>
         <w:drawing>
-          <wp:anchor distT="0" distB="0" distL="114300" distR="114300" simplePos="0" relativeHeight="251662336" behindDoc="0" locked="0" layoutInCell="1" allowOverlap="1" wp14:anchorId="496F44ED" wp14:editId="4314B2AD">
+          <wp:anchor distT="0" distB="0" distL="114300" distR="114300" simplePos="0" relativeHeight="251663360" behindDoc="0" locked="0" layoutInCell="1" allowOverlap="1" wp14:anchorId="4D4CDD1B" wp14:editId="18CB3864">
             <wp:simplePos x="0" y="0"/>
             <wp:positionH relativeFrom="margin">
               <wp:posOffset>-753110</wp:posOffset>
@@ -17067,7 +17924,7 @@
           <w:noProof/>
         </w:rPr>
         <w:drawing>
-          <wp:anchor distT="0" distB="0" distL="114300" distR="114300" simplePos="0" relativeHeight="251663360" behindDoc="0" locked="0" layoutInCell="1" allowOverlap="1" wp14:anchorId="6EC531D9" wp14:editId="270095AB">
+          <wp:anchor distT="0" distB="0" distL="114300" distR="114300" simplePos="0" relativeHeight="251664384" behindDoc="0" locked="0" layoutInCell="1" allowOverlap="1" wp14:anchorId="473F172A" wp14:editId="5A6880FF">
             <wp:simplePos x="0" y="0"/>
             <wp:positionH relativeFrom="margin">
               <wp:posOffset>-657225</wp:posOffset>
@@ -17205,7 +18062,7 @@
           <w:lang w:val="en-US"/>
         </w:rPr>
         <w:drawing>
-          <wp:anchor distT="0" distB="0" distL="114300" distR="114300" simplePos="0" relativeHeight="251672576" behindDoc="0" locked="0" layoutInCell="1" allowOverlap="1" wp14:anchorId="5E1BA3F6" wp14:editId="4E4D917D">
+          <wp:anchor distT="0" distB="0" distL="114300" distR="114300" simplePos="0" relativeHeight="251671552" behindDoc="0" locked="0" layoutInCell="1" allowOverlap="1" wp14:anchorId="76298F33" wp14:editId="33678C31">
             <wp:simplePos x="0" y="0"/>
             <wp:positionH relativeFrom="margin">
               <wp:posOffset>-478293</wp:posOffset>
@@ -17216,7 +18073,7 @@
             <wp:extent cx="4152900" cy="2825115"/>
             <wp:effectExtent l="0" t="0" r="0" b="0"/>
             <wp:wrapSquare wrapText="bothSides"/>
-            <wp:docPr id="26" name="Imagen 26"/>
+            <wp:docPr id="26" name="Imagen 26" descr="Imagen que contiene Escala de tiempo&#10;&#10;Descripción generada automáticamente"/>
             <wp:cNvGraphicFramePr>
               <a:graphicFrameLocks xmlns:a="http://schemas.openxmlformats.org/drawingml/2006/main" noChangeAspect="1"/>
             </wp:cNvGraphicFramePr>
@@ -17224,7 +18081,7 @@
               <a:graphicData uri="http://schemas.openxmlformats.org/drawingml/2006/picture">
                 <pic:pic xmlns:pic="http://schemas.openxmlformats.org/drawingml/2006/picture">
                   <pic:nvPicPr>
-                    <pic:cNvPr id="1" name=""/>
+                    <pic:cNvPr id="26" name="Imagen 26" descr="Imagen que contiene Escala de tiempo&#10;&#10;Descripción generada automáticamente"/>
                     <pic:cNvPicPr/>
                   </pic:nvPicPr>
                   <pic:blipFill>
@@ -17370,7 +18227,7 @@
           <w:noProof/>
         </w:rPr>
         <w:drawing>
-          <wp:anchor distT="0" distB="0" distL="114300" distR="114300" simplePos="0" relativeHeight="251664384" behindDoc="0" locked="0" layoutInCell="1" allowOverlap="1" wp14:anchorId="73693F97" wp14:editId="24E893DF">
+          <wp:anchor distT="0" distB="0" distL="114300" distR="114300" simplePos="0" relativeHeight="251665408" behindDoc="0" locked="0" layoutInCell="1" allowOverlap="1" wp14:anchorId="267A0699" wp14:editId="325BEA68">
             <wp:simplePos x="0" y="0"/>
             <wp:positionH relativeFrom="margin">
               <wp:posOffset>-515620</wp:posOffset>
@@ -17499,7 +18356,7 @@
           <w:noProof/>
         </w:rPr>
         <w:drawing>
-          <wp:anchor distT="0" distB="0" distL="114300" distR="114300" simplePos="0" relativeHeight="251665408" behindDoc="0" locked="0" layoutInCell="1" allowOverlap="1" wp14:anchorId="75A61FC4" wp14:editId="04AEC6BA">
+          <wp:anchor distT="0" distB="0" distL="114300" distR="114300" simplePos="0" relativeHeight="251666432" behindDoc="0" locked="0" layoutInCell="1" allowOverlap="1" wp14:anchorId="0B3C74EC" wp14:editId="295E2CBF">
             <wp:simplePos x="0" y="0"/>
             <wp:positionH relativeFrom="margin">
               <wp:posOffset>-494030</wp:posOffset>
@@ -17581,13 +18438,7 @@
         <w:rPr>
           <w:rFonts w:ascii="Arial" w:hAnsi="Arial" w:cs="Arial"/>
         </w:rPr>
-        <w:t>En caso de que introduzcas mal un dato el sistema de mandará un</w:t>
-      </w:r>
-      <w:r>
-        <w:rPr>
-          <w:rFonts w:ascii="Arial" w:hAnsi="Arial" w:cs="Arial"/>
-        </w:rPr>
-        <w:t xml:space="preserve">a advertencia, el cual el actor o cliente tendrá que volver a introducir los datos. </w:t>
+        <w:t xml:space="preserve">En caso de que introduzcas mal un dato el sistema de mandará una advertencia, el cual el actor o cliente tendrá que volver a introducir los datos. </w:t>
       </w:r>
     </w:p>
     <w:p>
@@ -17627,7 +18478,7 @@
         </w:rPr>
         <w:lastRenderedPageBreak/>
         <w:drawing>
-          <wp:anchor distT="0" distB="0" distL="114300" distR="114300" simplePos="0" relativeHeight="251666432" behindDoc="0" locked="0" layoutInCell="1" allowOverlap="1" wp14:anchorId="4AC1A34D" wp14:editId="6517702F">
+          <wp:anchor distT="0" distB="0" distL="114300" distR="114300" simplePos="0" relativeHeight="251667456" behindDoc="0" locked="0" layoutInCell="1" allowOverlap="1" wp14:anchorId="1CE758E8" wp14:editId="724A74A0">
             <wp:simplePos x="0" y="0"/>
             <wp:positionH relativeFrom="margin">
               <wp:posOffset>-257175</wp:posOffset>
@@ -17772,7 +18623,7 @@
           <w:noProof/>
         </w:rPr>
         <w:drawing>
-          <wp:anchor distT="0" distB="0" distL="114300" distR="114300" simplePos="0" relativeHeight="251667456" behindDoc="0" locked="0" layoutInCell="1" allowOverlap="1" wp14:anchorId="169EB9D0" wp14:editId="5F034578">
+          <wp:anchor distT="0" distB="0" distL="114300" distR="114300" simplePos="0" relativeHeight="251668480" behindDoc="0" locked="0" layoutInCell="1" allowOverlap="1" wp14:anchorId="2D690EBE" wp14:editId="3267692A">
             <wp:simplePos x="0" y="0"/>
             <wp:positionH relativeFrom="margin">
               <wp:posOffset>-243205</wp:posOffset>
@@ -17977,7 +18828,21 @@
         <w:rPr>
           <w:lang w:val="en-US"/>
         </w:rPr>
-        <w:t>USE CASE FRIVEN OBJECT MODELING with UML Theory and Practice, Doug Rosenberg and Matt Stephens</w:t>
+        <w:t xml:space="preserve">USE CASE FRIVEN OBJECT MODELING with UML Theory and Practice, Doug </w:t>
+      </w:r>
+      <w:proofErr w:type="gramStart"/>
+      <w:r>
+        <w:rPr>
+          <w:lang w:val="en-US"/>
+        </w:rPr>
+        <w:t>Rosenberg</w:t>
+      </w:r>
+      <w:proofErr w:type="gramEnd"/>
+      <w:r>
+        <w:rPr>
+          <w:lang w:val="en-US"/>
+        </w:rPr>
+        <w:t xml:space="preserve"> and Matt Stephens</w:t>
       </w:r>
     </w:p>
     <w:p>
@@ -18000,9 +18865,7 @@
     </w:p>
     <w:p>
       <w:pPr>
-        <w:jc w:val="both"/>
-        <w:rPr>
-          <w:rFonts w:ascii="Arial" w:hAnsi="Arial" w:cs="Arial"/>
+        <w:rPr>
           <w:lang w:val="en-US"/>
         </w:rPr>
       </w:pPr>
@@ -18634,7 +19497,7 @@
         <w:rFonts w:hint="default"/>
       </w:rPr>
     </w:lvl>
-    <w:lvl w:ilvl="1" w:tplc="FFFFFFFF" w:tentative="1">
+    <w:lvl w:ilvl="1" w:tplc="FFFFFFFF">
       <w:start w:val="1"/>
       <w:numFmt w:val="lowerLetter"/>
       <w:lvlText w:val="%2."/>
@@ -18970,6 +19833,119 @@
     </w:lvl>
   </w:abstractNum>
   <w:abstractNum w:abstractNumId="5" w15:restartNumberingAfterBreak="0">
+    <w:nsid w:val="142C1F83"/>
+    <w:multiLevelType w:val="multilevel"/>
+    <w:tmpl w:val="0B923B5E"/>
+    <w:lvl w:ilvl="0">
+      <w:start w:val="2"/>
+      <w:numFmt w:val="decimal"/>
+      <w:lvlText w:val="%1."/>
+      <w:lvlJc w:val="left"/>
+      <w:pPr>
+        <w:ind w:left="360" w:hanging="360"/>
+      </w:pPr>
+      <w:rPr>
+        <w:rFonts w:hint="default"/>
+      </w:rPr>
+    </w:lvl>
+    <w:lvl w:ilvl="1">
+      <w:start w:val="1"/>
+      <w:numFmt w:val="decimal"/>
+      <w:lvlText w:val="%1.%2."/>
+      <w:lvlJc w:val="left"/>
+      <w:pPr>
+        <w:ind w:left="792" w:hanging="432"/>
+      </w:pPr>
+      <w:rPr>
+        <w:rFonts w:hint="default"/>
+      </w:rPr>
+    </w:lvl>
+    <w:lvl w:ilvl="2">
+      <w:start w:val="1"/>
+      <w:numFmt w:val="decimal"/>
+      <w:lvlText w:val="%1.%2.%3."/>
+      <w:lvlJc w:val="left"/>
+      <w:pPr>
+        <w:ind w:left="1224" w:hanging="504"/>
+      </w:pPr>
+      <w:rPr>
+        <w:rFonts w:hint="default"/>
+      </w:rPr>
+    </w:lvl>
+    <w:lvl w:ilvl="3">
+      <w:start w:val="1"/>
+      <w:numFmt w:val="decimal"/>
+      <w:lvlText w:val="%1.%2.%3.%4."/>
+      <w:lvlJc w:val="left"/>
+      <w:pPr>
+        <w:ind w:left="1728" w:hanging="648"/>
+      </w:pPr>
+      <w:rPr>
+        <w:rFonts w:hint="default"/>
+      </w:rPr>
+    </w:lvl>
+    <w:lvl w:ilvl="4">
+      <w:start w:val="1"/>
+      <w:numFmt w:val="decimal"/>
+      <w:lvlText w:val="%1.%2.%3.%4.%5."/>
+      <w:lvlJc w:val="left"/>
+      <w:pPr>
+        <w:ind w:left="2232" w:hanging="792"/>
+      </w:pPr>
+      <w:rPr>
+        <w:rFonts w:hint="default"/>
+      </w:rPr>
+    </w:lvl>
+    <w:lvl w:ilvl="5">
+      <w:start w:val="1"/>
+      <w:numFmt w:val="decimal"/>
+      <w:lvlText w:val="%1.%2.%3.%4.%5.%6."/>
+      <w:lvlJc w:val="left"/>
+      <w:pPr>
+        <w:ind w:left="2736" w:hanging="936"/>
+      </w:pPr>
+      <w:rPr>
+        <w:rFonts w:hint="default"/>
+      </w:rPr>
+    </w:lvl>
+    <w:lvl w:ilvl="6">
+      <w:start w:val="1"/>
+      <w:numFmt w:val="decimal"/>
+      <w:lvlText w:val="%1.%2.%3.%4.%5.%6.%7."/>
+      <w:lvlJc w:val="left"/>
+      <w:pPr>
+        <w:ind w:left="3240" w:hanging="1080"/>
+      </w:pPr>
+      <w:rPr>
+        <w:rFonts w:hint="default"/>
+      </w:rPr>
+    </w:lvl>
+    <w:lvl w:ilvl="7">
+      <w:start w:val="1"/>
+      <w:numFmt w:val="decimal"/>
+      <w:lvlText w:val="%1.%2.%3.%4.%5.%6.%7.%8."/>
+      <w:lvlJc w:val="left"/>
+      <w:pPr>
+        <w:ind w:left="3744" w:hanging="1224"/>
+      </w:pPr>
+      <w:rPr>
+        <w:rFonts w:hint="default"/>
+      </w:rPr>
+    </w:lvl>
+    <w:lvl w:ilvl="8">
+      <w:start w:val="1"/>
+      <w:numFmt w:val="decimal"/>
+      <w:lvlText w:val="%1.%2.%3.%4.%5.%6.%7.%8.%9."/>
+      <w:lvlJc w:val="left"/>
+      <w:pPr>
+        <w:ind w:left="4320" w:hanging="1440"/>
+      </w:pPr>
+      <w:rPr>
+        <w:rFonts w:hint="default"/>
+      </w:rPr>
+    </w:lvl>
+  </w:abstractNum>
+  <w:abstractNum w:abstractNumId="6" w15:restartNumberingAfterBreak="0">
     <w:nsid w:val="21352A45"/>
     <w:multiLevelType w:val="hybridMultilevel"/>
     <w:tmpl w:val="CD4442D0"/>
@@ -19082,7 +20058,7 @@
       </w:rPr>
     </w:lvl>
   </w:abstractNum>
-  <w:abstractNum w:abstractNumId="6" w15:restartNumberingAfterBreak="0">
+  <w:abstractNum w:abstractNumId="7" w15:restartNumberingAfterBreak="0">
     <w:nsid w:val="22B81A72"/>
     <w:multiLevelType w:val="multilevel"/>
     <w:tmpl w:val="759A05D2"/>
@@ -19204,7 +20180,7 @@
       </w:rPr>
     </w:lvl>
   </w:abstractNum>
-  <w:abstractNum w:abstractNumId="7" w15:restartNumberingAfterBreak="0">
+  <w:abstractNum w:abstractNumId="8" w15:restartNumberingAfterBreak="0">
     <w:nsid w:val="2AD453AF"/>
     <w:multiLevelType w:val="multilevel"/>
     <w:tmpl w:val="7ED2CEDC"/>
@@ -19320,7 +20296,7 @@
       </w:pPr>
     </w:lvl>
   </w:abstractNum>
-  <w:abstractNum w:abstractNumId="8" w15:restartNumberingAfterBreak="0">
+  <w:abstractNum w:abstractNumId="9" w15:restartNumberingAfterBreak="0">
     <w:nsid w:val="2C24254A"/>
     <w:multiLevelType w:val="multilevel"/>
     <w:tmpl w:val="9656D7EA"/>
@@ -19433,7 +20409,7 @@
       </w:rPr>
     </w:lvl>
   </w:abstractNum>
-  <w:abstractNum w:abstractNumId="9" w15:restartNumberingAfterBreak="0">
+  <w:abstractNum w:abstractNumId="10" w15:restartNumberingAfterBreak="0">
     <w:nsid w:val="2C493ADF"/>
     <w:multiLevelType w:val="hybridMultilevel"/>
     <w:tmpl w:val="6C2A1F7E"/>
@@ -19522,7 +20498,7 @@
       </w:pPr>
     </w:lvl>
   </w:abstractNum>
-  <w:abstractNum w:abstractNumId="10" w15:restartNumberingAfterBreak="0">
+  <w:abstractNum w:abstractNumId="11" w15:restartNumberingAfterBreak="0">
     <w:nsid w:val="2D346EB3"/>
     <w:multiLevelType w:val="multilevel"/>
     <w:tmpl w:val="FF54EC70"/>
@@ -19608,7 +20584,93 @@
       </w:pPr>
     </w:lvl>
   </w:abstractNum>
-  <w:abstractNum w:abstractNumId="11" w15:restartNumberingAfterBreak="0">
+  <w:abstractNum w:abstractNumId="12" w15:restartNumberingAfterBreak="0">
+    <w:nsid w:val="2E3C6CF1"/>
+    <w:multiLevelType w:val="multilevel"/>
+    <w:tmpl w:val="080A001F"/>
+    <w:lvl w:ilvl="0">
+      <w:start w:val="1"/>
+      <w:numFmt w:val="decimal"/>
+      <w:lvlText w:val="%1."/>
+      <w:lvlJc w:val="left"/>
+      <w:pPr>
+        <w:ind w:left="360" w:hanging="360"/>
+      </w:pPr>
+    </w:lvl>
+    <w:lvl w:ilvl="1">
+      <w:start w:val="1"/>
+      <w:numFmt w:val="decimal"/>
+      <w:lvlText w:val="%1.%2."/>
+      <w:lvlJc w:val="left"/>
+      <w:pPr>
+        <w:ind w:left="792" w:hanging="432"/>
+      </w:pPr>
+    </w:lvl>
+    <w:lvl w:ilvl="2">
+      <w:start w:val="1"/>
+      <w:numFmt w:val="decimal"/>
+      <w:lvlText w:val="%1.%2.%3."/>
+      <w:lvlJc w:val="left"/>
+      <w:pPr>
+        <w:ind w:left="1224" w:hanging="504"/>
+      </w:pPr>
+    </w:lvl>
+    <w:lvl w:ilvl="3">
+      <w:start w:val="1"/>
+      <w:numFmt w:val="decimal"/>
+      <w:lvlText w:val="%1.%2.%3.%4."/>
+      <w:lvlJc w:val="left"/>
+      <w:pPr>
+        <w:ind w:left="1728" w:hanging="648"/>
+      </w:pPr>
+    </w:lvl>
+    <w:lvl w:ilvl="4">
+      <w:start w:val="1"/>
+      <w:numFmt w:val="decimal"/>
+      <w:lvlText w:val="%1.%2.%3.%4.%5."/>
+      <w:lvlJc w:val="left"/>
+      <w:pPr>
+        <w:ind w:left="2232" w:hanging="792"/>
+      </w:pPr>
+    </w:lvl>
+    <w:lvl w:ilvl="5">
+      <w:start w:val="1"/>
+      <w:numFmt w:val="decimal"/>
+      <w:lvlText w:val="%1.%2.%3.%4.%5.%6."/>
+      <w:lvlJc w:val="left"/>
+      <w:pPr>
+        <w:ind w:left="2736" w:hanging="936"/>
+      </w:pPr>
+    </w:lvl>
+    <w:lvl w:ilvl="6">
+      <w:start w:val="1"/>
+      <w:numFmt w:val="decimal"/>
+      <w:lvlText w:val="%1.%2.%3.%4.%5.%6.%7."/>
+      <w:lvlJc w:val="left"/>
+      <w:pPr>
+        <w:ind w:left="3240" w:hanging="1080"/>
+      </w:pPr>
+    </w:lvl>
+    <w:lvl w:ilvl="7">
+      <w:start w:val="1"/>
+      <w:numFmt w:val="decimal"/>
+      <w:lvlText w:val="%1.%2.%3.%4.%5.%6.%7.%8."/>
+      <w:lvlJc w:val="left"/>
+      <w:pPr>
+        <w:ind w:left="3744" w:hanging="1224"/>
+      </w:pPr>
+    </w:lvl>
+    <w:lvl w:ilvl="8">
+      <w:start w:val="1"/>
+      <w:numFmt w:val="decimal"/>
+      <w:lvlText w:val="%1.%2.%3.%4.%5.%6.%7.%8.%9."/>
+      <w:lvlJc w:val="left"/>
+      <w:pPr>
+        <w:ind w:left="4320" w:hanging="1440"/>
+      </w:pPr>
+    </w:lvl>
+  </w:abstractNum>
+  <w:abstractNum w:abstractNumId="13" w15:restartNumberingAfterBreak="0">
     <w:nsid w:val="32B47175"/>
     <w:multiLevelType w:val="hybridMultilevel"/>
     <w:tmpl w:val="DF66F6FE"/>
@@ -19694,7 +20756,120 @@
       </w:pPr>
     </w:lvl>
   </w:abstractNum>
-  <w:abstractNum w:abstractNumId="12" w15:restartNumberingAfterBreak="0">
+  <w:abstractNum w:abstractNumId="14" w15:restartNumberingAfterBreak="0">
+    <w:nsid w:val="33481525"/>
+    <w:multiLevelType w:val="multilevel"/>
+    <w:tmpl w:val="0B923B5E"/>
+    <w:lvl w:ilvl="0">
+      <w:start w:val="2"/>
+      <w:numFmt w:val="decimal"/>
+      <w:lvlText w:val="%1."/>
+      <w:lvlJc w:val="left"/>
+      <w:pPr>
+        <w:ind w:left="360" w:hanging="360"/>
+      </w:pPr>
+      <w:rPr>
+        <w:rFonts w:hint="default"/>
+      </w:rPr>
+    </w:lvl>
+    <w:lvl w:ilvl="1">
+      <w:start w:val="1"/>
+      <w:numFmt w:val="decimal"/>
+      <w:lvlText w:val="%1.%2."/>
+      <w:lvlJc w:val="left"/>
+      <w:pPr>
+        <w:ind w:left="792" w:hanging="432"/>
+      </w:pPr>
+      <w:rPr>
+        <w:rFonts w:hint="default"/>
+      </w:rPr>
+    </w:lvl>
+    <w:lvl w:ilvl="2">
+      <w:start w:val="1"/>
+      <w:numFmt w:val="decimal"/>
+      <w:lvlText w:val="%1.%2.%3."/>
+      <w:lvlJc w:val="left"/>
+      <w:pPr>
+        <w:ind w:left="1224" w:hanging="504"/>
+      </w:pPr>
+      <w:rPr>
+        <w:rFonts w:hint="default"/>
+      </w:rPr>
+    </w:lvl>
+    <w:lvl w:ilvl="3">
+      <w:start w:val="1"/>
+      <w:numFmt w:val="decimal"/>
+      <w:lvlText w:val="%1.%2.%3.%4."/>
+      <w:lvlJc w:val="left"/>
+      <w:pPr>
+        <w:ind w:left="1728" w:hanging="648"/>
+      </w:pPr>
+      <w:rPr>
+        <w:rFonts w:hint="default"/>
+      </w:rPr>
+    </w:lvl>
+    <w:lvl w:ilvl="4">
+      <w:start w:val="1"/>
+      <w:numFmt w:val="decimal"/>
+      <w:lvlText w:val="%1.%2.%3.%4.%5."/>
+      <w:lvlJc w:val="left"/>
+      <w:pPr>
+        <w:ind w:left="2232" w:hanging="792"/>
+      </w:pPr>
+      <w:rPr>
+        <w:rFonts w:hint="default"/>
+      </w:rPr>
+    </w:lvl>
+    <w:lvl w:ilvl="5">
+      <w:start w:val="1"/>
+      <w:numFmt w:val="decimal"/>
+      <w:lvlText w:val="%1.%2.%3.%4.%5.%6."/>
+      <w:lvlJc w:val="left"/>
+      <w:pPr>
+        <w:ind w:left="2736" w:hanging="936"/>
+      </w:pPr>
+      <w:rPr>
+        <w:rFonts w:hint="default"/>
+      </w:rPr>
+    </w:lvl>
+    <w:lvl w:ilvl="6">
+      <w:start w:val="1"/>
+      <w:numFmt w:val="decimal"/>
+      <w:lvlText w:val="%1.%2.%3.%4.%5.%6.%7."/>
+      <w:lvlJc w:val="left"/>
+      <w:pPr>
+        <w:ind w:left="3240" w:hanging="1080"/>
+      </w:pPr>
+      <w:rPr>
+        <w:rFonts w:hint="default"/>
+      </w:rPr>
+    </w:lvl>
+    <w:lvl w:ilvl="7">
+      <w:start w:val="1"/>
+      <w:numFmt w:val="decimal"/>
+      <w:lvlText w:val="%1.%2.%3.%4.%5.%6.%7.%8."/>
+      <w:lvlJc w:val="left"/>
+      <w:pPr>
+        <w:ind w:left="3744" w:hanging="1224"/>
+      </w:pPr>
+      <w:rPr>
+        <w:rFonts w:hint="default"/>
+      </w:rPr>
+    </w:lvl>
+    <w:lvl w:ilvl="8">
+      <w:start w:val="1"/>
+      <w:numFmt w:val="decimal"/>
+      <w:lvlText w:val="%1.%2.%3.%4.%5.%6.%7.%8.%9."/>
+      <w:lvlJc w:val="left"/>
+      <w:pPr>
+        <w:ind w:left="4320" w:hanging="1440"/>
+      </w:pPr>
+      <w:rPr>
+        <w:rFonts w:hint="default"/>
+      </w:rPr>
+    </w:lvl>
+  </w:abstractNum>
+  <w:abstractNum w:abstractNumId="15" w15:restartNumberingAfterBreak="0">
     <w:nsid w:val="35007A74"/>
     <w:multiLevelType w:val="multilevel"/>
     <w:tmpl w:val="FD926D74"/>
@@ -19807,7 +20982,7 @@
       </w:pPr>
     </w:lvl>
   </w:abstractNum>
-  <w:abstractNum w:abstractNumId="13" w15:restartNumberingAfterBreak="0">
+  <w:abstractNum w:abstractNumId="16" w15:restartNumberingAfterBreak="0">
     <w:nsid w:val="378640C2"/>
     <w:multiLevelType w:val="hybridMultilevel"/>
     <w:tmpl w:val="40C4F6D6"/>
@@ -19896,7 +21071,7 @@
       </w:pPr>
     </w:lvl>
   </w:abstractNum>
-  <w:abstractNum w:abstractNumId="14" w15:restartNumberingAfterBreak="0">
+  <w:abstractNum w:abstractNumId="17" w15:restartNumberingAfterBreak="0">
     <w:nsid w:val="39D85E31"/>
     <w:multiLevelType w:val="multilevel"/>
     <w:tmpl w:val="FD926D74"/>
@@ -20009,7 +21184,7 @@
       </w:pPr>
     </w:lvl>
   </w:abstractNum>
-  <w:abstractNum w:abstractNumId="15" w15:restartNumberingAfterBreak="0">
+  <w:abstractNum w:abstractNumId="18" w15:restartNumberingAfterBreak="0">
     <w:nsid w:val="3D7B53C4"/>
     <w:multiLevelType w:val="hybridMultilevel"/>
     <w:tmpl w:val="968A9866"/>
@@ -20095,7 +21270,7 @@
       </w:pPr>
     </w:lvl>
   </w:abstractNum>
-  <w:abstractNum w:abstractNumId="16" w15:restartNumberingAfterBreak="0">
+  <w:abstractNum w:abstractNumId="19" w15:restartNumberingAfterBreak="0">
     <w:nsid w:val="3E6622A3"/>
     <w:multiLevelType w:val="hybridMultilevel"/>
     <w:tmpl w:val="F9607A1E"/>
@@ -20208,7 +21383,7 @@
       </w:rPr>
     </w:lvl>
   </w:abstractNum>
-  <w:abstractNum w:abstractNumId="17" w15:restartNumberingAfterBreak="0">
+  <w:abstractNum w:abstractNumId="20" w15:restartNumberingAfterBreak="0">
     <w:nsid w:val="4096698A"/>
     <w:multiLevelType w:val="hybridMultilevel"/>
     <w:tmpl w:val="6B02B750"/>
@@ -20322,7 +21497,7 @@
       </w:rPr>
     </w:lvl>
   </w:abstractNum>
-  <w:abstractNum w:abstractNumId="18" w15:restartNumberingAfterBreak="0">
+  <w:abstractNum w:abstractNumId="21" w15:restartNumberingAfterBreak="0">
     <w:nsid w:val="412F6833"/>
     <w:multiLevelType w:val="multilevel"/>
     <w:tmpl w:val="7ED2CEDC"/>
@@ -20438,7 +21613,7 @@
       </w:pPr>
     </w:lvl>
   </w:abstractNum>
-  <w:abstractNum w:abstractNumId="19" w15:restartNumberingAfterBreak="0">
+  <w:abstractNum w:abstractNumId="22" w15:restartNumberingAfterBreak="0">
     <w:nsid w:val="467419CB"/>
     <w:multiLevelType w:val="hybridMultilevel"/>
     <w:tmpl w:val="6C2A1F7E"/>
@@ -20527,7 +21702,7 @@
       </w:pPr>
     </w:lvl>
   </w:abstractNum>
-  <w:abstractNum w:abstractNumId="20" w15:restartNumberingAfterBreak="0">
+  <w:abstractNum w:abstractNumId="23" w15:restartNumberingAfterBreak="0">
     <w:nsid w:val="4B1955E0"/>
     <w:multiLevelType w:val="hybridMultilevel"/>
     <w:tmpl w:val="51E2B39C"/>
@@ -20629,7 +21804,7 @@
       </w:rPr>
     </w:lvl>
   </w:abstractNum>
-  <w:abstractNum w:abstractNumId="21" w15:restartNumberingAfterBreak="0">
+  <w:abstractNum w:abstractNumId="24" w15:restartNumberingAfterBreak="0">
     <w:nsid w:val="4C244D9A"/>
     <w:multiLevelType w:val="hybridMultilevel"/>
     <w:tmpl w:val="51E2B39C"/>
@@ -20739,7 +21914,120 @@
       </w:rPr>
     </w:lvl>
   </w:abstractNum>
-  <w:abstractNum w:abstractNumId="22" w15:restartNumberingAfterBreak="0">
+  <w:abstractNum w:abstractNumId="25" w15:restartNumberingAfterBreak="0">
+    <w:nsid w:val="4E501E78"/>
+    <w:multiLevelType w:val="multilevel"/>
+    <w:tmpl w:val="E99CCAC0"/>
+    <w:lvl w:ilvl="0">
+      <w:start w:val="11"/>
+      <w:numFmt w:val="decimal"/>
+      <w:lvlText w:val="%1."/>
+      <w:lvlJc w:val="left"/>
+      <w:pPr>
+        <w:ind w:left="360" w:hanging="360"/>
+      </w:pPr>
+      <w:rPr>
+        <w:rFonts w:hint="default"/>
+      </w:rPr>
+    </w:lvl>
+    <w:lvl w:ilvl="1">
+      <w:start w:val="1"/>
+      <w:numFmt w:val="decimal"/>
+      <w:lvlText w:val="%1.%2."/>
+      <w:lvlJc w:val="left"/>
+      <w:pPr>
+        <w:ind w:left="792" w:hanging="432"/>
+      </w:pPr>
+      <w:rPr>
+        <w:rFonts w:hint="default"/>
+      </w:rPr>
+    </w:lvl>
+    <w:lvl w:ilvl="2">
+      <w:start w:val="1"/>
+      <w:numFmt w:val="decimal"/>
+      <w:lvlText w:val="%1.%2.%3."/>
+      <w:lvlJc w:val="left"/>
+      <w:pPr>
+        <w:ind w:left="1224" w:hanging="504"/>
+      </w:pPr>
+      <w:rPr>
+        <w:rFonts w:hint="default"/>
+      </w:rPr>
+    </w:lvl>
+    <w:lvl w:ilvl="3">
+      <w:start w:val="1"/>
+      <w:numFmt w:val="decimal"/>
+      <w:lvlText w:val="%1.%2.%3.%4."/>
+      <w:lvlJc w:val="left"/>
+      <w:pPr>
+        <w:ind w:left="1728" w:hanging="648"/>
+      </w:pPr>
+      <w:rPr>
+        <w:rFonts w:hint="default"/>
+      </w:rPr>
+    </w:lvl>
+    <w:lvl w:ilvl="4">
+      <w:start w:val="1"/>
+      <w:numFmt w:val="decimal"/>
+      <w:lvlText w:val="%1.%2.%3.%4.%5."/>
+      <w:lvlJc w:val="left"/>
+      <w:pPr>
+        <w:ind w:left="2232" w:hanging="792"/>
+      </w:pPr>
+      <w:rPr>
+        <w:rFonts w:hint="default"/>
+      </w:rPr>
+    </w:lvl>
+    <w:lvl w:ilvl="5">
+      <w:start w:val="1"/>
+      <w:numFmt w:val="decimal"/>
+      <w:lvlText w:val="%1.%2.%3.%4.%5.%6."/>
+      <w:lvlJc w:val="left"/>
+      <w:pPr>
+        <w:ind w:left="2736" w:hanging="936"/>
+      </w:pPr>
+      <w:rPr>
+        <w:rFonts w:hint="default"/>
+      </w:rPr>
+    </w:lvl>
+    <w:lvl w:ilvl="6">
+      <w:start w:val="1"/>
+      <w:numFmt w:val="decimal"/>
+      <w:lvlText w:val="%1.%2.%3.%4.%5.%6.%7."/>
+      <w:lvlJc w:val="left"/>
+      <w:pPr>
+        <w:ind w:left="3240" w:hanging="1080"/>
+      </w:pPr>
+      <w:rPr>
+        <w:rFonts w:hint="default"/>
+      </w:rPr>
+    </w:lvl>
+    <w:lvl w:ilvl="7">
+      <w:start w:val="1"/>
+      <w:numFmt w:val="decimal"/>
+      <w:lvlText w:val="%1.%2.%3.%4.%5.%6.%7.%8."/>
+      <w:lvlJc w:val="left"/>
+      <w:pPr>
+        <w:ind w:left="3744" w:hanging="1224"/>
+      </w:pPr>
+      <w:rPr>
+        <w:rFonts w:hint="default"/>
+      </w:rPr>
+    </w:lvl>
+    <w:lvl w:ilvl="8">
+      <w:start w:val="1"/>
+      <w:numFmt w:val="decimal"/>
+      <w:lvlText w:val="%1.%2.%3.%4.%5.%6.%7.%8.%9."/>
+      <w:lvlJc w:val="left"/>
+      <w:pPr>
+        <w:ind w:left="4320" w:hanging="1440"/>
+      </w:pPr>
+      <w:rPr>
+        <w:rFonts w:hint="default"/>
+      </w:rPr>
+    </w:lvl>
+  </w:abstractNum>
+  <w:abstractNum w:abstractNumId="26" w15:restartNumberingAfterBreak="0">
     <w:nsid w:val="54CF4BD8"/>
     <w:multiLevelType w:val="hybridMultilevel"/>
     <w:tmpl w:val="95AEC65A"/>
@@ -20853,7 +22141,7 @@
       </w:rPr>
     </w:lvl>
   </w:abstractNum>
-  <w:abstractNum w:abstractNumId="23" w15:restartNumberingAfterBreak="0">
+  <w:abstractNum w:abstractNumId="27" w15:restartNumberingAfterBreak="0">
     <w:nsid w:val="56E723CE"/>
     <w:multiLevelType w:val="multilevel"/>
     <w:tmpl w:val="7E38A200"/>
@@ -20963,7 +22251,7 @@
       </w:pPr>
     </w:lvl>
   </w:abstractNum>
-  <w:abstractNum w:abstractNumId="24" w15:restartNumberingAfterBreak="0">
+  <w:abstractNum w:abstractNumId="28" w15:restartNumberingAfterBreak="0">
     <w:nsid w:val="59DF196C"/>
     <w:multiLevelType w:val="multilevel"/>
     <w:tmpl w:val="D6227946"/>
@@ -21076,7 +22364,7 @@
       </w:rPr>
     </w:lvl>
   </w:abstractNum>
-  <w:abstractNum w:abstractNumId="25" w15:restartNumberingAfterBreak="0">
+  <w:abstractNum w:abstractNumId="29" w15:restartNumberingAfterBreak="0">
     <w:nsid w:val="5C7E285C"/>
     <w:multiLevelType w:val="hybridMultilevel"/>
     <w:tmpl w:val="F746E0F6"/>
@@ -21189,7 +22477,7 @@
       </w:rPr>
     </w:lvl>
   </w:abstractNum>
-  <w:abstractNum w:abstractNumId="26" w15:restartNumberingAfterBreak="0">
+  <w:abstractNum w:abstractNumId="30" w15:restartNumberingAfterBreak="0">
     <w:nsid w:val="5D780480"/>
     <w:multiLevelType w:val="hybridMultilevel"/>
     <w:tmpl w:val="A9EC65AC"/>
@@ -21278,7 +22566,7 @@
       </w:pPr>
     </w:lvl>
   </w:abstractNum>
-  <w:abstractNum w:abstractNumId="27" w15:restartNumberingAfterBreak="0">
+  <w:abstractNum w:abstractNumId="31" w15:restartNumberingAfterBreak="0">
     <w:nsid w:val="5EA10570"/>
     <w:multiLevelType w:val="hybridMultilevel"/>
     <w:tmpl w:val="A9EC65AC"/>
@@ -21367,7 +22655,7 @@
       </w:pPr>
     </w:lvl>
   </w:abstractNum>
-  <w:abstractNum w:abstractNumId="28" w15:restartNumberingAfterBreak="0">
+  <w:abstractNum w:abstractNumId="32" w15:restartNumberingAfterBreak="0">
     <w:nsid w:val="6264636C"/>
     <w:multiLevelType w:val="multilevel"/>
     <w:tmpl w:val="89B0B94C"/>
@@ -21453,7 +22741,7 @@
       </w:pPr>
     </w:lvl>
   </w:abstractNum>
-  <w:abstractNum w:abstractNumId="29" w15:restartNumberingAfterBreak="0">
+  <w:abstractNum w:abstractNumId="33" w15:restartNumberingAfterBreak="0">
     <w:nsid w:val="62D71409"/>
     <w:multiLevelType w:val="hybridMultilevel"/>
     <w:tmpl w:val="4502C758"/>
@@ -21542,7 +22830,7 @@
       </w:pPr>
     </w:lvl>
   </w:abstractNum>
-  <w:abstractNum w:abstractNumId="30" w15:restartNumberingAfterBreak="0">
+  <w:abstractNum w:abstractNumId="34" w15:restartNumberingAfterBreak="0">
     <w:nsid w:val="64921114"/>
     <w:multiLevelType w:val="hybridMultilevel"/>
     <w:tmpl w:val="678E5200"/>
@@ -21655,7 +22943,7 @@
       </w:rPr>
     </w:lvl>
   </w:abstractNum>
-  <w:abstractNum w:abstractNumId="31" w15:restartNumberingAfterBreak="0">
+  <w:abstractNum w:abstractNumId="35" w15:restartNumberingAfterBreak="0">
     <w:nsid w:val="6EA44828"/>
     <w:multiLevelType w:val="hybridMultilevel"/>
     <w:tmpl w:val="BA56F094"/>
@@ -21744,7 +23032,7 @@
       </w:pPr>
     </w:lvl>
   </w:abstractNum>
-  <w:abstractNum w:abstractNumId="32" w15:restartNumberingAfterBreak="0">
+  <w:abstractNum w:abstractNumId="36" w15:restartNumberingAfterBreak="0">
     <w:nsid w:val="71F50F91"/>
     <w:multiLevelType w:val="multilevel"/>
     <w:tmpl w:val="C0F05962"/>
@@ -21854,7 +23142,7 @@
       </w:pPr>
     </w:lvl>
   </w:abstractNum>
-  <w:abstractNum w:abstractNumId="33" w15:restartNumberingAfterBreak="0">
+  <w:abstractNum w:abstractNumId="37" w15:restartNumberingAfterBreak="0">
     <w:nsid w:val="75D4220E"/>
     <w:multiLevelType w:val="multilevel"/>
     <w:tmpl w:val="0848F430"/>
@@ -21940,7 +23228,7 @@
       </w:pPr>
     </w:lvl>
   </w:abstractNum>
-  <w:abstractNum w:abstractNumId="34" w15:restartNumberingAfterBreak="0">
+  <w:abstractNum w:abstractNumId="38" w15:restartNumberingAfterBreak="0">
     <w:nsid w:val="79D93E1E"/>
     <w:multiLevelType w:val="multilevel"/>
     <w:tmpl w:val="957E90C4"/>
@@ -22052,19 +23340,19 @@
     </w:lvl>
   </w:abstractNum>
   <w:num w:numId="1">
-    <w:abstractNumId w:val="30"/>
+    <w:abstractNumId w:val="34"/>
   </w:num>
   <w:num w:numId="2">
-    <w:abstractNumId w:val="17"/>
+    <w:abstractNumId w:val="20"/>
   </w:num>
   <w:num w:numId="3">
-    <w:abstractNumId w:val="22"/>
+    <w:abstractNumId w:val="26"/>
   </w:num>
   <w:num w:numId="4">
-    <w:abstractNumId w:val="23"/>
+    <w:abstractNumId w:val="27"/>
   </w:num>
   <w:num w:numId="5">
-    <w:abstractNumId w:val="21"/>
+    <w:abstractNumId w:val="24"/>
     <w:lvlOverride w:ilvl="0">
       <w:startOverride w:val="1"/>
     </w:lvlOverride>
@@ -22078,19 +23366,19 @@
     <w:lvlOverride w:ilvl="8"/>
   </w:num>
   <w:num w:numId="6">
-    <w:abstractNumId w:val="31"/>
+    <w:abstractNumId w:val="35"/>
   </w:num>
   <w:num w:numId="7">
-    <w:abstractNumId w:val="27"/>
+    <w:abstractNumId w:val="31"/>
   </w:num>
   <w:num w:numId="8">
     <w:abstractNumId w:val="2"/>
   </w:num>
   <w:num w:numId="9">
-    <w:abstractNumId w:val="13"/>
+    <w:abstractNumId w:val="16"/>
   </w:num>
   <w:num w:numId="10">
-    <w:abstractNumId w:val="26"/>
+    <w:abstractNumId w:val="30"/>
     <w:lvlOverride w:ilvl="0">
       <w:startOverride w:val="1"/>
     </w:lvlOverride>
@@ -22120,7 +23408,7 @@
     </w:lvlOverride>
   </w:num>
   <w:num w:numId="11">
-    <w:abstractNumId w:val="33"/>
+    <w:abstractNumId w:val="37"/>
     <w:lvlOverride w:ilvl="0">
       <w:startOverride w:val="7"/>
     </w:lvlOverride>
@@ -22180,7 +23468,7 @@
     </w:lvlOverride>
   </w:num>
   <w:num w:numId="13">
-    <w:abstractNumId w:val="10"/>
+    <w:abstractNumId w:val="11"/>
     <w:lvlOverride w:ilvl="0">
       <w:startOverride w:val="4"/>
     </w:lvlOverride>
@@ -22210,7 +23498,7 @@
     </w:lvlOverride>
   </w:num>
   <w:num w:numId="14">
-    <w:abstractNumId w:val="28"/>
+    <w:abstractNumId w:val="32"/>
     <w:lvlOverride w:ilvl="0">
       <w:startOverride w:val="9"/>
     </w:lvlOverride>
@@ -22240,16 +23528,16 @@
     </w:lvlOverride>
   </w:num>
   <w:num w:numId="15">
-    <w:abstractNumId w:val="29"/>
+    <w:abstractNumId w:val="33"/>
   </w:num>
   <w:num w:numId="16">
     <w:abstractNumId w:val="3"/>
   </w:num>
   <w:num w:numId="17">
-    <w:abstractNumId w:val="16"/>
+    <w:abstractNumId w:val="19"/>
   </w:num>
   <w:num w:numId="18">
-    <w:abstractNumId w:val="23"/>
+    <w:abstractNumId w:val="27"/>
     <w:lvlOverride w:ilvl="0">
       <w:startOverride w:val="1"/>
     </w:lvlOverride>
@@ -22279,70 +23567,82 @@
     </w:lvlOverride>
   </w:num>
   <w:num w:numId="19">
-    <w:abstractNumId w:val="30"/>
+    <w:abstractNumId w:val="34"/>
     <w:lvlOverride w:ilvl="0">
       <w:startOverride w:val="1"/>
     </w:lvlOverride>
   </w:num>
   <w:num w:numId="20">
-    <w:abstractNumId w:val="21"/>
+    <w:abstractNumId w:val="24"/>
   </w:num>
   <w:num w:numId="21">
-    <w:abstractNumId w:val="19"/>
+    <w:abstractNumId w:val="22"/>
   </w:num>
   <w:num w:numId="22">
-    <w:abstractNumId w:val="20"/>
+    <w:abstractNumId w:val="23"/>
   </w:num>
   <w:num w:numId="23">
-    <w:abstractNumId w:val="9"/>
+    <w:abstractNumId w:val="10"/>
   </w:num>
   <w:num w:numId="24">
-    <w:abstractNumId w:val="25"/>
+    <w:abstractNumId w:val="29"/>
   </w:num>
   <w:num w:numId="25">
-    <w:abstractNumId w:val="34"/>
+    <w:abstractNumId w:val="38"/>
   </w:num>
   <w:num w:numId="26">
-    <w:abstractNumId w:val="32"/>
+    <w:abstractNumId w:val="36"/>
   </w:num>
   <w:num w:numId="27">
     <w:abstractNumId w:val="0"/>
   </w:num>
   <w:num w:numId="28">
-    <w:abstractNumId w:val="12"/>
+    <w:abstractNumId w:val="15"/>
   </w:num>
   <w:num w:numId="29">
-    <w:abstractNumId w:val="15"/>
+    <w:abstractNumId w:val="18"/>
   </w:num>
   <w:num w:numId="30">
+    <w:abstractNumId w:val="7"/>
+  </w:num>
+  <w:num w:numId="31">
+    <w:abstractNumId w:val="17"/>
+  </w:num>
+  <w:num w:numId="32">
+    <w:abstractNumId w:val="21"/>
+  </w:num>
+  <w:num w:numId="33">
+    <w:abstractNumId w:val="8"/>
+  </w:num>
+  <w:num w:numId="34">
     <w:abstractNumId w:val="6"/>
   </w:num>
-  <w:num w:numId="31">
-    <w:abstractNumId w:val="14"/>
-  </w:num>
-  <w:num w:numId="32">
-    <w:abstractNumId w:val="18"/>
-  </w:num>
-  <w:num w:numId="33">
-    <w:abstractNumId w:val="7"/>
-  </w:num>
-  <w:num w:numId="34">
-    <w:abstractNumId w:val="5"/>
-  </w:num>
   <w:num w:numId="35">
-    <w:abstractNumId w:val="8"/>
+    <w:abstractNumId w:val="9"/>
   </w:num>
   <w:num w:numId="36">
     <w:abstractNumId w:val="1"/>
   </w:num>
   <w:num w:numId="37">
-    <w:abstractNumId w:val="11"/>
+    <w:abstractNumId w:val="13"/>
   </w:num>
   <w:num w:numId="38">
     <w:abstractNumId w:val="4"/>
   </w:num>
   <w:num w:numId="39">
-    <w:abstractNumId w:val="24"/>
+    <w:abstractNumId w:val="28"/>
+  </w:num>
+  <w:num w:numId="40">
+    <w:abstractNumId w:val="12"/>
+  </w:num>
+  <w:num w:numId="41">
+    <w:abstractNumId w:val="5"/>
+  </w:num>
+  <w:num w:numId="42">
+    <w:abstractNumId w:val="14"/>
+  </w:num>
+  <w:num w:numId="43">
+    <w:abstractNumId w:val="25"/>
   </w:num>
   <w:numIdMacAtCleanup w:val="15"/>
 </w:numbering>

</xml_diff>

<commit_message>
Actualicé campos de la tabla Buscar producto y Comprar Producto.
</commit_message>
<xml_diff>
--- a/Casos de Uso/Casos de Uso.docx
+++ b/Casos de Uso/Casos de Uso.docx
@@ -5050,20 +5050,110 @@
           </w:p>
         </w:tc>
       </w:tr>
+      <w:tr>
+        <w:trPr>
+          <w:trHeight w:val="263"/>
+        </w:trPr>
+        <w:tc>
+          <w:tcPr>
+            <w:tcW w:w="1980" w:type="dxa"/>
+          </w:tcPr>
+          <w:p>
+            <w:pPr>
+              <w:rPr>
+                <w:rFonts w:ascii="Arial" w:hAnsi="Arial" w:cs="Arial"/>
+                <w:bCs/>
+                <w:sz w:val="20"/>
+                <w:szCs w:val="20"/>
+              </w:rPr>
+            </w:pPr>
+            <w:r>
+              <w:rPr>
+                <w:rFonts w:ascii="Arial" w:hAnsi="Arial" w:cs="Arial"/>
+                <w:bCs/>
+                <w:sz w:val="20"/>
+                <w:szCs w:val="20"/>
+              </w:rPr>
+              <w:t>Miguel Guzman</w:t>
+            </w:r>
+          </w:p>
+        </w:tc>
+        <w:tc>
+          <w:tcPr>
+            <w:tcW w:w="1134" w:type="dxa"/>
+          </w:tcPr>
+          <w:p>
+            <w:pPr>
+              <w:rPr>
+                <w:rFonts w:ascii="Arial" w:hAnsi="Arial" w:cs="Arial"/>
+                <w:bCs/>
+                <w:sz w:val="20"/>
+                <w:szCs w:val="20"/>
+              </w:rPr>
+            </w:pPr>
+            <w:r>
+              <w:rPr>
+                <w:rFonts w:ascii="Arial" w:hAnsi="Arial" w:cs="Arial"/>
+                <w:bCs/>
+                <w:sz w:val="20"/>
+                <w:szCs w:val="20"/>
+              </w:rPr>
+              <w:t>16/12/21</w:t>
+            </w:r>
+          </w:p>
+        </w:tc>
+        <w:tc>
+          <w:tcPr>
+            <w:tcW w:w="5528" w:type="dxa"/>
+          </w:tcPr>
+          <w:p>
+            <w:pPr>
+              <w:rPr>
+                <w:rFonts w:ascii="Arial" w:hAnsi="Arial" w:cs="Arial"/>
+                <w:bCs/>
+                <w:sz w:val="20"/>
+                <w:szCs w:val="20"/>
+              </w:rPr>
+            </w:pPr>
+            <w:r>
+              <w:rPr>
+                <w:rFonts w:ascii="Arial" w:hAnsi="Arial" w:cs="Arial"/>
+                <w:bCs/>
+                <w:sz w:val="20"/>
+                <w:szCs w:val="20"/>
+              </w:rPr>
+              <w:t>Modifiqué la tabla de Buscar productos y Comprar producto.</w:t>
+            </w:r>
+          </w:p>
+        </w:tc>
+        <w:tc>
+          <w:tcPr>
+            <w:tcW w:w="1134" w:type="dxa"/>
+          </w:tcPr>
+          <w:p>
+            <w:pPr>
+              <w:rPr>
+                <w:rFonts w:ascii="Arial" w:hAnsi="Arial" w:cs="Arial"/>
+                <w:bCs/>
+                <w:sz w:val="20"/>
+                <w:szCs w:val="20"/>
+              </w:rPr>
+            </w:pPr>
+            <w:r>
+              <w:rPr>
+                <w:rFonts w:ascii="Arial" w:hAnsi="Arial" w:cs="Arial"/>
+                <w:bCs/>
+                <w:sz w:val="20"/>
+                <w:szCs w:val="20"/>
+              </w:rPr>
+              <w:t>1.20</w:t>
+            </w:r>
+          </w:p>
+        </w:tc>
+      </w:tr>
     </w:tbl>
     <w:p>
-      <w:r>
-        <w:fldChar w:fldCharType="begin"/>
-      </w:r>
-      <w:r>
-        <w:instrText xml:space="preserve"> TOC \o "3-3" \h \z \u \t "Título 1;1;Título 2;2" </w:instrText>
-      </w:r>
-      <w:r>
-        <w:fldChar w:fldCharType="separate"/>
-      </w:r>
-      <w:r>
-        <w:fldChar w:fldCharType="end"/>
-      </w:r>
+      <w:fldSimple w:instr=" TOC \o &quot;3-3&quot; \h \z \u \t &quot;Título 1;1;Título 2;2&quot; "/>
       <w:r>
         <w:br w:type="page"/>
       </w:r>
@@ -7609,7 +7699,7 @@
       <w:tr>
         <w:trPr>
           <w:cnfStyle w:val="000000100000" w:firstRow="0" w:lastRow="0" w:firstColumn="0" w:lastColumn="0" w:oddVBand="0" w:evenVBand="0" w:oddHBand="1" w:evenHBand="0" w:firstRowFirstColumn="0" w:firstRowLastColumn="0" w:lastRowFirstColumn="0" w:lastRowLastColumn="0"/>
-          <w:trHeight w:val="2834"/>
+          <w:trHeight w:val="2610"/>
         </w:trPr>
         <w:tc>
           <w:tcPr>
@@ -10200,192 +10290,6 @@
                 <w:sz w:val="20"/>
                 <w:szCs w:val="20"/>
               </w:rPr>
-              <w:t>En el punto 1 puede suceder lo siguiente:</w:t>
-            </w:r>
-          </w:p>
-          <w:p>
-            <w:pPr>
-              <w:pStyle w:val="Prrafodelista"/>
-              <w:numPr>
-                <w:ilvl w:val="1"/>
-                <w:numId w:val="40"/>
-              </w:numPr>
-              <w:spacing w:line="240" w:lineRule="auto"/>
-              <w:cnfStyle w:val="000000000000" w:firstRow="0" w:lastRow="0" w:firstColumn="0" w:lastColumn="0" w:oddVBand="0" w:evenVBand="0" w:oddHBand="0" w:evenHBand="0" w:firstRowFirstColumn="0" w:firstRowLastColumn="0" w:lastRowFirstColumn="0" w:lastRowLastColumn="0"/>
-              <w:rPr>
-                <w:rFonts w:ascii="Arial" w:hAnsi="Arial" w:cs="Arial"/>
-                <w:sz w:val="20"/>
-                <w:szCs w:val="20"/>
-              </w:rPr>
-            </w:pPr>
-            <w:r>
-              <w:rPr>
-                <w:rFonts w:ascii="Arial" w:hAnsi="Arial" w:cs="Arial"/>
-                <w:sz w:val="20"/>
-                <w:szCs w:val="20"/>
-              </w:rPr>
-              <w:t>Si el usuario no inicia sesión o no se registra, continua con el punto 2.</w:t>
-            </w:r>
-          </w:p>
-          <w:p>
-            <w:pPr>
-              <w:pStyle w:val="Prrafodelista"/>
-              <w:numPr>
-                <w:ilvl w:val="1"/>
-                <w:numId w:val="40"/>
-              </w:numPr>
-              <w:cnfStyle w:val="000000000000" w:firstRow="0" w:lastRow="0" w:firstColumn="0" w:lastColumn="0" w:oddVBand="0" w:evenVBand="0" w:oddHBand="0" w:evenHBand="0" w:firstRowFirstColumn="0" w:firstRowLastColumn="0" w:lastRowFirstColumn="0" w:lastRowLastColumn="0"/>
-              <w:rPr>
-                <w:rFonts w:ascii="Arial" w:hAnsi="Arial" w:cs="Arial"/>
-                <w:sz w:val="20"/>
-                <w:szCs w:val="20"/>
-              </w:rPr>
-            </w:pPr>
-            <w:r>
-              <w:rPr>
-                <w:rFonts w:ascii="Arial" w:hAnsi="Arial" w:cs="Arial"/>
-                <w:sz w:val="20"/>
-                <w:szCs w:val="20"/>
-              </w:rPr>
-              <w:t>Si quiere</w:t>
-            </w:r>
-            <w:r>
-              <w:rPr>
-                <w:rFonts w:ascii="Arial" w:hAnsi="Arial" w:cs="Arial"/>
-                <w:sz w:val="20"/>
-                <w:szCs w:val="20"/>
-              </w:rPr>
-              <w:t xml:space="preserve"> iniciar sesión</w:t>
-            </w:r>
-            <w:r>
-              <w:rPr>
-                <w:rFonts w:ascii="Arial" w:hAnsi="Arial" w:cs="Arial"/>
-                <w:sz w:val="20"/>
-                <w:szCs w:val="20"/>
-              </w:rPr>
-              <w:t>,</w:t>
-            </w:r>
-            <w:r>
-              <w:rPr>
-                <w:rFonts w:ascii="Arial" w:hAnsi="Arial" w:cs="Arial"/>
-                <w:sz w:val="20"/>
-                <w:szCs w:val="20"/>
-              </w:rPr>
-              <w:t xml:space="preserve"> &lt;&lt;</w:t>
-            </w:r>
-            <w:proofErr w:type="spellStart"/>
-            <w:r>
-              <w:rPr>
-                <w:rFonts w:ascii="Arial" w:hAnsi="Arial" w:cs="Arial"/>
-                <w:sz w:val="20"/>
-                <w:szCs w:val="20"/>
-              </w:rPr>
-              <w:t>include</w:t>
-            </w:r>
-            <w:proofErr w:type="spellEnd"/>
-            <w:r>
-              <w:rPr>
-                <w:rFonts w:ascii="Arial" w:hAnsi="Arial" w:cs="Arial"/>
-                <w:sz w:val="20"/>
-                <w:szCs w:val="20"/>
-              </w:rPr>
-              <w:t xml:space="preserve">&gt;&gt; caso de uso de la función </w:t>
-            </w:r>
-            <w:r>
-              <w:rPr>
-                <w:rFonts w:ascii="Arial" w:hAnsi="Arial" w:cs="Arial"/>
-                <w:sz w:val="20"/>
-                <w:szCs w:val="20"/>
-              </w:rPr>
-              <w:t>‘</w:t>
-            </w:r>
-            <w:r>
-              <w:rPr>
-                <w:rFonts w:ascii="Arial" w:hAnsi="Arial" w:cs="Arial"/>
-                <w:sz w:val="20"/>
-                <w:szCs w:val="20"/>
-              </w:rPr>
-              <w:t>inicio de sesión</w:t>
-            </w:r>
-            <w:r>
-              <w:rPr>
-                <w:rFonts w:ascii="Arial" w:hAnsi="Arial" w:cs="Arial"/>
-                <w:sz w:val="20"/>
-                <w:szCs w:val="20"/>
-              </w:rPr>
-              <w:t>’. Después deberá pasar al punto 2.</w:t>
-            </w:r>
-          </w:p>
-          <w:p>
-            <w:pPr>
-              <w:pStyle w:val="Prrafodelista"/>
-              <w:numPr>
-                <w:ilvl w:val="1"/>
-                <w:numId w:val="40"/>
-              </w:numPr>
-              <w:spacing w:line="240" w:lineRule="auto"/>
-              <w:cnfStyle w:val="000000000000" w:firstRow="0" w:lastRow="0" w:firstColumn="0" w:lastColumn="0" w:oddVBand="0" w:evenVBand="0" w:oddHBand="0" w:evenHBand="0" w:firstRowFirstColumn="0" w:firstRowLastColumn="0" w:lastRowFirstColumn="0" w:lastRowLastColumn="0"/>
-              <w:rPr>
-                <w:rFonts w:ascii="Arial" w:hAnsi="Arial" w:cs="Arial"/>
-                <w:sz w:val="20"/>
-                <w:szCs w:val="20"/>
-              </w:rPr>
-            </w:pPr>
-            <w:r>
-              <w:rPr>
-                <w:rFonts w:ascii="Arial" w:hAnsi="Arial" w:cs="Arial"/>
-                <w:sz w:val="20"/>
-                <w:szCs w:val="20"/>
-              </w:rPr>
-              <w:t>Si quiere registrarse, &lt;&lt;</w:t>
-            </w:r>
-            <w:proofErr w:type="spellStart"/>
-            <w:r>
-              <w:rPr>
-                <w:rFonts w:ascii="Arial" w:hAnsi="Arial" w:cs="Arial"/>
-                <w:sz w:val="20"/>
-                <w:szCs w:val="20"/>
-              </w:rPr>
-              <w:t>include</w:t>
-            </w:r>
-            <w:proofErr w:type="spellEnd"/>
-            <w:r>
-              <w:rPr>
-                <w:rFonts w:ascii="Arial" w:hAnsi="Arial" w:cs="Arial"/>
-                <w:sz w:val="20"/>
-                <w:szCs w:val="20"/>
-              </w:rPr>
-              <w:t>&gt;&gt; caso de uso de la función ‘registro’. Después deberá pasar al punto 2.</w:t>
-            </w:r>
-          </w:p>
-          <w:p>
-            <w:pPr>
-              <w:pStyle w:val="Prrafodelista"/>
-              <w:spacing w:line="240" w:lineRule="auto"/>
-              <w:ind w:left="792"/>
-              <w:cnfStyle w:val="000000000000" w:firstRow="0" w:lastRow="0" w:firstColumn="0" w:lastColumn="0" w:oddVBand="0" w:evenVBand="0" w:oddHBand="0" w:evenHBand="0" w:firstRowFirstColumn="0" w:firstRowLastColumn="0" w:lastRowFirstColumn="0" w:lastRowLastColumn="0"/>
-              <w:rPr>
-                <w:rFonts w:ascii="Arial" w:hAnsi="Arial" w:cs="Arial"/>
-                <w:sz w:val="20"/>
-                <w:szCs w:val="20"/>
-              </w:rPr>
-            </w:pPr>
-          </w:p>
-          <w:p>
-            <w:pPr>
-              <w:cnfStyle w:val="000000000000" w:firstRow="0" w:lastRow="0" w:firstColumn="0" w:lastColumn="0" w:oddVBand="0" w:evenVBand="0" w:oddHBand="0" w:evenHBand="0" w:firstRowFirstColumn="0" w:firstRowLastColumn="0" w:lastRowFirstColumn="0" w:lastRowLastColumn="0"/>
-              <w:rPr>
-                <w:rFonts w:ascii="Arial" w:hAnsi="Arial" w:cs="Arial"/>
-                <w:sz w:val="20"/>
-                <w:szCs w:val="20"/>
-              </w:rPr>
-            </w:pPr>
-            <w:r>
-              <w:rPr>
-                <w:rFonts w:ascii="Arial" w:hAnsi="Arial" w:cs="Arial"/>
-                <w:sz w:val="20"/>
-                <w:szCs w:val="20"/>
-              </w:rPr>
               <w:t xml:space="preserve">En el punto </w:t>
             </w:r>
             <w:r>
@@ -11148,7 +11052,7 @@
       <w:tr>
         <w:trPr>
           <w:cnfStyle w:val="000000100000" w:firstRow="0" w:lastRow="0" w:firstColumn="0" w:lastColumn="0" w:oddVBand="0" w:evenVBand="0" w:oddHBand="1" w:evenHBand="0" w:firstRowFirstColumn="0" w:firstRowLastColumn="0" w:lastRowFirstColumn="0" w:lastRowLastColumn="0"/>
-          <w:trHeight w:val="1891"/>
+          <w:trHeight w:val="1547"/>
         </w:trPr>
         <w:tc>
           <w:tcPr>
@@ -11582,16 +11486,6 @@
               </w:rPr>
               <w:t>Si la cuenta no ha hecho ninguna compra, el sistema le mostrará que no hay compras realizadas y le aparecerá un mensaje con la leyenda “ir a comprar”.</w:t>
             </w:r>
-          </w:p>
-          <w:p>
-            <w:pPr>
-              <w:cnfStyle w:val="000000000000" w:firstRow="0" w:lastRow="0" w:firstColumn="0" w:lastColumn="0" w:oddVBand="0" w:evenVBand="0" w:oddHBand="0" w:evenHBand="0" w:firstRowFirstColumn="0" w:firstRowLastColumn="0" w:lastRowFirstColumn="0" w:lastRowLastColumn="0"/>
-              <w:rPr>
-                <w:rFonts w:ascii="Arial" w:hAnsi="Arial" w:cs="Arial"/>
-                <w:sz w:val="20"/>
-                <w:szCs w:val="20"/>
-              </w:rPr>
-            </w:pPr>
           </w:p>
         </w:tc>
       </w:tr>
@@ -12253,7 +12147,6 @@
                 <w:numId w:val="8"/>
               </w:numPr>
               <w:spacing w:line="240" w:lineRule="auto"/>
-              <w:ind w:left="360"/>
               <w:cnfStyle w:val="000000100000" w:firstRow="0" w:lastRow="0" w:firstColumn="0" w:lastColumn="0" w:oddVBand="0" w:evenVBand="0" w:oddHBand="1" w:evenHBand="0" w:firstRowFirstColumn="0" w:firstRowLastColumn="0" w:lastRowFirstColumn="0" w:lastRowLastColumn="0"/>
               <w:rPr>
                 <w:rFonts w:ascii="Arial" w:hAnsi="Arial" w:cs="Arial"/>
@@ -12274,7 +12167,6 @@
                 <w:numId w:val="8"/>
               </w:numPr>
               <w:spacing w:line="240" w:lineRule="auto"/>
-              <w:ind w:left="360"/>
               <w:cnfStyle w:val="000000100000" w:firstRow="0" w:lastRow="0" w:firstColumn="0" w:lastColumn="0" w:oddVBand="0" w:evenVBand="0" w:oddHBand="1" w:evenHBand="0" w:firstRowFirstColumn="0" w:firstRowLastColumn="0" w:lastRowFirstColumn="0" w:lastRowLastColumn="0"/>
               <w:rPr>
                 <w:rFonts w:ascii="Arial" w:hAnsi="Arial" w:cs="Arial"/>
@@ -12295,7 +12187,6 @@
                 <w:numId w:val="8"/>
               </w:numPr>
               <w:spacing w:line="240" w:lineRule="auto"/>
-              <w:ind w:left="360"/>
               <w:cnfStyle w:val="000000100000" w:firstRow="0" w:lastRow="0" w:firstColumn="0" w:lastColumn="0" w:oddVBand="0" w:evenVBand="0" w:oddHBand="1" w:evenHBand="0" w:firstRowFirstColumn="0" w:firstRowLastColumn="0" w:lastRowFirstColumn="0" w:lastRowLastColumn="0"/>
               <w:rPr>
                 <w:rFonts w:ascii="Arial" w:hAnsi="Arial" w:cs="Arial"/>
@@ -12316,7 +12207,6 @@
                 <w:numId w:val="8"/>
               </w:numPr>
               <w:spacing w:line="240" w:lineRule="auto"/>
-              <w:ind w:left="360"/>
               <w:cnfStyle w:val="000000100000" w:firstRow="0" w:lastRow="0" w:firstColumn="0" w:lastColumn="0" w:oddVBand="0" w:evenVBand="0" w:oddHBand="1" w:evenHBand="0" w:firstRowFirstColumn="0" w:firstRowLastColumn="0" w:lastRowFirstColumn="0" w:lastRowLastColumn="0"/>
               <w:rPr>
                 <w:rFonts w:ascii="Arial" w:hAnsi="Arial" w:cs="Arial"/>
@@ -12357,7 +12247,6 @@
                 <w:numId w:val="8"/>
               </w:numPr>
               <w:spacing w:line="240" w:lineRule="auto"/>
-              <w:ind w:left="360"/>
               <w:cnfStyle w:val="000000100000" w:firstRow="0" w:lastRow="0" w:firstColumn="0" w:lastColumn="0" w:oddVBand="0" w:evenVBand="0" w:oddHBand="1" w:evenHBand="0" w:firstRowFirstColumn="0" w:firstRowLastColumn="0" w:lastRowFirstColumn="0" w:lastRowLastColumn="0"/>
               <w:rPr>
                 <w:rFonts w:ascii="Arial" w:hAnsi="Arial" w:cs="Arial"/>
@@ -12378,7 +12267,6 @@
                 <w:numId w:val="8"/>
               </w:numPr>
               <w:spacing w:line="240" w:lineRule="auto"/>
-              <w:ind w:left="360"/>
               <w:cnfStyle w:val="000000100000" w:firstRow="0" w:lastRow="0" w:firstColumn="0" w:lastColumn="0" w:oddVBand="0" w:evenVBand="0" w:oddHBand="1" w:evenHBand="0" w:firstRowFirstColumn="0" w:firstRowLastColumn="0" w:lastRowFirstColumn="0" w:lastRowLastColumn="0"/>
               <w:rPr>
                 <w:rFonts w:ascii="Arial" w:hAnsi="Arial" w:cs="Arial"/>
@@ -13703,7 +13591,7 @@
                 <w:sz w:val="20"/>
                 <w:szCs w:val="20"/>
               </w:rPr>
-              <w:t>Deberá presionar clic en el botón “comprar”.</w:t>
+              <w:t>Deberá presionar clic en el botón “Ir al siguiente paso”.</w:t>
             </w:r>
           </w:p>
           <w:p>
@@ -14055,6 +13943,31 @@
                 <w:szCs w:val="20"/>
               </w:rPr>
               <w:t>El sistema mostrará que su pedido está siendo revisado y empaquetado para ser enviado.</w:t>
+            </w:r>
+          </w:p>
+          <w:p>
+            <w:pPr>
+              <w:pStyle w:val="Prrafodelista"/>
+              <w:numPr>
+                <w:ilvl w:val="0"/>
+                <w:numId w:val="12"/>
+              </w:numPr>
+              <w:spacing w:line="240" w:lineRule="auto"/>
+              <w:ind w:left="748" w:hanging="425"/>
+              <w:cnfStyle w:val="000000100000" w:firstRow="0" w:lastRow="0" w:firstColumn="0" w:lastColumn="0" w:oddVBand="0" w:evenVBand="0" w:oddHBand="1" w:evenHBand="0" w:firstRowFirstColumn="0" w:firstRowLastColumn="0" w:lastRowFirstColumn="0" w:lastRowLastColumn="0"/>
+              <w:rPr>
+                <w:rFonts w:ascii="Arial" w:hAnsi="Arial" w:cs="Arial"/>
+                <w:sz w:val="20"/>
+                <w:szCs w:val="20"/>
+              </w:rPr>
+            </w:pPr>
+            <w:r>
+              <w:rPr>
+                <w:rFonts w:ascii="Arial" w:hAnsi="Arial" w:cs="Arial"/>
+                <w:sz w:val="20"/>
+                <w:szCs w:val="20"/>
+              </w:rPr>
+              <w:t>La base de datos disminuye la cantidad de “Disponibilidad” de los productos comprados”.</w:t>
             </w:r>
           </w:p>
           <w:p>
@@ -14391,168 +14304,6 @@
                 <w:sz w:val="20"/>
                 <w:szCs w:val="20"/>
               </w:rPr>
-              <w:t>Para el paso 4, si el usuario no tiene iniciada la sesión:</w:t>
-            </w:r>
-          </w:p>
-          <w:p>
-            <w:pPr>
-              <w:pStyle w:val="Prrafodelista"/>
-              <w:numPr>
-                <w:ilvl w:val="1"/>
-                <w:numId w:val="13"/>
-              </w:numPr>
-              <w:spacing w:line="240" w:lineRule="auto"/>
-              <w:jc w:val="both"/>
-              <w:cnfStyle w:val="000000000000" w:firstRow="0" w:lastRow="0" w:firstColumn="0" w:lastColumn="0" w:oddVBand="0" w:evenVBand="0" w:oddHBand="0" w:evenHBand="0" w:firstRowFirstColumn="0" w:firstRowLastColumn="0" w:lastRowFirstColumn="0" w:lastRowLastColumn="0"/>
-              <w:rPr>
-                <w:rFonts w:ascii="Arial" w:hAnsi="Arial" w:cs="Arial"/>
-                <w:sz w:val="20"/>
-                <w:szCs w:val="20"/>
-              </w:rPr>
-            </w:pPr>
-            <w:r>
-              <w:rPr>
-                <w:rFonts w:ascii="Arial" w:hAnsi="Arial" w:cs="Arial"/>
-                <w:sz w:val="20"/>
-                <w:szCs w:val="20"/>
-              </w:rPr>
-              <w:t>El sistema no permitirá agregar productos al carrito.</w:t>
-            </w:r>
-          </w:p>
-          <w:p>
-            <w:pPr>
-              <w:pStyle w:val="Prrafodelista"/>
-              <w:numPr>
-                <w:ilvl w:val="1"/>
-                <w:numId w:val="13"/>
-              </w:numPr>
-              <w:spacing w:line="240" w:lineRule="auto"/>
-              <w:jc w:val="both"/>
-              <w:cnfStyle w:val="000000000000" w:firstRow="0" w:lastRow="0" w:firstColumn="0" w:lastColumn="0" w:oddVBand="0" w:evenVBand="0" w:oddHBand="0" w:evenHBand="0" w:firstRowFirstColumn="0" w:firstRowLastColumn="0" w:lastRowFirstColumn="0" w:lastRowLastColumn="0"/>
-              <w:rPr>
-                <w:rFonts w:ascii="Arial" w:hAnsi="Arial" w:cs="Arial"/>
-                <w:sz w:val="20"/>
-                <w:szCs w:val="20"/>
-              </w:rPr>
-            </w:pPr>
-            <w:r>
-              <w:rPr>
-                <w:rFonts w:ascii="Arial" w:hAnsi="Arial" w:cs="Arial"/>
-                <w:sz w:val="20"/>
-                <w:szCs w:val="20"/>
-              </w:rPr>
-              <w:t>El sistema le notificará iniciar sesión o crear registro.</w:t>
-            </w:r>
-          </w:p>
-          <w:p>
-            <w:pPr>
-              <w:pStyle w:val="Prrafodelista"/>
-              <w:numPr>
-                <w:ilvl w:val="1"/>
-                <w:numId w:val="13"/>
-              </w:numPr>
-              <w:cnfStyle w:val="000000000000" w:firstRow="0" w:lastRow="0" w:firstColumn="0" w:lastColumn="0" w:oddVBand="0" w:evenVBand="0" w:oddHBand="0" w:evenHBand="0" w:firstRowFirstColumn="0" w:firstRowLastColumn="0" w:lastRowFirstColumn="0" w:lastRowLastColumn="0"/>
-              <w:rPr>
-                <w:rFonts w:ascii="Arial" w:hAnsi="Arial" w:cs="Arial"/>
-                <w:sz w:val="20"/>
-                <w:szCs w:val="20"/>
-              </w:rPr>
-            </w:pPr>
-            <w:r>
-              <w:rPr>
-                <w:rFonts w:ascii="Arial" w:hAnsi="Arial" w:cs="Arial"/>
-                <w:sz w:val="20"/>
-                <w:szCs w:val="20"/>
-              </w:rPr>
-              <w:t>Si quiere registrarse, &lt;&lt;</w:t>
-            </w:r>
-            <w:proofErr w:type="spellStart"/>
-            <w:r>
-              <w:rPr>
-                <w:rFonts w:ascii="Arial" w:hAnsi="Arial" w:cs="Arial"/>
-                <w:sz w:val="20"/>
-                <w:szCs w:val="20"/>
-              </w:rPr>
-              <w:t>include</w:t>
-            </w:r>
-            <w:proofErr w:type="spellEnd"/>
-            <w:r>
-              <w:rPr>
-                <w:rFonts w:ascii="Arial" w:hAnsi="Arial" w:cs="Arial"/>
-                <w:sz w:val="20"/>
-                <w:szCs w:val="20"/>
-              </w:rPr>
-              <w:t>&gt;&gt; caso de uso de la función ‘registro’. Después deberá pasar al punto 5.</w:t>
-            </w:r>
-          </w:p>
-          <w:p>
-            <w:pPr>
-              <w:pStyle w:val="Prrafodelista"/>
-              <w:numPr>
-                <w:ilvl w:val="1"/>
-                <w:numId w:val="13"/>
-              </w:numPr>
-              <w:cnfStyle w:val="000000000000" w:firstRow="0" w:lastRow="0" w:firstColumn="0" w:lastColumn="0" w:oddVBand="0" w:evenVBand="0" w:oddHBand="0" w:evenHBand="0" w:firstRowFirstColumn="0" w:firstRowLastColumn="0" w:lastRowFirstColumn="0" w:lastRowLastColumn="0"/>
-              <w:rPr>
-                <w:rFonts w:ascii="Arial" w:hAnsi="Arial" w:cs="Arial"/>
-                <w:sz w:val="20"/>
-                <w:szCs w:val="20"/>
-              </w:rPr>
-            </w:pPr>
-            <w:r>
-              <w:rPr>
-                <w:rFonts w:ascii="Arial" w:hAnsi="Arial" w:cs="Arial"/>
-                <w:sz w:val="20"/>
-                <w:szCs w:val="20"/>
-              </w:rPr>
-              <w:t>Si quiere iniciar sesión, &lt;&lt;</w:t>
-            </w:r>
-            <w:proofErr w:type="spellStart"/>
-            <w:r>
-              <w:rPr>
-                <w:rFonts w:ascii="Arial" w:hAnsi="Arial" w:cs="Arial"/>
-                <w:sz w:val="20"/>
-                <w:szCs w:val="20"/>
-              </w:rPr>
-              <w:t>include</w:t>
-            </w:r>
-            <w:proofErr w:type="spellEnd"/>
-            <w:r>
-              <w:rPr>
-                <w:rFonts w:ascii="Arial" w:hAnsi="Arial" w:cs="Arial"/>
-                <w:sz w:val="20"/>
-                <w:szCs w:val="20"/>
-              </w:rPr>
-              <w:t>&gt;&gt; caso de uso de la función ‘inicio de sesión’. Después deberá pasar al punto 5.</w:t>
-            </w:r>
-          </w:p>
-          <w:p>
-            <w:pPr>
-              <w:jc w:val="both"/>
-              <w:cnfStyle w:val="000000000000" w:firstRow="0" w:lastRow="0" w:firstColumn="0" w:lastColumn="0" w:oddVBand="0" w:evenVBand="0" w:oddHBand="0" w:evenHBand="0" w:firstRowFirstColumn="0" w:firstRowLastColumn="0" w:lastRowFirstColumn="0" w:lastRowLastColumn="0"/>
-              <w:rPr>
-                <w:rFonts w:ascii="Arial" w:hAnsi="Arial" w:cs="Arial"/>
-                <w:sz w:val="20"/>
-                <w:szCs w:val="20"/>
-              </w:rPr>
-            </w:pPr>
-          </w:p>
-          <w:p>
-            <w:pPr>
-              <w:jc w:val="both"/>
-              <w:cnfStyle w:val="000000000000" w:firstRow="0" w:lastRow="0" w:firstColumn="0" w:lastColumn="0" w:oddVBand="0" w:evenVBand="0" w:oddHBand="0" w:evenHBand="0" w:firstRowFirstColumn="0" w:firstRowLastColumn="0" w:lastRowFirstColumn="0" w:lastRowLastColumn="0"/>
-              <w:rPr>
-                <w:rFonts w:ascii="Arial" w:hAnsi="Arial" w:cs="Arial"/>
-                <w:sz w:val="20"/>
-                <w:szCs w:val="20"/>
-              </w:rPr>
-            </w:pPr>
-            <w:r>
-              <w:rPr>
-                <w:rFonts w:ascii="Arial" w:hAnsi="Arial" w:cs="Arial"/>
-                <w:sz w:val="20"/>
-                <w:szCs w:val="20"/>
-              </w:rPr>
               <w:t xml:space="preserve">Para el paso </w:t>
             </w:r>
             <w:r>
@@ -14719,6 +14470,106 @@
                 <w:sz w:val="20"/>
                 <w:szCs w:val="20"/>
               </w:rPr>
+              <w:t xml:space="preserve">Para el paso </w:t>
+            </w:r>
+            <w:r>
+              <w:rPr>
+                <w:rFonts w:ascii="Arial" w:hAnsi="Arial" w:cs="Arial"/>
+                <w:sz w:val="20"/>
+                <w:szCs w:val="20"/>
+              </w:rPr>
+              <w:t>12:</w:t>
+            </w:r>
+          </w:p>
+          <w:p>
+            <w:pPr>
+              <w:pStyle w:val="Prrafodelista"/>
+              <w:numPr>
+                <w:ilvl w:val="0"/>
+                <w:numId w:val="14"/>
+              </w:numPr>
+              <w:spacing w:line="240" w:lineRule="auto"/>
+              <w:jc w:val="both"/>
+              <w:cnfStyle w:val="000000000000" w:firstRow="0" w:lastRow="0" w:firstColumn="0" w:lastColumn="0" w:oddVBand="0" w:evenVBand="0" w:oddHBand="0" w:evenHBand="0" w:firstRowFirstColumn="0" w:firstRowLastColumn="0" w:lastRowFirstColumn="0" w:lastRowLastColumn="0"/>
+              <w:rPr>
+                <w:rFonts w:ascii="Arial" w:hAnsi="Arial" w:cs="Arial"/>
+                <w:vanish/>
+                <w:sz w:val="20"/>
+                <w:szCs w:val="20"/>
+              </w:rPr>
+            </w:pPr>
+          </w:p>
+          <w:p>
+            <w:pPr>
+              <w:pStyle w:val="Prrafodelista"/>
+              <w:numPr>
+                <w:ilvl w:val="0"/>
+                <w:numId w:val="14"/>
+              </w:numPr>
+              <w:spacing w:line="240" w:lineRule="auto"/>
+              <w:jc w:val="both"/>
+              <w:cnfStyle w:val="000000000000" w:firstRow="0" w:lastRow="0" w:firstColumn="0" w:lastColumn="0" w:oddVBand="0" w:evenVBand="0" w:oddHBand="0" w:evenHBand="0" w:firstRowFirstColumn="0" w:firstRowLastColumn="0" w:lastRowFirstColumn="0" w:lastRowLastColumn="0"/>
+              <w:rPr>
+                <w:rFonts w:ascii="Arial" w:hAnsi="Arial" w:cs="Arial"/>
+                <w:vanish/>
+                <w:sz w:val="20"/>
+                <w:szCs w:val="20"/>
+              </w:rPr>
+            </w:pPr>
+          </w:p>
+          <w:p>
+            <w:pPr>
+              <w:pStyle w:val="Prrafodelista"/>
+              <w:numPr>
+                <w:ilvl w:val="1"/>
+                <w:numId w:val="14"/>
+              </w:numPr>
+              <w:spacing w:line="240" w:lineRule="auto"/>
+              <w:ind w:hanging="611"/>
+              <w:jc w:val="both"/>
+              <w:cnfStyle w:val="000000000000" w:firstRow="0" w:lastRow="0" w:firstColumn="0" w:lastColumn="0" w:oddVBand="0" w:evenVBand="0" w:oddHBand="0" w:evenHBand="0" w:firstRowFirstColumn="0" w:firstRowLastColumn="0" w:lastRowFirstColumn="0" w:lastRowLastColumn="0"/>
+              <w:rPr>
+                <w:rFonts w:ascii="Arial" w:hAnsi="Arial" w:cs="Arial"/>
+                <w:sz w:val="20"/>
+                <w:szCs w:val="20"/>
+              </w:rPr>
+            </w:pPr>
+            <w:r>
+              <w:rPr>
+                <w:rFonts w:ascii="Arial" w:hAnsi="Arial" w:cs="Arial"/>
+                <w:sz w:val="20"/>
+                <w:szCs w:val="20"/>
+              </w:rPr>
+              <w:t>Si la disponibilidad es 0, la base de datos pone el producto en estado “Inactivo”.</w:t>
+            </w:r>
+          </w:p>
+          <w:p>
+            <w:pPr>
+              <w:jc w:val="both"/>
+              <w:cnfStyle w:val="000000000000" w:firstRow="0" w:lastRow="0" w:firstColumn="0" w:lastColumn="0" w:oddVBand="0" w:evenVBand="0" w:oddHBand="0" w:evenHBand="0" w:firstRowFirstColumn="0" w:firstRowLastColumn="0" w:lastRowFirstColumn="0" w:lastRowLastColumn="0"/>
+              <w:rPr>
+                <w:rFonts w:ascii="Arial" w:hAnsi="Arial" w:cs="Arial"/>
+                <w:sz w:val="20"/>
+                <w:szCs w:val="20"/>
+              </w:rPr>
+            </w:pPr>
+          </w:p>
+          <w:p>
+            <w:pPr>
+              <w:jc w:val="both"/>
+              <w:cnfStyle w:val="000000000000" w:firstRow="0" w:lastRow="0" w:firstColumn="0" w:lastColumn="0" w:oddVBand="0" w:evenVBand="0" w:oddHBand="0" w:evenHBand="0" w:firstRowFirstColumn="0" w:firstRowLastColumn="0" w:lastRowFirstColumn="0" w:lastRowLastColumn="0"/>
+              <w:rPr>
+                <w:rFonts w:ascii="Arial" w:hAnsi="Arial" w:cs="Arial"/>
+                <w:sz w:val="20"/>
+                <w:szCs w:val="20"/>
+              </w:rPr>
+            </w:pPr>
+            <w:r>
+              <w:rPr>
+                <w:rFonts w:ascii="Arial" w:hAnsi="Arial" w:cs="Arial"/>
+                <w:sz w:val="20"/>
+                <w:szCs w:val="20"/>
+              </w:rPr>
               <w:t>Para el paso 1</w:t>
             </w:r>
             <w:r>
@@ -14727,7 +14578,7 @@
                 <w:sz w:val="20"/>
                 <w:szCs w:val="20"/>
               </w:rPr>
-              <w:t>2</w:t>
+              <w:t>3</w:t>
             </w:r>
             <w:r>
               <w:rPr>
@@ -14778,43 +14629,19 @@
             <w:pPr>
               <w:pStyle w:val="Prrafodelista"/>
               <w:numPr>
-                <w:ilvl w:val="1"/>
+                <w:ilvl w:val="0"/>
                 <w:numId w:val="43"/>
               </w:numPr>
               <w:spacing w:line="240" w:lineRule="auto"/>
-              <w:ind w:left="748" w:hanging="567"/>
               <w:jc w:val="both"/>
               <w:cnfStyle w:val="000000000000" w:firstRow="0" w:lastRow="0" w:firstColumn="0" w:lastColumn="0" w:oddVBand="0" w:evenVBand="0" w:oddHBand="0" w:evenHBand="0" w:firstRowFirstColumn="0" w:firstRowLastColumn="0" w:lastRowFirstColumn="0" w:lastRowLastColumn="0"/>
               <w:rPr>
                 <w:rFonts w:ascii="Arial" w:hAnsi="Arial" w:cs="Arial"/>
-                <w:sz w:val="20"/>
-                <w:szCs w:val="20"/>
-              </w:rPr>
-            </w:pPr>
-            <w:r>
-              <w:rPr>
-                <w:rFonts w:ascii="Arial" w:hAnsi="Arial" w:cs="Arial"/>
-                <w:sz w:val="20"/>
-                <w:szCs w:val="20"/>
-              </w:rPr>
-              <w:t>Si no se encuentra el recepcionista, el sistema enviará un correo notificando que no se encontraba el recepcionista y que el siguiente día hábil se hará la entrega. Si se hace la entrega el siguiente día hábil, pasa directamente al paso 1</w:t>
-            </w:r>
-            <w:r>
-              <w:rPr>
-                <w:rFonts w:ascii="Arial" w:hAnsi="Arial" w:cs="Arial"/>
-                <w:sz w:val="20"/>
-                <w:szCs w:val="20"/>
-              </w:rPr>
-              <w:t>3</w:t>
-            </w:r>
-            <w:r>
-              <w:rPr>
-                <w:rFonts w:ascii="Arial" w:hAnsi="Arial" w:cs="Arial"/>
-                <w:sz w:val="20"/>
-                <w:szCs w:val="20"/>
-              </w:rPr>
-              <w:t>.</w:t>
-            </w:r>
+                <w:vanish/>
+                <w:sz w:val="20"/>
+                <w:szCs w:val="20"/>
+              </w:rPr>
+            </w:pPr>
           </w:p>
           <w:p>
             <w:pPr>
@@ -14824,7 +14651,49 @@
                 <w:numId w:val="43"/>
               </w:numPr>
               <w:spacing w:line="240" w:lineRule="auto"/>
-              <w:ind w:hanging="611"/>
+              <w:ind w:left="738" w:hanging="567"/>
+              <w:jc w:val="both"/>
+              <w:cnfStyle w:val="000000000000" w:firstRow="0" w:lastRow="0" w:firstColumn="0" w:lastColumn="0" w:oddVBand="0" w:evenVBand="0" w:oddHBand="0" w:evenHBand="0" w:firstRowFirstColumn="0" w:firstRowLastColumn="0" w:lastRowFirstColumn="0" w:lastRowLastColumn="0"/>
+              <w:rPr>
+                <w:rFonts w:ascii="Arial" w:hAnsi="Arial" w:cs="Arial"/>
+                <w:sz w:val="20"/>
+                <w:szCs w:val="20"/>
+              </w:rPr>
+            </w:pPr>
+            <w:r>
+              <w:rPr>
+                <w:rFonts w:ascii="Arial" w:hAnsi="Arial" w:cs="Arial"/>
+                <w:sz w:val="20"/>
+                <w:szCs w:val="20"/>
+              </w:rPr>
+              <w:t>Si no se encuentra el recepcionista, el sistema enviará un correo notificando que no se encontraba el recepcionista y que el siguiente día hábil se hará la entrega. Si se hace la entrega el siguiente día hábil, pasa directamente al paso 1</w:t>
+            </w:r>
+            <w:r>
+              <w:rPr>
+                <w:rFonts w:ascii="Arial" w:hAnsi="Arial" w:cs="Arial"/>
+                <w:sz w:val="20"/>
+                <w:szCs w:val="20"/>
+              </w:rPr>
+              <w:t>3</w:t>
+            </w:r>
+            <w:r>
+              <w:rPr>
+                <w:rFonts w:ascii="Arial" w:hAnsi="Arial" w:cs="Arial"/>
+                <w:sz w:val="20"/>
+                <w:szCs w:val="20"/>
+              </w:rPr>
+              <w:t>.</w:t>
+            </w:r>
+          </w:p>
+          <w:p>
+            <w:pPr>
+              <w:pStyle w:val="Prrafodelista"/>
+              <w:numPr>
+                <w:ilvl w:val="1"/>
+                <w:numId w:val="43"/>
+              </w:numPr>
+              <w:spacing w:line="240" w:lineRule="auto"/>
+              <w:ind w:left="738" w:hanging="567"/>
               <w:jc w:val="both"/>
               <w:cnfStyle w:val="000000000000" w:firstRow="0" w:lastRow="0" w:firstColumn="0" w:lastColumn="0" w:oddVBand="0" w:evenVBand="0" w:oddHBand="0" w:evenHBand="0" w:firstRowFirstColumn="0" w:firstRowLastColumn="0" w:lastRowFirstColumn="0" w:lastRowLastColumn="0"/>
               <w:rPr>
@@ -14850,7 +14719,7 @@
                 <w:numId w:val="8"/>
               </w:numPr>
               <w:spacing w:line="240" w:lineRule="auto"/>
-              <w:ind w:left="360"/>
+              <w:ind w:left="738" w:hanging="567"/>
               <w:jc w:val="both"/>
               <w:cnfStyle w:val="000000000000" w:firstRow="0" w:lastRow="0" w:firstColumn="0" w:lastColumn="0" w:oddVBand="0" w:evenVBand="0" w:oddHBand="0" w:evenHBand="0" w:firstRowFirstColumn="0" w:firstRowLastColumn="0" w:lastRowFirstColumn="0" w:lastRowLastColumn="0"/>
               <w:rPr>
@@ -14869,7 +14738,7 @@
                 <w:numId w:val="8"/>
               </w:numPr>
               <w:spacing w:line="240" w:lineRule="auto"/>
-              <w:ind w:left="360"/>
+              <w:ind w:left="738" w:hanging="567"/>
               <w:jc w:val="both"/>
               <w:cnfStyle w:val="000000000000" w:firstRow="0" w:lastRow="0" w:firstColumn="0" w:lastColumn="0" w:oddVBand="0" w:evenVBand="0" w:oddHBand="0" w:evenHBand="0" w:firstRowFirstColumn="0" w:firstRowLastColumn="0" w:lastRowFirstColumn="0" w:lastRowLastColumn="0"/>
               <w:rPr>
@@ -14888,7 +14757,7 @@
                 <w:numId w:val="8"/>
               </w:numPr>
               <w:spacing w:line="240" w:lineRule="auto"/>
-              <w:ind w:left="360"/>
+              <w:ind w:left="738" w:hanging="567"/>
               <w:jc w:val="both"/>
               <w:cnfStyle w:val="000000000000" w:firstRow="0" w:lastRow="0" w:firstColumn="0" w:lastColumn="0" w:oddVBand="0" w:evenVBand="0" w:oddHBand="0" w:evenHBand="0" w:firstRowFirstColumn="0" w:firstRowLastColumn="0" w:lastRowFirstColumn="0" w:lastRowLastColumn="0"/>
               <w:rPr>
@@ -14907,7 +14776,7 @@
                 <w:numId w:val="8"/>
               </w:numPr>
               <w:spacing w:line="240" w:lineRule="auto"/>
-              <w:ind w:left="360"/>
+              <w:ind w:left="738" w:hanging="567"/>
               <w:jc w:val="both"/>
               <w:cnfStyle w:val="000000000000" w:firstRow="0" w:lastRow="0" w:firstColumn="0" w:lastColumn="0" w:oddVBand="0" w:evenVBand="0" w:oddHBand="0" w:evenHBand="0" w:firstRowFirstColumn="0" w:firstRowLastColumn="0" w:lastRowFirstColumn="0" w:lastRowLastColumn="0"/>
               <w:rPr>
@@ -14926,7 +14795,7 @@
                 <w:numId w:val="8"/>
               </w:numPr>
               <w:spacing w:line="240" w:lineRule="auto"/>
-              <w:ind w:left="360"/>
+              <w:ind w:left="738" w:hanging="567"/>
               <w:jc w:val="both"/>
               <w:cnfStyle w:val="000000000000" w:firstRow="0" w:lastRow="0" w:firstColumn="0" w:lastColumn="0" w:oddVBand="0" w:evenVBand="0" w:oddHBand="0" w:evenHBand="0" w:firstRowFirstColumn="0" w:firstRowLastColumn="0" w:lastRowFirstColumn="0" w:lastRowLastColumn="0"/>
               <w:rPr>
@@ -14945,7 +14814,26 @@
                 <w:numId w:val="8"/>
               </w:numPr>
               <w:spacing w:line="240" w:lineRule="auto"/>
-              <w:ind w:left="360"/>
+              <w:ind w:left="738" w:hanging="567"/>
+              <w:jc w:val="both"/>
+              <w:cnfStyle w:val="000000000000" w:firstRow="0" w:lastRow="0" w:firstColumn="0" w:lastColumn="0" w:oddVBand="0" w:evenVBand="0" w:oddHBand="0" w:evenHBand="0" w:firstRowFirstColumn="0" w:firstRowLastColumn="0" w:lastRowFirstColumn="0" w:lastRowLastColumn="0"/>
+              <w:rPr>
+                <w:rFonts w:ascii="Arial" w:hAnsi="Arial" w:cs="Arial"/>
+                <w:vanish/>
+                <w:sz w:val="20"/>
+                <w:szCs w:val="20"/>
+              </w:rPr>
+            </w:pPr>
+          </w:p>
+          <w:p>
+            <w:pPr>
+              <w:pStyle w:val="Prrafodelista"/>
+              <w:numPr>
+                <w:ilvl w:val="0"/>
+                <w:numId w:val="8"/>
+              </w:numPr>
+              <w:spacing w:line="240" w:lineRule="auto"/>
+              <w:ind w:left="738" w:hanging="567"/>
               <w:jc w:val="both"/>
               <w:cnfStyle w:val="000000000000" w:firstRow="0" w:lastRow="0" w:firstColumn="0" w:lastColumn="0" w:oddVBand="0" w:evenVBand="0" w:oddHBand="0" w:evenHBand="0" w:firstRowFirstColumn="0" w:firstRowLastColumn="0" w:lastRowFirstColumn="0" w:lastRowLastColumn="0"/>
               <w:rPr>
@@ -14964,7 +14852,7 @@
                 <w:numId w:val="8"/>
               </w:numPr>
               <w:spacing w:line="240" w:lineRule="auto"/>
-              <w:ind w:left="792" w:hanging="432"/>
+              <w:ind w:left="738" w:hanging="567"/>
               <w:jc w:val="both"/>
               <w:cnfStyle w:val="000000000000" w:firstRow="0" w:lastRow="0" w:firstColumn="0" w:lastColumn="0" w:oddVBand="0" w:evenVBand="0" w:oddHBand="0" w:evenHBand="0" w:firstRowFirstColumn="0" w:firstRowLastColumn="0" w:lastRowFirstColumn="0" w:lastRowLastColumn="0"/>
               <w:rPr>
@@ -14983,7 +14871,7 @@
                 <w:numId w:val="8"/>
               </w:numPr>
               <w:spacing w:line="240" w:lineRule="auto"/>
-              <w:ind w:left="792" w:hanging="432"/>
+              <w:ind w:left="738" w:hanging="567"/>
               <w:jc w:val="both"/>
               <w:cnfStyle w:val="000000000000" w:firstRow="0" w:lastRow="0" w:firstColumn="0" w:lastColumn="0" w:oddVBand="0" w:evenVBand="0" w:oddHBand="0" w:evenHBand="0" w:firstRowFirstColumn="0" w:firstRowLastColumn="0" w:lastRowFirstColumn="0" w:lastRowLastColumn="0"/>
               <w:rPr>
@@ -15002,7 +14890,7 @@
                 <w:numId w:val="8"/>
               </w:numPr>
               <w:spacing w:line="240" w:lineRule="auto"/>
-              <w:ind w:left="792" w:hanging="611"/>
+              <w:ind w:hanging="611"/>
               <w:jc w:val="both"/>
               <w:cnfStyle w:val="000000000000" w:firstRow="0" w:lastRow="0" w:firstColumn="0" w:lastColumn="0" w:oddVBand="0" w:evenVBand="0" w:oddHBand="0" w:evenHBand="0" w:firstRowFirstColumn="0" w:firstRowLastColumn="0" w:lastRowFirstColumn="0" w:lastRowLastColumn="0"/>
               <w:rPr>
@@ -19483,90 +19371,90 @@
   </w:abstractNum>
   <w:abstractNum w:abstractNumId="2" w15:restartNumberingAfterBreak="0">
     <w:nsid w:val="054B4CFC"/>
-    <w:multiLevelType w:val="hybridMultilevel"/>
-    <w:tmpl w:val="A9EC65AC"/>
-    <w:lvl w:ilvl="0" w:tplc="FFFFFFFF">
+    <w:multiLevelType w:val="multilevel"/>
+    <w:tmpl w:val="080A001F"/>
+    <w:lvl w:ilvl="0">
       <w:start w:val="1"/>
       <w:numFmt w:val="decimal"/>
       <w:lvlText w:val="%1."/>
       <w:lvlJc w:val="left"/>
       <w:pPr>
-        <w:ind w:left="720" w:hanging="360"/>
+        <w:ind w:left="360" w:hanging="360"/>
       </w:pPr>
       <w:rPr>
         <w:rFonts w:hint="default"/>
       </w:rPr>
     </w:lvl>
-    <w:lvl w:ilvl="1" w:tplc="FFFFFFFF">
-      <w:start w:val="1"/>
-      <w:numFmt w:val="lowerLetter"/>
-      <w:lvlText w:val="%2."/>
-      <w:lvlJc w:val="left"/>
-      <w:pPr>
-        <w:ind w:left="1440" w:hanging="360"/>
-      </w:pPr>
-    </w:lvl>
-    <w:lvl w:ilvl="2" w:tplc="FFFFFFFF" w:tentative="1">
-      <w:start w:val="1"/>
-      <w:numFmt w:val="lowerRoman"/>
-      <w:lvlText w:val="%3."/>
-      <w:lvlJc w:val="right"/>
-      <w:pPr>
-        <w:ind w:left="2160" w:hanging="180"/>
-      </w:pPr>
-    </w:lvl>
-    <w:lvl w:ilvl="3" w:tplc="FFFFFFFF" w:tentative="1">
+    <w:lvl w:ilvl="1">
       <w:start w:val="1"/>
       <w:numFmt w:val="decimal"/>
-      <w:lvlText w:val="%4."/>
-      <w:lvlJc w:val="left"/>
-      <w:pPr>
-        <w:ind w:left="2880" w:hanging="360"/>
-      </w:pPr>
-    </w:lvl>
-    <w:lvl w:ilvl="4" w:tplc="FFFFFFFF" w:tentative="1">
-      <w:start w:val="1"/>
-      <w:numFmt w:val="lowerLetter"/>
-      <w:lvlText w:val="%5."/>
-      <w:lvlJc w:val="left"/>
-      <w:pPr>
-        <w:ind w:left="3600" w:hanging="360"/>
-      </w:pPr>
-    </w:lvl>
-    <w:lvl w:ilvl="5" w:tplc="FFFFFFFF" w:tentative="1">
-      <w:start w:val="1"/>
-      <w:numFmt w:val="lowerRoman"/>
-      <w:lvlText w:val="%6."/>
-      <w:lvlJc w:val="right"/>
-      <w:pPr>
-        <w:ind w:left="4320" w:hanging="180"/>
-      </w:pPr>
-    </w:lvl>
-    <w:lvl w:ilvl="6" w:tplc="FFFFFFFF" w:tentative="1">
+      <w:lvlText w:val="%1.%2."/>
+      <w:lvlJc w:val="left"/>
+      <w:pPr>
+        <w:ind w:left="792" w:hanging="432"/>
+      </w:pPr>
+    </w:lvl>
+    <w:lvl w:ilvl="2">
       <w:start w:val="1"/>
       <w:numFmt w:val="decimal"/>
-      <w:lvlText w:val="%7."/>
-      <w:lvlJc w:val="left"/>
-      <w:pPr>
-        <w:ind w:left="5040" w:hanging="360"/>
-      </w:pPr>
-    </w:lvl>
-    <w:lvl w:ilvl="7" w:tplc="FFFFFFFF" w:tentative="1">
-      <w:start w:val="1"/>
-      <w:numFmt w:val="lowerLetter"/>
-      <w:lvlText w:val="%8."/>
-      <w:lvlJc w:val="left"/>
-      <w:pPr>
-        <w:ind w:left="5760" w:hanging="360"/>
-      </w:pPr>
-    </w:lvl>
-    <w:lvl w:ilvl="8" w:tplc="FFFFFFFF" w:tentative="1">
-      <w:start w:val="1"/>
-      <w:numFmt w:val="lowerRoman"/>
-      <w:lvlText w:val="%9."/>
-      <w:lvlJc w:val="right"/>
-      <w:pPr>
-        <w:ind w:left="6480" w:hanging="180"/>
+      <w:lvlText w:val="%1.%2.%3."/>
+      <w:lvlJc w:val="left"/>
+      <w:pPr>
+        <w:ind w:left="1224" w:hanging="504"/>
+      </w:pPr>
+    </w:lvl>
+    <w:lvl w:ilvl="3">
+      <w:start w:val="1"/>
+      <w:numFmt w:val="decimal"/>
+      <w:lvlText w:val="%1.%2.%3.%4."/>
+      <w:lvlJc w:val="left"/>
+      <w:pPr>
+        <w:ind w:left="1728" w:hanging="648"/>
+      </w:pPr>
+    </w:lvl>
+    <w:lvl w:ilvl="4">
+      <w:start w:val="1"/>
+      <w:numFmt w:val="decimal"/>
+      <w:lvlText w:val="%1.%2.%3.%4.%5."/>
+      <w:lvlJc w:val="left"/>
+      <w:pPr>
+        <w:ind w:left="2232" w:hanging="792"/>
+      </w:pPr>
+    </w:lvl>
+    <w:lvl w:ilvl="5">
+      <w:start w:val="1"/>
+      <w:numFmt w:val="decimal"/>
+      <w:lvlText w:val="%1.%2.%3.%4.%5.%6."/>
+      <w:lvlJc w:val="left"/>
+      <w:pPr>
+        <w:ind w:left="2736" w:hanging="936"/>
+      </w:pPr>
+    </w:lvl>
+    <w:lvl w:ilvl="6">
+      <w:start w:val="1"/>
+      <w:numFmt w:val="decimal"/>
+      <w:lvlText w:val="%1.%2.%3.%4.%5.%6.%7."/>
+      <w:lvlJc w:val="left"/>
+      <w:pPr>
+        <w:ind w:left="3240" w:hanging="1080"/>
+      </w:pPr>
+    </w:lvl>
+    <w:lvl w:ilvl="7">
+      <w:start w:val="1"/>
+      <w:numFmt w:val="decimal"/>
+      <w:lvlText w:val="%1.%2.%3.%4.%5.%6.%7.%8."/>
+      <w:lvlJc w:val="left"/>
+      <w:pPr>
+        <w:ind w:left="3744" w:hanging="1224"/>
+      </w:pPr>
+    </w:lvl>
+    <w:lvl w:ilvl="8">
+      <w:start w:val="1"/>
+      <w:numFmt w:val="decimal"/>
+      <w:lvlText w:val="%1.%2.%3.%4.%5.%6.%7.%8.%9."/>
+      <w:lvlJc w:val="left"/>
+      <w:pPr>
+        <w:ind w:left="4320" w:hanging="1440"/>
       </w:pPr>
     </w:lvl>
   </w:abstractNum>

</xml_diff>

<commit_message>
Corregí diagrama de caso de uso de "Comentarios" y agregué imagen en el doc
</commit_message>
<xml_diff>
--- a/Casos de Uso/Casos de Uso.docx
+++ b/Casos de Uso/Casos de Uso.docx
@@ -5153,7 +5153,18 @@
       </w:tr>
     </w:tbl>
     <w:p>
-      <w:fldSimple w:instr=" TOC \o &quot;3-3&quot; \h \z \u \t &quot;Título 1;1;Título 2;2&quot; "/>
+      <w:r>
+        <w:fldChar w:fldCharType="begin"/>
+      </w:r>
+      <w:r>
+        <w:instrText xml:space="preserve"> TOC \o "3-3" \h \z \u \t "Título 1;1;Título 2;2" </w:instrText>
+      </w:r>
+      <w:r>
+        <w:fldChar w:fldCharType="separate"/>
+      </w:r>
+      <w:r>
+        <w:fldChar w:fldCharType="end"/>
+      </w:r>
       <w:r>
         <w:br w:type="page"/>
       </w:r>
@@ -16754,10 +16765,10 @@
           <w:noProof/>
         </w:rPr>
         <w:drawing>
-          <wp:inline distT="0" distB="0" distL="0" distR="0" wp14:anchorId="38B34DBB" wp14:editId="51B9C79D">
-            <wp:extent cx="5724525" cy="8486775"/>
-            <wp:effectExtent l="0" t="0" r="9525" b="9525"/>
-            <wp:docPr id="21" name="Imagen 21" descr="Diagrama, Esquemático&#10;&#10;Descripción generada automáticamente"/>
+          <wp:inline distT="0" distB="0" distL="0" distR="0" wp14:anchorId="1FEDD36F" wp14:editId="4CC2B435">
+            <wp:extent cx="5400040" cy="5704840"/>
+            <wp:effectExtent l="0" t="0" r="0" b="0"/>
+            <wp:docPr id="14" name="Imagen 14" descr="Diagrama&#10;&#10;Descripción generada automáticamente"/>
             <wp:cNvGraphicFramePr>
               <a:graphicFrameLocks xmlns:a="http://schemas.openxmlformats.org/drawingml/2006/main" noChangeAspect="1"/>
             </wp:cNvGraphicFramePr>
@@ -16765,7 +16776,7 @@
               <a:graphicData uri="http://schemas.openxmlformats.org/drawingml/2006/picture">
                 <pic:pic xmlns:pic="http://schemas.openxmlformats.org/drawingml/2006/picture">
                   <pic:nvPicPr>
-                    <pic:cNvPr id="21" name="Imagen 21" descr="Diagrama, Esquemático&#10;&#10;Descripción generada automáticamente"/>
+                    <pic:cNvPr id="14" name="Imagen 14" descr="Diagrama&#10;&#10;Descripción generada automáticamente"/>
                     <pic:cNvPicPr>
                       <a:picLocks noChangeAspect="1" noChangeArrowheads="1"/>
                     </pic:cNvPicPr>
@@ -16786,7 +16797,7 @@
                   <pic:spPr bwMode="auto">
                     <a:xfrm>
                       <a:off x="0" y="0"/>
-                      <a:ext cx="5724525" cy="8486775"/>
+                      <a:ext cx="5400040" cy="5704840"/>
                     </a:xfrm>
                     <a:prstGeom prst="rect">
                       <a:avLst/>
@@ -16802,6 +16813,62 @@
           </wp:inline>
         </w:drawing>
       </w:r>
+    </w:p>
+    <w:p>
+      <w:pPr>
+        <w:rPr>
+          <w:lang w:eastAsia="en-US"/>
+        </w:rPr>
+      </w:pPr>
+    </w:p>
+    <w:p>
+      <w:pPr>
+        <w:rPr>
+          <w:lang w:eastAsia="en-US"/>
+        </w:rPr>
+      </w:pPr>
+    </w:p>
+    <w:p>
+      <w:pPr>
+        <w:rPr>
+          <w:lang w:eastAsia="en-US"/>
+        </w:rPr>
+      </w:pPr>
+    </w:p>
+    <w:p>
+      <w:pPr>
+        <w:rPr>
+          <w:lang w:eastAsia="en-US"/>
+        </w:rPr>
+      </w:pPr>
+    </w:p>
+    <w:p>
+      <w:pPr>
+        <w:rPr>
+          <w:lang w:eastAsia="en-US"/>
+        </w:rPr>
+      </w:pPr>
+    </w:p>
+    <w:p>
+      <w:pPr>
+        <w:rPr>
+          <w:lang w:eastAsia="en-US"/>
+        </w:rPr>
+      </w:pPr>
+    </w:p>
+    <w:p>
+      <w:pPr>
+        <w:rPr>
+          <w:lang w:eastAsia="en-US"/>
+        </w:rPr>
+      </w:pPr>
+    </w:p>
+    <w:p>
+      <w:pPr>
+        <w:rPr>
+          <w:lang w:eastAsia="en-US"/>
+        </w:rPr>
+      </w:pPr>
     </w:p>
     <w:p>
       <w:pPr>

</xml_diff>

<commit_message>
Añadí la primera versión de clasificación de casos de uso.
</commit_message>
<xml_diff>
--- a/Casos de Uso/Casos de Uso.docx
+++ b/Casos de Uso/Casos de Uso.docx
@@ -289,6 +289,7 @@
         <w:t>Guzmán Ortega Miguel Ángel</w:t>
       </w:r>
     </w:p>
+    <w:p/>
     <w:p/>
     <w:p/>
     <w:p/>
@@ -322,8 +323,8 @@
               <w:b/>
               <w:bCs/>
               <w:color w:val="000000" w:themeColor="text1"/>
-              <w:sz w:val="26"/>
-              <w:szCs w:val="26"/>
+              <w:sz w:val="22"/>
+              <w:szCs w:val="22"/>
             </w:rPr>
           </w:pPr>
           <w:r>
@@ -332,8 +333,8 @@
               <w:b/>
               <w:bCs/>
               <w:color w:val="000000" w:themeColor="text1"/>
-              <w:sz w:val="26"/>
-              <w:szCs w:val="26"/>
+              <w:sz w:val="22"/>
+              <w:szCs w:val="22"/>
             </w:rPr>
             <w:t>Índice</w:t>
           </w:r>
@@ -358,8 +359,7 @@
               <w:rFonts w:ascii="Arial" w:hAnsi="Arial" w:cs="Arial"/>
               <w:b w:val="0"/>
               <w:i w:val="0"/>
-              <w:sz w:val="26"/>
-              <w:szCs w:val="26"/>
+              <w:sz w:val="22"/>
             </w:rPr>
             <w:fldChar w:fldCharType="begin"/>
           </w:r>
@@ -368,8 +368,7 @@
               <w:rFonts w:ascii="Arial" w:hAnsi="Arial" w:cs="Arial"/>
               <w:b w:val="0"/>
               <w:i w:val="0"/>
-              <w:sz w:val="26"/>
-              <w:szCs w:val="26"/>
+              <w:sz w:val="22"/>
             </w:rPr>
             <w:instrText xml:space="preserve"> TOC \o "1-3" \h \z \u </w:instrText>
           </w:r>
@@ -378,8 +377,7 @@
               <w:rFonts w:ascii="Arial" w:hAnsi="Arial" w:cs="Arial"/>
               <w:b w:val="0"/>
               <w:i w:val="0"/>
-              <w:sz w:val="26"/>
-              <w:szCs w:val="26"/>
+              <w:sz w:val="22"/>
             </w:rPr>
             <w:fldChar w:fldCharType="separate"/>
           </w:r>
@@ -389,6 +387,7 @@
                 <w:rStyle w:val="Hipervnculo"/>
                 <w:rFonts w:cs="Arial"/>
                 <w:noProof/>
+                <w:sz w:val="22"/>
               </w:rPr>
               <w:t>1.</w:t>
             </w:r>
@@ -407,6 +406,7 @@
                 <w:rStyle w:val="Hipervnculo"/>
                 <w:rFonts w:cs="Arial"/>
                 <w:noProof/>
+                <w:sz w:val="22"/>
               </w:rPr>
               <w:t>Introducción</w:t>
             </w:r>
@@ -414,6 +414,7 @@
               <w:rPr>
                 <w:noProof/>
                 <w:webHidden/>
+                <w:sz w:val="22"/>
               </w:rPr>
               <w:tab/>
             </w:r>
@@ -421,6 +422,7 @@
               <w:rPr>
                 <w:noProof/>
                 <w:webHidden/>
+                <w:sz w:val="22"/>
               </w:rPr>
               <w:fldChar w:fldCharType="begin"/>
             </w:r>
@@ -428,6 +430,7 @@
               <w:rPr>
                 <w:noProof/>
                 <w:webHidden/>
+                <w:sz w:val="22"/>
               </w:rPr>
               <w:instrText xml:space="preserve"> PAGEREF _Toc90753955 \h </w:instrText>
             </w:r>
@@ -435,12 +438,14 @@
               <w:rPr>
                 <w:noProof/>
                 <w:webHidden/>
+                <w:sz w:val="22"/>
               </w:rPr>
             </w:r>
             <w:r>
               <w:rPr>
                 <w:noProof/>
                 <w:webHidden/>
+                <w:sz w:val="22"/>
               </w:rPr>
               <w:fldChar w:fldCharType="separate"/>
             </w:r>
@@ -448,6 +453,7 @@
               <w:rPr>
                 <w:noProof/>
                 <w:webHidden/>
+                <w:sz w:val="22"/>
               </w:rPr>
               <w:t>4</w:t>
             </w:r>
@@ -455,6 +461,7 @@
               <w:rPr>
                 <w:noProof/>
                 <w:webHidden/>
+                <w:sz w:val="22"/>
               </w:rPr>
               <w:fldChar w:fldCharType="end"/>
             </w:r>
@@ -481,6 +488,7 @@
                 <w:rStyle w:val="Hipervnculo"/>
                 <w:rFonts w:cs="Arial"/>
                 <w:noProof/>
+                <w:sz w:val="22"/>
               </w:rPr>
               <w:t>2.</w:t>
             </w:r>
@@ -499,6 +507,7 @@
                 <w:rStyle w:val="Hipervnculo"/>
                 <w:rFonts w:cs="Arial"/>
                 <w:noProof/>
+                <w:sz w:val="22"/>
               </w:rPr>
               <w:t>Modelo de Dominio</w:t>
             </w:r>
@@ -506,6 +515,7 @@
               <w:rPr>
                 <w:noProof/>
                 <w:webHidden/>
+                <w:sz w:val="22"/>
               </w:rPr>
               <w:tab/>
             </w:r>
@@ -513,6 +523,7 @@
               <w:rPr>
                 <w:noProof/>
                 <w:webHidden/>
+                <w:sz w:val="22"/>
               </w:rPr>
               <w:fldChar w:fldCharType="begin"/>
             </w:r>
@@ -520,6 +531,7 @@
               <w:rPr>
                 <w:noProof/>
                 <w:webHidden/>
+                <w:sz w:val="22"/>
               </w:rPr>
               <w:instrText xml:space="preserve"> PAGEREF _Toc90753956 \h </w:instrText>
             </w:r>
@@ -527,12 +539,14 @@
               <w:rPr>
                 <w:noProof/>
                 <w:webHidden/>
+                <w:sz w:val="22"/>
               </w:rPr>
             </w:r>
             <w:r>
               <w:rPr>
                 <w:noProof/>
                 <w:webHidden/>
+                <w:sz w:val="22"/>
               </w:rPr>
               <w:fldChar w:fldCharType="separate"/>
             </w:r>
@@ -540,6 +554,7 @@
               <w:rPr>
                 <w:noProof/>
                 <w:webHidden/>
+                <w:sz w:val="22"/>
               </w:rPr>
               <w:t>4</w:t>
             </w:r>
@@ -547,6 +562,7 @@
               <w:rPr>
                 <w:noProof/>
                 <w:webHidden/>
+                <w:sz w:val="22"/>
               </w:rPr>
               <w:fldChar w:fldCharType="end"/>
             </w:r>
@@ -573,6 +589,7 @@
                 <w:rStyle w:val="Hipervnculo"/>
                 <w:rFonts w:cs="Arial"/>
                 <w:noProof/>
+                <w:sz w:val="22"/>
               </w:rPr>
               <w:t>3.</w:t>
             </w:r>
@@ -591,6 +608,7 @@
                 <w:rStyle w:val="Hipervnculo"/>
                 <w:rFonts w:cs="Arial"/>
                 <w:noProof/>
+                <w:sz w:val="22"/>
               </w:rPr>
               <w:t>Diagramas y clasificación de caso de uso</w:t>
             </w:r>
@@ -598,6 +616,7 @@
               <w:rPr>
                 <w:noProof/>
                 <w:webHidden/>
+                <w:sz w:val="22"/>
               </w:rPr>
               <w:tab/>
             </w:r>
@@ -605,6 +624,7 @@
               <w:rPr>
                 <w:noProof/>
                 <w:webHidden/>
+                <w:sz w:val="22"/>
               </w:rPr>
               <w:fldChar w:fldCharType="begin"/>
             </w:r>
@@ -612,6 +632,7 @@
               <w:rPr>
                 <w:noProof/>
                 <w:webHidden/>
+                <w:sz w:val="22"/>
               </w:rPr>
               <w:instrText xml:space="preserve"> PAGEREF _Toc90753957 \h </w:instrText>
             </w:r>
@@ -619,12 +640,14 @@
               <w:rPr>
                 <w:noProof/>
                 <w:webHidden/>
+                <w:sz w:val="22"/>
               </w:rPr>
             </w:r>
             <w:r>
               <w:rPr>
                 <w:noProof/>
                 <w:webHidden/>
+                <w:sz w:val="22"/>
               </w:rPr>
               <w:fldChar w:fldCharType="separate"/>
             </w:r>
@@ -632,6 +655,7 @@
               <w:rPr>
                 <w:noProof/>
                 <w:webHidden/>
+                <w:sz w:val="22"/>
               </w:rPr>
               <w:t>4</w:t>
             </w:r>
@@ -639,6 +663,7 @@
               <w:rPr>
                 <w:noProof/>
                 <w:webHidden/>
+                <w:sz w:val="22"/>
               </w:rPr>
               <w:fldChar w:fldCharType="end"/>
             </w:r>
@@ -663,6 +688,7 @@
               <w:rPr>
                 <w:rStyle w:val="Hipervnculo"/>
                 <w:noProof/>
+                <w:sz w:val="22"/>
               </w:rPr>
               <w:t>1.Lista de casos de uso</w:t>
             </w:r>
@@ -670,6 +696,7 @@
               <w:rPr>
                 <w:noProof/>
                 <w:webHidden/>
+                <w:sz w:val="22"/>
               </w:rPr>
               <w:tab/>
             </w:r>
@@ -677,6 +704,7 @@
               <w:rPr>
                 <w:noProof/>
                 <w:webHidden/>
+                <w:sz w:val="22"/>
               </w:rPr>
               <w:fldChar w:fldCharType="begin"/>
             </w:r>
@@ -684,6 +712,7 @@
               <w:rPr>
                 <w:noProof/>
                 <w:webHidden/>
+                <w:sz w:val="22"/>
               </w:rPr>
               <w:instrText xml:space="preserve"> PAGEREF _Toc90753958 \h </w:instrText>
             </w:r>
@@ -691,12 +720,14 @@
               <w:rPr>
                 <w:noProof/>
                 <w:webHidden/>
+                <w:sz w:val="22"/>
               </w:rPr>
             </w:r>
             <w:r>
               <w:rPr>
                 <w:noProof/>
                 <w:webHidden/>
+                <w:sz w:val="22"/>
               </w:rPr>
               <w:fldChar w:fldCharType="separate"/>
             </w:r>
@@ -704,6 +735,7 @@
               <w:rPr>
                 <w:noProof/>
                 <w:webHidden/>
+                <w:sz w:val="22"/>
               </w:rPr>
               <w:t>4</w:t>
             </w:r>
@@ -711,6 +743,7 @@
               <w:rPr>
                 <w:noProof/>
                 <w:webHidden/>
+                <w:sz w:val="22"/>
               </w:rPr>
               <w:fldChar w:fldCharType="end"/>
             </w:r>
@@ -735,6 +768,7 @@
               <w:rPr>
                 <w:rStyle w:val="Hipervnculo"/>
                 <w:noProof/>
+                <w:sz w:val="22"/>
               </w:rPr>
               <w:t>2.Clasificación de casos de uso</w:t>
             </w:r>
@@ -742,6 +776,7 @@
               <w:rPr>
                 <w:noProof/>
                 <w:webHidden/>
+                <w:sz w:val="22"/>
               </w:rPr>
               <w:tab/>
             </w:r>
@@ -749,6 +784,7 @@
               <w:rPr>
                 <w:noProof/>
                 <w:webHidden/>
+                <w:sz w:val="22"/>
               </w:rPr>
               <w:fldChar w:fldCharType="begin"/>
             </w:r>
@@ -756,6 +792,7 @@
               <w:rPr>
                 <w:noProof/>
                 <w:webHidden/>
+                <w:sz w:val="22"/>
               </w:rPr>
               <w:instrText xml:space="preserve"> PAGEREF _Toc90753959 \h </w:instrText>
             </w:r>
@@ -763,12 +800,14 @@
               <w:rPr>
                 <w:noProof/>
                 <w:webHidden/>
+                <w:sz w:val="22"/>
               </w:rPr>
             </w:r>
             <w:r>
               <w:rPr>
                 <w:noProof/>
                 <w:webHidden/>
+                <w:sz w:val="22"/>
               </w:rPr>
               <w:fldChar w:fldCharType="separate"/>
             </w:r>
@@ -776,6 +815,7 @@
               <w:rPr>
                 <w:noProof/>
                 <w:webHidden/>
+                <w:sz w:val="22"/>
               </w:rPr>
               <w:t>5</w:t>
             </w:r>
@@ -783,6 +823,7 @@
               <w:rPr>
                 <w:noProof/>
                 <w:webHidden/>
+                <w:sz w:val="22"/>
               </w:rPr>
               <w:fldChar w:fldCharType="end"/>
             </w:r>
@@ -807,6 +848,7 @@
               <w:rPr>
                 <w:rStyle w:val="Hipervnculo"/>
                 <w:noProof/>
+                <w:sz w:val="22"/>
               </w:rPr>
               <w:t>3.Diagramas de caso de uso</w:t>
             </w:r>
@@ -814,6 +856,7 @@
               <w:rPr>
                 <w:noProof/>
                 <w:webHidden/>
+                <w:sz w:val="22"/>
               </w:rPr>
               <w:tab/>
             </w:r>
@@ -821,6 +864,7 @@
               <w:rPr>
                 <w:noProof/>
                 <w:webHidden/>
+                <w:sz w:val="22"/>
               </w:rPr>
               <w:fldChar w:fldCharType="begin"/>
             </w:r>
@@ -828,6 +872,7 @@
               <w:rPr>
                 <w:noProof/>
                 <w:webHidden/>
+                <w:sz w:val="22"/>
               </w:rPr>
               <w:instrText xml:space="preserve"> PAGEREF _Toc90753960 \h </w:instrText>
             </w:r>
@@ -835,12 +880,14 @@
               <w:rPr>
                 <w:noProof/>
                 <w:webHidden/>
+                <w:sz w:val="22"/>
               </w:rPr>
             </w:r>
             <w:r>
               <w:rPr>
                 <w:noProof/>
                 <w:webHidden/>
+                <w:sz w:val="22"/>
               </w:rPr>
               <w:fldChar w:fldCharType="separate"/>
             </w:r>
@@ -848,6 +895,7 @@
               <w:rPr>
                 <w:noProof/>
                 <w:webHidden/>
+                <w:sz w:val="22"/>
               </w:rPr>
               <w:t>5</w:t>
             </w:r>
@@ -855,6 +903,7 @@
               <w:rPr>
                 <w:noProof/>
                 <w:webHidden/>
+                <w:sz w:val="22"/>
               </w:rPr>
               <w:fldChar w:fldCharType="end"/>
             </w:r>
@@ -881,6 +930,7 @@
                 <w:rStyle w:val="Hipervnculo"/>
                 <w:rFonts w:cs="Arial"/>
                 <w:noProof/>
+                <w:sz w:val="22"/>
               </w:rPr>
               <w:t>4.</w:t>
             </w:r>
@@ -899,6 +949,7 @@
                 <w:rStyle w:val="Hipervnculo"/>
                 <w:rFonts w:cs="Arial"/>
                 <w:noProof/>
+                <w:sz w:val="22"/>
               </w:rPr>
               <w:t>Descripción de Casos de Uso</w:t>
             </w:r>
@@ -906,6 +957,7 @@
               <w:rPr>
                 <w:noProof/>
                 <w:webHidden/>
+                <w:sz w:val="22"/>
               </w:rPr>
               <w:tab/>
             </w:r>
@@ -913,6 +965,7 @@
               <w:rPr>
                 <w:noProof/>
                 <w:webHidden/>
+                <w:sz w:val="22"/>
               </w:rPr>
               <w:fldChar w:fldCharType="begin"/>
             </w:r>
@@ -920,6 +973,7 @@
               <w:rPr>
                 <w:noProof/>
                 <w:webHidden/>
+                <w:sz w:val="22"/>
               </w:rPr>
               <w:instrText xml:space="preserve"> PAGEREF _Toc90753961 \h </w:instrText>
             </w:r>
@@ -927,12 +981,14 @@
               <w:rPr>
                 <w:noProof/>
                 <w:webHidden/>
+                <w:sz w:val="22"/>
               </w:rPr>
             </w:r>
             <w:r>
               <w:rPr>
                 <w:noProof/>
                 <w:webHidden/>
+                <w:sz w:val="22"/>
               </w:rPr>
               <w:fldChar w:fldCharType="separate"/>
             </w:r>
@@ -940,6 +996,7 @@
               <w:rPr>
                 <w:noProof/>
                 <w:webHidden/>
+                <w:sz w:val="22"/>
               </w:rPr>
               <w:t>6</w:t>
             </w:r>
@@ -947,6 +1004,7 @@
               <w:rPr>
                 <w:noProof/>
                 <w:webHidden/>
+                <w:sz w:val="22"/>
               </w:rPr>
               <w:fldChar w:fldCharType="end"/>
             </w:r>
@@ -974,6 +1032,7 @@
                 <w:rFonts w:ascii="Arial" w:hAnsi="Arial" w:cs="Arial"/>
                 <w:bCs/>
                 <w:noProof/>
+                <w:sz w:val="22"/>
               </w:rPr>
               <w:t>a)</w:t>
             </w:r>
@@ -993,6 +1052,7 @@
                 <w:rFonts w:ascii="Arial" w:hAnsi="Arial" w:cs="Arial"/>
                 <w:bCs/>
                 <w:noProof/>
+                <w:sz w:val="22"/>
               </w:rPr>
               <w:t>Casos de uso de la función ‘Inicio de sesión’</w:t>
             </w:r>
@@ -1000,6 +1060,7 @@
               <w:rPr>
                 <w:noProof/>
                 <w:webHidden/>
+                <w:sz w:val="22"/>
               </w:rPr>
               <w:tab/>
             </w:r>
@@ -1007,6 +1068,7 @@
               <w:rPr>
                 <w:noProof/>
                 <w:webHidden/>
+                <w:sz w:val="22"/>
               </w:rPr>
               <w:fldChar w:fldCharType="begin"/>
             </w:r>
@@ -1014,6 +1076,7 @@
               <w:rPr>
                 <w:noProof/>
                 <w:webHidden/>
+                <w:sz w:val="22"/>
               </w:rPr>
               <w:instrText xml:space="preserve"> PAGEREF _Toc90753962 \h </w:instrText>
             </w:r>
@@ -1021,12 +1084,14 @@
               <w:rPr>
                 <w:noProof/>
                 <w:webHidden/>
+                <w:sz w:val="22"/>
               </w:rPr>
             </w:r>
             <w:r>
               <w:rPr>
                 <w:noProof/>
                 <w:webHidden/>
+                <w:sz w:val="22"/>
               </w:rPr>
               <w:fldChar w:fldCharType="separate"/>
             </w:r>
@@ -1034,6 +1099,7 @@
               <w:rPr>
                 <w:noProof/>
                 <w:webHidden/>
+                <w:sz w:val="22"/>
               </w:rPr>
               <w:t>6</w:t>
             </w:r>
@@ -1041,6 +1107,7 @@
               <w:rPr>
                 <w:noProof/>
                 <w:webHidden/>
+                <w:sz w:val="22"/>
               </w:rPr>
               <w:fldChar w:fldCharType="end"/>
             </w:r>
@@ -1066,6 +1133,7 @@
               <w:rPr>
                 <w:rStyle w:val="Hipervnculo"/>
                 <w:noProof/>
+                <w:sz w:val="22"/>
               </w:rPr>
               <w:t>b)</w:t>
             </w:r>
@@ -1083,6 +1151,7 @@
               <w:rPr>
                 <w:rStyle w:val="Hipervnculo"/>
                 <w:noProof/>
+                <w:sz w:val="22"/>
               </w:rPr>
               <w:t>Casos de uso de la función ‘Registros’</w:t>
             </w:r>
@@ -1090,6 +1159,7 @@
               <w:rPr>
                 <w:noProof/>
                 <w:webHidden/>
+                <w:sz w:val="22"/>
               </w:rPr>
               <w:tab/>
             </w:r>
@@ -1097,6 +1167,7 @@
               <w:rPr>
                 <w:noProof/>
                 <w:webHidden/>
+                <w:sz w:val="22"/>
               </w:rPr>
               <w:fldChar w:fldCharType="begin"/>
             </w:r>
@@ -1104,6 +1175,7 @@
               <w:rPr>
                 <w:noProof/>
                 <w:webHidden/>
+                <w:sz w:val="22"/>
               </w:rPr>
               <w:instrText xml:space="preserve"> PAGEREF _Toc90753963 \h </w:instrText>
             </w:r>
@@ -1111,12 +1183,14 @@
               <w:rPr>
                 <w:noProof/>
                 <w:webHidden/>
+                <w:sz w:val="22"/>
               </w:rPr>
             </w:r>
             <w:r>
               <w:rPr>
                 <w:noProof/>
                 <w:webHidden/>
+                <w:sz w:val="22"/>
               </w:rPr>
               <w:fldChar w:fldCharType="separate"/>
             </w:r>
@@ -1124,6 +1198,7 @@
               <w:rPr>
                 <w:noProof/>
                 <w:webHidden/>
+                <w:sz w:val="22"/>
               </w:rPr>
               <w:t>7</w:t>
             </w:r>
@@ -1131,6 +1206,7 @@
               <w:rPr>
                 <w:noProof/>
                 <w:webHidden/>
+                <w:sz w:val="22"/>
               </w:rPr>
               <w:fldChar w:fldCharType="end"/>
             </w:r>
@@ -1156,6 +1232,7 @@
               <w:rPr>
                 <w:rStyle w:val="Hipervnculo"/>
                 <w:noProof/>
+                <w:sz w:val="22"/>
               </w:rPr>
               <w:t>c)</w:t>
             </w:r>
@@ -1173,6 +1250,7 @@
               <w:rPr>
                 <w:rStyle w:val="Hipervnculo"/>
                 <w:noProof/>
+                <w:sz w:val="22"/>
               </w:rPr>
               <w:t>Casos de uso de la función ‘Cerrar sesión’</w:t>
             </w:r>
@@ -1180,6 +1258,7 @@
               <w:rPr>
                 <w:noProof/>
                 <w:webHidden/>
+                <w:sz w:val="22"/>
               </w:rPr>
               <w:tab/>
             </w:r>
@@ -1187,6 +1266,7 @@
               <w:rPr>
                 <w:noProof/>
                 <w:webHidden/>
+                <w:sz w:val="22"/>
               </w:rPr>
               <w:fldChar w:fldCharType="begin"/>
             </w:r>
@@ -1194,6 +1274,7 @@
               <w:rPr>
                 <w:noProof/>
                 <w:webHidden/>
+                <w:sz w:val="22"/>
               </w:rPr>
               <w:instrText xml:space="preserve"> PAGEREF _Toc90753964 \h </w:instrText>
             </w:r>
@@ -1201,12 +1282,14 @@
               <w:rPr>
                 <w:noProof/>
                 <w:webHidden/>
+                <w:sz w:val="22"/>
               </w:rPr>
             </w:r>
             <w:r>
               <w:rPr>
                 <w:noProof/>
                 <w:webHidden/>
+                <w:sz w:val="22"/>
               </w:rPr>
               <w:fldChar w:fldCharType="separate"/>
             </w:r>
@@ -1214,6 +1297,7 @@
               <w:rPr>
                 <w:noProof/>
                 <w:webHidden/>
+                <w:sz w:val="22"/>
               </w:rPr>
               <w:t>8</w:t>
             </w:r>
@@ -1221,6 +1305,7 @@
               <w:rPr>
                 <w:noProof/>
                 <w:webHidden/>
+                <w:sz w:val="22"/>
               </w:rPr>
               <w:fldChar w:fldCharType="end"/>
             </w:r>
@@ -1246,6 +1331,7 @@
               <w:rPr>
                 <w:rStyle w:val="Hipervnculo"/>
                 <w:noProof/>
+                <w:sz w:val="22"/>
               </w:rPr>
               <w:t>d)</w:t>
             </w:r>
@@ -1263,6 +1349,7 @@
               <w:rPr>
                 <w:rStyle w:val="Hipervnculo"/>
                 <w:noProof/>
+                <w:sz w:val="22"/>
               </w:rPr>
               <w:t>Casos de uso de la función ‘Buscar un producto’</w:t>
             </w:r>
@@ -1270,6 +1357,7 @@
               <w:rPr>
                 <w:noProof/>
                 <w:webHidden/>
+                <w:sz w:val="22"/>
               </w:rPr>
               <w:tab/>
             </w:r>
@@ -1277,6 +1365,7 @@
               <w:rPr>
                 <w:noProof/>
                 <w:webHidden/>
+                <w:sz w:val="22"/>
               </w:rPr>
               <w:fldChar w:fldCharType="begin"/>
             </w:r>
@@ -1284,6 +1373,7 @@
               <w:rPr>
                 <w:noProof/>
                 <w:webHidden/>
+                <w:sz w:val="22"/>
               </w:rPr>
               <w:instrText xml:space="preserve"> PAGEREF _Toc90753965 \h </w:instrText>
             </w:r>
@@ -1291,12 +1381,14 @@
               <w:rPr>
                 <w:noProof/>
                 <w:webHidden/>
+                <w:sz w:val="22"/>
               </w:rPr>
             </w:r>
             <w:r>
               <w:rPr>
                 <w:noProof/>
                 <w:webHidden/>
+                <w:sz w:val="22"/>
               </w:rPr>
               <w:fldChar w:fldCharType="separate"/>
             </w:r>
@@ -1304,6 +1396,7 @@
               <w:rPr>
                 <w:noProof/>
                 <w:webHidden/>
+                <w:sz w:val="22"/>
               </w:rPr>
               <w:t>8</w:t>
             </w:r>
@@ -1311,6 +1404,7 @@
               <w:rPr>
                 <w:noProof/>
                 <w:webHidden/>
+                <w:sz w:val="22"/>
               </w:rPr>
               <w:fldChar w:fldCharType="end"/>
             </w:r>
@@ -1336,6 +1430,7 @@
               <w:rPr>
                 <w:rStyle w:val="Hipervnculo"/>
                 <w:noProof/>
+                <w:sz w:val="22"/>
               </w:rPr>
               <w:t>e)</w:t>
             </w:r>
@@ -1353,6 +1448,7 @@
               <w:rPr>
                 <w:rStyle w:val="Hipervnculo"/>
                 <w:noProof/>
+                <w:sz w:val="22"/>
               </w:rPr>
               <w:t>Casos de uso de la función ‘Historial de compras’</w:t>
             </w:r>
@@ -1360,6 +1456,7 @@
               <w:rPr>
                 <w:noProof/>
                 <w:webHidden/>
+                <w:sz w:val="22"/>
               </w:rPr>
               <w:tab/>
             </w:r>
@@ -1367,6 +1464,7 @@
               <w:rPr>
                 <w:noProof/>
                 <w:webHidden/>
+                <w:sz w:val="22"/>
               </w:rPr>
               <w:fldChar w:fldCharType="begin"/>
             </w:r>
@@ -1374,6 +1472,7 @@
               <w:rPr>
                 <w:noProof/>
                 <w:webHidden/>
+                <w:sz w:val="22"/>
               </w:rPr>
               <w:instrText xml:space="preserve"> PAGEREF _Toc90753966 \h </w:instrText>
             </w:r>
@@ -1381,12 +1480,14 @@
               <w:rPr>
                 <w:noProof/>
                 <w:webHidden/>
+                <w:sz w:val="22"/>
               </w:rPr>
             </w:r>
             <w:r>
               <w:rPr>
                 <w:noProof/>
                 <w:webHidden/>
+                <w:sz w:val="22"/>
               </w:rPr>
               <w:fldChar w:fldCharType="separate"/>
             </w:r>
@@ -1394,6 +1495,7 @@
               <w:rPr>
                 <w:noProof/>
                 <w:webHidden/>
+                <w:sz w:val="22"/>
               </w:rPr>
               <w:t>9</w:t>
             </w:r>
@@ -1401,6 +1503,7 @@
               <w:rPr>
                 <w:noProof/>
                 <w:webHidden/>
+                <w:sz w:val="22"/>
               </w:rPr>
               <w:fldChar w:fldCharType="end"/>
             </w:r>
@@ -1426,6 +1529,7 @@
               <w:rPr>
                 <w:rStyle w:val="Hipervnculo"/>
                 <w:noProof/>
+                <w:sz w:val="22"/>
               </w:rPr>
               <w:t>f)</w:t>
             </w:r>
@@ -1443,6 +1547,7 @@
               <w:rPr>
                 <w:rStyle w:val="Hipervnculo"/>
                 <w:noProof/>
+                <w:sz w:val="22"/>
               </w:rPr>
               <w:t>Casos de uso de la función ‘Comentarios’</w:t>
             </w:r>
@@ -1450,6 +1555,7 @@
               <w:rPr>
                 <w:noProof/>
                 <w:webHidden/>
+                <w:sz w:val="22"/>
               </w:rPr>
               <w:tab/>
             </w:r>
@@ -1457,6 +1563,7 @@
               <w:rPr>
                 <w:noProof/>
                 <w:webHidden/>
+                <w:sz w:val="22"/>
               </w:rPr>
               <w:fldChar w:fldCharType="begin"/>
             </w:r>
@@ -1464,6 +1571,7 @@
               <w:rPr>
                 <w:noProof/>
                 <w:webHidden/>
+                <w:sz w:val="22"/>
               </w:rPr>
               <w:instrText xml:space="preserve"> PAGEREF _Toc90753967 \h </w:instrText>
             </w:r>
@@ -1471,12 +1579,14 @@
               <w:rPr>
                 <w:noProof/>
                 <w:webHidden/>
+                <w:sz w:val="22"/>
               </w:rPr>
             </w:r>
             <w:r>
               <w:rPr>
                 <w:noProof/>
                 <w:webHidden/>
+                <w:sz w:val="22"/>
               </w:rPr>
               <w:fldChar w:fldCharType="separate"/>
             </w:r>
@@ -1484,6 +1594,7 @@
               <w:rPr>
                 <w:noProof/>
                 <w:webHidden/>
+                <w:sz w:val="22"/>
               </w:rPr>
               <w:t>10</w:t>
             </w:r>
@@ -1491,6 +1602,7 @@
               <w:rPr>
                 <w:noProof/>
                 <w:webHidden/>
+                <w:sz w:val="22"/>
               </w:rPr>
               <w:fldChar w:fldCharType="end"/>
             </w:r>
@@ -1516,6 +1628,7 @@
               <w:rPr>
                 <w:rStyle w:val="Hipervnculo"/>
                 <w:noProof/>
+                <w:sz w:val="22"/>
               </w:rPr>
               <w:t>g)</w:t>
             </w:r>
@@ -1533,6 +1646,7 @@
               <w:rPr>
                 <w:rStyle w:val="Hipervnculo"/>
                 <w:noProof/>
+                <w:sz w:val="22"/>
               </w:rPr>
               <w:t>Casos de uso de la función ‘Comprar producto’</w:t>
             </w:r>
@@ -1540,6 +1654,7 @@
               <w:rPr>
                 <w:noProof/>
                 <w:webHidden/>
+                <w:sz w:val="22"/>
               </w:rPr>
               <w:tab/>
             </w:r>
@@ -1547,6 +1662,7 @@
               <w:rPr>
                 <w:noProof/>
                 <w:webHidden/>
+                <w:sz w:val="22"/>
               </w:rPr>
               <w:fldChar w:fldCharType="begin"/>
             </w:r>
@@ -1554,6 +1670,7 @@
               <w:rPr>
                 <w:noProof/>
                 <w:webHidden/>
+                <w:sz w:val="22"/>
               </w:rPr>
               <w:instrText xml:space="preserve"> PAGEREF _Toc90753968 \h </w:instrText>
             </w:r>
@@ -1561,12 +1678,14 @@
               <w:rPr>
                 <w:noProof/>
                 <w:webHidden/>
+                <w:sz w:val="22"/>
               </w:rPr>
             </w:r>
             <w:r>
               <w:rPr>
                 <w:noProof/>
                 <w:webHidden/>
+                <w:sz w:val="22"/>
               </w:rPr>
               <w:fldChar w:fldCharType="separate"/>
             </w:r>
@@ -1574,6 +1693,7 @@
               <w:rPr>
                 <w:noProof/>
                 <w:webHidden/>
+                <w:sz w:val="22"/>
               </w:rPr>
               <w:t>11</w:t>
             </w:r>
@@ -1581,6 +1701,7 @@
               <w:rPr>
                 <w:noProof/>
                 <w:webHidden/>
+                <w:sz w:val="22"/>
               </w:rPr>
               <w:fldChar w:fldCharType="end"/>
             </w:r>
@@ -1606,6 +1727,7 @@
               <w:rPr>
                 <w:rStyle w:val="Hipervnculo"/>
                 <w:noProof/>
+                <w:sz w:val="22"/>
               </w:rPr>
               <w:t>h)</w:t>
             </w:r>
@@ -1623,6 +1745,7 @@
               <w:rPr>
                 <w:rStyle w:val="Hipervnculo"/>
                 <w:noProof/>
+                <w:sz w:val="22"/>
               </w:rPr>
               <w:t>Casos de uso de la función ‘Productos Deseados’</w:t>
             </w:r>
@@ -1630,6 +1753,7 @@
               <w:rPr>
                 <w:noProof/>
                 <w:webHidden/>
+                <w:sz w:val="22"/>
               </w:rPr>
               <w:tab/>
             </w:r>
@@ -1637,6 +1761,7 @@
               <w:rPr>
                 <w:noProof/>
                 <w:webHidden/>
+                <w:sz w:val="22"/>
               </w:rPr>
               <w:fldChar w:fldCharType="begin"/>
             </w:r>
@@ -1644,6 +1769,7 @@
               <w:rPr>
                 <w:noProof/>
                 <w:webHidden/>
+                <w:sz w:val="22"/>
               </w:rPr>
               <w:instrText xml:space="preserve"> PAGEREF _Toc90753969 \h </w:instrText>
             </w:r>
@@ -1651,12 +1777,14 @@
               <w:rPr>
                 <w:noProof/>
                 <w:webHidden/>
+                <w:sz w:val="22"/>
               </w:rPr>
             </w:r>
             <w:r>
               <w:rPr>
                 <w:noProof/>
                 <w:webHidden/>
+                <w:sz w:val="22"/>
               </w:rPr>
               <w:fldChar w:fldCharType="separate"/>
             </w:r>
@@ -1664,6 +1792,7 @@
               <w:rPr>
                 <w:noProof/>
                 <w:webHidden/>
+                <w:sz w:val="22"/>
               </w:rPr>
               <w:t>13</w:t>
             </w:r>
@@ -1671,6 +1800,7 @@
               <w:rPr>
                 <w:noProof/>
                 <w:webHidden/>
+                <w:sz w:val="22"/>
               </w:rPr>
               <w:fldChar w:fldCharType="end"/>
             </w:r>
@@ -1697,6 +1827,7 @@
                 <w:rStyle w:val="Hipervnculo"/>
                 <w:rFonts w:cs="Arial"/>
                 <w:noProof/>
+                <w:sz w:val="22"/>
               </w:rPr>
               <w:t>5.</w:t>
             </w:r>
@@ -1715,6 +1846,7 @@
                 <w:rStyle w:val="Hipervnculo"/>
                 <w:rFonts w:cs="Arial"/>
                 <w:noProof/>
+                <w:sz w:val="22"/>
               </w:rPr>
               <w:t>Diagramas de flujo</w:t>
             </w:r>
@@ -1722,6 +1854,7 @@
               <w:rPr>
                 <w:noProof/>
                 <w:webHidden/>
+                <w:sz w:val="22"/>
               </w:rPr>
               <w:tab/>
             </w:r>
@@ -1729,6 +1862,7 @@
               <w:rPr>
                 <w:noProof/>
                 <w:webHidden/>
+                <w:sz w:val="22"/>
               </w:rPr>
               <w:fldChar w:fldCharType="begin"/>
             </w:r>
@@ -1736,6 +1870,7 @@
               <w:rPr>
                 <w:noProof/>
                 <w:webHidden/>
+                <w:sz w:val="22"/>
               </w:rPr>
               <w:instrText xml:space="preserve"> PAGEREF _Toc90753970 \h </w:instrText>
             </w:r>
@@ -1743,12 +1878,14 @@
               <w:rPr>
                 <w:noProof/>
                 <w:webHidden/>
+                <w:sz w:val="22"/>
               </w:rPr>
             </w:r>
             <w:r>
               <w:rPr>
                 <w:noProof/>
                 <w:webHidden/>
+                <w:sz w:val="22"/>
               </w:rPr>
               <w:fldChar w:fldCharType="separate"/>
             </w:r>
@@ -1756,6 +1893,7 @@
               <w:rPr>
                 <w:noProof/>
                 <w:webHidden/>
+                <w:sz w:val="22"/>
               </w:rPr>
               <w:t>14</w:t>
             </w:r>
@@ -1763,6 +1901,7 @@
               <w:rPr>
                 <w:noProof/>
                 <w:webHidden/>
+                <w:sz w:val="22"/>
               </w:rPr>
               <w:fldChar w:fldCharType="end"/>
             </w:r>
@@ -1787,6 +1926,7 @@
               <w:rPr>
                 <w:rStyle w:val="Hipervnculo"/>
                 <w:noProof/>
+                <w:sz w:val="22"/>
               </w:rPr>
               <w:t xml:space="preserve">1. </w:t>
             </w:r>
@@ -1794,6 +1934,7 @@
               <w:rPr>
                 <w:rStyle w:val="Hipervnculo"/>
                 <w:noProof/>
+                <w:sz w:val="22"/>
                 <w:lang w:eastAsia="en-US"/>
               </w:rPr>
               <w:t xml:space="preserve">Diagrama de actividad de </w:t>
@@ -1802,6 +1943,7 @@
               <w:rPr>
                 <w:rStyle w:val="Hipervnculo"/>
                 <w:noProof/>
+                <w:sz w:val="22"/>
               </w:rPr>
               <w:t>PC_LOGIN - Iniciar Sesión</w:t>
             </w:r>
@@ -1809,6 +1951,7 @@
               <w:rPr>
                 <w:noProof/>
                 <w:webHidden/>
+                <w:sz w:val="22"/>
               </w:rPr>
               <w:tab/>
             </w:r>
@@ -1816,6 +1959,7 @@
               <w:rPr>
                 <w:noProof/>
                 <w:webHidden/>
+                <w:sz w:val="22"/>
               </w:rPr>
               <w:fldChar w:fldCharType="begin"/>
             </w:r>
@@ -1823,6 +1967,7 @@
               <w:rPr>
                 <w:noProof/>
                 <w:webHidden/>
+                <w:sz w:val="22"/>
               </w:rPr>
               <w:instrText xml:space="preserve"> PAGEREF _Toc90753971 \h </w:instrText>
             </w:r>
@@ -1830,12 +1975,14 @@
               <w:rPr>
                 <w:noProof/>
                 <w:webHidden/>
+                <w:sz w:val="22"/>
               </w:rPr>
             </w:r>
             <w:r>
               <w:rPr>
                 <w:noProof/>
                 <w:webHidden/>
+                <w:sz w:val="22"/>
               </w:rPr>
               <w:fldChar w:fldCharType="separate"/>
             </w:r>
@@ -1843,6 +1990,7 @@
               <w:rPr>
                 <w:noProof/>
                 <w:webHidden/>
+                <w:sz w:val="22"/>
               </w:rPr>
               <w:t>14</w:t>
             </w:r>
@@ -1850,6 +1998,7 @@
               <w:rPr>
                 <w:noProof/>
                 <w:webHidden/>
+                <w:sz w:val="22"/>
               </w:rPr>
               <w:fldChar w:fldCharType="end"/>
             </w:r>
@@ -1874,6 +2023,7 @@
               <w:rPr>
                 <w:rStyle w:val="Hipervnculo"/>
                 <w:noProof/>
+                <w:sz w:val="22"/>
                 <w:lang w:eastAsia="en-US"/>
               </w:rPr>
               <w:t xml:space="preserve">2. Diagrama de actividad de </w:t>
@@ -1882,6 +2032,7 @@
               <w:rPr>
                 <w:rStyle w:val="Hipervnculo"/>
                 <w:noProof/>
+                <w:sz w:val="22"/>
               </w:rPr>
               <w:t>PC_NEWUSER – Registro</w:t>
             </w:r>
@@ -1889,6 +2040,7 @@
               <w:rPr>
                 <w:noProof/>
                 <w:webHidden/>
+                <w:sz w:val="22"/>
               </w:rPr>
               <w:tab/>
             </w:r>
@@ -1896,6 +2048,7 @@
               <w:rPr>
                 <w:noProof/>
                 <w:webHidden/>
+                <w:sz w:val="22"/>
               </w:rPr>
               <w:fldChar w:fldCharType="begin"/>
             </w:r>
@@ -1903,6 +2056,7 @@
               <w:rPr>
                 <w:noProof/>
                 <w:webHidden/>
+                <w:sz w:val="22"/>
               </w:rPr>
               <w:instrText xml:space="preserve"> PAGEREF _Toc90753972 \h </w:instrText>
             </w:r>
@@ -1910,12 +2064,14 @@
               <w:rPr>
                 <w:noProof/>
                 <w:webHidden/>
+                <w:sz w:val="22"/>
               </w:rPr>
             </w:r>
             <w:r>
               <w:rPr>
                 <w:noProof/>
                 <w:webHidden/>
+                <w:sz w:val="22"/>
               </w:rPr>
               <w:fldChar w:fldCharType="separate"/>
             </w:r>
@@ -1923,6 +2079,7 @@
               <w:rPr>
                 <w:noProof/>
                 <w:webHidden/>
+                <w:sz w:val="22"/>
               </w:rPr>
               <w:t>15</w:t>
             </w:r>
@@ -1930,6 +2087,7 @@
               <w:rPr>
                 <w:noProof/>
                 <w:webHidden/>
+                <w:sz w:val="22"/>
               </w:rPr>
               <w:fldChar w:fldCharType="end"/>
             </w:r>
@@ -1954,6 +2112,7 @@
               <w:rPr>
                 <w:rStyle w:val="Hipervnculo"/>
                 <w:noProof/>
+                <w:sz w:val="22"/>
               </w:rPr>
               <w:t xml:space="preserve">3. </w:t>
             </w:r>
@@ -1961,6 +2120,7 @@
               <w:rPr>
                 <w:rStyle w:val="Hipervnculo"/>
                 <w:noProof/>
+                <w:sz w:val="22"/>
                 <w:lang w:eastAsia="en-US"/>
               </w:rPr>
               <w:t xml:space="preserve">Diagrama de actividad de </w:t>
@@ -1969,6 +2129,7 @@
               <w:rPr>
                 <w:rStyle w:val="Hipervnculo"/>
                 <w:noProof/>
+                <w:sz w:val="22"/>
               </w:rPr>
               <w:t>PC_LOGOUT – Cerrar sesión</w:t>
             </w:r>
@@ -1976,6 +2137,7 @@
               <w:rPr>
                 <w:noProof/>
                 <w:webHidden/>
+                <w:sz w:val="22"/>
               </w:rPr>
               <w:tab/>
             </w:r>
@@ -1983,6 +2145,7 @@
               <w:rPr>
                 <w:noProof/>
                 <w:webHidden/>
+                <w:sz w:val="22"/>
               </w:rPr>
               <w:fldChar w:fldCharType="begin"/>
             </w:r>
@@ -1990,6 +2153,7 @@
               <w:rPr>
                 <w:noProof/>
                 <w:webHidden/>
+                <w:sz w:val="22"/>
               </w:rPr>
               <w:instrText xml:space="preserve"> PAGEREF _Toc90753973 \h </w:instrText>
             </w:r>
@@ -1997,12 +2161,14 @@
               <w:rPr>
                 <w:noProof/>
                 <w:webHidden/>
+                <w:sz w:val="22"/>
               </w:rPr>
             </w:r>
             <w:r>
               <w:rPr>
                 <w:noProof/>
                 <w:webHidden/>
+                <w:sz w:val="22"/>
               </w:rPr>
               <w:fldChar w:fldCharType="separate"/>
             </w:r>
@@ -2010,6 +2176,7 @@
               <w:rPr>
                 <w:noProof/>
                 <w:webHidden/>
+                <w:sz w:val="22"/>
               </w:rPr>
               <w:t>15</w:t>
             </w:r>
@@ -2017,6 +2184,7 @@
               <w:rPr>
                 <w:noProof/>
                 <w:webHidden/>
+                <w:sz w:val="22"/>
               </w:rPr>
               <w:fldChar w:fldCharType="end"/>
             </w:r>
@@ -2041,6 +2209,7 @@
               <w:rPr>
                 <w:rStyle w:val="Hipervnculo"/>
                 <w:noProof/>
+                <w:sz w:val="22"/>
               </w:rPr>
               <w:t xml:space="preserve">4. </w:t>
             </w:r>
@@ -2048,6 +2217,7 @@
               <w:rPr>
                 <w:rStyle w:val="Hipervnculo"/>
                 <w:noProof/>
+                <w:sz w:val="22"/>
                 <w:lang w:eastAsia="en-US"/>
               </w:rPr>
               <w:t xml:space="preserve">Diagrama de actividad de </w:t>
@@ -2056,6 +2226,7 @@
               <w:rPr>
                 <w:rStyle w:val="Hipervnculo"/>
                 <w:noProof/>
+                <w:sz w:val="22"/>
               </w:rPr>
               <w:t>PC_BUSPRO – Buscar un Producto</w:t>
             </w:r>
@@ -2063,6 +2234,7 @@
               <w:rPr>
                 <w:noProof/>
                 <w:webHidden/>
+                <w:sz w:val="22"/>
               </w:rPr>
               <w:tab/>
             </w:r>
@@ -2070,6 +2242,7 @@
               <w:rPr>
                 <w:noProof/>
                 <w:webHidden/>
+                <w:sz w:val="22"/>
               </w:rPr>
               <w:fldChar w:fldCharType="begin"/>
             </w:r>
@@ -2077,6 +2250,7 @@
               <w:rPr>
                 <w:noProof/>
                 <w:webHidden/>
+                <w:sz w:val="22"/>
               </w:rPr>
               <w:instrText xml:space="preserve"> PAGEREF _Toc90753974 \h </w:instrText>
             </w:r>
@@ -2084,12 +2258,14 @@
               <w:rPr>
                 <w:noProof/>
                 <w:webHidden/>
+                <w:sz w:val="22"/>
               </w:rPr>
             </w:r>
             <w:r>
               <w:rPr>
                 <w:noProof/>
                 <w:webHidden/>
+                <w:sz w:val="22"/>
               </w:rPr>
               <w:fldChar w:fldCharType="separate"/>
             </w:r>
@@ -2097,6 +2273,7 @@
               <w:rPr>
                 <w:noProof/>
                 <w:webHidden/>
+                <w:sz w:val="22"/>
               </w:rPr>
               <w:t>15</w:t>
             </w:r>
@@ -2104,6 +2281,7 @@
               <w:rPr>
                 <w:noProof/>
                 <w:webHidden/>
+                <w:sz w:val="22"/>
               </w:rPr>
               <w:fldChar w:fldCharType="end"/>
             </w:r>
@@ -2128,6 +2306,7 @@
               <w:rPr>
                 <w:rStyle w:val="Hipervnculo"/>
                 <w:noProof/>
+                <w:sz w:val="22"/>
               </w:rPr>
               <w:t xml:space="preserve">5. </w:t>
             </w:r>
@@ -2135,6 +2314,7 @@
               <w:rPr>
                 <w:rStyle w:val="Hipervnculo"/>
                 <w:noProof/>
+                <w:sz w:val="22"/>
                 <w:lang w:eastAsia="en-US"/>
               </w:rPr>
               <w:t xml:space="preserve">Diagrama de actividad de </w:t>
@@ -2143,6 +2323,7 @@
               <w:rPr>
                 <w:rStyle w:val="Hipervnculo"/>
                 <w:noProof/>
+                <w:sz w:val="22"/>
               </w:rPr>
               <w:t>PC_HISCOM – Historial de compras</w:t>
             </w:r>
@@ -2150,6 +2331,7 @@
               <w:rPr>
                 <w:noProof/>
                 <w:webHidden/>
+                <w:sz w:val="22"/>
               </w:rPr>
               <w:tab/>
             </w:r>
@@ -2157,6 +2339,7 @@
               <w:rPr>
                 <w:noProof/>
                 <w:webHidden/>
+                <w:sz w:val="22"/>
               </w:rPr>
               <w:fldChar w:fldCharType="begin"/>
             </w:r>
@@ -2164,6 +2347,7 @@
               <w:rPr>
                 <w:noProof/>
                 <w:webHidden/>
+                <w:sz w:val="22"/>
               </w:rPr>
               <w:instrText xml:space="preserve"> PAGEREF _Toc90753975 \h </w:instrText>
             </w:r>
@@ -2171,12 +2355,14 @@
               <w:rPr>
                 <w:noProof/>
                 <w:webHidden/>
+                <w:sz w:val="22"/>
               </w:rPr>
             </w:r>
             <w:r>
               <w:rPr>
                 <w:noProof/>
                 <w:webHidden/>
+                <w:sz w:val="22"/>
               </w:rPr>
               <w:fldChar w:fldCharType="separate"/>
             </w:r>
@@ -2184,6 +2370,7 @@
               <w:rPr>
                 <w:noProof/>
                 <w:webHidden/>
+                <w:sz w:val="22"/>
               </w:rPr>
               <w:t>15</w:t>
             </w:r>
@@ -2191,6 +2378,7 @@
               <w:rPr>
                 <w:noProof/>
                 <w:webHidden/>
+                <w:sz w:val="22"/>
               </w:rPr>
               <w:fldChar w:fldCharType="end"/>
             </w:r>
@@ -2215,6 +2403,7 @@
               <w:rPr>
                 <w:rStyle w:val="Hipervnculo"/>
                 <w:noProof/>
+                <w:sz w:val="22"/>
                 <w:lang w:eastAsia="en-US"/>
               </w:rPr>
               <w:t xml:space="preserve">6.Diagrama de actividad de </w:t>
@@ -2223,6 +2412,7 @@
               <w:rPr>
                 <w:rStyle w:val="Hipervnculo"/>
                 <w:noProof/>
+                <w:sz w:val="22"/>
               </w:rPr>
               <w:t>PC_COMPRO – Comentarios</w:t>
             </w:r>
@@ -2230,6 +2420,7 @@
               <w:rPr>
                 <w:noProof/>
                 <w:webHidden/>
+                <w:sz w:val="22"/>
               </w:rPr>
               <w:tab/>
             </w:r>
@@ -2237,6 +2428,7 @@
               <w:rPr>
                 <w:noProof/>
                 <w:webHidden/>
+                <w:sz w:val="22"/>
               </w:rPr>
               <w:fldChar w:fldCharType="begin"/>
             </w:r>
@@ -2244,6 +2436,7 @@
               <w:rPr>
                 <w:noProof/>
                 <w:webHidden/>
+                <w:sz w:val="22"/>
               </w:rPr>
               <w:instrText xml:space="preserve"> PAGEREF _Toc90753976 \h </w:instrText>
             </w:r>
@@ -2251,12 +2444,14 @@
               <w:rPr>
                 <w:noProof/>
                 <w:webHidden/>
+                <w:sz w:val="22"/>
               </w:rPr>
             </w:r>
             <w:r>
               <w:rPr>
                 <w:noProof/>
                 <w:webHidden/>
+                <w:sz w:val="22"/>
               </w:rPr>
               <w:fldChar w:fldCharType="separate"/>
             </w:r>
@@ -2264,6 +2459,7 @@
               <w:rPr>
                 <w:noProof/>
                 <w:webHidden/>
+                <w:sz w:val="22"/>
               </w:rPr>
               <w:t>15</w:t>
             </w:r>
@@ -2271,6 +2467,7 @@
               <w:rPr>
                 <w:noProof/>
                 <w:webHidden/>
+                <w:sz w:val="22"/>
               </w:rPr>
               <w:fldChar w:fldCharType="end"/>
             </w:r>
@@ -2295,6 +2492,7 @@
               <w:rPr>
                 <w:rStyle w:val="Hipervnculo"/>
                 <w:noProof/>
+                <w:sz w:val="22"/>
               </w:rPr>
               <w:t xml:space="preserve">7. </w:t>
             </w:r>
@@ -2302,6 +2500,7 @@
               <w:rPr>
                 <w:rStyle w:val="Hipervnculo"/>
                 <w:noProof/>
+                <w:sz w:val="22"/>
                 <w:lang w:eastAsia="en-US"/>
               </w:rPr>
               <w:t xml:space="preserve">Diagrama de actividad de </w:t>
@@ -2310,6 +2509,7 @@
               <w:rPr>
                 <w:rStyle w:val="Hipervnculo"/>
                 <w:noProof/>
+                <w:sz w:val="22"/>
               </w:rPr>
               <w:t>PC_COMPPRO – Comprar producto</w:t>
             </w:r>
@@ -2317,6 +2517,7 @@
               <w:rPr>
                 <w:noProof/>
                 <w:webHidden/>
+                <w:sz w:val="22"/>
               </w:rPr>
               <w:tab/>
             </w:r>
@@ -2324,6 +2525,7 @@
               <w:rPr>
                 <w:noProof/>
                 <w:webHidden/>
+                <w:sz w:val="22"/>
               </w:rPr>
               <w:fldChar w:fldCharType="begin"/>
             </w:r>
@@ -2331,6 +2533,7 @@
               <w:rPr>
                 <w:noProof/>
                 <w:webHidden/>
+                <w:sz w:val="22"/>
               </w:rPr>
               <w:instrText xml:space="preserve"> PAGEREF _Toc90753977 \h </w:instrText>
             </w:r>
@@ -2338,12 +2541,14 @@
               <w:rPr>
                 <w:noProof/>
                 <w:webHidden/>
+                <w:sz w:val="22"/>
               </w:rPr>
             </w:r>
             <w:r>
               <w:rPr>
                 <w:noProof/>
                 <w:webHidden/>
+                <w:sz w:val="22"/>
               </w:rPr>
               <w:fldChar w:fldCharType="separate"/>
             </w:r>
@@ -2351,6 +2556,7 @@
               <w:rPr>
                 <w:noProof/>
                 <w:webHidden/>
+                <w:sz w:val="22"/>
               </w:rPr>
               <w:t>16</w:t>
             </w:r>
@@ -2358,6 +2564,7 @@
               <w:rPr>
                 <w:noProof/>
                 <w:webHidden/>
+                <w:sz w:val="22"/>
               </w:rPr>
               <w:fldChar w:fldCharType="end"/>
             </w:r>
@@ -2382,6 +2589,7 @@
               <w:rPr>
                 <w:rStyle w:val="Hipervnculo"/>
                 <w:noProof/>
+                <w:sz w:val="22"/>
                 <w:lang w:eastAsia="en-US"/>
               </w:rPr>
               <w:t xml:space="preserve">8. Diagrama de actividad de </w:t>
@@ -2390,6 +2598,7 @@
               <w:rPr>
                 <w:rStyle w:val="Hipervnculo"/>
                 <w:noProof/>
+                <w:sz w:val="22"/>
               </w:rPr>
               <w:t>PC_PRODES - Productos deseados</w:t>
             </w:r>
@@ -2397,6 +2606,7 @@
               <w:rPr>
                 <w:noProof/>
                 <w:webHidden/>
+                <w:sz w:val="22"/>
               </w:rPr>
               <w:tab/>
             </w:r>
@@ -2404,6 +2614,7 @@
               <w:rPr>
                 <w:noProof/>
                 <w:webHidden/>
+                <w:sz w:val="22"/>
               </w:rPr>
               <w:fldChar w:fldCharType="begin"/>
             </w:r>
@@ -2411,6 +2622,7 @@
               <w:rPr>
                 <w:noProof/>
                 <w:webHidden/>
+                <w:sz w:val="22"/>
               </w:rPr>
               <w:instrText xml:space="preserve"> PAGEREF _Toc90753978 \h </w:instrText>
             </w:r>
@@ -2418,12 +2630,14 @@
               <w:rPr>
                 <w:noProof/>
                 <w:webHidden/>
+                <w:sz w:val="22"/>
               </w:rPr>
             </w:r>
             <w:r>
               <w:rPr>
                 <w:noProof/>
                 <w:webHidden/>
+                <w:sz w:val="22"/>
               </w:rPr>
               <w:fldChar w:fldCharType="separate"/>
             </w:r>
@@ -2431,6 +2645,7 @@
               <w:rPr>
                 <w:noProof/>
                 <w:webHidden/>
+                <w:sz w:val="22"/>
               </w:rPr>
               <w:t>16</w:t>
             </w:r>
@@ -2438,6 +2653,7 @@
               <w:rPr>
                 <w:noProof/>
                 <w:webHidden/>
+                <w:sz w:val="22"/>
               </w:rPr>
               <w:fldChar w:fldCharType="end"/>
             </w:r>
@@ -2464,6 +2680,7 @@
                 <w:rStyle w:val="Hipervnculo"/>
                 <w:rFonts w:cs="Arial"/>
                 <w:noProof/>
+                <w:sz w:val="22"/>
               </w:rPr>
               <w:t>6.</w:t>
             </w:r>
@@ -2482,6 +2699,7 @@
                 <w:rStyle w:val="Hipervnculo"/>
                 <w:rFonts w:cs="Arial"/>
                 <w:noProof/>
+                <w:sz w:val="22"/>
               </w:rPr>
               <w:t>Apéndice A: Interfaces de casos de uso</w:t>
             </w:r>
@@ -2489,6 +2707,7 @@
               <w:rPr>
                 <w:noProof/>
                 <w:webHidden/>
+                <w:sz w:val="22"/>
               </w:rPr>
               <w:tab/>
             </w:r>
@@ -2496,6 +2715,7 @@
               <w:rPr>
                 <w:noProof/>
                 <w:webHidden/>
+                <w:sz w:val="22"/>
               </w:rPr>
               <w:fldChar w:fldCharType="begin"/>
             </w:r>
@@ -2503,6 +2723,7 @@
               <w:rPr>
                 <w:noProof/>
                 <w:webHidden/>
+                <w:sz w:val="22"/>
               </w:rPr>
               <w:instrText xml:space="preserve"> PAGEREF _Toc90753979 \h </w:instrText>
             </w:r>
@@ -2510,12 +2731,14 @@
               <w:rPr>
                 <w:noProof/>
                 <w:webHidden/>
+                <w:sz w:val="22"/>
               </w:rPr>
             </w:r>
             <w:r>
               <w:rPr>
                 <w:noProof/>
                 <w:webHidden/>
+                <w:sz w:val="22"/>
               </w:rPr>
               <w:fldChar w:fldCharType="separate"/>
             </w:r>
@@ -2523,6 +2746,7 @@
               <w:rPr>
                 <w:noProof/>
                 <w:webHidden/>
+                <w:sz w:val="22"/>
               </w:rPr>
               <w:t>19</w:t>
             </w:r>
@@ -2530,6 +2754,7 @@
               <w:rPr>
                 <w:noProof/>
                 <w:webHidden/>
+                <w:sz w:val="22"/>
               </w:rPr>
               <w:fldChar w:fldCharType="end"/>
             </w:r>
@@ -2554,6 +2779,7 @@
               <w:rPr>
                 <w:rStyle w:val="Hipervnculo"/>
                 <w:noProof/>
+                <w:sz w:val="22"/>
               </w:rPr>
               <w:t>1. PC_NEWUSER – Registro</w:t>
             </w:r>
@@ -2561,6 +2787,7 @@
               <w:rPr>
                 <w:noProof/>
                 <w:webHidden/>
+                <w:sz w:val="22"/>
               </w:rPr>
               <w:tab/>
             </w:r>
@@ -2568,6 +2795,7 @@
               <w:rPr>
                 <w:noProof/>
                 <w:webHidden/>
+                <w:sz w:val="22"/>
               </w:rPr>
               <w:fldChar w:fldCharType="begin"/>
             </w:r>
@@ -2575,6 +2803,7 @@
               <w:rPr>
                 <w:noProof/>
                 <w:webHidden/>
+                <w:sz w:val="22"/>
               </w:rPr>
               <w:instrText xml:space="preserve"> PAGEREF _Toc90753980 \h </w:instrText>
             </w:r>
@@ -2582,12 +2811,14 @@
               <w:rPr>
                 <w:noProof/>
                 <w:webHidden/>
+                <w:sz w:val="22"/>
               </w:rPr>
             </w:r>
             <w:r>
               <w:rPr>
                 <w:noProof/>
                 <w:webHidden/>
+                <w:sz w:val="22"/>
               </w:rPr>
               <w:fldChar w:fldCharType="separate"/>
             </w:r>
@@ -2595,6 +2826,7 @@
               <w:rPr>
                 <w:noProof/>
                 <w:webHidden/>
+                <w:sz w:val="22"/>
               </w:rPr>
               <w:t>19</w:t>
             </w:r>
@@ -2602,6 +2834,7 @@
               <w:rPr>
                 <w:noProof/>
                 <w:webHidden/>
+                <w:sz w:val="22"/>
               </w:rPr>
               <w:fldChar w:fldCharType="end"/>
             </w:r>
@@ -2626,6 +2859,7 @@
               <w:rPr>
                 <w:rStyle w:val="Hipervnculo"/>
                 <w:noProof/>
+                <w:sz w:val="22"/>
               </w:rPr>
               <w:t>2.PC_LOGIN - Iniciar sesión</w:t>
             </w:r>
@@ -2633,6 +2867,7 @@
               <w:rPr>
                 <w:noProof/>
                 <w:webHidden/>
+                <w:sz w:val="22"/>
               </w:rPr>
               <w:tab/>
             </w:r>
@@ -2640,6 +2875,7 @@
               <w:rPr>
                 <w:noProof/>
                 <w:webHidden/>
+                <w:sz w:val="22"/>
               </w:rPr>
               <w:fldChar w:fldCharType="begin"/>
             </w:r>
@@ -2647,6 +2883,7 @@
               <w:rPr>
                 <w:noProof/>
                 <w:webHidden/>
+                <w:sz w:val="22"/>
               </w:rPr>
               <w:instrText xml:space="preserve"> PAGEREF _Toc90753981 \h </w:instrText>
             </w:r>
@@ -2654,12 +2891,14 @@
               <w:rPr>
                 <w:noProof/>
                 <w:webHidden/>
+                <w:sz w:val="22"/>
               </w:rPr>
             </w:r>
             <w:r>
               <w:rPr>
                 <w:noProof/>
                 <w:webHidden/>
+                <w:sz w:val="22"/>
               </w:rPr>
               <w:fldChar w:fldCharType="separate"/>
             </w:r>
@@ -2667,6 +2906,7 @@
               <w:rPr>
                 <w:noProof/>
                 <w:webHidden/>
+                <w:sz w:val="22"/>
               </w:rPr>
               <w:t>22</w:t>
             </w:r>
@@ -2674,6 +2914,7 @@
               <w:rPr>
                 <w:noProof/>
                 <w:webHidden/>
+                <w:sz w:val="22"/>
               </w:rPr>
               <w:fldChar w:fldCharType="end"/>
             </w:r>
@@ -2698,6 +2939,7 @@
               <w:rPr>
                 <w:rStyle w:val="Hipervnculo"/>
                 <w:noProof/>
+                <w:sz w:val="22"/>
               </w:rPr>
               <w:t>3.PC_COMPPRO – Comprar producto</w:t>
             </w:r>
@@ -2705,6 +2947,7 @@
               <w:rPr>
                 <w:noProof/>
                 <w:webHidden/>
+                <w:sz w:val="22"/>
               </w:rPr>
               <w:tab/>
             </w:r>
@@ -2712,6 +2955,7 @@
               <w:rPr>
                 <w:noProof/>
                 <w:webHidden/>
+                <w:sz w:val="22"/>
               </w:rPr>
               <w:fldChar w:fldCharType="begin"/>
             </w:r>
@@ -2719,6 +2963,7 @@
               <w:rPr>
                 <w:noProof/>
                 <w:webHidden/>
+                <w:sz w:val="22"/>
               </w:rPr>
               <w:instrText xml:space="preserve"> PAGEREF _Toc90753982 \h </w:instrText>
             </w:r>
@@ -2726,12 +2971,14 @@
               <w:rPr>
                 <w:noProof/>
                 <w:webHidden/>
+                <w:sz w:val="22"/>
               </w:rPr>
             </w:r>
             <w:r>
               <w:rPr>
                 <w:noProof/>
                 <w:webHidden/>
+                <w:sz w:val="22"/>
               </w:rPr>
               <w:fldChar w:fldCharType="separate"/>
             </w:r>
@@ -2739,6 +2986,7 @@
               <w:rPr>
                 <w:noProof/>
                 <w:webHidden/>
+                <w:sz w:val="22"/>
               </w:rPr>
               <w:t>23</w:t>
             </w:r>
@@ -2746,6 +2994,7 @@
               <w:rPr>
                 <w:noProof/>
                 <w:webHidden/>
+                <w:sz w:val="22"/>
               </w:rPr>
               <w:fldChar w:fldCharType="end"/>
             </w:r>
@@ -2772,6 +3021,7 @@
                 <w:rStyle w:val="Hipervnculo"/>
                 <w:rFonts w:cs="Arial"/>
                 <w:noProof/>
+                <w:sz w:val="22"/>
               </w:rPr>
               <w:t>7.</w:t>
             </w:r>
@@ -2790,6 +3040,7 @@
                 <w:rStyle w:val="Hipervnculo"/>
                 <w:rFonts w:cs="Arial"/>
                 <w:noProof/>
+                <w:sz w:val="22"/>
               </w:rPr>
               <w:t>Referencias</w:t>
             </w:r>
@@ -2797,6 +3048,7 @@
               <w:rPr>
                 <w:noProof/>
                 <w:webHidden/>
+                <w:sz w:val="22"/>
               </w:rPr>
               <w:tab/>
             </w:r>
@@ -2804,6 +3056,7 @@
               <w:rPr>
                 <w:noProof/>
                 <w:webHidden/>
+                <w:sz w:val="22"/>
               </w:rPr>
               <w:fldChar w:fldCharType="begin"/>
             </w:r>
@@ -2811,6 +3064,7 @@
               <w:rPr>
                 <w:noProof/>
                 <w:webHidden/>
+                <w:sz w:val="22"/>
               </w:rPr>
               <w:instrText xml:space="preserve"> PAGEREF _Toc90753983 \h </w:instrText>
             </w:r>
@@ -2818,12 +3072,14 @@
               <w:rPr>
                 <w:noProof/>
                 <w:webHidden/>
+                <w:sz w:val="22"/>
               </w:rPr>
             </w:r>
             <w:r>
               <w:rPr>
                 <w:noProof/>
                 <w:webHidden/>
+                <w:sz w:val="22"/>
               </w:rPr>
               <w:fldChar w:fldCharType="separate"/>
             </w:r>
@@ -2831,6 +3087,7 @@
               <w:rPr>
                 <w:noProof/>
                 <w:webHidden/>
+                <w:sz w:val="22"/>
               </w:rPr>
               <w:t>23</w:t>
             </w:r>
@@ -2838,6 +3095,7 @@
               <w:rPr>
                 <w:noProof/>
                 <w:webHidden/>
+                <w:sz w:val="22"/>
               </w:rPr>
               <w:fldChar w:fldCharType="end"/>
             </w:r>
@@ -2853,8 +3111,6 @@
           <w:r>
             <w:rPr>
               <w:rFonts w:ascii="Arial" w:hAnsi="Arial" w:cs="Arial"/>
-              <w:sz w:val="26"/>
-              <w:szCs w:val="26"/>
             </w:rPr>
             <w:fldChar w:fldCharType="end"/>
           </w:r>
@@ -2871,33 +3127,100 @@
           <w:szCs w:val="20"/>
         </w:rPr>
       </w:pPr>
-      <w:r>
+    </w:p>
+    <w:p>
+      <w:pPr>
+        <w:jc w:val="both"/>
         <w:rPr>
           <w:rFonts w:ascii="Arial" w:hAnsi="Arial" w:cs="Arial"/>
           <w:b/>
           <w:sz w:val="20"/>
           <w:szCs w:val="20"/>
         </w:rPr>
+      </w:pPr>
+    </w:p>
+    <w:p>
+      <w:pPr>
+        <w:jc w:val="both"/>
+        <w:rPr>
+          <w:rFonts w:ascii="Arial" w:hAnsi="Arial" w:cs="Arial"/>
+          <w:b/>
+          <w:sz w:val="20"/>
+          <w:szCs w:val="20"/>
+        </w:rPr>
+      </w:pPr>
+    </w:p>
+    <w:p>
+      <w:pPr>
+        <w:jc w:val="both"/>
+        <w:rPr>
+          <w:rFonts w:ascii="Arial" w:hAnsi="Arial" w:cs="Arial"/>
+          <w:b/>
+          <w:sz w:val="20"/>
+          <w:szCs w:val="20"/>
+        </w:rPr>
+      </w:pPr>
+    </w:p>
+    <w:p>
+      <w:pPr>
+        <w:jc w:val="both"/>
+        <w:rPr>
+          <w:rFonts w:ascii="Arial" w:hAnsi="Arial" w:cs="Arial"/>
+          <w:b/>
+          <w:sz w:val="20"/>
+          <w:szCs w:val="20"/>
+        </w:rPr>
+      </w:pPr>
+    </w:p>
+    <w:p>
+      <w:pPr>
+        <w:jc w:val="both"/>
+        <w:rPr>
+          <w:rFonts w:ascii="Arial" w:hAnsi="Arial" w:cs="Arial"/>
+          <w:b/>
+          <w:sz w:val="20"/>
+          <w:szCs w:val="20"/>
+        </w:rPr>
+      </w:pPr>
+    </w:p>
+    <w:p>
+      <w:pPr>
+        <w:jc w:val="both"/>
+        <w:rPr>
+          <w:rFonts w:ascii="Arial" w:hAnsi="Arial" w:cs="Arial"/>
+          <w:b/>
+          <w:sz w:val="20"/>
+          <w:szCs w:val="20"/>
+        </w:rPr>
+      </w:pPr>
+      <w:r>
+        <w:rPr>
+          <w:rFonts w:ascii="Arial" w:hAnsi="Arial" w:cs="Arial"/>
+          <w:b/>
+          <w:sz w:val="20"/>
+          <w:szCs w:val="20"/>
+        </w:rPr>
+        <w:lastRenderedPageBreak/>
         <w:t>HISTORIAL DE VERSIONES</w:t>
       </w:r>
     </w:p>
     <w:tbl>
       <w:tblPr>
         <w:tblStyle w:val="Tablaconcuadrcula"/>
-        <w:tblW w:w="9776" w:type="dxa"/>
+        <w:tblW w:w="9918" w:type="dxa"/>
         <w:tblLayout w:type="fixed"/>
         <w:tblLook w:val="04A0" w:firstRow="1" w:lastRow="0" w:firstColumn="1" w:lastColumn="0" w:noHBand="0" w:noVBand="1"/>
       </w:tblPr>
       <w:tblGrid>
-        <w:gridCol w:w="1980"/>
-        <w:gridCol w:w="1134"/>
-        <w:gridCol w:w="5528"/>
-        <w:gridCol w:w="1134"/>
+        <w:gridCol w:w="1696"/>
+        <w:gridCol w:w="993"/>
+        <w:gridCol w:w="6237"/>
+        <w:gridCol w:w="992"/>
       </w:tblGrid>
       <w:tr>
         <w:tc>
           <w:tcPr>
-            <w:tcW w:w="1980" w:type="dxa"/>
+            <w:tcW w:w="1696" w:type="dxa"/>
           </w:tcPr>
           <w:p>
             <w:pPr>
@@ -2921,7 +3244,7 @@
         </w:tc>
         <w:tc>
           <w:tcPr>
-            <w:tcW w:w="1134" w:type="dxa"/>
+            <w:tcW w:w="993" w:type="dxa"/>
           </w:tcPr>
           <w:p>
             <w:pPr>
@@ -2945,7 +3268,7 @@
         </w:tc>
         <w:tc>
           <w:tcPr>
-            <w:tcW w:w="5528" w:type="dxa"/>
+            <w:tcW w:w="6237" w:type="dxa"/>
           </w:tcPr>
           <w:p>
             <w:pPr>
@@ -2969,7 +3292,7 @@
         </w:tc>
         <w:tc>
           <w:tcPr>
-            <w:tcW w:w="1134" w:type="dxa"/>
+            <w:tcW w:w="992" w:type="dxa"/>
           </w:tcPr>
           <w:p>
             <w:pPr>
@@ -2998,7 +3321,7 @@
         </w:trPr>
         <w:tc>
           <w:tcPr>
-            <w:tcW w:w="1980" w:type="dxa"/>
+            <w:tcW w:w="1696" w:type="dxa"/>
           </w:tcPr>
           <w:p>
             <w:pPr>
@@ -3022,7 +3345,7 @@
         </w:tc>
         <w:tc>
           <w:tcPr>
-            <w:tcW w:w="1134" w:type="dxa"/>
+            <w:tcW w:w="993" w:type="dxa"/>
           </w:tcPr>
           <w:p>
             <w:pPr>
@@ -3046,7 +3369,7 @@
         </w:tc>
         <w:tc>
           <w:tcPr>
-            <w:tcW w:w="5528" w:type="dxa"/>
+            <w:tcW w:w="6237" w:type="dxa"/>
           </w:tcPr>
           <w:p>
             <w:pPr>
@@ -3070,7 +3393,7 @@
         </w:tc>
         <w:tc>
           <w:tcPr>
-            <w:tcW w:w="1134" w:type="dxa"/>
+            <w:tcW w:w="992" w:type="dxa"/>
           </w:tcPr>
           <w:p>
             <w:pPr>
@@ -3099,7 +3422,7 @@
         </w:trPr>
         <w:tc>
           <w:tcPr>
-            <w:tcW w:w="1980" w:type="dxa"/>
+            <w:tcW w:w="1696" w:type="dxa"/>
           </w:tcPr>
           <w:p>
             <w:pPr>
@@ -3123,7 +3446,7 @@
         </w:tc>
         <w:tc>
           <w:tcPr>
-            <w:tcW w:w="1134" w:type="dxa"/>
+            <w:tcW w:w="993" w:type="dxa"/>
           </w:tcPr>
           <w:p>
             <w:pPr>
@@ -3147,7 +3470,7 @@
         </w:tc>
         <w:tc>
           <w:tcPr>
-            <w:tcW w:w="5528" w:type="dxa"/>
+            <w:tcW w:w="6237" w:type="dxa"/>
           </w:tcPr>
           <w:p>
             <w:pPr>
@@ -3171,7 +3494,7 @@
         </w:tc>
         <w:tc>
           <w:tcPr>
-            <w:tcW w:w="1134" w:type="dxa"/>
+            <w:tcW w:w="992" w:type="dxa"/>
           </w:tcPr>
           <w:p>
             <w:pPr>
@@ -3200,7 +3523,7 @@
         </w:trPr>
         <w:tc>
           <w:tcPr>
-            <w:tcW w:w="1980" w:type="dxa"/>
+            <w:tcW w:w="1696" w:type="dxa"/>
           </w:tcPr>
           <w:p>
             <w:pPr>
@@ -3235,7 +3558,7 @@
         </w:tc>
         <w:tc>
           <w:tcPr>
-            <w:tcW w:w="1134" w:type="dxa"/>
+            <w:tcW w:w="993" w:type="dxa"/>
           </w:tcPr>
           <w:p>
             <w:pPr>
@@ -3259,7 +3582,7 @@
         </w:tc>
         <w:tc>
           <w:tcPr>
-            <w:tcW w:w="5528" w:type="dxa"/>
+            <w:tcW w:w="6237" w:type="dxa"/>
           </w:tcPr>
           <w:p>
             <w:pPr>
@@ -3283,7 +3606,7 @@
         </w:tc>
         <w:tc>
           <w:tcPr>
-            <w:tcW w:w="1134" w:type="dxa"/>
+            <w:tcW w:w="992" w:type="dxa"/>
           </w:tcPr>
           <w:p>
             <w:pPr>
@@ -3312,7 +3635,7 @@
         </w:trPr>
         <w:tc>
           <w:tcPr>
-            <w:tcW w:w="1980" w:type="dxa"/>
+            <w:tcW w:w="1696" w:type="dxa"/>
           </w:tcPr>
           <w:p>
             <w:pPr>
@@ -3347,7 +3670,7 @@
         </w:tc>
         <w:tc>
           <w:tcPr>
-            <w:tcW w:w="1134" w:type="dxa"/>
+            <w:tcW w:w="993" w:type="dxa"/>
           </w:tcPr>
           <w:p>
             <w:pPr>
@@ -3371,7 +3694,7 @@
         </w:tc>
         <w:tc>
           <w:tcPr>
-            <w:tcW w:w="5528" w:type="dxa"/>
+            <w:tcW w:w="6237" w:type="dxa"/>
           </w:tcPr>
           <w:p>
             <w:pPr>
@@ -3395,7 +3718,7 @@
         </w:tc>
         <w:tc>
           <w:tcPr>
-            <w:tcW w:w="1134" w:type="dxa"/>
+            <w:tcW w:w="992" w:type="dxa"/>
           </w:tcPr>
           <w:p>
             <w:pPr>
@@ -3424,7 +3747,7 @@
         </w:trPr>
         <w:tc>
           <w:tcPr>
-            <w:tcW w:w="1980" w:type="dxa"/>
+            <w:tcW w:w="1696" w:type="dxa"/>
           </w:tcPr>
           <w:p>
             <w:pPr>
@@ -3459,7 +3782,7 @@
         </w:tc>
         <w:tc>
           <w:tcPr>
-            <w:tcW w:w="1134" w:type="dxa"/>
+            <w:tcW w:w="993" w:type="dxa"/>
           </w:tcPr>
           <w:p>
             <w:pPr>
@@ -3483,7 +3806,7 @@
         </w:tc>
         <w:tc>
           <w:tcPr>
-            <w:tcW w:w="5528" w:type="dxa"/>
+            <w:tcW w:w="6237" w:type="dxa"/>
           </w:tcPr>
           <w:p>
             <w:pPr>
@@ -3526,7 +3849,7 @@
         </w:tc>
         <w:tc>
           <w:tcPr>
-            <w:tcW w:w="1134" w:type="dxa"/>
+            <w:tcW w:w="992" w:type="dxa"/>
           </w:tcPr>
           <w:p>
             <w:pPr>
@@ -3555,7 +3878,7 @@
         </w:trPr>
         <w:tc>
           <w:tcPr>
-            <w:tcW w:w="1980" w:type="dxa"/>
+            <w:tcW w:w="1696" w:type="dxa"/>
           </w:tcPr>
           <w:p>
             <w:pPr>
@@ -3590,7 +3913,7 @@
         </w:tc>
         <w:tc>
           <w:tcPr>
-            <w:tcW w:w="1134" w:type="dxa"/>
+            <w:tcW w:w="993" w:type="dxa"/>
           </w:tcPr>
           <w:p>
             <w:pPr>
@@ -3614,7 +3937,7 @@
         </w:tc>
         <w:tc>
           <w:tcPr>
-            <w:tcW w:w="5528" w:type="dxa"/>
+            <w:tcW w:w="6237" w:type="dxa"/>
           </w:tcPr>
           <w:p>
             <w:pPr>
@@ -3638,7 +3961,7 @@
         </w:tc>
         <w:tc>
           <w:tcPr>
-            <w:tcW w:w="1134" w:type="dxa"/>
+            <w:tcW w:w="992" w:type="dxa"/>
           </w:tcPr>
           <w:p>
             <w:pPr>
@@ -3667,7 +3990,7 @@
         </w:trPr>
         <w:tc>
           <w:tcPr>
-            <w:tcW w:w="1980" w:type="dxa"/>
+            <w:tcW w:w="1696" w:type="dxa"/>
           </w:tcPr>
           <w:p>
             <w:pPr>
@@ -3691,7 +4014,7 @@
         </w:tc>
         <w:tc>
           <w:tcPr>
-            <w:tcW w:w="1134" w:type="dxa"/>
+            <w:tcW w:w="993" w:type="dxa"/>
           </w:tcPr>
           <w:p>
             <w:pPr>
@@ -3715,7 +4038,7 @@
         </w:tc>
         <w:tc>
           <w:tcPr>
-            <w:tcW w:w="5528" w:type="dxa"/>
+            <w:tcW w:w="6237" w:type="dxa"/>
           </w:tcPr>
           <w:p>
             <w:pPr>
@@ -3739,7 +4062,7 @@
         </w:tc>
         <w:tc>
           <w:tcPr>
-            <w:tcW w:w="1134" w:type="dxa"/>
+            <w:tcW w:w="992" w:type="dxa"/>
           </w:tcPr>
           <w:p>
             <w:pPr>
@@ -3768,7 +4091,7 @@
         </w:trPr>
         <w:tc>
           <w:tcPr>
-            <w:tcW w:w="1980" w:type="dxa"/>
+            <w:tcW w:w="1696" w:type="dxa"/>
           </w:tcPr>
           <w:p>
             <w:pPr>
@@ -3792,7 +4115,7 @@
         </w:tc>
         <w:tc>
           <w:tcPr>
-            <w:tcW w:w="1134" w:type="dxa"/>
+            <w:tcW w:w="993" w:type="dxa"/>
           </w:tcPr>
           <w:p>
             <w:pPr>
@@ -3816,7 +4139,7 @@
         </w:tc>
         <w:tc>
           <w:tcPr>
-            <w:tcW w:w="5528" w:type="dxa"/>
+            <w:tcW w:w="6237" w:type="dxa"/>
           </w:tcPr>
           <w:p>
             <w:pPr>
@@ -3840,7 +4163,7 @@
         </w:tc>
         <w:tc>
           <w:tcPr>
-            <w:tcW w:w="1134" w:type="dxa"/>
+            <w:tcW w:w="992" w:type="dxa"/>
           </w:tcPr>
           <w:p>
             <w:pPr>
@@ -3869,7 +4192,7 @@
         </w:trPr>
         <w:tc>
           <w:tcPr>
-            <w:tcW w:w="1980" w:type="dxa"/>
+            <w:tcW w:w="1696" w:type="dxa"/>
           </w:tcPr>
           <w:p>
             <w:pPr>
@@ -3904,7 +4227,7 @@
         </w:tc>
         <w:tc>
           <w:tcPr>
-            <w:tcW w:w="1134" w:type="dxa"/>
+            <w:tcW w:w="993" w:type="dxa"/>
           </w:tcPr>
           <w:p>
             <w:pPr>
@@ -3928,7 +4251,7 @@
         </w:tc>
         <w:tc>
           <w:tcPr>
-            <w:tcW w:w="5528" w:type="dxa"/>
+            <w:tcW w:w="6237" w:type="dxa"/>
           </w:tcPr>
           <w:p>
             <w:pPr>
@@ -3952,7 +4275,7 @@
         </w:tc>
         <w:tc>
           <w:tcPr>
-            <w:tcW w:w="1134" w:type="dxa"/>
+            <w:tcW w:w="992" w:type="dxa"/>
           </w:tcPr>
           <w:p>
             <w:pPr>
@@ -3981,7 +4304,7 @@
         </w:trPr>
         <w:tc>
           <w:tcPr>
-            <w:tcW w:w="1980" w:type="dxa"/>
+            <w:tcW w:w="1696" w:type="dxa"/>
           </w:tcPr>
           <w:p>
             <w:pPr>
@@ -4005,7 +4328,7 @@
         </w:tc>
         <w:tc>
           <w:tcPr>
-            <w:tcW w:w="1134" w:type="dxa"/>
+            <w:tcW w:w="993" w:type="dxa"/>
           </w:tcPr>
           <w:p>
             <w:pPr>
@@ -4029,7 +4352,7 @@
         </w:tc>
         <w:tc>
           <w:tcPr>
-            <w:tcW w:w="5528" w:type="dxa"/>
+            <w:tcW w:w="6237" w:type="dxa"/>
           </w:tcPr>
           <w:p>
             <w:pPr>
@@ -4053,7 +4376,7 @@
         </w:tc>
         <w:tc>
           <w:tcPr>
-            <w:tcW w:w="1134" w:type="dxa"/>
+            <w:tcW w:w="992" w:type="dxa"/>
           </w:tcPr>
           <w:p>
             <w:pPr>
@@ -4082,7 +4405,7 @@
         </w:trPr>
         <w:tc>
           <w:tcPr>
-            <w:tcW w:w="1980" w:type="dxa"/>
+            <w:tcW w:w="1696" w:type="dxa"/>
           </w:tcPr>
           <w:p>
             <w:pPr>
@@ -4106,7 +4429,7 @@
         </w:tc>
         <w:tc>
           <w:tcPr>
-            <w:tcW w:w="1134" w:type="dxa"/>
+            <w:tcW w:w="993" w:type="dxa"/>
           </w:tcPr>
           <w:p>
             <w:pPr>
@@ -4130,7 +4453,7 @@
         </w:tc>
         <w:tc>
           <w:tcPr>
-            <w:tcW w:w="5528" w:type="dxa"/>
+            <w:tcW w:w="6237" w:type="dxa"/>
           </w:tcPr>
           <w:p>
             <w:pPr>
@@ -4174,7 +4497,7 @@
         </w:tc>
         <w:tc>
           <w:tcPr>
-            <w:tcW w:w="1134" w:type="dxa"/>
+            <w:tcW w:w="992" w:type="dxa"/>
           </w:tcPr>
           <w:p>
             <w:pPr>
@@ -4203,7 +4526,7 @@
         </w:trPr>
         <w:tc>
           <w:tcPr>
-            <w:tcW w:w="1980" w:type="dxa"/>
+            <w:tcW w:w="1696" w:type="dxa"/>
           </w:tcPr>
           <w:p>
             <w:pPr>
@@ -4227,7 +4550,7 @@
         </w:tc>
         <w:tc>
           <w:tcPr>
-            <w:tcW w:w="1134" w:type="dxa"/>
+            <w:tcW w:w="993" w:type="dxa"/>
           </w:tcPr>
           <w:p>
             <w:pPr>
@@ -4251,7 +4574,7 @@
         </w:tc>
         <w:tc>
           <w:tcPr>
-            <w:tcW w:w="5528" w:type="dxa"/>
+            <w:tcW w:w="6237" w:type="dxa"/>
           </w:tcPr>
           <w:p>
             <w:pPr>
@@ -4295,7 +4618,7 @@
         </w:tc>
         <w:tc>
           <w:tcPr>
-            <w:tcW w:w="1134" w:type="dxa"/>
+            <w:tcW w:w="992" w:type="dxa"/>
           </w:tcPr>
           <w:p>
             <w:pPr>
@@ -4324,7 +4647,7 @@
         </w:trPr>
         <w:tc>
           <w:tcPr>
-            <w:tcW w:w="1980" w:type="dxa"/>
+            <w:tcW w:w="1696" w:type="dxa"/>
           </w:tcPr>
           <w:p>
             <w:pPr>
@@ -4348,7 +4671,7 @@
         </w:tc>
         <w:tc>
           <w:tcPr>
-            <w:tcW w:w="1134" w:type="dxa"/>
+            <w:tcW w:w="993" w:type="dxa"/>
           </w:tcPr>
           <w:p>
             <w:pPr>
@@ -4372,7 +4695,7 @@
         </w:tc>
         <w:tc>
           <w:tcPr>
-            <w:tcW w:w="5528" w:type="dxa"/>
+            <w:tcW w:w="6237" w:type="dxa"/>
           </w:tcPr>
           <w:p>
             <w:pPr>
@@ -4396,7 +4719,7 @@
         </w:tc>
         <w:tc>
           <w:tcPr>
-            <w:tcW w:w="1134" w:type="dxa"/>
+            <w:tcW w:w="992" w:type="dxa"/>
           </w:tcPr>
           <w:p>
             <w:pPr>
@@ -4433,7 +4756,7 @@
         </w:trPr>
         <w:tc>
           <w:tcPr>
-            <w:tcW w:w="1980" w:type="dxa"/>
+            <w:tcW w:w="1696" w:type="dxa"/>
           </w:tcPr>
           <w:p>
             <w:pPr>
@@ -4457,7 +4780,7 @@
         </w:tc>
         <w:tc>
           <w:tcPr>
-            <w:tcW w:w="1134" w:type="dxa"/>
+            <w:tcW w:w="993" w:type="dxa"/>
           </w:tcPr>
           <w:p>
             <w:pPr>
@@ -4481,7 +4804,7 @@
         </w:tc>
         <w:tc>
           <w:tcPr>
-            <w:tcW w:w="5528" w:type="dxa"/>
+            <w:tcW w:w="6237" w:type="dxa"/>
           </w:tcPr>
           <w:p>
             <w:pPr>
@@ -4505,7 +4828,7 @@
         </w:tc>
         <w:tc>
           <w:tcPr>
-            <w:tcW w:w="1134" w:type="dxa"/>
+            <w:tcW w:w="992" w:type="dxa"/>
           </w:tcPr>
           <w:p>
             <w:pPr>
@@ -4534,7 +4857,7 @@
         </w:trPr>
         <w:tc>
           <w:tcPr>
-            <w:tcW w:w="1980" w:type="dxa"/>
+            <w:tcW w:w="1696" w:type="dxa"/>
           </w:tcPr>
           <w:p>
             <w:pPr>
@@ -4569,7 +4892,7 @@
         </w:tc>
         <w:tc>
           <w:tcPr>
-            <w:tcW w:w="1134" w:type="dxa"/>
+            <w:tcW w:w="993" w:type="dxa"/>
           </w:tcPr>
           <w:p>
             <w:pPr>
@@ -4593,7 +4916,7 @@
         </w:tc>
         <w:tc>
           <w:tcPr>
-            <w:tcW w:w="5528" w:type="dxa"/>
+            <w:tcW w:w="6237" w:type="dxa"/>
           </w:tcPr>
           <w:p>
             <w:pPr>
@@ -4637,7 +4960,7 @@
         </w:tc>
         <w:tc>
           <w:tcPr>
-            <w:tcW w:w="1134" w:type="dxa"/>
+            <w:tcW w:w="992" w:type="dxa"/>
           </w:tcPr>
           <w:p>
             <w:pPr>
@@ -4666,7 +4989,7 @@
         </w:trPr>
         <w:tc>
           <w:tcPr>
-            <w:tcW w:w="1980" w:type="dxa"/>
+            <w:tcW w:w="1696" w:type="dxa"/>
           </w:tcPr>
           <w:p>
             <w:pPr>
@@ -4690,7 +5013,7 @@
         </w:tc>
         <w:tc>
           <w:tcPr>
-            <w:tcW w:w="1134" w:type="dxa"/>
+            <w:tcW w:w="993" w:type="dxa"/>
           </w:tcPr>
           <w:p>
             <w:pPr>
@@ -4714,7 +5037,7 @@
         </w:tc>
         <w:tc>
           <w:tcPr>
-            <w:tcW w:w="5528" w:type="dxa"/>
+            <w:tcW w:w="6237" w:type="dxa"/>
           </w:tcPr>
           <w:p>
             <w:pPr>
@@ -4758,7 +5081,7 @@
         </w:tc>
         <w:tc>
           <w:tcPr>
-            <w:tcW w:w="1134" w:type="dxa"/>
+            <w:tcW w:w="992" w:type="dxa"/>
           </w:tcPr>
           <w:p>
             <w:pPr>
@@ -4787,7 +5110,7 @@
         </w:trPr>
         <w:tc>
           <w:tcPr>
-            <w:tcW w:w="1980" w:type="dxa"/>
+            <w:tcW w:w="1696" w:type="dxa"/>
           </w:tcPr>
           <w:p>
             <w:pPr>
@@ -4811,7 +5134,7 @@
         </w:tc>
         <w:tc>
           <w:tcPr>
-            <w:tcW w:w="1134" w:type="dxa"/>
+            <w:tcW w:w="993" w:type="dxa"/>
           </w:tcPr>
           <w:p>
             <w:pPr>
@@ -4835,7 +5158,7 @@
         </w:tc>
         <w:tc>
           <w:tcPr>
-            <w:tcW w:w="5528" w:type="dxa"/>
+            <w:tcW w:w="6237" w:type="dxa"/>
           </w:tcPr>
           <w:p>
             <w:pPr>
@@ -4859,7 +5182,7 @@
         </w:tc>
         <w:tc>
           <w:tcPr>
-            <w:tcW w:w="1134" w:type="dxa"/>
+            <w:tcW w:w="992" w:type="dxa"/>
           </w:tcPr>
           <w:p>
             <w:pPr>
@@ -4888,7 +5211,7 @@
         </w:trPr>
         <w:tc>
           <w:tcPr>
-            <w:tcW w:w="1980" w:type="dxa"/>
+            <w:tcW w:w="1696" w:type="dxa"/>
           </w:tcPr>
           <w:p>
             <w:pPr>
@@ -4912,7 +5235,7 @@
         </w:tc>
         <w:tc>
           <w:tcPr>
-            <w:tcW w:w="1134" w:type="dxa"/>
+            <w:tcW w:w="993" w:type="dxa"/>
           </w:tcPr>
           <w:p>
             <w:pPr>
@@ -4936,7 +5259,7 @@
         </w:tc>
         <w:tc>
           <w:tcPr>
-            <w:tcW w:w="5528" w:type="dxa"/>
+            <w:tcW w:w="6237" w:type="dxa"/>
           </w:tcPr>
           <w:p>
             <w:pPr>
@@ -4960,7 +5283,7 @@
         </w:tc>
         <w:tc>
           <w:tcPr>
-            <w:tcW w:w="1134" w:type="dxa"/>
+            <w:tcW w:w="992" w:type="dxa"/>
           </w:tcPr>
           <w:p>
             <w:pPr>
@@ -4989,7 +5312,7 @@
         </w:trPr>
         <w:tc>
           <w:tcPr>
-            <w:tcW w:w="1980" w:type="dxa"/>
+            <w:tcW w:w="1696" w:type="dxa"/>
           </w:tcPr>
           <w:p>
             <w:pPr>
@@ -5013,7 +5336,7 @@
         </w:tc>
         <w:tc>
           <w:tcPr>
-            <w:tcW w:w="1134" w:type="dxa"/>
+            <w:tcW w:w="993" w:type="dxa"/>
           </w:tcPr>
           <w:p>
             <w:pPr>
@@ -5037,7 +5360,7 @@
         </w:tc>
         <w:tc>
           <w:tcPr>
-            <w:tcW w:w="5528" w:type="dxa"/>
+            <w:tcW w:w="6237" w:type="dxa"/>
           </w:tcPr>
           <w:p>
             <w:pPr>
@@ -5061,7 +5384,7 @@
         </w:tc>
         <w:tc>
           <w:tcPr>
-            <w:tcW w:w="1134" w:type="dxa"/>
+            <w:tcW w:w="992" w:type="dxa"/>
           </w:tcPr>
           <w:p>
             <w:pPr>
@@ -5090,7 +5413,7 @@
         </w:trPr>
         <w:tc>
           <w:tcPr>
-            <w:tcW w:w="1980" w:type="dxa"/>
+            <w:tcW w:w="1696" w:type="dxa"/>
           </w:tcPr>
           <w:p>
             <w:pPr>
@@ -5114,7 +5437,7 @@
         </w:tc>
         <w:tc>
           <w:tcPr>
-            <w:tcW w:w="1134" w:type="dxa"/>
+            <w:tcW w:w="993" w:type="dxa"/>
           </w:tcPr>
           <w:p>
             <w:pPr>
@@ -5138,7 +5461,7 @@
         </w:tc>
         <w:tc>
           <w:tcPr>
-            <w:tcW w:w="5528" w:type="dxa"/>
+            <w:tcW w:w="6237" w:type="dxa"/>
           </w:tcPr>
           <w:p>
             <w:pPr>
@@ -5162,7 +5485,7 @@
         </w:tc>
         <w:tc>
           <w:tcPr>
-            <w:tcW w:w="1134" w:type="dxa"/>
+            <w:tcW w:w="992" w:type="dxa"/>
           </w:tcPr>
           <w:p>
             <w:pPr>
@@ -5191,7 +5514,7 @@
         </w:trPr>
         <w:tc>
           <w:tcPr>
-            <w:tcW w:w="1980" w:type="dxa"/>
+            <w:tcW w:w="1696" w:type="dxa"/>
           </w:tcPr>
           <w:p>
             <w:pPr>
@@ -5215,7 +5538,7 @@
         </w:tc>
         <w:tc>
           <w:tcPr>
-            <w:tcW w:w="1134" w:type="dxa"/>
+            <w:tcW w:w="993" w:type="dxa"/>
           </w:tcPr>
           <w:p>
             <w:pPr>
@@ -5239,7 +5562,7 @@
         </w:tc>
         <w:tc>
           <w:tcPr>
-            <w:tcW w:w="5528" w:type="dxa"/>
+            <w:tcW w:w="6237" w:type="dxa"/>
           </w:tcPr>
           <w:p>
             <w:pPr>
@@ -5283,7 +5606,7 @@
         </w:tc>
         <w:tc>
           <w:tcPr>
-            <w:tcW w:w="1134" w:type="dxa"/>
+            <w:tcW w:w="992" w:type="dxa"/>
           </w:tcPr>
           <w:p>
             <w:pPr>
@@ -5312,7 +5635,7 @@
         </w:trPr>
         <w:tc>
           <w:tcPr>
-            <w:tcW w:w="1980" w:type="dxa"/>
+            <w:tcW w:w="1696" w:type="dxa"/>
           </w:tcPr>
           <w:p>
             <w:pPr>
@@ -5347,7 +5670,7 @@
         </w:tc>
         <w:tc>
           <w:tcPr>
-            <w:tcW w:w="1134" w:type="dxa"/>
+            <w:tcW w:w="993" w:type="dxa"/>
           </w:tcPr>
           <w:p>
             <w:pPr>
@@ -5371,7 +5694,7 @@
         </w:tc>
         <w:tc>
           <w:tcPr>
-            <w:tcW w:w="5528" w:type="dxa"/>
+            <w:tcW w:w="6237" w:type="dxa"/>
           </w:tcPr>
           <w:p>
             <w:pPr>
@@ -5395,7 +5718,7 @@
         </w:tc>
         <w:tc>
           <w:tcPr>
-            <w:tcW w:w="1134" w:type="dxa"/>
+            <w:tcW w:w="992" w:type="dxa"/>
           </w:tcPr>
           <w:p>
             <w:pPr>
@@ -5424,7 +5747,7 @@
         </w:trPr>
         <w:tc>
           <w:tcPr>
-            <w:tcW w:w="1980" w:type="dxa"/>
+            <w:tcW w:w="1696" w:type="dxa"/>
           </w:tcPr>
           <w:p>
             <w:pPr>
@@ -5459,7 +5782,7 @@
         </w:tc>
         <w:tc>
           <w:tcPr>
-            <w:tcW w:w="1134" w:type="dxa"/>
+            <w:tcW w:w="993" w:type="dxa"/>
           </w:tcPr>
           <w:p>
             <w:pPr>
@@ -5483,7 +5806,7 @@
         </w:tc>
         <w:tc>
           <w:tcPr>
-            <w:tcW w:w="5528" w:type="dxa"/>
+            <w:tcW w:w="6237" w:type="dxa"/>
           </w:tcPr>
           <w:p>
             <w:pPr>
@@ -5507,7 +5830,7 @@
         </w:tc>
         <w:tc>
           <w:tcPr>
-            <w:tcW w:w="1134" w:type="dxa"/>
+            <w:tcW w:w="992" w:type="dxa"/>
           </w:tcPr>
           <w:p>
             <w:pPr>
@@ -5536,7 +5859,7 @@
         </w:trPr>
         <w:tc>
           <w:tcPr>
-            <w:tcW w:w="1980" w:type="dxa"/>
+            <w:tcW w:w="1696" w:type="dxa"/>
           </w:tcPr>
           <w:p>
             <w:pPr>
@@ -5560,7 +5883,7 @@
         </w:tc>
         <w:tc>
           <w:tcPr>
-            <w:tcW w:w="1134" w:type="dxa"/>
+            <w:tcW w:w="993" w:type="dxa"/>
           </w:tcPr>
           <w:p>
             <w:pPr>
@@ -5595,7 +5918,7 @@
         </w:tc>
         <w:tc>
           <w:tcPr>
-            <w:tcW w:w="5528" w:type="dxa"/>
+            <w:tcW w:w="6237" w:type="dxa"/>
           </w:tcPr>
           <w:p>
             <w:pPr>
@@ -5673,7 +5996,7 @@
         </w:tc>
         <w:tc>
           <w:tcPr>
-            <w:tcW w:w="1134" w:type="dxa"/>
+            <w:tcW w:w="992" w:type="dxa"/>
           </w:tcPr>
           <w:p>
             <w:pPr>
@@ -5692,6 +6015,126 @@
                 <w:szCs w:val="18"/>
               </w:rPr>
               <w:t>1.21</w:t>
+            </w:r>
+          </w:p>
+        </w:tc>
+      </w:tr>
+      <w:tr>
+        <w:trPr>
+          <w:trHeight w:val="263"/>
+        </w:trPr>
+        <w:tc>
+          <w:tcPr>
+            <w:tcW w:w="1696" w:type="dxa"/>
+          </w:tcPr>
+          <w:p>
+            <w:pPr>
+              <w:rPr>
+                <w:rFonts w:ascii="Arial" w:hAnsi="Arial" w:cs="Arial"/>
+                <w:bCs/>
+                <w:sz w:val="18"/>
+                <w:szCs w:val="18"/>
+              </w:rPr>
+            </w:pPr>
+            <w:r>
+              <w:rPr>
+                <w:rFonts w:ascii="Arial" w:hAnsi="Arial" w:cs="Arial"/>
+                <w:bCs/>
+                <w:sz w:val="18"/>
+                <w:szCs w:val="18"/>
+              </w:rPr>
+              <w:t>Retel Javier</w:t>
+            </w:r>
+          </w:p>
+        </w:tc>
+        <w:tc>
+          <w:tcPr>
+            <w:tcW w:w="993" w:type="dxa"/>
+          </w:tcPr>
+          <w:p>
+            <w:pPr>
+              <w:rPr>
+                <w:rFonts w:ascii="Arial" w:hAnsi="Arial" w:cs="Arial"/>
+                <w:bCs/>
+                <w:sz w:val="18"/>
+                <w:szCs w:val="18"/>
+              </w:rPr>
+            </w:pPr>
+            <w:r>
+              <w:rPr>
+                <w:rFonts w:ascii="Arial" w:hAnsi="Arial" w:cs="Arial"/>
+                <w:bCs/>
+                <w:sz w:val="18"/>
+                <w:szCs w:val="18"/>
+              </w:rPr>
+              <w:t>1</w:t>
+            </w:r>
+            <w:r>
+              <w:rPr>
+                <w:rFonts w:ascii="Arial" w:hAnsi="Arial" w:cs="Arial"/>
+                <w:bCs/>
+                <w:sz w:val="18"/>
+                <w:szCs w:val="18"/>
+              </w:rPr>
+              <w:t>9</w:t>
+            </w:r>
+            <w:r>
+              <w:rPr>
+                <w:rFonts w:ascii="Arial" w:hAnsi="Arial" w:cs="Arial"/>
+                <w:bCs/>
+                <w:sz w:val="18"/>
+                <w:szCs w:val="18"/>
+                <w:lang w:val="en-US"/>
+              </w:rPr>
+              <w:t>/12/21</w:t>
+            </w:r>
+          </w:p>
+        </w:tc>
+        <w:tc>
+          <w:tcPr>
+            <w:tcW w:w="6237" w:type="dxa"/>
+          </w:tcPr>
+          <w:p>
+            <w:pPr>
+              <w:rPr>
+                <w:rFonts w:ascii="Arial" w:hAnsi="Arial" w:cs="Arial"/>
+                <w:bCs/>
+                <w:sz w:val="18"/>
+                <w:szCs w:val="18"/>
+              </w:rPr>
+            </w:pPr>
+            <w:r>
+              <w:rPr>
+                <w:rFonts w:ascii="Arial" w:hAnsi="Arial" w:cs="Arial"/>
+                <w:bCs/>
+                <w:sz w:val="18"/>
+                <w:szCs w:val="18"/>
+              </w:rPr>
+              <w:t>Añadí la primera versión de clasificación de casos de uso.</w:t>
+            </w:r>
+          </w:p>
+        </w:tc>
+        <w:tc>
+          <w:tcPr>
+            <w:tcW w:w="992" w:type="dxa"/>
+          </w:tcPr>
+          <w:p>
+            <w:pPr>
+              <w:rPr>
+                <w:rFonts w:ascii="Arial" w:hAnsi="Arial" w:cs="Arial"/>
+                <w:bCs/>
+                <w:sz w:val="18"/>
+                <w:szCs w:val="18"/>
+              </w:rPr>
+            </w:pPr>
+            <w:r>
+              <w:rPr>
+                <w:rFonts w:ascii="Arial" w:hAnsi="Arial" w:cs="Arial"/>
+                <w:bCs/>
+                <w:sz w:val="18"/>
+                <w:szCs w:val="18"/>
+              </w:rPr>
+              <w:t>1.22</w:t>
             </w:r>
           </w:p>
         </w:tc>
@@ -6153,6 +6596,135 @@
       </w:r>
       <w:bookmarkEnd w:id="5"/>
     </w:p>
+    <w:p>
+      <w:pPr>
+        <w:jc w:val="both"/>
+        <w:rPr>
+          <w:rFonts w:ascii="Arial" w:hAnsi="Arial" w:cs="Arial"/>
+        </w:rPr>
+      </w:pPr>
+      <w:r>
+        <w:rPr>
+          <w:rFonts w:ascii="Arial" w:hAnsi="Arial" w:cs="Arial"/>
+        </w:rPr>
+        <w:t xml:space="preserve">En relación </w:t>
+      </w:r>
+      <w:r>
+        <w:rPr>
+          <w:rFonts w:ascii="Arial" w:hAnsi="Arial" w:cs="Arial"/>
+        </w:rPr>
+        <w:t xml:space="preserve">de las compras realizadas, </w:t>
+      </w:r>
+      <w:r>
+        <w:rPr>
+          <w:rFonts w:ascii="Arial" w:hAnsi="Arial" w:cs="Arial"/>
+        </w:rPr>
+        <w:t xml:space="preserve">tenemos </w:t>
+      </w:r>
+      <w:r>
+        <w:rPr>
+          <w:rFonts w:ascii="Arial" w:hAnsi="Arial" w:cs="Arial"/>
+        </w:rPr>
+        <w:t>el</w:t>
+      </w:r>
+      <w:r>
+        <w:rPr>
+          <w:rFonts w:ascii="Arial" w:hAnsi="Arial" w:cs="Arial"/>
+        </w:rPr>
+        <w:t xml:space="preserve"> caso de uso </w:t>
+      </w:r>
+      <w:r>
+        <w:rPr>
+          <w:rFonts w:ascii="Arial" w:hAnsi="Arial" w:cs="Arial"/>
+        </w:rPr>
+        <w:t>comprar</w:t>
+      </w:r>
+      <w:r>
+        <w:rPr>
+          <w:rFonts w:ascii="Arial" w:hAnsi="Arial" w:cs="Arial"/>
+        </w:rPr>
+        <w:t xml:space="preserve"> un producto</w:t>
+      </w:r>
+      <w:r>
+        <w:rPr>
+          <w:rFonts w:ascii="Arial" w:hAnsi="Arial" w:cs="Arial"/>
+        </w:rPr>
+        <w:t xml:space="preserve"> </w:t>
+      </w:r>
+      <w:r>
+        <w:rPr>
+          <w:rFonts w:ascii="Arial" w:hAnsi="Arial" w:cs="Arial"/>
+        </w:rPr>
+        <w:t xml:space="preserve">la cual </w:t>
+      </w:r>
+      <w:r>
+        <w:rPr>
+          <w:rFonts w:ascii="Arial" w:hAnsi="Arial" w:cs="Arial"/>
+        </w:rPr>
+        <w:t>incluye buscar un producto</w:t>
+      </w:r>
+      <w:r>
+        <w:rPr>
+          <w:rFonts w:ascii="Arial" w:hAnsi="Arial" w:cs="Arial"/>
+        </w:rPr>
+        <w:t xml:space="preserve"> y con sus respectivas extensiones como comentar en producto comprado o revisar el historial de compras.</w:t>
+      </w:r>
+    </w:p>
+    <w:p>
+      <w:pPr>
+        <w:rPr>
+          <w:rFonts w:ascii="Arial" w:hAnsi="Arial" w:cs="Arial"/>
+        </w:rPr>
+      </w:pPr>
+    </w:p>
+    <w:p>
+      <w:r>
+        <w:rPr>
+          <w:noProof/>
+        </w:rPr>
+        <w:drawing>
+          <wp:inline distT="0" distB="0" distL="0" distR="0" wp14:anchorId="4674319F" wp14:editId="4AFB4C84">
+            <wp:extent cx="5400040" cy="3140710"/>
+            <wp:effectExtent l="0" t="0" r="0" b="2540"/>
+            <wp:docPr id="19" name="Imagen 19"/>
+            <wp:cNvGraphicFramePr>
+              <a:graphicFrameLocks xmlns:a="http://schemas.openxmlformats.org/drawingml/2006/main" noChangeAspect="1"/>
+            </wp:cNvGraphicFramePr>
+            <a:graphic xmlns:a="http://schemas.openxmlformats.org/drawingml/2006/main">
+              <a:graphicData uri="http://schemas.openxmlformats.org/drawingml/2006/picture">
+                <pic:pic xmlns:pic="http://schemas.openxmlformats.org/drawingml/2006/picture">
+                  <pic:nvPicPr>
+                    <pic:cNvPr id="19" name="Imagen 19"/>
+                    <pic:cNvPicPr/>
+                  </pic:nvPicPr>
+                  <pic:blipFill>
+                    <a:blip r:embed="rId8">
+                      <a:extLst>
+                        <a:ext uri="{28A0092B-C50C-407E-A947-70E740481C1C}">
+                          <a14:useLocalDpi xmlns:a14="http://schemas.microsoft.com/office/drawing/2010/main" val="0"/>
+                        </a:ext>
+                      </a:extLst>
+                    </a:blip>
+                    <a:stretch>
+                      <a:fillRect/>
+                    </a:stretch>
+                  </pic:blipFill>
+                  <pic:spPr>
+                    <a:xfrm>
+                      <a:off x="0" y="0"/>
+                      <a:ext cx="5400040" cy="3140710"/>
+                    </a:xfrm>
+                    <a:prstGeom prst="rect">
+                      <a:avLst/>
+                    </a:prstGeom>
+                  </pic:spPr>
+                </pic:pic>
+              </a:graphicData>
+            </a:graphic>
+          </wp:inline>
+        </w:drawing>
+      </w:r>
+    </w:p>
     <w:p/>
     <w:p>
       <w:pPr>
@@ -6692,6 +7264,7 @@
                 <w:sz w:val="20"/>
                 <w:szCs w:val="20"/>
               </w:rPr>
+              <w:lastRenderedPageBreak/>
               <w:t>Precondiciones</w:t>
             </w:r>
           </w:p>
@@ -7323,7 +7896,6 @@
                 <w:sz w:val="20"/>
                 <w:szCs w:val="20"/>
               </w:rPr>
-              <w:lastRenderedPageBreak/>
               <w:t xml:space="preserve">       3.2 El sistema le muestra al usuario el formulario de correo electrónico para mandarle las instrucciones para recuperar la contraseña</w:t>
             </w:r>
           </w:p>
@@ -7546,7 +8118,6 @@
                 <w:sz w:val="20"/>
                 <w:szCs w:val="20"/>
               </w:rPr>
-              <w:lastRenderedPageBreak/>
               <w:t>Prioridad</w:t>
             </w:r>
           </w:p>
@@ -7836,6 +8407,7 @@
                 <w:sz w:val="20"/>
                 <w:szCs w:val="20"/>
               </w:rPr>
+              <w:lastRenderedPageBreak/>
               <w:t>Fecha de registro:</w:t>
             </w:r>
           </w:p>
@@ -8419,39 +8991,15 @@
                 <w:sz w:val="20"/>
                 <w:szCs w:val="20"/>
               </w:rPr>
-              <w:t xml:space="preserve">El Actor ingresa su correo nombre de usuario contraseña y la confirma finalmente presiona el </w:t>
-            </w:r>
-            <w:r>
-              <w:rPr>
-                <w:rFonts w:ascii="Arial" w:hAnsi="Arial" w:cs="Arial"/>
-                <w:sz w:val="20"/>
-                <w:szCs w:val="20"/>
-              </w:rPr>
-              <w:t>botón</w:t>
-            </w:r>
-            <w:r>
-              <w:rPr>
-                <w:rFonts w:ascii="Arial" w:hAnsi="Arial" w:cs="Arial"/>
-                <w:sz w:val="20"/>
-                <w:szCs w:val="20"/>
-              </w:rPr>
-              <w:t xml:space="preserve"> "Registrarse"</w:t>
-            </w:r>
-            <w:r>
-              <w:rPr>
-                <w:rFonts w:ascii="Arial" w:hAnsi="Arial" w:cs="Arial"/>
-                <w:sz w:val="20"/>
-                <w:szCs w:val="20"/>
-              </w:rPr>
-              <w:t>, e</w:t>
-            </w:r>
-            <w:r>
-              <w:rPr>
-                <w:rFonts w:ascii="Arial" w:hAnsi="Arial" w:cs="Arial"/>
-                <w:sz w:val="20"/>
-                <w:szCs w:val="20"/>
-              </w:rPr>
-              <w:t>l sistema verifica que las contraseñas coincidan al registrarse</w:t>
+              <w:t>El Actor ingresa su correo nombre de usuario contraseña y la confirma finalmente presiona el botón "Registrarse"</w:t>
+            </w:r>
+            <w:r>
+              <w:rPr>
+                <w:rFonts w:ascii="Arial" w:hAnsi="Arial" w:cs="Arial"/>
+                <w:sz w:val="20"/>
+                <w:szCs w:val="20"/>
+              </w:rPr>
+              <w:t>, el sistema verifica que las contraseñas coincidan al registrarse</w:t>
             </w:r>
             <w:r>
               <w:rPr>
@@ -8589,7 +9137,6 @@
                 <w:sz w:val="20"/>
                 <w:szCs w:val="20"/>
               </w:rPr>
-              <w:lastRenderedPageBreak/>
               <w:t>Flujos alternativos</w:t>
             </w:r>
           </w:p>
@@ -17080,7 +17627,7 @@
                     </pic:cNvPicPr>
                   </pic:nvPicPr>
                   <pic:blipFill>
-                    <a:blip r:embed="rId8">
+                    <a:blip r:embed="rId9">
                       <a:extLst>
                         <a:ext uri="{28A0092B-C50C-407E-A947-70E740481C1C}">
                           <a14:useLocalDpi xmlns:a14="http://schemas.microsoft.com/office/drawing/2010/main" val="0"/>
@@ -17190,7 +17737,7 @@
                     <pic:cNvPicPr/>
                   </pic:nvPicPr>
                   <pic:blipFill>
-                    <a:blip r:embed="rId9">
+                    <a:blip r:embed="rId10">
                       <a:extLst>
                         <a:ext uri="{28A0092B-C50C-407E-A947-70E740481C1C}">
                           <a14:useLocalDpi xmlns:a14="http://schemas.microsoft.com/office/drawing/2010/main" val="0"/>
@@ -17391,7 +17938,7 @@
                     </pic:cNvPicPr>
                   </pic:nvPicPr>
                   <pic:blipFill>
-                    <a:blip r:embed="rId10">
+                    <a:blip r:embed="rId11">
                       <a:extLst>
                         <a:ext uri="{28A0092B-C50C-407E-A947-70E740481C1C}">
                           <a14:useLocalDpi xmlns:a14="http://schemas.microsoft.com/office/drawing/2010/main" val="0"/>
@@ -17539,7 +18086,7 @@
                     <pic:cNvPicPr/>
                   </pic:nvPicPr>
                   <pic:blipFill>
-                    <a:blip r:embed="rId11">
+                    <a:blip r:embed="rId12">
                       <a:extLst>
                         <a:ext uri="{28A0092B-C50C-407E-A947-70E740481C1C}">
                           <a14:useLocalDpi xmlns:a14="http://schemas.microsoft.com/office/drawing/2010/main" val="0"/>
@@ -17759,7 +18306,7 @@
                     <pic:cNvPicPr/>
                   </pic:nvPicPr>
                   <pic:blipFill>
-                    <a:blip r:embed="rId12">
+                    <a:blip r:embed="rId13">
                       <a:extLst>
                         <a:ext uri="{28A0092B-C50C-407E-A947-70E740481C1C}">
                           <a14:useLocalDpi xmlns:a14="http://schemas.microsoft.com/office/drawing/2010/main" val="0"/>
@@ -17922,7 +18469,7 @@
                     <pic:cNvPicPr/>
                   </pic:nvPicPr>
                   <pic:blipFill rotWithShape="1">
-                    <a:blip r:embed="rId13">
+                    <a:blip r:embed="rId14">
                       <a:extLst>
                         <a:ext uri="{28A0092B-C50C-407E-A947-70E740481C1C}">
                           <a14:useLocalDpi xmlns:a14="http://schemas.microsoft.com/office/drawing/2010/main" val="0"/>
@@ -18026,7 +18573,7 @@
                     <pic:cNvPicPr/>
                   </pic:nvPicPr>
                   <pic:blipFill rotWithShape="1">
-                    <a:blip r:embed="rId14">
+                    <a:blip r:embed="rId15">
                       <a:extLst>
                         <a:ext uri="{28A0092B-C50C-407E-A947-70E740481C1C}">
                           <a14:useLocalDpi xmlns:a14="http://schemas.microsoft.com/office/drawing/2010/main" val="0"/>
@@ -18148,7 +18695,7 @@
                     <pic:cNvPicPr/>
                   </pic:nvPicPr>
                   <pic:blipFill rotWithShape="1">
-                    <a:blip r:embed="rId15">
+                    <a:blip r:embed="rId16">
                       <a:extLst>
                         <a:ext uri="{28A0092B-C50C-407E-A947-70E740481C1C}">
                           <a14:useLocalDpi xmlns:a14="http://schemas.microsoft.com/office/drawing/2010/main" val="0"/>
@@ -18263,7 +18810,7 @@
                     <pic:cNvPicPr/>
                   </pic:nvPicPr>
                   <pic:blipFill rotWithShape="1">
-                    <a:blip r:embed="rId16">
+                    <a:blip r:embed="rId17">
                       <a:extLst>
                         <a:ext uri="{28A0092B-C50C-407E-A947-70E740481C1C}">
                           <a14:useLocalDpi xmlns:a14="http://schemas.microsoft.com/office/drawing/2010/main" val="0"/>
@@ -18395,7 +18942,7 @@
                     <pic:cNvPicPr/>
                   </pic:nvPicPr>
                   <pic:blipFill rotWithShape="1">
-                    <a:blip r:embed="rId17">
+                    <a:blip r:embed="rId18">
                       <a:extLst>
                         <a:ext uri="{28A0092B-C50C-407E-A947-70E740481C1C}">
                           <a14:useLocalDpi xmlns:a14="http://schemas.microsoft.com/office/drawing/2010/main" val="0"/>
@@ -18546,7 +19093,7 @@
                     <pic:cNvPicPr/>
                   </pic:nvPicPr>
                   <pic:blipFill rotWithShape="1">
-                    <a:blip r:embed="rId18">
+                    <a:blip r:embed="rId19">
                       <a:extLst>
                         <a:ext uri="{28A0092B-C50C-407E-A947-70E740481C1C}">
                           <a14:useLocalDpi xmlns:a14="http://schemas.microsoft.com/office/drawing/2010/main" val="0"/>
@@ -18705,7 +19252,7 @@
                     <pic:cNvPicPr/>
                   </pic:nvPicPr>
                   <pic:blipFill rotWithShape="1">
-                    <a:blip r:embed="rId19">
+                    <a:blip r:embed="rId20">
                       <a:extLst>
                         <a:ext uri="{28A0092B-C50C-407E-A947-70E740481C1C}">
                           <a14:useLocalDpi xmlns:a14="http://schemas.microsoft.com/office/drawing/2010/main" val="0"/>
@@ -18831,7 +19378,7 @@
                     <pic:cNvPicPr/>
                   </pic:nvPicPr>
                   <pic:blipFill>
-                    <a:blip r:embed="rId12">
+                    <a:blip r:embed="rId13">
                       <a:extLst>
                         <a:ext uri="{28A0092B-C50C-407E-A947-70E740481C1C}">
                           <a14:useLocalDpi xmlns:a14="http://schemas.microsoft.com/office/drawing/2010/main" val="0"/>
@@ -18996,7 +19543,7 @@
                     <pic:cNvPicPr/>
                   </pic:nvPicPr>
                   <pic:blipFill rotWithShape="1">
-                    <a:blip r:embed="rId13">
+                    <a:blip r:embed="rId14">
                       <a:extLst>
                         <a:ext uri="{28A0092B-C50C-407E-A947-70E740481C1C}">
                           <a14:useLocalDpi xmlns:a14="http://schemas.microsoft.com/office/drawing/2010/main" val="0"/>
@@ -19125,7 +19672,7 @@
                     <pic:cNvPicPr/>
                   </pic:nvPicPr>
                   <pic:blipFill rotWithShape="1">
-                    <a:blip r:embed="rId20">
+                    <a:blip r:embed="rId21">
                       <a:extLst>
                         <a:ext uri="{28A0092B-C50C-407E-A947-70E740481C1C}">
                           <a14:useLocalDpi xmlns:a14="http://schemas.microsoft.com/office/drawing/2010/main" val="0"/>
@@ -19247,7 +19794,7 @@
                     <pic:cNvPicPr/>
                   </pic:nvPicPr>
                   <pic:blipFill rotWithShape="1">
-                    <a:blip r:embed="rId21" cstate="print">
+                    <a:blip r:embed="rId22" cstate="print">
                       <a:extLst>
                         <a:ext uri="{28A0092B-C50C-407E-A947-70E740481C1C}">
                           <a14:useLocalDpi xmlns:a14="http://schemas.microsoft.com/office/drawing/2010/main" val="0"/>
@@ -19392,7 +19939,7 @@
                     <pic:cNvPicPr/>
                   </pic:nvPicPr>
                   <pic:blipFill rotWithShape="1">
-                    <a:blip r:embed="rId22" cstate="print">
+                    <a:blip r:embed="rId23" cstate="print">
                       <a:extLst>
                         <a:ext uri="{28A0092B-C50C-407E-A947-70E740481C1C}">
                           <a14:useLocalDpi xmlns:a14="http://schemas.microsoft.com/office/drawing/2010/main" val="0"/>
@@ -19548,7 +20095,7 @@
         </w:rPr>
         <w:t>ITTNER IAN SPENCE, Foreword by IVAR JACOBSON</w:t>
       </w:r>
-      <w:hyperlink r:id="rId23" w:history="1"/>
+      <w:hyperlink r:id="rId24" w:history="1"/>
     </w:p>
     <w:p>
       <w:pPr>
@@ -19594,7 +20141,7 @@
       </w:pPr>
     </w:p>
     <w:sectPr>
-      <w:headerReference w:type="default" r:id="rId24"/>
+      <w:headerReference w:type="default" r:id="rId25"/>
       <w:pgSz w:w="11906" w:h="16838"/>
       <w:pgMar w:top="1417" w:right="1701" w:bottom="1417" w:left="1701" w:header="708" w:footer="708" w:gutter="0"/>
       <w:cols w:space="708"/>

</xml_diff>

<commit_message>
Modifique los diagramas de casos de uso de "Comentarios" e "inicio de sesión" y las agregué al doc.
</commit_message>
<xml_diff>
--- a/Casos de Uso/Casos de Uso.docx
+++ b/Casos de Uso/Casos de Uso.docx
@@ -253,20 +253,8 @@
           <w:szCs w:val="28"/>
           <w:lang w:eastAsia="es-MX"/>
         </w:rPr>
-        <w:t xml:space="preserve">Guzmán Ortega Axel </w:t>
+        <w:t>Guzmán Ortega Axel Yael</w:t>
       </w:r>
-      <w:proofErr w:type="spellStart"/>
-      <w:r>
-        <w:rPr>
-          <w:rFonts w:ascii="Arial" w:eastAsia="Times New Roman" w:hAnsi="Arial" w:cs="Arial"/>
-          <w:color w:val="000000"/>
-          <w:sz w:val="28"/>
-          <w:szCs w:val="28"/>
-          <w:lang w:eastAsia="es-MX"/>
-        </w:rPr>
-        <w:t>Yael</w:t>
-      </w:r>
-      <w:proofErr w:type="spellEnd"/>
     </w:p>
     <w:p>
       <w:pPr>
@@ -3541,19 +3529,8 @@
                 <w:sz w:val="18"/>
                 <w:szCs w:val="18"/>
               </w:rPr>
-              <w:t xml:space="preserve">Miguel </w:t>
-            </w:r>
-            <w:proofErr w:type="spellStart"/>
-            <w:r>
-              <w:rPr>
-                <w:rFonts w:ascii="Arial" w:hAnsi="Arial" w:cs="Arial"/>
-                <w:bCs/>
-                <w:sz w:val="18"/>
-                <w:szCs w:val="18"/>
-              </w:rPr>
-              <w:t>Guzman</w:t>
-            </w:r>
-            <w:proofErr w:type="spellEnd"/>
+              <w:t>Miguel Guzman</w:t>
+            </w:r>
           </w:p>
         </w:tc>
         <w:tc>
@@ -3653,19 +3630,8 @@
                 <w:sz w:val="18"/>
                 <w:szCs w:val="18"/>
               </w:rPr>
-              <w:t xml:space="preserve">Axel </w:t>
-            </w:r>
-            <w:proofErr w:type="spellStart"/>
-            <w:r>
-              <w:rPr>
-                <w:rFonts w:ascii="Arial" w:hAnsi="Arial" w:cs="Arial"/>
-                <w:bCs/>
-                <w:sz w:val="18"/>
-                <w:szCs w:val="18"/>
-              </w:rPr>
-              <w:t>Guzman</w:t>
-            </w:r>
-            <w:proofErr w:type="spellEnd"/>
+              <w:t>Axel Guzman</w:t>
+            </w:r>
           </w:p>
         </w:tc>
         <w:tc>
@@ -3765,19 +3731,8 @@
                 <w:sz w:val="18"/>
                 <w:szCs w:val="18"/>
               </w:rPr>
-              <w:t xml:space="preserve">Miguel </w:t>
-            </w:r>
-            <w:proofErr w:type="spellStart"/>
-            <w:r>
-              <w:rPr>
-                <w:rFonts w:ascii="Arial" w:hAnsi="Arial" w:cs="Arial"/>
-                <w:bCs/>
-                <w:sz w:val="18"/>
-                <w:szCs w:val="18"/>
-              </w:rPr>
-              <w:t>Guzman</w:t>
-            </w:r>
-            <w:proofErr w:type="spellEnd"/>
+              <w:t>Miguel Guzman</w:t>
+            </w:r>
           </w:p>
         </w:tc>
         <w:tc>
@@ -3896,19 +3851,8 @@
                 <w:sz w:val="18"/>
                 <w:szCs w:val="18"/>
               </w:rPr>
-              <w:t xml:space="preserve">Miguel </w:t>
-            </w:r>
-            <w:proofErr w:type="spellStart"/>
-            <w:r>
-              <w:rPr>
-                <w:rFonts w:ascii="Arial" w:hAnsi="Arial" w:cs="Arial"/>
-                <w:bCs/>
-                <w:sz w:val="18"/>
-                <w:szCs w:val="18"/>
-              </w:rPr>
-              <w:t>Guzman</w:t>
-            </w:r>
-            <w:proofErr w:type="spellEnd"/>
+              <w:t>Miguel Guzman</w:t>
+            </w:r>
           </w:p>
         </w:tc>
         <w:tc>
@@ -4210,19 +4154,8 @@
                 <w:sz w:val="18"/>
                 <w:szCs w:val="18"/>
               </w:rPr>
-              <w:t xml:space="preserve">Miguel </w:t>
-            </w:r>
-            <w:proofErr w:type="spellStart"/>
-            <w:r>
-              <w:rPr>
-                <w:rFonts w:ascii="Arial" w:hAnsi="Arial" w:cs="Arial"/>
-                <w:bCs/>
-                <w:sz w:val="18"/>
-                <w:szCs w:val="18"/>
-              </w:rPr>
-              <w:t>Guzman</w:t>
-            </w:r>
-            <w:proofErr w:type="spellEnd"/>
+              <w:t>Miguel Guzman</w:t>
+            </w:r>
           </w:p>
         </w:tc>
         <w:tc>
@@ -4471,27 +4404,7 @@
                 <w:sz w:val="18"/>
                 <w:szCs w:val="18"/>
               </w:rPr>
-              <w:t>Añadí la lista de casos de uso, modifique las tablas de “Productos Deseados” y “Registros”, agregando “&lt;&lt;</w:t>
-            </w:r>
-            <w:proofErr w:type="spellStart"/>
-            <w:r>
-              <w:rPr>
-                <w:rFonts w:ascii="Arial" w:hAnsi="Arial" w:cs="Arial"/>
-                <w:bCs/>
-                <w:sz w:val="18"/>
-                <w:szCs w:val="18"/>
-              </w:rPr>
-              <w:t>include</w:t>
-            </w:r>
-            <w:proofErr w:type="spellEnd"/>
-            <w:r>
-              <w:rPr>
-                <w:rFonts w:ascii="Arial" w:hAnsi="Arial" w:cs="Arial"/>
-                <w:bCs/>
-                <w:sz w:val="18"/>
-                <w:szCs w:val="18"/>
-              </w:rPr>
-              <w:t>&gt;&gt;” para optimizar las tablas; agregue en el apéndice el caso de uso de registros.</w:t>
+              <w:t>Añadí la lista de casos de uso, modifique las tablas de “Productos Deseados” y “Registros”, agregando “&lt;&lt;include&gt;&gt;” para optimizar las tablas; agregue en el apéndice el caso de uso de registros.</w:t>
             </w:r>
           </w:p>
         </w:tc>
@@ -4592,27 +4505,7 @@
                 <w:sz w:val="18"/>
                 <w:szCs w:val="18"/>
               </w:rPr>
-              <w:t>Modifiqué las tablas de uso “inicio de sesión” y “comentarios”, agregando “&lt;&lt;</w:t>
-            </w:r>
-            <w:proofErr w:type="spellStart"/>
-            <w:r>
-              <w:rPr>
-                <w:rFonts w:ascii="Arial" w:hAnsi="Arial" w:cs="Arial"/>
-                <w:bCs/>
-                <w:sz w:val="18"/>
-                <w:szCs w:val="18"/>
-              </w:rPr>
-              <w:t>include</w:t>
-            </w:r>
-            <w:proofErr w:type="spellEnd"/>
-            <w:r>
-              <w:rPr>
-                <w:rFonts w:ascii="Arial" w:hAnsi="Arial" w:cs="Arial"/>
-                <w:bCs/>
-                <w:sz w:val="18"/>
-                <w:szCs w:val="18"/>
-              </w:rPr>
-              <w:t>&gt;&gt;” optimizando las tablas, agregué la interfaz de caso de uso de inicio de sesión y agregué algunas referencias</w:t>
+              <w:t>Modifiqué las tablas de uso “inicio de sesión” y “comentarios”, agregando “&lt;&lt;include&gt;&gt;” optimizando las tablas, agregué la interfaz de caso de uso de inicio de sesión y agregué algunas referencias</w:t>
             </w:r>
           </w:p>
         </w:tc>
@@ -4875,86 +4768,55 @@
                 <w:sz w:val="18"/>
                 <w:szCs w:val="18"/>
               </w:rPr>
-              <w:t xml:space="preserve">Miguel </w:t>
-            </w:r>
-            <w:proofErr w:type="spellStart"/>
-            <w:r>
+              <w:t>Miguel Guzman</w:t>
+            </w:r>
+          </w:p>
+        </w:tc>
+        <w:tc>
+          <w:tcPr>
+            <w:tcW w:w="993" w:type="dxa"/>
+          </w:tcPr>
+          <w:p>
+            <w:pPr>
               <w:rPr>
                 <w:rFonts w:ascii="Arial" w:hAnsi="Arial" w:cs="Arial"/>
                 <w:bCs/>
                 <w:sz w:val="18"/>
                 <w:szCs w:val="18"/>
               </w:rPr>
-              <w:t>Guzman</w:t>
-            </w:r>
-            <w:proofErr w:type="spellEnd"/>
-          </w:p>
-        </w:tc>
-        <w:tc>
-          <w:tcPr>
-            <w:tcW w:w="993" w:type="dxa"/>
-          </w:tcPr>
-          <w:p>
-            <w:pPr>
+            </w:pPr>
+            <w:r>
               <w:rPr>
                 <w:rFonts w:ascii="Arial" w:hAnsi="Arial" w:cs="Arial"/>
                 <w:bCs/>
                 <w:sz w:val="18"/>
                 <w:szCs w:val="18"/>
               </w:rPr>
-            </w:pPr>
-            <w:r>
+              <w:t>15/12/21</w:t>
+            </w:r>
+          </w:p>
+        </w:tc>
+        <w:tc>
+          <w:tcPr>
+            <w:tcW w:w="6237" w:type="dxa"/>
+          </w:tcPr>
+          <w:p>
+            <w:pPr>
               <w:rPr>
                 <w:rFonts w:ascii="Arial" w:hAnsi="Arial" w:cs="Arial"/>
                 <w:bCs/>
                 <w:sz w:val="18"/>
                 <w:szCs w:val="18"/>
               </w:rPr>
-              <w:t>15/12/21</w:t>
-            </w:r>
-          </w:p>
-        </w:tc>
-        <w:tc>
-          <w:tcPr>
-            <w:tcW w:w="6237" w:type="dxa"/>
-          </w:tcPr>
-          <w:p>
-            <w:pPr>
+            </w:pPr>
+            <w:r>
               <w:rPr>
                 <w:rFonts w:ascii="Arial" w:hAnsi="Arial" w:cs="Arial"/>
                 <w:bCs/>
                 <w:sz w:val="18"/>
                 <w:szCs w:val="18"/>
               </w:rPr>
-            </w:pPr>
-            <w:r>
-              <w:rPr>
-                <w:rFonts w:ascii="Arial" w:hAnsi="Arial" w:cs="Arial"/>
-                <w:bCs/>
-                <w:sz w:val="18"/>
-                <w:szCs w:val="18"/>
-              </w:rPr>
-              <w:t>Modifiqué las tablas de caso de uso “Comprar producto” y “Buscar un producto”, agregando ‘&lt;&lt;</w:t>
-            </w:r>
-            <w:proofErr w:type="spellStart"/>
-            <w:r>
-              <w:rPr>
-                <w:rFonts w:ascii="Arial" w:hAnsi="Arial" w:cs="Arial"/>
-                <w:bCs/>
-                <w:sz w:val="18"/>
-                <w:szCs w:val="18"/>
-              </w:rPr>
-              <w:t>include</w:t>
-            </w:r>
-            <w:proofErr w:type="spellEnd"/>
-            <w:r>
-              <w:rPr>
-                <w:rFonts w:ascii="Arial" w:hAnsi="Arial" w:cs="Arial"/>
-                <w:bCs/>
-                <w:sz w:val="18"/>
-                <w:szCs w:val="18"/>
-              </w:rPr>
-              <w:t>&gt;&gt;’.</w:t>
+              <w:t>Modifiqué las tablas de caso de uso “Comprar producto” y “Buscar un producto”, agregando ‘&lt;&lt;include&gt;&gt;’.</w:t>
             </w:r>
           </w:p>
         </w:tc>
@@ -5055,27 +4917,7 @@
                 <w:sz w:val="18"/>
                 <w:szCs w:val="18"/>
               </w:rPr>
-              <w:t>Corregí la tabla de caso de uso de la función “Inicio de sesión” incluyendo “&lt;&lt;</w:t>
-            </w:r>
-            <w:proofErr w:type="spellStart"/>
-            <w:r>
-              <w:rPr>
-                <w:rFonts w:ascii="Arial" w:hAnsi="Arial" w:cs="Arial"/>
-                <w:bCs/>
-                <w:sz w:val="18"/>
-                <w:szCs w:val="18"/>
-              </w:rPr>
-              <w:t>include</w:t>
-            </w:r>
-            <w:proofErr w:type="spellEnd"/>
-            <w:r>
-              <w:rPr>
-                <w:rFonts w:ascii="Arial" w:hAnsi="Arial" w:cs="Arial"/>
-                <w:bCs/>
-                <w:sz w:val="18"/>
-                <w:szCs w:val="18"/>
-              </w:rPr>
-              <w:t>&gt;&gt;”</w:t>
+              <w:t>Corregí la tabla de caso de uso de la función “Inicio de sesión” incluyendo “&lt;&lt;include&gt;&gt;”</w:t>
             </w:r>
           </w:p>
         </w:tc>
@@ -5580,27 +5422,7 @@
                 <w:sz w:val="18"/>
                 <w:szCs w:val="18"/>
               </w:rPr>
-              <w:t>Añadí “&lt;&lt;</w:t>
-            </w:r>
-            <w:proofErr w:type="spellStart"/>
-            <w:r>
-              <w:rPr>
-                <w:rFonts w:ascii="Arial" w:hAnsi="Arial" w:cs="Arial"/>
-                <w:bCs/>
-                <w:sz w:val="18"/>
-                <w:szCs w:val="18"/>
-              </w:rPr>
-              <w:t>include</w:t>
-            </w:r>
-            <w:proofErr w:type="spellEnd"/>
-            <w:r>
-              <w:rPr>
-                <w:rFonts w:ascii="Arial" w:hAnsi="Arial" w:cs="Arial"/>
-                <w:bCs/>
-                <w:sz w:val="18"/>
-                <w:szCs w:val="18"/>
-              </w:rPr>
-              <w:t>&gt;&gt;” en la tabla de “Registros”, y cosas generales como modificar formato, títulos y acomodar imágenes y empecé el diagrama de actividad de “Productos Deseados”.</w:t>
+              <w:t>Añadí “&lt;&lt;include&gt;&gt;” en la tabla de “Registros”, y cosas generales como modificar formato, títulos y acomodar imágenes y empecé el diagrama de actividad de “Productos Deseados”.</w:t>
             </w:r>
           </w:p>
         </w:tc>
@@ -5653,19 +5475,8 @@
                 <w:sz w:val="18"/>
                 <w:szCs w:val="18"/>
               </w:rPr>
-              <w:t xml:space="preserve">Miguel </w:t>
-            </w:r>
-            <w:proofErr w:type="spellStart"/>
-            <w:r>
-              <w:rPr>
-                <w:rFonts w:ascii="Arial" w:hAnsi="Arial" w:cs="Arial"/>
-                <w:bCs/>
-                <w:sz w:val="18"/>
-                <w:szCs w:val="18"/>
-              </w:rPr>
-              <w:t>Guzman</w:t>
-            </w:r>
-            <w:proofErr w:type="spellEnd"/>
+              <w:t>Miguel Guzman</w:t>
+            </w:r>
           </w:p>
         </w:tc>
         <w:tc>
@@ -5765,19 +5576,8 @@
                 <w:sz w:val="18"/>
                 <w:szCs w:val="18"/>
               </w:rPr>
-              <w:t xml:space="preserve">Miguel </w:t>
-            </w:r>
-            <w:proofErr w:type="spellStart"/>
-            <w:r>
-              <w:rPr>
-                <w:rFonts w:ascii="Arial" w:hAnsi="Arial" w:cs="Arial"/>
-                <w:bCs/>
-                <w:sz w:val="18"/>
-                <w:szCs w:val="18"/>
-              </w:rPr>
-              <w:t>Guzman</w:t>
-            </w:r>
-            <w:proofErr w:type="spellEnd"/>
+              <w:t>Miguel Guzman</w:t>
+            </w:r>
           </w:p>
         </w:tc>
         <w:tc>
@@ -6067,16 +5867,7 @@
                 <w:sz w:val="18"/>
                 <w:szCs w:val="18"/>
               </w:rPr>
-              <w:t>1</w:t>
-            </w:r>
-            <w:r>
-              <w:rPr>
-                <w:rFonts w:ascii="Arial" w:hAnsi="Arial" w:cs="Arial"/>
-                <w:bCs/>
-                <w:sz w:val="18"/>
-                <w:szCs w:val="18"/>
-              </w:rPr>
-              <w:t>9</w:t>
+              <w:t>19</w:t>
             </w:r>
             <w:r>
               <w:rPr>
@@ -6141,18 +5932,7 @@
       </w:tr>
     </w:tbl>
     <w:p>
-      <w:r>
-        <w:fldChar w:fldCharType="begin"/>
-      </w:r>
-      <w:r>
-        <w:instrText xml:space="preserve"> TOC \o "3-3" \h \z \u \t "Título 1;1;Título 2;2" </w:instrText>
-      </w:r>
-      <w:r>
-        <w:fldChar w:fldCharType="separate"/>
-      </w:r>
-      <w:r>
-        <w:fldChar w:fldCharType="end"/>
-      </w:r>
+      <w:fldSimple w:instr=" TOC \o &quot;3-3&quot; \h \z \u \t &quot;Título 1;1;Título 2;2&quot; "/>
       <w:r>
         <w:br w:type="page"/>
       </w:r>
@@ -7183,25 +6963,7 @@
                 <w:sz w:val="20"/>
                 <w:szCs w:val="20"/>
               </w:rPr>
-              <w:t>Disparador (</w:t>
-            </w:r>
-            <w:proofErr w:type="spellStart"/>
-            <w:r>
-              <w:rPr>
-                <w:rFonts w:ascii="Arial" w:hAnsi="Arial" w:cs="Arial"/>
-                <w:sz w:val="20"/>
-                <w:szCs w:val="20"/>
-              </w:rPr>
-              <w:t>trigger</w:t>
-            </w:r>
-            <w:proofErr w:type="spellEnd"/>
-            <w:r>
-              <w:rPr>
-                <w:rFonts w:ascii="Arial" w:hAnsi="Arial" w:cs="Arial"/>
-                <w:sz w:val="20"/>
-                <w:szCs w:val="20"/>
-              </w:rPr>
-              <w:t>):</w:t>
+              <w:t>Disparador (trigger):</w:t>
             </w:r>
           </w:p>
         </w:tc>
@@ -7780,25 +7542,7 @@
                 <w:sz w:val="20"/>
                 <w:szCs w:val="20"/>
               </w:rPr>
-              <w:t>&lt;&lt;</w:t>
-            </w:r>
-            <w:proofErr w:type="spellStart"/>
-            <w:r>
-              <w:rPr>
-                <w:rFonts w:ascii="Arial" w:hAnsi="Arial" w:cs="Arial"/>
-                <w:sz w:val="20"/>
-                <w:szCs w:val="20"/>
-              </w:rPr>
-              <w:t>include</w:t>
-            </w:r>
-            <w:proofErr w:type="spellEnd"/>
-            <w:r>
-              <w:rPr>
-                <w:rFonts w:ascii="Arial" w:hAnsi="Arial" w:cs="Arial"/>
-                <w:sz w:val="20"/>
-                <w:szCs w:val="20"/>
-              </w:rPr>
-              <w:t xml:space="preserve">&gt;&gt; casos de uso de la función “Registro” </w:t>
+              <w:t xml:space="preserve">&lt;&lt;include&gt;&gt; casos de uso de la función “Registro” </w:t>
             </w:r>
           </w:p>
           <w:p>
@@ -8610,25 +8354,7 @@
                 <w:sz w:val="20"/>
                 <w:szCs w:val="20"/>
               </w:rPr>
-              <w:t>Disparador (</w:t>
-            </w:r>
-            <w:proofErr w:type="spellStart"/>
-            <w:r>
-              <w:rPr>
-                <w:rFonts w:ascii="Arial" w:hAnsi="Arial" w:cs="Arial"/>
-                <w:sz w:val="20"/>
-                <w:szCs w:val="20"/>
-              </w:rPr>
-              <w:t>trigger</w:t>
-            </w:r>
-            <w:proofErr w:type="spellEnd"/>
-            <w:r>
-              <w:rPr>
-                <w:rFonts w:ascii="Arial" w:hAnsi="Arial" w:cs="Arial"/>
-                <w:sz w:val="20"/>
-                <w:szCs w:val="20"/>
-              </w:rPr>
-              <w:t>):</w:t>
+              <w:t>Disparador (trigger):</w:t>
             </w:r>
           </w:p>
         </w:tc>
@@ -9790,25 +9516,7 @@
                 <w:sz w:val="20"/>
                 <w:szCs w:val="20"/>
               </w:rPr>
-              <w:t>Disparador (</w:t>
-            </w:r>
-            <w:proofErr w:type="spellStart"/>
-            <w:r>
-              <w:rPr>
-                <w:rFonts w:ascii="Arial" w:hAnsi="Arial" w:cs="Arial"/>
-                <w:sz w:val="20"/>
-                <w:szCs w:val="20"/>
-              </w:rPr>
-              <w:t>trigger</w:t>
-            </w:r>
-            <w:proofErr w:type="spellEnd"/>
-            <w:r>
-              <w:rPr>
-                <w:rFonts w:ascii="Arial" w:hAnsi="Arial" w:cs="Arial"/>
-                <w:sz w:val="20"/>
-                <w:szCs w:val="20"/>
-              </w:rPr>
-              <w:t>):</w:t>
+              <w:t>Disparador (trigger):</w:t>
             </w:r>
           </w:p>
         </w:tc>
@@ -10317,25 +10025,7 @@
                 <w:sz w:val="20"/>
                 <w:szCs w:val="20"/>
               </w:rPr>
-              <w:t>2.1 Si quiere iniciar sesión, &lt;&lt;</w:t>
-            </w:r>
-            <w:proofErr w:type="spellStart"/>
-            <w:r>
-              <w:rPr>
-                <w:rFonts w:ascii="Arial" w:hAnsi="Arial" w:cs="Arial"/>
-                <w:sz w:val="20"/>
-                <w:szCs w:val="20"/>
-              </w:rPr>
-              <w:t>include</w:t>
-            </w:r>
-            <w:proofErr w:type="spellEnd"/>
-            <w:r>
-              <w:rPr>
-                <w:rFonts w:ascii="Arial" w:hAnsi="Arial" w:cs="Arial"/>
-                <w:sz w:val="20"/>
-                <w:szCs w:val="20"/>
-              </w:rPr>
-              <w:t>&gt;&gt; caso de uso de la función ‘inicio de sesión’. Después deberá pasar al punto 3.</w:t>
+              <w:t>2.1 Si quiere iniciar sesión, &lt;&lt;include&gt;&gt; caso de uso de la función ‘inicio de sesión’. Después deberá pasar al punto 3.</w:t>
             </w:r>
           </w:p>
           <w:p>
@@ -10356,25 +10046,7 @@
                 <w:sz w:val="20"/>
                 <w:szCs w:val="20"/>
               </w:rPr>
-              <w:t>2.2 Si quiere registrarse, &lt;&lt;</w:t>
-            </w:r>
-            <w:proofErr w:type="spellStart"/>
-            <w:r>
-              <w:rPr>
-                <w:rFonts w:ascii="Arial" w:hAnsi="Arial" w:cs="Arial"/>
-                <w:sz w:val="20"/>
-                <w:szCs w:val="20"/>
-              </w:rPr>
-              <w:t>include</w:t>
-            </w:r>
-            <w:proofErr w:type="spellEnd"/>
-            <w:r>
-              <w:rPr>
-                <w:rFonts w:ascii="Arial" w:hAnsi="Arial" w:cs="Arial"/>
-                <w:sz w:val="20"/>
-                <w:szCs w:val="20"/>
-              </w:rPr>
-              <w:t>&gt;&gt; caso de uso de la función ‘registro’. Después deberá pasar al punto 3.</w:t>
+              <w:t>2.2 Si quiere registrarse, &lt;&lt;include&gt;&gt; caso de uso de la función ‘registro’. Después deberá pasar al punto 3.</w:t>
             </w:r>
           </w:p>
         </w:tc>
@@ -10958,25 +10630,7 @@
                 <w:sz w:val="20"/>
                 <w:szCs w:val="20"/>
               </w:rPr>
-              <w:t>Disparador (</w:t>
-            </w:r>
-            <w:proofErr w:type="spellStart"/>
-            <w:r>
-              <w:rPr>
-                <w:rFonts w:ascii="Arial" w:hAnsi="Arial" w:cs="Arial"/>
-                <w:sz w:val="20"/>
-                <w:szCs w:val="20"/>
-              </w:rPr>
-              <w:t>trigger</w:t>
-            </w:r>
-            <w:proofErr w:type="spellEnd"/>
-            <w:r>
-              <w:rPr>
-                <w:rFonts w:ascii="Arial" w:hAnsi="Arial" w:cs="Arial"/>
-                <w:sz w:val="20"/>
-                <w:szCs w:val="20"/>
-              </w:rPr>
-              <w:t>):</w:t>
+              <w:t>Disparador (trigger):</w:t>
             </w:r>
           </w:p>
         </w:tc>
@@ -11006,25 +10660,7 @@
                 <w:sz w:val="20"/>
                 <w:szCs w:val="20"/>
               </w:rPr>
-              <w:t xml:space="preserve">El cliente presiona </w:t>
-            </w:r>
-            <w:proofErr w:type="spellStart"/>
-            <w:r>
-              <w:rPr>
-                <w:rFonts w:ascii="Arial" w:hAnsi="Arial" w:cs="Arial"/>
-                <w:sz w:val="20"/>
-                <w:szCs w:val="20"/>
-              </w:rPr>
-              <w:t>enter</w:t>
-            </w:r>
-            <w:proofErr w:type="spellEnd"/>
-            <w:r>
-              <w:rPr>
-                <w:rFonts w:ascii="Arial" w:hAnsi="Arial" w:cs="Arial"/>
-                <w:sz w:val="20"/>
-                <w:szCs w:val="20"/>
-              </w:rPr>
-              <w:t xml:space="preserve"> del teclado del equipo de cómputo o presiona el botón “buscar”.</w:t>
+              <w:t>El cliente presiona enter del teclado del equipo de cómputo o presiona el botón “buscar”.</w:t>
             </w:r>
           </w:p>
         </w:tc>
@@ -11307,25 +10943,7 @@
                 <w:sz w:val="20"/>
                 <w:szCs w:val="20"/>
               </w:rPr>
-              <w:t>El usuario presiona la tecla ‘</w:t>
-            </w:r>
-            <w:proofErr w:type="spellStart"/>
-            <w:r>
-              <w:rPr>
-                <w:rFonts w:ascii="Arial" w:hAnsi="Arial" w:cs="Arial"/>
-                <w:sz w:val="20"/>
-                <w:szCs w:val="20"/>
-              </w:rPr>
-              <w:t>enter</w:t>
-            </w:r>
-            <w:proofErr w:type="spellEnd"/>
-            <w:r>
-              <w:rPr>
-                <w:rFonts w:ascii="Arial" w:hAnsi="Arial" w:cs="Arial"/>
-                <w:sz w:val="20"/>
-                <w:szCs w:val="20"/>
-              </w:rPr>
-              <w:t>’ del teclado o presiona en el botón de buscar.</w:t>
+              <w:t>El usuario presiona la tecla ‘enter’ del teclado o presiona en el botón de buscar.</w:t>
             </w:r>
           </w:p>
           <w:p>
@@ -12077,25 +11695,7 @@
                 <w:sz w:val="20"/>
                 <w:szCs w:val="20"/>
               </w:rPr>
-              <w:t>Disparador (</w:t>
-            </w:r>
-            <w:proofErr w:type="spellStart"/>
-            <w:r>
-              <w:rPr>
-                <w:rFonts w:ascii="Arial" w:hAnsi="Arial" w:cs="Arial"/>
-                <w:sz w:val="20"/>
-                <w:szCs w:val="20"/>
-              </w:rPr>
-              <w:t>trigger</w:t>
-            </w:r>
-            <w:proofErr w:type="spellEnd"/>
-            <w:r>
-              <w:rPr>
-                <w:rFonts w:ascii="Arial" w:hAnsi="Arial" w:cs="Arial"/>
-                <w:sz w:val="20"/>
-                <w:szCs w:val="20"/>
-              </w:rPr>
-              <w:t>):</w:t>
+              <w:t>Disparador (trigger):</w:t>
             </w:r>
           </w:p>
         </w:tc>
@@ -12492,25 +12092,7 @@
                 <w:sz w:val="20"/>
                 <w:szCs w:val="20"/>
               </w:rPr>
-              <w:t>Si quiere iniciar sesión, &lt;&lt;</w:t>
-            </w:r>
-            <w:proofErr w:type="spellStart"/>
-            <w:r>
-              <w:rPr>
-                <w:rFonts w:ascii="Arial" w:hAnsi="Arial" w:cs="Arial"/>
-                <w:sz w:val="20"/>
-                <w:szCs w:val="20"/>
-              </w:rPr>
-              <w:t>include</w:t>
-            </w:r>
-            <w:proofErr w:type="spellEnd"/>
-            <w:r>
-              <w:rPr>
-                <w:rFonts w:ascii="Arial" w:hAnsi="Arial" w:cs="Arial"/>
-                <w:sz w:val="20"/>
-                <w:szCs w:val="20"/>
-              </w:rPr>
-              <w:t>&gt;&gt; caso de uso de la función ‘inicio de sesión’. Después deberá pasar al punto 3.</w:t>
+              <w:t>Si quiere iniciar sesión, &lt;&lt;include&gt;&gt; caso de uso de la función ‘inicio de sesión’. Después deberá pasar al punto 3.</w:t>
             </w:r>
           </w:p>
           <w:p>
@@ -12535,25 +12117,7 @@
                 <w:sz w:val="20"/>
                 <w:szCs w:val="20"/>
               </w:rPr>
-              <w:t>Si quiere registrarse, &lt;&lt;</w:t>
-            </w:r>
-            <w:proofErr w:type="spellStart"/>
-            <w:r>
-              <w:rPr>
-                <w:rFonts w:ascii="Arial" w:hAnsi="Arial" w:cs="Arial"/>
-                <w:sz w:val="20"/>
-                <w:szCs w:val="20"/>
-              </w:rPr>
-              <w:t>include</w:t>
-            </w:r>
-            <w:proofErr w:type="spellEnd"/>
-            <w:r>
-              <w:rPr>
-                <w:rFonts w:ascii="Arial" w:hAnsi="Arial" w:cs="Arial"/>
-                <w:sz w:val="20"/>
-                <w:szCs w:val="20"/>
-              </w:rPr>
-              <w:t>&gt;&gt; caso de uso de la función ‘registro’. Después deberá pasar al punto 3.</w:t>
+              <w:t>Si quiere registrarse, &lt;&lt;include&gt;&gt; caso de uso de la función ‘registro’. Después deberá pasar al punto 3.</w:t>
             </w:r>
           </w:p>
           <w:p>
@@ -13132,25 +12696,7 @@
                 <w:sz w:val="20"/>
                 <w:szCs w:val="20"/>
               </w:rPr>
-              <w:t>Disparador (</w:t>
-            </w:r>
-            <w:proofErr w:type="spellStart"/>
-            <w:r>
-              <w:rPr>
-                <w:rFonts w:ascii="Arial" w:hAnsi="Arial" w:cs="Arial"/>
-                <w:sz w:val="20"/>
-                <w:szCs w:val="20"/>
-              </w:rPr>
-              <w:t>trigger</w:t>
-            </w:r>
-            <w:proofErr w:type="spellEnd"/>
-            <w:r>
-              <w:rPr>
-                <w:rFonts w:ascii="Arial" w:hAnsi="Arial" w:cs="Arial"/>
-                <w:sz w:val="20"/>
-                <w:szCs w:val="20"/>
-              </w:rPr>
-              <w:t>):</w:t>
+              <w:t>Disparador (trigger):</w:t>
             </w:r>
           </w:p>
         </w:tc>
@@ -13383,21 +12929,7 @@
               <w:rPr>
                 <w:rFonts w:ascii="Arial" w:hAnsi="Arial" w:cs="Arial"/>
               </w:rPr>
-              <w:t xml:space="preserve"> &lt;&lt;</w:t>
-            </w:r>
-            <w:proofErr w:type="spellStart"/>
-            <w:r>
-              <w:rPr>
-                <w:rFonts w:ascii="Arial" w:hAnsi="Arial" w:cs="Arial"/>
-              </w:rPr>
-              <w:t>include</w:t>
-            </w:r>
-            <w:proofErr w:type="spellEnd"/>
-            <w:r>
-              <w:rPr>
-                <w:rFonts w:ascii="Arial" w:hAnsi="Arial" w:cs="Arial"/>
-              </w:rPr>
-              <w:t>&gt;&gt; caso de uso de la función “inicio de sesión”</w:t>
+              <w:t xml:space="preserve"> &lt;&lt;include&gt;&gt; caso de uso de la función “inicio de sesión”</w:t>
             </w:r>
           </w:p>
           <w:p>
@@ -13543,21 +13075,7 @@
               <w:rPr>
                 <w:rFonts w:ascii="Arial" w:hAnsi="Arial" w:cs="Arial"/>
               </w:rPr>
-              <w:t>&lt;&lt;</w:t>
-            </w:r>
-            <w:proofErr w:type="spellStart"/>
-            <w:r>
-              <w:rPr>
-                <w:rFonts w:ascii="Arial" w:hAnsi="Arial" w:cs="Arial"/>
-              </w:rPr>
-              <w:t>include</w:t>
-            </w:r>
-            <w:proofErr w:type="spellEnd"/>
-            <w:r>
-              <w:rPr>
-                <w:rFonts w:ascii="Arial" w:hAnsi="Arial" w:cs="Arial"/>
-              </w:rPr>
-              <w:t>&gt;&gt; caso de uso de la función “inicio de sesión”</w:t>
+              <w:t>&lt;&lt;include&gt;&gt; caso de uso de la función “inicio de sesión”</w:t>
             </w:r>
           </w:p>
           <w:p>
@@ -14209,25 +13727,7 @@
                 <w:sz w:val="20"/>
                 <w:szCs w:val="20"/>
               </w:rPr>
-              <w:t>Disparador (</w:t>
-            </w:r>
-            <w:proofErr w:type="spellStart"/>
-            <w:r>
-              <w:rPr>
-                <w:rFonts w:ascii="Arial" w:hAnsi="Arial" w:cs="Arial"/>
-                <w:sz w:val="20"/>
-                <w:szCs w:val="20"/>
-              </w:rPr>
-              <w:t>trigger</w:t>
-            </w:r>
-            <w:proofErr w:type="spellEnd"/>
-            <w:r>
-              <w:rPr>
-                <w:rFonts w:ascii="Arial" w:hAnsi="Arial" w:cs="Arial"/>
-                <w:sz w:val="20"/>
-                <w:szCs w:val="20"/>
-              </w:rPr>
-              <w:t>):</w:t>
+              <w:t>Disparador (trigger):</w:t>
             </w:r>
           </w:p>
         </w:tc>
@@ -14293,25 +13793,7 @@
                 <w:sz w:val="20"/>
                 <w:szCs w:val="20"/>
               </w:rPr>
-              <w:t xml:space="preserve">Además, después se le solicitará la información de entrega y el método de pago, el cliente deberá seleccionarlo con un método de </w:t>
-            </w:r>
-            <w:proofErr w:type="spellStart"/>
-            <w:r>
-              <w:rPr>
-                <w:rFonts w:ascii="Arial" w:hAnsi="Arial" w:cs="Arial"/>
-                <w:sz w:val="20"/>
-                <w:szCs w:val="20"/>
-              </w:rPr>
-              <w:t>RadioBox</w:t>
-            </w:r>
-            <w:proofErr w:type="spellEnd"/>
-            <w:r>
-              <w:rPr>
-                <w:rFonts w:ascii="Arial" w:hAnsi="Arial" w:cs="Arial"/>
-                <w:sz w:val="20"/>
-                <w:szCs w:val="20"/>
-              </w:rPr>
-              <w:t xml:space="preserve"> y presionar en “siguiente”.</w:t>
+              <w:t>Además, después se le solicitará la información de entrega y el método de pago, el cliente deberá seleccionarlo con un método de RadioBox y presionar en “siguiente”.</w:t>
             </w:r>
           </w:p>
           <w:p>
@@ -15256,25 +14738,7 @@
                 <w:sz w:val="20"/>
                 <w:szCs w:val="20"/>
               </w:rPr>
-              <w:t>Si quiere registrarse, &lt;&lt;</w:t>
-            </w:r>
-            <w:proofErr w:type="spellStart"/>
-            <w:r>
-              <w:rPr>
-                <w:rFonts w:ascii="Arial" w:hAnsi="Arial" w:cs="Arial"/>
-                <w:sz w:val="20"/>
-                <w:szCs w:val="20"/>
-              </w:rPr>
-              <w:t>include</w:t>
-            </w:r>
-            <w:proofErr w:type="spellEnd"/>
-            <w:r>
-              <w:rPr>
-                <w:rFonts w:ascii="Arial" w:hAnsi="Arial" w:cs="Arial"/>
-                <w:sz w:val="20"/>
-                <w:szCs w:val="20"/>
-              </w:rPr>
-              <w:t>&gt;&gt; caso de uso de la función ‘registro’. Después deberá pasar al punto 3.</w:t>
+              <w:t>Si quiere registrarse, &lt;&lt;include&gt;&gt; caso de uso de la función ‘registro’. Después deberá pasar al punto 3.</w:t>
             </w:r>
           </w:p>
           <w:p>
@@ -15297,25 +14761,7 @@
                 <w:sz w:val="20"/>
                 <w:szCs w:val="20"/>
               </w:rPr>
-              <w:t>Si quiere iniciar sesión, &lt;&lt;</w:t>
-            </w:r>
-            <w:proofErr w:type="spellStart"/>
-            <w:r>
-              <w:rPr>
-                <w:rFonts w:ascii="Arial" w:hAnsi="Arial" w:cs="Arial"/>
-                <w:sz w:val="20"/>
-                <w:szCs w:val="20"/>
-              </w:rPr>
-              <w:t>include</w:t>
-            </w:r>
-            <w:proofErr w:type="spellEnd"/>
-            <w:r>
-              <w:rPr>
-                <w:rFonts w:ascii="Arial" w:hAnsi="Arial" w:cs="Arial"/>
-                <w:sz w:val="20"/>
-                <w:szCs w:val="20"/>
-              </w:rPr>
-              <w:t>&gt;&gt; caso de uso de la función ‘inicio de sesión’. Después deberá pasar al punto 3.</w:t>
+              <w:t>Si quiere iniciar sesión, &lt;&lt;include&gt;&gt; caso de uso de la función ‘inicio de sesión’. Después deberá pasar al punto 3.</w:t>
             </w:r>
           </w:p>
           <w:p>
@@ -15406,25 +14852,7 @@
                 <w:sz w:val="20"/>
                 <w:szCs w:val="20"/>
               </w:rPr>
-              <w:t>Si quiere buscar productos con ayuda del sistema, &lt;&lt;</w:t>
-            </w:r>
-            <w:proofErr w:type="spellStart"/>
-            <w:r>
-              <w:rPr>
-                <w:rFonts w:ascii="Arial" w:hAnsi="Arial" w:cs="Arial"/>
-                <w:sz w:val="20"/>
-                <w:szCs w:val="20"/>
-              </w:rPr>
-              <w:t>include</w:t>
-            </w:r>
-            <w:proofErr w:type="spellEnd"/>
-            <w:r>
-              <w:rPr>
-                <w:rFonts w:ascii="Arial" w:hAnsi="Arial" w:cs="Arial"/>
-                <w:sz w:val="20"/>
-                <w:szCs w:val="20"/>
-              </w:rPr>
-              <w:t>&gt;&gt; caso de uso de la función ‘buscar un producto’. Pasa al punto 4.</w:t>
+              <w:t>Si quiere buscar productos con ayuda del sistema, &lt;&lt;include&gt;&gt; caso de uso de la función ‘buscar un producto’. Pasa al punto 4.</w:t>
             </w:r>
           </w:p>
           <w:p>
@@ -16623,25 +16051,7 @@
                 <w:sz w:val="20"/>
                 <w:szCs w:val="20"/>
               </w:rPr>
-              <w:t>Disparador (</w:t>
-            </w:r>
-            <w:proofErr w:type="spellStart"/>
-            <w:r>
-              <w:rPr>
-                <w:rFonts w:ascii="Arial" w:hAnsi="Arial" w:cs="Arial"/>
-                <w:sz w:val="20"/>
-                <w:szCs w:val="20"/>
-              </w:rPr>
-              <w:t>trigger</w:t>
-            </w:r>
-            <w:proofErr w:type="spellEnd"/>
-            <w:r>
-              <w:rPr>
-                <w:rFonts w:ascii="Arial" w:hAnsi="Arial" w:cs="Arial"/>
-                <w:sz w:val="20"/>
-                <w:szCs w:val="20"/>
-              </w:rPr>
-              <w:t>):</w:t>
+              <w:t>Disparador (trigger):</w:t>
             </w:r>
           </w:p>
         </w:tc>
@@ -16937,27 +16347,7 @@
                 <w:sz w:val="20"/>
                 <w:szCs w:val="20"/>
               </w:rPr>
-              <w:t>&lt;&lt;</w:t>
-            </w:r>
-            <w:proofErr w:type="spellStart"/>
-            <w:r>
-              <w:rPr>
-                <w:rFonts w:ascii="Arial" w:hAnsi="Arial" w:cs="Arial"/>
-                <w:bCs/>
-                <w:sz w:val="20"/>
-                <w:szCs w:val="20"/>
-              </w:rPr>
-              <w:t>include</w:t>
-            </w:r>
-            <w:proofErr w:type="spellEnd"/>
-            <w:r>
-              <w:rPr>
-                <w:rFonts w:ascii="Arial" w:hAnsi="Arial" w:cs="Arial"/>
-                <w:bCs/>
-                <w:sz w:val="20"/>
-                <w:szCs w:val="20"/>
-              </w:rPr>
-              <w:t xml:space="preserve">&gt;&gt; </w:t>
+              <w:t xml:space="preserve">&lt;&lt;include&gt;&gt; </w:t>
             </w:r>
             <w:r>
               <w:rPr>
@@ -17040,7 +16430,6 @@
               </w:rPr>
               <w:t>A</w:t>
             </w:r>
-            <w:proofErr w:type="spellStart"/>
             <w:r>
               <w:rPr>
                 <w:rFonts w:ascii="Arial" w:hAnsi="Arial" w:cs="Arial"/>
@@ -17048,17 +16437,7 @@
                 <w:szCs w:val="20"/>
                 <w:lang w:val="es-ES"/>
               </w:rPr>
-              <w:t>ñadir</w:t>
-            </w:r>
-            <w:proofErr w:type="spellEnd"/>
-            <w:r>
-              <w:rPr>
-                <w:rFonts w:ascii="Arial" w:hAnsi="Arial" w:cs="Arial"/>
-                <w:sz w:val="20"/>
-                <w:szCs w:val="20"/>
-                <w:lang w:val="es-ES"/>
-              </w:rPr>
-              <w:t xml:space="preserve"> a deseados</w:t>
+              <w:t>ñadir a deseados</w:t>
             </w:r>
             <w:r>
               <w:rPr>
@@ -17303,27 +16682,7 @@
                 <w:sz w:val="20"/>
                 <w:szCs w:val="20"/>
               </w:rPr>
-              <w:t>&lt;&lt;</w:t>
-            </w:r>
-            <w:proofErr w:type="spellStart"/>
-            <w:r>
-              <w:rPr>
-                <w:rFonts w:ascii="Arial" w:hAnsi="Arial" w:cs="Arial"/>
-                <w:bCs/>
-                <w:sz w:val="20"/>
-                <w:szCs w:val="20"/>
-              </w:rPr>
-              <w:t>include</w:t>
-            </w:r>
-            <w:proofErr w:type="spellEnd"/>
-            <w:r>
-              <w:rPr>
-                <w:rFonts w:ascii="Arial" w:hAnsi="Arial" w:cs="Arial"/>
-                <w:bCs/>
-                <w:sz w:val="20"/>
-                <w:szCs w:val="20"/>
-              </w:rPr>
-              <w:t xml:space="preserve">&gt;&gt; </w:t>
+              <w:t xml:space="preserve">&lt;&lt;include&gt;&gt; </w:t>
             </w:r>
             <w:r>
               <w:rPr>
@@ -17610,10 +16969,10 @@
           <w:noProof/>
         </w:rPr>
         <w:drawing>
-          <wp:inline distT="0" distB="0" distL="0" distR="0" wp14:anchorId="74B81E9E" wp14:editId="567B842A">
-            <wp:extent cx="5172075" cy="7992372"/>
-            <wp:effectExtent l="0" t="0" r="0" b="8890"/>
-            <wp:docPr id="16" name="Imagen 16" descr="Diagrama, Esquemático&#10;&#10;Descripción generada automáticamente"/>
+          <wp:inline distT="0" distB="0" distL="0" distR="0" wp14:anchorId="1D4E85DA" wp14:editId="256DCDE9">
+            <wp:extent cx="5248275" cy="8191500"/>
+            <wp:effectExtent l="0" t="0" r="9525" b="0"/>
+            <wp:docPr id="23" name="Imagen 23" descr="Diagrama, Dibujo de ingeniería, Esquemático&#10;&#10;Descripción generada automáticamente"/>
             <wp:cNvGraphicFramePr>
               <a:graphicFrameLocks xmlns:a="http://schemas.openxmlformats.org/drawingml/2006/main" noChangeAspect="1"/>
             </wp:cNvGraphicFramePr>
@@ -17621,7 +16980,7 @@
               <a:graphicData uri="http://schemas.openxmlformats.org/drawingml/2006/picture">
                 <pic:pic xmlns:pic="http://schemas.openxmlformats.org/drawingml/2006/picture">
                   <pic:nvPicPr>
-                    <pic:cNvPr id="16" name="Imagen 16" descr="Diagrama, Esquemático&#10;&#10;Descripción generada automáticamente"/>
+                    <pic:cNvPr id="23" name="Imagen 23" descr="Diagrama, Dibujo de ingeniería, Esquemático&#10;&#10;Descripción generada automáticamente"/>
                     <pic:cNvPicPr>
                       <a:picLocks noChangeAspect="1" noChangeArrowheads="1"/>
                     </pic:cNvPicPr>
@@ -17642,7 +17001,7 @@
                   <pic:spPr bwMode="auto">
                     <a:xfrm>
                       <a:off x="0" y="0"/>
-                      <a:ext cx="5174212" cy="7995674"/>
+                      <a:ext cx="5248275" cy="8191500"/>
                     </a:xfrm>
                     <a:prstGeom prst="rect">
                       <a:avLst/>
@@ -17678,7 +17037,6 @@
         <w:rPr>
           <w:lang w:eastAsia="en-US"/>
         </w:rPr>
-        <w:lastRenderedPageBreak/>
         <w:t>2.</w:t>
       </w:r>
       <w:r>
@@ -17835,9 +17193,6 @@
     <w:p>
       <w:pPr>
         <w:pStyle w:val="Ttulo2"/>
-        <w:rPr>
-          <w:lang w:eastAsia="en-US"/>
-        </w:rPr>
       </w:pPr>
       <w:bookmarkStart w:id="22" w:name="_Toc90753975"/>
       <w:r>
@@ -17866,6 +17221,10 @@
       </w:r>
       <w:bookmarkEnd w:id="22"/>
     </w:p>
+    <w:p/>
+    <w:p/>
+    <w:p/>
+    <w:p/>
     <w:p>
       <w:pPr>
         <w:pStyle w:val="Ttulo2"/>
@@ -17878,6 +17237,7 @@
         <w:rPr>
           <w:lang w:eastAsia="en-US"/>
         </w:rPr>
+        <w:lastRenderedPageBreak/>
         <w:t>6</w:t>
       </w:r>
       <w:r>
@@ -17919,12 +17279,11 @@
         <w:rPr>
           <w:noProof/>
         </w:rPr>
-        <w:lastRenderedPageBreak/>
         <w:drawing>
-          <wp:inline distT="0" distB="0" distL="0" distR="0" wp14:anchorId="1FEDD36F" wp14:editId="4CC2B435">
-            <wp:extent cx="5400040" cy="5704840"/>
-            <wp:effectExtent l="0" t="0" r="0" b="0"/>
-            <wp:docPr id="14" name="Imagen 14" descr="Diagrama&#10;&#10;Descripción generada automáticamente"/>
+          <wp:inline distT="0" distB="0" distL="0" distR="0" wp14:anchorId="254EA408" wp14:editId="3D958999">
+            <wp:extent cx="5400040" cy="6677025"/>
+            <wp:effectExtent l="0" t="0" r="0" b="9525"/>
+            <wp:docPr id="24" name="Imagen 24" descr="Diagrama&#10;&#10;Descripción generada automáticamente"/>
             <wp:cNvGraphicFramePr>
               <a:graphicFrameLocks xmlns:a="http://schemas.openxmlformats.org/drawingml/2006/main" noChangeAspect="1"/>
             </wp:cNvGraphicFramePr>
@@ -17932,7 +17291,7 @@
               <a:graphicData uri="http://schemas.openxmlformats.org/drawingml/2006/picture">
                 <pic:pic xmlns:pic="http://schemas.openxmlformats.org/drawingml/2006/picture">
                   <pic:nvPicPr>
-                    <pic:cNvPr id="14" name="Imagen 14" descr="Diagrama&#10;&#10;Descripción generada automáticamente"/>
+                    <pic:cNvPr id="24" name="Imagen 24" descr="Diagrama&#10;&#10;Descripción generada automáticamente"/>
                     <pic:cNvPicPr>
                       <a:picLocks noChangeAspect="1" noChangeArrowheads="1"/>
                     </pic:cNvPicPr>
@@ -17953,7 +17312,7 @@
                   <pic:spPr bwMode="auto">
                     <a:xfrm>
                       <a:off x="0" y="0"/>
-                      <a:ext cx="5400040" cy="5704840"/>
+                      <a:ext cx="5400040" cy="6677025"/>
                     </a:xfrm>
                     <a:prstGeom prst="rect">
                       <a:avLst/>

</xml_diff>

<commit_message>
He corregido los diagramas de actividad de “inicio de sesión” y “comentarios”, para que concuerde con la tablas de caso de uso del documento
</commit_message>
<xml_diff>
--- a/Casos de Uso/Casos de Uso.docx
+++ b/Casos de Uso/Casos de Uso.docx
@@ -5930,6 +5930,107 @@
           </w:p>
         </w:tc>
       </w:tr>
+      <w:tr>
+        <w:trPr>
+          <w:trHeight w:val="263"/>
+        </w:trPr>
+        <w:tc>
+          <w:tcPr>
+            <w:tcW w:w="1696" w:type="dxa"/>
+          </w:tcPr>
+          <w:p>
+            <w:pPr>
+              <w:rPr>
+                <w:rFonts w:ascii="Arial" w:hAnsi="Arial" w:cs="Arial"/>
+                <w:bCs/>
+                <w:sz w:val="18"/>
+                <w:szCs w:val="18"/>
+              </w:rPr>
+            </w:pPr>
+            <w:r>
+              <w:rPr>
+                <w:rFonts w:ascii="Arial" w:hAnsi="Arial" w:cs="Arial"/>
+                <w:bCs/>
+                <w:sz w:val="18"/>
+                <w:szCs w:val="18"/>
+              </w:rPr>
+              <w:t xml:space="preserve">Emmanuel Cedillo </w:t>
+            </w:r>
+          </w:p>
+        </w:tc>
+        <w:tc>
+          <w:tcPr>
+            <w:tcW w:w="993" w:type="dxa"/>
+          </w:tcPr>
+          <w:p>
+            <w:pPr>
+              <w:rPr>
+                <w:rFonts w:ascii="Arial" w:hAnsi="Arial" w:cs="Arial"/>
+                <w:bCs/>
+                <w:sz w:val="18"/>
+                <w:szCs w:val="18"/>
+              </w:rPr>
+            </w:pPr>
+            <w:r>
+              <w:rPr>
+                <w:rFonts w:ascii="Arial" w:hAnsi="Arial" w:cs="Arial"/>
+                <w:bCs/>
+                <w:sz w:val="18"/>
+                <w:szCs w:val="18"/>
+              </w:rPr>
+              <w:t>19/12/21</w:t>
+            </w:r>
+          </w:p>
+        </w:tc>
+        <w:tc>
+          <w:tcPr>
+            <w:tcW w:w="6237" w:type="dxa"/>
+          </w:tcPr>
+          <w:p>
+            <w:pPr>
+              <w:rPr>
+                <w:rFonts w:ascii="Arial" w:hAnsi="Arial" w:cs="Arial"/>
+                <w:bCs/>
+                <w:sz w:val="18"/>
+                <w:szCs w:val="18"/>
+              </w:rPr>
+            </w:pPr>
+            <w:r>
+              <w:rPr>
+                <w:rFonts w:ascii="Arial" w:hAnsi="Arial" w:cs="Arial"/>
+                <w:bCs/>
+                <w:sz w:val="18"/>
+                <w:szCs w:val="18"/>
+              </w:rPr>
+              <w:t>He corregido los diagramas de actividad de “inicio de sesión” y “comentarios”, para que concuerde con la tablas de caso de uso</w:t>
+            </w:r>
+          </w:p>
+        </w:tc>
+        <w:tc>
+          <w:tcPr>
+            <w:tcW w:w="992" w:type="dxa"/>
+          </w:tcPr>
+          <w:p>
+            <w:pPr>
+              <w:rPr>
+                <w:rFonts w:ascii="Arial" w:hAnsi="Arial" w:cs="Arial"/>
+                <w:bCs/>
+                <w:sz w:val="18"/>
+                <w:szCs w:val="18"/>
+              </w:rPr>
+            </w:pPr>
+            <w:r>
+              <w:rPr>
+                <w:rFonts w:ascii="Arial" w:hAnsi="Arial" w:cs="Arial"/>
+                <w:bCs/>
+                <w:sz w:val="18"/>
+                <w:szCs w:val="18"/>
+              </w:rPr>
+              <w:t>1.23</w:t>
+            </w:r>
+          </w:p>
+        </w:tc>
+      </w:tr>
     </w:tbl>
     <w:p>
       <w:fldSimple w:instr=" TOC \o &quot;3-3&quot; \h \z \u \t &quot;Título 1;1;Título 2;2&quot; "/>
@@ -6532,6 +6633,72 @@
     </w:p>
     <w:p>
       <w:pPr>
+        <w:rPr>
+          <w:rFonts w:ascii="Arial" w:eastAsiaTheme="majorEastAsia" w:hAnsi="Arial" w:cs="Arial"/>
+          <w:b/>
+          <w:sz w:val="32"/>
+          <w:szCs w:val="32"/>
+          <w:lang w:eastAsia="en-US"/>
+        </w:rPr>
+      </w:pPr>
+    </w:p>
+    <w:p>
+      <w:pPr>
+        <w:rPr>
+          <w:rFonts w:ascii="Arial" w:eastAsiaTheme="majorEastAsia" w:hAnsi="Arial" w:cs="Arial"/>
+          <w:b/>
+          <w:sz w:val="32"/>
+          <w:szCs w:val="32"/>
+          <w:lang w:eastAsia="en-US"/>
+        </w:rPr>
+      </w:pPr>
+    </w:p>
+    <w:p>
+      <w:pPr>
+        <w:rPr>
+          <w:rFonts w:ascii="Arial" w:eastAsiaTheme="majorEastAsia" w:hAnsi="Arial" w:cs="Arial"/>
+          <w:b/>
+          <w:sz w:val="32"/>
+          <w:szCs w:val="32"/>
+          <w:lang w:eastAsia="en-US"/>
+        </w:rPr>
+      </w:pPr>
+    </w:p>
+    <w:p>
+      <w:pPr>
+        <w:rPr>
+          <w:rFonts w:ascii="Arial" w:eastAsiaTheme="majorEastAsia" w:hAnsi="Arial" w:cs="Arial"/>
+          <w:b/>
+          <w:sz w:val="32"/>
+          <w:szCs w:val="32"/>
+          <w:lang w:eastAsia="en-US"/>
+        </w:rPr>
+      </w:pPr>
+    </w:p>
+    <w:p>
+      <w:pPr>
+        <w:rPr>
+          <w:rFonts w:ascii="Arial" w:eastAsiaTheme="majorEastAsia" w:hAnsi="Arial" w:cs="Arial"/>
+          <w:b/>
+          <w:sz w:val="32"/>
+          <w:szCs w:val="32"/>
+          <w:lang w:eastAsia="en-US"/>
+        </w:rPr>
+      </w:pPr>
+    </w:p>
+    <w:p>
+      <w:pPr>
+        <w:rPr>
+          <w:rFonts w:ascii="Arial" w:eastAsiaTheme="majorEastAsia" w:hAnsi="Arial" w:cs="Arial"/>
+          <w:b/>
+          <w:sz w:val="32"/>
+          <w:szCs w:val="32"/>
+          <w:lang w:eastAsia="en-US"/>
+        </w:rPr>
+      </w:pPr>
+    </w:p>
+    <w:p>
+      <w:pPr>
         <w:pStyle w:val="Ttulo1"/>
         <w:spacing w:line="480" w:lineRule="auto"/>
         <w:ind w:left="0"/>
@@ -6544,6 +6711,7 @@
         <w:rPr>
           <w:rFonts w:cs="Arial"/>
         </w:rPr>
+        <w:lastRenderedPageBreak/>
         <w:t xml:space="preserve">Descripción de </w:t>
       </w:r>
       <w:r>
@@ -7026,7 +7194,6 @@
                 <w:sz w:val="20"/>
                 <w:szCs w:val="20"/>
               </w:rPr>
-              <w:lastRenderedPageBreak/>
               <w:t>Precondiciones</w:t>
             </w:r>
           </w:p>
@@ -7812,6 +7979,7 @@
                 <w:sz w:val="20"/>
                 <w:szCs w:val="20"/>
               </w:rPr>
+              <w:lastRenderedPageBreak/>
               <w:t xml:space="preserve">    6.1 El sistema muestra en pantalla un mensaje indicando “datos incorrectos”.</w:t>
             </w:r>
           </w:p>
@@ -7862,6 +8030,7 @@
                 <w:sz w:val="20"/>
                 <w:szCs w:val="20"/>
               </w:rPr>
+              <w:lastRenderedPageBreak/>
               <w:t>Prioridad</w:t>
             </w:r>
           </w:p>
@@ -8151,7 +8320,6 @@
                 <w:sz w:val="20"/>
                 <w:szCs w:val="20"/>
               </w:rPr>
-              <w:lastRenderedPageBreak/>
               <w:t>Fecha de registro:</w:t>
             </w:r>
           </w:p>
@@ -16969,10 +17137,10 @@
           <w:noProof/>
         </w:rPr>
         <w:drawing>
-          <wp:inline distT="0" distB="0" distL="0" distR="0" wp14:anchorId="1D4E85DA" wp14:editId="256DCDE9">
-            <wp:extent cx="5248275" cy="8191500"/>
-            <wp:effectExtent l="0" t="0" r="9525" b="0"/>
-            <wp:docPr id="23" name="Imagen 23" descr="Diagrama, Dibujo de ingeniería, Esquemático&#10;&#10;Descripción generada automáticamente"/>
+          <wp:inline distT="0" distB="0" distL="0" distR="0" wp14:anchorId="6230F4E8" wp14:editId="68D756D3">
+            <wp:extent cx="5314950" cy="8206908"/>
+            <wp:effectExtent l="0" t="0" r="0" b="3810"/>
+            <wp:docPr id="28" name="Imagen 28"/>
             <wp:cNvGraphicFramePr>
               <a:graphicFrameLocks xmlns:a="http://schemas.openxmlformats.org/drawingml/2006/main" noChangeAspect="1"/>
             </wp:cNvGraphicFramePr>
@@ -16980,7 +17148,7 @@
               <a:graphicData uri="http://schemas.openxmlformats.org/drawingml/2006/picture">
                 <pic:pic xmlns:pic="http://schemas.openxmlformats.org/drawingml/2006/picture">
                   <pic:nvPicPr>
-                    <pic:cNvPr id="23" name="Imagen 23" descr="Diagrama, Dibujo de ingeniería, Esquemático&#10;&#10;Descripción generada automáticamente"/>
+                    <pic:cNvPr id="0" name="Picture 7"/>
                     <pic:cNvPicPr>
                       <a:picLocks noChangeAspect="1" noChangeArrowheads="1"/>
                     </pic:cNvPicPr>
@@ -17001,7 +17169,7 @@
                   <pic:spPr bwMode="auto">
                     <a:xfrm>
                       <a:off x="0" y="0"/>
-                      <a:ext cx="5248275" cy="8191500"/>
+                      <a:ext cx="5316804" cy="8209770"/>
                     </a:xfrm>
                     <a:prstGeom prst="rect">
                       <a:avLst/>
@@ -17280,10 +17448,10 @@
           <w:noProof/>
         </w:rPr>
         <w:drawing>
-          <wp:inline distT="0" distB="0" distL="0" distR="0" wp14:anchorId="254EA408" wp14:editId="3D958999">
-            <wp:extent cx="5400040" cy="6677025"/>
+          <wp:inline distT="0" distB="0" distL="0" distR="0" wp14:anchorId="0DC78EE3" wp14:editId="22929683">
+            <wp:extent cx="5400040" cy="6238875"/>
             <wp:effectExtent l="0" t="0" r="0" b="9525"/>
-            <wp:docPr id="24" name="Imagen 24" descr="Diagrama&#10;&#10;Descripción generada automáticamente"/>
+            <wp:docPr id="27" name="Imagen 27" descr="Diagrama&#10;&#10;Descripción generada automáticamente"/>
             <wp:cNvGraphicFramePr>
               <a:graphicFrameLocks xmlns:a="http://schemas.openxmlformats.org/drawingml/2006/main" noChangeAspect="1"/>
             </wp:cNvGraphicFramePr>
@@ -17291,7 +17459,7 @@
               <a:graphicData uri="http://schemas.openxmlformats.org/drawingml/2006/picture">
                 <pic:pic xmlns:pic="http://schemas.openxmlformats.org/drawingml/2006/picture">
                   <pic:nvPicPr>
-                    <pic:cNvPr id="24" name="Imagen 24" descr="Diagrama&#10;&#10;Descripción generada automáticamente"/>
+                    <pic:cNvPr id="27" name="Imagen 27" descr="Diagrama&#10;&#10;Descripción generada automáticamente"/>
                     <pic:cNvPicPr>
                       <a:picLocks noChangeAspect="1" noChangeArrowheads="1"/>
                     </pic:cNvPicPr>
@@ -17312,7 +17480,7 @@
                   <pic:spPr bwMode="auto">
                     <a:xfrm>
                       <a:off x="0" y="0"/>
-                      <a:ext cx="5400040" cy="6677025"/>
+                      <a:ext cx="5400040" cy="6238875"/>
                     </a:xfrm>
                     <a:prstGeom prst="rect">
                       <a:avLst/>
@@ -17579,27 +17747,6 @@
     </w:p>
     <w:p>
       <w:pPr>
-        <w:rPr>
-          <w:lang w:eastAsia="en-US"/>
-        </w:rPr>
-      </w:pPr>
-      <w:r>
-        <w:rPr>
-          <w:lang w:eastAsia="en-US"/>
-        </w:rPr>
-        <w:lastRenderedPageBreak/>
-        <w:br w:type="page"/>
-      </w:r>
-    </w:p>
-    <w:p>
-      <w:pPr>
-        <w:rPr>
-          <w:lang w:eastAsia="en-US"/>
-        </w:rPr>
-      </w:pPr>
-    </w:p>
-    <w:p>
-      <w:pPr>
         <w:pStyle w:val="Ttulo1"/>
         <w:spacing w:line="480" w:lineRule="auto"/>
         <w:ind w:left="0"/>
@@ -17612,6 +17759,7 @@
         <w:rPr>
           <w:rFonts w:cs="Arial"/>
         </w:rPr>
+        <w:lastRenderedPageBreak/>
         <w:t>Apéndice A</w:t>
       </w:r>
       <w:r>

</xml_diff>

<commit_message>
Agregué diagramas de caso de usos de compras en MDJ y en el documento
</commit_message>
<xml_diff>
--- a/Casos de Uso/Casos de Uso.docx
+++ b/Casos de Uso/Casos de Uso.docx
@@ -885,7 +885,7 @@
                 <w:webHidden/>
                 <w:sz w:val="22"/>
               </w:rPr>
-              <w:t>5</w:t>
+              <w:t>6</w:t>
             </w:r>
             <w:r>
               <w:rPr>
@@ -986,7 +986,7 @@
                 <w:webHidden/>
                 <w:sz w:val="22"/>
               </w:rPr>
-              <w:t>6</w:t>
+              <w:t>7</w:t>
             </w:r>
             <w:r>
               <w:rPr>
@@ -1089,7 +1089,7 @@
                 <w:webHidden/>
                 <w:sz w:val="22"/>
               </w:rPr>
-              <w:t>6</w:t>
+              <w:t>7</w:t>
             </w:r>
             <w:r>
               <w:rPr>
@@ -1188,7 +1188,7 @@
                 <w:webHidden/>
                 <w:sz w:val="22"/>
               </w:rPr>
-              <w:t>7</w:t>
+              <w:t>8</w:t>
             </w:r>
             <w:r>
               <w:rPr>
@@ -1287,7 +1287,7 @@
                 <w:webHidden/>
                 <w:sz w:val="22"/>
               </w:rPr>
-              <w:t>8</w:t>
+              <w:t>9</w:t>
             </w:r>
             <w:r>
               <w:rPr>
@@ -1386,7 +1386,7 @@
                 <w:webHidden/>
                 <w:sz w:val="22"/>
               </w:rPr>
-              <w:t>8</w:t>
+              <w:t>9</w:t>
             </w:r>
             <w:r>
               <w:rPr>
@@ -1485,7 +1485,7 @@
                 <w:webHidden/>
                 <w:sz w:val="22"/>
               </w:rPr>
-              <w:t>9</w:t>
+              <w:t>10</w:t>
             </w:r>
             <w:r>
               <w:rPr>
@@ -1584,7 +1584,7 @@
                 <w:webHidden/>
                 <w:sz w:val="22"/>
               </w:rPr>
-              <w:t>10</w:t>
+              <w:t>11</w:t>
             </w:r>
             <w:r>
               <w:rPr>
@@ -1683,7 +1683,7 @@
                 <w:webHidden/>
                 <w:sz w:val="22"/>
               </w:rPr>
-              <w:t>11</w:t>
+              <w:t>12</w:t>
             </w:r>
             <w:r>
               <w:rPr>
@@ -1782,7 +1782,7 @@
                 <w:webHidden/>
                 <w:sz w:val="22"/>
               </w:rPr>
-              <w:t>13</w:t>
+              <w:t>14</w:t>
             </w:r>
             <w:r>
               <w:rPr>
@@ -1883,7 +1883,7 @@
                 <w:webHidden/>
                 <w:sz w:val="22"/>
               </w:rPr>
-              <w:t>14</w:t>
+              <w:t>15</w:t>
             </w:r>
             <w:r>
               <w:rPr>
@@ -1980,7 +1980,7 @@
                 <w:webHidden/>
                 <w:sz w:val="22"/>
               </w:rPr>
-              <w:t>14</w:t>
+              <w:t>15</w:t>
             </w:r>
             <w:r>
               <w:rPr>
@@ -2069,7 +2069,7 @@
                 <w:webHidden/>
                 <w:sz w:val="22"/>
               </w:rPr>
-              <w:t>15</w:t>
+              <w:t>16</w:t>
             </w:r>
             <w:r>
               <w:rPr>
@@ -2166,7 +2166,7 @@
                 <w:webHidden/>
                 <w:sz w:val="22"/>
               </w:rPr>
-              <w:t>15</w:t>
+              <w:t>16</w:t>
             </w:r>
             <w:r>
               <w:rPr>
@@ -2263,7 +2263,7 @@
                 <w:webHidden/>
                 <w:sz w:val="22"/>
               </w:rPr>
-              <w:t>15</w:t>
+              <w:t>16</w:t>
             </w:r>
             <w:r>
               <w:rPr>
@@ -2360,7 +2360,7 @@
                 <w:webHidden/>
                 <w:sz w:val="22"/>
               </w:rPr>
-              <w:t>15</w:t>
+              <w:t>16</w:t>
             </w:r>
             <w:r>
               <w:rPr>
@@ -2449,7 +2449,7 @@
                 <w:webHidden/>
                 <w:sz w:val="22"/>
               </w:rPr>
-              <w:t>15</w:t>
+              <w:t>17</w:t>
             </w:r>
             <w:r>
               <w:rPr>
@@ -2546,7 +2546,7 @@
                 <w:webHidden/>
                 <w:sz w:val="22"/>
               </w:rPr>
-              <w:t>16</w:t>
+              <w:t>17</w:t>
             </w:r>
             <w:r>
               <w:rPr>
@@ -2635,7 +2635,7 @@
                 <w:webHidden/>
                 <w:sz w:val="22"/>
               </w:rPr>
-              <w:t>16</w:t>
+              <w:t>17</w:t>
             </w:r>
             <w:r>
               <w:rPr>
@@ -6002,23 +6002,17 @@
                 <w:sz w:val="18"/>
                 <w:szCs w:val="18"/>
               </w:rPr>
-              <w:t>He corregido los diagramas de actividad de “inicio de sesión” y “comentarios”, para que concuerde con la tablas de caso de uso</w:t>
-            </w:r>
-          </w:p>
-        </w:tc>
-        <w:tc>
-          <w:tcPr>
-            <w:tcW w:w="992" w:type="dxa"/>
-          </w:tcPr>
-          <w:p>
-            <w:pPr>
+              <w:t>He corregido los diagramas de actividad de “inicio de sesión” y “comentarios”, para que concuerde con la</w:t>
+            </w:r>
+            <w:r>
               <w:rPr>
                 <w:rFonts w:ascii="Arial" w:hAnsi="Arial" w:cs="Arial"/>
                 <w:bCs/>
                 <w:sz w:val="18"/>
                 <w:szCs w:val="18"/>
               </w:rPr>
-            </w:pPr>
+              <w:t>s</w:t>
+            </w:r>
             <w:r>
               <w:rPr>
                 <w:rFonts w:ascii="Arial" w:hAnsi="Arial" w:cs="Arial"/>
@@ -6026,25 +6020,156 @@
                 <w:sz w:val="18"/>
                 <w:szCs w:val="18"/>
               </w:rPr>
+              <w:t xml:space="preserve"> tablas de caso de uso</w:t>
+            </w:r>
+          </w:p>
+        </w:tc>
+        <w:tc>
+          <w:tcPr>
+            <w:tcW w:w="992" w:type="dxa"/>
+          </w:tcPr>
+          <w:p>
+            <w:pPr>
+              <w:rPr>
+                <w:rFonts w:ascii="Arial" w:hAnsi="Arial" w:cs="Arial"/>
+                <w:bCs/>
+                <w:sz w:val="18"/>
+                <w:szCs w:val="18"/>
+              </w:rPr>
+            </w:pPr>
+            <w:r>
+              <w:rPr>
+                <w:rFonts w:ascii="Arial" w:hAnsi="Arial" w:cs="Arial"/>
+                <w:bCs/>
+                <w:sz w:val="18"/>
+                <w:szCs w:val="18"/>
+              </w:rPr>
               <w:t>1.23</w:t>
+            </w:r>
+          </w:p>
+        </w:tc>
+      </w:tr>
+      <w:tr>
+        <w:trPr>
+          <w:trHeight w:val="263"/>
+        </w:trPr>
+        <w:tc>
+          <w:tcPr>
+            <w:tcW w:w="1696" w:type="dxa"/>
+          </w:tcPr>
+          <w:p>
+            <w:pPr>
+              <w:rPr>
+                <w:rFonts w:ascii="Arial" w:hAnsi="Arial" w:cs="Arial"/>
+                <w:bCs/>
+                <w:sz w:val="18"/>
+                <w:szCs w:val="18"/>
+              </w:rPr>
+            </w:pPr>
+            <w:r>
+              <w:rPr>
+                <w:rFonts w:ascii="Arial" w:hAnsi="Arial" w:cs="Arial"/>
+                <w:bCs/>
+                <w:sz w:val="18"/>
+                <w:szCs w:val="18"/>
+              </w:rPr>
+              <w:t>Emmanuel Cedillo</w:t>
+            </w:r>
+          </w:p>
+        </w:tc>
+        <w:tc>
+          <w:tcPr>
+            <w:tcW w:w="993" w:type="dxa"/>
+          </w:tcPr>
+          <w:p>
+            <w:pPr>
+              <w:rPr>
+                <w:rFonts w:ascii="Arial" w:hAnsi="Arial" w:cs="Arial"/>
+                <w:bCs/>
+                <w:sz w:val="18"/>
+                <w:szCs w:val="18"/>
+              </w:rPr>
+            </w:pPr>
+            <w:r>
+              <w:rPr>
+                <w:rFonts w:ascii="Arial" w:hAnsi="Arial" w:cs="Arial"/>
+                <w:bCs/>
+                <w:sz w:val="18"/>
+                <w:szCs w:val="18"/>
+              </w:rPr>
+              <w:t>20/12/21</w:t>
+            </w:r>
+          </w:p>
+        </w:tc>
+        <w:tc>
+          <w:tcPr>
+            <w:tcW w:w="6237" w:type="dxa"/>
+          </w:tcPr>
+          <w:p>
+            <w:pPr>
+              <w:rPr>
+                <w:rFonts w:ascii="Arial" w:hAnsi="Arial" w:cs="Arial"/>
+                <w:bCs/>
+                <w:sz w:val="18"/>
+                <w:szCs w:val="18"/>
+              </w:rPr>
+            </w:pPr>
+            <w:r>
+              <w:rPr>
+                <w:rFonts w:ascii="Arial" w:hAnsi="Arial" w:cs="Arial"/>
+                <w:bCs/>
+                <w:sz w:val="18"/>
+                <w:szCs w:val="18"/>
+              </w:rPr>
+              <w:t>Agregué diagramas de caso de usos de “compras”</w:t>
+            </w:r>
+          </w:p>
+        </w:tc>
+        <w:tc>
+          <w:tcPr>
+            <w:tcW w:w="992" w:type="dxa"/>
+          </w:tcPr>
+          <w:p>
+            <w:pPr>
+              <w:rPr>
+                <w:rFonts w:ascii="Arial" w:hAnsi="Arial" w:cs="Arial"/>
+                <w:bCs/>
+                <w:sz w:val="18"/>
+                <w:szCs w:val="18"/>
+              </w:rPr>
+            </w:pPr>
+            <w:r>
+              <w:rPr>
+                <w:rFonts w:ascii="Arial" w:hAnsi="Arial" w:cs="Arial"/>
+                <w:bCs/>
+                <w:sz w:val="18"/>
+                <w:szCs w:val="18"/>
+              </w:rPr>
+              <w:t>1.24</w:t>
             </w:r>
           </w:p>
         </w:tc>
       </w:tr>
     </w:tbl>
     <w:p>
-      <w:fldSimple w:instr=" TOC \o &quot;3-3&quot; \h \z \u \t &quot;Título 1;1;Título 2;2&quot; "/>
+      <w:r>
+        <w:fldChar w:fldCharType="begin"/>
+      </w:r>
+      <w:r>
+        <w:instrText xml:space="preserve"> TOC \o "3-3" \h \z \u \t "Título 1;1;Título 2;2" </w:instrText>
+      </w:r>
+      <w:r>
+        <w:fldChar w:fldCharType="separate"/>
+      </w:r>
+      <w:r>
+        <w:fldChar w:fldCharType="end"/>
+      </w:r>
       <w:r>
         <w:br w:type="page"/>
       </w:r>
     </w:p>
     <w:p>
       <w:pPr>
-        <w:jc w:val="center"/>
-      </w:pPr>
-    </w:p>
-    <w:p>
-      <w:pPr>
         <w:pStyle w:val="Ttulo1"/>
         <w:spacing w:line="480" w:lineRule="auto"/>
         <w:ind w:left="0"/>
@@ -6057,6 +6182,7 @@
         <w:rPr>
           <w:rFonts w:cs="Arial"/>
         </w:rPr>
+        <w:lastRenderedPageBreak/>
         <w:t>Introducción</w:t>
       </w:r>
       <w:bookmarkEnd w:id="1"/>
@@ -6424,7 +6550,6 @@
         <w:rPr>
           <w:rFonts w:ascii="Arial" w:hAnsi="Arial" w:cs="Arial"/>
         </w:rPr>
-        <w:lastRenderedPageBreak/>
         <w:t xml:space="preserve">PC_PRODES </w:t>
       </w:r>
       <w:r>
@@ -6607,6 +6732,18 @@
       </w:r>
     </w:p>
     <w:p/>
+    <w:p/>
+    <w:p/>
+    <w:p/>
+    <w:p/>
+    <w:p/>
+    <w:p/>
+    <w:p/>
+    <w:p/>
+    <w:p/>
+    <w:p/>
+    <w:p/>
+    <w:p/>
     <w:p>
       <w:pPr>
         <w:pStyle w:val="Ttulo2"/>
@@ -6621,6 +6758,62 @@
       <w:bookmarkEnd w:id="6"/>
     </w:p>
     <w:p>
+      <w:r>
+        <w:rPr>
+          <w:noProof/>
+        </w:rPr>
+        <w:lastRenderedPageBreak/>
+        <w:drawing>
+          <wp:inline distT="0" distB="0" distL="0" distR="0" wp14:anchorId="62ACB42C" wp14:editId="6763684A">
+            <wp:extent cx="5400040" cy="4570730"/>
+            <wp:effectExtent l="0" t="0" r="0" b="1270"/>
+            <wp:docPr id="14" name="Imagen 14" descr="Diagrama&#10;&#10;Descripción generada automáticamente"/>
+            <wp:cNvGraphicFramePr>
+              <a:graphicFrameLocks xmlns:a="http://schemas.openxmlformats.org/drawingml/2006/main" noChangeAspect="1"/>
+            </wp:cNvGraphicFramePr>
+            <a:graphic xmlns:a="http://schemas.openxmlformats.org/drawingml/2006/main">
+              <a:graphicData uri="http://schemas.openxmlformats.org/drawingml/2006/picture">
+                <pic:pic xmlns:pic="http://schemas.openxmlformats.org/drawingml/2006/picture">
+                  <pic:nvPicPr>
+                    <pic:cNvPr id="14" name="Imagen 14" descr="Diagrama&#10;&#10;Descripción generada automáticamente"/>
+                    <pic:cNvPicPr>
+                      <a:picLocks noChangeAspect="1" noChangeArrowheads="1"/>
+                    </pic:cNvPicPr>
+                  </pic:nvPicPr>
+                  <pic:blipFill>
+                    <a:blip r:embed="rId9">
+                      <a:extLst>
+                        <a:ext uri="{28A0092B-C50C-407E-A947-70E740481C1C}">
+                          <a14:useLocalDpi xmlns:a14="http://schemas.microsoft.com/office/drawing/2010/main" val="0"/>
+                        </a:ext>
+                      </a:extLst>
+                    </a:blip>
+                    <a:srcRect/>
+                    <a:stretch>
+                      <a:fillRect/>
+                    </a:stretch>
+                  </pic:blipFill>
+                  <pic:spPr bwMode="auto">
+                    <a:xfrm>
+                      <a:off x="0" y="0"/>
+                      <a:ext cx="5400040" cy="4570730"/>
+                    </a:xfrm>
+                    <a:prstGeom prst="rect">
+                      <a:avLst/>
+                    </a:prstGeom>
+                    <a:noFill/>
+                    <a:ln>
+                      <a:noFill/>
+                    </a:ln>
+                  </pic:spPr>
+                </pic:pic>
+              </a:graphicData>
+            </a:graphic>
+          </wp:inline>
+        </w:drawing>
+      </w:r>
+    </w:p>
+    <w:p>
       <w:pPr>
         <w:rPr>
           <w:rFonts w:ascii="Arial" w:eastAsiaTheme="majorEastAsia" w:hAnsi="Arial" w:cs="Arial"/>
@@ -6699,6 +6892,28 @@
     </w:p>
     <w:p>
       <w:pPr>
+        <w:rPr>
+          <w:rFonts w:ascii="Arial" w:eastAsiaTheme="majorEastAsia" w:hAnsi="Arial" w:cs="Arial"/>
+          <w:b/>
+          <w:sz w:val="32"/>
+          <w:szCs w:val="32"/>
+          <w:lang w:eastAsia="en-US"/>
+        </w:rPr>
+      </w:pPr>
+    </w:p>
+    <w:p>
+      <w:pPr>
+        <w:rPr>
+          <w:rFonts w:ascii="Arial" w:eastAsiaTheme="majorEastAsia" w:hAnsi="Arial" w:cs="Arial"/>
+          <w:b/>
+          <w:sz w:val="32"/>
+          <w:szCs w:val="32"/>
+          <w:lang w:eastAsia="en-US"/>
+        </w:rPr>
+      </w:pPr>
+    </w:p>
+    <w:p>
+      <w:pPr>
         <w:pStyle w:val="Ttulo1"/>
         <w:spacing w:line="480" w:lineRule="auto"/>
         <w:ind w:left="0"/>
@@ -6711,7 +6926,6 @@
         <w:rPr>
           <w:rFonts w:cs="Arial"/>
         </w:rPr>
-        <w:lastRenderedPageBreak/>
         <w:t xml:space="preserve">Descripción de </w:t>
       </w:r>
       <w:r>
@@ -6763,6 +6977,7 @@
         <w:rPr>
           <w:rFonts w:ascii="Arial" w:hAnsi="Arial" w:cs="Arial"/>
         </w:rPr>
+        <w:lastRenderedPageBreak/>
         <w:t>La función de inicio de sesión tendrá un papel muy importante para la venta de la ropa, ya que le permitirá al actor o al cliente realizar las compras que desee. El sistema podrá identificar los datos de perfil de quién realizó la compra y así poder realizar bien la compra.</w:t>
       </w:r>
     </w:p>
@@ -7979,7 +8194,6 @@
                 <w:sz w:val="20"/>
                 <w:szCs w:val="20"/>
               </w:rPr>
-              <w:lastRenderedPageBreak/>
               <w:t xml:space="preserve">    6.1 El sistema muestra en pantalla un mensaje indicando “datos incorrectos”.</w:t>
             </w:r>
           </w:p>
@@ -8030,7 +8244,6 @@
                 <w:sz w:val="20"/>
                 <w:szCs w:val="20"/>
               </w:rPr>
-              <w:lastRenderedPageBreak/>
               <w:t>Prioridad</w:t>
             </w:r>
           </w:p>
@@ -17154,7 +17367,7 @@
                     </pic:cNvPicPr>
                   </pic:nvPicPr>
                   <pic:blipFill>
-                    <a:blip r:embed="rId9">
+                    <a:blip r:embed="rId10">
                       <a:extLst>
                         <a:ext uri="{28A0092B-C50C-407E-A947-70E740481C1C}">
                           <a14:useLocalDpi xmlns:a14="http://schemas.microsoft.com/office/drawing/2010/main" val="0"/>
@@ -17263,7 +17476,7 @@
                     <pic:cNvPicPr/>
                   </pic:nvPicPr>
                   <pic:blipFill>
-                    <a:blip r:embed="rId10">
+                    <a:blip r:embed="rId11">
                       <a:extLst>
                         <a:ext uri="{28A0092B-C50C-407E-A947-70E740481C1C}">
                           <a14:useLocalDpi xmlns:a14="http://schemas.microsoft.com/office/drawing/2010/main" val="0"/>
@@ -17465,7 +17678,7 @@
                     </pic:cNvPicPr>
                   </pic:nvPicPr>
                   <pic:blipFill>
-                    <a:blip r:embed="rId11">
+                    <a:blip r:embed="rId12">
                       <a:extLst>
                         <a:ext uri="{28A0092B-C50C-407E-A947-70E740481C1C}">
                           <a14:useLocalDpi xmlns:a14="http://schemas.microsoft.com/office/drawing/2010/main" val="0"/>
@@ -17613,7 +17826,7 @@
                     <pic:cNvPicPr/>
                   </pic:nvPicPr>
                   <pic:blipFill>
-                    <a:blip r:embed="rId12">
+                    <a:blip r:embed="rId13">
                       <a:extLst>
                         <a:ext uri="{28A0092B-C50C-407E-A947-70E740481C1C}">
                           <a14:useLocalDpi xmlns:a14="http://schemas.microsoft.com/office/drawing/2010/main" val="0"/>
@@ -17813,7 +18026,7 @@
                     <pic:cNvPicPr/>
                   </pic:nvPicPr>
                   <pic:blipFill>
-                    <a:blip r:embed="rId13">
+                    <a:blip r:embed="rId14">
                       <a:extLst>
                         <a:ext uri="{28A0092B-C50C-407E-A947-70E740481C1C}">
                           <a14:useLocalDpi xmlns:a14="http://schemas.microsoft.com/office/drawing/2010/main" val="0"/>
@@ -17976,7 +18189,7 @@
                     <pic:cNvPicPr/>
                   </pic:nvPicPr>
                   <pic:blipFill rotWithShape="1">
-                    <a:blip r:embed="rId14">
+                    <a:blip r:embed="rId15">
                       <a:extLst>
                         <a:ext uri="{28A0092B-C50C-407E-A947-70E740481C1C}">
                           <a14:useLocalDpi xmlns:a14="http://schemas.microsoft.com/office/drawing/2010/main" val="0"/>
@@ -18080,7 +18293,7 @@
                     <pic:cNvPicPr/>
                   </pic:nvPicPr>
                   <pic:blipFill rotWithShape="1">
-                    <a:blip r:embed="rId15">
+                    <a:blip r:embed="rId16">
                       <a:extLst>
                         <a:ext uri="{28A0092B-C50C-407E-A947-70E740481C1C}">
                           <a14:useLocalDpi xmlns:a14="http://schemas.microsoft.com/office/drawing/2010/main" val="0"/>
@@ -18202,7 +18415,7 @@
                     <pic:cNvPicPr/>
                   </pic:nvPicPr>
                   <pic:blipFill rotWithShape="1">
-                    <a:blip r:embed="rId16">
+                    <a:blip r:embed="rId17">
                       <a:extLst>
                         <a:ext uri="{28A0092B-C50C-407E-A947-70E740481C1C}">
                           <a14:useLocalDpi xmlns:a14="http://schemas.microsoft.com/office/drawing/2010/main" val="0"/>
@@ -18317,7 +18530,7 @@
                     <pic:cNvPicPr/>
                   </pic:nvPicPr>
                   <pic:blipFill rotWithShape="1">
-                    <a:blip r:embed="rId17">
+                    <a:blip r:embed="rId18">
                       <a:extLst>
                         <a:ext uri="{28A0092B-C50C-407E-A947-70E740481C1C}">
                           <a14:useLocalDpi xmlns:a14="http://schemas.microsoft.com/office/drawing/2010/main" val="0"/>
@@ -18449,7 +18662,7 @@
                     <pic:cNvPicPr/>
                   </pic:nvPicPr>
                   <pic:blipFill rotWithShape="1">
-                    <a:blip r:embed="rId18">
+                    <a:blip r:embed="rId19">
                       <a:extLst>
                         <a:ext uri="{28A0092B-C50C-407E-A947-70E740481C1C}">
                           <a14:useLocalDpi xmlns:a14="http://schemas.microsoft.com/office/drawing/2010/main" val="0"/>
@@ -18600,7 +18813,7 @@
                     <pic:cNvPicPr/>
                   </pic:nvPicPr>
                   <pic:blipFill rotWithShape="1">
-                    <a:blip r:embed="rId19">
+                    <a:blip r:embed="rId20">
                       <a:extLst>
                         <a:ext uri="{28A0092B-C50C-407E-A947-70E740481C1C}">
                           <a14:useLocalDpi xmlns:a14="http://schemas.microsoft.com/office/drawing/2010/main" val="0"/>
@@ -18759,7 +18972,7 @@
                     <pic:cNvPicPr/>
                   </pic:nvPicPr>
                   <pic:blipFill rotWithShape="1">
-                    <a:blip r:embed="rId20">
+                    <a:blip r:embed="rId21">
                       <a:extLst>
                         <a:ext uri="{28A0092B-C50C-407E-A947-70E740481C1C}">
                           <a14:useLocalDpi xmlns:a14="http://schemas.microsoft.com/office/drawing/2010/main" val="0"/>
@@ -18885,7 +19098,7 @@
                     <pic:cNvPicPr/>
                   </pic:nvPicPr>
                   <pic:blipFill>
-                    <a:blip r:embed="rId13">
+                    <a:blip r:embed="rId14">
                       <a:extLst>
                         <a:ext uri="{28A0092B-C50C-407E-A947-70E740481C1C}">
                           <a14:useLocalDpi xmlns:a14="http://schemas.microsoft.com/office/drawing/2010/main" val="0"/>
@@ -19050,7 +19263,7 @@
                     <pic:cNvPicPr/>
                   </pic:nvPicPr>
                   <pic:blipFill rotWithShape="1">
-                    <a:blip r:embed="rId14">
+                    <a:blip r:embed="rId15">
                       <a:extLst>
                         <a:ext uri="{28A0092B-C50C-407E-A947-70E740481C1C}">
                           <a14:useLocalDpi xmlns:a14="http://schemas.microsoft.com/office/drawing/2010/main" val="0"/>
@@ -19179,7 +19392,7 @@
                     <pic:cNvPicPr/>
                   </pic:nvPicPr>
                   <pic:blipFill rotWithShape="1">
-                    <a:blip r:embed="rId21">
+                    <a:blip r:embed="rId22">
                       <a:extLst>
                         <a:ext uri="{28A0092B-C50C-407E-A947-70E740481C1C}">
                           <a14:useLocalDpi xmlns:a14="http://schemas.microsoft.com/office/drawing/2010/main" val="0"/>
@@ -19301,7 +19514,7 @@
                     <pic:cNvPicPr/>
                   </pic:nvPicPr>
                   <pic:blipFill rotWithShape="1">
-                    <a:blip r:embed="rId22" cstate="print">
+                    <a:blip r:embed="rId23" cstate="print">
                       <a:extLst>
                         <a:ext uri="{28A0092B-C50C-407E-A947-70E740481C1C}">
                           <a14:useLocalDpi xmlns:a14="http://schemas.microsoft.com/office/drawing/2010/main" val="0"/>
@@ -19446,7 +19659,7 @@
                     <pic:cNvPicPr/>
                   </pic:nvPicPr>
                   <pic:blipFill rotWithShape="1">
-                    <a:blip r:embed="rId23" cstate="print">
+                    <a:blip r:embed="rId24" cstate="print">
                       <a:extLst>
                         <a:ext uri="{28A0092B-C50C-407E-A947-70E740481C1C}">
                           <a14:useLocalDpi xmlns:a14="http://schemas.microsoft.com/office/drawing/2010/main" val="0"/>
@@ -19602,7 +19815,7 @@
         </w:rPr>
         <w:t>ITTNER IAN SPENCE, Foreword by IVAR JACOBSON</w:t>
       </w:r>
-      <w:hyperlink r:id="rId24" w:history="1"/>
+      <w:hyperlink r:id="rId25" w:history="1"/>
     </w:p>
     <w:p>
       <w:pPr>
@@ -19648,7 +19861,7 @@
       </w:pPr>
     </w:p>
     <w:sectPr>
-      <w:headerReference w:type="default" r:id="rId25"/>
+      <w:headerReference w:type="default" r:id="rId26"/>
       <w:pgSz w:w="11906" w:h="16838"/>
       <w:pgMar w:top="1417" w:right="1701" w:bottom="1417" w:left="1701" w:header="708" w:footer="708" w:gutter="0"/>
       <w:cols w:space="708"/>

</xml_diff>